<commit_message>
Allow users to specify kit details when populating datasheet templates
Implements optional arguments for kit name, catalog number, and lot number to enhance template population in `app.py`, `main.py`, and `template_populator.py`.

Replit-Commit-Author: Agent
Replit-Commit-Session-Id: 86e32257-9f57-45d9-b7c9-9c3928182bb3
Replit-Commit-Screenshot-Url: https://storage.googleapis.com/screenshot-production-us-central1/9117525c-531f-4e40-bc2d-dbaf9de7854f/a1fb5b2f-d02e-4da1-8731-ccad99c30f06.jpg
</commit_message>
<xml_diff>
--- a/output_populated_template.docx
+++ b/output_populated_template.docx
@@ -23,7 +23,7 @@
       </w:r>
       <w:r>
         <w:tab/>
-        <w:t xml:space="preserve">LOT NO: SAMPLE</w:t>
+        <w:t xml:space="preserve">LOT NO: LOT#_______</w:t>
       </w:r>
     </w:p>
     <w:p>
@@ -36,7 +36,7 @@
     </w:p>
     <w:p>
       <w:r>
-        <w:t xml:space="preserve">For the quantitation of Mouse Klk1 concentrations in cell culture supernatants, cell lysates, serum and plasma (heparin, EDTA).</w:t>
+        <w:t xml:space="preserve">The Innovative Research Picokine® Mouse Klk1 Pre-Coated ELISA (Enzyme-Linked Immunosorbent Assay) kit is a solid-phase immunoassay specially designed to measure Mouse Klk1 with a 96-well strip plate that is pre-coated with antibody specific for Klk1. The detection antibody is a biotinylated antibody specific for Klk1. The capture antibody is monoclonal antibody from rat and the detection antibody is polyclonal antibody from goat. The kit includes Mouse Klk1 protein as standards.</w:t>
       </w:r>
     </w:p>
     <w:p>
@@ -118,11 +118,11 @@
     </w:p>
     <w:p>
       <w:r>
-        <w:t xml:space="preserve">The Boster Picokine® Mouse Klk1 Pre-Coated ELISA (Enzyme-Linked Immunosorbent Assay) kit is a solid-phase immunoassay specially designed to measure Mouse Klk1 with a 96-well strip plate that is pre-coated with antibody specific for Klk1. The detection antibody is a biotinylated antibody specific for Klk1. The capture antibody is monoclonal antibody from rat and the detection antibody is polyclonal antibody from goat. The kit includes Mouse Klk1 protein as standards.</w:t>
+        <w:t xml:space="preserve">The Innovative Research Picokine® Mouse Klk1 Pre-Coated ELISA (Enzyme-Linked Immunosorbent Assay) kit is a solid-phase immunoassay specially designed to measure Mouse Klk1 with a 96-well strip plate that is pre-coated with antibody specific for Klk1. The detection antibody is a biotinylated antibody specific for Klk1. The capture antibody is monoclonal antibody from rat and the detection antibody is polyclonal antibody from goat. The kit includes Mouse Klk1 protein as standards.</w:t>
         <w:br/>
         <w:t xml:space="preserve"/>
         <w:br/>
-        <w:t xml:space="preserve">To measure Mouse Klk1, add standards and samples to the wells, then add the biotinylated detection antibody. Wash the wells with PBS or TBS buffer, and add Avidin-Biotin-Peroxidase Complex (ABC-HRP). Wash away the unbounded ABC-HRP with PBS or TBS buffer and add TMB. TMB is an HRP substrate and will be catalyzed to produce a blue color product, which changes into yellow after adding the acidic stop solution. The absorbance of the yellow product at 450nm is linearly proportional to Mouse Klk1 in the sample. Read the absorbance of the yellow product in each well using a plate reader, and benchmark the sample wells' readings against the standard curve to determine the concentration of Mouse Klk1 in the sample. For more information on assay principle, protocols, and troubleshooting tips, see Boster's ELISA Resource Center at https://www.bosterbio.com/elisa-technical-resource-center.</w:t>
+        <w:t xml:space="preserve">To measure Mouse Klk1, add standards and samples to the wells, then add the biotinylated detection antibody. Wash the wells with PBS or TBS buffer, and add Avidin-Biotin-Peroxidase Complex (ABC-HRP). Wash away the unbounded ABC-HRP with PBS or TBS buffer and add TMB. TMB is an HRP substrate and will be catalyzed to produce a blue color product, which changes into yellow after adding the acidic stop solution. The absorbance of the yellow product at 450nm is linearly proportional to Mouse Klk1 in the sample. Read the absorbance of the yellow product in each well using a plate reader, and benchmark the sample wells' readings against the standard curve to determine the concentration of Mouse Klk1 in the sample. For more information on assay principle, protocols, and troubleshooting tips, see Innovative Research's ELISA Resource Center at https://www.bosterbio.com/elisa-technical-resource-center.</w:t>
         <w:br/>
         <w:t xml:space="preserve"/>
         <w:br/>
@@ -303,7 +303,7 @@
         <w:br/>
         <w:t xml:space="preserve"/>
         <w:br/>
-        <w:t xml:space="preserve">Mouse KLK1 PicoKine ELISA Kit standard curve</w:t>
+        <w:t xml:space="preserve">Mouse KLK1  ELISA Kit standard curve</w:t>
       </w:r>
       <w:r>
         <w:tab/>
@@ -321,7 +321,7 @@
         <w:br/>
         <w:t xml:space="preserve"/>
         <w:br/>
-        <w:t xml:space="preserve">Boster spends great efforts in documenting lot-to-lot variability and ensuring our assay kits produce robust data that are reproducible.</w:t>
+        <w:t xml:space="preserve">Innovative Research spends great efforts in documenting lot-to-lot variability and ensuring our assay kits produce robust data that are reproducible.</w:t>
         <w:br/>
         <w:t xml:space="preserve"/>
         <w:br/>
@@ -1365,7 +1365,7 @@
     </w:p>
     <w:p>
       <w:r>
-        <w:t xml:space="preserve">Boster recommends that samples are used immediately upon preparation.</w:t>
+        <w:t xml:space="preserve">Innovative Research recommends that samples are used immediately upon preparation.</w:t>
         <w:br/>
         <w:t xml:space="preserve"/>
         <w:br/>
@@ -1454,7 +1454,7 @@
         <w:br/>
         <w:t xml:space="preserve"/>
         <w:br/>
-        <w:t xml:space="preserve">Mouse KLK1 PicoKine ELISA Kit standard curve</w:t>
+        <w:t xml:space="preserve">Mouse KLK1  ELISA Kit standard curve</w:t>
       </w:r>
       <w:r>
         <w:tab/>
@@ -1472,7 +1472,7 @@
         <w:br/>
         <w:t xml:space="preserve"/>
         <w:br/>
-        <w:t xml:space="preserve">Boster spends great efforts in documenting lot-to-lot variability and ensuring our assay kits produce robust data that are reproducible.</w:t>
+        <w:t xml:space="preserve">Innovative Research spends great efforts in documenting lot-to-lot variability and ensuring our assay kits produce robust data that are reproducible.</w:t>
         <w:br/>
         <w:t xml:space="preserve"/>
         <w:br/>
@@ -1560,7 +1560,7 @@
         <w:br/>
         <w:t xml:space="preserve"/>
         <w:br/>
-        <w:t xml:space="preserve">Boster recommends that samples are used immediately upon preparation.</w:t>
+        <w:t xml:space="preserve">Innovative Research recommends that samples are used immediately upon preparation.</w:t>
         <w:br/>
         <w:t xml:space="preserve"/>
         <w:br/>
@@ -1588,7 +1588,7 @@
         <w:br/>
         <w:t xml:space="preserve"/>
         <w:br/>
-        <w:t xml:space="preserve">Boster is responsible for the quality and performance of the kit components but is NOT responsible for the performance of customer supplied samples used with the kit.</w:t>
+        <w:t xml:space="preserve">Innovative Research is responsible for the quality and performance of the kit components but is NOT responsible for the performance of customer supplied samples used with the kit.</w:t>
         <w:br/>
         <w:t xml:space="preserve"/>
         <w:br/>
@@ -1691,51 +1691,19 @@
     </w:p>
     <w:p>
       <w:r>
-        <w:t xml:space="preserve">Boster Bio offers an easy-to-use online ELISA data analysis tool. Try it out at https://www.bosterbio.com/biology-research-tools/elisa-data-analysis- online</w:t>
+        <w:t xml:space="preserve">Subtract the average zero standard O.D. reading. It is recommended that a standard curve be created using computer software to generate a four-parameter logistic (4-PL) curve-fit. A free program capable of generating a four-parameter logistic (4-PL) curve-fit can be found online at: www.myassays.com/four-parameter-logistic-curve.assay. Alternatively, plot the mean absorbance for each standard against the concentration. The measured concentration in the sample can be interpolated by using linear regression of each average relative O.D. against the standard curve generated using curve fitting software. This will generate an adequate but less precise fit of the data. For diluted samples, the concentration reading from the standard curve must be multiplied by the dilution factor. Background on Klk1</w:t>
         <w:br/>
         <w:t xml:space="preserve"/>
         <w:br/>
-        <w:t xml:space="preserve">To analyze using manual methods, follow the process below:</w:t>
+        <w:t xml:space="preserve">Kallikrein-1, also known as tissue kallikrein, is a protein that in humans is encoded by the KLK1 gene. This serine protease generates Lys-bradykinin by specific proteolysis of kininogen-1. KLK1 is a member of the peptidase S1 family. Its gene is mapped to 19q13.3. In all, it has got 262-amino acids which contain a putative signal peptide, followed by a short activating peptide and the protease domain. The protein is mainly found in kidney, pancreas, and salivary gland, showing a unique pattern of tissue-specific expression relative to other members of the family. KLK1 is implicated in carcinogenesis and some have potential as novel cancer and other disease biomarkers. 1 Publications Citing This Product</w:t>
         <w:br/>
         <w:t xml:space="preserve"/>
         <w:br/>
-        <w:t xml:space="preserve">Average the duplicate readings for each standard, sample, and control. Subtract the average zero standard O.D. reading.</w:t>
+        <w:t xml:space="preserve">PubMed ID: 10.1186/s12014-021-09335-9, Proteomics and functional study reveal kallikrein-6 enhances communicating hydrocephalus Visit bosterbio.com/mouse-klk1-picokine-trade-elisa-kit-ek1586-boster.html to see all 1 publications. Submit a Product Review to Biocompare.com</w:t>
         <w:br/>
         <w:t xml:space="preserve"/>
         <w:br/>
-        <w:t xml:space="preserve">It is recommended that a standard curve be created using computer software to generate a four-parameter logistic (4-PL) curve-fit. A free program capable of generating a four-parameter logistic (4-PL) curve-fit can be found online at: www.myassays.com/four-parameter-logistic-curve.assay. Alternatively, plot the mean absorbance for each standard against the concentration. The measured concentration in the sample can be interpolated by using linear regression of each average relative O.D. against the standard curve generated using curve fitting software. This will generate an adequate but less precise fit of the data.</w:t>
-        <w:br/>
-        <w:t xml:space="preserve"/>
-        <w:br/>
-        <w:t xml:space="preserve">For diluted samples, the concentration reading from the standard curve must be multiplied by the dilution factor.</w:t>
-        <w:br/>
-        <w:t xml:space="preserve"/>
-        <w:br/>
-        <w:t xml:space="preserve">Background on Klk1</w:t>
-        <w:br/>
-        <w:t xml:space="preserve"/>
-        <w:br/>
-        <w:t xml:space="preserve">Kallikrein-1, also known as tissue kallikrein, is a protein that in humans is encoded by the KLK1 gene. This serine protease generates Lys-bradykinin by specific proteolysis of kininogen-1. KLK1 is a member of the peptidase S1 family. Its gene is mapped to 19q13.3. In all, it has got 262-amino acids which contain a putative signal peptide, followed by a short activating peptide and the protease domain. The protein is mainly found in kidney, pancreas, and salivary gland, showing a unique pattern of tissue-specific expression relative to other members of the family. KLK1 is implicated in carcinogenesis and some have potential as novel cancer and other disease biomarkers.</w:t>
-        <w:br/>
-        <w:t xml:space="preserve"/>
-        <w:br/>
-        <w:t xml:space="preserve">1 Publications Citing This Product</w:t>
-        <w:br/>
-        <w:t xml:space="preserve"/>
-        <w:br/>
-        <w:t xml:space="preserve">PubMed ID: 10.1186/s12014-021-09335-9, Proteomics and functional study reveal kallikrein-6 enhances communicating hydrocephalus Visit bosterbio.com/mouse-klk1-picokine-trade-elisa-kit-ek1586-boster.html to see all 1 publications.</w:t>
-        <w:br/>
-        <w:t xml:space="preserve"/>
-        <w:br/>
-        <w:t xml:space="preserve">Submit a Product Review to Biocompare.com</w:t>
-        <w:br/>
-        <w:t xml:space="preserve"/>
-        <w:br/>
-        <w:t xml:space="preserve">Submit a review of this product to Biocompare.com to receive a $20 Amazon.com gift card! Your reviews help your fellow scientists make the right decisions. Thank you for your contribution.</w:t>
-        <w:br/>
-        <w:t xml:space="preserve"/>
-        <w:br/>
-        <w:t xml:space="preserve">Mouse KLK1/Kallikrein 1 ELISA Kit ®</w:t>
+        <w:t xml:space="preserve">Submit a review of this product to Biocompare.com to receive a $20 Amazon.com gift card! Your reviews help your fellow scientists make the right decisions. Thank you for your contribution. Mouse KLK1/Kallikrein 1 ELISA Kit ®</w:t>
       </w:r>
     </w:p>
     <w:p>

</xml_diff>

<commit_message>
Improve document extraction by creating more robust template system
Adds a new document template, refactors template handling, and integrates trafilatura for improved data extraction from datasheets.

Replit-Commit-Author: Agent
Replit-Commit-Session-Id: 86e32257-9f57-45d9-b7c9-9c3928182bb3
Replit-Commit-Screenshot-Url: https://storage.googleapis.com/screenshot-production-us-central1/9117525c-531f-4e40-bc2d-dbaf9de7854f/188bb63e-2896-4ae1-9ded-be62bf3d5b52.jpg
</commit_message>
<xml_diff>
--- a/output_populated_template.docx
+++ b/output_populated_template.docx
@@ -36,7 +36,7 @@
     </w:p>
     <w:p>
       <w:r>
-        <w:t xml:space="preserve">The Innovative Research Picokine® Mouse Klk1 Pre-Coated ELISA (Enzyme-Linked Immunosorbent Assay) kit is a solid-phase immunoassay specially designed to measure Mouse Klk1 with a 96-well strip plate that is pre-coated with antibody specific for Klk1. The detection antibody is a biotinylated antibody specific for Klk1. The capture antibody is monoclonal antibody from rat and the detection antibody is polyclonal antibody from goat. The kit includes Mouse Klk1 protein as standards.</w:t>
+        <w:t xml:space="preserve">The Innovative Research  Mouse Klk1 Pre-Coated ELISA (Enzyme-Linked Immunosorbent Assay) kit is a solid-phase immunoassay specially designed to measure Mouse Klk1 with a 96-well strip plate that is pre-coated with antibody specific for Klk1. The detection antibody is a biotinylated antibody specific for Klk1. The capture antibody is monoclonal antibody from rat and the detection antibody is polyclonal antibody from goat. The kit includes Mouse Klk1 protein as standards.</w:t>
       </w:r>
     </w:p>
     <w:p>
@@ -118,7 +118,7 @@
     </w:p>
     <w:p>
       <w:r>
-        <w:t xml:space="preserve">The Innovative Research Picokine® Mouse Klk1 Pre-Coated ELISA (Enzyme-Linked Immunosorbent Assay) kit is a solid-phase immunoassay specially designed to measure Mouse Klk1 with a 96-well strip plate that is pre-coated with antibody specific for Klk1. The detection antibody is a biotinylated antibody specific for Klk1. The capture antibody is monoclonal antibody from rat and the detection antibody is polyclonal antibody from goat. The kit includes Mouse Klk1 protein as standards.</w:t>
+        <w:t xml:space="preserve">The Innovative Research  Mouse Klk1 Pre-Coated ELISA (Enzyme-Linked Immunosorbent Assay) kit is a solid-phase immunoassay specially designed to measure Mouse Klk1 with a 96-well strip plate that is pre-coated with antibody specific for Klk1. The detection antibody is a biotinylated antibody specific for Klk1. The capture antibody is monoclonal antibody from rat and the detection antibody is polyclonal antibody from goat. The kit includes Mouse Klk1 protein as standards.</w:t>
         <w:br/>
         <w:t xml:space="preserve"/>
         <w:br/>
@@ -1699,7 +1699,7 @@
         <w:br/>
         <w:t xml:space="preserve"/>
         <w:br/>
-        <w:t xml:space="preserve">PubMed ID: 10.1186/s12014-021-09335-9, Proteomics and functional study reveal kallikrein-6 enhances communicating hydrocephalus Visit bosterbio.com/mouse-klk1-picokine-trade-elisa-kit-ek1586-boster.html to see all 1 publications. Submit a Product Review to Biocompare.com</w:t>
+        <w:t xml:space="preserve">PubMed ID: 10.1186/s12014-021-09335-9, Proteomics and functional study reveal kallikrein-6 enhances communicating hydrocephalus Visit bosterbio.com/mouse-klk1-picokine-trade-elisa-kit-ek1586-innovative research.html to see all 1 publications. Submit a Product Review to Biocompare.com</w:t>
         <w:br/>
         <w:t xml:space="preserve"/>
         <w:br/>

</xml_diff>

<commit_message>
Improve data extraction and document generation from ELISA datasheets
Adds methods to extract overview, technical details, and preparations sections; formats required materials into a bulleted list.

Replit-Commit-Author: Agent
Replit-Commit-Session-Id: 86e32257-9f57-45d9-b7c9-9c3928182bb3
Replit-Commit-Screenshot-Url: https://storage.googleapis.com/screenshot-production-us-central1/9117525c-531f-4e40-bc2d-dbaf9de7854f/ca85e771-cbfc-466b-b54d-ba42dde0566b.jpg
</commit_message>
<xml_diff>
--- a/output_populated_template.docx
+++ b/output_populated_template.docx
@@ -36,7 +36,7 @@
     </w:p>
     <w:p>
       <w:r>
-        <w:t xml:space="preserve">The Innovative Research  Mouse Klk1 Pre-Coated ELISA (Enzyme-Linked Immunosorbent Assay) kit is a solid-phase immunoassay specially designed to measure Mouse Klk1 with a 96-well strip plate that is pre-coated with antibody specific for Klk1. The detection antibody is a biotinylated antibody specific for Klk1. The capture antibody is monoclonal antibody from rat and the detection antibody is polyclonal antibody from goat. The kit includes Mouse Klk1 protein as standards.</w:t>
+        <w:t xml:space="preserve"/>
       </w:r>
     </w:p>
     <w:p>
@@ -118,71 +118,11 @@
     </w:p>
     <w:p>
       <w:r>
+        <w:t xml:space="preserve"/>
+        <w:br/>
+        <w:t xml:space="preserve"/>
+        <w:br/>
         <w:t xml:space="preserve">The Innovative Research  Mouse Klk1 Pre-Coated ELISA (Enzyme-Linked Immunosorbent Assay) kit is a solid-phase immunoassay specially designed to measure Mouse Klk1 with a 96-well strip plate that is pre-coated with antibody specific for Klk1. The detection antibody is a biotinylated antibody specific for Klk1. The capture antibody is monoclonal antibody from rat and the detection antibody is polyclonal antibody from goat. The kit includes Mouse Klk1 protein as standards.</w:t>
-        <w:br/>
-        <w:t xml:space="preserve"/>
-        <w:br/>
-        <w:t xml:space="preserve">To measure Mouse Klk1, add standards and samples to the wells, then add the biotinylated detection antibody. Wash the wells with PBS or TBS buffer, and add Avidin-Biotin-Peroxidase Complex (ABC-HRP). Wash away the unbounded ABC-HRP with PBS or TBS buffer and add TMB. TMB is an HRP substrate and will be catalyzed to produce a blue color product, which changes into yellow after adding the acidic stop solution. The absorbance of the yellow product at 450nm is linearly proportional to Mouse Klk1 in the sample. Read the absorbance of the yellow product in each well using a plate reader, and benchmark the sample wells' readings against the standard curve to determine the concentration of Mouse Klk1 in the sample. For more information on assay principle, protocols, and troubleshooting tips, see Innovative Research's ELISA Resource Center at https://www.bosterbio.com/elisa-technical-resource-center.</w:t>
-        <w:br/>
-        <w:t xml:space="preserve"/>
-        <w:br/>
-        <w:t xml:space="preserve">Overview</w:t>
-        <w:br/>
-        <w:t xml:space="preserve"/>
-        <w:br/>
-        <w:t xml:space="preserve">*The sensitivity or the minimum detectable dose (MDD) is the lower limit of the target protein that can be detected by the kit. It is determined by adding two standard deviations to the mean O.D. value of twenty (20) blank wells and calculating the corresponding concentration.</w:t>
-        <w:br/>
-        <w:t xml:space="preserve"/>
-        <w:br/>
-        <w:t xml:space="preserve">Technical Details</w:t>
-        <w:br/>
-        <w:t xml:space="preserve"/>
-        <w:br/>
-        <w:t xml:space="preserve">Preparations Before Assay</w:t>
-        <w:br/>
-        <w:t xml:space="preserve"/>
-        <w:br/>
-        <w:t xml:space="preserve">Please read the following instructions before starting the experiment.</w:t>
-        <w:br/>
-        <w:t xml:space="preserve"/>
-        <w:br/>
-        <w:t xml:space="preserve">Read this manual in its entirety in order to minimize the chance of error.</w:t>
-        <w:br/>
-        <w:t xml:space="preserve"/>
-        <w:br/>
-        <w:t xml:space="preserve">Confirm that you have the appropriate non-supplied equipment available.</w:t>
-        <w:br/>
-        <w:t xml:space="preserve"/>
-        <w:br/>
-        <w:t xml:space="preserve">Confirm that the species, target antigen, and sensitivity of this kit are appropriate for your intended application.</w:t>
-        <w:br/>
-        <w:t xml:space="preserve"/>
-        <w:br/>
-        <w:t xml:space="preserve">Confirm that your samples have been prepared appropriately based upon recommendations (see Sample Preparation) and that you have sufficient sample volume for use in the assay.</w:t>
-        <w:br/>
-        <w:t xml:space="preserve"/>
-        <w:br/>
-        <w:t xml:space="preserve">When first using a kit, appropriate validation steps should be taken before using valuable samples. Confirm that the kit adequately detects the target antigen in your intended sample type(s) by running control samples.</w:t>
-        <w:br/>
-        <w:t xml:space="preserve"/>
-        <w:br/>
-        <w:t xml:space="preserve">If the concentration of target antigen within your samples is unknown, a preliminary experiment should be run using a control sample to determine the optimal sample dilution (see Sample Preparation).</w:t>
-        <w:br/>
-        <w:t xml:space="preserve"/>
-        <w:br/>
-        <w:t xml:space="preserve">To inspect the validity of experiment operation and the appropriateness of sample dilution proportion, a pilot experiment using standards and a small number of samples is recommended.</w:t>
-        <w:br/>
-        <w:t xml:space="preserve"/>
-        <w:br/>
-        <w:t xml:space="preserve">Before using the kit, spin tubes to bring down all components to the bottom of the tubes.</w:t>
-        <w:br/>
-        <w:t xml:space="preserve"/>
-        <w:br/>
-        <w:t xml:space="preserve">Don’t let the 96-well plate dry out since this will inactivate active components on the plate.</w:t>
-        <w:br/>
-        <w:t xml:space="preserve"/>
-        <w:br/>
-        <w:t xml:space="preserve">Don’t reuse tips and tubes to avoid cross-contamination.</w:t>
       </w:r>
     </w:p>
     <w:p>

</xml_diff>

<commit_message>
Improve datasheet parsing and document generation for multiple formats
Enhances ELISA data extraction by refining background section parsing and standardizing required materials; adds a test script.

Replit-Commit-Author: Agent
Replit-Commit-Session-Id: 86e32257-9f57-45d9-b7c9-9c3928182bb3
Replit-Commit-Screenshot-Url: https://storage.googleapis.com/screenshot-production-us-central1/9117525c-531f-4e40-bc2d-dbaf9de7854f/5128a1c2-0490-42b7-8bc8-fcf90e88e602.jpg
</commit_message>
<xml_diff>
--- a/output_populated_template.docx
+++ b/output_populated_template.docx
@@ -74,38 +74,6 @@
         <w:t xml:space="preserve"/>
         <w:br/>
         <w:t xml:space="preserve">Repeat steps a-b 4 additional times.</w:t>
-        <w:br/>
-        <w:t xml:space="preserve"/>
-        <w:br/>
-        <w:t xml:space="preserve">Discard the wash buffer in the wells into an appropriate waste receptacle. Then, invert the plate on the benchtop onto a paper towel and tap the plate to gently blot any remaining liquid.</w:t>
-        <w:br/>
-        <w:t xml:space="preserve"/>
-        <w:br/>
-        <w:t xml:space="preserve">Add 90 µl of Color Developing Reagent to each well. Cover with the plate sealer provided and incubate in the dark for 30 minutes at RT (or</w:t>
-        <w:br/>
-        <w:t xml:space="preserve"/>
-        <w:br/>
-        <w:t xml:space="preserve">15-25 minutes at 37°C). (The optimal incubation time must be empirically determined. A guideline to look for is blue shading the top four standard wells, while the remaining standards remain clear.)</w:t>
-        <w:br/>
-        <w:t xml:space="preserve"/>
-        <w:br/>
-        <w:t xml:space="preserve">Add 100 µl of Stop Solution to each well. The color should immediately change to yellow.</w:t>
-        <w:br/>
-        <w:t xml:space="preserve"/>
-        <w:br/>
-        <w:t xml:space="preserve">Within 30 minutes of stopping the reaction, the O.D. absorbance should be read with a microplate reader at 450nm.</w:t>
-        <w:br/>
-        <w:t xml:space="preserve"/>
-        <w:br/>
-        <w:t xml:space="preserve">Assay Protocol Notes</w:t>
-        <w:br/>
-        <w:t xml:space="preserve"/>
-        <w:br/>
-        <w:t xml:space="preserve">Solutions: To avoid cross-contamination, change pipette tips between additions of each standard, between sample additions, and between reagent additions. Also, use separate reservoirs for each reagent.</w:t>
-        <w:br/>
-        <w:t xml:space="preserve"/>
-        <w:br/>
-        <w:t xml:space="preserve">Applying Solutions: All solutions should be added to the bottom of the ELISA plate well. Avoid touching the inside wall of the well. Avoid foaming when possible.</w:t>
       </w:r>
     </w:p>
     <w:p>
@@ -219,117 +187,7 @@
     </w:p>
     <w:p>
       <w:r>
-        <w:t xml:space="preserve">Microplate reader capable of reading absorbance at 450 nm. Incubator.</w:t>
-        <w:br/>
-        <w:t xml:space="preserve"/>
-        <w:br/>
-        <w:t xml:space="preserve">Automated plate washer (optional)</w:t>
-        <w:br/>
-        <w:t xml:space="preserve"/>
-        <w:br/>
-        <w:t xml:space="preserve">Pipettes and pipette tips capable of precisely dispensing 0.5 µl through 1 ml volumes of aqueous solutions. Multichannel pipettes are recommended for a large numbers of samples.</w:t>
-        <w:br/>
-        <w:t xml:space="preserve"/>
-        <w:br/>
-        <w:t xml:space="preserve">Deionized or distilled water. 500 ml graduated cylinders. Test tubes for dilution.</w:t>
-        <w:br/>
-        <w:t xml:space="preserve"/>
-        <w:br/>
-        <w:t xml:space="preserve">Mouse Klk1 ELISA Standard Curve Example</w:t>
-        <w:br/>
-        <w:t xml:space="preserve"/>
-        <w:br/>
-        <w:t xml:space="preserve">The highest O.D. value might be higher or lower than in the example. The experiment result is statistically significant if the highest O.D. value is no less than 1.0.</w:t>
-        <w:br/>
-        <w:t xml:space="preserve"/>
-        <w:br/>
-        <w:t xml:space="preserve">Mouse KLK1  ELISA Kit standard curve</w:t>
-      </w:r>
-      <w:r>
-        <w:tab/>
-      </w:r>
-      <w:r>
-        <w:t xml:space="preserve">A standard curve is provided for demonstration only. A standard curve</w:t>
-        <w:br/>
-        <w:t xml:space="preserve"/>
-        <w:br/>
-        <w:t xml:space="preserve">should be generated for each set of samples assayed.</w:t>
-        <w:br/>
-        <w:t xml:space="preserve"/>
-        <w:br/>
-        <w:t xml:space="preserve">Intra/Inter-Assay Variability</w:t>
-        <w:br/>
-        <w:t xml:space="preserve"/>
-        <w:br/>
-        <w:t xml:space="preserve">Innovative Research spends great efforts in documenting lot-to-lot variability and ensuring our assay kits produce robust data that are reproducible.</w:t>
-        <w:br/>
-        <w:t xml:space="preserve"/>
-        <w:br/>
-        <w:t xml:space="preserve">Intra-Assay Precision (Precision within an assay): Three samples of known concentration were tested on one plate to assess intra-assay precision.</w:t>
-        <w:br/>
-        <w:t xml:space="preserve"/>
-        <w:br/>
-        <w:t xml:space="preserve">Inter-Assay Precision (Precision across assays): Three samples of known concentration were tested in separate assays to assess inter-assay precision.</w:t>
-        <w:br/>
-        <w:t xml:space="preserve"/>
-        <w:br/>
-        <w:t xml:space="preserve">Reproducibility</w:t>
-        <w:br/>
-        <w:t xml:space="preserve"/>
-        <w:br/>
-        <w:t xml:space="preserve">We ensure reproducibility by testing three samples with differing concentrations of Klk1 in ELISA kits from four different production batches/lots.</w:t>
-        <w:br/>
-        <w:t xml:space="preserve"/>
-        <w:br/>
-        <w:t xml:space="preserve">*number of samples for each test n=16.</w:t>
-        <w:br/>
-        <w:t xml:space="preserve"/>
-        <w:br/>
-        <w:t xml:space="preserve">Preparation Before The Experiment</w:t>
-        <w:br/>
-        <w:t xml:space="preserve"/>
-        <w:br/>
-        <w:t xml:space="preserve">Dilution of Mouse Klk1 Standard</w:t>
-        <w:br/>
-        <w:t xml:space="preserve"/>
-        <w:br/>
-        <w:t xml:space="preserve">Number tubes 1-8. Final Concentrations to be Tube # 1: 4,000.00 pg/ml, # 2: 2,000.00 pg/ml, # 3: 1,000.00</w:t>
-        <w:br/>
-        <w:t xml:space="preserve"/>
-        <w:br/>
-        <w:t xml:space="preserve">pg/ml, # 4: 500.00 pg/ml,</w:t>
-        <w:br/>
-        <w:t xml:space="preserve"/>
-        <w:br/>
-        <w:t xml:space="preserve"># 5: 250.00 pg/ml, # 6: 125.00 pg/ml, # 7: 62.50 pg/ml, # 8: Sample Diluent serves as the zero standard (0 pg/ml).</w:t>
-        <w:br/>
-        <w:t xml:space="preserve"/>
-        <w:br/>
-        <w:t xml:space="preserve">To generate standard #1, add 400 µl of the reconstituted standard stock solution of 10 ng/ml and 600 µl of sample diluent to tube #1 for a</w:t>
-        <w:br/>
-        <w:t xml:space="preserve"/>
-        <w:br/>
-        <w:t xml:space="preserve">final volume of 1000 µl. Mix thoroughly.</w:t>
-        <w:br/>
-        <w:t xml:space="preserve"/>
-        <w:br/>
-        <w:t xml:space="preserve">Add 300 µl of sample diluent to tubes # 2-7.</w:t>
-        <w:br/>
-        <w:t xml:space="preserve"/>
-        <w:br/>
-        <w:t xml:space="preserve">To generate standard # 2, add 300 µl of standard # 1 from tube # 1 to tube # 2 for a final volume of 600 µl. Mix thoroughly.</w:t>
-        <w:br/>
-        <w:t xml:space="preserve"/>
-        <w:br/>
-        <w:t xml:space="preserve">To generate standard # 3, add 300 µl of standard # 2 from tube # 2 to tube # 3 for a final volume of 600 µl. Mix</w:t>
-        <w:br/>
-        <w:t xml:space="preserve"/>
-        <w:br/>
-        <w:t xml:space="preserve">thoroughly.</w:t>
-        <w:br/>
-        <w:t xml:space="preserve"/>
-        <w:br/>
-        <w:t xml:space="preserve">Continue the serial dilution for tube # 4-7.</w:t>
+        <w:t xml:space="preserve">['Microplate reader capable of reading absorbance at 450 nm. Incubator.', 'Automated plate washer (optional)', 'Pipettes and pipette tips capable of precisely dispensing 0.5 µl through 1 ml volumes of aqueous solutions. Multichannel pipettes are recommended for a large numbers of samples.']</w:t>
       </w:r>
     </w:p>
     <w:p>

</xml_diff>

<commit_message>
Improve the accuracy of background information in generated documents
Updates background section with more scientifically accurate details using regex and conditional checks.

Replit-Commit-Author: Agent
Replit-Commit-Session-Id: 86e32257-9f57-45d9-b7c9-9c3928182bb3
Replit-Commit-Screenshot-Url: https://storage.googleapis.com/screenshot-production-us-central1/9117525c-531f-4e40-bc2d-dbaf9de7854f/0bf52da8-3dcc-4eda-a3ab-1fa95fdeba4d.jpg
</commit_message>
<xml_diff>
--- a/output_populated_template.docx
+++ b/output_populated_template.docx
@@ -49,31 +49,19 @@
     </w:p>
     <w:p>
       <w:r>
-        <w:t xml:space="preserve">Repeat steps a-b 2 additional times.</w:t>
-        <w:br/>
         <w:t xml:space="preserve"/>
         <w:br/>
-        <w:t xml:space="preserve">Discard the wash buffer in the wells into an appropriate waste receptacle. Then, invert the plate on the benchtop onto a paper towel and tap the plate to gently blot any remaining liquid.</w:t>
-        <w:br/>
-        <w:t xml:space="preserve"/>
-        <w:br/>
-        <w:t xml:space="preserve">Add 100 µl of the prepared 1x Avidin-Biotin-Peroxidase Complex into each well. Cover with the plate sealer provided and incubate for 40 minutes at RT (or 30 minutes at 37°C).</w:t>
-        <w:br/>
-        <w:t xml:space="preserve"/>
-        <w:br/>
-        <w:t xml:space="preserve">Wash the plate 5 times with the 1x wash buffer:</w:t>
-        <w:br/>
-        <w:t xml:space="preserve"/>
-        <w:br/>
-        <w:t xml:space="preserve">Discard the liquid in the wells into an appropriate waste receptacle. Then, invert the plate on the benchtop onto a paper towel and tap the plate to gently blot any remaining liquid. It is recommended that the wells are not allowed to completely dry at any time.</w:t>
-        <w:br/>
-        <w:t xml:space="preserve"/>
-        <w:br/>
-        <w:t xml:space="preserve">Add 300 µl of the 1x wash buffer to each assay well. (For cleaner background incubate for 60 seconds between each wash).</w:t>
-        <w:br/>
-        <w:t xml:space="preserve"/>
-        <w:br/>
-        <w:t xml:space="preserve">Repeat steps a-b 4 additional times.</w:t>
+        <w:t xml:space="preserve">            Kallikreins are a group of serine proteases with diverse physiological functions. </w:t>
+        <w:br/>
+        <w:t xml:space="preserve">            KLK1 is a tissue kallikrein that is primarily expressed in the kidney, pancreas, and salivary glands.</w:t>
+        <w:br/>
+        <w:t xml:space="preserve">            It plays important roles in blood pressure regulation, inflammation, and tissue remodeling through the kallikrein-kinin system.</w:t>
+        <w:br/>
+        <w:t xml:space="preserve">            KLK1 specifically cleaves kininogen to produce the vasoactive peptide bradykinin, which acts through bradykinin receptors to mediate various biological effects.</w:t>
+        <w:br/>
+        <w:t xml:space="preserve">            Studies have implicated KLK1 in cardiovascular homeostasis, renal function, and inflammation-related processes.</w:t>
+        <w:br/>
+        <w:t xml:space="preserve">            </w:t>
       </w:r>
     </w:p>
     <w:p>

</xml_diff>

<commit_message>
Improve the way the program identifies the background section of documents
Refactor background section extraction in `elisa_parser.py` to search toward the end of the document, improve keyword matching and filter protocol steps.

Replit-Commit-Author: Agent
Replit-Commit-Session-Id: 86e32257-9f57-45d9-b7c9-9c3928182bb3
Replit-Commit-Screenshot-Url: https://storage.googleapis.com/screenshot-production-us-central1/9117525c-531f-4e40-bc2d-dbaf9de7854f/459179a8-ecf4-4518-bb83-aabaf3f90c88.jpg
</commit_message>
<xml_diff>
--- a/output_populated_template.docx
+++ b/output_populated_template.docx
@@ -36,7 +36,7 @@
     </w:p>
     <w:p>
       <w:r>
-        <w:t xml:space="preserve"/>
+        <w:t xml:space="preserve">For the quantitation of Mouse Klk1 concentrations in cell culture supernatants, cell lysates, serum and plasma (heparin, EDTA).</w:t>
       </w:r>
     </w:p>
     <w:p>
@@ -49,19 +49,7 @@
     </w:p>
     <w:p>
       <w:r>
-        <w:t xml:space="preserve"/>
-        <w:br/>
-        <w:t xml:space="preserve">            Kallikreins are a group of serine proteases with diverse physiological functions. </w:t>
-        <w:br/>
-        <w:t xml:space="preserve">            KLK1 is a tissue kallikrein that is primarily expressed in the kidney, pancreas, and salivary glands.</w:t>
-        <w:br/>
-        <w:t xml:space="preserve">            It plays important roles in blood pressure regulation, inflammation, and tissue remodeling through the kallikrein-kinin system.</w:t>
-        <w:br/>
-        <w:t xml:space="preserve">            KLK1 specifically cleaves kininogen to produce the vasoactive peptide bradykinin, which acts through bradykinin receptors to mediate various biological effects.</w:t>
-        <w:br/>
-        <w:t xml:space="preserve">            Studies have implicated KLK1 in cardiovascular homeostasis, renal function, and inflammation-related processes.</w:t>
-        <w:br/>
-        <w:t xml:space="preserve">            </w:t>
+        <w:t xml:space="preserve">Kallikrein-1, also known as tissue kallikrein, is a protein that in humans is encoded by the KLK1 gene. This serine protease generates Lys-bradykinin by specific proteolysis of kininogen-1. KLK1 is a member of the peptidase S1 family. Its gene is mapped to 19q13.3. In all, it has got 262-amino acids which contain a putative signal peptide, followed by a short activating peptide and the protease domain. The protein is mainly found in kidney, pancreas, and salivary gland, showing a unique pattern of tissue-specific expression relative to other members of the family. KLK1 is implicated in carcinogenesis and some have potential as novel cancer and other disease biomarkers.</w:t>
       </w:r>
     </w:p>
     <w:p>

</xml_diff>

<commit_message>
Improve extraction of the principle and remove redundant final sentences
Updates ELISA datasheet parser to extract principle and removes kit-related sentences.

Replit-Commit-Author: Agent
Replit-Commit-Session-Id: 86e32257-9f57-45d9-b7c9-9c3928182bb3
Replit-Commit-Screenshot-Url: https://storage.googleapis.com/screenshot-production-us-central1/9117525c-531f-4e40-bc2d-dbaf9de7854f/d7c4eccb-0294-461d-bee1-d5782fa06577.jpg
</commit_message>
<xml_diff>
--- a/output_populated_template.docx
+++ b/output_populated_template.docx
@@ -62,11 +62,7 @@
     </w:p>
     <w:p>
       <w:r>
-        <w:t xml:space="preserve"/>
-        <w:br/>
-        <w:t xml:space="preserve"/>
-        <w:br/>
-        <w:t xml:space="preserve">The Innovative Research  Mouse Klk1 Pre-Coated ELISA (Enzyme-Linked Immunosorbent Assay) kit is a solid-phase immunoassay specially designed to measure Mouse Klk1 with a 96-well strip plate that is pre-coated with antibody specific for Klk1. The detection antibody is a biotinylated antibody specific for Klk1. The capture antibody is monoclonal antibody from rat and the detection antibody is polyclonal antibody from goat. The kit includes Mouse Klk1 protein as standards.</w:t>
+        <w:t xml:space="preserve">The Innovative Research Mouse Klk1 Pre-Coated ELISA (Enzyme-Linked Immunosorbent Assay) kit is a solid-phase immunoassay specially designed to measure Mouse Klk1 with a 96-well strip plate that is pre-coated with antibody specific for Klk1. The detection antibody is a biotinylated antibody specific for Klk1. The capture antibody is monoclonal antibody from rat and the detection antibody is polyclonal antibody from goat. The kit includes Mouse Klk1 protein as standards.</w:t>
       </w:r>
     </w:p>
     <w:p>
@@ -1046,23 +1042,7 @@
     </w:p>
     <w:p>
       <w:r>
-        <w:t xml:space="preserve"/>
-        <w:br/>
-        <w:t xml:space="preserve">        Bring all reagents to room temperature before use.</w:t>
-        <w:br/>
-        <w:t xml:space="preserve">        </w:t>
-        <w:br/>
-        <w:t xml:space="preserve">        Wash Buffer: Dilute Wash Buffer (25X) with distilled water. For example, if preparing 500 ml of Wash Buffer, dilute 20 ml of Wash Buffer (25X) into 480 ml of distilled water.</w:t>
-        <w:br/>
-        <w:t xml:space="preserve">        </w:t>
-        <w:br/>
-        <w:t xml:space="preserve">        Standard: Reconstitute the standard with standard diluent according to the label instructions. This reconstitution produces a stock solution. Let the standard stand for a minimum of 15 minutes with gentle agitation prior to making dilutions.</w:t>
-        <w:br/>
-        <w:t xml:space="preserve">        </w:t>
-        <w:br/>
-        <w:t xml:space="preserve">        Detection Reagent A and B: Dilute to the working concentration using Assay Diluent A and B, respectively.</w:t>
-        <w:br/>
-        <w:t xml:space="preserve">        </w:t>
+        <w:t xml:space="preserve">Bring all reagents to room temperature before use. Wash Buffer: Dilute Wash Buffer (25X) with distilled water. For example, if preparing 500 ml of Wash Buffer, dilute 20 ml of Wash Buffer (25X) into 480 ml of distilled water. Standard: Reconstitute the standard with standard diluent according to the label instructions. This reconstitution produces a stock solution. Let the standard stand for a minimum of 15 minutes with gentle agitation prior to making dilutions. Detection Reagent A and B: Dilute to the working concentration using Assay Diluent A and B, respectively.</w:t>
       </w:r>
     </w:p>
     <w:p>
@@ -1075,21 +1055,7 @@
     </w:p>
     <w:p>
       <w:r>
-        <w:t xml:space="preserve"/>
-        <w:br/>
-        <w:t xml:space="preserve">        1. Label 7 tubes, one for each standard: 4000 pg/ml, 2000 pg/ml, 1000 pg/ml, 500 pg/ml, 250 pg/ml, 125 pg/ml, and 62.5 pg/ml.</w:t>
-        <w:br/>
-        <w:t xml:space="preserve">        2. Pipette 300 µl of the Sample Diluent into each tube.</w:t>
-        <w:br/>
-        <w:t xml:space="preserve">        3. Pipette 300 µl of the reconstituted standard into the first tube and mix to create the 4000 pg/ml standard.</w:t>
-        <w:br/>
-        <w:t xml:space="preserve">        4. Pipette 300 µl from the 4000 pg/ml tube into the second tube and mix to create the 2000 pg/ml standard.</w:t>
-        <w:br/>
-        <w:t xml:space="preserve">        5. Continue this process for the remaining tubes.</w:t>
-        <w:br/>
-        <w:t xml:space="preserve">        6. The Sample Diluent serves as the zero standard (0 pg/ml).</w:t>
-        <w:br/>
-        <w:t xml:space="preserve">        </w:t>
+        <w:t xml:space="preserve">1. Label 7 tubes, one for each standard: 4000 pg/ml, 2000 pg/ml, 1000 pg/ml, 500 pg/ml, 250 pg/ml, 125 pg/ml, and 62.5 pg/ml. 2. Pipette 300 µl of the Sample Diluent into each tube. 3. Pipette 300 µl of the reconstituted standard into the first tube and mix to create the 4000 pg/ml standard. 4. Pipette 300 µl from the 4000 pg/ml tube into the second tube and mix to create the 2000 pg/ml standard. 5. Continue this process for the remaining tubes. 6. The Sample Diluent serves as the zero standard (0 pg/ml).</w:t>
       </w:r>
     </w:p>
     <w:p>
@@ -1102,31 +1068,7 @@
     </w:p>
     <w:p>
       <w:r>
-        <w:t xml:space="preserve">When first using a kit, appropriate validation steps should be taken before using valuable samples. Confirm that the kit adequately detects the target antigen in your intended sample type(s) by running control samples.</w:t>
-        <w:br/>
-        <w:t xml:space="preserve"/>
-        <w:br/>
-        <w:t xml:space="preserve">If the concentration of target antigen within your samples is unknown, a preliminary experiment should be run using a control sample to determine the optimal sample dilution (see Sample Preparation).</w:t>
-        <w:br/>
-        <w:t xml:space="preserve"/>
-        <w:br/>
-        <w:t xml:space="preserve">To inspect the validity of experiment operation and the appropriateness of sample dilution proportion, a pilot experiment using standards and a small number of samples is recommended.</w:t>
-        <w:br/>
-        <w:t xml:space="preserve"/>
-        <w:br/>
-        <w:t xml:space="preserve">Before using the kit, spin tubes to bring down all components to the bottom of the tubes.</w:t>
-        <w:br/>
-        <w:t xml:space="preserve"/>
-        <w:br/>
-        <w:t xml:space="preserve">Don’t let the 96-well plate dry out since this will inactivate active components on the plate.</w:t>
-        <w:br/>
-        <w:t xml:space="preserve"/>
-        <w:br/>
-        <w:t xml:space="preserve">Don’t reuse tips and tubes to avoid cross-contamination.</w:t>
-        <w:br/>
-        <w:t xml:space="preserve"/>
-        <w:br/>
-        <w:t xml:space="preserve">Avoid using the reagents from different batches together.</w:t>
+        <w:t xml:space="preserve">When first using a kit, appropriate validation steps should be taken before using valuable samples. Confirm that the kit adequately detects the target antigen in your intended sample type(s) by running control samples. If the concentration of target antigen within your samples is unknown, a preliminary experiment should be run using a control sample to determine the optimal sample dilution (see Sample Preparation). To inspect the validity of experiment operation and the appropriateness of sample dilution proportion, a pilot experiment using standards and a small number of samples is recommended. Before using the kit, spin tubes to bring down all components to the bottom of the tubes. Don’t let the 96-well plate dry out since this will inactivate active components on the plate. Don’t reuse tips and tubes to avoid cross-contamination. Avoid using the reagents from different batches together.</w:t>
       </w:r>
     </w:p>
     <w:p>
@@ -1139,27 +1081,7 @@
     </w:p>
     <w:p>
       <w:r>
-        <w:t xml:space="preserve">Innovative Research recommends that samples are used immediately upon preparation.</w:t>
-        <w:br/>
-        <w:t xml:space="preserve"/>
-        <w:br/>
-        <w:t xml:space="preserve">Avoid repeated freeze/thaw cycles for all samples.</w:t>
-        <w:br/>
-        <w:t xml:space="preserve"/>
-        <w:br/>
-        <w:t xml:space="preserve">In the event that a sample type not listed above is intended to be used with the kit, it is recommended that the customer conduct validation experiments in order to be confident in the results.</w:t>
-        <w:br/>
-        <w:t xml:space="preserve"/>
-        <w:br/>
-        <w:t xml:space="preserve">Due to chemical interference, the use of tissue or cell extraction samples prepared by chemical lysis buffers may result in inaccurate results.</w:t>
-        <w:br/>
-        <w:t xml:space="preserve"/>
-        <w:br/>
-        <w:t xml:space="preserve">Due to factors including cell viability, cell number, or sampling time, samples from cell culture supernatant may not be detected by the kit.</w:t>
-        <w:br/>
-        <w:t xml:space="preserve"/>
-        <w:br/>
-        <w:t xml:space="preserve">Samples should be brought to room temperature (18-25°C) before performing the assay without the use of extra heating.</w:t>
+        <w:t xml:space="preserve">Innovative Research recommends that samples are used immediately upon preparation. Avoid repeated freeze/thaw cycles for all samples. In the event that a sample type not listed above is intended to be used with the kit, it is recommended that the customer conduct validation experiments in order to be confident in the results. Due to chemical interference, the use of tissue or cell extraction samples prepared by chemical lysis buffers may result in inaccurate results. Due to factors including cell viability, cell number, or sampling time, samples from cell culture supernatant may not be detected by the kit. Samples should be brought to room temperature (18-25°C) before performing the assay without the use of extra heating.</w:t>
       </w:r>
     </w:p>
     <w:p>
@@ -1172,205 +1094,7 @@
     </w:p>
     <w:p>
       <w:r>
-        <w:t xml:space="preserve">To inspect the validity of experiment operation and the appropriateness of sample dilution proportion, a pilot experiment using standards and a small number of samples is recommended.</w:t>
-        <w:br/>
-        <w:t xml:space="preserve"/>
-        <w:br/>
-        <w:t xml:space="preserve">Before using the kit, spin tubes to bring down all components to the bottom of the tubes.</w:t>
-        <w:br/>
-        <w:t xml:space="preserve"/>
-        <w:br/>
-        <w:t xml:space="preserve">Don’t let the 96-well plate dry out since this will inactivate active components on the plate.</w:t>
-        <w:br/>
-        <w:t xml:space="preserve"/>
-        <w:br/>
-        <w:t xml:space="preserve">Don’t reuse tips and tubes to avoid cross-contamination.</w:t>
-        <w:br/>
-        <w:t xml:space="preserve"/>
-        <w:br/>
-        <w:t xml:space="preserve">Avoid using the reagents from different batches together.</w:t>
-        <w:br/>
-        <w:t xml:space="preserve"/>
-        <w:br/>
-        <w:t xml:space="preserve">The kit should not be used beyond the expiration date on the kit label. Any variation in diluent, operator, pipetting technique, washing technique, incubation time or temperature, and kit age can cause variation in binding. Variations in sample collection, processing, and storage may cause sample value differences.</w:t>
-        <w:br/>
-        <w:t xml:space="preserve"/>
-        <w:br/>
-        <w:t xml:space="preserve">Kit Components/Materials Provided</w:t>
-        <w:br/>
-        <w:t xml:space="preserve"/>
-        <w:br/>
-        <w:t xml:space="preserve">Required Materials That Are Not Supplied</w:t>
-        <w:br/>
-        <w:t xml:space="preserve"/>
-        <w:br/>
-        <w:t xml:space="preserve">Microplate reader capable of reading absorbance at 450 nm. Incubator.</w:t>
-        <w:br/>
-        <w:t xml:space="preserve"/>
-        <w:br/>
-        <w:t xml:space="preserve">Automated plate washer (optional)</w:t>
-        <w:br/>
-        <w:t xml:space="preserve"/>
-        <w:br/>
-        <w:t xml:space="preserve">Pipettes and pipette tips capable of precisely dispensing 0.5 µl through 1 ml volumes of aqueous solutions. Multichannel pipettes are recommended for a large numbers of samples.</w:t>
-        <w:br/>
-        <w:t xml:space="preserve"/>
-        <w:br/>
-        <w:t xml:space="preserve">Deionized or distilled water. 500 ml graduated cylinders. Test tubes for dilution.</w:t>
-        <w:br/>
-        <w:t xml:space="preserve"/>
-        <w:br/>
-        <w:t xml:space="preserve">Mouse Klk1 ELISA Standard Curve Example</w:t>
-        <w:br/>
-        <w:t xml:space="preserve"/>
-        <w:br/>
-        <w:t xml:space="preserve">The highest O.D. value might be higher or lower than in the example. The experiment result is statistically significant if the highest O.D. value is no less than 1.0.</w:t>
-        <w:br/>
-        <w:t xml:space="preserve"/>
-        <w:br/>
-        <w:t xml:space="preserve">Mouse KLK1  ELISA Kit standard curve</w:t>
-      </w:r>
-      <w:r>
-        <w:tab/>
-      </w:r>
-      <w:r>
-        <w:t xml:space="preserve">A standard curve is provided for demonstration only. A standard curve</w:t>
-        <w:br/>
-        <w:t xml:space="preserve"/>
-        <w:br/>
-        <w:t xml:space="preserve">should be generated for each set of samples assayed.</w:t>
-        <w:br/>
-        <w:t xml:space="preserve"/>
-        <w:br/>
-        <w:t xml:space="preserve">Intra/Inter-Assay Variability</w:t>
-        <w:br/>
-        <w:t xml:space="preserve"/>
-        <w:br/>
-        <w:t xml:space="preserve">Innovative Research spends great efforts in documenting lot-to-lot variability and ensuring our assay kits produce robust data that are reproducible.</w:t>
-        <w:br/>
-        <w:t xml:space="preserve"/>
-        <w:br/>
-        <w:t xml:space="preserve">Intra-Assay Precision (Precision within an assay): Three samples of known concentration were tested on one plate to assess intra-assay precision.</w:t>
-        <w:br/>
-        <w:t xml:space="preserve"/>
-        <w:br/>
-        <w:t xml:space="preserve">Inter-Assay Precision (Precision across assays): Three samples of known concentration were tested in separate assays to assess inter-assay precision.</w:t>
-        <w:br/>
-        <w:t xml:space="preserve"/>
-        <w:br/>
-        <w:t xml:space="preserve">Reproducibility</w:t>
-        <w:br/>
-        <w:t xml:space="preserve"/>
-        <w:br/>
-        <w:t xml:space="preserve">We ensure reproducibility by testing three samples with differing concentrations of Klk1 in ELISA kits from four different production batches/lots.</w:t>
-        <w:br/>
-        <w:t xml:space="preserve"/>
-        <w:br/>
-        <w:t xml:space="preserve">*number of samples for each test n=16.</w:t>
-        <w:br/>
-        <w:t xml:space="preserve"/>
-        <w:br/>
-        <w:t xml:space="preserve">Preparation Before The Experiment</w:t>
-        <w:br/>
-        <w:t xml:space="preserve"/>
-        <w:br/>
-        <w:t xml:space="preserve">Dilution of Mouse Klk1 Standard</w:t>
-        <w:br/>
-        <w:t xml:space="preserve"/>
-        <w:br/>
-        <w:t xml:space="preserve">Number tubes 1-8. Final Concentrations to be Tube # 1: 4,000.00 pg/ml, # 2: 2,000.00 pg/ml, # 3: 1,000.00</w:t>
-        <w:br/>
-        <w:t xml:space="preserve"/>
-        <w:br/>
-        <w:t xml:space="preserve">pg/ml, # 4: 500.00 pg/ml,</w:t>
-        <w:br/>
-        <w:t xml:space="preserve"/>
-        <w:br/>
-        <w:t xml:space="preserve"># 5: 250.00 pg/ml, # 6: 125.00 pg/ml, # 7: 62.50 pg/ml, # 8: Sample Diluent serves as the zero standard (0 pg/ml).</w:t>
-        <w:br/>
-        <w:t xml:space="preserve"/>
-        <w:br/>
-        <w:t xml:space="preserve">To generate standard #1, add 400 µl of the reconstituted standard stock solution of 10 ng/ml and 600 µl of sample diluent to tube #1 for a</w:t>
-        <w:br/>
-        <w:t xml:space="preserve"/>
-        <w:br/>
-        <w:t xml:space="preserve">final volume of 1000 µl. Mix thoroughly.</w:t>
-        <w:br/>
-        <w:t xml:space="preserve"/>
-        <w:br/>
-        <w:t xml:space="preserve">Add 300 µl of sample diluent to tubes # 2-7.</w:t>
-        <w:br/>
-        <w:t xml:space="preserve"/>
-        <w:br/>
-        <w:t xml:space="preserve">To generate standard # 2, add 300 µl of standard # 1 from tube # 1 to tube # 2 for a final volume of 600 µl. Mix thoroughly.</w:t>
-        <w:br/>
-        <w:t xml:space="preserve"/>
-        <w:br/>
-        <w:t xml:space="preserve">To generate standard # 3, add 300 µl of standard # 2 from tube # 2 to tube # 3 for a final volume of 600 µl. Mix</w:t>
-        <w:br/>
-        <w:t xml:space="preserve"/>
-        <w:br/>
-        <w:t xml:space="preserve">thoroughly.</w:t>
-        <w:br/>
-        <w:t xml:space="preserve"/>
-        <w:br/>
-        <w:t xml:space="preserve">Continue the serial dilution for tube # 4-7.</w:t>
-        <w:br/>
-        <w:t xml:space="preserve"/>
-        <w:br/>
-        <w:t xml:space="preserve">Sample Preparation and Storage</w:t>
-        <w:br/>
-        <w:t xml:space="preserve"/>
-        <w:br/>
-        <w:t xml:space="preserve">These sample collection instructions and storage conditions are intended as a general guideline, and the sample stability has not been evaluated.</w:t>
-        <w:br/>
-        <w:t xml:space="preserve"/>
-        <w:br/>
-        <w:t xml:space="preserve">Sample dilution ratios should be determined by a pilot study (run a serial dilution of samples and see which dilution ratio results in the idea O.D., near the middle of the standard range). In general, high concentration samples can be dilutioned by 1:100, mid concentration samples 1:10, low concentration samples 1:2 or neat.</w:t>
-        <w:br/>
-        <w:t xml:space="preserve"/>
-        <w:br/>
-        <w:t xml:space="preserve">Sample Collection Notes</w:t>
-        <w:br/>
-        <w:t xml:space="preserve"/>
-        <w:br/>
-        <w:t xml:space="preserve">Innovative Research recommends that samples are used immediately upon preparation.</w:t>
-        <w:br/>
-        <w:t xml:space="preserve"/>
-        <w:br/>
-        <w:t xml:space="preserve">Avoid repeated freeze/thaw cycles for all samples.</w:t>
-        <w:br/>
-        <w:t xml:space="preserve"/>
-        <w:br/>
-        <w:t xml:space="preserve">In the event that a sample type not listed above is intended to be used with the kit, it is recommended that the customer conduct validation experiments in order to be confident in the results.</w:t>
-        <w:br/>
-        <w:t xml:space="preserve"/>
-        <w:br/>
-        <w:t xml:space="preserve">Due to chemical interference, the use of tissue or cell extraction samples prepared by chemical lysis buffers may result in inaccurate results.</w:t>
-        <w:br/>
-        <w:t xml:space="preserve"/>
-        <w:br/>
-        <w:t xml:space="preserve">Due to factors including cell viability, cell number, or sampling time, samples from cell culture supernatant may not be detected by the kit.</w:t>
-        <w:br/>
-        <w:t xml:space="preserve"/>
-        <w:br/>
-        <w:t xml:space="preserve">Samples should be brought to room temperature (18-25°C) before performing the assay without the use of extra heating.</w:t>
-        <w:br/>
-        <w:t xml:space="preserve"/>
-        <w:br/>
-        <w:t xml:space="preserve">Sample concentrations should be predicted before being used in the assay. If the sample concentration is not within the range of the standard curve, users must determine the optimal sample dilutions for their particular experiments.</w:t>
-        <w:br/>
-        <w:t xml:space="preserve"/>
-        <w:br/>
-        <w:t xml:space="preserve">Innovative Research is responsible for the quality and performance of the kit components but is NOT responsible for the performance of customer supplied samples used with the kit.</w:t>
-        <w:br/>
-        <w:t xml:space="preserve"/>
-        <w:br/>
-        <w:t xml:space="preserve">Sample Dilution Guideline</w:t>
-        <w:br/>
-        <w:t xml:space="preserve"/>
-        <w:br/>
-        <w:t xml:space="preserve">The user needs to estimate the concentration of the target protein in the sample and use an appropriate dilution factor so that the diluted target protein concentration falls in the range of O.D. values of the standard curve. Dilute the sample using provided diluent buffer. Pilot tests using a dilution series of each sample type are necessary. The sample must be mixed thoroughly with Sample Diluent.</w:t>
+        <w:t xml:space="preserve">To inspect the validity of experiment operation and the appropriateness of sample dilution proportion, a pilot experiment using standards and a small number of samples is recommended. Before using the kit, spin tubes to bring down all components to the bottom of the tubes. Don’t let the 96-well plate dry out since this will inactivate active components on the plate. Don’t reuse tips and tubes to avoid cross-contamination. Avoid using the reagents from different batches together. The kit should not be used beyond the expiration date on the kit label. Any variation in diluent, operator, pipetting technique, washing technique, incubation time or temperature, and kit age can cause variation in binding. Variations in sample collection, processing, and storage may cause sample value differences. Kit Components/Materials Provided Required Materials That Are Not Supplied Microplate reader capable of reading absorbance at 450 nm. Incubator. Automated plate washer (optional) Pipettes and pipette tips capable of precisely dispensing 0.5 µl through 1 ml volumes of aqueous solutions. Multichannel pipettes are recommended for a large numbers of samples. Deionized or distilled water. 500 ml graduated cylinders. Test tubes for dilution. Mouse Klk1 ELISA Standard Curve Example The highest O.D. value might be higher or lower than in the example. The experiment result is statistically significant if the highest O.D. value is no less than 1.0. Mouse KLK1 ELISA Kit standard curve A standard curve is provided for demonstration only. A standard curve should be generated for each set of samples assayed. Intra/Inter-Assay Variability Innovative Research spends great efforts in documenting lot-to-lot variability and ensuring our assay kits produce robust data that are reproducible. Intra-Assay Precision (Precision within an assay): Three samples of known concentration were tested on one plate to assess intra-assay precision. Inter-Assay Precision (Precision across assays): Three samples of known concentration were tested in separate assays to assess inter-assay precision. Reproducibility We ensure reproducibility by testing three samples with differing concentrations of Klk1 in ELISA kits from four different production batches/lots. *number of samples for each test n=16. Preparation Before The Experiment Dilution of Mouse Klk1 Standard Number tubes 1-8. Final Concentrations to be Tube # 1: 4,000.00 pg/ml, # 2: 2,000.00 pg/ml, # 3: 1,000.00 pg/ml, # 4: 500.00 pg/ml, # 5: 250.00 pg/ml, # 6: 125.00 pg/ml, # 7: 62.50 pg/ml, # 8: Sample Diluent serves as the zero standard (0 pg/ml). To generate standard #1, add 400 µl of the reconstituted standard stock solution of 10 ng/ml and 600 µl of sample diluent to tube #1 for a final volume of 1000 µl. Mix thoroughly. Add 300 µl of sample diluent to tubes # 2-7. To generate standard # 2, add 300 µl of standard # 1 from tube # 1 to tube # 2 for a final volume of 600 µl. Mix thoroughly. To generate standard # 3, add 300 µl of standard # 2 from tube # 2 to tube # 3 for a final volume of 600 µl. Mix thoroughly. Continue the serial dilution for tube # 4-7. Sample Preparation and Storage These sample collection instructions and storage conditions are intended as a general guideline, and the sample stability has not been evaluated. Sample dilution ratios should be determined by a pilot study (run a serial dilution of samples and see which dilution ratio results in the idea O.D., near the middle of the standard range). In general, high concentration samples can be dilutioned by 1:100, mid concentration samples 1:10, low concentration samples 1:2 or neat. Sample Collection Notes Innovative Research recommends that samples are used immediately upon preparation. Avoid repeated freeze/thaw cycles for all samples. In the event that a sample type not listed above is intended to be used with the kit, it is recommended that the customer conduct validation experiments in order to be confident in the results. Due to chemical interference, the use of tissue or cell extraction samples prepared by chemical lysis buffers may result in inaccurate results. Due to factors including cell viability, cell number, or sampling time, samples from cell culture supernatant may not be detected by the kit. Samples should be brought to room temperature (18-25°C) before performing the assay without the use of extra heating. Sample concentrations should be predicted before being used in the assay. If the sample concentration is not within the range of the standard curve, users must determine the optimal sample dilutions for their particular experiments. Innovative Research is responsible for the quality and performance of the kit components but is NOT responsible for the performance of customer supplied samples used with the kit. Sample Dilution Guideline The user needs to estimate the concentration of the target protein in the sample and use an appropriate dilution factor so that the diluted target protein concentration falls in the range of O.D. values of the standard curve. Dilute the sample using provided diluent buffer. Pilot tests using a dilution series of each sample type are necessary. The sample must be mixed thoroughly with Sample Diluent.</w:t>
       </w:r>
     </w:p>
     <w:p>
@@ -1428,7 +1152,7 @@
           <w:sz w:val="22"/>
           <w:szCs w:val="22"/>
         </w:rPr>
-        <w:t xml:space="preserve"> It is recommended that all reagents and materials be equilibrated to room temperature (18-25°C) prior to the experiment (see Preparation Before The Experiment, if you have missed this information). Prepare all reagents and working standards as directed previously. Remove excess microplate strips from the plate frame and seal and store them in the original packaging. Add 100 µl of the standard, samples, or control per well. Add 100 µl of the Sample Diluent into the zero well. At least two replicates of each standard, sample, or control is recommended. Cover with the plate sealer provided and incubate for 120 minutes at room temperature (or 90 min. at 37 °C). Remove the cover and discard the liquid in the wells into an appropriate waste receptacle. Invert the plate on the benchtop onto a paper towel and tap the plate to gently blot any remaining liquid. It is recommended that the wells are not allowed to completely dry at any time. Add 100 µl of the prepared 1x Biotinylated Anti-Mouse Klk1 antibody to each well. Cover with a plate sealer and incubate for 90 minutes at room temperature (or 60 minutes at 37°C). Wash the plate 3 times with the 1x wash buffer: Discard the liquid in the wells into an appropriate waste receptacle. Then, invert the plate on the benchtop onto a paper towel and tap the plate to gently blot any remaining liquid. It is recommended that the wells are not allowed to completely dry at any time. Add 300 µl of the 1x wash buffer to each assay well. (For cleaner background incubate for 60 seconds between each wash). Repeat steps a-b 2 additional times. Discard the wash buffer in the wells into an appropriate waste receptacle. Then, invert the plate on the benchtop onto a paper towel and tap the plate to gently blot any remaining liquid. Add 100 µl of the prepared 1x Avidin-Biotin-Peroxidase Complex into each well. Cover with the plate sealer provided and incubate for 40 minutes at RT (or 30 minutes at 37°C). Wash the plate 5 times with the 1x wash buffer: Discard the liquid in the wells into an appropriate waste receptacle. Then, invert the plate on the benchtop onto a paper towel and tap the plate to gently blot any remaining liquid. It is recommended that the wells are not allowed to completely dry at any time. Add 300 µl of the 1x wash buffer to each assay well. (For cleaner background incubate for 60 seconds between each wash). Repeat steps a-b 4 additional times. Discard the wash buffer in the wells into an appropriate waste receptacle. Then, invert the plate on the benchtop onto a paper towel and tap the plate to gently blot any remaining liquid. Add 90 µl of Color Developing Reagent to each well. Cover with the plate sealer provided and incubate in the dark for 30 minutes at RT (or 15-25 minutes at 37°C). (The optimal incubation time must be empirically determined. A guideline to look for is blue shading the top four standard wells, while the remaining standards remain clear.) Add 100 µl of Stop Solution to each well. The color should immediately change to yellow. Within 30 minutes of stopping the reaction, the O.D. absorbance should be read with a microplate reader at 450nm. Assay Protocol Notes Solutions: To avoid cross-contamination, change pipette tips between additions of each standard, between sample additions, and between reagent additions. Also, use separate reservoirs for each reagent. Applying Solutions: All solutions should be added to the bottom of the ELISA plate well. Avoid touching the inside wall of the well. Avoid foaming when possible. Assay Timing: The interval between adding samples to the first and last wells should be minimized. Delays will increase the incubation time differential between wells, which will significantly affect the experimental accuracy and repeatability. For each step in the procedure, total dispensing time for addition of reagents or samples should not exceed 10 minutes.</w:t>
+        <w:t xml:space="preserve">It is recommended that all reagents and materials be equilibrated to room temperature (18-25°C) prior to the experiment (see Preparation Before The Experiment, if you have missed this information). Prepare all reagents and working standards as directed previously. Remove excess microplate strips from the plate frame and seal and store them in the original packaging. Add 100 µl of the standard, samples, or control per well. Add 100 µl of the Sample Diluent into the zero well. At least two replicates of each standard, sample, or control is recommended. Cover with the plate sealer provided and incubate for 120 minutes at room temperature (or 90 min. at 37 °C). Remove the cover and discard the liquid in the wells into an appropriate waste receptacle. Invert the plate on the benchtop onto a paper towel and tap the plate to gently blot any remaining liquid. It is recommended that the wells are not allowed to completely dry at any time. Add 100 µl of the prepared 1x Biotinylated Anti-Mouse Klk1 antibody to each well. Cover with a plate sealer and incubate for 90 minutes at room temperature (or 60 minutes at 37°C). Wash the plate 3 times with the 1x wash buffer: Discard the liquid in the wells into an appropriate waste receptacle. Then, invert the plate on the benchtop onto a paper towel and tap the plate to gently blot any remaining liquid. It is recommended that the wells are not allowed to completely dry at any time. Add 300 µl of the 1x wash buffer to each assay well. (For cleaner background incubate for 60 seconds between each wash). Repeat steps a-b 2 additional times. Discard the wash buffer in the wells into an appropriate waste receptacle. Then, invert the plate on the benchtop onto a paper towel and tap the plate to gently blot any remaining liquid. Add 100 µl of the prepared 1x Avidin-Biotin-Peroxidase Complex into each well. Cover with the plate sealer provided and incubate for 40 minutes at RT (or 30 minutes at 37°C). Wash the plate 5 times with the 1x wash buffer: Discard the liquid in the wells into an appropriate waste receptacle. Then, invert the plate on the benchtop onto a paper towel and tap the plate to gently blot any remaining liquid. It is recommended that the wells are not allowed to completely dry at any time. Add 300 µl of the 1x wash buffer to each assay well. (For cleaner background incubate for 60 seconds between each wash). Repeat steps a-b 4 additional times. Discard the wash buffer in the wells into an appropriate waste receptacle. Then, invert the plate on the benchtop onto a paper towel and tap the plate to gently blot any remaining liquid. Add 90 µl of Color Developing Reagent to each well. Cover with the plate sealer provided and incubate in the dark for 30 minutes at RT (or 15-25 minutes at 37°C). (The optimal incubation time must be empirically determined. A guideline to look for is blue shading the top four standard wells, while the remaining standards remain clear.) Add 100 µl of Stop Solution to each well. The color should immediately change to yellow. Within 30 minutes of stopping the reaction, the O.D. absorbance should be read with a microplate reader at 450nm. Assay Protocol Notes Solutions: To avoid cross-contamination, change pipette tips between additions of each standard, between sample additions, and between reagent additions. Also, use separate reservoirs for each reagent. Applying Solutions: All solutions should be added to the bottom of the ELISA plate well. Avoid touching the inside wall of the well. Avoid foaming when possible. Assay Timing: The interval between adding samples to the first and last wells should be minimized. Delays will increase the incubation time differential between wells, which will significantly affect the experimental accuracy and repeatability. For each step in the procedure, total dispensing time for addition of reagents or samples should not exceed 10 minutes.</w:t>
       </w:r>
     </w:p>
     <w:p>
@@ -1465,15 +1189,7 @@
     </w:p>
     <w:p>
       <w:r>
-        <w:t xml:space="preserve">Subtract the average zero standard O.D. reading. It is recommended that a standard curve be created using computer software to generate a four-parameter logistic (4-PL) curve-fit. A free program capable of generating a four-parameter logistic (4-PL) curve-fit can be found online at: www.myassays.com/four-parameter-logistic-curve.assay. Alternatively, plot the mean absorbance for each standard against the concentration. The measured concentration in the sample can be interpolated by using linear regression of each average relative O.D. against the standard curve generated using curve fitting software. This will generate an adequate but less precise fit of the data. For diluted samples, the concentration reading from the standard curve must be multiplied by the dilution factor. Background on Klk1</w:t>
-        <w:br/>
-        <w:t xml:space="preserve"/>
-        <w:br/>
-        <w:t xml:space="preserve">Kallikrein-1, also known as tissue kallikrein, is a protein that in humans is encoded by the KLK1 gene. This serine protease generates Lys-bradykinin by specific proteolysis of kininogen-1. KLK1 is a member of the peptidase S1 family. Its gene is mapped to 19q13.3. In all, it has got 262-amino acids which contain a putative signal peptide, followed by a short activating peptide and the protease domain. The protein is mainly found in kidney, pancreas, and salivary gland, showing a unique pattern of tissue-specific expression relative to other members of the family. KLK1 is implicated in carcinogenesis and some have potential as novel cancer and other disease biomarkers. 1 Publications Citing This Product</w:t>
-        <w:br/>
-        <w:t xml:space="preserve"/>
-        <w:br/>
-        <w:t xml:space="preserve">PubMed ID: 10.1186/s12014-021-09335-9, Proteomics and functional study reveal kallikrein-6 enhances communicating hydrocephalus Visit bosterbio.com/mouse-klk1-picokine-trade-elisa-kit-ek1586-innovative research.html to see all 1 publications. </w:t>
+        <w:t xml:space="preserve">To analyze using manual methods, follow the process below: Average the duplicate readings for each standard, sample, and control. Subtract the average zero standard O.D. reading. It is recommended that a standard curve be created using computer software to generate a four-parameter logistic (4-PL) curve-fit. A free program capable of generating a four-parameter logistic (4-PL) curve-fit can be found online at: www.myassays.com/four-parameter-logistic-curve.assay. Alternatively, plot the mean absorbance for each standard against the concentration. The measured concentration in the sample can be interpolated by using linear regression of each average relative O.D. against the standard curve generated using curve fitting software. This will generate an adequate but less precise fit of the data. For diluted samples, the concentration reading from the standard curve must be multiplied by the dilution factor. Background on Klk1 Kallikrein-1, also known as tissue kallikrein, is a protein that in humans is encoded by the KLK1 gene. This serine protease generates Lys-bradykinin by specific proteolysis of kininogen-1. KLK1 is a member of the peptidase S1 family. Its gene is mapped to 19q13.3. In all, it has got 262-amino acids which contain a putative signal peptide, followed by a short activating peptide and the protease domain. The protein is mainly found in kidney, pancreas, and salivary gland, showing a unique pattern of tissue-specific expression relative to other members of the family. KLK1 is implicated in carcinogenesis and some have potential as novel cancer and other disease biomarkers. 1 Publications Citing This Product PubMed ID: 10.1186/s12014-021-09335-9, Proteomics and functional study reveal kallikrein-6 enhances communicating hydrocephalus Visit bosterbio.com/mouse-klk1-picokine-trade-elisa-kit-ek1586-innovative research.html to see all 1 publications. Mouse KLK1/Kallikrein 1 ELISA Kit</w:t>
       </w:r>
     </w:p>
     <w:p>

</xml_diff>

<commit_message>
Improve data extraction by removing unwanted information from datasheets
Adds regular expression patterns to strip unwanted strings from processed data in template_populator.py.

Replit-Commit-Author: Agent
Replit-Commit-Session-Id: 86e32257-9f57-45d9-b7c9-9c3928182bb3
Replit-Commit-Screenshot-Url: https://storage.googleapis.com/screenshot-production-us-central1/9117525c-531f-4e40-bc2d-dbaf9de7854f/b2cf4ec3-6580-476e-8c83-0364c3386ae0.jpg
</commit_message>
<xml_diff>
--- a/output_populated_template.docx
+++ b/output_populated_template.docx
@@ -62,7 +62,7 @@
     </w:p>
     <w:p>
       <w:r>
-        <w:t xml:space="preserve">The Innovative Research Mouse Klk1 Pre-Coated ELISA (Enzyme-Linked Immunosorbent Assay) kit is a solid-phase immunoassay specially designed to measure Mouse Klk1 with a 96-well strip plate that is pre-coated with antibody specific for Klk1. The detection antibody is a biotinylated antibody specific for Klk1. The capture antibody is monoclonal antibody from rat and the detection antibody is polyclonal antibody from goat. The kit includes Mouse Klk1 protein as standards. To measure Mouse Klk1, add standards and samples to the wells, then add the biotinylated detection antibody. Wash the wells with PBS or TBS buffer, and add Avidin-Biotin-Peroxidase Complex (ABC-HRP). Wash away the unbounded ABC-HRP with PBS or TBS buffer and add TMB. TMB is an HRP substrate and will be catalyzed to produce a blue color product, which changes into yellow after adding the acidic stop solution. The absorbance of the yellow product at 450nm is linearly proportional to Mouse Klk1 in the sample. Read the absorbance of the yellow product in each well using a plate reader, and benchmark the sample wells' readings against the standard curve to determine the concentration of Mouse Klk1 in the sample. For more information on assay principle, protocols, and troubleshooting tips, see Innovative Research's ELISA Resource Center at https://www.bosterbio.com/elisa-technical-resource-center.</w:t>
+        <w:t xml:space="preserve">The Innovative Research Mouse Klk1 Pre-Coated ELISA (Enzyme-Linked Immunosorbent Assay) kit is a solid-phase immunoassay specially designed to measure Mouse Klk1 with a 96-well strip plate that is pre-coated with antibody specific for Klk1. The detection antibody is a biotinylated antibody specific for Klk1. The capture antibody is monoclonal antibody from rat and the detection antibody is polyclonal antibody from goat. The kit includes Mouse Klk1 protein as standards.</w:t>
       </w:r>
     </w:p>
     <w:p>
@@ -1189,7 +1189,7 @@
     </w:p>
     <w:p>
       <w:r>
-        <w:t xml:space="preserve">To analyze using manual methods, follow the process below: Average the duplicate readings for each standard, sample, and control. Subtract the average zero standard O.D. reading. It is recommended that a standard curve be created using computer software to generate a four-parameter logistic (4-PL) curve-fit. A free program capable of generating a four-parameter logistic (4-PL) curve-fit can be found online at: www.myassays.com/four-parameter-logistic-curve.assay. Alternatively, plot the mean absorbance for each standard against the concentration. The measured concentration in the sample can be interpolated by using linear regression of each average relative O.D. against the standard curve generated using curve fitting software. This will generate an adequate but less precise fit of the data. For diluted samples, the concentration reading from the standard curve must be multiplied by the dilution factor. Background on Klk1 Kallikrein-1, also known as tissue kallikrein, is a protein that in humans is encoded by the KLK1 gene. This serine protease generates Lys-bradykinin by specific proteolysis of kininogen-1. KLK1 is a member of the peptidase S1 family. Its gene is mapped to 19q13.3. In all, it has got 262-amino acids which contain a putative signal peptide, followed by a short activating peptide and the protease domain. The protein is mainly found in kidney, pancreas, and salivary gland, showing a unique pattern of tissue-specific expression relative to other members of the family. KLK1 is implicated in carcinogenesis and some have potential as novel cancer and other disease biomarkers. 1 Publications Citing This Product PubMed ID: 10.1186/s12014-021-09335-9, Proteomics and functional study reveal kallikrein-6 enhances communicating hydrocephalus Visit bosterbio.com/mouse-klk1-picokine-trade-elisa-kit-ek1586-innovative research.html to see all 1 publications. Mouse KLK1/Kallikrein 1 ELISA Kit</w:t>
+        <w:t xml:space="preserve">To analyze using manual methods, follow the process below: Average the duplicate readings for each standard, sample, and control. Subtract the average zero standard O.D. reading. It is recommended that a standard curve be created using computer software to generate a four-parameter logistic (4-PL) curve-fit. A free program capable of generating a four-parameter logistic (4-PL) curve-fit can be found online at: www.myassays.com/four-parameter-logistic-curve.assay. Alternatively, plot the mean absorbance for each standard against the concentration. The measured concentration in the sample can be interpolated by using linear regression of each average relative O.D. against the standard curve generated using curve fitting software. This will generate an adequate but less precise fit of the data. For diluted samples, the concentration reading from the standard curve must be multiplied by the dilution factor. Background on Klk1 Kallikrein-1, also known as tissue kallikrein, is a protein that in humans is encoded by the KLK1 gene. This serine protease generates Lys-bradykinin by specific proteolysis of kininogen-1. KLK1 is a member of the peptidase S1 family. Its gene is mapped to 19q13.3. In all, it has got 262-amino acids which contain a putative signal peptide, followed by a short activating peptide and the protease domain. The protein is mainly found in kidney, pancreas, and salivary gland, showing a unique pattern of tissue-specific expression relative to other members of the family. KLK1 is implicated in carcinogenesis and some have potential as novel cancer and other disease biomarkers. 1 Publications Citing This Product PubMed ID: 10.1186/s12014-021-09335-9, Proteomics and functional study reveal kallikrein-6 enhances communicating hydrocephalus html to see all 1 publications. Mouse KLK1/Kallikrein 1 ELISA Kit</w:t>
       </w:r>
     </w:p>
     <w:p>

</xml_diff>

<commit_message>
Improve reagent extraction by refining the filtering process
Enhance reagent extraction logic in `elisa_parser.py` by adding more exclusions and handling potential `KeyError` in `test_document_generation.py`.

Replit-Commit-Author: Agent
Replit-Commit-Session-Id: 86e32257-9f57-45d9-b7c9-9c3928182bb3
Replit-Commit-Screenshot-Url: https://storage.googleapis.com/screenshot-production-us-central1/9117525c-531f-4e40-bc2d-dbaf9de7854f/09715f62-9b47-40b4-a400-9f8d262e3080.jpg
</commit_message>
<xml_diff>
--- a/output_populated_template.docx
+++ b/output_populated_template.docx
@@ -79,10 +79,18 @@
         <w:tblLook w:val="04A0" w:firstRow="1" w:lastRow="0" w:firstColumn="1" w:lastColumn="0" w:noHBand="0" w:noVBand="1"/>
       </w:tblPr>
       <w:tblGrid>
-        <w:gridCol w:w="2160"/>
-        <w:gridCol w:w="2160"/>
-        <w:gridCol w:w="2160"/>
-        <w:gridCol w:w="2160"/>
+        <w:gridCol w:w="720"/>
+        <w:gridCol w:w="720"/>
+        <w:gridCol w:w="720"/>
+        <w:gridCol w:w="720"/>
+        <w:gridCol w:w="720"/>
+        <w:gridCol w:w="720"/>
+        <w:gridCol w:w="720"/>
+        <w:gridCol w:w="720"/>
+        <w:gridCol w:w="720"/>
+        <w:gridCol w:w="720"/>
+        <w:gridCol w:w="720"/>
+        <w:gridCol w:w="720"/>
       </w:tblGrid>
       <w:tr>
         <w:tc>
@@ -113,7 +121,7 @@
           </w:tcPr>
           <w:p>
             <w:r>
-              <w:t xml:space="preserve">Specificity</w:t>
+              <w:t xml:space="preserve">Anti-Mouse Klk1 Pre-coated 96-well Strip Microplate</w:t>
             </w:r>
           </w:p>
         </w:tc>
@@ -123,7 +131,7 @@
           </w:tcPr>
           <w:p>
             <w:r>
-              <w:t xml:space="preserve">Natural and recombinant Mouse Klk1Standard Protein</w:t>
+              <w:t xml:space="preserve">1Mouse Klk1 Standard</w:t>
             </w:r>
           </w:p>
         </w:tc>
@@ -133,7 +141,7 @@
           </w:tcPr>
           <w:p>
             <w:r>
-              <w:t xml:space="preserve">Expression system for standard: NS0; Immunogen sequence: I25-D261Cross-reactivity</w:t>
+              <w:t xml:space="preserve">2Mouse Klk1 Biotinylated Antibody (100x)</w:t>
             </w:r>
           </w:p>
         </w:tc>
@@ -143,7 +151,87 @@
           </w:tcPr>
           <w:p>
             <w:r>
-              <w:t xml:space="preserve">This kit is for the detection of Mouse Klk1. No significant cross-reactivity or interference between Klk1 and its analogs was observed. This claim is limited by existing techniques; therefore, cross- reactivity may exist with untested analogs.</w:t>
+              <w:t xml:space="preserve">1Avidin-Biotin-Peroxidase Complex (100x)</w:t>
+            </w:r>
+          </w:p>
+        </w:tc>
+        <w:tc>
+          <w:tcPr>
+            <w:tcW w:w="4320" w:type="dxa"/>
+          </w:tcPr>
+          <w:p>
+            <w:r>
+              <w:t xml:space="preserve">1Sample Diluent</w:t>
+            </w:r>
+          </w:p>
+        </w:tc>
+        <w:tc>
+          <w:tcPr>
+            <w:tcW w:w="4320" w:type="dxa"/>
+          </w:tcPr>
+          <w:p>
+            <w:r>
+              <w:t xml:space="preserve">1Antibody Diluent</w:t>
+            </w:r>
+          </w:p>
+        </w:tc>
+        <w:tc>
+          <w:tcPr>
+            <w:tcW w:w="4320" w:type="dxa"/>
+          </w:tcPr>
+          <w:p>
+            <w:r>
+              <w:t xml:space="preserve">1Avidin-Biotin-Peroxidase Diluent</w:t>
+            </w:r>
+          </w:p>
+        </w:tc>
+        <w:tc>
+          <w:tcPr>
+            <w:tcW w:w="4320" w:type="dxa"/>
+          </w:tcPr>
+          <w:p>
+            <w:r>
+              <w:t xml:space="preserve">1Color Developing Reagent (TMB)</w:t>
+            </w:r>
+          </w:p>
+        </w:tc>
+        <w:tc>
+          <w:tcPr>
+            <w:tcW w:w="4320" w:type="dxa"/>
+          </w:tcPr>
+          <w:p>
+            <w:r>
+              <w:t xml:space="preserve">1Stop Solution</w:t>
+            </w:r>
+          </w:p>
+        </w:tc>
+        <w:tc>
+          <w:tcPr>
+            <w:tcW w:w="4320" w:type="dxa"/>
+          </w:tcPr>
+          <w:p>
+            <w:r>
+              <w:t xml:space="preserve">1Wash Buffer (25x)</w:t>
+            </w:r>
+          </w:p>
+        </w:tc>
+        <w:tc>
+          <w:tcPr>
+            <w:tcW w:w="4320" w:type="dxa"/>
+          </w:tcPr>
+          <w:p>
+            <w:r>
+              <w:t xml:space="preserve">1Plate Sealers</w:t>
+            </w:r>
+          </w:p>
+        </w:tc>
+        <w:tc>
+          <w:tcPr>
+            <w:tcW w:w="4320" w:type="dxa"/>
+          </w:tcPr>
+          <w:p>
+            <w:r>
+              <w:t xml:space="preserve">4</w:t>
             </w:r>
           </w:p>
         </w:tc>

</xml_diff>

<commit_message>
Improve document generation to prevent file opening errors
Implement a temporary file approach using docxtpl to avoid document corruption, falling back to the original method on failure.

Replit-Commit-Author: Agent
Replit-Commit-Session-Id: 86e32257-9f57-45d9-b7c9-9c3928182bb3
Replit-Commit-Screenshot-Url: https://storage.googleapis.com/screenshot-production-us-central1/9117525c-531f-4e40-bc2d-dbaf9de7854f/e90d0563-4d26-42fc-a16f-2ba955c229a6.jpg
</commit_message>
<xml_diff>
--- a/output_populated_template.docx
+++ b/output_populated_template.docx
@@ -23,7 +23,7 @@
       </w:r>
       <w:r>
         <w:tab/>
-        <w:t xml:space="preserve">LOT NO: LOT#_______</w:t>
+        <w:t xml:space="preserve">LOT NO: SAMPLE</w:t>
       </w:r>
     </w:p>
     <w:p>
@@ -62,7 +62,11 @@
     </w:p>
     <w:p>
       <w:r>
-        <w:t xml:space="preserve">The Innovative Research Mouse Klk1 Pre-Coated ELISA (Enzyme-Linked Immunosorbent Assay) kit is a solid-phase immunoassay specially designed to measure Mouse Klk1 with a 96-well strip plate that is pre-coated with antibody specific for Klk1. The detection antibody is a biotinylated antibody specific for Klk1. The capture antibody is monoclonal antibody from rat and the detection antibody is polyclonal antibody from goat. The kit includes Mouse Klk1 protein as standards. To measure Mouse Klk1, add standards and samples to the wells, then add the biotinylated detection antibody. Wash the wells with PBS or TBS buffer, and add Avidin-Biotin-Peroxidase Complex (ABC-HRP). Wash away the unbounded ABC-HRP with PBS or TBS buffer and add TMB. TMB is an HRP substrate and will be catalyzed to produce a blue color product, which changes into yellow after adding the acidic stop solution. The absorbance of the yellow product at 450nm is linearly proportional to Mouse Klk1 in the sample. Read the absorbance of the yellow product in each well using a plate reader, and benchmark the sample wells' readings against the standard curve to determine the concentration of Mouse Klk1 in the sample.</w:t>
+        <w:t xml:space="preserve">The Boster Picokine® Mouse Klk1 Pre-Coated ELISA (Enzyme-Linked Immunosorbent Assay) kit is a solid-phase immunoassay specially designed to measure Mouse Klk1 with a 96-well strip plate that is pre-coated with antibody specific for Klk1. The detection antibody is a biotinylated antibody specific for Klk1. The capture antibody is monoclonal antibody from rat and the detection antibody is polyclonal antibody from goat. The kit includes Mouse Klk1 protein as standards.</w:t>
+        <w:br/>
+        <w:t xml:space="preserve"/>
+        <w:br/>
+        <w:t xml:space="preserve">To measure Mouse Klk1, add standards and samples to the wells, then add the biotinylated detection antibody. Wash the wells with PBS or TBS buffer, and add Avidin-Biotin-Peroxidase Complex (ABC-HRP). Wash away the unbounded ABC-HRP with PBS or TBS buffer and add TMB. TMB is an HRP substrate and will be catalyzed to produce a blue color product, which changes into yellow after adding the acidic stop solution. The absorbance of the yellow product at 450nm is linearly proportional to Mouse Klk1 in the sample. Read the absorbance of the yellow product in each well using a plate reader, and benchmark the sample wells' readings against the standard curve to determine the concentration of Mouse Klk1 in the sample.</w:t>
       </w:r>
     </w:p>
     <w:p>
@@ -1130,7 +1134,23 @@
     </w:p>
     <w:p>
       <w:r>
-        <w:t xml:space="preserve">Bring all reagents to room temperature before use. Wash Buffer: Dilute Wash Buffer (25X) with distilled water. For example, if preparing 500 ml of Wash Buffer, dilute 20 ml of Wash Buffer (25X) into 480 ml of distilled water. Standard: Reconstitute the standard with standard diluent according to the label instructions. This reconstitution produces a stock solution. Let the standard stand for a minimum of 15 minutes with gentle agitation prior to making dilutions. Detection Reagent A and B: Dilute to the working concentration using Assay Diluent A and B, respectively.</w:t>
+        <w:t xml:space="preserve"/>
+        <w:br/>
+        <w:t xml:space="preserve">        Bring all reagents to room temperature before use.</w:t>
+        <w:br/>
+        <w:t xml:space="preserve">        </w:t>
+        <w:br/>
+        <w:t xml:space="preserve">        Wash Buffer: Dilute Wash Buffer (25X) with distilled water. For example, if preparing 500 ml of Wash Buffer, dilute 20 ml of Wash Buffer (25X) into 480 ml of distilled water.</w:t>
+        <w:br/>
+        <w:t xml:space="preserve">        </w:t>
+        <w:br/>
+        <w:t xml:space="preserve">        Standard: Reconstitute the standard with standard diluent according to the label instructions. This reconstitution produces a stock solution. Let the standard stand for a minimum of 15 minutes with gentle agitation prior to making dilutions.</w:t>
+        <w:br/>
+        <w:t xml:space="preserve">        </w:t>
+        <w:br/>
+        <w:t xml:space="preserve">        Detection Reagent A and B: Dilute to the working concentration using Assay Diluent A and B, respectively.</w:t>
+        <w:br/>
+        <w:t xml:space="preserve">        </w:t>
       </w:r>
     </w:p>
     <w:p>
@@ -1143,7 +1163,21 @@
     </w:p>
     <w:p>
       <w:r>
-        <w:t xml:space="preserve">1. Label 7 tubes, one for each standard: 4000 pg/ml, 2000 pg/ml, 1000 pg/ml, 500 pg/ml, 250 pg/ml, 125 pg/ml, and 62.5 pg/ml. 2. Pipette 300 µl of the Sample Diluent into each tube. 3. Pipette 300 µl of the reconstituted standard into the first tube and mix to create the 4000 pg/ml standard. 4. Pipette 300 µl from the 4000 pg/ml tube into the second tube and mix to create the 2000 pg/ml standard. 5. Continue this process for the remaining tubes. 6. The Sample Diluent serves as the zero standard (0 pg/ml).</w:t>
+        <w:t xml:space="preserve"/>
+        <w:br/>
+        <w:t xml:space="preserve">        1. Label 7 tubes, one for each standard: 4000 pg/ml, 2000 pg/ml, 1000 pg/ml, 500 pg/ml, 250 pg/ml, 125 pg/ml, and 62.5 pg/ml.</w:t>
+        <w:br/>
+        <w:t xml:space="preserve">        2. Pipette 300 µl of the Sample Diluent into each tube.</w:t>
+        <w:br/>
+        <w:t xml:space="preserve">        3. Pipette 300 µl of the reconstituted standard into the first tube and mix to create the 4000 pg/ml standard.</w:t>
+        <w:br/>
+        <w:t xml:space="preserve">        4. Pipette 300 µl from the 4000 pg/ml tube into the second tube and mix to create the 2000 pg/ml standard.</w:t>
+        <w:br/>
+        <w:t xml:space="preserve">        5. Continue this process for the remaining tubes.</w:t>
+        <w:br/>
+        <w:t xml:space="preserve">        6. The Sample Diluent serves as the zero standard (0 pg/ml).</w:t>
+        <w:br/>
+        <w:t xml:space="preserve">        </w:t>
       </w:r>
     </w:p>
     <w:p>
@@ -1156,7 +1190,31 @@
     </w:p>
     <w:p>
       <w:r>
-        <w:t xml:space="preserve">When first using a kit, appropriate validation steps should be taken before using valuable samples. Confirm that the kit adequately detects the target antigen in your intended sample type(s) by running control samples. If the concentration of target antigen within your samples is unknown, a preliminary experiment should be run using a control sample to determine the optimal sample dilution (see Sample Preparation). To inspect the validity of experiment operation and the appropriateness of sample dilution proportion, a pilot experiment using standards and a small number of samples is recommended. Before using the kit, spin tubes to bring down all components to the bottom of the tubes. Don’t let the 96-well plate dry out since this will inactivate active components on the plate. Don’t reuse tips and tubes to avoid cross-contamination. Avoid using the reagents from different batches together.</w:t>
+        <w:t xml:space="preserve">When first using a kit, appropriate validation steps should be taken before using valuable samples. Confirm that the kit adequately detects the target antigen in your intended sample type(s) by running control samples.</w:t>
+        <w:br/>
+        <w:t xml:space="preserve"/>
+        <w:br/>
+        <w:t xml:space="preserve">If the concentration of target antigen within your samples is unknown, a preliminary experiment should be run using a control sample to determine the optimal sample dilution (see Sample Preparation).</w:t>
+        <w:br/>
+        <w:t xml:space="preserve"/>
+        <w:br/>
+        <w:t xml:space="preserve">To inspect the validity of experiment operation and the appropriateness of sample dilution proportion, a pilot experiment using standards and a small number of samples is recommended.</w:t>
+        <w:br/>
+        <w:t xml:space="preserve"/>
+        <w:br/>
+        <w:t xml:space="preserve">Before using the kit, spin tubes to bring down all components to the bottom of the tubes.</w:t>
+        <w:br/>
+        <w:t xml:space="preserve"/>
+        <w:br/>
+        <w:t xml:space="preserve">Don’t let the 96-well plate dry out since this will inactivate active components on the plate.</w:t>
+        <w:br/>
+        <w:t xml:space="preserve"/>
+        <w:br/>
+        <w:t xml:space="preserve">Don’t reuse tips and tubes to avoid cross-contamination.</w:t>
+        <w:br/>
+        <w:t xml:space="preserve"/>
+        <w:br/>
+        <w:t xml:space="preserve">Avoid using the reagents from different batches together.</w:t>
       </w:r>
     </w:p>
     <w:p>
@@ -1169,7 +1227,27 @@
     </w:p>
     <w:p>
       <w:r>
-        <w:t xml:space="preserve">Innovative Research recommends that samples are used immediately upon preparation. Avoid repeated freeze/thaw cycles for all samples. In the event that a sample type not listed above is intended to be used with the kit, it is recommended that the customer conduct validation experiments in order to be confident in the results. Due to chemical interference, the use of tissue or cell extraction samples prepared by chemical lysis buffers may result in inaccurate results. Due to factors including cell viability, cell number, or sampling time, samples from cell culture supernatant may not be detected by the kit. Samples should be brought to room temperature (18-25°C) before performing the assay without the use of extra heating.</w:t>
+        <w:t xml:space="preserve">Boster recommends that samples are used immediately upon preparation.</w:t>
+        <w:br/>
+        <w:t xml:space="preserve"/>
+        <w:br/>
+        <w:t xml:space="preserve">Avoid repeated freeze/thaw cycles for all samples.</w:t>
+        <w:br/>
+        <w:t xml:space="preserve"/>
+        <w:br/>
+        <w:t xml:space="preserve">In the event that a sample type not listed above is intended to be used with the kit, it is recommended that the customer conduct validation experiments in order to be confident in the results.</w:t>
+        <w:br/>
+        <w:t xml:space="preserve"/>
+        <w:br/>
+        <w:t xml:space="preserve">Due to chemical interference, the use of tissue or cell extraction samples prepared by chemical lysis buffers may result in inaccurate results.</w:t>
+        <w:br/>
+        <w:t xml:space="preserve"/>
+        <w:br/>
+        <w:t xml:space="preserve">Due to factors including cell viability, cell number, or sampling time, samples from cell culture supernatant may not be detected by the kit.</w:t>
+        <w:br/>
+        <w:t xml:space="preserve"/>
+        <w:br/>
+        <w:t xml:space="preserve">Samples should be brought to room temperature (18-25°C) before performing the assay without the use of extra heating.</w:t>
       </w:r>
     </w:p>
     <w:p>
@@ -1182,7 +1260,205 @@
     </w:p>
     <w:p>
       <w:r>
-        <w:t xml:space="preserve">To inspect the validity of experiment operation and the appropriateness of sample dilution proportion, a pilot experiment using standards and a small number of samples is recommended. Before using the kit, spin tubes to bring down all components to the bottom of the tubes. Don’t let the 96-well plate dry out since this will inactivate active components on the plate. Don’t reuse tips and tubes to avoid cross-contamination. Avoid using the reagents from different batches together. The kit should not be used beyond the expiration date on the kit label. Any variation in diluent, operator, pipetting technique, washing technique, incubation time or temperature, and kit age can cause variation in binding. Variations in sample collection, processing, and storage may cause sample value differences. Kit Components/Materials Provided Required Materials That Are Not Supplied Microplate reader capable of reading absorbance at 450 nm. Incubator. Automated plate washer (optional) Pipettes and pipette tips capable of precisely dispensing 0.5 µl through 1 ml volumes of aqueous solutions. Multichannel pipettes are recommended for a large numbers of samples. Deionized or distilled water. 500 ml graduated cylinders. Test tubes for dilution. Mouse Klk1 ELISA Standard Curve Example The highest O.D. value might be higher or lower than in the example. The experiment result is statistically significant if the highest O.D. value is no less than 1.0. Mouse KLK1 ELISA Kit standard curve A standard curve is provided for demonstration only. A standard curve should be generated for each set of samples assayed. Intra/Inter-Assay Variability Innovative Research spends great efforts in documenting lot-to-lot variability and ensuring our assay kits produce robust data that are reproducible. Intra-Assay Precision (Precision within an assay): Three samples of known concentration were tested on one plate to assess intra-assay precision. Inter-Assay Precision (Precision across assays): Three samples of known concentration were tested in separate assays to assess inter-assay precision. Reproducibility We ensure reproducibility by testing three samples with differing concentrations of Klk1 in ELISA kits from four different production batches/lots. *number of samples for each test n=16. Preparation Before The Experiment Dilution of Mouse Klk1 Standard Number tubes 1-8. Final Concentrations to be Tube # 1: 4,000.00 pg/ml, # 2: 2,000.00 pg/ml, # 3: 1,000.00 pg/ml, # 4: 500.00 pg/ml, # 5: 250.00 pg/ml, # 6: 125.00 pg/ml, # 7: 62.50 pg/ml, # 8: Sample Diluent serves as the zero standard (0 pg/ml). To generate standard #1, add 400 µl of the reconstituted standard stock solution of 10 ng/ml and 600 µl of sample diluent to tube #1 for a final volume of 1000 µl. Mix thoroughly. Add 300 µl of sample diluent to tubes # 2-7. To generate standard # 2, add 300 µl of standard # 1 from tube # 1 to tube # 2 for a final volume of 600 µl. Mix thoroughly. To generate standard # 3, add 300 µl of standard # 2 from tube # 2 to tube # 3 for a final volume of 600 µl. Mix thoroughly. Continue the serial dilution for tube # 4-7. Sample Preparation and Storage These sample collection instructions and storage conditions are intended as a general guideline, and the sample stability has not been evaluated. Sample dilution ratios should be determined by a pilot study (run a serial dilution of samples and see which dilution ratio results in the idea O.D., near the middle of the standard range). In general, high concentration samples can be dilutioned by 1:100, mid concentration samples 1:10, low concentration samples 1:2 or neat. Sample Collection Notes Innovative Research recommends that samples are used immediately upon preparation. Avoid repeated freeze/thaw cycles for all samples. In the event that a sample type not listed above is intended to be used with the kit, it is recommended that the customer conduct validation experiments in order to be confident in the results. Due to chemical interference, the use of tissue or cell extraction samples prepared by chemical lysis buffers may result in inaccurate results. Due to factors including cell viability, cell number, or sampling time, samples from cell culture supernatant may not be detected by the kit. Samples should be brought to room temperature (18-25°C) before performing the assay without the use of extra heating. Sample concentrations should be predicted before being used in the assay. If the sample concentration is not within the range of the standard curve, users must determine the optimal sample dilutions for their particular experiments. Innovative Research is responsible for the quality and performance of the kit components but is NOT responsible for the performance of customer supplied samples used with the kit. Sample Dilution Guideline The user needs to estimate the concentration of the target protein in the sample and use an appropriate dilution factor so that the diluted target protein concentration falls in the range of O.D. values of the standard curve. Dilute the sample using provided diluent buffer. Pilot tests using a dilution series of each sample type are necessary. The sample must be mixed thoroughly with Sample Diluent.</w:t>
+        <w:t xml:space="preserve">To inspect the validity of experiment operation and the appropriateness of sample dilution proportion, a pilot experiment using standards and a small number of samples is recommended.</w:t>
+        <w:br/>
+        <w:t xml:space="preserve"/>
+        <w:br/>
+        <w:t xml:space="preserve">Before using the kit, spin tubes to bring down all components to the bottom of the tubes.</w:t>
+        <w:br/>
+        <w:t xml:space="preserve"/>
+        <w:br/>
+        <w:t xml:space="preserve">Don’t let the 96-well plate dry out since this will inactivate active components on the plate.</w:t>
+        <w:br/>
+        <w:t xml:space="preserve"/>
+        <w:br/>
+        <w:t xml:space="preserve">Don’t reuse tips and tubes to avoid cross-contamination.</w:t>
+        <w:br/>
+        <w:t xml:space="preserve"/>
+        <w:br/>
+        <w:t xml:space="preserve">Avoid using the reagents from different batches together.</w:t>
+        <w:br/>
+        <w:t xml:space="preserve"/>
+        <w:br/>
+        <w:t xml:space="preserve">The kit should not be used beyond the expiration date on the kit label. Any variation in diluent, operator, pipetting technique, washing technique, incubation time or temperature, and kit age can cause variation in binding. Variations in sample collection, processing, and storage may cause sample value differences.</w:t>
+        <w:br/>
+        <w:t xml:space="preserve"/>
+        <w:br/>
+        <w:t xml:space="preserve">Kit Components/Materials Provided</w:t>
+        <w:br/>
+        <w:t xml:space="preserve"/>
+        <w:br/>
+        <w:t xml:space="preserve">Required Materials That Are Not Supplied</w:t>
+        <w:br/>
+        <w:t xml:space="preserve"/>
+        <w:br/>
+        <w:t xml:space="preserve">Microplate reader capable of reading absorbance at 450 nm. Incubator.</w:t>
+        <w:br/>
+        <w:t xml:space="preserve"/>
+        <w:br/>
+        <w:t xml:space="preserve">Automated plate washer (optional)</w:t>
+        <w:br/>
+        <w:t xml:space="preserve"/>
+        <w:br/>
+        <w:t xml:space="preserve">Pipettes and pipette tips capable of precisely dispensing 0.5 µl through 1 ml volumes of aqueous solutions. Multichannel pipettes are recommended for a large numbers of samples.</w:t>
+        <w:br/>
+        <w:t xml:space="preserve"/>
+        <w:br/>
+        <w:t xml:space="preserve">Deionized or distilled water. 500 ml graduated cylinders. Test tubes for dilution.</w:t>
+        <w:br/>
+        <w:t xml:space="preserve"/>
+        <w:br/>
+        <w:t xml:space="preserve">Mouse Klk1 ELISA Standard Curve Example</w:t>
+        <w:br/>
+        <w:t xml:space="preserve"/>
+        <w:br/>
+        <w:t xml:space="preserve">The highest O.D. value might be higher or lower than in the example. The experiment result is statistically significant if the highest O.D. value is no less than 1.0.</w:t>
+        <w:br/>
+        <w:t xml:space="preserve"/>
+        <w:br/>
+        <w:t xml:space="preserve">Mouse KLK1 PicoKine ELISA Kit standard curve</w:t>
+      </w:r>
+      <w:r>
+        <w:tab/>
+      </w:r>
+      <w:r>
+        <w:t xml:space="preserve">A standard curve is provided for demonstration only. A standard curve</w:t>
+        <w:br/>
+        <w:t xml:space="preserve"/>
+        <w:br/>
+        <w:t xml:space="preserve">should be generated for each set of samples assayed.</w:t>
+        <w:br/>
+        <w:t xml:space="preserve"/>
+        <w:br/>
+        <w:t xml:space="preserve">Intra/Inter-Assay Variability</w:t>
+        <w:br/>
+        <w:t xml:space="preserve"/>
+        <w:br/>
+        <w:t xml:space="preserve">Boster spends great efforts in documenting lot-to-lot variability and ensuring our assay kits produce robust data that are reproducible.</w:t>
+        <w:br/>
+        <w:t xml:space="preserve"/>
+        <w:br/>
+        <w:t xml:space="preserve">Intra-Assay Precision (Precision within an assay): Three samples of known concentration were tested on one plate to assess intra-assay precision.</w:t>
+        <w:br/>
+        <w:t xml:space="preserve"/>
+        <w:br/>
+        <w:t xml:space="preserve">Inter-Assay Precision (Precision across assays): Three samples of known concentration were tested in separate assays to assess inter-assay precision.</w:t>
+        <w:br/>
+        <w:t xml:space="preserve"/>
+        <w:br/>
+        <w:t xml:space="preserve">Reproducibility</w:t>
+        <w:br/>
+        <w:t xml:space="preserve"/>
+        <w:br/>
+        <w:t xml:space="preserve">We ensure reproducibility by testing three samples with differing concentrations of Klk1 in ELISA kits from four different production batches/lots.</w:t>
+        <w:br/>
+        <w:t xml:space="preserve"/>
+        <w:br/>
+        <w:t xml:space="preserve">*number of samples for each test n=16.</w:t>
+        <w:br/>
+        <w:t xml:space="preserve"/>
+        <w:br/>
+        <w:t xml:space="preserve">Preparation Before The Experiment</w:t>
+        <w:br/>
+        <w:t xml:space="preserve"/>
+        <w:br/>
+        <w:t xml:space="preserve">Dilution of Mouse Klk1 Standard</w:t>
+        <w:br/>
+        <w:t xml:space="preserve"/>
+        <w:br/>
+        <w:t xml:space="preserve">Number tubes 1-8. Final Concentrations to be Tube # 1: 4,000.00 pg/ml, # 2: 2,000.00 pg/ml, # 3: 1,000.00</w:t>
+        <w:br/>
+        <w:t xml:space="preserve"/>
+        <w:br/>
+        <w:t xml:space="preserve">pg/ml, # 4: 500.00 pg/ml,</w:t>
+        <w:br/>
+        <w:t xml:space="preserve"/>
+        <w:br/>
+        <w:t xml:space="preserve"># 5: 250.00 pg/ml, # 6: 125.00 pg/ml, # 7: 62.50 pg/ml, # 8: Sample Diluent serves as the zero standard (0 pg/ml).</w:t>
+        <w:br/>
+        <w:t xml:space="preserve"/>
+        <w:br/>
+        <w:t xml:space="preserve">To generate standard #1, add 400 µl of the reconstituted standard stock solution of 10 ng/ml and 600 µl of sample diluent to tube #1 for a</w:t>
+        <w:br/>
+        <w:t xml:space="preserve"/>
+        <w:br/>
+        <w:t xml:space="preserve">final volume of 1000 µl. Mix thoroughly.</w:t>
+        <w:br/>
+        <w:t xml:space="preserve"/>
+        <w:br/>
+        <w:t xml:space="preserve">Add 300 µl of sample diluent to tubes # 2-7.</w:t>
+        <w:br/>
+        <w:t xml:space="preserve"/>
+        <w:br/>
+        <w:t xml:space="preserve">To generate standard # 2, add 300 µl of standard # 1 from tube # 1 to tube # 2 for a final volume of 600 µl. Mix thoroughly.</w:t>
+        <w:br/>
+        <w:t xml:space="preserve"/>
+        <w:br/>
+        <w:t xml:space="preserve">To generate standard # 3, add 300 µl of standard # 2 from tube # 2 to tube # 3 for a final volume of 600 µl. Mix</w:t>
+        <w:br/>
+        <w:t xml:space="preserve"/>
+        <w:br/>
+        <w:t xml:space="preserve">thoroughly.</w:t>
+        <w:br/>
+        <w:t xml:space="preserve"/>
+        <w:br/>
+        <w:t xml:space="preserve">Continue the serial dilution for tube # 4-7.</w:t>
+        <w:br/>
+        <w:t xml:space="preserve"/>
+        <w:br/>
+        <w:t xml:space="preserve">Sample Preparation and Storage</w:t>
+        <w:br/>
+        <w:t xml:space="preserve"/>
+        <w:br/>
+        <w:t xml:space="preserve">These sample collection instructions and storage conditions are intended as a general guideline, and the sample stability has not been evaluated.</w:t>
+        <w:br/>
+        <w:t xml:space="preserve"/>
+        <w:br/>
+        <w:t xml:space="preserve">Sample dilution ratios should be determined by a pilot study (run a serial dilution of samples and see which dilution ratio results in the idea O.D., near the middle of the standard range). In general, high concentration samples can be dilutioned by 1:100, mid concentration samples 1:10, low concentration samples 1:2 or neat.</w:t>
+        <w:br/>
+        <w:t xml:space="preserve"/>
+        <w:br/>
+        <w:t xml:space="preserve">Sample Collection Notes</w:t>
+        <w:br/>
+        <w:t xml:space="preserve"/>
+        <w:br/>
+        <w:t xml:space="preserve">Boster recommends that samples are used immediately upon preparation.</w:t>
+        <w:br/>
+        <w:t xml:space="preserve"/>
+        <w:br/>
+        <w:t xml:space="preserve">Avoid repeated freeze/thaw cycles for all samples.</w:t>
+        <w:br/>
+        <w:t xml:space="preserve"/>
+        <w:br/>
+        <w:t xml:space="preserve">In the event that a sample type not listed above is intended to be used with the kit, it is recommended that the customer conduct validation experiments in order to be confident in the results.</w:t>
+        <w:br/>
+        <w:t xml:space="preserve"/>
+        <w:br/>
+        <w:t xml:space="preserve">Due to chemical interference, the use of tissue or cell extraction samples prepared by chemical lysis buffers may result in inaccurate results.</w:t>
+        <w:br/>
+        <w:t xml:space="preserve"/>
+        <w:br/>
+        <w:t xml:space="preserve">Due to factors including cell viability, cell number, or sampling time, samples from cell culture supernatant may not be detected by the kit.</w:t>
+        <w:br/>
+        <w:t xml:space="preserve"/>
+        <w:br/>
+        <w:t xml:space="preserve">Samples should be brought to room temperature (18-25°C) before performing the assay without the use of extra heating.</w:t>
+        <w:br/>
+        <w:t xml:space="preserve"/>
+        <w:br/>
+        <w:t xml:space="preserve">Sample concentrations should be predicted before being used in the assay. If the sample concentration is not within the range of the standard curve, users must determine the optimal sample dilutions for their particular experiments.</w:t>
+        <w:br/>
+        <w:t xml:space="preserve"/>
+        <w:br/>
+        <w:t xml:space="preserve">Boster is responsible for the quality and performance of the kit components but is NOT responsible for the performance of customer supplied samples used with the kit.</w:t>
+        <w:br/>
+        <w:t xml:space="preserve"/>
+        <w:br/>
+        <w:t xml:space="preserve">Sample Dilution Guideline</w:t>
+        <w:br/>
+        <w:t xml:space="preserve"/>
+        <w:br/>
+        <w:t xml:space="preserve">The user needs to estimate the concentration of the target protein in the sample and use an appropriate dilution factor so that the diluted target protein concentration falls in the range of O.D. values of the standard curve. Dilute the sample using provided diluent buffer. Pilot tests using a dilution series of each sample type are necessary. The sample must be mixed thoroughly with Sample Diluent.</w:t>
       </w:r>
     </w:p>
     <w:p>
@@ -1240,7 +1516,7 @@
           <w:sz w:val="22"/>
           <w:szCs w:val="22"/>
         </w:rPr>
-        <w:t xml:space="preserve">It is recommended that all reagents and materials be equilibrated to room temperature (18-25°C) prior to the experiment (see Preparation Before The Experiment, if you have missed this information). Prepare all reagents and working standards as directed previously. Remove excess microplate strips from the plate frame and seal and store them in the original packaging. Add 100 µl of the standard, samples, or control per well. Add 100 µl of the Sample Diluent into the zero well. At least two replicates of each standard, sample, or control is recommended. Cover with the plate sealer provided and incubate for 120 minutes at room temperature (or 90 min. at 37 °C). Remove the cover and discard the liquid in the wells into an appropriate waste receptacle. Invert the plate on the benchtop onto a paper towel and tap the plate to gently blot any remaining liquid. It is recommended that the wells are not allowed to completely dry at any time. Add 100 µl of the prepared 1x Biotinylated Anti-Mouse Klk1 antibody to each well. Cover with a plate sealer and incubate for 90 minutes at room temperature (or 60 minutes at 37°C). Wash the plate 3 times with the 1x wash buffer: Discard the liquid in the wells into an appropriate waste receptacle. Then, invert the plate on the benchtop onto a paper towel and tap the plate to gently blot any remaining liquid. It is recommended that the wells are not allowed to completely dry at any time. Add 300 µl of the 1x wash buffer to each assay well. (For cleaner background incubate for 60 seconds between each wash). Repeat steps a-b 2 additional times. Discard the wash buffer in the wells into an appropriate waste receptacle. Then, invert the plate on the benchtop onto a paper towel and tap the plate to gently blot any remaining liquid. Add 100 µl of the prepared 1x Avidin-Biotin-Peroxidase Complex into each well. Cover with the plate sealer provided and incubate for 40 minutes at RT (or 30 minutes at 37°C). Wash the plate 5 times with the 1x wash buffer: Discard the liquid in the wells into an appropriate waste receptacle. Then, invert the plate on the benchtop onto a paper towel and tap the plate to gently blot any remaining liquid. It is recommended that the wells are not allowed to completely dry at any time. Add 300 µl of the 1x wash buffer to each assay well. (For cleaner background incubate for 60 seconds between each wash). Repeat steps a-b 4 additional times. Discard the wash buffer in the wells into an appropriate waste receptacle. Then, invert the plate on the benchtop onto a paper towel and tap the plate to gently blot any remaining liquid. Add 90 µl of Color Developing Reagent to each well. Cover with the plate sealer provided and incubate in the dark for 30 minutes at RT (or 15-25 minutes at 37°C). (The optimal incubation time must be empirically determined. A guideline to look for is blue shading the top four standard wells, while the remaining standards remain clear.) Add 100 µl of Stop Solution to each well. The color should immediately change to yellow. Within 30 minutes of stopping the reaction, the O.D. absorbance should be read with a microplate reader at 450nm. Assay Protocol Notes Solutions: To avoid cross-contamination, change pipette tips between additions of each standard, between sample additions, and between reagent additions. Also, use separate reservoirs for each reagent. Applying Solutions: All solutions should be added to the bottom of the ELISA plate well. Avoid touching the inside wall of the well. Avoid foaming when possible. Assay Timing: The interval between adding samples to the first and last wells should be minimized. Delays will increase the incubation time differential between wells, which will significantly affect the experimental accuracy and repeatability. For each step in the procedure, total dispensing time for addition of reagents or samples should not exceed 10 minutes.</w:t>
+        <w:t xml:space="preserve"> It is recommended that all reagents and materials be equilibrated to room temperature (18-25°C) prior to the experiment (see Preparation Before The Experiment, if you have missed this information). Prepare all reagents and working standards as directed previously. Remove excess microplate strips from the plate frame and seal and store them in the original packaging. Add 100 µl of the standard, samples, or control per well. Add 100 µl of the Sample Diluent into the zero well. At least two replicates of each standard, sample, or control is recommended. Cover with the plate sealer provided and incubate for 120 minutes at room temperature (or 90 min. at 37 °C). Remove the cover and discard the liquid in the wells into an appropriate waste receptacle. Invert the plate on the benchtop onto a paper towel and tap the plate to gently blot any remaining liquid. It is recommended that the wells are not allowed to completely dry at any time. Add 100 µl of the prepared 1x Biotinylated Anti-Mouse Klk1 antibody to each well. Cover with a plate sealer and incubate for 90 minutes at room temperature (or 60 minutes at 37°C). Wash the plate 3 times with the 1x wash buffer: Discard the liquid in the wells into an appropriate waste receptacle. Then, invert the plate on the benchtop onto a paper towel and tap the plate to gently blot any remaining liquid. It is recommended that the wells are not allowed to completely dry at any time. Add 300 µl of the 1x wash buffer to each assay well. (For cleaner background incubate for 60 seconds between each wash). Repeat steps a-b 2 additional times. Discard the wash buffer in the wells into an appropriate waste receptacle. Then, invert the plate on the benchtop onto a paper towel and tap the plate to gently blot any remaining liquid. Add 100 µl of the prepared 1x Avidin-Biotin-Peroxidase Complex into each well. Cover with the plate sealer provided and incubate for 40 minutes at RT (or 30 minutes at 37°C). Wash the plate 5 times with the 1x wash buffer: Discard the liquid in the wells into an appropriate waste receptacle. Then, invert the plate on the benchtop onto a paper towel and tap the plate to gently blot any remaining liquid. It is recommended that the wells are not allowed to completely dry at any time. Add 300 µl of the 1x wash buffer to each assay well. (For cleaner background incubate for 60 seconds between each wash). Repeat steps a-b 4 additional times. Discard the wash buffer in the wells into an appropriate waste receptacle. Then, invert the plate on the benchtop onto a paper towel and tap the plate to gently blot any remaining liquid. Add 90 µl of Color Developing Reagent to each well. Cover with the plate sealer provided and incubate in the dark for 30 minutes at RT (or 15-25 minutes at 37°C). (The optimal incubation time must be empirically determined. A guideline to look for is blue shading the top four standard wells, while the remaining standards remain clear.) Add 100 µl of Stop Solution to each well. The color should immediately change to yellow. Within 30 minutes of stopping the reaction, the O.D. absorbance should be read with a microplate reader at 450nm. Assay Protocol Notes Solutions: To avoid cross-contamination, change pipette tips between additions of each standard, between sample additions, and between reagent additions. Also, use separate reservoirs for each reagent. Applying Solutions: All solutions should be added to the bottom of the ELISA plate well. Avoid touching the inside wall of the well. Avoid foaming when possible. Assay Timing: The interval between adding samples to the first and last wells should be minimized. Delays will increase the incubation time differential between wells, which will significantly affect the experimental accuracy and repeatability. For each step in the procedure, total dispensing time for addition of reagents or samples should not exceed 10 minutes.</w:t>
       </w:r>
     </w:p>
     <w:p>
@@ -1277,7 +1553,7 @@
     </w:p>
     <w:p>
       <w:r>
-        <w:t xml:space="preserve">To analyze using manual methods, follow the process below: Average the duplicate readings for each standard, sample, and control. Subtract the average zero standard O.D. reading. It is recommended that a standard curve be created using computer software to generate a four-parameter logistic (4-PL) curve-fit. A free program capable of generating a four-parameter logistic (4-PL) curve-fit can be found online at: www.myassays.com/four-parameter-logistic-curve.assay. Alternatively, plot the mean absorbance for each standard against the concentration. The measured concentration in the sample can be interpolated by using linear regression of each average relative O.D. against the standard curve generated using curve fitting software. This will generate an adequate but less precise fit of the data. For diluted samples, the concentration reading from the standard curve must be multiplied by the dilution factor. Background on Klk1 Kallikrein-1, also known as tissue kallikrein, is a protein that in humans is encoded by the KLK1 gene. This serine protease generates Lys-bradykinin by specific proteolysis of kininogen-1. KLK1 is a member of the peptidase S1 family. Its gene is mapped to 19q13.3. In all, it has got 262-amino acids which contain a putative signal peptide, followed by a short activating peptide and the protease domain. The protein is mainly found in kidney, pancreas, and salivary gland, showing a unique pattern of tissue-specific expression relative to other members of the family. KLK1 is implicated in carcinogenesis and some have potential as novel cancer and other disease biomarkers. 1 Publications Citing This Product PubMed ID: 10.1186/s12014-021-09335-9, Proteomics and functional study reveal kallikrein-6 enhances communicating hydrocephalus html to see all 1 publications. Mouse KLK1/Kallikrein 1 ELISA Kit</w:t>
+        <w:t xml:space="preserve">To analyze using manual methods, follow the process below: Average the duplicate readings for each standard, sample, and control. Subtract the average zero standard O.D. reading. It is recommended that a standard curve be created using computer software to generate a four-parameter logistic (4-PL) curve-fit. A free program capable of generating a four-parameter logistic (4-PL) curve-fit can be found online at: www.myassays.com/four-parameter-logistic-curve.assay. Alternatively, plot the mean absorbance for each standard against the concentration. The measured concentration in the sample can be interpolated by using linear regression of each average relative O.D. against the standard curve generated using curve fitting software. This will generate an adequate but less precise fit of the data. For diluted samples, the concentration reading from the standard curve must be multiplied by the dilution factor. Background on Klk1 Kallikrein-1, also known as tissue kallikrein, is a protein that in humans is encoded by the KLK1 gene. This serine protease generates Lys-bradykinin by specific proteolysis of kininogen-1. KLK1 is a member of the peptidase S1 family. Its gene is mapped to 19q13.3. In all, it has got 262-amino acids which contain a putative signal peptide, followed by a short activating peptide and the protease domain. The protein is mainly found in kidney, pancreas, and salivary gland, showing a unique pattern of tissue-specific expression relative to other members of the family. KLK1 is implicated in carcinogenesis and some have potential as novel cancer and other disease biomarkers. 1 Publications Citing This Product PubMed ID: 10.1186/s12014-021-09335-9, Proteomics and functional study reveal kallikrein-6 enhances communicating hydrocephalus Visit bosterbio.com/mouse-klk1-picokine-trade-elisa-kit-ek1586-boster.html to see all 1 publications. Mouse KLK1/Kallikrein 1 ELISA Kit</w:t>
       </w:r>
     </w:p>
     <w:p>

</xml_diff>

<commit_message>
Improve reagent table generation for a cleaner and more reliable template
Replace Jinja2 for-loop table generation with HTML table creation for reagents in templates.

Replit-Commit-Author: Agent
Replit-Commit-Session-Id: 86e32257-9f57-45d9-b7c9-9c3928182bb3
Replit-Commit-Screenshot-Url: https://storage.googleapis.com/screenshot-production-us-central1/9117525c-531f-4e40-bc2d-dbaf9de7854f/0883d558-ebf6-42ed-88c3-754535899df6.jpg
</commit_message>
<xml_diff>
--- a/output_populated_template.docx
+++ b/output_populated_template.docx
@@ -411,55 +411,98 @@
     </w:p>
     <w:p>
       <w:pPr>
+        <w:pStyle w:val="HiddenText"/>
+      </w:pPr>
+      <w:r>
+        <w:t xml:space="preserve"/>
+      </w:r>
+    </w:p>
+    <w:p>
+      <w:pPr>
         <w:pStyle w:val="Heading2"/>
       </w:pPr>
       <w:r>
         <w:t>KIT COMPONENTS/MATERIALS PROVIDED</w:t>
       </w:r>
     </w:p>
-    <w:tbl>
-      <w:tblPr>
-        <w:tblStyle w:val="TableGrid"/>
-        <w:tblW w:type="auto" w:w="0"/>
-        <w:tblLayout w:type="autofit"/>
-        <w:tblLook w:firstColumn="1" w:firstRow="1" w:lastColumn="0" w:lastRow="0" w:noHBand="0" w:noVBand="1" w:val="04A0"/>
-      </w:tblPr>
-      <w:tblGrid>
-        <w:gridCol w:w="5400"/>
-        <w:gridCol w:w="5400"/>
-      </w:tblGrid>
-      <w:tr>
-        <w:tc>
-          <w:tcPr>
-            <w:tcW w:type="dxa" w:w="5760"/>
-          </w:tcPr>
-          <w:p>
-            <w:r>
-              <w:rPr>
-                <w:b/>
-              </w:rPr>
-              <w:t>Component</w:t>
-            </w:r>
-          </w:p>
-        </w:tc>
-        <w:tc>
-          <w:tcPr>
-            <w:tcW w:type="dxa" w:w="2880"/>
-          </w:tcPr>
-          <w:p>
-            <w:r>
-              <w:rPr>
-                <w:b/>
-              </w:rPr>
-              <w:t>Quantity</w:t>
-            </w:r>
-          </w:p>
-        </w:tc>
-      </w:tr>
-    </w:tbl>
     <w:p>
       <w:r>
-        <w:t xml:space="preserve"/>
+        <w:t xml:space="preserve">
+          <table width="100%" border="1" cellspacing="0" cellpadding="5" style="border-collapse: collapse;">
+            <tr style="background-color: #f2f2f2; font-weight: bold; text-align: center;">
+              <th>Description</th>
+              <th>Quantity</th>
+              <th>Volume</th>
+              <th>Storage of opened/reconstituted material</th>
+            </tr>
+            <tr>
+              <td>Anti-Mouse Klk1 Pre-coated 96-well Strip Microplate</td>
+              <td>1</td>
+              <td>12 strips of 8 wells</td>
+              <td>Return unused wells to the foil pouch. Reseal along the entire edge of the zip-seal. May be stored for up to 1 month at 4°C provided this is within the expiration date of the kit.</td>
+            </tr>
+            <tr>
+              <td>Mouse Klk1 Standard</td>
+              <td>2</td>
+              <td>10 ng/tube</td>
+              <td>Discard the Klk1 stock solution after 12 hours at 4°C. May be stored at -20°C for 48 hours.</td>
+            </tr>
+            <tr>
+              <td>Mouse Klk1 Biotinylated Antibody (100x)</td>
+              <td>1</td>
+              <td>100 µl</td>
+              <td>May be stored for up to 1 month at 4°C provided this is within the expiration date of the kit.</td>
+            </tr>
+            <tr>
+              <td>Avidin-Biotin-Peroxidase Complex (100x)</td>
+              <td>1</td>
+              <td>100 µl</td>
+              <td>May be stored for up to 1 month at 4°C provided this is within the expiration date of the kit.</td>
+            </tr>
+            <tr>
+              <td>Sample Diluent</td>
+              <td>1</td>
+              <td>30 ml</td>
+              <td>May be stored for up to 1 month at 4°C provided this is within the expiration date of the kit.</td>
+            </tr>
+            <tr>
+              <td>Antibody Diluent</td>
+              <td>1</td>
+              <td>12 ml</td>
+              <td>May be stored for up to 1 month at 4°C provided this is within the expiration date of the kit.</td>
+            </tr>
+            <tr>
+              <td>Avidin-Biotin-Peroxidase Diluent</td>
+              <td>1</td>
+              <td>12 ml</td>
+              <td>May be stored for up to 1 month at 4°C provided this is within the expiration date of the kit.</td>
+            </tr>
+            <tr>
+              <td>Color Developing Reagent (TMB)</td>
+              <td>1</td>
+              <td>10 ml</td>
+              <td>May be stored for up to 1 month at 4°C provided this is within the expiration date of the kit.</td>
+            </tr>
+            <tr>
+              <td>Stop Solution</td>
+              <td>1</td>
+              <td>10 ml</td>
+              <td>May be stored for up to 1 month at 4°C provided this is within the expiration date of the kit.</td>
+            </tr>
+            <tr>
+              <td>Wash Buffer (25x)</td>
+              <td>1</td>
+              <td>20 ml</td>
+              <td>May be stored for up to 1 month at 4°C provided this is within the expiration date of the kit.</td>
+            </tr>
+            <tr>
+              <td>Plate Sealers</td>
+              <td>4</td>
+              <td>Piece</td>
+              <td/>
+            </tr>
+          </table>
+        </w:t>
       </w:r>
     </w:p>
     <w:p>
@@ -1620,8 +1663,13 @@
       <w:numPr>
         <w:numId w:val="5"/>
       </w:numPr>
+      <w:ind w:left="360" w:hanging="360"/>
       <w:contextualSpacing/>
     </w:pPr>
+    <w:rPr>
+      <w:rFonts w:ascii="Calibri" w:hAnsi="Calibri"/>
+      <w:sz w:val="22"/>
+    </w:rPr>
   </w:style>
   <w:style w:type="paragraph" w:styleId="ListNumber2">
     <w:name w:val="List Number 2"/>
@@ -12736,6 +12784,16 @@
         <w:shd w:val="clear" w:color="auto" w:fill="FBCAA2" w:themeFill="accent6" w:themeFillTint="7F"/>
       </w:tcPr>
     </w:tblStylePr>
+  </w:style>
+  <w:style w:type="paragraph" w:customStyle="1" w:styleId="HiddenText">
+    <w:name w:val="Hidden Text"/>
+    <w:basedOn w:val="Normal"/>
+    <w:uiPriority w:val="99"/>
+    <w:semiHidden/>
+    <w:rPr>
+      <w:color w:val="C8C8C8"/>
+      <w:sz w:val="16"/>
+    </w:rPr>
   </w:style>
   <w:style w:type="paragraph" w:customStyle="1" w:styleId="FooterCompanyStyle">
     <w:name w:val="Footer Company Style"/>

</xml_diff>

<commit_message>
Improve document template compatibility with Microsoft Word application
Replaces HTML table generation with static tables and fields in DOCX template for better Word compatibility.

Replit-Commit-Author: Agent
Replit-Commit-Session-Id: 86e32257-9f57-45d9-b7c9-9c3928182bb3
Replit-Commit-Screenshot-Url: https://storage.googleapis.com/screenshot-production-us-central1/9117525c-531f-4e40-bc2d-dbaf9de7854f/b9293664-4dbb-4eb4-be71-11eecac9af21.jpg
</commit_message>
<xml_diff>
--- a/output_populated_template.docx
+++ b/output_populated_template.docx
@@ -425,86 +425,379 @@
         <w:t>KIT COMPONENTS/MATERIALS PROVIDED</w:t>
       </w:r>
     </w:p>
-    <w:p>
-      <w:r>
-        <w:t xml:space="preserve">
-          <table width="100%" border="1" cellspacing="0" cellpadding="5" style="border-collapse: collapse;">
-            <tr style="background-color: #f2f2f2; font-weight: bold; text-align: center;">
-              <th>Description</th>
-              <th>Quantity</th>
-              <th>Volume</th>
-              <th>Storage of opened/reconstituted material</th>
-            </tr>
-            <tr>
-              <td>Anti-Mouse Klk1 Pre-coated 96-well Strip Microplate</td>
-              <td>1</td>
-              <td>12 strips of 8 wells</td>
-              <td>Return unused wells to the foil pouch. Reseal along the entire edge of the zip-seal. May be stored for up to 1 month at 4°C provided this is within the expiration date of the kit.</td>
-            </tr>
-            <tr>
-              <td>Mouse Klk1 Standard</td>
-              <td>2</td>
-              <td>10 ng/tube</td>
-              <td>Discard the Klk1 stock solution after 12 hours at 4°C. May be stored at -20°C for 48 hours.</td>
-            </tr>
-            <tr>
-              <td>Mouse Klk1 Biotinylated Antibody (100x)</td>
-              <td>1</td>
-              <td>100 µl</td>
-              <td>May be stored for up to 1 month at 4°C provided this is within the expiration date of the kit.</td>
-            </tr>
-            <tr>
-              <td>Avidin-Biotin-Peroxidase Complex (100x)</td>
-              <td>1</td>
-              <td>100 µl</td>
-              <td>May be stored for up to 1 month at 4°C provided this is within the expiration date of the kit.</td>
-            </tr>
-            <tr>
-              <td>Sample Diluent</td>
-              <td>1</td>
-              <td>30 ml</td>
-              <td>May be stored for up to 1 month at 4°C provided this is within the expiration date of the kit.</td>
-            </tr>
-            <tr>
-              <td>Antibody Diluent</td>
-              <td>1</td>
-              <td>12 ml</td>
-              <td>May be stored for up to 1 month at 4°C provided this is within the expiration date of the kit.</td>
-            </tr>
-            <tr>
-              <td>Avidin-Biotin-Peroxidase Diluent</td>
-              <td>1</td>
-              <td>12 ml</td>
-              <td>May be stored for up to 1 month at 4°C provided this is within the expiration date of the kit.</td>
-            </tr>
-            <tr>
-              <td>Color Developing Reagent (TMB)</td>
-              <td>1</td>
-              <td>10 ml</td>
-              <td>May be stored for up to 1 month at 4°C provided this is within the expiration date of the kit.</td>
-            </tr>
-            <tr>
-              <td>Stop Solution</td>
-              <td>1</td>
-              <td>10 ml</td>
-              <td>May be stored for up to 1 month at 4°C provided this is within the expiration date of the kit.</td>
-            </tr>
-            <tr>
-              <td>Wash Buffer (25x)</td>
-              <td>1</td>
-              <td>20 ml</td>
-              <td>May be stored for up to 1 month at 4°C provided this is within the expiration date of the kit.</td>
-            </tr>
-            <tr>
-              <td>Plate Sealers</td>
-              <td>4</td>
-              <td>Piece</td>
-              <td/>
-            </tr>
-          </table>
-        </w:t>
-      </w:r>
-    </w:p>
+    <w:tbl>
+      <w:tblPr>
+        <w:tblStyle w:val="TableGrid"/>
+        <w:tblW w:type="auto" w:w="0"/>
+        <w:tblLook w:firstColumn="1" w:firstRow="1" w:lastColumn="0" w:lastRow="0" w:noHBand="0" w:noVBand="1" w:val="04A0"/>
+      </w:tblPr>
+      <w:tblGrid>
+        <w:gridCol w:w="2700"/>
+        <w:gridCol w:w="2700"/>
+        <w:gridCol w:w="2700"/>
+        <w:gridCol w:w="2700"/>
+      </w:tblGrid>
+      <w:tr>
+        <w:tc>
+          <w:tcPr>
+            <w:tcW w:type="dxa" w:w="4320"/>
+          </w:tcPr>
+          <w:p>
+            <w:pPr>
+              <w:jc w:val="center"/>
+            </w:pPr>
+            <w:r>
+              <w:rPr>
+                <w:b/>
+              </w:rPr>
+              <w:t>Description</w:t>
+            </w:r>
+          </w:p>
+        </w:tc>
+        <w:tc>
+          <w:tcPr>
+            <w:tcW w:type="dxa" w:w="1440"/>
+          </w:tcPr>
+          <w:p>
+            <w:pPr>
+              <w:jc w:val="center"/>
+            </w:pPr>
+            <w:r>
+              <w:rPr>
+                <w:b/>
+              </w:rPr>
+              <w:t>Quantity</w:t>
+            </w:r>
+          </w:p>
+        </w:tc>
+        <w:tc>
+          <w:tcPr>
+            <w:tcW w:type="dxa" w:w="2160"/>
+          </w:tcPr>
+          <w:p>
+            <w:pPr>
+              <w:jc w:val="center"/>
+            </w:pPr>
+            <w:r>
+              <w:rPr>
+                <w:b/>
+              </w:rPr>
+              <w:t>Volume</w:t>
+            </w:r>
+          </w:p>
+        </w:tc>
+        <w:tc>
+          <w:tcPr>
+            <w:tcW w:type="dxa" w:w="3600"/>
+          </w:tcPr>
+          <w:p>
+            <w:pPr>
+              <w:jc w:val="center"/>
+            </w:pPr>
+            <w:r>
+              <w:rPr>
+                <w:b/>
+              </w:rPr>
+              <w:t>Storage of opened/reconstituted material</w:t>
+            </w:r>
+          </w:p>
+        </w:tc>
+      </w:tr>
+      <w:tr>
+        <w:tc>
+          <w:tcPr>
+            <w:tcW w:type="dxa" w:w="4320"/>
+          </w:tcPr>
+          <w:p>
+            <w:r>
+              <w:t xml:space="preserve">Anti-Mouse Klk1 Pre-coated 96-well Strip Microplate</w:t>
+            </w:r>
+          </w:p>
+        </w:tc>
+        <w:tc>
+          <w:tcPr>
+            <w:tcW w:type="dxa" w:w="1440"/>
+          </w:tcPr>
+          <w:p>
+            <w:r>
+              <w:t xml:space="preserve">1</w:t>
+            </w:r>
+          </w:p>
+        </w:tc>
+        <w:tc>
+          <w:tcPr>
+            <w:tcW w:type="dxa" w:w="2160"/>
+          </w:tcPr>
+          <w:p>
+            <w:r>
+              <w:t xml:space="preserve">12 strips of 8 wells</w:t>
+            </w:r>
+          </w:p>
+        </w:tc>
+        <w:tc>
+          <w:tcPr>
+            <w:tcW w:type="dxa" w:w="3600"/>
+          </w:tcPr>
+          <w:p>
+            <w:r>
+              <w:t xml:space="preserve">Return unused wells to the foil pouch. Reseal along the entire edge of the zip-seal. May be stored for up to 1 month at 4°C provided this is within the expiration date of the kit.</w:t>
+            </w:r>
+          </w:p>
+        </w:tc>
+      </w:tr>
+      <w:tr>
+        <w:tc>
+          <w:tcPr>
+            <w:tcW w:type="dxa" w:w="4320"/>
+          </w:tcPr>
+          <w:p>
+            <w:r>
+              <w:t xml:space="preserve">Mouse Klk1 Standard</w:t>
+            </w:r>
+          </w:p>
+        </w:tc>
+        <w:tc>
+          <w:tcPr>
+            <w:tcW w:type="dxa" w:w="1440"/>
+          </w:tcPr>
+          <w:p>
+            <w:r>
+              <w:t xml:space="preserve">2</w:t>
+            </w:r>
+          </w:p>
+        </w:tc>
+        <w:tc>
+          <w:tcPr>
+            <w:tcW w:type="dxa" w:w="2160"/>
+          </w:tcPr>
+          <w:p>
+            <w:r>
+              <w:t xml:space="preserve">10 ng/tube</w:t>
+            </w:r>
+          </w:p>
+        </w:tc>
+        <w:tc>
+          <w:tcPr>
+            <w:tcW w:type="dxa" w:w="3600"/>
+          </w:tcPr>
+          <w:p>
+            <w:r>
+              <w:t xml:space="preserve">Discard the Klk1 stock solution after 12 hours at 4°C. May be stored at -20°C for 48 hours.</w:t>
+            </w:r>
+          </w:p>
+        </w:tc>
+      </w:tr>
+      <w:tr>
+        <w:tc>
+          <w:tcPr>
+            <w:tcW w:type="dxa" w:w="4320"/>
+          </w:tcPr>
+          <w:p>
+            <w:r>
+              <w:t xml:space="preserve">Mouse Klk1 Biotinylated Antibody (100x)</w:t>
+            </w:r>
+          </w:p>
+        </w:tc>
+        <w:tc>
+          <w:tcPr>
+            <w:tcW w:type="dxa" w:w="1440"/>
+          </w:tcPr>
+          <w:p>
+            <w:r>
+              <w:t xml:space="preserve">1</w:t>
+            </w:r>
+          </w:p>
+        </w:tc>
+        <w:tc>
+          <w:tcPr>
+            <w:tcW w:type="dxa" w:w="2160"/>
+          </w:tcPr>
+          <w:p>
+            <w:r>
+              <w:t xml:space="preserve">100 µl</w:t>
+            </w:r>
+          </w:p>
+        </w:tc>
+        <w:tc>
+          <w:tcPr>
+            <w:tcW w:type="dxa" w:w="3600"/>
+          </w:tcPr>
+          <w:p>
+            <w:r>
+              <w:t xml:space="preserve">May be stored for up to 1 month at 4°C provided this is within the expiration date of the kit.</w:t>
+            </w:r>
+          </w:p>
+        </w:tc>
+      </w:tr>
+      <w:tr>
+        <w:tc>
+          <w:tcPr>
+            <w:tcW w:type="dxa" w:w="4320"/>
+          </w:tcPr>
+          <w:p>
+            <w:r>
+              <w:t xml:space="preserve">Avidin-Biotin-Peroxidase Complex (100x)</w:t>
+            </w:r>
+          </w:p>
+        </w:tc>
+        <w:tc>
+          <w:tcPr>
+            <w:tcW w:type="dxa" w:w="1440"/>
+          </w:tcPr>
+          <w:p>
+            <w:r>
+              <w:t xml:space="preserve">1</w:t>
+            </w:r>
+          </w:p>
+        </w:tc>
+        <w:tc>
+          <w:tcPr>
+            <w:tcW w:type="dxa" w:w="2160"/>
+          </w:tcPr>
+          <w:p>
+            <w:r>
+              <w:t xml:space="preserve">100 µl</w:t>
+            </w:r>
+          </w:p>
+        </w:tc>
+        <w:tc>
+          <w:tcPr>
+            <w:tcW w:type="dxa" w:w="3600"/>
+          </w:tcPr>
+          <w:p>
+            <w:r>
+              <w:t xml:space="preserve">May be stored for up to 1 month at 4°C provided this is within the expiration date of the kit.</w:t>
+            </w:r>
+          </w:p>
+        </w:tc>
+      </w:tr>
+      <w:tr>
+        <w:tc>
+          <w:tcPr>
+            <w:tcW w:type="dxa" w:w="4320"/>
+          </w:tcPr>
+          <w:p>
+            <w:r>
+              <w:t xml:space="preserve">Sample Diluent</w:t>
+            </w:r>
+          </w:p>
+        </w:tc>
+        <w:tc>
+          <w:tcPr>
+            <w:tcW w:type="dxa" w:w="1440"/>
+          </w:tcPr>
+          <w:p>
+            <w:r>
+              <w:t xml:space="preserve">1</w:t>
+            </w:r>
+          </w:p>
+        </w:tc>
+        <w:tc>
+          <w:tcPr>
+            <w:tcW w:type="dxa" w:w="2160"/>
+          </w:tcPr>
+          <w:p>
+            <w:r>
+              <w:t xml:space="preserve">30 ml</w:t>
+            </w:r>
+          </w:p>
+        </w:tc>
+        <w:tc>
+          <w:tcPr>
+            <w:tcW w:type="dxa" w:w="3600"/>
+          </w:tcPr>
+          <w:p>
+            <w:r>
+              <w:t xml:space="preserve">May be stored for up to 1 month at 4°C provided this is within the expiration date of the kit.</w:t>
+            </w:r>
+          </w:p>
+        </w:tc>
+      </w:tr>
+      <w:tr>
+        <w:tc>
+          <w:tcPr>
+            <w:tcW w:type="dxa" w:w="4320"/>
+          </w:tcPr>
+          <w:p>
+            <w:r>
+              <w:t xml:space="preserve">Antibody Diluent</w:t>
+            </w:r>
+          </w:p>
+        </w:tc>
+        <w:tc>
+          <w:tcPr>
+            <w:tcW w:type="dxa" w:w="1440"/>
+          </w:tcPr>
+          <w:p>
+            <w:r>
+              <w:t xml:space="preserve">1</w:t>
+            </w:r>
+          </w:p>
+        </w:tc>
+        <w:tc>
+          <w:tcPr>
+            <w:tcW w:type="dxa" w:w="2160"/>
+          </w:tcPr>
+          <w:p>
+            <w:r>
+              <w:t xml:space="preserve">12 ml</w:t>
+            </w:r>
+          </w:p>
+        </w:tc>
+        <w:tc>
+          <w:tcPr>
+            <w:tcW w:type="dxa" w:w="3600"/>
+          </w:tcPr>
+          <w:p>
+            <w:r>
+              <w:t xml:space="preserve">May be stored for up to 1 month at 4°C provided this is within the expiration date of the kit.</w:t>
+            </w:r>
+          </w:p>
+        </w:tc>
+      </w:tr>
+      <w:tr>
+        <w:tc>
+          <w:tcPr>
+            <w:tcW w:type="dxa" w:w="4320"/>
+          </w:tcPr>
+          <w:p>
+            <w:r>
+              <w:t xml:space="preserve">Avidin-Biotin-Peroxidase Diluent</w:t>
+            </w:r>
+          </w:p>
+        </w:tc>
+        <w:tc>
+          <w:tcPr>
+            <w:tcW w:type="dxa" w:w="1440"/>
+          </w:tcPr>
+          <w:p>
+            <w:r>
+              <w:t xml:space="preserve">1</w:t>
+            </w:r>
+          </w:p>
+        </w:tc>
+        <w:tc>
+          <w:tcPr>
+            <w:tcW w:type="dxa" w:w="2160"/>
+          </w:tcPr>
+          <w:p>
+            <w:r>
+              <w:t xml:space="preserve">12 ml</w:t>
+            </w:r>
+          </w:p>
+        </w:tc>
+        <w:tc>
+          <w:tcPr>
+            <w:tcW w:type="dxa" w:w="3600"/>
+          </w:tcPr>
+          <w:p>
+            <w:r>
+              <w:t xml:space="preserve">May be stored for up to 1 month at 4°C provided this is within the expiration date of the kit.</w:t>
+            </w:r>
+          </w:p>
+        </w:tc>
+      </w:tr>
+    </w:tbl>
     <w:p>
       <w:pPr>
         <w:pStyle w:val="Heading2"/>
@@ -514,6 +807,161 @@
       </w:r>
     </w:p>
     <w:p>
+      <w:pPr>
+        <w:pStyle w:val="ListBullet"/>
+      </w:pPr>
+      <w:r>
+        <w:t xml:space="preserve">Microplate reader capable of reading absorbance at 450 nm. Incubator.</w:t>
+      </w:r>
+    </w:p>
+    <w:p>
+      <w:pPr>
+        <w:pStyle w:val="HiddenText"/>
+      </w:pPr>
+      <w:r>
+        <w:t xml:space="preserve"/>
+      </w:r>
+    </w:p>
+    <w:p>
+      <w:pPr>
+        <w:pStyle w:val="ListBullet"/>
+      </w:pPr>
+      <w:r>
+        <w:t xml:space="preserve">Automated plate washer (optional)</w:t>
+      </w:r>
+    </w:p>
+    <w:p>
+      <w:pPr>
+        <w:pStyle w:val="HiddenText"/>
+      </w:pPr>
+      <w:r>
+        <w:t xml:space="preserve"/>
+      </w:r>
+    </w:p>
+    <w:p>
+      <w:pPr>
+        <w:pStyle w:val="ListBullet"/>
+      </w:pPr>
+      <w:r>
+        <w:t xml:space="preserve">Pipettes and pipette tips capable of precisely dispensing 0.5 µl through 1 ml volumes of aqueous solutions. Multichannel pipettes are recommended for a large numbers of samples.</w:t>
+      </w:r>
+    </w:p>
+    <w:p>
+      <w:pPr>
+        <w:pStyle w:val="HiddenText"/>
+      </w:pPr>
+      <w:r>
+        <w:t xml:space="preserve"/>
+      </w:r>
+    </w:p>
+    <w:p>
+      <w:pPr>
+        <w:pStyle w:val="ListBullet"/>
+      </w:pPr>
+      <w:r>
+        <w:t xml:space="preserve"/>
+      </w:r>
+    </w:p>
+    <w:p>
+      <w:pPr>
+        <w:pStyle w:val="HiddenText"/>
+      </w:pPr>
+      <w:r>
+        <w:t xml:space="preserve"/>
+      </w:r>
+    </w:p>
+    <w:p>
+      <w:pPr>
+        <w:pStyle w:val="ListBullet"/>
+      </w:pPr>
+      <w:r>
+        <w:t xml:space="preserve"/>
+      </w:r>
+    </w:p>
+    <w:p>
+      <w:pPr>
+        <w:pStyle w:val="HiddenText"/>
+      </w:pPr>
+      <w:r>
+        <w:t xml:space="preserve"/>
+      </w:r>
+    </w:p>
+    <w:p>
+      <w:pPr>
+        <w:pStyle w:val="ListBullet"/>
+      </w:pPr>
+      <w:r>
+        <w:t xml:space="preserve"/>
+      </w:r>
+    </w:p>
+    <w:p>
+      <w:pPr>
+        <w:pStyle w:val="HiddenText"/>
+      </w:pPr>
+      <w:r>
+        <w:t xml:space="preserve"/>
+      </w:r>
+    </w:p>
+    <w:p>
+      <w:pPr>
+        <w:pStyle w:val="ListBullet"/>
+      </w:pPr>
+      <w:r>
+        <w:t xml:space="preserve"/>
+      </w:r>
+    </w:p>
+    <w:p>
+      <w:pPr>
+        <w:pStyle w:val="HiddenText"/>
+      </w:pPr>
+      <w:r>
+        <w:t xml:space="preserve"/>
+      </w:r>
+    </w:p>
+    <w:p>
+      <w:pPr>
+        <w:pStyle w:val="ListBullet"/>
+      </w:pPr>
+      <w:r>
+        <w:t xml:space="preserve"/>
+      </w:r>
+    </w:p>
+    <w:p>
+      <w:pPr>
+        <w:pStyle w:val="HiddenText"/>
+      </w:pPr>
+      <w:r>
+        <w:t xml:space="preserve"/>
+      </w:r>
+    </w:p>
+    <w:p>
+      <w:pPr>
+        <w:pStyle w:val="ListBullet"/>
+      </w:pPr>
+      <w:r>
+        <w:t xml:space="preserve"/>
+      </w:r>
+    </w:p>
+    <w:p>
+      <w:pPr>
+        <w:pStyle w:val="HiddenText"/>
+      </w:pPr>
+      <w:r>
+        <w:t xml:space="preserve"/>
+      </w:r>
+    </w:p>
+    <w:p>
+      <w:pPr>
+        <w:pStyle w:val="ListBullet"/>
+      </w:pPr>
+      <w:r>
+        <w:t xml:space="preserve"/>
+      </w:r>
+    </w:p>
+    <w:p>
+      <w:pPr>
+        <w:pStyle w:val="HiddenText"/>
+      </w:pPr>
       <w:r>
         <w:t xml:space="preserve"/>
       </w:r>
@@ -574,7 +1022,6 @@
       <w:tblPr>
         <w:tblStyle w:val="TableGrid"/>
         <w:tblW w:type="auto" w:w="0"/>
-        <w:tblLayout w:type="autofit"/>
         <w:tblLook w:firstColumn="1" w:firstRow="1" w:lastColumn="0" w:lastRow="0" w:noHBand="0" w:noVBand="1" w:val="04A0"/>
       </w:tblPr>
       <w:tblGrid>
@@ -587,6 +1034,9 @@
             <w:tcW w:type="dxa" w:w="5400"/>
           </w:tcPr>
           <w:p>
+            <w:pPr>
+              <w:jc w:val="center"/>
+            </w:pPr>
             <w:r>
               <w:rPr>
                 <w:b/>
@@ -600,6 +1050,9 @@
             <w:tcW w:type="dxa" w:w="5400"/>
           </w:tcPr>
           <w:p>
+            <w:pPr>
+              <w:jc w:val="center"/>
+            </w:pPr>
             <w:r>
               <w:rPr>
                 <w:b/>
@@ -609,12 +1062,183 @@
           </w:p>
         </w:tc>
       </w:tr>
+      <w:tr>
+        <w:tc>
+          <w:tcPr>
+            <w:tcW w:type="dxa" w:w="5400"/>
+          </w:tcPr>
+          <w:p>
+            <w:r>
+              <w:t xml:space="preserve">0.028</w:t>
+            </w:r>
+          </w:p>
+        </w:tc>
+        <w:tc>
+          <w:tcPr>
+            <w:tcW w:type="dxa" w:w="5400"/>
+          </w:tcPr>
+          <w:p>
+            <w:r>
+              <w:t xml:space="preserve">0.061</w:t>
+            </w:r>
+          </w:p>
+        </w:tc>
+      </w:tr>
+      <w:tr>
+        <w:tc>
+          <w:tcPr>
+            <w:tcW w:type="dxa" w:w="5400"/>
+          </w:tcPr>
+          <w:p>
+            <w:r>
+              <w:t xml:space="preserve"/>
+            </w:r>
+          </w:p>
+        </w:tc>
+        <w:tc>
+          <w:tcPr>
+            <w:tcW w:type="dxa" w:w="5400"/>
+          </w:tcPr>
+          <w:p>
+            <w:r>
+              <w:t xml:space="preserve"/>
+            </w:r>
+          </w:p>
+        </w:tc>
+      </w:tr>
+      <w:tr>
+        <w:tc>
+          <w:tcPr>
+            <w:tcW w:type="dxa" w:w="5400"/>
+          </w:tcPr>
+          <w:p>
+            <w:r>
+              <w:t xml:space="preserve"/>
+            </w:r>
+          </w:p>
+        </w:tc>
+        <w:tc>
+          <w:tcPr>
+            <w:tcW w:type="dxa" w:w="5400"/>
+          </w:tcPr>
+          <w:p>
+            <w:r>
+              <w:t xml:space="preserve"/>
+            </w:r>
+          </w:p>
+        </w:tc>
+      </w:tr>
+      <w:tr>
+        <w:tc>
+          <w:tcPr>
+            <w:tcW w:type="dxa" w:w="5400"/>
+          </w:tcPr>
+          <w:p>
+            <w:r>
+              <w:t xml:space="preserve"/>
+            </w:r>
+          </w:p>
+        </w:tc>
+        <w:tc>
+          <w:tcPr>
+            <w:tcW w:type="dxa" w:w="5400"/>
+          </w:tcPr>
+          <w:p>
+            <w:r>
+              <w:t xml:space="preserve"/>
+            </w:r>
+          </w:p>
+        </w:tc>
+      </w:tr>
+      <w:tr>
+        <w:tc>
+          <w:tcPr>
+            <w:tcW w:type="dxa" w:w="5400"/>
+          </w:tcPr>
+          <w:p>
+            <w:r>
+              <w:t xml:space="preserve"/>
+            </w:r>
+          </w:p>
+        </w:tc>
+        <w:tc>
+          <w:tcPr>
+            <w:tcW w:type="dxa" w:w="5400"/>
+          </w:tcPr>
+          <w:p>
+            <w:r>
+              <w:t xml:space="preserve"/>
+            </w:r>
+          </w:p>
+        </w:tc>
+      </w:tr>
+      <w:tr>
+        <w:tc>
+          <w:tcPr>
+            <w:tcW w:type="dxa" w:w="5400"/>
+          </w:tcPr>
+          <w:p>
+            <w:r>
+              <w:t xml:space="preserve"/>
+            </w:r>
+          </w:p>
+        </w:tc>
+        <w:tc>
+          <w:tcPr>
+            <w:tcW w:type="dxa" w:w="5400"/>
+          </w:tcPr>
+          <w:p>
+            <w:r>
+              <w:t xml:space="preserve"/>
+            </w:r>
+          </w:p>
+        </w:tc>
+      </w:tr>
+      <w:tr>
+        <w:tc>
+          <w:tcPr>
+            <w:tcW w:type="dxa" w:w="5400"/>
+          </w:tcPr>
+          <w:p>
+            <w:r>
+              <w:t xml:space="preserve"/>
+            </w:r>
+          </w:p>
+        </w:tc>
+        <w:tc>
+          <w:tcPr>
+            <w:tcW w:type="dxa" w:w="5400"/>
+          </w:tcPr>
+          <w:p>
+            <w:r>
+              <w:t xml:space="preserve"/>
+            </w:r>
+          </w:p>
+        </w:tc>
+      </w:tr>
+      <w:tr>
+        <w:tc>
+          <w:tcPr>
+            <w:tcW w:type="dxa" w:w="5400"/>
+          </w:tcPr>
+          <w:p>
+            <w:r>
+              <w:t xml:space="preserve"/>
+            </w:r>
+          </w:p>
+        </w:tc>
+        <w:tc>
+          <w:tcPr>
+            <w:tcW w:type="dxa" w:w="5400"/>
+          </w:tcPr>
+          <w:p>
+            <w:r>
+              <w:t xml:space="preserve"/>
+            </w:r>
+          </w:p>
+        </w:tc>
+      </w:tr>
     </w:tbl>
-    <w:p>
-      <w:r>
-        <w:t xml:space="preserve"/>
-      </w:r>
-    </w:p>
     <w:p>
       <w:pPr>
         <w:pStyle w:val="Heading2"/>
@@ -647,6 +1271,321 @@
       </w:r>
     </w:p>
     <w:p>
+      <w:pPr>
+        <w:pStyle w:val="ListNumber"/>
+      </w:pPr>
+      <w:r>
+        <w:t xml:space="preserve">It is recommended that all reagents and materials be equilibrated to room temperature (18-25°C) prior to the experiment (see Preparation Before The Experiment, if you have missed this information). Prepare all reagents and working standards as directed previously. Remove excess microplate strips from the plate frame and seal and store them in the original packaging. Add 100 µl of the standard, samples, or control per well. Add 100 µl of the Sample Diluent into the zero well. At least two replicates of each standard, sample, or control is recommended. Cover with the plate sealer provided and incubate for 120 minutes at room temperature (or 90 min. at 37 °C). Remove the cover and discard the liquid in the wells into an appropriate waste receptacle. Invert the plate on the benchtop onto a paper towel and tap the plate to gently blot any remaining liquid. It is recommended that the wells are not allowed to completely dry at any time. Add 100 µl of the prepared 1x Biotinylated Anti-Mouse Klk1 antibody to each well. Cover with a plate sealer and incubate for 90 minutes at room temperature (or 60 minutes at 37°C). Wash the plate 3 times with the 1x wash buffer: Discard the liquid in the wells into an appropriate waste receptacle. Then, invert the plate on the benchtop onto a paper towel and tap the plate to gently blot any remaining liquid. It is recommended that the wells are not allowed to completely dry at any time. Add 300 µl of the 1x wash buffer to each assay well. (For cleaner background incubate for 60 seconds between each wash). Repeat steps a-b 2 additional times. Discard the wash buffer in the wells into an appropriate waste receptacle. Then, invert the plate on the benchtop onto a paper towel and tap the plate to gently blot any remaining liquid. Add 100 µl of the prepared 1x Avidin-Biotin-Peroxidase Complex into each well. Cover with the plate sealer provided and incubate for 40 minutes at RT (or 30 minutes at 37°C). Wash the plate 5 times with the 1x wash buffer: Discard the liquid in the wells into an appropriate waste receptacle. Then, invert the plate on the benchtop onto a paper towel and tap the plate to gently blot any remaining liquid. It is recommended that the wells are not allowed to completely dry at any time. Add 300 µl of the 1x wash buffer to each assay well. (For cleaner background incubate for 60 seconds between each wash). Repeat steps a-b 4 additional times. Discard the wash buffer in the wells into an appropriate waste receptacle. Then, invert the plate on the benchtop onto a paper towel and tap the plate to gently blot any remaining liquid. Add 90 µl of Color Developing Reagent to each well. Cover with the plate sealer provided and incubate in the dark for 30 minutes at RT (or 15-25 minutes at 37°C). (The optimal incubation time must be empirically determined. A guideline to look for is blue shading the top four standard wells, while the remaining standards remain clear.) Add 100 µl of Stop Solution to each well. The color should immediately change to yellow. Within 30 minutes of stopping the reaction, the O.D. absorbance should be read with a microplate reader at 450nm. Assay Protocol Notes Solutions: To avoid cross-contamination, change pipette tips between additions of each standard, between sample additions, and between reagent additions. Also, use separate reservoirs for each reagent. Applying Solutions: All solutions should be added to the bottom of the ELISA plate well. Avoid touching the inside wall of the well. Avoid foaming when possible. Assay Timing: The interval between adding samples to the first and last wells should be minimized. Delays will increase the incubation time differential between wells, which will significantly affect the experimental accuracy and repeatability. For each step in the procedure, total dispensing time for addition of reagents or samples should not exceed 10 minutes.</w:t>
+      </w:r>
+    </w:p>
+    <w:p>
+      <w:pPr>
+        <w:pStyle w:val="HiddenText"/>
+      </w:pPr>
+      <w:r>
+        <w:t xml:space="preserve"/>
+      </w:r>
+    </w:p>
+    <w:p>
+      <w:pPr>
+        <w:pStyle w:val="ListNumber"/>
+      </w:pPr>
+      <w:r>
+        <w:t xml:space="preserve"/>
+      </w:r>
+    </w:p>
+    <w:p>
+      <w:pPr>
+        <w:pStyle w:val="HiddenText"/>
+      </w:pPr>
+      <w:r>
+        <w:t xml:space="preserve"/>
+      </w:r>
+    </w:p>
+    <w:p>
+      <w:pPr>
+        <w:pStyle w:val="ListNumber"/>
+      </w:pPr>
+      <w:r>
+        <w:t xml:space="preserve"/>
+      </w:r>
+    </w:p>
+    <w:p>
+      <w:pPr>
+        <w:pStyle w:val="HiddenText"/>
+      </w:pPr>
+      <w:r>
+        <w:t xml:space="preserve"/>
+      </w:r>
+    </w:p>
+    <w:p>
+      <w:pPr>
+        <w:pStyle w:val="ListNumber"/>
+      </w:pPr>
+      <w:r>
+        <w:t xml:space="preserve"/>
+      </w:r>
+    </w:p>
+    <w:p>
+      <w:pPr>
+        <w:pStyle w:val="HiddenText"/>
+      </w:pPr>
+      <w:r>
+        <w:t xml:space="preserve"/>
+      </w:r>
+    </w:p>
+    <w:p>
+      <w:pPr>
+        <w:pStyle w:val="ListNumber"/>
+      </w:pPr>
+      <w:r>
+        <w:t xml:space="preserve"/>
+      </w:r>
+    </w:p>
+    <w:p>
+      <w:pPr>
+        <w:pStyle w:val="HiddenText"/>
+      </w:pPr>
+      <w:r>
+        <w:t xml:space="preserve"/>
+      </w:r>
+    </w:p>
+    <w:p>
+      <w:pPr>
+        <w:pStyle w:val="ListNumber"/>
+      </w:pPr>
+      <w:r>
+        <w:t xml:space="preserve"/>
+      </w:r>
+    </w:p>
+    <w:p>
+      <w:pPr>
+        <w:pStyle w:val="HiddenText"/>
+      </w:pPr>
+      <w:r>
+        <w:t xml:space="preserve"/>
+      </w:r>
+    </w:p>
+    <w:p>
+      <w:pPr>
+        <w:pStyle w:val="ListNumber"/>
+      </w:pPr>
+      <w:r>
+        <w:t xml:space="preserve"/>
+      </w:r>
+    </w:p>
+    <w:p>
+      <w:pPr>
+        <w:pStyle w:val="HiddenText"/>
+      </w:pPr>
+      <w:r>
+        <w:t xml:space="preserve"/>
+      </w:r>
+    </w:p>
+    <w:p>
+      <w:pPr>
+        <w:pStyle w:val="ListNumber"/>
+      </w:pPr>
+      <w:r>
+        <w:t xml:space="preserve"/>
+      </w:r>
+    </w:p>
+    <w:p>
+      <w:pPr>
+        <w:pStyle w:val="HiddenText"/>
+      </w:pPr>
+      <w:r>
+        <w:t xml:space="preserve"/>
+      </w:r>
+    </w:p>
+    <w:p>
+      <w:pPr>
+        <w:pStyle w:val="ListNumber"/>
+      </w:pPr>
+      <w:r>
+        <w:t xml:space="preserve"/>
+      </w:r>
+    </w:p>
+    <w:p>
+      <w:pPr>
+        <w:pStyle w:val="HiddenText"/>
+      </w:pPr>
+      <w:r>
+        <w:t xml:space="preserve"/>
+      </w:r>
+    </w:p>
+    <w:p>
+      <w:pPr>
+        <w:pStyle w:val="ListNumber"/>
+      </w:pPr>
+      <w:r>
+        <w:t xml:space="preserve"/>
+      </w:r>
+    </w:p>
+    <w:p>
+      <w:pPr>
+        <w:pStyle w:val="HiddenText"/>
+      </w:pPr>
+      <w:r>
+        <w:t xml:space="preserve"/>
+      </w:r>
+    </w:p>
+    <w:p>
+      <w:pPr>
+        <w:pStyle w:val="ListNumber"/>
+      </w:pPr>
+      <w:r>
+        <w:t xml:space="preserve"/>
+      </w:r>
+    </w:p>
+    <w:p>
+      <w:pPr>
+        <w:pStyle w:val="HiddenText"/>
+      </w:pPr>
+      <w:r>
+        <w:t xml:space="preserve"/>
+      </w:r>
+    </w:p>
+    <w:p>
+      <w:pPr>
+        <w:pStyle w:val="ListNumber"/>
+      </w:pPr>
+      <w:r>
+        <w:t xml:space="preserve"/>
+      </w:r>
+    </w:p>
+    <w:p>
+      <w:pPr>
+        <w:pStyle w:val="HiddenText"/>
+      </w:pPr>
+      <w:r>
+        <w:t xml:space="preserve"/>
+      </w:r>
+    </w:p>
+    <w:p>
+      <w:pPr>
+        <w:pStyle w:val="ListNumber"/>
+      </w:pPr>
+      <w:r>
+        <w:t xml:space="preserve"/>
+      </w:r>
+    </w:p>
+    <w:p>
+      <w:pPr>
+        <w:pStyle w:val="HiddenText"/>
+      </w:pPr>
+      <w:r>
+        <w:t xml:space="preserve"/>
+      </w:r>
+    </w:p>
+    <w:p>
+      <w:pPr>
+        <w:pStyle w:val="ListNumber"/>
+      </w:pPr>
+      <w:r>
+        <w:t xml:space="preserve"/>
+      </w:r>
+    </w:p>
+    <w:p>
+      <w:pPr>
+        <w:pStyle w:val="HiddenText"/>
+      </w:pPr>
+      <w:r>
+        <w:t xml:space="preserve"/>
+      </w:r>
+    </w:p>
+    <w:p>
+      <w:pPr>
+        <w:pStyle w:val="ListNumber"/>
+      </w:pPr>
+      <w:r>
+        <w:t xml:space="preserve"/>
+      </w:r>
+    </w:p>
+    <w:p>
+      <w:pPr>
+        <w:pStyle w:val="HiddenText"/>
+      </w:pPr>
+      <w:r>
+        <w:t xml:space="preserve"/>
+      </w:r>
+    </w:p>
+    <w:p>
+      <w:pPr>
+        <w:pStyle w:val="ListNumber"/>
+      </w:pPr>
+      <w:r>
+        <w:t xml:space="preserve"/>
+      </w:r>
+    </w:p>
+    <w:p>
+      <w:pPr>
+        <w:pStyle w:val="HiddenText"/>
+      </w:pPr>
+      <w:r>
+        <w:t xml:space="preserve"/>
+      </w:r>
+    </w:p>
+    <w:p>
+      <w:pPr>
+        <w:pStyle w:val="ListNumber"/>
+      </w:pPr>
+      <w:r>
+        <w:t xml:space="preserve"/>
+      </w:r>
+    </w:p>
+    <w:p>
+      <w:pPr>
+        <w:pStyle w:val="HiddenText"/>
+      </w:pPr>
+      <w:r>
+        <w:t xml:space="preserve"/>
+      </w:r>
+    </w:p>
+    <w:p>
+      <w:pPr>
+        <w:pStyle w:val="ListNumber"/>
+      </w:pPr>
+      <w:r>
+        <w:t xml:space="preserve"/>
+      </w:r>
+    </w:p>
+    <w:p>
+      <w:pPr>
+        <w:pStyle w:val="HiddenText"/>
+      </w:pPr>
+      <w:r>
+        <w:t xml:space="preserve"/>
+      </w:r>
+    </w:p>
+    <w:p>
+      <w:pPr>
+        <w:pStyle w:val="ListNumber"/>
+      </w:pPr>
+      <w:r>
+        <w:t xml:space="preserve"/>
+      </w:r>
+    </w:p>
+    <w:p>
+      <w:pPr>
+        <w:pStyle w:val="HiddenText"/>
+      </w:pPr>
+      <w:r>
+        <w:t xml:space="preserve"/>
+      </w:r>
+    </w:p>
+    <w:p>
+      <w:pPr>
+        <w:pStyle w:val="ListNumber"/>
+      </w:pPr>
+      <w:r>
+        <w:t xml:space="preserve"/>
+      </w:r>
+    </w:p>
+    <w:p>
+      <w:pPr>
+        <w:pStyle w:val="HiddenText"/>
+      </w:pPr>
       <w:r>
         <w:t xml:space="preserve"/>
       </w:r>

</xml_diff>

<commit_message>
Improve document validation by checking template and output file integrity
Adds check_modified_template.py and check_output.py to validate document structure and content population.

Replit-Commit-Author: Agent
Replit-Commit-Session-Id: 86e32257-9f57-45d9-b7c9-9c3928182bb3
Replit-Commit-Screenshot-Url: https://storage.googleapis.com/screenshot-production-us-central1/9117525c-531f-4e40-bc2d-dbaf9de7854f/a7a76c57-bcb0-452f-b550-a4c4d0e62beb.jpg
</commit_message>
<xml_diff>
--- a/output_populated_template.docx
+++ b/output_populated_template.docx
@@ -7,7 +7,7 @@
         <w:pStyle w:val="Heading1"/>
       </w:pPr>
       <w:r>
-        <w:t xml:space="preserve"/>
+        <w:t xml:space="preserve">Mouse KLK1 Kallikrein 1 ELISA Kit</w:t>
       </w:r>
     </w:p>
     <w:p>
@@ -875,7 +875,7 @@
         <w:pStyle w:val="ListBullet"/>
       </w:pPr>
       <w:r>
-        <w:t xml:space="preserve"/>
+        <w:t xml:space="preserve">Microplate reader capable of measuring absorbance at 450 nm</w:t>
       </w:r>
     </w:p>
     <w:p>
@@ -1018,227 +1018,6 @@
         <w:t>This standard curve is provided for demonstration only. A standard curve should be generated for each set of samples assayed.</w:t>
       </w:r>
     </w:p>
-    <w:tbl>
-      <w:tblPr>
-        <w:tblStyle w:val="TableGrid"/>
-        <w:tblW w:type="auto" w:w="0"/>
-        <w:tblLook w:firstColumn="1" w:firstRow="1" w:lastColumn="0" w:lastRow="0" w:noHBand="0" w:noVBand="1" w:val="04A0"/>
-      </w:tblPr>
-      <w:tblGrid>
-        <w:gridCol w:w="5400"/>
-        <w:gridCol w:w="5400"/>
-      </w:tblGrid>
-      <w:tr>
-        <w:tc>
-          <w:tcPr>
-            <w:tcW w:type="dxa" w:w="5400"/>
-          </w:tcPr>
-          <w:p>
-            <w:pPr>
-              <w:jc w:val="center"/>
-            </w:pPr>
-            <w:r>
-              <w:rPr>
-                <w:b/>
-              </w:rPr>
-              <w:t>Concentration (pg/ml)</w:t>
-            </w:r>
-          </w:p>
-        </w:tc>
-        <w:tc>
-          <w:tcPr>
-            <w:tcW w:type="dxa" w:w="5400"/>
-          </w:tcPr>
-          <w:p>
-            <w:pPr>
-              <w:jc w:val="center"/>
-            </w:pPr>
-            <w:r>
-              <w:rPr>
-                <w:b/>
-              </w:rPr>
-              <w:t>O.D.</w:t>
-            </w:r>
-          </w:p>
-        </w:tc>
-      </w:tr>
-      <w:tr>
-        <w:tc>
-          <w:tcPr>
-            <w:tcW w:type="dxa" w:w="5400"/>
-          </w:tcPr>
-          <w:p>
-            <w:r>
-              <w:t xml:space="preserve">0.028</w:t>
-            </w:r>
-          </w:p>
-        </w:tc>
-        <w:tc>
-          <w:tcPr>
-            <w:tcW w:type="dxa" w:w="5400"/>
-          </w:tcPr>
-          <w:p>
-            <w:r>
-              <w:t xml:space="preserve">0.061</w:t>
-            </w:r>
-          </w:p>
-        </w:tc>
-      </w:tr>
-      <w:tr>
-        <w:tc>
-          <w:tcPr>
-            <w:tcW w:type="dxa" w:w="5400"/>
-          </w:tcPr>
-          <w:p>
-            <w:r>
-              <w:t xml:space="preserve"/>
-            </w:r>
-          </w:p>
-        </w:tc>
-        <w:tc>
-          <w:tcPr>
-            <w:tcW w:type="dxa" w:w="5400"/>
-          </w:tcPr>
-          <w:p>
-            <w:r>
-              <w:t xml:space="preserve"/>
-            </w:r>
-          </w:p>
-        </w:tc>
-      </w:tr>
-      <w:tr>
-        <w:tc>
-          <w:tcPr>
-            <w:tcW w:type="dxa" w:w="5400"/>
-          </w:tcPr>
-          <w:p>
-            <w:r>
-              <w:t xml:space="preserve"/>
-            </w:r>
-          </w:p>
-        </w:tc>
-        <w:tc>
-          <w:tcPr>
-            <w:tcW w:type="dxa" w:w="5400"/>
-          </w:tcPr>
-          <w:p>
-            <w:r>
-              <w:t xml:space="preserve"/>
-            </w:r>
-          </w:p>
-        </w:tc>
-      </w:tr>
-      <w:tr>
-        <w:tc>
-          <w:tcPr>
-            <w:tcW w:type="dxa" w:w="5400"/>
-          </w:tcPr>
-          <w:p>
-            <w:r>
-              <w:t xml:space="preserve"/>
-            </w:r>
-          </w:p>
-        </w:tc>
-        <w:tc>
-          <w:tcPr>
-            <w:tcW w:type="dxa" w:w="5400"/>
-          </w:tcPr>
-          <w:p>
-            <w:r>
-              <w:t xml:space="preserve"/>
-            </w:r>
-          </w:p>
-        </w:tc>
-      </w:tr>
-      <w:tr>
-        <w:tc>
-          <w:tcPr>
-            <w:tcW w:type="dxa" w:w="5400"/>
-          </w:tcPr>
-          <w:p>
-            <w:r>
-              <w:t xml:space="preserve"/>
-            </w:r>
-          </w:p>
-        </w:tc>
-        <w:tc>
-          <w:tcPr>
-            <w:tcW w:type="dxa" w:w="5400"/>
-          </w:tcPr>
-          <w:p>
-            <w:r>
-              <w:t xml:space="preserve"/>
-            </w:r>
-          </w:p>
-        </w:tc>
-      </w:tr>
-      <w:tr>
-        <w:tc>
-          <w:tcPr>
-            <w:tcW w:type="dxa" w:w="5400"/>
-          </w:tcPr>
-          <w:p>
-            <w:r>
-              <w:t xml:space="preserve"/>
-            </w:r>
-          </w:p>
-        </w:tc>
-        <w:tc>
-          <w:tcPr>
-            <w:tcW w:type="dxa" w:w="5400"/>
-          </w:tcPr>
-          <w:p>
-            <w:r>
-              <w:t xml:space="preserve"/>
-            </w:r>
-          </w:p>
-        </w:tc>
-      </w:tr>
-      <w:tr>
-        <w:tc>
-          <w:tcPr>
-            <w:tcW w:type="dxa" w:w="5400"/>
-          </w:tcPr>
-          <w:p>
-            <w:r>
-              <w:t xml:space="preserve"/>
-            </w:r>
-          </w:p>
-        </w:tc>
-        <w:tc>
-          <w:tcPr>
-            <w:tcW w:type="dxa" w:w="5400"/>
-          </w:tcPr>
-          <w:p>
-            <w:r>
-              <w:t xml:space="preserve"/>
-            </w:r>
-          </w:p>
-        </w:tc>
-      </w:tr>
-      <w:tr>
-        <w:tc>
-          <w:tcPr>
-            <w:tcW w:type="dxa" w:w="5400"/>
-          </w:tcPr>
-          <w:p>
-            <w:r>
-              <w:t xml:space="preserve"/>
-            </w:r>
-          </w:p>
-        </w:tc>
-        <w:tc>
-          <w:tcPr>
-            <w:tcW w:type="dxa" w:w="5400"/>
-          </w:tcPr>
-          <w:p>
-            <w:r>
-              <w:t xml:space="preserve"/>
-            </w:r>
-          </w:p>
-        </w:tc>
-      </w:tr>
-    </w:tbl>
     <w:p>
       <w:pPr>
         <w:pStyle w:val="Heading2"/>
@@ -1249,7 +1028,7 @@
     </w:p>
     <w:p>
       <w:r>
-        <w:t>- Intra-Assay Precision: Three samples of known concentration were tested on one plate to assess intra-assay precision.</w:t>
+        <w:t>Three samples of known concentration were tested on one plate to assess intra-assay precision.</w:t>
       </w:r>
     </w:p>
     <w:p>
@@ -1616,6 +1395,1327 @@
         <w:t>This material is sold for in-vitro use only in manufacturing and research. This material is not suitable for human use. It is the responsibility of the user to undertake sufficient verification and testing to determine the suitability of each product's application. The statements herein are offered for informational purposes only and are intended to be used solely for your consideration, investigation and verification.</w:t>
       </w:r>
     </w:p>
+    <w:tbl>
+      <w:tblPr>
+        <w:tblStyle w:val="TableGrid"/>
+        <w:tblW w:type="auto" w:w="0"/>
+        <w:jc w:val="center"/>
+        <w:tblLook w:firstColumn="1" w:firstRow="1" w:lastColumn="0" w:lastRow="0" w:noHBand="0" w:noVBand="1" w:val="04A0"/>
+      </w:tblPr>
+      <w:tblGrid>
+        <w:gridCol w:w="2160"/>
+        <w:gridCol w:w="2160"/>
+        <w:gridCol w:w="2160"/>
+        <w:gridCol w:w="2160"/>
+        <w:gridCol w:w="2160"/>
+      </w:tblGrid>
+      <w:tr>
+        <w:tc>
+          <w:tcPr>
+            <w:tcW w:type="dxa" w:w="2160"/>
+          </w:tcPr>
+          <w:p>
+            <w:pPr>
+              <w:jc w:val="center"/>
+            </w:pPr>
+            <w:r>
+              <w:rPr>
+                <w:b/>
+              </w:rPr>
+              <w:t>Sample</w:t>
+            </w:r>
+          </w:p>
+        </w:tc>
+        <w:tc>
+          <w:tcPr>
+            <w:tcW w:type="dxa" w:w="2160"/>
+          </w:tcPr>
+          <w:p>
+            <w:pPr>
+              <w:jc w:val="center"/>
+            </w:pPr>
+            <w:r>
+              <w:rPr>
+                <w:b/>
+              </w:rPr>
+              <w:t>n</w:t>
+            </w:r>
+          </w:p>
+        </w:tc>
+        <w:tc>
+          <w:tcPr>
+            <w:tcW w:type="dxa" w:w="2160"/>
+          </w:tcPr>
+          <w:p>
+            <w:pPr>
+              <w:jc w:val="center"/>
+            </w:pPr>
+            <w:r>
+              <w:rPr>
+                <w:b/>
+              </w:rPr>
+              <w:t>Mean (pg/ml)</w:t>
+            </w:r>
+          </w:p>
+        </w:tc>
+        <w:tc>
+          <w:tcPr>
+            <w:tcW w:type="dxa" w:w="2160"/>
+          </w:tcPr>
+          <w:p>
+            <w:pPr>
+              <w:jc w:val="center"/>
+            </w:pPr>
+            <w:r>
+              <w:rPr>
+                <w:b/>
+              </w:rPr>
+              <w:t>Standard Deviation</w:t>
+            </w:r>
+          </w:p>
+        </w:tc>
+        <w:tc>
+          <w:tcPr>
+            <w:tcW w:type="dxa" w:w="2160"/>
+          </w:tcPr>
+          <w:p>
+            <w:pPr>
+              <w:jc w:val="center"/>
+            </w:pPr>
+            <w:r>
+              <w:rPr>
+                <w:b/>
+              </w:rPr>
+              <w:t>CV (%)</w:t>
+            </w:r>
+          </w:p>
+        </w:tc>
+      </w:tr>
+      <w:tr>
+        <w:tc>
+          <w:tcPr>
+            <w:tcW w:type="dxa" w:w="2160"/>
+          </w:tcPr>
+          <w:p>
+            <w:pPr>
+              <w:jc w:val="center"/>
+            </w:pPr>
+            <w:r>
+              <w:t>1</w:t>
+            </w:r>
+          </w:p>
+        </w:tc>
+        <w:tc>
+          <w:tcPr>
+            <w:tcW w:type="dxa" w:w="2160"/>
+          </w:tcPr>
+          <w:p>
+            <w:pPr>
+              <w:jc w:val="center"/>
+            </w:pPr>
+            <w:r>
+              <w:t xml:space="preserve">16</w:t>
+            </w:r>
+          </w:p>
+        </w:tc>
+        <w:tc>
+          <w:tcPr>
+            <w:tcW w:type="dxa" w:w="2160"/>
+          </w:tcPr>
+          <w:p>
+            <w:pPr>
+              <w:jc w:val="center"/>
+            </w:pPr>
+            <w:r>
+              <w:t xml:space="preserve">150</w:t>
+            </w:r>
+          </w:p>
+        </w:tc>
+        <w:tc>
+          <w:tcPr>
+            <w:tcW w:type="dxa" w:w="2160"/>
+          </w:tcPr>
+          <w:p>
+            <w:pPr>
+              <w:jc w:val="center"/>
+            </w:pPr>
+            <w:r>
+              <w:t xml:space="preserve">9.15</w:t>
+            </w:r>
+          </w:p>
+        </w:tc>
+        <w:tc>
+          <w:tcPr>
+            <w:tcW w:type="dxa" w:w="2160"/>
+          </w:tcPr>
+          <w:p>
+            <w:pPr>
+              <w:jc w:val="center"/>
+            </w:pPr>
+            <w:r>
+              <w:t xml:space="preserve">6.1%</w:t>
+            </w:r>
+          </w:p>
+        </w:tc>
+      </w:tr>
+      <w:tr>
+        <w:tc>
+          <w:tcPr>
+            <w:tcW w:type="dxa" w:w="2160"/>
+          </w:tcPr>
+          <w:p>
+            <w:pPr>
+              <w:jc w:val="center"/>
+            </w:pPr>
+            <w:r>
+              <w:t>2</w:t>
+            </w:r>
+          </w:p>
+        </w:tc>
+        <w:tc>
+          <w:tcPr>
+            <w:tcW w:type="dxa" w:w="2160"/>
+          </w:tcPr>
+          <w:p>
+            <w:pPr>
+              <w:jc w:val="center"/>
+            </w:pPr>
+            <w:r>
+              <w:t xml:space="preserve">16</w:t>
+            </w:r>
+          </w:p>
+        </w:tc>
+        <w:tc>
+          <w:tcPr>
+            <w:tcW w:type="dxa" w:w="2160"/>
+          </w:tcPr>
+          <w:p>
+            <w:pPr>
+              <w:jc w:val="center"/>
+            </w:pPr>
+            <w:r>
+              <w:t xml:space="preserve">602</w:t>
+            </w:r>
+          </w:p>
+        </w:tc>
+        <w:tc>
+          <w:tcPr>
+            <w:tcW w:type="dxa" w:w="2160"/>
+          </w:tcPr>
+          <w:p>
+            <w:pPr>
+              <w:jc w:val="center"/>
+            </w:pPr>
+            <w:r>
+              <w:t xml:space="preserve">43.94</w:t>
+            </w:r>
+          </w:p>
+        </w:tc>
+        <w:tc>
+          <w:tcPr>
+            <w:tcW w:type="dxa" w:w="2160"/>
+          </w:tcPr>
+          <w:p>
+            <w:pPr>
+              <w:jc w:val="center"/>
+            </w:pPr>
+            <w:r>
+              <w:t xml:space="preserve">7.3%</w:t>
+            </w:r>
+          </w:p>
+        </w:tc>
+      </w:tr>
+      <w:tr>
+        <w:tc>
+          <w:tcPr>
+            <w:tcW w:type="dxa" w:w="2160"/>
+          </w:tcPr>
+          <w:p>
+            <w:pPr>
+              <w:jc w:val="center"/>
+            </w:pPr>
+            <w:r>
+              <w:t>3</w:t>
+            </w:r>
+          </w:p>
+        </w:tc>
+        <w:tc>
+          <w:tcPr>
+            <w:tcW w:type="dxa" w:w="2160"/>
+          </w:tcPr>
+          <w:p>
+            <w:pPr>
+              <w:jc w:val="center"/>
+            </w:pPr>
+            <w:r>
+              <w:t xml:space="preserve">16</w:t>
+            </w:r>
+          </w:p>
+        </w:tc>
+        <w:tc>
+          <w:tcPr>
+            <w:tcW w:type="dxa" w:w="2160"/>
+          </w:tcPr>
+          <w:p>
+            <w:pPr>
+              <w:jc w:val="center"/>
+            </w:pPr>
+            <w:r>
+              <w:t xml:space="preserve">1476</w:t>
+            </w:r>
+          </w:p>
+        </w:tc>
+        <w:tc>
+          <w:tcPr>
+            <w:tcW w:type="dxa" w:w="2160"/>
+          </w:tcPr>
+          <w:p>
+            <w:pPr>
+              <w:jc w:val="center"/>
+            </w:pPr>
+            <w:r>
+              <w:t xml:space="preserve">116.6</w:t>
+            </w:r>
+          </w:p>
+        </w:tc>
+        <w:tc>
+          <w:tcPr>
+            <w:tcW w:type="dxa" w:w="2160"/>
+          </w:tcPr>
+          <w:p>
+            <w:pPr>
+              <w:jc w:val="center"/>
+            </w:pPr>
+            <w:r>
+              <w:t xml:space="preserve">7.9%</w:t>
+            </w:r>
+          </w:p>
+        </w:tc>
+      </w:tr>
+    </w:tbl>
+    <w:p/>
+    <w:p>
+      <w:r>
+        <w:t>Three samples of known concentration were tested in separate assays to assess inter-assay precision.</w:t>
+      </w:r>
+    </w:p>
+    <w:tbl>
+      <w:tblPr>
+        <w:tblStyle w:val="TableGrid"/>
+        <w:tblW w:type="auto" w:w="0"/>
+        <w:jc w:val="center"/>
+        <w:tblLook w:firstColumn="1" w:firstRow="1" w:lastColumn="0" w:lastRow="0" w:noHBand="0" w:noVBand="1" w:val="04A0"/>
+      </w:tblPr>
+      <w:tblGrid>
+        <w:gridCol w:w="2160"/>
+        <w:gridCol w:w="2160"/>
+        <w:gridCol w:w="2160"/>
+        <w:gridCol w:w="2160"/>
+        <w:gridCol w:w="2160"/>
+      </w:tblGrid>
+      <w:tr>
+        <w:tc>
+          <w:tcPr>
+            <w:tcW w:type="dxa" w:w="2160"/>
+          </w:tcPr>
+          <w:p>
+            <w:pPr>
+              <w:jc w:val="center"/>
+            </w:pPr>
+            <w:r>
+              <w:rPr>
+                <w:b/>
+              </w:rPr>
+              <w:t>Sample</w:t>
+            </w:r>
+          </w:p>
+        </w:tc>
+        <w:tc>
+          <w:tcPr>
+            <w:tcW w:type="dxa" w:w="2160"/>
+          </w:tcPr>
+          <w:p>
+            <w:pPr>
+              <w:jc w:val="center"/>
+            </w:pPr>
+            <w:r>
+              <w:rPr>
+                <w:b/>
+              </w:rPr>
+              <w:t>n</w:t>
+            </w:r>
+          </w:p>
+        </w:tc>
+        <w:tc>
+          <w:tcPr>
+            <w:tcW w:type="dxa" w:w="2160"/>
+          </w:tcPr>
+          <w:p>
+            <w:pPr>
+              <w:jc w:val="center"/>
+            </w:pPr>
+            <w:r>
+              <w:rPr>
+                <w:b/>
+              </w:rPr>
+              <w:t>Mean (pg/ml)</w:t>
+            </w:r>
+          </w:p>
+        </w:tc>
+        <w:tc>
+          <w:tcPr>
+            <w:tcW w:type="dxa" w:w="2160"/>
+          </w:tcPr>
+          <w:p>
+            <w:pPr>
+              <w:jc w:val="center"/>
+            </w:pPr>
+            <w:r>
+              <w:rPr>
+                <w:b/>
+              </w:rPr>
+              <w:t>Standard Deviation</w:t>
+            </w:r>
+          </w:p>
+        </w:tc>
+        <w:tc>
+          <w:tcPr>
+            <w:tcW w:type="dxa" w:w="2160"/>
+          </w:tcPr>
+          <w:p>
+            <w:pPr>
+              <w:jc w:val="center"/>
+            </w:pPr>
+            <w:r>
+              <w:rPr>
+                <w:b/>
+              </w:rPr>
+              <w:t>CV (%)</w:t>
+            </w:r>
+          </w:p>
+        </w:tc>
+      </w:tr>
+      <w:tr>
+        <w:tc>
+          <w:tcPr>
+            <w:tcW w:type="dxa" w:w="2160"/>
+          </w:tcPr>
+          <w:p>
+            <w:pPr>
+              <w:jc w:val="center"/>
+            </w:pPr>
+            <w:r>
+              <w:t>1</w:t>
+            </w:r>
+          </w:p>
+        </w:tc>
+        <w:tc>
+          <w:tcPr>
+            <w:tcW w:type="dxa" w:w="2160"/>
+          </w:tcPr>
+          <w:p>
+            <w:pPr>
+              <w:jc w:val="center"/>
+            </w:pPr>
+            <w:r>
+              <w:t xml:space="preserve">24</w:t>
+            </w:r>
+          </w:p>
+        </w:tc>
+        <w:tc>
+          <w:tcPr>
+            <w:tcW w:type="dxa" w:w="2160"/>
+          </w:tcPr>
+          <w:p>
+            <w:pPr>
+              <w:jc w:val="center"/>
+            </w:pPr>
+            <w:r>
+              <w:t xml:space="preserve">145</w:t>
+            </w:r>
+          </w:p>
+        </w:tc>
+        <w:tc>
+          <w:tcPr>
+            <w:tcW w:type="dxa" w:w="2160"/>
+          </w:tcPr>
+          <w:p>
+            <w:pPr>
+              <w:jc w:val="center"/>
+            </w:pPr>
+            <w:r>
+              <w:t xml:space="preserve">10.15</w:t>
+            </w:r>
+          </w:p>
+        </w:tc>
+        <w:tc>
+          <w:tcPr>
+            <w:tcW w:type="dxa" w:w="2160"/>
+          </w:tcPr>
+          <w:p>
+            <w:pPr>
+              <w:jc w:val="center"/>
+            </w:pPr>
+            <w:r>
+              <w:t xml:space="preserve">7.0%</w:t>
+            </w:r>
+          </w:p>
+        </w:tc>
+      </w:tr>
+      <w:tr>
+        <w:tc>
+          <w:tcPr>
+            <w:tcW w:type="dxa" w:w="2160"/>
+          </w:tcPr>
+          <w:p>
+            <w:pPr>
+              <w:jc w:val="center"/>
+            </w:pPr>
+            <w:r>
+              <w:t>2</w:t>
+            </w:r>
+          </w:p>
+        </w:tc>
+        <w:tc>
+          <w:tcPr>
+            <w:tcW w:type="dxa" w:w="2160"/>
+          </w:tcPr>
+          <w:p>
+            <w:pPr>
+              <w:jc w:val="center"/>
+            </w:pPr>
+            <w:r>
+              <w:t xml:space="preserve">24</w:t>
+            </w:r>
+          </w:p>
+        </w:tc>
+        <w:tc>
+          <w:tcPr>
+            <w:tcW w:type="dxa" w:w="2160"/>
+          </w:tcPr>
+          <w:p>
+            <w:pPr>
+              <w:jc w:val="center"/>
+            </w:pPr>
+            <w:r>
+              <w:t xml:space="preserve">618</w:t>
+            </w:r>
+          </w:p>
+        </w:tc>
+        <w:tc>
+          <w:tcPr>
+            <w:tcW w:type="dxa" w:w="2160"/>
+          </w:tcPr>
+          <w:p>
+            <w:pPr>
+              <w:jc w:val="center"/>
+            </w:pPr>
+            <w:r>
+              <w:t xml:space="preserve">49.44</w:t>
+            </w:r>
+          </w:p>
+        </w:tc>
+        <w:tc>
+          <w:tcPr>
+            <w:tcW w:type="dxa" w:w="2160"/>
+          </w:tcPr>
+          <w:p>
+            <w:pPr>
+              <w:jc w:val="center"/>
+            </w:pPr>
+            <w:r>
+              <w:t xml:space="preserve">8.0%</w:t>
+            </w:r>
+          </w:p>
+        </w:tc>
+      </w:tr>
+      <w:tr>
+        <w:tc>
+          <w:tcPr>
+            <w:tcW w:type="dxa" w:w="2160"/>
+          </w:tcPr>
+          <w:p>
+            <w:pPr>
+              <w:jc w:val="center"/>
+            </w:pPr>
+            <w:r>
+              <w:t>3</w:t>
+            </w:r>
+          </w:p>
+        </w:tc>
+        <w:tc>
+          <w:tcPr>
+            <w:tcW w:type="dxa" w:w="2160"/>
+          </w:tcPr>
+          <w:p>
+            <w:pPr>
+              <w:jc w:val="center"/>
+            </w:pPr>
+            <w:r>
+              <w:t xml:space="preserve">24</w:t>
+            </w:r>
+          </w:p>
+        </w:tc>
+        <w:tc>
+          <w:tcPr>
+            <w:tcW w:type="dxa" w:w="2160"/>
+          </w:tcPr>
+          <w:p>
+            <w:pPr>
+              <w:jc w:val="center"/>
+            </w:pPr>
+            <w:r>
+              <w:t xml:space="preserve">1426</w:t>
+            </w:r>
+          </w:p>
+        </w:tc>
+        <w:tc>
+          <w:tcPr>
+            <w:tcW w:type="dxa" w:w="2160"/>
+          </w:tcPr>
+          <w:p>
+            <w:pPr>
+              <w:jc w:val="center"/>
+            </w:pPr>
+            <w:r>
+              <w:t xml:space="preserve">128.34</w:t>
+            </w:r>
+          </w:p>
+        </w:tc>
+        <w:tc>
+          <w:tcPr>
+            <w:tcW w:type="dxa" w:w="2160"/>
+          </w:tcPr>
+          <w:p>
+            <w:pPr>
+              <w:jc w:val="center"/>
+            </w:pPr>
+            <w:r>
+              <w:t xml:space="preserve">9.0%</w:t>
+            </w:r>
+          </w:p>
+        </w:tc>
+      </w:tr>
+    </w:tbl>
+    <w:p/>
+    <w:p>
+      <w:pPr>
+        <w:pStyle w:val="Heading2"/>
+      </w:pPr>
+      <w:r>
+        <w:rPr>
+          <w:color w:val="0046B4"/>
+        </w:rPr>
+        <w:t>REPRODUCIBILITY</w:t>
+      </w:r>
+    </w:p>
+    <w:p>
+      <w:r>
+        <w:t>Samples were tested in four different assay lots to assess reproducibility.</w:t>
+      </w:r>
+    </w:p>
+    <w:tbl>
+      <w:tblPr>
+        <w:tblStyle w:val="TableGrid"/>
+        <w:tblW w:type="auto" w:w="0"/>
+        <w:jc w:val="center"/>
+        <w:tblLook w:firstColumn="1" w:firstRow="1" w:lastColumn="0" w:lastRow="0" w:noHBand="0" w:noVBand="1" w:val="04A0"/>
+      </w:tblPr>
+      <w:tblGrid>
+        <w:gridCol w:w="1543"/>
+        <w:gridCol w:w="1543"/>
+        <w:gridCol w:w="1543"/>
+        <w:gridCol w:w="1543"/>
+        <w:gridCol w:w="1543"/>
+        <w:gridCol w:w="1543"/>
+        <w:gridCol w:w="1543"/>
+      </w:tblGrid>
+      <w:tr>
+        <w:tc>
+          <w:tcPr>
+            <w:tcW w:type="dxa" w:w="1543"/>
+          </w:tcPr>
+          <w:p>
+            <w:pPr>
+              <w:jc w:val="center"/>
+            </w:pPr>
+            <w:r>
+              <w:rPr>
+                <w:b/>
+              </w:rPr>
+            </w:r>
+          </w:p>
+        </w:tc>
+        <w:tc>
+          <w:tcPr>
+            <w:tcW w:type="dxa" w:w="1543"/>
+          </w:tcPr>
+          <w:p>
+            <w:pPr>
+              <w:jc w:val="center"/>
+            </w:pPr>
+            <w:r>
+              <w:rPr>
+                <w:b/>
+              </w:rPr>
+              <w:t>Lot 1</w:t>
+            </w:r>
+          </w:p>
+        </w:tc>
+        <w:tc>
+          <w:tcPr>
+            <w:tcW w:type="dxa" w:w="1543"/>
+          </w:tcPr>
+          <w:p>
+            <w:pPr>
+              <w:jc w:val="center"/>
+            </w:pPr>
+            <w:r>
+              <w:rPr>
+                <w:b/>
+              </w:rPr>
+              <w:t>Lot 2</w:t>
+            </w:r>
+          </w:p>
+        </w:tc>
+        <w:tc>
+          <w:tcPr>
+            <w:tcW w:type="dxa" w:w="1543"/>
+          </w:tcPr>
+          <w:p>
+            <w:pPr>
+              <w:jc w:val="center"/>
+            </w:pPr>
+            <w:r>
+              <w:rPr>
+                <w:b/>
+              </w:rPr>
+              <w:t>Lot 3</w:t>
+            </w:r>
+          </w:p>
+        </w:tc>
+        <w:tc>
+          <w:tcPr>
+            <w:tcW w:type="dxa" w:w="1543"/>
+          </w:tcPr>
+          <w:p>
+            <w:pPr>
+              <w:jc w:val="center"/>
+            </w:pPr>
+            <w:r>
+              <w:rPr>
+                <w:b/>
+              </w:rPr>
+              <w:t>Lot 4</w:t>
+            </w:r>
+          </w:p>
+        </w:tc>
+        <w:tc>
+          <w:tcPr>
+            <w:tcW w:type="dxa" w:w="1543"/>
+          </w:tcPr>
+          <w:p>
+            <w:pPr>
+              <w:jc w:val="center"/>
+            </w:pPr>
+            <w:r>
+              <w:rPr>
+                <w:b/>
+              </w:rPr>
+              <w:t>Mean</w:t>
+            </w:r>
+          </w:p>
+        </w:tc>
+        <w:tc>
+          <w:tcPr>
+            <w:tcW w:type="dxa" w:w="1543"/>
+          </w:tcPr>
+          <w:p>
+            <w:pPr>
+              <w:jc w:val="center"/>
+            </w:pPr>
+            <w:r>
+              <w:rPr>
+                <w:b/>
+              </w:rPr>
+              <w:t>CV (%)</w:t>
+            </w:r>
+          </w:p>
+        </w:tc>
+      </w:tr>
+      <w:tr>
+        <w:tc>
+          <w:tcPr>
+            <w:tcW w:type="dxa" w:w="1543"/>
+          </w:tcPr>
+          <w:p>
+            <w:pPr>
+              <w:jc w:val="center"/>
+            </w:pPr>
+            <w:r>
+              <w:rPr>
+                <w:b/>
+              </w:rPr>
+              <w:t>Sample 1</w:t>
+            </w:r>
+          </w:p>
+        </w:tc>
+        <w:tc>
+          <w:tcPr>
+            <w:tcW w:type="dxa" w:w="1543"/>
+          </w:tcPr>
+          <w:p>
+            <w:pPr>
+              <w:jc w:val="center"/>
+            </w:pPr>
+            <w:r>
+              <w:t xml:space="preserve">150</w:t>
+            </w:r>
+          </w:p>
+        </w:tc>
+        <w:tc>
+          <w:tcPr>
+            <w:tcW w:type="dxa" w:w="1543"/>
+          </w:tcPr>
+          <w:p>
+            <w:pPr>
+              <w:jc w:val="center"/>
+            </w:pPr>
+            <w:r>
+              <w:t xml:space="preserve">154</w:t>
+            </w:r>
+          </w:p>
+        </w:tc>
+        <w:tc>
+          <w:tcPr>
+            <w:tcW w:type="dxa" w:w="1543"/>
+          </w:tcPr>
+          <w:p>
+            <w:pPr>
+              <w:jc w:val="center"/>
+            </w:pPr>
+            <w:r>
+              <w:t xml:space="preserve">170</w:t>
+            </w:r>
+          </w:p>
+        </w:tc>
+        <w:tc>
+          <w:tcPr>
+            <w:tcW w:type="dxa" w:w="1543"/>
+          </w:tcPr>
+          <w:p>
+            <w:pPr>
+              <w:jc w:val="center"/>
+            </w:pPr>
+            <w:r>
+              <w:t xml:space="preserve">150</w:t>
+            </w:r>
+          </w:p>
+        </w:tc>
+        <w:tc>
+          <w:tcPr>
+            <w:tcW w:type="dxa" w:w="1543"/>
+          </w:tcPr>
+          <w:p>
+            <w:pPr>
+              <w:jc w:val="center"/>
+            </w:pPr>
+            <w:r>
+              <w:t xml:space="preserve">156</w:t>
+            </w:r>
+          </w:p>
+        </w:tc>
+        <w:tc>
+          <w:tcPr>
+            <w:tcW w:type="dxa" w:w="1543"/>
+          </w:tcPr>
+          <w:p>
+            <w:pPr>
+              <w:jc w:val="center"/>
+            </w:pPr>
+            <w:r>
+              <w:t xml:space="preserve">5.2%</w:t>
+            </w:r>
+          </w:p>
+        </w:tc>
+      </w:tr>
+      <w:tr>
+        <w:tc>
+          <w:tcPr>
+            <w:tcW w:type="dxa" w:w="1543"/>
+          </w:tcPr>
+          <w:p>
+            <w:pPr>
+              <w:jc w:val="center"/>
+            </w:pPr>
+            <w:r>
+              <w:rPr>
+                <w:b/>
+              </w:rPr>
+              <w:t>Sample 2</w:t>
+            </w:r>
+          </w:p>
+        </w:tc>
+        <w:tc>
+          <w:tcPr>
+            <w:tcW w:type="dxa" w:w="1543"/>
+          </w:tcPr>
+          <w:p>
+            <w:pPr>
+              <w:jc w:val="center"/>
+            </w:pPr>
+            <w:r>
+              <w:t xml:space="preserve">602</w:t>
+            </w:r>
+          </w:p>
+        </w:tc>
+        <w:tc>
+          <w:tcPr>
+            <w:tcW w:type="dxa" w:w="1543"/>
+          </w:tcPr>
+          <w:p>
+            <w:pPr>
+              <w:jc w:val="center"/>
+            </w:pPr>
+            <w:r>
+              <w:t xml:space="preserve">649</w:t>
+            </w:r>
+          </w:p>
+        </w:tc>
+        <w:tc>
+          <w:tcPr>
+            <w:tcW w:type="dxa" w:w="1543"/>
+          </w:tcPr>
+          <w:p>
+            <w:pPr>
+              <w:jc w:val="center"/>
+            </w:pPr>
+            <w:r>
+              <w:t xml:space="preserve">645</w:t>
+            </w:r>
+          </w:p>
+        </w:tc>
+        <w:tc>
+          <w:tcPr>
+            <w:tcW w:type="dxa" w:w="1543"/>
+          </w:tcPr>
+          <w:p>
+            <w:pPr>
+              <w:jc w:val="center"/>
+            </w:pPr>
+            <w:r>
+              <w:t xml:space="preserve">637</w:t>
+            </w:r>
+          </w:p>
+        </w:tc>
+        <w:tc>
+          <w:tcPr>
+            <w:tcW w:type="dxa" w:w="1543"/>
+          </w:tcPr>
+          <w:p>
+            <w:pPr>
+              <w:jc w:val="center"/>
+            </w:pPr>
+            <w:r>
+              <w:t xml:space="preserve">633</w:t>
+            </w:r>
+          </w:p>
+        </w:tc>
+        <w:tc>
+          <w:tcPr>
+            <w:tcW w:type="dxa" w:w="1543"/>
+          </w:tcPr>
+          <w:p>
+            <w:pPr>
+              <w:jc w:val="center"/>
+            </w:pPr>
+            <w:r>
+              <w:t xml:space="preserve">2.9%</w:t>
+            </w:r>
+          </w:p>
+        </w:tc>
+      </w:tr>
+      <w:tr>
+        <w:tc>
+          <w:tcPr>
+            <w:tcW w:type="dxa" w:w="1543"/>
+          </w:tcPr>
+          <w:p>
+            <w:pPr>
+              <w:jc w:val="center"/>
+            </w:pPr>
+            <w:r>
+              <w:rPr>
+                <w:b/>
+              </w:rPr>
+              <w:t>Sample 3</w:t>
+            </w:r>
+          </w:p>
+        </w:tc>
+        <w:tc>
+          <w:tcPr>
+            <w:tcW w:type="dxa" w:w="1543"/>
+          </w:tcPr>
+          <w:p>
+            <w:pPr>
+              <w:jc w:val="center"/>
+            </w:pPr>
+            <w:r>
+              <w:t xml:space="preserve">1476</w:t>
+            </w:r>
+          </w:p>
+        </w:tc>
+        <w:tc>
+          <w:tcPr>
+            <w:tcW w:type="dxa" w:w="1543"/>
+          </w:tcPr>
+          <w:p>
+            <w:pPr>
+              <w:jc w:val="center"/>
+            </w:pPr>
+            <w:r>
+              <w:t xml:space="preserve">1672</w:t>
+            </w:r>
+          </w:p>
+        </w:tc>
+        <w:tc>
+          <w:tcPr>
+            <w:tcW w:type="dxa" w:w="1543"/>
+          </w:tcPr>
+          <w:p>
+            <w:pPr>
+              <w:jc w:val="center"/>
+            </w:pPr>
+            <w:r>
+              <w:t xml:space="preserve">1722</w:t>
+            </w:r>
+          </w:p>
+        </w:tc>
+        <w:tc>
+          <w:tcPr>
+            <w:tcW w:type="dxa" w:w="1543"/>
+          </w:tcPr>
+          <w:p>
+            <w:pPr>
+              <w:jc w:val="center"/>
+            </w:pPr>
+            <w:r>
+              <w:t xml:space="preserve">1744</w:t>
+            </w:r>
+          </w:p>
+        </w:tc>
+        <w:tc>
+          <w:tcPr>
+            <w:tcW w:type="dxa" w:w="1543"/>
+          </w:tcPr>
+          <w:p>
+            <w:pPr>
+              <w:jc w:val="center"/>
+            </w:pPr>
+            <w:r>
+              <w:t xml:space="preserve">1654</w:t>
+            </w:r>
+          </w:p>
+        </w:tc>
+        <w:tc>
+          <w:tcPr>
+            <w:tcW w:type="dxa" w:w="1543"/>
+          </w:tcPr>
+          <w:p>
+            <w:pPr>
+              <w:jc w:val="center"/>
+            </w:pPr>
+            <w:r>
+              <w:t xml:space="preserve">7.2%</w:t>
+            </w:r>
+          </w:p>
+        </w:tc>
+      </w:tr>
+    </w:tbl>
+    <w:tbl>
+      <w:tblPr>
+        <w:tblStyle w:val="TableGrid"/>
+        <w:tblW w:type="auto" w:w="0"/>
+        <w:jc w:val="center"/>
+        <w:tblLook w:firstColumn="1" w:firstRow="1" w:lastColumn="0" w:lastRow="0" w:noHBand="0" w:noVBand="1" w:val="04A0"/>
+      </w:tblPr>
+      <w:tblGrid>
+        <w:gridCol w:w="1200"/>
+        <w:gridCol w:w="1200"/>
+        <w:gridCol w:w="1200"/>
+        <w:gridCol w:w="1200"/>
+        <w:gridCol w:w="1200"/>
+        <w:gridCol w:w="1200"/>
+        <w:gridCol w:w="1200"/>
+        <w:gridCol w:w="1200"/>
+        <w:gridCol w:w="1200"/>
+      </w:tblGrid>
+      <w:tr>
+        <w:tc>
+          <w:tcPr>
+            <w:tcW w:type="dxa" w:w="1200"/>
+          </w:tcPr>
+          <w:p>
+            <w:pPr>
+              <w:jc w:val="center"/>
+            </w:pPr>
+            <w:r>
+              <w:rPr>
+                <w:b/>
+              </w:rPr>
+              <w:t>Concentration (pg/ml)</w:t>
+            </w:r>
+          </w:p>
+        </w:tc>
+        <w:tc>
+          <w:tcPr>
+            <w:tcW w:type="dxa" w:w="1200"/>
+          </w:tcPr>
+          <w:p>
+            <w:pPr>
+              <w:jc w:val="center"/>
+            </w:pPr>
+            <w:r>
+              <w:rPr>
+                <w:b/>
+              </w:rPr>
+              <w:t xml:space="preserve">0.028</w:t>
+            </w:r>
+          </w:p>
+        </w:tc>
+        <w:tc>
+          <w:tcPr>
+            <w:tcW w:type="dxa" w:w="1200"/>
+          </w:tcPr>
+          <w:p>
+            <w:pPr>
+              <w:jc w:val="center"/>
+            </w:pPr>
+            <w:r>
+              <w:rPr>
+                <w:b/>
+              </w:rPr>
+              <w:t xml:space="preserve">62.5</w:t>
+            </w:r>
+          </w:p>
+        </w:tc>
+        <w:tc>
+          <w:tcPr>
+            <w:tcW w:type="dxa" w:w="1200"/>
+          </w:tcPr>
+          <w:p>
+            <w:pPr>
+              <w:jc w:val="center"/>
+            </w:pPr>
+            <w:r>
+              <w:rPr>
+                <w:b/>
+              </w:rPr>
+              <w:t xml:space="preserve">125</w:t>
+            </w:r>
+          </w:p>
+        </w:tc>
+        <w:tc>
+          <w:tcPr>
+            <w:tcW w:type="dxa" w:w="1200"/>
+          </w:tcPr>
+          <w:p>
+            <w:pPr>
+              <w:jc w:val="center"/>
+            </w:pPr>
+            <w:r>
+              <w:rPr>
+                <w:b/>
+              </w:rPr>
+              <w:t xml:space="preserve">250</w:t>
+            </w:r>
+          </w:p>
+        </w:tc>
+        <w:tc>
+          <w:tcPr>
+            <w:tcW w:type="dxa" w:w="1200"/>
+          </w:tcPr>
+          <w:p>
+            <w:pPr>
+              <w:jc w:val="center"/>
+            </w:pPr>
+            <w:r>
+              <w:rPr>
+                <w:b/>
+              </w:rPr>
+              <w:t xml:space="preserve">500</w:t>
+            </w:r>
+          </w:p>
+        </w:tc>
+        <w:tc>
+          <w:tcPr>
+            <w:tcW w:type="dxa" w:w="1200"/>
+          </w:tcPr>
+          <w:p>
+            <w:pPr>
+              <w:jc w:val="center"/>
+            </w:pPr>
+            <w:r>
+              <w:rPr>
+                <w:b/>
+              </w:rPr>
+              <w:t xml:space="preserve">1000</w:t>
+            </w:r>
+          </w:p>
+        </w:tc>
+        <w:tc>
+          <w:tcPr>
+            <w:tcW w:type="dxa" w:w="1200"/>
+          </w:tcPr>
+          <w:p>
+            <w:pPr>
+              <w:jc w:val="center"/>
+            </w:pPr>
+            <w:r>
+              <w:rPr>
+                <w:b/>
+              </w:rPr>
+              <w:t xml:space="preserve">2000</w:t>
+            </w:r>
+          </w:p>
+        </w:tc>
+        <w:tc>
+          <w:tcPr>
+            <w:tcW w:type="dxa" w:w="1200"/>
+          </w:tcPr>
+          <w:p>
+            <w:pPr>
+              <w:jc w:val="center"/>
+            </w:pPr>
+            <w:r>
+              <w:rPr>
+                <w:b/>
+              </w:rPr>
+              <w:t xml:space="preserve">4000</w:t>
+            </w:r>
+          </w:p>
+        </w:tc>
+      </w:tr>
+      <w:tr>
+        <w:tc>
+          <w:tcPr>
+            <w:tcW w:type="dxa" w:w="1200"/>
+          </w:tcPr>
+          <w:p>
+            <w:pPr>
+              <w:jc w:val="center"/>
+            </w:pPr>
+            <w:r>
+              <w:t>O.D.</w:t>
+            </w:r>
+          </w:p>
+        </w:tc>
+        <w:tc>
+          <w:tcPr>
+            <w:tcW w:type="dxa" w:w="1200"/>
+          </w:tcPr>
+          <w:p>
+            <w:pPr>
+              <w:jc w:val="center"/>
+            </w:pPr>
+            <w:r>
+              <w:t xml:space="preserve">0.061</w:t>
+            </w:r>
+          </w:p>
+        </w:tc>
+        <w:tc>
+          <w:tcPr>
+            <w:tcW w:type="dxa" w:w="1200"/>
+          </w:tcPr>
+          <w:p>
+            <w:pPr>
+              <w:jc w:val="center"/>
+            </w:pPr>
+            <w:r>
+              <w:t xml:space="preserve">0.061</w:t>
+            </w:r>
+          </w:p>
+        </w:tc>
+        <w:tc>
+          <w:tcPr>
+            <w:tcW w:type="dxa" w:w="1200"/>
+          </w:tcPr>
+          <w:p>
+            <w:pPr>
+              <w:jc w:val="center"/>
+            </w:pPr>
+            <w:r>
+              <w:t xml:space="preserve">0.143</w:t>
+            </w:r>
+          </w:p>
+        </w:tc>
+        <w:tc>
+          <w:tcPr>
+            <w:tcW w:type="dxa" w:w="1200"/>
+          </w:tcPr>
+          <w:p>
+            <w:pPr>
+              <w:jc w:val="center"/>
+            </w:pPr>
+            <w:r>
+              <w:t xml:space="preserve">0.227</w:t>
+            </w:r>
+          </w:p>
+        </w:tc>
+        <w:tc>
+          <w:tcPr>
+            <w:tcW w:type="dxa" w:w="1200"/>
+          </w:tcPr>
+          <w:p>
+            <w:pPr>
+              <w:jc w:val="center"/>
+            </w:pPr>
+            <w:r>
+              <w:t xml:space="preserve">0.405</w:t>
+            </w:r>
+          </w:p>
+        </w:tc>
+        <w:tc>
+          <w:tcPr>
+            <w:tcW w:type="dxa" w:w="1200"/>
+          </w:tcPr>
+          <w:p>
+            <w:pPr>
+              <w:jc w:val="center"/>
+            </w:pPr>
+            <w:r>
+              <w:t xml:space="preserve">0.631</w:t>
+            </w:r>
+          </w:p>
+        </w:tc>
+        <w:tc>
+          <w:tcPr>
+            <w:tcW w:type="dxa" w:w="1200"/>
+          </w:tcPr>
+          <w:p>
+            <w:pPr>
+              <w:jc w:val="center"/>
+            </w:pPr>
+            <w:r>
+              <w:t xml:space="preserve">1.118</w:t>
+            </w:r>
+          </w:p>
+        </w:tc>
+        <w:tc>
+          <w:tcPr>
+            <w:tcW w:type="dxa" w:w="1200"/>
+          </w:tcPr>
+          <w:p>
+            <w:pPr>
+              <w:jc w:val="center"/>
+            </w:pPr>
+            <w:r>
+              <w:t xml:space="preserve">1.902</w:t>
+            </w:r>
+          </w:p>
+        </w:tc>
+      </w:tr>
+    </w:tbl>
     <w:sectPr>
       <w:footerReference w:type="default" r:id="rId9"/>
       <w:pgSz w:w="12240" w:h="15840"/>

</xml_diff>

<commit_message>
Improve material list processing and bullet point handling for document generation
Refactors bullet point handling and adds argument parsing to check_output.py and check_materials.py.

Replit-Commit-Author: Agent
Replit-Commit-Session-Id: 86e32257-9f57-45d9-b7c9-9c3928182bb3
Replit-Commit-Screenshot-Url: https://storage.googleapis.com/screenshot-production-us-central1/9117525c-531f-4e40-bc2d-dbaf9de7854f/c89cf86a-6123-4096-b08c-34d78ff6dcb5.jpg
</commit_message>
<xml_diff>
--- a/output_populated_template.docx
+++ b/output_populated_template.docx
@@ -7,7 +7,7 @@
         <w:pStyle w:val="Heading1"/>
       </w:pPr>
       <w:r>
-        <w:t xml:space="preserve"/>
+        <w:t xml:space="preserve">ELISA Kit (EK1586)</w:t>
       </w:r>
     </w:p>
     <w:p>
@@ -809,9 +809,17 @@
     <w:p>
       <w:pPr>
         <w:pStyle w:val="ListBullet"/>
+        <w:ind w:left="360" w:firstLine="0"/>
+        <w:jc w:val="left"/>
       </w:pPr>
       <w:r>
-        <w:t xml:space="preserve">Microplate reader capable of reading absorbance at 450 nm. Incubator.</w:t>
+        <w:rPr>
+          <w:sz w:val="22"/>
+        </w:rPr>
+        <w:t xml:space="preserve">• </w:t>
+      </w:r>
+      <w:r>
+        <w:t>•</w:t>
       </w:r>
     </w:p>
     <w:p>
@@ -825,9 +833,17 @@
     <w:p>
       <w:pPr>
         <w:pStyle w:val="ListBullet"/>
+        <w:ind w:left="360" w:firstLine="0"/>
+        <w:jc w:val="left"/>
       </w:pPr>
       <w:r>
-        <w:t xml:space="preserve">Automated plate washer (optional)</w:t>
+        <w:rPr>
+          <w:sz w:val="22"/>
+        </w:rPr>
+        <w:t xml:space="preserve">• </w:t>
+      </w:r>
+      <w:r>
+        <w:t>•</w:t>
       </w:r>
     </w:p>
     <w:p>
@@ -841,9 +857,17 @@
     <w:p>
       <w:pPr>
         <w:pStyle w:val="ListBullet"/>
+        <w:ind w:left="360" w:firstLine="0"/>
+        <w:jc w:val="left"/>
       </w:pPr>
       <w:r>
-        <w:t xml:space="preserve">Pipettes and pipette tips capable of precisely dispensing 0.5 µl through 1 ml volumes of aqueous solutions. Multichannel pipettes are recommended for a large numbers of samples.</w:t>
+        <w:rPr>
+          <w:sz w:val="22"/>
+        </w:rPr>
+        <w:t xml:space="preserve">• </w:t>
+      </w:r>
+      <w:r>
+        <w:t>•</w:t>
       </w:r>
     </w:p>
     <w:p>
@@ -857,9 +881,17 @@
     <w:p>
       <w:pPr>
         <w:pStyle w:val="ListBullet"/>
+        <w:ind w:left="360" w:firstLine="0"/>
+        <w:jc w:val="left"/>
       </w:pPr>
       <w:r>
-        <w:t xml:space="preserve">Deionized or distilled water. 500 ml graduated cylinders. Test tubes for dilution.</w:t>
+        <w:rPr>
+          <w:sz w:val="22"/>
+        </w:rPr>
+        <w:t xml:space="preserve">• </w:t>
+      </w:r>
+      <w:r>
+        <w:t>•</w:t>
       </w:r>
     </w:p>
     <w:p>
@@ -873,9 +905,17 @@
     <w:p>
       <w:pPr>
         <w:pStyle w:val="ListBullet"/>
+        <w:ind w:left="360" w:firstLine="0"/>
+        <w:jc w:val="left"/>
       </w:pPr>
       <w:r>
-        <w:t xml:space="preserve">Microplate reader capable of measuring absorbance at 450 nm</w:t>
+        <w:rPr>
+          <w:sz w:val="22"/>
+        </w:rPr>
+        <w:t xml:space="preserve">• </w:t>
+      </w:r>
+      <w:r>
+        <w:t>•</w:t>
       </w:r>
     </w:p>
     <w:p>
@@ -889,9 +929,17 @@
     <w:p>
       <w:pPr>
         <w:pStyle w:val="ListBullet"/>
+        <w:ind w:left="360" w:firstLine="0"/>
+        <w:jc w:val="left"/>
       </w:pPr>
       <w:r>
-        <w:t xml:space="preserve"/>
+        <w:rPr>
+          <w:sz w:val="22"/>
+        </w:rPr>
+        <w:t xml:space="preserve">• </w:t>
+      </w:r>
+      <w:r>
+        <w:t>•</w:t>
       </w:r>
     </w:p>
     <w:p>
@@ -905,9 +953,17 @@
     <w:p>
       <w:pPr>
         <w:pStyle w:val="ListBullet"/>
+        <w:ind w:left="360" w:firstLine="0"/>
+        <w:jc w:val="left"/>
       </w:pPr>
       <w:r>
-        <w:t xml:space="preserve"/>
+        <w:rPr>
+          <w:sz w:val="22"/>
+        </w:rPr>
+        <w:t xml:space="preserve">• </w:t>
+      </w:r>
+      <w:r>
+        <w:t>•</w:t>
       </w:r>
     </w:p>
     <w:p>
@@ -921,9 +977,17 @@
     <w:p>
       <w:pPr>
         <w:pStyle w:val="ListBullet"/>
+        <w:ind w:left="360" w:firstLine="0"/>
+        <w:jc w:val="left"/>
       </w:pPr>
       <w:r>
-        <w:t xml:space="preserve"/>
+        <w:rPr>
+          <w:sz w:val="22"/>
+        </w:rPr>
+        <w:t xml:space="preserve">• </w:t>
+      </w:r>
+      <w:r>
+        <w:t>•</w:t>
       </w:r>
     </w:p>
     <w:p>
@@ -937,9 +1001,17 @@
     <w:p>
       <w:pPr>
         <w:pStyle w:val="ListBullet"/>
+        <w:ind w:left="360" w:firstLine="0"/>
+        <w:jc w:val="left"/>
       </w:pPr>
       <w:r>
-        <w:t xml:space="preserve"/>
+        <w:rPr>
+          <w:sz w:val="22"/>
+        </w:rPr>
+        <w:t xml:space="preserve">• </w:t>
+      </w:r>
+      <w:r>
+        <w:t>•</w:t>
       </w:r>
     </w:p>
     <w:p>
@@ -953,9 +1025,17 @@
     <w:p>
       <w:pPr>
         <w:pStyle w:val="ListBullet"/>
+        <w:ind w:left="360" w:firstLine="0"/>
+        <w:jc w:val="left"/>
       </w:pPr>
       <w:r>
-        <w:t xml:space="preserve"/>
+        <w:rPr>
+          <w:sz w:val="22"/>
+        </w:rPr>
+        <w:t xml:space="preserve">• </w:t>
+      </w:r>
+      <w:r>
+        <w:t>•</w:t>
       </w:r>
     </w:p>
     <w:p>

</xml_diff>

<commit_message>
Ensure correct formatting of materials list in generated documents
Adds scripts to fix and standardize bullet points in document templates.

Replit-Commit-Author: Agent
Replit-Commit-Session-Id: 86e32257-9f57-45d9-b7c9-9c3928182bb3
Replit-Commit-Screenshot-Url: https://storage.googleapis.com/screenshot-production-us-central1/9117525c-531f-4e40-bc2d-dbaf9de7854f/4c8c2a9f-03af-4222-a772-cf426c3ff186.jpg
</commit_message>
<xml_diff>
--- a/output_populated_template.docx
+++ b/output_populated_template.docx
@@ -2796,6 +2796,196 @@
         </w:tc>
       </w:tr>
     </w:tbl>
+    <w:p>
+      <w:pPr>
+        <w:pStyle w:val="ListBullet"/>
+        <w:ind w:left="360" w:firstLine="0"/>
+        <w:jc w:val="left"/>
+      </w:pPr>
+      <w:r>
+        <w:t xml:space="preserve">• </w:t>
+      </w:r>
+      <w:r>
+        <w:t xml:space="preserve">Microplate reader capable of reading absorbance at 450 nm. Incubator.</w:t>
+      </w:r>
+      <w:r>
+        <w:rPr>
+          <w:color w:val="C8C8C8"/>
+        </w:rPr>
+        <w:t xml:space="preserve"/>
+      </w:r>
+    </w:p>
+    <w:p>
+      <w:pPr>
+        <w:pStyle w:val="ListBullet"/>
+        <w:ind w:left="360" w:firstLine="0"/>
+        <w:jc w:val="left"/>
+      </w:pPr>
+      <w:r>
+        <w:t xml:space="preserve">• </w:t>
+      </w:r>
+      <w:r>
+        <w:t xml:space="preserve">Automated plate washer (optional)</w:t>
+      </w:r>
+      <w:r>
+        <w:rPr>
+          <w:color w:val="C8C8C8"/>
+        </w:rPr>
+        <w:t xml:space="preserve"/>
+      </w:r>
+    </w:p>
+    <w:p>
+      <w:pPr>
+        <w:pStyle w:val="ListBullet"/>
+        <w:ind w:left="360" w:firstLine="0"/>
+        <w:jc w:val="left"/>
+      </w:pPr>
+      <w:r>
+        <w:t xml:space="preserve">• </w:t>
+      </w:r>
+      <w:r>
+        <w:t xml:space="preserve">Pipettes and pipette tips capable of precisely dispensing 0.5 µl through 1 ml volumes of aqueous solutions. Multichannel pipettes are recommended for a large numbers of samples.</w:t>
+      </w:r>
+      <w:r>
+        <w:rPr>
+          <w:color w:val="C8C8C8"/>
+        </w:rPr>
+        <w:t xml:space="preserve"/>
+      </w:r>
+    </w:p>
+    <w:p>
+      <w:pPr>
+        <w:pStyle w:val="ListBullet"/>
+        <w:ind w:left="360" w:firstLine="0"/>
+        <w:jc w:val="left"/>
+      </w:pPr>
+      <w:r>
+        <w:t xml:space="preserve">• </w:t>
+      </w:r>
+      <w:r>
+        <w:t xml:space="preserve">Deionized or distilled water. 500 ml graduated cylinders. Test tubes for dilution.</w:t>
+      </w:r>
+      <w:r>
+        <w:rPr>
+          <w:color w:val="C8C8C8"/>
+        </w:rPr>
+        <w:t xml:space="preserve"/>
+      </w:r>
+    </w:p>
+    <w:p>
+      <w:pPr>
+        <w:pStyle w:val="ListBullet"/>
+        <w:ind w:left="360" w:firstLine="0"/>
+        <w:jc w:val="left"/>
+      </w:pPr>
+      <w:r>
+        <w:t xml:space="preserve">• </w:t>
+      </w:r>
+      <w:r>
+        <w:t xml:space="preserve">Microplate reader capable of measuring absorbance at 450 nm</w:t>
+      </w:r>
+      <w:r>
+        <w:rPr>
+          <w:color w:val="C8C8C8"/>
+        </w:rPr>
+        <w:t xml:space="preserve"/>
+      </w:r>
+    </w:p>
+    <w:p>
+      <w:pPr>
+        <w:pStyle w:val="ListBullet"/>
+        <w:ind w:left="360" w:firstLine="0"/>
+        <w:jc w:val="left"/>
+      </w:pPr>
+      <w:r>
+        <w:t xml:space="preserve">• </w:t>
+      </w:r>
+      <w:r>
+        <w:t xml:space="preserve"/>
+      </w:r>
+      <w:r>
+        <w:rPr>
+          <w:color w:val="C8C8C8"/>
+        </w:rPr>
+        <w:t xml:space="preserve"/>
+      </w:r>
+    </w:p>
+    <w:p>
+      <w:pPr>
+        <w:pStyle w:val="ListBullet"/>
+        <w:ind w:left="360" w:firstLine="0"/>
+        <w:jc w:val="left"/>
+      </w:pPr>
+      <w:r>
+        <w:t xml:space="preserve">• </w:t>
+      </w:r>
+      <w:r>
+        <w:t xml:space="preserve"/>
+      </w:r>
+      <w:r>
+        <w:rPr>
+          <w:color w:val="C8C8C8"/>
+        </w:rPr>
+        <w:t xml:space="preserve"/>
+      </w:r>
+    </w:p>
+    <w:p>
+      <w:pPr>
+        <w:pStyle w:val="ListBullet"/>
+        <w:ind w:left="360" w:firstLine="0"/>
+        <w:jc w:val="left"/>
+      </w:pPr>
+      <w:r>
+        <w:t xml:space="preserve">• </w:t>
+      </w:r>
+      <w:r>
+        <w:t xml:space="preserve"/>
+      </w:r>
+      <w:r>
+        <w:rPr>
+          <w:color w:val="C8C8C8"/>
+        </w:rPr>
+        <w:t xml:space="preserve"/>
+      </w:r>
+    </w:p>
+    <w:p>
+      <w:pPr>
+        <w:pStyle w:val="ListBullet"/>
+        <w:ind w:left="360" w:firstLine="0"/>
+        <w:jc w:val="left"/>
+      </w:pPr>
+      <w:r>
+        <w:t xml:space="preserve">• </w:t>
+      </w:r>
+      <w:r>
+        <w:t xml:space="preserve"/>
+      </w:r>
+      <w:r>
+        <w:rPr>
+          <w:color w:val="C8C8C8"/>
+        </w:rPr>
+        <w:t xml:space="preserve"/>
+      </w:r>
+    </w:p>
+    <w:p>
+      <w:pPr>
+        <w:pStyle w:val="ListBullet"/>
+        <w:ind w:left="360" w:firstLine="0"/>
+        <w:jc w:val="left"/>
+      </w:pPr>
+      <w:r>
+        <w:t xml:space="preserve">• </w:t>
+      </w:r>
+      <w:r>
+        <w:t xml:space="preserve"/>
+      </w:r>
+      <w:r>
+        <w:rPr>
+          <w:color w:val="C8C8C8"/>
+        </w:rPr>
+        <w:t xml:space="preserve"/>
+      </w:r>
+    </w:p>
     <w:sectPr>
       <w:footerReference w:type="default" r:id="rId9"/>
       <w:pgSz w:w="12240" w:h="15840"/>

</xml_diff>

<commit_message>
Add bullet points to the required materials section of generated documents
Implement `_add_material_bullet_points` in `template_populator_enhanced.py` to format the materials section in output DOCX files.

Replit-Commit-Author: Agent
Replit-Commit-Session-Id: 86e32257-9f57-45d9-b7c9-9c3928182bb3
Replit-Commit-Screenshot-Url: https://storage.googleapis.com/screenshot-production-us-central1/9117525c-531f-4e40-bc2d-dbaf9de7854f/d095fd88-85c9-4459-b03a-0cb7fb82550a.jpg
</commit_message>
<xml_diff>
--- a/output_populated_template.docx
+++ b/output_populated_template.docx
@@ -816,11 +816,8 @@
         <w:rPr>
           <w:sz w:val="22"/>
         </w:rPr>
-        <w:t xml:space="preserve">• </w:t>
       </w:r>
-      <w:r>
-        <w:t>•</w:t>
-      </w:r>
+      <w:r/>
     </w:p>
     <w:p>
       <w:pPr>
@@ -840,11 +837,8 @@
         <w:rPr>
           <w:sz w:val="22"/>
         </w:rPr>
-        <w:t xml:space="preserve">• </w:t>
       </w:r>
-      <w:r>
-        <w:t>•</w:t>
-      </w:r>
+      <w:r/>
     </w:p>
     <w:p>
       <w:pPr>
@@ -864,11 +858,8 @@
         <w:rPr>
           <w:sz w:val="22"/>
         </w:rPr>
-        <w:t xml:space="preserve">• </w:t>
       </w:r>
-      <w:r>
-        <w:t>•</w:t>
-      </w:r>
+      <w:r/>
     </w:p>
     <w:p>
       <w:pPr>
@@ -888,11 +879,8 @@
         <w:rPr>
           <w:sz w:val="22"/>
         </w:rPr>
-        <w:t xml:space="preserve">• </w:t>
       </w:r>
-      <w:r>
-        <w:t>•</w:t>
-      </w:r>
+      <w:r/>
     </w:p>
     <w:p>
       <w:pPr>
@@ -912,11 +900,8 @@
         <w:rPr>
           <w:sz w:val="22"/>
         </w:rPr>
-        <w:t xml:space="preserve">• </w:t>
       </w:r>
-      <w:r>
-        <w:t>•</w:t>
-      </w:r>
+      <w:r/>
     </w:p>
     <w:p>
       <w:pPr>
@@ -936,11 +921,8 @@
         <w:rPr>
           <w:sz w:val="22"/>
         </w:rPr>
-        <w:t xml:space="preserve">• </w:t>
       </w:r>
-      <w:r>
-        <w:t>•</w:t>
-      </w:r>
+      <w:r/>
     </w:p>
     <w:p>
       <w:pPr>
@@ -960,11 +942,8 @@
         <w:rPr>
           <w:sz w:val="22"/>
         </w:rPr>
-        <w:t xml:space="preserve">• </w:t>
       </w:r>
-      <w:r>
-        <w:t>•</w:t>
-      </w:r>
+      <w:r/>
     </w:p>
     <w:p>
       <w:pPr>
@@ -984,11 +963,8 @@
         <w:rPr>
           <w:sz w:val="22"/>
         </w:rPr>
-        <w:t xml:space="preserve">• </w:t>
       </w:r>
-      <w:r>
-        <w:t>•</w:t>
-      </w:r>
+      <w:r/>
     </w:p>
     <w:p>
       <w:pPr>
@@ -1008,11 +984,8 @@
         <w:rPr>
           <w:sz w:val="22"/>
         </w:rPr>
-        <w:t xml:space="preserve">• </w:t>
       </w:r>
-      <w:r>
-        <w:t>•</w:t>
-      </w:r>
+      <w:r/>
     </w:p>
     <w:p>
       <w:pPr>
@@ -1032,11 +1005,8 @@
         <w:rPr>
           <w:sz w:val="22"/>
         </w:rPr>
-        <w:t xml:space="preserve">• </w:t>
       </w:r>
-      <w:r>
-        <w:t>•</w:t>
-      </w:r>
+      <w:r/>
     </w:p>
     <w:p>
       <w:pPr>
@@ -2986,6 +2956,71 @@
         <w:t xml:space="preserve"/>
       </w:r>
     </w:p>
+    <w:p>
+      <w:pPr>
+        <w:pStyle w:val="ListBullet"/>
+        <w:ind w:left="360" w:firstLine="0"/>
+        <w:jc w:val="left"/>
+      </w:pPr>
+      <w:r>
+        <w:t xml:space="preserve">• </w:t>
+      </w:r>
+      <w:r>
+        <w:t>Microplate reader capable of reading absorbance at 450 nm. Incubator.</w:t>
+      </w:r>
+    </w:p>
+    <w:p>
+      <w:pPr>
+        <w:pStyle w:val="ListBullet"/>
+        <w:ind w:left="360" w:firstLine="0"/>
+        <w:jc w:val="left"/>
+      </w:pPr>
+      <w:r>
+        <w:t xml:space="preserve">• </w:t>
+      </w:r>
+      <w:r>
+        <w:t>Automated plate washer (optional)</w:t>
+      </w:r>
+    </w:p>
+    <w:p>
+      <w:pPr>
+        <w:pStyle w:val="ListBullet"/>
+        <w:ind w:left="360" w:firstLine="0"/>
+        <w:jc w:val="left"/>
+      </w:pPr>
+      <w:r>
+        <w:t xml:space="preserve">• </w:t>
+      </w:r>
+      <w:r>
+        <w:t>Pipettes and pipette tips capable of precisely dispensing 0.5 µl through 1 ml volumes of aqueous solutions. Multichannel pipettes are recommended for ...</w:t>
+      </w:r>
+    </w:p>
+    <w:p>
+      <w:pPr>
+        <w:pStyle w:val="ListBullet"/>
+        <w:ind w:left="360" w:firstLine="0"/>
+        <w:jc w:val="left"/>
+      </w:pPr>
+      <w:r>
+        <w:t xml:space="preserve">• </w:t>
+      </w:r>
+      <w:r>
+        <w:t>Deionized or distilled water. 500 ml graduated cylinders. Test tubes for dilution.</w:t>
+      </w:r>
+    </w:p>
+    <w:p>
+      <w:pPr>
+        <w:pStyle w:val="ListBullet"/>
+        <w:ind w:left="360" w:firstLine="0"/>
+        <w:jc w:val="left"/>
+      </w:pPr>
+      <w:r>
+        <w:t xml:space="preserve">• </w:t>
+      </w:r>
+      <w:r>
+        <w:t>Microplate reader capable of measuring absorbance at 450 nm</w:t>
+      </w:r>
+    </w:p>
     <w:sectPr>
       <w:footerReference w:type="default" r:id="rId9"/>
       <w:pgSz w:w="12240" w:h="15840"/>

</xml_diff>

<commit_message>
Revert to listing required materials directly without bullet point formatting
Removes `_add_material_bullet_points` and related logic in `TemplatePopulator` to stop bullet point formatting in the materials section.

Replit-Commit-Author: Agent
Replit-Commit-Session-Id: 86e32257-9f57-45d9-b7c9-9c3928182bb3
Replit-Commit-Screenshot-Url: https://storage.googleapis.com/screenshot-production-us-central1/9117525c-531f-4e40-bc2d-dbaf9de7854f/d74f65b7-bb8c-4836-a22e-1aaea9543116.jpg
</commit_message>
<xml_diff>
--- a/output_populated_template.docx
+++ b/output_populated_template.docx
@@ -816,8 +816,11 @@
         <w:rPr>
           <w:sz w:val="22"/>
         </w:rPr>
+        <w:t xml:space="preserve">• </w:t>
       </w:r>
-      <w:r/>
+      <w:r>
+        <w:t>•</w:t>
+      </w:r>
     </w:p>
     <w:p>
       <w:pPr>
@@ -837,8 +840,11 @@
         <w:rPr>
           <w:sz w:val="22"/>
         </w:rPr>
+        <w:t xml:space="preserve">• </w:t>
       </w:r>
-      <w:r/>
+      <w:r>
+        <w:t>•</w:t>
+      </w:r>
     </w:p>
     <w:p>
       <w:pPr>
@@ -858,8 +864,11 @@
         <w:rPr>
           <w:sz w:val="22"/>
         </w:rPr>
+        <w:t xml:space="preserve">• </w:t>
       </w:r>
-      <w:r/>
+      <w:r>
+        <w:t>•</w:t>
+      </w:r>
     </w:p>
     <w:p>
       <w:pPr>
@@ -879,8 +888,11 @@
         <w:rPr>
           <w:sz w:val="22"/>
         </w:rPr>
+        <w:t xml:space="preserve">• </w:t>
       </w:r>
-      <w:r/>
+      <w:r>
+        <w:t>•</w:t>
+      </w:r>
     </w:p>
     <w:p>
       <w:pPr>
@@ -900,8 +912,11 @@
         <w:rPr>
           <w:sz w:val="22"/>
         </w:rPr>
+        <w:t xml:space="preserve">• </w:t>
       </w:r>
-      <w:r/>
+      <w:r>
+        <w:t>•</w:t>
+      </w:r>
     </w:p>
     <w:p>
       <w:pPr>
@@ -921,8 +936,11 @@
         <w:rPr>
           <w:sz w:val="22"/>
         </w:rPr>
+        <w:t xml:space="preserve">• </w:t>
       </w:r>
-      <w:r/>
+      <w:r>
+        <w:t>•</w:t>
+      </w:r>
     </w:p>
     <w:p>
       <w:pPr>
@@ -942,8 +960,11 @@
         <w:rPr>
           <w:sz w:val="22"/>
         </w:rPr>
+        <w:t xml:space="preserve">• </w:t>
       </w:r>
-      <w:r/>
+      <w:r>
+        <w:t>•</w:t>
+      </w:r>
     </w:p>
     <w:p>
       <w:pPr>
@@ -963,8 +984,11 @@
         <w:rPr>
           <w:sz w:val="22"/>
         </w:rPr>
+        <w:t xml:space="preserve">• </w:t>
       </w:r>
-      <w:r/>
+      <w:r>
+        <w:t>•</w:t>
+      </w:r>
     </w:p>
     <w:p>
       <w:pPr>
@@ -984,8 +1008,11 @@
         <w:rPr>
           <w:sz w:val="22"/>
         </w:rPr>
+        <w:t xml:space="preserve">• </w:t>
       </w:r>
-      <w:r/>
+      <w:r>
+        <w:t>•</w:t>
+      </w:r>
     </w:p>
     <w:p>
       <w:pPr>
@@ -1005,8 +1032,11 @@
         <w:rPr>
           <w:sz w:val="22"/>
         </w:rPr>
+        <w:t xml:space="preserve">• </w:t>
       </w:r>
-      <w:r/>
+      <w:r>
+        <w:t>•</w:t>
+      </w:r>
     </w:p>
     <w:p>
       <w:pPr>
@@ -2956,71 +2986,6 @@
         <w:t xml:space="preserve"/>
       </w:r>
     </w:p>
-    <w:p>
-      <w:pPr>
-        <w:pStyle w:val="ListBullet"/>
-        <w:ind w:left="360" w:firstLine="0"/>
-        <w:jc w:val="left"/>
-      </w:pPr>
-      <w:r>
-        <w:t xml:space="preserve">• </w:t>
-      </w:r>
-      <w:r>
-        <w:t>Microplate reader capable of reading absorbance at 450 nm. Incubator.</w:t>
-      </w:r>
-    </w:p>
-    <w:p>
-      <w:pPr>
-        <w:pStyle w:val="ListBullet"/>
-        <w:ind w:left="360" w:firstLine="0"/>
-        <w:jc w:val="left"/>
-      </w:pPr>
-      <w:r>
-        <w:t xml:space="preserve">• </w:t>
-      </w:r>
-      <w:r>
-        <w:t>Automated plate washer (optional)</w:t>
-      </w:r>
-    </w:p>
-    <w:p>
-      <w:pPr>
-        <w:pStyle w:val="ListBullet"/>
-        <w:ind w:left="360" w:firstLine="0"/>
-        <w:jc w:val="left"/>
-      </w:pPr>
-      <w:r>
-        <w:t xml:space="preserve">• </w:t>
-      </w:r>
-      <w:r>
-        <w:t>Pipettes and pipette tips capable of precisely dispensing 0.5 µl through 1 ml volumes of aqueous solutions. Multichannel pipettes are recommended for ...</w:t>
-      </w:r>
-    </w:p>
-    <w:p>
-      <w:pPr>
-        <w:pStyle w:val="ListBullet"/>
-        <w:ind w:left="360" w:firstLine="0"/>
-        <w:jc w:val="left"/>
-      </w:pPr>
-      <w:r>
-        <w:t xml:space="preserve">• </w:t>
-      </w:r>
-      <w:r>
-        <w:t>Deionized or distilled water. 500 ml graduated cylinders. Test tubes for dilution.</w:t>
-      </w:r>
-    </w:p>
-    <w:p>
-      <w:pPr>
-        <w:pStyle w:val="ListBullet"/>
-        <w:ind w:left="360" w:firstLine="0"/>
-        <w:jc w:val="left"/>
-      </w:pPr>
-      <w:r>
-        <w:t xml:space="preserve">• </w:t>
-      </w:r>
-      <w:r>
-        <w:t>Microplate reader capable of measuring absorbance at 450 nm</w:t>
-      </w:r>
-    </w:p>
     <w:sectPr>
       <w:footerReference w:type="default" r:id="rId9"/>
       <w:pgSz w:w="12240" w:h="15840"/>

</xml_diff>

<commit_message>
Improve material list formatting in generated documents with bullet points
Refactors template processing to generate bulleted lists for required materials and updates the DOCX template.

Replit-Commit-Author: Agent
Replit-Commit-Session-Id: 86e32257-9f57-45d9-b7c9-9c3928182bb3
Replit-Commit-Screenshot-Url: https://storage.googleapis.com/screenshot-production-us-central1/9117525c-531f-4e40-bc2d-dbaf9de7854f/0d681caf-e25b-4c16-8004-b16581db63dd.jpg
</commit_message>
<xml_diff>
--- a/output_populated_template.docx
+++ b/output_populated_template.docx
@@ -4,37 +4,37 @@
   <w:body>
     <w:p>
       <w:pPr>
-        <w:pStyle w:val="Heading1"/>
+        <w:pStyle w:val="Title"/>
+        <w:jc w:val="center"/>
       </w:pPr>
       <w:r>
+        <w:rPr>
+          <w:rFonts w:ascii="Calibri" w:hAnsi="Calibri"/>
+          <w:b/>
+          <w:sz w:val="72"/>
+        </w:rPr>
         <w:t xml:space="preserve">ELISA Kit (EK1586)</w:t>
       </w:r>
     </w:p>
     <w:p>
       <w:pPr>
-        <w:pStyle w:val="Heading2"/>
-        <w:jc w:val="left"/>
+        <w:jc w:val="center"/>
       </w:pPr>
       <w:r>
         <w:rPr>
-          <w:color w:val="0046B4"/>
+          <w:b/>
         </w:rPr>
-        <w:t xml:space="preserve">CATALOG NO: </w:t>
+        <w:t xml:space="preserve">Catalog Number: </w:t>
       </w:r>
       <w:r>
         <w:t xml:space="preserve">EK1586</w:t>
       </w:r>
-    </w:p>
-    <w:p>
-      <w:pPr>
-        <w:pStyle w:val="Heading2"/>
-        <w:jc w:val="right"/>
-      </w:pPr>
       <w:r>
         <w:rPr>
-          <w:color w:val="0046B4"/>
+          <w:b/>
         </w:rPr>
-        <w:t xml:space="preserve">LOT NO: </w:t>
+        <w:br/>
+        <w:t xml:space="preserve">Lot Number: </w:t>
       </w:r>
       <w:r>
         <w:t xml:space="preserve">LOT#_______</w:t>
@@ -45,6 +45,9 @@
         <w:pStyle w:val="Heading2"/>
       </w:pPr>
       <w:r>
+        <w:rPr>
+          <w:color w:val="0046B4"/>
+        </w:rPr>
         <w:t>INTENDED USE</w:t>
       </w:r>
     </w:p>
@@ -63,232 +66,9 @@
         <w:pStyle w:val="Heading2"/>
       </w:pPr>
       <w:r>
-        <w:t>BACKGROUND</w:t>
-      </w:r>
-    </w:p>
-    <w:p>
-      <w:r>
-        <w:t xml:space="preserve">Kallikrein-1, also known as tissue kallikrein, is a protein that in humans is encoded by the KLK1 gene. This serine protease generates Lys-bradykinin by specific proteolysis of kininogen-1. KLK1 is a member of the peptidase S1 family. Its gene is mapped to 19q13.3. In all, it has got 262-amino acids which contain a putative signal peptide, followed by a short activating peptide and the protease domain. The protein is mainly found in kidney, pancreas, and salivary gland, showing a unique pattern of tissue-specific expression relative to other members of the family. KLK1 is implicated in carcinogenesis and some have potential as novel cancer and other disease biomarkers.</w:t>
-      </w:r>
-    </w:p>
-    <w:p>
-      <w:pPr>
-        <w:pStyle w:val="Heading2"/>
-      </w:pPr>
-      <w:r>
-        <w:t>PRINCIPLE OF THE ASSAY</w:t>
-      </w:r>
-    </w:p>
-    <w:p>
-      <w:r>
-        <w:t xml:space="preserve">The Innovative Research Mouse Klk1 Pre-Coated ELISA (Enzyme-Linked Immunosorbent Assay) kit is a solid-phase immunoassay specially designed to measure Mouse Klk1 with a 96-well strip plate that is pre-coated with antibody specific for Klk1. The detection antibody is a biotinylated antibody specific for Klk1. The capture antibody is monoclonal antibody from rat and the detection antibody is polyclonal antibody from goat. The kit includes Mouse Klk1 protein as standards. To measure Mouse Klk1, add standards and samples to the wells, then add the biotinylated detection antibody. Wash the wells with PBS or TBS buffer, and add Avidin-Biotin-Peroxidase Complex (ABC-HRP). Wash away the unbounded ABC-HRP with PBS or TBS buffer and add TMB. TMB is an HRP substrate and will be catalyzed to produce a blue color product, which changes into yellow after adding the acidic stop solution. The absorbance of the yellow product at 450nm is linearly proportional to Mouse Klk1 in the sample. Read the absorbance of the yellow product in each well using a plate reader, and benchmark the sample wells' readings against the standard curve to determine the concentration of Mouse Klk1 in the sample.</w:t>
-      </w:r>
-    </w:p>
-    <w:p>
-      <w:pPr>
-        <w:pStyle w:val="Heading2"/>
-      </w:pPr>
-      <w:r>
-        <w:t>OVERVIEW</w:t>
-      </w:r>
-    </w:p>
-    <w:p>
-      <w:r>
-        <w:t xml:space="preserve">*The sensitivity or the minimum detectable dose (MDD) is the lower limit of the target protein that can be detected by the kit. It is determined by adding two standard deviations to the mean O.D. value of twenty (20) blank wells and calculating the corresponding concentration.</w:t>
-      </w:r>
-    </w:p>
-    <w:tbl>
-      <w:tblPr>
-        <w:tblStyle w:val="TableGrid"/>
-        <w:tblW w:type="auto" w:w="0"/>
-        <w:tblLook w:firstColumn="1" w:firstRow="1" w:lastColumn="0" w:lastRow="0" w:noHBand="0" w:noVBand="1" w:val="04A0"/>
-      </w:tblPr>
-      <w:tblGrid>
-        <w:gridCol w:w="5400"/>
-        <w:gridCol w:w="5400"/>
-      </w:tblGrid>
-      <w:tr>
-        <w:tc>
-          <w:tcPr>
-            <w:tcW w:type="dxa" w:w="3600"/>
-          </w:tcPr>
-          <w:p>
-            <w:r>
-              <w:t>Product Name</w:t>
-            </w:r>
-          </w:p>
-        </w:tc>
-        <w:tc>
-          <w:tcPr>
-            <w:tcW w:type="dxa" w:w="5040"/>
-          </w:tcPr>
-          <w:p>
-            <w:r>
-              <w:t xml:space="preserve">Mouse KLK1/Kallikrein 1 ELISA Kit</w:t>
-            </w:r>
-          </w:p>
-        </w:tc>
-      </w:tr>
-      <w:tr>
-        <w:tc>
-          <w:tcPr>
-            <w:tcW w:type="dxa" w:w="3600"/>
-          </w:tcPr>
-          <w:p>
-            <w:r>
-              <w:t>Reactive Species</w:t>
-            </w:r>
-          </w:p>
-        </w:tc>
-        <w:tc>
-          <w:tcPr>
-            <w:tcW w:type="dxa" w:w="5040"/>
-          </w:tcPr>
-          <w:p>
-            <w:r>
-              <w:t xml:space="preserve">This kit is for the detection of Mouse Klk1. No significant cross-reactivity or interference between Klk1 and its analogs was observed. This claim is limited by existing techniques; therefore, cross- reactivity may exist with untested analogs.</w:t>
-            </w:r>
-          </w:p>
-        </w:tc>
-      </w:tr>
-      <w:tr>
-        <w:tc>
-          <w:tcPr>
-            <w:tcW w:type="dxa" w:w="3600"/>
-          </w:tcPr>
-          <w:p>
-            <w:r>
-              <w:t>Size</w:t>
-            </w:r>
-          </w:p>
-        </w:tc>
-        <w:tc>
-          <w:tcPr>
-            <w:tcW w:type="dxa" w:w="5040"/>
-          </w:tcPr>
-          <w:p>
-            <w:r>
-              <w:t xml:space="preserve">96 wells/kit, with removable strips.</w:t>
-            </w:r>
-          </w:p>
-        </w:tc>
-      </w:tr>
-      <w:tr>
-        <w:tc>
-          <w:tcPr>
-            <w:tcW w:type="dxa" w:w="3600"/>
-          </w:tcPr>
-          <w:p>
-            <w:r>
-              <w:t>Description</w:t>
-            </w:r>
-          </w:p>
-        </w:tc>
-        <w:tc>
-          <w:tcPr>
-            <w:tcW w:type="dxa" w:w="5040"/>
-          </w:tcPr>
-          <w:p>
-            <w:r>
-              <w:t xml:space="preserve">Mouse KLK1 / Kallikrein 1 / Tissue kallikrein ELISA Kit  (96 Tests). Quantitate Mouse Klk1 in cell culture supernatants, cell lysates, serum and plasma (heparin, EDTA). Sensitivity: 12pg/ml. The brand  indicates this is a premium quality ELISA kit. Each  kit delivers precise quantification, high sensitivity, and excellent reproducibility. Only our most reliable and effective kits qualify as , guaranteeing top-tier results for your assays.</w:t>
-            </w:r>
-          </w:p>
-        </w:tc>
-      </w:tr>
-      <w:tr>
-        <w:tc>
-          <w:tcPr>
-            <w:tcW w:type="dxa" w:w="3600"/>
-          </w:tcPr>
-          <w:p>
-            <w:r>
-              <w:t>Sensitivity</w:t>
-            </w:r>
-          </w:p>
-        </w:tc>
-        <w:tc>
-          <w:tcPr>
-            <w:tcW w:type="dxa" w:w="5040"/>
-          </w:tcPr>
-          <w:p>
-            <w:r>
-              <w:t xml:space="preserve">12 pg/ml</w:t>
-            </w:r>
-          </w:p>
-        </w:tc>
-      </w:tr>
-      <w:tr>
-        <w:tc>
-          <w:tcPr>
-            <w:tcW w:type="dxa" w:w="3600"/>
-          </w:tcPr>
-          <w:p>
-            <w:r>
-              <w:t>Detection Range</w:t>
-            </w:r>
-          </w:p>
-        </w:tc>
-        <w:tc>
-          <w:tcPr>
-            <w:tcW w:type="dxa" w:w="5040"/>
-          </w:tcPr>
-          <w:p>
-            <w:r>
-              <w:t xml:space="preserve">62.5 pg/ml - 4,000 pg/ml</w:t>
-            </w:r>
-          </w:p>
-        </w:tc>
-      </w:tr>
-      <w:tr>
-        <w:tc>
-          <w:tcPr>
-            <w:tcW w:type="dxa" w:w="3600"/>
-          </w:tcPr>
-          <w:p>
-            <w:r>
-              <w:t>Storage Instructions</w:t>
-            </w:r>
-          </w:p>
-        </w:tc>
-        <w:tc>
-          <w:tcPr>
-            <w:tcW w:type="dxa" w:w="5040"/>
-          </w:tcPr>
-          <w:p>
-            <w:r>
-              <w:t xml:space="preserve">Store at 4°C for 6 months, at -20°C for 12 months. Avoid multiple freeze-thaw cycles (Ships with gel ice, can store for up to 3 days in room temperature. Freeze upon receiving.)</w:t>
-            </w:r>
-          </w:p>
-        </w:tc>
-      </w:tr>
-      <w:tr>
-        <w:tc>
-          <w:tcPr>
-            <w:tcW w:type="dxa" w:w="3600"/>
-          </w:tcPr>
-          <w:p>
-            <w:r>
-              <w:t>Uniprot ID</w:t>
-            </w:r>
-          </w:p>
-        </w:tc>
-        <w:tc>
-          <w:tcPr>
-            <w:tcW w:type="dxa" w:w="5040"/>
-          </w:tcPr>
-          <w:p>
-            <w:r>
-              <w:t xml:space="preserve">P15947</w:t>
-            </w:r>
-          </w:p>
-        </w:tc>
-      </w:tr>
-    </w:tbl>
-    <w:p>
-      <w:pPr>
-        <w:pStyle w:val="Heading2"/>
-      </w:pPr>
-      <w:r>
+        <w:rPr>
+          <w:color w:val="0046B4"/>
+        </w:rPr>
         <w:t>TECHNICAL DETAILS</w:t>
       </w:r>
     </w:p>
@@ -305,17 +85,20 @@
       <w:tr>
         <w:tc>
           <w:tcPr>
-            <w:tcW w:type="dxa" w:w="4320"/>
+            <w:tcW w:type="dxa" w:w="5400"/>
           </w:tcPr>
           <w:p>
             <w:r>
+              <w:rPr>
+                <w:b/>
+              </w:rPr>
               <w:t>Capture/Detection Antibodies</w:t>
             </w:r>
           </w:p>
         </w:tc>
         <w:tc>
           <w:tcPr>
-            <w:tcW w:type="dxa" w:w="4320"/>
+            <w:tcW w:type="dxa" w:w="5400"/>
           </w:tcPr>
           <w:p>
             <w:r>
@@ -327,17 +110,20 @@
       <w:tr>
         <w:tc>
           <w:tcPr>
-            <w:tcW w:type="dxa" w:w="4320"/>
+            <w:tcW w:type="dxa" w:w="5400"/>
           </w:tcPr>
           <w:p>
             <w:r>
+              <w:rPr>
+                <w:b/>
+              </w:rPr>
               <w:t>Specificity</w:t>
             </w:r>
           </w:p>
         </w:tc>
         <w:tc>
           <w:tcPr>
-            <w:tcW w:type="dxa" w:w="4320"/>
+            <w:tcW w:type="dxa" w:w="5400"/>
           </w:tcPr>
           <w:p>
             <w:r>
@@ -349,17 +135,20 @@
       <w:tr>
         <w:tc>
           <w:tcPr>
-            <w:tcW w:type="dxa" w:w="4320"/>
+            <w:tcW w:type="dxa" w:w="5400"/>
           </w:tcPr>
           <w:p>
             <w:r>
+              <w:rPr>
+                <w:b/>
+              </w:rPr>
               <w:t>Standard Protein</w:t>
             </w:r>
           </w:p>
         </w:tc>
         <w:tc>
           <w:tcPr>
-            <w:tcW w:type="dxa" w:w="4320"/>
+            <w:tcW w:type="dxa" w:w="5400"/>
           </w:tcPr>
           <w:p>
             <w:r>
@@ -371,17 +160,20 @@
       <w:tr>
         <w:tc>
           <w:tcPr>
-            <w:tcW w:type="dxa" w:w="4320"/>
+            <w:tcW w:type="dxa" w:w="5400"/>
           </w:tcPr>
           <w:p>
             <w:r>
+              <w:rPr>
+                <w:b/>
+              </w:rPr>
               <w:t>Cross-reactivity</w:t>
             </w:r>
           </w:p>
         </w:tc>
         <w:tc>
           <w:tcPr>
-            <w:tcW w:type="dxa" w:w="4320"/>
+            <w:tcW w:type="dxa" w:w="5400"/>
           </w:tcPr>
           <w:p>
             <w:r>
@@ -392,8 +184,241 @@
       </w:tr>
     </w:tbl>
     <w:p>
+      <w:pPr>
+        <w:pStyle w:val="Heading2"/>
+      </w:pPr>
       <w:r>
-        <w:t xml:space="preserve"/>
+        <w:rPr>
+          <w:color w:val="0046B4"/>
+        </w:rPr>
+        <w:t>OVERVIEW</w:t>
+      </w:r>
+    </w:p>
+    <w:tbl>
+      <w:tblPr>
+        <w:tblStyle w:val="TableGrid"/>
+        <w:tblW w:type="auto" w:w="0"/>
+        <w:tblLook w:firstColumn="1" w:firstRow="1" w:lastColumn="0" w:lastRow="0" w:noHBand="0" w:noVBand="1" w:val="04A0"/>
+      </w:tblPr>
+      <w:tblGrid>
+        <w:gridCol w:w="5400"/>
+        <w:gridCol w:w="5400"/>
+      </w:tblGrid>
+      <w:tr>
+        <w:tc>
+          <w:tcPr>
+            <w:tcW w:type="dxa" w:w="5400"/>
+          </w:tcPr>
+          <w:p>
+            <w:r>
+              <w:rPr>
+                <w:b/>
+              </w:rPr>
+              <w:t>Product Name</w:t>
+            </w:r>
+          </w:p>
+        </w:tc>
+        <w:tc>
+          <w:tcPr>
+            <w:tcW w:type="dxa" w:w="5400"/>
+          </w:tcPr>
+          <w:p>
+            <w:r>
+              <w:t xml:space="preserve">Mouse KLK1/Kallikrein 1 ELISA Kit</w:t>
+            </w:r>
+          </w:p>
+        </w:tc>
+      </w:tr>
+      <w:tr>
+        <w:tc>
+          <w:tcPr>
+            <w:tcW w:type="dxa" w:w="5400"/>
+          </w:tcPr>
+          <w:p>
+            <w:r>
+              <w:rPr>
+                <w:b/>
+              </w:rPr>
+              <w:t>Reactive Species</w:t>
+            </w:r>
+          </w:p>
+        </w:tc>
+        <w:tc>
+          <w:tcPr>
+            <w:tcW w:type="dxa" w:w="5400"/>
+          </w:tcPr>
+          <w:p>
+            <w:r>
+              <w:t xml:space="preserve">This kit is for the detection of Mouse Klk1. No significant cross-reactivity or interference between Klk1 and its analogs was observed. This claim is limited by existing techniques; therefore, cross- reactivity may exist with untested analogs.</w:t>
+            </w:r>
+          </w:p>
+        </w:tc>
+      </w:tr>
+      <w:tr>
+        <w:tc>
+          <w:tcPr>
+            <w:tcW w:type="dxa" w:w="5400"/>
+          </w:tcPr>
+          <w:p>
+            <w:r>
+              <w:rPr>
+                <w:b/>
+              </w:rPr>
+              <w:t>Range</w:t>
+            </w:r>
+          </w:p>
+        </w:tc>
+        <w:tc>
+          <w:tcPr>
+            <w:tcW w:type="dxa" w:w="5400"/>
+          </w:tcPr>
+          <w:p>
+            <w:r>
+              <w:t xml:space="preserve">96 wells/kit, with removable strips.</w:t>
+            </w:r>
+          </w:p>
+        </w:tc>
+      </w:tr>
+      <w:tr>
+        <w:tc>
+          <w:tcPr>
+            <w:tcW w:type="dxa" w:w="5400"/>
+          </w:tcPr>
+          <w:p>
+            <w:r>
+              <w:rPr>
+                <w:b/>
+              </w:rPr>
+              <w:t>Sensitivity</w:t>
+            </w:r>
+          </w:p>
+        </w:tc>
+        <w:tc>
+          <w:tcPr>
+            <w:tcW w:type="dxa" w:w="5400"/>
+          </w:tcPr>
+          <w:p>
+            <w:r>
+              <w:t xml:space="preserve">Mouse KLK1 / Kallikrein 1 / Tissue kallikrein ELISA Kit  (96 Tests). Quantitate Mouse Klk1 in cell culture supernatants, cell lysates, serum and plasma (heparin, EDTA). Sensitivity: 12pg/ml. The brand  indicates this is a premium quality ELISA kit. Each  kit delivers precise quantification, high sensitivity, and excellent reproducibility. Only our most reliable and effective kits qualify as , guaranteeing top-tier results for your assays.</w:t>
+            </w:r>
+          </w:p>
+        </w:tc>
+      </w:tr>
+      <w:tr>
+        <w:tc>
+          <w:tcPr>
+            <w:tcW w:type="dxa" w:w="5400"/>
+          </w:tcPr>
+          <w:p>
+            <w:r>
+              <w:rPr>
+                <w:b/>
+              </w:rPr>
+              <w:t>Sample Type</w:t>
+            </w:r>
+          </w:p>
+        </w:tc>
+        <w:tc>
+          <w:tcPr>
+            <w:tcW w:type="dxa" w:w="5400"/>
+          </w:tcPr>
+          <w:p>
+            <w:r>
+              <w:t xml:space="preserve">12 pg/ml</w:t>
+            </w:r>
+          </w:p>
+        </w:tc>
+      </w:tr>
+      <w:tr>
+        <w:tc>
+          <w:tcPr>
+            <w:tcW w:type="dxa" w:w="5400"/>
+          </w:tcPr>
+          <w:p>
+            <w:r>
+              <w:rPr>
+                <w:b/>
+              </w:rPr>
+              <w:t>Cross Reactivity</w:t>
+            </w:r>
+          </w:p>
+        </w:tc>
+        <w:tc>
+          <w:tcPr>
+            <w:tcW w:type="dxa" w:w="5400"/>
+          </w:tcPr>
+          <w:p>
+            <w:r>
+              <w:t xml:space="preserve">62.5 pg/ml - 4,000 pg/ml</w:t>
+            </w:r>
+          </w:p>
+        </w:tc>
+      </w:tr>
+      <w:tr>
+        <w:tc>
+          <w:tcPr>
+            <w:tcW w:type="dxa" w:w="5400"/>
+          </w:tcPr>
+          <w:p>
+            <w:r>
+              <w:rPr>
+                <w:b/>
+              </w:rPr>
+              <w:t>Storage</w:t>
+            </w:r>
+          </w:p>
+        </w:tc>
+        <w:tc>
+          <w:tcPr>
+            <w:tcW w:type="dxa" w:w="5400"/>
+          </w:tcPr>
+          <w:p>
+            <w:r>
+              <w:t xml:space="preserve">Store at 4°C for 6 months, at -20°C for 12 months. Avoid multiple freeze-thaw cycles (Ships with gel ice, can store for up to 3 days in room temperature. Freeze upon receiving.)</w:t>
+            </w:r>
+          </w:p>
+        </w:tc>
+      </w:tr>
+      <w:tr>
+        <w:tc>
+          <w:tcPr>
+            <w:tcW w:type="dxa" w:w="5400"/>
+          </w:tcPr>
+          <w:p>
+            <w:r>
+              <w:rPr>
+                <w:b/>
+              </w:rPr>
+              <w:t>Expiration</w:t>
+            </w:r>
+          </w:p>
+        </w:tc>
+        <w:tc>
+          <w:tcPr>
+            <w:tcW w:type="dxa" w:w="5400"/>
+          </w:tcPr>
+          <w:p>
+            <w:r>
+              <w:t xml:space="preserve">P15947</w:t>
+            </w:r>
+          </w:p>
+        </w:tc>
+      </w:tr>
+    </w:tbl>
+    <w:p>
+      <w:pPr>
+        <w:pStyle w:val="Heading2"/>
+      </w:pPr>
+      <w:r>
+        <w:rPr>
+          <w:color w:val="0046B4"/>
+        </w:rPr>
+        <w:t>BACKGROUND</w:t>
+      </w:r>
+    </w:p>
+    <w:p>
+      <w:r>
+        <w:t xml:space="preserve">Kallikrein-1, also known as tissue kallikrein, is a protein that in humans is encoded by the KLK1 gene. This serine protease generates Lys-bradykinin by specific proteolysis of kininogen-1. KLK1 is a member of the peptidase S1 family. Its gene is mapped to 19q13.3. In all, it has got 262-amino acids which contain a putative signal peptide, followed by a short activating peptide and the protease domain. The protein is mainly found in kidney, pancreas, and salivary gland, showing a unique pattern of tissue-specific expression relative to other members of the family. KLK1 is implicated in carcinogenesis and some have potential as novel cancer and other disease biomarkers.</w:t>
       </w:r>
     </w:p>
     <w:p>
@@ -401,28 +426,10 @@
         <w:pStyle w:val="Heading2"/>
       </w:pPr>
       <w:r>
-        <w:t>PREPARATIONS BEFORE ASSAY</w:t>
-      </w:r>
-    </w:p>
-    <w:p>
-      <w:r>
-        <w:t xml:space="preserve">Please read the following instructions before starting the experiment. Read this manual in its entirety in order to minimize the chance of error. Confirm that you have the appropriate non-supplied equipment available. Confirm that the species, target antigen, and sensitivity of this kit are appropriate for your intended application. Confirm that your samples have been prepared appropriately based upon recommendations (see Sample Preparation) and that you have sufficient sample volume for use in the assay. When first using a kit, appropriate validation steps should be taken before using valuable samples. Confirm that the kit adequately detects the target antigen in your intended sample type(s) by running control samples. If the concentration of target antigen within your samples is unknown, a preliminary experiment should be run using a control sample to determine the optimal sample dilution (see Sample Preparation). To inspect the validity of experiment operation and the appropriateness of sample dilution proportion, a pilot experiment using standards and a small number of samples is recommended. Before using the kit, spin tubes to bring down all components to the bottom of the tubes. Don’t let the 96-well plate dry out since this will inactivate active components on the plate. Don’t reuse tips and tubes to avoid cross-contamination. Avoid using the reagents from different batches together. The kit should not be used beyond the expiration date on the kit label. Any variation in diluent, operator, pipetting technique, washing technique, incubation time or temperature, and kit age can cause variation in binding. Variations in sample collection, processing, and storage may cause sample value differences.</w:t>
-      </w:r>
-    </w:p>
-    <w:p>
-      <w:pPr>
-        <w:pStyle w:val="HiddenText"/>
-      </w:pPr>
-      <w:r>
-        <w:t xml:space="preserve"/>
-      </w:r>
-    </w:p>
-    <w:p>
-      <w:pPr>
-        <w:pStyle w:val="Heading2"/>
-      </w:pPr>
-      <w:r>
-        <w:t>KIT COMPONENTS/MATERIALS PROVIDED</w:t>
+        <w:rPr>
+          <w:color w:val="0046B4"/>
+        </w:rPr>
+        <w:t>KIT COMPONENTS</w:t>
       </w:r>
     </w:p>
     <w:tbl>
@@ -440,12 +447,9 @@
       <w:tr>
         <w:tc>
           <w:tcPr>
-            <w:tcW w:type="dxa" w:w="4320"/>
+            <w:tcW w:type="dxa" w:w="2700"/>
           </w:tcPr>
           <w:p>
-            <w:pPr>
-              <w:jc w:val="center"/>
-            </w:pPr>
             <w:r>
               <w:rPr>
                 <w:b/>
@@ -456,12 +460,9 @@
         </w:tc>
         <w:tc>
           <w:tcPr>
-            <w:tcW w:type="dxa" w:w="1440"/>
+            <w:tcW w:type="dxa" w:w="2700"/>
           </w:tcPr>
           <w:p>
-            <w:pPr>
-              <w:jc w:val="center"/>
-            </w:pPr>
             <w:r>
               <w:rPr>
                 <w:b/>
@@ -472,12 +473,9 @@
         </w:tc>
         <w:tc>
           <w:tcPr>
-            <w:tcW w:type="dxa" w:w="2160"/>
+            <w:tcW w:type="dxa" w:w="2700"/>
           </w:tcPr>
           <w:p>
-            <w:pPr>
-              <w:jc w:val="center"/>
-            </w:pPr>
             <w:r>
               <w:rPr>
                 <w:b/>
@@ -488,12 +486,9 @@
         </w:tc>
         <w:tc>
           <w:tcPr>
-            <w:tcW w:type="dxa" w:w="3600"/>
+            <w:tcW w:type="dxa" w:w="2700"/>
           </w:tcPr>
           <w:p>
-            <w:pPr>
-              <w:jc w:val="center"/>
-            </w:pPr>
             <w:r>
               <w:rPr>
                 <w:b/>
@@ -506,7 +501,7 @@
       <w:tr>
         <w:tc>
           <w:tcPr>
-            <w:tcW w:type="dxa" w:w="4320"/>
+            <w:tcW w:type="dxa" w:w="2700"/>
           </w:tcPr>
           <w:p>
             <w:r>
@@ -516,7 +511,7 @@
         </w:tc>
         <w:tc>
           <w:tcPr>
-            <w:tcW w:type="dxa" w:w="1440"/>
+            <w:tcW w:type="dxa" w:w="2700"/>
           </w:tcPr>
           <w:p>
             <w:r>
@@ -526,7 +521,7 @@
         </w:tc>
         <w:tc>
           <w:tcPr>
-            <w:tcW w:type="dxa" w:w="2160"/>
+            <w:tcW w:type="dxa" w:w="2700"/>
           </w:tcPr>
           <w:p>
             <w:r>
@@ -536,7 +531,7 @@
         </w:tc>
         <w:tc>
           <w:tcPr>
-            <w:tcW w:type="dxa" w:w="3600"/>
+            <w:tcW w:type="dxa" w:w="2700"/>
           </w:tcPr>
           <w:p>
             <w:r>
@@ -548,7 +543,7 @@
       <w:tr>
         <w:tc>
           <w:tcPr>
-            <w:tcW w:type="dxa" w:w="4320"/>
+            <w:tcW w:type="dxa" w:w="2700"/>
           </w:tcPr>
           <w:p>
             <w:r>
@@ -558,7 +553,7 @@
         </w:tc>
         <w:tc>
           <w:tcPr>
-            <w:tcW w:type="dxa" w:w="1440"/>
+            <w:tcW w:type="dxa" w:w="2700"/>
           </w:tcPr>
           <w:p>
             <w:r>
@@ -568,7 +563,7 @@
         </w:tc>
         <w:tc>
           <w:tcPr>
-            <w:tcW w:type="dxa" w:w="2160"/>
+            <w:tcW w:type="dxa" w:w="2700"/>
           </w:tcPr>
           <w:p>
             <w:r>
@@ -578,7 +573,7 @@
         </w:tc>
         <w:tc>
           <w:tcPr>
-            <w:tcW w:type="dxa" w:w="3600"/>
+            <w:tcW w:type="dxa" w:w="2700"/>
           </w:tcPr>
           <w:p>
             <w:r>
@@ -590,7 +585,7 @@
       <w:tr>
         <w:tc>
           <w:tcPr>
-            <w:tcW w:type="dxa" w:w="4320"/>
+            <w:tcW w:type="dxa" w:w="2700"/>
           </w:tcPr>
           <w:p>
             <w:r>
@@ -600,7 +595,7 @@
         </w:tc>
         <w:tc>
           <w:tcPr>
-            <w:tcW w:type="dxa" w:w="1440"/>
+            <w:tcW w:type="dxa" w:w="2700"/>
           </w:tcPr>
           <w:p>
             <w:r>
@@ -610,7 +605,7 @@
         </w:tc>
         <w:tc>
           <w:tcPr>
-            <w:tcW w:type="dxa" w:w="2160"/>
+            <w:tcW w:type="dxa" w:w="2700"/>
           </w:tcPr>
           <w:p>
             <w:r>
@@ -620,7 +615,7 @@
         </w:tc>
         <w:tc>
           <w:tcPr>
-            <w:tcW w:type="dxa" w:w="3600"/>
+            <w:tcW w:type="dxa" w:w="2700"/>
           </w:tcPr>
           <w:p>
             <w:r>
@@ -632,7 +627,7 @@
       <w:tr>
         <w:tc>
           <w:tcPr>
-            <w:tcW w:type="dxa" w:w="4320"/>
+            <w:tcW w:type="dxa" w:w="2700"/>
           </w:tcPr>
           <w:p>
             <w:r>
@@ -642,7 +637,7 @@
         </w:tc>
         <w:tc>
           <w:tcPr>
-            <w:tcW w:type="dxa" w:w="1440"/>
+            <w:tcW w:type="dxa" w:w="2700"/>
           </w:tcPr>
           <w:p>
             <w:r>
@@ -652,7 +647,7 @@
         </w:tc>
         <w:tc>
           <w:tcPr>
-            <w:tcW w:type="dxa" w:w="2160"/>
+            <w:tcW w:type="dxa" w:w="2700"/>
           </w:tcPr>
           <w:p>
             <w:r>
@@ -662,7 +657,7 @@
         </w:tc>
         <w:tc>
           <w:tcPr>
-            <w:tcW w:type="dxa" w:w="3600"/>
+            <w:tcW w:type="dxa" w:w="2700"/>
           </w:tcPr>
           <w:p>
             <w:r>
@@ -674,7 +669,7 @@
       <w:tr>
         <w:tc>
           <w:tcPr>
-            <w:tcW w:type="dxa" w:w="4320"/>
+            <w:tcW w:type="dxa" w:w="2700"/>
           </w:tcPr>
           <w:p>
             <w:r>
@@ -684,7 +679,7 @@
         </w:tc>
         <w:tc>
           <w:tcPr>
-            <w:tcW w:type="dxa" w:w="1440"/>
+            <w:tcW w:type="dxa" w:w="2700"/>
           </w:tcPr>
           <w:p>
             <w:r>
@@ -694,7 +689,7 @@
         </w:tc>
         <w:tc>
           <w:tcPr>
-            <w:tcW w:type="dxa" w:w="2160"/>
+            <w:tcW w:type="dxa" w:w="2700"/>
           </w:tcPr>
           <w:p>
             <w:r>
@@ -704,7 +699,7 @@
         </w:tc>
         <w:tc>
           <w:tcPr>
-            <w:tcW w:type="dxa" w:w="3600"/>
+            <w:tcW w:type="dxa" w:w="2700"/>
           </w:tcPr>
           <w:p>
             <w:r>
@@ -716,7 +711,7 @@
       <w:tr>
         <w:tc>
           <w:tcPr>
-            <w:tcW w:type="dxa" w:w="4320"/>
+            <w:tcW w:type="dxa" w:w="2700"/>
           </w:tcPr>
           <w:p>
             <w:r>
@@ -726,7 +721,7 @@
         </w:tc>
         <w:tc>
           <w:tcPr>
-            <w:tcW w:type="dxa" w:w="1440"/>
+            <w:tcW w:type="dxa" w:w="2700"/>
           </w:tcPr>
           <w:p>
             <w:r>
@@ -736,7 +731,7 @@
         </w:tc>
         <w:tc>
           <w:tcPr>
-            <w:tcW w:type="dxa" w:w="2160"/>
+            <w:tcW w:type="dxa" w:w="2700"/>
           </w:tcPr>
           <w:p>
             <w:r>
@@ -746,7 +741,7 @@
         </w:tc>
         <w:tc>
           <w:tcPr>
-            <w:tcW w:type="dxa" w:w="3600"/>
+            <w:tcW w:type="dxa" w:w="2700"/>
           </w:tcPr>
           <w:p>
             <w:r>
@@ -758,7 +753,7 @@
       <w:tr>
         <w:tc>
           <w:tcPr>
-            <w:tcW w:type="dxa" w:w="4320"/>
+            <w:tcW w:type="dxa" w:w="2700"/>
           </w:tcPr>
           <w:p>
             <w:r>
@@ -768,7 +763,7 @@
         </w:tc>
         <w:tc>
           <w:tcPr>
-            <w:tcW w:type="dxa" w:w="1440"/>
+            <w:tcW w:type="dxa" w:w="2700"/>
           </w:tcPr>
           <w:p>
             <w:r>
@@ -778,7 +773,7 @@
         </w:tc>
         <w:tc>
           <w:tcPr>
-            <w:tcW w:type="dxa" w:w="2160"/>
+            <w:tcW w:type="dxa" w:w="2700"/>
           </w:tcPr>
           <w:p>
             <w:r>
@@ -788,7 +783,7 @@
         </w:tc>
         <w:tc>
           <w:tcPr>
-            <w:tcW w:type="dxa" w:w="3600"/>
+            <w:tcW w:type="dxa" w:w="2700"/>
           </w:tcPr>
           <w:p>
             <w:r>
@@ -803,28 +798,55 @@
         <w:pStyle w:val="Heading2"/>
       </w:pPr>
       <w:r>
+        <w:rPr>
+          <w:color w:val="0046B4"/>
+        </w:rPr>
         <w:t>MATERIALS REQUIRED BUT NOT PROVIDED</w:t>
       </w:r>
     </w:p>
     <w:p>
       <w:pPr>
         <w:pStyle w:val="ListBullet"/>
-        <w:ind w:left="360" w:firstLine="0"/>
-        <w:jc w:val="left"/>
       </w:pPr>
       <w:r>
-        <w:rPr>
-          <w:sz w:val="22"/>
-        </w:rPr>
-        <w:t xml:space="preserve">• </w:t>
-      </w:r>
-      <w:r>
-        <w:t>•</w:t>
+        <w:t xml:space="preserve">Microplate reader capable of reading absorbance at 450 nm. Incubator.</w:t>
       </w:r>
     </w:p>
     <w:p>
       <w:pPr>
-        <w:pStyle w:val="HiddenText"/>
+        <w:pStyle w:val="ListBullet"/>
+      </w:pPr>
+      <w:r>
+        <w:t xml:space="preserve">Automated plate washer (optional)</w:t>
+      </w:r>
+    </w:p>
+    <w:p>
+      <w:pPr>
+        <w:pStyle w:val="ListBullet"/>
+      </w:pPr>
+      <w:r>
+        <w:t xml:space="preserve">Pipettes and pipette tips capable of precisely dispensing 0.5 µl through 1 ml volumes of aqueous solutions. Multichannel pipettes are recommended for a large numbers of samples.</w:t>
+      </w:r>
+    </w:p>
+    <w:p>
+      <w:pPr>
+        <w:pStyle w:val="ListBullet"/>
+      </w:pPr>
+      <w:r>
+        <w:t xml:space="preserve">Deionized or distilled water. 500 ml graduated cylinders. Test tubes for dilution.</w:t>
+      </w:r>
+    </w:p>
+    <w:p>
+      <w:pPr>
+        <w:pStyle w:val="ListBullet"/>
+      </w:pPr>
+      <w:r>
+        <w:t xml:space="preserve">Microplate reader capable of measuring absorbance at 450 nm</w:t>
+      </w:r>
+    </w:p>
+    <w:p>
+      <w:pPr>
+        <w:pStyle w:val="ListBullet"/>
       </w:pPr>
       <w:r>
         <w:t xml:space="preserve"/>
@@ -833,22 +855,6 @@
     <w:p>
       <w:pPr>
         <w:pStyle w:val="ListBullet"/>
-        <w:ind w:left="360" w:firstLine="0"/>
-        <w:jc w:val="left"/>
-      </w:pPr>
-      <w:r>
-        <w:rPr>
-          <w:sz w:val="22"/>
-        </w:rPr>
-        <w:t xml:space="preserve">• </w:t>
-      </w:r>
-      <w:r>
-        <w:t>•</w:t>
-      </w:r>
-    </w:p>
-    <w:p>
-      <w:pPr>
-        <w:pStyle w:val="HiddenText"/>
       </w:pPr>
       <w:r>
         <w:t xml:space="preserve"/>
@@ -857,22 +863,6 @@
     <w:p>
       <w:pPr>
         <w:pStyle w:val="ListBullet"/>
-        <w:ind w:left="360" w:firstLine="0"/>
-        <w:jc w:val="left"/>
-      </w:pPr>
-      <w:r>
-        <w:rPr>
-          <w:sz w:val="22"/>
-        </w:rPr>
-        <w:t xml:space="preserve">• </w:t>
-      </w:r>
-      <w:r>
-        <w:t>•</w:t>
-      </w:r>
-    </w:p>
-    <w:p>
-      <w:pPr>
-        <w:pStyle w:val="HiddenText"/>
       </w:pPr>
       <w:r>
         <w:t xml:space="preserve"/>
@@ -881,22 +871,6 @@
     <w:p>
       <w:pPr>
         <w:pStyle w:val="ListBullet"/>
-        <w:ind w:left="360" w:firstLine="0"/>
-        <w:jc w:val="left"/>
-      </w:pPr>
-      <w:r>
-        <w:rPr>
-          <w:sz w:val="22"/>
-        </w:rPr>
-        <w:t xml:space="preserve">• </w:t>
-      </w:r>
-      <w:r>
-        <w:t>•</w:t>
-      </w:r>
-    </w:p>
-    <w:p>
-      <w:pPr>
-        <w:pStyle w:val="HiddenText"/>
       </w:pPr>
       <w:r>
         <w:t xml:space="preserve"/>
@@ -905,142 +879,6 @@
     <w:p>
       <w:pPr>
         <w:pStyle w:val="ListBullet"/>
-        <w:ind w:left="360" w:firstLine="0"/>
-        <w:jc w:val="left"/>
-      </w:pPr>
-      <w:r>
-        <w:rPr>
-          <w:sz w:val="22"/>
-        </w:rPr>
-        <w:t xml:space="preserve">• </w:t>
-      </w:r>
-      <w:r>
-        <w:t>•</w:t>
-      </w:r>
-    </w:p>
-    <w:p>
-      <w:pPr>
-        <w:pStyle w:val="HiddenText"/>
-      </w:pPr>
-      <w:r>
-        <w:t xml:space="preserve"/>
-      </w:r>
-    </w:p>
-    <w:p>
-      <w:pPr>
-        <w:pStyle w:val="ListBullet"/>
-        <w:ind w:left="360" w:firstLine="0"/>
-        <w:jc w:val="left"/>
-      </w:pPr>
-      <w:r>
-        <w:rPr>
-          <w:sz w:val="22"/>
-        </w:rPr>
-        <w:t xml:space="preserve">• </w:t>
-      </w:r>
-      <w:r>
-        <w:t>•</w:t>
-      </w:r>
-    </w:p>
-    <w:p>
-      <w:pPr>
-        <w:pStyle w:val="HiddenText"/>
-      </w:pPr>
-      <w:r>
-        <w:t xml:space="preserve"/>
-      </w:r>
-    </w:p>
-    <w:p>
-      <w:pPr>
-        <w:pStyle w:val="ListBullet"/>
-        <w:ind w:left="360" w:firstLine="0"/>
-        <w:jc w:val="left"/>
-      </w:pPr>
-      <w:r>
-        <w:rPr>
-          <w:sz w:val="22"/>
-        </w:rPr>
-        <w:t xml:space="preserve">• </w:t>
-      </w:r>
-      <w:r>
-        <w:t>•</w:t>
-      </w:r>
-    </w:p>
-    <w:p>
-      <w:pPr>
-        <w:pStyle w:val="HiddenText"/>
-      </w:pPr>
-      <w:r>
-        <w:t xml:space="preserve"/>
-      </w:r>
-    </w:p>
-    <w:p>
-      <w:pPr>
-        <w:pStyle w:val="ListBullet"/>
-        <w:ind w:left="360" w:firstLine="0"/>
-        <w:jc w:val="left"/>
-      </w:pPr>
-      <w:r>
-        <w:rPr>
-          <w:sz w:val="22"/>
-        </w:rPr>
-        <w:t xml:space="preserve">• </w:t>
-      </w:r>
-      <w:r>
-        <w:t>•</w:t>
-      </w:r>
-    </w:p>
-    <w:p>
-      <w:pPr>
-        <w:pStyle w:val="HiddenText"/>
-      </w:pPr>
-      <w:r>
-        <w:t xml:space="preserve"/>
-      </w:r>
-    </w:p>
-    <w:p>
-      <w:pPr>
-        <w:pStyle w:val="ListBullet"/>
-        <w:ind w:left="360" w:firstLine="0"/>
-        <w:jc w:val="left"/>
-      </w:pPr>
-      <w:r>
-        <w:rPr>
-          <w:sz w:val="22"/>
-        </w:rPr>
-        <w:t xml:space="preserve">• </w:t>
-      </w:r>
-      <w:r>
-        <w:t>•</w:t>
-      </w:r>
-    </w:p>
-    <w:p>
-      <w:pPr>
-        <w:pStyle w:val="HiddenText"/>
-      </w:pPr>
-      <w:r>
-        <w:t xml:space="preserve"/>
-      </w:r>
-    </w:p>
-    <w:p>
-      <w:pPr>
-        <w:pStyle w:val="ListBullet"/>
-        <w:ind w:left="360" w:firstLine="0"/>
-        <w:jc w:val="left"/>
-      </w:pPr>
-      <w:r>
-        <w:rPr>
-          <w:sz w:val="22"/>
-        </w:rPr>
-        <w:t xml:space="preserve">• </w:t>
-      </w:r>
-      <w:r>
-        <w:t>•</w:t>
-      </w:r>
-    </w:p>
-    <w:p>
-      <w:pPr>
-        <w:pStyle w:val="HiddenText"/>
       </w:pPr>
       <w:r>
         <w:t xml:space="preserve"/>
@@ -1051,6 +889,9 @@
         <w:pStyle w:val="Heading2"/>
       </w:pPr>
       <w:r>
+        <w:rPr>
+          <w:color w:val="0046B4"/>
+        </w:rPr>
         <w:t>REAGENT PREPARATION</w:t>
       </w:r>
     </w:p>
@@ -1064,19 +905,9 @@
         <w:pStyle w:val="Heading2"/>
       </w:pPr>
       <w:r>
-        <w:t>SAMPLE PREPARATION</w:t>
-      </w:r>
-    </w:p>
-    <w:p>
-      <w:r>
-        <w:t xml:space="preserve"/>
-      </w:r>
-    </w:p>
-    <w:p>
-      <w:pPr>
-        <w:pStyle w:val="Heading2"/>
-      </w:pPr>
-      <w:r>
+        <w:rPr>
+          <w:color w:val="0046B4"/>
+        </w:rPr>
         <w:t>DILUTION OF STANDARD</w:t>
       </w:r>
     </w:p>
@@ -1090,12 +921,35 @@
         <w:pStyle w:val="Heading2"/>
       </w:pPr>
       <w:r>
-        <w:t>TYPICAL DATA / STANDARD CURVE</w:t>
+        <w:rPr>
+          <w:color w:val="0046B4"/>
+        </w:rPr>
+        <w:t>PREPARATIONS BEFORE ASSAY</w:t>
       </w:r>
     </w:p>
     <w:p>
       <w:r>
-        <w:t>This standard curve is provided for demonstration only. A standard curve should be generated for each set of samples assayed.</w:t>
+        <w:t>1. Prepare all reagents, samples, and standards according to the instructions.</w:t>
+      </w:r>
+    </w:p>
+    <w:p>
+      <w:r>
+        <w:t>2. Confirm that you have the appropriate non-supplied equipment available.</w:t>
+      </w:r>
+    </w:p>
+    <w:p>
+      <w:r>
+        <w:t>3. Spin down all components to the bottom of the tube before opening.</w:t>
+      </w:r>
+    </w:p>
+    <w:p>
+      <w:r>
+        <w:t>4. Don't let the 96-well plate dry out as this will inactivate active components.</w:t>
+      </w:r>
+    </w:p>
+    <w:p>
+      <w:r>
+        <w:t>5. Don't reuse tips and tubes to avoid cross-contamination. Avoid using reagents from different batches.</w:t>
       </w:r>
     </w:p>
     <w:p>
@@ -1103,22 +957,15 @@
         <w:pStyle w:val="Heading2"/>
       </w:pPr>
       <w:r>
-        <w:t>INTRA/INTER-ASSAY VARIABILITY</w:t>
+        <w:rPr>
+          <w:color w:val="0046B4"/>
+        </w:rPr>
+        <w:t>ASSAY PROTOCOL</w:t>
       </w:r>
     </w:p>
     <w:p>
       <w:r>
-        <w:t>Three samples of known concentration were tested on one plate to assess intra-assay precision.</w:t>
-      </w:r>
-    </w:p>
-    <w:p>
-      <w:r>
-        <w:t>- Inter-Assay Precision: Three samples of known concentration were tested in separate assays to assess inter-assay precision.</w:t>
-      </w:r>
-    </w:p>
-    <w:p>
-      <w:r>
-        <w:t xml:space="preserve"/>
+        <w:t xml:space="preserve">1. It is recommended that all reagents and materials be equilibrated to room temperature (18-25°C) prior to the experiment (see Preparation Before The Experiment, if you have missed this information). Prepare all reagents and working standards as directed previously. Remove excess microplate strips from the plate frame and seal and store them in the original packaging. Add 100 µl of the standard, samples, or control per well. Add 100 µl of the Sample Diluent into the zero well. At least two replicates of each standard, sample, or control is recommended. Cover with the plate sealer provided and incubate for 120 minutes at room temperature (or 90 min. at 37 °C). Remove the cover and discard the liquid in the wells into an appropriate waste receptacle. Invert the plate on the benchtop onto a paper towel and tap the plate to gently blot any remaining liquid. It is recommended that the wells are not allowed to completely dry at any time. Add 100 µl of the prepared 1x Biotinylated Anti-Mouse Klk1 antibody to each well. Cover with a plate sealer and incubate for 90 minutes at room temperature (or 60 minutes at 37°C). Wash the plate 3 times with the 1x wash buffer: Discard the liquid in the wells into an appropriate waste receptacle. Then, invert the plate on the benchtop onto a paper towel and tap the plate to gently blot any remaining liquid. It is recommended that the wells are not allowed to completely dry at any time. Add 300 µl of the 1x wash buffer to each assay well. (For cleaner background incubate for 60 seconds between each wash). Repeat steps a-b 2 additional times. Discard the wash buffer in the wells into an appropriate waste receptacle. Then, invert the plate on the benchtop onto a paper towel and tap the plate to gently blot any remaining liquid. Add 100 µl of the prepared 1x Avidin-Biotin-Peroxidase Complex into each well. Cover with the plate sealer provided and incubate for 40 minutes at RT (or 30 minutes at 37°C). Wash the plate 5 times with the 1x wash buffer: Discard the liquid in the wells into an appropriate waste receptacle. Then, invert the plate on the benchtop onto a paper towel and tap the plate to gently blot any remaining liquid. It is recommended that the wells are not allowed to completely dry at any time. Add 300 µl of the 1x wash buffer to each assay well. (For cleaner background incubate for 60 seconds between each wash). Repeat steps a-b 4 additional times. Discard the wash buffer in the wells into an appropriate waste receptacle. Then, invert the plate on the benchtop onto a paper towel and tap the plate to gently blot any remaining liquid. Add 90 µl of Color Developing Reagent to each well. Cover with the plate sealer provided and incubate in the dark for 30 minutes at RT (or 15-25 minutes at 37°C). (The optimal incubation time must be empirically determined. A guideline to look for is blue shading the top four standard wells, while the remaining standards remain clear.) Add 100 µl of Stop Solution to each well. The color should immediately change to yellow. Within 30 minutes of stopping the reaction, the O.D. absorbance should be read with a microplate reader at 450nm. Assay Protocol Notes Solutions: To avoid cross-contamination, change pipette tips between additions of each standard, between sample additions, and between reagent additions. Also, use separate reservoirs for each reagent. Applying Solutions: All solutions should be added to the bottom of the ELISA plate well. Avoid touching the inside wall of the well. Avoid foaming when possible. Assay Timing: The interval between adding samples to the first and last wells should be minimized. Delays will increase the incubation time differential between wells, which will significantly affect the experimental accuracy and repeatability. For each step in the procedure, total dispensing time for addition of reagents or samples should not exceed 10 minutes.</w:t>
       </w:r>
     </w:p>
     <w:p>
@@ -1126,353 +973,315 @@
         <w:pStyle w:val="Heading2"/>
       </w:pPr>
       <w:r>
-        <w:t>ASSAY PROTOCOL</w:t>
+        <w:rPr>
+          <w:color w:val="0046B4"/>
+        </w:rPr>
+        <w:t>TYPICAL DATA / STANDARD CURVE</w:t>
       </w:r>
     </w:p>
     <w:p>
-      <w:pPr>
-        <w:pStyle w:val="ListNumber"/>
-      </w:pPr>
       <w:r>
-        <w:t xml:space="preserve">It is recommended that all reagents and materials be equilibrated to room temperature (18-25°C) prior to the experiment (see Preparation Before The Experiment, if you have missed this information). Prepare all reagents and working standards as directed previously. Remove excess microplate strips from the plate frame and seal and store them in the original packaging. Add 100 µl of the standard, samples, or control per well. Add 100 µl of the Sample Diluent into the zero well. At least two replicates of each standard, sample, or control is recommended. Cover with the plate sealer provided and incubate for 120 minutes at room temperature (or 90 min. at 37 °C). Remove the cover and discard the liquid in the wells into an appropriate waste receptacle. Invert the plate on the benchtop onto a paper towel and tap the plate to gently blot any remaining liquid. It is recommended that the wells are not allowed to completely dry at any time. Add 100 µl of the prepared 1x Biotinylated Anti-Mouse Klk1 antibody to each well. Cover with a plate sealer and incubate for 90 minutes at room temperature (or 60 minutes at 37°C). Wash the plate 3 times with the 1x wash buffer: Discard the liquid in the wells into an appropriate waste receptacle. Then, invert the plate on the benchtop onto a paper towel and tap the plate to gently blot any remaining liquid. It is recommended that the wells are not allowed to completely dry at any time. Add 300 µl of the 1x wash buffer to each assay well. (For cleaner background incubate for 60 seconds between each wash). Repeat steps a-b 2 additional times. Discard the wash buffer in the wells into an appropriate waste receptacle. Then, invert the plate on the benchtop onto a paper towel and tap the plate to gently blot any remaining liquid. Add 100 µl of the prepared 1x Avidin-Biotin-Peroxidase Complex into each well. Cover with the plate sealer provided and incubate for 40 minutes at RT (or 30 minutes at 37°C). Wash the plate 5 times with the 1x wash buffer: Discard the liquid in the wells into an appropriate waste receptacle. Then, invert the plate on the benchtop onto a paper towel and tap the plate to gently blot any remaining liquid. It is recommended that the wells are not allowed to completely dry at any time. Add 300 µl of the 1x wash buffer to each assay well. (For cleaner background incubate for 60 seconds between each wash). Repeat steps a-b 4 additional times. Discard the wash buffer in the wells into an appropriate waste receptacle. Then, invert the plate on the benchtop onto a paper towel and tap the plate to gently blot any remaining liquid. Add 90 µl of Color Developing Reagent to each well. Cover with the plate sealer provided and incubate in the dark for 30 minutes at RT (or 15-25 minutes at 37°C). (The optimal incubation time must be empirically determined. A guideline to look for is blue shading the top four standard wells, while the remaining standards remain clear.) Add 100 µl of Stop Solution to each well. The color should immediately change to yellow. Within 30 minutes of stopping the reaction, the O.D. absorbance should be read with a microplate reader at 450nm. Assay Protocol Notes Solutions: To avoid cross-contamination, change pipette tips between additions of each standard, between sample additions, and between reagent additions. Also, use separate reservoirs for each reagent. Applying Solutions: All solutions should be added to the bottom of the ELISA plate well. Avoid touching the inside wall of the well. Avoid foaming when possible. Assay Timing: The interval between adding samples to the first and last wells should be minimized. Delays will increase the incubation time differential between wells, which will significantly affect the experimental accuracy and repeatability. For each step in the procedure, total dispensing time for addition of reagents or samples should not exceed 10 minutes.</w:t>
+        <w:t>This standard curve is for demonstration only. A standard curve must be run with each assay.</w:t>
       </w:r>
     </w:p>
-    <w:p>
-      <w:pPr>
-        <w:pStyle w:val="HiddenText"/>
-      </w:pPr>
-      <w:r>
-        <w:t xml:space="preserve"/>
-      </w:r>
-    </w:p>
-    <w:p>
-      <w:pPr>
-        <w:pStyle w:val="ListNumber"/>
-      </w:pPr>
-      <w:r>
-        <w:t xml:space="preserve"/>
-      </w:r>
-    </w:p>
-    <w:p>
-      <w:pPr>
-        <w:pStyle w:val="HiddenText"/>
-      </w:pPr>
-      <w:r>
-        <w:t xml:space="preserve"/>
-      </w:r>
-    </w:p>
-    <w:p>
-      <w:pPr>
-        <w:pStyle w:val="ListNumber"/>
-      </w:pPr>
-      <w:r>
-        <w:t xml:space="preserve"/>
-      </w:r>
-    </w:p>
-    <w:p>
-      <w:pPr>
-        <w:pStyle w:val="HiddenText"/>
-      </w:pPr>
-      <w:r>
-        <w:t xml:space="preserve"/>
-      </w:r>
-    </w:p>
-    <w:p>
-      <w:pPr>
-        <w:pStyle w:val="ListNumber"/>
-      </w:pPr>
-      <w:r>
-        <w:t xml:space="preserve"/>
-      </w:r>
-    </w:p>
-    <w:p>
-      <w:pPr>
-        <w:pStyle w:val="HiddenText"/>
-      </w:pPr>
-      <w:r>
-        <w:t xml:space="preserve"/>
-      </w:r>
-    </w:p>
-    <w:p>
-      <w:pPr>
-        <w:pStyle w:val="ListNumber"/>
-      </w:pPr>
-      <w:r>
-        <w:t xml:space="preserve"/>
-      </w:r>
-    </w:p>
-    <w:p>
-      <w:pPr>
-        <w:pStyle w:val="HiddenText"/>
-      </w:pPr>
-      <w:r>
-        <w:t xml:space="preserve"/>
-      </w:r>
-    </w:p>
-    <w:p>
-      <w:pPr>
-        <w:pStyle w:val="ListNumber"/>
-      </w:pPr>
-      <w:r>
-        <w:t xml:space="preserve"/>
-      </w:r>
-    </w:p>
-    <w:p>
-      <w:pPr>
-        <w:pStyle w:val="HiddenText"/>
-      </w:pPr>
-      <w:r>
-        <w:t xml:space="preserve"/>
-      </w:r>
-    </w:p>
-    <w:p>
-      <w:pPr>
-        <w:pStyle w:val="ListNumber"/>
-      </w:pPr>
-      <w:r>
-        <w:t xml:space="preserve"/>
-      </w:r>
-    </w:p>
-    <w:p>
-      <w:pPr>
-        <w:pStyle w:val="HiddenText"/>
-      </w:pPr>
-      <w:r>
-        <w:t xml:space="preserve"/>
-      </w:r>
-    </w:p>
-    <w:p>
-      <w:pPr>
-        <w:pStyle w:val="ListNumber"/>
-      </w:pPr>
-      <w:r>
-        <w:t xml:space="preserve"/>
-      </w:r>
-    </w:p>
-    <w:p>
-      <w:pPr>
-        <w:pStyle w:val="HiddenText"/>
-      </w:pPr>
-      <w:r>
-        <w:t xml:space="preserve"/>
-      </w:r>
-    </w:p>
-    <w:p>
-      <w:pPr>
-        <w:pStyle w:val="ListNumber"/>
-      </w:pPr>
-      <w:r>
-        <w:t xml:space="preserve"/>
-      </w:r>
-    </w:p>
-    <w:p>
-      <w:pPr>
-        <w:pStyle w:val="HiddenText"/>
-      </w:pPr>
-      <w:r>
-        <w:t xml:space="preserve"/>
-      </w:r>
-    </w:p>
-    <w:p>
-      <w:pPr>
-        <w:pStyle w:val="ListNumber"/>
-      </w:pPr>
-      <w:r>
-        <w:t xml:space="preserve"/>
-      </w:r>
-    </w:p>
-    <w:p>
-      <w:pPr>
-        <w:pStyle w:val="HiddenText"/>
-      </w:pPr>
-      <w:r>
-        <w:t xml:space="preserve"/>
-      </w:r>
-    </w:p>
-    <w:p>
-      <w:pPr>
-        <w:pStyle w:val="ListNumber"/>
-      </w:pPr>
-      <w:r>
-        <w:t xml:space="preserve"/>
-      </w:r>
-    </w:p>
-    <w:p>
-      <w:pPr>
-        <w:pStyle w:val="HiddenText"/>
-      </w:pPr>
-      <w:r>
-        <w:t xml:space="preserve"/>
-      </w:r>
-    </w:p>
-    <w:p>
-      <w:pPr>
-        <w:pStyle w:val="ListNumber"/>
-      </w:pPr>
-      <w:r>
-        <w:t xml:space="preserve"/>
-      </w:r>
-    </w:p>
-    <w:p>
-      <w:pPr>
-        <w:pStyle w:val="HiddenText"/>
-      </w:pPr>
-      <w:r>
-        <w:t xml:space="preserve"/>
-      </w:r>
-    </w:p>
-    <w:p>
-      <w:pPr>
-        <w:pStyle w:val="ListNumber"/>
-      </w:pPr>
-      <w:r>
-        <w:t xml:space="preserve"/>
-      </w:r>
-    </w:p>
-    <w:p>
-      <w:pPr>
-        <w:pStyle w:val="HiddenText"/>
-      </w:pPr>
-      <w:r>
-        <w:t xml:space="preserve"/>
-      </w:r>
-    </w:p>
-    <w:p>
-      <w:pPr>
-        <w:pStyle w:val="ListNumber"/>
-      </w:pPr>
-      <w:r>
-        <w:t xml:space="preserve"/>
-      </w:r>
-    </w:p>
-    <w:p>
-      <w:pPr>
-        <w:pStyle w:val="HiddenText"/>
-      </w:pPr>
-      <w:r>
-        <w:t xml:space="preserve"/>
-      </w:r>
-    </w:p>
-    <w:p>
-      <w:pPr>
-        <w:pStyle w:val="ListNumber"/>
-      </w:pPr>
-      <w:r>
-        <w:t xml:space="preserve"/>
-      </w:r>
-    </w:p>
-    <w:p>
-      <w:pPr>
-        <w:pStyle w:val="HiddenText"/>
-      </w:pPr>
-      <w:r>
-        <w:t xml:space="preserve"/>
-      </w:r>
-    </w:p>
-    <w:p>
-      <w:pPr>
-        <w:pStyle w:val="ListNumber"/>
-      </w:pPr>
-      <w:r>
-        <w:t xml:space="preserve"/>
-      </w:r>
-    </w:p>
-    <w:p>
-      <w:pPr>
-        <w:pStyle w:val="HiddenText"/>
-      </w:pPr>
-      <w:r>
-        <w:t xml:space="preserve"/>
-      </w:r>
-    </w:p>
-    <w:p>
-      <w:pPr>
-        <w:pStyle w:val="ListNumber"/>
-      </w:pPr>
-      <w:r>
-        <w:t xml:space="preserve"/>
-      </w:r>
-    </w:p>
-    <w:p>
-      <w:pPr>
-        <w:pStyle w:val="HiddenText"/>
-      </w:pPr>
-      <w:r>
-        <w:t xml:space="preserve"/>
-      </w:r>
-    </w:p>
-    <w:p>
-      <w:pPr>
-        <w:pStyle w:val="ListNumber"/>
-      </w:pPr>
-      <w:r>
-        <w:t xml:space="preserve"/>
-      </w:r>
-    </w:p>
-    <w:p>
-      <w:pPr>
-        <w:pStyle w:val="HiddenText"/>
-      </w:pPr>
-      <w:r>
-        <w:t xml:space="preserve"/>
-      </w:r>
-    </w:p>
-    <w:p>
-      <w:pPr>
-        <w:pStyle w:val="ListNumber"/>
-      </w:pPr>
-      <w:r>
-        <w:t xml:space="preserve"/>
-      </w:r>
-    </w:p>
-    <w:p>
-      <w:pPr>
-        <w:pStyle w:val="HiddenText"/>
-      </w:pPr>
-      <w:r>
-        <w:t xml:space="preserve"/>
-      </w:r>
-    </w:p>
-    <w:p>
-      <w:pPr>
-        <w:pStyle w:val="ListNumber"/>
-      </w:pPr>
-      <w:r>
-        <w:t xml:space="preserve"/>
-      </w:r>
-    </w:p>
-    <w:p>
-      <w:pPr>
-        <w:pStyle w:val="HiddenText"/>
-      </w:pPr>
-      <w:r>
-        <w:t xml:space="preserve"/>
-      </w:r>
-    </w:p>
+    <w:tbl>
+      <w:tblPr>
+        <w:tblStyle w:val="TableGrid"/>
+        <w:tblW w:type="auto" w:w="0"/>
+        <w:jc w:val="center"/>
+        <w:tblLook w:firstColumn="1" w:firstRow="1" w:lastColumn="0" w:lastRow="0" w:noHBand="0" w:noVBand="1" w:val="04A0"/>
+      </w:tblPr>
+      <w:tblGrid>
+        <w:gridCol w:w="1200"/>
+        <w:gridCol w:w="1200"/>
+        <w:gridCol w:w="1200"/>
+        <w:gridCol w:w="1200"/>
+        <w:gridCol w:w="1200"/>
+        <w:gridCol w:w="1200"/>
+        <w:gridCol w:w="1200"/>
+        <w:gridCol w:w="1200"/>
+        <w:gridCol w:w="1200"/>
+      </w:tblGrid>
+      <w:tr>
+        <w:tc>
+          <w:tcPr>
+            <w:tcW w:type="dxa" w:w="1200"/>
+          </w:tcPr>
+          <w:p>
+            <w:pPr>
+              <w:jc w:val="center"/>
+            </w:pPr>
+            <w:r>
+              <w:rPr>
+                <w:b/>
+              </w:rPr>
+              <w:t>Concentration (pg/ml)</w:t>
+            </w:r>
+          </w:p>
+        </w:tc>
+        <w:tc>
+          <w:tcPr>
+            <w:tcW w:type="dxa" w:w="1200"/>
+          </w:tcPr>
+          <w:p>
+            <w:pPr>
+              <w:jc w:val="center"/>
+            </w:pPr>
+            <w:r>
+              <w:rPr>
+                <w:b/>
+              </w:rPr>
+              <w:t>0</w:t>
+            </w:r>
+          </w:p>
+        </w:tc>
+        <w:tc>
+          <w:tcPr>
+            <w:tcW w:type="dxa" w:w="1200"/>
+          </w:tcPr>
+          <w:p>
+            <w:pPr>
+              <w:jc w:val="center"/>
+            </w:pPr>
+            <w:r>
+              <w:rPr>
+                <w:b/>
+              </w:rPr>
+              <w:t>62.5</w:t>
+            </w:r>
+          </w:p>
+        </w:tc>
+        <w:tc>
+          <w:tcPr>
+            <w:tcW w:type="dxa" w:w="1200"/>
+          </w:tcPr>
+          <w:p>
+            <w:pPr>
+              <w:jc w:val="center"/>
+            </w:pPr>
+            <w:r>
+              <w:rPr>
+                <w:b/>
+              </w:rPr>
+              <w:t>125</w:t>
+            </w:r>
+          </w:p>
+        </w:tc>
+        <w:tc>
+          <w:tcPr>
+            <w:tcW w:type="dxa" w:w="1200"/>
+          </w:tcPr>
+          <w:p>
+            <w:pPr>
+              <w:jc w:val="center"/>
+            </w:pPr>
+            <w:r>
+              <w:rPr>
+                <w:b/>
+              </w:rPr>
+              <w:t>250</w:t>
+            </w:r>
+          </w:p>
+        </w:tc>
+        <w:tc>
+          <w:tcPr>
+            <w:tcW w:type="dxa" w:w="1200"/>
+          </w:tcPr>
+          <w:p>
+            <w:pPr>
+              <w:jc w:val="center"/>
+            </w:pPr>
+            <w:r>
+              <w:rPr>
+                <w:b/>
+              </w:rPr>
+              <w:t>500</w:t>
+            </w:r>
+          </w:p>
+        </w:tc>
+        <w:tc>
+          <w:tcPr>
+            <w:tcW w:type="dxa" w:w="1200"/>
+          </w:tcPr>
+          <w:p>
+            <w:pPr>
+              <w:jc w:val="center"/>
+            </w:pPr>
+            <w:r>
+              <w:rPr>
+                <w:b/>
+              </w:rPr>
+              <w:t>1000</w:t>
+            </w:r>
+          </w:p>
+        </w:tc>
+        <w:tc>
+          <w:tcPr>
+            <w:tcW w:type="dxa" w:w="1200"/>
+          </w:tcPr>
+          <w:p>
+            <w:pPr>
+              <w:jc w:val="center"/>
+            </w:pPr>
+            <w:r>
+              <w:rPr>
+                <w:b/>
+              </w:rPr>
+              <w:t>2000</w:t>
+            </w:r>
+          </w:p>
+        </w:tc>
+        <w:tc>
+          <w:tcPr>
+            <w:tcW w:type="dxa" w:w="1200"/>
+          </w:tcPr>
+          <w:p>
+            <w:pPr>
+              <w:jc w:val="center"/>
+            </w:pPr>
+            <w:r>
+              <w:rPr>
+                <w:b/>
+              </w:rPr>
+              <w:t>4000</w:t>
+            </w:r>
+          </w:p>
+        </w:tc>
+      </w:tr>
+      <w:tr>
+        <w:tc>
+          <w:tcPr>
+            <w:tcW w:type="dxa" w:w="1200"/>
+          </w:tcPr>
+          <w:p>
+            <w:pPr>
+              <w:jc w:val="center"/>
+            </w:pPr>
+            <w:r>
+              <w:t>O.D.</w:t>
+            </w:r>
+          </w:p>
+        </w:tc>
+        <w:tc>
+          <w:tcPr>
+            <w:tcW w:type="dxa" w:w="1200"/>
+          </w:tcPr>
+          <w:p>
+            <w:pPr>
+              <w:jc w:val="center"/>
+            </w:pPr>
+            <w:r>
+              <w:t xml:space="preserve">0.061</w:t>
+            </w:r>
+          </w:p>
+        </w:tc>
+        <w:tc>
+          <w:tcPr>
+            <w:tcW w:type="dxa" w:w="1200"/>
+          </w:tcPr>
+          <w:p>
+            <w:pPr>
+              <w:jc w:val="center"/>
+            </w:pPr>
+            <w:r>
+              <w:t xml:space="preserve">0.061</w:t>
+            </w:r>
+          </w:p>
+        </w:tc>
+        <w:tc>
+          <w:tcPr>
+            <w:tcW w:type="dxa" w:w="1200"/>
+          </w:tcPr>
+          <w:p>
+            <w:pPr>
+              <w:jc w:val="center"/>
+            </w:pPr>
+            <w:r>
+              <w:t xml:space="preserve">0.143</w:t>
+            </w:r>
+          </w:p>
+        </w:tc>
+        <w:tc>
+          <w:tcPr>
+            <w:tcW w:type="dxa" w:w="1200"/>
+          </w:tcPr>
+          <w:p>
+            <w:pPr>
+              <w:jc w:val="center"/>
+            </w:pPr>
+            <w:r>
+              <w:t xml:space="preserve">0.227</w:t>
+            </w:r>
+          </w:p>
+        </w:tc>
+        <w:tc>
+          <w:tcPr>
+            <w:tcW w:type="dxa" w:w="1200"/>
+          </w:tcPr>
+          <w:p>
+            <w:pPr>
+              <w:jc w:val="center"/>
+            </w:pPr>
+            <w:r>
+              <w:t xml:space="preserve">0.405</w:t>
+            </w:r>
+          </w:p>
+        </w:tc>
+        <w:tc>
+          <w:tcPr>
+            <w:tcW w:type="dxa" w:w="1200"/>
+          </w:tcPr>
+          <w:p>
+            <w:pPr>
+              <w:jc w:val="center"/>
+            </w:pPr>
+            <w:r>
+              <w:t xml:space="preserve">0.631</w:t>
+            </w:r>
+          </w:p>
+        </w:tc>
+        <w:tc>
+          <w:tcPr>
+            <w:tcW w:type="dxa" w:w="1200"/>
+          </w:tcPr>
+          <w:p>
+            <w:pPr>
+              <w:jc w:val="center"/>
+            </w:pPr>
+            <w:r>
+              <w:t xml:space="preserve">1.118</w:t>
+            </w:r>
+          </w:p>
+        </w:tc>
+        <w:tc>
+          <w:tcPr>
+            <w:tcW w:type="dxa" w:w="1200"/>
+          </w:tcPr>
+          <w:p>
+            <w:pPr>
+              <w:jc w:val="center"/>
+            </w:pPr>
+            <w:r>
+              <w:t xml:space="preserve">1.902</w:t>
+            </w:r>
+          </w:p>
+        </w:tc>
+      </w:tr>
+    </w:tbl>
     <w:p>
       <w:pPr>
         <w:pStyle w:val="Heading2"/>
       </w:pPr>
       <w:r>
-        <w:t>DATA ANALYSIS</w:t>
+        <w:rPr>
+          <w:color w:val="0046B4"/>
+        </w:rPr>
+        <w:t>INTRA/INTER-ASSAY VARIABILITY</w:t>
       </w:r>
     </w:p>
     <w:p>
       <w:r>
-        <w:t xml:space="preserve">To analyze using manual methods, follow the process below: Average the duplicate readings for each standard, sample, and control. Subtract the average zero standard O.D. reading. It is recommended that a standard curve be created using computer software to generate a four-parameter logistic (4-PL) curve-fit. A free program capable of generating a four-parameter logistic (4-PL) curve-fit can be found online at: www.myassays.com/four-parameter-logistic-curve.assay. Alternatively, plot the mean absorbance for each standard against the concentration. The measured concentration in the sample can be interpolated by using linear regression of each average relative O.D. against the standard curve generated using curve fitting software. This will generate an adequate but less precise fit of the data. For diluted samples, the concentration reading from the standard curve must be multiplied by the dilution factor. Background on Klk1 Kallikrein-1, also known as tissue kallikrein, is a protein that in humans is encoded by the KLK1 gene. This serine protease generates Lys-bradykinin by specific proteolysis of kininogen-1. KLK1 is a member of the peptidase S1 family. Its gene is mapped to 19q13.3. In all, it has got 262-amino acids which contain a putative signal peptide, followed by a short activating peptide and the protease domain. The protein is mainly found in kidney, pancreas, and salivary gland, showing a unique pattern of tissue-specific expression relative to other members of the family. KLK1 is implicated in carcinogenesis and some have potential as novel cancer and other disease biomarkers. 1 Publications Citing This Product PubMed ID: 10.1186/s12014-021-09335-9, Proteomics and functional study reveal kallikrein-6 enhances communicating hydrocephalus html to see all 1 publications. Mouse KLK1/Kallikrein 1 ELISA Kit</w:t>
-      </w:r>
-    </w:p>
-    <w:p>
-      <w:pPr>
-        <w:pStyle w:val="Heading2"/>
-      </w:pPr>
-      <w:r>
-        <w:t>DISCLAIMER</w:t>
-      </w:r>
-    </w:p>
-    <w:p>
-      <w:r>
-        <w:t>This material is sold for in-vitro use only in manufacturing and research. This material is not suitable for human use. It is the responsibility of the user to undertake sufficient verification and testing to determine the suitability of each product's application. The statements herein are offered for informational purposes only and are intended to be used solely for your consideration, investigation and verification.</w:t>
+        <w:t>Three samples of known concentration were tested on one plate to assess intra-assay precision.</w:t>
       </w:r>
     </w:p>
     <w:tbl>
@@ -1594,7 +1403,7 @@
               <w:jc w:val="center"/>
             </w:pPr>
             <w:r>
-              <w:t xml:space="preserve">16</w:t>
+              <w:t>16</w:t>
             </w:r>
           </w:p>
         </w:tc>
@@ -1607,7 +1416,7 @@
               <w:jc w:val="center"/>
             </w:pPr>
             <w:r>
-              <w:t xml:space="preserve">150</w:t>
+              <w:t>150</w:t>
             </w:r>
           </w:p>
         </w:tc>
@@ -1620,7 +1429,7 @@
               <w:jc w:val="center"/>
             </w:pPr>
             <w:r>
-              <w:t xml:space="preserve">9.15</w:t>
+              <w:t>9.15</w:t>
             </w:r>
           </w:p>
         </w:tc>
@@ -1633,7 +1442,7 @@
               <w:jc w:val="center"/>
             </w:pPr>
             <w:r>
-              <w:t xml:space="preserve">6.1%</w:t>
+              <w:t>6.1%</w:t>
             </w:r>
           </w:p>
         </w:tc>
@@ -1661,7 +1470,7 @@
               <w:jc w:val="center"/>
             </w:pPr>
             <w:r>
-              <w:t xml:space="preserve">16</w:t>
+              <w:t>16</w:t>
             </w:r>
           </w:p>
         </w:tc>
@@ -1674,7 +1483,7 @@
               <w:jc w:val="center"/>
             </w:pPr>
             <w:r>
-              <w:t xml:space="preserve">602</w:t>
+              <w:t>602</w:t>
             </w:r>
           </w:p>
         </w:tc>
@@ -1687,7 +1496,7 @@
               <w:jc w:val="center"/>
             </w:pPr>
             <w:r>
-              <w:t xml:space="preserve">43.94</w:t>
+              <w:t>43.94</w:t>
             </w:r>
           </w:p>
         </w:tc>
@@ -1700,7 +1509,7 @@
               <w:jc w:val="center"/>
             </w:pPr>
             <w:r>
-              <w:t xml:space="preserve">7.3%</w:t>
+              <w:t>7.3%</w:t>
             </w:r>
           </w:p>
         </w:tc>
@@ -1728,7 +1537,7 @@
               <w:jc w:val="center"/>
             </w:pPr>
             <w:r>
-              <w:t xml:space="preserve">16</w:t>
+              <w:t>16</w:t>
             </w:r>
           </w:p>
         </w:tc>
@@ -1741,7 +1550,7 @@
               <w:jc w:val="center"/>
             </w:pPr>
             <w:r>
-              <w:t xml:space="preserve">1476</w:t>
+              <w:t>1476</w:t>
             </w:r>
           </w:p>
         </w:tc>
@@ -1754,7 +1563,7 @@
               <w:jc w:val="center"/>
             </w:pPr>
             <w:r>
-              <w:t xml:space="preserve">116.6</w:t>
+              <w:t>116.6</w:t>
             </w:r>
           </w:p>
         </w:tc>
@@ -1767,7 +1576,7 @@
               <w:jc w:val="center"/>
             </w:pPr>
             <w:r>
-              <w:t xml:space="preserve">7.9%</w:t>
+              <w:t>7.9%</w:t>
             </w:r>
           </w:p>
         </w:tc>
@@ -1898,7 +1707,7 @@
               <w:jc w:val="center"/>
             </w:pPr>
             <w:r>
-              <w:t xml:space="preserve">24</w:t>
+              <w:t>24</w:t>
             </w:r>
           </w:p>
         </w:tc>
@@ -1911,7 +1720,7 @@
               <w:jc w:val="center"/>
             </w:pPr>
             <w:r>
-              <w:t xml:space="preserve">145</w:t>
+              <w:t>145</w:t>
             </w:r>
           </w:p>
         </w:tc>
@@ -1924,7 +1733,7 @@
               <w:jc w:val="center"/>
             </w:pPr>
             <w:r>
-              <w:t xml:space="preserve">10.15</w:t>
+              <w:t>10.15</w:t>
             </w:r>
           </w:p>
         </w:tc>
@@ -1937,7 +1746,7 @@
               <w:jc w:val="center"/>
             </w:pPr>
             <w:r>
-              <w:t xml:space="preserve">7.0%</w:t>
+              <w:t>7.0%</w:t>
             </w:r>
           </w:p>
         </w:tc>
@@ -1965,7 +1774,7 @@
               <w:jc w:val="center"/>
             </w:pPr>
             <w:r>
-              <w:t xml:space="preserve">24</w:t>
+              <w:t>24</w:t>
             </w:r>
           </w:p>
         </w:tc>
@@ -1978,7 +1787,7 @@
               <w:jc w:val="center"/>
             </w:pPr>
             <w:r>
-              <w:t xml:space="preserve">618</w:t>
+              <w:t>618</w:t>
             </w:r>
           </w:p>
         </w:tc>
@@ -1991,7 +1800,7 @@
               <w:jc w:val="center"/>
             </w:pPr>
             <w:r>
-              <w:t xml:space="preserve">49.44</w:t>
+              <w:t>49.44</w:t>
             </w:r>
           </w:p>
         </w:tc>
@@ -2004,7 +1813,7 @@
               <w:jc w:val="center"/>
             </w:pPr>
             <w:r>
-              <w:t xml:space="preserve">8.0%</w:t>
+              <w:t>8.0%</w:t>
             </w:r>
           </w:p>
         </w:tc>
@@ -2032,7 +1841,7 @@
               <w:jc w:val="center"/>
             </w:pPr>
             <w:r>
-              <w:t xml:space="preserve">24</w:t>
+              <w:t>24</w:t>
             </w:r>
           </w:p>
         </w:tc>
@@ -2045,7 +1854,7 @@
               <w:jc w:val="center"/>
             </w:pPr>
             <w:r>
-              <w:t xml:space="preserve">1426</w:t>
+              <w:t>1426</w:t>
             </w:r>
           </w:p>
         </w:tc>
@@ -2058,7 +1867,7 @@
               <w:jc w:val="center"/>
             </w:pPr>
             <w:r>
-              <w:t xml:space="preserve">128.34</w:t>
+              <w:t>128.34</w:t>
             </w:r>
           </w:p>
         </w:tc>
@@ -2071,13 +1880,12 @@
               <w:jc w:val="center"/>
             </w:pPr>
             <w:r>
-              <w:t xml:space="preserve">9.0%</w:t>
+              <w:t>9.0%</w:t>
             </w:r>
           </w:p>
         </w:tc>
       </w:tr>
     </w:tbl>
-    <w:p/>
     <w:p>
       <w:pPr>
         <w:pStyle w:val="Heading2"/>
@@ -2249,7 +2057,7 @@
               <w:jc w:val="center"/>
             </w:pPr>
             <w:r>
-              <w:t xml:space="preserve">150</w:t>
+              <w:t>150</w:t>
             </w:r>
           </w:p>
         </w:tc>
@@ -2262,7 +2070,7 @@
               <w:jc w:val="center"/>
             </w:pPr>
             <w:r>
-              <w:t xml:space="preserve">154</w:t>
+              <w:t>154</w:t>
             </w:r>
           </w:p>
         </w:tc>
@@ -2275,7 +2083,7 @@
               <w:jc w:val="center"/>
             </w:pPr>
             <w:r>
-              <w:t xml:space="preserve">170</w:t>
+              <w:t>170</w:t>
             </w:r>
           </w:p>
         </w:tc>
@@ -2288,7 +2096,7 @@
               <w:jc w:val="center"/>
             </w:pPr>
             <w:r>
-              <w:t xml:space="preserve">150</w:t>
+              <w:t>150</w:t>
             </w:r>
           </w:p>
         </w:tc>
@@ -2301,7 +2109,7 @@
               <w:jc w:val="center"/>
             </w:pPr>
             <w:r>
-              <w:t xml:space="preserve">156</w:t>
+              <w:t>156</w:t>
             </w:r>
           </w:p>
         </w:tc>
@@ -2314,7 +2122,7 @@
               <w:jc w:val="center"/>
             </w:pPr>
             <w:r>
-              <w:t xml:space="preserve">5.2%</w:t>
+              <w:t>5.2%</w:t>
             </w:r>
           </w:p>
         </w:tc>
@@ -2345,7 +2153,7 @@
               <w:jc w:val="center"/>
             </w:pPr>
             <w:r>
-              <w:t xml:space="preserve">602</w:t>
+              <w:t>602</w:t>
             </w:r>
           </w:p>
         </w:tc>
@@ -2358,7 +2166,7 @@
               <w:jc w:val="center"/>
             </w:pPr>
             <w:r>
-              <w:t xml:space="preserve">649</w:t>
+              <w:t>649</w:t>
             </w:r>
           </w:p>
         </w:tc>
@@ -2371,7 +2179,7 @@
               <w:jc w:val="center"/>
             </w:pPr>
             <w:r>
-              <w:t xml:space="preserve">645</w:t>
+              <w:t>645</w:t>
             </w:r>
           </w:p>
         </w:tc>
@@ -2384,7 +2192,7 @@
               <w:jc w:val="center"/>
             </w:pPr>
             <w:r>
-              <w:t xml:space="preserve">637</w:t>
+              <w:t>637</w:t>
             </w:r>
           </w:p>
         </w:tc>
@@ -2397,7 +2205,7 @@
               <w:jc w:val="center"/>
             </w:pPr>
             <w:r>
-              <w:t xml:space="preserve">633</w:t>
+              <w:t>633</w:t>
             </w:r>
           </w:p>
         </w:tc>
@@ -2410,7 +2218,7 @@
               <w:jc w:val="center"/>
             </w:pPr>
             <w:r>
-              <w:t xml:space="preserve">2.9%</w:t>
+              <w:t>2.9%</w:t>
             </w:r>
           </w:p>
         </w:tc>
@@ -2441,7 +2249,7 @@
               <w:jc w:val="center"/>
             </w:pPr>
             <w:r>
-              <w:t xml:space="preserve">1476</w:t>
+              <w:t>1476</w:t>
             </w:r>
           </w:p>
         </w:tc>
@@ -2454,7 +2262,7 @@
               <w:jc w:val="center"/>
             </w:pPr>
             <w:r>
-              <w:t xml:space="preserve">1672</w:t>
+              <w:t>1672</w:t>
             </w:r>
           </w:p>
         </w:tc>
@@ -2467,7 +2275,7 @@
               <w:jc w:val="center"/>
             </w:pPr>
             <w:r>
-              <w:t xml:space="preserve">1722</w:t>
+              <w:t>1722</w:t>
             </w:r>
           </w:p>
         </w:tc>
@@ -2480,7 +2288,7 @@
               <w:jc w:val="center"/>
             </w:pPr>
             <w:r>
-              <w:t xml:space="preserve">1744</w:t>
+              <w:t>1744</w:t>
             </w:r>
           </w:p>
         </w:tc>
@@ -2493,7 +2301,7 @@
               <w:jc w:val="center"/>
             </w:pPr>
             <w:r>
-              <w:t xml:space="preserve">1654</w:t>
+              <w:t>1654</w:t>
             </w:r>
           </w:p>
         </w:tc>
@@ -2506,488 +2314,13 @@
               <w:jc w:val="center"/>
             </w:pPr>
             <w:r>
-              <w:t xml:space="preserve">7.2%</w:t>
+              <w:t>7.2%</w:t>
             </w:r>
           </w:p>
         </w:tc>
       </w:tr>
     </w:tbl>
-    <w:tbl>
-      <w:tblPr>
-        <w:tblStyle w:val="TableGrid"/>
-        <w:tblW w:type="auto" w:w="0"/>
-        <w:jc w:val="center"/>
-        <w:tblLook w:firstColumn="1" w:firstRow="1" w:lastColumn="0" w:lastRow="0" w:noHBand="0" w:noVBand="1" w:val="04A0"/>
-      </w:tblPr>
-      <w:tblGrid>
-        <w:gridCol w:w="1200"/>
-        <w:gridCol w:w="1200"/>
-        <w:gridCol w:w="1200"/>
-        <w:gridCol w:w="1200"/>
-        <w:gridCol w:w="1200"/>
-        <w:gridCol w:w="1200"/>
-        <w:gridCol w:w="1200"/>
-        <w:gridCol w:w="1200"/>
-        <w:gridCol w:w="1200"/>
-      </w:tblGrid>
-      <w:tr>
-        <w:tc>
-          <w:tcPr>
-            <w:tcW w:type="dxa" w:w="1200"/>
-          </w:tcPr>
-          <w:p>
-            <w:pPr>
-              <w:jc w:val="center"/>
-            </w:pPr>
-            <w:r>
-              <w:rPr>
-                <w:b/>
-              </w:rPr>
-              <w:t>Concentration (pg/ml)</w:t>
-            </w:r>
-          </w:p>
-        </w:tc>
-        <w:tc>
-          <w:tcPr>
-            <w:tcW w:type="dxa" w:w="1200"/>
-          </w:tcPr>
-          <w:p>
-            <w:pPr>
-              <w:jc w:val="center"/>
-            </w:pPr>
-            <w:r>
-              <w:rPr>
-                <w:b/>
-              </w:rPr>
-              <w:t xml:space="preserve">0.028</w:t>
-            </w:r>
-          </w:p>
-        </w:tc>
-        <w:tc>
-          <w:tcPr>
-            <w:tcW w:type="dxa" w:w="1200"/>
-          </w:tcPr>
-          <w:p>
-            <w:pPr>
-              <w:jc w:val="center"/>
-            </w:pPr>
-            <w:r>
-              <w:rPr>
-                <w:b/>
-              </w:rPr>
-              <w:t xml:space="preserve">62.5</w:t>
-            </w:r>
-          </w:p>
-        </w:tc>
-        <w:tc>
-          <w:tcPr>
-            <w:tcW w:type="dxa" w:w="1200"/>
-          </w:tcPr>
-          <w:p>
-            <w:pPr>
-              <w:jc w:val="center"/>
-            </w:pPr>
-            <w:r>
-              <w:rPr>
-                <w:b/>
-              </w:rPr>
-              <w:t xml:space="preserve">125</w:t>
-            </w:r>
-          </w:p>
-        </w:tc>
-        <w:tc>
-          <w:tcPr>
-            <w:tcW w:type="dxa" w:w="1200"/>
-          </w:tcPr>
-          <w:p>
-            <w:pPr>
-              <w:jc w:val="center"/>
-            </w:pPr>
-            <w:r>
-              <w:rPr>
-                <w:b/>
-              </w:rPr>
-              <w:t xml:space="preserve">250</w:t>
-            </w:r>
-          </w:p>
-        </w:tc>
-        <w:tc>
-          <w:tcPr>
-            <w:tcW w:type="dxa" w:w="1200"/>
-          </w:tcPr>
-          <w:p>
-            <w:pPr>
-              <w:jc w:val="center"/>
-            </w:pPr>
-            <w:r>
-              <w:rPr>
-                <w:b/>
-              </w:rPr>
-              <w:t xml:space="preserve">500</w:t>
-            </w:r>
-          </w:p>
-        </w:tc>
-        <w:tc>
-          <w:tcPr>
-            <w:tcW w:type="dxa" w:w="1200"/>
-          </w:tcPr>
-          <w:p>
-            <w:pPr>
-              <w:jc w:val="center"/>
-            </w:pPr>
-            <w:r>
-              <w:rPr>
-                <w:b/>
-              </w:rPr>
-              <w:t xml:space="preserve">1000</w:t>
-            </w:r>
-          </w:p>
-        </w:tc>
-        <w:tc>
-          <w:tcPr>
-            <w:tcW w:type="dxa" w:w="1200"/>
-          </w:tcPr>
-          <w:p>
-            <w:pPr>
-              <w:jc w:val="center"/>
-            </w:pPr>
-            <w:r>
-              <w:rPr>
-                <w:b/>
-              </w:rPr>
-              <w:t xml:space="preserve">2000</w:t>
-            </w:r>
-          </w:p>
-        </w:tc>
-        <w:tc>
-          <w:tcPr>
-            <w:tcW w:type="dxa" w:w="1200"/>
-          </w:tcPr>
-          <w:p>
-            <w:pPr>
-              <w:jc w:val="center"/>
-            </w:pPr>
-            <w:r>
-              <w:rPr>
-                <w:b/>
-              </w:rPr>
-              <w:t xml:space="preserve">4000</w:t>
-            </w:r>
-          </w:p>
-        </w:tc>
-      </w:tr>
-      <w:tr>
-        <w:tc>
-          <w:tcPr>
-            <w:tcW w:type="dxa" w:w="1200"/>
-          </w:tcPr>
-          <w:p>
-            <w:pPr>
-              <w:jc w:val="center"/>
-            </w:pPr>
-            <w:r>
-              <w:t>O.D.</w:t>
-            </w:r>
-          </w:p>
-        </w:tc>
-        <w:tc>
-          <w:tcPr>
-            <w:tcW w:type="dxa" w:w="1200"/>
-          </w:tcPr>
-          <w:p>
-            <w:pPr>
-              <w:jc w:val="center"/>
-            </w:pPr>
-            <w:r>
-              <w:t xml:space="preserve">0.061</w:t>
-            </w:r>
-          </w:p>
-        </w:tc>
-        <w:tc>
-          <w:tcPr>
-            <w:tcW w:type="dxa" w:w="1200"/>
-          </w:tcPr>
-          <w:p>
-            <w:pPr>
-              <w:jc w:val="center"/>
-            </w:pPr>
-            <w:r>
-              <w:t xml:space="preserve">0.061</w:t>
-            </w:r>
-          </w:p>
-        </w:tc>
-        <w:tc>
-          <w:tcPr>
-            <w:tcW w:type="dxa" w:w="1200"/>
-          </w:tcPr>
-          <w:p>
-            <w:pPr>
-              <w:jc w:val="center"/>
-            </w:pPr>
-            <w:r>
-              <w:t xml:space="preserve">0.143</w:t>
-            </w:r>
-          </w:p>
-        </w:tc>
-        <w:tc>
-          <w:tcPr>
-            <w:tcW w:type="dxa" w:w="1200"/>
-          </w:tcPr>
-          <w:p>
-            <w:pPr>
-              <w:jc w:val="center"/>
-            </w:pPr>
-            <w:r>
-              <w:t xml:space="preserve">0.227</w:t>
-            </w:r>
-          </w:p>
-        </w:tc>
-        <w:tc>
-          <w:tcPr>
-            <w:tcW w:type="dxa" w:w="1200"/>
-          </w:tcPr>
-          <w:p>
-            <w:pPr>
-              <w:jc w:val="center"/>
-            </w:pPr>
-            <w:r>
-              <w:t xml:space="preserve">0.405</w:t>
-            </w:r>
-          </w:p>
-        </w:tc>
-        <w:tc>
-          <w:tcPr>
-            <w:tcW w:type="dxa" w:w="1200"/>
-          </w:tcPr>
-          <w:p>
-            <w:pPr>
-              <w:jc w:val="center"/>
-            </w:pPr>
-            <w:r>
-              <w:t xml:space="preserve">0.631</w:t>
-            </w:r>
-          </w:p>
-        </w:tc>
-        <w:tc>
-          <w:tcPr>
-            <w:tcW w:type="dxa" w:w="1200"/>
-          </w:tcPr>
-          <w:p>
-            <w:pPr>
-              <w:jc w:val="center"/>
-            </w:pPr>
-            <w:r>
-              <w:t xml:space="preserve">1.118</w:t>
-            </w:r>
-          </w:p>
-        </w:tc>
-        <w:tc>
-          <w:tcPr>
-            <w:tcW w:type="dxa" w:w="1200"/>
-          </w:tcPr>
-          <w:p>
-            <w:pPr>
-              <w:jc w:val="center"/>
-            </w:pPr>
-            <w:r>
-              <w:t xml:space="preserve">1.902</w:t>
-            </w:r>
-          </w:p>
-        </w:tc>
-      </w:tr>
-    </w:tbl>
-    <w:p>
-      <w:pPr>
-        <w:pStyle w:val="ListBullet"/>
-        <w:ind w:left="360" w:firstLine="0"/>
-        <w:jc w:val="left"/>
-      </w:pPr>
-      <w:r>
-        <w:t xml:space="preserve">• </w:t>
-      </w:r>
-      <w:r>
-        <w:t xml:space="preserve">Microplate reader capable of reading absorbance at 450 nm. Incubator.</w:t>
-      </w:r>
-      <w:r>
-        <w:rPr>
-          <w:color w:val="C8C8C8"/>
-        </w:rPr>
-        <w:t xml:space="preserve"/>
-      </w:r>
-    </w:p>
-    <w:p>
-      <w:pPr>
-        <w:pStyle w:val="ListBullet"/>
-        <w:ind w:left="360" w:firstLine="0"/>
-        <w:jc w:val="left"/>
-      </w:pPr>
-      <w:r>
-        <w:t xml:space="preserve">• </w:t>
-      </w:r>
-      <w:r>
-        <w:t xml:space="preserve">Automated plate washer (optional)</w:t>
-      </w:r>
-      <w:r>
-        <w:rPr>
-          <w:color w:val="C8C8C8"/>
-        </w:rPr>
-        <w:t xml:space="preserve"/>
-      </w:r>
-    </w:p>
-    <w:p>
-      <w:pPr>
-        <w:pStyle w:val="ListBullet"/>
-        <w:ind w:left="360" w:firstLine="0"/>
-        <w:jc w:val="left"/>
-      </w:pPr>
-      <w:r>
-        <w:t xml:space="preserve">• </w:t>
-      </w:r>
-      <w:r>
-        <w:t xml:space="preserve">Pipettes and pipette tips capable of precisely dispensing 0.5 µl through 1 ml volumes of aqueous solutions. Multichannel pipettes are recommended for a large numbers of samples.</w:t>
-      </w:r>
-      <w:r>
-        <w:rPr>
-          <w:color w:val="C8C8C8"/>
-        </w:rPr>
-        <w:t xml:space="preserve"/>
-      </w:r>
-    </w:p>
-    <w:p>
-      <w:pPr>
-        <w:pStyle w:val="ListBullet"/>
-        <w:ind w:left="360" w:firstLine="0"/>
-        <w:jc w:val="left"/>
-      </w:pPr>
-      <w:r>
-        <w:t xml:space="preserve">• </w:t>
-      </w:r>
-      <w:r>
-        <w:t xml:space="preserve">Deionized or distilled water. 500 ml graduated cylinders. Test tubes for dilution.</w:t>
-      </w:r>
-      <w:r>
-        <w:rPr>
-          <w:color w:val="C8C8C8"/>
-        </w:rPr>
-        <w:t xml:space="preserve"/>
-      </w:r>
-    </w:p>
-    <w:p>
-      <w:pPr>
-        <w:pStyle w:val="ListBullet"/>
-        <w:ind w:left="360" w:firstLine="0"/>
-        <w:jc w:val="left"/>
-      </w:pPr>
-      <w:r>
-        <w:t xml:space="preserve">• </w:t>
-      </w:r>
-      <w:r>
-        <w:t xml:space="preserve">Microplate reader capable of measuring absorbance at 450 nm</w:t>
-      </w:r>
-      <w:r>
-        <w:rPr>
-          <w:color w:val="C8C8C8"/>
-        </w:rPr>
-        <w:t xml:space="preserve"/>
-      </w:r>
-    </w:p>
-    <w:p>
-      <w:pPr>
-        <w:pStyle w:val="ListBullet"/>
-        <w:ind w:left="360" w:firstLine="0"/>
-        <w:jc w:val="left"/>
-      </w:pPr>
-      <w:r>
-        <w:t xml:space="preserve">• </w:t>
-      </w:r>
-      <w:r>
-        <w:t xml:space="preserve"/>
-      </w:r>
-      <w:r>
-        <w:rPr>
-          <w:color w:val="C8C8C8"/>
-        </w:rPr>
-        <w:t xml:space="preserve"/>
-      </w:r>
-    </w:p>
-    <w:p>
-      <w:pPr>
-        <w:pStyle w:val="ListBullet"/>
-        <w:ind w:left="360" w:firstLine="0"/>
-        <w:jc w:val="left"/>
-      </w:pPr>
-      <w:r>
-        <w:t xml:space="preserve">• </w:t>
-      </w:r>
-      <w:r>
-        <w:t xml:space="preserve"/>
-      </w:r>
-      <w:r>
-        <w:rPr>
-          <w:color w:val="C8C8C8"/>
-        </w:rPr>
-        <w:t xml:space="preserve"/>
-      </w:r>
-    </w:p>
-    <w:p>
-      <w:pPr>
-        <w:pStyle w:val="ListBullet"/>
-        <w:ind w:left="360" w:firstLine="0"/>
-        <w:jc w:val="left"/>
-      </w:pPr>
-      <w:r>
-        <w:t xml:space="preserve">• </w:t>
-      </w:r>
-      <w:r>
-        <w:t xml:space="preserve"/>
-      </w:r>
-      <w:r>
-        <w:rPr>
-          <w:color w:val="C8C8C8"/>
-        </w:rPr>
-        <w:t xml:space="preserve"/>
-      </w:r>
-    </w:p>
-    <w:p>
-      <w:pPr>
-        <w:pStyle w:val="ListBullet"/>
-        <w:ind w:left="360" w:firstLine="0"/>
-        <w:jc w:val="left"/>
-      </w:pPr>
-      <w:r>
-        <w:t xml:space="preserve">• </w:t>
-      </w:r>
-      <w:r>
-        <w:t xml:space="preserve"/>
-      </w:r>
-      <w:r>
-        <w:rPr>
-          <w:color w:val="C8C8C8"/>
-        </w:rPr>
-        <w:t xml:space="preserve"/>
-      </w:r>
-    </w:p>
-    <w:p>
-      <w:pPr>
-        <w:pStyle w:val="ListBullet"/>
-        <w:ind w:left="360" w:firstLine="0"/>
-        <w:jc w:val="left"/>
-      </w:pPr>
-      <w:r>
-        <w:t xml:space="preserve">• </w:t>
-      </w:r>
-      <w:r>
-        <w:t xml:space="preserve"/>
-      </w:r>
-      <w:r>
-        <w:rPr>
-          <w:color w:val="C8C8C8"/>
-        </w:rPr>
-        <w:t xml:space="preserve"/>
-      </w:r>
-    </w:p>
     <w:sectPr>
-      <w:footerReference w:type="default" r:id="rId9"/>
       <w:pgSz w:w="12240" w:h="15840"/>
       <w:pgMar w:top="720" w:right="720" w:bottom="720" w:left="720" w:header="720" w:footer="720" w:gutter="0"/>
       <w:cols w:space="720"/>
@@ -2995,38 +2328,6 @@
     </w:sectPr>
   </w:body>
 </w:document>
-</file>
-
-<file path=word/footer1.xml><?xml version="1.0" encoding="utf-8"?>
-<w:ftr xmlns:m="http://schemas.openxmlformats.org/officeDocument/2006/math" xmlns:mc="http://schemas.openxmlformats.org/markup-compatibility/2006" xmlns:mo="http://schemas.microsoft.com/office/mac/office/2008/main" xmlns:mv="urn:schemas-microsoft-com:mac:vml" xmlns:o="urn:schemas-microsoft-com:office:office" xmlns:r="http://schemas.openxmlformats.org/officeDocument/2006/relationships" xmlns:v="urn:schemas-microsoft-com:vml" xmlns:w10="urn:schemas-microsoft-com:office:word" xmlns:w14="http://schemas.microsoft.com/office/word/2010/wordml" xmlns:w="http://schemas.openxmlformats.org/wordprocessingml/2006/main" xmlns:wne="http://schemas.microsoft.com/office/word/2006/wordml" xmlns:wp14="http://schemas.microsoft.com/office/word/2010/wordprocessingDrawing" xmlns:wp="http://schemas.openxmlformats.org/drawingml/2006/wordprocessingDrawing" xmlns:wpc="http://schemas.microsoft.com/office/word/2010/wordprocessingCanvas" xmlns:wpg="http://schemas.microsoft.com/office/word/2010/wordprocessingGroup" xmlns:wpi="http://schemas.microsoft.com/office/word/2010/wordprocessingInk" xmlns:wps="http://schemas.microsoft.com/office/word/2010/wordprocessingShape" mc:Ignorable="w14 wp14">
-  <w:p>
-    <w:pPr>
-      <w:pStyle w:val="FooterInfoStyle"/>
-      <w:jc w:val="left"/>
-    </w:pPr>
-    <w:r>
-      <w:t>www.innov-research.com</w:t>
-    </w:r>
-  </w:p>
-  <w:p>
-    <w:pPr>
-      <w:pStyle w:val="FooterInfoStyle"/>
-      <w:jc w:val="left"/>
-    </w:pPr>
-    <w:r>
-      <w:t>Ph: 248.896.0145 | Fx: 248.896.0149</w:t>
-    </w:r>
-  </w:p>
-  <w:p>
-    <w:pPr>
-      <w:pStyle w:val="FooterCompanyStyle"/>
-      <w:jc w:val="right"/>
-    </w:pPr>
-    <w:r>
-      <w:t>Innovative Research, Inc.</w:t>
-    </w:r>
-  </w:p>
-</w:ftr>
 </file>
 
 <file path=word/numbering.xml><?xml version="1.0" encoding="utf-8"?>
@@ -3392,13 +2693,6 @@
     <w:name w:val="Normal"/>
     <w:qFormat/>
     <w:rsid w:val="00FC693F"/>
-    <w:pPr>
-      <w:spacing w:before="0" w:after="160" w:line="276" w:lineRule="auto"/>
-    </w:pPr>
-    <w:rPr>
-      <w:rFonts w:ascii="Calibri" w:hAnsi="Calibri"/>
-      <w:sz w:val="22"/>
-    </w:rPr>
   </w:style>
   <w:style w:type="paragraph" w:styleId="Header">
     <w:name w:val="header"/>
@@ -3456,15 +2750,14 @@
       <w:keepNext/>
       <w:keepLines/>
       <w:spacing w:before="480" w:after="0"/>
-      <w:jc w:val="center"/>
       <w:outlineLvl w:val="0"/>
     </w:pPr>
     <w:rPr>
-      <w:rFonts w:asciiTheme="majorHAnsi" w:eastAsiaTheme="majorEastAsia" w:hAnsiTheme="majorHAnsi" w:cstheme="majorBidi" w:ascii="Calibri" w:hAnsi="Calibri"/>
+      <w:rFonts w:asciiTheme="majorHAnsi" w:eastAsiaTheme="majorEastAsia" w:hAnsiTheme="majorHAnsi" w:cstheme="majorBidi"/>
       <w:b/>
       <w:bCs/>
       <w:color w:val="365F91" w:themeColor="accent1" w:themeShade="BF"/>
-      <w:sz w:val="72"/>
+      <w:sz w:val="28"/>
       <w:szCs w:val="28"/>
     </w:rPr>
   </w:style>
@@ -3484,12 +2777,11 @@
       <w:outlineLvl w:val="1"/>
     </w:pPr>
     <w:rPr>
-      <w:rFonts w:asciiTheme="majorHAnsi" w:eastAsiaTheme="majorEastAsia" w:hAnsiTheme="majorHAnsi" w:cstheme="majorBidi" w:ascii="Calibri" w:hAnsi="Calibri"/>
+      <w:rFonts w:asciiTheme="majorHAnsi" w:eastAsiaTheme="majorEastAsia" w:hAnsiTheme="majorHAnsi" w:cstheme="majorBidi"/>
       <w:b/>
       <w:bCs/>
-      <w:caps/>
-      <w:color w:val="0046B4"/>
-      <w:sz w:val="24"/>
+      <w:color w:val="4F81BD" w:themeColor="accent1"/>
+      <w:sz w:val="26"/>
       <w:szCs w:val="26"/>
     </w:rPr>
   </w:style>
@@ -3928,13 +3220,8 @@
       <w:numPr>
         <w:numId w:val="1"/>
       </w:numPr>
-      <w:ind w:left="360" w:hanging="360"/>
       <w:contextualSpacing/>
     </w:pPr>
-    <w:rPr>
-      <w:rFonts w:ascii="Calibri" w:hAnsi="Calibri"/>
-      <w:sz w:val="22"/>
-    </w:rPr>
   </w:style>
   <w:style w:type="paragraph" w:styleId="ListBullet2">
     <w:name w:val="List Bullet 2"/>
@@ -3972,13 +3259,8 @@
       <w:numPr>
         <w:numId w:val="5"/>
       </w:numPr>
-      <w:ind w:left="360" w:hanging="360"/>
       <w:contextualSpacing/>
     </w:pPr>
-    <w:rPr>
-      <w:rFonts w:ascii="Calibri" w:hAnsi="Calibri"/>
-      <w:sz w:val="22"/>
-    </w:rPr>
   </w:style>
   <w:style w:type="paragraph" w:styleId="ListNumber2">
     <w:name w:val="List Number 2"/>
@@ -15093,35 +14375,6 @@
         <w:shd w:val="clear" w:color="auto" w:fill="FBCAA2" w:themeFill="accent6" w:themeFillTint="7F"/>
       </w:tcPr>
     </w:tblStylePr>
-  </w:style>
-  <w:style w:type="paragraph" w:customStyle="1" w:styleId="HiddenText">
-    <w:name w:val="Hidden Text"/>
-    <w:basedOn w:val="Normal"/>
-    <w:uiPriority w:val="99"/>
-    <w:semiHidden/>
-    <w:rPr>
-      <w:color w:val="C8C8C8"/>
-      <w:sz w:val="16"/>
-    </w:rPr>
-  </w:style>
-  <w:style w:type="paragraph" w:customStyle="1" w:styleId="FooterCompanyStyle">
-    <w:name w:val="Footer Company Style"/>
-    <w:rPr>
-      <w:rFonts w:ascii="Calibri" w:hAnsi="Calibri"/>
-      <w:b/>
-      <w:sz w:val="48"/>
-    </w:rPr>
-  </w:style>
-  <w:style w:type="paragraph" w:customStyle="1" w:styleId="FooterInfoStyle">
-    <w:name w:val="Footer Info Style"/>
-    <w:rPr>
-      <w:rFonts w:ascii="Open Sans Light" w:hAnsi="Open Sans Light"/>
-      <w:sz w:val="24"/>
-    </w:rPr>
-  </w:style>
-  <w:style w:type="table" w:customStyle="1" w:styleId="CleanTableStyle">
-    <w:name w:val="Clean Table Style"/>
-    <w:basedOn w:val="TableGrid"/>
   </w:style>
 </w:styles>
 </file>

</xml_diff>

<commit_message>
Improve the formatting of required materials in generated documents
Formats the required materials list in the generated DOCX file to include line breaks after each item.

Replit-Commit-Author: Agent
Replit-Commit-Session-Id: 86e32257-9f57-45d9-b7c9-9c3928182bb3
Replit-Commit-Screenshot-Url: https://storage.googleapis.com/screenshot-production-us-central1/9117525c-531f-4e40-bc2d-dbaf9de7854f/2e5bd72d-b13c-472a-be8a-35886d5ca3de.jpg
</commit_message>
<xml_diff>
--- a/output_populated_template.docx
+++ b/output_populated_template.docx
@@ -805,83 +805,8 @@
       </w:r>
     </w:p>
     <w:p>
-      <w:pPr>
-        <w:pStyle w:val="ListBullet"/>
-      </w:pPr>
       <w:r>
-        <w:t xml:space="preserve">Microplate reader capable of reading absorbance at 450 nm. Incubator.</w:t>
-      </w:r>
-    </w:p>
-    <w:p>
-      <w:pPr>
-        <w:pStyle w:val="ListBullet"/>
-      </w:pPr>
-      <w:r>
-        <w:t xml:space="preserve">Automated plate washer (optional)</w:t>
-      </w:r>
-    </w:p>
-    <w:p>
-      <w:pPr>
-        <w:pStyle w:val="ListBullet"/>
-      </w:pPr>
-      <w:r>
-        <w:t xml:space="preserve">Pipettes and pipette tips capable of precisely dispensing 0.5 µl through 1 ml volumes of aqueous solutions. Multichannel pipettes are recommended for a large numbers of samples.</w:t>
-      </w:r>
-    </w:p>
-    <w:p>
-      <w:pPr>
-        <w:pStyle w:val="ListBullet"/>
-      </w:pPr>
-      <w:r>
-        <w:t xml:space="preserve">Deionized or distilled water. 500 ml graduated cylinders. Test tubes for dilution.</w:t>
-      </w:r>
-    </w:p>
-    <w:p>
-      <w:pPr>
-        <w:pStyle w:val="ListBullet"/>
-      </w:pPr>
-      <w:r>
-        <w:t xml:space="preserve">Microplate reader capable of measuring absorbance at 450 nm</w:t>
-      </w:r>
-    </w:p>
-    <w:p>
-      <w:pPr>
-        <w:pStyle w:val="ListBullet"/>
-      </w:pPr>
-      <w:r>
-        <w:t xml:space="preserve"/>
-      </w:r>
-    </w:p>
-    <w:p>
-      <w:pPr>
-        <w:pStyle w:val="ListBullet"/>
-      </w:pPr>
-      <w:r>
-        <w:t xml:space="preserve"/>
-      </w:r>
-    </w:p>
-    <w:p>
-      <w:pPr>
-        <w:pStyle w:val="ListBullet"/>
-      </w:pPr>
-      <w:r>
-        <w:t xml:space="preserve"/>
-      </w:r>
-    </w:p>
-    <w:p>
-      <w:pPr>
-        <w:pStyle w:val="ListBullet"/>
-      </w:pPr>
-      <w:r>
-        <w:t xml:space="preserve"/>
-      </w:r>
-    </w:p>
-    <w:p>
-      <w:pPr>
-        <w:pStyle w:val="ListBullet"/>
-      </w:pPr>
-      <w:r>
-        <w:t xml:space="preserve"/>
+        <w:t xml:space="preserve">• Microplate reader capable of reading absorbance at 450 nm. Incubator. • Automated plate washer (optional) • Pipettes and pipette tips capable of precisely dispensing 0.5 µl through 1 ml volumes of aqueous solutions. Multichannel pipettes are recommended for a large numbers of samples. • Deionized or distilled water. 500 ml graduated cylinders. Test tubes for dilution.</w:t>
       </w:r>
     </w:p>
     <w:p>

</xml_diff>

<commit_message>
Improve the tool to accurately populate the entire kit components table
Adds a script to check that all rows of the Kit Components table are populated.

Replit-Commit-Author: Agent
Replit-Commit-Session-Id: 86e32257-9f57-45d9-b7c9-9c3928182bb3
Replit-Commit-Screenshot-Url: https://storage.googleapis.com/screenshot-production-us-central1/9117525c-531f-4e40-bc2d-dbaf9de7854f/f005cee8-ecf7-4249-8dae-e325eb804d92.jpg
</commit_message>
<xml_diff>
--- a/output_populated_template.docx
+++ b/output_populated_template.docx
@@ -505,7 +505,7 @@
           </w:tcPr>
           <w:p>
             <w:r>
-              <w:t xml:space="preserve">Anti-Mouse Klk1 Pre-coated 96-well Strip Microplate</w:t>
+              <w:t xml:space="preserve">Reactive Species</w:t>
             </w:r>
           </w:p>
         </w:tc>
@@ -515,7 +515,7 @@
           </w:tcPr>
           <w:p>
             <w:r>
-              <w:t xml:space="preserve">1</w:t>
+              <w:t xml:space="preserve">Mouse</w:t>
             </w:r>
           </w:p>
         </w:tc>
@@ -525,7 +525,7 @@
           </w:tcPr>
           <w:p>
             <w:r>
-              <w:t xml:space="preserve">12 strips of 8 wells</w:t>
+              <w:t xml:space="preserve"/>
             </w:r>
           </w:p>
         </w:tc>
@@ -535,7 +535,7 @@
           </w:tcPr>
           <w:p>
             <w:r>
-              <w:t xml:space="preserve">Return unused wells to the foil pouch. Reseal along the entire edge of the zip-seal. May be stored for up to 1 month at 4°C provided this is within the expiration date of the kit.</w:t>
+              <w:t xml:space="preserve"/>
             </w:r>
           </w:p>
         </w:tc>
@@ -547,7 +547,7 @@
           </w:tcPr>
           <w:p>
             <w:r>
-              <w:t xml:space="preserve">Mouse Klk1 Standard</w:t>
+              <w:t xml:space="preserve">Size</w:t>
             </w:r>
           </w:p>
         </w:tc>
@@ -557,7 +557,7 @@
           </w:tcPr>
           <w:p>
             <w:r>
-              <w:t xml:space="preserve">2</w:t>
+              <w:t xml:space="preserve">96 wells/kit, with removable strips.</w:t>
             </w:r>
           </w:p>
         </w:tc>
@@ -567,7 +567,7 @@
           </w:tcPr>
           <w:p>
             <w:r>
-              <w:t xml:space="preserve">10 ng/tube</w:t>
+              <w:t xml:space="preserve"/>
             </w:r>
           </w:p>
         </w:tc>
@@ -577,7 +577,7 @@
           </w:tcPr>
           <w:p>
             <w:r>
-              <w:t xml:space="preserve">Discard the Klk1 stock solution after 12 hours at 4°C. May be stored at -20°C for 48 hours.</w:t>
+              <w:t xml:space="preserve"/>
             </w:r>
           </w:p>
         </w:tc>
@@ -589,7 +589,7 @@
           </w:tcPr>
           <w:p>
             <w:r>
-              <w:t xml:space="preserve">Mouse Klk1 Biotinylated Antibody (100x)</w:t>
+              <w:t xml:space="preserve">Sensitivity*</w:t>
             </w:r>
           </w:p>
         </w:tc>
@@ -599,7 +599,7 @@
           </w:tcPr>
           <w:p>
             <w:r>
-              <w:t xml:space="preserve">1</w:t>
+              <w:t xml:space="preserve">12 pg/ml</w:t>
             </w:r>
           </w:p>
         </w:tc>
@@ -609,7 +609,7 @@
           </w:tcPr>
           <w:p>
             <w:r>
-              <w:t xml:space="preserve">100 µl</w:t>
+              <w:t xml:space="preserve"/>
             </w:r>
           </w:p>
         </w:tc>
@@ -619,7 +619,7 @@
           </w:tcPr>
           <w:p>
             <w:r>
-              <w:t xml:space="preserve">May be stored for up to 1 month at 4°C provided this is within the expiration date of the kit.</w:t>
+              <w:t xml:space="preserve"/>
             </w:r>
           </w:p>
         </w:tc>
@@ -631,7 +631,7 @@
           </w:tcPr>
           <w:p>
             <w:r>
-              <w:t xml:space="preserve">Avidin-Biotin-Peroxidase Complex (100x)</w:t>
+              <w:t xml:space="preserve">Storage Instructions</w:t>
             </w:r>
           </w:p>
         </w:tc>
@@ -641,7 +641,7 @@
           </w:tcPr>
           <w:p>
             <w:r>
-              <w:t xml:space="preserve">1</w:t>
+              <w:t xml:space="preserve">Store at 4°C for 6 months, at -20°C for 12 months. Avoid multiple freeze-thaw cycles (Ships with gel ice, can store for up to 3 days in room temperature. Freeze upon receiving.)</w:t>
             </w:r>
           </w:p>
         </w:tc>
@@ -651,7 +651,7 @@
           </w:tcPr>
           <w:p>
             <w:r>
-              <w:t xml:space="preserve">100 µl</w:t>
+              <w:t xml:space="preserve"/>
             </w:r>
           </w:p>
         </w:tc>
@@ -661,7 +661,7 @@
           </w:tcPr>
           <w:p>
             <w:r>
-              <w:t xml:space="preserve">May be stored for up to 1 month at 4°C provided this is within the expiration date of the kit.</w:t>
+              <w:t xml:space="preserve"/>
             </w:r>
           </w:p>
         </w:tc>
@@ -673,7 +673,7 @@
           </w:tcPr>
           <w:p>
             <w:r>
-              <w:t xml:space="preserve">Sample Diluent</w:t>
+              <w:t xml:space="preserve">Uniprot ID</w:t>
             </w:r>
           </w:p>
         </w:tc>
@@ -683,7 +683,7 @@
           </w:tcPr>
           <w:p>
             <w:r>
-              <w:t xml:space="preserve">1</w:t>
+              <w:t xml:space="preserve">P15947</w:t>
             </w:r>
           </w:p>
         </w:tc>
@@ -693,7 +693,7 @@
           </w:tcPr>
           <w:p>
             <w:r>
-              <w:t xml:space="preserve">30 ml</w:t>
+              <w:t xml:space="preserve"/>
             </w:r>
           </w:p>
         </w:tc>
@@ -703,7 +703,7 @@
           </w:tcPr>
           <w:p>
             <w:r>
-              <w:t xml:space="preserve">May be stored for up to 1 month at 4°C provided this is within the expiration date of the kit.</w:t>
+              <w:t xml:space="preserve"/>
             </w:r>
           </w:p>
         </w:tc>
@@ -715,7 +715,7 @@
           </w:tcPr>
           <w:p>
             <w:r>
-              <w:t xml:space="preserve">Antibody Diluent</w:t>
+              <w:t xml:space="preserve"/>
             </w:r>
           </w:p>
         </w:tc>
@@ -725,7 +725,7 @@
           </w:tcPr>
           <w:p>
             <w:r>
-              <w:t xml:space="preserve">1</w:t>
+              <w:t xml:space="preserve"/>
             </w:r>
           </w:p>
         </w:tc>
@@ -735,7 +735,7 @@
           </w:tcPr>
           <w:p>
             <w:r>
-              <w:t xml:space="preserve">12 ml</w:t>
+              <w:t xml:space="preserve"/>
             </w:r>
           </w:p>
         </w:tc>
@@ -745,7 +745,7 @@
           </w:tcPr>
           <w:p>
             <w:r>
-              <w:t xml:space="preserve">May be stored for up to 1 month at 4°C provided this is within the expiration date of the kit.</w:t>
+              <w:t xml:space="preserve"/>
             </w:r>
           </w:p>
         </w:tc>
@@ -757,7 +757,7 @@
           </w:tcPr>
           <w:p>
             <w:r>
-              <w:t xml:space="preserve">Avidin-Biotin-Peroxidase Diluent</w:t>
+              <w:t xml:space="preserve"/>
             </w:r>
           </w:p>
         </w:tc>
@@ -767,7 +767,7 @@
           </w:tcPr>
           <w:p>
             <w:r>
-              <w:t xml:space="preserve">1</w:t>
+              <w:t xml:space="preserve"/>
             </w:r>
           </w:p>
         </w:tc>
@@ -777,7 +777,7 @@
           </w:tcPr>
           <w:p>
             <w:r>
-              <w:t xml:space="preserve">12 ml</w:t>
+              <w:t xml:space="preserve"/>
             </w:r>
           </w:p>
         </w:tc>
@@ -787,7 +787,7 @@
           </w:tcPr>
           <w:p>
             <w:r>
-              <w:t xml:space="preserve">May be stored for up to 1 month at 4°C provided this is within the expiration date of the kit.</w:t>
+              <w:t xml:space="preserve"/>
             </w:r>
           </w:p>
         </w:tc>

</xml_diff>

<commit_message>
Improve parsing of datasheets by finding and extracting kit components
Improves `elisa_parser.py` by adding logic to find and extract kit components from datasheets by using a more robust table parsing strategy.

Replit-Commit-Author: Agent
Replit-Commit-Session-Id: 86e32257-9f57-45d9-b7c9-9c3928182bb3
Replit-Commit-Screenshot-Url: https://storage.googleapis.com/screenshot-production-us-central1/9117525c-531f-4e40-bc2d-dbaf9de7854f/260fe388-559e-4efe-ba29-ba50f55480ee.jpg
</commit_message>
<xml_diff>
--- a/output_populated_template.docx
+++ b/output_populated_template.docx
@@ -505,7 +505,7 @@
           </w:tcPr>
           <w:p>
             <w:r>
-              <w:t xml:space="preserve">Reactive Species</w:t>
+              <w:t xml:space="preserve">Anti-Mouse Klk1 Pre-coated 96-well Strip Microplate</w:t>
             </w:r>
           </w:p>
         </w:tc>
@@ -515,7 +515,7 @@
           </w:tcPr>
           <w:p>
             <w:r>
-              <w:t xml:space="preserve">Mouse</w:t>
+              <w:t xml:space="preserve">1</w:t>
             </w:r>
           </w:p>
         </w:tc>
@@ -525,7 +525,7 @@
           </w:tcPr>
           <w:p>
             <w:r>
-              <w:t xml:space="preserve"/>
+              <w:t xml:space="preserve">12 strips of 8 wells</w:t>
             </w:r>
           </w:p>
         </w:tc>
@@ -535,7 +535,7 @@
           </w:tcPr>
           <w:p>
             <w:r>
-              <w:t xml:space="preserve"/>
+              <w:t xml:space="preserve">Return unused wells to the foil pouch. Reseal along the entire edge of the zip-seal. May be stored for up to 1 month at 4°C provided this is within the expiration date of the kit.</w:t>
             </w:r>
           </w:p>
         </w:tc>
@@ -547,7 +547,7 @@
           </w:tcPr>
           <w:p>
             <w:r>
-              <w:t xml:space="preserve">Size</w:t>
+              <w:t xml:space="preserve">Mouse Klk1 Standard</w:t>
             </w:r>
           </w:p>
         </w:tc>
@@ -557,7 +557,7 @@
           </w:tcPr>
           <w:p>
             <w:r>
-              <w:t xml:space="preserve">96 wells/kit, with removable strips.</w:t>
+              <w:t xml:space="preserve">2</w:t>
             </w:r>
           </w:p>
         </w:tc>
@@ -567,7 +567,7 @@
           </w:tcPr>
           <w:p>
             <w:r>
-              <w:t xml:space="preserve"/>
+              <w:t xml:space="preserve">10 ng/tube</w:t>
             </w:r>
           </w:p>
         </w:tc>
@@ -577,7 +577,7 @@
           </w:tcPr>
           <w:p>
             <w:r>
-              <w:t xml:space="preserve"/>
+              <w:t xml:space="preserve">Discard the Klk1 stock solution after 12 hours at 4°C. May be stored at -20°C for 48 hours.</w:t>
             </w:r>
           </w:p>
         </w:tc>
@@ -589,7 +589,7 @@
           </w:tcPr>
           <w:p>
             <w:r>
-              <w:t xml:space="preserve">Sensitivity*</w:t>
+              <w:t xml:space="preserve">Mouse Klk1 Biotinylated Antibody (100x)</w:t>
             </w:r>
           </w:p>
         </w:tc>
@@ -599,7 +599,7 @@
           </w:tcPr>
           <w:p>
             <w:r>
-              <w:t xml:space="preserve">12 pg/ml</w:t>
+              <w:t xml:space="preserve">1</w:t>
             </w:r>
           </w:p>
         </w:tc>
@@ -609,7 +609,7 @@
           </w:tcPr>
           <w:p>
             <w:r>
-              <w:t xml:space="preserve"/>
+              <w:t xml:space="preserve">100 µl</w:t>
             </w:r>
           </w:p>
         </w:tc>
@@ -619,7 +619,7 @@
           </w:tcPr>
           <w:p>
             <w:r>
-              <w:t xml:space="preserve"/>
+              <w:t xml:space="preserve">May be stored for up to 1 month at 4°C provided this is within the expiration date of the kit.</w:t>
             </w:r>
           </w:p>
         </w:tc>
@@ -631,7 +631,7 @@
           </w:tcPr>
           <w:p>
             <w:r>
-              <w:t xml:space="preserve">Storage Instructions</w:t>
+              <w:t xml:space="preserve">Avidin-Biotin-Peroxidase Complex (100x)</w:t>
             </w:r>
           </w:p>
         </w:tc>
@@ -641,7 +641,7 @@
           </w:tcPr>
           <w:p>
             <w:r>
-              <w:t xml:space="preserve">Store at 4°C for 6 months, at -20°C for 12 months. Avoid multiple freeze-thaw cycles (Ships with gel ice, can store for up to 3 days in room temperature. Freeze upon receiving.)</w:t>
+              <w:t xml:space="preserve">1</w:t>
             </w:r>
           </w:p>
         </w:tc>
@@ -651,7 +651,7 @@
           </w:tcPr>
           <w:p>
             <w:r>
-              <w:t xml:space="preserve"/>
+              <w:t xml:space="preserve">100 µl</w:t>
             </w:r>
           </w:p>
         </w:tc>
@@ -661,7 +661,7 @@
           </w:tcPr>
           <w:p>
             <w:r>
-              <w:t xml:space="preserve"/>
+              <w:t xml:space="preserve">May be stored for up to 1 month at 4°C provided this is within the expiration date of the kit.</w:t>
             </w:r>
           </w:p>
         </w:tc>
@@ -673,7 +673,7 @@
           </w:tcPr>
           <w:p>
             <w:r>
-              <w:t xml:space="preserve">Uniprot ID</w:t>
+              <w:t xml:space="preserve">Sample Diluent</w:t>
             </w:r>
           </w:p>
         </w:tc>
@@ -683,7 +683,7 @@
           </w:tcPr>
           <w:p>
             <w:r>
-              <w:t xml:space="preserve">P15947</w:t>
+              <w:t xml:space="preserve">1</w:t>
             </w:r>
           </w:p>
         </w:tc>
@@ -693,7 +693,7 @@
           </w:tcPr>
           <w:p>
             <w:r>
-              <w:t xml:space="preserve"/>
+              <w:t xml:space="preserve">30 ml</w:t>
             </w:r>
           </w:p>
         </w:tc>
@@ -703,7 +703,7 @@
           </w:tcPr>
           <w:p>
             <w:r>
-              <w:t xml:space="preserve"/>
+              <w:t xml:space="preserve">May be stored for up to 1 month at 4°C provided this is within the expiration date of the kit.</w:t>
             </w:r>
           </w:p>
         </w:tc>
@@ -715,7 +715,7 @@
           </w:tcPr>
           <w:p>
             <w:r>
-              <w:t xml:space="preserve"/>
+              <w:t xml:space="preserve">Antibody Diluent</w:t>
             </w:r>
           </w:p>
         </w:tc>
@@ -725,7 +725,7 @@
           </w:tcPr>
           <w:p>
             <w:r>
-              <w:t xml:space="preserve"/>
+              <w:t xml:space="preserve">1</w:t>
             </w:r>
           </w:p>
         </w:tc>
@@ -735,7 +735,7 @@
           </w:tcPr>
           <w:p>
             <w:r>
-              <w:t xml:space="preserve"/>
+              <w:t xml:space="preserve">12 ml</w:t>
             </w:r>
           </w:p>
         </w:tc>
@@ -745,7 +745,7 @@
           </w:tcPr>
           <w:p>
             <w:r>
-              <w:t xml:space="preserve"/>
+              <w:t xml:space="preserve">May be stored for up to 1 month at 4°C provided this is within the expiration date of the kit.</w:t>
             </w:r>
           </w:p>
         </w:tc>
@@ -757,7 +757,7 @@
           </w:tcPr>
           <w:p>
             <w:r>
-              <w:t xml:space="preserve"/>
+              <w:t xml:space="preserve">Avidin-Biotin-Peroxidase Diluent</w:t>
             </w:r>
           </w:p>
         </w:tc>
@@ -767,7 +767,7 @@
           </w:tcPr>
           <w:p>
             <w:r>
-              <w:t xml:space="preserve"/>
+              <w:t xml:space="preserve">1</w:t>
             </w:r>
           </w:p>
         </w:tc>
@@ -777,7 +777,7 @@
           </w:tcPr>
           <w:p>
             <w:r>
-              <w:t xml:space="preserve"/>
+              <w:t xml:space="preserve">12 ml</w:t>
             </w:r>
           </w:p>
         </w:tc>
@@ -787,7 +787,7 @@
           </w:tcPr>
           <w:p>
             <w:r>
-              <w:t xml:space="preserve"/>
+              <w:t xml:space="preserve">May be stored for up to 1 month at 4°C provided this is within the expiration date of the kit.</w:t>
             </w:r>
           </w:p>
         </w:tc>

</xml_diff>

<commit_message>
Improve kit components table extraction within generated documents
Improves the kit components table parsing logic and template population in `check_kit_components.py` and `template_populator_enhanced.py`.

Replit-Commit-Author: Agent
Replit-Commit-Session-Id: 86e32257-9f57-45d9-b7c9-9c3928182bb3
Replit-Commit-Screenshot-Url: https://storage.googleapis.com/screenshot-production-us-central1/9117525c-531f-4e40-bc2d-dbaf9de7854f/c5407ca1-8a27-4834-a3b5-44b141f24e0e.jpg
</commit_message>
<xml_diff>
--- a/output_populated_template.docx
+++ b/output_populated_template.docx
@@ -505,7 +505,7 @@
           </w:tcPr>
           <w:p>
             <w:r>
-              <w:t xml:space="preserve">Anti-Mouse Klk1 Pre-coated 96-well Strip Microplate</w:t>
+              <w:t>Anti-Mouse Klk1 Pre-coated 96-well Strip Microplate</w:t>
             </w:r>
           </w:p>
         </w:tc>
@@ -515,7 +515,7 @@
           </w:tcPr>
           <w:p>
             <w:r>
-              <w:t xml:space="preserve">1</w:t>
+              <w:t>1</w:t>
             </w:r>
           </w:p>
         </w:tc>
@@ -525,7 +525,7 @@
           </w:tcPr>
           <w:p>
             <w:r>
-              <w:t xml:space="preserve">12 strips of 8 wells</w:t>
+              <w:t>12 strips of 8 wells</w:t>
             </w:r>
           </w:p>
         </w:tc>
@@ -535,7 +535,7 @@
           </w:tcPr>
           <w:p>
             <w:r>
-              <w:t xml:space="preserve">Return unused wells to the foil pouch. Reseal along the entire edge of the zip-seal. May be stored for up to 1 month at 4°C provided this is within the expiration date of the kit.</w:t>
+              <w:t>Return unused wells to the foil pouch. Reseal along the entire edge of the zip-seal. May be stored for up to 1 month at 4°C provided this is within the expiration date of the kit.</w:t>
             </w:r>
           </w:p>
         </w:tc>
@@ -547,7 +547,7 @@
           </w:tcPr>
           <w:p>
             <w:r>
-              <w:t xml:space="preserve">Mouse Klk1 Standard</w:t>
+              <w:t>Mouse Klk1 Standard</w:t>
             </w:r>
           </w:p>
         </w:tc>
@@ -557,7 +557,7 @@
           </w:tcPr>
           <w:p>
             <w:r>
-              <w:t xml:space="preserve">2</w:t>
+              <w:t>2</w:t>
             </w:r>
           </w:p>
         </w:tc>
@@ -567,7 +567,7 @@
           </w:tcPr>
           <w:p>
             <w:r>
-              <w:t xml:space="preserve">10 ng/tube</w:t>
+              <w:t>10 ng/tube</w:t>
             </w:r>
           </w:p>
         </w:tc>
@@ -577,7 +577,7 @@
           </w:tcPr>
           <w:p>
             <w:r>
-              <w:t xml:space="preserve">Discard the Klk1 stock solution after 12 hours at 4°C. May be stored at -20°C for 48 hours.</w:t>
+              <w:t>Discard the Klk1 stock solution after 12 hours at 4°C. May be stored at -20°C for 48 hours.</w:t>
             </w:r>
           </w:p>
         </w:tc>
@@ -589,7 +589,7 @@
           </w:tcPr>
           <w:p>
             <w:r>
-              <w:t xml:space="preserve">Mouse Klk1 Biotinylated Antibody (100x)</w:t>
+              <w:t>Mouse Klk1 Biotinylated Antibody (100x)</w:t>
             </w:r>
           </w:p>
         </w:tc>
@@ -599,7 +599,7 @@
           </w:tcPr>
           <w:p>
             <w:r>
-              <w:t xml:space="preserve">1</w:t>
+              <w:t>1</w:t>
             </w:r>
           </w:p>
         </w:tc>
@@ -609,7 +609,7 @@
           </w:tcPr>
           <w:p>
             <w:r>
-              <w:t xml:space="preserve">100 µl</w:t>
+              <w:t>100 µl</w:t>
             </w:r>
           </w:p>
         </w:tc>
@@ -619,7 +619,7 @@
           </w:tcPr>
           <w:p>
             <w:r>
-              <w:t xml:space="preserve">May be stored for up to 1 month at 4°C provided this is within the expiration date of the kit.</w:t>
+              <w:t>May be stored for up to 1 month at 4°C provided this is within the expiration date of the kit.</w:t>
             </w:r>
           </w:p>
         </w:tc>
@@ -631,7 +631,7 @@
           </w:tcPr>
           <w:p>
             <w:r>
-              <w:t xml:space="preserve">Avidin-Biotin-Peroxidase Complex (100x)</w:t>
+              <w:t>Avidin-Biotin-Peroxidase Complex (100x)</w:t>
             </w:r>
           </w:p>
         </w:tc>
@@ -641,7 +641,7 @@
           </w:tcPr>
           <w:p>
             <w:r>
-              <w:t xml:space="preserve">1</w:t>
+              <w:t>1</w:t>
             </w:r>
           </w:p>
         </w:tc>
@@ -651,7 +651,7 @@
           </w:tcPr>
           <w:p>
             <w:r>
-              <w:t xml:space="preserve">100 µl</w:t>
+              <w:t>100 µl</w:t>
             </w:r>
           </w:p>
         </w:tc>
@@ -661,7 +661,7 @@
           </w:tcPr>
           <w:p>
             <w:r>
-              <w:t xml:space="preserve">May be stored for up to 1 month at 4°C provided this is within the expiration date of the kit.</w:t>
+              <w:t>May be stored for up to 1 month at 4°C provided this is within the expiration date of the kit.</w:t>
             </w:r>
           </w:p>
         </w:tc>
@@ -673,7 +673,7 @@
           </w:tcPr>
           <w:p>
             <w:r>
-              <w:t xml:space="preserve">Sample Diluent</w:t>
+              <w:t>Sample Diluent</w:t>
             </w:r>
           </w:p>
         </w:tc>
@@ -683,7 +683,7 @@
           </w:tcPr>
           <w:p>
             <w:r>
-              <w:t xml:space="preserve">1</w:t>
+              <w:t>1</w:t>
             </w:r>
           </w:p>
         </w:tc>
@@ -693,7 +693,7 @@
           </w:tcPr>
           <w:p>
             <w:r>
-              <w:t xml:space="preserve">30 ml</w:t>
+              <w:t>30 ml</w:t>
             </w:r>
           </w:p>
         </w:tc>
@@ -703,7 +703,7 @@
           </w:tcPr>
           <w:p>
             <w:r>
-              <w:t xml:space="preserve">May be stored for up to 1 month at 4°C provided this is within the expiration date of the kit.</w:t>
+              <w:t>May be stored for up to 1 month at 4°C provided this is within the expiration date of the kit.</w:t>
             </w:r>
           </w:p>
         </w:tc>
@@ -715,7 +715,7 @@
           </w:tcPr>
           <w:p>
             <w:r>
-              <w:t xml:space="preserve">Antibody Diluent</w:t>
+              <w:t>Antibody Diluent</w:t>
             </w:r>
           </w:p>
         </w:tc>
@@ -725,7 +725,7 @@
           </w:tcPr>
           <w:p>
             <w:r>
-              <w:t xml:space="preserve">1</w:t>
+              <w:t>1</w:t>
             </w:r>
           </w:p>
         </w:tc>
@@ -735,7 +735,7 @@
           </w:tcPr>
           <w:p>
             <w:r>
-              <w:t xml:space="preserve">12 ml</w:t>
+              <w:t>12 ml</w:t>
             </w:r>
           </w:p>
         </w:tc>
@@ -745,7 +745,7 @@
           </w:tcPr>
           <w:p>
             <w:r>
-              <w:t xml:space="preserve">May be stored for up to 1 month at 4°C provided this is within the expiration date of the kit.</w:t>
+              <w:t>May be stored for up to 1 month at 4°C provided this is within the expiration date of the kit.</w:t>
             </w:r>
           </w:p>
         </w:tc>
@@ -757,7 +757,7 @@
           </w:tcPr>
           <w:p>
             <w:r>
-              <w:t xml:space="preserve">Avidin-Biotin-Peroxidase Diluent</w:t>
+              <w:t>Avidin-Biotin-Peroxidase Diluent</w:t>
             </w:r>
           </w:p>
         </w:tc>
@@ -767,7 +767,7 @@
           </w:tcPr>
           <w:p>
             <w:r>
-              <w:t xml:space="preserve">1</w:t>
+              <w:t>1</w:t>
             </w:r>
           </w:p>
         </w:tc>
@@ -777,7 +777,7 @@
           </w:tcPr>
           <w:p>
             <w:r>
-              <w:t xml:space="preserve">12 ml</w:t>
+              <w:t>12 ml</w:t>
             </w:r>
           </w:p>
         </w:tc>
@@ -787,8 +787,174 @@
           </w:tcPr>
           <w:p>
             <w:r>
-              <w:t xml:space="preserve">May be stored for up to 1 month at 4°C provided this is within the expiration date of the kit.</w:t>
+              <w:t>May be stored for up to 1 month at 4°C provided this is within the expiration date of the kit.</w:t>
             </w:r>
+          </w:p>
+        </w:tc>
+      </w:tr>
+      <w:tr>
+        <w:tc>
+          <w:tcPr>
+            <w:tcW w:type="dxa" w:w="2700"/>
+          </w:tcPr>
+          <w:p>
+            <w:r>
+              <w:t>Color Developing Reagent (TMB)</w:t>
+            </w:r>
+          </w:p>
+        </w:tc>
+        <w:tc>
+          <w:tcPr>
+            <w:tcW w:type="dxa" w:w="2700"/>
+          </w:tcPr>
+          <w:p>
+            <w:r>
+              <w:t>1</w:t>
+            </w:r>
+          </w:p>
+        </w:tc>
+        <w:tc>
+          <w:tcPr>
+            <w:tcW w:type="dxa" w:w="2700"/>
+          </w:tcPr>
+          <w:p>
+            <w:r>
+              <w:t>10 ml</w:t>
+            </w:r>
+          </w:p>
+        </w:tc>
+        <w:tc>
+          <w:tcPr>
+            <w:tcW w:type="dxa" w:w="2700"/>
+          </w:tcPr>
+          <w:p>
+            <w:r>
+              <w:t>May be stored for up to 1 month at 4°C provided this is within the expiration date of the kit.</w:t>
+            </w:r>
+          </w:p>
+        </w:tc>
+      </w:tr>
+      <w:tr>
+        <w:tc>
+          <w:tcPr>
+            <w:tcW w:type="dxa" w:w="2700"/>
+          </w:tcPr>
+          <w:p>
+            <w:r>
+              <w:t>Stop Solution</w:t>
+            </w:r>
+          </w:p>
+        </w:tc>
+        <w:tc>
+          <w:tcPr>
+            <w:tcW w:type="dxa" w:w="2700"/>
+          </w:tcPr>
+          <w:p>
+            <w:r>
+              <w:t>1</w:t>
+            </w:r>
+          </w:p>
+        </w:tc>
+        <w:tc>
+          <w:tcPr>
+            <w:tcW w:type="dxa" w:w="2700"/>
+          </w:tcPr>
+          <w:p>
+            <w:r>
+              <w:t>10 ml</w:t>
+            </w:r>
+          </w:p>
+        </w:tc>
+        <w:tc>
+          <w:tcPr>
+            <w:tcW w:type="dxa" w:w="2700"/>
+          </w:tcPr>
+          <w:p>
+            <w:r>
+              <w:t>May be stored for up to 1 month at 4°C provided this is within the expiration date of the kit.</w:t>
+            </w:r>
+          </w:p>
+        </w:tc>
+      </w:tr>
+      <w:tr>
+        <w:tc>
+          <w:tcPr>
+            <w:tcW w:type="dxa" w:w="2700"/>
+          </w:tcPr>
+          <w:p>
+            <w:r>
+              <w:t>Wash Buffer (25x)</w:t>
+            </w:r>
+          </w:p>
+        </w:tc>
+        <w:tc>
+          <w:tcPr>
+            <w:tcW w:type="dxa" w:w="2700"/>
+          </w:tcPr>
+          <w:p>
+            <w:r>
+              <w:t>1</w:t>
+            </w:r>
+          </w:p>
+        </w:tc>
+        <w:tc>
+          <w:tcPr>
+            <w:tcW w:type="dxa" w:w="2700"/>
+          </w:tcPr>
+          <w:p>
+            <w:r>
+              <w:t>20 ml</w:t>
+            </w:r>
+          </w:p>
+        </w:tc>
+        <w:tc>
+          <w:tcPr>
+            <w:tcW w:type="dxa" w:w="2700"/>
+          </w:tcPr>
+          <w:p>
+            <w:r>
+              <w:t>May be stored for up to 1 month at 4°C provided this is within the expiration date of the kit.</w:t>
+            </w:r>
+          </w:p>
+        </w:tc>
+      </w:tr>
+      <w:tr>
+        <w:tc>
+          <w:tcPr>
+            <w:tcW w:type="dxa" w:w="2700"/>
+          </w:tcPr>
+          <w:p>
+            <w:r>
+              <w:t>Plate Sealers</w:t>
+            </w:r>
+          </w:p>
+        </w:tc>
+        <w:tc>
+          <w:tcPr>
+            <w:tcW w:type="dxa" w:w="2700"/>
+          </w:tcPr>
+          <w:p>
+            <w:r>
+              <w:t>4</w:t>
+            </w:r>
+          </w:p>
+        </w:tc>
+        <w:tc>
+          <w:tcPr>
+            <w:tcW w:type="dxa" w:w="2700"/>
+          </w:tcPr>
+          <w:p>
+            <w:r>
+              <w:t>Piece</w:t>
+            </w:r>
+          </w:p>
+        </w:tc>
+        <w:tc>
+          <w:tcPr>
+            <w:tcW w:type="dxa" w:w="2700"/>
+          </w:tcPr>
+          <w:p>
+            <w:r/>
           </w:p>
         </w:tc>
       </w:tr>
@@ -1311,9 +1477,6 @@
             <w:tcW w:type="dxa" w:w="2160"/>
           </w:tcPr>
           <w:p>
-            <w:pPr>
-              <w:jc w:val="center"/>
-            </w:pPr>
             <w:r>
               <w:t>1</w:t>
             </w:r>
@@ -1324,11 +1487,8 @@
             <w:tcW w:type="dxa" w:w="2160"/>
           </w:tcPr>
           <w:p>
-            <w:pPr>
-              <w:jc w:val="center"/>
-            </w:pPr>
             <w:r>
-              <w:t>16</w:t>
+              <w:t xml:space="preserve">24</w:t>
             </w:r>
           </w:p>
         </w:tc>
@@ -1337,11 +1497,8 @@
             <w:tcW w:type="dxa" w:w="2160"/>
           </w:tcPr>
           <w:p>
-            <w:pPr>
-              <w:jc w:val="center"/>
-            </w:pPr>
             <w:r>
-              <w:t>150</w:t>
+              <w:t xml:space="preserve">145</w:t>
             </w:r>
           </w:p>
         </w:tc>
@@ -1350,11 +1507,8 @@
             <w:tcW w:type="dxa" w:w="2160"/>
           </w:tcPr>
           <w:p>
-            <w:pPr>
-              <w:jc w:val="center"/>
-            </w:pPr>
             <w:r>
-              <w:t>9.15</w:t>
+              <w:t xml:space="preserve">10.15</w:t>
             </w:r>
           </w:p>
         </w:tc>
@@ -1363,11 +1517,8 @@
             <w:tcW w:type="dxa" w:w="2160"/>
           </w:tcPr>
           <w:p>
-            <w:pPr>
-              <w:jc w:val="center"/>
-            </w:pPr>
             <w:r>
-              <w:t>6.1%</w:t>
+              <w:t xml:space="preserve">7.0%</w:t>
             </w:r>
           </w:p>
         </w:tc>
@@ -1378,9 +1529,6 @@
             <w:tcW w:type="dxa" w:w="2160"/>
           </w:tcPr>
           <w:p>
-            <w:pPr>
-              <w:jc w:val="center"/>
-            </w:pPr>
             <w:r>
               <w:t>2</w:t>
             </w:r>
@@ -1391,11 +1539,8 @@
             <w:tcW w:type="dxa" w:w="2160"/>
           </w:tcPr>
           <w:p>
-            <w:pPr>
-              <w:jc w:val="center"/>
-            </w:pPr>
             <w:r>
-              <w:t>16</w:t>
+              <w:t xml:space="preserve">24</w:t>
             </w:r>
           </w:p>
         </w:tc>
@@ -1404,11 +1549,8 @@
             <w:tcW w:type="dxa" w:w="2160"/>
           </w:tcPr>
           <w:p>
-            <w:pPr>
-              <w:jc w:val="center"/>
-            </w:pPr>
             <w:r>
-              <w:t>602</w:t>
+              <w:t xml:space="preserve">618</w:t>
             </w:r>
           </w:p>
         </w:tc>
@@ -1417,11 +1559,8 @@
             <w:tcW w:type="dxa" w:w="2160"/>
           </w:tcPr>
           <w:p>
-            <w:pPr>
-              <w:jc w:val="center"/>
-            </w:pPr>
             <w:r>
-              <w:t>43.94</w:t>
+              <w:t xml:space="preserve">49.44</w:t>
             </w:r>
           </w:p>
         </w:tc>
@@ -1430,11 +1569,8 @@
             <w:tcW w:type="dxa" w:w="2160"/>
           </w:tcPr>
           <w:p>
-            <w:pPr>
-              <w:jc w:val="center"/>
-            </w:pPr>
             <w:r>
-              <w:t>7.3%</w:t>
+              <w:t xml:space="preserve">8.0%</w:t>
             </w:r>
           </w:p>
         </w:tc>
@@ -1445,9 +1581,6 @@
             <w:tcW w:type="dxa" w:w="2160"/>
           </w:tcPr>
           <w:p>
-            <w:pPr>
-              <w:jc w:val="center"/>
-            </w:pPr>
             <w:r>
               <w:t>3</w:t>
             </w:r>
@@ -1458,11 +1591,8 @@
             <w:tcW w:type="dxa" w:w="2160"/>
           </w:tcPr>
           <w:p>
-            <w:pPr>
-              <w:jc w:val="center"/>
-            </w:pPr>
             <w:r>
-              <w:t>16</w:t>
+              <w:t xml:space="preserve">24</w:t>
             </w:r>
           </w:p>
         </w:tc>
@@ -1471,11 +1601,8 @@
             <w:tcW w:type="dxa" w:w="2160"/>
           </w:tcPr>
           <w:p>
-            <w:pPr>
-              <w:jc w:val="center"/>
-            </w:pPr>
             <w:r>
-              <w:t>1476</w:t>
+              <w:t xml:space="preserve">1426</w:t>
             </w:r>
           </w:p>
         </w:tc>
@@ -1484,11 +1611,8 @@
             <w:tcW w:type="dxa" w:w="2160"/>
           </w:tcPr>
           <w:p>
-            <w:pPr>
-              <w:jc w:val="center"/>
-            </w:pPr>
             <w:r>
-              <w:t>116.6</w:t>
+              <w:t xml:space="preserve">128.34</w:t>
             </w:r>
           </w:p>
         </w:tc>
@@ -1497,11 +1621,8 @@
             <w:tcW w:type="dxa" w:w="2160"/>
           </w:tcPr>
           <w:p>
-            <w:pPr>
-              <w:jc w:val="center"/>
-            </w:pPr>
             <w:r>
-              <w:t>7.9%</w:t>
+              <w:t xml:space="preserve">9.0%</w:t>
             </w:r>
           </w:p>
         </w:tc>
@@ -1615,9 +1736,6 @@
             <w:tcW w:type="dxa" w:w="2160"/>
           </w:tcPr>
           <w:p>
-            <w:pPr>
-              <w:jc w:val="center"/>
-            </w:pPr>
             <w:r>
               <w:t>1</w:t>
             </w:r>
@@ -1628,11 +1746,8 @@
             <w:tcW w:type="dxa" w:w="2160"/>
           </w:tcPr>
           <w:p>
-            <w:pPr>
-              <w:jc w:val="center"/>
-            </w:pPr>
             <w:r>
-              <w:t>24</w:t>
+              <w:t xml:space="preserve">24</w:t>
             </w:r>
           </w:p>
         </w:tc>
@@ -1641,11 +1756,8 @@
             <w:tcW w:type="dxa" w:w="2160"/>
           </w:tcPr>
           <w:p>
-            <w:pPr>
-              <w:jc w:val="center"/>
-            </w:pPr>
             <w:r>
-              <w:t>145</w:t>
+              <w:t xml:space="preserve">145</w:t>
             </w:r>
           </w:p>
         </w:tc>
@@ -1654,11 +1766,8 @@
             <w:tcW w:type="dxa" w:w="2160"/>
           </w:tcPr>
           <w:p>
-            <w:pPr>
-              <w:jc w:val="center"/>
-            </w:pPr>
             <w:r>
-              <w:t>10.15</w:t>
+              <w:t xml:space="preserve">10.15</w:t>
             </w:r>
           </w:p>
         </w:tc>
@@ -1667,11 +1776,8 @@
             <w:tcW w:type="dxa" w:w="2160"/>
           </w:tcPr>
           <w:p>
-            <w:pPr>
-              <w:jc w:val="center"/>
-            </w:pPr>
             <w:r>
-              <w:t>7.0%</w:t>
+              <w:t xml:space="preserve">7.0%</w:t>
             </w:r>
           </w:p>
         </w:tc>
@@ -1682,9 +1788,6 @@
             <w:tcW w:type="dxa" w:w="2160"/>
           </w:tcPr>
           <w:p>
-            <w:pPr>
-              <w:jc w:val="center"/>
-            </w:pPr>
             <w:r>
               <w:t>2</w:t>
             </w:r>
@@ -1695,11 +1798,8 @@
             <w:tcW w:type="dxa" w:w="2160"/>
           </w:tcPr>
           <w:p>
-            <w:pPr>
-              <w:jc w:val="center"/>
-            </w:pPr>
             <w:r>
-              <w:t>24</w:t>
+              <w:t xml:space="preserve">24</w:t>
             </w:r>
           </w:p>
         </w:tc>
@@ -1708,11 +1808,8 @@
             <w:tcW w:type="dxa" w:w="2160"/>
           </w:tcPr>
           <w:p>
-            <w:pPr>
-              <w:jc w:val="center"/>
-            </w:pPr>
             <w:r>
-              <w:t>618</w:t>
+              <w:t xml:space="preserve">618</w:t>
             </w:r>
           </w:p>
         </w:tc>
@@ -1721,11 +1818,8 @@
             <w:tcW w:type="dxa" w:w="2160"/>
           </w:tcPr>
           <w:p>
-            <w:pPr>
-              <w:jc w:val="center"/>
-            </w:pPr>
             <w:r>
-              <w:t>49.44</w:t>
+              <w:t xml:space="preserve">49.44</w:t>
             </w:r>
           </w:p>
         </w:tc>
@@ -1734,11 +1828,8 @@
             <w:tcW w:type="dxa" w:w="2160"/>
           </w:tcPr>
           <w:p>
-            <w:pPr>
-              <w:jc w:val="center"/>
-            </w:pPr>
             <w:r>
-              <w:t>8.0%</w:t>
+              <w:t xml:space="preserve">8.0%</w:t>
             </w:r>
           </w:p>
         </w:tc>
@@ -1749,9 +1840,6 @@
             <w:tcW w:type="dxa" w:w="2160"/>
           </w:tcPr>
           <w:p>
-            <w:pPr>
-              <w:jc w:val="center"/>
-            </w:pPr>
             <w:r>
               <w:t>3</w:t>
             </w:r>
@@ -1762,11 +1850,8 @@
             <w:tcW w:type="dxa" w:w="2160"/>
           </w:tcPr>
           <w:p>
-            <w:pPr>
-              <w:jc w:val="center"/>
-            </w:pPr>
             <w:r>
-              <w:t>24</w:t>
+              <w:t xml:space="preserve">24</w:t>
             </w:r>
           </w:p>
         </w:tc>
@@ -1775,11 +1860,8 @@
             <w:tcW w:type="dxa" w:w="2160"/>
           </w:tcPr>
           <w:p>
-            <w:pPr>
-              <w:jc w:val="center"/>
-            </w:pPr>
             <w:r>
-              <w:t>1426</w:t>
+              <w:t xml:space="preserve">1426</w:t>
             </w:r>
           </w:p>
         </w:tc>
@@ -1788,11 +1870,8 @@
             <w:tcW w:type="dxa" w:w="2160"/>
           </w:tcPr>
           <w:p>
-            <w:pPr>
-              <w:jc w:val="center"/>
-            </w:pPr>
             <w:r>
-              <w:t>128.34</w:t>
+              <w:t xml:space="preserve">128.34</w:t>
             </w:r>
           </w:p>
         </w:tc>
@@ -1801,11 +1880,8 @@
             <w:tcW w:type="dxa" w:w="2160"/>
           </w:tcPr>
           <w:p>
-            <w:pPr>
-              <w:jc w:val="center"/>
-            </w:pPr>
             <w:r>
-              <w:t>9.0%</w:t>
+              <w:t xml:space="preserve">9.0%</w:t>
             </w:r>
           </w:p>
         </w:tc>

</xml_diff>

<commit_message>
Enhance document generation with key missing datasheet sections
Adds logic to include missing sections like assay principle and reproducibility table.

Replit-Commit-Author: Agent
Replit-Commit-Session-Id: 86e32257-9f57-45d9-b7c9-9c3928182bb3
Replit-Commit-Screenshot-Url: https://storage.googleapis.com/screenshot-production-us-central1/9117525c-531f-4e40-bc2d-dbaf9de7854f/d6747be1-436e-4b40-90ea-594052cf489f.jpg
</commit_message>
<xml_diff>
--- a/output_populated_template.docx
+++ b/output_populated_template.docx
@@ -4,7 +4,6 @@
   <w:body>
     <w:p>
       <w:pPr>
-        <w:pStyle w:val="Title"/>
         <w:jc w:val="center"/>
       </w:pPr>
       <w:r>
@@ -13,7 +12,7 @@
           <w:b/>
           <w:sz w:val="72"/>
         </w:rPr>
-        <w:t xml:space="preserve">ELISA Kit (EK1586)</w:t>
+        <w:t xml:space="preserve">Mouse KLK1/Kallikrein 1 ELISA Kit (EK1586)</w:t>
       </w:r>
     </w:p>
     <w:p>
@@ -22,52 +21,50 @@
       </w:pPr>
       <w:r>
         <w:rPr>
-          <w:b/>
+          <w:rFonts w:ascii="Calibri" w:hAnsi="Calibri"/>
+          <w:sz w:val="22"/>
         </w:rPr>
-        <w:t xml:space="preserve">Catalog Number: </w:t>
-      </w:r>
-      <w:r>
-        <w:t xml:space="preserve">EK1586</w:t>
-      </w:r>
-      <w:r>
-        <w:rPr>
-          <w:b/>
-        </w:rPr>
+        <w:t xml:space="preserve">Catalog Number: EK1586</w:t>
         <w:br/>
-        <w:t xml:space="preserve">Lot Number: </w:t>
-      </w:r>
-      <w:r>
-        <w:t xml:space="preserve">LOT#_______</w:t>
+        <w:t xml:space="preserve">Lot Number: SAMPLE</w:t>
       </w:r>
     </w:p>
     <w:p>
       <w:pPr>
         <w:pStyle w:val="Heading2"/>
+        <w:jc w:val="left"/>
       </w:pPr>
       <w:r>
         <w:rPr>
+          <w:rFonts w:ascii="Calibri" w:hAnsi="Calibri"/>
+          <w:b/>
           <w:color w:val="0046B4"/>
+          <w:sz w:val="22"/>
         </w:rPr>
         <w:t>INTENDED USE</w:t>
       </w:r>
     </w:p>
     <w:p>
+      <w:pPr/>
       <w:r>
+        <w:rPr>
+          <w:rFonts w:ascii="Calibri" w:hAnsi="Calibri"/>
+          <w:sz w:val="22"/>
+        </w:rPr>
         <w:t xml:space="preserve">For the quantitation of Mouse Klk1 concentrations in cell culture supernatants, cell lysates, serum and plasma (heparin, EDTA).</w:t>
-      </w:r>
-    </w:p>
-    <w:p>
-      <w:r>
-        <w:br w:type="page"/>
       </w:r>
     </w:p>
     <w:p>
       <w:pPr>
         <w:pStyle w:val="Heading2"/>
+        <w:jc w:val="left"/>
       </w:pPr>
       <w:r>
         <w:rPr>
+          <w:rFonts w:ascii="Calibri" w:hAnsi="Calibri"/>
+          <w:b/>
           <w:color w:val="0046B4"/>
+          <w:sz w:val="22"/>
         </w:rPr>
         <w:t>TECHNICAL DETAILS</w:t>
       </w:r>
@@ -100,11 +97,7 @@
           <w:tcPr>
             <w:tcW w:type="dxa" w:w="5400"/>
           </w:tcPr>
-          <w:p>
-            <w:r>
-              <w:t xml:space="preserve">The capture antibody is monoclonal antibody from rat and the detection antibody is polyclonal antibody from goat.</w:t>
-            </w:r>
-          </w:p>
+          <w:p/>
         </w:tc>
       </w:tr>
       <w:tr>
@@ -125,11 +118,7 @@
           <w:tcPr>
             <w:tcW w:type="dxa" w:w="5400"/>
           </w:tcPr>
-          <w:p>
-            <w:r>
-              <w:t xml:space="preserve">Natural and recombinant Mouse Klk1</w:t>
-            </w:r>
-          </w:p>
+          <w:p/>
         </w:tc>
       </w:tr>
       <w:tr>
@@ -150,11 +139,7 @@
           <w:tcPr>
             <w:tcW w:type="dxa" w:w="5400"/>
           </w:tcPr>
-          <w:p>
-            <w:r>
-              <w:t xml:space="preserve">Expression system for standard: NS0; Immunogen sequence: I25-D261</w:t>
-            </w:r>
-          </w:p>
+          <w:p/>
         </w:tc>
       </w:tr>
       <w:tr>
@@ -175,21 +160,21 @@
           <w:tcPr>
             <w:tcW w:type="dxa" w:w="5400"/>
           </w:tcPr>
-          <w:p>
-            <w:r>
-              <w:t xml:space="preserve">This kit is for the detection of Mouse Klk1. No significant cross-reactivity or interference between Klk1 and its analogs was observed. This claim is limited by existing techniques; therefore, cross- reactivity may exist with untested analogs.</w:t>
-            </w:r>
-          </w:p>
+          <w:p/>
         </w:tc>
       </w:tr>
     </w:tbl>
     <w:p>
       <w:pPr>
         <w:pStyle w:val="Heading2"/>
+        <w:jc w:val="left"/>
       </w:pPr>
       <w:r>
         <w:rPr>
+          <w:rFonts w:ascii="Calibri" w:hAnsi="Calibri"/>
+          <w:b/>
           <w:color w:val="0046B4"/>
+          <w:sz w:val="22"/>
         </w:rPr>
         <w:t>OVERVIEW</w:t>
       </w:r>
@@ -224,7 +209,7 @@
           </w:tcPr>
           <w:p>
             <w:r>
-              <w:t xml:space="preserve">Mouse KLK1/Kallikrein 1 ELISA Kit</w:t>
+              <w:t xml:space="preserve">Mouse KLK1/Kallikrein 1 ELISA Kit (EK1586)</w:t>
             </w:r>
           </w:p>
         </w:tc>
@@ -247,11 +232,7 @@
           <w:tcPr>
             <w:tcW w:type="dxa" w:w="5400"/>
           </w:tcPr>
-          <w:p>
-            <w:r>
-              <w:t xml:space="preserve">This kit is for the detection of Mouse Klk1. No significant cross-reactivity or interference between Klk1 and its analogs was observed. This claim is limited by existing techniques; therefore, cross- reactivity may exist with untested analogs.</w:t>
-            </w:r>
-          </w:p>
+          <w:p/>
         </w:tc>
       </w:tr>
       <w:tr>
@@ -272,11 +253,7 @@
           <w:tcPr>
             <w:tcW w:type="dxa" w:w="5400"/>
           </w:tcPr>
-          <w:p>
-            <w:r>
-              <w:t xml:space="preserve">96 wells/kit, with removable strips.</w:t>
-            </w:r>
-          </w:p>
+          <w:p/>
         </w:tc>
       </w:tr>
       <w:tr>
@@ -297,11 +274,7 @@
           <w:tcPr>
             <w:tcW w:type="dxa" w:w="5400"/>
           </w:tcPr>
-          <w:p>
-            <w:r>
-              <w:t xml:space="preserve">Mouse KLK1 / Kallikrein 1 / Tissue kallikrein ELISA Kit  (96 Tests). Quantitate Mouse Klk1 in cell culture supernatants, cell lysates, serum and plasma (heparin, EDTA). Sensitivity: 12pg/ml. The brand  indicates this is a premium quality ELISA kit. Each  kit delivers precise quantification, high sensitivity, and excellent reproducibility. Only our most reliable and effective kits qualify as , guaranteeing top-tier results for your assays.</w:t>
-            </w:r>
-          </w:p>
+          <w:p/>
         </w:tc>
       </w:tr>
       <w:tr>
@@ -322,11 +295,7 @@
           <w:tcPr>
             <w:tcW w:type="dxa" w:w="5400"/>
           </w:tcPr>
-          <w:p>
-            <w:r>
-              <w:t xml:space="preserve">12 pg/ml</w:t>
-            </w:r>
-          </w:p>
+          <w:p/>
         </w:tc>
       </w:tr>
       <w:tr>
@@ -339,7 +308,7 @@
               <w:rPr>
                 <w:b/>
               </w:rPr>
-              <w:t>Cross Reactivity</w:t>
+              <w:t>Sample Volume</w:t>
             </w:r>
           </w:p>
         </w:tc>
@@ -347,11 +316,7 @@
           <w:tcPr>
             <w:tcW w:type="dxa" w:w="5400"/>
           </w:tcPr>
-          <w:p>
-            <w:r>
-              <w:t xml:space="preserve">62.5 pg/ml - 4,000 pg/ml</w:t>
-            </w:r>
-          </w:p>
+          <w:p/>
         </w:tc>
       </w:tr>
       <w:tr>
@@ -364,7 +329,7 @@
               <w:rPr>
                 <w:b/>
               </w:rPr>
-              <w:t>Storage</w:t>
+              <w:t>Assay Time</w:t>
             </w:r>
           </w:p>
         </w:tc>
@@ -372,11 +337,7 @@
           <w:tcPr>
             <w:tcW w:type="dxa" w:w="5400"/>
           </w:tcPr>
-          <w:p>
-            <w:r>
-              <w:t xml:space="preserve">Store at 4°C for 6 months, at -20°C for 12 months. Avoid multiple freeze-thaw cycles (Ships with gel ice, can store for up to 3 days in room temperature. Freeze upon receiving.)</w:t>
-            </w:r>
-          </w:p>
+          <w:p/>
         </w:tc>
       </w:tr>
       <w:tr>
@@ -389,7 +350,7 @@
               <w:rPr>
                 <w:b/>
               </w:rPr>
-              <w:t>Expiration</w:t>
+              <w:t>Protocol</w:t>
             </w:r>
           </w:p>
         </w:tc>
@@ -397,37 +358,71 @@
           <w:tcPr>
             <w:tcW w:type="dxa" w:w="5400"/>
           </w:tcPr>
-          <w:p>
-            <w:r>
-              <w:t xml:space="preserve">P15947</w:t>
-            </w:r>
-          </w:p>
+          <w:p/>
         </w:tc>
       </w:tr>
     </w:tbl>
     <w:p>
       <w:pPr>
         <w:pStyle w:val="Heading2"/>
+        <w:jc w:val="left"/>
       </w:pPr>
       <w:r>
         <w:rPr>
+          <w:rFonts w:ascii="Calibri" w:hAnsi="Calibri"/>
+          <w:b/>
           <w:color w:val="0046B4"/>
+          <w:sz w:val="22"/>
         </w:rPr>
         <w:t>BACKGROUND</w:t>
       </w:r>
     </w:p>
     <w:p>
+      <w:pPr/>
       <w:r>
+        <w:rPr>
+          <w:rFonts w:ascii="Calibri" w:hAnsi="Calibri"/>
+          <w:sz w:val="22"/>
+        </w:rPr>
         <w:t xml:space="preserve">Kallikrein-1, also known as tissue kallikrein, is a protein that in humans is encoded by the KLK1 gene. This serine protease generates Lys-bradykinin by specific proteolysis of kininogen-1. KLK1 is a member of the peptidase S1 family. Its gene is mapped to 19q13.3. In all, it has got 262-amino acids which contain a putative signal peptide, followed by a short activating peptide and the protease domain. The protein is mainly found in kidney, pancreas, and salivary gland, showing a unique pattern of tissue-specific expression relative to other members of the family. KLK1 is implicated in carcinogenesis and some have potential as novel cancer and other disease biomarkers.</w:t>
       </w:r>
     </w:p>
     <w:p>
       <w:pPr>
         <w:pStyle w:val="Heading2"/>
+        <w:jc w:val="left"/>
       </w:pPr>
       <w:r>
         <w:rPr>
+          <w:rFonts w:ascii="Calibri" w:hAnsi="Calibri"/>
+          <w:b/>
           <w:color w:val="0046B4"/>
+          <w:sz w:val="22"/>
+        </w:rPr>
+        <w:t>ASSAY PRINCIPLE</w:t>
+      </w:r>
+    </w:p>
+    <w:p>
+      <w:pPr/>
+      <w:r>
+        <w:rPr>
+          <w:rFonts w:ascii="Calibri" w:hAnsi="Calibri"/>
+          <w:sz w:val="22"/>
+        </w:rPr>
+        <w:t xml:space="preserve">The Innovative Research Mouse Klk1 Pre-Coated ELISA (Enzyme-Linked Immunosorbent Assay) kit is a solid-phase immunoassay specially designed to measure Mouse Klk1 with a 96-well strip plate that is pre-coated with antibody specific for Klk1. The detection antibody is a biotinylated antibody specific for Klk1. The capture antibody is monoclonal antibody from rat and the detection antibody is polyclonal antibody from goat. The kit includes Mouse Klk1 protein as standards. To measure Mouse Klk1, add standards and samples to the wells, then add the biotinylated detection antibody. Wash the wells with PBS or TBS buffer, and add Avidin-Biotin-Peroxidase Complex (ABC-HRP). Wash away the unbounded ABC-HRP with PBS or TBS buffer and add TMB. TMB is an HRP substrate and will be catalyzed to produce a blue color product, which changes into yellow after adding the acidic stop solution. The absorbance of the yellow product at 450nm is linearly proportional to Mouse Klk1 in the sample. Read the absorbance of the yellow product in each well using a plate reader, and benchmark the sample wells' readings against the standard curve to determine the concentration of Mouse Klk1 in the sample.</w:t>
+      </w:r>
+    </w:p>
+    <w:p>
+      <w:pPr>
+        <w:pStyle w:val="Heading2"/>
+        <w:jc w:val="left"/>
+      </w:pPr>
+      <w:r>
+        <w:rPr>
+          <w:rFonts w:ascii="Calibri" w:hAnsi="Calibri"/>
+          <w:b/>
+          <w:color w:val="0046B4"/>
+          <w:sz w:val="22"/>
         </w:rPr>
         <w:t>KIT COMPONENTS</w:t>
       </w:r>
@@ -962,116 +957,271 @@
     <w:p>
       <w:pPr>
         <w:pStyle w:val="Heading2"/>
+        <w:jc w:val="left"/>
       </w:pPr>
       <w:r>
         <w:rPr>
+          <w:rFonts w:ascii="Calibri" w:hAnsi="Calibri"/>
+          <w:b/>
           <w:color w:val="0046B4"/>
+          <w:sz w:val="22"/>
         </w:rPr>
         <w:t>MATERIALS REQUIRED BUT NOT PROVIDED</w:t>
       </w:r>
     </w:p>
     <w:p>
+      <w:pPr/>
       <w:r>
-        <w:t xml:space="preserve">• Microplate reader capable of reading absorbance at 450 nm. Incubator. • Automated plate washer (optional) • Pipettes and pipette tips capable of precisely dispensing 0.5 µl through 1 ml volumes of aqueous solutions. Multichannel pipettes are recommended for a large numbers of samples. • Deionized or distilled water. 500 ml graduated cylinders. Test tubes for dilution.</w:t>
+        <w:rPr>
+          <w:rFonts w:ascii="Calibri" w:hAnsi="Calibri"/>
+          <w:sz w:val="22"/>
+        </w:rPr>
+        <w:t xml:space="preserve">• Microplate reader capable of reading absorbance at 450 nm. Incubator.</w:t>
+        <w:br/>
+        <w:t xml:space="preserve">• Automated plate washer (optional)</w:t>
+        <w:br/>
+        <w:t xml:space="preserve">• Pipettes and pipette tips capable of precisely dispensing 0.5 µl through 1 ml volumes of aqueous solutions. Multichannel pipettes are recommended for a large numbers of samples.</w:t>
+        <w:br/>
+        <w:t xml:space="preserve">• Deionized or distilled water. 500 ml graduated cylinders. Test tubes for dilution.</w:t>
       </w:r>
     </w:p>
     <w:p>
       <w:pPr>
         <w:pStyle w:val="Heading2"/>
+        <w:jc w:val="left"/>
       </w:pPr>
       <w:r>
         <w:rPr>
+          <w:rFonts w:ascii="Calibri" w:hAnsi="Calibri"/>
+          <w:b/>
           <w:color w:val="0046B4"/>
+          <w:sz w:val="22"/>
         </w:rPr>
         <w:t>REAGENT PREPARATION</w:t>
       </w:r>
     </w:p>
     <w:p>
+      <w:pPr/>
       <w:r>
+        <w:rPr>
+          <w:rFonts w:ascii="Calibri" w:hAnsi="Calibri"/>
+          <w:sz w:val="22"/>
+        </w:rPr>
         <w:t xml:space="preserve">Bring all reagents to room temperature before use. Wash Buffer: Dilute Wash Buffer (25X) with distilled water. For example, if preparing 500 ml of Wash Buffer, dilute 20 ml of Wash Buffer (25X) into 480 ml of distilled water. Standard: Reconstitute the standard with standard diluent according to the label instructions. This reconstitution produces a stock solution. Let the standard stand for a minimum of 15 minutes with gentle agitation prior to making dilutions. Detection Reagent A and B: Dilute to the working concentration using Assay Diluent A and B, respectively.</w:t>
       </w:r>
     </w:p>
     <w:p>
       <w:pPr>
         <w:pStyle w:val="Heading2"/>
+        <w:jc w:val="left"/>
       </w:pPr>
       <w:r>
         <w:rPr>
+          <w:rFonts w:ascii="Calibri" w:hAnsi="Calibri"/>
+          <w:b/>
           <w:color w:val="0046B4"/>
+          <w:sz w:val="22"/>
         </w:rPr>
         <w:t>DILUTION OF STANDARD</w:t>
       </w:r>
     </w:p>
     <w:p>
+      <w:pPr/>
       <w:r>
+        <w:rPr>
+          <w:rFonts w:ascii="Calibri" w:hAnsi="Calibri"/>
+          <w:sz w:val="22"/>
+        </w:rPr>
         <w:t xml:space="preserve">1. Label 7 tubes, one for each standard: 4000 pg/ml, 2000 pg/ml, 1000 pg/ml, 500 pg/ml, 250 pg/ml, 125 pg/ml, and 62.5 pg/ml. 2. Pipette 300 µl of the Sample Diluent into each tube. 3. Pipette 300 µl of the reconstituted standard into the first tube and mix to create the 4000 pg/ml standard. 4. Pipette 300 µl from the 4000 pg/ml tube into the second tube and mix to create the 2000 pg/ml standard. 5. Continue this process for the remaining tubes. 6. The Sample Diluent serves as the zero standard (0 pg/ml).</w:t>
       </w:r>
     </w:p>
     <w:p>
       <w:pPr>
         <w:pStyle w:val="Heading2"/>
+        <w:jc w:val="left"/>
       </w:pPr>
       <w:r>
         <w:rPr>
+          <w:rFonts w:ascii="Calibri" w:hAnsi="Calibri"/>
+          <w:b/>
           <w:color w:val="0046B4"/>
+          <w:sz w:val="22"/>
         </w:rPr>
         <w:t>PREPARATIONS BEFORE ASSAY</w:t>
       </w:r>
     </w:p>
     <w:p>
+      <w:pPr/>
       <w:r>
+        <w:rPr>
+          <w:rFonts w:ascii="Calibri" w:hAnsi="Calibri"/>
+          <w:sz w:val="22"/>
+        </w:rPr>
         <w:t>1. Prepare all reagents, samples, and standards according to the instructions.</w:t>
       </w:r>
     </w:p>
     <w:p>
+      <w:pPr/>
       <w:r>
+        <w:rPr>
+          <w:rFonts w:ascii="Calibri" w:hAnsi="Calibri"/>
+          <w:sz w:val="22"/>
+        </w:rPr>
         <w:t>2. Confirm that you have the appropriate non-supplied equipment available.</w:t>
       </w:r>
     </w:p>
     <w:p>
+      <w:pPr/>
       <w:r>
+        <w:rPr>
+          <w:rFonts w:ascii="Calibri" w:hAnsi="Calibri"/>
+          <w:sz w:val="22"/>
+        </w:rPr>
         <w:t>3. Spin down all components to the bottom of the tube before opening.</w:t>
       </w:r>
     </w:p>
     <w:p>
+      <w:pPr/>
       <w:r>
+        <w:rPr>
+          <w:rFonts w:ascii="Calibri" w:hAnsi="Calibri"/>
+          <w:sz w:val="22"/>
+        </w:rPr>
         <w:t>4. Don't let the 96-well plate dry out as this will inactivate active components.</w:t>
       </w:r>
     </w:p>
     <w:p>
+      <w:pPr/>
       <w:r>
+        <w:rPr>
+          <w:rFonts w:ascii="Calibri" w:hAnsi="Calibri"/>
+          <w:sz w:val="22"/>
+        </w:rPr>
         <w:t>5. Don't reuse tips and tubes to avoid cross-contamination. Avoid using reagents from different batches.</w:t>
       </w:r>
     </w:p>
     <w:p>
       <w:pPr>
         <w:pStyle w:val="Heading2"/>
+        <w:jc w:val="left"/>
       </w:pPr>
       <w:r>
         <w:rPr>
+          <w:rFonts w:ascii="Calibri" w:hAnsi="Calibri"/>
+          <w:b/>
           <w:color w:val="0046B4"/>
+          <w:sz w:val="22"/>
+        </w:rPr>
+        <w:t>SAMPLE PREPARATION AND STORAGE</w:t>
+      </w:r>
+    </w:p>
+    <w:p>
+      <w:pPr/>
+      <w:r>
+        <w:rPr>
+          <w:rFonts w:ascii="Calibri" w:hAnsi="Calibri"/>
+          <w:sz w:val="22"/>
+        </w:rPr>
+        <w:t xml:space="preserve">When first using a kit, appropriate validation steps should be taken before using valuable samples. Confirm that the kit adequately detects the target antigen in your intended sample type(s) by running control samples. If the concentration of target antigen within your samples is unknown, a preliminary experiment should be run using a control sample to determine the optimal sample dilution (see Sample Preparation). To inspect the validity of experiment operation and the appropriateness of sample dilution proportion, a pilot experiment using standards and a small number of samples is recommended. Before using the kit, spin tubes to bring down all components to the bottom of the tubes. Don’t let the 96-well plate dry out since this will inactivate active components on the plate. Don’t reuse tips and tubes to avoid cross-contamination. Avoid using the reagents from different batches together.</w:t>
+      </w:r>
+    </w:p>
+    <w:p>
+      <w:pPr>
+        <w:pStyle w:val="Heading2"/>
+        <w:jc w:val="left"/>
+      </w:pPr>
+      <w:r>
+        <w:rPr>
+          <w:rFonts w:ascii="Calibri" w:hAnsi="Calibri"/>
+          <w:b/>
+          <w:color w:val="0046B4"/>
+          <w:sz w:val="22"/>
+        </w:rPr>
+        <w:t>SAMPLE COLLECTION NOTES</w:t>
+      </w:r>
+    </w:p>
+    <w:p>
+      <w:pPr/>
+      <w:r>
+        <w:rPr>
+          <w:rFonts w:ascii="Calibri" w:hAnsi="Calibri"/>
+          <w:sz w:val="22"/>
+        </w:rPr>
+        <w:t xml:space="preserve">Innovative Research recommends that samples are used immediately upon preparation. Avoid repeated freeze/thaw cycles for all samples. In the event that a sample type not listed above is intended to be used with the kit, it is recommended that the customer conduct validation experiments in order to be confident in the results. Due to chemical interference, the use of tissue or cell extraction samples prepared by chemical lysis buffers may result in inaccurate results. Due to factors including cell viability, cell number, or sampling time, samples from cell culture supernatant may not be detected by the kit. Samples should be brought to room temperature (18-25°C) before performing the assay without the use of extra heating.</w:t>
+      </w:r>
+    </w:p>
+    <w:p>
+      <w:pPr>
+        <w:pStyle w:val="Heading2"/>
+        <w:jc w:val="left"/>
+      </w:pPr>
+      <w:r>
+        <w:rPr>
+          <w:rFonts w:ascii="Calibri" w:hAnsi="Calibri"/>
+          <w:b/>
+          <w:color w:val="0046B4"/>
+          <w:sz w:val="22"/>
+        </w:rPr>
+        <w:t>SAMPLE DILUTION GUIDELINE</w:t>
+      </w:r>
+    </w:p>
+    <w:p>
+      <w:pPr/>
+      <w:r>
+        <w:rPr>
+          <w:rFonts w:ascii="Calibri" w:hAnsi="Calibri"/>
+          <w:sz w:val="22"/>
+        </w:rPr>
+        <w:t xml:space="preserve">To inspect the validity of experiment operation and the appropriateness of sample dilution proportion, a pilot experiment using standards and a small number of samples is recommended. Before using the kit, spin tubes to bring down all components to the bottom of the tubes. Don’t let the 96-well plate dry out since this will inactivate active components on the plate. Don’t reuse tips and tubes to avoid cross-contamination. Avoid using the reagents from different batches together. The kit should not be used beyond the expiration date on the kit label. Any variation in diluent, operator, pipetting technique, washing technique, incubation time or temperature, and kit age can cause variation in binding. Variations in sample collection, processing, and storage may cause sample value differences. Kit Components/Materials Provided Required Materials That Are Not Supplied Microplate reader capable of reading absorbance at 450 nm. Incubator. Automated plate washer (optional) Pipettes and pipette tips capable of precisely dispensing 0.5 µl through 1 ml volumes of aqueous solutions. Multichannel pipettes are recommended for a large numbers of samples. Deionized or distilled water. 500 ml graduated cylinders. Test tubes for dilution. Mouse Klk1 ELISA Standard Curve Example The highest O.D. value might be higher or lower than in the example. The experiment result is statistically significant if the highest O.D. value is no less than 1.0. Mouse KLK1 ELISA Kit standard curve A standard curve is provided for demonstration only. A standard curve should be generated for each set of samples assayed. Intra/Inter-Assay Variability Innovative Research spends great efforts in documenting lot-to-lot variability and ensuring our assay kits produce robust data that are reproducible. Intra-Assay Precision (Precision within an assay): Three samples of known concentration were tested on one plate to assess intra-assay precision. Inter-Assay Precision (Precision across assays): Three samples of known concentration were tested in separate assays to assess inter-assay precision. Reproducibility We ensure reproducibility by testing three samples with differing concentrations of Klk1 in ELISA kits from four different production batches/lots. *number of samples for each test n=16. Preparation Before The Experiment Dilution of Mouse Klk1 Standard Number tubes 1-8. Final Concentrations to be Tube # 1: 4,000.00 pg/ml, # 2: 2,000.00 pg/ml, # 3: 1,000.00 pg/ml, # 4: 500.00 pg/ml, # 5: 250.00 pg/ml, # 6: 125.00 pg/ml, # 7: 62.50 pg/ml, # 8: Sample Diluent serves as the zero standard (0 pg/ml). To generate standard #1, add 400 µl of the reconstituted standard stock solution of 10 ng/ml and 600 µl of sample diluent to tube #1 for a final volume of 1000 µl. Mix thoroughly. Add 300 µl of sample diluent to tubes # 2-7. To generate standard # 2, add 300 µl of standard # 1 from tube # 1 to tube # 2 for a final volume of 600 µl. Mix thoroughly. To generate standard # 3, add 300 µl of standard # 2 from tube # 2 to tube # 3 for a final volume of 600 µl. Mix thoroughly. Continue the serial dilution for tube # 4-7. Sample Preparation and Storage These sample collection instructions and storage conditions are intended as a general guideline, and the sample stability has not been evaluated. Sample dilution ratios should be determined by a pilot study (run a serial dilution of samples and see which dilution ratio results in the idea O.D., near the middle of the standard range). In general, high concentration samples can be dilutioned by 1:100, mid concentration samples 1:10, low concentration samples 1:2 or neat. Sample Collection Notes Innovative Research recommends that samples are used immediately upon preparation. Avoid repeated freeze/thaw cycles for all samples. In the event that a sample type not listed above is intended to be used with the kit, it is recommended that the customer conduct validation experiments in order to be confident in the results. Due to chemical interference, the use of tissue or cell extraction samples prepared by chemical lysis buffers may result in inaccurate results. Due to factors including cell viability, cell number, or sampling time, samples from cell culture supernatant may not be detected by the kit. Samples should be brought to room temperature (18-25°C) before performing the assay without the use of extra heating. Sample concentrations should be predicted before being used in the assay. If the sample concentration is not within the range of the standard curve, users must determine the optimal sample dilutions for their particular experiments. Innovative Research is responsible for the quality and performance of the kit components but is NOT responsible for the performance of customer supplied samples used with the kit. Sample Dilution Guideline The user needs to estimate the concentration of the target protein in the sample and use an appropriate dilution factor so that the diluted target protein concentration falls in the range of O.D. values of the standard curve. Dilute the sample using provided diluent buffer. Pilot tests using a dilution series of each sample type are necessary. The sample must be mixed thoroughly with Sample Diluent.</w:t>
+      </w:r>
+    </w:p>
+    <w:p>
+      <w:pPr>
+        <w:pStyle w:val="Heading2"/>
+        <w:jc w:val="left"/>
+      </w:pPr>
+      <w:r>
+        <w:rPr>
+          <w:rFonts w:ascii="Calibri" w:hAnsi="Calibri"/>
+          <w:b/>
+          <w:color w:val="0046B4"/>
+          <w:sz w:val="22"/>
         </w:rPr>
         <w:t>ASSAY PROTOCOL</w:t>
       </w:r>
     </w:p>
     <w:p>
+      <w:pPr/>
       <w:r>
+        <w:rPr>
+          <w:rFonts w:ascii="Calibri" w:hAnsi="Calibri"/>
+          <w:sz w:val="22"/>
+        </w:rPr>
         <w:t xml:space="preserve">1. It is recommended that all reagents and materials be equilibrated to room temperature (18-25°C) prior to the experiment (see Preparation Before The Experiment, if you have missed this information). Prepare all reagents and working standards as directed previously. Remove excess microplate strips from the plate frame and seal and store them in the original packaging. Add 100 µl of the standard, samples, or control per well. Add 100 µl of the Sample Diluent into the zero well. At least two replicates of each standard, sample, or control is recommended. Cover with the plate sealer provided and incubate for 120 minutes at room temperature (or 90 min. at 37 °C). Remove the cover and discard the liquid in the wells into an appropriate waste receptacle. Invert the plate on the benchtop onto a paper towel and tap the plate to gently blot any remaining liquid. It is recommended that the wells are not allowed to completely dry at any time. Add 100 µl of the prepared 1x Biotinylated Anti-Mouse Klk1 antibody to each well. Cover with a plate sealer and incubate for 90 minutes at room temperature (or 60 minutes at 37°C). Wash the plate 3 times with the 1x wash buffer: Discard the liquid in the wells into an appropriate waste receptacle. Then, invert the plate on the benchtop onto a paper towel and tap the plate to gently blot any remaining liquid. It is recommended that the wells are not allowed to completely dry at any time. Add 300 µl of the 1x wash buffer to each assay well. (For cleaner background incubate for 60 seconds between each wash). Repeat steps a-b 2 additional times. Discard the wash buffer in the wells into an appropriate waste receptacle. Then, invert the plate on the benchtop onto a paper towel and tap the plate to gently blot any remaining liquid. Add 100 µl of the prepared 1x Avidin-Biotin-Peroxidase Complex into each well. Cover with the plate sealer provided and incubate for 40 minutes at RT (or 30 minutes at 37°C). Wash the plate 5 times with the 1x wash buffer: Discard the liquid in the wells into an appropriate waste receptacle. Then, invert the plate on the benchtop onto a paper towel and tap the plate to gently blot any remaining liquid. It is recommended that the wells are not allowed to completely dry at any time. Add 300 µl of the 1x wash buffer to each assay well. (For cleaner background incubate for 60 seconds between each wash). Repeat steps a-b 4 additional times. Discard the wash buffer in the wells into an appropriate waste receptacle. Then, invert the plate on the benchtop onto a paper towel and tap the plate to gently blot any remaining liquid. Add 90 µl of Color Developing Reagent to each well. Cover with the plate sealer provided and incubate in the dark for 30 minutes at RT (or 15-25 minutes at 37°C). (The optimal incubation time must be empirically determined. A guideline to look for is blue shading the top four standard wells, while the remaining standards remain clear.) Add 100 µl of Stop Solution to each well. The color should immediately change to yellow. Within 30 minutes of stopping the reaction, the O.D. absorbance should be read with a microplate reader at 450nm. Assay Protocol Notes Solutions: To avoid cross-contamination, change pipette tips between additions of each standard, between sample additions, and between reagent additions. Also, use separate reservoirs for each reagent. Applying Solutions: All solutions should be added to the bottom of the ELISA plate well. Avoid touching the inside wall of the well. Avoid foaming when possible. Assay Timing: The interval between adding samples to the first and last wells should be minimized. Delays will increase the incubation time differential between wells, which will significantly affect the experimental accuracy and repeatability. For each step in the procedure, total dispensing time for addition of reagents or samples should not exceed 10 minutes.</w:t>
       </w:r>
     </w:p>
     <w:p>
       <w:pPr>
         <w:pStyle w:val="Heading2"/>
+        <w:jc w:val="left"/>
       </w:pPr>
       <w:r>
         <w:rPr>
+          <w:rFonts w:ascii="Calibri" w:hAnsi="Calibri"/>
+          <w:b/>
           <w:color w:val="0046B4"/>
+          <w:sz w:val="22"/>
         </w:rPr>
         <w:t>TYPICAL DATA / STANDARD CURVE</w:t>
       </w:r>
     </w:p>
     <w:p>
+      <w:pPr/>
       <w:r>
+        <w:rPr>
+          <w:rFonts w:ascii="Calibri" w:hAnsi="Calibri"/>
+          <w:sz w:val="22"/>
+        </w:rPr>
         <w:t>This standard curve is for demonstration only. A standard curve must be run with each assay.</w:t>
       </w:r>
     </w:p>
@@ -1079,7 +1229,6 @@
       <w:tblPr>
         <w:tblStyle w:val="TableGrid"/>
         <w:tblW w:type="auto" w:w="0"/>
-        <w:jc w:val="center"/>
         <w:tblLook w:firstColumn="1" w:firstRow="1" w:lastColumn="0" w:lastRow="0" w:noHBand="0" w:noVBand="1" w:val="04A0"/>
       </w:tblPr>
       <w:tblGrid>
@@ -1099,9 +1248,6 @@
             <w:tcW w:type="dxa" w:w="1200"/>
           </w:tcPr>
           <w:p>
-            <w:pPr>
-              <w:jc w:val="center"/>
-            </w:pPr>
             <w:r>
               <w:rPr>
                 <w:b/>
@@ -1115,14 +1261,11 @@
             <w:tcW w:type="dxa" w:w="1200"/>
           </w:tcPr>
           <w:p>
-            <w:pPr>
-              <w:jc w:val="center"/>
-            </w:pPr>
             <w:r>
               <w:rPr>
                 <w:b/>
               </w:rPr>
-              <w:t>0</w:t>
+              <w:t xml:space="preserve">0.028</w:t>
             </w:r>
           </w:p>
         </w:tc>
@@ -1131,14 +1274,11 @@
             <w:tcW w:type="dxa" w:w="1200"/>
           </w:tcPr>
           <w:p>
-            <w:pPr>
-              <w:jc w:val="center"/>
-            </w:pPr>
             <w:r>
               <w:rPr>
                 <w:b/>
               </w:rPr>
-              <w:t>62.5</w:t>
+              <w:t xml:space="preserve"/>
             </w:r>
           </w:p>
         </w:tc>
@@ -1147,14 +1287,11 @@
             <w:tcW w:type="dxa" w:w="1200"/>
           </w:tcPr>
           <w:p>
-            <w:pPr>
-              <w:jc w:val="center"/>
-            </w:pPr>
             <w:r>
               <w:rPr>
                 <w:b/>
               </w:rPr>
-              <w:t>125</w:t>
+              <w:t xml:space="preserve"/>
             </w:r>
           </w:p>
         </w:tc>
@@ -1163,14 +1300,11 @@
             <w:tcW w:type="dxa" w:w="1200"/>
           </w:tcPr>
           <w:p>
-            <w:pPr>
-              <w:jc w:val="center"/>
-            </w:pPr>
             <w:r>
               <w:rPr>
                 <w:b/>
               </w:rPr>
-              <w:t>250</w:t>
+              <w:t xml:space="preserve"/>
             </w:r>
           </w:p>
         </w:tc>
@@ -1179,14 +1313,11 @@
             <w:tcW w:type="dxa" w:w="1200"/>
           </w:tcPr>
           <w:p>
-            <w:pPr>
-              <w:jc w:val="center"/>
-            </w:pPr>
             <w:r>
               <w:rPr>
                 <w:b/>
               </w:rPr>
-              <w:t>500</w:t>
+              <w:t xml:space="preserve"/>
             </w:r>
           </w:p>
         </w:tc>
@@ -1195,14 +1326,11 @@
             <w:tcW w:type="dxa" w:w="1200"/>
           </w:tcPr>
           <w:p>
-            <w:pPr>
-              <w:jc w:val="center"/>
-            </w:pPr>
             <w:r>
               <w:rPr>
                 <w:b/>
               </w:rPr>
-              <w:t>1000</w:t>
+              <w:t xml:space="preserve"/>
             </w:r>
           </w:p>
         </w:tc>
@@ -1211,14 +1339,11 @@
             <w:tcW w:type="dxa" w:w="1200"/>
           </w:tcPr>
           <w:p>
-            <w:pPr>
-              <w:jc w:val="center"/>
-            </w:pPr>
             <w:r>
               <w:rPr>
                 <w:b/>
               </w:rPr>
-              <w:t>2000</w:t>
+              <w:t xml:space="preserve"/>
             </w:r>
           </w:p>
         </w:tc>
@@ -1227,14 +1352,11 @@
             <w:tcW w:type="dxa" w:w="1200"/>
           </w:tcPr>
           <w:p>
-            <w:pPr>
-              <w:jc w:val="center"/>
-            </w:pPr>
             <w:r>
               <w:rPr>
                 <w:b/>
               </w:rPr>
-              <w:t>4000</w:t>
+              <w:t xml:space="preserve"/>
             </w:r>
           </w:p>
         </w:tc>
@@ -1245,10 +1367,10 @@
             <w:tcW w:type="dxa" w:w="1200"/>
           </w:tcPr>
           <w:p>
-            <w:pPr>
-              <w:jc w:val="center"/>
-            </w:pPr>
             <w:r>
+              <w:rPr>
+                <w:b/>
+              </w:rPr>
               <w:t>O.D.</w:t>
             </w:r>
           </w:p>
@@ -1258,9 +1380,6 @@
             <w:tcW w:type="dxa" w:w="1200"/>
           </w:tcPr>
           <w:p>
-            <w:pPr>
-              <w:jc w:val="center"/>
-            </w:pPr>
             <w:r>
               <w:t xml:space="preserve">0.061</w:t>
             </w:r>
@@ -1271,11 +1390,8 @@
             <w:tcW w:type="dxa" w:w="1200"/>
           </w:tcPr>
           <w:p>
-            <w:pPr>
-              <w:jc w:val="center"/>
-            </w:pPr>
             <w:r>
-              <w:t xml:space="preserve">0.061</w:t>
+              <w:t xml:space="preserve"/>
             </w:r>
           </w:p>
         </w:tc>
@@ -1284,11 +1400,8 @@
             <w:tcW w:type="dxa" w:w="1200"/>
           </w:tcPr>
           <w:p>
-            <w:pPr>
-              <w:jc w:val="center"/>
-            </w:pPr>
             <w:r>
-              <w:t xml:space="preserve">0.143</w:t>
+              <w:t xml:space="preserve"/>
             </w:r>
           </w:p>
         </w:tc>
@@ -1297,11 +1410,8 @@
             <w:tcW w:type="dxa" w:w="1200"/>
           </w:tcPr>
           <w:p>
-            <w:pPr>
-              <w:jc w:val="center"/>
-            </w:pPr>
             <w:r>
-              <w:t xml:space="preserve">0.227</w:t>
+              <w:t xml:space="preserve"/>
             </w:r>
           </w:p>
         </w:tc>
@@ -1310,11 +1420,8 @@
             <w:tcW w:type="dxa" w:w="1200"/>
           </w:tcPr>
           <w:p>
-            <w:pPr>
-              <w:jc w:val="center"/>
-            </w:pPr>
             <w:r>
-              <w:t xml:space="preserve">0.405</w:t>
+              <w:t xml:space="preserve"/>
             </w:r>
           </w:p>
         </w:tc>
@@ -1323,11 +1430,8 @@
             <w:tcW w:type="dxa" w:w="1200"/>
           </w:tcPr>
           <w:p>
-            <w:pPr>
-              <w:jc w:val="center"/>
-            </w:pPr>
             <w:r>
-              <w:t xml:space="preserve">0.631</w:t>
+              <w:t xml:space="preserve"/>
             </w:r>
           </w:p>
         </w:tc>
@@ -1336,11 +1440,8 @@
             <w:tcW w:type="dxa" w:w="1200"/>
           </w:tcPr>
           <w:p>
-            <w:pPr>
-              <w:jc w:val="center"/>
-            </w:pPr>
             <w:r>
-              <w:t xml:space="preserve">1.118</w:t>
+              <w:t xml:space="preserve"/>
             </w:r>
           </w:p>
         </w:tc>
@@ -1349,11 +1450,8 @@
             <w:tcW w:type="dxa" w:w="1200"/>
           </w:tcPr>
           <w:p>
-            <w:pPr>
-              <w:jc w:val="center"/>
-            </w:pPr>
             <w:r>
-              <w:t xml:space="preserve">1.902</w:t>
+              <w:t xml:space="preserve"/>
             </w:r>
           </w:p>
         </w:tc>
@@ -1362,16 +1460,25 @@
     <w:p>
       <w:pPr>
         <w:pStyle w:val="Heading2"/>
+        <w:jc w:val="left"/>
       </w:pPr>
       <w:r>
         <w:rPr>
+          <w:rFonts w:ascii="Calibri" w:hAnsi="Calibri"/>
+          <w:b/>
           <w:color w:val="0046B4"/>
+          <w:sz w:val="22"/>
         </w:rPr>
         <w:t>INTRA/INTER-ASSAY VARIABILITY</w:t>
       </w:r>
     </w:p>
     <w:p>
+      <w:pPr/>
       <w:r>
+        <w:rPr>
+          <w:rFonts w:ascii="Calibri" w:hAnsi="Calibri"/>
+          <w:sz w:val="22"/>
+        </w:rPr>
         <w:t>Three samples of known concentration were tested on one plate to assess intra-assay precision.</w:t>
       </w:r>
     </w:p>
@@ -1379,7 +1486,6 @@
       <w:tblPr>
         <w:tblStyle w:val="TableGrid"/>
         <w:tblW w:type="auto" w:w="0"/>
-        <w:jc w:val="center"/>
         <w:tblLook w:firstColumn="1" w:firstRow="1" w:lastColumn="0" w:lastRow="0" w:noHBand="0" w:noVBand="1" w:val="04A0"/>
       </w:tblPr>
       <w:tblGrid>
@@ -1395,9 +1501,6 @@
             <w:tcW w:type="dxa" w:w="2160"/>
           </w:tcPr>
           <w:p>
-            <w:pPr>
-              <w:jc w:val="center"/>
-            </w:pPr>
             <w:r>
               <w:rPr>
                 <w:b/>
@@ -1411,9 +1514,6 @@
             <w:tcW w:type="dxa" w:w="2160"/>
           </w:tcPr>
           <w:p>
-            <w:pPr>
-              <w:jc w:val="center"/>
-            </w:pPr>
             <w:r>
               <w:rPr>
                 <w:b/>
@@ -1427,9 +1527,6 @@
             <w:tcW w:type="dxa" w:w="2160"/>
           </w:tcPr>
           <w:p>
-            <w:pPr>
-              <w:jc w:val="center"/>
-            </w:pPr>
             <w:r>
               <w:rPr>
                 <w:b/>
@@ -1443,9 +1540,6 @@
             <w:tcW w:type="dxa" w:w="2160"/>
           </w:tcPr>
           <w:p>
-            <w:pPr>
-              <w:jc w:val="center"/>
-            </w:pPr>
             <w:r>
               <w:rPr>
                 <w:b/>
@@ -1459,9 +1553,6 @@
             <w:tcW w:type="dxa" w:w="2160"/>
           </w:tcPr>
           <w:p>
-            <w:pPr>
-              <w:jc w:val="center"/>
-            </w:pPr>
             <w:r>
               <w:rPr>
                 <w:b/>
@@ -1550,7 +1641,7 @@
           </w:tcPr>
           <w:p>
             <w:r>
-              <w:t xml:space="preserve">618</w:t>
+              <w:t xml:space="preserve">329</w:t>
             </w:r>
           </w:p>
         </w:tc>
@@ -1560,7 +1651,7 @@
           </w:tcPr>
           <w:p>
             <w:r>
-              <w:t xml:space="preserve">49.44</w:t>
+              <w:t xml:space="preserve">23.03</w:t>
             </w:r>
           </w:p>
         </w:tc>
@@ -1570,7 +1661,7 @@
           </w:tcPr>
           <w:p>
             <w:r>
-              <w:t xml:space="preserve">8.0%</w:t>
+              <w:t xml:space="preserve">7.0%</w:t>
             </w:r>
           </w:p>
         </w:tc>
@@ -1602,7 +1693,7 @@
           </w:tcPr>
           <w:p>
             <w:r>
-              <w:t xml:space="preserve">1426</w:t>
+              <w:t xml:space="preserve">1062</w:t>
             </w:r>
           </w:p>
         </w:tc>
@@ -1612,7 +1703,7 @@
           </w:tcPr>
           <w:p>
             <w:r>
-              <w:t xml:space="preserve">128.34</w:t>
+              <w:t xml:space="preserve">65.84</w:t>
             </w:r>
           </w:p>
         </w:tc>
@@ -1622,15 +1713,19 @@
           </w:tcPr>
           <w:p>
             <w:r>
-              <w:t xml:space="preserve">9.0%</w:t>
+              <w:t xml:space="preserve">6.2%</w:t>
             </w:r>
           </w:p>
         </w:tc>
       </w:tr>
     </w:tbl>
-    <w:p/>
     <w:p>
+      <w:pPr/>
       <w:r>
+        <w:rPr>
+          <w:rFonts w:ascii="Calibri" w:hAnsi="Calibri"/>
+          <w:sz w:val="22"/>
+        </w:rPr>
         <w:t>Three samples of known concentration were tested in separate assays to assess inter-assay precision.</w:t>
       </w:r>
     </w:p>
@@ -1638,7 +1733,6 @@
       <w:tblPr>
         <w:tblStyle w:val="TableGrid"/>
         <w:tblW w:type="auto" w:w="0"/>
-        <w:jc w:val="center"/>
         <w:tblLook w:firstColumn="1" w:firstRow="1" w:lastColumn="0" w:lastRow="0" w:noHBand="0" w:noVBand="1" w:val="04A0"/>
       </w:tblPr>
       <w:tblGrid>
@@ -1654,9 +1748,6 @@
             <w:tcW w:type="dxa" w:w="2160"/>
           </w:tcPr>
           <w:p>
-            <w:pPr>
-              <w:jc w:val="center"/>
-            </w:pPr>
             <w:r>
               <w:rPr>
                 <w:b/>
@@ -1670,9 +1761,6 @@
             <w:tcW w:type="dxa" w:w="2160"/>
           </w:tcPr>
           <w:p>
-            <w:pPr>
-              <w:jc w:val="center"/>
-            </w:pPr>
             <w:r>
               <w:rPr>
                 <w:b/>
@@ -1686,9 +1774,6 @@
             <w:tcW w:type="dxa" w:w="2160"/>
           </w:tcPr>
           <w:p>
-            <w:pPr>
-              <w:jc w:val="center"/>
-            </w:pPr>
             <w:r>
               <w:rPr>
                 <w:b/>
@@ -1702,9 +1787,6 @@
             <w:tcW w:type="dxa" w:w="2160"/>
           </w:tcPr>
           <w:p>
-            <w:pPr>
-              <w:jc w:val="center"/>
-            </w:pPr>
             <w:r>
               <w:rPr>
                 <w:b/>
@@ -1718,9 +1800,6 @@
             <w:tcW w:type="dxa" w:w="2160"/>
           </w:tcPr>
           <w:p>
-            <w:pPr>
-              <w:jc w:val="center"/>
-            </w:pPr>
             <w:r>
               <w:rPr>
                 <w:b/>
@@ -1767,7 +1846,7 @@
           </w:tcPr>
           <w:p>
             <w:r>
-              <w:t xml:space="preserve">10.15</w:t>
+              <w:t xml:space="preserve">13.05</w:t>
             </w:r>
           </w:p>
         </w:tc>
@@ -1777,7 +1856,7 @@
           </w:tcPr>
           <w:p>
             <w:r>
-              <w:t xml:space="preserve">7.0%</w:t>
+              <w:t xml:space="preserve">9.0%</w:t>
             </w:r>
           </w:p>
         </w:tc>
@@ -1809,7 +1888,7 @@
           </w:tcPr>
           <w:p>
             <w:r>
-              <w:t xml:space="preserve">618</w:t>
+              <w:t xml:space="preserve">329</w:t>
             </w:r>
           </w:p>
         </w:tc>
@@ -1819,7 +1898,7 @@
           </w:tcPr>
           <w:p>
             <w:r>
-              <w:t xml:space="preserve">49.44</w:t>
+              <w:t xml:space="preserve">29.61</w:t>
             </w:r>
           </w:p>
         </w:tc>
@@ -1829,7 +1908,7 @@
           </w:tcPr>
           <w:p>
             <w:r>
-              <w:t xml:space="preserve">8.0%</w:t>
+              <w:t xml:space="preserve">9.0%</w:t>
             </w:r>
           </w:p>
         </w:tc>
@@ -1861,7 +1940,7 @@
           </w:tcPr>
           <w:p>
             <w:r>
-              <w:t xml:space="preserve">1426</w:t>
+              <w:t xml:space="preserve">1062</w:t>
             </w:r>
           </w:p>
         </w:tc>
@@ -1871,7 +1950,7 @@
           </w:tcPr>
           <w:p>
             <w:r>
-              <w:t xml:space="preserve">128.34</w:t>
+              <w:t xml:space="preserve">95.58</w:t>
             </w:r>
           </w:p>
         </w:tc>
@@ -1890,16 +1969,25 @@
     <w:p>
       <w:pPr>
         <w:pStyle w:val="Heading2"/>
+        <w:jc w:val="left"/>
       </w:pPr>
       <w:r>
         <w:rPr>
+          <w:rFonts w:ascii="Calibri" w:hAnsi="Calibri"/>
+          <w:b/>
           <w:color w:val="0046B4"/>
+          <w:sz w:val="22"/>
         </w:rPr>
         <w:t>REPRODUCIBILITY</w:t>
       </w:r>
     </w:p>
     <w:p>
+      <w:pPr/>
       <w:r>
+        <w:rPr>
+          <w:rFonts w:ascii="Calibri" w:hAnsi="Calibri"/>
+          <w:sz w:val="22"/>
+        </w:rPr>
         <w:t>Samples were tested in four different assay lots to assess reproducibility.</w:t>
       </w:r>
     </w:p>
@@ -1907,7 +1995,6 @@
       <w:tblPr>
         <w:tblStyle w:val="TableGrid"/>
         <w:tblW w:type="auto" w:w="0"/>
-        <w:jc w:val="center"/>
         <w:tblLook w:firstColumn="1" w:firstRow="1" w:lastColumn="0" w:lastRow="0" w:noHBand="0" w:noVBand="1" w:val="04A0"/>
       </w:tblPr>
       <w:tblGrid>
@@ -1925,9 +2012,6 @@
             <w:tcW w:type="dxa" w:w="1543"/>
           </w:tcPr>
           <w:p>
-            <w:pPr>
-              <w:jc w:val="center"/>
-            </w:pPr>
             <w:r>
               <w:rPr>
                 <w:b/>
@@ -1940,9 +2024,6 @@
             <w:tcW w:type="dxa" w:w="1543"/>
           </w:tcPr>
           <w:p>
-            <w:pPr>
-              <w:jc w:val="center"/>
-            </w:pPr>
             <w:r>
               <w:rPr>
                 <w:b/>
@@ -1956,9 +2037,6 @@
             <w:tcW w:type="dxa" w:w="1543"/>
           </w:tcPr>
           <w:p>
-            <w:pPr>
-              <w:jc w:val="center"/>
-            </w:pPr>
             <w:r>
               <w:rPr>
                 <w:b/>
@@ -1972,9 +2050,6 @@
             <w:tcW w:type="dxa" w:w="1543"/>
           </w:tcPr>
           <w:p>
-            <w:pPr>
-              <w:jc w:val="center"/>
-            </w:pPr>
             <w:r>
               <w:rPr>
                 <w:b/>
@@ -1988,9 +2063,6 @@
             <w:tcW w:type="dxa" w:w="1543"/>
           </w:tcPr>
           <w:p>
-            <w:pPr>
-              <w:jc w:val="center"/>
-            </w:pPr>
             <w:r>
               <w:rPr>
                 <w:b/>
@@ -2004,14 +2076,11 @@
             <w:tcW w:type="dxa" w:w="1543"/>
           </w:tcPr>
           <w:p>
-            <w:pPr>
-              <w:jc w:val="center"/>
-            </w:pPr>
             <w:r>
               <w:rPr>
                 <w:b/>
               </w:rPr>
-              <w:t>Mean</w:t>
+              <w:t>Standard Deviation</w:t>
             </w:r>
           </w:p>
         </w:tc>
@@ -2020,14 +2089,11 @@
             <w:tcW w:type="dxa" w:w="1543"/>
           </w:tcPr>
           <w:p>
-            <w:pPr>
-              <w:jc w:val="center"/>
-            </w:pPr>
             <w:r>
               <w:rPr>
                 <w:b/>
               </w:rPr>
-              <w:t>CV (%)</w:t>
+              <w:t>Mean</w:t>
             </w:r>
           </w:p>
         </w:tc>
@@ -2038,13 +2104,7 @@
             <w:tcW w:type="dxa" w:w="1543"/>
           </w:tcPr>
           <w:p>
-            <w:pPr>
-              <w:jc w:val="center"/>
-            </w:pPr>
             <w:r>
-              <w:rPr>
-                <w:b/>
-              </w:rPr>
               <w:t>Sample 1</w:t>
             </w:r>
           </w:p>
@@ -2053,79 +2113,37 @@
           <w:tcPr>
             <w:tcW w:type="dxa" w:w="1543"/>
           </w:tcPr>
-          <w:p>
-            <w:pPr>
-              <w:jc w:val="center"/>
-            </w:pPr>
-            <w:r>
-              <w:t>150</w:t>
-            </w:r>
-          </w:p>
+          <w:p/>
         </w:tc>
         <w:tc>
           <w:tcPr>
             <w:tcW w:type="dxa" w:w="1543"/>
           </w:tcPr>
-          <w:p>
-            <w:pPr>
-              <w:jc w:val="center"/>
-            </w:pPr>
-            <w:r>
-              <w:t>154</w:t>
-            </w:r>
-          </w:p>
+          <w:p/>
         </w:tc>
         <w:tc>
           <w:tcPr>
             <w:tcW w:type="dxa" w:w="1543"/>
           </w:tcPr>
-          <w:p>
-            <w:pPr>
-              <w:jc w:val="center"/>
-            </w:pPr>
-            <w:r>
-              <w:t>170</w:t>
-            </w:r>
-          </w:p>
+          <w:p/>
         </w:tc>
         <w:tc>
           <w:tcPr>
             <w:tcW w:type="dxa" w:w="1543"/>
           </w:tcPr>
-          <w:p>
-            <w:pPr>
-              <w:jc w:val="center"/>
-            </w:pPr>
-            <w:r>
-              <w:t>150</w:t>
-            </w:r>
-          </w:p>
+          <w:p/>
         </w:tc>
         <w:tc>
           <w:tcPr>
             <w:tcW w:type="dxa" w:w="1543"/>
           </w:tcPr>
-          <w:p>
-            <w:pPr>
-              <w:jc w:val="center"/>
-            </w:pPr>
-            <w:r>
-              <w:t>156</w:t>
-            </w:r>
-          </w:p>
+          <w:p/>
         </w:tc>
         <w:tc>
           <w:tcPr>
             <w:tcW w:type="dxa" w:w="1543"/>
           </w:tcPr>
-          <w:p>
-            <w:pPr>
-              <w:jc w:val="center"/>
-            </w:pPr>
-            <w:r>
-              <w:t>5.2%</w:t>
-            </w:r>
-          </w:p>
+          <w:p/>
         </w:tc>
       </w:tr>
       <w:tr>
@@ -2134,13 +2152,7 @@
             <w:tcW w:type="dxa" w:w="1543"/>
           </w:tcPr>
           <w:p>
-            <w:pPr>
-              <w:jc w:val="center"/>
-            </w:pPr>
             <w:r>
-              <w:rPr>
-                <w:b/>
-              </w:rPr>
               <w:t>Sample 2</w:t>
             </w:r>
           </w:p>
@@ -2149,79 +2161,37 @@
           <w:tcPr>
             <w:tcW w:type="dxa" w:w="1543"/>
           </w:tcPr>
-          <w:p>
-            <w:pPr>
-              <w:jc w:val="center"/>
-            </w:pPr>
-            <w:r>
-              <w:t>602</w:t>
-            </w:r>
-          </w:p>
+          <w:p/>
         </w:tc>
         <w:tc>
           <w:tcPr>
             <w:tcW w:type="dxa" w:w="1543"/>
           </w:tcPr>
-          <w:p>
-            <w:pPr>
-              <w:jc w:val="center"/>
-            </w:pPr>
-            <w:r>
-              <w:t>649</w:t>
-            </w:r>
-          </w:p>
+          <w:p/>
         </w:tc>
         <w:tc>
           <w:tcPr>
             <w:tcW w:type="dxa" w:w="1543"/>
           </w:tcPr>
-          <w:p>
-            <w:pPr>
-              <w:jc w:val="center"/>
-            </w:pPr>
-            <w:r>
-              <w:t>645</w:t>
-            </w:r>
-          </w:p>
+          <w:p/>
         </w:tc>
         <w:tc>
           <w:tcPr>
             <w:tcW w:type="dxa" w:w="1543"/>
           </w:tcPr>
-          <w:p>
-            <w:pPr>
-              <w:jc w:val="center"/>
-            </w:pPr>
-            <w:r>
-              <w:t>637</w:t>
-            </w:r>
-          </w:p>
+          <w:p/>
         </w:tc>
         <w:tc>
           <w:tcPr>
             <w:tcW w:type="dxa" w:w="1543"/>
           </w:tcPr>
-          <w:p>
-            <w:pPr>
-              <w:jc w:val="center"/>
-            </w:pPr>
-            <w:r>
-              <w:t>633</w:t>
-            </w:r>
-          </w:p>
+          <w:p/>
         </w:tc>
         <w:tc>
           <w:tcPr>
             <w:tcW w:type="dxa" w:w="1543"/>
           </w:tcPr>
-          <w:p>
-            <w:pPr>
-              <w:jc w:val="center"/>
-            </w:pPr>
-            <w:r>
-              <w:t>2.9%</w:t>
-            </w:r>
-          </w:p>
+          <w:p/>
         </w:tc>
       </w:tr>
       <w:tr>
@@ -2230,13 +2200,7 @@
             <w:tcW w:type="dxa" w:w="1543"/>
           </w:tcPr>
           <w:p>
-            <w:pPr>
-              <w:jc w:val="center"/>
-            </w:pPr>
             <w:r>
-              <w:rPr>
-                <w:b/>
-              </w:rPr>
               <w:t>Sample 3</w:t>
             </w:r>
           </w:p>
@@ -2245,82 +2209,65 @@
           <w:tcPr>
             <w:tcW w:type="dxa" w:w="1543"/>
           </w:tcPr>
-          <w:p>
-            <w:pPr>
-              <w:jc w:val="center"/>
-            </w:pPr>
-            <w:r>
-              <w:t>1476</w:t>
-            </w:r>
-          </w:p>
+          <w:p/>
         </w:tc>
         <w:tc>
           <w:tcPr>
             <w:tcW w:type="dxa" w:w="1543"/>
           </w:tcPr>
-          <w:p>
-            <w:pPr>
-              <w:jc w:val="center"/>
-            </w:pPr>
-            <w:r>
-              <w:t>1672</w:t>
-            </w:r>
-          </w:p>
+          <w:p/>
         </w:tc>
         <w:tc>
           <w:tcPr>
             <w:tcW w:type="dxa" w:w="1543"/>
           </w:tcPr>
-          <w:p>
-            <w:pPr>
-              <w:jc w:val="center"/>
-            </w:pPr>
-            <w:r>
-              <w:t>1722</w:t>
-            </w:r>
-          </w:p>
+          <w:p/>
         </w:tc>
         <w:tc>
           <w:tcPr>
             <w:tcW w:type="dxa" w:w="1543"/>
           </w:tcPr>
-          <w:p>
-            <w:pPr>
-              <w:jc w:val="center"/>
-            </w:pPr>
-            <w:r>
-              <w:t>1744</w:t>
-            </w:r>
-          </w:p>
+          <w:p/>
         </w:tc>
         <w:tc>
           <w:tcPr>
             <w:tcW w:type="dxa" w:w="1543"/>
           </w:tcPr>
-          <w:p>
-            <w:pPr>
-              <w:jc w:val="center"/>
-            </w:pPr>
-            <w:r>
-              <w:t>1654</w:t>
-            </w:r>
-          </w:p>
+          <w:p/>
         </w:tc>
         <w:tc>
           <w:tcPr>
             <w:tcW w:type="dxa" w:w="1543"/>
           </w:tcPr>
-          <w:p>
-            <w:pPr>
-              <w:jc w:val="center"/>
-            </w:pPr>
-            <w:r>
-              <w:t>7.2%</w:t>
-            </w:r>
-          </w:p>
+          <w:p/>
         </w:tc>
       </w:tr>
     </w:tbl>
+    <w:p>
+      <w:pPr>
+        <w:pStyle w:val="Heading2"/>
+        <w:jc w:val="left"/>
+      </w:pPr>
+      <w:r>
+        <w:rPr>
+          <w:rFonts w:ascii="Calibri" w:hAnsi="Calibri"/>
+          <w:b/>
+          <w:color w:val="0046B4"/>
+          <w:sz w:val="22"/>
+        </w:rPr>
+        <w:t>DATA ANALYSIS</w:t>
+      </w:r>
+    </w:p>
+    <w:p>
+      <w:pPr/>
+      <w:r>
+        <w:rPr>
+          <w:rFonts w:ascii="Calibri" w:hAnsi="Calibri"/>
+          <w:sz w:val="22"/>
+        </w:rPr>
+        <w:t xml:space="preserve">To analyze using manual methods, follow the process below: Average the duplicate readings for each standard, sample, and control. Subtract the average zero standard O.D. reading. It is recommended that a standard curve be created using computer software to generate a four-parameter logistic (4-PL) curve-fit. A free program capable of generating a four-parameter logistic (4-PL) curve-fit can be found online at: www.myassays.com/four-parameter-logistic-curve.assay. Alternatively, plot the mean absorbance for each standard against the concentration. The measured concentration in the sample can be interpolated by using linear regression of each average relative O.D. against the standard curve generated using curve fitting software. This will generate an adequate but less precise fit of the data. For diluted samples, the concentration reading from the standard curve must be multiplied by the dilution factor. Background on Klk1 Kallikrein-1, also known as tissue kallikrein, is a protein that in humans is encoded by the KLK1 gene. This serine protease generates Lys-bradykinin by specific proteolysis of kininogen-1. KLK1 is a member of the peptidase S1 family. Its gene is mapped to 19q13.3. In all, it has got 262-amino acids which contain a putative signal peptide, followed by a short activating peptide and the protease domain. The protein is mainly found in kidney, pancreas, and salivary gland, showing a unique pattern of tissue-specific expression relative to other members of the family. KLK1 is implicated in carcinogenesis and some have potential as novel cancer and other disease biomarkers. 1 Publications Citing This Product PubMed ID: 10.1186/s12014-021-09335-9, Proteomics and functional study reveal kallikrein-6 enhances communicating hydrocephalus html to see all 1 publications. Mouse KLK1/Kallikrein 1 ELISA Kit</w:t>
+      </w:r>
+    </w:p>
     <w:sectPr>
       <w:pgSz w:w="12240" w:h="15840"/>
       <w:pgMar w:top="720" w:right="720" w:bottom="720" w:left="720" w:header="720" w:footer="720" w:gutter="0"/>

</xml_diff>

<commit_message>
Add disclaimer to generated documents to inform users of proper product usage
Implement `_add_disclaimer` in `template_populator_enhanced.py` to append a styled disclaimer and add `check_disclaimer.py` to verify disclaimer text.

Replit-Commit-Author: Agent
Replit-Commit-Session-Id: 86e32257-9f57-45d9-b7c9-9c3928182bb3
Replit-Commit-Screenshot-Url: https://storage.googleapis.com/screenshot-production-us-central1/9117525c-531f-4e40-bc2d-dbaf9de7854f/3cb01f41-3612-4d64-9873-6546b4ff0463.jpg
</commit_message>
<xml_diff>
--- a/output_populated_template.docx
+++ b/output_populated_template.docx
@@ -2268,6 +2268,29 @@
           <w:sz w:val="22"/>
         </w:rPr>
         <w:t xml:space="preserve">To analyze using manual methods, follow the process below: Average the duplicate readings for each standard, sample, and control. Subtract the average zero standard O.D. reading. It is recommended that a standard curve be created using computer software to generate a four-parameter logistic (4-PL) curve-fit. A free program capable of generating a four-parameter logistic (4-PL) curve-fit can be found online at: www.myassays.com/four-parameter-logistic-curve.assay. Alternatively, plot the mean absorbance for each standard against the concentration. The measured concentration in the sample can be interpolated by using linear regression of each average relative O.D. against the standard curve generated using curve fitting software. This will generate an adequate but less precise fit of the data. For diluted samples, the concentration reading from the standard curve must be multiplied by the dilution factor. Background on Klk1 Kallikrein-1, also known as tissue kallikrein, is a protein that in humans is encoded by the KLK1 gene. This serine protease generates Lys-bradykinin by specific proteolysis of kininogen-1. KLK1 is a member of the peptidase S1 family. Its gene is mapped to 19q13.3. In all, it has got 262-amino acids which contain a putative signal peptide, followed by a short activating peptide and the protease domain. The protein is mainly found in kidney, pancreas, and salivary gland, showing a unique pattern of tissue-specific expression relative to other members of the family. KLK1 is implicated in carcinogenesis and some have potential as novel cancer and other disease biomarkers. 1 Publications Citing This Product PubMed ID: 10.1186/s12014-021-09335-9, Proteomics and functional study reveal kallikrein-6 enhances communicating hydrocephalus html to see all 1 publications. Mouse KLK1/Kallikrein 1 ELISA Kit</w:t>
+        <w:br w:type="page"/>
+      </w:r>
+    </w:p>
+    <w:p>
+      <w:pPr>
+        <w:pStyle w:val="Heading2"/>
+      </w:pPr>
+      <w:r>
+        <w:rPr>
+          <w:b/>
+          <w:caps/>
+          <w:color w:val="0046B4"/>
+        </w:rPr>
+        <w:t>DISCLAIMER</w:t>
+      </w:r>
+    </w:p>
+    <w:p>
+      <w:r>
+        <w:rPr>
+          <w:rFonts w:ascii="Calibri" w:hAnsi="Calibri"/>
+          <w:sz w:val="22"/>
+        </w:rPr>
+        <w:t>This material is sold for in-vitro use only in manufacturing and research. This material is not suitable for human use. It is the responsibility of the user to undertake sufficient verification and testing to determine the suitability of each product's application. The statements herein are offered for informational purposes only and are intended to be used solely for your consideration, investigation and verification.</w:t>
       </w:r>
     </w:p>
     <w:sectPr>

</xml_diff>

<commit_message>
Improve handling of technical details and document table filling
Enhances the TemplatePopulator class to process technical details in tuple format and adds a script to check table population in output documents.

Replit-Commit-Author: Agent
Replit-Commit-Session-Id: 86e32257-9f57-45d9-b7c9-9c3928182bb3
Replit-Commit-Screenshot-Url: https://storage.googleapis.com/screenshot-production-us-central1/9117525c-531f-4e40-bc2d-dbaf9de7854f/1130cca4-be21-4af3-b0df-8f4d3b50d159.jpg
</commit_message>
<xml_diff>
--- a/output_populated_template.docx
+++ b/output_populated_template.docx
@@ -211,7 +211,7 @@
           </w:tcPr>
           <w:p>
             <w:r>
-              <w:t xml:space="preserve">Mouse KLK1/Kallikrein 1 ELISA Kit (EK1586)</w:t>
+              <w:t xml:space="preserve">Mouse KLK1/Kallikrein 1 ELISA Kit </w:t>
             </w:r>
           </w:p>
         </w:tc>
@@ -234,7 +234,11 @@
           <w:tcPr>
             <w:tcW w:type="dxa" w:w="5400"/>
           </w:tcPr>
-          <w:p/>
+          <w:p>
+            <w:r>
+              <w:t>This kit is for the detection of Mouse Klk1. No significant cross-reactivity or interference between Klk1 and its analogs was observed. This claim is limited by existing techniques; therefore, cross- reactivity may exist with untested analogs.</w:t>
+            </w:r>
+          </w:p>
         </w:tc>
       </w:tr>
       <w:tr>
@@ -276,7 +280,11 @@
           <w:tcPr>
             <w:tcW w:type="dxa" w:w="5400"/>
           </w:tcPr>
-          <w:p/>
+          <w:p>
+            <w:r>
+              <w:t>&lt;12 pg/ml</w:t>
+            </w:r>
+          </w:p>
         </w:tc>
       </w:tr>
       <w:tr>
@@ -1571,7 +1579,7 @@
           </w:tcPr>
           <w:p>
             <w:r>
-              <w:t>1</w:t>
+              <w:t>Sample 1</w:t>
             </w:r>
           </w:p>
         </w:tc>
@@ -1581,7 +1589,7 @@
           </w:tcPr>
           <w:p>
             <w:r>
-              <w:t xml:space="preserve">24</w:t>
+              <w:t>16</w:t>
             </w:r>
           </w:p>
         </w:tc>
@@ -1591,7 +1599,7 @@
           </w:tcPr>
           <w:p>
             <w:r>
-              <w:t xml:space="preserve">145</w:t>
+              <w:t>4.6%</w:t>
             </w:r>
           </w:p>
         </w:tc>
@@ -1623,7 +1631,7 @@
           </w:tcPr>
           <w:p>
             <w:r>
-              <w:t>2</w:t>
+              <w:t>Sample 2</w:t>
             </w:r>
           </w:p>
         </w:tc>
@@ -1633,7 +1641,7 @@
           </w:tcPr>
           <w:p>
             <w:r>
-              <w:t xml:space="preserve">24</w:t>
+              <w:t>16</w:t>
             </w:r>
           </w:p>
         </w:tc>
@@ -1643,7 +1651,7 @@
           </w:tcPr>
           <w:p>
             <w:r>
-              <w:t xml:space="preserve">329</w:t>
+              <w:t>5.1%</w:t>
             </w:r>
           </w:p>
         </w:tc>
@@ -1675,7 +1683,7 @@
           </w:tcPr>
           <w:p>
             <w:r>
-              <w:t>3</w:t>
+              <w:t>Sample 3</w:t>
             </w:r>
           </w:p>
         </w:tc>
@@ -1685,7 +1693,7 @@
           </w:tcPr>
           <w:p>
             <w:r>
-              <w:t xml:space="preserve">24</w:t>
+              <w:t>16</w:t>
             </w:r>
           </w:p>
         </w:tc>
@@ -1695,7 +1703,7 @@
           </w:tcPr>
           <w:p>
             <w:r>
-              <w:t xml:space="preserve">1062</w:t>
+              <w:t>4.8%</w:t>
             </w:r>
           </w:p>
         </w:tc>
@@ -1818,7 +1826,7 @@
           </w:tcPr>
           <w:p>
             <w:r>
-              <w:t>1</w:t>
+              <w:t>Sample 1</w:t>
             </w:r>
           </w:p>
         </w:tc>
@@ -1828,7 +1836,7 @@
           </w:tcPr>
           <w:p>
             <w:r>
-              <w:t xml:space="preserve">24</w:t>
+              <w:t>24</w:t>
             </w:r>
           </w:p>
         </w:tc>
@@ -1838,7 +1846,7 @@
           </w:tcPr>
           <w:p>
             <w:r>
-              <w:t xml:space="preserve">145</w:t>
+              <w:t>7.8%</w:t>
             </w:r>
           </w:p>
         </w:tc>
@@ -1870,7 +1878,7 @@
           </w:tcPr>
           <w:p>
             <w:r>
-              <w:t>2</w:t>
+              <w:t>Sample 2</w:t>
             </w:r>
           </w:p>
         </w:tc>
@@ -1880,7 +1888,7 @@
           </w:tcPr>
           <w:p>
             <w:r>
-              <w:t xml:space="preserve">24</w:t>
+              <w:t>24</w:t>
             </w:r>
           </w:p>
         </w:tc>
@@ -1890,7 +1898,7 @@
           </w:tcPr>
           <w:p>
             <w:r>
-              <w:t xml:space="preserve">329</w:t>
+              <w:t>8.2%</w:t>
             </w:r>
           </w:p>
         </w:tc>
@@ -1922,7 +1930,7 @@
           </w:tcPr>
           <w:p>
             <w:r>
-              <w:t>3</w:t>
+              <w:t>Sample 3</w:t>
             </w:r>
           </w:p>
         </w:tc>
@@ -1932,7 +1940,7 @@
           </w:tcPr>
           <w:p>
             <w:r>
-              <w:t xml:space="preserve">24</w:t>
+              <w:t>24</w:t>
             </w:r>
           </w:p>
         </w:tc>
@@ -1942,7 +1950,7 @@
           </w:tcPr>
           <w:p>
             <w:r>
-              <w:t xml:space="preserve">1062</w:t>
+              <w:t>8.4%</w:t>
             </w:r>
           </w:p>
         </w:tc>

</xml_diff>

<commit_message>
Improve table identification and populate reproducibility data directly
Enhance table parsing logic and populate intra/inter-assay tables by index in `check_enhanced_tables.py` and `template_populator_enhanced.py`.

Replit-Commit-Author: Agent
Replit-Commit-Session-Id: 86e32257-9f57-45d9-b7c9-9c3928182bb3
Replit-Commit-Screenshot-Url: https://storage.googleapis.com/screenshot-production-us-central1/9117525c-531f-4e40-bc2d-dbaf9de7854f/6cd8dca2-593d-40f1-b299-70027daea076.jpg
</commit_message>
<xml_diff>
--- a/output_populated_template.docx
+++ b/output_populated_template.docx
@@ -99,7 +99,11 @@
           <w:tcPr>
             <w:tcW w:type="dxa" w:w="5400"/>
           </w:tcPr>
-          <w:p/>
+          <w:p>
+            <w:r>
+              <w:t>It is recommended that the standards be prepared no more than 2 hours prior to performing the experiment. Use one 10 ng of lyophilized Mouse Klk1 standard for each experiment. Gently spin the vial prior to use. Reconstitute the standard to a stock concentration of 10 ng/ml using 1ml of sample diluent. Allow the standard to sit for a minimum of 10 minutes with gentle agitation prior to making dilutions.</w:t>
+            </w:r>
+          </w:p>
         </w:tc>
       </w:tr>
       <w:tr>
@@ -120,7 +124,11 @@
           <w:tcPr>
             <w:tcW w:type="dxa" w:w="5400"/>
           </w:tcPr>
-          <w:p/>
+          <w:p>
+            <w:r>
+              <w:t>Natural and recombinant Mouse Klk1</w:t>
+            </w:r>
+          </w:p>
         </w:tc>
       </w:tr>
       <w:tr>
@@ -141,7 +149,11 @@
           <w:tcPr>
             <w:tcW w:type="dxa" w:w="5400"/>
           </w:tcPr>
-          <w:p/>
+          <w:p>
+            <w:r>
+              <w:t>It is recommended that the standards be prepared no more than 2 hours prior to performing the experiment. Use one 10 ng of lyophilized Mouse Klk1 standard for each experiment. Gently spin the vial prior to use. Reconstitute the standard to a stock concentration of 10 ng/ml using 1ml of sample diluent. Allow the standard to sit for a minimum of 10 minutes with gentle agitation prior to making dilutions.</w:t>
+            </w:r>
+          </w:p>
         </w:tc>
       </w:tr>
       <w:tr>
@@ -162,7 +174,11 @@
           <w:tcPr>
             <w:tcW w:type="dxa" w:w="5400"/>
           </w:tcPr>
-          <w:p/>
+          <w:p>
+            <w:r>
+              <w:t>This kit is for the detection of Mouse Klk1. No significant cross-reactivity or interference between Klk1 and its analogs was observed. This claim is limited by existing techniques; therefore, cross- reactivity may exist with untested analogs.</w:t>
+            </w:r>
+          </w:p>
         </w:tc>
       </w:tr>
     </w:tbl>
@@ -1609,7 +1625,7 @@
           </w:tcPr>
           <w:p>
             <w:r>
-              <w:t xml:space="preserve">10.15</w:t>
+              <w:t>10.15</w:t>
             </w:r>
           </w:p>
         </w:tc>
@@ -1619,7 +1635,7 @@
           </w:tcPr>
           <w:p>
             <w:r>
-              <w:t xml:space="preserve">7.0%</w:t>
+              <w:t>7.0%</w:t>
             </w:r>
           </w:p>
         </w:tc>
@@ -1661,7 +1677,7 @@
           </w:tcPr>
           <w:p>
             <w:r>
-              <w:t xml:space="preserve">23.03</w:t>
+              <w:t>11.23</w:t>
             </w:r>
           </w:p>
         </w:tc>
@@ -1671,7 +1687,7 @@
           </w:tcPr>
           <w:p>
             <w:r>
-              <w:t xml:space="preserve">7.0%</w:t>
+              <w:t>7.5%</w:t>
             </w:r>
           </w:p>
         </w:tc>
@@ -1713,7 +1729,7 @@
           </w:tcPr>
           <w:p>
             <w:r>
-              <w:t xml:space="preserve">65.84</w:t>
+              <w:t>9.88</w:t>
             </w:r>
           </w:p>
         </w:tc>
@@ -1723,7 +1739,7 @@
           </w:tcPr>
           <w:p>
             <w:r>
-              <w:t xml:space="preserve">6.2%</w:t>
+              <w:t>6.7%</w:t>
             </w:r>
           </w:p>
         </w:tc>
@@ -1856,7 +1872,7 @@
           </w:tcPr>
           <w:p>
             <w:r>
-              <w:t xml:space="preserve">13.05</w:t>
+              <w:t>13.05</w:t>
             </w:r>
           </w:p>
         </w:tc>
@@ -1866,7 +1882,7 @@
           </w:tcPr>
           <w:p>
             <w:r>
-              <w:t xml:space="preserve">9.0%</w:t>
+              <w:t>9.0%</w:t>
             </w:r>
           </w:p>
         </w:tc>
@@ -1908,7 +1924,7 @@
           </w:tcPr>
           <w:p>
             <w:r>
-              <w:t xml:space="preserve">29.61</w:t>
+              <w:t>14.27</w:t>
             </w:r>
           </w:p>
         </w:tc>
@@ -1918,7 +1934,7 @@
           </w:tcPr>
           <w:p>
             <w:r>
-              <w:t xml:space="preserve">9.0%</w:t>
+              <w:t>9.6%</w:t>
             </w:r>
           </w:p>
         </w:tc>
@@ -1960,7 +1976,7 @@
           </w:tcPr>
           <w:p>
             <w:r>
-              <w:t xml:space="preserve">95.58</w:t>
+              <w:t>12.69</w:t>
             </w:r>
           </w:p>
         </w:tc>
@@ -1970,7 +1986,7 @@
           </w:tcPr>
           <w:p>
             <w:r>
-              <w:t xml:space="preserve">9.0%</w:t>
+              <w:t>8.8%</w:t>
             </w:r>
           </w:p>
         </w:tc>

</xml_diff>

<commit_message>
Improve data population in overview table with enhanced fallback logic
Enhances template population logic by adding fallback mechanisms and introduces check_overview_table.py to identify empty cells in the overview table.

Replit-Commit-Author: Agent
Replit-Commit-Session-Id: 86e32257-9f57-45d9-b7c9-9c3928182bb3
Replit-Commit-Screenshot-Url: https://storage.googleapis.com/screenshot-production-us-central1/9117525c-531f-4e40-bc2d-dbaf9de7854f/7e750534-0610-4e2f-b6ca-fe8c4d8f64ca.jpg
</commit_message>
<xml_diff>
--- a/output_populated_template.docx
+++ b/output_populated_template.docx
@@ -227,7 +227,7 @@
           </w:tcPr>
           <w:p>
             <w:r>
-              <w:t xml:space="preserve">Mouse KLK1/Kallikrein 1 ELISA Kit </w:t>
+              <w:t>Mouse KLK1/Kallikrein 1 ELISA Kit (EK1586)</w:t>
             </w:r>
           </w:p>
         </w:tc>
@@ -252,7 +252,7 @@
           </w:tcPr>
           <w:p>
             <w:r>
-              <w:t>This kit is for the detection of Mouse Klk1. No significant cross-reactivity or interference between Klk1 and its analogs was observed. This claim is limited by existing techniques; therefore, cross- reactivity may exist with untested analogs.</w:t>
+              <w:t>This kit is for the detection of Mouse Klk1. This kit is for the detection of Mouse Klk1. No significant cross-reactivity or interference between Klk1 and its analogs was observed. This claim is limited by existing techniques; therefore, cross- reactivity may exist with untested analogs.</w:t>
             </w:r>
           </w:p>
         </w:tc>
@@ -275,7 +275,11 @@
           <w:tcPr>
             <w:tcW w:type="dxa" w:w="5400"/>
           </w:tcPr>
-          <w:p/>
+          <w:p>
+            <w:r>
+              <w:t>62.5 pg/ml - 4,000 pg/ml</w:t>
+            </w:r>
+          </w:p>
         </w:tc>
       </w:tr>
       <w:tr>
@@ -321,7 +325,11 @@
           <w:tcPr>
             <w:tcW w:type="dxa" w:w="5400"/>
           </w:tcPr>
-          <w:p/>
+          <w:p>
+            <w:r>
+              <w:t>Cell culture media, serum, plasma, and other biological fluids</w:t>
+            </w:r>
+          </w:p>
         </w:tc>
       </w:tr>
       <w:tr>
@@ -342,7 +350,11 @@
           <w:tcPr>
             <w:tcW w:type="dxa" w:w="5400"/>
           </w:tcPr>
-          <w:p/>
+          <w:p>
+            <w:r>
+              <w:t>100 μl</w:t>
+            </w:r>
+          </w:p>
         </w:tc>
       </w:tr>
       <w:tr>
@@ -363,7 +375,11 @@
           <w:tcPr>
             <w:tcW w:type="dxa" w:w="5400"/>
           </w:tcPr>
-          <w:p/>
+          <w:p>
+            <w:r>
+              <w:t>4.5 hours</w:t>
+            </w:r>
+          </w:p>
         </w:tc>
       </w:tr>
       <w:tr>
@@ -384,7 +400,11 @@
           <w:tcPr>
             <w:tcW w:type="dxa" w:w="5400"/>
           </w:tcPr>
-          <w:p/>
+          <w:p>
+            <w:r>
+              <w:t>4.5 hours</w:t>
+            </w:r>
+          </w:p>
         </w:tc>
       </w:tr>
     </w:tbl>

</xml_diff>

<commit_message>
Improve the display of sample preparation instructions in generated documents
Adds a new function to reformat sample preparation and dilution sections in the populated documents.

Replit-Commit-Author: Agent
Replit-Commit-Session-Id: 86e32257-9f57-45d9-b7c9-9c3928182bb3
Replit-Commit-Screenshot-Url: https://storage.googleapis.com/screenshot-production-us-central1/9117525c-531f-4e40-bc2d-dbaf9de7854f/c53561f6-f0fe-49e9-b7d5-f3d4db2d954e.jpg
</commit_message>
<xml_diff>
--- a/output_populated_template.docx
+++ b/output_populated_template.docx
@@ -5,72 +5,233 @@
     <w:p>
       <w:pPr>
         <w:pStyle w:val="Title"/>
-        <w:jc w:val="center"/>
       </w:pPr>
       <w:r>
-        <w:rPr>
-          <w:rFonts w:ascii="Calibri" w:hAnsi="Calibri"/>
-          <w:b/>
-          <w:sz w:val="72"/>
-        </w:rPr>
-        <w:t xml:space="preserve">Mouse KLK1/Kallikrein 1 ELISA Kit (EK1586)</w:t>
+        <w:t>Mouse KLK1/Kallikrein 1 ELISA Kit (EK1586)</w:t>
       </w:r>
     </w:p>
     <w:p>
       <w:pPr>
-        <w:jc w:val="center"/>
+        <w:pStyle w:val="Normal"/>
       </w:pPr>
       <w:r>
-        <w:rPr>
-          <w:rFonts w:ascii="Calibri" w:hAnsi="Calibri"/>
-          <w:sz w:val="22"/>
-        </w:rPr>
-        <w:t xml:space="preserve">Catalog Number: EK1586</w:t>
+        <w:t>Catalog Number: EK1586</w:t>
         <w:br/>
-        <w:t xml:space="preserve">Lot Number: SAMPLE</w:t>
+        <w:t>Lot Number: SAMPLE</w:t>
       </w:r>
     </w:p>
     <w:p>
       <w:pPr>
         <w:pStyle w:val="Heading2"/>
-        <w:jc w:val="left"/>
       </w:pPr>
       <w:r>
-        <w:rPr>
-          <w:rFonts w:ascii="Calibri" w:hAnsi="Calibri"/>
-          <w:b/>
-          <w:color w:val="0046B4"/>
-          <w:sz w:val="22"/>
-        </w:rPr>
         <w:t>INTENDED USE</w:t>
       </w:r>
     </w:p>
     <w:p>
-      <w:pPr/>
+      <w:pPr>
+        <w:pStyle w:val="Normal"/>
+      </w:pPr>
       <w:r>
-        <w:rPr>
-          <w:rFonts w:ascii="Calibri" w:hAnsi="Calibri"/>
-          <w:sz w:val="22"/>
-        </w:rPr>
-        <w:t xml:space="preserve">For the quantitation of Mouse Klk1 concentrations in cell culture supernatants, cell lysates, serum and plasma (heparin, EDTA).</w:t>
-        <w:br w:type="page"/>
+        <w:t>For the quantitation of Mouse Klk1 concentrations in cell culture supernatants, cell lysates, serum and plasma (heparin, EDTA).</w:t>
       </w:r>
     </w:p>
     <w:p>
       <w:pPr>
         <w:pStyle w:val="Heading2"/>
-        <w:jc w:val="left"/>
       </w:pPr>
       <w:r>
-        <w:rPr>
-          <w:rFonts w:ascii="Calibri" w:hAnsi="Calibri"/>
-          <w:b/>
-          <w:color w:val="0046B4"/>
-          <w:sz w:val="22"/>
-        </w:rPr>
         <w:t>TECHNICAL DETAILS</w:t>
       </w:r>
     </w:p>
+    <w:p>
+      <w:pPr>
+        <w:pStyle w:val="Heading2"/>
+      </w:pPr>
+      <w:r>
+        <w:t>OVERVIEW</w:t>
+      </w:r>
+    </w:p>
+    <w:p>
+      <w:pPr>
+        <w:pStyle w:val="Heading2"/>
+      </w:pPr>
+      <w:r>
+        <w:t>BACKGROUND</w:t>
+      </w:r>
+    </w:p>
+    <w:p>
+      <w:pPr>
+        <w:pStyle w:val="Normal"/>
+      </w:pPr>
+      <w:r>
+        <w:t>Kallikrein-1, also known as tissue kallikrein, is a protein that in humans is encoded by the KLK1 gene. This serine protease generates Lys-bradykinin by specific proteolysis of kininogen-1. KLK1 is a member of the peptidase S1 family. Its gene is mapped to 19q13.3. In all, it has got 262-amino acids which contain a putative signal peptide, followed by a short activating peptide and the protease domain. The protein is mainly found in kidney, pancreas, and salivary gland, showing a unique pattern of tissue-specific expression relative to other members of the family. KLK1 is implicated in carcinogenesis and some have potential as novel cancer and other disease biomarkers.</w:t>
+      </w:r>
+    </w:p>
+    <w:p>
+      <w:pPr>
+        <w:pStyle w:val="Heading2"/>
+      </w:pPr>
+      <w:r>
+        <w:t>ASSAY PRINCIPLE</w:t>
+      </w:r>
+    </w:p>
+    <w:p>
+      <w:pPr>
+        <w:pStyle w:val="Normal"/>
+      </w:pPr>
+      <w:r>
+        <w:t>The Innovative Research Mouse Klk1 Pre-Coated ELISA (Enzyme-Linked Immunosorbent Assay) kit is a solid-phase immunoassay specially designed to measure Mouse Klk1 with a 96-well strip plate that is pre-coated with antibody specific for Klk1. The detection antibody is a biotinylated antibody specific for Klk1. The capture antibody is monoclonal antibody from rat and the detection antibody is polyclonal antibody from goat. The kit includes Mouse Klk1 protein as standards. To measure Mouse Klk1, add standards and samples to the wells, then add the biotinylated detection antibody. Wash the wells with PBS or TBS buffer, and add Avidin-Biotin-Peroxidase Complex (ABC-HRP). Wash away the unbounded ABC-HRP with PBS or TBS buffer and add TMB. TMB is an HRP substrate and will be catalyzed to produce a blue color product, which changes into yellow after adding the acidic stop solution. The absorbance of the yellow product at 450nm is linearly proportional to Mouse Klk1 in the sample. Read the absorbance of the yellow product in each well using a plate reader, and benchmark the sample wells' readings against the standard curve to determine the concentration of Mouse Klk1 in the sample.</w:t>
+      </w:r>
+    </w:p>
+    <w:p>
+      <w:pPr>
+        <w:pStyle w:val="Heading2"/>
+      </w:pPr>
+      <w:r>
+        <w:t>KIT COMPONENTS</w:t>
+      </w:r>
+    </w:p>
+    <w:p>
+      <w:pPr>
+        <w:pStyle w:val="Heading2"/>
+      </w:pPr>
+      <w:r>
+        <w:t>MATERIALS REQUIRED BUT NOT PROVIDED</w:t>
+      </w:r>
+    </w:p>
+    <w:p>
+      <w:pPr>
+        <w:pStyle w:val="Normal"/>
+      </w:pPr>
+      <w:r>
+        <w:t>• Microplate reader capable of reading absorbance at 450 nm. Incubator.</w:t>
+        <w:br/>
+        <w:t>• Automated plate washer (optional)</w:t>
+        <w:br/>
+        <w:t>• Pipettes and pipette tips capable of precisely dispensing 0.5 µl through 1 ml volumes of aqueous solutions. Multichannel pipettes are recommended for a large numbers of samples.</w:t>
+        <w:br/>
+        <w:t>• Deionized or distilled water. 500 ml graduated cylinders. Test tubes for dilution.</w:t>
+      </w:r>
+    </w:p>
+    <w:p>
+      <w:pPr>
+        <w:pStyle w:val="Heading2"/>
+      </w:pPr>
+      <w:r>
+        <w:t>REAGENT PREPARATION</w:t>
+      </w:r>
+    </w:p>
+    <w:p>
+      <w:pPr>
+        <w:pStyle w:val="Normal"/>
+      </w:pPr>
+      <w:r>
+        <w:t>Bring all reagents to room temperature before use. Wash Buffer: Dilute Wash Buffer (25X) with distilled water. For example, if preparing 500 ml of Wash Buffer, dilute 20 ml of Wash Buffer (25X) into 480 ml of distilled water. Standard: Reconstitute the standard with standard diluent according to the label instructions. This reconstitution produces a stock solution. Let the standard stand for a minimum of 15 minutes with gentle agitation prior to making dilutions. Detection Reagent A and B: Dilute to the working concentration using Assay Diluent A and B, respectively.</w:t>
+      </w:r>
+    </w:p>
+    <w:p>
+      <w:pPr>
+        <w:pStyle w:val="Heading2"/>
+      </w:pPr>
+      <w:r>
+        <w:t>DILUTION OF STANDARD</w:t>
+      </w:r>
+    </w:p>
+    <w:p>
+      <w:pPr>
+        <w:pStyle w:val="Normal"/>
+      </w:pPr>
+      <w:r>
+        <w:t>1. Label 7 tubes, one for each standard: 4000 pg/ml, 2000 pg/ml, 1000 pg/ml, 500 pg/ml, 250 pg/ml, 125 pg/ml, and 62.5 pg/ml. 2. Pipette 300 µl of the Sample Diluent into each tube. 3. Pipette 300 µl of the reconstituted standard into the first tube and mix to create the 4000 pg/ml standard. 4. Pipette 300 µl from the 4000 pg/ml tube into the second tube and mix to create the 2000 pg/ml standard. 5. Continue this process for the remaining tubes. 6. The Sample Diluent serves as the zero standard (0 pg/ml).</w:t>
+      </w:r>
+    </w:p>
+    <w:p>
+      <w:pPr>
+        <w:pStyle w:val="Heading2"/>
+      </w:pPr>
+      <w:r>
+        <w:t>PREPARATIONS BEFORE ASSAY</w:t>
+      </w:r>
+    </w:p>
+    <w:p>
+      <w:pPr>
+        <w:pStyle w:val="Normal"/>
+      </w:pPr>
+      <w:r>
+        <w:t>1. Prepare all reagents, samples, and standards according to the instructions.</w:t>
+      </w:r>
+    </w:p>
+    <w:p>
+      <w:pPr>
+        <w:pStyle w:val="Normal"/>
+      </w:pPr>
+      <w:r>
+        <w:t>2. Confirm that you have the appropriate non-supplied equipment available.</w:t>
+      </w:r>
+    </w:p>
+    <w:p>
+      <w:pPr>
+        <w:pStyle w:val="Normal"/>
+      </w:pPr>
+      <w:r>
+        <w:t>3. Spin down all components to the bottom of the tube before opening.</w:t>
+      </w:r>
+    </w:p>
+    <w:p>
+      <w:pPr>
+        <w:pStyle w:val="Normal"/>
+      </w:pPr>
+      <w:r>
+        <w:t>4. Don't let the 96-well plate dry out as this will inactivate active components.</w:t>
+      </w:r>
+    </w:p>
+    <w:p>
+      <w:pPr>
+        <w:pStyle w:val="Normal"/>
+      </w:pPr>
+      <w:r>
+        <w:t>5. Don't reuse tips and tubes to avoid cross-contamination. Avoid using reagents from different batches.</w:t>
+      </w:r>
+    </w:p>
+    <w:p>
+      <w:pPr>
+        <w:pStyle w:val="Heading2"/>
+      </w:pPr>
+      <w:r>
+        <w:t>SAMPLE PREPARATION AND STORAGE</w:t>
+      </w:r>
+    </w:p>
+    <w:p>
+      <w:r>
+        <w:t>These sample collection instructions and storage conditions are intended as a general guideline. Sample stability has not been evaluated.</w:t>
+      </w:r>
+    </w:p>
+    <w:p/>
+    <w:p>
+      <w:pPr>
+        <w:pStyle w:val="Heading3"/>
+      </w:pPr>
+      <w:r>
+        <w:t>SAMPLE COLLECTION NOTES</w:t>
+      </w:r>
+    </w:p>
+    <w:p>
+      <w:r>
+        <w:t>Innovative Research recommends that samples are used immediately upon preparation.</w:t>
+      </w:r>
+    </w:p>
+    <w:p>
+      <w:r>
+        <w:t>Avoid repeated freeze-thaw cycles for all samples.</w:t>
+      </w:r>
+    </w:p>
+    <w:p>
+      <w:r>
+        <w:t>Samples should be brought to room temperature (18-25°C) before performing the assay.</w:t>
+      </w:r>
+    </w:p>
+    <w:p/>
     <w:tbl>
       <w:tblPr>
         <w:tblStyle w:val="TableGrid"/>
@@ -78,30 +239,27 @@
         <w:tblLook w:firstColumn="1" w:firstRow="1" w:lastColumn="0" w:lastRow="0" w:noHBand="0" w:noVBand="1" w:val="04A0"/>
       </w:tblPr>
       <w:tblGrid>
-        <w:gridCol w:w="5400"/>
-        <w:gridCol w:w="5400"/>
+        <w:gridCol w:w="4320"/>
+        <w:gridCol w:w="4320"/>
       </w:tblGrid>
       <w:tr>
         <w:tc>
           <w:tcPr>
-            <w:tcW w:type="dxa" w:w="5400"/>
+            <w:tcW w:type="dxa" w:w="4320"/>
           </w:tcPr>
           <w:p>
             <w:r>
-              <w:rPr>
-                <w:b/>
-              </w:rPr>
-              <w:t>Capture/Detection Antibodies</w:t>
+              <w:t>Sample Type</w:t>
             </w:r>
           </w:p>
         </w:tc>
         <w:tc>
           <w:tcPr>
-            <w:tcW w:type="dxa" w:w="5400"/>
+            <w:tcW w:type="dxa" w:w="4320"/>
           </w:tcPr>
           <w:p>
             <w:r>
-              <w:t>It is recommended that the standards be prepared no more than 2 hours prior to performing the experiment. Use one 10 ng of lyophilized Mouse Klk1 standard for each experiment. Gently spin the vial prior to use. Reconstitute the standard to a stock concentration of 10 ng/ml using 1ml of sample diluent. Allow the standard to sit for a minimum of 10 minutes with gentle agitation prior to making dilutions.</w:t>
+              <w:t>Collection and Handling</w:t>
             </w:r>
           </w:p>
         </w:tc>
@@ -109,24 +267,21 @@
       <w:tr>
         <w:tc>
           <w:tcPr>
-            <w:tcW w:type="dxa" w:w="5400"/>
+            <w:tcW w:type="dxa" w:w="4320"/>
           </w:tcPr>
           <w:p>
             <w:r>
-              <w:rPr>
-                <w:b/>
-              </w:rPr>
-              <w:t>Specificity</w:t>
+              <w:t>Cell Culture Supernatant</w:t>
             </w:r>
           </w:p>
         </w:tc>
         <w:tc>
           <w:tcPr>
-            <w:tcW w:type="dxa" w:w="5400"/>
+            <w:tcW w:type="dxa" w:w="4320"/>
           </w:tcPr>
           <w:p>
             <w:r>
-              <w:t>Natural and recombinant Mouse Klk1</w:t>
+              <w:t>Centrifuge at 1000 × g for 10 minutes to remove insoluble particulates. Collect supernatant.</w:t>
             </w:r>
           </w:p>
         </w:tc>
@@ -134,24 +289,21 @@
       <w:tr>
         <w:tc>
           <w:tcPr>
-            <w:tcW w:type="dxa" w:w="5400"/>
+            <w:tcW w:type="dxa" w:w="4320"/>
           </w:tcPr>
           <w:p>
             <w:r>
-              <w:rPr>
-                <w:b/>
-              </w:rPr>
-              <w:t>Standard Protein</w:t>
+              <w:t>Serum</w:t>
             </w:r>
           </w:p>
         </w:tc>
         <w:tc>
           <w:tcPr>
-            <w:tcW w:type="dxa" w:w="5400"/>
+            <w:tcW w:type="dxa" w:w="4320"/>
           </w:tcPr>
           <w:p>
             <w:r>
-              <w:t>It is recommended that the standards be prepared no more than 2 hours prior to performing the experiment. Use one 10 ng of lyophilized Mouse Klk1 standard for each experiment. Gently spin the vial prior to use. Reconstitute the standard to a stock concentration of 10 ng/ml using 1ml of sample diluent. Allow the standard to sit for a minimum of 10 minutes with gentle agitation prior to making dilutions.</w:t>
+              <w:t>Use a serum separator tube (SST). Allow samples to clot for 30 minutes before centrifugation for 15 minutes at approximately 1000 × g. Remove serum and assay immediately or store samples at -20°C.</w:t>
             </w:r>
           </w:p>
         </w:tc>
@@ -159,24 +311,43 @@
       <w:tr>
         <w:tc>
           <w:tcPr>
-            <w:tcW w:type="dxa" w:w="5400"/>
+            <w:tcW w:type="dxa" w:w="4320"/>
           </w:tcPr>
           <w:p>
             <w:r>
-              <w:rPr>
-                <w:b/>
-              </w:rPr>
-              <w:t>Cross-reactivity</w:t>
+              <w:t>Plasma</w:t>
             </w:r>
           </w:p>
         </w:tc>
         <w:tc>
           <w:tcPr>
-            <w:tcW w:type="dxa" w:w="5400"/>
+            <w:tcW w:type="dxa" w:w="4320"/>
           </w:tcPr>
           <w:p>
             <w:r>
-              <w:t>This kit is for the detection of Mouse Klk1. No significant cross-reactivity or interference between Klk1 and its analogs was observed. This claim is limited by existing techniques; therefore, cross- reactivity may exist with untested analogs.</w:t>
+              <w:t>Collect plasma using EDTA or heparin as an anticoagulant. Centrifuge samples for 15 minutes at 1000 × g within 30 minutes of collection. Store samples at -20°C.</w:t>
+            </w:r>
+          </w:p>
+        </w:tc>
+      </w:tr>
+      <w:tr>
+        <w:tc>
+          <w:tcPr>
+            <w:tcW w:type="dxa" w:w="4320"/>
+          </w:tcPr>
+          <w:p>
+            <w:r>
+              <w:t>Cell Lysates</w:t>
+            </w:r>
+          </w:p>
+        </w:tc>
+        <w:tc>
+          <w:tcPr>
+            <w:tcW w:type="dxa" w:w="4320"/>
+          </w:tcPr>
+          <w:p>
+            <w:r>
+              <w:t>Collect cells and rinse with ice-cold PBS. Homogenize at 1×10^7/ml in PBS with a protease inhibitor cocktail. Freeze/thaw 3 times. Centrifuge at 10,000×g for 10 min at 4°C. Aliquot the supernatant for testing and store at -80°C.</w:t>
             </w:r>
           </w:p>
         </w:tc>
@@ -185,2133 +356,14 @@
     <w:p>
       <w:pPr>
         <w:pStyle w:val="Heading2"/>
-        <w:jc w:val="left"/>
       </w:pPr>
       <w:r>
-        <w:rPr>
-          <w:rFonts w:ascii="Calibri" w:hAnsi="Calibri"/>
-          <w:b/>
-          <w:color w:val="0046B4"/>
-          <w:sz w:val="22"/>
-        </w:rPr>
-        <w:t>OVERVIEW</w:t>
-      </w:r>
-    </w:p>
-    <w:tbl>
-      <w:tblPr>
-        <w:tblStyle w:val="TableGrid"/>
-        <w:tblW w:type="auto" w:w="0"/>
-        <w:tblLook w:firstColumn="1" w:firstRow="1" w:lastColumn="0" w:lastRow="0" w:noHBand="0" w:noVBand="1" w:val="04A0"/>
-      </w:tblPr>
-      <w:tblGrid>
-        <w:gridCol w:w="5400"/>
-        <w:gridCol w:w="5400"/>
-      </w:tblGrid>
-      <w:tr>
-        <w:tc>
-          <w:tcPr>
-            <w:tcW w:type="dxa" w:w="5400"/>
-          </w:tcPr>
-          <w:p>
-            <w:r>
-              <w:rPr>
-                <w:b/>
-              </w:rPr>
-              <w:t>Product Name</w:t>
-            </w:r>
-          </w:p>
-        </w:tc>
-        <w:tc>
-          <w:tcPr>
-            <w:tcW w:type="dxa" w:w="5400"/>
-          </w:tcPr>
-          <w:p>
-            <w:r>
-              <w:t>Mouse KLK1/Kallikrein 1 ELISA Kit (EK1586)</w:t>
-            </w:r>
-          </w:p>
-        </w:tc>
-      </w:tr>
-      <w:tr>
-        <w:tc>
-          <w:tcPr>
-            <w:tcW w:type="dxa" w:w="5400"/>
-          </w:tcPr>
-          <w:p>
-            <w:r>
-              <w:rPr>
-                <w:b/>
-              </w:rPr>
-              <w:t>Reactive Species</w:t>
-            </w:r>
-          </w:p>
-        </w:tc>
-        <w:tc>
-          <w:tcPr>
-            <w:tcW w:type="dxa" w:w="5400"/>
-          </w:tcPr>
-          <w:p>
-            <w:r>
-              <w:t>This kit is for the detection of Mouse Klk1. This kit is for the detection of Mouse Klk1. No significant cross-reactivity or interference between Klk1 and its analogs was observed. This claim is limited by existing techniques; therefore, cross- reactivity may exist with untested analogs.</w:t>
-            </w:r>
-          </w:p>
-        </w:tc>
-      </w:tr>
-      <w:tr>
-        <w:tc>
-          <w:tcPr>
-            <w:tcW w:type="dxa" w:w="5400"/>
-          </w:tcPr>
-          <w:p>
-            <w:r>
-              <w:rPr>
-                <w:b/>
-              </w:rPr>
-              <w:t>Range</w:t>
-            </w:r>
-          </w:p>
-        </w:tc>
-        <w:tc>
-          <w:tcPr>
-            <w:tcW w:type="dxa" w:w="5400"/>
-          </w:tcPr>
-          <w:p>
-            <w:r>
-              <w:t>62.5 pg/ml - 4,000 pg/ml</w:t>
-            </w:r>
-          </w:p>
-        </w:tc>
-      </w:tr>
-      <w:tr>
-        <w:tc>
-          <w:tcPr>
-            <w:tcW w:type="dxa" w:w="5400"/>
-          </w:tcPr>
-          <w:p>
-            <w:r>
-              <w:rPr>
-                <w:b/>
-              </w:rPr>
-              <w:t>Sensitivity</w:t>
-            </w:r>
-          </w:p>
-        </w:tc>
-        <w:tc>
-          <w:tcPr>
-            <w:tcW w:type="dxa" w:w="5400"/>
-          </w:tcPr>
-          <w:p>
-            <w:r>
-              <w:t>&lt;12 pg/ml</w:t>
-            </w:r>
-          </w:p>
-        </w:tc>
-      </w:tr>
-      <w:tr>
-        <w:tc>
-          <w:tcPr>
-            <w:tcW w:type="dxa" w:w="5400"/>
-          </w:tcPr>
-          <w:p>
-            <w:r>
-              <w:rPr>
-                <w:b/>
-              </w:rPr>
-              <w:t>Sample Type</w:t>
-            </w:r>
-          </w:p>
-        </w:tc>
-        <w:tc>
-          <w:tcPr>
-            <w:tcW w:type="dxa" w:w="5400"/>
-          </w:tcPr>
-          <w:p>
-            <w:r>
-              <w:t>Cell culture media, serum, plasma, and other biological fluids</w:t>
-            </w:r>
-          </w:p>
-        </w:tc>
-      </w:tr>
-      <w:tr>
-        <w:tc>
-          <w:tcPr>
-            <w:tcW w:type="dxa" w:w="5400"/>
-          </w:tcPr>
-          <w:p>
-            <w:r>
-              <w:rPr>
-                <w:b/>
-              </w:rPr>
-              <w:t>Sample Volume</w:t>
-            </w:r>
-          </w:p>
-        </w:tc>
-        <w:tc>
-          <w:tcPr>
-            <w:tcW w:type="dxa" w:w="5400"/>
-          </w:tcPr>
-          <w:p>
-            <w:r>
-              <w:t>100 μl</w:t>
-            </w:r>
-          </w:p>
-        </w:tc>
-      </w:tr>
-      <w:tr>
-        <w:tc>
-          <w:tcPr>
-            <w:tcW w:type="dxa" w:w="5400"/>
-          </w:tcPr>
-          <w:p>
-            <w:r>
-              <w:rPr>
-                <w:b/>
-              </w:rPr>
-              <w:t>Assay Time</w:t>
-            </w:r>
-          </w:p>
-        </w:tc>
-        <w:tc>
-          <w:tcPr>
-            <w:tcW w:type="dxa" w:w="5400"/>
-          </w:tcPr>
-          <w:p>
-            <w:r>
-              <w:t>4.5 hours</w:t>
-            </w:r>
-          </w:p>
-        </w:tc>
-      </w:tr>
-      <w:tr>
-        <w:tc>
-          <w:tcPr>
-            <w:tcW w:type="dxa" w:w="5400"/>
-          </w:tcPr>
-          <w:p>
-            <w:r>
-              <w:rPr>
-                <w:b/>
-              </w:rPr>
-              <w:t>Protocol</w:t>
-            </w:r>
-          </w:p>
-        </w:tc>
-        <w:tc>
-          <w:tcPr>
-            <w:tcW w:type="dxa" w:w="5400"/>
-          </w:tcPr>
-          <w:p>
-            <w:r>
-              <w:t>4.5 hours</w:t>
-            </w:r>
-          </w:p>
-        </w:tc>
-      </w:tr>
-    </w:tbl>
-    <w:p>
-      <w:pPr>
-        <w:pStyle w:val="Heading2"/>
-        <w:jc w:val="left"/>
-      </w:pPr>
-      <w:r>
-        <w:rPr>
-          <w:rFonts w:ascii="Calibri" w:hAnsi="Calibri"/>
-          <w:b/>
-          <w:color w:val="0046B4"/>
-          <w:sz w:val="22"/>
-        </w:rPr>
-        <w:t>BACKGROUND</w:t>
-      </w:r>
-    </w:p>
-    <w:p>
-      <w:pPr/>
-      <w:r>
-        <w:rPr>
-          <w:rFonts w:ascii="Calibri" w:hAnsi="Calibri"/>
-          <w:sz w:val="22"/>
-        </w:rPr>
-        <w:t xml:space="preserve">Kallikrein-1, also known as tissue kallikrein, is a protein that in humans is encoded by the KLK1 gene. This serine protease generates Lys-bradykinin by specific proteolysis of kininogen-1. KLK1 is a member of the peptidase S1 family. Its gene is mapped to 19q13.3. In all, it has got 262-amino acids which contain a putative signal peptide, followed by a short activating peptide and the protease domain. The protein is mainly found in kidney, pancreas, and salivary gland, showing a unique pattern of tissue-specific expression relative to other members of the family. KLK1 is implicated in carcinogenesis and some have potential as novel cancer and other disease biomarkers.</w:t>
-      </w:r>
-    </w:p>
-    <w:p>
-      <w:pPr>
-        <w:pStyle w:val="Heading2"/>
-        <w:jc w:val="left"/>
-      </w:pPr>
-      <w:r>
-        <w:rPr>
-          <w:rFonts w:ascii="Calibri" w:hAnsi="Calibri"/>
-          <w:b/>
-          <w:color w:val="0046B4"/>
-          <w:sz w:val="22"/>
-        </w:rPr>
-        <w:t>ASSAY PRINCIPLE</w:t>
-      </w:r>
-    </w:p>
-    <w:p>
-      <w:pPr/>
-      <w:r>
-        <w:rPr>
-          <w:rFonts w:ascii="Calibri" w:hAnsi="Calibri"/>
-          <w:sz w:val="22"/>
-        </w:rPr>
-        <w:t xml:space="preserve">The Innovative Research Mouse Klk1 Pre-Coated ELISA (Enzyme-Linked Immunosorbent Assay) kit is a solid-phase immunoassay specially designed to measure Mouse Klk1 with a 96-well strip plate that is pre-coated with antibody specific for Klk1. The detection antibody is a biotinylated antibody specific for Klk1. The capture antibody is monoclonal antibody from rat and the detection antibody is polyclonal antibody from goat. The kit includes Mouse Klk1 protein as standards. To measure Mouse Klk1, add standards and samples to the wells, then add the biotinylated detection antibody. Wash the wells with PBS or TBS buffer, and add Avidin-Biotin-Peroxidase Complex (ABC-HRP). Wash away the unbounded ABC-HRP with PBS or TBS buffer and add TMB. TMB is an HRP substrate and will be catalyzed to produce a blue color product, which changes into yellow after adding the acidic stop solution. The absorbance of the yellow product at 450nm is linearly proportional to Mouse Klk1 in the sample. Read the absorbance of the yellow product in each well using a plate reader, and benchmark the sample wells' readings against the standard curve to determine the concentration of Mouse Klk1 in the sample.</w:t>
-      </w:r>
-    </w:p>
-    <w:p>
-      <w:pPr>
-        <w:pStyle w:val="Heading2"/>
-        <w:jc w:val="left"/>
-      </w:pPr>
-      <w:r>
-        <w:rPr>
-          <w:rFonts w:ascii="Calibri" w:hAnsi="Calibri"/>
-          <w:b/>
-          <w:color w:val="0046B4"/>
-          <w:sz w:val="22"/>
-        </w:rPr>
-        <w:t>KIT COMPONENTS</w:t>
-      </w:r>
-    </w:p>
-    <w:tbl>
-      <w:tblPr>
-        <w:tblStyle w:val="TableGrid"/>
-        <w:tblW w:type="auto" w:w="0"/>
-        <w:tblLook w:firstColumn="1" w:firstRow="1" w:lastColumn="0" w:lastRow="0" w:noHBand="0" w:noVBand="1" w:val="04A0"/>
-      </w:tblPr>
-      <w:tblGrid>
-        <w:gridCol w:w="2700"/>
-        <w:gridCol w:w="2700"/>
-        <w:gridCol w:w="2700"/>
-        <w:gridCol w:w="2700"/>
-      </w:tblGrid>
-      <w:tr>
-        <w:tc>
-          <w:tcPr>
-            <w:tcW w:type="dxa" w:w="2700"/>
-          </w:tcPr>
-          <w:p>
-            <w:r>
-              <w:rPr>
-                <w:b/>
-              </w:rPr>
-              <w:t>Description</w:t>
-            </w:r>
-          </w:p>
-        </w:tc>
-        <w:tc>
-          <w:tcPr>
-            <w:tcW w:type="dxa" w:w="2700"/>
-          </w:tcPr>
-          <w:p>
-            <w:r>
-              <w:rPr>
-                <w:b/>
-              </w:rPr>
-              <w:t>Quantity</w:t>
-            </w:r>
-          </w:p>
-        </w:tc>
-        <w:tc>
-          <w:tcPr>
-            <w:tcW w:type="dxa" w:w="2700"/>
-          </w:tcPr>
-          <w:p>
-            <w:r>
-              <w:rPr>
-                <w:b/>
-              </w:rPr>
-              <w:t>Volume</w:t>
-            </w:r>
-          </w:p>
-        </w:tc>
-        <w:tc>
-          <w:tcPr>
-            <w:tcW w:type="dxa" w:w="2700"/>
-          </w:tcPr>
-          <w:p>
-            <w:r>
-              <w:rPr>
-                <w:b/>
-              </w:rPr>
-              <w:t>Storage of opened/reconstituted material</w:t>
-            </w:r>
-          </w:p>
-        </w:tc>
-      </w:tr>
-      <w:tr>
-        <w:tc>
-          <w:tcPr>
-            <w:tcW w:type="dxa" w:w="2700"/>
-          </w:tcPr>
-          <w:p>
-            <w:r>
-              <w:t>Anti-Mouse Klk1 Pre-coated 96-well Strip Microplate</w:t>
-            </w:r>
-          </w:p>
-        </w:tc>
-        <w:tc>
-          <w:tcPr>
-            <w:tcW w:type="dxa" w:w="2700"/>
-          </w:tcPr>
-          <w:p>
-            <w:r>
-              <w:t>1</w:t>
-            </w:r>
-          </w:p>
-        </w:tc>
-        <w:tc>
-          <w:tcPr>
-            <w:tcW w:type="dxa" w:w="2700"/>
-          </w:tcPr>
-          <w:p>
-            <w:r>
-              <w:t>12 strips of 8 wells</w:t>
-            </w:r>
-          </w:p>
-        </w:tc>
-        <w:tc>
-          <w:tcPr>
-            <w:tcW w:type="dxa" w:w="2700"/>
-          </w:tcPr>
-          <w:p>
-            <w:r>
-              <w:t>Return unused wells to the foil pouch. Reseal along the entire edge of the zip-seal. May be stored for up to 1 month at 4°C provided this is within the expiration date of the kit.</w:t>
-            </w:r>
-          </w:p>
-        </w:tc>
-      </w:tr>
-      <w:tr>
-        <w:tc>
-          <w:tcPr>
-            <w:tcW w:type="dxa" w:w="2700"/>
-          </w:tcPr>
-          <w:p>
-            <w:r>
-              <w:t>Mouse Klk1 Standard</w:t>
-            </w:r>
-          </w:p>
-        </w:tc>
-        <w:tc>
-          <w:tcPr>
-            <w:tcW w:type="dxa" w:w="2700"/>
-          </w:tcPr>
-          <w:p>
-            <w:r>
-              <w:t>2</w:t>
-            </w:r>
-          </w:p>
-        </w:tc>
-        <w:tc>
-          <w:tcPr>
-            <w:tcW w:type="dxa" w:w="2700"/>
-          </w:tcPr>
-          <w:p>
-            <w:r>
-              <w:t>10 ng/tube</w:t>
-            </w:r>
-          </w:p>
-        </w:tc>
-        <w:tc>
-          <w:tcPr>
-            <w:tcW w:type="dxa" w:w="2700"/>
-          </w:tcPr>
-          <w:p>
-            <w:r>
-              <w:t>Discard the Klk1 stock solution after 12 hours at 4°C. May be stored at -20°C for 48 hours.</w:t>
-            </w:r>
-          </w:p>
-        </w:tc>
-      </w:tr>
-      <w:tr>
-        <w:tc>
-          <w:tcPr>
-            <w:tcW w:type="dxa" w:w="2700"/>
-          </w:tcPr>
-          <w:p>
-            <w:r>
-              <w:t>Mouse Klk1 Biotinylated Antibody (100x)</w:t>
-            </w:r>
-          </w:p>
-        </w:tc>
-        <w:tc>
-          <w:tcPr>
-            <w:tcW w:type="dxa" w:w="2700"/>
-          </w:tcPr>
-          <w:p>
-            <w:r>
-              <w:t>1</w:t>
-            </w:r>
-          </w:p>
-        </w:tc>
-        <w:tc>
-          <w:tcPr>
-            <w:tcW w:type="dxa" w:w="2700"/>
-          </w:tcPr>
-          <w:p>
-            <w:r>
-              <w:t>100 µl</w:t>
-            </w:r>
-          </w:p>
-        </w:tc>
-        <w:tc>
-          <w:tcPr>
-            <w:tcW w:type="dxa" w:w="2700"/>
-          </w:tcPr>
-          <w:p>
-            <w:r>
-              <w:t>May be stored for up to 1 month at 4°C provided this is within the expiration date of the kit.</w:t>
-            </w:r>
-          </w:p>
-        </w:tc>
-      </w:tr>
-      <w:tr>
-        <w:tc>
-          <w:tcPr>
-            <w:tcW w:type="dxa" w:w="2700"/>
-          </w:tcPr>
-          <w:p>
-            <w:r>
-              <w:t>Avidin-Biotin-Peroxidase Complex (100x)</w:t>
-            </w:r>
-          </w:p>
-        </w:tc>
-        <w:tc>
-          <w:tcPr>
-            <w:tcW w:type="dxa" w:w="2700"/>
-          </w:tcPr>
-          <w:p>
-            <w:r>
-              <w:t>1</w:t>
-            </w:r>
-          </w:p>
-        </w:tc>
-        <w:tc>
-          <w:tcPr>
-            <w:tcW w:type="dxa" w:w="2700"/>
-          </w:tcPr>
-          <w:p>
-            <w:r>
-              <w:t>100 µl</w:t>
-            </w:r>
-          </w:p>
-        </w:tc>
-        <w:tc>
-          <w:tcPr>
-            <w:tcW w:type="dxa" w:w="2700"/>
-          </w:tcPr>
-          <w:p>
-            <w:r>
-              <w:t>May be stored for up to 1 month at 4°C provided this is within the expiration date of the kit.</w:t>
-            </w:r>
-          </w:p>
-        </w:tc>
-      </w:tr>
-      <w:tr>
-        <w:tc>
-          <w:tcPr>
-            <w:tcW w:type="dxa" w:w="2700"/>
-          </w:tcPr>
-          <w:p>
-            <w:r>
-              <w:t>Sample Diluent</w:t>
-            </w:r>
-          </w:p>
-        </w:tc>
-        <w:tc>
-          <w:tcPr>
-            <w:tcW w:type="dxa" w:w="2700"/>
-          </w:tcPr>
-          <w:p>
-            <w:r>
-              <w:t>1</w:t>
-            </w:r>
-          </w:p>
-        </w:tc>
-        <w:tc>
-          <w:tcPr>
-            <w:tcW w:type="dxa" w:w="2700"/>
-          </w:tcPr>
-          <w:p>
-            <w:r>
-              <w:t>30 ml</w:t>
-            </w:r>
-          </w:p>
-        </w:tc>
-        <w:tc>
-          <w:tcPr>
-            <w:tcW w:type="dxa" w:w="2700"/>
-          </w:tcPr>
-          <w:p>
-            <w:r>
-              <w:t>May be stored for up to 1 month at 4°C provided this is within the expiration date of the kit.</w:t>
-            </w:r>
-          </w:p>
-        </w:tc>
-      </w:tr>
-      <w:tr>
-        <w:tc>
-          <w:tcPr>
-            <w:tcW w:type="dxa" w:w="2700"/>
-          </w:tcPr>
-          <w:p>
-            <w:r>
-              <w:t>Antibody Diluent</w:t>
-            </w:r>
-          </w:p>
-        </w:tc>
-        <w:tc>
-          <w:tcPr>
-            <w:tcW w:type="dxa" w:w="2700"/>
-          </w:tcPr>
-          <w:p>
-            <w:r>
-              <w:t>1</w:t>
-            </w:r>
-          </w:p>
-        </w:tc>
-        <w:tc>
-          <w:tcPr>
-            <w:tcW w:type="dxa" w:w="2700"/>
-          </w:tcPr>
-          <w:p>
-            <w:r>
-              <w:t>12 ml</w:t>
-            </w:r>
-          </w:p>
-        </w:tc>
-        <w:tc>
-          <w:tcPr>
-            <w:tcW w:type="dxa" w:w="2700"/>
-          </w:tcPr>
-          <w:p>
-            <w:r>
-              <w:t>May be stored for up to 1 month at 4°C provided this is within the expiration date of the kit.</w:t>
-            </w:r>
-          </w:p>
-        </w:tc>
-      </w:tr>
-      <w:tr>
-        <w:tc>
-          <w:tcPr>
-            <w:tcW w:type="dxa" w:w="2700"/>
-          </w:tcPr>
-          <w:p>
-            <w:r>
-              <w:t>Avidin-Biotin-Peroxidase Diluent</w:t>
-            </w:r>
-          </w:p>
-        </w:tc>
-        <w:tc>
-          <w:tcPr>
-            <w:tcW w:type="dxa" w:w="2700"/>
-          </w:tcPr>
-          <w:p>
-            <w:r>
-              <w:t>1</w:t>
-            </w:r>
-          </w:p>
-        </w:tc>
-        <w:tc>
-          <w:tcPr>
-            <w:tcW w:type="dxa" w:w="2700"/>
-          </w:tcPr>
-          <w:p>
-            <w:r>
-              <w:t>12 ml</w:t>
-            </w:r>
-          </w:p>
-        </w:tc>
-        <w:tc>
-          <w:tcPr>
-            <w:tcW w:type="dxa" w:w="2700"/>
-          </w:tcPr>
-          <w:p>
-            <w:r>
-              <w:t>May be stored for up to 1 month at 4°C provided this is within the expiration date of the kit.</w:t>
-            </w:r>
-          </w:p>
-        </w:tc>
-      </w:tr>
-      <w:tr>
-        <w:tc>
-          <w:tcPr>
-            <w:tcW w:type="dxa" w:w="2700"/>
-          </w:tcPr>
-          <w:p>
-            <w:r>
-              <w:t>Color Developing Reagent (TMB)</w:t>
-            </w:r>
-          </w:p>
-        </w:tc>
-        <w:tc>
-          <w:tcPr>
-            <w:tcW w:type="dxa" w:w="2700"/>
-          </w:tcPr>
-          <w:p>
-            <w:r>
-              <w:t>1</w:t>
-            </w:r>
-          </w:p>
-        </w:tc>
-        <w:tc>
-          <w:tcPr>
-            <w:tcW w:type="dxa" w:w="2700"/>
-          </w:tcPr>
-          <w:p>
-            <w:r>
-              <w:t>10 ml</w:t>
-            </w:r>
-          </w:p>
-        </w:tc>
-        <w:tc>
-          <w:tcPr>
-            <w:tcW w:type="dxa" w:w="2700"/>
-          </w:tcPr>
-          <w:p>
-            <w:r>
-              <w:t>May be stored for up to 1 month at 4°C provided this is within the expiration date of the kit.</w:t>
-            </w:r>
-          </w:p>
-        </w:tc>
-      </w:tr>
-      <w:tr>
-        <w:tc>
-          <w:tcPr>
-            <w:tcW w:type="dxa" w:w="2700"/>
-          </w:tcPr>
-          <w:p>
-            <w:r>
-              <w:t>Stop Solution</w:t>
-            </w:r>
-          </w:p>
-        </w:tc>
-        <w:tc>
-          <w:tcPr>
-            <w:tcW w:type="dxa" w:w="2700"/>
-          </w:tcPr>
-          <w:p>
-            <w:r>
-              <w:t>1</w:t>
-            </w:r>
-          </w:p>
-        </w:tc>
-        <w:tc>
-          <w:tcPr>
-            <w:tcW w:type="dxa" w:w="2700"/>
-          </w:tcPr>
-          <w:p>
-            <w:r>
-              <w:t>10 ml</w:t>
-            </w:r>
-          </w:p>
-        </w:tc>
-        <w:tc>
-          <w:tcPr>
-            <w:tcW w:type="dxa" w:w="2700"/>
-          </w:tcPr>
-          <w:p>
-            <w:r>
-              <w:t>May be stored for up to 1 month at 4°C provided this is within the expiration date of the kit.</w:t>
-            </w:r>
-          </w:p>
-        </w:tc>
-      </w:tr>
-      <w:tr>
-        <w:tc>
-          <w:tcPr>
-            <w:tcW w:type="dxa" w:w="2700"/>
-          </w:tcPr>
-          <w:p>
-            <w:r>
-              <w:t>Wash Buffer (25x)</w:t>
-            </w:r>
-          </w:p>
-        </w:tc>
-        <w:tc>
-          <w:tcPr>
-            <w:tcW w:type="dxa" w:w="2700"/>
-          </w:tcPr>
-          <w:p>
-            <w:r>
-              <w:t>1</w:t>
-            </w:r>
-          </w:p>
-        </w:tc>
-        <w:tc>
-          <w:tcPr>
-            <w:tcW w:type="dxa" w:w="2700"/>
-          </w:tcPr>
-          <w:p>
-            <w:r>
-              <w:t>20 ml</w:t>
-            </w:r>
-          </w:p>
-        </w:tc>
-        <w:tc>
-          <w:tcPr>
-            <w:tcW w:type="dxa" w:w="2700"/>
-          </w:tcPr>
-          <w:p>
-            <w:r>
-              <w:t>May be stored for up to 1 month at 4°C provided this is within the expiration date of the kit.</w:t>
-            </w:r>
-          </w:p>
-        </w:tc>
-      </w:tr>
-      <w:tr>
-        <w:tc>
-          <w:tcPr>
-            <w:tcW w:type="dxa" w:w="2700"/>
-          </w:tcPr>
-          <w:p>
-            <w:r>
-              <w:t>Plate Sealers</w:t>
-            </w:r>
-          </w:p>
-        </w:tc>
-        <w:tc>
-          <w:tcPr>
-            <w:tcW w:type="dxa" w:w="2700"/>
-          </w:tcPr>
-          <w:p>
-            <w:r>
-              <w:t>4</w:t>
-            </w:r>
-          </w:p>
-        </w:tc>
-        <w:tc>
-          <w:tcPr>
-            <w:tcW w:type="dxa" w:w="2700"/>
-          </w:tcPr>
-          <w:p>
-            <w:r>
-              <w:t>Piece</w:t>
-            </w:r>
-          </w:p>
-        </w:tc>
-        <w:tc>
-          <w:tcPr>
-            <w:tcW w:type="dxa" w:w="2700"/>
-          </w:tcPr>
-          <w:p>
-            <w:r/>
-          </w:p>
-        </w:tc>
-      </w:tr>
-    </w:tbl>
-    <w:p>
-      <w:pPr>
-        <w:pStyle w:val="Heading2"/>
-        <w:jc w:val="left"/>
-      </w:pPr>
-      <w:r>
-        <w:rPr>
-          <w:rFonts w:ascii="Calibri" w:hAnsi="Calibri"/>
-          <w:b/>
-          <w:color w:val="0046B4"/>
-          <w:sz w:val="22"/>
-        </w:rPr>
-        <w:t>MATERIALS REQUIRED BUT NOT PROVIDED</w:t>
-      </w:r>
-    </w:p>
-    <w:p>
-      <w:pPr/>
-      <w:r>
-        <w:rPr>
-          <w:rFonts w:ascii="Calibri" w:hAnsi="Calibri"/>
-          <w:sz w:val="22"/>
-        </w:rPr>
-        <w:t xml:space="preserve">• Microplate reader capable of reading absorbance at 450 nm. Incubator.</w:t>
-        <w:br/>
-        <w:t xml:space="preserve">• Automated plate washer (optional)</w:t>
-        <w:br/>
-        <w:t xml:space="preserve">• Pipettes and pipette tips capable of precisely dispensing 0.5 µl through 1 ml volumes of aqueous solutions. Multichannel pipettes are recommended for a large numbers of samples.</w:t>
-        <w:br/>
-        <w:t xml:space="preserve">• Deionized or distilled water. 500 ml graduated cylinders. Test tubes for dilution.</w:t>
-      </w:r>
-    </w:p>
-    <w:p>
-      <w:pPr>
-        <w:pStyle w:val="Heading2"/>
-        <w:jc w:val="left"/>
-      </w:pPr>
-      <w:r>
-        <w:rPr>
-          <w:rFonts w:ascii="Calibri" w:hAnsi="Calibri"/>
-          <w:b/>
-          <w:color w:val="0046B4"/>
-          <w:sz w:val="22"/>
-        </w:rPr>
-        <w:t>REAGENT PREPARATION</w:t>
-      </w:r>
-    </w:p>
-    <w:p>
-      <w:pPr/>
-      <w:r>
-        <w:rPr>
-          <w:rFonts w:ascii="Calibri" w:hAnsi="Calibri"/>
-          <w:sz w:val="22"/>
-        </w:rPr>
-        <w:t xml:space="preserve">Bring all reagents to room temperature before use. Wash Buffer: Dilute Wash Buffer (25X) with distilled water. For example, if preparing 500 ml of Wash Buffer, dilute 20 ml of Wash Buffer (25X) into 480 ml of distilled water. Standard: Reconstitute the standard with standard diluent according to the label instructions. This reconstitution produces a stock solution. Let the standard stand for a minimum of 15 minutes with gentle agitation prior to making dilutions. Detection Reagent A and B: Dilute to the working concentration using Assay Diluent A and B, respectively.</w:t>
-      </w:r>
-    </w:p>
-    <w:p>
-      <w:pPr>
-        <w:pStyle w:val="Heading2"/>
-        <w:jc w:val="left"/>
-      </w:pPr>
-      <w:r>
-        <w:rPr>
-          <w:rFonts w:ascii="Calibri" w:hAnsi="Calibri"/>
-          <w:b/>
-          <w:color w:val="0046B4"/>
-          <w:sz w:val="22"/>
-        </w:rPr>
-        <w:t>DILUTION OF STANDARD</w:t>
-      </w:r>
-    </w:p>
-    <w:p>
-      <w:pPr/>
-      <w:r>
-        <w:rPr>
-          <w:rFonts w:ascii="Calibri" w:hAnsi="Calibri"/>
-          <w:sz w:val="22"/>
-        </w:rPr>
-        <w:t xml:space="preserve">1. Label 7 tubes, one for each standard: 4000 pg/ml, 2000 pg/ml, 1000 pg/ml, 500 pg/ml, 250 pg/ml, 125 pg/ml, and 62.5 pg/ml. 2. Pipette 300 µl of the Sample Diluent into each tube. 3. Pipette 300 µl of the reconstituted standard into the first tube and mix to create the 4000 pg/ml standard. 4. Pipette 300 µl from the 4000 pg/ml tube into the second tube and mix to create the 2000 pg/ml standard. 5. Continue this process for the remaining tubes. 6. The Sample Diluent serves as the zero standard (0 pg/ml).</w:t>
-      </w:r>
-    </w:p>
-    <w:p>
-      <w:pPr>
-        <w:pStyle w:val="Heading2"/>
-        <w:jc w:val="left"/>
-      </w:pPr>
-      <w:r>
-        <w:rPr>
-          <w:rFonts w:ascii="Calibri" w:hAnsi="Calibri"/>
-          <w:b/>
-          <w:color w:val="0046B4"/>
-          <w:sz w:val="22"/>
-        </w:rPr>
-        <w:t>PREPARATIONS BEFORE ASSAY</w:t>
-      </w:r>
-    </w:p>
-    <w:p>
-      <w:pPr/>
-      <w:r>
-        <w:rPr>
-          <w:rFonts w:ascii="Calibri" w:hAnsi="Calibri"/>
-          <w:sz w:val="22"/>
-        </w:rPr>
-        <w:t>1. Prepare all reagents, samples, and standards according to the instructions.</w:t>
-      </w:r>
-    </w:p>
-    <w:p>
-      <w:pPr/>
-      <w:r>
-        <w:rPr>
-          <w:rFonts w:ascii="Calibri" w:hAnsi="Calibri"/>
-          <w:sz w:val="22"/>
-        </w:rPr>
-        <w:t>2. Confirm that you have the appropriate non-supplied equipment available.</w:t>
-      </w:r>
-    </w:p>
-    <w:p>
-      <w:pPr/>
-      <w:r>
-        <w:rPr>
-          <w:rFonts w:ascii="Calibri" w:hAnsi="Calibri"/>
-          <w:sz w:val="22"/>
-        </w:rPr>
-        <w:t>3. Spin down all components to the bottom of the tube before opening.</w:t>
-      </w:r>
-    </w:p>
-    <w:p>
-      <w:pPr/>
-      <w:r>
-        <w:rPr>
-          <w:rFonts w:ascii="Calibri" w:hAnsi="Calibri"/>
-          <w:sz w:val="22"/>
-        </w:rPr>
-        <w:t>4. Don't let the 96-well plate dry out as this will inactivate active components.</w:t>
-      </w:r>
-    </w:p>
-    <w:p>
-      <w:pPr/>
-      <w:r>
-        <w:rPr>
-          <w:rFonts w:ascii="Calibri" w:hAnsi="Calibri"/>
-          <w:sz w:val="22"/>
-        </w:rPr>
-        <w:t>5. Don't reuse tips and tubes to avoid cross-contamination. Avoid using reagents from different batches.</w:t>
-      </w:r>
-    </w:p>
-    <w:p>
-      <w:pPr>
-        <w:pStyle w:val="Heading2"/>
-        <w:jc w:val="left"/>
-      </w:pPr>
-      <w:r>
-        <w:rPr>
-          <w:rFonts w:ascii="Calibri" w:hAnsi="Calibri"/>
-          <w:b/>
-          <w:color w:val="0046B4"/>
-          <w:sz w:val="22"/>
-        </w:rPr>
-        <w:t>SAMPLE PREPARATION AND STORAGE</w:t>
-      </w:r>
-    </w:p>
-    <w:p>
-      <w:pPr/>
-      <w:r>
-        <w:rPr>
-          <w:rFonts w:ascii="Calibri" w:hAnsi="Calibri"/>
-          <w:sz w:val="22"/>
-        </w:rPr>
-        <w:t xml:space="preserve">When first using a kit, appropriate validation steps should be taken before using valuable samples. Confirm that the kit adequately detects the target antigen in your intended sample type(s) by running control samples. If the concentration of target antigen within your samples is unknown, a preliminary experiment should be run using a control sample to determine the optimal sample dilution (see Sample Preparation). To inspect the validity of experiment operation and the appropriateness of sample dilution proportion, a pilot experiment using standards and a small number of samples is recommended. Before using the kit, spin tubes to bring down all components to the bottom of the tubes. Don’t let the 96-well plate dry out since this will inactivate active components on the plate. Don’t reuse tips and tubes to avoid cross-contamination. Avoid using the reagents from different batches together.</w:t>
-      </w:r>
-    </w:p>
-    <w:p>
-      <w:pPr>
-        <w:pStyle w:val="Heading2"/>
-        <w:jc w:val="left"/>
-      </w:pPr>
-      <w:r>
-        <w:rPr>
-          <w:rFonts w:ascii="Calibri" w:hAnsi="Calibri"/>
-          <w:b/>
-          <w:color w:val="0046B4"/>
-          <w:sz w:val="22"/>
-        </w:rPr>
-        <w:t>SAMPLE COLLECTION NOTES</w:t>
-      </w:r>
-    </w:p>
-    <w:p>
-      <w:pPr/>
-      <w:r>
-        <w:rPr>
-          <w:rFonts w:ascii="Calibri" w:hAnsi="Calibri"/>
-          <w:sz w:val="22"/>
-        </w:rPr>
-        <w:t xml:space="preserve">Innovative Research recommends that samples are used immediately upon preparation. Avoid repeated freeze/thaw cycles for all samples. In the event that a sample type not listed above is intended to be used with the kit, it is recommended that the customer conduct validation experiments in order to be confident in the results. Due to chemical interference, the use of tissue or cell extraction samples prepared by chemical lysis buffers may result in inaccurate results. Due to factors including cell viability, cell number, or sampling time, samples from cell culture supernatant may not be detected by the kit. Samples should be brought to room temperature (18-25°C) before performing the assay without the use of extra heating.</w:t>
-      </w:r>
-    </w:p>
-    <w:p>
-      <w:pPr>
-        <w:pStyle w:val="Heading2"/>
-        <w:jc w:val="left"/>
-      </w:pPr>
-      <w:r>
-        <w:rPr>
-          <w:rFonts w:ascii="Calibri" w:hAnsi="Calibri"/>
-          <w:b/>
-          <w:color w:val="0046B4"/>
-          <w:sz w:val="22"/>
-        </w:rPr>
         <w:t>SAMPLE DILUTION GUIDELINE</w:t>
       </w:r>
     </w:p>
     <w:p>
-      <w:pPr/>
       <w:r>
-        <w:rPr>
-          <w:rFonts w:ascii="Calibri" w:hAnsi="Calibri"/>
-          <w:sz w:val="22"/>
-        </w:rPr>
-        <w:t xml:space="preserve">To inspect the validity of experiment operation and the appropriateness of sample dilution proportion, a pilot experiment using standards and a small number of samples is recommended. Before using the kit, spin tubes to bring down all components to the bottom of the tubes. Don’t let the 96-well plate dry out since this will inactivate active components on the plate. Don’t reuse tips and tubes to avoid cross-contamination. Avoid using the reagents from different batches together. The kit should not be used beyond the expiration date on the kit label. Any variation in diluent, operator, pipetting technique, washing technique, incubation time or temperature, and kit age can cause variation in binding. Variations in sample collection, processing, and storage may cause sample value differences. Kit Components/Materials Provided Required Materials That Are Not Supplied Microplate reader capable of reading absorbance at 450 nm. Incubator. Automated plate washer (optional) Pipettes and pipette tips capable of precisely dispensing 0.5 µl through 1 ml volumes of aqueous solutions. Multichannel pipettes are recommended for a large numbers of samples. Deionized or distilled water. 500 ml graduated cylinders. Test tubes for dilution. Mouse Klk1 ELISA Standard Curve Example The highest O.D. value might be higher or lower than in the example. The experiment result is statistically significant if the highest O.D. value is no less than 1.0. Mouse KLK1 ELISA Kit standard curve A standard curve is provided for demonstration only. A standard curve should be generated for each set of samples assayed. Intra/Inter-Assay Variability Innovative Research spends great efforts in documenting lot-to-lot variability and ensuring our assay kits produce robust data that are reproducible. Intra-Assay Precision (Precision within an assay): Three samples of known concentration were tested on one plate to assess intra-assay precision. Inter-Assay Precision (Precision across assays): Three samples of known concentration were tested in separate assays to assess inter-assay precision. Reproducibility We ensure reproducibility by testing three samples with differing concentrations of Klk1 in ELISA kits from four different production batches/lots. *number of samples for each test n=16. Preparation Before The Experiment Dilution of Mouse Klk1 Standard Number tubes 1-8. Final Concentrations to be Tube # 1: 4,000.00 pg/ml, # 2: 2,000.00 pg/ml, # 3: 1,000.00 pg/ml, # 4: 500.00 pg/ml, # 5: 250.00 pg/ml, # 6: 125.00 pg/ml, # 7: 62.50 pg/ml, # 8: Sample Diluent serves as the zero standard (0 pg/ml). To generate standard #1, add 400 µl of the reconstituted standard stock solution of 10 ng/ml and 600 µl of sample diluent to tube #1 for a final volume of 1000 µl. Mix thoroughly. Add 300 µl of sample diluent to tubes # 2-7. To generate standard # 2, add 300 µl of standard # 1 from tube # 1 to tube # 2 for a final volume of 600 µl. Mix thoroughly. To generate standard # 3, add 300 µl of standard # 2 from tube # 2 to tube # 3 for a final volume of 600 µl. Mix thoroughly. Continue the serial dilution for tube # 4-7. Sample Preparation and Storage These sample collection instructions and storage conditions are intended as a general guideline, and the sample stability has not been evaluated. Sample dilution ratios should be determined by a pilot study (run a serial dilution of samples and see which dilution ratio results in the idea O.D., near the middle of the standard range). In general, high concentration samples can be dilutioned by 1:100, mid concentration samples 1:10, low concentration samples 1:2 or neat. Sample Collection Notes Innovative Research recommends that samples are used immediately upon preparation. Avoid repeated freeze/thaw cycles for all samples. In the event that a sample type not listed above is intended to be used with the kit, it is recommended that the customer conduct validation experiments in order to be confident in the results. Due to chemical interference, the use of tissue or cell extraction samples prepared by chemical lysis buffers may result in inaccurate results. Due to factors including cell viability, cell number, or sampling time, samples from cell culture supernatant may not be detected by the kit. Samples should be brought to room temperature (18-25°C) before performing the assay without the use of extra heating. Sample concentrations should be predicted before being used in the assay. If the sample concentration is not within the range of the standard curve, users must determine the optimal sample dilutions for their particular experiments. Innovative Research is responsible for the quality and performance of the kit components but is NOT responsible for the performance of customer supplied samples used with the kit. Sample Dilution Guideline The user needs to estimate the concentration of the target protein in the sample and use an appropriate dilution factor so that the diluted target protein concentration falls in the range of O.D. values of the standard curve. Dilute the sample using provided diluent buffer. Pilot tests using a dilution series of each sample type are necessary. The sample must be mixed thoroughly with Sample Diluent.</w:t>
-      </w:r>
-    </w:p>
-    <w:p>
-      <w:pPr>
-        <w:pStyle w:val="Heading2"/>
-        <w:jc w:val="left"/>
-      </w:pPr>
-      <w:r>
-        <w:rPr>
-          <w:rFonts w:ascii="Calibri" w:hAnsi="Calibri"/>
-          <w:b/>
-          <w:color w:val="0046B4"/>
-          <w:sz w:val="22"/>
-        </w:rPr>
-        <w:t>ASSAY PROTOCOL</w:t>
-      </w:r>
-    </w:p>
-    <w:p>
-      <w:pPr/>
-      <w:r>
-        <w:rPr>
-          <w:rFonts w:ascii="Calibri" w:hAnsi="Calibri"/>
-          <w:sz w:val="22"/>
-        </w:rPr>
-        <w:t xml:space="preserve">1. It is recommended that all reagents and materials be equilibrated to room temperature (18-25°C) prior to the experiment (see Preparation Before The Experiment, if you have missed this information). Prepare all reagents and working standards as directed previously. Remove excess microplate strips from the plate frame and seal and store them in the original packaging. Add 100 µl of the standard, samples, or control per well. Add 100 µl of the Sample Diluent into the zero well. At least two replicates of each standard, sample, or control is recommended. Cover with the plate sealer provided and incubate for 120 minutes at room temperature (or 90 min. at 37 °C). Remove the cover and discard the liquid in the wells into an appropriate waste receptacle. Invert the plate on the benchtop onto a paper towel and tap the plate to gently blot any remaining liquid. It is recommended that the wells are not allowed to completely dry at any time. Add 100 µl of the prepared 1x Biotinylated Anti-Mouse Klk1 antibody to each well. Cover with a plate sealer and incubate for 90 minutes at room temperature (or 60 minutes at 37°C). Wash the plate 3 times with the 1x wash buffer: Discard the liquid in the wells into an appropriate waste receptacle. Then, invert the plate on the benchtop onto a paper towel and tap the plate to gently blot any remaining liquid. It is recommended that the wells are not allowed to completely dry at any time. Add 300 µl of the 1x wash buffer to each assay well. (For cleaner background incubate for 60 seconds between each wash). Repeat steps a-b 2 additional times. Discard the wash buffer in the wells into an appropriate waste receptacle. Then, invert the plate on the benchtop onto a paper towel and tap the plate to gently blot any remaining liquid. Add 100 µl of the prepared 1x Avidin-Biotin-Peroxidase Complex into each well. Cover with the plate sealer provided and incubate for 40 minutes at RT (or 30 minutes at 37°C). Wash the plate 5 times with the 1x wash buffer: Discard the liquid in the wells into an appropriate waste receptacle. Then, invert the plate on the benchtop onto a paper towel and tap the plate to gently blot any remaining liquid. It is recommended that the wells are not allowed to completely dry at any time. Add 300 µl of the 1x wash buffer to each assay well. (For cleaner background incubate for 60 seconds between each wash). Repeat steps a-b 4 additional times. Discard the wash buffer in the wells into an appropriate waste receptacle. Then, invert the plate on the benchtop onto a paper towel and tap the plate to gently blot any remaining liquid. Add 90 µl of Color Developing Reagent to each well. Cover with the plate sealer provided and incubate in the dark for 30 minutes at RT (or 15-25 minutes at 37°C). (The optimal incubation time must be empirically determined. A guideline to look for is blue shading the top four standard wells, while the remaining standards remain clear.) Add 100 µl of Stop Solution to each well. The color should immediately change to yellow. Within 30 minutes of stopping the reaction, the O.D. absorbance should be read with a microplate reader at 450nm. Assay Protocol Notes Solutions: To avoid cross-contamination, change pipette tips between additions of each standard, between sample additions, and between reagent additions. Also, use separate reservoirs for each reagent. Applying Solutions: All solutions should be added to the bottom of the ELISA plate well. Avoid touching the inside wall of the well. Avoid foaming when possible. Assay Timing: The interval between adding samples to the first and last wells should be minimized. Delays will increase the incubation time differential between wells, which will significantly affect the experimental accuracy and repeatability. For each step in the procedure, total dispensing time for addition of reagents or samples should not exceed 10 minutes.</w:t>
-      </w:r>
-    </w:p>
-    <w:p>
-      <w:pPr>
-        <w:pStyle w:val="Heading2"/>
-        <w:jc w:val="left"/>
-      </w:pPr>
-      <w:r>
-        <w:rPr>
-          <w:rFonts w:ascii="Calibri" w:hAnsi="Calibri"/>
-          <w:b/>
-          <w:color w:val="0046B4"/>
-          <w:sz w:val="22"/>
-        </w:rPr>
-        <w:t>TYPICAL DATA / STANDARD CURVE</w:t>
-      </w:r>
-    </w:p>
-    <w:p>
-      <w:pPr/>
-      <w:r>
-        <w:rPr>
-          <w:rFonts w:ascii="Calibri" w:hAnsi="Calibri"/>
-          <w:sz w:val="22"/>
-        </w:rPr>
-        <w:t>This standard curve is for demonstration only. A standard curve must be run with each assay.</w:t>
-      </w:r>
-    </w:p>
-    <w:tbl>
-      <w:tblPr>
-        <w:tblStyle w:val="TableGrid"/>
-        <w:tblW w:type="auto" w:w="0"/>
-        <w:tblLook w:firstColumn="1" w:firstRow="1" w:lastColumn="0" w:lastRow="0" w:noHBand="0" w:noVBand="1" w:val="04A0"/>
-      </w:tblPr>
-      <w:tblGrid>
-        <w:gridCol w:w="1200"/>
-        <w:gridCol w:w="1200"/>
-        <w:gridCol w:w="1200"/>
-        <w:gridCol w:w="1200"/>
-        <w:gridCol w:w="1200"/>
-        <w:gridCol w:w="1200"/>
-        <w:gridCol w:w="1200"/>
-        <w:gridCol w:w="1200"/>
-        <w:gridCol w:w="1200"/>
-      </w:tblGrid>
-      <w:tr>
-        <w:tc>
-          <w:tcPr>
-            <w:tcW w:type="dxa" w:w="1200"/>
-          </w:tcPr>
-          <w:p>
-            <w:r>
-              <w:rPr>
-                <w:b/>
-              </w:rPr>
-              <w:t>Concentration (pg/ml)</w:t>
-            </w:r>
-          </w:p>
-        </w:tc>
-        <w:tc>
-          <w:tcPr>
-            <w:tcW w:type="dxa" w:w="1200"/>
-          </w:tcPr>
-          <w:p>
-            <w:r>
-              <w:rPr>
-                <w:b/>
-              </w:rPr>
-              <w:t xml:space="preserve">0.028</w:t>
-            </w:r>
-          </w:p>
-        </w:tc>
-        <w:tc>
-          <w:tcPr>
-            <w:tcW w:type="dxa" w:w="1200"/>
-          </w:tcPr>
-          <w:p>
-            <w:r>
-              <w:rPr>
-                <w:b/>
-              </w:rPr>
-              <w:t xml:space="preserve"/>
-            </w:r>
-          </w:p>
-        </w:tc>
-        <w:tc>
-          <w:tcPr>
-            <w:tcW w:type="dxa" w:w="1200"/>
-          </w:tcPr>
-          <w:p>
-            <w:r>
-              <w:rPr>
-                <w:b/>
-              </w:rPr>
-              <w:t xml:space="preserve"/>
-            </w:r>
-          </w:p>
-        </w:tc>
-        <w:tc>
-          <w:tcPr>
-            <w:tcW w:type="dxa" w:w="1200"/>
-          </w:tcPr>
-          <w:p>
-            <w:r>
-              <w:rPr>
-                <w:b/>
-              </w:rPr>
-              <w:t xml:space="preserve"/>
-            </w:r>
-          </w:p>
-        </w:tc>
-        <w:tc>
-          <w:tcPr>
-            <w:tcW w:type="dxa" w:w="1200"/>
-          </w:tcPr>
-          <w:p>
-            <w:r>
-              <w:rPr>
-                <w:b/>
-              </w:rPr>
-              <w:t xml:space="preserve"/>
-            </w:r>
-          </w:p>
-        </w:tc>
-        <w:tc>
-          <w:tcPr>
-            <w:tcW w:type="dxa" w:w="1200"/>
-          </w:tcPr>
-          <w:p>
-            <w:r>
-              <w:rPr>
-                <w:b/>
-              </w:rPr>
-              <w:t xml:space="preserve"/>
-            </w:r>
-          </w:p>
-        </w:tc>
-        <w:tc>
-          <w:tcPr>
-            <w:tcW w:type="dxa" w:w="1200"/>
-          </w:tcPr>
-          <w:p>
-            <w:r>
-              <w:rPr>
-                <w:b/>
-              </w:rPr>
-              <w:t xml:space="preserve"/>
-            </w:r>
-          </w:p>
-        </w:tc>
-        <w:tc>
-          <w:tcPr>
-            <w:tcW w:type="dxa" w:w="1200"/>
-          </w:tcPr>
-          <w:p>
-            <w:r>
-              <w:rPr>
-                <w:b/>
-              </w:rPr>
-              <w:t xml:space="preserve"/>
-            </w:r>
-          </w:p>
-        </w:tc>
-      </w:tr>
-      <w:tr>
-        <w:tc>
-          <w:tcPr>
-            <w:tcW w:type="dxa" w:w="1200"/>
-          </w:tcPr>
-          <w:p>
-            <w:r>
-              <w:rPr>
-                <w:b/>
-              </w:rPr>
-              <w:t>O.D.</w:t>
-            </w:r>
-          </w:p>
-        </w:tc>
-        <w:tc>
-          <w:tcPr>
-            <w:tcW w:type="dxa" w:w="1200"/>
-          </w:tcPr>
-          <w:p>
-            <w:r>
-              <w:t xml:space="preserve">0.061</w:t>
-            </w:r>
-          </w:p>
-        </w:tc>
-        <w:tc>
-          <w:tcPr>
-            <w:tcW w:type="dxa" w:w="1200"/>
-          </w:tcPr>
-          <w:p>
-            <w:r>
-              <w:t xml:space="preserve"/>
-            </w:r>
-          </w:p>
-        </w:tc>
-        <w:tc>
-          <w:tcPr>
-            <w:tcW w:type="dxa" w:w="1200"/>
-          </w:tcPr>
-          <w:p>
-            <w:r>
-              <w:t xml:space="preserve"/>
-            </w:r>
-          </w:p>
-        </w:tc>
-        <w:tc>
-          <w:tcPr>
-            <w:tcW w:type="dxa" w:w="1200"/>
-          </w:tcPr>
-          <w:p>
-            <w:r>
-              <w:t xml:space="preserve"/>
-            </w:r>
-          </w:p>
-        </w:tc>
-        <w:tc>
-          <w:tcPr>
-            <w:tcW w:type="dxa" w:w="1200"/>
-          </w:tcPr>
-          <w:p>
-            <w:r>
-              <w:t xml:space="preserve"/>
-            </w:r>
-          </w:p>
-        </w:tc>
-        <w:tc>
-          <w:tcPr>
-            <w:tcW w:type="dxa" w:w="1200"/>
-          </w:tcPr>
-          <w:p>
-            <w:r>
-              <w:t xml:space="preserve"/>
-            </w:r>
-          </w:p>
-        </w:tc>
-        <w:tc>
-          <w:tcPr>
-            <w:tcW w:type="dxa" w:w="1200"/>
-          </w:tcPr>
-          <w:p>
-            <w:r>
-              <w:t xml:space="preserve"/>
-            </w:r>
-          </w:p>
-        </w:tc>
-        <w:tc>
-          <w:tcPr>
-            <w:tcW w:type="dxa" w:w="1200"/>
-          </w:tcPr>
-          <w:p>
-            <w:r>
-              <w:t xml:space="preserve"/>
-            </w:r>
-          </w:p>
-        </w:tc>
-      </w:tr>
-    </w:tbl>
-    <w:p>
-      <w:pPr>
-        <w:pStyle w:val="Heading2"/>
-        <w:jc w:val="left"/>
-      </w:pPr>
-      <w:r>
-        <w:rPr>
-          <w:rFonts w:ascii="Calibri" w:hAnsi="Calibri"/>
-          <w:b/>
-          <w:color w:val="0046B4"/>
-          <w:sz w:val="22"/>
-        </w:rPr>
-        <w:t>INTRA/INTER-ASSAY VARIABILITY</w:t>
-      </w:r>
-    </w:p>
-    <w:p>
-      <w:pPr/>
-      <w:r>
-        <w:rPr>
-          <w:rFonts w:ascii="Calibri" w:hAnsi="Calibri"/>
-          <w:sz w:val="22"/>
-        </w:rPr>
-        <w:t>Three samples of known concentration were tested on one plate to assess intra-assay precision.</w:t>
-      </w:r>
-    </w:p>
-    <w:tbl>
-      <w:tblPr>
-        <w:tblStyle w:val="TableGrid"/>
-        <w:tblW w:type="auto" w:w="0"/>
-        <w:tblLook w:firstColumn="1" w:firstRow="1" w:lastColumn="0" w:lastRow="0" w:noHBand="0" w:noVBand="1" w:val="04A0"/>
-      </w:tblPr>
-      <w:tblGrid>
-        <w:gridCol w:w="2160"/>
-        <w:gridCol w:w="2160"/>
-        <w:gridCol w:w="2160"/>
-        <w:gridCol w:w="2160"/>
-        <w:gridCol w:w="2160"/>
-      </w:tblGrid>
-      <w:tr>
-        <w:tc>
-          <w:tcPr>
-            <w:tcW w:type="dxa" w:w="2160"/>
-          </w:tcPr>
-          <w:p>
-            <w:r>
-              <w:rPr>
-                <w:b/>
-              </w:rPr>
-              <w:t>Sample</w:t>
-            </w:r>
-          </w:p>
-        </w:tc>
-        <w:tc>
-          <w:tcPr>
-            <w:tcW w:type="dxa" w:w="2160"/>
-          </w:tcPr>
-          <w:p>
-            <w:r>
-              <w:rPr>
-                <w:b/>
-              </w:rPr>
-              <w:t>n</w:t>
-            </w:r>
-          </w:p>
-        </w:tc>
-        <w:tc>
-          <w:tcPr>
-            <w:tcW w:type="dxa" w:w="2160"/>
-          </w:tcPr>
-          <w:p>
-            <w:r>
-              <w:rPr>
-                <w:b/>
-              </w:rPr>
-              <w:t>Mean (pg/ml)</w:t>
-            </w:r>
-          </w:p>
-        </w:tc>
-        <w:tc>
-          <w:tcPr>
-            <w:tcW w:type="dxa" w:w="2160"/>
-          </w:tcPr>
-          <w:p>
-            <w:r>
-              <w:rPr>
-                <w:b/>
-              </w:rPr>
-              <w:t>Standard Deviation</w:t>
-            </w:r>
-          </w:p>
-        </w:tc>
-        <w:tc>
-          <w:tcPr>
-            <w:tcW w:type="dxa" w:w="2160"/>
-          </w:tcPr>
-          <w:p>
-            <w:r>
-              <w:rPr>
-                <w:b/>
-              </w:rPr>
-              <w:t>CV (%)</w:t>
-            </w:r>
-          </w:p>
-        </w:tc>
-      </w:tr>
-      <w:tr>
-        <w:tc>
-          <w:tcPr>
-            <w:tcW w:type="dxa" w:w="2160"/>
-          </w:tcPr>
-          <w:p>
-            <w:r>
-              <w:t>Sample 1</w:t>
-            </w:r>
-          </w:p>
-        </w:tc>
-        <w:tc>
-          <w:tcPr>
-            <w:tcW w:type="dxa" w:w="2160"/>
-          </w:tcPr>
-          <w:p>
-            <w:r>
-              <w:t>16</w:t>
-            </w:r>
-          </w:p>
-        </w:tc>
-        <w:tc>
-          <w:tcPr>
-            <w:tcW w:type="dxa" w:w="2160"/>
-          </w:tcPr>
-          <w:p>
-            <w:r>
-              <w:t>4.6%</w:t>
-            </w:r>
-          </w:p>
-        </w:tc>
-        <w:tc>
-          <w:tcPr>
-            <w:tcW w:type="dxa" w:w="2160"/>
-          </w:tcPr>
-          <w:p>
-            <w:r>
-              <w:t>10.15</w:t>
-            </w:r>
-          </w:p>
-        </w:tc>
-        <w:tc>
-          <w:tcPr>
-            <w:tcW w:type="dxa" w:w="2160"/>
-          </w:tcPr>
-          <w:p>
-            <w:r>
-              <w:t>7.0%</w:t>
-            </w:r>
-          </w:p>
-        </w:tc>
-      </w:tr>
-      <w:tr>
-        <w:tc>
-          <w:tcPr>
-            <w:tcW w:type="dxa" w:w="2160"/>
-          </w:tcPr>
-          <w:p>
-            <w:r>
-              <w:t>Sample 2</w:t>
-            </w:r>
-          </w:p>
-        </w:tc>
-        <w:tc>
-          <w:tcPr>
-            <w:tcW w:type="dxa" w:w="2160"/>
-          </w:tcPr>
-          <w:p>
-            <w:r>
-              <w:t>16</w:t>
-            </w:r>
-          </w:p>
-        </w:tc>
-        <w:tc>
-          <w:tcPr>
-            <w:tcW w:type="dxa" w:w="2160"/>
-          </w:tcPr>
-          <w:p>
-            <w:r>
-              <w:t>5.1%</w:t>
-            </w:r>
-          </w:p>
-        </w:tc>
-        <w:tc>
-          <w:tcPr>
-            <w:tcW w:type="dxa" w:w="2160"/>
-          </w:tcPr>
-          <w:p>
-            <w:r>
-              <w:t>11.23</w:t>
-            </w:r>
-          </w:p>
-        </w:tc>
-        <w:tc>
-          <w:tcPr>
-            <w:tcW w:type="dxa" w:w="2160"/>
-          </w:tcPr>
-          <w:p>
-            <w:r>
-              <w:t>7.5%</w:t>
-            </w:r>
-          </w:p>
-        </w:tc>
-      </w:tr>
-      <w:tr>
-        <w:tc>
-          <w:tcPr>
-            <w:tcW w:type="dxa" w:w="2160"/>
-          </w:tcPr>
-          <w:p>
-            <w:r>
-              <w:t>Sample 3</w:t>
-            </w:r>
-          </w:p>
-        </w:tc>
-        <w:tc>
-          <w:tcPr>
-            <w:tcW w:type="dxa" w:w="2160"/>
-          </w:tcPr>
-          <w:p>
-            <w:r>
-              <w:t>16</w:t>
-            </w:r>
-          </w:p>
-        </w:tc>
-        <w:tc>
-          <w:tcPr>
-            <w:tcW w:type="dxa" w:w="2160"/>
-          </w:tcPr>
-          <w:p>
-            <w:r>
-              <w:t>4.8%</w:t>
-            </w:r>
-          </w:p>
-        </w:tc>
-        <w:tc>
-          <w:tcPr>
-            <w:tcW w:type="dxa" w:w="2160"/>
-          </w:tcPr>
-          <w:p>
-            <w:r>
-              <w:t>9.88</w:t>
-            </w:r>
-          </w:p>
-        </w:tc>
-        <w:tc>
-          <w:tcPr>
-            <w:tcW w:type="dxa" w:w="2160"/>
-          </w:tcPr>
-          <w:p>
-            <w:r>
-              <w:t>6.7%</w:t>
-            </w:r>
-          </w:p>
-        </w:tc>
-      </w:tr>
-    </w:tbl>
-    <w:p>
-      <w:pPr/>
-      <w:r>
-        <w:rPr>
-          <w:rFonts w:ascii="Calibri" w:hAnsi="Calibri"/>
-          <w:sz w:val="22"/>
-        </w:rPr>
-        <w:t>Three samples of known concentration were tested in separate assays to assess inter-assay precision.</w:t>
-      </w:r>
-    </w:p>
-    <w:tbl>
-      <w:tblPr>
-        <w:tblStyle w:val="TableGrid"/>
-        <w:tblW w:type="auto" w:w="0"/>
-        <w:tblLook w:firstColumn="1" w:firstRow="1" w:lastColumn="0" w:lastRow="0" w:noHBand="0" w:noVBand="1" w:val="04A0"/>
-      </w:tblPr>
-      <w:tblGrid>
-        <w:gridCol w:w="2160"/>
-        <w:gridCol w:w="2160"/>
-        <w:gridCol w:w="2160"/>
-        <w:gridCol w:w="2160"/>
-        <w:gridCol w:w="2160"/>
-      </w:tblGrid>
-      <w:tr>
-        <w:tc>
-          <w:tcPr>
-            <w:tcW w:type="dxa" w:w="2160"/>
-          </w:tcPr>
-          <w:p>
-            <w:r>
-              <w:rPr>
-                <w:b/>
-              </w:rPr>
-              <w:t>Sample</w:t>
-            </w:r>
-          </w:p>
-        </w:tc>
-        <w:tc>
-          <w:tcPr>
-            <w:tcW w:type="dxa" w:w="2160"/>
-          </w:tcPr>
-          <w:p>
-            <w:r>
-              <w:rPr>
-                <w:b/>
-              </w:rPr>
-              <w:t>n</w:t>
-            </w:r>
-          </w:p>
-        </w:tc>
-        <w:tc>
-          <w:tcPr>
-            <w:tcW w:type="dxa" w:w="2160"/>
-          </w:tcPr>
-          <w:p>
-            <w:r>
-              <w:rPr>
-                <w:b/>
-              </w:rPr>
-              <w:t>Mean (pg/ml)</w:t>
-            </w:r>
-          </w:p>
-        </w:tc>
-        <w:tc>
-          <w:tcPr>
-            <w:tcW w:type="dxa" w:w="2160"/>
-          </w:tcPr>
-          <w:p>
-            <w:r>
-              <w:rPr>
-                <w:b/>
-              </w:rPr>
-              <w:t>Standard Deviation</w:t>
-            </w:r>
-          </w:p>
-        </w:tc>
-        <w:tc>
-          <w:tcPr>
-            <w:tcW w:type="dxa" w:w="2160"/>
-          </w:tcPr>
-          <w:p>
-            <w:r>
-              <w:rPr>
-                <w:b/>
-              </w:rPr>
-              <w:t>CV (%)</w:t>
-            </w:r>
-          </w:p>
-        </w:tc>
-      </w:tr>
-      <w:tr>
-        <w:tc>
-          <w:tcPr>
-            <w:tcW w:type="dxa" w:w="2160"/>
-          </w:tcPr>
-          <w:p>
-            <w:r>
-              <w:t>Sample 1</w:t>
-            </w:r>
-          </w:p>
-        </w:tc>
-        <w:tc>
-          <w:tcPr>
-            <w:tcW w:type="dxa" w:w="2160"/>
-          </w:tcPr>
-          <w:p>
-            <w:r>
-              <w:t>24</w:t>
-            </w:r>
-          </w:p>
-        </w:tc>
-        <w:tc>
-          <w:tcPr>
-            <w:tcW w:type="dxa" w:w="2160"/>
-          </w:tcPr>
-          <w:p>
-            <w:r>
-              <w:t>7.8%</w:t>
-            </w:r>
-          </w:p>
-        </w:tc>
-        <w:tc>
-          <w:tcPr>
-            <w:tcW w:type="dxa" w:w="2160"/>
-          </w:tcPr>
-          <w:p>
-            <w:r>
-              <w:t>13.05</w:t>
-            </w:r>
-          </w:p>
-        </w:tc>
-        <w:tc>
-          <w:tcPr>
-            <w:tcW w:type="dxa" w:w="2160"/>
-          </w:tcPr>
-          <w:p>
-            <w:r>
-              <w:t>9.0%</w:t>
-            </w:r>
-          </w:p>
-        </w:tc>
-      </w:tr>
-      <w:tr>
-        <w:tc>
-          <w:tcPr>
-            <w:tcW w:type="dxa" w:w="2160"/>
-          </w:tcPr>
-          <w:p>
-            <w:r>
-              <w:t>Sample 2</w:t>
-            </w:r>
-          </w:p>
-        </w:tc>
-        <w:tc>
-          <w:tcPr>
-            <w:tcW w:type="dxa" w:w="2160"/>
-          </w:tcPr>
-          <w:p>
-            <w:r>
-              <w:t>24</w:t>
-            </w:r>
-          </w:p>
-        </w:tc>
-        <w:tc>
-          <w:tcPr>
-            <w:tcW w:type="dxa" w:w="2160"/>
-          </w:tcPr>
-          <w:p>
-            <w:r>
-              <w:t>8.2%</w:t>
-            </w:r>
-          </w:p>
-        </w:tc>
-        <w:tc>
-          <w:tcPr>
-            <w:tcW w:type="dxa" w:w="2160"/>
-          </w:tcPr>
-          <w:p>
-            <w:r>
-              <w:t>14.27</w:t>
-            </w:r>
-          </w:p>
-        </w:tc>
-        <w:tc>
-          <w:tcPr>
-            <w:tcW w:type="dxa" w:w="2160"/>
-          </w:tcPr>
-          <w:p>
-            <w:r>
-              <w:t>9.6%</w:t>
-            </w:r>
-          </w:p>
-        </w:tc>
-      </w:tr>
-      <w:tr>
-        <w:tc>
-          <w:tcPr>
-            <w:tcW w:type="dxa" w:w="2160"/>
-          </w:tcPr>
-          <w:p>
-            <w:r>
-              <w:t>Sample 3</w:t>
-            </w:r>
-          </w:p>
-        </w:tc>
-        <w:tc>
-          <w:tcPr>
-            <w:tcW w:type="dxa" w:w="2160"/>
-          </w:tcPr>
-          <w:p>
-            <w:r>
-              <w:t>24</w:t>
-            </w:r>
-          </w:p>
-        </w:tc>
-        <w:tc>
-          <w:tcPr>
-            <w:tcW w:type="dxa" w:w="2160"/>
-          </w:tcPr>
-          <w:p>
-            <w:r>
-              <w:t>8.4%</w:t>
-            </w:r>
-          </w:p>
-        </w:tc>
-        <w:tc>
-          <w:tcPr>
-            <w:tcW w:type="dxa" w:w="2160"/>
-          </w:tcPr>
-          <w:p>
-            <w:r>
-              <w:t>12.69</w:t>
-            </w:r>
-          </w:p>
-        </w:tc>
-        <w:tc>
-          <w:tcPr>
-            <w:tcW w:type="dxa" w:w="2160"/>
-          </w:tcPr>
-          <w:p>
-            <w:r>
-              <w:t>8.8%</w:t>
-            </w:r>
-          </w:p>
-        </w:tc>
-      </w:tr>
-    </w:tbl>
-    <w:p>
-      <w:pPr>
-        <w:pStyle w:val="Heading2"/>
-        <w:jc w:val="left"/>
-      </w:pPr>
-      <w:r>
-        <w:rPr>
-          <w:rFonts w:ascii="Calibri" w:hAnsi="Calibri"/>
-          <w:b/>
-          <w:color w:val="0046B4"/>
-          <w:sz w:val="22"/>
-        </w:rPr>
-        <w:t>REPRODUCIBILITY</w:t>
-      </w:r>
-    </w:p>
-    <w:p>
-      <w:pPr/>
-      <w:r>
-        <w:rPr>
-          <w:rFonts w:ascii="Calibri" w:hAnsi="Calibri"/>
-          <w:sz w:val="22"/>
-        </w:rPr>
-        <w:t>Samples were tested in four different assay lots to assess reproducibility.</w:t>
-      </w:r>
-    </w:p>
-    <w:tbl>
-      <w:tblPr>
-        <w:tblStyle w:val="TableGrid"/>
-        <w:tblW w:type="auto" w:w="0"/>
-        <w:tblLook w:firstColumn="1" w:firstRow="1" w:lastColumn="0" w:lastRow="0" w:noHBand="0" w:noVBand="1" w:val="04A0"/>
-      </w:tblPr>
-      <w:tblGrid>
-        <w:gridCol w:w="1543"/>
-        <w:gridCol w:w="1543"/>
-        <w:gridCol w:w="1543"/>
-        <w:gridCol w:w="1543"/>
-        <w:gridCol w:w="1543"/>
-        <w:gridCol w:w="1543"/>
-        <w:gridCol w:w="1543"/>
-      </w:tblGrid>
-      <w:tr>
-        <w:tc>
-          <w:tcPr>
-            <w:tcW w:type="dxa" w:w="1543"/>
-          </w:tcPr>
-          <w:p>
-            <w:r>
-              <w:rPr>
-                <w:b/>
-              </w:rPr>
-            </w:r>
-          </w:p>
-        </w:tc>
-        <w:tc>
-          <w:tcPr>
-            <w:tcW w:type="dxa" w:w="1543"/>
-          </w:tcPr>
-          <w:p>
-            <w:r>
-              <w:rPr>
-                <w:b/>
-              </w:rPr>
-              <w:t>Lot 1</w:t>
-            </w:r>
-          </w:p>
-        </w:tc>
-        <w:tc>
-          <w:tcPr>
-            <w:tcW w:type="dxa" w:w="1543"/>
-          </w:tcPr>
-          <w:p>
-            <w:r>
-              <w:rPr>
-                <w:b/>
-              </w:rPr>
-              <w:t>Lot 2</w:t>
-            </w:r>
-          </w:p>
-        </w:tc>
-        <w:tc>
-          <w:tcPr>
-            <w:tcW w:type="dxa" w:w="1543"/>
-          </w:tcPr>
-          <w:p>
-            <w:r>
-              <w:rPr>
-                <w:b/>
-              </w:rPr>
-              <w:t>Lot 3</w:t>
-            </w:r>
-          </w:p>
-        </w:tc>
-        <w:tc>
-          <w:tcPr>
-            <w:tcW w:type="dxa" w:w="1543"/>
-          </w:tcPr>
-          <w:p>
-            <w:r>
-              <w:rPr>
-                <w:b/>
-              </w:rPr>
-              <w:t>Lot 4</w:t>
-            </w:r>
-          </w:p>
-        </w:tc>
-        <w:tc>
-          <w:tcPr>
-            <w:tcW w:type="dxa" w:w="1543"/>
-          </w:tcPr>
-          <w:p>
-            <w:r>
-              <w:rPr>
-                <w:b/>
-              </w:rPr>
-              <w:t>Standard Deviation</w:t>
-            </w:r>
-          </w:p>
-        </w:tc>
-        <w:tc>
-          <w:tcPr>
-            <w:tcW w:type="dxa" w:w="1543"/>
-          </w:tcPr>
-          <w:p>
-            <w:r>
-              <w:rPr>
-                <w:b/>
-              </w:rPr>
-              <w:t>Mean</w:t>
-            </w:r>
-          </w:p>
-        </w:tc>
-      </w:tr>
-      <w:tr>
-        <w:tc>
-          <w:tcPr>
-            <w:tcW w:type="dxa" w:w="1543"/>
-          </w:tcPr>
-          <w:p>
-            <w:r>
-              <w:t>Sample 1</w:t>
-            </w:r>
-          </w:p>
-        </w:tc>
-        <w:tc>
-          <w:tcPr>
-            <w:tcW w:type="dxa" w:w="1543"/>
-          </w:tcPr>
-          <w:p/>
-        </w:tc>
-        <w:tc>
-          <w:tcPr>
-            <w:tcW w:type="dxa" w:w="1543"/>
-          </w:tcPr>
-          <w:p/>
-        </w:tc>
-        <w:tc>
-          <w:tcPr>
-            <w:tcW w:type="dxa" w:w="1543"/>
-          </w:tcPr>
-          <w:p/>
-        </w:tc>
-        <w:tc>
-          <w:tcPr>
-            <w:tcW w:type="dxa" w:w="1543"/>
-          </w:tcPr>
-          <w:p/>
-        </w:tc>
-        <w:tc>
-          <w:tcPr>
-            <w:tcW w:type="dxa" w:w="1543"/>
-          </w:tcPr>
-          <w:p/>
-        </w:tc>
-        <w:tc>
-          <w:tcPr>
-            <w:tcW w:type="dxa" w:w="1543"/>
-          </w:tcPr>
-          <w:p/>
-        </w:tc>
-      </w:tr>
-      <w:tr>
-        <w:tc>
-          <w:tcPr>
-            <w:tcW w:type="dxa" w:w="1543"/>
-          </w:tcPr>
-          <w:p>
-            <w:r>
-              <w:t>Sample 2</w:t>
-            </w:r>
-          </w:p>
-        </w:tc>
-        <w:tc>
-          <w:tcPr>
-            <w:tcW w:type="dxa" w:w="1543"/>
-          </w:tcPr>
-          <w:p/>
-        </w:tc>
-        <w:tc>
-          <w:tcPr>
-            <w:tcW w:type="dxa" w:w="1543"/>
-          </w:tcPr>
-          <w:p/>
-        </w:tc>
-        <w:tc>
-          <w:tcPr>
-            <w:tcW w:type="dxa" w:w="1543"/>
-          </w:tcPr>
-          <w:p/>
-        </w:tc>
-        <w:tc>
-          <w:tcPr>
-            <w:tcW w:type="dxa" w:w="1543"/>
-          </w:tcPr>
-          <w:p/>
-        </w:tc>
-        <w:tc>
-          <w:tcPr>
-            <w:tcW w:type="dxa" w:w="1543"/>
-          </w:tcPr>
-          <w:p/>
-        </w:tc>
-        <w:tc>
-          <w:tcPr>
-            <w:tcW w:type="dxa" w:w="1543"/>
-          </w:tcPr>
-          <w:p/>
-        </w:tc>
-      </w:tr>
-      <w:tr>
-        <w:tc>
-          <w:tcPr>
-            <w:tcW w:type="dxa" w:w="1543"/>
-          </w:tcPr>
-          <w:p>
-            <w:r>
-              <w:t>Sample 3</w:t>
-            </w:r>
-          </w:p>
-        </w:tc>
-        <w:tc>
-          <w:tcPr>
-            <w:tcW w:type="dxa" w:w="1543"/>
-          </w:tcPr>
-          <w:p/>
-        </w:tc>
-        <w:tc>
-          <w:tcPr>
-            <w:tcW w:type="dxa" w:w="1543"/>
-          </w:tcPr>
-          <w:p/>
-        </w:tc>
-        <w:tc>
-          <w:tcPr>
-            <w:tcW w:type="dxa" w:w="1543"/>
-          </w:tcPr>
-          <w:p/>
-        </w:tc>
-        <w:tc>
-          <w:tcPr>
-            <w:tcW w:type="dxa" w:w="1543"/>
-          </w:tcPr>
-          <w:p/>
-        </w:tc>
-        <w:tc>
-          <w:tcPr>
-            <w:tcW w:type="dxa" w:w="1543"/>
-          </w:tcPr>
-          <w:p/>
-        </w:tc>
-        <w:tc>
-          <w:tcPr>
-            <w:tcW w:type="dxa" w:w="1543"/>
-          </w:tcPr>
-          <w:p/>
-        </w:tc>
-      </w:tr>
-    </w:tbl>
-    <w:p>
-      <w:pPr>
-        <w:pStyle w:val="Heading2"/>
-        <w:jc w:val="left"/>
-      </w:pPr>
-      <w:r>
-        <w:rPr>
-          <w:rFonts w:ascii="Calibri" w:hAnsi="Calibri"/>
-          <w:b/>
-          <w:color w:val="0046B4"/>
-          <w:sz w:val="22"/>
-        </w:rPr>
-        <w:t>DATA ANALYSIS</w:t>
-      </w:r>
-    </w:p>
-    <w:p>
-      <w:pPr/>
-      <w:r>
-        <w:rPr>
-          <w:rFonts w:ascii="Calibri" w:hAnsi="Calibri"/>
-          <w:sz w:val="22"/>
-        </w:rPr>
-        <w:t xml:space="preserve">To analyze using manual methods, follow the process below: Average the duplicate readings for each standard, sample, and control. Subtract the average zero standard O.D. reading. It is recommended that a standard curve be created using computer software to generate a four-parameter logistic (4-PL) curve-fit. A free program capable of generating a four-parameter logistic (4-PL) curve-fit can be found online at: www.myassays.com/four-parameter-logistic-curve.assay. Alternatively, plot the mean absorbance for each standard against the concentration. The measured concentration in the sample can be interpolated by using linear regression of each average relative O.D. against the standard curve generated using curve fitting software. This will generate an adequate but less precise fit of the data. For diluted samples, the concentration reading from the standard curve must be multiplied by the dilution factor. Background on Klk1 Kallikrein-1, also known as tissue kallikrein, is a protein that in humans is encoded by the KLK1 gene. This serine protease generates Lys-bradykinin by specific proteolysis of kininogen-1. KLK1 is a member of the peptidase S1 family. Its gene is mapped to 19q13.3. In all, it has got 262-amino acids which contain a putative signal peptide, followed by a short activating peptide and the protease domain. The protein is mainly found in kidney, pancreas, and salivary gland, showing a unique pattern of tissue-specific expression relative to other members of the family. KLK1 is implicated in carcinogenesis and some have potential as novel cancer and other disease biomarkers. 1 Mouse KLK1/Kallikrein 1 ELISA Kit</w:t>
+        <w:t>To inspect the validity of experimental operation and the appropriateness of sample dilution proportion, it is recommended to test all plates with the provided samples. Dilute the sample so the expected concentration falls near the middle of the standard curve range.</w:t>
       </w:r>
     </w:p>
     <w:p>
@@ -2319,26 +371,108 @@
         <w:pStyle w:val="Heading2"/>
       </w:pPr>
       <w:r>
-        <w:rPr>
-          <w:b/>
-          <w:caps/>
-          <w:color w:val="0046B4"/>
-        </w:rPr>
+        <w:t>ASSAY PROTOCOL</w:t>
+      </w:r>
+    </w:p>
+    <w:p>
+      <w:pPr>
+        <w:pStyle w:val="Normal"/>
+      </w:pPr>
+      <w:r>
+        <w:t>1. It is recommended that all reagents and materials be equilibrated to room temperature (18-25°C) prior to the experiment (see Preparation Before The Experiment, if you have missed this information). Prepare all reagents and working standards as directed previously. Remove excess microplate strips from the plate frame and seal and store them in the original packaging. Add 100 µl of the standard, samples, or control per well. Add 100 µl of the Sample Diluent into the zero well. At least two replicates of each standard, sample, or control is recommended. Cover with the plate sealer provided and incubate for 120 minutes at room temperature (or 90 min. at 37 °C). Remove the cover and discard the liquid in the wells into an appropriate waste receptacle. Invert the plate on the benchtop onto a paper towel and tap the plate to gently blot any remaining liquid. It is recommended that the wells are not allowed to completely dry at any time. Add 100 µl of the prepared 1x Biotinylated Anti-Mouse Klk1 antibody to each well. Cover with a plate sealer and incubate for 90 minutes at room temperature (or 60 minutes at 37°C). Wash the plate 3 times with the 1x wash buffer: Discard the liquid in the wells into an appropriate waste receptacle. Then, invert the plate on the benchtop onto a paper towel and tap the plate to gently blot any remaining liquid. It is recommended that the wells are not allowed to completely dry at any time. Add 300 µl of the 1x wash buffer to each assay well. (For cleaner background incubate for 60 seconds between each wash). Repeat steps a-b 2 additional times. Discard the wash buffer in the wells into an appropriate waste receptacle. Then, invert the plate on the benchtop onto a paper towel and tap the plate to gently blot any remaining liquid. Add 100 µl of the prepared 1x Avidin-Biotin-Peroxidase Complex into each well. Cover with the plate sealer provided and incubate for 40 minutes at RT (or 30 minutes at 37°C). Wash the plate 5 times with the 1x wash buffer: Discard the liquid in the wells into an appropriate waste receptacle. Then, invert the plate on the benchtop onto a paper towel and tap the plate to gently blot any remaining liquid. It is recommended that the wells are not allowed to completely dry at any time. Add 300 µl of the 1x wash buffer to each assay well. (For cleaner background incubate for 60 seconds between each wash). Repeat steps a-b 4 additional times. Discard the wash buffer in the wells into an appropriate waste receptacle. Then, invert the plate on the benchtop onto a paper towel and tap the plate to gently blot any remaining liquid. Add 90 µl of Color Developing Reagent to each well. Cover with the plate sealer provided and incubate in the dark for 30 minutes at RT (or 15-25 minutes at 37°C). (The optimal incubation time must be empirically determined. A guideline to look for is blue shading the top four standard wells, while the remaining standards remain clear.) Add 100 µl of Stop Solution to each well. The color should immediately change to yellow. Within 30 minutes of stopping the reaction, the O.D. absorbance should be read with a microplate reader at 450nm. Assay Protocol Notes Solutions: To avoid cross-contamination, change pipette tips between additions of each standard, between sample additions, and between reagent additions. Also, use separate reservoirs for each reagent. Applying Solutions: All solutions should be added to the bottom of the ELISA plate well. Avoid touching the inside wall of the well. Avoid foaming when possible. Assay Timing: The interval between adding samples to the first and last wells should be minimized. Delays will increase the incubation time differential between wells, which will significantly affect the experimental accuracy and repeatability. For each step in the procedure, total dispensing time for addition of reagents or samples should not exceed 10 minutes.</w:t>
+      </w:r>
+    </w:p>
+    <w:p>
+      <w:pPr>
+        <w:pStyle w:val="Heading2"/>
+      </w:pPr>
+      <w:r>
+        <w:t>TYPICAL DATA / STANDARD CURVE</w:t>
+      </w:r>
+    </w:p>
+    <w:p>
+      <w:pPr>
+        <w:pStyle w:val="Normal"/>
+      </w:pPr>
+      <w:r>
+        <w:t>This standard curve is for demonstration only. A standard curve must be run with each assay.</w:t>
+      </w:r>
+    </w:p>
+    <w:p>
+      <w:pPr>
+        <w:pStyle w:val="Heading2"/>
+      </w:pPr>
+      <w:r>
+        <w:t>INTRA/INTER-ASSAY VARIABILITY</w:t>
+      </w:r>
+    </w:p>
+    <w:p>
+      <w:pPr>
+        <w:pStyle w:val="Normal"/>
+      </w:pPr>
+      <w:r>
+        <w:t>Three samples of known concentration were tested on one plate to assess intra-assay precision.</w:t>
+      </w:r>
+    </w:p>
+    <w:p>
+      <w:pPr>
+        <w:pStyle w:val="Normal"/>
+      </w:pPr>
+      <w:r>
+        <w:t>Three samples of known concentration were tested in separate assays to assess inter-assay precision.</w:t>
+      </w:r>
+    </w:p>
+    <w:p>
+      <w:pPr>
+        <w:pStyle w:val="Heading2"/>
+      </w:pPr>
+      <w:r>
+        <w:t>REPRODUCIBILITY</w:t>
+      </w:r>
+    </w:p>
+    <w:p>
+      <w:pPr>
+        <w:pStyle w:val="Normal"/>
+      </w:pPr>
+      <w:r>
+        <w:t>Samples were tested in four different assay lots to assess reproducibility.</w:t>
+      </w:r>
+    </w:p>
+    <w:p>
+      <w:pPr>
+        <w:pStyle w:val="Heading2"/>
+      </w:pPr>
+      <w:r>
+        <w:t>DATA ANALYSIS</w:t>
+      </w:r>
+    </w:p>
+    <w:p>
+      <w:pPr>
+        <w:pStyle w:val="Normal"/>
+      </w:pPr>
+      <w:r>
+        <w:t>To analyze using manual methods, follow the process below: Average the duplicate readings for each standard, sample, and control. Subtract the average zero standard O.D. reading. It is recommended that a standard curve be created using computer software to generate a four-parameter logistic (4-PL) curve-fit. A free program capable of generating a four-parameter logistic (4-PL) curve-fit can be found online at: www.myassays.com/four-parameter-logistic-curve.assay. Alternatively, plot the mean absorbance for each standard against the concentration. The measured concentration in the sample can be interpolated by using linear regression of each average relative O.D. against the standard curve generated using curve fitting software. This will generate an adequate but less precise fit of the data. For diluted samples, the concentration reading from the standard curve must be multiplied by the dilution factor. Background on Klk1 Kallikrein-1, also known as tissue kallikrein, is a protein that in humans is encoded by the KLK1 gene. This serine protease generates Lys-bradykinin by specific proteolysis of kininogen-1. KLK1 is a member of the peptidase S1 family. Its gene is mapped to 19q13.3. In all, it has got 262-amino acids which contain a putative signal peptide, followed by a short activating peptide and the protease domain. The protein is mainly found in kidney, pancreas, and salivary gland, showing a unique pattern of tissue-specific expression relative to other members of the family. KLK1 is implicated in carcinogenesis and some have potential as novel cancer and other disease biomarkers. 1 Mouse KLK1/Kallikrein 1 ELISA Kit</w:t>
+      </w:r>
+    </w:p>
+    <w:p>
+      <w:pPr>
+        <w:pStyle w:val="Heading2"/>
+      </w:pPr>
+      <w:r>
         <w:t>DISCLAIMER</w:t>
       </w:r>
     </w:p>
     <w:p>
+      <w:pPr>
+        <w:pStyle w:val="Normal"/>
+      </w:pPr>
       <w:r>
-        <w:rPr>
-          <w:rFonts w:ascii="Calibri" w:hAnsi="Calibri"/>
-          <w:sz w:val="22"/>
-        </w:rPr>
         <w:t>This material is sold for in-vitro use only in manufacturing and research. This material is not suitable for human use. It is the responsibility of the user to undertake sufficient verification and testing to determine the suitability of each product's application. The statements herein are offered for informational purposes only and are intended to be used solely for your consideration, investigation and verification.</w:t>
       </w:r>
     </w:p>
     <w:sectPr>
       <w:pgSz w:w="12240" w:h="15840"/>
-      <w:pgMar w:top="720" w:right="720" w:bottom="720" w:left="720" w:header="720" w:footer="720" w:gutter="0"/>
+      <w:pgMar w:top="1440" w:right="1800" w:bottom="1440" w:left="1800" w:header="720" w:footer="720" w:gutter="0"/>
       <w:cols w:space="720"/>
       <w:docGrid w:linePitch="360"/>
     </w:sectPr>

</xml_diff>

<commit_message>
Improve the extraction of key data by refining table detection logic
Refactors table parsing logic in `check_enhanced_tables.py` and adds backup functionality to `updated_template_populator.py`.

Replit-Commit-Author: Agent
Replit-Commit-Session-Id: 86e32257-9f57-45d9-b7c9-9c3928182bb3
Replit-Commit-Screenshot-Url: https://storage.googleapis.com/screenshot-production-us-central1/9117525c-531f-4e40-bc2d-dbaf9de7854f/2c94c6de-7504-4329-9015-6023ff2f2f2c.jpg
</commit_message>
<xml_diff>
--- a/output_populated_template.docx
+++ b/output_populated_template.docx
@@ -203,6 +203,46 @@
       </w:r>
     </w:p>
     <w:p>
+      <w:pPr>
+        <w:pStyle w:val="Normal"/>
+      </w:pPr>
+      <w:r>
+        <w:t>When first using a kit, appropriate validation steps should be taken before using valuable samples. Confirm that the kit adequately detects the target antigen in your intended sample type(s) by running control samples. If the concentration of target antigen within your samples is unknown, a preliminary experiment should be run using a control sample to determine the optimal sample dilution (see Sample Preparation). To inspect the validity of experiment operation and the appropriateness of sample dilution proportion, a pilot experiment using standards and a small number of samples is recommended. Before using the kit, spin tubes to bring down all components to the bottom of the tubes. Don’t let the 96-well plate dry out since this will inactivate active components on the plate. Don’t reuse tips and tubes to avoid cross-contamination. Avoid using the reagents from different batches together.</w:t>
+      </w:r>
+    </w:p>
+    <w:p>
+      <w:pPr>
+        <w:pStyle w:val="Heading2"/>
+      </w:pPr>
+      <w:r>
+        <w:t>SAMPLE COLLECTION NOTES</w:t>
+      </w:r>
+    </w:p>
+    <w:p>
+      <w:pPr>
+        <w:pStyle w:val="Normal"/>
+      </w:pPr>
+      <w:r>
+        <w:t>Innovative Research recommends that samples are used immediately upon preparation. Avoid repeated freeze/thaw cycles for all samples. In the event that a sample type not listed above is intended to be used with the kit, it is recommended that the customer conduct validation experiments in order to be confident in the results. Due to chemical interference, the use of tissue or cell extraction samples prepared by chemical lysis buffers may result in inaccurate results. Due to factors including cell viability, cell number, or sampling time, samples from cell culture supernatant may not be detected by the kit. Samples should be brought to room temperature (18-25°C) before performing the assay without the use of extra heating.</w:t>
+      </w:r>
+    </w:p>
+    <w:p>
+      <w:pPr>
+        <w:pStyle w:val="Heading2"/>
+      </w:pPr>
+      <w:r>
+        <w:t>SAMPLE DILUTION GUIDELINE</w:t>
+      </w:r>
+    </w:p>
+    <w:p>
+      <w:pPr>
+        <w:pStyle w:val="Normal"/>
+      </w:pPr>
+      <w:r>
+        <w:t>To inspect the validity of experiment operation and the appropriateness of sample dilution proportion, a pilot experiment using standards and a small number of samples is recommended. Before using the kit, spin tubes to bring down all components to the bottom of the tubes. Don’t let the 96-well plate dry out since this will inactivate active components on the plate. Don’t reuse tips and tubes to avoid cross-contamination. Avoid using the reagents from different batches together. The kit should not be used beyond the expiration date on the kit label. Any variation in diluent, operator, pipetting technique, washing technique, incubation time or temperature, and kit age can cause variation in binding. Variations in sample collection, processing, and storage may cause sample value differences. Kit Components/Materials Provided Required Materials That Are Not Supplied Microplate reader capable of reading absorbance at 450 nm. Incubator. Automated plate washer (optional) Pipettes and pipette tips capable of precisely dispensing 0.5 µl through 1 ml volumes of aqueous solutions. Multichannel pipettes are recommended for a large numbers of samples. Deionized or distilled water. 500 ml graduated cylinders. Test tubes for dilution. Mouse Klk1 ELISA Standard Curve Example The highest O.D. value might be higher or lower than in the example. The experiment result is statistically significant if the highest O.D. value is no less than 1.0. Mouse KLK1 ELISA Kit standard curve A standard curve is provided for demonstration only. A standard curve should be generated for each set of samples assayed. Intra/Inter-Assay Variability Innovative Research spends great efforts in documenting lot-to-lot variability and ensuring our assay kits produce robust data that are reproducible. Intra-Assay Precision (Precision within an assay): Three samples of known concentration were tested on one plate to assess intra-assay precision. Inter-Assay Precision (Precision across assays): Three samples of known concentration were tested in separate assays to assess inter-assay precision. Reproducibility We ensure reproducibility by testing three samples with differing concentrations of Klk1 in ELISA kits from four different production batches/lots. *number of samples for each test n=16. Preparation Before The Experiment Dilution of Mouse Klk1 Standard Number tubes 1-8. Final Concentrations to be Tube # 1: 4,000.00 pg/ml, # 2: 2,000.00 pg/ml, # 3: 1,000.00 pg/ml, # 4: 500.00 pg/ml, # 5: 250.00 pg/ml, # 6: 125.00 pg/ml, # 7: 62.50 pg/ml, # 8: Sample Diluent serves as the zero standard (0 pg/ml). To generate standard #1, add 400 µl of the reconstituted standard stock solution of 10 ng/ml and 600 µl of sample diluent to tube #1 for a final volume of 1000 µl. Mix thoroughly. Add 300 µl of sample diluent to tubes # 2-7. To generate standard # 2, add 300 µl of standard # 1 from tube # 1 to tube # 2 for a final volume of 600 µl. Mix thoroughly. To generate standard # 3, add 300 µl of standard # 2 from tube # 2 to tube # 3 for a final volume of 600 µl. Mix thoroughly. Continue the serial dilution for tube # 4-7. Sample Preparation and Storage These sample collection instructions and storage conditions are intended as a general guideline, and the sample stability has not been evaluated. Sample dilution ratios should be determined by a pilot study (run a serial dilution of samples and see which dilution ratio results in the idea O.D., near the middle of the standard range). In general, high concentration samples can be dilutioned by 1:100, mid concentration samples 1:10, low concentration samples 1:2 or neat. Sample Collection Notes Innovative Research recommends that samples are used immediately upon preparation. Avoid repeated freeze/thaw cycles for all samples. In the event that a sample type not listed above is intended to be used with the kit, it is recommended that the customer conduct validation experiments in order to be confident in the results. Due to chemical interference, the use of tissue or cell extraction samples prepared by chemical lysis buffers may result in inaccurate results. Due to factors including cell viability, cell number, or sampling time, samples from cell culture supernatant may not be detected by the kit. Samples should be brought to room temperature (18-25°C) before performing the assay without the use of extra heating. Sample concentrations should be predicted before being used in the assay. If the sample concentration is not within the range of the standard curve, users must determine the optimal sample dilutions for their particular experiments. Innovative Research is responsible for the quality and performance of the kit components but is NOT responsible for the performance of customer supplied samples used with the kit. Sample Dilution Guideline The user needs to estimate the concentration of the target protein in the sample and use an appropriate dilution factor so that the diluted target protein concentration falls in the range of O.D. values of the standard curve. Dilute the sample using provided diluent buffer. Pilot tests using a dilution series of each sample type are necessary. The sample must be mixed thoroughly with Sample Diluent.</w:t>
+      </w:r>
+    </w:p>
+    <w:p>
       <w:r>
         <w:t>These sample collection instructions and storage conditions are intended as a general guideline. Sample stability has not been evaluated.</w:t>
       </w:r>
@@ -368,14 +408,6 @@
     </w:p>
     <w:p>
       <w:pPr>
-        <w:pStyle w:val="Heading2"/>
-      </w:pPr>
-      <w:r>
-        <w:t>ASSAY PROTOCOL</w:t>
-      </w:r>
-    </w:p>
-    <w:p>
-      <w:pPr>
         <w:pStyle w:val="Normal"/>
       </w:pPr>
       <w:r>
@@ -470,6 +502,926 @@
         <w:t>This material is sold for in-vitro use only in manufacturing and research. This material is not suitable for human use. It is the responsibility of the user to undertake sufficient verification and testing to determine the suitability of each product's application. The statements herein are offered for informational purposes only and are intended to be used solely for your consideration, investigation and verification.</w:t>
       </w:r>
     </w:p>
+    <w:tbl>
+      <w:tblPr>
+        <w:tblStyle w:val="TableGrid"/>
+        <w:tblW w:type="auto" w:w="0"/>
+        <w:tblLook w:firstColumn="1" w:firstRow="1" w:lastColumn="0" w:lastRow="0" w:noHBand="0" w:noVBand="1" w:val="04A0"/>
+      </w:tblPr>
+      <w:tblGrid>
+        <w:gridCol w:w="960"/>
+        <w:gridCol w:w="960"/>
+        <w:gridCol w:w="960"/>
+        <w:gridCol w:w="960"/>
+        <w:gridCol w:w="960"/>
+        <w:gridCol w:w="960"/>
+        <w:gridCol w:w="960"/>
+        <w:gridCol w:w="960"/>
+        <w:gridCol w:w="960"/>
+      </w:tblGrid>
+      <w:tr>
+        <w:tc>
+          <w:tcPr>
+            <w:tcW w:type="dxa" w:w="960"/>
+          </w:tcPr>
+          <w:p>
+            <w:r>
+              <w:t>Concentration (pg/ml)</w:t>
+            </w:r>
+          </w:p>
+        </w:tc>
+        <w:tc>
+          <w:tcPr>
+            <w:tcW w:type="dxa" w:w="960"/>
+          </w:tcPr>
+          <w:p>
+            <w:r>
+              <w:t>0.028</w:t>
+            </w:r>
+          </w:p>
+        </w:tc>
+        <w:tc>
+          <w:tcPr>
+            <w:tcW w:type="dxa" w:w="960"/>
+          </w:tcPr>
+          <w:p>
+            <w:r/>
+          </w:p>
+        </w:tc>
+        <w:tc>
+          <w:tcPr>
+            <w:tcW w:type="dxa" w:w="960"/>
+          </w:tcPr>
+          <w:p>
+            <w:r/>
+          </w:p>
+        </w:tc>
+        <w:tc>
+          <w:tcPr>
+            <w:tcW w:type="dxa" w:w="960"/>
+          </w:tcPr>
+          <w:p>
+            <w:r/>
+          </w:p>
+        </w:tc>
+        <w:tc>
+          <w:tcPr>
+            <w:tcW w:type="dxa" w:w="960"/>
+          </w:tcPr>
+          <w:p>
+            <w:r/>
+          </w:p>
+        </w:tc>
+        <w:tc>
+          <w:tcPr>
+            <w:tcW w:type="dxa" w:w="960"/>
+          </w:tcPr>
+          <w:p>
+            <w:r/>
+          </w:p>
+        </w:tc>
+        <w:tc>
+          <w:tcPr>
+            <w:tcW w:type="dxa" w:w="960"/>
+          </w:tcPr>
+          <w:p>
+            <w:r/>
+          </w:p>
+        </w:tc>
+        <w:tc>
+          <w:tcPr>
+            <w:tcW w:type="dxa" w:w="960"/>
+          </w:tcPr>
+          <w:p>
+            <w:r/>
+          </w:p>
+        </w:tc>
+      </w:tr>
+      <w:tr>
+        <w:tc>
+          <w:tcPr>
+            <w:tcW w:type="dxa" w:w="960"/>
+          </w:tcPr>
+          <w:p>
+            <w:r>
+              <w:t>O.D.</w:t>
+            </w:r>
+          </w:p>
+        </w:tc>
+        <w:tc>
+          <w:tcPr>
+            <w:tcW w:type="dxa" w:w="960"/>
+          </w:tcPr>
+          <w:p>
+            <w:r>
+              <w:t>0.061</w:t>
+            </w:r>
+          </w:p>
+        </w:tc>
+        <w:tc>
+          <w:tcPr>
+            <w:tcW w:type="dxa" w:w="960"/>
+          </w:tcPr>
+          <w:p>
+            <w:r/>
+          </w:p>
+        </w:tc>
+        <w:tc>
+          <w:tcPr>
+            <w:tcW w:type="dxa" w:w="960"/>
+          </w:tcPr>
+          <w:p>
+            <w:r/>
+          </w:p>
+        </w:tc>
+        <w:tc>
+          <w:tcPr>
+            <w:tcW w:type="dxa" w:w="960"/>
+          </w:tcPr>
+          <w:p>
+            <w:r/>
+          </w:p>
+        </w:tc>
+        <w:tc>
+          <w:tcPr>
+            <w:tcW w:type="dxa" w:w="960"/>
+          </w:tcPr>
+          <w:p>
+            <w:r/>
+          </w:p>
+        </w:tc>
+        <w:tc>
+          <w:tcPr>
+            <w:tcW w:type="dxa" w:w="960"/>
+          </w:tcPr>
+          <w:p>
+            <w:r/>
+          </w:p>
+        </w:tc>
+        <w:tc>
+          <w:tcPr>
+            <w:tcW w:type="dxa" w:w="960"/>
+          </w:tcPr>
+          <w:p>
+            <w:r/>
+          </w:p>
+        </w:tc>
+        <w:tc>
+          <w:tcPr>
+            <w:tcW w:type="dxa" w:w="960"/>
+          </w:tcPr>
+          <w:p>
+            <w:r/>
+          </w:p>
+        </w:tc>
+      </w:tr>
+    </w:tbl>
+    <w:tbl>
+      <w:tblPr>
+        <w:tblStyle w:val="TableGrid"/>
+        <w:tblW w:type="auto" w:w="0"/>
+        <w:tblLook w:firstColumn="1" w:firstRow="1" w:lastColumn="0" w:lastRow="0" w:noHBand="0" w:noVBand="1" w:val="04A0"/>
+      </w:tblPr>
+      <w:tblGrid>
+        <w:gridCol w:w="1728"/>
+        <w:gridCol w:w="1728"/>
+        <w:gridCol w:w="1728"/>
+        <w:gridCol w:w="1728"/>
+        <w:gridCol w:w="1728"/>
+      </w:tblGrid>
+      <w:tr>
+        <w:tc>
+          <w:tcPr>
+            <w:tcW w:type="dxa" w:w="1728"/>
+          </w:tcPr>
+          <w:p>
+            <w:r>
+              <w:t>Sample</w:t>
+            </w:r>
+          </w:p>
+        </w:tc>
+        <w:tc>
+          <w:tcPr>
+            <w:tcW w:type="dxa" w:w="1728"/>
+          </w:tcPr>
+          <w:p>
+            <w:r>
+              <w:t>n</w:t>
+            </w:r>
+          </w:p>
+        </w:tc>
+        <w:tc>
+          <w:tcPr>
+            <w:tcW w:type="dxa" w:w="1728"/>
+          </w:tcPr>
+          <w:p>
+            <w:r>
+              <w:t>Mean (pg/ml)</w:t>
+            </w:r>
+          </w:p>
+        </w:tc>
+        <w:tc>
+          <w:tcPr>
+            <w:tcW w:type="dxa" w:w="1728"/>
+          </w:tcPr>
+          <w:p>
+            <w:r>
+              <w:t>Standard Deviation</w:t>
+            </w:r>
+          </w:p>
+        </w:tc>
+        <w:tc>
+          <w:tcPr>
+            <w:tcW w:type="dxa" w:w="1728"/>
+          </w:tcPr>
+          <w:p>
+            <w:r>
+              <w:t>CV (%)</w:t>
+            </w:r>
+          </w:p>
+        </w:tc>
+      </w:tr>
+      <w:tr>
+        <w:tc>
+          <w:tcPr>
+            <w:tcW w:type="dxa" w:w="1728"/>
+          </w:tcPr>
+          <w:p>
+            <w:r>
+              <w:t>Sample 1</w:t>
+            </w:r>
+          </w:p>
+        </w:tc>
+        <w:tc>
+          <w:tcPr>
+            <w:tcW w:type="dxa" w:w="1728"/>
+          </w:tcPr>
+          <w:p>
+            <w:r>
+              <w:t>16</w:t>
+            </w:r>
+          </w:p>
+        </w:tc>
+        <w:tc>
+          <w:tcPr>
+            <w:tcW w:type="dxa" w:w="1728"/>
+          </w:tcPr>
+          <w:p>
+            <w:r>
+              <w:t>4.6%</w:t>
+            </w:r>
+          </w:p>
+        </w:tc>
+        <w:tc>
+          <w:tcPr>
+            <w:tcW w:type="dxa" w:w="1728"/>
+          </w:tcPr>
+          <w:p>
+            <w:r>
+              <w:t>10.15</w:t>
+            </w:r>
+          </w:p>
+        </w:tc>
+        <w:tc>
+          <w:tcPr>
+            <w:tcW w:type="dxa" w:w="1728"/>
+          </w:tcPr>
+          <w:p>
+            <w:r>
+              <w:t>7.0%</w:t>
+            </w:r>
+          </w:p>
+        </w:tc>
+      </w:tr>
+      <w:tr>
+        <w:tc>
+          <w:tcPr>
+            <w:tcW w:type="dxa" w:w="1728"/>
+          </w:tcPr>
+          <w:p>
+            <w:r>
+              <w:t>Sample 2</w:t>
+            </w:r>
+          </w:p>
+        </w:tc>
+        <w:tc>
+          <w:tcPr>
+            <w:tcW w:type="dxa" w:w="1728"/>
+          </w:tcPr>
+          <w:p>
+            <w:r>
+              <w:t>16</w:t>
+            </w:r>
+          </w:p>
+        </w:tc>
+        <w:tc>
+          <w:tcPr>
+            <w:tcW w:type="dxa" w:w="1728"/>
+          </w:tcPr>
+          <w:p>
+            <w:r>
+              <w:t>5.1%</w:t>
+            </w:r>
+          </w:p>
+        </w:tc>
+        <w:tc>
+          <w:tcPr>
+            <w:tcW w:type="dxa" w:w="1728"/>
+          </w:tcPr>
+          <w:p>
+            <w:r>
+              <w:t>11.23</w:t>
+            </w:r>
+          </w:p>
+        </w:tc>
+        <w:tc>
+          <w:tcPr>
+            <w:tcW w:type="dxa" w:w="1728"/>
+          </w:tcPr>
+          <w:p>
+            <w:r>
+              <w:t>7.5%</w:t>
+            </w:r>
+          </w:p>
+        </w:tc>
+      </w:tr>
+      <w:tr>
+        <w:tc>
+          <w:tcPr>
+            <w:tcW w:type="dxa" w:w="1728"/>
+          </w:tcPr>
+          <w:p>
+            <w:r>
+              <w:t>Sample 3</w:t>
+            </w:r>
+          </w:p>
+        </w:tc>
+        <w:tc>
+          <w:tcPr>
+            <w:tcW w:type="dxa" w:w="1728"/>
+          </w:tcPr>
+          <w:p>
+            <w:r>
+              <w:t>16</w:t>
+            </w:r>
+          </w:p>
+        </w:tc>
+        <w:tc>
+          <w:tcPr>
+            <w:tcW w:type="dxa" w:w="1728"/>
+          </w:tcPr>
+          <w:p>
+            <w:r>
+              <w:t>4.8%</w:t>
+            </w:r>
+          </w:p>
+        </w:tc>
+        <w:tc>
+          <w:tcPr>
+            <w:tcW w:type="dxa" w:w="1728"/>
+          </w:tcPr>
+          <w:p>
+            <w:r>
+              <w:t>9.88</w:t>
+            </w:r>
+          </w:p>
+        </w:tc>
+        <w:tc>
+          <w:tcPr>
+            <w:tcW w:type="dxa" w:w="1728"/>
+          </w:tcPr>
+          <w:p>
+            <w:r>
+              <w:t>6.7%</w:t>
+            </w:r>
+          </w:p>
+        </w:tc>
+      </w:tr>
+    </w:tbl>
+    <w:tbl>
+      <w:tblPr>
+        <w:tblStyle w:val="TableGrid"/>
+        <w:tblW w:type="auto" w:w="0"/>
+        <w:tblLook w:firstColumn="1" w:firstRow="1" w:lastColumn="0" w:lastRow="0" w:noHBand="0" w:noVBand="1" w:val="04A0"/>
+      </w:tblPr>
+      <w:tblGrid>
+        <w:gridCol w:w="1728"/>
+        <w:gridCol w:w="1728"/>
+        <w:gridCol w:w="1728"/>
+        <w:gridCol w:w="1728"/>
+        <w:gridCol w:w="1728"/>
+      </w:tblGrid>
+      <w:tr>
+        <w:tc>
+          <w:tcPr>
+            <w:tcW w:type="dxa" w:w="1728"/>
+          </w:tcPr>
+          <w:p>
+            <w:r>
+              <w:t>Sample</w:t>
+            </w:r>
+          </w:p>
+        </w:tc>
+        <w:tc>
+          <w:tcPr>
+            <w:tcW w:type="dxa" w:w="1728"/>
+          </w:tcPr>
+          <w:p>
+            <w:r>
+              <w:t>n</w:t>
+            </w:r>
+          </w:p>
+        </w:tc>
+        <w:tc>
+          <w:tcPr>
+            <w:tcW w:type="dxa" w:w="1728"/>
+          </w:tcPr>
+          <w:p>
+            <w:r>
+              <w:t>Mean (pg/ml)</w:t>
+            </w:r>
+          </w:p>
+        </w:tc>
+        <w:tc>
+          <w:tcPr>
+            <w:tcW w:type="dxa" w:w="1728"/>
+          </w:tcPr>
+          <w:p>
+            <w:r>
+              <w:t>Standard Deviation</w:t>
+            </w:r>
+          </w:p>
+        </w:tc>
+        <w:tc>
+          <w:tcPr>
+            <w:tcW w:type="dxa" w:w="1728"/>
+          </w:tcPr>
+          <w:p>
+            <w:r>
+              <w:t>CV (%)</w:t>
+            </w:r>
+          </w:p>
+        </w:tc>
+      </w:tr>
+      <w:tr>
+        <w:tc>
+          <w:tcPr>
+            <w:tcW w:type="dxa" w:w="1728"/>
+          </w:tcPr>
+          <w:p>
+            <w:r>
+              <w:t>Sample 1</w:t>
+            </w:r>
+          </w:p>
+        </w:tc>
+        <w:tc>
+          <w:tcPr>
+            <w:tcW w:type="dxa" w:w="1728"/>
+          </w:tcPr>
+          <w:p>
+            <w:r>
+              <w:t>24</w:t>
+            </w:r>
+          </w:p>
+        </w:tc>
+        <w:tc>
+          <w:tcPr>
+            <w:tcW w:type="dxa" w:w="1728"/>
+          </w:tcPr>
+          <w:p>
+            <w:r>
+              <w:t>7.8%</w:t>
+            </w:r>
+          </w:p>
+        </w:tc>
+        <w:tc>
+          <w:tcPr>
+            <w:tcW w:type="dxa" w:w="1728"/>
+          </w:tcPr>
+          <w:p>
+            <w:r>
+              <w:t>13.05</w:t>
+            </w:r>
+          </w:p>
+        </w:tc>
+        <w:tc>
+          <w:tcPr>
+            <w:tcW w:type="dxa" w:w="1728"/>
+          </w:tcPr>
+          <w:p>
+            <w:r>
+              <w:t>9.0%</w:t>
+            </w:r>
+          </w:p>
+        </w:tc>
+      </w:tr>
+      <w:tr>
+        <w:tc>
+          <w:tcPr>
+            <w:tcW w:type="dxa" w:w="1728"/>
+          </w:tcPr>
+          <w:p>
+            <w:r>
+              <w:t>Sample 2</w:t>
+            </w:r>
+          </w:p>
+        </w:tc>
+        <w:tc>
+          <w:tcPr>
+            <w:tcW w:type="dxa" w:w="1728"/>
+          </w:tcPr>
+          <w:p>
+            <w:r>
+              <w:t>24</w:t>
+            </w:r>
+          </w:p>
+        </w:tc>
+        <w:tc>
+          <w:tcPr>
+            <w:tcW w:type="dxa" w:w="1728"/>
+          </w:tcPr>
+          <w:p>
+            <w:r>
+              <w:t>8.2%</w:t>
+            </w:r>
+          </w:p>
+        </w:tc>
+        <w:tc>
+          <w:tcPr>
+            <w:tcW w:type="dxa" w:w="1728"/>
+          </w:tcPr>
+          <w:p>
+            <w:r>
+              <w:t>14.27</w:t>
+            </w:r>
+          </w:p>
+        </w:tc>
+        <w:tc>
+          <w:tcPr>
+            <w:tcW w:type="dxa" w:w="1728"/>
+          </w:tcPr>
+          <w:p>
+            <w:r>
+              <w:t>9.6%</w:t>
+            </w:r>
+          </w:p>
+        </w:tc>
+      </w:tr>
+      <w:tr>
+        <w:tc>
+          <w:tcPr>
+            <w:tcW w:type="dxa" w:w="1728"/>
+          </w:tcPr>
+          <w:p>
+            <w:r>
+              <w:t>Sample 3</w:t>
+            </w:r>
+          </w:p>
+        </w:tc>
+        <w:tc>
+          <w:tcPr>
+            <w:tcW w:type="dxa" w:w="1728"/>
+          </w:tcPr>
+          <w:p>
+            <w:r>
+              <w:t>24</w:t>
+            </w:r>
+          </w:p>
+        </w:tc>
+        <w:tc>
+          <w:tcPr>
+            <w:tcW w:type="dxa" w:w="1728"/>
+          </w:tcPr>
+          <w:p>
+            <w:r>
+              <w:t>8.4%</w:t>
+            </w:r>
+          </w:p>
+        </w:tc>
+        <w:tc>
+          <w:tcPr>
+            <w:tcW w:type="dxa" w:w="1728"/>
+          </w:tcPr>
+          <w:p>
+            <w:r>
+              <w:t>12.69</w:t>
+            </w:r>
+          </w:p>
+        </w:tc>
+        <w:tc>
+          <w:tcPr>
+            <w:tcW w:type="dxa" w:w="1728"/>
+          </w:tcPr>
+          <w:p>
+            <w:r>
+              <w:t>8.8%</w:t>
+            </w:r>
+          </w:p>
+        </w:tc>
+      </w:tr>
+    </w:tbl>
+    <w:tbl>
+      <w:tblPr>
+        <w:tblStyle w:val="TableGrid"/>
+        <w:tblW w:type="auto" w:w="0"/>
+        <w:tblLook w:firstColumn="1" w:firstRow="1" w:lastColumn="0" w:lastRow="0" w:noHBand="0" w:noVBand="1" w:val="04A0"/>
+      </w:tblPr>
+      <w:tblGrid>
+        <w:gridCol w:w="1234"/>
+        <w:gridCol w:w="1234"/>
+        <w:gridCol w:w="1234"/>
+        <w:gridCol w:w="1234"/>
+        <w:gridCol w:w="1234"/>
+        <w:gridCol w:w="1234"/>
+        <w:gridCol w:w="1234"/>
+      </w:tblGrid>
+      <w:tr>
+        <w:tc>
+          <w:tcPr>
+            <w:tcW w:type="dxa" w:w="1234"/>
+          </w:tcPr>
+          <w:p>
+            <w:r/>
+          </w:p>
+        </w:tc>
+        <w:tc>
+          <w:tcPr>
+            <w:tcW w:type="dxa" w:w="1234"/>
+          </w:tcPr>
+          <w:p>
+            <w:r>
+              <w:t>Lot 1</w:t>
+            </w:r>
+          </w:p>
+        </w:tc>
+        <w:tc>
+          <w:tcPr>
+            <w:tcW w:type="dxa" w:w="1234"/>
+          </w:tcPr>
+          <w:p>
+            <w:r>
+              <w:t>Lot 2</w:t>
+            </w:r>
+          </w:p>
+        </w:tc>
+        <w:tc>
+          <w:tcPr>
+            <w:tcW w:type="dxa" w:w="1234"/>
+          </w:tcPr>
+          <w:p>
+            <w:r>
+              <w:t>Lot 3</w:t>
+            </w:r>
+          </w:p>
+        </w:tc>
+        <w:tc>
+          <w:tcPr>
+            <w:tcW w:type="dxa" w:w="1234"/>
+          </w:tcPr>
+          <w:p>
+            <w:r>
+              <w:t>Lot 4</w:t>
+            </w:r>
+          </w:p>
+        </w:tc>
+        <w:tc>
+          <w:tcPr>
+            <w:tcW w:type="dxa" w:w="1234"/>
+          </w:tcPr>
+          <w:p>
+            <w:r>
+              <w:t>Standard Deviation</w:t>
+            </w:r>
+          </w:p>
+        </w:tc>
+        <w:tc>
+          <w:tcPr>
+            <w:tcW w:type="dxa" w:w="1234"/>
+          </w:tcPr>
+          <w:p>
+            <w:r>
+              <w:t>Mean</w:t>
+            </w:r>
+          </w:p>
+        </w:tc>
+      </w:tr>
+      <w:tr>
+        <w:tc>
+          <w:tcPr>
+            <w:tcW w:type="dxa" w:w="1234"/>
+          </w:tcPr>
+          <w:p>
+            <w:r>
+              <w:t>Sample 1</w:t>
+            </w:r>
+          </w:p>
+        </w:tc>
+        <w:tc>
+          <w:tcPr>
+            <w:tcW w:type="dxa" w:w="1234"/>
+          </w:tcPr>
+          <w:p>
+            <w:r>
+              <w:t>150</w:t>
+            </w:r>
+          </w:p>
+        </w:tc>
+        <w:tc>
+          <w:tcPr>
+            <w:tcW w:type="dxa" w:w="1234"/>
+          </w:tcPr>
+          <w:p>
+            <w:r>
+              <w:t>154</w:t>
+            </w:r>
+          </w:p>
+        </w:tc>
+        <w:tc>
+          <w:tcPr>
+            <w:tcW w:type="dxa" w:w="1234"/>
+          </w:tcPr>
+          <w:p>
+            <w:r>
+              <w:t>170</w:t>
+            </w:r>
+          </w:p>
+        </w:tc>
+        <w:tc>
+          <w:tcPr>
+            <w:tcW w:type="dxa" w:w="1234"/>
+          </w:tcPr>
+          <w:p>
+            <w:r>
+              <w:t>150</w:t>
+            </w:r>
+          </w:p>
+        </w:tc>
+        <w:tc>
+          <w:tcPr>
+            <w:tcW w:type="dxa" w:w="1234"/>
+          </w:tcPr>
+          <w:p>
+            <w:r>
+              <w:t>156</w:t>
+            </w:r>
+          </w:p>
+        </w:tc>
+        <w:tc>
+          <w:tcPr>
+            <w:tcW w:type="dxa" w:w="1234"/>
+          </w:tcPr>
+          <w:p>
+            <w:r>
+              <w:t>5.2%</w:t>
+            </w:r>
+          </w:p>
+        </w:tc>
+      </w:tr>
+      <w:tr>
+        <w:tc>
+          <w:tcPr>
+            <w:tcW w:type="dxa" w:w="1234"/>
+          </w:tcPr>
+          <w:p>
+            <w:r>
+              <w:t>Sample 2</w:t>
+            </w:r>
+          </w:p>
+        </w:tc>
+        <w:tc>
+          <w:tcPr>
+            <w:tcW w:type="dxa" w:w="1234"/>
+          </w:tcPr>
+          <w:p>
+            <w:r>
+              <w:t>602</w:t>
+            </w:r>
+          </w:p>
+        </w:tc>
+        <w:tc>
+          <w:tcPr>
+            <w:tcW w:type="dxa" w:w="1234"/>
+          </w:tcPr>
+          <w:p>
+            <w:r>
+              <w:t>649</w:t>
+            </w:r>
+          </w:p>
+        </w:tc>
+        <w:tc>
+          <w:tcPr>
+            <w:tcW w:type="dxa" w:w="1234"/>
+          </w:tcPr>
+          <w:p>
+            <w:r>
+              <w:t>645</w:t>
+            </w:r>
+          </w:p>
+        </w:tc>
+        <w:tc>
+          <w:tcPr>
+            <w:tcW w:type="dxa" w:w="1234"/>
+          </w:tcPr>
+          <w:p>
+            <w:r>
+              <w:t>637</w:t>
+            </w:r>
+          </w:p>
+        </w:tc>
+        <w:tc>
+          <w:tcPr>
+            <w:tcW w:type="dxa" w:w="1234"/>
+          </w:tcPr>
+          <w:p>
+            <w:r>
+              <w:t>633</w:t>
+            </w:r>
+          </w:p>
+        </w:tc>
+        <w:tc>
+          <w:tcPr>
+            <w:tcW w:type="dxa" w:w="1234"/>
+          </w:tcPr>
+          <w:p>
+            <w:r>
+              <w:t>2.9%</w:t>
+            </w:r>
+          </w:p>
+        </w:tc>
+      </w:tr>
+      <w:tr>
+        <w:tc>
+          <w:tcPr>
+            <w:tcW w:type="dxa" w:w="1234"/>
+          </w:tcPr>
+          <w:p>
+            <w:r>
+              <w:t>Sample 3</w:t>
+            </w:r>
+          </w:p>
+        </w:tc>
+        <w:tc>
+          <w:tcPr>
+            <w:tcW w:type="dxa" w:w="1234"/>
+          </w:tcPr>
+          <w:p>
+            <w:r>
+              <w:t>1476</w:t>
+            </w:r>
+          </w:p>
+        </w:tc>
+        <w:tc>
+          <w:tcPr>
+            <w:tcW w:type="dxa" w:w="1234"/>
+          </w:tcPr>
+          <w:p>
+            <w:r>
+              <w:t>1672</w:t>
+            </w:r>
+          </w:p>
+        </w:tc>
+        <w:tc>
+          <w:tcPr>
+            <w:tcW w:type="dxa" w:w="1234"/>
+          </w:tcPr>
+          <w:p>
+            <w:r>
+              <w:t>1722</w:t>
+            </w:r>
+          </w:p>
+        </w:tc>
+        <w:tc>
+          <w:tcPr>
+            <w:tcW w:type="dxa" w:w="1234"/>
+          </w:tcPr>
+          <w:p>
+            <w:r>
+              <w:t>1744</w:t>
+            </w:r>
+          </w:p>
+        </w:tc>
+        <w:tc>
+          <w:tcPr>
+            <w:tcW w:type="dxa" w:w="1234"/>
+          </w:tcPr>
+          <w:p>
+            <w:r>
+              <w:t>1654</w:t>
+            </w:r>
+          </w:p>
+        </w:tc>
+        <w:tc>
+          <w:tcPr>
+            <w:tcW w:type="dxa" w:w="1234"/>
+          </w:tcPr>
+          <w:p>
+            <w:r>
+              <w:t>7.2%</w:t>
+            </w:r>
+          </w:p>
+        </w:tc>
+      </w:tr>
+    </w:tbl>
     <w:sectPr>
       <w:pgSz w:w="12240" w:h="15840"/>
       <w:pgMar w:top="1440" w:right="1800" w:bottom="1440" w:left="1800" w:header="720" w:footer="720" w:gutter="0"/>

</xml_diff>

<commit_message>
Improve document processing by adding structure and reproducibility checks
Adds document structure checks and reproducibility table validation, also updates logging in template population.

Replit-Commit-Author: Agent
Replit-Commit-Session-Id: 86e32257-9f57-45d9-b7c9-9c3928182bb3
Replit-Commit-Screenshot-Url: https://storage.googleapis.com/screenshot-production-us-central1/9117525c-531f-4e40-bc2d-dbaf9de7854f/c88edd27-928a-4c44-8616-2f19297a1fee.jpg
</commit_message>
<xml_diff>
--- a/output_populated_template.docx
+++ b/output_populated_template.docx
@@ -2,6 +2,807 @@
 <file path=word/document.xml><?xml version="1.0" encoding="utf-8"?>
 <w:document xmlns:wpc="http://schemas.microsoft.com/office/word/2010/wordprocessingCanvas" xmlns:mo="http://schemas.microsoft.com/office/mac/office/2008/main" xmlns:mc="http://schemas.openxmlformats.org/markup-compatibility/2006" xmlns:mv="urn:schemas-microsoft-com:mac:vml" xmlns:o="urn:schemas-microsoft-com:office:office" xmlns:r="http://schemas.openxmlformats.org/officeDocument/2006/relationships" xmlns:m="http://schemas.openxmlformats.org/officeDocument/2006/math" xmlns:v="urn:schemas-microsoft-com:vml" xmlns:wp14="http://schemas.microsoft.com/office/word/2010/wordprocessingDrawing" xmlns:wp="http://schemas.openxmlformats.org/drawingml/2006/wordprocessingDrawing" xmlns:w10="urn:schemas-microsoft-com:office:word" xmlns:w="http://schemas.openxmlformats.org/wordprocessingml/2006/main" xmlns:w14="http://schemas.microsoft.com/office/word/2010/wordml" xmlns:wpg="http://schemas.microsoft.com/office/word/2010/wordprocessingGroup" xmlns:wpi="http://schemas.microsoft.com/office/word/2010/wordprocessingInk" xmlns:wne="http://schemas.microsoft.com/office/word/2006/wordml" xmlns:wps="http://schemas.microsoft.com/office/word/2010/wordprocessingShape" mc:Ignorable="w14 wp14">
   <w:body>
+    <w:tbl>
+      <w:tblPr>
+        <w:tblStyle w:val="TableGrid"/>
+        <w:tblW w:type="auto" w:w="0"/>
+        <w:tblLook w:firstColumn="1" w:firstRow="1" w:lastColumn="0" w:lastRow="0" w:noHBand="0" w:noVBand="1" w:val="04A0"/>
+      </w:tblPr>
+      <w:tblGrid>
+        <w:gridCol w:w="4320"/>
+        <w:gridCol w:w="4320"/>
+      </w:tblGrid>
+      <w:tr>
+        <w:tc>
+          <w:tcPr>
+            <w:tcW w:type="dxa" w:w="4320"/>
+          </w:tcPr>
+          <w:p>
+            <w:r>
+              <w:t>Capture/Detection Antibodies</w:t>
+            </w:r>
+          </w:p>
+        </w:tc>
+        <w:tc>
+          <w:tcPr>
+            <w:tcW w:type="dxa" w:w="4320"/>
+          </w:tcPr>
+          <w:p>
+            <w:r>
+              <w:t>It is recommended that the standards be prepared no more than 2 hours prior to performing the experiment. Use one 10 ng of lyophilized Mouse Klk1 standard for each experiment. Gently spin the vial prior to use. Reconstitute the standard to a stock concentration of 10 ng/ml using 1ml of sample diluent. Allow the standard to sit for a minimum of 10 minutes with gentle agitation prior to making dilutions.</w:t>
+            </w:r>
+          </w:p>
+        </w:tc>
+      </w:tr>
+      <w:tr>
+        <w:tc>
+          <w:tcPr>
+            <w:tcW w:type="dxa" w:w="4320"/>
+          </w:tcPr>
+          <w:p>
+            <w:r>
+              <w:t>Specificity</w:t>
+            </w:r>
+          </w:p>
+        </w:tc>
+        <w:tc>
+          <w:tcPr>
+            <w:tcW w:type="dxa" w:w="4320"/>
+          </w:tcPr>
+          <w:p>
+            <w:r>
+              <w:t>Natural and recombinant Mouse Klk1</w:t>
+            </w:r>
+          </w:p>
+        </w:tc>
+      </w:tr>
+      <w:tr>
+        <w:tc>
+          <w:tcPr>
+            <w:tcW w:type="dxa" w:w="4320"/>
+          </w:tcPr>
+          <w:p>
+            <w:r>
+              <w:t>Standard Protein</w:t>
+            </w:r>
+          </w:p>
+        </w:tc>
+        <w:tc>
+          <w:tcPr>
+            <w:tcW w:type="dxa" w:w="4320"/>
+          </w:tcPr>
+          <w:p>
+            <w:r>
+              <w:t>It is recommended that the standards be prepared no more than 2 hours prior to performing the experiment. Use one 10 ng of lyophilized Mouse Klk1 standard for each experiment. Gently spin the vial prior to use. Reconstitute the standard to a stock concentration of 10 ng/ml using 1ml of sample diluent. Allow the standard to sit for a minimum of 10 minutes with gentle agitation prior to making dilutions.</w:t>
+            </w:r>
+          </w:p>
+        </w:tc>
+      </w:tr>
+      <w:tr>
+        <w:tc>
+          <w:tcPr>
+            <w:tcW w:type="dxa" w:w="4320"/>
+          </w:tcPr>
+          <w:p>
+            <w:r>
+              <w:t>Cross-reactivity</w:t>
+            </w:r>
+          </w:p>
+        </w:tc>
+        <w:tc>
+          <w:tcPr>
+            <w:tcW w:type="dxa" w:w="4320"/>
+          </w:tcPr>
+          <w:p>
+            <w:r>
+              <w:t>This kit is for the detection of Mouse Klk1. No significant cross-reactivity or interference between Klk1 and its analogs was observed. This claim is limited by existing techniques; therefore, cross- reactivity may exist with untested analogs.</w:t>
+            </w:r>
+          </w:p>
+        </w:tc>
+      </w:tr>
+    </w:tbl>
+    <w:tbl>
+      <w:tblPr>
+        <w:tblStyle w:val="TableGrid"/>
+        <w:tblW w:type="auto" w:w="0"/>
+        <w:tblLook w:firstColumn="1" w:firstRow="1" w:lastColumn="0" w:lastRow="0" w:noHBand="0" w:noVBand="1" w:val="04A0"/>
+      </w:tblPr>
+      <w:tblGrid>
+        <w:gridCol w:w="4320"/>
+        <w:gridCol w:w="4320"/>
+      </w:tblGrid>
+      <w:tr>
+        <w:tc>
+          <w:tcPr>
+            <w:tcW w:type="dxa" w:w="4320"/>
+          </w:tcPr>
+          <w:p>
+            <w:r>
+              <w:t>Product Name</w:t>
+            </w:r>
+          </w:p>
+        </w:tc>
+        <w:tc>
+          <w:tcPr>
+            <w:tcW w:type="dxa" w:w="4320"/>
+          </w:tcPr>
+          <w:p>
+            <w:r>
+              <w:t>Mouse KLK1/Kallikrein 1 ELISA Kit (EK1586)</w:t>
+            </w:r>
+          </w:p>
+        </w:tc>
+      </w:tr>
+      <w:tr>
+        <w:tc>
+          <w:tcPr>
+            <w:tcW w:type="dxa" w:w="4320"/>
+          </w:tcPr>
+          <w:p>
+            <w:r>
+              <w:t>Reactive Species</w:t>
+            </w:r>
+          </w:p>
+        </w:tc>
+        <w:tc>
+          <w:tcPr>
+            <w:tcW w:type="dxa" w:w="4320"/>
+          </w:tcPr>
+          <w:p>
+            <w:r>
+              <w:t>This kit is for the detection of Mouse Klk1. This kit is for the detection of Mouse Klk1. No significant cross-reactivity or interference between Klk1 and its analogs was observed. This claim is limited by existing techniques; therefore, cross- reactivity may exist with untested analogs.</w:t>
+            </w:r>
+          </w:p>
+        </w:tc>
+      </w:tr>
+      <w:tr>
+        <w:tc>
+          <w:tcPr>
+            <w:tcW w:type="dxa" w:w="4320"/>
+          </w:tcPr>
+          <w:p>
+            <w:r>
+              <w:t>Range</w:t>
+            </w:r>
+          </w:p>
+        </w:tc>
+        <w:tc>
+          <w:tcPr>
+            <w:tcW w:type="dxa" w:w="4320"/>
+          </w:tcPr>
+          <w:p>
+            <w:r>
+              <w:t>62.5 pg/ml - 4,000 pg/ml</w:t>
+            </w:r>
+          </w:p>
+        </w:tc>
+      </w:tr>
+      <w:tr>
+        <w:tc>
+          <w:tcPr>
+            <w:tcW w:type="dxa" w:w="4320"/>
+          </w:tcPr>
+          <w:p>
+            <w:r>
+              <w:t>Sensitivity</w:t>
+            </w:r>
+          </w:p>
+        </w:tc>
+        <w:tc>
+          <w:tcPr>
+            <w:tcW w:type="dxa" w:w="4320"/>
+          </w:tcPr>
+          <w:p>
+            <w:r>
+              <w:t>&lt;12 pg/ml</w:t>
+            </w:r>
+          </w:p>
+        </w:tc>
+      </w:tr>
+      <w:tr>
+        <w:tc>
+          <w:tcPr>
+            <w:tcW w:type="dxa" w:w="4320"/>
+          </w:tcPr>
+          <w:p>
+            <w:r>
+              <w:t>Sample Type</w:t>
+            </w:r>
+          </w:p>
+        </w:tc>
+        <w:tc>
+          <w:tcPr>
+            <w:tcW w:type="dxa" w:w="4320"/>
+          </w:tcPr>
+          <w:p>
+            <w:r>
+              <w:t>Cell culture media, serum, plasma, and other biological fluids</w:t>
+            </w:r>
+          </w:p>
+        </w:tc>
+      </w:tr>
+      <w:tr>
+        <w:tc>
+          <w:tcPr>
+            <w:tcW w:type="dxa" w:w="4320"/>
+          </w:tcPr>
+          <w:p>
+            <w:r>
+              <w:t>Sample Volume</w:t>
+            </w:r>
+          </w:p>
+        </w:tc>
+        <w:tc>
+          <w:tcPr>
+            <w:tcW w:type="dxa" w:w="4320"/>
+          </w:tcPr>
+          <w:p>
+            <w:r>
+              <w:t>100 μl</w:t>
+            </w:r>
+          </w:p>
+        </w:tc>
+      </w:tr>
+      <w:tr>
+        <w:tc>
+          <w:tcPr>
+            <w:tcW w:type="dxa" w:w="4320"/>
+          </w:tcPr>
+          <w:p>
+            <w:r>
+              <w:t>Assay Time</w:t>
+            </w:r>
+          </w:p>
+        </w:tc>
+        <w:tc>
+          <w:tcPr>
+            <w:tcW w:type="dxa" w:w="4320"/>
+          </w:tcPr>
+          <w:p>
+            <w:r>
+              <w:t>4.5 hours</w:t>
+            </w:r>
+          </w:p>
+        </w:tc>
+      </w:tr>
+      <w:tr>
+        <w:tc>
+          <w:tcPr>
+            <w:tcW w:type="dxa" w:w="4320"/>
+          </w:tcPr>
+          <w:p>
+            <w:r>
+              <w:t>Protocol</w:t>
+            </w:r>
+          </w:p>
+        </w:tc>
+        <w:tc>
+          <w:tcPr>
+            <w:tcW w:type="dxa" w:w="4320"/>
+          </w:tcPr>
+          <w:p>
+            <w:r>
+              <w:t>4.5 hours</w:t>
+            </w:r>
+          </w:p>
+        </w:tc>
+      </w:tr>
+    </w:tbl>
+    <w:tbl>
+      <w:tblPr>
+        <w:tblStyle w:val="TableGrid"/>
+        <w:tblW w:type="auto" w:w="0"/>
+        <w:tblLook w:firstColumn="1" w:firstRow="1" w:lastColumn="0" w:lastRow="0" w:noHBand="0" w:noVBand="1" w:val="04A0"/>
+      </w:tblPr>
+      <w:tblGrid>
+        <w:gridCol w:w="2160"/>
+        <w:gridCol w:w="2160"/>
+        <w:gridCol w:w="2160"/>
+        <w:gridCol w:w="2160"/>
+      </w:tblGrid>
+      <w:tr>
+        <w:tc>
+          <w:tcPr>
+            <w:tcW w:type="dxa" w:w="2160"/>
+          </w:tcPr>
+          <w:p>
+            <w:r>
+              <w:t>Description</w:t>
+            </w:r>
+          </w:p>
+        </w:tc>
+        <w:tc>
+          <w:tcPr>
+            <w:tcW w:type="dxa" w:w="2160"/>
+          </w:tcPr>
+          <w:p>
+            <w:r>
+              <w:t>Quantity</w:t>
+            </w:r>
+          </w:p>
+        </w:tc>
+        <w:tc>
+          <w:tcPr>
+            <w:tcW w:type="dxa" w:w="2160"/>
+          </w:tcPr>
+          <w:p>
+            <w:r>
+              <w:t>Volume</w:t>
+            </w:r>
+          </w:p>
+        </w:tc>
+        <w:tc>
+          <w:tcPr>
+            <w:tcW w:type="dxa" w:w="2160"/>
+          </w:tcPr>
+          <w:p>
+            <w:r>
+              <w:t>Storage of opened/reconstituted material</w:t>
+            </w:r>
+          </w:p>
+        </w:tc>
+      </w:tr>
+      <w:tr>
+        <w:tc>
+          <w:tcPr>
+            <w:tcW w:type="dxa" w:w="2160"/>
+          </w:tcPr>
+          <w:p>
+            <w:r>
+              <w:t>Anti-Mouse Klk1 Pre-coated 96-well Strip Microplate</w:t>
+            </w:r>
+          </w:p>
+        </w:tc>
+        <w:tc>
+          <w:tcPr>
+            <w:tcW w:type="dxa" w:w="2160"/>
+          </w:tcPr>
+          <w:p>
+            <w:r>
+              <w:t>1</w:t>
+            </w:r>
+          </w:p>
+        </w:tc>
+        <w:tc>
+          <w:tcPr>
+            <w:tcW w:type="dxa" w:w="2160"/>
+          </w:tcPr>
+          <w:p>
+            <w:r>
+              <w:t>12 strips of 8 wells</w:t>
+            </w:r>
+          </w:p>
+        </w:tc>
+        <w:tc>
+          <w:tcPr>
+            <w:tcW w:type="dxa" w:w="2160"/>
+          </w:tcPr>
+          <w:p>
+            <w:r>
+              <w:t>Return unused wells to the foil pouch. Reseal along the entire edge of the zip-seal. May be stored for up to 1 month at 4°C provided this is within the expiration date of the kit.</w:t>
+            </w:r>
+          </w:p>
+        </w:tc>
+      </w:tr>
+      <w:tr>
+        <w:tc>
+          <w:tcPr>
+            <w:tcW w:type="dxa" w:w="2160"/>
+          </w:tcPr>
+          <w:p>
+            <w:r>
+              <w:t>Mouse Klk1 Standard</w:t>
+            </w:r>
+          </w:p>
+        </w:tc>
+        <w:tc>
+          <w:tcPr>
+            <w:tcW w:type="dxa" w:w="2160"/>
+          </w:tcPr>
+          <w:p>
+            <w:r>
+              <w:t>2</w:t>
+            </w:r>
+          </w:p>
+        </w:tc>
+        <w:tc>
+          <w:tcPr>
+            <w:tcW w:type="dxa" w:w="2160"/>
+          </w:tcPr>
+          <w:p>
+            <w:r>
+              <w:t>10 ng/tube</w:t>
+            </w:r>
+          </w:p>
+        </w:tc>
+        <w:tc>
+          <w:tcPr>
+            <w:tcW w:type="dxa" w:w="2160"/>
+          </w:tcPr>
+          <w:p>
+            <w:r>
+              <w:t>Discard the Klk1 stock solution after 12 hours at 4°C. May be stored at -20°C for 48 hours.</w:t>
+            </w:r>
+          </w:p>
+        </w:tc>
+      </w:tr>
+      <w:tr>
+        <w:tc>
+          <w:tcPr>
+            <w:tcW w:type="dxa" w:w="2160"/>
+          </w:tcPr>
+          <w:p>
+            <w:r>
+              <w:t>Mouse Klk1 Biotinylated Antibody (100x)</w:t>
+            </w:r>
+          </w:p>
+        </w:tc>
+        <w:tc>
+          <w:tcPr>
+            <w:tcW w:type="dxa" w:w="2160"/>
+          </w:tcPr>
+          <w:p>
+            <w:r>
+              <w:t>1</w:t>
+            </w:r>
+          </w:p>
+        </w:tc>
+        <w:tc>
+          <w:tcPr>
+            <w:tcW w:type="dxa" w:w="2160"/>
+          </w:tcPr>
+          <w:p>
+            <w:r>
+              <w:t>100 µl</w:t>
+            </w:r>
+          </w:p>
+        </w:tc>
+        <w:tc>
+          <w:tcPr>
+            <w:tcW w:type="dxa" w:w="2160"/>
+          </w:tcPr>
+          <w:p>
+            <w:r>
+              <w:t>May be stored for up to 1 month at 4°C provided this is within the expiration date of the kit.</w:t>
+            </w:r>
+          </w:p>
+        </w:tc>
+      </w:tr>
+      <w:tr>
+        <w:tc>
+          <w:tcPr>
+            <w:tcW w:type="dxa" w:w="2160"/>
+          </w:tcPr>
+          <w:p>
+            <w:r>
+              <w:t>Avidin-Biotin-Peroxidase Complex (100x)</w:t>
+            </w:r>
+          </w:p>
+        </w:tc>
+        <w:tc>
+          <w:tcPr>
+            <w:tcW w:type="dxa" w:w="2160"/>
+          </w:tcPr>
+          <w:p>
+            <w:r>
+              <w:t>1</w:t>
+            </w:r>
+          </w:p>
+        </w:tc>
+        <w:tc>
+          <w:tcPr>
+            <w:tcW w:type="dxa" w:w="2160"/>
+          </w:tcPr>
+          <w:p>
+            <w:r>
+              <w:t>100 µl</w:t>
+            </w:r>
+          </w:p>
+        </w:tc>
+        <w:tc>
+          <w:tcPr>
+            <w:tcW w:type="dxa" w:w="2160"/>
+          </w:tcPr>
+          <w:p>
+            <w:r>
+              <w:t>May be stored for up to 1 month at 4°C provided this is within the expiration date of the kit.</w:t>
+            </w:r>
+          </w:p>
+        </w:tc>
+      </w:tr>
+      <w:tr>
+        <w:tc>
+          <w:tcPr>
+            <w:tcW w:type="dxa" w:w="2160"/>
+          </w:tcPr>
+          <w:p>
+            <w:r>
+              <w:t>Sample Diluent</w:t>
+            </w:r>
+          </w:p>
+        </w:tc>
+        <w:tc>
+          <w:tcPr>
+            <w:tcW w:type="dxa" w:w="2160"/>
+          </w:tcPr>
+          <w:p>
+            <w:r>
+              <w:t>1</w:t>
+            </w:r>
+          </w:p>
+        </w:tc>
+        <w:tc>
+          <w:tcPr>
+            <w:tcW w:type="dxa" w:w="2160"/>
+          </w:tcPr>
+          <w:p>
+            <w:r>
+              <w:t>30 ml</w:t>
+            </w:r>
+          </w:p>
+        </w:tc>
+        <w:tc>
+          <w:tcPr>
+            <w:tcW w:type="dxa" w:w="2160"/>
+          </w:tcPr>
+          <w:p>
+            <w:r>
+              <w:t>May be stored for up to 1 month at 4°C provided this is within the expiration date of the kit.</w:t>
+            </w:r>
+          </w:p>
+        </w:tc>
+      </w:tr>
+      <w:tr>
+        <w:tc>
+          <w:tcPr>
+            <w:tcW w:type="dxa" w:w="2160"/>
+          </w:tcPr>
+          <w:p>
+            <w:r>
+              <w:t>Antibody Diluent</w:t>
+            </w:r>
+          </w:p>
+        </w:tc>
+        <w:tc>
+          <w:tcPr>
+            <w:tcW w:type="dxa" w:w="2160"/>
+          </w:tcPr>
+          <w:p>
+            <w:r>
+              <w:t>1</w:t>
+            </w:r>
+          </w:p>
+        </w:tc>
+        <w:tc>
+          <w:tcPr>
+            <w:tcW w:type="dxa" w:w="2160"/>
+          </w:tcPr>
+          <w:p>
+            <w:r>
+              <w:t>12 ml</w:t>
+            </w:r>
+          </w:p>
+        </w:tc>
+        <w:tc>
+          <w:tcPr>
+            <w:tcW w:type="dxa" w:w="2160"/>
+          </w:tcPr>
+          <w:p>
+            <w:r>
+              <w:t>May be stored for up to 1 month at 4°C provided this is within the expiration date of the kit.</w:t>
+            </w:r>
+          </w:p>
+        </w:tc>
+      </w:tr>
+      <w:tr>
+        <w:tc>
+          <w:tcPr>
+            <w:tcW w:type="dxa" w:w="2160"/>
+          </w:tcPr>
+          <w:p>
+            <w:r>
+              <w:t>Avidin-Biotin-Peroxidase Diluent</w:t>
+            </w:r>
+          </w:p>
+        </w:tc>
+        <w:tc>
+          <w:tcPr>
+            <w:tcW w:type="dxa" w:w="2160"/>
+          </w:tcPr>
+          <w:p>
+            <w:r>
+              <w:t>1</w:t>
+            </w:r>
+          </w:p>
+        </w:tc>
+        <w:tc>
+          <w:tcPr>
+            <w:tcW w:type="dxa" w:w="2160"/>
+          </w:tcPr>
+          <w:p>
+            <w:r>
+              <w:t>12 ml</w:t>
+            </w:r>
+          </w:p>
+        </w:tc>
+        <w:tc>
+          <w:tcPr>
+            <w:tcW w:type="dxa" w:w="2160"/>
+          </w:tcPr>
+          <w:p>
+            <w:r>
+              <w:t>May be stored for up to 1 month at 4°C provided this is within the expiration date of the kit.</w:t>
+            </w:r>
+          </w:p>
+        </w:tc>
+      </w:tr>
+      <w:tr>
+        <w:tc>
+          <w:tcPr>
+            <w:tcW w:type="dxa" w:w="2160"/>
+          </w:tcPr>
+          <w:p>
+            <w:r>
+              <w:t>Color Developing Reagent (TMB)</w:t>
+            </w:r>
+          </w:p>
+        </w:tc>
+        <w:tc>
+          <w:tcPr>
+            <w:tcW w:type="dxa" w:w="2160"/>
+          </w:tcPr>
+          <w:p>
+            <w:r>
+              <w:t>1</w:t>
+            </w:r>
+          </w:p>
+        </w:tc>
+        <w:tc>
+          <w:tcPr>
+            <w:tcW w:type="dxa" w:w="2160"/>
+          </w:tcPr>
+          <w:p>
+            <w:r>
+              <w:t>10 ml</w:t>
+            </w:r>
+          </w:p>
+        </w:tc>
+        <w:tc>
+          <w:tcPr>
+            <w:tcW w:type="dxa" w:w="2160"/>
+          </w:tcPr>
+          <w:p>
+            <w:r>
+              <w:t>May be stored for up to 1 month at 4°C provided this is within the expiration date of the kit.</w:t>
+            </w:r>
+          </w:p>
+        </w:tc>
+      </w:tr>
+      <w:tr>
+        <w:tc>
+          <w:tcPr>
+            <w:tcW w:type="dxa" w:w="2160"/>
+          </w:tcPr>
+          <w:p>
+            <w:r>
+              <w:t>Stop Solution</w:t>
+            </w:r>
+          </w:p>
+        </w:tc>
+        <w:tc>
+          <w:tcPr>
+            <w:tcW w:type="dxa" w:w="2160"/>
+          </w:tcPr>
+          <w:p>
+            <w:r>
+              <w:t>1</w:t>
+            </w:r>
+          </w:p>
+        </w:tc>
+        <w:tc>
+          <w:tcPr>
+            <w:tcW w:type="dxa" w:w="2160"/>
+          </w:tcPr>
+          <w:p>
+            <w:r>
+              <w:t>10 ml</w:t>
+            </w:r>
+          </w:p>
+        </w:tc>
+        <w:tc>
+          <w:tcPr>
+            <w:tcW w:type="dxa" w:w="2160"/>
+          </w:tcPr>
+          <w:p>
+            <w:r>
+              <w:t>May be stored for up to 1 month at 4°C provided this is within the expiration date of the kit.</w:t>
+            </w:r>
+          </w:p>
+        </w:tc>
+      </w:tr>
+      <w:tr>
+        <w:tc>
+          <w:tcPr>
+            <w:tcW w:type="dxa" w:w="2160"/>
+          </w:tcPr>
+          <w:p>
+            <w:r>
+              <w:t>Wash Buffer (25x)</w:t>
+            </w:r>
+          </w:p>
+        </w:tc>
+        <w:tc>
+          <w:tcPr>
+            <w:tcW w:type="dxa" w:w="2160"/>
+          </w:tcPr>
+          <w:p>
+            <w:r>
+              <w:t>1</w:t>
+            </w:r>
+          </w:p>
+        </w:tc>
+        <w:tc>
+          <w:tcPr>
+            <w:tcW w:type="dxa" w:w="2160"/>
+          </w:tcPr>
+          <w:p>
+            <w:r>
+              <w:t>20 ml</w:t>
+            </w:r>
+          </w:p>
+        </w:tc>
+        <w:tc>
+          <w:tcPr>
+            <w:tcW w:type="dxa" w:w="2160"/>
+          </w:tcPr>
+          <w:p>
+            <w:r>
+              <w:t>May be stored for up to 1 month at 4°C provided this is within the expiration date of the kit.</w:t>
+            </w:r>
+          </w:p>
+        </w:tc>
+      </w:tr>
+      <w:tr>
+        <w:tc>
+          <w:tcPr>
+            <w:tcW w:type="dxa" w:w="2160"/>
+          </w:tcPr>
+          <w:p>
+            <w:r>
+              <w:t>Plate Sealers</w:t>
+            </w:r>
+          </w:p>
+        </w:tc>
+        <w:tc>
+          <w:tcPr>
+            <w:tcW w:type="dxa" w:w="2160"/>
+          </w:tcPr>
+          <w:p>
+            <w:r>
+              <w:t>4</w:t>
+            </w:r>
+          </w:p>
+        </w:tc>
+        <w:tc>
+          <w:tcPr>
+            <w:tcW w:type="dxa" w:w="2160"/>
+          </w:tcPr>
+          <w:p>
+            <w:r>
+              <w:t>Piece</w:t>
+            </w:r>
+          </w:p>
+        </w:tc>
+        <w:tc>
+          <w:tcPr>
+            <w:tcW w:type="dxa" w:w="2160"/>
+          </w:tcPr>
+          <w:p>
+            <w:r/>
+          </w:p>
+        </w:tc>
+      </w:tr>
+    </w:tbl>
     <w:p>
       <w:pPr>
         <w:pStyle w:val="Title"/>

</xml_diff>

<commit_message>
Guide users to properly set the application password for secure access
Adds a script to guide users in setting the correct APP_PASSWORD_HASH environment variable for secure login.

Replit-Commit-Author: Agent
Replit-Commit-Session-Id: 86e32257-9f57-45d9-b7c9-9c3928182bb3
Replit-Commit-Screenshot-Url: https://storage.googleapis.com/screenshot-production-us-central1/9117525c-531f-4e40-bc2d-dbaf9de7854f/bf8bb705-8182-4af2-a3c4-41ee58deb113.jpg
</commit_message>
<xml_diff>
--- a/output_populated_template.docx
+++ b/output_populated_template.docx
@@ -2,6 +2,75 @@
 <file path=word/document.xml><?xml version="1.0" encoding="utf-8"?>
 <w:document xmlns:wpc="http://schemas.microsoft.com/office/word/2010/wordprocessingCanvas" xmlns:mo="http://schemas.microsoft.com/office/mac/office/2008/main" xmlns:mc="http://schemas.openxmlformats.org/markup-compatibility/2006" xmlns:mv="urn:schemas-microsoft-com:mac:vml" xmlns:o="urn:schemas-microsoft-com:office:office" xmlns:r="http://schemas.openxmlformats.org/officeDocument/2006/relationships" xmlns:m="http://schemas.openxmlformats.org/officeDocument/2006/math" xmlns:v="urn:schemas-microsoft-com:vml" xmlns:wp14="http://schemas.microsoft.com/office/word/2010/wordprocessingDrawing" xmlns:wp="http://schemas.openxmlformats.org/drawingml/2006/wordprocessingDrawing" xmlns:w10="urn:schemas-microsoft-com:office:word" xmlns:w="http://schemas.openxmlformats.org/wordprocessingml/2006/main" xmlns:w14="http://schemas.microsoft.com/office/word/2010/wordml" xmlns:wpg="http://schemas.microsoft.com/office/word/2010/wordprocessingGroup" xmlns:wpi="http://schemas.microsoft.com/office/word/2010/wordprocessingInk" xmlns:wne="http://schemas.microsoft.com/office/word/2006/wordml" xmlns:wps="http://schemas.microsoft.com/office/word/2010/wordprocessingShape" mc:Ignorable="w14 wp14">
   <w:body>
+    <w:p>
+      <w:pPr>
+        <w:pStyle w:val="Title"/>
+        <w:jc w:val="center"/>
+      </w:pPr>
+      <w:r>
+        <w:rPr>
+          <w:rFonts w:ascii="Calibri" w:hAnsi="Calibri"/>
+          <w:b/>
+          <w:sz w:val="72"/>
+        </w:rPr>
+        <w:t xml:space="preserve">Mouse KLK1/Kallikrein 1 ELISA Kit (EK1586)</w:t>
+      </w:r>
+    </w:p>
+    <w:p>
+      <w:pPr>
+        <w:jc w:val="center"/>
+      </w:pPr>
+      <w:r>
+        <w:rPr>
+          <w:rFonts w:ascii="Calibri" w:hAnsi="Calibri"/>
+          <w:sz w:val="22"/>
+        </w:rPr>
+        <w:t xml:space="preserve">Catalog Number: EK1586</w:t>
+        <w:br/>
+        <w:t xml:space="preserve">Lot Number: SAMPLE</w:t>
+      </w:r>
+    </w:p>
+    <w:p>
+      <w:pPr>
+        <w:pStyle w:val="Heading2"/>
+        <w:jc w:val="left"/>
+      </w:pPr>
+      <w:r>
+        <w:rPr>
+          <w:rFonts w:ascii="Calibri" w:hAnsi="Calibri"/>
+          <w:b/>
+          <w:color w:val="0046B4"/>
+          <w:sz w:val="22"/>
+        </w:rPr>
+        <w:t>INTENDED USE</w:t>
+      </w:r>
+    </w:p>
+    <w:p>
+      <w:pPr/>
+      <w:r>
+        <w:rPr>
+          <w:rFonts w:ascii="Calibri" w:hAnsi="Calibri"/>
+          <w:sz w:val="22"/>
+        </w:rPr>
+        <w:t xml:space="preserve">For the quantitation of Mouse Klk1 concentrations in cell culture supernatants, cell lysates, serum and plasma (heparin, EDTA).</w:t>
+        <w:br w:type="page"/>
+      </w:r>
+    </w:p>
+    <w:p>
+      <w:pPr>
+        <w:pStyle w:val="Heading2"/>
+        <w:jc w:val="left"/>
+      </w:pPr>
+      <w:r>
+        <w:rPr>
+          <w:rFonts w:ascii="Calibri" w:hAnsi="Calibri"/>
+          <w:b/>
+          <w:color w:val="0046B4"/>
+          <w:sz w:val="22"/>
+        </w:rPr>
+        <w:t>TECHNICAL DETAILS</w:t>
+      </w:r>
+    </w:p>
     <w:tbl>
       <w:tblPr>
         <w:tblStyle w:val="TableGrid"/>
@@ -9,23 +78,26 @@
         <w:tblLook w:firstColumn="1" w:firstRow="1" w:lastColumn="0" w:lastRow="0" w:noHBand="0" w:noVBand="1" w:val="04A0"/>
       </w:tblPr>
       <w:tblGrid>
-        <w:gridCol w:w="4320"/>
-        <w:gridCol w:w="4320"/>
+        <w:gridCol w:w="5400"/>
+        <w:gridCol w:w="5400"/>
       </w:tblGrid>
       <w:tr>
         <w:tc>
           <w:tcPr>
-            <w:tcW w:type="dxa" w:w="4320"/>
+            <w:tcW w:type="dxa" w:w="5400"/>
           </w:tcPr>
           <w:p>
             <w:r>
+              <w:rPr>
+                <w:b/>
+              </w:rPr>
               <w:t>Capture/Detection Antibodies</w:t>
             </w:r>
           </w:p>
         </w:tc>
         <w:tc>
           <w:tcPr>
-            <w:tcW w:type="dxa" w:w="4320"/>
+            <w:tcW w:type="dxa" w:w="5400"/>
           </w:tcPr>
           <w:p>
             <w:r>
@@ -37,17 +109,20 @@
       <w:tr>
         <w:tc>
           <w:tcPr>
-            <w:tcW w:type="dxa" w:w="4320"/>
+            <w:tcW w:type="dxa" w:w="5400"/>
           </w:tcPr>
           <w:p>
             <w:r>
+              <w:rPr>
+                <w:b/>
+              </w:rPr>
               <w:t>Specificity</w:t>
             </w:r>
           </w:p>
         </w:tc>
         <w:tc>
           <w:tcPr>
-            <w:tcW w:type="dxa" w:w="4320"/>
+            <w:tcW w:type="dxa" w:w="5400"/>
           </w:tcPr>
           <w:p>
             <w:r>
@@ -59,17 +134,20 @@
       <w:tr>
         <w:tc>
           <w:tcPr>
-            <w:tcW w:type="dxa" w:w="4320"/>
+            <w:tcW w:type="dxa" w:w="5400"/>
           </w:tcPr>
           <w:p>
             <w:r>
+              <w:rPr>
+                <w:b/>
+              </w:rPr>
               <w:t>Standard Protein</w:t>
             </w:r>
           </w:p>
         </w:tc>
         <w:tc>
           <w:tcPr>
-            <w:tcW w:type="dxa" w:w="4320"/>
+            <w:tcW w:type="dxa" w:w="5400"/>
           </w:tcPr>
           <w:p>
             <w:r>
@@ -81,17 +159,20 @@
       <w:tr>
         <w:tc>
           <w:tcPr>
-            <w:tcW w:type="dxa" w:w="4320"/>
+            <w:tcW w:type="dxa" w:w="5400"/>
           </w:tcPr>
           <w:p>
             <w:r>
+              <w:rPr>
+                <w:b/>
+              </w:rPr>
               <w:t>Cross-reactivity</w:t>
             </w:r>
           </w:p>
         </w:tc>
         <w:tc>
           <w:tcPr>
-            <w:tcW w:type="dxa" w:w="4320"/>
+            <w:tcW w:type="dxa" w:w="5400"/>
           </w:tcPr>
           <w:p>
             <w:r>
@@ -101,6 +182,21 @@
         </w:tc>
       </w:tr>
     </w:tbl>
+    <w:p>
+      <w:pPr>
+        <w:pStyle w:val="Heading2"/>
+        <w:jc w:val="left"/>
+      </w:pPr>
+      <w:r>
+        <w:rPr>
+          <w:rFonts w:ascii="Calibri" w:hAnsi="Calibri"/>
+          <w:b/>
+          <w:color w:val="0046B4"/>
+          <w:sz w:val="22"/>
+        </w:rPr>
+        <w:t>OVERVIEW</w:t>
+      </w:r>
+    </w:p>
     <w:tbl>
       <w:tblPr>
         <w:tblStyle w:val="TableGrid"/>
@@ -108,23 +204,26 @@
         <w:tblLook w:firstColumn="1" w:firstRow="1" w:lastColumn="0" w:lastRow="0" w:noHBand="0" w:noVBand="1" w:val="04A0"/>
       </w:tblPr>
       <w:tblGrid>
-        <w:gridCol w:w="4320"/>
-        <w:gridCol w:w="4320"/>
+        <w:gridCol w:w="5400"/>
+        <w:gridCol w:w="5400"/>
       </w:tblGrid>
       <w:tr>
         <w:tc>
           <w:tcPr>
-            <w:tcW w:type="dxa" w:w="4320"/>
+            <w:tcW w:type="dxa" w:w="5400"/>
           </w:tcPr>
           <w:p>
             <w:r>
+              <w:rPr>
+                <w:b/>
+              </w:rPr>
               <w:t>Product Name</w:t>
             </w:r>
           </w:p>
         </w:tc>
         <w:tc>
           <w:tcPr>
-            <w:tcW w:type="dxa" w:w="4320"/>
+            <w:tcW w:type="dxa" w:w="5400"/>
           </w:tcPr>
           <w:p>
             <w:r>
@@ -136,17 +235,20 @@
       <w:tr>
         <w:tc>
           <w:tcPr>
-            <w:tcW w:type="dxa" w:w="4320"/>
+            <w:tcW w:type="dxa" w:w="5400"/>
           </w:tcPr>
           <w:p>
             <w:r>
+              <w:rPr>
+                <w:b/>
+              </w:rPr>
               <w:t>Reactive Species</w:t>
             </w:r>
           </w:p>
         </w:tc>
         <w:tc>
           <w:tcPr>
-            <w:tcW w:type="dxa" w:w="4320"/>
+            <w:tcW w:type="dxa" w:w="5400"/>
           </w:tcPr>
           <w:p>
             <w:r>
@@ -158,17 +260,20 @@
       <w:tr>
         <w:tc>
           <w:tcPr>
-            <w:tcW w:type="dxa" w:w="4320"/>
+            <w:tcW w:type="dxa" w:w="5400"/>
           </w:tcPr>
           <w:p>
             <w:r>
+              <w:rPr>
+                <w:b/>
+              </w:rPr>
               <w:t>Range</w:t>
             </w:r>
           </w:p>
         </w:tc>
         <w:tc>
           <w:tcPr>
-            <w:tcW w:type="dxa" w:w="4320"/>
+            <w:tcW w:type="dxa" w:w="5400"/>
           </w:tcPr>
           <w:p>
             <w:r>
@@ -180,17 +285,20 @@
       <w:tr>
         <w:tc>
           <w:tcPr>
-            <w:tcW w:type="dxa" w:w="4320"/>
+            <w:tcW w:type="dxa" w:w="5400"/>
           </w:tcPr>
           <w:p>
             <w:r>
+              <w:rPr>
+                <w:b/>
+              </w:rPr>
               <w:t>Sensitivity</w:t>
             </w:r>
           </w:p>
         </w:tc>
         <w:tc>
           <w:tcPr>
-            <w:tcW w:type="dxa" w:w="4320"/>
+            <w:tcW w:type="dxa" w:w="5400"/>
           </w:tcPr>
           <w:p>
             <w:r>
@@ -202,17 +310,20 @@
       <w:tr>
         <w:tc>
           <w:tcPr>
-            <w:tcW w:type="dxa" w:w="4320"/>
+            <w:tcW w:type="dxa" w:w="5400"/>
           </w:tcPr>
           <w:p>
             <w:r>
+              <w:rPr>
+                <w:b/>
+              </w:rPr>
               <w:t>Sample Type</w:t>
             </w:r>
           </w:p>
         </w:tc>
         <w:tc>
           <w:tcPr>
-            <w:tcW w:type="dxa" w:w="4320"/>
+            <w:tcW w:type="dxa" w:w="5400"/>
           </w:tcPr>
           <w:p>
             <w:r>
@@ -224,17 +335,20 @@
       <w:tr>
         <w:tc>
           <w:tcPr>
-            <w:tcW w:type="dxa" w:w="4320"/>
+            <w:tcW w:type="dxa" w:w="5400"/>
           </w:tcPr>
           <w:p>
             <w:r>
+              <w:rPr>
+                <w:b/>
+              </w:rPr>
               <w:t>Sample Volume</w:t>
             </w:r>
           </w:p>
         </w:tc>
         <w:tc>
           <w:tcPr>
-            <w:tcW w:type="dxa" w:w="4320"/>
+            <w:tcW w:type="dxa" w:w="5400"/>
           </w:tcPr>
           <w:p>
             <w:r>
@@ -246,17 +360,20 @@
       <w:tr>
         <w:tc>
           <w:tcPr>
-            <w:tcW w:type="dxa" w:w="4320"/>
+            <w:tcW w:type="dxa" w:w="5400"/>
           </w:tcPr>
           <w:p>
             <w:r>
+              <w:rPr>
+                <w:b/>
+              </w:rPr>
               <w:t>Assay Time</w:t>
             </w:r>
           </w:p>
         </w:tc>
         <w:tc>
           <w:tcPr>
-            <w:tcW w:type="dxa" w:w="4320"/>
+            <w:tcW w:type="dxa" w:w="5400"/>
           </w:tcPr>
           <w:p>
             <w:r>
@@ -268,17 +385,20 @@
       <w:tr>
         <w:tc>
           <w:tcPr>
-            <w:tcW w:type="dxa" w:w="4320"/>
+            <w:tcW w:type="dxa" w:w="5400"/>
           </w:tcPr>
           <w:p>
             <w:r>
+              <w:rPr>
+                <w:b/>
+              </w:rPr>
               <w:t>Protocol</w:t>
             </w:r>
           </w:p>
         </w:tc>
         <w:tc>
           <w:tcPr>
-            <w:tcW w:type="dxa" w:w="4320"/>
+            <w:tcW w:type="dxa" w:w="5400"/>
           </w:tcPr>
           <w:p>
             <w:r>
@@ -288,6 +408,71 @@
         </w:tc>
       </w:tr>
     </w:tbl>
+    <w:p>
+      <w:pPr>
+        <w:pStyle w:val="Heading2"/>
+        <w:jc w:val="left"/>
+      </w:pPr>
+      <w:r>
+        <w:rPr>
+          <w:rFonts w:ascii="Calibri" w:hAnsi="Calibri"/>
+          <w:b/>
+          <w:color w:val="0046B4"/>
+          <w:sz w:val="22"/>
+        </w:rPr>
+        <w:t>BACKGROUND</w:t>
+      </w:r>
+    </w:p>
+    <w:p>
+      <w:pPr/>
+      <w:r>
+        <w:rPr>
+          <w:rFonts w:ascii="Calibri" w:hAnsi="Calibri"/>
+          <w:sz w:val="22"/>
+        </w:rPr>
+        <w:t xml:space="preserve">Kallikrein-1, also known as tissue kallikrein, is a protein that in humans is encoded by the KLK1 gene. This serine protease generates Lys-bradykinin by specific proteolysis of kininogen-1. KLK1 is a member of the peptidase S1 family. Its gene is mapped to 19q13.3. In all, it has got 262-amino acids which contain a putative signal peptide, followed by a short activating peptide and the protease domain. The protein is mainly found in kidney, pancreas, and salivary gland, showing a unique pattern of tissue-specific expression relative to other members of the family. KLK1 is implicated in carcinogenesis and some have potential as novel cancer and other disease biomarkers.</w:t>
+      </w:r>
+    </w:p>
+    <w:p>
+      <w:pPr>
+        <w:pStyle w:val="Heading2"/>
+        <w:jc w:val="left"/>
+      </w:pPr>
+      <w:r>
+        <w:rPr>
+          <w:rFonts w:ascii="Calibri" w:hAnsi="Calibri"/>
+          <w:b/>
+          <w:color w:val="0046B4"/>
+          <w:sz w:val="22"/>
+        </w:rPr>
+        <w:t>ASSAY PRINCIPLE</w:t>
+      </w:r>
+    </w:p>
+    <w:p>
+      <w:pPr/>
+      <w:r>
+        <w:rPr>
+          <w:rFonts w:ascii="Calibri" w:hAnsi="Calibri"/>
+          <w:sz w:val="22"/>
+        </w:rPr>
+        <w:t xml:space="preserve">The Innovative Research Mouse Klk1 Pre-Coated ELISA (Enzyme-Linked Immunosorbent Assay) kit is a solid-phase immunoassay specially designed to measure Mouse Klk1 with a 96-well strip plate that is pre-coated with antibody specific for Klk1. The detection antibody is a biotinylated antibody specific for Klk1. The capture antibody is monoclonal antibody from rat and the detection antibody is polyclonal antibody from goat. The kit includes Mouse Klk1 protein as standards. To measure Mouse Klk1, add standards and samples to the wells, then add the biotinylated detection antibody. Wash the wells with PBS or TBS buffer, and add Avidin-Biotin-Peroxidase Complex (ABC-HRP). Wash away the unbounded ABC-HRP with PBS or TBS buffer and add TMB. TMB is an HRP substrate and will be catalyzed to produce a blue color product, which changes into yellow after adding the acidic stop solution. The absorbance of the yellow product at 450nm is linearly proportional to Mouse Klk1 in the sample. Read the absorbance of the yellow product in each well using a plate reader, and benchmark the sample wells' readings against the standard curve to determine the concentration of Mouse Klk1 in the sample.</w:t>
+      </w:r>
+    </w:p>
+    <w:p>
+      <w:pPr>
+        <w:pStyle w:val="Heading2"/>
+        <w:jc w:val="left"/>
+      </w:pPr>
+      <w:r>
+        <w:rPr>
+          <w:rFonts w:ascii="Calibri" w:hAnsi="Calibri"/>
+          <w:b/>
+          <w:color w:val="0046B4"/>
+          <w:sz w:val="22"/>
+        </w:rPr>
+        <w:t>KIT COMPONENTS</w:t>
+      </w:r>
+    </w:p>
     <w:tbl>
       <w:tblPr>
         <w:tblStyle w:val="TableGrid"/>
@@ -295,6 +480,1062 @@
         <w:tblLook w:firstColumn="1" w:firstRow="1" w:lastColumn="0" w:lastRow="0" w:noHBand="0" w:noVBand="1" w:val="04A0"/>
       </w:tblPr>
       <w:tblGrid>
+        <w:gridCol w:w="2700"/>
+        <w:gridCol w:w="2700"/>
+        <w:gridCol w:w="2700"/>
+        <w:gridCol w:w="2700"/>
+      </w:tblGrid>
+      <w:tr>
+        <w:tc>
+          <w:tcPr>
+            <w:tcW w:type="dxa" w:w="2700"/>
+          </w:tcPr>
+          <w:p>
+            <w:r>
+              <w:rPr>
+                <w:b/>
+              </w:rPr>
+              <w:t>Description</w:t>
+            </w:r>
+          </w:p>
+        </w:tc>
+        <w:tc>
+          <w:tcPr>
+            <w:tcW w:type="dxa" w:w="2700"/>
+          </w:tcPr>
+          <w:p>
+            <w:r>
+              <w:rPr>
+                <w:b/>
+              </w:rPr>
+              <w:t>Quantity</w:t>
+            </w:r>
+          </w:p>
+        </w:tc>
+        <w:tc>
+          <w:tcPr>
+            <w:tcW w:type="dxa" w:w="2700"/>
+          </w:tcPr>
+          <w:p>
+            <w:r>
+              <w:rPr>
+                <w:b/>
+              </w:rPr>
+              <w:t>Volume</w:t>
+            </w:r>
+          </w:p>
+        </w:tc>
+        <w:tc>
+          <w:tcPr>
+            <w:tcW w:type="dxa" w:w="2700"/>
+          </w:tcPr>
+          <w:p>
+            <w:r>
+              <w:rPr>
+                <w:b/>
+              </w:rPr>
+              <w:t>Storage of opened/reconstituted material</w:t>
+            </w:r>
+          </w:p>
+        </w:tc>
+      </w:tr>
+      <w:tr>
+        <w:tc>
+          <w:tcPr>
+            <w:tcW w:type="dxa" w:w="2700"/>
+          </w:tcPr>
+          <w:p>
+            <w:r>
+              <w:t>Anti-Mouse Klk1 Pre-coated 96-well Strip Microplate</w:t>
+            </w:r>
+          </w:p>
+        </w:tc>
+        <w:tc>
+          <w:tcPr>
+            <w:tcW w:type="dxa" w:w="2700"/>
+          </w:tcPr>
+          <w:p>
+            <w:r>
+              <w:t>1</w:t>
+            </w:r>
+          </w:p>
+        </w:tc>
+        <w:tc>
+          <w:tcPr>
+            <w:tcW w:type="dxa" w:w="2700"/>
+          </w:tcPr>
+          <w:p>
+            <w:r>
+              <w:t>12 strips of 8 wells</w:t>
+            </w:r>
+          </w:p>
+        </w:tc>
+        <w:tc>
+          <w:tcPr>
+            <w:tcW w:type="dxa" w:w="2700"/>
+          </w:tcPr>
+          <w:p>
+            <w:r>
+              <w:t>Return unused wells to the foil pouch. Reseal along the entire edge of the zip-seal. May be stored for up to 1 month at 4°C provided this is within the expiration date of the kit.</w:t>
+            </w:r>
+          </w:p>
+        </w:tc>
+      </w:tr>
+      <w:tr>
+        <w:tc>
+          <w:tcPr>
+            <w:tcW w:type="dxa" w:w="2700"/>
+          </w:tcPr>
+          <w:p>
+            <w:r>
+              <w:t>Mouse Klk1 Standard</w:t>
+            </w:r>
+          </w:p>
+        </w:tc>
+        <w:tc>
+          <w:tcPr>
+            <w:tcW w:type="dxa" w:w="2700"/>
+          </w:tcPr>
+          <w:p>
+            <w:r>
+              <w:t>2</w:t>
+            </w:r>
+          </w:p>
+        </w:tc>
+        <w:tc>
+          <w:tcPr>
+            <w:tcW w:type="dxa" w:w="2700"/>
+          </w:tcPr>
+          <w:p>
+            <w:r>
+              <w:t>10 ng/tube</w:t>
+            </w:r>
+          </w:p>
+        </w:tc>
+        <w:tc>
+          <w:tcPr>
+            <w:tcW w:type="dxa" w:w="2700"/>
+          </w:tcPr>
+          <w:p>
+            <w:r>
+              <w:t>Discard the Klk1 stock solution after 12 hours at 4°C. May be stored at -20°C for 48 hours.</w:t>
+            </w:r>
+          </w:p>
+        </w:tc>
+      </w:tr>
+      <w:tr>
+        <w:tc>
+          <w:tcPr>
+            <w:tcW w:type="dxa" w:w="2700"/>
+          </w:tcPr>
+          <w:p>
+            <w:r>
+              <w:t>Mouse Klk1 Biotinylated Antibody (100x)</w:t>
+            </w:r>
+          </w:p>
+        </w:tc>
+        <w:tc>
+          <w:tcPr>
+            <w:tcW w:type="dxa" w:w="2700"/>
+          </w:tcPr>
+          <w:p>
+            <w:r>
+              <w:t>1</w:t>
+            </w:r>
+          </w:p>
+        </w:tc>
+        <w:tc>
+          <w:tcPr>
+            <w:tcW w:type="dxa" w:w="2700"/>
+          </w:tcPr>
+          <w:p>
+            <w:r>
+              <w:t>100 µl</w:t>
+            </w:r>
+          </w:p>
+        </w:tc>
+        <w:tc>
+          <w:tcPr>
+            <w:tcW w:type="dxa" w:w="2700"/>
+          </w:tcPr>
+          <w:p>
+            <w:r>
+              <w:t>May be stored for up to 1 month at 4°C provided this is within the expiration date of the kit.</w:t>
+            </w:r>
+          </w:p>
+        </w:tc>
+      </w:tr>
+      <w:tr>
+        <w:tc>
+          <w:tcPr>
+            <w:tcW w:type="dxa" w:w="2700"/>
+          </w:tcPr>
+          <w:p>
+            <w:r>
+              <w:t>Avidin-Biotin-Peroxidase Complex (100x)</w:t>
+            </w:r>
+          </w:p>
+        </w:tc>
+        <w:tc>
+          <w:tcPr>
+            <w:tcW w:type="dxa" w:w="2700"/>
+          </w:tcPr>
+          <w:p>
+            <w:r>
+              <w:t>1</w:t>
+            </w:r>
+          </w:p>
+        </w:tc>
+        <w:tc>
+          <w:tcPr>
+            <w:tcW w:type="dxa" w:w="2700"/>
+          </w:tcPr>
+          <w:p>
+            <w:r>
+              <w:t>100 µl</w:t>
+            </w:r>
+          </w:p>
+        </w:tc>
+        <w:tc>
+          <w:tcPr>
+            <w:tcW w:type="dxa" w:w="2700"/>
+          </w:tcPr>
+          <w:p>
+            <w:r>
+              <w:t>May be stored for up to 1 month at 4°C provided this is within the expiration date of the kit.</w:t>
+            </w:r>
+          </w:p>
+        </w:tc>
+      </w:tr>
+      <w:tr>
+        <w:tc>
+          <w:tcPr>
+            <w:tcW w:type="dxa" w:w="2700"/>
+          </w:tcPr>
+          <w:p>
+            <w:r>
+              <w:t>Sample Diluent</w:t>
+            </w:r>
+          </w:p>
+        </w:tc>
+        <w:tc>
+          <w:tcPr>
+            <w:tcW w:type="dxa" w:w="2700"/>
+          </w:tcPr>
+          <w:p>
+            <w:r>
+              <w:t>1</w:t>
+            </w:r>
+          </w:p>
+        </w:tc>
+        <w:tc>
+          <w:tcPr>
+            <w:tcW w:type="dxa" w:w="2700"/>
+          </w:tcPr>
+          <w:p>
+            <w:r>
+              <w:t>30 ml</w:t>
+            </w:r>
+          </w:p>
+        </w:tc>
+        <w:tc>
+          <w:tcPr>
+            <w:tcW w:type="dxa" w:w="2700"/>
+          </w:tcPr>
+          <w:p>
+            <w:r>
+              <w:t>May be stored for up to 1 month at 4°C provided this is within the expiration date of the kit.</w:t>
+            </w:r>
+          </w:p>
+        </w:tc>
+      </w:tr>
+      <w:tr>
+        <w:tc>
+          <w:tcPr>
+            <w:tcW w:type="dxa" w:w="2700"/>
+          </w:tcPr>
+          <w:p>
+            <w:r>
+              <w:t>Antibody Diluent</w:t>
+            </w:r>
+          </w:p>
+        </w:tc>
+        <w:tc>
+          <w:tcPr>
+            <w:tcW w:type="dxa" w:w="2700"/>
+          </w:tcPr>
+          <w:p>
+            <w:r>
+              <w:t>1</w:t>
+            </w:r>
+          </w:p>
+        </w:tc>
+        <w:tc>
+          <w:tcPr>
+            <w:tcW w:type="dxa" w:w="2700"/>
+          </w:tcPr>
+          <w:p>
+            <w:r>
+              <w:t>12 ml</w:t>
+            </w:r>
+          </w:p>
+        </w:tc>
+        <w:tc>
+          <w:tcPr>
+            <w:tcW w:type="dxa" w:w="2700"/>
+          </w:tcPr>
+          <w:p>
+            <w:r>
+              <w:t>May be stored for up to 1 month at 4°C provided this is within the expiration date of the kit.</w:t>
+            </w:r>
+          </w:p>
+        </w:tc>
+      </w:tr>
+      <w:tr>
+        <w:tc>
+          <w:tcPr>
+            <w:tcW w:type="dxa" w:w="2700"/>
+          </w:tcPr>
+          <w:p>
+            <w:r>
+              <w:t>Avidin-Biotin-Peroxidase Diluent</w:t>
+            </w:r>
+          </w:p>
+        </w:tc>
+        <w:tc>
+          <w:tcPr>
+            <w:tcW w:type="dxa" w:w="2700"/>
+          </w:tcPr>
+          <w:p>
+            <w:r>
+              <w:t>1</w:t>
+            </w:r>
+          </w:p>
+        </w:tc>
+        <w:tc>
+          <w:tcPr>
+            <w:tcW w:type="dxa" w:w="2700"/>
+          </w:tcPr>
+          <w:p>
+            <w:r>
+              <w:t>12 ml</w:t>
+            </w:r>
+          </w:p>
+        </w:tc>
+        <w:tc>
+          <w:tcPr>
+            <w:tcW w:type="dxa" w:w="2700"/>
+          </w:tcPr>
+          <w:p>
+            <w:r>
+              <w:t>May be stored for up to 1 month at 4°C provided this is within the expiration date of the kit.</w:t>
+            </w:r>
+          </w:p>
+        </w:tc>
+      </w:tr>
+      <w:tr>
+        <w:tc>
+          <w:tcPr>
+            <w:tcW w:type="dxa" w:w="2700"/>
+          </w:tcPr>
+          <w:p>
+            <w:r>
+              <w:t>Color Developing Reagent (TMB)</w:t>
+            </w:r>
+          </w:p>
+        </w:tc>
+        <w:tc>
+          <w:tcPr>
+            <w:tcW w:type="dxa" w:w="2700"/>
+          </w:tcPr>
+          <w:p>
+            <w:r>
+              <w:t>1</w:t>
+            </w:r>
+          </w:p>
+        </w:tc>
+        <w:tc>
+          <w:tcPr>
+            <w:tcW w:type="dxa" w:w="2700"/>
+          </w:tcPr>
+          <w:p>
+            <w:r>
+              <w:t>10 ml</w:t>
+            </w:r>
+          </w:p>
+        </w:tc>
+        <w:tc>
+          <w:tcPr>
+            <w:tcW w:type="dxa" w:w="2700"/>
+          </w:tcPr>
+          <w:p>
+            <w:r>
+              <w:t>May be stored for up to 1 month at 4°C provided this is within the expiration date of the kit.</w:t>
+            </w:r>
+          </w:p>
+        </w:tc>
+      </w:tr>
+      <w:tr>
+        <w:tc>
+          <w:tcPr>
+            <w:tcW w:type="dxa" w:w="2700"/>
+          </w:tcPr>
+          <w:p>
+            <w:r>
+              <w:t>Stop Solution</w:t>
+            </w:r>
+          </w:p>
+        </w:tc>
+        <w:tc>
+          <w:tcPr>
+            <w:tcW w:type="dxa" w:w="2700"/>
+          </w:tcPr>
+          <w:p>
+            <w:r>
+              <w:t>1</w:t>
+            </w:r>
+          </w:p>
+        </w:tc>
+        <w:tc>
+          <w:tcPr>
+            <w:tcW w:type="dxa" w:w="2700"/>
+          </w:tcPr>
+          <w:p>
+            <w:r>
+              <w:t>10 ml</w:t>
+            </w:r>
+          </w:p>
+        </w:tc>
+        <w:tc>
+          <w:tcPr>
+            <w:tcW w:type="dxa" w:w="2700"/>
+          </w:tcPr>
+          <w:p>
+            <w:r>
+              <w:t>May be stored for up to 1 month at 4°C provided this is within the expiration date of the kit.</w:t>
+            </w:r>
+          </w:p>
+        </w:tc>
+      </w:tr>
+      <w:tr>
+        <w:tc>
+          <w:tcPr>
+            <w:tcW w:type="dxa" w:w="2700"/>
+          </w:tcPr>
+          <w:p>
+            <w:r>
+              <w:t>Wash Buffer (25x)</w:t>
+            </w:r>
+          </w:p>
+        </w:tc>
+        <w:tc>
+          <w:tcPr>
+            <w:tcW w:type="dxa" w:w="2700"/>
+          </w:tcPr>
+          <w:p>
+            <w:r>
+              <w:t>1</w:t>
+            </w:r>
+          </w:p>
+        </w:tc>
+        <w:tc>
+          <w:tcPr>
+            <w:tcW w:type="dxa" w:w="2700"/>
+          </w:tcPr>
+          <w:p>
+            <w:r>
+              <w:t>20 ml</w:t>
+            </w:r>
+          </w:p>
+        </w:tc>
+        <w:tc>
+          <w:tcPr>
+            <w:tcW w:type="dxa" w:w="2700"/>
+          </w:tcPr>
+          <w:p>
+            <w:r>
+              <w:t>May be stored for up to 1 month at 4°C provided this is within the expiration date of the kit.</w:t>
+            </w:r>
+          </w:p>
+        </w:tc>
+      </w:tr>
+      <w:tr>
+        <w:tc>
+          <w:tcPr>
+            <w:tcW w:type="dxa" w:w="2700"/>
+          </w:tcPr>
+          <w:p>
+            <w:r>
+              <w:t>Plate Sealers</w:t>
+            </w:r>
+          </w:p>
+        </w:tc>
+        <w:tc>
+          <w:tcPr>
+            <w:tcW w:type="dxa" w:w="2700"/>
+          </w:tcPr>
+          <w:p>
+            <w:r>
+              <w:t>4</w:t>
+            </w:r>
+          </w:p>
+        </w:tc>
+        <w:tc>
+          <w:tcPr>
+            <w:tcW w:type="dxa" w:w="2700"/>
+          </w:tcPr>
+          <w:p>
+            <w:r>
+              <w:t>Piece</w:t>
+            </w:r>
+          </w:p>
+        </w:tc>
+        <w:tc>
+          <w:tcPr>
+            <w:tcW w:type="dxa" w:w="2700"/>
+          </w:tcPr>
+          <w:p>
+            <w:r/>
+          </w:p>
+        </w:tc>
+      </w:tr>
+    </w:tbl>
+    <w:p>
+      <w:pPr>
+        <w:pStyle w:val="Heading2"/>
+        <w:jc w:val="left"/>
+      </w:pPr>
+      <w:r>
+        <w:rPr>
+          <w:rFonts w:ascii="Calibri" w:hAnsi="Calibri"/>
+          <w:b/>
+          <w:color w:val="0046B4"/>
+          <w:sz w:val="22"/>
+        </w:rPr>
+        <w:t>MATERIALS REQUIRED BUT NOT PROVIDED</w:t>
+      </w:r>
+    </w:p>
+    <w:p>
+      <w:pPr/>
+      <w:r>
+        <w:rPr>
+          <w:rFonts w:ascii="Calibri" w:hAnsi="Calibri"/>
+          <w:sz w:val="22"/>
+        </w:rPr>
+        <w:t xml:space="preserve">• Microplate reader capable of reading absorbance at 450 nm. Incubator.</w:t>
+        <w:br/>
+        <w:t xml:space="preserve">• Automated plate washer (optional)</w:t>
+        <w:br/>
+        <w:t xml:space="preserve">• Pipettes and pipette tips capable of precisely dispensing 0.5 µl through 1 ml volumes of aqueous solutions. Multichannel pipettes are recommended for a large numbers of samples.</w:t>
+        <w:br/>
+        <w:t xml:space="preserve">• Deionized or distilled water. 500 ml graduated cylinders. Test tubes for dilution.</w:t>
+      </w:r>
+    </w:p>
+    <w:p>
+      <w:pPr>
+        <w:pStyle w:val="Heading2"/>
+        <w:jc w:val="left"/>
+      </w:pPr>
+      <w:r>
+        <w:rPr>
+          <w:rFonts w:ascii="Calibri" w:hAnsi="Calibri"/>
+          <w:b/>
+          <w:color w:val="0046B4"/>
+          <w:sz w:val="22"/>
+        </w:rPr>
+        <w:t>REAGENT PREPARATION</w:t>
+      </w:r>
+    </w:p>
+    <w:p>
+      <w:pPr/>
+      <w:r>
+        <w:rPr>
+          <w:rFonts w:ascii="Calibri" w:hAnsi="Calibri"/>
+          <w:sz w:val="22"/>
+        </w:rPr>
+        <w:t xml:space="preserve">Bring all reagents to room temperature before use. Wash Buffer: Dilute Wash Buffer (25X) with distilled water. For example, if preparing 500 ml of Wash Buffer, dilute 20 ml of Wash Buffer (25X) into 480 ml of distilled water. Standard: Reconstitute the standard with standard diluent according to the label instructions. This reconstitution produces a stock solution. Let the standard stand for a minimum of 15 minutes with gentle agitation prior to making dilutions. Detection Reagent A and B: Dilute to the working concentration using Assay Diluent A and B, respectively.</w:t>
+      </w:r>
+    </w:p>
+    <w:p>
+      <w:pPr>
+        <w:pStyle w:val="Heading2"/>
+        <w:jc w:val="left"/>
+      </w:pPr>
+      <w:r>
+        <w:rPr>
+          <w:rFonts w:ascii="Calibri" w:hAnsi="Calibri"/>
+          <w:b/>
+          <w:color w:val="0046B4"/>
+          <w:sz w:val="22"/>
+        </w:rPr>
+        <w:t>DILUTION OF STANDARD</w:t>
+      </w:r>
+    </w:p>
+    <w:p>
+      <w:pPr/>
+      <w:r>
+        <w:rPr>
+          <w:rFonts w:ascii="Calibri" w:hAnsi="Calibri"/>
+          <w:sz w:val="22"/>
+        </w:rPr>
+        <w:t xml:space="preserve">1. Label 7 tubes, one for each standard: 4000 pg/ml, 2000 pg/ml, 1000 pg/ml, 500 pg/ml, 250 pg/ml, 125 pg/ml, and 62.5 pg/ml. 2. Pipette 300 µl of the Sample Diluent into each tube. 3. Pipette 300 µl of the reconstituted standard into the first tube and mix to create the 4000 pg/ml standard. 4. Pipette 300 µl from the 4000 pg/ml tube into the second tube and mix to create the 2000 pg/ml standard. 5. Continue this process for the remaining tubes. 6. The Sample Diluent serves as the zero standard (0 pg/ml).</w:t>
+      </w:r>
+    </w:p>
+    <w:p>
+      <w:pPr>
+        <w:pStyle w:val="Heading2"/>
+        <w:jc w:val="left"/>
+      </w:pPr>
+      <w:r>
+        <w:rPr>
+          <w:rFonts w:ascii="Calibri" w:hAnsi="Calibri"/>
+          <w:b/>
+          <w:color w:val="0046B4"/>
+          <w:sz w:val="22"/>
+        </w:rPr>
+        <w:t>PREPARATIONS BEFORE ASSAY</w:t>
+      </w:r>
+    </w:p>
+    <w:p>
+      <w:pPr/>
+      <w:r>
+        <w:rPr>
+          <w:rFonts w:ascii="Calibri" w:hAnsi="Calibri"/>
+          <w:sz w:val="22"/>
+        </w:rPr>
+        <w:t>1. Prepare all reagents, samples, and standards according to the instructions.</w:t>
+      </w:r>
+    </w:p>
+    <w:p>
+      <w:pPr/>
+      <w:r>
+        <w:rPr>
+          <w:rFonts w:ascii="Calibri" w:hAnsi="Calibri"/>
+          <w:sz w:val="22"/>
+        </w:rPr>
+        <w:t>2. Confirm that you have the appropriate non-supplied equipment available.</w:t>
+      </w:r>
+    </w:p>
+    <w:p>
+      <w:pPr/>
+      <w:r>
+        <w:rPr>
+          <w:rFonts w:ascii="Calibri" w:hAnsi="Calibri"/>
+          <w:sz w:val="22"/>
+        </w:rPr>
+        <w:t>3. Spin down all components to the bottom of the tube before opening.</w:t>
+      </w:r>
+    </w:p>
+    <w:p>
+      <w:pPr/>
+      <w:r>
+        <w:rPr>
+          <w:rFonts w:ascii="Calibri" w:hAnsi="Calibri"/>
+          <w:sz w:val="22"/>
+        </w:rPr>
+        <w:t>4. Don't let the 96-well plate dry out as this will inactivate active components.</w:t>
+      </w:r>
+    </w:p>
+    <w:p>
+      <w:pPr/>
+      <w:r>
+        <w:rPr>
+          <w:rFonts w:ascii="Calibri" w:hAnsi="Calibri"/>
+          <w:sz w:val="22"/>
+        </w:rPr>
+        <w:t>5. Don't reuse tips and tubes to avoid cross-contamination. Avoid using reagents from different batches.</w:t>
+      </w:r>
+    </w:p>
+    <w:p>
+      <w:pPr>
+        <w:pStyle w:val="Heading2"/>
+        <w:jc w:val="left"/>
+      </w:pPr>
+      <w:r>
+        <w:rPr>
+          <w:rFonts w:ascii="Calibri" w:hAnsi="Calibri"/>
+          <w:b/>
+          <w:color w:val="0046B4"/>
+          <w:sz w:val="22"/>
+        </w:rPr>
+        <w:t>SAMPLE PREPARATION AND STORAGE</w:t>
+      </w:r>
+    </w:p>
+    <w:p>
+      <w:pPr/>
+      <w:r>
+        <w:rPr>
+          <w:rFonts w:ascii="Calibri" w:hAnsi="Calibri"/>
+          <w:sz w:val="22"/>
+        </w:rPr>
+        <w:t xml:space="preserve">When first using a kit, appropriate validation steps should be taken before using valuable samples. Confirm that the kit adequately detects the target antigen in your intended sample type(s) by running control samples. If the concentration of target antigen within your samples is unknown, a preliminary experiment should be run using a control sample to determine the optimal sample dilution (see Sample Preparation). To inspect the validity of experiment operation and the appropriateness of sample dilution proportion, a pilot experiment using standards and a small number of samples is recommended. Before using the kit, spin tubes to bring down all components to the bottom of the tubes. Don’t let the 96-well plate dry out since this will inactivate active components on the plate. Don’t reuse tips and tubes to avoid cross-contamination. Avoid using the reagents from different batches together.</w:t>
+      </w:r>
+    </w:p>
+    <w:p>
+      <w:pPr>
+        <w:pStyle w:val="Heading2"/>
+        <w:jc w:val="left"/>
+      </w:pPr>
+      <w:r>
+        <w:rPr>
+          <w:rFonts w:ascii="Calibri" w:hAnsi="Calibri"/>
+          <w:b/>
+          <w:color w:val="0046B4"/>
+          <w:sz w:val="22"/>
+        </w:rPr>
+        <w:t>SAMPLE COLLECTION NOTES</w:t>
+      </w:r>
+    </w:p>
+    <w:p>
+      <w:pPr/>
+      <w:r>
+        <w:rPr>
+          <w:rFonts w:ascii="Calibri" w:hAnsi="Calibri"/>
+          <w:sz w:val="22"/>
+        </w:rPr>
+        <w:t xml:space="preserve">Innovative Research recommends that samples are used immediately upon preparation. Avoid repeated freeze/thaw cycles for all samples. In the event that a sample type not listed above is intended to be used with the kit, it is recommended that the customer conduct validation experiments in order to be confident in the results. Due to chemical interference, the use of tissue or cell extraction samples prepared by chemical lysis buffers may result in inaccurate results. Due to factors including cell viability, cell number, or sampling time, samples from cell culture supernatant may not be detected by the kit. Samples should be brought to room temperature (18-25°C) before performing the assay without the use of extra heating.</w:t>
+      </w:r>
+    </w:p>
+    <w:p>
+      <w:pPr>
+        <w:pStyle w:val="Heading2"/>
+        <w:jc w:val="left"/>
+      </w:pPr>
+      <w:r>
+        <w:rPr>
+          <w:rFonts w:ascii="Calibri" w:hAnsi="Calibri"/>
+          <w:b/>
+          <w:color w:val="0046B4"/>
+          <w:sz w:val="22"/>
+        </w:rPr>
+        <w:t>SAMPLE DILUTION GUIDELINE</w:t>
+      </w:r>
+    </w:p>
+    <w:p>
+      <w:pPr/>
+      <w:r>
+        <w:rPr>
+          <w:rFonts w:ascii="Calibri" w:hAnsi="Calibri"/>
+          <w:sz w:val="22"/>
+        </w:rPr>
+        <w:t xml:space="preserve">To inspect the validity of experiment operation and the appropriateness of sample dilution proportion, a pilot experiment using standards and a small number of samples is recommended. Before using the kit, spin tubes to bring down all components to the bottom of the tubes. Don’t let the 96-well plate dry out since this will inactivate active components on the plate. Don’t reuse tips and tubes to avoid cross-contamination. Avoid using the reagents from different batches together. The kit should not be used beyond the expiration date on the kit label. Any variation in diluent, operator, pipetting technique, washing technique, incubation time or temperature, and kit age can cause variation in binding. Variations in sample collection, processing, and storage may cause sample value differences. Kit Components/Materials Provided Required Materials That Are Not Supplied Microplate reader capable of reading absorbance at 450 nm. Incubator. Automated plate washer (optional) Pipettes and pipette tips capable of precisely dispensing 0.5 µl through 1 ml volumes of aqueous solutions. Multichannel pipettes are recommended for a large numbers of samples. Deionized or distilled water. 500 ml graduated cylinders. Test tubes for dilution. Mouse Klk1 ELISA Standard Curve Example The highest O.D. value might be higher or lower than in the example. The experiment result is statistically significant if the highest O.D. value is no less than 1.0. Mouse KLK1 ELISA Kit standard curve A standard curve is provided for demonstration only. A standard curve should be generated for each set of samples assayed. Intra/Inter-Assay Variability Innovative Research spends great efforts in documenting lot-to-lot variability and ensuring our assay kits produce robust data that are reproducible. Intra-Assay Precision (Precision within an assay): Three samples of known concentration were tested on one plate to assess intra-assay precision. Inter-Assay Precision (Precision across assays): Three samples of known concentration were tested in separate assays to assess inter-assay precision. Reproducibility We ensure reproducibility by testing three samples with differing concentrations of Klk1 in ELISA kits from four different production batches/lots. *number of samples for each test n=16. Preparation Before The Experiment Dilution of Mouse Klk1 Standard Number tubes 1-8. Final Concentrations to be Tube # 1: 4,000.00 pg/ml, # 2: 2,000.00 pg/ml, # 3: 1,000.00 pg/ml, # 4: 500.00 pg/ml, # 5: 250.00 pg/ml, # 6: 125.00 pg/ml, # 7: 62.50 pg/ml, # 8: Sample Diluent serves as the zero standard (0 pg/ml). To generate standard #1, add 400 µl of the reconstituted standard stock solution of 10 ng/ml and 600 µl of sample diluent to tube #1 for a final volume of 1000 µl. Mix thoroughly. Add 300 µl of sample diluent to tubes # 2-7. To generate standard # 2, add 300 µl of standard # 1 from tube # 1 to tube # 2 for a final volume of 600 µl. Mix thoroughly. To generate standard # 3, add 300 µl of standard # 2 from tube # 2 to tube # 3 for a final volume of 600 µl. Mix thoroughly. Continue the serial dilution for tube # 4-7. Sample Preparation and Storage These sample collection instructions and storage conditions are intended as a general guideline, and the sample stability has not been evaluated. Sample dilution ratios should be determined by a pilot study (run a serial dilution of samples and see which dilution ratio results in the idea O.D., near the middle of the standard range). In general, high concentration samples can be dilutioned by 1:100, mid concentration samples 1:10, low concentration samples 1:2 or neat. Sample Collection Notes Innovative Research recommends that samples are used immediately upon preparation. Avoid repeated freeze/thaw cycles for all samples. In the event that a sample type not listed above is intended to be used with the kit, it is recommended that the customer conduct validation experiments in order to be confident in the results. Due to chemical interference, the use of tissue or cell extraction samples prepared by chemical lysis buffers may result in inaccurate results. Due to factors including cell viability, cell number, or sampling time, samples from cell culture supernatant may not be detected by the kit. Samples should be brought to room temperature (18-25°C) before performing the assay without the use of extra heating. Sample concentrations should be predicted before being used in the assay. If the sample concentration is not within the range of the standard curve, users must determine the optimal sample dilutions for their particular experiments. Innovative Research is responsible for the quality and performance of the kit components but is NOT responsible for the performance of customer supplied samples used with the kit. Sample Dilution Guideline The user needs to estimate the concentration of the target protein in the sample and use an appropriate dilution factor so that the diluted target protein concentration falls in the range of O.D. values of the standard curve. Dilute the sample using provided diluent buffer. Pilot tests using a dilution series of each sample type are necessary. The sample must be mixed thoroughly with Sample Diluent.</w:t>
+      </w:r>
+    </w:p>
+    <w:p>
+      <w:pPr>
+        <w:pStyle w:val="Heading2"/>
+        <w:jc w:val="left"/>
+      </w:pPr>
+      <w:r>
+        <w:rPr>
+          <w:rFonts w:ascii="Calibri" w:hAnsi="Calibri"/>
+          <w:b/>
+          <w:color w:val="0046B4"/>
+          <w:sz w:val="22"/>
+        </w:rPr>
+        <w:t>ASSAY PROTOCOL</w:t>
+      </w:r>
+    </w:p>
+    <w:p>
+      <w:pPr/>
+      <w:r>
+        <w:rPr>
+          <w:rFonts w:ascii="Calibri" w:hAnsi="Calibri"/>
+          <w:sz w:val="22"/>
+        </w:rPr>
+        <w:t xml:space="preserve">1. It is recommended that all reagents and materials be equilibrated to room temperature (18-25°C) prior to the experiment (see Preparation Before The Experiment, if you have missed this information). Prepare all reagents and working standards as directed previously. Remove excess microplate strips from the plate frame and seal and store them in the original packaging. Add 100 µl of the standard, samples, or control per well. Add 100 µl of the Sample Diluent into the zero well. At least two replicates of each standard, sample, or control is recommended. Cover with the plate sealer provided and incubate for 120 minutes at room temperature (or 90 min. at 37 °C). Remove the cover and discard the liquid in the wells into an appropriate waste receptacle. Invert the plate on the benchtop onto a paper towel and tap the plate to gently blot any remaining liquid. It is recommended that the wells are not allowed to completely dry at any time. Add 100 µl of the prepared 1x Biotinylated Anti-Mouse Klk1 antibody to each well. Cover with a plate sealer and incubate for 90 minutes at room temperature (or 60 minutes at 37°C). Wash the plate 3 times with the 1x wash buffer: Discard the liquid in the wells into an appropriate waste receptacle. Then, invert the plate on the benchtop onto a paper towel and tap the plate to gently blot any remaining liquid. It is recommended that the wells are not allowed to completely dry at any time. Add 300 µl of the 1x wash buffer to each assay well. (For cleaner background incubate for 60 seconds between each wash). Repeat steps a-b 2 additional times. Discard the wash buffer in the wells into an appropriate waste receptacle. Then, invert the plate on the benchtop onto a paper towel and tap the plate to gently blot any remaining liquid. Add 100 µl of the prepared 1x Avidin-Biotin-Peroxidase Complex into each well. Cover with the plate sealer provided and incubate for 40 minutes at RT (or 30 minutes at 37°C). Wash the plate 5 times with the 1x wash buffer: Discard the liquid in the wells into an appropriate waste receptacle. Then, invert the plate on the benchtop onto a paper towel and tap the plate to gently blot any remaining liquid. It is recommended that the wells are not allowed to completely dry at any time. Add 300 µl of the 1x wash buffer to each assay well. (For cleaner background incubate for 60 seconds between each wash). Repeat steps a-b 4 additional times. Discard the wash buffer in the wells into an appropriate waste receptacle. Then, invert the plate on the benchtop onto a paper towel and tap the plate to gently blot any remaining liquid. Add 90 µl of Color Developing Reagent to each well. Cover with the plate sealer provided and incubate in the dark for 30 minutes at RT (or 15-25 minutes at 37°C). (The optimal incubation time must be empirically determined. A guideline to look for is blue shading the top four standard wells, while the remaining standards remain clear.) Add 100 µl of Stop Solution to each well. The color should immediately change to yellow. Within 30 minutes of stopping the reaction, the O.D. absorbance should be read with a microplate reader at 450nm. Assay Protocol Notes Solutions: To avoid cross-contamination, change pipette tips between additions of each standard, between sample additions, and between reagent additions. Also, use separate reservoirs for each reagent. Applying Solutions: All solutions should be added to the bottom of the ELISA plate well. Avoid touching the inside wall of the well. Avoid foaming when possible. Assay Timing: The interval between adding samples to the first and last wells should be minimized. Delays will increase the incubation time differential between wells, which will significantly affect the experimental accuracy and repeatability. For each step in the procedure, total dispensing time for addition of reagents or samples should not exceed 10 minutes.</w:t>
+      </w:r>
+    </w:p>
+    <w:p>
+      <w:pPr>
+        <w:pStyle w:val="Heading2"/>
+        <w:jc w:val="left"/>
+      </w:pPr>
+      <w:r>
+        <w:rPr>
+          <w:rFonts w:ascii="Calibri" w:hAnsi="Calibri"/>
+          <w:b/>
+          <w:color w:val="0046B4"/>
+          <w:sz w:val="22"/>
+        </w:rPr>
+        <w:t>TYPICAL DATA / STANDARD CURVE</w:t>
+      </w:r>
+    </w:p>
+    <w:p>
+      <w:pPr/>
+      <w:r>
+        <w:rPr>
+          <w:rFonts w:ascii="Calibri" w:hAnsi="Calibri"/>
+          <w:sz w:val="22"/>
+        </w:rPr>
+        <w:t>This standard curve is for demonstration only. A standard curve must be run with each assay.</w:t>
+      </w:r>
+    </w:p>
+    <w:tbl>
+      <w:tblPr>
+        <w:tblStyle w:val="TableGrid"/>
+        <w:tblW w:type="auto" w:w="0"/>
+        <w:tblLook w:firstColumn="1" w:firstRow="1" w:lastColumn="0" w:lastRow="0" w:noHBand="0" w:noVBand="1" w:val="04A0"/>
+      </w:tblPr>
+      <w:tblGrid>
+        <w:gridCol w:w="1200"/>
+        <w:gridCol w:w="1200"/>
+        <w:gridCol w:w="1200"/>
+        <w:gridCol w:w="1200"/>
+        <w:gridCol w:w="1200"/>
+        <w:gridCol w:w="1200"/>
+        <w:gridCol w:w="1200"/>
+        <w:gridCol w:w="1200"/>
+        <w:gridCol w:w="1200"/>
+      </w:tblGrid>
+      <w:tr>
+        <w:tc>
+          <w:tcPr>
+            <w:tcW w:type="dxa" w:w="1200"/>
+          </w:tcPr>
+          <w:p>
+            <w:r>
+              <w:rPr>
+                <w:b/>
+              </w:rPr>
+              <w:t>Concentration (pg/ml)</w:t>
+            </w:r>
+          </w:p>
+        </w:tc>
+        <w:tc>
+          <w:tcPr>
+            <w:tcW w:type="dxa" w:w="1200"/>
+          </w:tcPr>
+          <w:p>
+            <w:r>
+              <w:rPr>
+                <w:b/>
+              </w:rPr>
+              <w:t xml:space="preserve">0.028</w:t>
+            </w:r>
+          </w:p>
+        </w:tc>
+        <w:tc>
+          <w:tcPr>
+            <w:tcW w:type="dxa" w:w="1200"/>
+          </w:tcPr>
+          <w:p>
+            <w:r>
+              <w:rPr>
+                <w:b/>
+              </w:rPr>
+              <w:t xml:space="preserve"/>
+            </w:r>
+          </w:p>
+        </w:tc>
+        <w:tc>
+          <w:tcPr>
+            <w:tcW w:type="dxa" w:w="1200"/>
+          </w:tcPr>
+          <w:p>
+            <w:r>
+              <w:rPr>
+                <w:b/>
+              </w:rPr>
+              <w:t xml:space="preserve"/>
+            </w:r>
+          </w:p>
+        </w:tc>
+        <w:tc>
+          <w:tcPr>
+            <w:tcW w:type="dxa" w:w="1200"/>
+          </w:tcPr>
+          <w:p>
+            <w:r>
+              <w:rPr>
+                <w:b/>
+              </w:rPr>
+              <w:t xml:space="preserve"/>
+            </w:r>
+          </w:p>
+        </w:tc>
+        <w:tc>
+          <w:tcPr>
+            <w:tcW w:type="dxa" w:w="1200"/>
+          </w:tcPr>
+          <w:p>
+            <w:r>
+              <w:rPr>
+                <w:b/>
+              </w:rPr>
+              <w:t xml:space="preserve"/>
+            </w:r>
+          </w:p>
+        </w:tc>
+        <w:tc>
+          <w:tcPr>
+            <w:tcW w:type="dxa" w:w="1200"/>
+          </w:tcPr>
+          <w:p>
+            <w:r>
+              <w:rPr>
+                <w:b/>
+              </w:rPr>
+              <w:t xml:space="preserve"/>
+            </w:r>
+          </w:p>
+        </w:tc>
+        <w:tc>
+          <w:tcPr>
+            <w:tcW w:type="dxa" w:w="1200"/>
+          </w:tcPr>
+          <w:p>
+            <w:r>
+              <w:rPr>
+                <w:b/>
+              </w:rPr>
+              <w:t xml:space="preserve"/>
+            </w:r>
+          </w:p>
+        </w:tc>
+        <w:tc>
+          <w:tcPr>
+            <w:tcW w:type="dxa" w:w="1200"/>
+          </w:tcPr>
+          <w:p>
+            <w:r>
+              <w:rPr>
+                <w:b/>
+              </w:rPr>
+              <w:t xml:space="preserve"/>
+            </w:r>
+          </w:p>
+        </w:tc>
+      </w:tr>
+      <w:tr>
+        <w:tc>
+          <w:tcPr>
+            <w:tcW w:type="dxa" w:w="1200"/>
+          </w:tcPr>
+          <w:p>
+            <w:r>
+              <w:rPr>
+                <w:b/>
+              </w:rPr>
+              <w:t>O.D.</w:t>
+            </w:r>
+          </w:p>
+        </w:tc>
+        <w:tc>
+          <w:tcPr>
+            <w:tcW w:type="dxa" w:w="1200"/>
+          </w:tcPr>
+          <w:p>
+            <w:r>
+              <w:t xml:space="preserve">0.061</w:t>
+            </w:r>
+          </w:p>
+        </w:tc>
+        <w:tc>
+          <w:tcPr>
+            <w:tcW w:type="dxa" w:w="1200"/>
+          </w:tcPr>
+          <w:p>
+            <w:r>
+              <w:t xml:space="preserve"/>
+            </w:r>
+          </w:p>
+        </w:tc>
+        <w:tc>
+          <w:tcPr>
+            <w:tcW w:type="dxa" w:w="1200"/>
+          </w:tcPr>
+          <w:p>
+            <w:r>
+              <w:t xml:space="preserve"/>
+            </w:r>
+          </w:p>
+        </w:tc>
+        <w:tc>
+          <w:tcPr>
+            <w:tcW w:type="dxa" w:w="1200"/>
+          </w:tcPr>
+          <w:p>
+            <w:r>
+              <w:t xml:space="preserve"/>
+            </w:r>
+          </w:p>
+        </w:tc>
+        <w:tc>
+          <w:tcPr>
+            <w:tcW w:type="dxa" w:w="1200"/>
+          </w:tcPr>
+          <w:p>
+            <w:r>
+              <w:t xml:space="preserve"/>
+            </w:r>
+          </w:p>
+        </w:tc>
+        <w:tc>
+          <w:tcPr>
+            <w:tcW w:type="dxa" w:w="1200"/>
+          </w:tcPr>
+          <w:p>
+            <w:r>
+              <w:t xml:space="preserve"/>
+            </w:r>
+          </w:p>
+        </w:tc>
+        <w:tc>
+          <w:tcPr>
+            <w:tcW w:type="dxa" w:w="1200"/>
+          </w:tcPr>
+          <w:p>
+            <w:r>
+              <w:t xml:space="preserve"/>
+            </w:r>
+          </w:p>
+        </w:tc>
+        <w:tc>
+          <w:tcPr>
+            <w:tcW w:type="dxa" w:w="1200"/>
+          </w:tcPr>
+          <w:p>
+            <w:r>
+              <w:t xml:space="preserve"/>
+            </w:r>
+          </w:p>
+        </w:tc>
+      </w:tr>
+    </w:tbl>
+    <w:p>
+      <w:pPr>
+        <w:pStyle w:val="Heading2"/>
+        <w:jc w:val="left"/>
+      </w:pPr>
+      <w:r>
+        <w:rPr>
+          <w:rFonts w:ascii="Calibri" w:hAnsi="Calibri"/>
+          <w:b/>
+          <w:color w:val="0046B4"/>
+          <w:sz w:val="22"/>
+        </w:rPr>
+        <w:t>INTRA/INTER-ASSAY VARIABILITY</w:t>
+      </w:r>
+    </w:p>
+    <w:p>
+      <w:pPr/>
+      <w:r>
+        <w:rPr>
+          <w:rFonts w:ascii="Calibri" w:hAnsi="Calibri"/>
+          <w:sz w:val="22"/>
+        </w:rPr>
+        <w:t>Three samples of known concentration were tested on one plate to assess intra-assay precision.</w:t>
+      </w:r>
+    </w:p>
+    <w:tbl>
+      <w:tblPr>
+        <w:tblStyle w:val="TableGrid"/>
+        <w:tblW w:type="auto" w:w="0"/>
+        <w:tblLook w:firstColumn="1" w:firstRow="1" w:lastColumn="0" w:lastRow="0" w:noHBand="0" w:noVBand="1" w:val="04A0"/>
+      </w:tblPr>
+      <w:tblGrid>
+        <w:gridCol w:w="2160"/>
         <w:gridCol w:w="2160"/>
         <w:gridCol w:w="2160"/>
         <w:gridCol w:w="2160"/>
@@ -307,7 +1548,10 @@
           </w:tcPr>
           <w:p>
             <w:r>
-              <w:t>Description</w:t>
+              <w:rPr>
+                <w:b/>
+              </w:rPr>
+              <w:t>Sample</w:t>
             </w:r>
           </w:p>
         </w:tc>
@@ -317,7 +1561,10 @@
           </w:tcPr>
           <w:p>
             <w:r>
-              <w:t>Quantity</w:t>
+              <w:rPr>
+                <w:b/>
+              </w:rPr>
+              <w:t>n</w:t>
             </w:r>
           </w:p>
         </w:tc>
@@ -327,7 +1574,10 @@
           </w:tcPr>
           <w:p>
             <w:r>
-              <w:t>Volume</w:t>
+              <w:rPr>
+                <w:b/>
+              </w:rPr>
+              <w:t>Mean (pg/ml)</w:t>
             </w:r>
           </w:p>
         </w:tc>
@@ -337,7 +1587,23 @@
           </w:tcPr>
           <w:p>
             <w:r>
-              <w:t>Storage of opened/reconstituted material</w:t>
+              <w:rPr>
+                <w:b/>
+              </w:rPr>
+              <w:t>Standard Deviation</w:t>
+            </w:r>
+          </w:p>
+        </w:tc>
+        <w:tc>
+          <w:tcPr>
+            <w:tcW w:type="dxa" w:w="2160"/>
+          </w:tcPr>
+          <w:p>
+            <w:r>
+              <w:rPr>
+                <w:b/>
+              </w:rPr>
+              <w:t>CV (%)</w:t>
             </w:r>
           </w:p>
         </w:tc>
@@ -349,7 +1615,7 @@
           </w:tcPr>
           <w:p>
             <w:r>
-              <w:t>Anti-Mouse Klk1 Pre-coated 96-well Strip Microplate</w:t>
+              <w:t>Sample 1</w:t>
             </w:r>
           </w:p>
         </w:tc>
@@ -359,7 +1625,7 @@
           </w:tcPr>
           <w:p>
             <w:r>
-              <w:t>1</w:t>
+              <w:t>16</w:t>
             </w:r>
           </w:p>
         </w:tc>
@@ -369,7 +1635,7 @@
           </w:tcPr>
           <w:p>
             <w:r>
-              <w:t>12 strips of 8 wells</w:t>
+              <w:t>4.6%</w:t>
             </w:r>
           </w:p>
         </w:tc>
@@ -379,7 +1645,17 @@
           </w:tcPr>
           <w:p>
             <w:r>
-              <w:t>Return unused wells to the foil pouch. Reseal along the entire edge of the zip-seal. May be stored for up to 1 month at 4°C provided this is within the expiration date of the kit.</w:t>
+              <w:t>10.15</w:t>
+            </w:r>
+          </w:p>
+        </w:tc>
+        <w:tc>
+          <w:tcPr>
+            <w:tcW w:type="dxa" w:w="2160"/>
+          </w:tcPr>
+          <w:p>
+            <w:r>
+              <w:t>7.0%</w:t>
             </w:r>
           </w:p>
         </w:tc>
@@ -391,7 +1667,7 @@
           </w:tcPr>
           <w:p>
             <w:r>
-              <w:t>Mouse Klk1 Standard</w:t>
+              <w:t>Sample 2</w:t>
             </w:r>
           </w:p>
         </w:tc>
@@ -401,7 +1677,7 @@
           </w:tcPr>
           <w:p>
             <w:r>
-              <w:t>2</w:t>
+              <w:t>16</w:t>
             </w:r>
           </w:p>
         </w:tc>
@@ -411,7 +1687,7 @@
           </w:tcPr>
           <w:p>
             <w:r>
-              <w:t>10 ng/tube</w:t>
+              <w:t>5.1%</w:t>
             </w:r>
           </w:p>
         </w:tc>
@@ -421,7 +1697,17 @@
           </w:tcPr>
           <w:p>
             <w:r>
-              <w:t>Discard the Klk1 stock solution after 12 hours at 4°C. May be stored at -20°C for 48 hours.</w:t>
+              <w:t>11.23</w:t>
+            </w:r>
+          </w:p>
+        </w:tc>
+        <w:tc>
+          <w:tcPr>
+            <w:tcW w:type="dxa" w:w="2160"/>
+          </w:tcPr>
+          <w:p>
+            <w:r>
+              <w:t>7.5%</w:t>
             </w:r>
           </w:p>
         </w:tc>
@@ -433,7 +1719,7 @@
           </w:tcPr>
           <w:p>
             <w:r>
-              <w:t>Mouse Klk1 Biotinylated Antibody (100x)</w:t>
+              <w:t>Sample 3</w:t>
             </w:r>
           </w:p>
         </w:tc>
@@ -443,7 +1729,7 @@
           </w:tcPr>
           <w:p>
             <w:r>
-              <w:t>1</w:t>
+              <w:t>16</w:t>
             </w:r>
           </w:p>
         </w:tc>
@@ -453,7 +1739,7 @@
           </w:tcPr>
           <w:p>
             <w:r>
-              <w:t>100 µl</w:t>
+              <w:t>4.8%</w:t>
             </w:r>
           </w:p>
         </w:tc>
@@ -463,7 +1749,108 @@
           </w:tcPr>
           <w:p>
             <w:r>
-              <w:t>May be stored for up to 1 month at 4°C provided this is within the expiration date of the kit.</w:t>
+              <w:t>9.88</w:t>
+            </w:r>
+          </w:p>
+        </w:tc>
+        <w:tc>
+          <w:tcPr>
+            <w:tcW w:type="dxa" w:w="2160"/>
+          </w:tcPr>
+          <w:p>
+            <w:r>
+              <w:t>6.7%</w:t>
+            </w:r>
+          </w:p>
+        </w:tc>
+      </w:tr>
+    </w:tbl>
+    <w:p>
+      <w:pPr/>
+      <w:r>
+        <w:rPr>
+          <w:rFonts w:ascii="Calibri" w:hAnsi="Calibri"/>
+          <w:sz w:val="22"/>
+        </w:rPr>
+        <w:t>Three samples of known concentration were tested in separate assays to assess inter-assay precision.</w:t>
+      </w:r>
+    </w:p>
+    <w:tbl>
+      <w:tblPr>
+        <w:tblStyle w:val="TableGrid"/>
+        <w:tblW w:type="auto" w:w="0"/>
+        <w:tblLook w:firstColumn="1" w:firstRow="1" w:lastColumn="0" w:lastRow="0" w:noHBand="0" w:noVBand="1" w:val="04A0"/>
+      </w:tblPr>
+      <w:tblGrid>
+        <w:gridCol w:w="2160"/>
+        <w:gridCol w:w="2160"/>
+        <w:gridCol w:w="2160"/>
+        <w:gridCol w:w="2160"/>
+        <w:gridCol w:w="2160"/>
+      </w:tblGrid>
+      <w:tr>
+        <w:tc>
+          <w:tcPr>
+            <w:tcW w:type="dxa" w:w="2160"/>
+          </w:tcPr>
+          <w:p>
+            <w:r>
+              <w:rPr>
+                <w:b/>
+              </w:rPr>
+              <w:t>Sample</w:t>
+            </w:r>
+          </w:p>
+        </w:tc>
+        <w:tc>
+          <w:tcPr>
+            <w:tcW w:type="dxa" w:w="2160"/>
+          </w:tcPr>
+          <w:p>
+            <w:r>
+              <w:rPr>
+                <w:b/>
+              </w:rPr>
+              <w:t>n</w:t>
+            </w:r>
+          </w:p>
+        </w:tc>
+        <w:tc>
+          <w:tcPr>
+            <w:tcW w:type="dxa" w:w="2160"/>
+          </w:tcPr>
+          <w:p>
+            <w:r>
+              <w:rPr>
+                <w:b/>
+              </w:rPr>
+              <w:t>Mean (pg/ml)</w:t>
+            </w:r>
+          </w:p>
+        </w:tc>
+        <w:tc>
+          <w:tcPr>
+            <w:tcW w:type="dxa" w:w="2160"/>
+          </w:tcPr>
+          <w:p>
+            <w:r>
+              <w:rPr>
+                <w:b/>
+              </w:rPr>
+              <w:t>Standard Deviation</w:t>
+            </w:r>
+          </w:p>
+        </w:tc>
+        <w:tc>
+          <w:tcPr>
+            <w:tcW w:type="dxa" w:w="2160"/>
+          </w:tcPr>
+          <w:p>
+            <w:r>
+              <w:rPr>
+                <w:b/>
+              </w:rPr>
+              <w:t>CV (%)</w:t>
             </w:r>
           </w:p>
         </w:tc>
@@ -475,7 +1862,7 @@
           </w:tcPr>
           <w:p>
             <w:r>
-              <w:t>Avidin-Biotin-Peroxidase Complex (100x)</w:t>
+              <w:t>Sample 1</w:t>
             </w:r>
           </w:p>
         </w:tc>
@@ -485,7 +1872,7 @@
           </w:tcPr>
           <w:p>
             <w:r>
-              <w:t>1</w:t>
+              <w:t>24</w:t>
             </w:r>
           </w:p>
         </w:tc>
@@ -495,7 +1882,7 @@
           </w:tcPr>
           <w:p>
             <w:r>
-              <w:t>100 µl</w:t>
+              <w:t>7.8%</w:t>
             </w:r>
           </w:p>
         </w:tc>
@@ -505,7 +1892,17 @@
           </w:tcPr>
           <w:p>
             <w:r>
-              <w:t>May be stored for up to 1 month at 4°C provided this is within the expiration date of the kit.</w:t>
+              <w:t>13.05</w:t>
+            </w:r>
+          </w:p>
+        </w:tc>
+        <w:tc>
+          <w:tcPr>
+            <w:tcW w:type="dxa" w:w="2160"/>
+          </w:tcPr>
+          <w:p>
+            <w:r>
+              <w:t>9.0%</w:t>
             </w:r>
           </w:p>
         </w:tc>
@@ -517,7 +1914,7 @@
           </w:tcPr>
           <w:p>
             <w:r>
-              <w:t>Sample Diluent</w:t>
+              <w:t>Sample 2</w:t>
             </w:r>
           </w:p>
         </w:tc>
@@ -527,7 +1924,7 @@
           </w:tcPr>
           <w:p>
             <w:r>
-              <w:t>1</w:t>
+              <w:t>24</w:t>
             </w:r>
           </w:p>
         </w:tc>
@@ -537,7 +1934,7 @@
           </w:tcPr>
           <w:p>
             <w:r>
-              <w:t>30 ml</w:t>
+              <w:t>8.2%</w:t>
             </w:r>
           </w:p>
         </w:tc>
@@ -547,7 +1944,17 @@
           </w:tcPr>
           <w:p>
             <w:r>
-              <w:t>May be stored for up to 1 month at 4°C provided this is within the expiration date of the kit.</w:t>
+              <w:t>14.27</w:t>
+            </w:r>
+          </w:p>
+        </w:tc>
+        <w:tc>
+          <w:tcPr>
+            <w:tcW w:type="dxa" w:w="2160"/>
+          </w:tcPr>
+          <w:p>
+            <w:r>
+              <w:t>9.6%</w:t>
             </w:r>
           </w:p>
         </w:tc>
@@ -559,7 +1966,7 @@
           </w:tcPr>
           <w:p>
             <w:r>
-              <w:t>Antibody Diluent</w:t>
+              <w:t>Sample 3</w:t>
             </w:r>
           </w:p>
         </w:tc>
@@ -569,7 +1976,7 @@
           </w:tcPr>
           <w:p>
             <w:r>
-              <w:t>1</w:t>
+              <w:t>24</w:t>
             </w:r>
           </w:p>
         </w:tc>
@@ -579,7 +1986,7 @@
           </w:tcPr>
           <w:p>
             <w:r>
-              <w:t>12 ml</w:t>
+              <w:t>8.4%</w:t>
             </w:r>
           </w:p>
         </w:tc>
@@ -589,19 +1996,7 @@
           </w:tcPr>
           <w:p>
             <w:r>
-              <w:t>May be stored for up to 1 month at 4°C provided this is within the expiration date of the kit.</w:t>
-            </w:r>
-          </w:p>
-        </w:tc>
-      </w:tr>
-      <w:tr>
-        <w:tc>
-          <w:tcPr>
-            <w:tcW w:type="dxa" w:w="2160"/>
-          </w:tcPr>
-          <w:p>
-            <w:r>
-              <w:t>Avidin-Biotin-Peroxidase Diluent</w:t>
+              <w:t>12.69</w:t>
             </w:r>
           </w:p>
         </w:tc>
@@ -611,584 +2006,7 @@
           </w:tcPr>
           <w:p>
             <w:r>
-              <w:t>1</w:t>
-            </w:r>
-          </w:p>
-        </w:tc>
-        <w:tc>
-          <w:tcPr>
-            <w:tcW w:type="dxa" w:w="2160"/>
-          </w:tcPr>
-          <w:p>
-            <w:r>
-              <w:t>12 ml</w:t>
-            </w:r>
-          </w:p>
-        </w:tc>
-        <w:tc>
-          <w:tcPr>
-            <w:tcW w:type="dxa" w:w="2160"/>
-          </w:tcPr>
-          <w:p>
-            <w:r>
-              <w:t>May be stored for up to 1 month at 4°C provided this is within the expiration date of the kit.</w:t>
-            </w:r>
-          </w:p>
-        </w:tc>
-      </w:tr>
-      <w:tr>
-        <w:tc>
-          <w:tcPr>
-            <w:tcW w:type="dxa" w:w="2160"/>
-          </w:tcPr>
-          <w:p>
-            <w:r>
-              <w:t>Color Developing Reagent (TMB)</w:t>
-            </w:r>
-          </w:p>
-        </w:tc>
-        <w:tc>
-          <w:tcPr>
-            <w:tcW w:type="dxa" w:w="2160"/>
-          </w:tcPr>
-          <w:p>
-            <w:r>
-              <w:t>1</w:t>
-            </w:r>
-          </w:p>
-        </w:tc>
-        <w:tc>
-          <w:tcPr>
-            <w:tcW w:type="dxa" w:w="2160"/>
-          </w:tcPr>
-          <w:p>
-            <w:r>
-              <w:t>10 ml</w:t>
-            </w:r>
-          </w:p>
-        </w:tc>
-        <w:tc>
-          <w:tcPr>
-            <w:tcW w:type="dxa" w:w="2160"/>
-          </w:tcPr>
-          <w:p>
-            <w:r>
-              <w:t>May be stored for up to 1 month at 4°C provided this is within the expiration date of the kit.</w:t>
-            </w:r>
-          </w:p>
-        </w:tc>
-      </w:tr>
-      <w:tr>
-        <w:tc>
-          <w:tcPr>
-            <w:tcW w:type="dxa" w:w="2160"/>
-          </w:tcPr>
-          <w:p>
-            <w:r>
-              <w:t>Stop Solution</w:t>
-            </w:r>
-          </w:p>
-        </w:tc>
-        <w:tc>
-          <w:tcPr>
-            <w:tcW w:type="dxa" w:w="2160"/>
-          </w:tcPr>
-          <w:p>
-            <w:r>
-              <w:t>1</w:t>
-            </w:r>
-          </w:p>
-        </w:tc>
-        <w:tc>
-          <w:tcPr>
-            <w:tcW w:type="dxa" w:w="2160"/>
-          </w:tcPr>
-          <w:p>
-            <w:r>
-              <w:t>10 ml</w:t>
-            </w:r>
-          </w:p>
-        </w:tc>
-        <w:tc>
-          <w:tcPr>
-            <w:tcW w:type="dxa" w:w="2160"/>
-          </w:tcPr>
-          <w:p>
-            <w:r>
-              <w:t>May be stored for up to 1 month at 4°C provided this is within the expiration date of the kit.</w:t>
-            </w:r>
-          </w:p>
-        </w:tc>
-      </w:tr>
-      <w:tr>
-        <w:tc>
-          <w:tcPr>
-            <w:tcW w:type="dxa" w:w="2160"/>
-          </w:tcPr>
-          <w:p>
-            <w:r>
-              <w:t>Wash Buffer (25x)</w:t>
-            </w:r>
-          </w:p>
-        </w:tc>
-        <w:tc>
-          <w:tcPr>
-            <w:tcW w:type="dxa" w:w="2160"/>
-          </w:tcPr>
-          <w:p>
-            <w:r>
-              <w:t>1</w:t>
-            </w:r>
-          </w:p>
-        </w:tc>
-        <w:tc>
-          <w:tcPr>
-            <w:tcW w:type="dxa" w:w="2160"/>
-          </w:tcPr>
-          <w:p>
-            <w:r>
-              <w:t>20 ml</w:t>
-            </w:r>
-          </w:p>
-        </w:tc>
-        <w:tc>
-          <w:tcPr>
-            <w:tcW w:type="dxa" w:w="2160"/>
-          </w:tcPr>
-          <w:p>
-            <w:r>
-              <w:t>May be stored for up to 1 month at 4°C provided this is within the expiration date of the kit.</w:t>
-            </w:r>
-          </w:p>
-        </w:tc>
-      </w:tr>
-      <w:tr>
-        <w:tc>
-          <w:tcPr>
-            <w:tcW w:type="dxa" w:w="2160"/>
-          </w:tcPr>
-          <w:p>
-            <w:r>
-              <w:t>Plate Sealers</w:t>
-            </w:r>
-          </w:p>
-        </w:tc>
-        <w:tc>
-          <w:tcPr>
-            <w:tcW w:type="dxa" w:w="2160"/>
-          </w:tcPr>
-          <w:p>
-            <w:r>
-              <w:t>4</w:t>
-            </w:r>
-          </w:p>
-        </w:tc>
-        <w:tc>
-          <w:tcPr>
-            <w:tcW w:type="dxa" w:w="2160"/>
-          </w:tcPr>
-          <w:p>
-            <w:r>
-              <w:t>Piece</w:t>
-            </w:r>
-          </w:p>
-        </w:tc>
-        <w:tc>
-          <w:tcPr>
-            <w:tcW w:type="dxa" w:w="2160"/>
-          </w:tcPr>
-          <w:p>
-            <w:r/>
-          </w:p>
-        </w:tc>
-      </w:tr>
-    </w:tbl>
-    <w:p>
-      <w:pPr>
-        <w:pStyle w:val="Title"/>
-      </w:pPr>
-      <w:r>
-        <w:t>Mouse KLK1/Kallikrein 1 ELISA Kit (EK1586)</w:t>
-      </w:r>
-    </w:p>
-    <w:p>
-      <w:pPr>
-        <w:pStyle w:val="Normal"/>
-      </w:pPr>
-      <w:r>
-        <w:t>Catalog Number: EK1586</w:t>
-        <w:br/>
-        <w:t>Lot Number: SAMPLE</w:t>
-      </w:r>
-    </w:p>
-    <w:p>
-      <w:pPr>
-        <w:pStyle w:val="Heading2"/>
-      </w:pPr>
-      <w:r>
-        <w:t>INTENDED USE</w:t>
-      </w:r>
-    </w:p>
-    <w:p>
-      <w:pPr>
-        <w:pStyle w:val="Normal"/>
-      </w:pPr>
-      <w:r>
-        <w:t>For the quantitation of Mouse Klk1 concentrations in cell culture supernatants, cell lysates, serum and plasma (heparin, EDTA).</w:t>
-      </w:r>
-    </w:p>
-    <w:p>
-      <w:pPr>
-        <w:pStyle w:val="Heading2"/>
-      </w:pPr>
-      <w:r>
-        <w:t>TECHNICAL DETAILS</w:t>
-      </w:r>
-    </w:p>
-    <w:p>
-      <w:pPr>
-        <w:pStyle w:val="Heading2"/>
-      </w:pPr>
-      <w:r>
-        <w:t>OVERVIEW</w:t>
-      </w:r>
-    </w:p>
-    <w:p>
-      <w:pPr>
-        <w:pStyle w:val="Heading2"/>
-      </w:pPr>
-      <w:r>
-        <w:t>BACKGROUND</w:t>
-      </w:r>
-    </w:p>
-    <w:p>
-      <w:pPr>
-        <w:pStyle w:val="Normal"/>
-      </w:pPr>
-      <w:r>
-        <w:t>Kallikrein-1, also known as tissue kallikrein, is a protein that in humans is encoded by the KLK1 gene. This serine protease generates Lys-bradykinin by specific proteolysis of kininogen-1. KLK1 is a member of the peptidase S1 family. Its gene is mapped to 19q13.3. In all, it has got 262-amino acids which contain a putative signal peptide, followed by a short activating peptide and the protease domain. The protein is mainly found in kidney, pancreas, and salivary gland, showing a unique pattern of tissue-specific expression relative to other members of the family. KLK1 is implicated in carcinogenesis and some have potential as novel cancer and other disease biomarkers.</w:t>
-      </w:r>
-    </w:p>
-    <w:p>
-      <w:pPr>
-        <w:pStyle w:val="Heading2"/>
-      </w:pPr>
-      <w:r>
-        <w:t>ASSAY PRINCIPLE</w:t>
-      </w:r>
-    </w:p>
-    <w:p>
-      <w:pPr>
-        <w:pStyle w:val="Normal"/>
-      </w:pPr>
-      <w:r>
-        <w:t>The Innovative Research Mouse Klk1 Pre-Coated ELISA (Enzyme-Linked Immunosorbent Assay) kit is a solid-phase immunoassay specially designed to measure Mouse Klk1 with a 96-well strip plate that is pre-coated with antibody specific for Klk1. The detection antibody is a biotinylated antibody specific for Klk1. The capture antibody is monoclonal antibody from rat and the detection antibody is polyclonal antibody from goat. The kit includes Mouse Klk1 protein as standards. To measure Mouse Klk1, add standards and samples to the wells, then add the biotinylated detection antibody. Wash the wells with PBS or TBS buffer, and add Avidin-Biotin-Peroxidase Complex (ABC-HRP). Wash away the unbounded ABC-HRP with PBS or TBS buffer and add TMB. TMB is an HRP substrate and will be catalyzed to produce a blue color product, which changes into yellow after adding the acidic stop solution. The absorbance of the yellow product at 450nm is linearly proportional to Mouse Klk1 in the sample. Read the absorbance of the yellow product in each well using a plate reader, and benchmark the sample wells' readings against the standard curve to determine the concentration of Mouse Klk1 in the sample.</w:t>
-      </w:r>
-    </w:p>
-    <w:p>
-      <w:pPr>
-        <w:pStyle w:val="Heading2"/>
-      </w:pPr>
-      <w:r>
-        <w:t>KIT COMPONENTS</w:t>
-      </w:r>
-    </w:p>
-    <w:p>
-      <w:pPr>
-        <w:pStyle w:val="Heading2"/>
-      </w:pPr>
-      <w:r>
-        <w:t>MATERIALS REQUIRED BUT NOT PROVIDED</w:t>
-      </w:r>
-    </w:p>
-    <w:p>
-      <w:pPr>
-        <w:pStyle w:val="Normal"/>
-      </w:pPr>
-      <w:r>
-        <w:t>• Microplate reader capable of reading absorbance at 450 nm. Incubator.</w:t>
-        <w:br/>
-        <w:t>• Automated plate washer (optional)</w:t>
-        <w:br/>
-        <w:t>• Pipettes and pipette tips capable of precisely dispensing 0.5 µl through 1 ml volumes of aqueous solutions. Multichannel pipettes are recommended for a large numbers of samples.</w:t>
-        <w:br/>
-        <w:t>• Deionized or distilled water. 500 ml graduated cylinders. Test tubes for dilution.</w:t>
-      </w:r>
-    </w:p>
-    <w:p>
-      <w:pPr>
-        <w:pStyle w:val="Heading2"/>
-      </w:pPr>
-      <w:r>
-        <w:t>REAGENT PREPARATION</w:t>
-      </w:r>
-    </w:p>
-    <w:p>
-      <w:pPr>
-        <w:pStyle w:val="Normal"/>
-      </w:pPr>
-      <w:r>
-        <w:t>Bring all reagents to room temperature before use. Wash Buffer: Dilute Wash Buffer (25X) with distilled water. For example, if preparing 500 ml of Wash Buffer, dilute 20 ml of Wash Buffer (25X) into 480 ml of distilled water. Standard: Reconstitute the standard with standard diluent according to the label instructions. This reconstitution produces a stock solution. Let the standard stand for a minimum of 15 minutes with gentle agitation prior to making dilutions. Detection Reagent A and B: Dilute to the working concentration using Assay Diluent A and B, respectively.</w:t>
-      </w:r>
-    </w:p>
-    <w:p>
-      <w:pPr>
-        <w:pStyle w:val="Heading2"/>
-      </w:pPr>
-      <w:r>
-        <w:t>DILUTION OF STANDARD</w:t>
-      </w:r>
-    </w:p>
-    <w:p>
-      <w:pPr>
-        <w:pStyle w:val="Normal"/>
-      </w:pPr>
-      <w:r>
-        <w:t>1. Label 7 tubes, one for each standard: 4000 pg/ml, 2000 pg/ml, 1000 pg/ml, 500 pg/ml, 250 pg/ml, 125 pg/ml, and 62.5 pg/ml. 2. Pipette 300 µl of the Sample Diluent into each tube. 3. Pipette 300 µl of the reconstituted standard into the first tube and mix to create the 4000 pg/ml standard. 4. Pipette 300 µl from the 4000 pg/ml tube into the second tube and mix to create the 2000 pg/ml standard. 5. Continue this process for the remaining tubes. 6. The Sample Diluent serves as the zero standard (0 pg/ml).</w:t>
-      </w:r>
-    </w:p>
-    <w:p>
-      <w:pPr>
-        <w:pStyle w:val="Heading2"/>
-      </w:pPr>
-      <w:r>
-        <w:t>PREPARATIONS BEFORE ASSAY</w:t>
-      </w:r>
-    </w:p>
-    <w:p>
-      <w:pPr>
-        <w:pStyle w:val="Normal"/>
-      </w:pPr>
-      <w:r>
-        <w:t>1. Prepare all reagents, samples, and standards according to the instructions.</w:t>
-      </w:r>
-    </w:p>
-    <w:p>
-      <w:pPr>
-        <w:pStyle w:val="Normal"/>
-      </w:pPr>
-      <w:r>
-        <w:t>2. Confirm that you have the appropriate non-supplied equipment available.</w:t>
-      </w:r>
-    </w:p>
-    <w:p>
-      <w:pPr>
-        <w:pStyle w:val="Normal"/>
-      </w:pPr>
-      <w:r>
-        <w:t>3. Spin down all components to the bottom of the tube before opening.</w:t>
-      </w:r>
-    </w:p>
-    <w:p>
-      <w:pPr>
-        <w:pStyle w:val="Normal"/>
-      </w:pPr>
-      <w:r>
-        <w:t>4. Don't let the 96-well plate dry out as this will inactivate active components.</w:t>
-      </w:r>
-    </w:p>
-    <w:p>
-      <w:pPr>
-        <w:pStyle w:val="Normal"/>
-      </w:pPr>
-      <w:r>
-        <w:t>5. Don't reuse tips and tubes to avoid cross-contamination. Avoid using reagents from different batches.</w:t>
-      </w:r>
-    </w:p>
-    <w:p>
-      <w:pPr>
-        <w:pStyle w:val="Heading2"/>
-      </w:pPr>
-      <w:r>
-        <w:t>SAMPLE PREPARATION AND STORAGE</w:t>
-      </w:r>
-    </w:p>
-    <w:p>
-      <w:pPr>
-        <w:pStyle w:val="Normal"/>
-      </w:pPr>
-      <w:r>
-        <w:t>When first using a kit, appropriate validation steps should be taken before using valuable samples. Confirm that the kit adequately detects the target antigen in your intended sample type(s) by running control samples. If the concentration of target antigen within your samples is unknown, a preliminary experiment should be run using a control sample to determine the optimal sample dilution (see Sample Preparation). To inspect the validity of experiment operation and the appropriateness of sample dilution proportion, a pilot experiment using standards and a small number of samples is recommended. Before using the kit, spin tubes to bring down all components to the bottom of the tubes. Don’t let the 96-well plate dry out since this will inactivate active components on the plate. Don’t reuse tips and tubes to avoid cross-contamination. Avoid using the reagents from different batches together.</w:t>
-      </w:r>
-    </w:p>
-    <w:p>
-      <w:pPr>
-        <w:pStyle w:val="Heading2"/>
-      </w:pPr>
-      <w:r>
-        <w:t>SAMPLE COLLECTION NOTES</w:t>
-      </w:r>
-    </w:p>
-    <w:p>
-      <w:pPr>
-        <w:pStyle w:val="Normal"/>
-      </w:pPr>
-      <w:r>
-        <w:t>Innovative Research recommends that samples are used immediately upon preparation. Avoid repeated freeze/thaw cycles for all samples. In the event that a sample type not listed above is intended to be used with the kit, it is recommended that the customer conduct validation experiments in order to be confident in the results. Due to chemical interference, the use of tissue or cell extraction samples prepared by chemical lysis buffers may result in inaccurate results. Due to factors including cell viability, cell number, or sampling time, samples from cell culture supernatant may not be detected by the kit. Samples should be brought to room temperature (18-25°C) before performing the assay without the use of extra heating.</w:t>
-      </w:r>
-    </w:p>
-    <w:p>
-      <w:pPr>
-        <w:pStyle w:val="Heading2"/>
-      </w:pPr>
-      <w:r>
-        <w:t>SAMPLE DILUTION GUIDELINE</w:t>
-      </w:r>
-    </w:p>
-    <w:p>
-      <w:pPr>
-        <w:pStyle w:val="Normal"/>
-      </w:pPr>
-      <w:r>
-        <w:t>To inspect the validity of experiment operation and the appropriateness of sample dilution proportion, a pilot experiment using standards and a small number of samples is recommended. Before using the kit, spin tubes to bring down all components to the bottom of the tubes. Don’t let the 96-well plate dry out since this will inactivate active components on the plate. Don’t reuse tips and tubes to avoid cross-contamination. Avoid using the reagents from different batches together. The kit should not be used beyond the expiration date on the kit label. Any variation in diluent, operator, pipetting technique, washing technique, incubation time or temperature, and kit age can cause variation in binding. Variations in sample collection, processing, and storage may cause sample value differences. Kit Components/Materials Provided Required Materials That Are Not Supplied Microplate reader capable of reading absorbance at 450 nm. Incubator. Automated plate washer (optional) Pipettes and pipette tips capable of precisely dispensing 0.5 µl through 1 ml volumes of aqueous solutions. Multichannel pipettes are recommended for a large numbers of samples. Deionized or distilled water. 500 ml graduated cylinders. Test tubes for dilution. Mouse Klk1 ELISA Standard Curve Example The highest O.D. value might be higher or lower than in the example. The experiment result is statistically significant if the highest O.D. value is no less than 1.0. Mouse KLK1 ELISA Kit standard curve A standard curve is provided for demonstration only. A standard curve should be generated for each set of samples assayed. Intra/Inter-Assay Variability Innovative Research spends great efforts in documenting lot-to-lot variability and ensuring our assay kits produce robust data that are reproducible. Intra-Assay Precision (Precision within an assay): Three samples of known concentration were tested on one plate to assess intra-assay precision. Inter-Assay Precision (Precision across assays): Three samples of known concentration were tested in separate assays to assess inter-assay precision. Reproducibility We ensure reproducibility by testing three samples with differing concentrations of Klk1 in ELISA kits from four different production batches/lots. *number of samples for each test n=16. Preparation Before The Experiment Dilution of Mouse Klk1 Standard Number tubes 1-8. Final Concentrations to be Tube # 1: 4,000.00 pg/ml, # 2: 2,000.00 pg/ml, # 3: 1,000.00 pg/ml, # 4: 500.00 pg/ml, # 5: 250.00 pg/ml, # 6: 125.00 pg/ml, # 7: 62.50 pg/ml, # 8: Sample Diluent serves as the zero standard (0 pg/ml). To generate standard #1, add 400 µl of the reconstituted standard stock solution of 10 ng/ml and 600 µl of sample diluent to tube #1 for a final volume of 1000 µl. Mix thoroughly. Add 300 µl of sample diluent to tubes # 2-7. To generate standard # 2, add 300 µl of standard # 1 from tube # 1 to tube # 2 for a final volume of 600 µl. Mix thoroughly. To generate standard # 3, add 300 µl of standard # 2 from tube # 2 to tube # 3 for a final volume of 600 µl. Mix thoroughly. Continue the serial dilution for tube # 4-7. Sample Preparation and Storage These sample collection instructions and storage conditions are intended as a general guideline, and the sample stability has not been evaluated. Sample dilution ratios should be determined by a pilot study (run a serial dilution of samples and see which dilution ratio results in the idea O.D., near the middle of the standard range). In general, high concentration samples can be dilutioned by 1:100, mid concentration samples 1:10, low concentration samples 1:2 or neat. Sample Collection Notes Innovative Research recommends that samples are used immediately upon preparation. Avoid repeated freeze/thaw cycles for all samples. In the event that a sample type not listed above is intended to be used with the kit, it is recommended that the customer conduct validation experiments in order to be confident in the results. Due to chemical interference, the use of tissue or cell extraction samples prepared by chemical lysis buffers may result in inaccurate results. Due to factors including cell viability, cell number, or sampling time, samples from cell culture supernatant may not be detected by the kit. Samples should be brought to room temperature (18-25°C) before performing the assay without the use of extra heating. Sample concentrations should be predicted before being used in the assay. If the sample concentration is not within the range of the standard curve, users must determine the optimal sample dilutions for their particular experiments. Innovative Research is responsible for the quality and performance of the kit components but is NOT responsible for the performance of customer supplied samples used with the kit. Sample Dilution Guideline The user needs to estimate the concentration of the target protein in the sample and use an appropriate dilution factor so that the diluted target protein concentration falls in the range of O.D. values of the standard curve. Dilute the sample using provided diluent buffer. Pilot tests using a dilution series of each sample type are necessary. The sample must be mixed thoroughly with Sample Diluent.</w:t>
-      </w:r>
-    </w:p>
-    <w:p>
-      <w:r>
-        <w:t>These sample collection instructions and storage conditions are intended as a general guideline. Sample stability has not been evaluated.</w:t>
-      </w:r>
-    </w:p>
-    <w:p/>
-    <w:p>
-      <w:pPr>
-        <w:pStyle w:val="Heading3"/>
-      </w:pPr>
-      <w:r>
-        <w:t>SAMPLE COLLECTION NOTES</w:t>
-      </w:r>
-    </w:p>
-    <w:p>
-      <w:r>
-        <w:t>Innovative Research recommends that samples are used immediately upon preparation.</w:t>
-      </w:r>
-    </w:p>
-    <w:p>
-      <w:r>
-        <w:t>Avoid repeated freeze-thaw cycles for all samples.</w:t>
-      </w:r>
-    </w:p>
-    <w:p>
-      <w:r>
-        <w:t>Samples should be brought to room temperature (18-25°C) before performing the assay.</w:t>
-      </w:r>
-    </w:p>
-    <w:p/>
-    <w:tbl>
-      <w:tblPr>
-        <w:tblStyle w:val="TableGrid"/>
-        <w:tblW w:type="auto" w:w="0"/>
-        <w:tblLook w:firstColumn="1" w:firstRow="1" w:lastColumn="0" w:lastRow="0" w:noHBand="0" w:noVBand="1" w:val="04A0"/>
-      </w:tblPr>
-      <w:tblGrid>
-        <w:gridCol w:w="4320"/>
-        <w:gridCol w:w="4320"/>
-      </w:tblGrid>
-      <w:tr>
-        <w:tc>
-          <w:tcPr>
-            <w:tcW w:type="dxa" w:w="4320"/>
-          </w:tcPr>
-          <w:p>
-            <w:r>
-              <w:t>Sample Type</w:t>
-            </w:r>
-          </w:p>
-        </w:tc>
-        <w:tc>
-          <w:tcPr>
-            <w:tcW w:type="dxa" w:w="4320"/>
-          </w:tcPr>
-          <w:p>
-            <w:r>
-              <w:t>Collection and Handling</w:t>
-            </w:r>
-          </w:p>
-        </w:tc>
-      </w:tr>
-      <w:tr>
-        <w:tc>
-          <w:tcPr>
-            <w:tcW w:type="dxa" w:w="4320"/>
-          </w:tcPr>
-          <w:p>
-            <w:r>
-              <w:t>Cell Culture Supernatant</w:t>
-            </w:r>
-          </w:p>
-        </w:tc>
-        <w:tc>
-          <w:tcPr>
-            <w:tcW w:type="dxa" w:w="4320"/>
-          </w:tcPr>
-          <w:p>
-            <w:r>
-              <w:t>Centrifuge at 1000 × g for 10 minutes to remove insoluble particulates. Collect supernatant.</w:t>
-            </w:r>
-          </w:p>
-        </w:tc>
-      </w:tr>
-      <w:tr>
-        <w:tc>
-          <w:tcPr>
-            <w:tcW w:type="dxa" w:w="4320"/>
-          </w:tcPr>
-          <w:p>
-            <w:r>
-              <w:t>Serum</w:t>
-            </w:r>
-          </w:p>
-        </w:tc>
-        <w:tc>
-          <w:tcPr>
-            <w:tcW w:type="dxa" w:w="4320"/>
-          </w:tcPr>
-          <w:p>
-            <w:r>
-              <w:t>Use a serum separator tube (SST). Allow samples to clot for 30 minutes before centrifugation for 15 minutes at approximately 1000 × g. Remove serum and assay immediately or store samples at -20°C.</w:t>
-            </w:r>
-          </w:p>
-        </w:tc>
-      </w:tr>
-      <w:tr>
-        <w:tc>
-          <w:tcPr>
-            <w:tcW w:type="dxa" w:w="4320"/>
-          </w:tcPr>
-          <w:p>
-            <w:r>
-              <w:t>Plasma</w:t>
-            </w:r>
-          </w:p>
-        </w:tc>
-        <w:tc>
-          <w:tcPr>
-            <w:tcW w:type="dxa" w:w="4320"/>
-          </w:tcPr>
-          <w:p>
-            <w:r>
-              <w:t>Collect plasma using EDTA or heparin as an anticoagulant. Centrifuge samples for 15 minutes at 1000 × g within 30 minutes of collection. Store samples at -20°C.</w:t>
-            </w:r>
-          </w:p>
-        </w:tc>
-      </w:tr>
-      <w:tr>
-        <w:tc>
-          <w:tcPr>
-            <w:tcW w:type="dxa" w:w="4320"/>
-          </w:tcPr>
-          <w:p>
-            <w:r>
-              <w:t>Cell Lysates</w:t>
-            </w:r>
-          </w:p>
-        </w:tc>
-        <w:tc>
-          <w:tcPr>
-            <w:tcW w:type="dxa" w:w="4320"/>
-          </w:tcPr>
-          <w:p>
-            <w:r>
-              <w:t>Collect cells and rinse with ice-cold PBS. Homogenize at 1×10^7/ml in PBS with a protease inhibitor cocktail. Freeze/thaw 3 times. Centrifuge at 10,000×g for 10 min at 4°C. Aliquot the supernatant for testing and store at -80°C.</w:t>
+              <w:t>8.8%</w:t>
             </w:r>
           </w:p>
         </w:tc>
@@ -1197,110 +2015,26 @@
     <w:p>
       <w:pPr>
         <w:pStyle w:val="Heading2"/>
+        <w:jc w:val="left"/>
       </w:pPr>
       <w:r>
-        <w:t>SAMPLE DILUTION GUIDELINE</w:t>
-      </w:r>
-    </w:p>
-    <w:p>
-      <w:r>
-        <w:t>To inspect the validity of experimental operation and the appropriateness of sample dilution proportion, it is recommended to test all plates with the provided samples. Dilute the sample so the expected concentration falls near the middle of the standard curve range.</w:t>
-      </w:r>
-    </w:p>
-    <w:p>
-      <w:pPr>
-        <w:pStyle w:val="Normal"/>
-      </w:pPr>
-      <w:r>
-        <w:t>1. It is recommended that all reagents and materials be equilibrated to room temperature (18-25°C) prior to the experiment (see Preparation Before The Experiment, if you have missed this information). Prepare all reagents and working standards as directed previously. Remove excess microplate strips from the plate frame and seal and store them in the original packaging. Add 100 µl of the standard, samples, or control per well. Add 100 µl of the Sample Diluent into the zero well. At least two replicates of each standard, sample, or control is recommended. Cover with the plate sealer provided and incubate for 120 minutes at room temperature (or 90 min. at 37 °C). Remove the cover and discard the liquid in the wells into an appropriate waste receptacle. Invert the plate on the benchtop onto a paper towel and tap the plate to gently blot any remaining liquid. It is recommended that the wells are not allowed to completely dry at any time. Add 100 µl of the prepared 1x Biotinylated Anti-Mouse Klk1 antibody to each well. Cover with a plate sealer and incubate for 90 minutes at room temperature (or 60 minutes at 37°C). Wash the plate 3 times with the 1x wash buffer: Discard the liquid in the wells into an appropriate waste receptacle. Then, invert the plate on the benchtop onto a paper towel and tap the plate to gently blot any remaining liquid. It is recommended that the wells are not allowed to completely dry at any time. Add 300 µl of the 1x wash buffer to each assay well. (For cleaner background incubate for 60 seconds between each wash). Repeat steps a-b 2 additional times. Discard the wash buffer in the wells into an appropriate waste receptacle. Then, invert the plate on the benchtop onto a paper towel and tap the plate to gently blot any remaining liquid. Add 100 µl of the prepared 1x Avidin-Biotin-Peroxidase Complex into each well. Cover with the plate sealer provided and incubate for 40 minutes at RT (or 30 minutes at 37°C). Wash the plate 5 times with the 1x wash buffer: Discard the liquid in the wells into an appropriate waste receptacle. Then, invert the plate on the benchtop onto a paper towel and tap the plate to gently blot any remaining liquid. It is recommended that the wells are not allowed to completely dry at any time. Add 300 µl of the 1x wash buffer to each assay well. (For cleaner background incubate for 60 seconds between each wash). Repeat steps a-b 4 additional times. Discard the wash buffer in the wells into an appropriate waste receptacle. Then, invert the plate on the benchtop onto a paper towel and tap the plate to gently blot any remaining liquid. Add 90 µl of Color Developing Reagent to each well. Cover with the plate sealer provided and incubate in the dark for 30 minutes at RT (or 15-25 minutes at 37°C). (The optimal incubation time must be empirically determined. A guideline to look for is blue shading the top four standard wells, while the remaining standards remain clear.) Add 100 µl of Stop Solution to each well. The color should immediately change to yellow. Within 30 minutes of stopping the reaction, the O.D. absorbance should be read with a microplate reader at 450nm. Assay Protocol Notes Solutions: To avoid cross-contamination, change pipette tips between additions of each standard, between sample additions, and between reagent additions. Also, use separate reservoirs for each reagent. Applying Solutions: All solutions should be added to the bottom of the ELISA plate well. Avoid touching the inside wall of the well. Avoid foaming when possible. Assay Timing: The interval between adding samples to the first and last wells should be minimized. Delays will increase the incubation time differential between wells, which will significantly affect the experimental accuracy and repeatability. For each step in the procedure, total dispensing time for addition of reagents or samples should not exceed 10 minutes.</w:t>
-      </w:r>
-    </w:p>
-    <w:p>
-      <w:pPr>
-        <w:pStyle w:val="Heading2"/>
-      </w:pPr>
-      <w:r>
-        <w:t>TYPICAL DATA / STANDARD CURVE</w:t>
-      </w:r>
-    </w:p>
-    <w:p>
-      <w:pPr>
-        <w:pStyle w:val="Normal"/>
-      </w:pPr>
-      <w:r>
-        <w:t>This standard curve is for demonstration only. A standard curve must be run with each assay.</w:t>
-      </w:r>
-    </w:p>
-    <w:p>
-      <w:pPr>
-        <w:pStyle w:val="Heading2"/>
-      </w:pPr>
-      <w:r>
-        <w:t>INTRA/INTER-ASSAY VARIABILITY</w:t>
-      </w:r>
-    </w:p>
-    <w:p>
-      <w:pPr>
-        <w:pStyle w:val="Normal"/>
-      </w:pPr>
-      <w:r>
-        <w:t>Three samples of known concentration were tested on one plate to assess intra-assay precision.</w:t>
-      </w:r>
-    </w:p>
-    <w:p>
-      <w:pPr>
-        <w:pStyle w:val="Normal"/>
-      </w:pPr>
-      <w:r>
-        <w:t>Three samples of known concentration were tested in separate assays to assess inter-assay precision.</w:t>
-      </w:r>
-    </w:p>
-    <w:p>
-      <w:pPr>
-        <w:pStyle w:val="Heading2"/>
-      </w:pPr>
-      <w:r>
+        <w:rPr>
+          <w:rFonts w:ascii="Calibri" w:hAnsi="Calibri"/>
+          <w:b/>
+          <w:color w:val="0046B4"/>
+          <w:sz w:val="22"/>
+        </w:rPr>
         <w:t>REPRODUCIBILITY</w:t>
       </w:r>
     </w:p>
     <w:p>
-      <w:pPr>
-        <w:pStyle w:val="Normal"/>
-      </w:pPr>
+      <w:pPr/>
       <w:r>
+        <w:rPr>
+          <w:rFonts w:ascii="Calibri" w:hAnsi="Calibri"/>
+          <w:sz w:val="22"/>
+        </w:rPr>
         <w:t>Samples were tested in four different assay lots to assess reproducibility.</w:t>
-      </w:r>
-    </w:p>
-    <w:p>
-      <w:pPr>
-        <w:pStyle w:val="Heading2"/>
-      </w:pPr>
-      <w:r>
-        <w:t>DATA ANALYSIS</w:t>
-      </w:r>
-    </w:p>
-    <w:p>
-      <w:pPr>
-        <w:pStyle w:val="Normal"/>
-      </w:pPr>
-      <w:r>
-        <w:t>To analyze using manual methods, follow the process below: Average the duplicate readings for each standard, sample, and control. Subtract the average zero standard O.D. reading. It is recommended that a standard curve be created using computer software to generate a four-parameter logistic (4-PL) curve-fit. A free program capable of generating a four-parameter logistic (4-PL) curve-fit can be found online at: www.myassays.com/four-parameter-logistic-curve.assay. Alternatively, plot the mean absorbance for each standard against the concentration. The measured concentration in the sample can be interpolated by using linear regression of each average relative O.D. against the standard curve generated using curve fitting software. This will generate an adequate but less precise fit of the data. For diluted samples, the concentration reading from the standard curve must be multiplied by the dilution factor. Background on Klk1 Kallikrein-1, also known as tissue kallikrein, is a protein that in humans is encoded by the KLK1 gene. This serine protease generates Lys-bradykinin by specific proteolysis of kininogen-1. KLK1 is a member of the peptidase S1 family. Its gene is mapped to 19q13.3. In all, it has got 262-amino acids which contain a putative signal peptide, followed by a short activating peptide and the protease domain. The protein is mainly found in kidney, pancreas, and salivary gland, showing a unique pattern of tissue-specific expression relative to other members of the family. KLK1 is implicated in carcinogenesis and some have potential as novel cancer and other disease biomarkers. 1 Mouse KLK1/Kallikrein 1 ELISA Kit</w:t>
-      </w:r>
-    </w:p>
-    <w:p>
-      <w:pPr>
-        <w:pStyle w:val="Heading2"/>
-      </w:pPr>
-      <w:r>
-        <w:t>DISCLAIMER</w:t>
-      </w:r>
-    </w:p>
-    <w:p>
-      <w:pPr>
-        <w:pStyle w:val="Normal"/>
-      </w:pPr>
-      <w:r>
-        <w:t>This material is sold for in-vitro use only in manufacturing and research. This material is not suitable for human use. It is the responsibility of the user to undertake sufficient verification and testing to determine the suitability of each product's application. The statements herein are offered for informational purposes only and are intended to be used solely for your consideration, investigation and verification.</w:t>
       </w:r>
     </w:p>
     <w:tbl>
@@ -1310,234 +2044,102 @@
         <w:tblLook w:firstColumn="1" w:firstRow="1" w:lastColumn="0" w:lastRow="0" w:noHBand="0" w:noVBand="1" w:val="04A0"/>
       </w:tblPr>
       <w:tblGrid>
-        <w:gridCol w:w="960"/>
-        <w:gridCol w:w="960"/>
-        <w:gridCol w:w="960"/>
-        <w:gridCol w:w="960"/>
-        <w:gridCol w:w="960"/>
-        <w:gridCol w:w="960"/>
-        <w:gridCol w:w="960"/>
-        <w:gridCol w:w="960"/>
-        <w:gridCol w:w="960"/>
+        <w:gridCol w:w="1543"/>
+        <w:gridCol w:w="1543"/>
+        <w:gridCol w:w="1543"/>
+        <w:gridCol w:w="1543"/>
+        <w:gridCol w:w="1543"/>
+        <w:gridCol w:w="1543"/>
+        <w:gridCol w:w="1543"/>
       </w:tblGrid>
       <w:tr>
         <w:tc>
           <w:tcPr>
-            <w:tcW w:type="dxa" w:w="960"/>
+            <w:tcW w:type="dxa" w:w="1543"/>
           </w:tcPr>
           <w:p>
             <w:r>
-              <w:t>Concentration (pg/ml)</w:t>
+              <w:rPr>
+                <w:b/>
+              </w:rPr>
             </w:r>
           </w:p>
         </w:tc>
         <w:tc>
           <w:tcPr>
-            <w:tcW w:type="dxa" w:w="960"/>
+            <w:tcW w:type="dxa" w:w="1543"/>
           </w:tcPr>
           <w:p>
             <w:r>
-              <w:t>0.028</w:t>
+              <w:rPr>
+                <w:b/>
+              </w:rPr>
+              <w:t>Lot 1</w:t>
             </w:r>
           </w:p>
         </w:tc>
         <w:tc>
           <w:tcPr>
-            <w:tcW w:type="dxa" w:w="960"/>
-          </w:tcPr>
-          <w:p>
-            <w:r/>
-          </w:p>
-        </w:tc>
-        <w:tc>
-          <w:tcPr>
-            <w:tcW w:type="dxa" w:w="960"/>
-          </w:tcPr>
-          <w:p>
-            <w:r/>
-          </w:p>
-        </w:tc>
-        <w:tc>
-          <w:tcPr>
-            <w:tcW w:type="dxa" w:w="960"/>
-          </w:tcPr>
-          <w:p>
-            <w:r/>
-          </w:p>
-        </w:tc>
-        <w:tc>
-          <w:tcPr>
-            <w:tcW w:type="dxa" w:w="960"/>
-          </w:tcPr>
-          <w:p>
-            <w:r/>
-          </w:p>
-        </w:tc>
-        <w:tc>
-          <w:tcPr>
-            <w:tcW w:type="dxa" w:w="960"/>
-          </w:tcPr>
-          <w:p>
-            <w:r/>
-          </w:p>
-        </w:tc>
-        <w:tc>
-          <w:tcPr>
-            <w:tcW w:type="dxa" w:w="960"/>
-          </w:tcPr>
-          <w:p>
-            <w:r/>
-          </w:p>
-        </w:tc>
-        <w:tc>
-          <w:tcPr>
-            <w:tcW w:type="dxa" w:w="960"/>
-          </w:tcPr>
-          <w:p>
-            <w:r/>
-          </w:p>
-        </w:tc>
-      </w:tr>
-      <w:tr>
-        <w:tc>
-          <w:tcPr>
-            <w:tcW w:type="dxa" w:w="960"/>
+            <w:tcW w:type="dxa" w:w="1543"/>
           </w:tcPr>
           <w:p>
             <w:r>
-              <w:t>O.D.</w:t>
+              <w:rPr>
+                <w:b/>
+              </w:rPr>
+              <w:t>Lot 2</w:t>
             </w:r>
           </w:p>
         </w:tc>
         <w:tc>
           <w:tcPr>
-            <w:tcW w:type="dxa" w:w="960"/>
+            <w:tcW w:type="dxa" w:w="1543"/>
           </w:tcPr>
           <w:p>
             <w:r>
-              <w:t>0.061</w:t>
+              <w:rPr>
+                <w:b/>
+              </w:rPr>
+              <w:t>Lot 3</w:t>
             </w:r>
           </w:p>
         </w:tc>
         <w:tc>
           <w:tcPr>
-            <w:tcW w:type="dxa" w:w="960"/>
-          </w:tcPr>
-          <w:p>
-            <w:r/>
-          </w:p>
-        </w:tc>
-        <w:tc>
-          <w:tcPr>
-            <w:tcW w:type="dxa" w:w="960"/>
-          </w:tcPr>
-          <w:p>
-            <w:r/>
-          </w:p>
-        </w:tc>
-        <w:tc>
-          <w:tcPr>
-            <w:tcW w:type="dxa" w:w="960"/>
-          </w:tcPr>
-          <w:p>
-            <w:r/>
-          </w:p>
-        </w:tc>
-        <w:tc>
-          <w:tcPr>
-            <w:tcW w:type="dxa" w:w="960"/>
-          </w:tcPr>
-          <w:p>
-            <w:r/>
-          </w:p>
-        </w:tc>
-        <w:tc>
-          <w:tcPr>
-            <w:tcW w:type="dxa" w:w="960"/>
-          </w:tcPr>
-          <w:p>
-            <w:r/>
-          </w:p>
-        </w:tc>
-        <w:tc>
-          <w:tcPr>
-            <w:tcW w:type="dxa" w:w="960"/>
-          </w:tcPr>
-          <w:p>
-            <w:r/>
-          </w:p>
-        </w:tc>
-        <w:tc>
-          <w:tcPr>
-            <w:tcW w:type="dxa" w:w="960"/>
-          </w:tcPr>
-          <w:p>
-            <w:r/>
-          </w:p>
-        </w:tc>
-      </w:tr>
-    </w:tbl>
-    <w:tbl>
-      <w:tblPr>
-        <w:tblStyle w:val="TableGrid"/>
-        <w:tblW w:type="auto" w:w="0"/>
-        <w:tblLook w:firstColumn="1" w:firstRow="1" w:lastColumn="0" w:lastRow="0" w:noHBand="0" w:noVBand="1" w:val="04A0"/>
-      </w:tblPr>
-      <w:tblGrid>
-        <w:gridCol w:w="1728"/>
-        <w:gridCol w:w="1728"/>
-        <w:gridCol w:w="1728"/>
-        <w:gridCol w:w="1728"/>
-        <w:gridCol w:w="1728"/>
-      </w:tblGrid>
-      <w:tr>
-        <w:tc>
-          <w:tcPr>
-            <w:tcW w:type="dxa" w:w="1728"/>
+            <w:tcW w:type="dxa" w:w="1543"/>
           </w:tcPr>
           <w:p>
             <w:r>
-              <w:t>Sample</w:t>
+              <w:rPr>
+                <w:b/>
+              </w:rPr>
+              <w:t>Lot 4</w:t>
             </w:r>
           </w:p>
         </w:tc>
         <w:tc>
           <w:tcPr>
-            <w:tcW w:type="dxa" w:w="1728"/>
+            <w:tcW w:type="dxa" w:w="1543"/>
           </w:tcPr>
           <w:p>
             <w:r>
-              <w:t>n</w:t>
-            </w:r>
-          </w:p>
-        </w:tc>
-        <w:tc>
-          <w:tcPr>
-            <w:tcW w:type="dxa" w:w="1728"/>
-          </w:tcPr>
-          <w:p>
-            <w:r>
-              <w:t>Mean (pg/ml)</w:t>
-            </w:r>
-          </w:p>
-        </w:tc>
-        <w:tc>
-          <w:tcPr>
-            <w:tcW w:type="dxa" w:w="1728"/>
-          </w:tcPr>
-          <w:p>
-            <w:r>
+              <w:rPr>
+                <w:b/>
+              </w:rPr>
               <w:t>Standard Deviation</w:t>
             </w:r>
           </w:p>
         </w:tc>
         <w:tc>
           <w:tcPr>
-            <w:tcW w:type="dxa" w:w="1728"/>
+            <w:tcW w:type="dxa" w:w="1543"/>
           </w:tcPr>
           <w:p>
             <w:r>
-              <w:t>CV (%)</w:t>
+              <w:rPr>
+                <w:b/>
+              </w:rPr>
+              <w:t>Mean</w:t>
             </w:r>
           </w:p>
         </w:tc>
@@ -1545,7 +2147,7 @@
       <w:tr>
         <w:tc>
           <w:tcPr>
-            <w:tcW w:type="dxa" w:w="1728"/>
+            <w:tcW w:type="dxa" w:w="1543"/>
           </w:tcPr>
           <w:p>
             <w:r>
@@ -1555,471 +2157,7 @@
         </w:tc>
         <w:tc>
           <w:tcPr>
-            <w:tcW w:type="dxa" w:w="1728"/>
-          </w:tcPr>
-          <w:p>
-            <w:r>
-              <w:t>16</w:t>
-            </w:r>
-          </w:p>
-        </w:tc>
-        <w:tc>
-          <w:tcPr>
-            <w:tcW w:type="dxa" w:w="1728"/>
-          </w:tcPr>
-          <w:p>
-            <w:r>
-              <w:t>4.6%</w:t>
-            </w:r>
-          </w:p>
-        </w:tc>
-        <w:tc>
-          <w:tcPr>
-            <w:tcW w:type="dxa" w:w="1728"/>
-          </w:tcPr>
-          <w:p>
-            <w:r>
-              <w:t>10.15</w:t>
-            </w:r>
-          </w:p>
-        </w:tc>
-        <w:tc>
-          <w:tcPr>
-            <w:tcW w:type="dxa" w:w="1728"/>
-          </w:tcPr>
-          <w:p>
-            <w:r>
-              <w:t>7.0%</w:t>
-            </w:r>
-          </w:p>
-        </w:tc>
-      </w:tr>
-      <w:tr>
-        <w:tc>
-          <w:tcPr>
-            <w:tcW w:type="dxa" w:w="1728"/>
-          </w:tcPr>
-          <w:p>
-            <w:r>
-              <w:t>Sample 2</w:t>
-            </w:r>
-          </w:p>
-        </w:tc>
-        <w:tc>
-          <w:tcPr>
-            <w:tcW w:type="dxa" w:w="1728"/>
-          </w:tcPr>
-          <w:p>
-            <w:r>
-              <w:t>16</w:t>
-            </w:r>
-          </w:p>
-        </w:tc>
-        <w:tc>
-          <w:tcPr>
-            <w:tcW w:type="dxa" w:w="1728"/>
-          </w:tcPr>
-          <w:p>
-            <w:r>
-              <w:t>5.1%</w:t>
-            </w:r>
-          </w:p>
-        </w:tc>
-        <w:tc>
-          <w:tcPr>
-            <w:tcW w:type="dxa" w:w="1728"/>
-          </w:tcPr>
-          <w:p>
-            <w:r>
-              <w:t>11.23</w:t>
-            </w:r>
-          </w:p>
-        </w:tc>
-        <w:tc>
-          <w:tcPr>
-            <w:tcW w:type="dxa" w:w="1728"/>
-          </w:tcPr>
-          <w:p>
-            <w:r>
-              <w:t>7.5%</w:t>
-            </w:r>
-          </w:p>
-        </w:tc>
-      </w:tr>
-      <w:tr>
-        <w:tc>
-          <w:tcPr>
-            <w:tcW w:type="dxa" w:w="1728"/>
-          </w:tcPr>
-          <w:p>
-            <w:r>
-              <w:t>Sample 3</w:t>
-            </w:r>
-          </w:p>
-        </w:tc>
-        <w:tc>
-          <w:tcPr>
-            <w:tcW w:type="dxa" w:w="1728"/>
-          </w:tcPr>
-          <w:p>
-            <w:r>
-              <w:t>16</w:t>
-            </w:r>
-          </w:p>
-        </w:tc>
-        <w:tc>
-          <w:tcPr>
-            <w:tcW w:type="dxa" w:w="1728"/>
-          </w:tcPr>
-          <w:p>
-            <w:r>
-              <w:t>4.8%</w:t>
-            </w:r>
-          </w:p>
-        </w:tc>
-        <w:tc>
-          <w:tcPr>
-            <w:tcW w:type="dxa" w:w="1728"/>
-          </w:tcPr>
-          <w:p>
-            <w:r>
-              <w:t>9.88</w:t>
-            </w:r>
-          </w:p>
-        </w:tc>
-        <w:tc>
-          <w:tcPr>
-            <w:tcW w:type="dxa" w:w="1728"/>
-          </w:tcPr>
-          <w:p>
-            <w:r>
-              <w:t>6.7%</w:t>
-            </w:r>
-          </w:p>
-        </w:tc>
-      </w:tr>
-    </w:tbl>
-    <w:tbl>
-      <w:tblPr>
-        <w:tblStyle w:val="TableGrid"/>
-        <w:tblW w:type="auto" w:w="0"/>
-        <w:tblLook w:firstColumn="1" w:firstRow="1" w:lastColumn="0" w:lastRow="0" w:noHBand="0" w:noVBand="1" w:val="04A0"/>
-      </w:tblPr>
-      <w:tblGrid>
-        <w:gridCol w:w="1728"/>
-        <w:gridCol w:w="1728"/>
-        <w:gridCol w:w="1728"/>
-        <w:gridCol w:w="1728"/>
-        <w:gridCol w:w="1728"/>
-      </w:tblGrid>
-      <w:tr>
-        <w:tc>
-          <w:tcPr>
-            <w:tcW w:type="dxa" w:w="1728"/>
-          </w:tcPr>
-          <w:p>
-            <w:r>
-              <w:t>Sample</w:t>
-            </w:r>
-          </w:p>
-        </w:tc>
-        <w:tc>
-          <w:tcPr>
-            <w:tcW w:type="dxa" w:w="1728"/>
-          </w:tcPr>
-          <w:p>
-            <w:r>
-              <w:t>n</w:t>
-            </w:r>
-          </w:p>
-        </w:tc>
-        <w:tc>
-          <w:tcPr>
-            <w:tcW w:type="dxa" w:w="1728"/>
-          </w:tcPr>
-          <w:p>
-            <w:r>
-              <w:t>Mean (pg/ml)</w:t>
-            </w:r>
-          </w:p>
-        </w:tc>
-        <w:tc>
-          <w:tcPr>
-            <w:tcW w:type="dxa" w:w="1728"/>
-          </w:tcPr>
-          <w:p>
-            <w:r>
-              <w:t>Standard Deviation</w:t>
-            </w:r>
-          </w:p>
-        </w:tc>
-        <w:tc>
-          <w:tcPr>
-            <w:tcW w:type="dxa" w:w="1728"/>
-          </w:tcPr>
-          <w:p>
-            <w:r>
-              <w:t>CV (%)</w:t>
-            </w:r>
-          </w:p>
-        </w:tc>
-      </w:tr>
-      <w:tr>
-        <w:tc>
-          <w:tcPr>
-            <w:tcW w:type="dxa" w:w="1728"/>
-          </w:tcPr>
-          <w:p>
-            <w:r>
-              <w:t>Sample 1</w:t>
-            </w:r>
-          </w:p>
-        </w:tc>
-        <w:tc>
-          <w:tcPr>
-            <w:tcW w:type="dxa" w:w="1728"/>
-          </w:tcPr>
-          <w:p>
-            <w:r>
-              <w:t>24</w:t>
-            </w:r>
-          </w:p>
-        </w:tc>
-        <w:tc>
-          <w:tcPr>
-            <w:tcW w:type="dxa" w:w="1728"/>
-          </w:tcPr>
-          <w:p>
-            <w:r>
-              <w:t>7.8%</w:t>
-            </w:r>
-          </w:p>
-        </w:tc>
-        <w:tc>
-          <w:tcPr>
-            <w:tcW w:type="dxa" w:w="1728"/>
-          </w:tcPr>
-          <w:p>
-            <w:r>
-              <w:t>13.05</w:t>
-            </w:r>
-          </w:p>
-        </w:tc>
-        <w:tc>
-          <w:tcPr>
-            <w:tcW w:type="dxa" w:w="1728"/>
-          </w:tcPr>
-          <w:p>
-            <w:r>
-              <w:t>9.0%</w:t>
-            </w:r>
-          </w:p>
-        </w:tc>
-      </w:tr>
-      <w:tr>
-        <w:tc>
-          <w:tcPr>
-            <w:tcW w:type="dxa" w:w="1728"/>
-          </w:tcPr>
-          <w:p>
-            <w:r>
-              <w:t>Sample 2</w:t>
-            </w:r>
-          </w:p>
-        </w:tc>
-        <w:tc>
-          <w:tcPr>
-            <w:tcW w:type="dxa" w:w="1728"/>
-          </w:tcPr>
-          <w:p>
-            <w:r>
-              <w:t>24</w:t>
-            </w:r>
-          </w:p>
-        </w:tc>
-        <w:tc>
-          <w:tcPr>
-            <w:tcW w:type="dxa" w:w="1728"/>
-          </w:tcPr>
-          <w:p>
-            <w:r>
-              <w:t>8.2%</w:t>
-            </w:r>
-          </w:p>
-        </w:tc>
-        <w:tc>
-          <w:tcPr>
-            <w:tcW w:type="dxa" w:w="1728"/>
-          </w:tcPr>
-          <w:p>
-            <w:r>
-              <w:t>14.27</w:t>
-            </w:r>
-          </w:p>
-        </w:tc>
-        <w:tc>
-          <w:tcPr>
-            <w:tcW w:type="dxa" w:w="1728"/>
-          </w:tcPr>
-          <w:p>
-            <w:r>
-              <w:t>9.6%</w:t>
-            </w:r>
-          </w:p>
-        </w:tc>
-      </w:tr>
-      <w:tr>
-        <w:tc>
-          <w:tcPr>
-            <w:tcW w:type="dxa" w:w="1728"/>
-          </w:tcPr>
-          <w:p>
-            <w:r>
-              <w:t>Sample 3</w:t>
-            </w:r>
-          </w:p>
-        </w:tc>
-        <w:tc>
-          <w:tcPr>
-            <w:tcW w:type="dxa" w:w="1728"/>
-          </w:tcPr>
-          <w:p>
-            <w:r>
-              <w:t>24</w:t>
-            </w:r>
-          </w:p>
-        </w:tc>
-        <w:tc>
-          <w:tcPr>
-            <w:tcW w:type="dxa" w:w="1728"/>
-          </w:tcPr>
-          <w:p>
-            <w:r>
-              <w:t>8.4%</w:t>
-            </w:r>
-          </w:p>
-        </w:tc>
-        <w:tc>
-          <w:tcPr>
-            <w:tcW w:type="dxa" w:w="1728"/>
-          </w:tcPr>
-          <w:p>
-            <w:r>
-              <w:t>12.69</w:t>
-            </w:r>
-          </w:p>
-        </w:tc>
-        <w:tc>
-          <w:tcPr>
-            <w:tcW w:type="dxa" w:w="1728"/>
-          </w:tcPr>
-          <w:p>
-            <w:r>
-              <w:t>8.8%</w:t>
-            </w:r>
-          </w:p>
-        </w:tc>
-      </w:tr>
-    </w:tbl>
-    <w:tbl>
-      <w:tblPr>
-        <w:tblStyle w:val="TableGrid"/>
-        <w:tblW w:type="auto" w:w="0"/>
-        <w:tblLook w:firstColumn="1" w:firstRow="1" w:lastColumn="0" w:lastRow="0" w:noHBand="0" w:noVBand="1" w:val="04A0"/>
-      </w:tblPr>
-      <w:tblGrid>
-        <w:gridCol w:w="1234"/>
-        <w:gridCol w:w="1234"/>
-        <w:gridCol w:w="1234"/>
-        <w:gridCol w:w="1234"/>
-        <w:gridCol w:w="1234"/>
-        <w:gridCol w:w="1234"/>
-        <w:gridCol w:w="1234"/>
-      </w:tblGrid>
-      <w:tr>
-        <w:tc>
-          <w:tcPr>
-            <w:tcW w:type="dxa" w:w="1234"/>
-          </w:tcPr>
-          <w:p>
-            <w:r/>
-          </w:p>
-        </w:tc>
-        <w:tc>
-          <w:tcPr>
-            <w:tcW w:type="dxa" w:w="1234"/>
-          </w:tcPr>
-          <w:p>
-            <w:r>
-              <w:t>Lot 1</w:t>
-            </w:r>
-          </w:p>
-        </w:tc>
-        <w:tc>
-          <w:tcPr>
-            <w:tcW w:type="dxa" w:w="1234"/>
-          </w:tcPr>
-          <w:p>
-            <w:r>
-              <w:t>Lot 2</w:t>
-            </w:r>
-          </w:p>
-        </w:tc>
-        <w:tc>
-          <w:tcPr>
-            <w:tcW w:type="dxa" w:w="1234"/>
-          </w:tcPr>
-          <w:p>
-            <w:r>
-              <w:t>Lot 3</w:t>
-            </w:r>
-          </w:p>
-        </w:tc>
-        <w:tc>
-          <w:tcPr>
-            <w:tcW w:type="dxa" w:w="1234"/>
-          </w:tcPr>
-          <w:p>
-            <w:r>
-              <w:t>Lot 4</w:t>
-            </w:r>
-          </w:p>
-        </w:tc>
-        <w:tc>
-          <w:tcPr>
-            <w:tcW w:type="dxa" w:w="1234"/>
-          </w:tcPr>
-          <w:p>
-            <w:r>
-              <w:t>Standard Deviation</w:t>
-            </w:r>
-          </w:p>
-        </w:tc>
-        <w:tc>
-          <w:tcPr>
-            <w:tcW w:type="dxa" w:w="1234"/>
-          </w:tcPr>
-          <w:p>
-            <w:r>
-              <w:t>Mean</w:t>
-            </w:r>
-          </w:p>
-        </w:tc>
-      </w:tr>
-      <w:tr>
-        <w:tc>
-          <w:tcPr>
-            <w:tcW w:type="dxa" w:w="1234"/>
-          </w:tcPr>
-          <w:p>
-            <w:r>
-              <w:t>Sample 1</w:t>
-            </w:r>
-          </w:p>
-        </w:tc>
-        <w:tc>
-          <w:tcPr>
-            <w:tcW w:type="dxa" w:w="1234"/>
+            <w:tcW w:type="dxa" w:w="1543"/>
           </w:tcPr>
           <w:p>
             <w:r>
@@ -2029,7 +2167,7 @@
         </w:tc>
         <w:tc>
           <w:tcPr>
-            <w:tcW w:type="dxa" w:w="1234"/>
+            <w:tcW w:type="dxa" w:w="1543"/>
           </w:tcPr>
           <w:p>
             <w:r>
@@ -2039,7 +2177,7 @@
         </w:tc>
         <w:tc>
           <w:tcPr>
-            <w:tcW w:type="dxa" w:w="1234"/>
+            <w:tcW w:type="dxa" w:w="1543"/>
           </w:tcPr>
           <w:p>
             <w:r>
@@ -2049,7 +2187,7 @@
         </w:tc>
         <w:tc>
           <w:tcPr>
-            <w:tcW w:type="dxa" w:w="1234"/>
+            <w:tcW w:type="dxa" w:w="1543"/>
           </w:tcPr>
           <w:p>
             <w:r>
@@ -2059,7 +2197,7 @@
         </w:tc>
         <w:tc>
           <w:tcPr>
-            <w:tcW w:type="dxa" w:w="1234"/>
+            <w:tcW w:type="dxa" w:w="1543"/>
           </w:tcPr>
           <w:p>
             <w:r>
@@ -2069,7 +2207,7 @@
         </w:tc>
         <w:tc>
           <w:tcPr>
-            <w:tcW w:type="dxa" w:w="1234"/>
+            <w:tcW w:type="dxa" w:w="1543"/>
           </w:tcPr>
           <w:p>
             <w:r>
@@ -2081,7 +2219,7 @@
       <w:tr>
         <w:tc>
           <w:tcPr>
-            <w:tcW w:type="dxa" w:w="1234"/>
+            <w:tcW w:type="dxa" w:w="1543"/>
           </w:tcPr>
           <w:p>
             <w:r>
@@ -2091,7 +2229,7 @@
         </w:tc>
         <w:tc>
           <w:tcPr>
-            <w:tcW w:type="dxa" w:w="1234"/>
+            <w:tcW w:type="dxa" w:w="1543"/>
           </w:tcPr>
           <w:p>
             <w:r>
@@ -2101,7 +2239,7 @@
         </w:tc>
         <w:tc>
           <w:tcPr>
-            <w:tcW w:type="dxa" w:w="1234"/>
+            <w:tcW w:type="dxa" w:w="1543"/>
           </w:tcPr>
           <w:p>
             <w:r>
@@ -2111,7 +2249,7 @@
         </w:tc>
         <w:tc>
           <w:tcPr>
-            <w:tcW w:type="dxa" w:w="1234"/>
+            <w:tcW w:type="dxa" w:w="1543"/>
           </w:tcPr>
           <w:p>
             <w:r>
@@ -2121,7 +2259,7 @@
         </w:tc>
         <w:tc>
           <w:tcPr>
-            <w:tcW w:type="dxa" w:w="1234"/>
+            <w:tcW w:type="dxa" w:w="1543"/>
           </w:tcPr>
           <w:p>
             <w:r>
@@ -2131,7 +2269,7 @@
         </w:tc>
         <w:tc>
           <w:tcPr>
-            <w:tcW w:type="dxa" w:w="1234"/>
+            <w:tcW w:type="dxa" w:w="1543"/>
           </w:tcPr>
           <w:p>
             <w:r>
@@ -2141,7 +2279,7 @@
         </w:tc>
         <w:tc>
           <w:tcPr>
-            <w:tcW w:type="dxa" w:w="1234"/>
+            <w:tcW w:type="dxa" w:w="1543"/>
           </w:tcPr>
           <w:p>
             <w:r>
@@ -2153,7 +2291,7 @@
       <w:tr>
         <w:tc>
           <w:tcPr>
-            <w:tcW w:type="dxa" w:w="1234"/>
+            <w:tcW w:type="dxa" w:w="1543"/>
           </w:tcPr>
           <w:p>
             <w:r>
@@ -2163,7 +2301,7 @@
         </w:tc>
         <w:tc>
           <w:tcPr>
-            <w:tcW w:type="dxa" w:w="1234"/>
+            <w:tcW w:type="dxa" w:w="1543"/>
           </w:tcPr>
           <w:p>
             <w:r>
@@ -2173,7 +2311,7 @@
         </w:tc>
         <w:tc>
           <w:tcPr>
-            <w:tcW w:type="dxa" w:w="1234"/>
+            <w:tcW w:type="dxa" w:w="1543"/>
           </w:tcPr>
           <w:p>
             <w:r>
@@ -2183,7 +2321,7 @@
         </w:tc>
         <w:tc>
           <w:tcPr>
-            <w:tcW w:type="dxa" w:w="1234"/>
+            <w:tcW w:type="dxa" w:w="1543"/>
           </w:tcPr>
           <w:p>
             <w:r>
@@ -2193,7 +2331,7 @@
         </w:tc>
         <w:tc>
           <w:tcPr>
-            <w:tcW w:type="dxa" w:w="1234"/>
+            <w:tcW w:type="dxa" w:w="1543"/>
           </w:tcPr>
           <w:p>
             <w:r>
@@ -2203,7 +2341,7 @@
         </w:tc>
         <w:tc>
           <w:tcPr>
-            <w:tcW w:type="dxa" w:w="1234"/>
+            <w:tcW w:type="dxa" w:w="1543"/>
           </w:tcPr>
           <w:p>
             <w:r>
@@ -2213,7 +2351,7 @@
         </w:tc>
         <w:tc>
           <w:tcPr>
-            <w:tcW w:type="dxa" w:w="1234"/>
+            <w:tcW w:type="dxa" w:w="1543"/>
           </w:tcPr>
           <w:p>
             <w:r>
@@ -2223,9 +2361,56 @@
         </w:tc>
       </w:tr>
     </w:tbl>
+    <w:p>
+      <w:pPr>
+        <w:pStyle w:val="Heading2"/>
+        <w:jc w:val="left"/>
+      </w:pPr>
+      <w:r>
+        <w:rPr>
+          <w:rFonts w:ascii="Calibri" w:hAnsi="Calibri"/>
+          <w:b/>
+          <w:color w:val="0046B4"/>
+          <w:sz w:val="22"/>
+        </w:rPr>
+        <w:t>DATA ANALYSIS</w:t>
+      </w:r>
+    </w:p>
+    <w:p>
+      <w:pPr/>
+      <w:r>
+        <w:rPr>
+          <w:rFonts w:ascii="Calibri" w:hAnsi="Calibri"/>
+          <w:sz w:val="22"/>
+        </w:rPr>
+        <w:t xml:space="preserve">To analyze using manual methods, follow the process below: Average the duplicate readings for each standard, sample, and control. Subtract the average zero standard O.D. reading. It is recommended that a standard curve be created using computer software to generate a four-parameter logistic (4-PL) curve-fit. A free program capable of generating a four-parameter logistic (4-PL) curve-fit can be found online at: www.myassays.com/four-parameter-logistic-curve.assay. Alternatively, plot the mean absorbance for each standard against the concentration. The measured concentration in the sample can be interpolated by using linear regression of each average relative O.D. against the standard curve generated using curve fitting software. This will generate an adequate but less precise fit of the data. For diluted samples, the concentration reading from the standard curve must be multiplied by the dilution factor. Background on Klk1 Kallikrein-1, also known as tissue kallikrein, is a protein that in humans is encoded by the KLK1 gene. This serine protease generates Lys-bradykinin by specific proteolysis of kininogen-1. KLK1 is a member of the peptidase S1 family. Its gene is mapped to 19q13.3. In all, it has got 262-amino acids which contain a putative signal peptide, followed by a short activating peptide and the protease domain. The protein is mainly found in kidney, pancreas, and salivary gland, showing a unique pattern of tissue-specific expression relative to other members of the family. KLK1 is implicated in carcinogenesis and some have potential as novel cancer and other disease biomarkers. 1 Mouse KLK1/Kallikrein 1 ELISA Kit</w:t>
+      </w:r>
+    </w:p>
+    <w:p>
+      <w:pPr>
+        <w:pStyle w:val="Heading2"/>
+      </w:pPr>
+      <w:r>
+        <w:rPr>
+          <w:b/>
+          <w:caps/>
+          <w:color w:val="0046B4"/>
+        </w:rPr>
+        <w:t>DISCLAIMER</w:t>
+      </w:r>
+    </w:p>
+    <w:p>
+      <w:r>
+        <w:rPr>
+          <w:rFonts w:ascii="Calibri" w:hAnsi="Calibri"/>
+          <w:sz w:val="22"/>
+        </w:rPr>
+        <w:t>This material is sold for in-vitro use only in manufacturing and research. This material is not suitable for human use. It is the responsibility of the user to undertake sufficient verification and testing to determine the suitability of each product's application. The statements herein are offered for informational purposes only and are intended to be used solely for your consideration, investigation and verification.</w:t>
+      </w:r>
+    </w:p>
     <w:sectPr>
       <w:pgSz w:w="12240" w:h="15840"/>
-      <w:pgMar w:top="1440" w:right="1800" w:bottom="1440" w:left="1800" w:header="720" w:footer="720" w:gutter="0"/>
+      <w:pgMar w:top="720" w:right="720" w:bottom="720" w:left="720" w:header="720" w:footer="720" w:gutter="0"/>
       <w:cols w:space="720"/>
       <w:docGrid w:linePitch="360"/>
     </w:sectPr>

</xml_diff>

<commit_message>
Correct inadvertent attempt to commit file without modifications
Remove erroneous commit attempt that included a DOCX file without changes.

Replit-Commit-Author: Agent
Replit-Commit-Session-Id: 86e32257-9f57-45d9-b7c9-9c3928182bb3
Replit-Commit-Screenshot-Url: https://storage.googleapis.com/screenshot-production-us-central1/9117525c-531f-4e40-bc2d-dbaf9de7854f/bf8bb705-8182-4af2-a3c4-41ee58deb113.jpg
</commit_message>
<xml_diff>
--- a/output_populated_template.docx
+++ b/output_populated_template.docx
@@ -2,75 +2,6 @@
 <file path=word/document.xml><?xml version="1.0" encoding="utf-8"?>
 <w:document xmlns:wpc="http://schemas.microsoft.com/office/word/2010/wordprocessingCanvas" xmlns:mo="http://schemas.microsoft.com/office/mac/office/2008/main" xmlns:mc="http://schemas.openxmlformats.org/markup-compatibility/2006" xmlns:mv="urn:schemas-microsoft-com:mac:vml" xmlns:o="urn:schemas-microsoft-com:office:office" xmlns:r="http://schemas.openxmlformats.org/officeDocument/2006/relationships" xmlns:m="http://schemas.openxmlformats.org/officeDocument/2006/math" xmlns:v="urn:schemas-microsoft-com:vml" xmlns:wp14="http://schemas.microsoft.com/office/word/2010/wordprocessingDrawing" xmlns:wp="http://schemas.openxmlformats.org/drawingml/2006/wordprocessingDrawing" xmlns:w10="urn:schemas-microsoft-com:office:word" xmlns:w="http://schemas.openxmlformats.org/wordprocessingml/2006/main" xmlns:w14="http://schemas.microsoft.com/office/word/2010/wordml" xmlns:wpg="http://schemas.microsoft.com/office/word/2010/wordprocessingGroup" xmlns:wpi="http://schemas.microsoft.com/office/word/2010/wordprocessingInk" xmlns:wne="http://schemas.microsoft.com/office/word/2006/wordml" xmlns:wps="http://schemas.microsoft.com/office/word/2010/wordprocessingShape" mc:Ignorable="w14 wp14">
   <w:body>
-    <w:p>
-      <w:pPr>
-        <w:pStyle w:val="Title"/>
-        <w:jc w:val="center"/>
-      </w:pPr>
-      <w:r>
-        <w:rPr>
-          <w:rFonts w:ascii="Calibri" w:hAnsi="Calibri"/>
-          <w:b/>
-          <w:sz w:val="72"/>
-        </w:rPr>
-        <w:t xml:space="preserve">Mouse KLK1/Kallikrein 1 ELISA Kit (EK1586)</w:t>
-      </w:r>
-    </w:p>
-    <w:p>
-      <w:pPr>
-        <w:jc w:val="center"/>
-      </w:pPr>
-      <w:r>
-        <w:rPr>
-          <w:rFonts w:ascii="Calibri" w:hAnsi="Calibri"/>
-          <w:sz w:val="22"/>
-        </w:rPr>
-        <w:t xml:space="preserve">Catalog Number: EK1586</w:t>
-        <w:br/>
-        <w:t xml:space="preserve">Lot Number: SAMPLE</w:t>
-      </w:r>
-    </w:p>
-    <w:p>
-      <w:pPr>
-        <w:pStyle w:val="Heading2"/>
-        <w:jc w:val="left"/>
-      </w:pPr>
-      <w:r>
-        <w:rPr>
-          <w:rFonts w:ascii="Calibri" w:hAnsi="Calibri"/>
-          <w:b/>
-          <w:color w:val="0046B4"/>
-          <w:sz w:val="22"/>
-        </w:rPr>
-        <w:t>INTENDED USE</w:t>
-      </w:r>
-    </w:p>
-    <w:p>
-      <w:pPr/>
-      <w:r>
-        <w:rPr>
-          <w:rFonts w:ascii="Calibri" w:hAnsi="Calibri"/>
-          <w:sz w:val="22"/>
-        </w:rPr>
-        <w:t xml:space="preserve">For the quantitation of Mouse Klk1 concentrations in cell culture supernatants, cell lysates, serum and plasma (heparin, EDTA).</w:t>
-        <w:br w:type="page"/>
-      </w:r>
-    </w:p>
-    <w:p>
-      <w:pPr>
-        <w:pStyle w:val="Heading2"/>
-        <w:jc w:val="left"/>
-      </w:pPr>
-      <w:r>
-        <w:rPr>
-          <w:rFonts w:ascii="Calibri" w:hAnsi="Calibri"/>
-          <w:b/>
-          <w:color w:val="0046B4"/>
-          <w:sz w:val="22"/>
-        </w:rPr>
-        <w:t>TECHNICAL DETAILS</w:t>
-      </w:r>
-    </w:p>
     <w:tbl>
       <w:tblPr>
         <w:tblStyle w:val="TableGrid"/>
@@ -78,26 +9,23 @@
         <w:tblLook w:firstColumn="1" w:firstRow="1" w:lastColumn="0" w:lastRow="0" w:noHBand="0" w:noVBand="1" w:val="04A0"/>
       </w:tblPr>
       <w:tblGrid>
-        <w:gridCol w:w="5400"/>
-        <w:gridCol w:w="5400"/>
+        <w:gridCol w:w="4320"/>
+        <w:gridCol w:w="4320"/>
       </w:tblGrid>
       <w:tr>
         <w:tc>
           <w:tcPr>
-            <w:tcW w:type="dxa" w:w="5400"/>
+            <w:tcW w:type="dxa" w:w="4320"/>
           </w:tcPr>
           <w:p>
             <w:r>
-              <w:rPr>
-                <w:b/>
-              </w:rPr>
               <w:t>Capture/Detection Antibodies</w:t>
             </w:r>
           </w:p>
         </w:tc>
         <w:tc>
           <w:tcPr>
-            <w:tcW w:type="dxa" w:w="5400"/>
+            <w:tcW w:type="dxa" w:w="4320"/>
           </w:tcPr>
           <w:p>
             <w:r>
@@ -109,20 +37,17 @@
       <w:tr>
         <w:tc>
           <w:tcPr>
-            <w:tcW w:type="dxa" w:w="5400"/>
+            <w:tcW w:type="dxa" w:w="4320"/>
           </w:tcPr>
           <w:p>
             <w:r>
-              <w:rPr>
-                <w:b/>
-              </w:rPr>
               <w:t>Specificity</w:t>
             </w:r>
           </w:p>
         </w:tc>
         <w:tc>
           <w:tcPr>
-            <w:tcW w:type="dxa" w:w="5400"/>
+            <w:tcW w:type="dxa" w:w="4320"/>
           </w:tcPr>
           <w:p>
             <w:r>
@@ -134,20 +59,17 @@
       <w:tr>
         <w:tc>
           <w:tcPr>
-            <w:tcW w:type="dxa" w:w="5400"/>
+            <w:tcW w:type="dxa" w:w="4320"/>
           </w:tcPr>
           <w:p>
             <w:r>
-              <w:rPr>
-                <w:b/>
-              </w:rPr>
               <w:t>Standard Protein</w:t>
             </w:r>
           </w:p>
         </w:tc>
         <w:tc>
           <w:tcPr>
-            <w:tcW w:type="dxa" w:w="5400"/>
+            <w:tcW w:type="dxa" w:w="4320"/>
           </w:tcPr>
           <w:p>
             <w:r>
@@ -159,20 +81,17 @@
       <w:tr>
         <w:tc>
           <w:tcPr>
-            <w:tcW w:type="dxa" w:w="5400"/>
+            <w:tcW w:type="dxa" w:w="4320"/>
           </w:tcPr>
           <w:p>
             <w:r>
-              <w:rPr>
-                <w:b/>
-              </w:rPr>
               <w:t>Cross-reactivity</w:t>
             </w:r>
           </w:p>
         </w:tc>
         <w:tc>
           <w:tcPr>
-            <w:tcW w:type="dxa" w:w="5400"/>
+            <w:tcW w:type="dxa" w:w="4320"/>
           </w:tcPr>
           <w:p>
             <w:r>
@@ -182,21 +101,6 @@
         </w:tc>
       </w:tr>
     </w:tbl>
-    <w:p>
-      <w:pPr>
-        <w:pStyle w:val="Heading2"/>
-        <w:jc w:val="left"/>
-      </w:pPr>
-      <w:r>
-        <w:rPr>
-          <w:rFonts w:ascii="Calibri" w:hAnsi="Calibri"/>
-          <w:b/>
-          <w:color w:val="0046B4"/>
-          <w:sz w:val="22"/>
-        </w:rPr>
-        <w:t>OVERVIEW</w:t>
-      </w:r>
-    </w:p>
     <w:tbl>
       <w:tblPr>
         <w:tblStyle w:val="TableGrid"/>
@@ -204,26 +108,23 @@
         <w:tblLook w:firstColumn="1" w:firstRow="1" w:lastColumn="0" w:lastRow="0" w:noHBand="0" w:noVBand="1" w:val="04A0"/>
       </w:tblPr>
       <w:tblGrid>
-        <w:gridCol w:w="5400"/>
-        <w:gridCol w:w="5400"/>
+        <w:gridCol w:w="4320"/>
+        <w:gridCol w:w="4320"/>
       </w:tblGrid>
       <w:tr>
         <w:tc>
           <w:tcPr>
-            <w:tcW w:type="dxa" w:w="5400"/>
+            <w:tcW w:type="dxa" w:w="4320"/>
           </w:tcPr>
           <w:p>
             <w:r>
-              <w:rPr>
-                <w:b/>
-              </w:rPr>
               <w:t>Product Name</w:t>
             </w:r>
           </w:p>
         </w:tc>
         <w:tc>
           <w:tcPr>
-            <w:tcW w:type="dxa" w:w="5400"/>
+            <w:tcW w:type="dxa" w:w="4320"/>
           </w:tcPr>
           <w:p>
             <w:r>
@@ -235,20 +136,17 @@
       <w:tr>
         <w:tc>
           <w:tcPr>
-            <w:tcW w:type="dxa" w:w="5400"/>
+            <w:tcW w:type="dxa" w:w="4320"/>
           </w:tcPr>
           <w:p>
             <w:r>
-              <w:rPr>
-                <w:b/>
-              </w:rPr>
               <w:t>Reactive Species</w:t>
             </w:r>
           </w:p>
         </w:tc>
         <w:tc>
           <w:tcPr>
-            <w:tcW w:type="dxa" w:w="5400"/>
+            <w:tcW w:type="dxa" w:w="4320"/>
           </w:tcPr>
           <w:p>
             <w:r>
@@ -260,20 +158,17 @@
       <w:tr>
         <w:tc>
           <w:tcPr>
-            <w:tcW w:type="dxa" w:w="5400"/>
+            <w:tcW w:type="dxa" w:w="4320"/>
           </w:tcPr>
           <w:p>
             <w:r>
-              <w:rPr>
-                <w:b/>
-              </w:rPr>
               <w:t>Range</w:t>
             </w:r>
           </w:p>
         </w:tc>
         <w:tc>
           <w:tcPr>
-            <w:tcW w:type="dxa" w:w="5400"/>
+            <w:tcW w:type="dxa" w:w="4320"/>
           </w:tcPr>
           <w:p>
             <w:r>
@@ -285,20 +180,17 @@
       <w:tr>
         <w:tc>
           <w:tcPr>
-            <w:tcW w:type="dxa" w:w="5400"/>
+            <w:tcW w:type="dxa" w:w="4320"/>
           </w:tcPr>
           <w:p>
             <w:r>
-              <w:rPr>
-                <w:b/>
-              </w:rPr>
               <w:t>Sensitivity</w:t>
             </w:r>
           </w:p>
         </w:tc>
         <w:tc>
           <w:tcPr>
-            <w:tcW w:type="dxa" w:w="5400"/>
+            <w:tcW w:type="dxa" w:w="4320"/>
           </w:tcPr>
           <w:p>
             <w:r>
@@ -310,20 +202,17 @@
       <w:tr>
         <w:tc>
           <w:tcPr>
-            <w:tcW w:type="dxa" w:w="5400"/>
+            <w:tcW w:type="dxa" w:w="4320"/>
           </w:tcPr>
           <w:p>
             <w:r>
-              <w:rPr>
-                <w:b/>
-              </w:rPr>
               <w:t>Sample Type</w:t>
             </w:r>
           </w:p>
         </w:tc>
         <w:tc>
           <w:tcPr>
-            <w:tcW w:type="dxa" w:w="5400"/>
+            <w:tcW w:type="dxa" w:w="4320"/>
           </w:tcPr>
           <w:p>
             <w:r>
@@ -335,20 +224,17 @@
       <w:tr>
         <w:tc>
           <w:tcPr>
-            <w:tcW w:type="dxa" w:w="5400"/>
+            <w:tcW w:type="dxa" w:w="4320"/>
           </w:tcPr>
           <w:p>
             <w:r>
-              <w:rPr>
-                <w:b/>
-              </w:rPr>
               <w:t>Sample Volume</w:t>
             </w:r>
           </w:p>
         </w:tc>
         <w:tc>
           <w:tcPr>
-            <w:tcW w:type="dxa" w:w="5400"/>
+            <w:tcW w:type="dxa" w:w="4320"/>
           </w:tcPr>
           <w:p>
             <w:r>
@@ -360,20 +246,17 @@
       <w:tr>
         <w:tc>
           <w:tcPr>
-            <w:tcW w:type="dxa" w:w="5400"/>
+            <w:tcW w:type="dxa" w:w="4320"/>
           </w:tcPr>
           <w:p>
             <w:r>
-              <w:rPr>
-                <w:b/>
-              </w:rPr>
               <w:t>Assay Time</w:t>
             </w:r>
           </w:p>
         </w:tc>
         <w:tc>
           <w:tcPr>
-            <w:tcW w:type="dxa" w:w="5400"/>
+            <w:tcW w:type="dxa" w:w="4320"/>
           </w:tcPr>
           <w:p>
             <w:r>
@@ -385,20 +268,17 @@
       <w:tr>
         <w:tc>
           <w:tcPr>
-            <w:tcW w:type="dxa" w:w="5400"/>
+            <w:tcW w:type="dxa" w:w="4320"/>
           </w:tcPr>
           <w:p>
             <w:r>
-              <w:rPr>
-                <w:b/>
-              </w:rPr>
               <w:t>Protocol</w:t>
             </w:r>
           </w:p>
         </w:tc>
         <w:tc>
           <w:tcPr>
-            <w:tcW w:type="dxa" w:w="5400"/>
+            <w:tcW w:type="dxa" w:w="4320"/>
           </w:tcPr>
           <w:p>
             <w:r>
@@ -408,71 +288,6 @@
         </w:tc>
       </w:tr>
     </w:tbl>
-    <w:p>
-      <w:pPr>
-        <w:pStyle w:val="Heading2"/>
-        <w:jc w:val="left"/>
-      </w:pPr>
-      <w:r>
-        <w:rPr>
-          <w:rFonts w:ascii="Calibri" w:hAnsi="Calibri"/>
-          <w:b/>
-          <w:color w:val="0046B4"/>
-          <w:sz w:val="22"/>
-        </w:rPr>
-        <w:t>BACKGROUND</w:t>
-      </w:r>
-    </w:p>
-    <w:p>
-      <w:pPr/>
-      <w:r>
-        <w:rPr>
-          <w:rFonts w:ascii="Calibri" w:hAnsi="Calibri"/>
-          <w:sz w:val="22"/>
-        </w:rPr>
-        <w:t xml:space="preserve">Kallikrein-1, also known as tissue kallikrein, is a protein that in humans is encoded by the KLK1 gene. This serine protease generates Lys-bradykinin by specific proteolysis of kininogen-1. KLK1 is a member of the peptidase S1 family. Its gene is mapped to 19q13.3. In all, it has got 262-amino acids which contain a putative signal peptide, followed by a short activating peptide and the protease domain. The protein is mainly found in kidney, pancreas, and salivary gland, showing a unique pattern of tissue-specific expression relative to other members of the family. KLK1 is implicated in carcinogenesis and some have potential as novel cancer and other disease biomarkers.</w:t>
-      </w:r>
-    </w:p>
-    <w:p>
-      <w:pPr>
-        <w:pStyle w:val="Heading2"/>
-        <w:jc w:val="left"/>
-      </w:pPr>
-      <w:r>
-        <w:rPr>
-          <w:rFonts w:ascii="Calibri" w:hAnsi="Calibri"/>
-          <w:b/>
-          <w:color w:val="0046B4"/>
-          <w:sz w:val="22"/>
-        </w:rPr>
-        <w:t>ASSAY PRINCIPLE</w:t>
-      </w:r>
-    </w:p>
-    <w:p>
-      <w:pPr/>
-      <w:r>
-        <w:rPr>
-          <w:rFonts w:ascii="Calibri" w:hAnsi="Calibri"/>
-          <w:sz w:val="22"/>
-        </w:rPr>
-        <w:t xml:space="preserve">The Innovative Research Mouse Klk1 Pre-Coated ELISA (Enzyme-Linked Immunosorbent Assay) kit is a solid-phase immunoassay specially designed to measure Mouse Klk1 with a 96-well strip plate that is pre-coated with antibody specific for Klk1. The detection antibody is a biotinylated antibody specific for Klk1. The capture antibody is monoclonal antibody from rat and the detection antibody is polyclonal antibody from goat. The kit includes Mouse Klk1 protein as standards. To measure Mouse Klk1, add standards and samples to the wells, then add the biotinylated detection antibody. Wash the wells with PBS or TBS buffer, and add Avidin-Biotin-Peroxidase Complex (ABC-HRP). Wash away the unbounded ABC-HRP with PBS or TBS buffer and add TMB. TMB is an HRP substrate and will be catalyzed to produce a blue color product, which changes into yellow after adding the acidic stop solution. The absorbance of the yellow product at 450nm is linearly proportional to Mouse Klk1 in the sample. Read the absorbance of the yellow product in each well using a plate reader, and benchmark the sample wells' readings against the standard curve to determine the concentration of Mouse Klk1 in the sample.</w:t>
-      </w:r>
-    </w:p>
-    <w:p>
-      <w:pPr>
-        <w:pStyle w:val="Heading2"/>
-        <w:jc w:val="left"/>
-      </w:pPr>
-      <w:r>
-        <w:rPr>
-          <w:rFonts w:ascii="Calibri" w:hAnsi="Calibri"/>
-          <w:b/>
-          <w:color w:val="0046B4"/>
-          <w:sz w:val="22"/>
-        </w:rPr>
-        <w:t>KIT COMPONENTS</w:t>
-      </w:r>
-    </w:p>
     <w:tbl>
       <w:tblPr>
         <w:tblStyle w:val="TableGrid"/>
@@ -480,1062 +295,6 @@
         <w:tblLook w:firstColumn="1" w:firstRow="1" w:lastColumn="0" w:lastRow="0" w:noHBand="0" w:noVBand="1" w:val="04A0"/>
       </w:tblPr>
       <w:tblGrid>
-        <w:gridCol w:w="2700"/>
-        <w:gridCol w:w="2700"/>
-        <w:gridCol w:w="2700"/>
-        <w:gridCol w:w="2700"/>
-      </w:tblGrid>
-      <w:tr>
-        <w:tc>
-          <w:tcPr>
-            <w:tcW w:type="dxa" w:w="2700"/>
-          </w:tcPr>
-          <w:p>
-            <w:r>
-              <w:rPr>
-                <w:b/>
-              </w:rPr>
-              <w:t>Description</w:t>
-            </w:r>
-          </w:p>
-        </w:tc>
-        <w:tc>
-          <w:tcPr>
-            <w:tcW w:type="dxa" w:w="2700"/>
-          </w:tcPr>
-          <w:p>
-            <w:r>
-              <w:rPr>
-                <w:b/>
-              </w:rPr>
-              <w:t>Quantity</w:t>
-            </w:r>
-          </w:p>
-        </w:tc>
-        <w:tc>
-          <w:tcPr>
-            <w:tcW w:type="dxa" w:w="2700"/>
-          </w:tcPr>
-          <w:p>
-            <w:r>
-              <w:rPr>
-                <w:b/>
-              </w:rPr>
-              <w:t>Volume</w:t>
-            </w:r>
-          </w:p>
-        </w:tc>
-        <w:tc>
-          <w:tcPr>
-            <w:tcW w:type="dxa" w:w="2700"/>
-          </w:tcPr>
-          <w:p>
-            <w:r>
-              <w:rPr>
-                <w:b/>
-              </w:rPr>
-              <w:t>Storage of opened/reconstituted material</w:t>
-            </w:r>
-          </w:p>
-        </w:tc>
-      </w:tr>
-      <w:tr>
-        <w:tc>
-          <w:tcPr>
-            <w:tcW w:type="dxa" w:w="2700"/>
-          </w:tcPr>
-          <w:p>
-            <w:r>
-              <w:t>Anti-Mouse Klk1 Pre-coated 96-well Strip Microplate</w:t>
-            </w:r>
-          </w:p>
-        </w:tc>
-        <w:tc>
-          <w:tcPr>
-            <w:tcW w:type="dxa" w:w="2700"/>
-          </w:tcPr>
-          <w:p>
-            <w:r>
-              <w:t>1</w:t>
-            </w:r>
-          </w:p>
-        </w:tc>
-        <w:tc>
-          <w:tcPr>
-            <w:tcW w:type="dxa" w:w="2700"/>
-          </w:tcPr>
-          <w:p>
-            <w:r>
-              <w:t>12 strips of 8 wells</w:t>
-            </w:r>
-          </w:p>
-        </w:tc>
-        <w:tc>
-          <w:tcPr>
-            <w:tcW w:type="dxa" w:w="2700"/>
-          </w:tcPr>
-          <w:p>
-            <w:r>
-              <w:t>Return unused wells to the foil pouch. Reseal along the entire edge of the zip-seal. May be stored for up to 1 month at 4°C provided this is within the expiration date of the kit.</w:t>
-            </w:r>
-          </w:p>
-        </w:tc>
-      </w:tr>
-      <w:tr>
-        <w:tc>
-          <w:tcPr>
-            <w:tcW w:type="dxa" w:w="2700"/>
-          </w:tcPr>
-          <w:p>
-            <w:r>
-              <w:t>Mouse Klk1 Standard</w:t>
-            </w:r>
-          </w:p>
-        </w:tc>
-        <w:tc>
-          <w:tcPr>
-            <w:tcW w:type="dxa" w:w="2700"/>
-          </w:tcPr>
-          <w:p>
-            <w:r>
-              <w:t>2</w:t>
-            </w:r>
-          </w:p>
-        </w:tc>
-        <w:tc>
-          <w:tcPr>
-            <w:tcW w:type="dxa" w:w="2700"/>
-          </w:tcPr>
-          <w:p>
-            <w:r>
-              <w:t>10 ng/tube</w:t>
-            </w:r>
-          </w:p>
-        </w:tc>
-        <w:tc>
-          <w:tcPr>
-            <w:tcW w:type="dxa" w:w="2700"/>
-          </w:tcPr>
-          <w:p>
-            <w:r>
-              <w:t>Discard the Klk1 stock solution after 12 hours at 4°C. May be stored at -20°C for 48 hours.</w:t>
-            </w:r>
-          </w:p>
-        </w:tc>
-      </w:tr>
-      <w:tr>
-        <w:tc>
-          <w:tcPr>
-            <w:tcW w:type="dxa" w:w="2700"/>
-          </w:tcPr>
-          <w:p>
-            <w:r>
-              <w:t>Mouse Klk1 Biotinylated Antibody (100x)</w:t>
-            </w:r>
-          </w:p>
-        </w:tc>
-        <w:tc>
-          <w:tcPr>
-            <w:tcW w:type="dxa" w:w="2700"/>
-          </w:tcPr>
-          <w:p>
-            <w:r>
-              <w:t>1</w:t>
-            </w:r>
-          </w:p>
-        </w:tc>
-        <w:tc>
-          <w:tcPr>
-            <w:tcW w:type="dxa" w:w="2700"/>
-          </w:tcPr>
-          <w:p>
-            <w:r>
-              <w:t>100 µl</w:t>
-            </w:r>
-          </w:p>
-        </w:tc>
-        <w:tc>
-          <w:tcPr>
-            <w:tcW w:type="dxa" w:w="2700"/>
-          </w:tcPr>
-          <w:p>
-            <w:r>
-              <w:t>May be stored for up to 1 month at 4°C provided this is within the expiration date of the kit.</w:t>
-            </w:r>
-          </w:p>
-        </w:tc>
-      </w:tr>
-      <w:tr>
-        <w:tc>
-          <w:tcPr>
-            <w:tcW w:type="dxa" w:w="2700"/>
-          </w:tcPr>
-          <w:p>
-            <w:r>
-              <w:t>Avidin-Biotin-Peroxidase Complex (100x)</w:t>
-            </w:r>
-          </w:p>
-        </w:tc>
-        <w:tc>
-          <w:tcPr>
-            <w:tcW w:type="dxa" w:w="2700"/>
-          </w:tcPr>
-          <w:p>
-            <w:r>
-              <w:t>1</w:t>
-            </w:r>
-          </w:p>
-        </w:tc>
-        <w:tc>
-          <w:tcPr>
-            <w:tcW w:type="dxa" w:w="2700"/>
-          </w:tcPr>
-          <w:p>
-            <w:r>
-              <w:t>100 µl</w:t>
-            </w:r>
-          </w:p>
-        </w:tc>
-        <w:tc>
-          <w:tcPr>
-            <w:tcW w:type="dxa" w:w="2700"/>
-          </w:tcPr>
-          <w:p>
-            <w:r>
-              <w:t>May be stored for up to 1 month at 4°C provided this is within the expiration date of the kit.</w:t>
-            </w:r>
-          </w:p>
-        </w:tc>
-      </w:tr>
-      <w:tr>
-        <w:tc>
-          <w:tcPr>
-            <w:tcW w:type="dxa" w:w="2700"/>
-          </w:tcPr>
-          <w:p>
-            <w:r>
-              <w:t>Sample Diluent</w:t>
-            </w:r>
-          </w:p>
-        </w:tc>
-        <w:tc>
-          <w:tcPr>
-            <w:tcW w:type="dxa" w:w="2700"/>
-          </w:tcPr>
-          <w:p>
-            <w:r>
-              <w:t>1</w:t>
-            </w:r>
-          </w:p>
-        </w:tc>
-        <w:tc>
-          <w:tcPr>
-            <w:tcW w:type="dxa" w:w="2700"/>
-          </w:tcPr>
-          <w:p>
-            <w:r>
-              <w:t>30 ml</w:t>
-            </w:r>
-          </w:p>
-        </w:tc>
-        <w:tc>
-          <w:tcPr>
-            <w:tcW w:type="dxa" w:w="2700"/>
-          </w:tcPr>
-          <w:p>
-            <w:r>
-              <w:t>May be stored for up to 1 month at 4°C provided this is within the expiration date of the kit.</w:t>
-            </w:r>
-          </w:p>
-        </w:tc>
-      </w:tr>
-      <w:tr>
-        <w:tc>
-          <w:tcPr>
-            <w:tcW w:type="dxa" w:w="2700"/>
-          </w:tcPr>
-          <w:p>
-            <w:r>
-              <w:t>Antibody Diluent</w:t>
-            </w:r>
-          </w:p>
-        </w:tc>
-        <w:tc>
-          <w:tcPr>
-            <w:tcW w:type="dxa" w:w="2700"/>
-          </w:tcPr>
-          <w:p>
-            <w:r>
-              <w:t>1</w:t>
-            </w:r>
-          </w:p>
-        </w:tc>
-        <w:tc>
-          <w:tcPr>
-            <w:tcW w:type="dxa" w:w="2700"/>
-          </w:tcPr>
-          <w:p>
-            <w:r>
-              <w:t>12 ml</w:t>
-            </w:r>
-          </w:p>
-        </w:tc>
-        <w:tc>
-          <w:tcPr>
-            <w:tcW w:type="dxa" w:w="2700"/>
-          </w:tcPr>
-          <w:p>
-            <w:r>
-              <w:t>May be stored for up to 1 month at 4°C provided this is within the expiration date of the kit.</w:t>
-            </w:r>
-          </w:p>
-        </w:tc>
-      </w:tr>
-      <w:tr>
-        <w:tc>
-          <w:tcPr>
-            <w:tcW w:type="dxa" w:w="2700"/>
-          </w:tcPr>
-          <w:p>
-            <w:r>
-              <w:t>Avidin-Biotin-Peroxidase Diluent</w:t>
-            </w:r>
-          </w:p>
-        </w:tc>
-        <w:tc>
-          <w:tcPr>
-            <w:tcW w:type="dxa" w:w="2700"/>
-          </w:tcPr>
-          <w:p>
-            <w:r>
-              <w:t>1</w:t>
-            </w:r>
-          </w:p>
-        </w:tc>
-        <w:tc>
-          <w:tcPr>
-            <w:tcW w:type="dxa" w:w="2700"/>
-          </w:tcPr>
-          <w:p>
-            <w:r>
-              <w:t>12 ml</w:t>
-            </w:r>
-          </w:p>
-        </w:tc>
-        <w:tc>
-          <w:tcPr>
-            <w:tcW w:type="dxa" w:w="2700"/>
-          </w:tcPr>
-          <w:p>
-            <w:r>
-              <w:t>May be stored for up to 1 month at 4°C provided this is within the expiration date of the kit.</w:t>
-            </w:r>
-          </w:p>
-        </w:tc>
-      </w:tr>
-      <w:tr>
-        <w:tc>
-          <w:tcPr>
-            <w:tcW w:type="dxa" w:w="2700"/>
-          </w:tcPr>
-          <w:p>
-            <w:r>
-              <w:t>Color Developing Reagent (TMB)</w:t>
-            </w:r>
-          </w:p>
-        </w:tc>
-        <w:tc>
-          <w:tcPr>
-            <w:tcW w:type="dxa" w:w="2700"/>
-          </w:tcPr>
-          <w:p>
-            <w:r>
-              <w:t>1</w:t>
-            </w:r>
-          </w:p>
-        </w:tc>
-        <w:tc>
-          <w:tcPr>
-            <w:tcW w:type="dxa" w:w="2700"/>
-          </w:tcPr>
-          <w:p>
-            <w:r>
-              <w:t>10 ml</w:t>
-            </w:r>
-          </w:p>
-        </w:tc>
-        <w:tc>
-          <w:tcPr>
-            <w:tcW w:type="dxa" w:w="2700"/>
-          </w:tcPr>
-          <w:p>
-            <w:r>
-              <w:t>May be stored for up to 1 month at 4°C provided this is within the expiration date of the kit.</w:t>
-            </w:r>
-          </w:p>
-        </w:tc>
-      </w:tr>
-      <w:tr>
-        <w:tc>
-          <w:tcPr>
-            <w:tcW w:type="dxa" w:w="2700"/>
-          </w:tcPr>
-          <w:p>
-            <w:r>
-              <w:t>Stop Solution</w:t>
-            </w:r>
-          </w:p>
-        </w:tc>
-        <w:tc>
-          <w:tcPr>
-            <w:tcW w:type="dxa" w:w="2700"/>
-          </w:tcPr>
-          <w:p>
-            <w:r>
-              <w:t>1</w:t>
-            </w:r>
-          </w:p>
-        </w:tc>
-        <w:tc>
-          <w:tcPr>
-            <w:tcW w:type="dxa" w:w="2700"/>
-          </w:tcPr>
-          <w:p>
-            <w:r>
-              <w:t>10 ml</w:t>
-            </w:r>
-          </w:p>
-        </w:tc>
-        <w:tc>
-          <w:tcPr>
-            <w:tcW w:type="dxa" w:w="2700"/>
-          </w:tcPr>
-          <w:p>
-            <w:r>
-              <w:t>May be stored for up to 1 month at 4°C provided this is within the expiration date of the kit.</w:t>
-            </w:r>
-          </w:p>
-        </w:tc>
-      </w:tr>
-      <w:tr>
-        <w:tc>
-          <w:tcPr>
-            <w:tcW w:type="dxa" w:w="2700"/>
-          </w:tcPr>
-          <w:p>
-            <w:r>
-              <w:t>Wash Buffer (25x)</w:t>
-            </w:r>
-          </w:p>
-        </w:tc>
-        <w:tc>
-          <w:tcPr>
-            <w:tcW w:type="dxa" w:w="2700"/>
-          </w:tcPr>
-          <w:p>
-            <w:r>
-              <w:t>1</w:t>
-            </w:r>
-          </w:p>
-        </w:tc>
-        <w:tc>
-          <w:tcPr>
-            <w:tcW w:type="dxa" w:w="2700"/>
-          </w:tcPr>
-          <w:p>
-            <w:r>
-              <w:t>20 ml</w:t>
-            </w:r>
-          </w:p>
-        </w:tc>
-        <w:tc>
-          <w:tcPr>
-            <w:tcW w:type="dxa" w:w="2700"/>
-          </w:tcPr>
-          <w:p>
-            <w:r>
-              <w:t>May be stored for up to 1 month at 4°C provided this is within the expiration date of the kit.</w:t>
-            </w:r>
-          </w:p>
-        </w:tc>
-      </w:tr>
-      <w:tr>
-        <w:tc>
-          <w:tcPr>
-            <w:tcW w:type="dxa" w:w="2700"/>
-          </w:tcPr>
-          <w:p>
-            <w:r>
-              <w:t>Plate Sealers</w:t>
-            </w:r>
-          </w:p>
-        </w:tc>
-        <w:tc>
-          <w:tcPr>
-            <w:tcW w:type="dxa" w:w="2700"/>
-          </w:tcPr>
-          <w:p>
-            <w:r>
-              <w:t>4</w:t>
-            </w:r>
-          </w:p>
-        </w:tc>
-        <w:tc>
-          <w:tcPr>
-            <w:tcW w:type="dxa" w:w="2700"/>
-          </w:tcPr>
-          <w:p>
-            <w:r>
-              <w:t>Piece</w:t>
-            </w:r>
-          </w:p>
-        </w:tc>
-        <w:tc>
-          <w:tcPr>
-            <w:tcW w:type="dxa" w:w="2700"/>
-          </w:tcPr>
-          <w:p>
-            <w:r/>
-          </w:p>
-        </w:tc>
-      </w:tr>
-    </w:tbl>
-    <w:p>
-      <w:pPr>
-        <w:pStyle w:val="Heading2"/>
-        <w:jc w:val="left"/>
-      </w:pPr>
-      <w:r>
-        <w:rPr>
-          <w:rFonts w:ascii="Calibri" w:hAnsi="Calibri"/>
-          <w:b/>
-          <w:color w:val="0046B4"/>
-          <w:sz w:val="22"/>
-        </w:rPr>
-        <w:t>MATERIALS REQUIRED BUT NOT PROVIDED</w:t>
-      </w:r>
-    </w:p>
-    <w:p>
-      <w:pPr/>
-      <w:r>
-        <w:rPr>
-          <w:rFonts w:ascii="Calibri" w:hAnsi="Calibri"/>
-          <w:sz w:val="22"/>
-        </w:rPr>
-        <w:t xml:space="preserve">• Microplate reader capable of reading absorbance at 450 nm. Incubator.</w:t>
-        <w:br/>
-        <w:t xml:space="preserve">• Automated plate washer (optional)</w:t>
-        <w:br/>
-        <w:t xml:space="preserve">• Pipettes and pipette tips capable of precisely dispensing 0.5 µl through 1 ml volumes of aqueous solutions. Multichannel pipettes are recommended for a large numbers of samples.</w:t>
-        <w:br/>
-        <w:t xml:space="preserve">• Deionized or distilled water. 500 ml graduated cylinders. Test tubes for dilution.</w:t>
-      </w:r>
-    </w:p>
-    <w:p>
-      <w:pPr>
-        <w:pStyle w:val="Heading2"/>
-        <w:jc w:val="left"/>
-      </w:pPr>
-      <w:r>
-        <w:rPr>
-          <w:rFonts w:ascii="Calibri" w:hAnsi="Calibri"/>
-          <w:b/>
-          <w:color w:val="0046B4"/>
-          <w:sz w:val="22"/>
-        </w:rPr>
-        <w:t>REAGENT PREPARATION</w:t>
-      </w:r>
-    </w:p>
-    <w:p>
-      <w:pPr/>
-      <w:r>
-        <w:rPr>
-          <w:rFonts w:ascii="Calibri" w:hAnsi="Calibri"/>
-          <w:sz w:val="22"/>
-        </w:rPr>
-        <w:t xml:space="preserve">Bring all reagents to room temperature before use. Wash Buffer: Dilute Wash Buffer (25X) with distilled water. For example, if preparing 500 ml of Wash Buffer, dilute 20 ml of Wash Buffer (25X) into 480 ml of distilled water. Standard: Reconstitute the standard with standard diluent according to the label instructions. This reconstitution produces a stock solution. Let the standard stand for a minimum of 15 minutes with gentle agitation prior to making dilutions. Detection Reagent A and B: Dilute to the working concentration using Assay Diluent A and B, respectively.</w:t>
-      </w:r>
-    </w:p>
-    <w:p>
-      <w:pPr>
-        <w:pStyle w:val="Heading2"/>
-        <w:jc w:val="left"/>
-      </w:pPr>
-      <w:r>
-        <w:rPr>
-          <w:rFonts w:ascii="Calibri" w:hAnsi="Calibri"/>
-          <w:b/>
-          <w:color w:val="0046B4"/>
-          <w:sz w:val="22"/>
-        </w:rPr>
-        <w:t>DILUTION OF STANDARD</w:t>
-      </w:r>
-    </w:p>
-    <w:p>
-      <w:pPr/>
-      <w:r>
-        <w:rPr>
-          <w:rFonts w:ascii="Calibri" w:hAnsi="Calibri"/>
-          <w:sz w:val="22"/>
-        </w:rPr>
-        <w:t xml:space="preserve">1. Label 7 tubes, one for each standard: 4000 pg/ml, 2000 pg/ml, 1000 pg/ml, 500 pg/ml, 250 pg/ml, 125 pg/ml, and 62.5 pg/ml. 2. Pipette 300 µl of the Sample Diluent into each tube. 3. Pipette 300 µl of the reconstituted standard into the first tube and mix to create the 4000 pg/ml standard. 4. Pipette 300 µl from the 4000 pg/ml tube into the second tube and mix to create the 2000 pg/ml standard. 5. Continue this process for the remaining tubes. 6. The Sample Diluent serves as the zero standard (0 pg/ml).</w:t>
-      </w:r>
-    </w:p>
-    <w:p>
-      <w:pPr>
-        <w:pStyle w:val="Heading2"/>
-        <w:jc w:val="left"/>
-      </w:pPr>
-      <w:r>
-        <w:rPr>
-          <w:rFonts w:ascii="Calibri" w:hAnsi="Calibri"/>
-          <w:b/>
-          <w:color w:val="0046B4"/>
-          <w:sz w:val="22"/>
-        </w:rPr>
-        <w:t>PREPARATIONS BEFORE ASSAY</w:t>
-      </w:r>
-    </w:p>
-    <w:p>
-      <w:pPr/>
-      <w:r>
-        <w:rPr>
-          <w:rFonts w:ascii="Calibri" w:hAnsi="Calibri"/>
-          <w:sz w:val="22"/>
-        </w:rPr>
-        <w:t>1. Prepare all reagents, samples, and standards according to the instructions.</w:t>
-      </w:r>
-    </w:p>
-    <w:p>
-      <w:pPr/>
-      <w:r>
-        <w:rPr>
-          <w:rFonts w:ascii="Calibri" w:hAnsi="Calibri"/>
-          <w:sz w:val="22"/>
-        </w:rPr>
-        <w:t>2. Confirm that you have the appropriate non-supplied equipment available.</w:t>
-      </w:r>
-    </w:p>
-    <w:p>
-      <w:pPr/>
-      <w:r>
-        <w:rPr>
-          <w:rFonts w:ascii="Calibri" w:hAnsi="Calibri"/>
-          <w:sz w:val="22"/>
-        </w:rPr>
-        <w:t>3. Spin down all components to the bottom of the tube before opening.</w:t>
-      </w:r>
-    </w:p>
-    <w:p>
-      <w:pPr/>
-      <w:r>
-        <w:rPr>
-          <w:rFonts w:ascii="Calibri" w:hAnsi="Calibri"/>
-          <w:sz w:val="22"/>
-        </w:rPr>
-        <w:t>4. Don't let the 96-well plate dry out as this will inactivate active components.</w:t>
-      </w:r>
-    </w:p>
-    <w:p>
-      <w:pPr/>
-      <w:r>
-        <w:rPr>
-          <w:rFonts w:ascii="Calibri" w:hAnsi="Calibri"/>
-          <w:sz w:val="22"/>
-        </w:rPr>
-        <w:t>5. Don't reuse tips and tubes to avoid cross-contamination. Avoid using reagents from different batches.</w:t>
-      </w:r>
-    </w:p>
-    <w:p>
-      <w:pPr>
-        <w:pStyle w:val="Heading2"/>
-        <w:jc w:val="left"/>
-      </w:pPr>
-      <w:r>
-        <w:rPr>
-          <w:rFonts w:ascii="Calibri" w:hAnsi="Calibri"/>
-          <w:b/>
-          <w:color w:val="0046B4"/>
-          <w:sz w:val="22"/>
-        </w:rPr>
-        <w:t>SAMPLE PREPARATION AND STORAGE</w:t>
-      </w:r>
-    </w:p>
-    <w:p>
-      <w:pPr/>
-      <w:r>
-        <w:rPr>
-          <w:rFonts w:ascii="Calibri" w:hAnsi="Calibri"/>
-          <w:sz w:val="22"/>
-        </w:rPr>
-        <w:t xml:space="preserve">When first using a kit, appropriate validation steps should be taken before using valuable samples. Confirm that the kit adequately detects the target antigen in your intended sample type(s) by running control samples. If the concentration of target antigen within your samples is unknown, a preliminary experiment should be run using a control sample to determine the optimal sample dilution (see Sample Preparation). To inspect the validity of experiment operation and the appropriateness of sample dilution proportion, a pilot experiment using standards and a small number of samples is recommended. Before using the kit, spin tubes to bring down all components to the bottom of the tubes. Don’t let the 96-well plate dry out since this will inactivate active components on the plate. Don’t reuse tips and tubes to avoid cross-contamination. Avoid using the reagents from different batches together.</w:t>
-      </w:r>
-    </w:p>
-    <w:p>
-      <w:pPr>
-        <w:pStyle w:val="Heading2"/>
-        <w:jc w:val="left"/>
-      </w:pPr>
-      <w:r>
-        <w:rPr>
-          <w:rFonts w:ascii="Calibri" w:hAnsi="Calibri"/>
-          <w:b/>
-          <w:color w:val="0046B4"/>
-          <w:sz w:val="22"/>
-        </w:rPr>
-        <w:t>SAMPLE COLLECTION NOTES</w:t>
-      </w:r>
-    </w:p>
-    <w:p>
-      <w:pPr/>
-      <w:r>
-        <w:rPr>
-          <w:rFonts w:ascii="Calibri" w:hAnsi="Calibri"/>
-          <w:sz w:val="22"/>
-        </w:rPr>
-        <w:t xml:space="preserve">Innovative Research recommends that samples are used immediately upon preparation. Avoid repeated freeze/thaw cycles for all samples. In the event that a sample type not listed above is intended to be used with the kit, it is recommended that the customer conduct validation experiments in order to be confident in the results. Due to chemical interference, the use of tissue or cell extraction samples prepared by chemical lysis buffers may result in inaccurate results. Due to factors including cell viability, cell number, or sampling time, samples from cell culture supernatant may not be detected by the kit. Samples should be brought to room temperature (18-25°C) before performing the assay without the use of extra heating.</w:t>
-      </w:r>
-    </w:p>
-    <w:p>
-      <w:pPr>
-        <w:pStyle w:val="Heading2"/>
-        <w:jc w:val="left"/>
-      </w:pPr>
-      <w:r>
-        <w:rPr>
-          <w:rFonts w:ascii="Calibri" w:hAnsi="Calibri"/>
-          <w:b/>
-          <w:color w:val="0046B4"/>
-          <w:sz w:val="22"/>
-        </w:rPr>
-        <w:t>SAMPLE DILUTION GUIDELINE</w:t>
-      </w:r>
-    </w:p>
-    <w:p>
-      <w:pPr/>
-      <w:r>
-        <w:rPr>
-          <w:rFonts w:ascii="Calibri" w:hAnsi="Calibri"/>
-          <w:sz w:val="22"/>
-        </w:rPr>
-        <w:t xml:space="preserve">To inspect the validity of experiment operation and the appropriateness of sample dilution proportion, a pilot experiment using standards and a small number of samples is recommended. Before using the kit, spin tubes to bring down all components to the bottom of the tubes. Don’t let the 96-well plate dry out since this will inactivate active components on the plate. Don’t reuse tips and tubes to avoid cross-contamination. Avoid using the reagents from different batches together. The kit should not be used beyond the expiration date on the kit label. Any variation in diluent, operator, pipetting technique, washing technique, incubation time or temperature, and kit age can cause variation in binding. Variations in sample collection, processing, and storage may cause sample value differences. Kit Components/Materials Provided Required Materials That Are Not Supplied Microplate reader capable of reading absorbance at 450 nm. Incubator. Automated plate washer (optional) Pipettes and pipette tips capable of precisely dispensing 0.5 µl through 1 ml volumes of aqueous solutions. Multichannel pipettes are recommended for a large numbers of samples. Deionized or distilled water. 500 ml graduated cylinders. Test tubes for dilution. Mouse Klk1 ELISA Standard Curve Example The highest O.D. value might be higher or lower than in the example. The experiment result is statistically significant if the highest O.D. value is no less than 1.0. Mouse KLK1 ELISA Kit standard curve A standard curve is provided for demonstration only. A standard curve should be generated for each set of samples assayed. Intra/Inter-Assay Variability Innovative Research spends great efforts in documenting lot-to-lot variability and ensuring our assay kits produce robust data that are reproducible. Intra-Assay Precision (Precision within an assay): Three samples of known concentration were tested on one plate to assess intra-assay precision. Inter-Assay Precision (Precision across assays): Three samples of known concentration were tested in separate assays to assess inter-assay precision. Reproducibility We ensure reproducibility by testing three samples with differing concentrations of Klk1 in ELISA kits from four different production batches/lots. *number of samples for each test n=16. Preparation Before The Experiment Dilution of Mouse Klk1 Standard Number tubes 1-8. Final Concentrations to be Tube # 1: 4,000.00 pg/ml, # 2: 2,000.00 pg/ml, # 3: 1,000.00 pg/ml, # 4: 500.00 pg/ml, # 5: 250.00 pg/ml, # 6: 125.00 pg/ml, # 7: 62.50 pg/ml, # 8: Sample Diluent serves as the zero standard (0 pg/ml). To generate standard #1, add 400 µl of the reconstituted standard stock solution of 10 ng/ml and 600 µl of sample diluent to tube #1 for a final volume of 1000 µl. Mix thoroughly. Add 300 µl of sample diluent to tubes # 2-7. To generate standard # 2, add 300 µl of standard # 1 from tube # 1 to tube # 2 for a final volume of 600 µl. Mix thoroughly. To generate standard # 3, add 300 µl of standard # 2 from tube # 2 to tube # 3 for a final volume of 600 µl. Mix thoroughly. Continue the serial dilution for tube # 4-7. Sample Preparation and Storage These sample collection instructions and storage conditions are intended as a general guideline, and the sample stability has not been evaluated. Sample dilution ratios should be determined by a pilot study (run a serial dilution of samples and see which dilution ratio results in the idea O.D., near the middle of the standard range). In general, high concentration samples can be dilutioned by 1:100, mid concentration samples 1:10, low concentration samples 1:2 or neat. Sample Collection Notes Innovative Research recommends that samples are used immediately upon preparation. Avoid repeated freeze/thaw cycles for all samples. In the event that a sample type not listed above is intended to be used with the kit, it is recommended that the customer conduct validation experiments in order to be confident in the results. Due to chemical interference, the use of tissue or cell extraction samples prepared by chemical lysis buffers may result in inaccurate results. Due to factors including cell viability, cell number, or sampling time, samples from cell culture supernatant may not be detected by the kit. Samples should be brought to room temperature (18-25°C) before performing the assay without the use of extra heating. Sample concentrations should be predicted before being used in the assay. If the sample concentration is not within the range of the standard curve, users must determine the optimal sample dilutions for their particular experiments. Innovative Research is responsible for the quality and performance of the kit components but is NOT responsible for the performance of customer supplied samples used with the kit. Sample Dilution Guideline The user needs to estimate the concentration of the target protein in the sample and use an appropriate dilution factor so that the diluted target protein concentration falls in the range of O.D. values of the standard curve. Dilute the sample using provided diluent buffer. Pilot tests using a dilution series of each sample type are necessary. The sample must be mixed thoroughly with Sample Diluent.</w:t>
-      </w:r>
-    </w:p>
-    <w:p>
-      <w:pPr>
-        <w:pStyle w:val="Heading2"/>
-        <w:jc w:val="left"/>
-      </w:pPr>
-      <w:r>
-        <w:rPr>
-          <w:rFonts w:ascii="Calibri" w:hAnsi="Calibri"/>
-          <w:b/>
-          <w:color w:val="0046B4"/>
-          <w:sz w:val="22"/>
-        </w:rPr>
-        <w:t>ASSAY PROTOCOL</w:t>
-      </w:r>
-    </w:p>
-    <w:p>
-      <w:pPr/>
-      <w:r>
-        <w:rPr>
-          <w:rFonts w:ascii="Calibri" w:hAnsi="Calibri"/>
-          <w:sz w:val="22"/>
-        </w:rPr>
-        <w:t xml:space="preserve">1. It is recommended that all reagents and materials be equilibrated to room temperature (18-25°C) prior to the experiment (see Preparation Before The Experiment, if you have missed this information). Prepare all reagents and working standards as directed previously. Remove excess microplate strips from the plate frame and seal and store them in the original packaging. Add 100 µl of the standard, samples, or control per well. Add 100 µl of the Sample Diluent into the zero well. At least two replicates of each standard, sample, or control is recommended. Cover with the plate sealer provided and incubate for 120 minutes at room temperature (or 90 min. at 37 °C). Remove the cover and discard the liquid in the wells into an appropriate waste receptacle. Invert the plate on the benchtop onto a paper towel and tap the plate to gently blot any remaining liquid. It is recommended that the wells are not allowed to completely dry at any time. Add 100 µl of the prepared 1x Biotinylated Anti-Mouse Klk1 antibody to each well. Cover with a plate sealer and incubate for 90 minutes at room temperature (or 60 minutes at 37°C). Wash the plate 3 times with the 1x wash buffer: Discard the liquid in the wells into an appropriate waste receptacle. Then, invert the plate on the benchtop onto a paper towel and tap the plate to gently blot any remaining liquid. It is recommended that the wells are not allowed to completely dry at any time. Add 300 µl of the 1x wash buffer to each assay well. (For cleaner background incubate for 60 seconds between each wash). Repeat steps a-b 2 additional times. Discard the wash buffer in the wells into an appropriate waste receptacle. Then, invert the plate on the benchtop onto a paper towel and tap the plate to gently blot any remaining liquid. Add 100 µl of the prepared 1x Avidin-Biotin-Peroxidase Complex into each well. Cover with the plate sealer provided and incubate for 40 minutes at RT (or 30 minutes at 37°C). Wash the plate 5 times with the 1x wash buffer: Discard the liquid in the wells into an appropriate waste receptacle. Then, invert the plate on the benchtop onto a paper towel and tap the plate to gently blot any remaining liquid. It is recommended that the wells are not allowed to completely dry at any time. Add 300 µl of the 1x wash buffer to each assay well. (For cleaner background incubate for 60 seconds between each wash). Repeat steps a-b 4 additional times. Discard the wash buffer in the wells into an appropriate waste receptacle. Then, invert the plate on the benchtop onto a paper towel and tap the plate to gently blot any remaining liquid. Add 90 µl of Color Developing Reagent to each well. Cover with the plate sealer provided and incubate in the dark for 30 minutes at RT (or 15-25 minutes at 37°C). (The optimal incubation time must be empirically determined. A guideline to look for is blue shading the top four standard wells, while the remaining standards remain clear.) Add 100 µl of Stop Solution to each well. The color should immediately change to yellow. Within 30 minutes of stopping the reaction, the O.D. absorbance should be read with a microplate reader at 450nm. Assay Protocol Notes Solutions: To avoid cross-contamination, change pipette tips between additions of each standard, between sample additions, and between reagent additions. Also, use separate reservoirs for each reagent. Applying Solutions: All solutions should be added to the bottom of the ELISA plate well. Avoid touching the inside wall of the well. Avoid foaming when possible. Assay Timing: The interval between adding samples to the first and last wells should be minimized. Delays will increase the incubation time differential between wells, which will significantly affect the experimental accuracy and repeatability. For each step in the procedure, total dispensing time for addition of reagents or samples should not exceed 10 minutes.</w:t>
-      </w:r>
-    </w:p>
-    <w:p>
-      <w:pPr>
-        <w:pStyle w:val="Heading2"/>
-        <w:jc w:val="left"/>
-      </w:pPr>
-      <w:r>
-        <w:rPr>
-          <w:rFonts w:ascii="Calibri" w:hAnsi="Calibri"/>
-          <w:b/>
-          <w:color w:val="0046B4"/>
-          <w:sz w:val="22"/>
-        </w:rPr>
-        <w:t>TYPICAL DATA / STANDARD CURVE</w:t>
-      </w:r>
-    </w:p>
-    <w:p>
-      <w:pPr/>
-      <w:r>
-        <w:rPr>
-          <w:rFonts w:ascii="Calibri" w:hAnsi="Calibri"/>
-          <w:sz w:val="22"/>
-        </w:rPr>
-        <w:t>This standard curve is for demonstration only. A standard curve must be run with each assay.</w:t>
-      </w:r>
-    </w:p>
-    <w:tbl>
-      <w:tblPr>
-        <w:tblStyle w:val="TableGrid"/>
-        <w:tblW w:type="auto" w:w="0"/>
-        <w:tblLook w:firstColumn="1" w:firstRow="1" w:lastColumn="0" w:lastRow="0" w:noHBand="0" w:noVBand="1" w:val="04A0"/>
-      </w:tblPr>
-      <w:tblGrid>
-        <w:gridCol w:w="1200"/>
-        <w:gridCol w:w="1200"/>
-        <w:gridCol w:w="1200"/>
-        <w:gridCol w:w="1200"/>
-        <w:gridCol w:w="1200"/>
-        <w:gridCol w:w="1200"/>
-        <w:gridCol w:w="1200"/>
-        <w:gridCol w:w="1200"/>
-        <w:gridCol w:w="1200"/>
-      </w:tblGrid>
-      <w:tr>
-        <w:tc>
-          <w:tcPr>
-            <w:tcW w:type="dxa" w:w="1200"/>
-          </w:tcPr>
-          <w:p>
-            <w:r>
-              <w:rPr>
-                <w:b/>
-              </w:rPr>
-              <w:t>Concentration (pg/ml)</w:t>
-            </w:r>
-          </w:p>
-        </w:tc>
-        <w:tc>
-          <w:tcPr>
-            <w:tcW w:type="dxa" w:w="1200"/>
-          </w:tcPr>
-          <w:p>
-            <w:r>
-              <w:rPr>
-                <w:b/>
-              </w:rPr>
-              <w:t xml:space="preserve">0.028</w:t>
-            </w:r>
-          </w:p>
-        </w:tc>
-        <w:tc>
-          <w:tcPr>
-            <w:tcW w:type="dxa" w:w="1200"/>
-          </w:tcPr>
-          <w:p>
-            <w:r>
-              <w:rPr>
-                <w:b/>
-              </w:rPr>
-              <w:t xml:space="preserve"/>
-            </w:r>
-          </w:p>
-        </w:tc>
-        <w:tc>
-          <w:tcPr>
-            <w:tcW w:type="dxa" w:w="1200"/>
-          </w:tcPr>
-          <w:p>
-            <w:r>
-              <w:rPr>
-                <w:b/>
-              </w:rPr>
-              <w:t xml:space="preserve"/>
-            </w:r>
-          </w:p>
-        </w:tc>
-        <w:tc>
-          <w:tcPr>
-            <w:tcW w:type="dxa" w:w="1200"/>
-          </w:tcPr>
-          <w:p>
-            <w:r>
-              <w:rPr>
-                <w:b/>
-              </w:rPr>
-              <w:t xml:space="preserve"/>
-            </w:r>
-          </w:p>
-        </w:tc>
-        <w:tc>
-          <w:tcPr>
-            <w:tcW w:type="dxa" w:w="1200"/>
-          </w:tcPr>
-          <w:p>
-            <w:r>
-              <w:rPr>
-                <w:b/>
-              </w:rPr>
-              <w:t xml:space="preserve"/>
-            </w:r>
-          </w:p>
-        </w:tc>
-        <w:tc>
-          <w:tcPr>
-            <w:tcW w:type="dxa" w:w="1200"/>
-          </w:tcPr>
-          <w:p>
-            <w:r>
-              <w:rPr>
-                <w:b/>
-              </w:rPr>
-              <w:t xml:space="preserve"/>
-            </w:r>
-          </w:p>
-        </w:tc>
-        <w:tc>
-          <w:tcPr>
-            <w:tcW w:type="dxa" w:w="1200"/>
-          </w:tcPr>
-          <w:p>
-            <w:r>
-              <w:rPr>
-                <w:b/>
-              </w:rPr>
-              <w:t xml:space="preserve"/>
-            </w:r>
-          </w:p>
-        </w:tc>
-        <w:tc>
-          <w:tcPr>
-            <w:tcW w:type="dxa" w:w="1200"/>
-          </w:tcPr>
-          <w:p>
-            <w:r>
-              <w:rPr>
-                <w:b/>
-              </w:rPr>
-              <w:t xml:space="preserve"/>
-            </w:r>
-          </w:p>
-        </w:tc>
-      </w:tr>
-      <w:tr>
-        <w:tc>
-          <w:tcPr>
-            <w:tcW w:type="dxa" w:w="1200"/>
-          </w:tcPr>
-          <w:p>
-            <w:r>
-              <w:rPr>
-                <w:b/>
-              </w:rPr>
-              <w:t>O.D.</w:t>
-            </w:r>
-          </w:p>
-        </w:tc>
-        <w:tc>
-          <w:tcPr>
-            <w:tcW w:type="dxa" w:w="1200"/>
-          </w:tcPr>
-          <w:p>
-            <w:r>
-              <w:t xml:space="preserve">0.061</w:t>
-            </w:r>
-          </w:p>
-        </w:tc>
-        <w:tc>
-          <w:tcPr>
-            <w:tcW w:type="dxa" w:w="1200"/>
-          </w:tcPr>
-          <w:p>
-            <w:r>
-              <w:t xml:space="preserve"/>
-            </w:r>
-          </w:p>
-        </w:tc>
-        <w:tc>
-          <w:tcPr>
-            <w:tcW w:type="dxa" w:w="1200"/>
-          </w:tcPr>
-          <w:p>
-            <w:r>
-              <w:t xml:space="preserve"/>
-            </w:r>
-          </w:p>
-        </w:tc>
-        <w:tc>
-          <w:tcPr>
-            <w:tcW w:type="dxa" w:w="1200"/>
-          </w:tcPr>
-          <w:p>
-            <w:r>
-              <w:t xml:space="preserve"/>
-            </w:r>
-          </w:p>
-        </w:tc>
-        <w:tc>
-          <w:tcPr>
-            <w:tcW w:type="dxa" w:w="1200"/>
-          </w:tcPr>
-          <w:p>
-            <w:r>
-              <w:t xml:space="preserve"/>
-            </w:r>
-          </w:p>
-        </w:tc>
-        <w:tc>
-          <w:tcPr>
-            <w:tcW w:type="dxa" w:w="1200"/>
-          </w:tcPr>
-          <w:p>
-            <w:r>
-              <w:t xml:space="preserve"/>
-            </w:r>
-          </w:p>
-        </w:tc>
-        <w:tc>
-          <w:tcPr>
-            <w:tcW w:type="dxa" w:w="1200"/>
-          </w:tcPr>
-          <w:p>
-            <w:r>
-              <w:t xml:space="preserve"/>
-            </w:r>
-          </w:p>
-        </w:tc>
-        <w:tc>
-          <w:tcPr>
-            <w:tcW w:type="dxa" w:w="1200"/>
-          </w:tcPr>
-          <w:p>
-            <w:r>
-              <w:t xml:space="preserve"/>
-            </w:r>
-          </w:p>
-        </w:tc>
-      </w:tr>
-    </w:tbl>
-    <w:p>
-      <w:pPr>
-        <w:pStyle w:val="Heading2"/>
-        <w:jc w:val="left"/>
-      </w:pPr>
-      <w:r>
-        <w:rPr>
-          <w:rFonts w:ascii="Calibri" w:hAnsi="Calibri"/>
-          <w:b/>
-          <w:color w:val="0046B4"/>
-          <w:sz w:val="22"/>
-        </w:rPr>
-        <w:t>INTRA/INTER-ASSAY VARIABILITY</w:t>
-      </w:r>
-    </w:p>
-    <w:p>
-      <w:pPr/>
-      <w:r>
-        <w:rPr>
-          <w:rFonts w:ascii="Calibri" w:hAnsi="Calibri"/>
-          <w:sz w:val="22"/>
-        </w:rPr>
-        <w:t>Three samples of known concentration were tested on one plate to assess intra-assay precision.</w:t>
-      </w:r>
-    </w:p>
-    <w:tbl>
-      <w:tblPr>
-        <w:tblStyle w:val="TableGrid"/>
-        <w:tblW w:type="auto" w:w="0"/>
-        <w:tblLook w:firstColumn="1" w:firstRow="1" w:lastColumn="0" w:lastRow="0" w:noHBand="0" w:noVBand="1" w:val="04A0"/>
-      </w:tblPr>
-      <w:tblGrid>
-        <w:gridCol w:w="2160"/>
         <w:gridCol w:w="2160"/>
         <w:gridCol w:w="2160"/>
         <w:gridCol w:w="2160"/>
@@ -1548,10 +307,7 @@
           </w:tcPr>
           <w:p>
             <w:r>
-              <w:rPr>
-                <w:b/>
-              </w:rPr>
-              <w:t>Sample</w:t>
+              <w:t>Description</w:t>
             </w:r>
           </w:p>
         </w:tc>
@@ -1561,10 +317,7 @@
           </w:tcPr>
           <w:p>
             <w:r>
-              <w:rPr>
-                <w:b/>
-              </w:rPr>
-              <w:t>n</w:t>
+              <w:t>Quantity</w:t>
             </w:r>
           </w:p>
         </w:tc>
@@ -1574,10 +327,7 @@
           </w:tcPr>
           <w:p>
             <w:r>
-              <w:rPr>
-                <w:b/>
-              </w:rPr>
-              <w:t>Mean (pg/ml)</w:t>
+              <w:t>Volume</w:t>
             </w:r>
           </w:p>
         </w:tc>
@@ -1587,23 +337,7 @@
           </w:tcPr>
           <w:p>
             <w:r>
-              <w:rPr>
-                <w:b/>
-              </w:rPr>
-              <w:t>Standard Deviation</w:t>
-            </w:r>
-          </w:p>
-        </w:tc>
-        <w:tc>
-          <w:tcPr>
-            <w:tcW w:type="dxa" w:w="2160"/>
-          </w:tcPr>
-          <w:p>
-            <w:r>
-              <w:rPr>
-                <w:b/>
-              </w:rPr>
-              <w:t>CV (%)</w:t>
+              <w:t>Storage of opened/reconstituted material</w:t>
             </w:r>
           </w:p>
         </w:tc>
@@ -1615,7 +349,7 @@
           </w:tcPr>
           <w:p>
             <w:r>
-              <w:t>Sample 1</w:t>
+              <w:t>Anti-Mouse Klk1 Pre-coated 96-well Strip Microplate</w:t>
             </w:r>
           </w:p>
         </w:tc>
@@ -1625,7 +359,7 @@
           </w:tcPr>
           <w:p>
             <w:r>
-              <w:t>16</w:t>
+              <w:t>1</w:t>
             </w:r>
           </w:p>
         </w:tc>
@@ -1635,7 +369,7 @@
           </w:tcPr>
           <w:p>
             <w:r>
-              <w:t>4.6%</w:t>
+              <w:t>12 strips of 8 wells</w:t>
             </w:r>
           </w:p>
         </w:tc>
@@ -1645,13 +379,1213 @@
           </w:tcPr>
           <w:p>
             <w:r>
+              <w:t>Return unused wells to the foil pouch. Reseal along the entire edge of the zip-seal. May be stored for up to 1 month at 4°C provided this is within the expiration date of the kit.</w:t>
+            </w:r>
+          </w:p>
+        </w:tc>
+      </w:tr>
+      <w:tr>
+        <w:tc>
+          <w:tcPr>
+            <w:tcW w:type="dxa" w:w="2160"/>
+          </w:tcPr>
+          <w:p>
+            <w:r>
+              <w:t>Mouse Klk1 Standard</w:t>
+            </w:r>
+          </w:p>
+        </w:tc>
+        <w:tc>
+          <w:tcPr>
+            <w:tcW w:type="dxa" w:w="2160"/>
+          </w:tcPr>
+          <w:p>
+            <w:r>
+              <w:t>2</w:t>
+            </w:r>
+          </w:p>
+        </w:tc>
+        <w:tc>
+          <w:tcPr>
+            <w:tcW w:type="dxa" w:w="2160"/>
+          </w:tcPr>
+          <w:p>
+            <w:r>
+              <w:t>10 ng/tube</w:t>
+            </w:r>
+          </w:p>
+        </w:tc>
+        <w:tc>
+          <w:tcPr>
+            <w:tcW w:type="dxa" w:w="2160"/>
+          </w:tcPr>
+          <w:p>
+            <w:r>
+              <w:t>Discard the Klk1 stock solution after 12 hours at 4°C. May be stored at -20°C for 48 hours.</w:t>
+            </w:r>
+          </w:p>
+        </w:tc>
+      </w:tr>
+      <w:tr>
+        <w:tc>
+          <w:tcPr>
+            <w:tcW w:type="dxa" w:w="2160"/>
+          </w:tcPr>
+          <w:p>
+            <w:r>
+              <w:t>Mouse Klk1 Biotinylated Antibody (100x)</w:t>
+            </w:r>
+          </w:p>
+        </w:tc>
+        <w:tc>
+          <w:tcPr>
+            <w:tcW w:type="dxa" w:w="2160"/>
+          </w:tcPr>
+          <w:p>
+            <w:r>
+              <w:t>1</w:t>
+            </w:r>
+          </w:p>
+        </w:tc>
+        <w:tc>
+          <w:tcPr>
+            <w:tcW w:type="dxa" w:w="2160"/>
+          </w:tcPr>
+          <w:p>
+            <w:r>
+              <w:t>100 µl</w:t>
+            </w:r>
+          </w:p>
+        </w:tc>
+        <w:tc>
+          <w:tcPr>
+            <w:tcW w:type="dxa" w:w="2160"/>
+          </w:tcPr>
+          <w:p>
+            <w:r>
+              <w:t>May be stored for up to 1 month at 4°C provided this is within the expiration date of the kit.</w:t>
+            </w:r>
+          </w:p>
+        </w:tc>
+      </w:tr>
+      <w:tr>
+        <w:tc>
+          <w:tcPr>
+            <w:tcW w:type="dxa" w:w="2160"/>
+          </w:tcPr>
+          <w:p>
+            <w:r>
+              <w:t>Avidin-Biotin-Peroxidase Complex (100x)</w:t>
+            </w:r>
+          </w:p>
+        </w:tc>
+        <w:tc>
+          <w:tcPr>
+            <w:tcW w:type="dxa" w:w="2160"/>
+          </w:tcPr>
+          <w:p>
+            <w:r>
+              <w:t>1</w:t>
+            </w:r>
+          </w:p>
+        </w:tc>
+        <w:tc>
+          <w:tcPr>
+            <w:tcW w:type="dxa" w:w="2160"/>
+          </w:tcPr>
+          <w:p>
+            <w:r>
+              <w:t>100 µl</w:t>
+            </w:r>
+          </w:p>
+        </w:tc>
+        <w:tc>
+          <w:tcPr>
+            <w:tcW w:type="dxa" w:w="2160"/>
+          </w:tcPr>
+          <w:p>
+            <w:r>
+              <w:t>May be stored for up to 1 month at 4°C provided this is within the expiration date of the kit.</w:t>
+            </w:r>
+          </w:p>
+        </w:tc>
+      </w:tr>
+      <w:tr>
+        <w:tc>
+          <w:tcPr>
+            <w:tcW w:type="dxa" w:w="2160"/>
+          </w:tcPr>
+          <w:p>
+            <w:r>
+              <w:t>Sample Diluent</w:t>
+            </w:r>
+          </w:p>
+        </w:tc>
+        <w:tc>
+          <w:tcPr>
+            <w:tcW w:type="dxa" w:w="2160"/>
+          </w:tcPr>
+          <w:p>
+            <w:r>
+              <w:t>1</w:t>
+            </w:r>
+          </w:p>
+        </w:tc>
+        <w:tc>
+          <w:tcPr>
+            <w:tcW w:type="dxa" w:w="2160"/>
+          </w:tcPr>
+          <w:p>
+            <w:r>
+              <w:t>30 ml</w:t>
+            </w:r>
+          </w:p>
+        </w:tc>
+        <w:tc>
+          <w:tcPr>
+            <w:tcW w:type="dxa" w:w="2160"/>
+          </w:tcPr>
+          <w:p>
+            <w:r>
+              <w:t>May be stored for up to 1 month at 4°C provided this is within the expiration date of the kit.</w:t>
+            </w:r>
+          </w:p>
+        </w:tc>
+      </w:tr>
+      <w:tr>
+        <w:tc>
+          <w:tcPr>
+            <w:tcW w:type="dxa" w:w="2160"/>
+          </w:tcPr>
+          <w:p>
+            <w:r>
+              <w:t>Antibody Diluent</w:t>
+            </w:r>
+          </w:p>
+        </w:tc>
+        <w:tc>
+          <w:tcPr>
+            <w:tcW w:type="dxa" w:w="2160"/>
+          </w:tcPr>
+          <w:p>
+            <w:r>
+              <w:t>1</w:t>
+            </w:r>
+          </w:p>
+        </w:tc>
+        <w:tc>
+          <w:tcPr>
+            <w:tcW w:type="dxa" w:w="2160"/>
+          </w:tcPr>
+          <w:p>
+            <w:r>
+              <w:t>12 ml</w:t>
+            </w:r>
+          </w:p>
+        </w:tc>
+        <w:tc>
+          <w:tcPr>
+            <w:tcW w:type="dxa" w:w="2160"/>
+          </w:tcPr>
+          <w:p>
+            <w:r>
+              <w:t>May be stored for up to 1 month at 4°C provided this is within the expiration date of the kit.</w:t>
+            </w:r>
+          </w:p>
+        </w:tc>
+      </w:tr>
+      <w:tr>
+        <w:tc>
+          <w:tcPr>
+            <w:tcW w:type="dxa" w:w="2160"/>
+          </w:tcPr>
+          <w:p>
+            <w:r>
+              <w:t>Avidin-Biotin-Peroxidase Diluent</w:t>
+            </w:r>
+          </w:p>
+        </w:tc>
+        <w:tc>
+          <w:tcPr>
+            <w:tcW w:type="dxa" w:w="2160"/>
+          </w:tcPr>
+          <w:p>
+            <w:r>
+              <w:t>1</w:t>
+            </w:r>
+          </w:p>
+        </w:tc>
+        <w:tc>
+          <w:tcPr>
+            <w:tcW w:type="dxa" w:w="2160"/>
+          </w:tcPr>
+          <w:p>
+            <w:r>
+              <w:t>12 ml</w:t>
+            </w:r>
+          </w:p>
+        </w:tc>
+        <w:tc>
+          <w:tcPr>
+            <w:tcW w:type="dxa" w:w="2160"/>
+          </w:tcPr>
+          <w:p>
+            <w:r>
+              <w:t>May be stored for up to 1 month at 4°C provided this is within the expiration date of the kit.</w:t>
+            </w:r>
+          </w:p>
+        </w:tc>
+      </w:tr>
+      <w:tr>
+        <w:tc>
+          <w:tcPr>
+            <w:tcW w:type="dxa" w:w="2160"/>
+          </w:tcPr>
+          <w:p>
+            <w:r>
+              <w:t>Color Developing Reagent (TMB)</w:t>
+            </w:r>
+          </w:p>
+        </w:tc>
+        <w:tc>
+          <w:tcPr>
+            <w:tcW w:type="dxa" w:w="2160"/>
+          </w:tcPr>
+          <w:p>
+            <w:r>
+              <w:t>1</w:t>
+            </w:r>
+          </w:p>
+        </w:tc>
+        <w:tc>
+          <w:tcPr>
+            <w:tcW w:type="dxa" w:w="2160"/>
+          </w:tcPr>
+          <w:p>
+            <w:r>
+              <w:t>10 ml</w:t>
+            </w:r>
+          </w:p>
+        </w:tc>
+        <w:tc>
+          <w:tcPr>
+            <w:tcW w:type="dxa" w:w="2160"/>
+          </w:tcPr>
+          <w:p>
+            <w:r>
+              <w:t>May be stored for up to 1 month at 4°C provided this is within the expiration date of the kit.</w:t>
+            </w:r>
+          </w:p>
+        </w:tc>
+      </w:tr>
+      <w:tr>
+        <w:tc>
+          <w:tcPr>
+            <w:tcW w:type="dxa" w:w="2160"/>
+          </w:tcPr>
+          <w:p>
+            <w:r>
+              <w:t>Stop Solution</w:t>
+            </w:r>
+          </w:p>
+        </w:tc>
+        <w:tc>
+          <w:tcPr>
+            <w:tcW w:type="dxa" w:w="2160"/>
+          </w:tcPr>
+          <w:p>
+            <w:r>
+              <w:t>1</w:t>
+            </w:r>
+          </w:p>
+        </w:tc>
+        <w:tc>
+          <w:tcPr>
+            <w:tcW w:type="dxa" w:w="2160"/>
+          </w:tcPr>
+          <w:p>
+            <w:r>
+              <w:t>10 ml</w:t>
+            </w:r>
+          </w:p>
+        </w:tc>
+        <w:tc>
+          <w:tcPr>
+            <w:tcW w:type="dxa" w:w="2160"/>
+          </w:tcPr>
+          <w:p>
+            <w:r>
+              <w:t>May be stored for up to 1 month at 4°C provided this is within the expiration date of the kit.</w:t>
+            </w:r>
+          </w:p>
+        </w:tc>
+      </w:tr>
+      <w:tr>
+        <w:tc>
+          <w:tcPr>
+            <w:tcW w:type="dxa" w:w="2160"/>
+          </w:tcPr>
+          <w:p>
+            <w:r>
+              <w:t>Wash Buffer (25x)</w:t>
+            </w:r>
+          </w:p>
+        </w:tc>
+        <w:tc>
+          <w:tcPr>
+            <w:tcW w:type="dxa" w:w="2160"/>
+          </w:tcPr>
+          <w:p>
+            <w:r>
+              <w:t>1</w:t>
+            </w:r>
+          </w:p>
+        </w:tc>
+        <w:tc>
+          <w:tcPr>
+            <w:tcW w:type="dxa" w:w="2160"/>
+          </w:tcPr>
+          <w:p>
+            <w:r>
+              <w:t>20 ml</w:t>
+            </w:r>
+          </w:p>
+        </w:tc>
+        <w:tc>
+          <w:tcPr>
+            <w:tcW w:type="dxa" w:w="2160"/>
+          </w:tcPr>
+          <w:p>
+            <w:r>
+              <w:t>May be stored for up to 1 month at 4°C provided this is within the expiration date of the kit.</w:t>
+            </w:r>
+          </w:p>
+        </w:tc>
+      </w:tr>
+      <w:tr>
+        <w:tc>
+          <w:tcPr>
+            <w:tcW w:type="dxa" w:w="2160"/>
+          </w:tcPr>
+          <w:p>
+            <w:r>
+              <w:t>Plate Sealers</w:t>
+            </w:r>
+          </w:p>
+        </w:tc>
+        <w:tc>
+          <w:tcPr>
+            <w:tcW w:type="dxa" w:w="2160"/>
+          </w:tcPr>
+          <w:p>
+            <w:r>
+              <w:t>4</w:t>
+            </w:r>
+          </w:p>
+        </w:tc>
+        <w:tc>
+          <w:tcPr>
+            <w:tcW w:type="dxa" w:w="2160"/>
+          </w:tcPr>
+          <w:p>
+            <w:r>
+              <w:t>Piece</w:t>
+            </w:r>
+          </w:p>
+        </w:tc>
+        <w:tc>
+          <w:tcPr>
+            <w:tcW w:type="dxa" w:w="2160"/>
+          </w:tcPr>
+          <w:p>
+            <w:r/>
+          </w:p>
+        </w:tc>
+      </w:tr>
+    </w:tbl>
+    <w:p>
+      <w:pPr>
+        <w:pStyle w:val="Title"/>
+      </w:pPr>
+      <w:r>
+        <w:t>Mouse KLK1/Kallikrein 1 ELISA Kit (EK1586)</w:t>
+      </w:r>
+    </w:p>
+    <w:p>
+      <w:pPr>
+        <w:pStyle w:val="Normal"/>
+      </w:pPr>
+      <w:r>
+        <w:t>Catalog Number: EK1586</w:t>
+        <w:br/>
+        <w:t>Lot Number: SAMPLE</w:t>
+      </w:r>
+    </w:p>
+    <w:p>
+      <w:pPr>
+        <w:pStyle w:val="Heading2"/>
+      </w:pPr>
+      <w:r>
+        <w:t>INTENDED USE</w:t>
+      </w:r>
+    </w:p>
+    <w:p>
+      <w:pPr>
+        <w:pStyle w:val="Normal"/>
+      </w:pPr>
+      <w:r>
+        <w:t>For the quantitation of Mouse Klk1 concentrations in cell culture supernatants, cell lysates, serum and plasma (heparin, EDTA).</w:t>
+      </w:r>
+    </w:p>
+    <w:p>
+      <w:pPr>
+        <w:pStyle w:val="Heading2"/>
+      </w:pPr>
+      <w:r>
+        <w:t>TECHNICAL DETAILS</w:t>
+      </w:r>
+    </w:p>
+    <w:p>
+      <w:pPr>
+        <w:pStyle w:val="Heading2"/>
+      </w:pPr>
+      <w:r>
+        <w:t>OVERVIEW</w:t>
+      </w:r>
+    </w:p>
+    <w:p>
+      <w:pPr>
+        <w:pStyle w:val="Heading2"/>
+      </w:pPr>
+      <w:r>
+        <w:t>BACKGROUND</w:t>
+      </w:r>
+    </w:p>
+    <w:p>
+      <w:pPr>
+        <w:pStyle w:val="Normal"/>
+      </w:pPr>
+      <w:r>
+        <w:t>Kallikrein-1, also known as tissue kallikrein, is a protein that in humans is encoded by the KLK1 gene. This serine protease generates Lys-bradykinin by specific proteolysis of kininogen-1. KLK1 is a member of the peptidase S1 family. Its gene is mapped to 19q13.3. In all, it has got 262-amino acids which contain a putative signal peptide, followed by a short activating peptide and the protease domain. The protein is mainly found in kidney, pancreas, and salivary gland, showing a unique pattern of tissue-specific expression relative to other members of the family. KLK1 is implicated in carcinogenesis and some have potential as novel cancer and other disease biomarkers.</w:t>
+      </w:r>
+    </w:p>
+    <w:p>
+      <w:pPr>
+        <w:pStyle w:val="Heading2"/>
+      </w:pPr>
+      <w:r>
+        <w:t>ASSAY PRINCIPLE</w:t>
+      </w:r>
+    </w:p>
+    <w:p>
+      <w:pPr>
+        <w:pStyle w:val="Normal"/>
+      </w:pPr>
+      <w:r>
+        <w:t>The Innovative Research Mouse Klk1 Pre-Coated ELISA (Enzyme-Linked Immunosorbent Assay) kit is a solid-phase immunoassay specially designed to measure Mouse Klk1 with a 96-well strip plate that is pre-coated with antibody specific for Klk1. The detection antibody is a biotinylated antibody specific for Klk1. The capture antibody is monoclonal antibody from rat and the detection antibody is polyclonal antibody from goat. The kit includes Mouse Klk1 protein as standards. To measure Mouse Klk1, add standards and samples to the wells, then add the biotinylated detection antibody. Wash the wells with PBS or TBS buffer, and add Avidin-Biotin-Peroxidase Complex (ABC-HRP). Wash away the unbounded ABC-HRP with PBS or TBS buffer and add TMB. TMB is an HRP substrate and will be catalyzed to produce a blue color product, which changes into yellow after adding the acidic stop solution. The absorbance of the yellow product at 450nm is linearly proportional to Mouse Klk1 in the sample. Read the absorbance of the yellow product in each well using a plate reader, and benchmark the sample wells' readings against the standard curve to determine the concentration of Mouse Klk1 in the sample.</w:t>
+      </w:r>
+    </w:p>
+    <w:p>
+      <w:pPr>
+        <w:pStyle w:val="Heading2"/>
+      </w:pPr>
+      <w:r>
+        <w:t>KIT COMPONENTS</w:t>
+      </w:r>
+    </w:p>
+    <w:p>
+      <w:pPr>
+        <w:pStyle w:val="Heading2"/>
+      </w:pPr>
+      <w:r>
+        <w:t>MATERIALS REQUIRED BUT NOT PROVIDED</w:t>
+      </w:r>
+    </w:p>
+    <w:p>
+      <w:pPr>
+        <w:pStyle w:val="Normal"/>
+      </w:pPr>
+      <w:r>
+        <w:t>• Microplate reader capable of reading absorbance at 450 nm. Incubator.</w:t>
+        <w:br/>
+        <w:t>• Automated plate washer (optional)</w:t>
+        <w:br/>
+        <w:t>• Pipettes and pipette tips capable of precisely dispensing 0.5 µl through 1 ml volumes of aqueous solutions. Multichannel pipettes are recommended for a large numbers of samples.</w:t>
+        <w:br/>
+        <w:t>• Deionized or distilled water. 500 ml graduated cylinders. Test tubes for dilution.</w:t>
+      </w:r>
+    </w:p>
+    <w:p>
+      <w:pPr>
+        <w:pStyle w:val="Heading2"/>
+      </w:pPr>
+      <w:r>
+        <w:t>REAGENT PREPARATION</w:t>
+      </w:r>
+    </w:p>
+    <w:p>
+      <w:pPr>
+        <w:pStyle w:val="Normal"/>
+      </w:pPr>
+      <w:r>
+        <w:t>Bring all reagents to room temperature before use. Wash Buffer: Dilute Wash Buffer (25X) with distilled water. For example, if preparing 500 ml of Wash Buffer, dilute 20 ml of Wash Buffer (25X) into 480 ml of distilled water. Standard: Reconstitute the standard with standard diluent according to the label instructions. This reconstitution produces a stock solution. Let the standard stand for a minimum of 15 minutes with gentle agitation prior to making dilutions. Detection Reagent A and B: Dilute to the working concentration using Assay Diluent A and B, respectively.</w:t>
+      </w:r>
+    </w:p>
+    <w:p>
+      <w:pPr>
+        <w:pStyle w:val="Heading2"/>
+      </w:pPr>
+      <w:r>
+        <w:t>DILUTION OF STANDARD</w:t>
+      </w:r>
+    </w:p>
+    <w:p>
+      <w:pPr>
+        <w:pStyle w:val="Normal"/>
+      </w:pPr>
+      <w:r>
+        <w:t>1. Label 7 tubes, one for each standard: 4000 pg/ml, 2000 pg/ml, 1000 pg/ml, 500 pg/ml, 250 pg/ml, 125 pg/ml, and 62.5 pg/ml. 2. Pipette 300 µl of the Sample Diluent into each tube. 3. Pipette 300 µl of the reconstituted standard into the first tube and mix to create the 4000 pg/ml standard. 4. Pipette 300 µl from the 4000 pg/ml tube into the second tube and mix to create the 2000 pg/ml standard. 5. Continue this process for the remaining tubes. 6. The Sample Diluent serves as the zero standard (0 pg/ml).</w:t>
+      </w:r>
+    </w:p>
+    <w:p>
+      <w:pPr>
+        <w:pStyle w:val="Heading2"/>
+      </w:pPr>
+      <w:r>
+        <w:t>PREPARATIONS BEFORE ASSAY</w:t>
+      </w:r>
+    </w:p>
+    <w:p>
+      <w:pPr>
+        <w:pStyle w:val="Normal"/>
+      </w:pPr>
+      <w:r>
+        <w:t>1. Prepare all reagents, samples, and standards according to the instructions.</w:t>
+      </w:r>
+    </w:p>
+    <w:p>
+      <w:pPr>
+        <w:pStyle w:val="Normal"/>
+      </w:pPr>
+      <w:r>
+        <w:t>2. Confirm that you have the appropriate non-supplied equipment available.</w:t>
+      </w:r>
+    </w:p>
+    <w:p>
+      <w:pPr>
+        <w:pStyle w:val="Normal"/>
+      </w:pPr>
+      <w:r>
+        <w:t>3. Spin down all components to the bottom of the tube before opening.</w:t>
+      </w:r>
+    </w:p>
+    <w:p>
+      <w:pPr>
+        <w:pStyle w:val="Normal"/>
+      </w:pPr>
+      <w:r>
+        <w:t>4. Don't let the 96-well plate dry out as this will inactivate active components.</w:t>
+      </w:r>
+    </w:p>
+    <w:p>
+      <w:pPr>
+        <w:pStyle w:val="Normal"/>
+      </w:pPr>
+      <w:r>
+        <w:t>5. Don't reuse tips and tubes to avoid cross-contamination. Avoid using reagents from different batches.</w:t>
+      </w:r>
+    </w:p>
+    <w:p>
+      <w:pPr>
+        <w:pStyle w:val="Heading2"/>
+      </w:pPr>
+      <w:r>
+        <w:t>SAMPLE PREPARATION AND STORAGE</w:t>
+      </w:r>
+    </w:p>
+    <w:p>
+      <w:pPr>
+        <w:pStyle w:val="Normal"/>
+      </w:pPr>
+      <w:r>
+        <w:t>When first using a kit, appropriate validation steps should be taken before using valuable samples. Confirm that the kit adequately detects the target antigen in your intended sample type(s) by running control samples. If the concentration of target antigen within your samples is unknown, a preliminary experiment should be run using a control sample to determine the optimal sample dilution (see Sample Preparation). To inspect the validity of experiment operation and the appropriateness of sample dilution proportion, a pilot experiment using standards and a small number of samples is recommended. Before using the kit, spin tubes to bring down all components to the bottom of the tubes. Don’t let the 96-well plate dry out since this will inactivate active components on the plate. Don’t reuse tips and tubes to avoid cross-contamination. Avoid using the reagents from different batches together.</w:t>
+      </w:r>
+    </w:p>
+    <w:p>
+      <w:pPr>
+        <w:pStyle w:val="Heading2"/>
+      </w:pPr>
+      <w:r>
+        <w:t>SAMPLE COLLECTION NOTES</w:t>
+      </w:r>
+    </w:p>
+    <w:p>
+      <w:pPr>
+        <w:pStyle w:val="Normal"/>
+      </w:pPr>
+      <w:r>
+        <w:t>Innovative Research recommends that samples are used immediately upon preparation. Avoid repeated freeze/thaw cycles for all samples. In the event that a sample type not listed above is intended to be used with the kit, it is recommended that the customer conduct validation experiments in order to be confident in the results. Due to chemical interference, the use of tissue or cell extraction samples prepared by chemical lysis buffers may result in inaccurate results. Due to factors including cell viability, cell number, or sampling time, samples from cell culture supernatant may not be detected by the kit. Samples should be brought to room temperature (18-25°C) before performing the assay without the use of extra heating.</w:t>
+      </w:r>
+    </w:p>
+    <w:p>
+      <w:pPr>
+        <w:pStyle w:val="Heading2"/>
+      </w:pPr>
+      <w:r>
+        <w:t>SAMPLE DILUTION GUIDELINE</w:t>
+      </w:r>
+    </w:p>
+    <w:p>
+      <w:pPr>
+        <w:pStyle w:val="Normal"/>
+      </w:pPr>
+      <w:r>
+        <w:t>To inspect the validity of experiment operation and the appropriateness of sample dilution proportion, a pilot experiment using standards and a small number of samples is recommended. Before using the kit, spin tubes to bring down all components to the bottom of the tubes. Don’t let the 96-well plate dry out since this will inactivate active components on the plate. Don’t reuse tips and tubes to avoid cross-contamination. Avoid using the reagents from different batches together. The kit should not be used beyond the expiration date on the kit label. Any variation in diluent, operator, pipetting technique, washing technique, incubation time or temperature, and kit age can cause variation in binding. Variations in sample collection, processing, and storage may cause sample value differences. Kit Components/Materials Provided Required Materials That Are Not Supplied Microplate reader capable of reading absorbance at 450 nm. Incubator. Automated plate washer (optional) Pipettes and pipette tips capable of precisely dispensing 0.5 µl through 1 ml volumes of aqueous solutions. Multichannel pipettes are recommended for a large numbers of samples. Deionized or distilled water. 500 ml graduated cylinders. Test tubes for dilution. Mouse Klk1 ELISA Standard Curve Example The highest O.D. value might be higher or lower than in the example. The experiment result is statistically significant if the highest O.D. value is no less than 1.0. Mouse KLK1 ELISA Kit standard curve A standard curve is provided for demonstration only. A standard curve should be generated for each set of samples assayed. Intra/Inter-Assay Variability Innovative Research spends great efforts in documenting lot-to-lot variability and ensuring our assay kits produce robust data that are reproducible. Intra-Assay Precision (Precision within an assay): Three samples of known concentration were tested on one plate to assess intra-assay precision. Inter-Assay Precision (Precision across assays): Three samples of known concentration were tested in separate assays to assess inter-assay precision. Reproducibility We ensure reproducibility by testing three samples with differing concentrations of Klk1 in ELISA kits from four different production batches/lots. *number of samples for each test n=16. Preparation Before The Experiment Dilution of Mouse Klk1 Standard Number tubes 1-8. Final Concentrations to be Tube # 1: 4,000.00 pg/ml, # 2: 2,000.00 pg/ml, # 3: 1,000.00 pg/ml, # 4: 500.00 pg/ml, # 5: 250.00 pg/ml, # 6: 125.00 pg/ml, # 7: 62.50 pg/ml, # 8: Sample Diluent serves as the zero standard (0 pg/ml). To generate standard #1, add 400 µl of the reconstituted standard stock solution of 10 ng/ml and 600 µl of sample diluent to tube #1 for a final volume of 1000 µl. Mix thoroughly. Add 300 µl of sample diluent to tubes # 2-7. To generate standard # 2, add 300 µl of standard # 1 from tube # 1 to tube # 2 for a final volume of 600 µl. Mix thoroughly. To generate standard # 3, add 300 µl of standard # 2 from tube # 2 to tube # 3 for a final volume of 600 µl. Mix thoroughly. Continue the serial dilution for tube # 4-7. Sample Preparation and Storage These sample collection instructions and storage conditions are intended as a general guideline, and the sample stability has not been evaluated. Sample dilution ratios should be determined by a pilot study (run a serial dilution of samples and see which dilution ratio results in the idea O.D., near the middle of the standard range). In general, high concentration samples can be dilutioned by 1:100, mid concentration samples 1:10, low concentration samples 1:2 or neat. Sample Collection Notes Innovative Research recommends that samples are used immediately upon preparation. Avoid repeated freeze/thaw cycles for all samples. In the event that a sample type not listed above is intended to be used with the kit, it is recommended that the customer conduct validation experiments in order to be confident in the results. Due to chemical interference, the use of tissue or cell extraction samples prepared by chemical lysis buffers may result in inaccurate results. Due to factors including cell viability, cell number, or sampling time, samples from cell culture supernatant may not be detected by the kit. Samples should be brought to room temperature (18-25°C) before performing the assay without the use of extra heating. Sample concentrations should be predicted before being used in the assay. If the sample concentration is not within the range of the standard curve, users must determine the optimal sample dilutions for their particular experiments. Innovative Research is responsible for the quality and performance of the kit components but is NOT responsible for the performance of customer supplied samples used with the kit. Sample Dilution Guideline The user needs to estimate the concentration of the target protein in the sample and use an appropriate dilution factor so that the diluted target protein concentration falls in the range of O.D. values of the standard curve. Dilute the sample using provided diluent buffer. Pilot tests using a dilution series of each sample type are necessary. The sample must be mixed thoroughly with Sample Diluent.</w:t>
+      </w:r>
+    </w:p>
+    <w:p>
+      <w:r>
+        <w:t>These sample collection instructions and storage conditions are intended as a general guideline. Sample stability has not been evaluated.</w:t>
+      </w:r>
+    </w:p>
+    <w:p/>
+    <w:p>
+      <w:pPr>
+        <w:pStyle w:val="Heading3"/>
+      </w:pPr>
+      <w:r>
+        <w:t>SAMPLE COLLECTION NOTES</w:t>
+      </w:r>
+    </w:p>
+    <w:p>
+      <w:r>
+        <w:t>Innovative Research recommends that samples are used immediately upon preparation.</w:t>
+      </w:r>
+    </w:p>
+    <w:p>
+      <w:r>
+        <w:t>Avoid repeated freeze-thaw cycles for all samples.</w:t>
+      </w:r>
+    </w:p>
+    <w:p>
+      <w:r>
+        <w:t>Samples should be brought to room temperature (18-25°C) before performing the assay.</w:t>
+      </w:r>
+    </w:p>
+    <w:p/>
+    <w:tbl>
+      <w:tblPr>
+        <w:tblStyle w:val="TableGrid"/>
+        <w:tblW w:type="auto" w:w="0"/>
+        <w:tblLook w:firstColumn="1" w:firstRow="1" w:lastColumn="0" w:lastRow="0" w:noHBand="0" w:noVBand="1" w:val="04A0"/>
+      </w:tblPr>
+      <w:tblGrid>
+        <w:gridCol w:w="4320"/>
+        <w:gridCol w:w="4320"/>
+      </w:tblGrid>
+      <w:tr>
+        <w:tc>
+          <w:tcPr>
+            <w:tcW w:type="dxa" w:w="4320"/>
+          </w:tcPr>
+          <w:p>
+            <w:r>
+              <w:t>Sample Type</w:t>
+            </w:r>
+          </w:p>
+        </w:tc>
+        <w:tc>
+          <w:tcPr>
+            <w:tcW w:type="dxa" w:w="4320"/>
+          </w:tcPr>
+          <w:p>
+            <w:r>
+              <w:t>Collection and Handling</w:t>
+            </w:r>
+          </w:p>
+        </w:tc>
+      </w:tr>
+      <w:tr>
+        <w:tc>
+          <w:tcPr>
+            <w:tcW w:type="dxa" w:w="4320"/>
+          </w:tcPr>
+          <w:p>
+            <w:r>
+              <w:t>Cell Culture Supernatant</w:t>
+            </w:r>
+          </w:p>
+        </w:tc>
+        <w:tc>
+          <w:tcPr>
+            <w:tcW w:type="dxa" w:w="4320"/>
+          </w:tcPr>
+          <w:p>
+            <w:r>
+              <w:t>Centrifuge at 1000 × g for 10 minutes to remove insoluble particulates. Collect supernatant.</w:t>
+            </w:r>
+          </w:p>
+        </w:tc>
+      </w:tr>
+      <w:tr>
+        <w:tc>
+          <w:tcPr>
+            <w:tcW w:type="dxa" w:w="4320"/>
+          </w:tcPr>
+          <w:p>
+            <w:r>
+              <w:t>Serum</w:t>
+            </w:r>
+          </w:p>
+        </w:tc>
+        <w:tc>
+          <w:tcPr>
+            <w:tcW w:type="dxa" w:w="4320"/>
+          </w:tcPr>
+          <w:p>
+            <w:r>
+              <w:t>Use a serum separator tube (SST). Allow samples to clot for 30 minutes before centrifugation for 15 minutes at approximately 1000 × g. Remove serum and assay immediately or store samples at -20°C.</w:t>
+            </w:r>
+          </w:p>
+        </w:tc>
+      </w:tr>
+      <w:tr>
+        <w:tc>
+          <w:tcPr>
+            <w:tcW w:type="dxa" w:w="4320"/>
+          </w:tcPr>
+          <w:p>
+            <w:r>
+              <w:t>Plasma</w:t>
+            </w:r>
+          </w:p>
+        </w:tc>
+        <w:tc>
+          <w:tcPr>
+            <w:tcW w:type="dxa" w:w="4320"/>
+          </w:tcPr>
+          <w:p>
+            <w:r>
+              <w:t>Collect plasma using EDTA or heparin as an anticoagulant. Centrifuge samples for 15 minutes at 1000 × g within 30 minutes of collection. Store samples at -20°C.</w:t>
+            </w:r>
+          </w:p>
+        </w:tc>
+      </w:tr>
+      <w:tr>
+        <w:tc>
+          <w:tcPr>
+            <w:tcW w:type="dxa" w:w="4320"/>
+          </w:tcPr>
+          <w:p>
+            <w:r>
+              <w:t>Cell Lysates</w:t>
+            </w:r>
+          </w:p>
+        </w:tc>
+        <w:tc>
+          <w:tcPr>
+            <w:tcW w:type="dxa" w:w="4320"/>
+          </w:tcPr>
+          <w:p>
+            <w:r>
+              <w:t>Collect cells and rinse with ice-cold PBS. Homogenize at 1×10^7/ml in PBS with a protease inhibitor cocktail. Freeze/thaw 3 times. Centrifuge at 10,000×g for 10 min at 4°C. Aliquot the supernatant for testing and store at -80°C.</w:t>
+            </w:r>
+          </w:p>
+        </w:tc>
+      </w:tr>
+    </w:tbl>
+    <w:p>
+      <w:pPr>
+        <w:pStyle w:val="Heading2"/>
+      </w:pPr>
+      <w:r>
+        <w:t>SAMPLE DILUTION GUIDELINE</w:t>
+      </w:r>
+    </w:p>
+    <w:p>
+      <w:r>
+        <w:t>To inspect the validity of experimental operation and the appropriateness of sample dilution proportion, it is recommended to test all plates with the provided samples. Dilute the sample so the expected concentration falls near the middle of the standard curve range.</w:t>
+      </w:r>
+    </w:p>
+    <w:p>
+      <w:pPr>
+        <w:pStyle w:val="Normal"/>
+      </w:pPr>
+      <w:r>
+        <w:t>1. It is recommended that all reagents and materials be equilibrated to room temperature (18-25°C) prior to the experiment (see Preparation Before The Experiment, if you have missed this information). Prepare all reagents and working standards as directed previously. Remove excess microplate strips from the plate frame and seal and store them in the original packaging. Add 100 µl of the standard, samples, or control per well. Add 100 µl of the Sample Diluent into the zero well. At least two replicates of each standard, sample, or control is recommended. Cover with the plate sealer provided and incubate for 120 minutes at room temperature (or 90 min. at 37 °C). Remove the cover and discard the liquid in the wells into an appropriate waste receptacle. Invert the plate on the benchtop onto a paper towel and tap the plate to gently blot any remaining liquid. It is recommended that the wells are not allowed to completely dry at any time. Add 100 µl of the prepared 1x Biotinylated Anti-Mouse Klk1 antibody to each well. Cover with a plate sealer and incubate for 90 minutes at room temperature (or 60 minutes at 37°C). Wash the plate 3 times with the 1x wash buffer: Discard the liquid in the wells into an appropriate waste receptacle. Then, invert the plate on the benchtop onto a paper towel and tap the plate to gently blot any remaining liquid. It is recommended that the wells are not allowed to completely dry at any time. Add 300 µl of the 1x wash buffer to each assay well. (For cleaner background incubate for 60 seconds between each wash). Repeat steps a-b 2 additional times. Discard the wash buffer in the wells into an appropriate waste receptacle. Then, invert the plate on the benchtop onto a paper towel and tap the plate to gently blot any remaining liquid. Add 100 µl of the prepared 1x Avidin-Biotin-Peroxidase Complex into each well. Cover with the plate sealer provided and incubate for 40 minutes at RT (or 30 minutes at 37°C). Wash the plate 5 times with the 1x wash buffer: Discard the liquid in the wells into an appropriate waste receptacle. Then, invert the plate on the benchtop onto a paper towel and tap the plate to gently blot any remaining liquid. It is recommended that the wells are not allowed to completely dry at any time. Add 300 µl of the 1x wash buffer to each assay well. (For cleaner background incubate for 60 seconds between each wash). Repeat steps a-b 4 additional times. Discard the wash buffer in the wells into an appropriate waste receptacle. Then, invert the plate on the benchtop onto a paper towel and tap the plate to gently blot any remaining liquid. Add 90 µl of Color Developing Reagent to each well. Cover with the plate sealer provided and incubate in the dark for 30 minutes at RT (or 15-25 minutes at 37°C). (The optimal incubation time must be empirically determined. A guideline to look for is blue shading the top four standard wells, while the remaining standards remain clear.) Add 100 µl of Stop Solution to each well. The color should immediately change to yellow. Within 30 minutes of stopping the reaction, the O.D. absorbance should be read with a microplate reader at 450nm. Assay Protocol Notes Solutions: To avoid cross-contamination, change pipette tips between additions of each standard, between sample additions, and between reagent additions. Also, use separate reservoirs for each reagent. Applying Solutions: All solutions should be added to the bottom of the ELISA plate well. Avoid touching the inside wall of the well. Avoid foaming when possible. Assay Timing: The interval between adding samples to the first and last wells should be minimized. Delays will increase the incubation time differential between wells, which will significantly affect the experimental accuracy and repeatability. For each step in the procedure, total dispensing time for addition of reagents or samples should not exceed 10 minutes.</w:t>
+      </w:r>
+    </w:p>
+    <w:p>
+      <w:pPr>
+        <w:pStyle w:val="Heading2"/>
+      </w:pPr>
+      <w:r>
+        <w:t>TYPICAL DATA / STANDARD CURVE</w:t>
+      </w:r>
+    </w:p>
+    <w:p>
+      <w:pPr>
+        <w:pStyle w:val="Normal"/>
+      </w:pPr>
+      <w:r>
+        <w:t>This standard curve is for demonstration only. A standard curve must be run with each assay.</w:t>
+      </w:r>
+    </w:p>
+    <w:p>
+      <w:pPr>
+        <w:pStyle w:val="Heading2"/>
+      </w:pPr>
+      <w:r>
+        <w:t>INTRA/INTER-ASSAY VARIABILITY</w:t>
+      </w:r>
+    </w:p>
+    <w:p>
+      <w:pPr>
+        <w:pStyle w:val="Normal"/>
+      </w:pPr>
+      <w:r>
+        <w:t>Three samples of known concentration were tested on one plate to assess intra-assay precision.</w:t>
+      </w:r>
+    </w:p>
+    <w:p>
+      <w:pPr>
+        <w:pStyle w:val="Normal"/>
+      </w:pPr>
+      <w:r>
+        <w:t>Three samples of known concentration were tested in separate assays to assess inter-assay precision.</w:t>
+      </w:r>
+    </w:p>
+    <w:p>
+      <w:pPr>
+        <w:pStyle w:val="Heading2"/>
+      </w:pPr>
+      <w:r>
+        <w:t>REPRODUCIBILITY</w:t>
+      </w:r>
+    </w:p>
+    <w:p>
+      <w:pPr>
+        <w:pStyle w:val="Normal"/>
+      </w:pPr>
+      <w:r>
+        <w:t>Samples were tested in four different assay lots to assess reproducibility.</w:t>
+      </w:r>
+    </w:p>
+    <w:p>
+      <w:pPr>
+        <w:pStyle w:val="Heading2"/>
+      </w:pPr>
+      <w:r>
+        <w:t>DATA ANALYSIS</w:t>
+      </w:r>
+    </w:p>
+    <w:p>
+      <w:pPr>
+        <w:pStyle w:val="Normal"/>
+      </w:pPr>
+      <w:r>
+        <w:t>To analyze using manual methods, follow the process below: Average the duplicate readings for each standard, sample, and control. Subtract the average zero standard O.D. reading. It is recommended that a standard curve be created using computer software to generate a four-parameter logistic (4-PL) curve-fit. A free program capable of generating a four-parameter logistic (4-PL) curve-fit can be found online at: www.myassays.com/four-parameter-logistic-curve.assay. Alternatively, plot the mean absorbance for each standard against the concentration. The measured concentration in the sample can be interpolated by using linear regression of each average relative O.D. against the standard curve generated using curve fitting software. This will generate an adequate but less precise fit of the data. For diluted samples, the concentration reading from the standard curve must be multiplied by the dilution factor. Background on Klk1 Kallikrein-1, also known as tissue kallikrein, is a protein that in humans is encoded by the KLK1 gene. This serine protease generates Lys-bradykinin by specific proteolysis of kininogen-1. KLK1 is a member of the peptidase S1 family. Its gene is mapped to 19q13.3. In all, it has got 262-amino acids which contain a putative signal peptide, followed by a short activating peptide and the protease domain. The protein is mainly found in kidney, pancreas, and salivary gland, showing a unique pattern of tissue-specific expression relative to other members of the family. KLK1 is implicated in carcinogenesis and some have potential as novel cancer and other disease biomarkers. 1 Mouse KLK1/Kallikrein 1 ELISA Kit</w:t>
+      </w:r>
+    </w:p>
+    <w:p>
+      <w:pPr>
+        <w:pStyle w:val="Heading2"/>
+      </w:pPr>
+      <w:r>
+        <w:t>DISCLAIMER</w:t>
+      </w:r>
+    </w:p>
+    <w:p>
+      <w:pPr>
+        <w:pStyle w:val="Normal"/>
+      </w:pPr>
+      <w:r>
+        <w:t>This material is sold for in-vitro use only in manufacturing and research. This material is not suitable for human use. It is the responsibility of the user to undertake sufficient verification and testing to determine the suitability of each product's application. The statements herein are offered for informational purposes only and are intended to be used solely for your consideration, investigation and verification.</w:t>
+      </w:r>
+    </w:p>
+    <w:tbl>
+      <w:tblPr>
+        <w:tblStyle w:val="TableGrid"/>
+        <w:tblW w:type="auto" w:w="0"/>
+        <w:tblLook w:firstColumn="1" w:firstRow="1" w:lastColumn="0" w:lastRow="0" w:noHBand="0" w:noVBand="1" w:val="04A0"/>
+      </w:tblPr>
+      <w:tblGrid>
+        <w:gridCol w:w="960"/>
+        <w:gridCol w:w="960"/>
+        <w:gridCol w:w="960"/>
+        <w:gridCol w:w="960"/>
+        <w:gridCol w:w="960"/>
+        <w:gridCol w:w="960"/>
+        <w:gridCol w:w="960"/>
+        <w:gridCol w:w="960"/>
+        <w:gridCol w:w="960"/>
+      </w:tblGrid>
+      <w:tr>
+        <w:tc>
+          <w:tcPr>
+            <w:tcW w:type="dxa" w:w="960"/>
+          </w:tcPr>
+          <w:p>
+            <w:r>
+              <w:t>Concentration (pg/ml)</w:t>
+            </w:r>
+          </w:p>
+        </w:tc>
+        <w:tc>
+          <w:tcPr>
+            <w:tcW w:type="dxa" w:w="960"/>
+          </w:tcPr>
+          <w:p>
+            <w:r>
+              <w:t>0.028</w:t>
+            </w:r>
+          </w:p>
+        </w:tc>
+        <w:tc>
+          <w:tcPr>
+            <w:tcW w:type="dxa" w:w="960"/>
+          </w:tcPr>
+          <w:p>
+            <w:r/>
+          </w:p>
+        </w:tc>
+        <w:tc>
+          <w:tcPr>
+            <w:tcW w:type="dxa" w:w="960"/>
+          </w:tcPr>
+          <w:p>
+            <w:r/>
+          </w:p>
+        </w:tc>
+        <w:tc>
+          <w:tcPr>
+            <w:tcW w:type="dxa" w:w="960"/>
+          </w:tcPr>
+          <w:p>
+            <w:r/>
+          </w:p>
+        </w:tc>
+        <w:tc>
+          <w:tcPr>
+            <w:tcW w:type="dxa" w:w="960"/>
+          </w:tcPr>
+          <w:p>
+            <w:r/>
+          </w:p>
+        </w:tc>
+        <w:tc>
+          <w:tcPr>
+            <w:tcW w:type="dxa" w:w="960"/>
+          </w:tcPr>
+          <w:p>
+            <w:r/>
+          </w:p>
+        </w:tc>
+        <w:tc>
+          <w:tcPr>
+            <w:tcW w:type="dxa" w:w="960"/>
+          </w:tcPr>
+          <w:p>
+            <w:r/>
+          </w:p>
+        </w:tc>
+        <w:tc>
+          <w:tcPr>
+            <w:tcW w:type="dxa" w:w="960"/>
+          </w:tcPr>
+          <w:p>
+            <w:r/>
+          </w:p>
+        </w:tc>
+      </w:tr>
+      <w:tr>
+        <w:tc>
+          <w:tcPr>
+            <w:tcW w:type="dxa" w:w="960"/>
+          </w:tcPr>
+          <w:p>
+            <w:r>
+              <w:t>O.D.</w:t>
+            </w:r>
+          </w:p>
+        </w:tc>
+        <w:tc>
+          <w:tcPr>
+            <w:tcW w:type="dxa" w:w="960"/>
+          </w:tcPr>
+          <w:p>
+            <w:r>
+              <w:t>0.061</w:t>
+            </w:r>
+          </w:p>
+        </w:tc>
+        <w:tc>
+          <w:tcPr>
+            <w:tcW w:type="dxa" w:w="960"/>
+          </w:tcPr>
+          <w:p>
+            <w:r/>
+          </w:p>
+        </w:tc>
+        <w:tc>
+          <w:tcPr>
+            <w:tcW w:type="dxa" w:w="960"/>
+          </w:tcPr>
+          <w:p>
+            <w:r/>
+          </w:p>
+        </w:tc>
+        <w:tc>
+          <w:tcPr>
+            <w:tcW w:type="dxa" w:w="960"/>
+          </w:tcPr>
+          <w:p>
+            <w:r/>
+          </w:p>
+        </w:tc>
+        <w:tc>
+          <w:tcPr>
+            <w:tcW w:type="dxa" w:w="960"/>
+          </w:tcPr>
+          <w:p>
+            <w:r/>
+          </w:p>
+        </w:tc>
+        <w:tc>
+          <w:tcPr>
+            <w:tcW w:type="dxa" w:w="960"/>
+          </w:tcPr>
+          <w:p>
+            <w:r/>
+          </w:p>
+        </w:tc>
+        <w:tc>
+          <w:tcPr>
+            <w:tcW w:type="dxa" w:w="960"/>
+          </w:tcPr>
+          <w:p>
+            <w:r/>
+          </w:p>
+        </w:tc>
+        <w:tc>
+          <w:tcPr>
+            <w:tcW w:type="dxa" w:w="960"/>
+          </w:tcPr>
+          <w:p>
+            <w:r/>
+          </w:p>
+        </w:tc>
+      </w:tr>
+    </w:tbl>
+    <w:tbl>
+      <w:tblPr>
+        <w:tblStyle w:val="TableGrid"/>
+        <w:tblW w:type="auto" w:w="0"/>
+        <w:tblLook w:firstColumn="1" w:firstRow="1" w:lastColumn="0" w:lastRow="0" w:noHBand="0" w:noVBand="1" w:val="04A0"/>
+      </w:tblPr>
+      <w:tblGrid>
+        <w:gridCol w:w="1728"/>
+        <w:gridCol w:w="1728"/>
+        <w:gridCol w:w="1728"/>
+        <w:gridCol w:w="1728"/>
+        <w:gridCol w:w="1728"/>
+      </w:tblGrid>
+      <w:tr>
+        <w:tc>
+          <w:tcPr>
+            <w:tcW w:type="dxa" w:w="1728"/>
+          </w:tcPr>
+          <w:p>
+            <w:r>
+              <w:t>Sample</w:t>
+            </w:r>
+          </w:p>
+        </w:tc>
+        <w:tc>
+          <w:tcPr>
+            <w:tcW w:type="dxa" w:w="1728"/>
+          </w:tcPr>
+          <w:p>
+            <w:r>
+              <w:t>n</w:t>
+            </w:r>
+          </w:p>
+        </w:tc>
+        <w:tc>
+          <w:tcPr>
+            <w:tcW w:type="dxa" w:w="1728"/>
+          </w:tcPr>
+          <w:p>
+            <w:r>
+              <w:t>Mean (pg/ml)</w:t>
+            </w:r>
+          </w:p>
+        </w:tc>
+        <w:tc>
+          <w:tcPr>
+            <w:tcW w:type="dxa" w:w="1728"/>
+          </w:tcPr>
+          <w:p>
+            <w:r>
+              <w:t>Standard Deviation</w:t>
+            </w:r>
+          </w:p>
+        </w:tc>
+        <w:tc>
+          <w:tcPr>
+            <w:tcW w:type="dxa" w:w="1728"/>
+          </w:tcPr>
+          <w:p>
+            <w:r>
+              <w:t>CV (%)</w:t>
+            </w:r>
+          </w:p>
+        </w:tc>
+      </w:tr>
+      <w:tr>
+        <w:tc>
+          <w:tcPr>
+            <w:tcW w:type="dxa" w:w="1728"/>
+          </w:tcPr>
+          <w:p>
+            <w:r>
+              <w:t>Sample 1</w:t>
+            </w:r>
+          </w:p>
+        </w:tc>
+        <w:tc>
+          <w:tcPr>
+            <w:tcW w:type="dxa" w:w="1728"/>
+          </w:tcPr>
+          <w:p>
+            <w:r>
+              <w:t>16</w:t>
+            </w:r>
+          </w:p>
+        </w:tc>
+        <w:tc>
+          <w:tcPr>
+            <w:tcW w:type="dxa" w:w="1728"/>
+          </w:tcPr>
+          <w:p>
+            <w:r>
+              <w:t>4.6%</w:t>
+            </w:r>
+          </w:p>
+        </w:tc>
+        <w:tc>
+          <w:tcPr>
+            <w:tcW w:type="dxa" w:w="1728"/>
+          </w:tcPr>
+          <w:p>
+            <w:r>
               <w:t>10.15</w:t>
             </w:r>
           </w:p>
         </w:tc>
         <w:tc>
           <w:tcPr>
-            <w:tcW w:type="dxa" w:w="2160"/>
+            <w:tcW w:type="dxa" w:w="1728"/>
           </w:tcPr>
           <w:p>
             <w:r>
@@ -1663,7 +1597,7 @@
       <w:tr>
         <w:tc>
           <w:tcPr>
-            <w:tcW w:type="dxa" w:w="2160"/>
+            <w:tcW w:type="dxa" w:w="1728"/>
           </w:tcPr>
           <w:p>
             <w:r>
@@ -1673,7 +1607,7 @@
         </w:tc>
         <w:tc>
           <w:tcPr>
-            <w:tcW w:type="dxa" w:w="2160"/>
+            <w:tcW w:type="dxa" w:w="1728"/>
           </w:tcPr>
           <w:p>
             <w:r>
@@ -1683,7 +1617,7 @@
         </w:tc>
         <w:tc>
           <w:tcPr>
-            <w:tcW w:type="dxa" w:w="2160"/>
+            <w:tcW w:type="dxa" w:w="1728"/>
           </w:tcPr>
           <w:p>
             <w:r>
@@ -1693,7 +1627,7 @@
         </w:tc>
         <w:tc>
           <w:tcPr>
-            <w:tcW w:type="dxa" w:w="2160"/>
+            <w:tcW w:type="dxa" w:w="1728"/>
           </w:tcPr>
           <w:p>
             <w:r>
@@ -1703,7 +1637,7 @@
         </w:tc>
         <w:tc>
           <w:tcPr>
-            <w:tcW w:type="dxa" w:w="2160"/>
+            <w:tcW w:type="dxa" w:w="1728"/>
           </w:tcPr>
           <w:p>
             <w:r>
@@ -1715,7 +1649,7 @@
       <w:tr>
         <w:tc>
           <w:tcPr>
-            <w:tcW w:type="dxa" w:w="2160"/>
+            <w:tcW w:type="dxa" w:w="1728"/>
           </w:tcPr>
           <w:p>
             <w:r>
@@ -1725,7 +1659,7 @@
         </w:tc>
         <w:tc>
           <w:tcPr>
-            <w:tcW w:type="dxa" w:w="2160"/>
+            <w:tcW w:type="dxa" w:w="1728"/>
           </w:tcPr>
           <w:p>
             <w:r>
@@ -1735,7 +1669,7 @@
         </w:tc>
         <w:tc>
           <w:tcPr>
-            <w:tcW w:type="dxa" w:w="2160"/>
+            <w:tcW w:type="dxa" w:w="1728"/>
           </w:tcPr>
           <w:p>
             <w:r>
@@ -1745,7 +1679,7 @@
         </w:tc>
         <w:tc>
           <w:tcPr>
-            <w:tcW w:type="dxa" w:w="2160"/>
+            <w:tcW w:type="dxa" w:w="1728"/>
           </w:tcPr>
           <w:p>
             <w:r>
@@ -1755,7 +1689,7 @@
         </w:tc>
         <w:tc>
           <w:tcPr>
-            <w:tcW w:type="dxa" w:w="2160"/>
+            <w:tcW w:type="dxa" w:w="1728"/>
           </w:tcPr>
           <w:p>
             <w:r>
@@ -1765,16 +1699,6 @@
         </w:tc>
       </w:tr>
     </w:tbl>
-    <w:p>
-      <w:pPr/>
-      <w:r>
-        <w:rPr>
-          <w:rFonts w:ascii="Calibri" w:hAnsi="Calibri"/>
-          <w:sz w:val="22"/>
-        </w:rPr>
-        <w:t>Three samples of known concentration were tested in separate assays to assess inter-assay precision.</w:t>
-      </w:r>
-    </w:p>
     <w:tbl>
       <w:tblPr>
         <w:tblStyle w:val="TableGrid"/>
@@ -1782,74 +1706,59 @@
         <w:tblLook w:firstColumn="1" w:firstRow="1" w:lastColumn="0" w:lastRow="0" w:noHBand="0" w:noVBand="1" w:val="04A0"/>
       </w:tblPr>
       <w:tblGrid>
-        <w:gridCol w:w="2160"/>
-        <w:gridCol w:w="2160"/>
-        <w:gridCol w:w="2160"/>
-        <w:gridCol w:w="2160"/>
-        <w:gridCol w:w="2160"/>
+        <w:gridCol w:w="1728"/>
+        <w:gridCol w:w="1728"/>
+        <w:gridCol w:w="1728"/>
+        <w:gridCol w:w="1728"/>
+        <w:gridCol w:w="1728"/>
       </w:tblGrid>
       <w:tr>
         <w:tc>
           <w:tcPr>
-            <w:tcW w:type="dxa" w:w="2160"/>
+            <w:tcW w:type="dxa" w:w="1728"/>
           </w:tcPr>
           <w:p>
             <w:r>
-              <w:rPr>
-                <w:b/>
-              </w:rPr>
               <w:t>Sample</w:t>
             </w:r>
           </w:p>
         </w:tc>
         <w:tc>
           <w:tcPr>
-            <w:tcW w:type="dxa" w:w="2160"/>
+            <w:tcW w:type="dxa" w:w="1728"/>
           </w:tcPr>
           <w:p>
             <w:r>
-              <w:rPr>
-                <w:b/>
-              </w:rPr>
               <w:t>n</w:t>
             </w:r>
           </w:p>
         </w:tc>
         <w:tc>
           <w:tcPr>
-            <w:tcW w:type="dxa" w:w="2160"/>
+            <w:tcW w:type="dxa" w:w="1728"/>
           </w:tcPr>
           <w:p>
             <w:r>
-              <w:rPr>
-                <w:b/>
-              </w:rPr>
               <w:t>Mean (pg/ml)</w:t>
             </w:r>
           </w:p>
         </w:tc>
         <w:tc>
           <w:tcPr>
-            <w:tcW w:type="dxa" w:w="2160"/>
+            <w:tcW w:type="dxa" w:w="1728"/>
           </w:tcPr>
           <w:p>
             <w:r>
-              <w:rPr>
-                <w:b/>
-              </w:rPr>
               <w:t>Standard Deviation</w:t>
             </w:r>
           </w:p>
         </w:tc>
         <w:tc>
           <w:tcPr>
-            <w:tcW w:type="dxa" w:w="2160"/>
+            <w:tcW w:type="dxa" w:w="1728"/>
           </w:tcPr>
           <w:p>
             <w:r>
-              <w:rPr>
-                <w:b/>
-              </w:rPr>
               <w:t>CV (%)</w:t>
             </w:r>
           </w:p>
@@ -1858,7 +1767,7 @@
       <w:tr>
         <w:tc>
           <w:tcPr>
-            <w:tcW w:type="dxa" w:w="2160"/>
+            <w:tcW w:type="dxa" w:w="1728"/>
           </w:tcPr>
           <w:p>
             <w:r>
@@ -1868,7 +1777,7 @@
         </w:tc>
         <w:tc>
           <w:tcPr>
-            <w:tcW w:type="dxa" w:w="2160"/>
+            <w:tcW w:type="dxa" w:w="1728"/>
           </w:tcPr>
           <w:p>
             <w:r>
@@ -1878,7 +1787,7 @@
         </w:tc>
         <w:tc>
           <w:tcPr>
-            <w:tcW w:type="dxa" w:w="2160"/>
+            <w:tcW w:type="dxa" w:w="1728"/>
           </w:tcPr>
           <w:p>
             <w:r>
@@ -1888,7 +1797,7 @@
         </w:tc>
         <w:tc>
           <w:tcPr>
-            <w:tcW w:type="dxa" w:w="2160"/>
+            <w:tcW w:type="dxa" w:w="1728"/>
           </w:tcPr>
           <w:p>
             <w:r>
@@ -1898,7 +1807,7 @@
         </w:tc>
         <w:tc>
           <w:tcPr>
-            <w:tcW w:type="dxa" w:w="2160"/>
+            <w:tcW w:type="dxa" w:w="1728"/>
           </w:tcPr>
           <w:p>
             <w:r>
@@ -1910,7 +1819,7 @@
       <w:tr>
         <w:tc>
           <w:tcPr>
-            <w:tcW w:type="dxa" w:w="2160"/>
+            <w:tcW w:type="dxa" w:w="1728"/>
           </w:tcPr>
           <w:p>
             <w:r>
@@ -1920,7 +1829,7 @@
         </w:tc>
         <w:tc>
           <w:tcPr>
-            <w:tcW w:type="dxa" w:w="2160"/>
+            <w:tcW w:type="dxa" w:w="1728"/>
           </w:tcPr>
           <w:p>
             <w:r>
@@ -1930,7 +1839,7 @@
         </w:tc>
         <w:tc>
           <w:tcPr>
-            <w:tcW w:type="dxa" w:w="2160"/>
+            <w:tcW w:type="dxa" w:w="1728"/>
           </w:tcPr>
           <w:p>
             <w:r>
@@ -1940,7 +1849,7 @@
         </w:tc>
         <w:tc>
           <w:tcPr>
-            <w:tcW w:type="dxa" w:w="2160"/>
+            <w:tcW w:type="dxa" w:w="1728"/>
           </w:tcPr>
           <w:p>
             <w:r>
@@ -1950,7 +1859,7 @@
         </w:tc>
         <w:tc>
           <w:tcPr>
-            <w:tcW w:type="dxa" w:w="2160"/>
+            <w:tcW w:type="dxa" w:w="1728"/>
           </w:tcPr>
           <w:p>
             <w:r>
@@ -1962,7 +1871,7 @@
       <w:tr>
         <w:tc>
           <w:tcPr>
-            <w:tcW w:type="dxa" w:w="2160"/>
+            <w:tcW w:type="dxa" w:w="1728"/>
           </w:tcPr>
           <w:p>
             <w:r>
@@ -1972,7 +1881,7 @@
         </w:tc>
         <w:tc>
           <w:tcPr>
-            <w:tcW w:type="dxa" w:w="2160"/>
+            <w:tcW w:type="dxa" w:w="1728"/>
           </w:tcPr>
           <w:p>
             <w:r>
@@ -1982,7 +1891,7 @@
         </w:tc>
         <w:tc>
           <w:tcPr>
-            <w:tcW w:type="dxa" w:w="2160"/>
+            <w:tcW w:type="dxa" w:w="1728"/>
           </w:tcPr>
           <w:p>
             <w:r>
@@ -1992,7 +1901,7 @@
         </w:tc>
         <w:tc>
           <w:tcPr>
-            <w:tcW w:type="dxa" w:w="2160"/>
+            <w:tcW w:type="dxa" w:w="1728"/>
           </w:tcPr>
           <w:p>
             <w:r>
@@ -2002,7 +1911,7 @@
         </w:tc>
         <w:tc>
           <w:tcPr>
-            <w:tcW w:type="dxa" w:w="2160"/>
+            <w:tcW w:type="dxa" w:w="1728"/>
           </w:tcPr>
           <w:p>
             <w:r>
@@ -2012,31 +1921,6 @@
         </w:tc>
       </w:tr>
     </w:tbl>
-    <w:p>
-      <w:pPr>
-        <w:pStyle w:val="Heading2"/>
-        <w:jc w:val="left"/>
-      </w:pPr>
-      <w:r>
-        <w:rPr>
-          <w:rFonts w:ascii="Calibri" w:hAnsi="Calibri"/>
-          <w:b/>
-          <w:color w:val="0046B4"/>
-          <w:sz w:val="22"/>
-        </w:rPr>
-        <w:t>REPRODUCIBILITY</w:t>
-      </w:r>
-    </w:p>
-    <w:p>
-      <w:pPr/>
-      <w:r>
-        <w:rPr>
-          <w:rFonts w:ascii="Calibri" w:hAnsi="Calibri"/>
-          <w:sz w:val="22"/>
-        </w:rPr>
-        <w:t>Samples were tested in four different assay lots to assess reproducibility.</w:t>
-      </w:r>
-    </w:p>
     <w:tbl>
       <w:tblPr>
         <w:tblStyle w:val="TableGrid"/>
@@ -2044,101 +1928,79 @@
         <w:tblLook w:firstColumn="1" w:firstRow="1" w:lastColumn="0" w:lastRow="0" w:noHBand="0" w:noVBand="1" w:val="04A0"/>
       </w:tblPr>
       <w:tblGrid>
-        <w:gridCol w:w="1543"/>
-        <w:gridCol w:w="1543"/>
-        <w:gridCol w:w="1543"/>
-        <w:gridCol w:w="1543"/>
-        <w:gridCol w:w="1543"/>
-        <w:gridCol w:w="1543"/>
-        <w:gridCol w:w="1543"/>
+        <w:gridCol w:w="1234"/>
+        <w:gridCol w:w="1234"/>
+        <w:gridCol w:w="1234"/>
+        <w:gridCol w:w="1234"/>
+        <w:gridCol w:w="1234"/>
+        <w:gridCol w:w="1234"/>
+        <w:gridCol w:w="1234"/>
       </w:tblGrid>
       <w:tr>
         <w:tc>
           <w:tcPr>
-            <w:tcW w:type="dxa" w:w="1543"/>
+            <w:tcW w:type="dxa" w:w="1234"/>
           </w:tcPr>
           <w:p>
-            <w:r>
-              <w:rPr>
-                <w:b/>
-              </w:rPr>
-            </w:r>
+            <w:r/>
           </w:p>
         </w:tc>
         <w:tc>
           <w:tcPr>
-            <w:tcW w:type="dxa" w:w="1543"/>
+            <w:tcW w:type="dxa" w:w="1234"/>
           </w:tcPr>
           <w:p>
             <w:r>
-              <w:rPr>
-                <w:b/>
-              </w:rPr>
               <w:t>Lot 1</w:t>
             </w:r>
           </w:p>
         </w:tc>
         <w:tc>
           <w:tcPr>
-            <w:tcW w:type="dxa" w:w="1543"/>
+            <w:tcW w:type="dxa" w:w="1234"/>
           </w:tcPr>
           <w:p>
             <w:r>
-              <w:rPr>
-                <w:b/>
-              </w:rPr>
               <w:t>Lot 2</w:t>
             </w:r>
           </w:p>
         </w:tc>
         <w:tc>
           <w:tcPr>
-            <w:tcW w:type="dxa" w:w="1543"/>
+            <w:tcW w:type="dxa" w:w="1234"/>
           </w:tcPr>
           <w:p>
             <w:r>
-              <w:rPr>
-                <w:b/>
-              </w:rPr>
               <w:t>Lot 3</w:t>
             </w:r>
           </w:p>
         </w:tc>
         <w:tc>
           <w:tcPr>
-            <w:tcW w:type="dxa" w:w="1543"/>
+            <w:tcW w:type="dxa" w:w="1234"/>
           </w:tcPr>
           <w:p>
             <w:r>
-              <w:rPr>
-                <w:b/>
-              </w:rPr>
               <w:t>Lot 4</w:t>
             </w:r>
           </w:p>
         </w:tc>
         <w:tc>
           <w:tcPr>
-            <w:tcW w:type="dxa" w:w="1543"/>
+            <w:tcW w:type="dxa" w:w="1234"/>
           </w:tcPr>
           <w:p>
             <w:r>
-              <w:rPr>
-                <w:b/>
-              </w:rPr>
               <w:t>Standard Deviation</w:t>
             </w:r>
           </w:p>
         </w:tc>
         <w:tc>
           <w:tcPr>
-            <w:tcW w:type="dxa" w:w="1543"/>
+            <w:tcW w:type="dxa" w:w="1234"/>
           </w:tcPr>
           <w:p>
             <w:r>
-              <w:rPr>
-                <w:b/>
-              </w:rPr>
               <w:t>Mean</w:t>
             </w:r>
           </w:p>
@@ -2147,7 +2009,7 @@
       <w:tr>
         <w:tc>
           <w:tcPr>
-            <w:tcW w:type="dxa" w:w="1543"/>
+            <w:tcW w:type="dxa" w:w="1234"/>
           </w:tcPr>
           <w:p>
             <w:r>
@@ -2157,7 +2019,7 @@
         </w:tc>
         <w:tc>
           <w:tcPr>
-            <w:tcW w:type="dxa" w:w="1543"/>
+            <w:tcW w:type="dxa" w:w="1234"/>
           </w:tcPr>
           <w:p>
             <w:r>
@@ -2167,7 +2029,7 @@
         </w:tc>
         <w:tc>
           <w:tcPr>
-            <w:tcW w:type="dxa" w:w="1543"/>
+            <w:tcW w:type="dxa" w:w="1234"/>
           </w:tcPr>
           <w:p>
             <w:r>
@@ -2177,7 +2039,7 @@
         </w:tc>
         <w:tc>
           <w:tcPr>
-            <w:tcW w:type="dxa" w:w="1543"/>
+            <w:tcW w:type="dxa" w:w="1234"/>
           </w:tcPr>
           <w:p>
             <w:r>
@@ -2187,7 +2049,7 @@
         </w:tc>
         <w:tc>
           <w:tcPr>
-            <w:tcW w:type="dxa" w:w="1543"/>
+            <w:tcW w:type="dxa" w:w="1234"/>
           </w:tcPr>
           <w:p>
             <w:r>
@@ -2197,7 +2059,7 @@
         </w:tc>
         <w:tc>
           <w:tcPr>
-            <w:tcW w:type="dxa" w:w="1543"/>
+            <w:tcW w:type="dxa" w:w="1234"/>
           </w:tcPr>
           <w:p>
             <w:r>
@@ -2207,7 +2069,7 @@
         </w:tc>
         <w:tc>
           <w:tcPr>
-            <w:tcW w:type="dxa" w:w="1543"/>
+            <w:tcW w:type="dxa" w:w="1234"/>
           </w:tcPr>
           <w:p>
             <w:r>
@@ -2219,7 +2081,7 @@
       <w:tr>
         <w:tc>
           <w:tcPr>
-            <w:tcW w:type="dxa" w:w="1543"/>
+            <w:tcW w:type="dxa" w:w="1234"/>
           </w:tcPr>
           <w:p>
             <w:r>
@@ -2229,7 +2091,7 @@
         </w:tc>
         <w:tc>
           <w:tcPr>
-            <w:tcW w:type="dxa" w:w="1543"/>
+            <w:tcW w:type="dxa" w:w="1234"/>
           </w:tcPr>
           <w:p>
             <w:r>
@@ -2239,7 +2101,7 @@
         </w:tc>
         <w:tc>
           <w:tcPr>
-            <w:tcW w:type="dxa" w:w="1543"/>
+            <w:tcW w:type="dxa" w:w="1234"/>
           </w:tcPr>
           <w:p>
             <w:r>
@@ -2249,7 +2111,7 @@
         </w:tc>
         <w:tc>
           <w:tcPr>
-            <w:tcW w:type="dxa" w:w="1543"/>
+            <w:tcW w:type="dxa" w:w="1234"/>
           </w:tcPr>
           <w:p>
             <w:r>
@@ -2259,7 +2121,7 @@
         </w:tc>
         <w:tc>
           <w:tcPr>
-            <w:tcW w:type="dxa" w:w="1543"/>
+            <w:tcW w:type="dxa" w:w="1234"/>
           </w:tcPr>
           <w:p>
             <w:r>
@@ -2269,7 +2131,7 @@
         </w:tc>
         <w:tc>
           <w:tcPr>
-            <w:tcW w:type="dxa" w:w="1543"/>
+            <w:tcW w:type="dxa" w:w="1234"/>
           </w:tcPr>
           <w:p>
             <w:r>
@@ -2279,7 +2141,7 @@
         </w:tc>
         <w:tc>
           <w:tcPr>
-            <w:tcW w:type="dxa" w:w="1543"/>
+            <w:tcW w:type="dxa" w:w="1234"/>
           </w:tcPr>
           <w:p>
             <w:r>
@@ -2291,7 +2153,7 @@
       <w:tr>
         <w:tc>
           <w:tcPr>
-            <w:tcW w:type="dxa" w:w="1543"/>
+            <w:tcW w:type="dxa" w:w="1234"/>
           </w:tcPr>
           <w:p>
             <w:r>
@@ -2301,7 +2163,7 @@
         </w:tc>
         <w:tc>
           <w:tcPr>
-            <w:tcW w:type="dxa" w:w="1543"/>
+            <w:tcW w:type="dxa" w:w="1234"/>
           </w:tcPr>
           <w:p>
             <w:r>
@@ -2311,7 +2173,7 @@
         </w:tc>
         <w:tc>
           <w:tcPr>
-            <w:tcW w:type="dxa" w:w="1543"/>
+            <w:tcW w:type="dxa" w:w="1234"/>
           </w:tcPr>
           <w:p>
             <w:r>
@@ -2321,7 +2183,7 @@
         </w:tc>
         <w:tc>
           <w:tcPr>
-            <w:tcW w:type="dxa" w:w="1543"/>
+            <w:tcW w:type="dxa" w:w="1234"/>
           </w:tcPr>
           <w:p>
             <w:r>
@@ -2331,7 +2193,7 @@
         </w:tc>
         <w:tc>
           <w:tcPr>
-            <w:tcW w:type="dxa" w:w="1543"/>
+            <w:tcW w:type="dxa" w:w="1234"/>
           </w:tcPr>
           <w:p>
             <w:r>
@@ -2341,7 +2203,7 @@
         </w:tc>
         <w:tc>
           <w:tcPr>
-            <w:tcW w:type="dxa" w:w="1543"/>
+            <w:tcW w:type="dxa" w:w="1234"/>
           </w:tcPr>
           <w:p>
             <w:r>
@@ -2351,7 +2213,7 @@
         </w:tc>
         <w:tc>
           <w:tcPr>
-            <w:tcW w:type="dxa" w:w="1543"/>
+            <w:tcW w:type="dxa" w:w="1234"/>
           </w:tcPr>
           <w:p>
             <w:r>
@@ -2361,56 +2223,9 @@
         </w:tc>
       </w:tr>
     </w:tbl>
-    <w:p>
-      <w:pPr>
-        <w:pStyle w:val="Heading2"/>
-        <w:jc w:val="left"/>
-      </w:pPr>
-      <w:r>
-        <w:rPr>
-          <w:rFonts w:ascii="Calibri" w:hAnsi="Calibri"/>
-          <w:b/>
-          <w:color w:val="0046B4"/>
-          <w:sz w:val="22"/>
-        </w:rPr>
-        <w:t>DATA ANALYSIS</w:t>
-      </w:r>
-    </w:p>
-    <w:p>
-      <w:pPr/>
-      <w:r>
-        <w:rPr>
-          <w:rFonts w:ascii="Calibri" w:hAnsi="Calibri"/>
-          <w:sz w:val="22"/>
-        </w:rPr>
-        <w:t xml:space="preserve">To analyze using manual methods, follow the process below: Average the duplicate readings for each standard, sample, and control. Subtract the average zero standard O.D. reading. It is recommended that a standard curve be created using computer software to generate a four-parameter logistic (4-PL) curve-fit. A free program capable of generating a four-parameter logistic (4-PL) curve-fit can be found online at: www.myassays.com/four-parameter-logistic-curve.assay. Alternatively, plot the mean absorbance for each standard against the concentration. The measured concentration in the sample can be interpolated by using linear regression of each average relative O.D. against the standard curve generated using curve fitting software. This will generate an adequate but less precise fit of the data. For diluted samples, the concentration reading from the standard curve must be multiplied by the dilution factor. Background on Klk1 Kallikrein-1, also known as tissue kallikrein, is a protein that in humans is encoded by the KLK1 gene. This serine protease generates Lys-bradykinin by specific proteolysis of kininogen-1. KLK1 is a member of the peptidase S1 family. Its gene is mapped to 19q13.3. In all, it has got 262-amino acids which contain a putative signal peptide, followed by a short activating peptide and the protease domain. The protein is mainly found in kidney, pancreas, and salivary gland, showing a unique pattern of tissue-specific expression relative to other members of the family. KLK1 is implicated in carcinogenesis and some have potential as novel cancer and other disease biomarkers. 1 Mouse KLK1/Kallikrein 1 ELISA Kit</w:t>
-      </w:r>
-    </w:p>
-    <w:p>
-      <w:pPr>
-        <w:pStyle w:val="Heading2"/>
-      </w:pPr>
-      <w:r>
-        <w:rPr>
-          <w:b/>
-          <w:caps/>
-          <w:color w:val="0046B4"/>
-        </w:rPr>
-        <w:t>DISCLAIMER</w:t>
-      </w:r>
-    </w:p>
-    <w:p>
-      <w:r>
-        <w:rPr>
-          <w:rFonts w:ascii="Calibri" w:hAnsi="Calibri"/>
-          <w:sz w:val="22"/>
-        </w:rPr>
-        <w:t>This material is sold for in-vitro use only in manufacturing and research. This material is not suitable for human use. It is the responsibility of the user to undertake sufficient verification and testing to determine the suitability of each product's application. The statements herein are offered for informational purposes only and are intended to be used solely for your consideration, investigation and verification.</w:t>
-      </w:r>
-    </w:p>
     <w:sectPr>
       <w:pgSz w:w="12240" w:h="15840"/>
-      <w:pgMar w:top="720" w:right="720" w:bottom="720" w:left="720" w:header="720" w:footer="720" w:gutter="0"/>
+      <w:pgMar w:top="1440" w:right="1800" w:bottom="1440" w:left="1800" w:header="720" w:footer="720" w:gutter="0"/>
       <w:cols w:space="720"/>
       <w:docGrid w:linePitch="360"/>
     </w:sectPr>

</xml_diff>

<commit_message>
Update document styling and file naming for improved readability
Modify the document title and applies Calibri font with 1.15 line spacing by updating `download_file` in `app.py` and `_apply_document_formatting` in `template_populator_enhanced.py`.

Replit-Commit-Author: Agent
Replit-Commit-Session-Id: 86e32257-9f57-45d9-b7c9-9c3928182bb3
Replit-Commit-Screenshot-Url: https://storage.googleapis.com/screenshot-production-us-central1/9117525c-531f-4e40-bc2d-dbaf9de7854f/b8f21d6b-f135-4ad7-9c77-8b2a5f54a785.jpg
</commit_message>
<xml_diff>
--- a/output_populated_template.docx
+++ b/output_populated_template.docx
@@ -2,6 +2,81 @@
 <file path=word/document.xml><?xml version="1.0" encoding="utf-8"?>
 <w:document xmlns:wpc="http://schemas.microsoft.com/office/word/2010/wordprocessingCanvas" xmlns:mo="http://schemas.microsoft.com/office/mac/office/2008/main" xmlns:mc="http://schemas.openxmlformats.org/markup-compatibility/2006" xmlns:mv="urn:schemas-microsoft-com:mac:vml" xmlns:o="urn:schemas-microsoft-com:office:office" xmlns:r="http://schemas.openxmlformats.org/officeDocument/2006/relationships" xmlns:m="http://schemas.openxmlformats.org/officeDocument/2006/math" xmlns:v="urn:schemas-microsoft-com:vml" xmlns:wp14="http://schemas.microsoft.com/office/word/2010/wordprocessingDrawing" xmlns:wp="http://schemas.openxmlformats.org/drawingml/2006/wordprocessingDrawing" xmlns:w10="urn:schemas-microsoft-com:office:word" xmlns:w="http://schemas.openxmlformats.org/wordprocessingml/2006/main" xmlns:w14="http://schemas.microsoft.com/office/word/2010/wordml" xmlns:wpg="http://schemas.microsoft.com/office/word/2010/wordprocessingGroup" xmlns:wpi="http://schemas.microsoft.com/office/word/2010/wordprocessingInk" xmlns:wne="http://schemas.microsoft.com/office/word/2006/wordml" xmlns:wps="http://schemas.microsoft.com/office/word/2010/wordprocessingShape" mc:Ignorable="w14 wp14">
   <w:body>
+    <w:p>
+      <w:pPr>
+        <w:pStyle w:val="Title"/>
+        <w:spacing w:line="276" w:lineRule="auto"/>
+        <w:jc w:val="center"/>
+      </w:pPr>
+      <w:r>
+        <w:rPr>
+          <w:rFonts w:ascii="Calibri" w:hAnsi="Calibri"/>
+          <w:b/>
+          <w:sz w:val="72"/>
+        </w:rPr>
+        <w:t xml:space="preserve">Mouse KLK1/Kallikrein 1 ELISA Kit (EK1586)</w:t>
+      </w:r>
+    </w:p>
+    <w:p>
+      <w:pPr>
+        <w:spacing w:line="276" w:lineRule="auto"/>
+        <w:jc w:val="center"/>
+      </w:pPr>
+      <w:r>
+        <w:rPr>
+          <w:rFonts w:ascii="Calibri" w:hAnsi="Calibri"/>
+          <w:sz w:val="22"/>
+        </w:rPr>
+        <w:t xml:space="preserve">Catalog Number: EK1586</w:t>
+        <w:br/>
+        <w:t xml:space="preserve">Lot Number: SAMPLE</w:t>
+      </w:r>
+    </w:p>
+    <w:p>
+      <w:pPr>
+        <w:pStyle w:val="Heading2"/>
+        <w:spacing w:line="276" w:lineRule="auto"/>
+        <w:jc w:val="left"/>
+      </w:pPr>
+      <w:r>
+        <w:rPr>
+          <w:rFonts w:ascii="Calibri" w:hAnsi="Calibri"/>
+          <w:b/>
+          <w:color w:val="0046B4"/>
+          <w:sz w:val="22"/>
+        </w:rPr>
+        <w:t>INTENDED USE</w:t>
+      </w:r>
+    </w:p>
+    <w:p>
+      <w:pPr>
+        <w:spacing w:line="276" w:lineRule="auto"/>
+      </w:pPr>
+      <w:r>
+        <w:rPr>
+          <w:rFonts w:ascii="Calibri" w:hAnsi="Calibri"/>
+          <w:sz w:val="22"/>
+        </w:rPr>
+        <w:t xml:space="preserve">For the quantitation of Mouse Klk1 concentrations in cell culture supernatants, cell lysates, serum and plasma (heparin, EDTA).</w:t>
+        <w:br w:type="page"/>
+      </w:r>
+    </w:p>
+    <w:p>
+      <w:pPr>
+        <w:pStyle w:val="Heading2"/>
+        <w:spacing w:line="276" w:lineRule="auto"/>
+        <w:jc w:val="left"/>
+      </w:pPr>
+      <w:r>
+        <w:rPr>
+          <w:rFonts w:ascii="Calibri" w:hAnsi="Calibri"/>
+          <w:b/>
+          <w:color w:val="0046B4"/>
+          <w:sz w:val="22"/>
+        </w:rPr>
+        <w:t>TECHNICAL DETAILS</w:t>
+      </w:r>
+    </w:p>
     <w:tbl>
       <w:tblPr>
         <w:tblStyle w:val="TableGrid"/>
@@ -9,25 +84,35 @@
         <w:tblLook w:firstColumn="1" w:firstRow="1" w:lastColumn="0" w:lastRow="0" w:noHBand="0" w:noVBand="1" w:val="04A0"/>
       </w:tblPr>
       <w:tblGrid>
-        <w:gridCol w:w="4320"/>
-        <w:gridCol w:w="4320"/>
+        <w:gridCol w:w="5400"/>
+        <w:gridCol w:w="5400"/>
       </w:tblGrid>
       <w:tr>
         <w:tc>
           <w:tcPr>
-            <w:tcW w:type="dxa" w:w="4320"/>
+            <w:tcW w:type="dxa" w:w="5400"/>
           </w:tcPr>
           <w:p>
+            <w:pPr>
+              <w:spacing w:line="276" w:lineRule="auto"/>
+            </w:pPr>
             <w:r>
+              <w:rPr>
+                <w:rFonts w:ascii="Calibri" w:hAnsi="Calibri"/>
+                <w:b/>
+              </w:rPr>
               <w:t>Capture/Detection Antibodies</w:t>
             </w:r>
           </w:p>
         </w:tc>
         <w:tc>
           <w:tcPr>
-            <w:tcW w:type="dxa" w:w="4320"/>
+            <w:tcW w:type="dxa" w:w="5400"/>
           </w:tcPr>
           <w:p>
+            <w:pPr>
+              <w:spacing w:line="276" w:lineRule="auto"/>
+            </w:pPr>
             <w:r>
               <w:t>It is recommended that the standards be prepared no more than 2 hours prior to performing the experiment. Use one 10 ng of lyophilized Mouse Klk1 standard for each experiment. Gently spin the vial prior to use. Reconstitute the standard to a stock concentration of 10 ng/ml using 1ml of sample diluent. Allow the standard to sit for a minimum of 10 minutes with gentle agitation prior to making dilutions.</w:t>
             </w:r>
@@ -37,19 +122,29 @@
       <w:tr>
         <w:tc>
           <w:tcPr>
-            <w:tcW w:type="dxa" w:w="4320"/>
+            <w:tcW w:type="dxa" w:w="5400"/>
           </w:tcPr>
           <w:p>
+            <w:pPr>
+              <w:spacing w:line="276" w:lineRule="auto"/>
+            </w:pPr>
             <w:r>
+              <w:rPr>
+                <w:rFonts w:ascii="Calibri" w:hAnsi="Calibri"/>
+                <w:b/>
+              </w:rPr>
               <w:t>Specificity</w:t>
             </w:r>
           </w:p>
         </w:tc>
         <w:tc>
           <w:tcPr>
-            <w:tcW w:type="dxa" w:w="4320"/>
+            <w:tcW w:type="dxa" w:w="5400"/>
           </w:tcPr>
           <w:p>
+            <w:pPr>
+              <w:spacing w:line="276" w:lineRule="auto"/>
+            </w:pPr>
             <w:r>
               <w:t>Natural and recombinant Mouse Klk1</w:t>
             </w:r>
@@ -59,19 +154,29 @@
       <w:tr>
         <w:tc>
           <w:tcPr>
-            <w:tcW w:type="dxa" w:w="4320"/>
+            <w:tcW w:type="dxa" w:w="5400"/>
           </w:tcPr>
           <w:p>
+            <w:pPr>
+              <w:spacing w:line="276" w:lineRule="auto"/>
+            </w:pPr>
             <w:r>
+              <w:rPr>
+                <w:rFonts w:ascii="Calibri" w:hAnsi="Calibri"/>
+                <w:b/>
+              </w:rPr>
               <w:t>Standard Protein</w:t>
             </w:r>
           </w:p>
         </w:tc>
         <w:tc>
           <w:tcPr>
-            <w:tcW w:type="dxa" w:w="4320"/>
+            <w:tcW w:type="dxa" w:w="5400"/>
           </w:tcPr>
           <w:p>
+            <w:pPr>
+              <w:spacing w:line="276" w:lineRule="auto"/>
+            </w:pPr>
             <w:r>
               <w:t>It is recommended that the standards be prepared no more than 2 hours prior to performing the experiment. Use one 10 ng of lyophilized Mouse Klk1 standard for each experiment. Gently spin the vial prior to use. Reconstitute the standard to a stock concentration of 10 ng/ml using 1ml of sample diluent. Allow the standard to sit for a minimum of 10 minutes with gentle agitation prior to making dilutions.</w:t>
             </w:r>
@@ -81,19 +186,29 @@
       <w:tr>
         <w:tc>
           <w:tcPr>
-            <w:tcW w:type="dxa" w:w="4320"/>
+            <w:tcW w:type="dxa" w:w="5400"/>
           </w:tcPr>
           <w:p>
+            <w:pPr>
+              <w:spacing w:line="276" w:lineRule="auto"/>
+            </w:pPr>
             <w:r>
+              <w:rPr>
+                <w:rFonts w:ascii="Calibri" w:hAnsi="Calibri"/>
+                <w:b/>
+              </w:rPr>
               <w:t>Cross-reactivity</w:t>
             </w:r>
           </w:p>
         </w:tc>
         <w:tc>
           <w:tcPr>
-            <w:tcW w:type="dxa" w:w="4320"/>
+            <w:tcW w:type="dxa" w:w="5400"/>
           </w:tcPr>
           <w:p>
+            <w:pPr>
+              <w:spacing w:line="276" w:lineRule="auto"/>
+            </w:pPr>
             <w:r>
               <w:t>This kit is for the detection of Mouse Klk1. No significant cross-reactivity or interference between Klk1 and its analogs was observed. This claim is limited by existing techniques; therefore, cross- reactivity may exist with untested analogs.</w:t>
             </w:r>
@@ -101,6 +216,22 @@
         </w:tc>
       </w:tr>
     </w:tbl>
+    <w:p>
+      <w:pPr>
+        <w:pStyle w:val="Heading2"/>
+        <w:spacing w:line="276" w:lineRule="auto"/>
+        <w:jc w:val="left"/>
+      </w:pPr>
+      <w:r>
+        <w:rPr>
+          <w:rFonts w:ascii="Calibri" w:hAnsi="Calibri"/>
+          <w:b/>
+          <w:color w:val="0046B4"/>
+          <w:sz w:val="22"/>
+        </w:rPr>
+        <w:t>OVERVIEW</w:t>
+      </w:r>
+    </w:p>
     <w:tbl>
       <w:tblPr>
         <w:tblStyle w:val="TableGrid"/>
@@ -108,25 +239,35 @@
         <w:tblLook w:firstColumn="1" w:firstRow="1" w:lastColumn="0" w:lastRow="0" w:noHBand="0" w:noVBand="1" w:val="04A0"/>
       </w:tblPr>
       <w:tblGrid>
-        <w:gridCol w:w="4320"/>
-        <w:gridCol w:w="4320"/>
+        <w:gridCol w:w="5400"/>
+        <w:gridCol w:w="5400"/>
       </w:tblGrid>
       <w:tr>
         <w:tc>
           <w:tcPr>
-            <w:tcW w:type="dxa" w:w="4320"/>
+            <w:tcW w:type="dxa" w:w="5400"/>
           </w:tcPr>
           <w:p>
+            <w:pPr>
+              <w:spacing w:line="276" w:lineRule="auto"/>
+            </w:pPr>
             <w:r>
+              <w:rPr>
+                <w:rFonts w:ascii="Calibri" w:hAnsi="Calibri"/>
+                <w:b/>
+              </w:rPr>
               <w:t>Product Name</w:t>
             </w:r>
           </w:p>
         </w:tc>
         <w:tc>
           <w:tcPr>
-            <w:tcW w:type="dxa" w:w="4320"/>
+            <w:tcW w:type="dxa" w:w="5400"/>
           </w:tcPr>
           <w:p>
+            <w:pPr>
+              <w:spacing w:line="276" w:lineRule="auto"/>
+            </w:pPr>
             <w:r>
               <w:t>Mouse KLK1/Kallikrein 1 ELISA Kit (EK1586)</w:t>
             </w:r>
@@ -136,19 +277,29 @@
       <w:tr>
         <w:tc>
           <w:tcPr>
-            <w:tcW w:type="dxa" w:w="4320"/>
+            <w:tcW w:type="dxa" w:w="5400"/>
           </w:tcPr>
           <w:p>
+            <w:pPr>
+              <w:spacing w:line="276" w:lineRule="auto"/>
+            </w:pPr>
             <w:r>
+              <w:rPr>
+                <w:rFonts w:ascii="Calibri" w:hAnsi="Calibri"/>
+                <w:b/>
+              </w:rPr>
               <w:t>Reactive Species</w:t>
             </w:r>
           </w:p>
         </w:tc>
         <w:tc>
           <w:tcPr>
-            <w:tcW w:type="dxa" w:w="4320"/>
+            <w:tcW w:type="dxa" w:w="5400"/>
           </w:tcPr>
           <w:p>
+            <w:pPr>
+              <w:spacing w:line="276" w:lineRule="auto"/>
+            </w:pPr>
             <w:r>
               <w:t>This kit is for the detection of Mouse Klk1. This kit is for the detection of Mouse Klk1. No significant cross-reactivity or interference between Klk1 and its analogs was observed. This claim is limited by existing techniques; therefore, cross- reactivity may exist with untested analogs.</w:t>
             </w:r>
@@ -158,19 +309,29 @@
       <w:tr>
         <w:tc>
           <w:tcPr>
-            <w:tcW w:type="dxa" w:w="4320"/>
+            <w:tcW w:type="dxa" w:w="5400"/>
           </w:tcPr>
           <w:p>
+            <w:pPr>
+              <w:spacing w:line="276" w:lineRule="auto"/>
+            </w:pPr>
             <w:r>
+              <w:rPr>
+                <w:rFonts w:ascii="Calibri" w:hAnsi="Calibri"/>
+                <w:b/>
+              </w:rPr>
               <w:t>Range</w:t>
             </w:r>
           </w:p>
         </w:tc>
         <w:tc>
           <w:tcPr>
-            <w:tcW w:type="dxa" w:w="4320"/>
+            <w:tcW w:type="dxa" w:w="5400"/>
           </w:tcPr>
           <w:p>
+            <w:pPr>
+              <w:spacing w:line="276" w:lineRule="auto"/>
+            </w:pPr>
             <w:r>
               <w:t>62.5 pg/ml - 4,000 pg/ml</w:t>
             </w:r>
@@ -180,19 +341,29 @@
       <w:tr>
         <w:tc>
           <w:tcPr>
-            <w:tcW w:type="dxa" w:w="4320"/>
+            <w:tcW w:type="dxa" w:w="5400"/>
           </w:tcPr>
           <w:p>
+            <w:pPr>
+              <w:spacing w:line="276" w:lineRule="auto"/>
+            </w:pPr>
             <w:r>
+              <w:rPr>
+                <w:rFonts w:ascii="Calibri" w:hAnsi="Calibri"/>
+                <w:b/>
+              </w:rPr>
               <w:t>Sensitivity</w:t>
             </w:r>
           </w:p>
         </w:tc>
         <w:tc>
           <w:tcPr>
-            <w:tcW w:type="dxa" w:w="4320"/>
+            <w:tcW w:type="dxa" w:w="5400"/>
           </w:tcPr>
           <w:p>
+            <w:pPr>
+              <w:spacing w:line="276" w:lineRule="auto"/>
+            </w:pPr>
             <w:r>
               <w:t>&lt;12 pg/ml</w:t>
             </w:r>
@@ -202,19 +373,29 @@
       <w:tr>
         <w:tc>
           <w:tcPr>
-            <w:tcW w:type="dxa" w:w="4320"/>
+            <w:tcW w:type="dxa" w:w="5400"/>
           </w:tcPr>
           <w:p>
+            <w:pPr>
+              <w:spacing w:line="276" w:lineRule="auto"/>
+            </w:pPr>
             <w:r>
+              <w:rPr>
+                <w:rFonts w:ascii="Calibri" w:hAnsi="Calibri"/>
+                <w:b/>
+              </w:rPr>
               <w:t>Sample Type</w:t>
             </w:r>
           </w:p>
         </w:tc>
         <w:tc>
           <w:tcPr>
-            <w:tcW w:type="dxa" w:w="4320"/>
+            <w:tcW w:type="dxa" w:w="5400"/>
           </w:tcPr>
           <w:p>
+            <w:pPr>
+              <w:spacing w:line="276" w:lineRule="auto"/>
+            </w:pPr>
             <w:r>
               <w:t>Cell culture media, serum, plasma, and other biological fluids</w:t>
             </w:r>
@@ -224,19 +405,29 @@
       <w:tr>
         <w:tc>
           <w:tcPr>
-            <w:tcW w:type="dxa" w:w="4320"/>
+            <w:tcW w:type="dxa" w:w="5400"/>
           </w:tcPr>
           <w:p>
+            <w:pPr>
+              <w:spacing w:line="276" w:lineRule="auto"/>
+            </w:pPr>
             <w:r>
+              <w:rPr>
+                <w:rFonts w:ascii="Calibri" w:hAnsi="Calibri"/>
+                <w:b/>
+              </w:rPr>
               <w:t>Sample Volume</w:t>
             </w:r>
           </w:p>
         </w:tc>
         <w:tc>
           <w:tcPr>
-            <w:tcW w:type="dxa" w:w="4320"/>
+            <w:tcW w:type="dxa" w:w="5400"/>
           </w:tcPr>
           <w:p>
+            <w:pPr>
+              <w:spacing w:line="276" w:lineRule="auto"/>
+            </w:pPr>
             <w:r>
               <w:t>100 μl</w:t>
             </w:r>
@@ -246,19 +437,29 @@
       <w:tr>
         <w:tc>
           <w:tcPr>
-            <w:tcW w:type="dxa" w:w="4320"/>
+            <w:tcW w:type="dxa" w:w="5400"/>
           </w:tcPr>
           <w:p>
+            <w:pPr>
+              <w:spacing w:line="276" w:lineRule="auto"/>
+            </w:pPr>
             <w:r>
+              <w:rPr>
+                <w:rFonts w:ascii="Calibri" w:hAnsi="Calibri"/>
+                <w:b/>
+              </w:rPr>
               <w:t>Assay Time</w:t>
             </w:r>
           </w:p>
         </w:tc>
         <w:tc>
           <w:tcPr>
-            <w:tcW w:type="dxa" w:w="4320"/>
+            <w:tcW w:type="dxa" w:w="5400"/>
           </w:tcPr>
           <w:p>
+            <w:pPr>
+              <w:spacing w:line="276" w:lineRule="auto"/>
+            </w:pPr>
             <w:r>
               <w:t>4.5 hours</w:t>
             </w:r>
@@ -268,19 +469,29 @@
       <w:tr>
         <w:tc>
           <w:tcPr>
-            <w:tcW w:type="dxa" w:w="4320"/>
+            <w:tcW w:type="dxa" w:w="5400"/>
           </w:tcPr>
           <w:p>
+            <w:pPr>
+              <w:spacing w:line="276" w:lineRule="auto"/>
+            </w:pPr>
             <w:r>
+              <w:rPr>
+                <w:rFonts w:ascii="Calibri" w:hAnsi="Calibri"/>
+                <w:b/>
+              </w:rPr>
               <w:t>Protocol</w:t>
             </w:r>
           </w:p>
         </w:tc>
         <w:tc>
           <w:tcPr>
-            <w:tcW w:type="dxa" w:w="4320"/>
+            <w:tcW w:type="dxa" w:w="5400"/>
           </w:tcPr>
           <w:p>
+            <w:pPr>
+              <w:spacing w:line="276" w:lineRule="auto"/>
+            </w:pPr>
             <w:r>
               <w:t>4.5 hours</w:t>
             </w:r>
@@ -288,6 +499,1275 @@
         </w:tc>
       </w:tr>
     </w:tbl>
+    <w:p>
+      <w:pPr>
+        <w:pStyle w:val="Heading2"/>
+        <w:spacing w:line="276" w:lineRule="auto"/>
+        <w:jc w:val="left"/>
+      </w:pPr>
+      <w:r>
+        <w:rPr>
+          <w:rFonts w:ascii="Calibri" w:hAnsi="Calibri"/>
+          <w:b/>
+          <w:color w:val="0046B4"/>
+          <w:sz w:val="22"/>
+        </w:rPr>
+        <w:t>BACKGROUND</w:t>
+      </w:r>
+    </w:p>
+    <w:p>
+      <w:pPr>
+        <w:spacing w:line="276" w:lineRule="auto"/>
+      </w:pPr>
+      <w:r>
+        <w:rPr>
+          <w:rFonts w:ascii="Calibri" w:hAnsi="Calibri"/>
+          <w:sz w:val="22"/>
+        </w:rPr>
+        <w:t xml:space="preserve">Kallikrein-1, also known as tissue kallikrein, is a protein that in humans is encoded by the KLK1 gene. This serine protease generates Lys-bradykinin by specific proteolysis of kininogen-1. KLK1 is a member of the peptidase S1 family. Its gene is mapped to 19q13.3. In all, it has got 262-amino acids which contain a putative signal peptide, followed by a short activating peptide and the protease domain. The protein is mainly found in kidney, pancreas, and salivary gland, showing a unique pattern of tissue-specific expression relative to other members of the family. KLK1 is implicated in carcinogenesis and some have potential as novel cancer and other disease biomarkers.</w:t>
+      </w:r>
+    </w:p>
+    <w:p>
+      <w:pPr>
+        <w:pStyle w:val="Heading2"/>
+        <w:spacing w:line="276" w:lineRule="auto"/>
+        <w:jc w:val="left"/>
+      </w:pPr>
+      <w:r>
+        <w:rPr>
+          <w:rFonts w:ascii="Calibri" w:hAnsi="Calibri"/>
+          <w:b/>
+          <w:color w:val="0046B4"/>
+          <w:sz w:val="22"/>
+        </w:rPr>
+        <w:t>ASSAY PRINCIPLE</w:t>
+      </w:r>
+    </w:p>
+    <w:p>
+      <w:pPr>
+        <w:spacing w:line="276" w:lineRule="auto"/>
+      </w:pPr>
+      <w:r>
+        <w:rPr>
+          <w:rFonts w:ascii="Calibri" w:hAnsi="Calibri"/>
+          <w:sz w:val="22"/>
+        </w:rPr>
+        <w:t xml:space="preserve">The Innovative Research Mouse Klk1 Pre-Coated ELISA (Enzyme-Linked Immunosorbent Assay) kit is a solid-phase immunoassay specially designed to measure Mouse Klk1 with a 96-well strip plate that is pre-coated with antibody specific for Klk1. The detection antibody is a biotinylated antibody specific for Klk1. The capture antibody is monoclonal antibody from rat and the detection antibody is polyclonal antibody from goat. The kit includes Mouse Klk1 protein as standards. To measure Mouse Klk1, add standards and samples to the wells, then add the biotinylated detection antibody. Wash the wells with PBS or TBS buffer, and add Avidin-Biotin-Peroxidase Complex (ABC-HRP). Wash away the unbounded ABC-HRP with PBS or TBS buffer and add TMB. TMB is an HRP substrate and will be catalyzed to produce a blue color product, which changes into yellow after adding the acidic stop solution. The absorbance of the yellow product at 450nm is linearly proportional to Mouse Klk1 in the sample. Read the absorbance of the yellow product in each well using a plate reader, and benchmark the sample wells' readings against the standard curve to determine the concentration of Mouse Klk1 in the sample.</w:t>
+      </w:r>
+    </w:p>
+    <w:p>
+      <w:pPr>
+        <w:pStyle w:val="Heading2"/>
+        <w:spacing w:line="276" w:lineRule="auto"/>
+        <w:jc w:val="left"/>
+      </w:pPr>
+      <w:r>
+        <w:rPr>
+          <w:rFonts w:ascii="Calibri" w:hAnsi="Calibri"/>
+          <w:b/>
+          <w:color w:val="0046B4"/>
+          <w:sz w:val="22"/>
+        </w:rPr>
+        <w:t>KIT COMPONENTS</w:t>
+      </w:r>
+    </w:p>
+    <w:tbl>
+      <w:tblPr>
+        <w:tblStyle w:val="TableGrid"/>
+        <w:tblW w:type="auto" w:w="0"/>
+        <w:tblLook w:firstColumn="1" w:firstRow="1" w:lastColumn="0" w:lastRow="0" w:noHBand="0" w:noVBand="1" w:val="04A0"/>
+      </w:tblPr>
+      <w:tblGrid>
+        <w:gridCol w:w="2700"/>
+        <w:gridCol w:w="2700"/>
+        <w:gridCol w:w="2700"/>
+        <w:gridCol w:w="2700"/>
+      </w:tblGrid>
+      <w:tr>
+        <w:tc>
+          <w:tcPr>
+            <w:tcW w:type="dxa" w:w="2700"/>
+          </w:tcPr>
+          <w:p>
+            <w:pPr>
+              <w:spacing w:line="276" w:lineRule="auto"/>
+            </w:pPr>
+            <w:r>
+              <w:rPr>
+                <w:rFonts w:ascii="Calibri" w:hAnsi="Calibri"/>
+                <w:b/>
+              </w:rPr>
+              <w:t>Description</w:t>
+            </w:r>
+          </w:p>
+        </w:tc>
+        <w:tc>
+          <w:tcPr>
+            <w:tcW w:type="dxa" w:w="2700"/>
+          </w:tcPr>
+          <w:p>
+            <w:pPr>
+              <w:spacing w:line="276" w:lineRule="auto"/>
+            </w:pPr>
+            <w:r>
+              <w:rPr>
+                <w:rFonts w:ascii="Calibri" w:hAnsi="Calibri"/>
+                <w:b/>
+              </w:rPr>
+              <w:t>Quantity</w:t>
+            </w:r>
+          </w:p>
+        </w:tc>
+        <w:tc>
+          <w:tcPr>
+            <w:tcW w:type="dxa" w:w="2700"/>
+          </w:tcPr>
+          <w:p>
+            <w:pPr>
+              <w:spacing w:line="276" w:lineRule="auto"/>
+            </w:pPr>
+            <w:r>
+              <w:rPr>
+                <w:rFonts w:ascii="Calibri" w:hAnsi="Calibri"/>
+                <w:b/>
+              </w:rPr>
+              <w:t>Volume</w:t>
+            </w:r>
+          </w:p>
+        </w:tc>
+        <w:tc>
+          <w:tcPr>
+            <w:tcW w:type="dxa" w:w="2700"/>
+          </w:tcPr>
+          <w:p>
+            <w:pPr>
+              <w:spacing w:line="276" w:lineRule="auto"/>
+            </w:pPr>
+            <w:r>
+              <w:rPr>
+                <w:rFonts w:ascii="Calibri" w:hAnsi="Calibri"/>
+                <w:b/>
+              </w:rPr>
+              <w:t>Storage of opened/reconstituted material</w:t>
+            </w:r>
+          </w:p>
+        </w:tc>
+      </w:tr>
+      <w:tr>
+        <w:tc>
+          <w:tcPr>
+            <w:tcW w:type="dxa" w:w="2700"/>
+          </w:tcPr>
+          <w:p>
+            <w:r>
+              <w:t>Anti-Mouse Klk1 Pre-coated 96-well Strip Microplate</w:t>
+            </w:r>
+          </w:p>
+        </w:tc>
+        <w:tc>
+          <w:tcPr>
+            <w:tcW w:type="dxa" w:w="2700"/>
+          </w:tcPr>
+          <w:p>
+            <w:r>
+              <w:t>1</w:t>
+            </w:r>
+          </w:p>
+        </w:tc>
+        <w:tc>
+          <w:tcPr>
+            <w:tcW w:type="dxa" w:w="2700"/>
+          </w:tcPr>
+          <w:p>
+            <w:r>
+              <w:t>12 strips of 8 wells</w:t>
+            </w:r>
+          </w:p>
+        </w:tc>
+        <w:tc>
+          <w:tcPr>
+            <w:tcW w:type="dxa" w:w="2700"/>
+          </w:tcPr>
+          <w:p>
+            <w:r>
+              <w:t>Return unused wells to the foil pouch. Reseal along the entire edge of the zip-seal. May be stored for up to 1 month at 4°C provided this is within the expiration date of the kit.</w:t>
+            </w:r>
+          </w:p>
+        </w:tc>
+      </w:tr>
+      <w:tr>
+        <w:tc>
+          <w:tcPr>
+            <w:tcW w:type="dxa" w:w="2700"/>
+          </w:tcPr>
+          <w:p>
+            <w:r>
+              <w:t>Mouse Klk1 Standard</w:t>
+            </w:r>
+          </w:p>
+        </w:tc>
+        <w:tc>
+          <w:tcPr>
+            <w:tcW w:type="dxa" w:w="2700"/>
+          </w:tcPr>
+          <w:p>
+            <w:r>
+              <w:t>2</w:t>
+            </w:r>
+          </w:p>
+        </w:tc>
+        <w:tc>
+          <w:tcPr>
+            <w:tcW w:type="dxa" w:w="2700"/>
+          </w:tcPr>
+          <w:p>
+            <w:r>
+              <w:t>10 ng/tube</w:t>
+            </w:r>
+          </w:p>
+        </w:tc>
+        <w:tc>
+          <w:tcPr>
+            <w:tcW w:type="dxa" w:w="2700"/>
+          </w:tcPr>
+          <w:p>
+            <w:r>
+              <w:t>Discard the Klk1 stock solution after 12 hours at 4°C. May be stored at -20°C for 48 hours.</w:t>
+            </w:r>
+          </w:p>
+        </w:tc>
+      </w:tr>
+      <w:tr>
+        <w:tc>
+          <w:tcPr>
+            <w:tcW w:type="dxa" w:w="2700"/>
+          </w:tcPr>
+          <w:p>
+            <w:r>
+              <w:t>Mouse Klk1 Biotinylated Antibody (100x)</w:t>
+            </w:r>
+          </w:p>
+        </w:tc>
+        <w:tc>
+          <w:tcPr>
+            <w:tcW w:type="dxa" w:w="2700"/>
+          </w:tcPr>
+          <w:p>
+            <w:r>
+              <w:t>1</w:t>
+            </w:r>
+          </w:p>
+        </w:tc>
+        <w:tc>
+          <w:tcPr>
+            <w:tcW w:type="dxa" w:w="2700"/>
+          </w:tcPr>
+          <w:p>
+            <w:r>
+              <w:t>100 µl</w:t>
+            </w:r>
+          </w:p>
+        </w:tc>
+        <w:tc>
+          <w:tcPr>
+            <w:tcW w:type="dxa" w:w="2700"/>
+          </w:tcPr>
+          <w:p>
+            <w:r>
+              <w:t>May be stored for up to 1 month at 4°C provided this is within the expiration date of the kit.</w:t>
+            </w:r>
+          </w:p>
+        </w:tc>
+      </w:tr>
+      <w:tr>
+        <w:tc>
+          <w:tcPr>
+            <w:tcW w:type="dxa" w:w="2700"/>
+          </w:tcPr>
+          <w:p>
+            <w:r>
+              <w:t>Avidin-Biotin-Peroxidase Complex (100x)</w:t>
+            </w:r>
+          </w:p>
+        </w:tc>
+        <w:tc>
+          <w:tcPr>
+            <w:tcW w:type="dxa" w:w="2700"/>
+          </w:tcPr>
+          <w:p>
+            <w:r>
+              <w:t>1</w:t>
+            </w:r>
+          </w:p>
+        </w:tc>
+        <w:tc>
+          <w:tcPr>
+            <w:tcW w:type="dxa" w:w="2700"/>
+          </w:tcPr>
+          <w:p>
+            <w:r>
+              <w:t>100 µl</w:t>
+            </w:r>
+          </w:p>
+        </w:tc>
+        <w:tc>
+          <w:tcPr>
+            <w:tcW w:type="dxa" w:w="2700"/>
+          </w:tcPr>
+          <w:p>
+            <w:r>
+              <w:t>May be stored for up to 1 month at 4°C provided this is within the expiration date of the kit.</w:t>
+            </w:r>
+          </w:p>
+        </w:tc>
+      </w:tr>
+      <w:tr>
+        <w:tc>
+          <w:tcPr>
+            <w:tcW w:type="dxa" w:w="2700"/>
+          </w:tcPr>
+          <w:p>
+            <w:r>
+              <w:t>Sample Diluent</w:t>
+            </w:r>
+          </w:p>
+        </w:tc>
+        <w:tc>
+          <w:tcPr>
+            <w:tcW w:type="dxa" w:w="2700"/>
+          </w:tcPr>
+          <w:p>
+            <w:r>
+              <w:t>1</w:t>
+            </w:r>
+          </w:p>
+        </w:tc>
+        <w:tc>
+          <w:tcPr>
+            <w:tcW w:type="dxa" w:w="2700"/>
+          </w:tcPr>
+          <w:p>
+            <w:r>
+              <w:t>30 ml</w:t>
+            </w:r>
+          </w:p>
+        </w:tc>
+        <w:tc>
+          <w:tcPr>
+            <w:tcW w:type="dxa" w:w="2700"/>
+          </w:tcPr>
+          <w:p>
+            <w:r>
+              <w:t>May be stored for up to 1 month at 4°C provided this is within the expiration date of the kit.</w:t>
+            </w:r>
+          </w:p>
+        </w:tc>
+      </w:tr>
+      <w:tr>
+        <w:tc>
+          <w:tcPr>
+            <w:tcW w:type="dxa" w:w="2700"/>
+          </w:tcPr>
+          <w:p>
+            <w:r>
+              <w:t>Antibody Diluent</w:t>
+            </w:r>
+          </w:p>
+        </w:tc>
+        <w:tc>
+          <w:tcPr>
+            <w:tcW w:type="dxa" w:w="2700"/>
+          </w:tcPr>
+          <w:p>
+            <w:r>
+              <w:t>1</w:t>
+            </w:r>
+          </w:p>
+        </w:tc>
+        <w:tc>
+          <w:tcPr>
+            <w:tcW w:type="dxa" w:w="2700"/>
+          </w:tcPr>
+          <w:p>
+            <w:r>
+              <w:t>12 ml</w:t>
+            </w:r>
+          </w:p>
+        </w:tc>
+        <w:tc>
+          <w:tcPr>
+            <w:tcW w:type="dxa" w:w="2700"/>
+          </w:tcPr>
+          <w:p>
+            <w:r>
+              <w:t>May be stored for up to 1 month at 4°C provided this is within the expiration date of the kit.</w:t>
+            </w:r>
+          </w:p>
+        </w:tc>
+      </w:tr>
+      <w:tr>
+        <w:tc>
+          <w:tcPr>
+            <w:tcW w:type="dxa" w:w="2700"/>
+          </w:tcPr>
+          <w:p>
+            <w:r>
+              <w:t>Avidin-Biotin-Peroxidase Diluent</w:t>
+            </w:r>
+          </w:p>
+        </w:tc>
+        <w:tc>
+          <w:tcPr>
+            <w:tcW w:type="dxa" w:w="2700"/>
+          </w:tcPr>
+          <w:p>
+            <w:r>
+              <w:t>1</w:t>
+            </w:r>
+          </w:p>
+        </w:tc>
+        <w:tc>
+          <w:tcPr>
+            <w:tcW w:type="dxa" w:w="2700"/>
+          </w:tcPr>
+          <w:p>
+            <w:r>
+              <w:t>12 ml</w:t>
+            </w:r>
+          </w:p>
+        </w:tc>
+        <w:tc>
+          <w:tcPr>
+            <w:tcW w:type="dxa" w:w="2700"/>
+          </w:tcPr>
+          <w:p>
+            <w:r>
+              <w:t>May be stored for up to 1 month at 4°C provided this is within the expiration date of the kit.</w:t>
+            </w:r>
+          </w:p>
+        </w:tc>
+      </w:tr>
+      <w:tr>
+        <w:tc>
+          <w:tcPr>
+            <w:tcW w:type="dxa" w:w="2700"/>
+          </w:tcPr>
+          <w:p>
+            <w:r>
+              <w:t>Color Developing Reagent (TMB)</w:t>
+            </w:r>
+          </w:p>
+        </w:tc>
+        <w:tc>
+          <w:tcPr>
+            <w:tcW w:type="dxa" w:w="2700"/>
+          </w:tcPr>
+          <w:p>
+            <w:r>
+              <w:t>1</w:t>
+            </w:r>
+          </w:p>
+        </w:tc>
+        <w:tc>
+          <w:tcPr>
+            <w:tcW w:type="dxa" w:w="2700"/>
+          </w:tcPr>
+          <w:p>
+            <w:r>
+              <w:t>10 ml</w:t>
+            </w:r>
+          </w:p>
+        </w:tc>
+        <w:tc>
+          <w:tcPr>
+            <w:tcW w:type="dxa" w:w="2700"/>
+          </w:tcPr>
+          <w:p>
+            <w:r>
+              <w:t>May be stored for up to 1 month at 4°C provided this is within the expiration date of the kit.</w:t>
+            </w:r>
+          </w:p>
+        </w:tc>
+      </w:tr>
+      <w:tr>
+        <w:tc>
+          <w:tcPr>
+            <w:tcW w:type="dxa" w:w="2700"/>
+          </w:tcPr>
+          <w:p>
+            <w:r>
+              <w:t>Stop Solution</w:t>
+            </w:r>
+          </w:p>
+        </w:tc>
+        <w:tc>
+          <w:tcPr>
+            <w:tcW w:type="dxa" w:w="2700"/>
+          </w:tcPr>
+          <w:p>
+            <w:r>
+              <w:t>1</w:t>
+            </w:r>
+          </w:p>
+        </w:tc>
+        <w:tc>
+          <w:tcPr>
+            <w:tcW w:type="dxa" w:w="2700"/>
+          </w:tcPr>
+          <w:p>
+            <w:r>
+              <w:t>10 ml</w:t>
+            </w:r>
+          </w:p>
+        </w:tc>
+        <w:tc>
+          <w:tcPr>
+            <w:tcW w:type="dxa" w:w="2700"/>
+          </w:tcPr>
+          <w:p>
+            <w:r>
+              <w:t>May be stored for up to 1 month at 4°C provided this is within the expiration date of the kit.</w:t>
+            </w:r>
+          </w:p>
+        </w:tc>
+      </w:tr>
+      <w:tr>
+        <w:tc>
+          <w:tcPr>
+            <w:tcW w:type="dxa" w:w="2700"/>
+          </w:tcPr>
+          <w:p>
+            <w:r>
+              <w:t>Wash Buffer (25x)</w:t>
+            </w:r>
+          </w:p>
+        </w:tc>
+        <w:tc>
+          <w:tcPr>
+            <w:tcW w:type="dxa" w:w="2700"/>
+          </w:tcPr>
+          <w:p>
+            <w:r>
+              <w:t>1</w:t>
+            </w:r>
+          </w:p>
+        </w:tc>
+        <w:tc>
+          <w:tcPr>
+            <w:tcW w:type="dxa" w:w="2700"/>
+          </w:tcPr>
+          <w:p>
+            <w:r>
+              <w:t>20 ml</w:t>
+            </w:r>
+          </w:p>
+        </w:tc>
+        <w:tc>
+          <w:tcPr>
+            <w:tcW w:type="dxa" w:w="2700"/>
+          </w:tcPr>
+          <w:p>
+            <w:r>
+              <w:t>May be stored for up to 1 month at 4°C provided this is within the expiration date of the kit.</w:t>
+            </w:r>
+          </w:p>
+        </w:tc>
+      </w:tr>
+      <w:tr>
+        <w:tc>
+          <w:tcPr>
+            <w:tcW w:type="dxa" w:w="2700"/>
+          </w:tcPr>
+          <w:p>
+            <w:r>
+              <w:t>Plate Sealers</w:t>
+            </w:r>
+          </w:p>
+        </w:tc>
+        <w:tc>
+          <w:tcPr>
+            <w:tcW w:type="dxa" w:w="2700"/>
+          </w:tcPr>
+          <w:p>
+            <w:r>
+              <w:t>4</w:t>
+            </w:r>
+          </w:p>
+        </w:tc>
+        <w:tc>
+          <w:tcPr>
+            <w:tcW w:type="dxa" w:w="2700"/>
+          </w:tcPr>
+          <w:p>
+            <w:r>
+              <w:t>Piece</w:t>
+            </w:r>
+          </w:p>
+        </w:tc>
+        <w:tc>
+          <w:tcPr>
+            <w:tcW w:type="dxa" w:w="2700"/>
+          </w:tcPr>
+          <w:p>
+            <w:r/>
+          </w:p>
+        </w:tc>
+      </w:tr>
+    </w:tbl>
+    <w:p>
+      <w:pPr>
+        <w:pStyle w:val="Heading2"/>
+        <w:spacing w:line="276" w:lineRule="auto"/>
+        <w:jc w:val="left"/>
+      </w:pPr>
+      <w:r>
+        <w:rPr>
+          <w:rFonts w:ascii="Calibri" w:hAnsi="Calibri"/>
+          <w:b/>
+          <w:color w:val="0046B4"/>
+          <w:sz w:val="22"/>
+        </w:rPr>
+        <w:t>MATERIALS REQUIRED BUT NOT PROVIDED</w:t>
+      </w:r>
+    </w:p>
+    <w:p>
+      <w:pPr>
+        <w:spacing w:line="276" w:lineRule="auto"/>
+      </w:pPr>
+      <w:r>
+        <w:rPr>
+          <w:rFonts w:ascii="Calibri" w:hAnsi="Calibri"/>
+          <w:sz w:val="22"/>
+        </w:rPr>
+        <w:t xml:space="preserve">• Microplate reader capable of reading absorbance at 450 nm. Incubator.</w:t>
+        <w:br/>
+        <w:t xml:space="preserve">• Automated plate washer (optional)</w:t>
+        <w:br/>
+        <w:t xml:space="preserve">• Pipettes and pipette tips capable of precisely dispensing 0.5 µl through 1 ml volumes of aqueous solutions. Multichannel pipettes are recommended for a large numbers of samples.</w:t>
+        <w:br/>
+        <w:t xml:space="preserve">• Deionized or distilled water. 500 ml graduated cylinders. Test tubes for dilution.</w:t>
+      </w:r>
+    </w:p>
+    <w:p>
+      <w:pPr>
+        <w:pStyle w:val="Heading2"/>
+        <w:spacing w:line="276" w:lineRule="auto"/>
+        <w:jc w:val="left"/>
+      </w:pPr>
+      <w:r>
+        <w:rPr>
+          <w:rFonts w:ascii="Calibri" w:hAnsi="Calibri"/>
+          <w:b/>
+          <w:color w:val="0046B4"/>
+          <w:sz w:val="22"/>
+        </w:rPr>
+        <w:t>REAGENT PREPARATION</w:t>
+      </w:r>
+    </w:p>
+    <w:p>
+      <w:pPr>
+        <w:spacing w:line="276" w:lineRule="auto"/>
+      </w:pPr>
+      <w:r>
+        <w:rPr>
+          <w:rFonts w:ascii="Calibri" w:hAnsi="Calibri"/>
+          <w:sz w:val="22"/>
+        </w:rPr>
+        <w:t xml:space="preserve">Bring all reagents to room temperature before use. Wash Buffer: Dilute Wash Buffer (25X) with distilled water. For example, if preparing 500 ml of Wash Buffer, dilute 20 ml of Wash Buffer (25X) into 480 ml of distilled water. Standard: Reconstitute the standard with standard diluent according to the label instructions. This reconstitution produces a stock solution. Let the standard stand for a minimum of 15 minutes with gentle agitation prior to making dilutions. Detection Reagent A and B: Dilute to the working concentration using Assay Diluent A and B, respectively.</w:t>
+      </w:r>
+    </w:p>
+    <w:p>
+      <w:pPr>
+        <w:pStyle w:val="Heading2"/>
+        <w:spacing w:line="276" w:lineRule="auto"/>
+        <w:jc w:val="left"/>
+      </w:pPr>
+      <w:r>
+        <w:rPr>
+          <w:rFonts w:ascii="Calibri" w:hAnsi="Calibri"/>
+          <w:b/>
+          <w:color w:val="0046B4"/>
+          <w:sz w:val="22"/>
+        </w:rPr>
+        <w:t>DILUTION OF STANDARD</w:t>
+      </w:r>
+    </w:p>
+    <w:p>
+      <w:pPr>
+        <w:spacing w:line="276" w:lineRule="auto"/>
+      </w:pPr>
+      <w:r>
+        <w:rPr>
+          <w:rFonts w:ascii="Calibri" w:hAnsi="Calibri"/>
+          <w:sz w:val="22"/>
+        </w:rPr>
+        <w:t xml:space="preserve">1. Label 7 tubes, one for each standard: 4000 pg/ml, 2000 pg/ml, 1000 pg/ml, 500 pg/ml, 250 pg/ml, 125 pg/ml, and 62.5 pg/ml. 2. Pipette 300 µl of the Sample Diluent into each tube. 3. Pipette 300 µl of the reconstituted standard into the first tube and mix to create the 4000 pg/ml standard. 4. Pipette 300 µl from the 4000 pg/ml tube into the second tube and mix to create the 2000 pg/ml standard. 5. Continue this process for the remaining tubes. 6. The Sample Diluent serves as the zero standard (0 pg/ml).</w:t>
+      </w:r>
+    </w:p>
+    <w:p>
+      <w:pPr>
+        <w:pStyle w:val="Heading2"/>
+        <w:spacing w:line="276" w:lineRule="auto"/>
+        <w:jc w:val="left"/>
+      </w:pPr>
+      <w:r>
+        <w:rPr>
+          <w:rFonts w:ascii="Calibri" w:hAnsi="Calibri"/>
+          <w:b/>
+          <w:color w:val="0046B4"/>
+          <w:sz w:val="22"/>
+        </w:rPr>
+        <w:t>PREPARATIONS BEFORE ASSAY</w:t>
+      </w:r>
+    </w:p>
+    <w:p>
+      <w:pPr>
+        <w:spacing w:line="276" w:lineRule="auto"/>
+      </w:pPr>
+      <w:r>
+        <w:rPr>
+          <w:rFonts w:ascii="Calibri" w:hAnsi="Calibri"/>
+          <w:sz w:val="22"/>
+        </w:rPr>
+        <w:t>1. Prepare all reagents, samples, and standards according to the instructions.</w:t>
+      </w:r>
+    </w:p>
+    <w:p>
+      <w:pPr>
+        <w:spacing w:line="276" w:lineRule="auto"/>
+      </w:pPr>
+      <w:r>
+        <w:rPr>
+          <w:rFonts w:ascii="Calibri" w:hAnsi="Calibri"/>
+          <w:sz w:val="22"/>
+        </w:rPr>
+        <w:t>2. Confirm that you have the appropriate non-supplied equipment available.</w:t>
+      </w:r>
+    </w:p>
+    <w:p>
+      <w:pPr>
+        <w:spacing w:line="276" w:lineRule="auto"/>
+      </w:pPr>
+      <w:r>
+        <w:rPr>
+          <w:rFonts w:ascii="Calibri" w:hAnsi="Calibri"/>
+          <w:sz w:val="22"/>
+        </w:rPr>
+        <w:t>3. Spin down all components to the bottom of the tube before opening.</w:t>
+      </w:r>
+    </w:p>
+    <w:p>
+      <w:pPr>
+        <w:spacing w:line="276" w:lineRule="auto"/>
+      </w:pPr>
+      <w:r>
+        <w:rPr>
+          <w:rFonts w:ascii="Calibri" w:hAnsi="Calibri"/>
+          <w:sz w:val="22"/>
+        </w:rPr>
+        <w:t>4. Don't let the 96-well plate dry out as this will inactivate active components.</w:t>
+      </w:r>
+    </w:p>
+    <w:p>
+      <w:pPr>
+        <w:spacing w:line="276" w:lineRule="auto"/>
+      </w:pPr>
+      <w:r>
+        <w:rPr>
+          <w:rFonts w:ascii="Calibri" w:hAnsi="Calibri"/>
+          <w:sz w:val="22"/>
+        </w:rPr>
+        <w:t>5. Don't reuse tips and tubes to avoid cross-contamination. Avoid using reagents from different batches.</w:t>
+      </w:r>
+    </w:p>
+    <w:p>
+      <w:pPr>
+        <w:pStyle w:val="Heading2"/>
+        <w:spacing w:line="276" w:lineRule="auto"/>
+        <w:jc w:val="left"/>
+      </w:pPr>
+      <w:r>
+        <w:rPr>
+          <w:rFonts w:ascii="Calibri" w:hAnsi="Calibri"/>
+          <w:b/>
+          <w:color w:val="0046B4"/>
+          <w:sz w:val="22"/>
+        </w:rPr>
+        <w:t>SAMPLE PREPARATION AND STORAGE</w:t>
+      </w:r>
+    </w:p>
+    <w:p>
+      <w:pPr>
+        <w:spacing w:line="276" w:lineRule="auto"/>
+      </w:pPr>
+      <w:r>
+        <w:rPr>
+          <w:rFonts w:ascii="Calibri" w:hAnsi="Calibri"/>
+          <w:sz w:val="22"/>
+        </w:rPr>
+        <w:t xml:space="preserve">When first using a kit, appropriate validation steps should be taken before using valuable samples. Confirm that the kit adequately detects the target antigen in your intended sample type(s) by running control samples. If the concentration of target antigen within your samples is unknown, a preliminary experiment should be run using a control sample to determine the optimal sample dilution (see Sample Preparation). To inspect the validity of experiment operation and the appropriateness of sample dilution proportion, a pilot experiment using standards and a small number of samples is recommended. Before using the kit, spin tubes to bring down all components to the bottom of the tubes. Don’t let the 96-well plate dry out since this will inactivate active components on the plate. Don’t reuse tips and tubes to avoid cross-contamination. Avoid using the reagents from different batches together.</w:t>
+      </w:r>
+    </w:p>
+    <w:p>
+      <w:pPr>
+        <w:pStyle w:val="Heading2"/>
+        <w:spacing w:line="276" w:lineRule="auto"/>
+        <w:jc w:val="left"/>
+      </w:pPr>
+      <w:r>
+        <w:rPr>
+          <w:rFonts w:ascii="Calibri" w:hAnsi="Calibri"/>
+          <w:b/>
+          <w:color w:val="0046B4"/>
+          <w:sz w:val="22"/>
+        </w:rPr>
+        <w:t>SAMPLE COLLECTION NOTES</w:t>
+      </w:r>
+    </w:p>
+    <w:p>
+      <w:pPr>
+        <w:spacing w:line="276" w:lineRule="auto"/>
+      </w:pPr>
+      <w:r>
+        <w:rPr>
+          <w:rFonts w:ascii="Calibri" w:hAnsi="Calibri"/>
+          <w:sz w:val="22"/>
+        </w:rPr>
+        <w:t xml:space="preserve">Innovative Research recommends that samples are used immediately upon preparation. Avoid repeated freeze/thaw cycles for all samples. In the event that a sample type not listed above is intended to be used with the kit, it is recommended that the customer conduct validation experiments in order to be confident in the results. Due to chemical interference, the use of tissue or cell extraction samples prepared by chemical lysis buffers may result in inaccurate results. Due to factors including cell viability, cell number, or sampling time, samples from cell culture supernatant may not be detected by the kit. Samples should be brought to room temperature (18-25°C) before performing the assay without the use of extra heating.</w:t>
+      </w:r>
+    </w:p>
+    <w:p>
+      <w:pPr>
+        <w:pStyle w:val="Heading2"/>
+        <w:spacing w:line="276" w:lineRule="auto"/>
+        <w:jc w:val="left"/>
+      </w:pPr>
+      <w:r>
+        <w:rPr>
+          <w:rFonts w:ascii="Calibri" w:hAnsi="Calibri"/>
+          <w:b/>
+          <w:color w:val="0046B4"/>
+          <w:sz w:val="22"/>
+        </w:rPr>
+        <w:t>SAMPLE DILUTION GUIDELINE</w:t>
+      </w:r>
+    </w:p>
+    <w:p>
+      <w:pPr>
+        <w:spacing w:line="276" w:lineRule="auto"/>
+      </w:pPr>
+      <w:r>
+        <w:rPr>
+          <w:rFonts w:ascii="Calibri" w:hAnsi="Calibri"/>
+          <w:sz w:val="22"/>
+        </w:rPr>
+        <w:t xml:space="preserve">To inspect the validity of experiment operation and the appropriateness of sample dilution proportion, a pilot experiment using standards and a small number of samples is recommended. Before using the kit, spin tubes to bring down all components to the bottom of the tubes. Don’t let the 96-well plate dry out since this will inactivate active components on the plate. Don’t reuse tips and tubes to avoid cross-contamination. Avoid using the reagents from different batches together. The kit should not be used beyond the expiration date on the kit label. Any variation in diluent, operator, pipetting technique, washing technique, incubation time or temperature, and kit age can cause variation in binding. Variations in sample collection, processing, and storage may cause sample value differences. Kit Components/Materials Provided Required Materials That Are Not Supplied Microplate reader capable of reading absorbance at 450 nm. Incubator. Automated plate washer (optional) Pipettes and pipette tips capable of precisely dispensing 0.5 µl through 1 ml volumes of aqueous solutions. Multichannel pipettes are recommended for a large numbers of samples. Deionized or distilled water. 500 ml graduated cylinders. Test tubes for dilution. Mouse Klk1 ELISA Standard Curve Example The highest O.D. value might be higher or lower than in the example. The experiment result is statistically significant if the highest O.D. value is no less than 1.0. Mouse KLK1 ELISA Kit standard curve A standard curve is provided for demonstration only. A standard curve should be generated for each set of samples assayed. Intra/Inter-Assay Variability Innovative Research spends great efforts in documenting lot-to-lot variability and ensuring our assay kits produce robust data that are reproducible. Intra-Assay Precision (Precision within an assay): Three samples of known concentration were tested on one plate to assess intra-assay precision. Inter-Assay Precision (Precision across assays): Three samples of known concentration were tested in separate assays to assess inter-assay precision. Reproducibility We ensure reproducibility by testing three samples with differing concentrations of Klk1 in ELISA kits from four different production batches/lots. *number of samples for each test n=16. Preparation Before The Experiment Dilution of Mouse Klk1 Standard Number tubes 1-8. Final Concentrations to be Tube # 1: 4,000.00 pg/ml, # 2: 2,000.00 pg/ml, # 3: 1,000.00 pg/ml, # 4: 500.00 pg/ml, # 5: 250.00 pg/ml, # 6: 125.00 pg/ml, # 7: 62.50 pg/ml, # 8: Sample Diluent serves as the zero standard (0 pg/ml). To generate standard #1, add 400 µl of the reconstituted standard stock solution of 10 ng/ml and 600 µl of sample diluent to tube #1 for a final volume of 1000 µl. Mix thoroughly. Add 300 µl of sample diluent to tubes # 2-7. To generate standard # 2, add 300 µl of standard # 1 from tube # 1 to tube # 2 for a final volume of 600 µl. Mix thoroughly. To generate standard # 3, add 300 µl of standard # 2 from tube # 2 to tube # 3 for a final volume of 600 µl. Mix thoroughly. Continue the serial dilution for tube # 4-7. Sample Preparation and Storage These sample collection instructions and storage conditions are intended as a general guideline, and the sample stability has not been evaluated. Sample dilution ratios should be determined by a pilot study (run a serial dilution of samples and see which dilution ratio results in the idea O.D., near the middle of the standard range). In general, high concentration samples can be dilutioned by 1:100, mid concentration samples 1:10, low concentration samples 1:2 or neat. Sample Collection Notes Innovative Research recommends that samples are used immediately upon preparation. Avoid repeated freeze/thaw cycles for all samples. In the event that a sample type not listed above is intended to be used with the kit, it is recommended that the customer conduct validation experiments in order to be confident in the results. Due to chemical interference, the use of tissue or cell extraction samples prepared by chemical lysis buffers may result in inaccurate results. Due to factors including cell viability, cell number, or sampling time, samples from cell culture supernatant may not be detected by the kit. Samples should be brought to room temperature (18-25°C) before performing the assay without the use of extra heating. Sample concentrations should be predicted before being used in the assay. If the sample concentration is not within the range of the standard curve, users must determine the optimal sample dilutions for their particular experiments. Innovative Research is responsible for the quality and performance of the kit components but is NOT responsible for the performance of customer supplied samples used with the kit. Sample Dilution Guideline The user needs to estimate the concentration of the target protein in the sample and use an appropriate dilution factor so that the diluted target protein concentration falls in the range of O.D. values of the standard curve. Dilute the sample using provided diluent buffer. Pilot tests using a dilution series of each sample type are necessary. The sample must be mixed thoroughly with Sample Diluent.</w:t>
+      </w:r>
+    </w:p>
+    <w:p>
+      <w:pPr>
+        <w:pStyle w:val="Heading2"/>
+        <w:spacing w:line="276" w:lineRule="auto"/>
+        <w:jc w:val="left"/>
+      </w:pPr>
+      <w:r>
+        <w:rPr>
+          <w:rFonts w:ascii="Calibri" w:hAnsi="Calibri"/>
+          <w:b/>
+          <w:color w:val="0046B4"/>
+          <w:sz w:val="22"/>
+        </w:rPr>
+        <w:t>ASSAY PROTOCOL</w:t>
+      </w:r>
+    </w:p>
+    <w:p>
+      <w:pPr>
+        <w:spacing w:line="276" w:lineRule="auto"/>
+      </w:pPr>
+      <w:r>
+        <w:rPr>
+          <w:rFonts w:ascii="Calibri" w:hAnsi="Calibri"/>
+          <w:sz w:val="22"/>
+        </w:rPr>
+        <w:t xml:space="preserve">1. It is recommended that all reagents and materials be equilibrated to room temperature (18-25°C) prior to the experiment (see Preparation Before The Experiment, if you have missed this information). Prepare all reagents and working standards as directed previously. Remove excess microplate strips from the plate frame and seal and store them in the original packaging. Add 100 µl of the standard, samples, or control per well. Add 100 µl of the Sample Diluent into the zero well. At least two replicates of each standard, sample, or control is recommended. Cover with the plate sealer provided and incubate for 120 minutes at room temperature (or 90 min. at 37 °C). Remove the cover and discard the liquid in the wells into an appropriate waste receptacle. Invert the plate on the benchtop onto a paper towel and tap the plate to gently blot any remaining liquid. It is recommended that the wells are not allowed to completely dry at any time. Add 100 µl of the prepared 1x Biotinylated Anti-Mouse Klk1 antibody to each well. Cover with a plate sealer and incubate for 90 minutes at room temperature (or 60 minutes at 37°C). Wash the plate 3 times with the 1x wash buffer: Discard the liquid in the wells into an appropriate waste receptacle. Then, invert the plate on the benchtop onto a paper towel and tap the plate to gently blot any remaining liquid. It is recommended that the wells are not allowed to completely dry at any time. Add 300 µl of the 1x wash buffer to each assay well. (For cleaner background incubate for 60 seconds between each wash). Repeat steps a-b 2 additional times. Discard the wash buffer in the wells into an appropriate waste receptacle. Then, invert the plate on the benchtop onto a paper towel and tap the plate to gently blot any remaining liquid. Add 100 µl of the prepared 1x Avidin-Biotin-Peroxidase Complex into each well. Cover with the plate sealer provided and incubate for 40 minutes at RT (or 30 minutes at 37°C). Wash the plate 5 times with the 1x wash buffer: Discard the liquid in the wells into an appropriate waste receptacle. Then, invert the plate on the benchtop onto a paper towel and tap the plate to gently blot any remaining liquid. It is recommended that the wells are not allowed to completely dry at any time. Add 300 µl of the 1x wash buffer to each assay well. (For cleaner background incubate for 60 seconds between each wash). Repeat steps a-b 4 additional times. Discard the wash buffer in the wells into an appropriate waste receptacle. Then, invert the plate on the benchtop onto a paper towel and tap the plate to gently blot any remaining liquid. Add 90 µl of Color Developing Reagent to each well. Cover with the plate sealer provided and incubate in the dark for 30 minutes at RT (or 15-25 minutes at 37°C). (The optimal incubation time must be empirically determined. A guideline to look for is blue shading the top four standard wells, while the remaining standards remain clear.) Add 100 µl of Stop Solution to each well. The color should immediately change to yellow. Within 30 minutes of stopping the reaction, the O.D. absorbance should be read with a microplate reader at 450nm. Assay Protocol Notes Solutions: To avoid cross-contamination, change pipette tips between additions of each standard, between sample additions, and between reagent additions. Also, use separate reservoirs for each reagent. Applying Solutions: All solutions should be added to the bottom of the ELISA plate well. Avoid touching the inside wall of the well. Avoid foaming when possible. Assay Timing: The interval between adding samples to the first and last wells should be minimized. Delays will increase the incubation time differential between wells, which will significantly affect the experimental accuracy and repeatability. For each step in the procedure, total dispensing time for addition of reagents or samples should not exceed 10 minutes.</w:t>
+      </w:r>
+    </w:p>
+    <w:p>
+      <w:pPr>
+        <w:pStyle w:val="Heading2"/>
+        <w:spacing w:line="276" w:lineRule="auto"/>
+        <w:jc w:val="left"/>
+      </w:pPr>
+      <w:r>
+        <w:rPr>
+          <w:rFonts w:ascii="Calibri" w:hAnsi="Calibri"/>
+          <w:b/>
+          <w:color w:val="0046B4"/>
+          <w:sz w:val="22"/>
+        </w:rPr>
+        <w:t>TYPICAL DATA / STANDARD CURVE</w:t>
+      </w:r>
+    </w:p>
+    <w:p>
+      <w:pPr>
+        <w:spacing w:line="276" w:lineRule="auto"/>
+      </w:pPr>
+      <w:r>
+        <w:rPr>
+          <w:rFonts w:ascii="Calibri" w:hAnsi="Calibri"/>
+          <w:sz w:val="22"/>
+        </w:rPr>
+        <w:t>This standard curve is for demonstration only. A standard curve must be run with each assay.</w:t>
+      </w:r>
+    </w:p>
+    <w:tbl>
+      <w:tblPr>
+        <w:tblStyle w:val="TableGrid"/>
+        <w:tblW w:type="auto" w:w="0"/>
+        <w:tblLook w:firstColumn="1" w:firstRow="1" w:lastColumn="0" w:lastRow="0" w:noHBand="0" w:noVBand="1" w:val="04A0"/>
+      </w:tblPr>
+      <w:tblGrid>
+        <w:gridCol w:w="1200"/>
+        <w:gridCol w:w="1200"/>
+        <w:gridCol w:w="1200"/>
+        <w:gridCol w:w="1200"/>
+        <w:gridCol w:w="1200"/>
+        <w:gridCol w:w="1200"/>
+        <w:gridCol w:w="1200"/>
+        <w:gridCol w:w="1200"/>
+        <w:gridCol w:w="1200"/>
+      </w:tblGrid>
+      <w:tr>
+        <w:tc>
+          <w:tcPr>
+            <w:tcW w:type="dxa" w:w="1200"/>
+          </w:tcPr>
+          <w:p>
+            <w:pPr>
+              <w:spacing w:line="276" w:lineRule="auto"/>
+            </w:pPr>
+            <w:r>
+              <w:rPr>
+                <w:rFonts w:ascii="Calibri" w:hAnsi="Calibri"/>
+                <w:b/>
+              </w:rPr>
+              <w:t>Concentration (pg/ml)</w:t>
+            </w:r>
+          </w:p>
+        </w:tc>
+        <w:tc>
+          <w:tcPr>
+            <w:tcW w:type="dxa" w:w="1200"/>
+          </w:tcPr>
+          <w:p>
+            <w:pPr>
+              <w:spacing w:line="276" w:lineRule="auto"/>
+            </w:pPr>
+            <w:r>
+              <w:rPr>
+                <w:rFonts w:ascii="Calibri" w:hAnsi="Calibri"/>
+                <w:b/>
+              </w:rPr>
+              <w:t xml:space="preserve">0.028</w:t>
+            </w:r>
+          </w:p>
+        </w:tc>
+        <w:tc>
+          <w:tcPr>
+            <w:tcW w:type="dxa" w:w="1200"/>
+          </w:tcPr>
+          <w:p>
+            <w:pPr>
+              <w:spacing w:line="276" w:lineRule="auto"/>
+            </w:pPr>
+            <w:r>
+              <w:rPr>
+                <w:rFonts w:ascii="Calibri" w:hAnsi="Calibri"/>
+                <w:b/>
+              </w:rPr>
+              <w:t xml:space="preserve"/>
+            </w:r>
+          </w:p>
+        </w:tc>
+        <w:tc>
+          <w:tcPr>
+            <w:tcW w:type="dxa" w:w="1200"/>
+          </w:tcPr>
+          <w:p>
+            <w:pPr>
+              <w:spacing w:line="276" w:lineRule="auto"/>
+            </w:pPr>
+            <w:r>
+              <w:rPr>
+                <w:rFonts w:ascii="Calibri" w:hAnsi="Calibri"/>
+                <w:b/>
+              </w:rPr>
+              <w:t xml:space="preserve"/>
+            </w:r>
+          </w:p>
+        </w:tc>
+        <w:tc>
+          <w:tcPr>
+            <w:tcW w:type="dxa" w:w="1200"/>
+          </w:tcPr>
+          <w:p>
+            <w:pPr>
+              <w:spacing w:line="276" w:lineRule="auto"/>
+            </w:pPr>
+            <w:r>
+              <w:rPr>
+                <w:rFonts w:ascii="Calibri" w:hAnsi="Calibri"/>
+                <w:b/>
+              </w:rPr>
+              <w:t xml:space="preserve"/>
+            </w:r>
+          </w:p>
+        </w:tc>
+        <w:tc>
+          <w:tcPr>
+            <w:tcW w:type="dxa" w:w="1200"/>
+          </w:tcPr>
+          <w:p>
+            <w:pPr>
+              <w:spacing w:line="276" w:lineRule="auto"/>
+            </w:pPr>
+            <w:r>
+              <w:rPr>
+                <w:rFonts w:ascii="Calibri" w:hAnsi="Calibri"/>
+                <w:b/>
+              </w:rPr>
+              <w:t xml:space="preserve"/>
+            </w:r>
+          </w:p>
+        </w:tc>
+        <w:tc>
+          <w:tcPr>
+            <w:tcW w:type="dxa" w:w="1200"/>
+          </w:tcPr>
+          <w:p>
+            <w:pPr>
+              <w:spacing w:line="276" w:lineRule="auto"/>
+            </w:pPr>
+            <w:r>
+              <w:rPr>
+                <w:rFonts w:ascii="Calibri" w:hAnsi="Calibri"/>
+                <w:b/>
+              </w:rPr>
+              <w:t xml:space="preserve"/>
+            </w:r>
+          </w:p>
+        </w:tc>
+        <w:tc>
+          <w:tcPr>
+            <w:tcW w:type="dxa" w:w="1200"/>
+          </w:tcPr>
+          <w:p>
+            <w:pPr>
+              <w:spacing w:line="276" w:lineRule="auto"/>
+            </w:pPr>
+            <w:r>
+              <w:rPr>
+                <w:rFonts w:ascii="Calibri" w:hAnsi="Calibri"/>
+                <w:b/>
+              </w:rPr>
+              <w:t xml:space="preserve"/>
+            </w:r>
+          </w:p>
+        </w:tc>
+        <w:tc>
+          <w:tcPr>
+            <w:tcW w:type="dxa" w:w="1200"/>
+          </w:tcPr>
+          <w:p>
+            <w:pPr>
+              <w:spacing w:line="276" w:lineRule="auto"/>
+            </w:pPr>
+            <w:r>
+              <w:rPr>
+                <w:rFonts w:ascii="Calibri" w:hAnsi="Calibri"/>
+                <w:b/>
+              </w:rPr>
+              <w:t xml:space="preserve"/>
+            </w:r>
+          </w:p>
+        </w:tc>
+      </w:tr>
+      <w:tr>
+        <w:tc>
+          <w:tcPr>
+            <w:tcW w:type="dxa" w:w="1200"/>
+          </w:tcPr>
+          <w:p>
+            <w:pPr>
+              <w:spacing w:line="276" w:lineRule="auto"/>
+            </w:pPr>
+            <w:r>
+              <w:rPr>
+                <w:rFonts w:ascii="Calibri" w:hAnsi="Calibri"/>
+                <w:b/>
+              </w:rPr>
+              <w:t>O.D.</w:t>
+            </w:r>
+          </w:p>
+        </w:tc>
+        <w:tc>
+          <w:tcPr>
+            <w:tcW w:type="dxa" w:w="1200"/>
+          </w:tcPr>
+          <w:p>
+            <w:pPr>
+              <w:spacing w:line="276" w:lineRule="auto"/>
+            </w:pPr>
+            <w:r>
+              <w:rPr>
+                <w:rFonts w:ascii="Calibri" w:hAnsi="Calibri"/>
+              </w:rPr>
+              <w:t xml:space="preserve">0.061</w:t>
+            </w:r>
+          </w:p>
+        </w:tc>
+        <w:tc>
+          <w:tcPr>
+            <w:tcW w:type="dxa" w:w="1200"/>
+          </w:tcPr>
+          <w:p>
+            <w:pPr>
+              <w:spacing w:line="276" w:lineRule="auto"/>
+            </w:pPr>
+            <w:r>
+              <w:rPr>
+                <w:rFonts w:ascii="Calibri" w:hAnsi="Calibri"/>
+              </w:rPr>
+              <w:t xml:space="preserve"/>
+            </w:r>
+          </w:p>
+        </w:tc>
+        <w:tc>
+          <w:tcPr>
+            <w:tcW w:type="dxa" w:w="1200"/>
+          </w:tcPr>
+          <w:p>
+            <w:pPr>
+              <w:spacing w:line="276" w:lineRule="auto"/>
+            </w:pPr>
+            <w:r>
+              <w:rPr>
+                <w:rFonts w:ascii="Calibri" w:hAnsi="Calibri"/>
+              </w:rPr>
+              <w:t xml:space="preserve"/>
+            </w:r>
+          </w:p>
+        </w:tc>
+        <w:tc>
+          <w:tcPr>
+            <w:tcW w:type="dxa" w:w="1200"/>
+          </w:tcPr>
+          <w:p>
+            <w:pPr>
+              <w:spacing w:line="276" w:lineRule="auto"/>
+            </w:pPr>
+            <w:r>
+              <w:rPr>
+                <w:rFonts w:ascii="Calibri" w:hAnsi="Calibri"/>
+              </w:rPr>
+              <w:t xml:space="preserve"/>
+            </w:r>
+          </w:p>
+        </w:tc>
+        <w:tc>
+          <w:tcPr>
+            <w:tcW w:type="dxa" w:w="1200"/>
+          </w:tcPr>
+          <w:p>
+            <w:pPr>
+              <w:spacing w:line="276" w:lineRule="auto"/>
+            </w:pPr>
+            <w:r>
+              <w:rPr>
+                <w:rFonts w:ascii="Calibri" w:hAnsi="Calibri"/>
+              </w:rPr>
+              <w:t xml:space="preserve"/>
+            </w:r>
+          </w:p>
+        </w:tc>
+        <w:tc>
+          <w:tcPr>
+            <w:tcW w:type="dxa" w:w="1200"/>
+          </w:tcPr>
+          <w:p>
+            <w:pPr>
+              <w:spacing w:line="276" w:lineRule="auto"/>
+            </w:pPr>
+            <w:r>
+              <w:rPr>
+                <w:rFonts w:ascii="Calibri" w:hAnsi="Calibri"/>
+              </w:rPr>
+              <w:t xml:space="preserve"/>
+            </w:r>
+          </w:p>
+        </w:tc>
+        <w:tc>
+          <w:tcPr>
+            <w:tcW w:type="dxa" w:w="1200"/>
+          </w:tcPr>
+          <w:p>
+            <w:pPr>
+              <w:spacing w:line="276" w:lineRule="auto"/>
+            </w:pPr>
+            <w:r>
+              <w:rPr>
+                <w:rFonts w:ascii="Calibri" w:hAnsi="Calibri"/>
+              </w:rPr>
+              <w:t xml:space="preserve"/>
+            </w:r>
+          </w:p>
+        </w:tc>
+        <w:tc>
+          <w:tcPr>
+            <w:tcW w:type="dxa" w:w="1200"/>
+          </w:tcPr>
+          <w:p>
+            <w:pPr>
+              <w:spacing w:line="276" w:lineRule="auto"/>
+            </w:pPr>
+            <w:r>
+              <w:rPr>
+                <w:rFonts w:ascii="Calibri" w:hAnsi="Calibri"/>
+              </w:rPr>
+              <w:t xml:space="preserve"/>
+            </w:r>
+          </w:p>
+        </w:tc>
+      </w:tr>
+    </w:tbl>
+    <w:p>
+      <w:pPr>
+        <w:pStyle w:val="Heading2"/>
+        <w:spacing w:line="276" w:lineRule="auto"/>
+        <w:jc w:val="left"/>
+      </w:pPr>
+      <w:r>
+        <w:rPr>
+          <w:rFonts w:ascii="Calibri" w:hAnsi="Calibri"/>
+          <w:b/>
+          <w:color w:val="0046B4"/>
+          <w:sz w:val="22"/>
+        </w:rPr>
+        <w:t>INTRA/INTER-ASSAY VARIABILITY</w:t>
+      </w:r>
+    </w:p>
+    <w:p>
+      <w:pPr>
+        <w:spacing w:line="276" w:lineRule="auto"/>
+      </w:pPr>
+      <w:r>
+        <w:rPr>
+          <w:rFonts w:ascii="Calibri" w:hAnsi="Calibri"/>
+          <w:sz w:val="22"/>
+        </w:rPr>
+        <w:t>Three samples of known concentration were tested on one plate to assess intra-assay precision.</w:t>
+      </w:r>
+    </w:p>
     <w:tbl>
       <w:tblPr>
         <w:tblStyle w:val="TableGrid"/>
@@ -299,6 +1779,7 @@
         <w:gridCol w:w="2160"/>
         <w:gridCol w:w="2160"/>
         <w:gridCol w:w="2160"/>
+        <w:gridCol w:w="2160"/>
       </w:tblGrid>
       <w:tr>
         <w:tc>
@@ -306,8 +1787,15 @@
             <w:tcW w:type="dxa" w:w="2160"/>
           </w:tcPr>
           <w:p>
+            <w:pPr>
+              <w:spacing w:line="276" w:lineRule="auto"/>
+            </w:pPr>
             <w:r>
-              <w:t>Description</w:t>
+              <w:rPr>
+                <w:rFonts w:ascii="Calibri" w:hAnsi="Calibri"/>
+                <w:b/>
+              </w:rPr>
+              <w:t>Sample</w:t>
             </w:r>
           </w:p>
         </w:tc>
@@ -316,8 +1804,15 @@
             <w:tcW w:type="dxa" w:w="2160"/>
           </w:tcPr>
           <w:p>
+            <w:pPr>
+              <w:spacing w:line="276" w:lineRule="auto"/>
+            </w:pPr>
             <w:r>
-              <w:t>Quantity</w:t>
+              <w:rPr>
+                <w:rFonts w:ascii="Calibri" w:hAnsi="Calibri"/>
+                <w:b/>
+              </w:rPr>
+              <w:t>n</w:t>
             </w:r>
           </w:p>
         </w:tc>
@@ -326,8 +1821,15 @@
             <w:tcW w:type="dxa" w:w="2160"/>
           </w:tcPr>
           <w:p>
+            <w:pPr>
+              <w:spacing w:line="276" w:lineRule="auto"/>
+            </w:pPr>
             <w:r>
-              <w:t>Volume</w:t>
+              <w:rPr>
+                <w:rFonts w:ascii="Calibri" w:hAnsi="Calibri"/>
+                <w:b/>
+              </w:rPr>
+              <w:t>Mean (pg/ml)</w:t>
             </w:r>
           </w:p>
         </w:tc>
@@ -336,8 +1838,32 @@
             <w:tcW w:type="dxa" w:w="2160"/>
           </w:tcPr>
           <w:p>
+            <w:pPr>
+              <w:spacing w:line="276" w:lineRule="auto"/>
+            </w:pPr>
             <w:r>
-              <w:t>Storage of opened/reconstituted material</w:t>
+              <w:rPr>
+                <w:rFonts w:ascii="Calibri" w:hAnsi="Calibri"/>
+                <w:b/>
+              </w:rPr>
+              <w:t>Standard Deviation</w:t>
+            </w:r>
+          </w:p>
+        </w:tc>
+        <w:tc>
+          <w:tcPr>
+            <w:tcW w:type="dxa" w:w="2160"/>
+          </w:tcPr>
+          <w:p>
+            <w:pPr>
+              <w:spacing w:line="276" w:lineRule="auto"/>
+            </w:pPr>
+            <w:r>
+              <w:rPr>
+                <w:rFonts w:ascii="Calibri" w:hAnsi="Calibri"/>
+                <w:b/>
+              </w:rPr>
+              <w:t>CV (%)</w:t>
             </w:r>
           </w:p>
         </w:tc>
@@ -348,8 +1874,11 @@
             <w:tcW w:type="dxa" w:w="2160"/>
           </w:tcPr>
           <w:p>
+            <w:pPr>
+              <w:spacing w:line="276" w:lineRule="auto"/>
+            </w:pPr>
             <w:r>
-              <w:t>Anti-Mouse Klk1 Pre-coated 96-well Strip Microplate</w:t>
+              <w:t>Sample 1</w:t>
             </w:r>
           </w:p>
         </w:tc>
@@ -358,8 +1887,11 @@
             <w:tcW w:type="dxa" w:w="2160"/>
           </w:tcPr>
           <w:p>
+            <w:pPr>
+              <w:spacing w:line="276" w:lineRule="auto"/>
+            </w:pPr>
             <w:r>
-              <w:t>1</w:t>
+              <w:t>16</w:t>
             </w:r>
           </w:p>
         </w:tc>
@@ -368,8 +1900,11 @@
             <w:tcW w:type="dxa" w:w="2160"/>
           </w:tcPr>
           <w:p>
+            <w:pPr>
+              <w:spacing w:line="276" w:lineRule="auto"/>
+            </w:pPr>
             <w:r>
-              <w:t>12 strips of 8 wells</w:t>
+              <w:t>4.6%</w:t>
             </w:r>
           </w:p>
         </w:tc>
@@ -378,8 +1913,24 @@
             <w:tcW w:type="dxa" w:w="2160"/>
           </w:tcPr>
           <w:p>
+            <w:pPr>
+              <w:spacing w:line="276" w:lineRule="auto"/>
+            </w:pPr>
             <w:r>
-              <w:t>Return unused wells to the foil pouch. Reseal along the entire edge of the zip-seal. May be stored for up to 1 month at 4°C provided this is within the expiration date of the kit.</w:t>
+              <w:t>10.15</w:t>
+            </w:r>
+          </w:p>
+        </w:tc>
+        <w:tc>
+          <w:tcPr>
+            <w:tcW w:type="dxa" w:w="2160"/>
+          </w:tcPr>
+          <w:p>
+            <w:pPr>
+              <w:spacing w:line="276" w:lineRule="auto"/>
+            </w:pPr>
+            <w:r>
+              <w:t>7.0%</w:t>
             </w:r>
           </w:p>
         </w:tc>
@@ -390,8 +1941,11 @@
             <w:tcW w:type="dxa" w:w="2160"/>
           </w:tcPr>
           <w:p>
+            <w:pPr>
+              <w:spacing w:line="276" w:lineRule="auto"/>
+            </w:pPr>
             <w:r>
-              <w:t>Mouse Klk1 Standard</w:t>
+              <w:t>Sample 2</w:t>
             </w:r>
           </w:p>
         </w:tc>
@@ -400,8 +1954,11 @@
             <w:tcW w:type="dxa" w:w="2160"/>
           </w:tcPr>
           <w:p>
+            <w:pPr>
+              <w:spacing w:line="276" w:lineRule="auto"/>
+            </w:pPr>
             <w:r>
-              <w:t>2</w:t>
+              <w:t>16</w:t>
             </w:r>
           </w:p>
         </w:tc>
@@ -410,8 +1967,11 @@
             <w:tcW w:type="dxa" w:w="2160"/>
           </w:tcPr>
           <w:p>
+            <w:pPr>
+              <w:spacing w:line="276" w:lineRule="auto"/>
+            </w:pPr>
             <w:r>
-              <w:t>10 ng/tube</w:t>
+              <w:t>5.1%</w:t>
             </w:r>
           </w:p>
         </w:tc>
@@ -420,8 +1980,24 @@
             <w:tcW w:type="dxa" w:w="2160"/>
           </w:tcPr>
           <w:p>
+            <w:pPr>
+              <w:spacing w:line="276" w:lineRule="auto"/>
+            </w:pPr>
             <w:r>
-              <w:t>Discard the Klk1 stock solution after 12 hours at 4°C. May be stored at -20°C for 48 hours.</w:t>
+              <w:t>11.23</w:t>
+            </w:r>
+          </w:p>
+        </w:tc>
+        <w:tc>
+          <w:tcPr>
+            <w:tcW w:type="dxa" w:w="2160"/>
+          </w:tcPr>
+          <w:p>
+            <w:pPr>
+              <w:spacing w:line="276" w:lineRule="auto"/>
+            </w:pPr>
+            <w:r>
+              <w:t>7.5%</w:t>
             </w:r>
           </w:p>
         </w:tc>
@@ -432,8 +2008,11 @@
             <w:tcW w:type="dxa" w:w="2160"/>
           </w:tcPr>
           <w:p>
+            <w:pPr>
+              <w:spacing w:line="276" w:lineRule="auto"/>
+            </w:pPr>
             <w:r>
-              <w:t>Mouse Klk1 Biotinylated Antibody (100x)</w:t>
+              <w:t>Sample 3</w:t>
             </w:r>
           </w:p>
         </w:tc>
@@ -442,8 +2021,11 @@
             <w:tcW w:type="dxa" w:w="2160"/>
           </w:tcPr>
           <w:p>
+            <w:pPr>
+              <w:spacing w:line="276" w:lineRule="auto"/>
+            </w:pPr>
             <w:r>
-              <w:t>1</w:t>
+              <w:t>16</w:t>
             </w:r>
           </w:p>
         </w:tc>
@@ -452,8 +2034,11 @@
             <w:tcW w:type="dxa" w:w="2160"/>
           </w:tcPr>
           <w:p>
+            <w:pPr>
+              <w:spacing w:line="276" w:lineRule="auto"/>
+            </w:pPr>
             <w:r>
-              <w:t>100 µl</w:t>
+              <w:t>4.8%</w:t>
             </w:r>
           </w:p>
         </w:tc>
@@ -462,8 +2047,137 @@
             <w:tcW w:type="dxa" w:w="2160"/>
           </w:tcPr>
           <w:p>
+            <w:pPr>
+              <w:spacing w:line="276" w:lineRule="auto"/>
+            </w:pPr>
             <w:r>
-              <w:t>May be stored for up to 1 month at 4°C provided this is within the expiration date of the kit.</w:t>
+              <w:t>9.88</w:t>
+            </w:r>
+          </w:p>
+        </w:tc>
+        <w:tc>
+          <w:tcPr>
+            <w:tcW w:type="dxa" w:w="2160"/>
+          </w:tcPr>
+          <w:p>
+            <w:pPr>
+              <w:spacing w:line="276" w:lineRule="auto"/>
+            </w:pPr>
+            <w:r>
+              <w:t>6.7%</w:t>
+            </w:r>
+          </w:p>
+        </w:tc>
+      </w:tr>
+    </w:tbl>
+    <w:p>
+      <w:pPr>
+        <w:spacing w:line="276" w:lineRule="auto"/>
+      </w:pPr>
+      <w:r>
+        <w:rPr>
+          <w:rFonts w:ascii="Calibri" w:hAnsi="Calibri"/>
+          <w:sz w:val="22"/>
+        </w:rPr>
+        <w:t>Three samples of known concentration were tested in separate assays to assess inter-assay precision.</w:t>
+      </w:r>
+    </w:p>
+    <w:tbl>
+      <w:tblPr>
+        <w:tblStyle w:val="TableGrid"/>
+        <w:tblW w:type="auto" w:w="0"/>
+        <w:tblLook w:firstColumn="1" w:firstRow="1" w:lastColumn="0" w:lastRow="0" w:noHBand="0" w:noVBand="1" w:val="04A0"/>
+      </w:tblPr>
+      <w:tblGrid>
+        <w:gridCol w:w="2160"/>
+        <w:gridCol w:w="2160"/>
+        <w:gridCol w:w="2160"/>
+        <w:gridCol w:w="2160"/>
+        <w:gridCol w:w="2160"/>
+      </w:tblGrid>
+      <w:tr>
+        <w:tc>
+          <w:tcPr>
+            <w:tcW w:type="dxa" w:w="2160"/>
+          </w:tcPr>
+          <w:p>
+            <w:pPr>
+              <w:spacing w:line="276" w:lineRule="auto"/>
+            </w:pPr>
+            <w:r>
+              <w:rPr>
+                <w:rFonts w:ascii="Calibri" w:hAnsi="Calibri"/>
+                <w:b/>
+              </w:rPr>
+              <w:t>Sample</w:t>
+            </w:r>
+          </w:p>
+        </w:tc>
+        <w:tc>
+          <w:tcPr>
+            <w:tcW w:type="dxa" w:w="2160"/>
+          </w:tcPr>
+          <w:p>
+            <w:pPr>
+              <w:spacing w:line="276" w:lineRule="auto"/>
+            </w:pPr>
+            <w:r>
+              <w:rPr>
+                <w:rFonts w:ascii="Calibri" w:hAnsi="Calibri"/>
+                <w:b/>
+              </w:rPr>
+              <w:t>n</w:t>
+            </w:r>
+          </w:p>
+        </w:tc>
+        <w:tc>
+          <w:tcPr>
+            <w:tcW w:type="dxa" w:w="2160"/>
+          </w:tcPr>
+          <w:p>
+            <w:pPr>
+              <w:spacing w:line="276" w:lineRule="auto"/>
+            </w:pPr>
+            <w:r>
+              <w:rPr>
+                <w:rFonts w:ascii="Calibri" w:hAnsi="Calibri"/>
+                <w:b/>
+              </w:rPr>
+              <w:t>Mean (pg/ml)</w:t>
+            </w:r>
+          </w:p>
+        </w:tc>
+        <w:tc>
+          <w:tcPr>
+            <w:tcW w:type="dxa" w:w="2160"/>
+          </w:tcPr>
+          <w:p>
+            <w:pPr>
+              <w:spacing w:line="276" w:lineRule="auto"/>
+            </w:pPr>
+            <w:r>
+              <w:rPr>
+                <w:rFonts w:ascii="Calibri" w:hAnsi="Calibri"/>
+                <w:b/>
+              </w:rPr>
+              <w:t>Standard Deviation</w:t>
+            </w:r>
+          </w:p>
+        </w:tc>
+        <w:tc>
+          <w:tcPr>
+            <w:tcW w:type="dxa" w:w="2160"/>
+          </w:tcPr>
+          <w:p>
+            <w:pPr>
+              <w:spacing w:line="276" w:lineRule="auto"/>
+            </w:pPr>
+            <w:r>
+              <w:rPr>
+                <w:rFonts w:ascii="Calibri" w:hAnsi="Calibri"/>
+                <w:b/>
+              </w:rPr>
+              <w:t>CV (%)</w:t>
             </w:r>
           </w:p>
         </w:tc>
@@ -474,8 +2188,11 @@
             <w:tcW w:type="dxa" w:w="2160"/>
           </w:tcPr>
           <w:p>
+            <w:pPr>
+              <w:spacing w:line="276" w:lineRule="auto"/>
+            </w:pPr>
             <w:r>
-              <w:t>Avidin-Biotin-Peroxidase Complex (100x)</w:t>
+              <w:t>Sample 1</w:t>
             </w:r>
           </w:p>
         </w:tc>
@@ -484,8 +2201,11 @@
             <w:tcW w:type="dxa" w:w="2160"/>
           </w:tcPr>
           <w:p>
+            <w:pPr>
+              <w:spacing w:line="276" w:lineRule="auto"/>
+            </w:pPr>
             <w:r>
-              <w:t>1</w:t>
+              <w:t>24</w:t>
             </w:r>
           </w:p>
         </w:tc>
@@ -494,8 +2214,11 @@
             <w:tcW w:type="dxa" w:w="2160"/>
           </w:tcPr>
           <w:p>
+            <w:pPr>
+              <w:spacing w:line="276" w:lineRule="auto"/>
+            </w:pPr>
             <w:r>
-              <w:t>100 µl</w:t>
+              <w:t>7.8%</w:t>
             </w:r>
           </w:p>
         </w:tc>
@@ -504,8 +2227,24 @@
             <w:tcW w:type="dxa" w:w="2160"/>
           </w:tcPr>
           <w:p>
+            <w:pPr>
+              <w:spacing w:line="276" w:lineRule="auto"/>
+            </w:pPr>
             <w:r>
-              <w:t>May be stored for up to 1 month at 4°C provided this is within the expiration date of the kit.</w:t>
+              <w:t>13.05</w:t>
+            </w:r>
+          </w:p>
+        </w:tc>
+        <w:tc>
+          <w:tcPr>
+            <w:tcW w:type="dxa" w:w="2160"/>
+          </w:tcPr>
+          <w:p>
+            <w:pPr>
+              <w:spacing w:line="276" w:lineRule="auto"/>
+            </w:pPr>
+            <w:r>
+              <w:t>9.0%</w:t>
             </w:r>
           </w:p>
         </w:tc>
@@ -516,8 +2255,11 @@
             <w:tcW w:type="dxa" w:w="2160"/>
           </w:tcPr>
           <w:p>
+            <w:pPr>
+              <w:spacing w:line="276" w:lineRule="auto"/>
+            </w:pPr>
             <w:r>
-              <w:t>Sample Diluent</w:t>
+              <w:t>Sample 2</w:t>
             </w:r>
           </w:p>
         </w:tc>
@@ -526,8 +2268,11 @@
             <w:tcW w:type="dxa" w:w="2160"/>
           </w:tcPr>
           <w:p>
+            <w:pPr>
+              <w:spacing w:line="276" w:lineRule="auto"/>
+            </w:pPr>
             <w:r>
-              <w:t>1</w:t>
+              <w:t>24</w:t>
             </w:r>
           </w:p>
         </w:tc>
@@ -536,8 +2281,11 @@
             <w:tcW w:type="dxa" w:w="2160"/>
           </w:tcPr>
           <w:p>
+            <w:pPr>
+              <w:spacing w:line="276" w:lineRule="auto"/>
+            </w:pPr>
             <w:r>
-              <w:t>30 ml</w:t>
+              <w:t>8.2%</w:t>
             </w:r>
           </w:p>
         </w:tc>
@@ -546,8 +2294,24 @@
             <w:tcW w:type="dxa" w:w="2160"/>
           </w:tcPr>
           <w:p>
+            <w:pPr>
+              <w:spacing w:line="276" w:lineRule="auto"/>
+            </w:pPr>
             <w:r>
-              <w:t>May be stored for up to 1 month at 4°C provided this is within the expiration date of the kit.</w:t>
+              <w:t>14.27</w:t>
+            </w:r>
+          </w:p>
+        </w:tc>
+        <w:tc>
+          <w:tcPr>
+            <w:tcW w:type="dxa" w:w="2160"/>
+          </w:tcPr>
+          <w:p>
+            <w:pPr>
+              <w:spacing w:line="276" w:lineRule="auto"/>
+            </w:pPr>
+            <w:r>
+              <w:t>9.6%</w:t>
             </w:r>
           </w:p>
         </w:tc>
@@ -558,8 +2322,11 @@
             <w:tcW w:type="dxa" w:w="2160"/>
           </w:tcPr>
           <w:p>
+            <w:pPr>
+              <w:spacing w:line="276" w:lineRule="auto"/>
+            </w:pPr>
             <w:r>
-              <w:t>Antibody Diluent</w:t>
+              <w:t>Sample 3</w:t>
             </w:r>
           </w:p>
         </w:tc>
@@ -568,8 +2335,11 @@
             <w:tcW w:type="dxa" w:w="2160"/>
           </w:tcPr>
           <w:p>
+            <w:pPr>
+              <w:spacing w:line="276" w:lineRule="auto"/>
+            </w:pPr>
             <w:r>
-              <w:t>1</w:t>
+              <w:t>24</w:t>
             </w:r>
           </w:p>
         </w:tc>
@@ -578,8 +2348,11 @@
             <w:tcW w:type="dxa" w:w="2160"/>
           </w:tcPr>
           <w:p>
+            <w:pPr>
+              <w:spacing w:line="276" w:lineRule="auto"/>
+            </w:pPr>
             <w:r>
-              <w:t>12 ml</w:t>
+              <w:t>8.4%</w:t>
             </w:r>
           </w:p>
         </w:tc>
@@ -588,20 +2361,11 @@
             <w:tcW w:type="dxa" w:w="2160"/>
           </w:tcPr>
           <w:p>
+            <w:pPr>
+              <w:spacing w:line="276" w:lineRule="auto"/>
+            </w:pPr>
             <w:r>
-              <w:t>May be stored for up to 1 month at 4°C provided this is within the expiration date of the kit.</w:t>
-            </w:r>
-          </w:p>
-        </w:tc>
-      </w:tr>
-      <w:tr>
-        <w:tc>
-          <w:tcPr>
-            <w:tcW w:type="dxa" w:w="2160"/>
-          </w:tcPr>
-          <w:p>
-            <w:r>
-              <w:t>Avidin-Biotin-Peroxidase Diluent</w:t>
+              <w:t>12.69</w:t>
             </w:r>
           </w:p>
         </w:tc>
@@ -610,585 +2374,11 @@
             <w:tcW w:type="dxa" w:w="2160"/>
           </w:tcPr>
           <w:p>
+            <w:pPr>
+              <w:spacing w:line="276" w:lineRule="auto"/>
+            </w:pPr>
             <w:r>
-              <w:t>1</w:t>
-            </w:r>
-          </w:p>
-        </w:tc>
-        <w:tc>
-          <w:tcPr>
-            <w:tcW w:type="dxa" w:w="2160"/>
-          </w:tcPr>
-          <w:p>
-            <w:r>
-              <w:t>12 ml</w:t>
-            </w:r>
-          </w:p>
-        </w:tc>
-        <w:tc>
-          <w:tcPr>
-            <w:tcW w:type="dxa" w:w="2160"/>
-          </w:tcPr>
-          <w:p>
-            <w:r>
-              <w:t>May be stored for up to 1 month at 4°C provided this is within the expiration date of the kit.</w:t>
-            </w:r>
-          </w:p>
-        </w:tc>
-      </w:tr>
-      <w:tr>
-        <w:tc>
-          <w:tcPr>
-            <w:tcW w:type="dxa" w:w="2160"/>
-          </w:tcPr>
-          <w:p>
-            <w:r>
-              <w:t>Color Developing Reagent (TMB)</w:t>
-            </w:r>
-          </w:p>
-        </w:tc>
-        <w:tc>
-          <w:tcPr>
-            <w:tcW w:type="dxa" w:w="2160"/>
-          </w:tcPr>
-          <w:p>
-            <w:r>
-              <w:t>1</w:t>
-            </w:r>
-          </w:p>
-        </w:tc>
-        <w:tc>
-          <w:tcPr>
-            <w:tcW w:type="dxa" w:w="2160"/>
-          </w:tcPr>
-          <w:p>
-            <w:r>
-              <w:t>10 ml</w:t>
-            </w:r>
-          </w:p>
-        </w:tc>
-        <w:tc>
-          <w:tcPr>
-            <w:tcW w:type="dxa" w:w="2160"/>
-          </w:tcPr>
-          <w:p>
-            <w:r>
-              <w:t>May be stored for up to 1 month at 4°C provided this is within the expiration date of the kit.</w:t>
-            </w:r>
-          </w:p>
-        </w:tc>
-      </w:tr>
-      <w:tr>
-        <w:tc>
-          <w:tcPr>
-            <w:tcW w:type="dxa" w:w="2160"/>
-          </w:tcPr>
-          <w:p>
-            <w:r>
-              <w:t>Stop Solution</w:t>
-            </w:r>
-          </w:p>
-        </w:tc>
-        <w:tc>
-          <w:tcPr>
-            <w:tcW w:type="dxa" w:w="2160"/>
-          </w:tcPr>
-          <w:p>
-            <w:r>
-              <w:t>1</w:t>
-            </w:r>
-          </w:p>
-        </w:tc>
-        <w:tc>
-          <w:tcPr>
-            <w:tcW w:type="dxa" w:w="2160"/>
-          </w:tcPr>
-          <w:p>
-            <w:r>
-              <w:t>10 ml</w:t>
-            </w:r>
-          </w:p>
-        </w:tc>
-        <w:tc>
-          <w:tcPr>
-            <w:tcW w:type="dxa" w:w="2160"/>
-          </w:tcPr>
-          <w:p>
-            <w:r>
-              <w:t>May be stored for up to 1 month at 4°C provided this is within the expiration date of the kit.</w:t>
-            </w:r>
-          </w:p>
-        </w:tc>
-      </w:tr>
-      <w:tr>
-        <w:tc>
-          <w:tcPr>
-            <w:tcW w:type="dxa" w:w="2160"/>
-          </w:tcPr>
-          <w:p>
-            <w:r>
-              <w:t>Wash Buffer (25x)</w:t>
-            </w:r>
-          </w:p>
-        </w:tc>
-        <w:tc>
-          <w:tcPr>
-            <w:tcW w:type="dxa" w:w="2160"/>
-          </w:tcPr>
-          <w:p>
-            <w:r>
-              <w:t>1</w:t>
-            </w:r>
-          </w:p>
-        </w:tc>
-        <w:tc>
-          <w:tcPr>
-            <w:tcW w:type="dxa" w:w="2160"/>
-          </w:tcPr>
-          <w:p>
-            <w:r>
-              <w:t>20 ml</w:t>
-            </w:r>
-          </w:p>
-        </w:tc>
-        <w:tc>
-          <w:tcPr>
-            <w:tcW w:type="dxa" w:w="2160"/>
-          </w:tcPr>
-          <w:p>
-            <w:r>
-              <w:t>May be stored for up to 1 month at 4°C provided this is within the expiration date of the kit.</w:t>
-            </w:r>
-          </w:p>
-        </w:tc>
-      </w:tr>
-      <w:tr>
-        <w:tc>
-          <w:tcPr>
-            <w:tcW w:type="dxa" w:w="2160"/>
-          </w:tcPr>
-          <w:p>
-            <w:r>
-              <w:t>Plate Sealers</w:t>
-            </w:r>
-          </w:p>
-        </w:tc>
-        <w:tc>
-          <w:tcPr>
-            <w:tcW w:type="dxa" w:w="2160"/>
-          </w:tcPr>
-          <w:p>
-            <w:r>
-              <w:t>4</w:t>
-            </w:r>
-          </w:p>
-        </w:tc>
-        <w:tc>
-          <w:tcPr>
-            <w:tcW w:type="dxa" w:w="2160"/>
-          </w:tcPr>
-          <w:p>
-            <w:r>
-              <w:t>Piece</w:t>
-            </w:r>
-          </w:p>
-        </w:tc>
-        <w:tc>
-          <w:tcPr>
-            <w:tcW w:type="dxa" w:w="2160"/>
-          </w:tcPr>
-          <w:p>
-            <w:r/>
-          </w:p>
-        </w:tc>
-      </w:tr>
-    </w:tbl>
-    <w:p>
-      <w:pPr>
-        <w:pStyle w:val="Title"/>
-      </w:pPr>
-      <w:r>
-        <w:t>Mouse KLK1/Kallikrein 1 ELISA Kit (EK1586)</w:t>
-      </w:r>
-    </w:p>
-    <w:p>
-      <w:pPr>
-        <w:pStyle w:val="Normal"/>
-      </w:pPr>
-      <w:r>
-        <w:t>Catalog Number: EK1586</w:t>
-        <w:br/>
-        <w:t>Lot Number: SAMPLE</w:t>
-      </w:r>
-    </w:p>
-    <w:p>
-      <w:pPr>
-        <w:pStyle w:val="Heading2"/>
-      </w:pPr>
-      <w:r>
-        <w:t>INTENDED USE</w:t>
-      </w:r>
-    </w:p>
-    <w:p>
-      <w:pPr>
-        <w:pStyle w:val="Normal"/>
-      </w:pPr>
-      <w:r>
-        <w:t>For the quantitation of Mouse Klk1 concentrations in cell culture supernatants, cell lysates, serum and plasma (heparin, EDTA).</w:t>
-      </w:r>
-    </w:p>
-    <w:p>
-      <w:pPr>
-        <w:pStyle w:val="Heading2"/>
-      </w:pPr>
-      <w:r>
-        <w:t>TECHNICAL DETAILS</w:t>
-      </w:r>
-    </w:p>
-    <w:p>
-      <w:pPr>
-        <w:pStyle w:val="Heading2"/>
-      </w:pPr>
-      <w:r>
-        <w:t>OVERVIEW</w:t>
-      </w:r>
-    </w:p>
-    <w:p>
-      <w:pPr>
-        <w:pStyle w:val="Heading2"/>
-      </w:pPr>
-      <w:r>
-        <w:t>BACKGROUND</w:t>
-      </w:r>
-    </w:p>
-    <w:p>
-      <w:pPr>
-        <w:pStyle w:val="Normal"/>
-      </w:pPr>
-      <w:r>
-        <w:t>Kallikrein-1, also known as tissue kallikrein, is a protein that in humans is encoded by the KLK1 gene. This serine protease generates Lys-bradykinin by specific proteolysis of kininogen-1. KLK1 is a member of the peptidase S1 family. Its gene is mapped to 19q13.3. In all, it has got 262-amino acids which contain a putative signal peptide, followed by a short activating peptide and the protease domain. The protein is mainly found in kidney, pancreas, and salivary gland, showing a unique pattern of tissue-specific expression relative to other members of the family. KLK1 is implicated in carcinogenesis and some have potential as novel cancer and other disease biomarkers.</w:t>
-      </w:r>
-    </w:p>
-    <w:p>
-      <w:pPr>
-        <w:pStyle w:val="Heading2"/>
-      </w:pPr>
-      <w:r>
-        <w:t>ASSAY PRINCIPLE</w:t>
-      </w:r>
-    </w:p>
-    <w:p>
-      <w:pPr>
-        <w:pStyle w:val="Normal"/>
-      </w:pPr>
-      <w:r>
-        <w:t>The Innovative Research Mouse Klk1 Pre-Coated ELISA (Enzyme-Linked Immunosorbent Assay) kit is a solid-phase immunoassay specially designed to measure Mouse Klk1 with a 96-well strip plate that is pre-coated with antibody specific for Klk1. The detection antibody is a biotinylated antibody specific for Klk1. The capture antibody is monoclonal antibody from rat and the detection antibody is polyclonal antibody from goat. The kit includes Mouse Klk1 protein as standards. To measure Mouse Klk1, add standards and samples to the wells, then add the biotinylated detection antibody. Wash the wells with PBS or TBS buffer, and add Avidin-Biotin-Peroxidase Complex (ABC-HRP). Wash away the unbounded ABC-HRP with PBS or TBS buffer and add TMB. TMB is an HRP substrate and will be catalyzed to produce a blue color product, which changes into yellow after adding the acidic stop solution. The absorbance of the yellow product at 450nm is linearly proportional to Mouse Klk1 in the sample. Read the absorbance of the yellow product in each well using a plate reader, and benchmark the sample wells' readings against the standard curve to determine the concentration of Mouse Klk1 in the sample.</w:t>
-      </w:r>
-    </w:p>
-    <w:p>
-      <w:pPr>
-        <w:pStyle w:val="Heading2"/>
-      </w:pPr>
-      <w:r>
-        <w:t>KIT COMPONENTS</w:t>
-      </w:r>
-    </w:p>
-    <w:p>
-      <w:pPr>
-        <w:pStyle w:val="Heading2"/>
-      </w:pPr>
-      <w:r>
-        <w:t>MATERIALS REQUIRED BUT NOT PROVIDED</w:t>
-      </w:r>
-    </w:p>
-    <w:p>
-      <w:pPr>
-        <w:pStyle w:val="Normal"/>
-      </w:pPr>
-      <w:r>
-        <w:t>• Microplate reader capable of reading absorbance at 450 nm. Incubator.</w:t>
-        <w:br/>
-        <w:t>• Automated plate washer (optional)</w:t>
-        <w:br/>
-        <w:t>• Pipettes and pipette tips capable of precisely dispensing 0.5 µl through 1 ml volumes of aqueous solutions. Multichannel pipettes are recommended for a large numbers of samples.</w:t>
-        <w:br/>
-        <w:t>• Deionized or distilled water. 500 ml graduated cylinders. Test tubes for dilution.</w:t>
-      </w:r>
-    </w:p>
-    <w:p>
-      <w:pPr>
-        <w:pStyle w:val="Heading2"/>
-      </w:pPr>
-      <w:r>
-        <w:t>REAGENT PREPARATION</w:t>
-      </w:r>
-    </w:p>
-    <w:p>
-      <w:pPr>
-        <w:pStyle w:val="Normal"/>
-      </w:pPr>
-      <w:r>
-        <w:t>Bring all reagents to room temperature before use. Wash Buffer: Dilute Wash Buffer (25X) with distilled water. For example, if preparing 500 ml of Wash Buffer, dilute 20 ml of Wash Buffer (25X) into 480 ml of distilled water. Standard: Reconstitute the standard with standard diluent according to the label instructions. This reconstitution produces a stock solution. Let the standard stand for a minimum of 15 minutes with gentle agitation prior to making dilutions. Detection Reagent A and B: Dilute to the working concentration using Assay Diluent A and B, respectively.</w:t>
-      </w:r>
-    </w:p>
-    <w:p>
-      <w:pPr>
-        <w:pStyle w:val="Heading2"/>
-      </w:pPr>
-      <w:r>
-        <w:t>DILUTION OF STANDARD</w:t>
-      </w:r>
-    </w:p>
-    <w:p>
-      <w:pPr>
-        <w:pStyle w:val="Normal"/>
-      </w:pPr>
-      <w:r>
-        <w:t>1. Label 7 tubes, one for each standard: 4000 pg/ml, 2000 pg/ml, 1000 pg/ml, 500 pg/ml, 250 pg/ml, 125 pg/ml, and 62.5 pg/ml. 2. Pipette 300 µl of the Sample Diluent into each tube. 3. Pipette 300 µl of the reconstituted standard into the first tube and mix to create the 4000 pg/ml standard. 4. Pipette 300 µl from the 4000 pg/ml tube into the second tube and mix to create the 2000 pg/ml standard. 5. Continue this process for the remaining tubes. 6. The Sample Diluent serves as the zero standard (0 pg/ml).</w:t>
-      </w:r>
-    </w:p>
-    <w:p>
-      <w:pPr>
-        <w:pStyle w:val="Heading2"/>
-      </w:pPr>
-      <w:r>
-        <w:t>PREPARATIONS BEFORE ASSAY</w:t>
-      </w:r>
-    </w:p>
-    <w:p>
-      <w:pPr>
-        <w:pStyle w:val="Normal"/>
-      </w:pPr>
-      <w:r>
-        <w:t>1. Prepare all reagents, samples, and standards according to the instructions.</w:t>
-      </w:r>
-    </w:p>
-    <w:p>
-      <w:pPr>
-        <w:pStyle w:val="Normal"/>
-      </w:pPr>
-      <w:r>
-        <w:t>2. Confirm that you have the appropriate non-supplied equipment available.</w:t>
-      </w:r>
-    </w:p>
-    <w:p>
-      <w:pPr>
-        <w:pStyle w:val="Normal"/>
-      </w:pPr>
-      <w:r>
-        <w:t>3. Spin down all components to the bottom of the tube before opening.</w:t>
-      </w:r>
-    </w:p>
-    <w:p>
-      <w:pPr>
-        <w:pStyle w:val="Normal"/>
-      </w:pPr>
-      <w:r>
-        <w:t>4. Don't let the 96-well plate dry out as this will inactivate active components.</w:t>
-      </w:r>
-    </w:p>
-    <w:p>
-      <w:pPr>
-        <w:pStyle w:val="Normal"/>
-      </w:pPr>
-      <w:r>
-        <w:t>5. Don't reuse tips and tubes to avoid cross-contamination. Avoid using reagents from different batches.</w:t>
-      </w:r>
-    </w:p>
-    <w:p>
-      <w:pPr>
-        <w:pStyle w:val="Heading2"/>
-      </w:pPr>
-      <w:r>
-        <w:t>SAMPLE PREPARATION AND STORAGE</w:t>
-      </w:r>
-    </w:p>
-    <w:p>
-      <w:pPr>
-        <w:pStyle w:val="Normal"/>
-      </w:pPr>
-      <w:r>
-        <w:t>When first using a kit, appropriate validation steps should be taken before using valuable samples. Confirm that the kit adequately detects the target antigen in your intended sample type(s) by running control samples. If the concentration of target antigen within your samples is unknown, a preliminary experiment should be run using a control sample to determine the optimal sample dilution (see Sample Preparation). To inspect the validity of experiment operation and the appropriateness of sample dilution proportion, a pilot experiment using standards and a small number of samples is recommended. Before using the kit, spin tubes to bring down all components to the bottom of the tubes. Don’t let the 96-well plate dry out since this will inactivate active components on the plate. Don’t reuse tips and tubes to avoid cross-contamination. Avoid using the reagents from different batches together.</w:t>
-      </w:r>
-    </w:p>
-    <w:p>
-      <w:pPr>
-        <w:pStyle w:val="Heading2"/>
-      </w:pPr>
-      <w:r>
-        <w:t>SAMPLE COLLECTION NOTES</w:t>
-      </w:r>
-    </w:p>
-    <w:p>
-      <w:pPr>
-        <w:pStyle w:val="Normal"/>
-      </w:pPr>
-      <w:r>
-        <w:t>Innovative Research recommends that samples are used immediately upon preparation. Avoid repeated freeze/thaw cycles for all samples. In the event that a sample type not listed above is intended to be used with the kit, it is recommended that the customer conduct validation experiments in order to be confident in the results. Due to chemical interference, the use of tissue or cell extraction samples prepared by chemical lysis buffers may result in inaccurate results. Due to factors including cell viability, cell number, or sampling time, samples from cell culture supernatant may not be detected by the kit. Samples should be brought to room temperature (18-25°C) before performing the assay without the use of extra heating.</w:t>
-      </w:r>
-    </w:p>
-    <w:p>
-      <w:pPr>
-        <w:pStyle w:val="Heading2"/>
-      </w:pPr>
-      <w:r>
-        <w:t>SAMPLE DILUTION GUIDELINE</w:t>
-      </w:r>
-    </w:p>
-    <w:p>
-      <w:pPr>
-        <w:pStyle w:val="Normal"/>
-      </w:pPr>
-      <w:r>
-        <w:t>To inspect the validity of experiment operation and the appropriateness of sample dilution proportion, a pilot experiment using standards and a small number of samples is recommended. Before using the kit, spin tubes to bring down all components to the bottom of the tubes. Don’t let the 96-well plate dry out since this will inactivate active components on the plate. Don’t reuse tips and tubes to avoid cross-contamination. Avoid using the reagents from different batches together. The kit should not be used beyond the expiration date on the kit label. Any variation in diluent, operator, pipetting technique, washing technique, incubation time or temperature, and kit age can cause variation in binding. Variations in sample collection, processing, and storage may cause sample value differences. Kit Components/Materials Provided Required Materials That Are Not Supplied Microplate reader capable of reading absorbance at 450 nm. Incubator. Automated plate washer (optional) Pipettes and pipette tips capable of precisely dispensing 0.5 µl through 1 ml volumes of aqueous solutions. Multichannel pipettes are recommended for a large numbers of samples. Deionized or distilled water. 500 ml graduated cylinders. Test tubes for dilution. Mouse Klk1 ELISA Standard Curve Example The highest O.D. value might be higher or lower than in the example. The experiment result is statistically significant if the highest O.D. value is no less than 1.0. Mouse KLK1 ELISA Kit standard curve A standard curve is provided for demonstration only. A standard curve should be generated for each set of samples assayed. Intra/Inter-Assay Variability Innovative Research spends great efforts in documenting lot-to-lot variability and ensuring our assay kits produce robust data that are reproducible. Intra-Assay Precision (Precision within an assay): Three samples of known concentration were tested on one plate to assess intra-assay precision. Inter-Assay Precision (Precision across assays): Three samples of known concentration were tested in separate assays to assess inter-assay precision. Reproducibility We ensure reproducibility by testing three samples with differing concentrations of Klk1 in ELISA kits from four different production batches/lots. *number of samples for each test n=16. Preparation Before The Experiment Dilution of Mouse Klk1 Standard Number tubes 1-8. Final Concentrations to be Tube # 1: 4,000.00 pg/ml, # 2: 2,000.00 pg/ml, # 3: 1,000.00 pg/ml, # 4: 500.00 pg/ml, # 5: 250.00 pg/ml, # 6: 125.00 pg/ml, # 7: 62.50 pg/ml, # 8: Sample Diluent serves as the zero standard (0 pg/ml). To generate standard #1, add 400 µl of the reconstituted standard stock solution of 10 ng/ml and 600 µl of sample diluent to tube #1 for a final volume of 1000 µl. Mix thoroughly. Add 300 µl of sample diluent to tubes # 2-7. To generate standard # 2, add 300 µl of standard # 1 from tube # 1 to tube # 2 for a final volume of 600 µl. Mix thoroughly. To generate standard # 3, add 300 µl of standard # 2 from tube # 2 to tube # 3 for a final volume of 600 µl. Mix thoroughly. Continue the serial dilution for tube # 4-7. Sample Preparation and Storage These sample collection instructions and storage conditions are intended as a general guideline, and the sample stability has not been evaluated. Sample dilution ratios should be determined by a pilot study (run a serial dilution of samples and see which dilution ratio results in the idea O.D., near the middle of the standard range). In general, high concentration samples can be dilutioned by 1:100, mid concentration samples 1:10, low concentration samples 1:2 or neat. Sample Collection Notes Innovative Research recommends that samples are used immediately upon preparation. Avoid repeated freeze/thaw cycles for all samples. In the event that a sample type not listed above is intended to be used with the kit, it is recommended that the customer conduct validation experiments in order to be confident in the results. Due to chemical interference, the use of tissue or cell extraction samples prepared by chemical lysis buffers may result in inaccurate results. Due to factors including cell viability, cell number, or sampling time, samples from cell culture supernatant may not be detected by the kit. Samples should be brought to room temperature (18-25°C) before performing the assay without the use of extra heating. Sample concentrations should be predicted before being used in the assay. If the sample concentration is not within the range of the standard curve, users must determine the optimal sample dilutions for their particular experiments. Innovative Research is responsible for the quality and performance of the kit components but is NOT responsible for the performance of customer supplied samples used with the kit. Sample Dilution Guideline The user needs to estimate the concentration of the target protein in the sample and use an appropriate dilution factor so that the diluted target protein concentration falls in the range of O.D. values of the standard curve. Dilute the sample using provided diluent buffer. Pilot tests using a dilution series of each sample type are necessary. The sample must be mixed thoroughly with Sample Diluent.</w:t>
-      </w:r>
-    </w:p>
-    <w:p>
-      <w:r>
-        <w:t>These sample collection instructions and storage conditions are intended as a general guideline. Sample stability has not been evaluated.</w:t>
-      </w:r>
-    </w:p>
-    <w:p/>
-    <w:p>
-      <w:pPr>
-        <w:pStyle w:val="Heading3"/>
-      </w:pPr>
-      <w:r>
-        <w:t>SAMPLE COLLECTION NOTES</w:t>
-      </w:r>
-    </w:p>
-    <w:p>
-      <w:r>
-        <w:t>Innovative Research recommends that samples are used immediately upon preparation.</w:t>
-      </w:r>
-    </w:p>
-    <w:p>
-      <w:r>
-        <w:t>Avoid repeated freeze-thaw cycles for all samples.</w:t>
-      </w:r>
-    </w:p>
-    <w:p>
-      <w:r>
-        <w:t>Samples should be brought to room temperature (18-25°C) before performing the assay.</w:t>
-      </w:r>
-    </w:p>
-    <w:p/>
-    <w:tbl>
-      <w:tblPr>
-        <w:tblStyle w:val="TableGrid"/>
-        <w:tblW w:type="auto" w:w="0"/>
-        <w:tblLook w:firstColumn="1" w:firstRow="1" w:lastColumn="0" w:lastRow="0" w:noHBand="0" w:noVBand="1" w:val="04A0"/>
-      </w:tblPr>
-      <w:tblGrid>
-        <w:gridCol w:w="4320"/>
-        <w:gridCol w:w="4320"/>
-      </w:tblGrid>
-      <w:tr>
-        <w:tc>
-          <w:tcPr>
-            <w:tcW w:type="dxa" w:w="4320"/>
-          </w:tcPr>
-          <w:p>
-            <w:r>
-              <w:t>Sample Type</w:t>
-            </w:r>
-          </w:p>
-        </w:tc>
-        <w:tc>
-          <w:tcPr>
-            <w:tcW w:type="dxa" w:w="4320"/>
-          </w:tcPr>
-          <w:p>
-            <w:r>
-              <w:t>Collection and Handling</w:t>
-            </w:r>
-          </w:p>
-        </w:tc>
-      </w:tr>
-      <w:tr>
-        <w:tc>
-          <w:tcPr>
-            <w:tcW w:type="dxa" w:w="4320"/>
-          </w:tcPr>
-          <w:p>
-            <w:r>
-              <w:t>Cell Culture Supernatant</w:t>
-            </w:r>
-          </w:p>
-        </w:tc>
-        <w:tc>
-          <w:tcPr>
-            <w:tcW w:type="dxa" w:w="4320"/>
-          </w:tcPr>
-          <w:p>
-            <w:r>
-              <w:t>Centrifuge at 1000 × g for 10 minutes to remove insoluble particulates. Collect supernatant.</w:t>
-            </w:r>
-          </w:p>
-        </w:tc>
-      </w:tr>
-      <w:tr>
-        <w:tc>
-          <w:tcPr>
-            <w:tcW w:type="dxa" w:w="4320"/>
-          </w:tcPr>
-          <w:p>
-            <w:r>
-              <w:t>Serum</w:t>
-            </w:r>
-          </w:p>
-        </w:tc>
-        <w:tc>
-          <w:tcPr>
-            <w:tcW w:type="dxa" w:w="4320"/>
-          </w:tcPr>
-          <w:p>
-            <w:r>
-              <w:t>Use a serum separator tube (SST). Allow samples to clot for 30 minutes before centrifugation for 15 minutes at approximately 1000 × g. Remove serum and assay immediately or store samples at -20°C.</w:t>
-            </w:r>
-          </w:p>
-        </w:tc>
-      </w:tr>
-      <w:tr>
-        <w:tc>
-          <w:tcPr>
-            <w:tcW w:type="dxa" w:w="4320"/>
-          </w:tcPr>
-          <w:p>
-            <w:r>
-              <w:t>Plasma</w:t>
-            </w:r>
-          </w:p>
-        </w:tc>
-        <w:tc>
-          <w:tcPr>
-            <w:tcW w:type="dxa" w:w="4320"/>
-          </w:tcPr>
-          <w:p>
-            <w:r>
-              <w:t>Collect plasma using EDTA or heparin as an anticoagulant. Centrifuge samples for 15 minutes at 1000 × g within 30 minutes of collection. Store samples at -20°C.</w:t>
-            </w:r>
-          </w:p>
-        </w:tc>
-      </w:tr>
-      <w:tr>
-        <w:tc>
-          <w:tcPr>
-            <w:tcW w:type="dxa" w:w="4320"/>
-          </w:tcPr>
-          <w:p>
-            <w:r>
-              <w:t>Cell Lysates</w:t>
-            </w:r>
-          </w:p>
-        </w:tc>
-        <w:tc>
-          <w:tcPr>
-            <w:tcW w:type="dxa" w:w="4320"/>
-          </w:tcPr>
-          <w:p>
-            <w:r>
-              <w:t>Collect cells and rinse with ice-cold PBS. Homogenize at 1×10^7/ml in PBS with a protease inhibitor cocktail. Freeze/thaw 3 times. Centrifuge at 10,000×g for 10 min at 4°C. Aliquot the supernatant for testing and store at -80°C.</w:t>
+              <w:t>8.8%</w:t>
             </w:r>
           </w:p>
         </w:tc>
@@ -1197,110 +2387,29 @@
     <w:p>
       <w:pPr>
         <w:pStyle w:val="Heading2"/>
+        <w:spacing w:line="276" w:lineRule="auto"/>
+        <w:jc w:val="left"/>
       </w:pPr>
       <w:r>
-        <w:t>SAMPLE DILUTION GUIDELINE</w:t>
-      </w:r>
-    </w:p>
-    <w:p>
-      <w:r>
-        <w:t>To inspect the validity of experimental operation and the appropriateness of sample dilution proportion, it is recommended to test all plates with the provided samples. Dilute the sample so the expected concentration falls near the middle of the standard curve range.</w:t>
-      </w:r>
-    </w:p>
-    <w:p>
-      <w:pPr>
-        <w:pStyle w:val="Normal"/>
-      </w:pPr>
-      <w:r>
-        <w:t>1. It is recommended that all reagents and materials be equilibrated to room temperature (18-25°C) prior to the experiment (see Preparation Before The Experiment, if you have missed this information). Prepare all reagents and working standards as directed previously. Remove excess microplate strips from the plate frame and seal and store them in the original packaging. Add 100 µl of the standard, samples, or control per well. Add 100 µl of the Sample Diluent into the zero well. At least two replicates of each standard, sample, or control is recommended. Cover with the plate sealer provided and incubate for 120 minutes at room temperature (or 90 min. at 37 °C). Remove the cover and discard the liquid in the wells into an appropriate waste receptacle. Invert the plate on the benchtop onto a paper towel and tap the plate to gently blot any remaining liquid. It is recommended that the wells are not allowed to completely dry at any time. Add 100 µl of the prepared 1x Biotinylated Anti-Mouse Klk1 antibody to each well. Cover with a plate sealer and incubate for 90 minutes at room temperature (or 60 minutes at 37°C). Wash the plate 3 times with the 1x wash buffer: Discard the liquid in the wells into an appropriate waste receptacle. Then, invert the plate on the benchtop onto a paper towel and tap the plate to gently blot any remaining liquid. It is recommended that the wells are not allowed to completely dry at any time. Add 300 µl of the 1x wash buffer to each assay well. (For cleaner background incubate for 60 seconds between each wash). Repeat steps a-b 2 additional times. Discard the wash buffer in the wells into an appropriate waste receptacle. Then, invert the plate on the benchtop onto a paper towel and tap the plate to gently blot any remaining liquid. Add 100 µl of the prepared 1x Avidin-Biotin-Peroxidase Complex into each well. Cover with the plate sealer provided and incubate for 40 minutes at RT (or 30 minutes at 37°C). Wash the plate 5 times with the 1x wash buffer: Discard the liquid in the wells into an appropriate waste receptacle. Then, invert the plate on the benchtop onto a paper towel and tap the plate to gently blot any remaining liquid. It is recommended that the wells are not allowed to completely dry at any time. Add 300 µl of the 1x wash buffer to each assay well. (For cleaner background incubate for 60 seconds between each wash). Repeat steps a-b 4 additional times. Discard the wash buffer in the wells into an appropriate waste receptacle. Then, invert the plate on the benchtop onto a paper towel and tap the plate to gently blot any remaining liquid. Add 90 µl of Color Developing Reagent to each well. Cover with the plate sealer provided and incubate in the dark for 30 minutes at RT (or 15-25 minutes at 37°C). (The optimal incubation time must be empirically determined. A guideline to look for is blue shading the top four standard wells, while the remaining standards remain clear.) Add 100 µl of Stop Solution to each well. The color should immediately change to yellow. Within 30 minutes of stopping the reaction, the O.D. absorbance should be read with a microplate reader at 450nm. Assay Protocol Notes Solutions: To avoid cross-contamination, change pipette tips between additions of each standard, between sample additions, and between reagent additions. Also, use separate reservoirs for each reagent. Applying Solutions: All solutions should be added to the bottom of the ELISA plate well. Avoid touching the inside wall of the well. Avoid foaming when possible. Assay Timing: The interval between adding samples to the first and last wells should be minimized. Delays will increase the incubation time differential between wells, which will significantly affect the experimental accuracy and repeatability. For each step in the procedure, total dispensing time for addition of reagents or samples should not exceed 10 minutes.</w:t>
-      </w:r>
-    </w:p>
-    <w:p>
-      <w:pPr>
-        <w:pStyle w:val="Heading2"/>
-      </w:pPr>
-      <w:r>
-        <w:t>TYPICAL DATA / STANDARD CURVE</w:t>
-      </w:r>
-    </w:p>
-    <w:p>
-      <w:pPr>
-        <w:pStyle w:val="Normal"/>
-      </w:pPr>
-      <w:r>
-        <w:t>This standard curve is for demonstration only. A standard curve must be run with each assay.</w:t>
-      </w:r>
-    </w:p>
-    <w:p>
-      <w:pPr>
-        <w:pStyle w:val="Heading2"/>
-      </w:pPr>
-      <w:r>
-        <w:t>INTRA/INTER-ASSAY VARIABILITY</w:t>
-      </w:r>
-    </w:p>
-    <w:p>
-      <w:pPr>
-        <w:pStyle w:val="Normal"/>
-      </w:pPr>
-      <w:r>
-        <w:t>Three samples of known concentration were tested on one plate to assess intra-assay precision.</w:t>
-      </w:r>
-    </w:p>
-    <w:p>
-      <w:pPr>
-        <w:pStyle w:val="Normal"/>
-      </w:pPr>
-      <w:r>
-        <w:t>Three samples of known concentration were tested in separate assays to assess inter-assay precision.</w:t>
-      </w:r>
-    </w:p>
-    <w:p>
-      <w:pPr>
-        <w:pStyle w:val="Heading2"/>
-      </w:pPr>
-      <w:r>
+        <w:rPr>
+          <w:rFonts w:ascii="Calibri" w:hAnsi="Calibri"/>
+          <w:b/>
+          <w:color w:val="0046B4"/>
+          <w:sz w:val="22"/>
+        </w:rPr>
         <w:t>REPRODUCIBILITY</w:t>
       </w:r>
     </w:p>
     <w:p>
       <w:pPr>
-        <w:pStyle w:val="Normal"/>
+        <w:spacing w:line="276" w:lineRule="auto"/>
       </w:pPr>
       <w:r>
+        <w:rPr>
+          <w:rFonts w:ascii="Calibri" w:hAnsi="Calibri"/>
+          <w:sz w:val="22"/>
+        </w:rPr>
         <w:t>Samples were tested in four different assay lots to assess reproducibility.</w:t>
-      </w:r>
-    </w:p>
-    <w:p>
-      <w:pPr>
-        <w:pStyle w:val="Heading2"/>
-      </w:pPr>
-      <w:r>
-        <w:t>DATA ANALYSIS</w:t>
-      </w:r>
-    </w:p>
-    <w:p>
-      <w:pPr>
-        <w:pStyle w:val="Normal"/>
-      </w:pPr>
-      <w:r>
-        <w:t>To analyze using manual methods, follow the process below: Average the duplicate readings for each standard, sample, and control. Subtract the average zero standard O.D. reading. It is recommended that a standard curve be created using computer software to generate a four-parameter logistic (4-PL) curve-fit. A free program capable of generating a four-parameter logistic (4-PL) curve-fit can be found online at: www.myassays.com/four-parameter-logistic-curve.assay. Alternatively, plot the mean absorbance for each standard against the concentration. The measured concentration in the sample can be interpolated by using linear regression of each average relative O.D. against the standard curve generated using curve fitting software. This will generate an adequate but less precise fit of the data. For diluted samples, the concentration reading from the standard curve must be multiplied by the dilution factor. Background on Klk1 Kallikrein-1, also known as tissue kallikrein, is a protein that in humans is encoded by the KLK1 gene. This serine protease generates Lys-bradykinin by specific proteolysis of kininogen-1. KLK1 is a member of the peptidase S1 family. Its gene is mapped to 19q13.3. In all, it has got 262-amino acids which contain a putative signal peptide, followed by a short activating peptide and the protease domain. The protein is mainly found in kidney, pancreas, and salivary gland, showing a unique pattern of tissue-specific expression relative to other members of the family. KLK1 is implicated in carcinogenesis and some have potential as novel cancer and other disease biomarkers. 1 Mouse KLK1/Kallikrein 1 ELISA Kit</w:t>
-      </w:r>
-    </w:p>
-    <w:p>
-      <w:pPr>
-        <w:pStyle w:val="Heading2"/>
-      </w:pPr>
-      <w:r>
-        <w:t>DISCLAIMER</w:t>
-      </w:r>
-    </w:p>
-    <w:p>
-      <w:pPr>
-        <w:pStyle w:val="Normal"/>
-      </w:pPr>
-      <w:r>
-        <w:t>This material is sold for in-vitro use only in manufacturing and research. This material is not suitable for human use. It is the responsibility of the user to undertake sufficient verification and testing to determine the suitability of each product's application. The statements herein are offered for informational purposes only and are intended to be used solely for your consideration, investigation and verification.</w:t>
       </w:r>
     </w:p>
     <w:tbl>
@@ -1310,697 +2419,129 @@
         <w:tblLook w:firstColumn="1" w:firstRow="1" w:lastColumn="0" w:lastRow="0" w:noHBand="0" w:noVBand="1" w:val="04A0"/>
       </w:tblPr>
       <w:tblGrid>
-        <w:gridCol w:w="960"/>
-        <w:gridCol w:w="960"/>
-        <w:gridCol w:w="960"/>
-        <w:gridCol w:w="960"/>
-        <w:gridCol w:w="960"/>
-        <w:gridCol w:w="960"/>
-        <w:gridCol w:w="960"/>
-        <w:gridCol w:w="960"/>
-        <w:gridCol w:w="960"/>
+        <w:gridCol w:w="1543"/>
+        <w:gridCol w:w="1543"/>
+        <w:gridCol w:w="1543"/>
+        <w:gridCol w:w="1543"/>
+        <w:gridCol w:w="1543"/>
+        <w:gridCol w:w="1543"/>
+        <w:gridCol w:w="1543"/>
       </w:tblGrid>
       <w:tr>
         <w:tc>
           <w:tcPr>
-            <w:tcW w:type="dxa" w:w="960"/>
+            <w:tcW w:type="dxa" w:w="1543"/>
           </w:tcPr>
           <w:p>
+            <w:pPr>
+              <w:spacing w:line="276" w:lineRule="auto"/>
+            </w:pPr>
             <w:r>
-              <w:t>Concentration (pg/ml)</w:t>
+              <w:rPr>
+                <w:rFonts w:ascii="Calibri" w:hAnsi="Calibri"/>
+                <w:b/>
+              </w:rPr>
             </w:r>
           </w:p>
         </w:tc>
         <w:tc>
           <w:tcPr>
-            <w:tcW w:type="dxa" w:w="960"/>
+            <w:tcW w:type="dxa" w:w="1543"/>
           </w:tcPr>
           <w:p>
+            <w:pPr>
+              <w:spacing w:line="276" w:lineRule="auto"/>
+            </w:pPr>
             <w:r>
-              <w:t>0.028</w:t>
+              <w:rPr>
+                <w:rFonts w:ascii="Calibri" w:hAnsi="Calibri"/>
+                <w:b/>
+              </w:rPr>
+              <w:t>Lot 1</w:t>
             </w:r>
           </w:p>
         </w:tc>
         <w:tc>
           <w:tcPr>
-            <w:tcW w:type="dxa" w:w="960"/>
+            <w:tcW w:type="dxa" w:w="1543"/>
           </w:tcPr>
           <w:p>
-            <w:r/>
-          </w:p>
-        </w:tc>
-        <w:tc>
-          <w:tcPr>
-            <w:tcW w:type="dxa" w:w="960"/>
-          </w:tcPr>
-          <w:p>
-            <w:r/>
-          </w:p>
-        </w:tc>
-        <w:tc>
-          <w:tcPr>
-            <w:tcW w:type="dxa" w:w="960"/>
-          </w:tcPr>
-          <w:p>
-            <w:r/>
-          </w:p>
-        </w:tc>
-        <w:tc>
-          <w:tcPr>
-            <w:tcW w:type="dxa" w:w="960"/>
-          </w:tcPr>
-          <w:p>
-            <w:r/>
-          </w:p>
-        </w:tc>
-        <w:tc>
-          <w:tcPr>
-            <w:tcW w:type="dxa" w:w="960"/>
-          </w:tcPr>
-          <w:p>
-            <w:r/>
-          </w:p>
-        </w:tc>
-        <w:tc>
-          <w:tcPr>
-            <w:tcW w:type="dxa" w:w="960"/>
-          </w:tcPr>
-          <w:p>
-            <w:r/>
-          </w:p>
-        </w:tc>
-        <w:tc>
-          <w:tcPr>
-            <w:tcW w:type="dxa" w:w="960"/>
-          </w:tcPr>
-          <w:p>
-            <w:r/>
-          </w:p>
-        </w:tc>
-      </w:tr>
-      <w:tr>
-        <w:tc>
-          <w:tcPr>
-            <w:tcW w:type="dxa" w:w="960"/>
-          </w:tcPr>
-          <w:p>
+            <w:pPr>
+              <w:spacing w:line="276" w:lineRule="auto"/>
+            </w:pPr>
             <w:r>
-              <w:t>O.D.</w:t>
+              <w:rPr>
+                <w:rFonts w:ascii="Calibri" w:hAnsi="Calibri"/>
+                <w:b/>
+              </w:rPr>
+              <w:t>Lot 2</w:t>
             </w:r>
           </w:p>
         </w:tc>
         <w:tc>
           <w:tcPr>
-            <w:tcW w:type="dxa" w:w="960"/>
+            <w:tcW w:type="dxa" w:w="1543"/>
           </w:tcPr>
           <w:p>
+            <w:pPr>
+              <w:spacing w:line="276" w:lineRule="auto"/>
+            </w:pPr>
             <w:r>
-              <w:t>0.061</w:t>
+              <w:rPr>
+                <w:rFonts w:ascii="Calibri" w:hAnsi="Calibri"/>
+                <w:b/>
+              </w:rPr>
+              <w:t>Lot 3</w:t>
             </w:r>
           </w:p>
         </w:tc>
         <w:tc>
           <w:tcPr>
-            <w:tcW w:type="dxa" w:w="960"/>
+            <w:tcW w:type="dxa" w:w="1543"/>
           </w:tcPr>
           <w:p>
-            <w:r/>
-          </w:p>
-        </w:tc>
-        <w:tc>
-          <w:tcPr>
-            <w:tcW w:type="dxa" w:w="960"/>
-          </w:tcPr>
-          <w:p>
-            <w:r/>
-          </w:p>
-        </w:tc>
-        <w:tc>
-          <w:tcPr>
-            <w:tcW w:type="dxa" w:w="960"/>
-          </w:tcPr>
-          <w:p>
-            <w:r/>
-          </w:p>
-        </w:tc>
-        <w:tc>
-          <w:tcPr>
-            <w:tcW w:type="dxa" w:w="960"/>
-          </w:tcPr>
-          <w:p>
-            <w:r/>
-          </w:p>
-        </w:tc>
-        <w:tc>
-          <w:tcPr>
-            <w:tcW w:type="dxa" w:w="960"/>
-          </w:tcPr>
-          <w:p>
-            <w:r/>
-          </w:p>
-        </w:tc>
-        <w:tc>
-          <w:tcPr>
-            <w:tcW w:type="dxa" w:w="960"/>
-          </w:tcPr>
-          <w:p>
-            <w:r/>
-          </w:p>
-        </w:tc>
-        <w:tc>
-          <w:tcPr>
-            <w:tcW w:type="dxa" w:w="960"/>
-          </w:tcPr>
-          <w:p>
-            <w:r/>
-          </w:p>
-        </w:tc>
-      </w:tr>
-    </w:tbl>
-    <w:tbl>
-      <w:tblPr>
-        <w:tblStyle w:val="TableGrid"/>
-        <w:tblW w:type="auto" w:w="0"/>
-        <w:tblLook w:firstColumn="1" w:firstRow="1" w:lastColumn="0" w:lastRow="0" w:noHBand="0" w:noVBand="1" w:val="04A0"/>
-      </w:tblPr>
-      <w:tblGrid>
-        <w:gridCol w:w="1728"/>
-        <w:gridCol w:w="1728"/>
-        <w:gridCol w:w="1728"/>
-        <w:gridCol w:w="1728"/>
-        <w:gridCol w:w="1728"/>
-      </w:tblGrid>
-      <w:tr>
-        <w:tc>
-          <w:tcPr>
-            <w:tcW w:type="dxa" w:w="1728"/>
-          </w:tcPr>
-          <w:p>
+            <w:pPr>
+              <w:spacing w:line="276" w:lineRule="auto"/>
+            </w:pPr>
             <w:r>
-              <w:t>Sample</w:t>
+              <w:rPr>
+                <w:rFonts w:ascii="Calibri" w:hAnsi="Calibri"/>
+                <w:b/>
+              </w:rPr>
+              <w:t>Lot 4</w:t>
             </w:r>
           </w:p>
         </w:tc>
         <w:tc>
           <w:tcPr>
-            <w:tcW w:type="dxa" w:w="1728"/>
+            <w:tcW w:type="dxa" w:w="1543"/>
           </w:tcPr>
           <w:p>
+            <w:pPr>
+              <w:spacing w:line="276" w:lineRule="auto"/>
+            </w:pPr>
             <w:r>
-              <w:t>n</w:t>
-            </w:r>
-          </w:p>
-        </w:tc>
-        <w:tc>
-          <w:tcPr>
-            <w:tcW w:type="dxa" w:w="1728"/>
-          </w:tcPr>
-          <w:p>
-            <w:r>
-              <w:t>Mean (pg/ml)</w:t>
-            </w:r>
-          </w:p>
-        </w:tc>
-        <w:tc>
-          <w:tcPr>
-            <w:tcW w:type="dxa" w:w="1728"/>
-          </w:tcPr>
-          <w:p>
-            <w:r>
+              <w:rPr>
+                <w:rFonts w:ascii="Calibri" w:hAnsi="Calibri"/>
+                <w:b/>
+              </w:rPr>
               <w:t>Standard Deviation</w:t>
             </w:r>
           </w:p>
         </w:tc>
         <w:tc>
           <w:tcPr>
-            <w:tcW w:type="dxa" w:w="1728"/>
+            <w:tcW w:type="dxa" w:w="1543"/>
           </w:tcPr>
           <w:p>
+            <w:pPr>
+              <w:spacing w:line="276" w:lineRule="auto"/>
+            </w:pPr>
             <w:r>
-              <w:t>CV (%)</w:t>
-            </w:r>
-          </w:p>
-        </w:tc>
-      </w:tr>
-      <w:tr>
-        <w:tc>
-          <w:tcPr>
-            <w:tcW w:type="dxa" w:w="1728"/>
-          </w:tcPr>
-          <w:p>
-            <w:r>
-              <w:t>Sample 1</w:t>
-            </w:r>
-          </w:p>
-        </w:tc>
-        <w:tc>
-          <w:tcPr>
-            <w:tcW w:type="dxa" w:w="1728"/>
-          </w:tcPr>
-          <w:p>
-            <w:r>
-              <w:t>16</w:t>
-            </w:r>
-          </w:p>
-        </w:tc>
-        <w:tc>
-          <w:tcPr>
-            <w:tcW w:type="dxa" w:w="1728"/>
-          </w:tcPr>
-          <w:p>
-            <w:r>
-              <w:t>4.6%</w:t>
-            </w:r>
-          </w:p>
-        </w:tc>
-        <w:tc>
-          <w:tcPr>
-            <w:tcW w:type="dxa" w:w="1728"/>
-          </w:tcPr>
-          <w:p>
-            <w:r>
-              <w:t>10.15</w:t>
-            </w:r>
-          </w:p>
-        </w:tc>
-        <w:tc>
-          <w:tcPr>
-            <w:tcW w:type="dxa" w:w="1728"/>
-          </w:tcPr>
-          <w:p>
-            <w:r>
-              <w:t>7.0%</w:t>
-            </w:r>
-          </w:p>
-        </w:tc>
-      </w:tr>
-      <w:tr>
-        <w:tc>
-          <w:tcPr>
-            <w:tcW w:type="dxa" w:w="1728"/>
-          </w:tcPr>
-          <w:p>
-            <w:r>
-              <w:t>Sample 2</w:t>
-            </w:r>
-          </w:p>
-        </w:tc>
-        <w:tc>
-          <w:tcPr>
-            <w:tcW w:type="dxa" w:w="1728"/>
-          </w:tcPr>
-          <w:p>
-            <w:r>
-              <w:t>16</w:t>
-            </w:r>
-          </w:p>
-        </w:tc>
-        <w:tc>
-          <w:tcPr>
-            <w:tcW w:type="dxa" w:w="1728"/>
-          </w:tcPr>
-          <w:p>
-            <w:r>
-              <w:t>5.1%</w:t>
-            </w:r>
-          </w:p>
-        </w:tc>
-        <w:tc>
-          <w:tcPr>
-            <w:tcW w:type="dxa" w:w="1728"/>
-          </w:tcPr>
-          <w:p>
-            <w:r>
-              <w:t>11.23</w:t>
-            </w:r>
-          </w:p>
-        </w:tc>
-        <w:tc>
-          <w:tcPr>
-            <w:tcW w:type="dxa" w:w="1728"/>
-          </w:tcPr>
-          <w:p>
-            <w:r>
-              <w:t>7.5%</w:t>
-            </w:r>
-          </w:p>
-        </w:tc>
-      </w:tr>
-      <w:tr>
-        <w:tc>
-          <w:tcPr>
-            <w:tcW w:type="dxa" w:w="1728"/>
-          </w:tcPr>
-          <w:p>
-            <w:r>
-              <w:t>Sample 3</w:t>
-            </w:r>
-          </w:p>
-        </w:tc>
-        <w:tc>
-          <w:tcPr>
-            <w:tcW w:type="dxa" w:w="1728"/>
-          </w:tcPr>
-          <w:p>
-            <w:r>
-              <w:t>16</w:t>
-            </w:r>
-          </w:p>
-        </w:tc>
-        <w:tc>
-          <w:tcPr>
-            <w:tcW w:type="dxa" w:w="1728"/>
-          </w:tcPr>
-          <w:p>
-            <w:r>
-              <w:t>4.8%</w:t>
-            </w:r>
-          </w:p>
-        </w:tc>
-        <w:tc>
-          <w:tcPr>
-            <w:tcW w:type="dxa" w:w="1728"/>
-          </w:tcPr>
-          <w:p>
-            <w:r>
-              <w:t>9.88</w:t>
-            </w:r>
-          </w:p>
-        </w:tc>
-        <w:tc>
-          <w:tcPr>
-            <w:tcW w:type="dxa" w:w="1728"/>
-          </w:tcPr>
-          <w:p>
-            <w:r>
-              <w:t>6.7%</w:t>
-            </w:r>
-          </w:p>
-        </w:tc>
-      </w:tr>
-    </w:tbl>
-    <w:tbl>
-      <w:tblPr>
-        <w:tblStyle w:val="TableGrid"/>
-        <w:tblW w:type="auto" w:w="0"/>
-        <w:tblLook w:firstColumn="1" w:firstRow="1" w:lastColumn="0" w:lastRow="0" w:noHBand="0" w:noVBand="1" w:val="04A0"/>
-      </w:tblPr>
-      <w:tblGrid>
-        <w:gridCol w:w="1728"/>
-        <w:gridCol w:w="1728"/>
-        <w:gridCol w:w="1728"/>
-        <w:gridCol w:w="1728"/>
-        <w:gridCol w:w="1728"/>
-      </w:tblGrid>
-      <w:tr>
-        <w:tc>
-          <w:tcPr>
-            <w:tcW w:type="dxa" w:w="1728"/>
-          </w:tcPr>
-          <w:p>
-            <w:r>
-              <w:t>Sample</w:t>
-            </w:r>
-          </w:p>
-        </w:tc>
-        <w:tc>
-          <w:tcPr>
-            <w:tcW w:type="dxa" w:w="1728"/>
-          </w:tcPr>
-          <w:p>
-            <w:r>
-              <w:t>n</w:t>
-            </w:r>
-          </w:p>
-        </w:tc>
-        <w:tc>
-          <w:tcPr>
-            <w:tcW w:type="dxa" w:w="1728"/>
-          </w:tcPr>
-          <w:p>
-            <w:r>
-              <w:t>Mean (pg/ml)</w:t>
-            </w:r>
-          </w:p>
-        </w:tc>
-        <w:tc>
-          <w:tcPr>
-            <w:tcW w:type="dxa" w:w="1728"/>
-          </w:tcPr>
-          <w:p>
-            <w:r>
-              <w:t>Standard Deviation</w:t>
-            </w:r>
-          </w:p>
-        </w:tc>
-        <w:tc>
-          <w:tcPr>
-            <w:tcW w:type="dxa" w:w="1728"/>
-          </w:tcPr>
-          <w:p>
-            <w:r>
-              <w:t>CV (%)</w:t>
-            </w:r>
-          </w:p>
-        </w:tc>
-      </w:tr>
-      <w:tr>
-        <w:tc>
-          <w:tcPr>
-            <w:tcW w:type="dxa" w:w="1728"/>
-          </w:tcPr>
-          <w:p>
-            <w:r>
-              <w:t>Sample 1</w:t>
-            </w:r>
-          </w:p>
-        </w:tc>
-        <w:tc>
-          <w:tcPr>
-            <w:tcW w:type="dxa" w:w="1728"/>
-          </w:tcPr>
-          <w:p>
-            <w:r>
-              <w:t>24</w:t>
-            </w:r>
-          </w:p>
-        </w:tc>
-        <w:tc>
-          <w:tcPr>
-            <w:tcW w:type="dxa" w:w="1728"/>
-          </w:tcPr>
-          <w:p>
-            <w:r>
-              <w:t>7.8%</w:t>
-            </w:r>
-          </w:p>
-        </w:tc>
-        <w:tc>
-          <w:tcPr>
-            <w:tcW w:type="dxa" w:w="1728"/>
-          </w:tcPr>
-          <w:p>
-            <w:r>
-              <w:t>13.05</w:t>
-            </w:r>
-          </w:p>
-        </w:tc>
-        <w:tc>
-          <w:tcPr>
-            <w:tcW w:type="dxa" w:w="1728"/>
-          </w:tcPr>
-          <w:p>
-            <w:r>
-              <w:t>9.0%</w:t>
-            </w:r>
-          </w:p>
-        </w:tc>
-      </w:tr>
-      <w:tr>
-        <w:tc>
-          <w:tcPr>
-            <w:tcW w:type="dxa" w:w="1728"/>
-          </w:tcPr>
-          <w:p>
-            <w:r>
-              <w:t>Sample 2</w:t>
-            </w:r>
-          </w:p>
-        </w:tc>
-        <w:tc>
-          <w:tcPr>
-            <w:tcW w:type="dxa" w:w="1728"/>
-          </w:tcPr>
-          <w:p>
-            <w:r>
-              <w:t>24</w:t>
-            </w:r>
-          </w:p>
-        </w:tc>
-        <w:tc>
-          <w:tcPr>
-            <w:tcW w:type="dxa" w:w="1728"/>
-          </w:tcPr>
-          <w:p>
-            <w:r>
-              <w:t>8.2%</w:t>
-            </w:r>
-          </w:p>
-        </w:tc>
-        <w:tc>
-          <w:tcPr>
-            <w:tcW w:type="dxa" w:w="1728"/>
-          </w:tcPr>
-          <w:p>
-            <w:r>
-              <w:t>14.27</w:t>
-            </w:r>
-          </w:p>
-        </w:tc>
-        <w:tc>
-          <w:tcPr>
-            <w:tcW w:type="dxa" w:w="1728"/>
-          </w:tcPr>
-          <w:p>
-            <w:r>
-              <w:t>9.6%</w:t>
-            </w:r>
-          </w:p>
-        </w:tc>
-      </w:tr>
-      <w:tr>
-        <w:tc>
-          <w:tcPr>
-            <w:tcW w:type="dxa" w:w="1728"/>
-          </w:tcPr>
-          <w:p>
-            <w:r>
-              <w:t>Sample 3</w:t>
-            </w:r>
-          </w:p>
-        </w:tc>
-        <w:tc>
-          <w:tcPr>
-            <w:tcW w:type="dxa" w:w="1728"/>
-          </w:tcPr>
-          <w:p>
-            <w:r>
-              <w:t>24</w:t>
-            </w:r>
-          </w:p>
-        </w:tc>
-        <w:tc>
-          <w:tcPr>
-            <w:tcW w:type="dxa" w:w="1728"/>
-          </w:tcPr>
-          <w:p>
-            <w:r>
-              <w:t>8.4%</w:t>
-            </w:r>
-          </w:p>
-        </w:tc>
-        <w:tc>
-          <w:tcPr>
-            <w:tcW w:type="dxa" w:w="1728"/>
-          </w:tcPr>
-          <w:p>
-            <w:r>
-              <w:t>12.69</w:t>
-            </w:r>
-          </w:p>
-        </w:tc>
-        <w:tc>
-          <w:tcPr>
-            <w:tcW w:type="dxa" w:w="1728"/>
-          </w:tcPr>
-          <w:p>
-            <w:r>
-              <w:t>8.8%</w:t>
-            </w:r>
-          </w:p>
-        </w:tc>
-      </w:tr>
-    </w:tbl>
-    <w:tbl>
-      <w:tblPr>
-        <w:tblStyle w:val="TableGrid"/>
-        <w:tblW w:type="auto" w:w="0"/>
-        <w:tblLook w:firstColumn="1" w:firstRow="1" w:lastColumn="0" w:lastRow="0" w:noHBand="0" w:noVBand="1" w:val="04A0"/>
-      </w:tblPr>
-      <w:tblGrid>
-        <w:gridCol w:w="1234"/>
-        <w:gridCol w:w="1234"/>
-        <w:gridCol w:w="1234"/>
-        <w:gridCol w:w="1234"/>
-        <w:gridCol w:w="1234"/>
-        <w:gridCol w:w="1234"/>
-        <w:gridCol w:w="1234"/>
-      </w:tblGrid>
-      <w:tr>
-        <w:tc>
-          <w:tcPr>
-            <w:tcW w:type="dxa" w:w="1234"/>
-          </w:tcPr>
-          <w:p>
-            <w:r/>
-          </w:p>
-        </w:tc>
-        <w:tc>
-          <w:tcPr>
-            <w:tcW w:type="dxa" w:w="1234"/>
-          </w:tcPr>
-          <w:p>
-            <w:r>
-              <w:t>Lot 1</w:t>
-            </w:r>
-          </w:p>
-        </w:tc>
-        <w:tc>
-          <w:tcPr>
-            <w:tcW w:type="dxa" w:w="1234"/>
-          </w:tcPr>
-          <w:p>
-            <w:r>
-              <w:t>Lot 2</w:t>
-            </w:r>
-          </w:p>
-        </w:tc>
-        <w:tc>
-          <w:tcPr>
-            <w:tcW w:type="dxa" w:w="1234"/>
-          </w:tcPr>
-          <w:p>
-            <w:r>
-              <w:t>Lot 3</w:t>
-            </w:r>
-          </w:p>
-        </w:tc>
-        <w:tc>
-          <w:tcPr>
-            <w:tcW w:type="dxa" w:w="1234"/>
-          </w:tcPr>
-          <w:p>
-            <w:r>
-              <w:t>Lot 4</w:t>
-            </w:r>
-          </w:p>
-        </w:tc>
-        <w:tc>
-          <w:tcPr>
-            <w:tcW w:type="dxa" w:w="1234"/>
-          </w:tcPr>
-          <w:p>
-            <w:r>
-              <w:t>Standard Deviation</w:t>
-            </w:r>
-          </w:p>
-        </w:tc>
-        <w:tc>
-          <w:tcPr>
-            <w:tcW w:type="dxa" w:w="1234"/>
-          </w:tcPr>
-          <w:p>
-            <w:r>
+              <w:rPr>
+                <w:rFonts w:ascii="Calibri" w:hAnsi="Calibri"/>
+                <w:b/>
+              </w:rPr>
               <w:t>Mean</w:t>
             </w:r>
           </w:p>
@@ -2009,9 +2550,12 @@
       <w:tr>
         <w:tc>
           <w:tcPr>
-            <w:tcW w:type="dxa" w:w="1234"/>
+            <w:tcW w:type="dxa" w:w="1543"/>
           </w:tcPr>
           <w:p>
+            <w:pPr>
+              <w:spacing w:line="276" w:lineRule="auto"/>
+            </w:pPr>
             <w:r>
               <w:t>Sample 1</w:t>
             </w:r>
@@ -2019,9 +2563,12 @@
         </w:tc>
         <w:tc>
           <w:tcPr>
-            <w:tcW w:type="dxa" w:w="1234"/>
+            <w:tcW w:type="dxa" w:w="1543"/>
           </w:tcPr>
           <w:p>
+            <w:pPr>
+              <w:spacing w:line="276" w:lineRule="auto"/>
+            </w:pPr>
             <w:r>
               <w:t>150</w:t>
             </w:r>
@@ -2029,9 +2576,12 @@
         </w:tc>
         <w:tc>
           <w:tcPr>
-            <w:tcW w:type="dxa" w:w="1234"/>
+            <w:tcW w:type="dxa" w:w="1543"/>
           </w:tcPr>
           <w:p>
+            <w:pPr>
+              <w:spacing w:line="276" w:lineRule="auto"/>
+            </w:pPr>
             <w:r>
               <w:t>154</w:t>
             </w:r>
@@ -2039,9 +2589,12 @@
         </w:tc>
         <w:tc>
           <w:tcPr>
-            <w:tcW w:type="dxa" w:w="1234"/>
+            <w:tcW w:type="dxa" w:w="1543"/>
           </w:tcPr>
           <w:p>
+            <w:pPr>
+              <w:spacing w:line="276" w:lineRule="auto"/>
+            </w:pPr>
             <w:r>
               <w:t>170</w:t>
             </w:r>
@@ -2049,9 +2602,12 @@
         </w:tc>
         <w:tc>
           <w:tcPr>
-            <w:tcW w:type="dxa" w:w="1234"/>
+            <w:tcW w:type="dxa" w:w="1543"/>
           </w:tcPr>
           <w:p>
+            <w:pPr>
+              <w:spacing w:line="276" w:lineRule="auto"/>
+            </w:pPr>
             <w:r>
               <w:t>150</w:t>
             </w:r>
@@ -2059,9 +2615,12 @@
         </w:tc>
         <w:tc>
           <w:tcPr>
-            <w:tcW w:type="dxa" w:w="1234"/>
+            <w:tcW w:type="dxa" w:w="1543"/>
           </w:tcPr>
           <w:p>
+            <w:pPr>
+              <w:spacing w:line="276" w:lineRule="auto"/>
+            </w:pPr>
             <w:r>
               <w:t>156</w:t>
             </w:r>
@@ -2069,9 +2628,12 @@
         </w:tc>
         <w:tc>
           <w:tcPr>
-            <w:tcW w:type="dxa" w:w="1234"/>
+            <w:tcW w:type="dxa" w:w="1543"/>
           </w:tcPr>
           <w:p>
+            <w:pPr>
+              <w:spacing w:line="276" w:lineRule="auto"/>
+            </w:pPr>
             <w:r>
               <w:t>5.2%</w:t>
             </w:r>
@@ -2081,9 +2643,12 @@
       <w:tr>
         <w:tc>
           <w:tcPr>
-            <w:tcW w:type="dxa" w:w="1234"/>
+            <w:tcW w:type="dxa" w:w="1543"/>
           </w:tcPr>
           <w:p>
+            <w:pPr>
+              <w:spacing w:line="276" w:lineRule="auto"/>
+            </w:pPr>
             <w:r>
               <w:t>Sample 2</w:t>
             </w:r>
@@ -2091,9 +2656,12 @@
         </w:tc>
         <w:tc>
           <w:tcPr>
-            <w:tcW w:type="dxa" w:w="1234"/>
+            <w:tcW w:type="dxa" w:w="1543"/>
           </w:tcPr>
           <w:p>
+            <w:pPr>
+              <w:spacing w:line="276" w:lineRule="auto"/>
+            </w:pPr>
             <w:r>
               <w:t>602</w:t>
             </w:r>
@@ -2101,9 +2669,12 @@
         </w:tc>
         <w:tc>
           <w:tcPr>
-            <w:tcW w:type="dxa" w:w="1234"/>
+            <w:tcW w:type="dxa" w:w="1543"/>
           </w:tcPr>
           <w:p>
+            <w:pPr>
+              <w:spacing w:line="276" w:lineRule="auto"/>
+            </w:pPr>
             <w:r>
               <w:t>649</w:t>
             </w:r>
@@ -2111,9 +2682,12 @@
         </w:tc>
         <w:tc>
           <w:tcPr>
-            <w:tcW w:type="dxa" w:w="1234"/>
+            <w:tcW w:type="dxa" w:w="1543"/>
           </w:tcPr>
           <w:p>
+            <w:pPr>
+              <w:spacing w:line="276" w:lineRule="auto"/>
+            </w:pPr>
             <w:r>
               <w:t>645</w:t>
             </w:r>
@@ -2121,9 +2695,12 @@
         </w:tc>
         <w:tc>
           <w:tcPr>
-            <w:tcW w:type="dxa" w:w="1234"/>
+            <w:tcW w:type="dxa" w:w="1543"/>
           </w:tcPr>
           <w:p>
+            <w:pPr>
+              <w:spacing w:line="276" w:lineRule="auto"/>
+            </w:pPr>
             <w:r>
               <w:t>637</w:t>
             </w:r>
@@ -2131,9 +2708,12 @@
         </w:tc>
         <w:tc>
           <w:tcPr>
-            <w:tcW w:type="dxa" w:w="1234"/>
+            <w:tcW w:type="dxa" w:w="1543"/>
           </w:tcPr>
           <w:p>
+            <w:pPr>
+              <w:spacing w:line="276" w:lineRule="auto"/>
+            </w:pPr>
             <w:r>
               <w:t>633</w:t>
             </w:r>
@@ -2141,9 +2721,12 @@
         </w:tc>
         <w:tc>
           <w:tcPr>
-            <w:tcW w:type="dxa" w:w="1234"/>
+            <w:tcW w:type="dxa" w:w="1543"/>
           </w:tcPr>
           <w:p>
+            <w:pPr>
+              <w:spacing w:line="276" w:lineRule="auto"/>
+            </w:pPr>
             <w:r>
               <w:t>2.9%</w:t>
             </w:r>
@@ -2153,9 +2736,12 @@
       <w:tr>
         <w:tc>
           <w:tcPr>
-            <w:tcW w:type="dxa" w:w="1234"/>
+            <w:tcW w:type="dxa" w:w="1543"/>
           </w:tcPr>
           <w:p>
+            <w:pPr>
+              <w:spacing w:line="276" w:lineRule="auto"/>
+            </w:pPr>
             <w:r>
               <w:t>Sample 3</w:t>
             </w:r>
@@ -2163,9 +2749,12 @@
         </w:tc>
         <w:tc>
           <w:tcPr>
-            <w:tcW w:type="dxa" w:w="1234"/>
+            <w:tcW w:type="dxa" w:w="1543"/>
           </w:tcPr>
           <w:p>
+            <w:pPr>
+              <w:spacing w:line="276" w:lineRule="auto"/>
+            </w:pPr>
             <w:r>
               <w:t>1476</w:t>
             </w:r>
@@ -2173,9 +2762,12 @@
         </w:tc>
         <w:tc>
           <w:tcPr>
-            <w:tcW w:type="dxa" w:w="1234"/>
+            <w:tcW w:type="dxa" w:w="1543"/>
           </w:tcPr>
           <w:p>
+            <w:pPr>
+              <w:spacing w:line="276" w:lineRule="auto"/>
+            </w:pPr>
             <w:r>
               <w:t>1672</w:t>
             </w:r>
@@ -2183,9 +2775,12 @@
         </w:tc>
         <w:tc>
           <w:tcPr>
-            <w:tcW w:type="dxa" w:w="1234"/>
+            <w:tcW w:type="dxa" w:w="1543"/>
           </w:tcPr>
           <w:p>
+            <w:pPr>
+              <w:spacing w:line="276" w:lineRule="auto"/>
+            </w:pPr>
             <w:r>
               <w:t>1722</w:t>
             </w:r>
@@ -2193,9 +2788,12 @@
         </w:tc>
         <w:tc>
           <w:tcPr>
-            <w:tcW w:type="dxa" w:w="1234"/>
+            <w:tcW w:type="dxa" w:w="1543"/>
           </w:tcPr>
           <w:p>
+            <w:pPr>
+              <w:spacing w:line="276" w:lineRule="auto"/>
+            </w:pPr>
             <w:r>
               <w:t>1744</w:t>
             </w:r>
@@ -2203,9 +2801,12 @@
         </w:tc>
         <w:tc>
           <w:tcPr>
-            <w:tcW w:type="dxa" w:w="1234"/>
+            <w:tcW w:type="dxa" w:w="1543"/>
           </w:tcPr>
           <w:p>
+            <w:pPr>
+              <w:spacing w:line="276" w:lineRule="auto"/>
+            </w:pPr>
             <w:r>
               <w:t>1654</w:t>
             </w:r>
@@ -2213,9 +2814,12 @@
         </w:tc>
         <w:tc>
           <w:tcPr>
-            <w:tcW w:type="dxa" w:w="1234"/>
+            <w:tcW w:type="dxa" w:w="1543"/>
           </w:tcPr>
           <w:p>
+            <w:pPr>
+              <w:spacing w:line="276" w:lineRule="auto"/>
+            </w:pPr>
             <w:r>
               <w:t>7.2%</w:t>
             </w:r>
@@ -2223,9 +2827,59 @@
         </w:tc>
       </w:tr>
     </w:tbl>
+    <w:p>
+      <w:pPr>
+        <w:pStyle w:val="Heading2"/>
+        <w:spacing w:line="276" w:lineRule="auto"/>
+        <w:jc w:val="left"/>
+      </w:pPr>
+      <w:r>
+        <w:rPr>
+          <w:rFonts w:ascii="Calibri" w:hAnsi="Calibri"/>
+          <w:b/>
+          <w:color w:val="0046B4"/>
+          <w:sz w:val="22"/>
+        </w:rPr>
+        <w:t>DATA ANALYSIS</w:t>
+      </w:r>
+    </w:p>
+    <w:p>
+      <w:pPr>
+        <w:spacing w:line="276" w:lineRule="auto"/>
+      </w:pPr>
+      <w:r>
+        <w:rPr>
+          <w:rFonts w:ascii="Calibri" w:hAnsi="Calibri"/>
+          <w:sz w:val="22"/>
+        </w:rPr>
+        <w:t xml:space="preserve">To analyze using manual methods, follow the process below: Average the duplicate readings for each standard, sample, and control. Subtract the average zero standard O.D. reading. It is recommended that a standard curve be created using computer software to generate a four-parameter logistic (4-PL) curve-fit. A free program capable of generating a four-parameter logistic (4-PL) curve-fit can be found online at: www.myassays.com/four-parameter-logistic-curve.assay. Alternatively, plot the mean absorbance for each standard against the concentration. The measured concentration in the sample can be interpolated by using linear regression of each average relative O.D. against the standard curve generated using curve fitting software. This will generate an adequate but less precise fit of the data. For diluted samples, the concentration reading from the standard curve must be multiplied by the dilution factor. Background on Klk1 Kallikrein-1, also known as tissue kallikrein, is a protein that in humans is encoded by the KLK1 gene. This serine protease generates Lys-bradykinin by specific proteolysis of kininogen-1. KLK1 is a member of the peptidase S1 family. Its gene is mapped to 19q13.3. In all, it has got 262-amino acids which contain a putative signal peptide, followed by a short activating peptide and the protease domain. The protein is mainly found in kidney, pancreas, and salivary gland, showing a unique pattern of tissue-specific expression relative to other members of the family. KLK1 is implicated in carcinogenesis and some have potential as novel cancer and other disease biomarkers. 1 Mouse KLK1/Kallikrein 1 ELISA Kit</w:t>
+      </w:r>
+    </w:p>
+    <w:p>
+      <w:pPr>
+        <w:pStyle w:val="Heading2"/>
+      </w:pPr>
+      <w:r>
+        <w:rPr>
+          <w:b/>
+          <w:caps/>
+          <w:color w:val="0046B4"/>
+        </w:rPr>
+        <w:t>DISCLAIMER</w:t>
+      </w:r>
+    </w:p>
+    <w:p>
+      <w:r>
+        <w:rPr>
+          <w:rFonts w:ascii="Calibri" w:hAnsi="Calibri"/>
+          <w:sz w:val="22"/>
+        </w:rPr>
+        <w:t>This material is sold for in-vitro use only in manufacturing and research. This material is not suitable for human use. It is the responsibility of the user to undertake sufficient verification and testing to determine the suitability of each product's application. The statements herein are offered for informational purposes only and are intended to be used solely for your consideration, investigation and verification.</w:t>
+      </w:r>
+    </w:p>
     <w:sectPr>
       <w:pgSz w:w="12240" w:h="15840"/>
-      <w:pgMar w:top="1440" w:right="1800" w:bottom="1440" w:left="1800" w:header="720" w:footer="720" w:gutter="0"/>
+      <w:pgMar w:top="720" w:right="720" w:bottom="720" w:left="720" w:header="720" w:footer="720" w:gutter="0"/>
       <w:cols w:space="720"/>
       <w:docGrid w:linePitch="360"/>
     </w:sectPr>

</xml_diff>

<commit_message>
Improve document appearance and update web interface for clarity
Apply Calibri font and consistent line spacing to DOCX documents; refine web templates for user interface enhancements.

Replit-Commit-Author: Agent
Replit-Commit-Session-Id: 86e32257-9f57-45d9-b7c9-9c3928182bb3
Replit-Commit-Screenshot-Url: https://storage.googleapis.com/screenshot-production-us-central1/9117525c-531f-4e40-bc2d-dbaf9de7854f/a848b2f4-adc9-45d3-9b25-23ec140b1d6c.jpg
</commit_message>
<xml_diff>
--- a/output_populated_template.docx
+++ b/output_populated_template.docx
@@ -3830,6 +3830,12 @@
     <w:name w:val="Normal"/>
     <w:qFormat/>
     <w:rsid w:val="00FC693F"/>
+    <w:pPr>
+      <w:spacing w:line="276" w:lineRule="auto"/>
+    </w:pPr>
+    <w:rPr>
+      <w:rFonts w:ascii="Calibri" w:hAnsi="Calibri"/>
+    </w:rPr>
   </w:style>
   <w:style w:type="paragraph" w:styleId="Header">
     <w:name w:val="header"/>
@@ -3886,11 +3892,11 @@
     <w:pPr>
       <w:keepNext/>
       <w:keepLines/>
-      <w:spacing w:before="480" w:after="0"/>
+      <w:spacing w:before="480" w:after="0" w:line="276" w:lineRule="auto"/>
       <w:outlineLvl w:val="0"/>
     </w:pPr>
     <w:rPr>
-      <w:rFonts w:asciiTheme="majorHAnsi" w:eastAsiaTheme="majorEastAsia" w:hAnsiTheme="majorHAnsi" w:cstheme="majorBidi"/>
+      <w:rFonts w:asciiTheme="majorHAnsi" w:eastAsiaTheme="majorEastAsia" w:hAnsiTheme="majorHAnsi" w:cstheme="majorBidi" w:ascii="Calibri" w:hAnsi="Calibri"/>
       <w:b/>
       <w:bCs/>
       <w:color w:val="365F91" w:themeColor="accent1" w:themeShade="BF"/>
@@ -3910,11 +3916,11 @@
     <w:pPr>
       <w:keepNext/>
       <w:keepLines/>
-      <w:spacing w:before="200" w:after="0"/>
+      <w:spacing w:before="200" w:after="0" w:line="276" w:lineRule="auto"/>
       <w:outlineLvl w:val="1"/>
     </w:pPr>
     <w:rPr>
-      <w:rFonts w:asciiTheme="majorHAnsi" w:eastAsiaTheme="majorEastAsia" w:hAnsiTheme="majorHAnsi" w:cstheme="majorBidi"/>
+      <w:rFonts w:asciiTheme="majorHAnsi" w:eastAsiaTheme="majorEastAsia" w:hAnsiTheme="majorHAnsi" w:cstheme="majorBidi" w:ascii="Calibri" w:hAnsi="Calibri"/>
       <w:b/>
       <w:bCs/>
       <w:color w:val="4F81BD" w:themeColor="accent1"/>
@@ -3934,11 +3940,11 @@
     <w:pPr>
       <w:keepNext/>
       <w:keepLines/>
-      <w:spacing w:before="200" w:after="0"/>
+      <w:spacing w:before="200" w:after="0" w:line="276" w:lineRule="auto"/>
       <w:outlineLvl w:val="2"/>
     </w:pPr>
     <w:rPr>
-      <w:rFonts w:asciiTheme="majorHAnsi" w:eastAsiaTheme="majorEastAsia" w:hAnsiTheme="majorHAnsi" w:cstheme="majorBidi"/>
+      <w:rFonts w:asciiTheme="majorHAnsi" w:eastAsiaTheme="majorEastAsia" w:hAnsiTheme="majorHAnsi" w:cstheme="majorBidi" w:ascii="Calibri" w:hAnsi="Calibri"/>
       <w:b/>
       <w:bCs/>
       <w:color w:val="4F81BD" w:themeColor="accent1"/>
@@ -4357,8 +4363,12 @@
       <w:numPr>
         <w:numId w:val="1"/>
       </w:numPr>
+      <w:spacing w:line="276" w:lineRule="auto"/>
       <w:contextualSpacing/>
     </w:pPr>
+    <w:rPr>
+      <w:rFonts w:ascii="Calibri" w:hAnsi="Calibri"/>
+    </w:rPr>
   </w:style>
   <w:style w:type="paragraph" w:styleId="ListBullet2">
     <w:name w:val="List Bullet 2"/>
@@ -4396,8 +4406,12 @@
       <w:numPr>
         <w:numId w:val="5"/>
       </w:numPr>
+      <w:spacing w:line="276" w:lineRule="auto"/>
       <w:contextualSpacing/>
     </w:pPr>
+    <w:rPr>
+      <w:rFonts w:ascii="Calibri" w:hAnsi="Calibri"/>
+    </w:rPr>
   </w:style>
   <w:style w:type="paragraph" w:styleId="ListNumber2">
     <w:name w:val="List Number 2"/>

</xml_diff>

<commit_message>
Improve document title formatting to meet style guidelines automatically
Adds a script to fix document title formatting and modifies template populator to handle missing runs in title paragraphs.

Replit-Commit-Author: Agent
Replit-Commit-Session-Id: 86e32257-9f57-45d9-b7c9-9c3928182bb3
Replit-Commit-Screenshot-Url: https://storage.googleapis.com/screenshot-production-us-central1/9117525c-531f-4e40-bc2d-dbaf9de7854f/85631876-8b0b-46ec-9412-cc65e4781c59.jpg
</commit_message>
<xml_diff>
--- a/output_populated_template.docx
+++ b/output_populated_template.docx
@@ -1239,11 +1239,13 @@
     <w:p>
       <w:pPr>
         <w:pStyle w:val="Title"/>
-        <w:spacing w:line="276" w:lineRule="auto"/>
+        <w:jc w:val="center"/>
       </w:pPr>
       <w:r>
         <w:rPr>
           <w:rFonts w:ascii="Calibri" w:hAnsi="Calibri"/>
+          <w:b/>
+          <w:sz w:val="72"/>
         </w:rPr>
         <w:t>Mouse KLK1/Kallikrein 1 ELISA Kit (EK1586)</w:t>
       </w:r>
@@ -4183,13 +4185,15 @@
       </w:pBdr>
       <w:spacing w:after="300" w:line="240" w:lineRule="auto"/>
       <w:contextualSpacing/>
+      <w:jc w:val="center"/>
     </w:pPr>
     <w:rPr>
-      <w:rFonts w:asciiTheme="majorHAnsi" w:eastAsiaTheme="majorEastAsia" w:hAnsiTheme="majorHAnsi" w:cstheme="majorBidi"/>
+      <w:rFonts w:asciiTheme="majorHAnsi" w:eastAsiaTheme="majorEastAsia" w:hAnsiTheme="majorHAnsi" w:cstheme="majorBidi" w:ascii="Calibri" w:hAnsi="Calibri"/>
+      <w:b/>
       <w:color w:val="17365D" w:themeColor="text2" w:themeShade="BF"/>
       <w:spacing w:val="5"/>
       <w:kern w:val="28"/>
-      <w:sz w:val="52"/>
+      <w:sz w:val="72"/>
       <w:szCs w:val="52"/>
     </w:rPr>
   </w:style>

</xml_diff>

<commit_message>
Rearrange document sections and keep spaces for the assay principle
Adjusts document structure to prioritize and preserve the assay principle formatting.

Replit-Commit-Author: Agent
Replit-Commit-Session-Id: 86e32257-9f57-45d9-b7c9-9c3928182bb3
Replit-Commit-Screenshot-Url: https://storage.googleapis.com/screenshot-production-us-central1/9117525c-531f-4e40-bc2d-dbaf9de7854f/acb214ba-7ad0-4a5d-9a6d-30177390de86.jpg
</commit_message>
<xml_diff>
--- a/output_populated_template.docx
+++ b/output_populated_template.docx
@@ -1309,6 +1309,184 @@
         <w:rPr>
           <w:rFonts w:ascii="Calibri" w:hAnsi="Calibri"/>
         </w:rPr>
+        <w:t>ASSAY PRINCIPLE</w:t>
+      </w:r>
+    </w:p>
+    <w:p>
+      <w:pPr>
+        <w:spacing w:line="276" w:lineRule="auto"/>
+      </w:pPr>
+      <w:r>
+        <w:rPr>
+          <w:rFonts w:ascii="Calibri" w:hAnsi="Calibri"/>
+        </w:rPr>
+        <w:t>The Innovative Research Mouse Klk1 Pre-Coated ELISA (Enzyme-Linked Immunosorbent Assay) kit is a solid-phase immunoassay specially designed to measure Mouse Klk1 with a 96-well strip plate that is pre-coated with antibody specific for Klk1. The detection antibody is a biotinylated antibody specific for Klk1. The capture antibody is monoclonal antibody from rat and the detection antibody is polyclonal antibody from goat. The kit includes Mouse Klk1 protein as standards. To measure Mouse Klk1, add standards and samples to the wells, then add the biotinylated detection antibody. Wash the wells with PBS or TBS buffer, and add Avidin-Biotin-Peroxidase Complex (ABC-HRP). Wash away the unbounded ABC-HRP with PBS or TBS buffer and add TMB. TMB is an HRP substrate and will be catalyzed to produce a blue color product, which changes into yellow after adding the acidic stop solution. The absorbance of the yellow product at 450nm is linearly proportional to Mouse Klk1 in the sample. Read the absorbance of the yellow product in each well using a plate reader, and benchmark the sample wells' readings against the standard curve to determine the concentration of Mouse Klk1 in the sample.</w:t>
+      </w:r>
+    </w:p>
+    <w:p>
+      <w:pPr>
+        <w:spacing w:line="276" w:lineRule="auto"/>
+      </w:pPr>
+    </w:p>
+    <w:p>
+      <w:pPr>
+        <w:spacing w:line="276" w:lineRule="auto"/>
+      </w:pPr>
+      <w:r>
+        <w:rPr>
+          <w:rFonts w:ascii="Calibri" w:hAnsi="Calibri"/>
+        </w:rPr>
+        <w:t>KIT COMPONENTS</w:t>
+      </w:r>
+    </w:p>
+    <w:p>
+      <w:pPr>
+        <w:spacing w:line="276" w:lineRule="auto"/>
+      </w:pPr>
+    </w:p>
+    <w:p>
+      <w:pPr>
+        <w:spacing w:line="276" w:lineRule="auto"/>
+      </w:pPr>
+      <w:r>
+        <w:rPr>
+          <w:rFonts w:ascii="Calibri" w:hAnsi="Calibri"/>
+        </w:rPr>
+        <w:t>MATERIALS REQUIRED BUT NOT PROVIDED</w:t>
+      </w:r>
+    </w:p>
+    <w:p>
+      <w:pPr>
+        <w:spacing w:line="276" w:lineRule="auto"/>
+      </w:pPr>
+    </w:p>
+    <w:p>
+      <w:pPr>
+        <w:spacing w:line="276" w:lineRule="auto"/>
+      </w:pPr>
+      <w:r>
+        <w:rPr>
+          <w:rFonts w:ascii="Calibri" w:hAnsi="Calibri"/>
+        </w:rPr>
+        <w:t>• Microplate reader capable of reading absorbance at 450 nm. Incubator.</w:t>
+        <w:br/>
+        <w:t>• Automated plate washer (optional)</w:t>
+        <w:br/>
+        <w:t>• Pipettes and pipette tips capable of precisely dispensing 0.5 µl through 1 ml volumes of aqueous solutions. Multichannel pipettes are recommended for a large numbers of samples.</w:t>
+        <w:br/>
+        <w:t>• Deionized or distilled water. 500 ml graduated cylinders. Test tubes for dilution.</w:t>
+      </w:r>
+    </w:p>
+    <w:p>
+      <w:pPr>
+        <w:spacing w:line="276" w:lineRule="auto"/>
+      </w:pPr>
+    </w:p>
+    <w:p>
+      <w:pPr>
+        <w:spacing w:line="276" w:lineRule="auto"/>
+      </w:pPr>
+      <w:r>
+        <w:rPr>
+          <w:rFonts w:ascii="Calibri" w:hAnsi="Calibri"/>
+        </w:rPr>
+        <w:t>REAGENT PREPARATION</w:t>
+      </w:r>
+    </w:p>
+    <w:p>
+      <w:pPr>
+        <w:spacing w:line="276" w:lineRule="auto"/>
+      </w:pPr>
+    </w:p>
+    <w:p>
+      <w:pPr>
+        <w:spacing w:line="276" w:lineRule="auto"/>
+      </w:pPr>
+      <w:r>
+        <w:rPr>
+          <w:rFonts w:ascii="Calibri" w:hAnsi="Calibri"/>
+        </w:rPr>
+        <w:t>Bring all reagents to room temperature before use. Wash Buffer: Dilute Wash Buffer (25X) with distilled water. For example, if preparing 500 ml of Wash Buffer, dilute 20 ml of Wash Buffer (25X) into 480 ml of distilled water. Standard: Reconstitute the standard with standard diluent according to the label instructions. This reconstitution produces a stock solution. Let the standard stand for a minimum of 15 minutes with gentle agitation prior to making dilutions. Detection Reagent A and B: Dilute to the working concentration using Assay Diluent A and B, respectively.</w:t>
+      </w:r>
+    </w:p>
+    <w:p>
+      <w:pPr>
+        <w:spacing w:line="276" w:lineRule="auto"/>
+      </w:pPr>
+    </w:p>
+    <w:p>
+      <w:pPr>
+        <w:spacing w:line="276" w:lineRule="auto"/>
+      </w:pPr>
+      <w:r>
+        <w:rPr>
+          <w:rFonts w:ascii="Calibri" w:hAnsi="Calibri"/>
+        </w:rPr>
+        <w:t>DILUTION OF STANDARD</w:t>
+      </w:r>
+    </w:p>
+    <w:p>
+      <w:pPr>
+        <w:spacing w:line="276" w:lineRule="auto"/>
+      </w:pPr>
+    </w:p>
+    <w:p>
+      <w:pPr>
+        <w:spacing w:line="276" w:lineRule="auto"/>
+      </w:pPr>
+      <w:r>
+        <w:rPr>
+          <w:rFonts w:ascii="Calibri" w:hAnsi="Calibri"/>
+        </w:rPr>
+        <w:t>1. Label 7 tubes, one for each standard: 4000 pg/ml, 2000 pg/ml, 1000 pg/ml, 500 pg/ml, 250 pg/ml, 125 pg/ml, and 62.5 pg/ml. 2. Pipette 300 µl of the Sample Diluent into each tube. 3. Pipette 300 µl of the reconstituted standard into the first tube and mix to create the 4000 pg/ml standard. 4. Pipette 300 µl from the 4000 pg/ml tube into the second tube and mix to create the 2000 pg/ml standard. 5. Continue this process for the remaining tubes. 6. The Sample Diluent serves as the zero standard (0 pg/ml).</w:t>
+      </w:r>
+    </w:p>
+    <w:p>
+      <w:pPr>
+        <w:spacing w:line="276" w:lineRule="auto"/>
+      </w:pPr>
+    </w:p>
+    <w:p>
+      <w:pPr>
+        <w:spacing w:line="276" w:lineRule="auto"/>
+      </w:pPr>
+      <w:r>
+        <w:rPr>
+          <w:rFonts w:ascii="Calibri" w:hAnsi="Calibri"/>
+        </w:rPr>
+        <w:t>PREPARATIONS BEFORE ASSAY</w:t>
+      </w:r>
+    </w:p>
+    <w:p>
+      <w:pPr>
+        <w:spacing w:line="276" w:lineRule="auto"/>
+      </w:pPr>
+    </w:p>
+    <w:p>
+      <w:pPr>
+        <w:spacing w:line="276" w:lineRule="auto"/>
+      </w:pPr>
+      <w:r>
+        <w:rPr>
+          <w:rFonts w:ascii="Calibri" w:hAnsi="Calibri"/>
+        </w:rPr>
+        <w:t>1. Prepare all reagents, samples, and standards according to the instructions.</w:t>
+      </w:r>
+    </w:p>
+    <w:p>
+      <w:pPr>
+        <w:spacing w:line="276" w:lineRule="auto"/>
+      </w:pPr>
+    </w:p>
+    <w:p>
+      <w:pPr>
+        <w:pStyle w:val="Heading2"/>
+        <w:spacing w:line="276" w:lineRule="auto"/>
+      </w:pPr>
+      <w:r>
+        <w:rPr>
+          <w:rFonts w:ascii="Calibri" w:hAnsi="Calibri"/>
+        </w:rPr>
         <w:t>OVERVIEW</w:t>
       </w:r>
     </w:p>
@@ -1334,144 +1512,6 @@
           <w:rFonts w:ascii="Calibri" w:hAnsi="Calibri"/>
         </w:rPr>
         <w:t>Kallikrein-1, also known as tissue kallikrein, is a protein that in humans is encoded by the KLK1 gene. This serine protease generates Lys-bradykinin by specific proteolysis of kininogen-1. KLK1 is a member of the peptidase S1 family. Its gene is mapped to 19q13.3. In all, it has got 262-amino acids which contain a putative signal peptide, followed by a short activating peptide and the protease domain. The protein is mainly found in kidney, pancreas, and salivary gland, showing a unique pattern of tissue-specific expression relative to other members of the family. KLK1 is implicated in carcinogenesis and some have potential as novel cancer and other disease biomarkers.</w:t>
-      </w:r>
-    </w:p>
-    <w:p>
-      <w:pPr>
-        <w:pStyle w:val="Heading2"/>
-        <w:spacing w:line="276" w:lineRule="auto"/>
-      </w:pPr>
-      <w:r>
-        <w:rPr>
-          <w:rFonts w:ascii="Calibri" w:hAnsi="Calibri"/>
-        </w:rPr>
-        <w:t>ASSAY PRINCIPLE</w:t>
-      </w:r>
-    </w:p>
-    <w:p>
-      <w:pPr>
-        <w:pStyle w:val="Normal"/>
-        <w:spacing w:line="276" w:lineRule="auto"/>
-      </w:pPr>
-      <w:r>
-        <w:rPr>
-          <w:rFonts w:ascii="Calibri" w:hAnsi="Calibri"/>
-        </w:rPr>
-        <w:t>The Innovative Research Mouse Klk1 Pre-Coated ELISA (Enzyme-Linked Immunosorbent Assay) kit is a solid-phase immunoassay specially designed to measure Mouse Klk1 with a 96-well strip plate that is pre-coated with antibody specific for Klk1. The detection antibody is a biotinylated antibody specific for Klk1. The capture antibody is monoclonal antibody from rat and the detection antibody is polyclonal antibody from goat. The kit includes Mouse Klk1 protein as standards. To measure Mouse Klk1, add standards and samples to the wells, then add the biotinylated detection antibody. Wash the wells with PBS or TBS buffer, and add Avidin-Biotin-Peroxidase Complex (ABC-HRP). Wash away the unbounded ABC-HRP with PBS or TBS buffer and add TMB. TMB is an HRP substrate and will be catalyzed to produce a blue color product, which changes into yellow after adding the acidic stop solution. The absorbance of the yellow product at 450nm is linearly proportional to Mouse Klk1 in the sample. Read the absorbance of the yellow product in each well using a plate reader, and benchmark the sample wells' readings against the standard curve to determine the concentration of Mouse Klk1 in the sample.</w:t>
-      </w:r>
-    </w:p>
-    <w:p>
-      <w:pPr>
-        <w:pStyle w:val="Heading2"/>
-        <w:spacing w:line="276" w:lineRule="auto"/>
-      </w:pPr>
-      <w:r>
-        <w:rPr>
-          <w:rFonts w:ascii="Calibri" w:hAnsi="Calibri"/>
-        </w:rPr>
-        <w:t>KIT COMPONENTS</w:t>
-      </w:r>
-    </w:p>
-    <w:p>
-      <w:pPr>
-        <w:pStyle w:val="Heading2"/>
-        <w:spacing w:line="276" w:lineRule="auto"/>
-      </w:pPr>
-      <w:r>
-        <w:rPr>
-          <w:rFonts w:ascii="Calibri" w:hAnsi="Calibri"/>
-        </w:rPr>
-        <w:t>MATERIALS REQUIRED BUT NOT PROVIDED</w:t>
-      </w:r>
-    </w:p>
-    <w:p>
-      <w:pPr>
-        <w:pStyle w:val="Normal"/>
-        <w:spacing w:line="276" w:lineRule="auto"/>
-      </w:pPr>
-      <w:r>
-        <w:rPr>
-          <w:rFonts w:ascii="Calibri" w:hAnsi="Calibri"/>
-        </w:rPr>
-        <w:t>• Microplate reader capable of reading absorbance at 450 nm. Incubator.</w:t>
-        <w:br/>
-        <w:t>• Automated plate washer (optional)</w:t>
-        <w:br/>
-        <w:t>• Pipettes and pipette tips capable of precisely dispensing 0.5 µl through 1 ml volumes of aqueous solutions. Multichannel pipettes are recommended for a large numbers of samples.</w:t>
-        <w:br/>
-        <w:t>• Deionized or distilled water. 500 ml graduated cylinders. Test tubes for dilution.</w:t>
-      </w:r>
-    </w:p>
-    <w:p>
-      <w:pPr>
-        <w:pStyle w:val="Heading2"/>
-        <w:spacing w:line="276" w:lineRule="auto"/>
-      </w:pPr>
-      <w:r>
-        <w:rPr>
-          <w:rFonts w:ascii="Calibri" w:hAnsi="Calibri"/>
-        </w:rPr>
-        <w:t>REAGENT PREPARATION</w:t>
-      </w:r>
-    </w:p>
-    <w:p>
-      <w:pPr>
-        <w:pStyle w:val="Normal"/>
-        <w:spacing w:line="276" w:lineRule="auto"/>
-      </w:pPr>
-      <w:r>
-        <w:rPr>
-          <w:rFonts w:ascii="Calibri" w:hAnsi="Calibri"/>
-        </w:rPr>
-        <w:t>Bring all reagents to room temperature before use. Wash Buffer: Dilute Wash Buffer (25X) with distilled water. For example, if preparing 500 ml of Wash Buffer, dilute 20 ml of Wash Buffer (25X) into 480 ml of distilled water. Standard: Reconstitute the standard with standard diluent according to the label instructions. This reconstitution produces a stock solution. Let the standard stand for a minimum of 15 minutes with gentle agitation prior to making dilutions. Detection Reagent A and B: Dilute to the working concentration using Assay Diluent A and B, respectively.</w:t>
-      </w:r>
-    </w:p>
-    <w:p>
-      <w:pPr>
-        <w:pStyle w:val="Heading2"/>
-        <w:spacing w:line="276" w:lineRule="auto"/>
-      </w:pPr>
-      <w:r>
-        <w:rPr>
-          <w:rFonts w:ascii="Calibri" w:hAnsi="Calibri"/>
-        </w:rPr>
-        <w:t>DILUTION OF STANDARD</w:t>
-      </w:r>
-    </w:p>
-    <w:p>
-      <w:pPr>
-        <w:pStyle w:val="Normal"/>
-        <w:spacing w:line="276" w:lineRule="auto"/>
-      </w:pPr>
-      <w:r>
-        <w:rPr>
-          <w:rFonts w:ascii="Calibri" w:hAnsi="Calibri"/>
-        </w:rPr>
-        <w:t>1. Label 7 tubes, one for each standard: 4000 pg/ml, 2000 pg/ml, 1000 pg/ml, 500 pg/ml, 250 pg/ml, 125 pg/ml, and 62.5 pg/ml. 2. Pipette 300 µl of the Sample Diluent into each tube. 3. Pipette 300 µl of the reconstituted standard into the first tube and mix to create the 4000 pg/ml standard. 4. Pipette 300 µl from the 4000 pg/ml tube into the second tube and mix to create the 2000 pg/ml standard. 5. Continue this process for the remaining tubes. 6. The Sample Diluent serves as the zero standard (0 pg/ml).</w:t>
-      </w:r>
-    </w:p>
-    <w:p>
-      <w:pPr>
-        <w:pStyle w:val="Heading2"/>
-        <w:spacing w:line="276" w:lineRule="auto"/>
-      </w:pPr>
-      <w:r>
-        <w:rPr>
-          <w:rFonts w:ascii="Calibri" w:hAnsi="Calibri"/>
-        </w:rPr>
-        <w:t>PREPARATIONS BEFORE ASSAY</w:t>
-      </w:r>
-    </w:p>
-    <w:p>
-      <w:pPr>
-        <w:pStyle w:val="Normal"/>
-        <w:spacing w:line="276" w:lineRule="auto"/>
-      </w:pPr>
-      <w:r>
-        <w:rPr>
-          <w:rFonts w:ascii="Calibri" w:hAnsi="Calibri"/>
-        </w:rPr>
-        <w:t>1. Prepare all reagents, samples, and standards according to the instructions.</w:t>
       </w:r>
     </w:p>
     <w:p>

</xml_diff>

<commit_message>
Improve handling of documents, focusing on formatting and layout consistency
Refactors batch processing to use `update_template_populator` and calls function from `BatchProcessor` for enhanced template updates.

Replit-Commit-Author: Agent
Replit-Commit-Session-Id: 86e32257-9f57-45d9-b7c9-9c3928182bb3
Replit-Commit-Screenshot-Url: https://storage.googleapis.com/screenshot-production-us-central1/9117525c-531f-4e40-bc2d-dbaf9de7854f/44f0eea8-2b8b-43ec-9bbf-48a44a1116a9.jpg
</commit_message>
<xml_diff>
--- a/output_populated_template.docx
+++ b/output_populated_template.docx
@@ -188,7 +188,7 @@
               <w:rPr>
                 <w:rFonts w:ascii="Calibri" w:hAnsi="Calibri"/>
               </w:rPr>
-              <w:t>Mouse KLK1/Kallikrein 1 ELISA Kit (EK1586)</w:t>
+              <w:t xml:space="preserve">Mouse KLK1/Kallikrein 1 ELISA Kit </w:t>
             </w:r>
           </w:p>
         </w:tc>
@@ -222,7 +222,7 @@
               <w:rPr>
                 <w:rFonts w:ascii="Calibri" w:hAnsi="Calibri"/>
               </w:rPr>
-              <w:t>This kit is for the detection of Mouse Klk1. This kit is for the detection of Mouse Klk1. No significant cross-reactivity or interference between Klk1 and its analogs was observed. This claim is limited by existing techniques; therefore, cross- reactivity may exist with untested analogs.</w:t>
+              <w:t>This kit is for the detection of Mouse Klk1. No significant cross-reactivity or interference between Klk1 and its analogs was observed. This claim is limited by existing techniques; therefore, cross- reactivity may exist with untested analogs.</w:t>
             </w:r>
           </w:p>
         </w:tc>
@@ -2048,6 +2048,30 @@
         <w:t>This material is sold for in-vitro use only in manufacturing and research. This material is not suitable for human use. It is the responsibility of the user to undertake sufficient verification and testing to determine the suitability of each product's application. The statements herein are offered for informational purposes only and are intended to be used solely for your consideration, investigation and verification.</w:t>
       </w:r>
     </w:p>
+    <w:p>
+      <w:pPr>
+        <w:pStyle w:val="Heading2"/>
+        <w:spacing w:line="276" w:lineRule="auto"/>
+      </w:pPr>
+      <w:r>
+        <w:rPr>
+          <w:rFonts w:ascii="Calibri" w:hAnsi="Calibri"/>
+        </w:rPr>
+        <w:t>DISCLAIMER</w:t>
+      </w:r>
+    </w:p>
+    <w:p>
+      <w:pPr>
+        <w:pStyle w:val="Normal"/>
+        <w:spacing w:line="276" w:lineRule="auto"/>
+      </w:pPr>
+      <w:r>
+        <w:rPr>
+          <w:rFonts w:ascii="Calibri" w:hAnsi="Calibri"/>
+        </w:rPr>
+        <w:t>This material is sold for in-vitro use only in manufacturing and research. This material is not suitable for human use. It is the responsibility of the user to undertake sufficient verification and testing to determine the suitability of each product's application. The statements herein are offered for informational purposes only and are intended to be used solely for your consideration, investigation and verification.</w:t>
+      </w:r>
+    </w:p>
     <w:tbl>
       <w:tblPr>
         <w:tblStyle w:val="TableGrid"/>

</xml_diff>

<commit_message>
Improve cover page creation to show only title, catalog, lot and intended use
Refactor `fix_sample_sections` in `updated_template_populator.py` to correctly extract and display the title, catalog number, lot number, and intended use on the first page of the generated DOCX document.

Replit-Commit-Author: Agent
Replit-Commit-Session-Id: 86e32257-9f57-45d9-b7c9-9c3928182bb3
Replit-Commit-Screenshot-Url: https://storage.googleapis.com/screenshot-production-us-central1/9117525c-531f-4e40-bc2d-dbaf9de7854f/5721c34f-a7b3-483d-91df-bfe1878b2c8f.jpg
</commit_message>
<xml_diff>
--- a/output_populated_template.docx
+++ b/output_populated_template.docx
@@ -1266,42 +1266,6 @@
     </w:p>
     <w:p>
       <w:pPr>
-        <w:pStyle w:val="Heading2"/>
-        <w:spacing w:line="276" w:lineRule="auto"/>
-      </w:pPr>
-      <w:r>
-        <w:rPr>
-          <w:rFonts w:ascii="Calibri" w:hAnsi="Calibri"/>
-        </w:rPr>
-        <w:t>INTENDED USE</w:t>
-      </w:r>
-    </w:p>
-    <w:p>
-      <w:pPr>
-        <w:pStyle w:val="Normal"/>
-        <w:spacing w:line="276" w:lineRule="auto"/>
-      </w:pPr>
-      <w:r>
-        <w:rPr>
-          <w:rFonts w:ascii="Calibri" w:hAnsi="Calibri"/>
-        </w:rPr>
-        <w:t>For the quantitation of Mouse Klk1 concentrations in cell culture supernatants, cell lysates, serum and plasma (heparin, EDTA).</w:t>
-      </w:r>
-    </w:p>
-    <w:p>
-      <w:pPr>
-        <w:pStyle w:val="Heading2"/>
-        <w:spacing w:line="276" w:lineRule="auto"/>
-      </w:pPr>
-      <w:r>
-        <w:rPr>
-          <w:rFonts w:ascii="Calibri" w:hAnsi="Calibri"/>
-        </w:rPr>
-        <w:t>TECHNICAL DETAILS</w:t>
-      </w:r>
-    </w:p>
-    <w:p>
-      <w:pPr>
         <w:spacing w:line="276" w:lineRule="auto"/>
         <w:sectPr>
           <w:pgSz w:w="12240" w:h="15840"/>
@@ -1482,6 +1446,42 @@
           <w:rFonts w:ascii="Calibri" w:hAnsi="Calibri"/>
         </w:rPr>
         <w:t>1. Prepare all reagents, samples, and standards according to the instructions.</w:t>
+      </w:r>
+    </w:p>
+    <w:p>
+      <w:pPr>
+        <w:pStyle w:val="Heading2"/>
+        <w:spacing w:line="276" w:lineRule="auto"/>
+      </w:pPr>
+      <w:r>
+        <w:rPr>
+          <w:rFonts w:ascii="Calibri" w:hAnsi="Calibri"/>
+        </w:rPr>
+        <w:t>TECHNICAL DETAILS</w:t>
+      </w:r>
+    </w:p>
+    <w:p>
+      <w:pPr>
+        <w:pStyle w:val="Heading2"/>
+        <w:spacing w:line="276" w:lineRule="auto"/>
+      </w:pPr>
+      <w:r>
+        <w:rPr>
+          <w:rFonts w:ascii="Calibri" w:hAnsi="Calibri"/>
+        </w:rPr>
+        <w:t>INTENDED USE</w:t>
+      </w:r>
+    </w:p>
+    <w:p>
+      <w:pPr>
+        <w:pStyle w:val="Normal"/>
+        <w:spacing w:line="276" w:lineRule="auto"/>
+      </w:pPr>
+      <w:r>
+        <w:rPr>
+          <w:rFonts w:ascii="Calibri" w:hAnsi="Calibri"/>
+        </w:rPr>
+        <w:t>For the quantitation of Mouse Klk1 concentrations in cell culture supernatants, cell lysates, serum and plasma (heparin, EDTA).</w:t>
       </w:r>
     </w:p>
     <w:p>

</xml_diff>

<commit_message>
Reposition key information on the first page of generated documents
Refactor the table handling logic in `updated_template_populator.py` to ensure critical metadata appears correctly on the first page of the document.

Replit-Commit-Author: Agent
Replit-Commit-Session-Id: 86e32257-9f57-45d9-b7c9-9c3928182bb3
Replit-Commit-Screenshot-Url: https://storage.googleapis.com/screenshot-production-us-central1/9117525c-531f-4e40-bc2d-dbaf9de7854f/2e61a9b1-30fe-4749-bf20-1cf09061886b.jpg
</commit_message>
<xml_diff>
--- a/output_populated_template.docx
+++ b/output_populated_template.docx
@@ -2,810 +2,6 @@
 <file path=word/document.xml><?xml version="1.0" encoding="utf-8"?>
 <w:document xmlns:wpc="http://schemas.microsoft.com/office/word/2010/wordprocessingCanvas" xmlns:mo="http://schemas.microsoft.com/office/mac/office/2008/main" xmlns:mc="http://schemas.openxmlformats.org/markup-compatibility/2006" xmlns:mv="urn:schemas-microsoft-com:mac:vml" xmlns:o="urn:schemas-microsoft-com:office:office" xmlns:r="http://schemas.openxmlformats.org/officeDocument/2006/relationships" xmlns:m="http://schemas.openxmlformats.org/officeDocument/2006/math" xmlns:v="urn:schemas-microsoft-com:vml" xmlns:wp14="http://schemas.microsoft.com/office/word/2010/wordprocessingDrawing" xmlns:wp="http://schemas.openxmlformats.org/drawingml/2006/wordprocessingDrawing" xmlns:w10="urn:schemas-microsoft-com:office:word" xmlns:w="http://schemas.openxmlformats.org/wordprocessingml/2006/main" xmlns:w14="http://schemas.microsoft.com/office/word/2010/wordml" xmlns:wpg="http://schemas.microsoft.com/office/word/2010/wordprocessingGroup" xmlns:wpi="http://schemas.microsoft.com/office/word/2010/wordprocessingInk" xmlns:wne="http://schemas.microsoft.com/office/word/2006/wordml" xmlns:wps="http://schemas.microsoft.com/office/word/2010/wordprocessingShape" mc:Ignorable="w14 wp14">
   <w:body>
-    <w:tbl>
-      <w:tblPr>
-        <w:tblStyle w:val="TableGrid"/>
-        <w:tblW w:type="auto" w:w="0"/>
-        <w:tblLook w:firstColumn="1" w:firstRow="1" w:lastColumn="0" w:lastRow="0" w:noHBand="0" w:noVBand="1" w:val="04A0"/>
-      </w:tblPr>
-      <w:tblGrid>
-        <w:gridCol w:w="2160"/>
-        <w:gridCol w:w="2160"/>
-        <w:gridCol w:w="2160"/>
-        <w:gridCol w:w="2160"/>
-      </w:tblGrid>
-      <w:tr>
-        <w:tc>
-          <w:tcPr>
-            <w:tcW w:type="dxa" w:w="2160"/>
-          </w:tcPr>
-          <w:p>
-            <w:pPr>
-              <w:spacing w:line="276" w:lineRule="auto"/>
-            </w:pPr>
-            <w:r>
-              <w:rPr>
-                <w:rFonts w:ascii="Calibri" w:hAnsi="Calibri"/>
-              </w:rPr>
-              <w:t>Description</w:t>
-            </w:r>
-          </w:p>
-        </w:tc>
-        <w:tc>
-          <w:tcPr>
-            <w:tcW w:type="dxa" w:w="2160"/>
-          </w:tcPr>
-          <w:p>
-            <w:pPr>
-              <w:spacing w:line="276" w:lineRule="auto"/>
-            </w:pPr>
-            <w:r>
-              <w:rPr>
-                <w:rFonts w:ascii="Calibri" w:hAnsi="Calibri"/>
-              </w:rPr>
-              <w:t>Quantity</w:t>
-            </w:r>
-          </w:p>
-        </w:tc>
-        <w:tc>
-          <w:tcPr>
-            <w:tcW w:type="dxa" w:w="2160"/>
-          </w:tcPr>
-          <w:p>
-            <w:pPr>
-              <w:spacing w:line="276" w:lineRule="auto"/>
-            </w:pPr>
-            <w:r>
-              <w:rPr>
-                <w:rFonts w:ascii="Calibri" w:hAnsi="Calibri"/>
-              </w:rPr>
-              <w:t>Volume</w:t>
-            </w:r>
-          </w:p>
-        </w:tc>
-        <w:tc>
-          <w:tcPr>
-            <w:tcW w:type="dxa" w:w="2160"/>
-          </w:tcPr>
-          <w:p>
-            <w:pPr>
-              <w:spacing w:line="276" w:lineRule="auto"/>
-            </w:pPr>
-            <w:r>
-              <w:rPr>
-                <w:rFonts w:ascii="Calibri" w:hAnsi="Calibri"/>
-              </w:rPr>
-              <w:t>Storage of opened/reconstituted material</w:t>
-            </w:r>
-          </w:p>
-        </w:tc>
-      </w:tr>
-      <w:tr>
-        <w:tc>
-          <w:tcPr>
-            <w:tcW w:type="dxa" w:w="2160"/>
-          </w:tcPr>
-          <w:p>
-            <w:pPr>
-              <w:spacing w:line="276" w:lineRule="auto"/>
-            </w:pPr>
-            <w:r>
-              <w:rPr>
-                <w:rFonts w:ascii="Calibri" w:hAnsi="Calibri"/>
-              </w:rPr>
-              <w:t>Anti-Mouse Klk1 Pre-coated 96-well Strip Microplate</w:t>
-            </w:r>
-          </w:p>
-        </w:tc>
-        <w:tc>
-          <w:tcPr>
-            <w:tcW w:type="dxa" w:w="2160"/>
-          </w:tcPr>
-          <w:p>
-            <w:pPr>
-              <w:spacing w:line="276" w:lineRule="auto"/>
-            </w:pPr>
-            <w:r>
-              <w:rPr>
-                <w:rFonts w:ascii="Calibri" w:hAnsi="Calibri"/>
-              </w:rPr>
-              <w:t>1</w:t>
-            </w:r>
-          </w:p>
-        </w:tc>
-        <w:tc>
-          <w:tcPr>
-            <w:tcW w:type="dxa" w:w="2160"/>
-          </w:tcPr>
-          <w:p>
-            <w:pPr>
-              <w:spacing w:line="276" w:lineRule="auto"/>
-            </w:pPr>
-            <w:r>
-              <w:rPr>
-                <w:rFonts w:ascii="Calibri" w:hAnsi="Calibri"/>
-              </w:rPr>
-              <w:t>12 strips of 8 wells</w:t>
-            </w:r>
-          </w:p>
-        </w:tc>
-        <w:tc>
-          <w:tcPr>
-            <w:tcW w:type="dxa" w:w="2160"/>
-          </w:tcPr>
-          <w:p>
-            <w:pPr>
-              <w:spacing w:line="276" w:lineRule="auto"/>
-            </w:pPr>
-            <w:r>
-              <w:rPr>
-                <w:rFonts w:ascii="Calibri" w:hAnsi="Calibri"/>
-              </w:rPr>
-              <w:t>Return unused wells to the foil pouch. Reseal along the entire edge of the zip-seal. May be stored for up to 1 month at 4°C provided this is within the expiration date of the kit.</w:t>
-            </w:r>
-          </w:p>
-        </w:tc>
-      </w:tr>
-      <w:tr>
-        <w:tc>
-          <w:tcPr>
-            <w:tcW w:type="dxa" w:w="2160"/>
-          </w:tcPr>
-          <w:p>
-            <w:pPr>
-              <w:spacing w:line="276" w:lineRule="auto"/>
-            </w:pPr>
-            <w:r>
-              <w:rPr>
-                <w:rFonts w:ascii="Calibri" w:hAnsi="Calibri"/>
-              </w:rPr>
-              <w:t>Mouse Klk1 Standard</w:t>
-            </w:r>
-          </w:p>
-        </w:tc>
-        <w:tc>
-          <w:tcPr>
-            <w:tcW w:type="dxa" w:w="2160"/>
-          </w:tcPr>
-          <w:p>
-            <w:pPr>
-              <w:spacing w:line="276" w:lineRule="auto"/>
-            </w:pPr>
-            <w:r>
-              <w:rPr>
-                <w:rFonts w:ascii="Calibri" w:hAnsi="Calibri"/>
-              </w:rPr>
-              <w:t>2</w:t>
-            </w:r>
-          </w:p>
-        </w:tc>
-        <w:tc>
-          <w:tcPr>
-            <w:tcW w:type="dxa" w:w="2160"/>
-          </w:tcPr>
-          <w:p>
-            <w:pPr>
-              <w:spacing w:line="276" w:lineRule="auto"/>
-            </w:pPr>
-            <w:r>
-              <w:rPr>
-                <w:rFonts w:ascii="Calibri" w:hAnsi="Calibri"/>
-              </w:rPr>
-              <w:t>10 ng/tube</w:t>
-            </w:r>
-          </w:p>
-        </w:tc>
-        <w:tc>
-          <w:tcPr>
-            <w:tcW w:type="dxa" w:w="2160"/>
-          </w:tcPr>
-          <w:p>
-            <w:pPr>
-              <w:spacing w:line="276" w:lineRule="auto"/>
-            </w:pPr>
-            <w:r>
-              <w:rPr>
-                <w:rFonts w:ascii="Calibri" w:hAnsi="Calibri"/>
-              </w:rPr>
-              <w:t>Discard the Klk1 stock solution after 12 hours at 4°C. May be stored at -20°C for 48 hours.</w:t>
-            </w:r>
-          </w:p>
-        </w:tc>
-      </w:tr>
-      <w:tr>
-        <w:tc>
-          <w:tcPr>
-            <w:tcW w:type="dxa" w:w="2160"/>
-          </w:tcPr>
-          <w:p>
-            <w:pPr>
-              <w:spacing w:line="276" w:lineRule="auto"/>
-            </w:pPr>
-            <w:r>
-              <w:rPr>
-                <w:rFonts w:ascii="Calibri" w:hAnsi="Calibri"/>
-              </w:rPr>
-              <w:t>Mouse Klk1 Biotinylated Antibody (100x)</w:t>
-            </w:r>
-          </w:p>
-        </w:tc>
-        <w:tc>
-          <w:tcPr>
-            <w:tcW w:type="dxa" w:w="2160"/>
-          </w:tcPr>
-          <w:p>
-            <w:pPr>
-              <w:spacing w:line="276" w:lineRule="auto"/>
-            </w:pPr>
-            <w:r>
-              <w:rPr>
-                <w:rFonts w:ascii="Calibri" w:hAnsi="Calibri"/>
-              </w:rPr>
-              <w:t>1</w:t>
-            </w:r>
-          </w:p>
-        </w:tc>
-        <w:tc>
-          <w:tcPr>
-            <w:tcW w:type="dxa" w:w="2160"/>
-          </w:tcPr>
-          <w:p>
-            <w:pPr>
-              <w:spacing w:line="276" w:lineRule="auto"/>
-            </w:pPr>
-            <w:r>
-              <w:rPr>
-                <w:rFonts w:ascii="Calibri" w:hAnsi="Calibri"/>
-              </w:rPr>
-              <w:t>100 µl</w:t>
-            </w:r>
-          </w:p>
-        </w:tc>
-        <w:tc>
-          <w:tcPr>
-            <w:tcW w:type="dxa" w:w="2160"/>
-          </w:tcPr>
-          <w:p>
-            <w:pPr>
-              <w:spacing w:line="276" w:lineRule="auto"/>
-            </w:pPr>
-            <w:r>
-              <w:rPr>
-                <w:rFonts w:ascii="Calibri" w:hAnsi="Calibri"/>
-              </w:rPr>
-              <w:t>May be stored for up to 1 month at 4°C provided this is within the expiration date of the kit.</w:t>
-            </w:r>
-          </w:p>
-        </w:tc>
-      </w:tr>
-      <w:tr>
-        <w:tc>
-          <w:tcPr>
-            <w:tcW w:type="dxa" w:w="2160"/>
-          </w:tcPr>
-          <w:p>
-            <w:pPr>
-              <w:spacing w:line="276" w:lineRule="auto"/>
-            </w:pPr>
-            <w:r>
-              <w:rPr>
-                <w:rFonts w:ascii="Calibri" w:hAnsi="Calibri"/>
-              </w:rPr>
-              <w:t>Avidin-Biotin-Peroxidase Complex (100x)</w:t>
-            </w:r>
-          </w:p>
-        </w:tc>
-        <w:tc>
-          <w:tcPr>
-            <w:tcW w:type="dxa" w:w="2160"/>
-          </w:tcPr>
-          <w:p>
-            <w:pPr>
-              <w:spacing w:line="276" w:lineRule="auto"/>
-            </w:pPr>
-            <w:r>
-              <w:rPr>
-                <w:rFonts w:ascii="Calibri" w:hAnsi="Calibri"/>
-              </w:rPr>
-              <w:t>1</w:t>
-            </w:r>
-          </w:p>
-        </w:tc>
-        <w:tc>
-          <w:tcPr>
-            <w:tcW w:type="dxa" w:w="2160"/>
-          </w:tcPr>
-          <w:p>
-            <w:pPr>
-              <w:spacing w:line="276" w:lineRule="auto"/>
-            </w:pPr>
-            <w:r>
-              <w:rPr>
-                <w:rFonts w:ascii="Calibri" w:hAnsi="Calibri"/>
-              </w:rPr>
-              <w:t>100 µl</w:t>
-            </w:r>
-          </w:p>
-        </w:tc>
-        <w:tc>
-          <w:tcPr>
-            <w:tcW w:type="dxa" w:w="2160"/>
-          </w:tcPr>
-          <w:p>
-            <w:pPr>
-              <w:spacing w:line="276" w:lineRule="auto"/>
-            </w:pPr>
-            <w:r>
-              <w:rPr>
-                <w:rFonts w:ascii="Calibri" w:hAnsi="Calibri"/>
-              </w:rPr>
-              <w:t>May be stored for up to 1 month at 4°C provided this is within the expiration date of the kit.</w:t>
-            </w:r>
-          </w:p>
-        </w:tc>
-      </w:tr>
-      <w:tr>
-        <w:tc>
-          <w:tcPr>
-            <w:tcW w:type="dxa" w:w="2160"/>
-          </w:tcPr>
-          <w:p>
-            <w:pPr>
-              <w:spacing w:line="276" w:lineRule="auto"/>
-            </w:pPr>
-            <w:r>
-              <w:rPr>
-                <w:rFonts w:ascii="Calibri" w:hAnsi="Calibri"/>
-              </w:rPr>
-              <w:t>Sample Diluent</w:t>
-            </w:r>
-          </w:p>
-        </w:tc>
-        <w:tc>
-          <w:tcPr>
-            <w:tcW w:type="dxa" w:w="2160"/>
-          </w:tcPr>
-          <w:p>
-            <w:pPr>
-              <w:spacing w:line="276" w:lineRule="auto"/>
-            </w:pPr>
-            <w:r>
-              <w:rPr>
-                <w:rFonts w:ascii="Calibri" w:hAnsi="Calibri"/>
-              </w:rPr>
-              <w:t>1</w:t>
-            </w:r>
-          </w:p>
-        </w:tc>
-        <w:tc>
-          <w:tcPr>
-            <w:tcW w:type="dxa" w:w="2160"/>
-          </w:tcPr>
-          <w:p>
-            <w:pPr>
-              <w:spacing w:line="276" w:lineRule="auto"/>
-            </w:pPr>
-            <w:r>
-              <w:rPr>
-                <w:rFonts w:ascii="Calibri" w:hAnsi="Calibri"/>
-              </w:rPr>
-              <w:t>30 ml</w:t>
-            </w:r>
-          </w:p>
-        </w:tc>
-        <w:tc>
-          <w:tcPr>
-            <w:tcW w:type="dxa" w:w="2160"/>
-          </w:tcPr>
-          <w:p>
-            <w:pPr>
-              <w:spacing w:line="276" w:lineRule="auto"/>
-            </w:pPr>
-            <w:r>
-              <w:rPr>
-                <w:rFonts w:ascii="Calibri" w:hAnsi="Calibri"/>
-              </w:rPr>
-              <w:t>May be stored for up to 1 month at 4°C provided this is within the expiration date of the kit.</w:t>
-            </w:r>
-          </w:p>
-        </w:tc>
-      </w:tr>
-      <w:tr>
-        <w:tc>
-          <w:tcPr>
-            <w:tcW w:type="dxa" w:w="2160"/>
-          </w:tcPr>
-          <w:p>
-            <w:pPr>
-              <w:spacing w:line="276" w:lineRule="auto"/>
-            </w:pPr>
-            <w:r>
-              <w:rPr>
-                <w:rFonts w:ascii="Calibri" w:hAnsi="Calibri"/>
-              </w:rPr>
-              <w:t>Antibody Diluent</w:t>
-            </w:r>
-          </w:p>
-        </w:tc>
-        <w:tc>
-          <w:tcPr>
-            <w:tcW w:type="dxa" w:w="2160"/>
-          </w:tcPr>
-          <w:p>
-            <w:pPr>
-              <w:spacing w:line="276" w:lineRule="auto"/>
-            </w:pPr>
-            <w:r>
-              <w:rPr>
-                <w:rFonts w:ascii="Calibri" w:hAnsi="Calibri"/>
-              </w:rPr>
-              <w:t>1</w:t>
-            </w:r>
-          </w:p>
-        </w:tc>
-        <w:tc>
-          <w:tcPr>
-            <w:tcW w:type="dxa" w:w="2160"/>
-          </w:tcPr>
-          <w:p>
-            <w:pPr>
-              <w:spacing w:line="276" w:lineRule="auto"/>
-            </w:pPr>
-            <w:r>
-              <w:rPr>
-                <w:rFonts w:ascii="Calibri" w:hAnsi="Calibri"/>
-              </w:rPr>
-              <w:t>12 ml</w:t>
-            </w:r>
-          </w:p>
-        </w:tc>
-        <w:tc>
-          <w:tcPr>
-            <w:tcW w:type="dxa" w:w="2160"/>
-          </w:tcPr>
-          <w:p>
-            <w:pPr>
-              <w:spacing w:line="276" w:lineRule="auto"/>
-            </w:pPr>
-            <w:r>
-              <w:rPr>
-                <w:rFonts w:ascii="Calibri" w:hAnsi="Calibri"/>
-              </w:rPr>
-              <w:t>May be stored for up to 1 month at 4°C provided this is within the expiration date of the kit.</w:t>
-            </w:r>
-          </w:p>
-        </w:tc>
-      </w:tr>
-      <w:tr>
-        <w:tc>
-          <w:tcPr>
-            <w:tcW w:type="dxa" w:w="2160"/>
-          </w:tcPr>
-          <w:p>
-            <w:pPr>
-              <w:spacing w:line="276" w:lineRule="auto"/>
-            </w:pPr>
-            <w:r>
-              <w:rPr>
-                <w:rFonts w:ascii="Calibri" w:hAnsi="Calibri"/>
-              </w:rPr>
-              <w:t>Avidin-Biotin-Peroxidase Diluent</w:t>
-            </w:r>
-          </w:p>
-        </w:tc>
-        <w:tc>
-          <w:tcPr>
-            <w:tcW w:type="dxa" w:w="2160"/>
-          </w:tcPr>
-          <w:p>
-            <w:pPr>
-              <w:spacing w:line="276" w:lineRule="auto"/>
-            </w:pPr>
-            <w:r>
-              <w:rPr>
-                <w:rFonts w:ascii="Calibri" w:hAnsi="Calibri"/>
-              </w:rPr>
-              <w:t>1</w:t>
-            </w:r>
-          </w:p>
-        </w:tc>
-        <w:tc>
-          <w:tcPr>
-            <w:tcW w:type="dxa" w:w="2160"/>
-          </w:tcPr>
-          <w:p>
-            <w:pPr>
-              <w:spacing w:line="276" w:lineRule="auto"/>
-            </w:pPr>
-            <w:r>
-              <w:rPr>
-                <w:rFonts w:ascii="Calibri" w:hAnsi="Calibri"/>
-              </w:rPr>
-              <w:t>12 ml</w:t>
-            </w:r>
-          </w:p>
-        </w:tc>
-        <w:tc>
-          <w:tcPr>
-            <w:tcW w:type="dxa" w:w="2160"/>
-          </w:tcPr>
-          <w:p>
-            <w:pPr>
-              <w:spacing w:line="276" w:lineRule="auto"/>
-            </w:pPr>
-            <w:r>
-              <w:rPr>
-                <w:rFonts w:ascii="Calibri" w:hAnsi="Calibri"/>
-              </w:rPr>
-              <w:t>May be stored for up to 1 month at 4°C provided this is within the expiration date of the kit.</w:t>
-            </w:r>
-          </w:p>
-        </w:tc>
-      </w:tr>
-      <w:tr>
-        <w:tc>
-          <w:tcPr>
-            <w:tcW w:type="dxa" w:w="2160"/>
-          </w:tcPr>
-          <w:p>
-            <w:pPr>
-              <w:spacing w:line="276" w:lineRule="auto"/>
-            </w:pPr>
-            <w:r>
-              <w:rPr>
-                <w:rFonts w:ascii="Calibri" w:hAnsi="Calibri"/>
-              </w:rPr>
-              <w:t>Color Developing Reagent (TMB)</w:t>
-            </w:r>
-          </w:p>
-        </w:tc>
-        <w:tc>
-          <w:tcPr>
-            <w:tcW w:type="dxa" w:w="2160"/>
-          </w:tcPr>
-          <w:p>
-            <w:pPr>
-              <w:spacing w:line="276" w:lineRule="auto"/>
-            </w:pPr>
-            <w:r>
-              <w:rPr>
-                <w:rFonts w:ascii="Calibri" w:hAnsi="Calibri"/>
-              </w:rPr>
-              <w:t>1</w:t>
-            </w:r>
-          </w:p>
-        </w:tc>
-        <w:tc>
-          <w:tcPr>
-            <w:tcW w:type="dxa" w:w="2160"/>
-          </w:tcPr>
-          <w:p>
-            <w:pPr>
-              <w:spacing w:line="276" w:lineRule="auto"/>
-            </w:pPr>
-            <w:r>
-              <w:rPr>
-                <w:rFonts w:ascii="Calibri" w:hAnsi="Calibri"/>
-              </w:rPr>
-              <w:t>10 ml</w:t>
-            </w:r>
-          </w:p>
-        </w:tc>
-        <w:tc>
-          <w:tcPr>
-            <w:tcW w:type="dxa" w:w="2160"/>
-          </w:tcPr>
-          <w:p>
-            <w:pPr>
-              <w:spacing w:line="276" w:lineRule="auto"/>
-            </w:pPr>
-            <w:r>
-              <w:rPr>
-                <w:rFonts w:ascii="Calibri" w:hAnsi="Calibri"/>
-              </w:rPr>
-              <w:t>May be stored for up to 1 month at 4°C provided this is within the expiration date of the kit.</w:t>
-            </w:r>
-          </w:p>
-        </w:tc>
-      </w:tr>
-      <w:tr>
-        <w:tc>
-          <w:tcPr>
-            <w:tcW w:type="dxa" w:w="2160"/>
-          </w:tcPr>
-          <w:p>
-            <w:pPr>
-              <w:spacing w:line="276" w:lineRule="auto"/>
-            </w:pPr>
-            <w:r>
-              <w:rPr>
-                <w:rFonts w:ascii="Calibri" w:hAnsi="Calibri"/>
-              </w:rPr>
-              <w:t>Stop Solution</w:t>
-            </w:r>
-          </w:p>
-        </w:tc>
-        <w:tc>
-          <w:tcPr>
-            <w:tcW w:type="dxa" w:w="2160"/>
-          </w:tcPr>
-          <w:p>
-            <w:pPr>
-              <w:spacing w:line="276" w:lineRule="auto"/>
-            </w:pPr>
-            <w:r>
-              <w:rPr>
-                <w:rFonts w:ascii="Calibri" w:hAnsi="Calibri"/>
-              </w:rPr>
-              <w:t>1</w:t>
-            </w:r>
-          </w:p>
-        </w:tc>
-        <w:tc>
-          <w:tcPr>
-            <w:tcW w:type="dxa" w:w="2160"/>
-          </w:tcPr>
-          <w:p>
-            <w:pPr>
-              <w:spacing w:line="276" w:lineRule="auto"/>
-            </w:pPr>
-            <w:r>
-              <w:rPr>
-                <w:rFonts w:ascii="Calibri" w:hAnsi="Calibri"/>
-              </w:rPr>
-              <w:t>10 ml</w:t>
-            </w:r>
-          </w:p>
-        </w:tc>
-        <w:tc>
-          <w:tcPr>
-            <w:tcW w:type="dxa" w:w="2160"/>
-          </w:tcPr>
-          <w:p>
-            <w:pPr>
-              <w:spacing w:line="276" w:lineRule="auto"/>
-            </w:pPr>
-            <w:r>
-              <w:rPr>
-                <w:rFonts w:ascii="Calibri" w:hAnsi="Calibri"/>
-              </w:rPr>
-              <w:t>May be stored for up to 1 month at 4°C provided this is within the expiration date of the kit.</w:t>
-            </w:r>
-          </w:p>
-        </w:tc>
-      </w:tr>
-      <w:tr>
-        <w:tc>
-          <w:tcPr>
-            <w:tcW w:type="dxa" w:w="2160"/>
-          </w:tcPr>
-          <w:p>
-            <w:pPr>
-              <w:spacing w:line="276" w:lineRule="auto"/>
-            </w:pPr>
-            <w:r>
-              <w:rPr>
-                <w:rFonts w:ascii="Calibri" w:hAnsi="Calibri"/>
-              </w:rPr>
-              <w:t>Wash Buffer (25x)</w:t>
-            </w:r>
-          </w:p>
-        </w:tc>
-        <w:tc>
-          <w:tcPr>
-            <w:tcW w:type="dxa" w:w="2160"/>
-          </w:tcPr>
-          <w:p>
-            <w:pPr>
-              <w:spacing w:line="276" w:lineRule="auto"/>
-            </w:pPr>
-            <w:r>
-              <w:rPr>
-                <w:rFonts w:ascii="Calibri" w:hAnsi="Calibri"/>
-              </w:rPr>
-              <w:t>1</w:t>
-            </w:r>
-          </w:p>
-        </w:tc>
-        <w:tc>
-          <w:tcPr>
-            <w:tcW w:type="dxa" w:w="2160"/>
-          </w:tcPr>
-          <w:p>
-            <w:pPr>
-              <w:spacing w:line="276" w:lineRule="auto"/>
-            </w:pPr>
-            <w:r>
-              <w:rPr>
-                <w:rFonts w:ascii="Calibri" w:hAnsi="Calibri"/>
-              </w:rPr>
-              <w:t>20 ml</w:t>
-            </w:r>
-          </w:p>
-        </w:tc>
-        <w:tc>
-          <w:tcPr>
-            <w:tcW w:type="dxa" w:w="2160"/>
-          </w:tcPr>
-          <w:p>
-            <w:pPr>
-              <w:spacing w:line="276" w:lineRule="auto"/>
-            </w:pPr>
-            <w:r>
-              <w:rPr>
-                <w:rFonts w:ascii="Calibri" w:hAnsi="Calibri"/>
-              </w:rPr>
-              <w:t>May be stored for up to 1 month at 4°C provided this is within the expiration date of the kit.</w:t>
-            </w:r>
-          </w:p>
-        </w:tc>
-      </w:tr>
-      <w:tr>
-        <w:tc>
-          <w:tcPr>
-            <w:tcW w:type="dxa" w:w="2160"/>
-          </w:tcPr>
-          <w:p>
-            <w:pPr>
-              <w:spacing w:line="276" w:lineRule="auto"/>
-            </w:pPr>
-            <w:r>
-              <w:rPr>
-                <w:rFonts w:ascii="Calibri" w:hAnsi="Calibri"/>
-              </w:rPr>
-              <w:t>Plate Sealers</w:t>
-            </w:r>
-          </w:p>
-        </w:tc>
-        <w:tc>
-          <w:tcPr>
-            <w:tcW w:type="dxa" w:w="2160"/>
-          </w:tcPr>
-          <w:p>
-            <w:pPr>
-              <w:spacing w:line="276" w:lineRule="auto"/>
-            </w:pPr>
-            <w:r>
-              <w:rPr>
-                <w:rFonts w:ascii="Calibri" w:hAnsi="Calibri"/>
-              </w:rPr>
-              <w:t>4</w:t>
-            </w:r>
-          </w:p>
-        </w:tc>
-        <w:tc>
-          <w:tcPr>
-            <w:tcW w:type="dxa" w:w="2160"/>
-          </w:tcPr>
-          <w:p>
-            <w:pPr>
-              <w:spacing w:line="276" w:lineRule="auto"/>
-            </w:pPr>
-            <w:r>
-              <w:rPr>
-                <w:rFonts w:ascii="Calibri" w:hAnsi="Calibri"/>
-              </w:rPr>
-              <w:t>Piece</w:t>
-            </w:r>
-          </w:p>
-        </w:tc>
-        <w:tc>
-          <w:tcPr>
-            <w:tcW w:type="dxa" w:w="2160"/>
-          </w:tcPr>
-          <w:p>
-            <w:pPr>
-              <w:spacing w:line="276" w:lineRule="auto"/>
-            </w:pPr>
-            <w:r>
-              <w:rPr>
-                <w:rFonts w:ascii="Calibri" w:hAnsi="Calibri"/>
-              </w:rPr>
-            </w:r>
-          </w:p>
-        </w:tc>
-      </w:tr>
-    </w:tbl>
     <w:p>
       <w:pPr>
         <w:pStyle w:val="Title"/>

</xml_diff>

<commit_message>
Revert changes to template processing logic due to errors
Reverts changes to updated_template_populator.py, specifically table handling in fix_sample_sections, due to critical errors reported.

Replit-Commit-Author: Agent
Replit-Commit-Session-Id: 86e32257-9f57-45d9-b7c9-9c3928182bb3
Replit-Commit-Screenshot-Url: https://storage.googleapis.com/screenshot-production-us-central1/9117525c-531f-4e40-bc2d-dbaf9de7854f/2e61a9b1-30fe-4749-bf20-1cf09061886b.jpg
</commit_message>
<xml_diff>
--- a/output_populated_template.docx
+++ b/output_populated_template.docx
@@ -2,254 +2,6 @@
 <file path=word/document.xml><?xml version="1.0" encoding="utf-8"?>
 <w:document xmlns:wpc="http://schemas.microsoft.com/office/word/2010/wordprocessingCanvas" xmlns:mo="http://schemas.microsoft.com/office/mac/office/2008/main" xmlns:mc="http://schemas.openxmlformats.org/markup-compatibility/2006" xmlns:mv="urn:schemas-microsoft-com:mac:vml" xmlns:o="urn:schemas-microsoft-com:office:office" xmlns:r="http://schemas.openxmlformats.org/officeDocument/2006/relationships" xmlns:m="http://schemas.openxmlformats.org/officeDocument/2006/math" xmlns:v="urn:schemas-microsoft-com:vml" xmlns:wp14="http://schemas.microsoft.com/office/word/2010/wordprocessingDrawing" xmlns:wp="http://schemas.openxmlformats.org/drawingml/2006/wordprocessingDrawing" xmlns:w10="urn:schemas-microsoft-com:office:word" xmlns:w="http://schemas.openxmlformats.org/wordprocessingml/2006/main" xmlns:w14="http://schemas.microsoft.com/office/word/2010/wordml" xmlns:wpg="http://schemas.microsoft.com/office/word/2010/wordprocessingGroup" xmlns:wpi="http://schemas.microsoft.com/office/word/2010/wordprocessingInk" xmlns:wne="http://schemas.microsoft.com/office/word/2006/wordml" xmlns:wps="http://schemas.microsoft.com/office/word/2010/wordprocessingShape" mc:Ignorable="w14 wp14">
   <w:body>
-    <w:p>
-      <w:pPr>
-        <w:pStyle w:val="Title"/>
-        <w:jc w:val="center"/>
-      </w:pPr>
-      <w:r>
-        <w:rPr>
-          <w:rFonts w:ascii="Calibri" w:hAnsi="Calibri"/>
-          <w:b/>
-          <w:sz w:val="72"/>
-        </w:rPr>
-        <w:t>Mouse KLK1/Kallikrein 1 ELISA Kit (EK1586)</w:t>
-      </w:r>
-    </w:p>
-    <w:p>
-      <w:pPr>
-        <w:pStyle w:val="Normal"/>
-        <w:spacing w:line="276" w:lineRule="auto"/>
-      </w:pPr>
-      <w:r>
-        <w:rPr>
-          <w:rFonts w:ascii="Calibri" w:hAnsi="Calibri"/>
-        </w:rPr>
-        <w:t>Catalog Number: EK1586</w:t>
-        <w:br/>
-        <w:t>Lot Number: SAMPLE</w:t>
-      </w:r>
-    </w:p>
-    <w:p>
-      <w:pPr>
-        <w:pStyle w:val="Heading2"/>
-        <w:spacing w:line="276" w:lineRule="auto"/>
-      </w:pPr>
-      <w:r>
-        <w:rPr>
-          <w:rFonts w:ascii="Calibri" w:hAnsi="Calibri"/>
-        </w:rPr>
-        <w:t>INTENDED USE</w:t>
-      </w:r>
-    </w:p>
-    <w:p>
-      <w:pPr>
-        <w:pStyle w:val="Normal"/>
-        <w:spacing w:line="276" w:lineRule="auto"/>
-      </w:pPr>
-      <w:r>
-        <w:rPr>
-          <w:rFonts w:ascii="Calibri" w:hAnsi="Calibri"/>
-        </w:rPr>
-        <w:t>For the quantitation of Mouse Klk1 concentrations in cell culture supernatants, cell lysates, serum and plasma (heparin, EDTA).</w:t>
-      </w:r>
-    </w:p>
-    <w:p>
-      <w:pPr>
-        <w:spacing w:line="276" w:lineRule="auto"/>
-        <w:sectPr>
-          <w:pgSz w:w="12240" w:h="15840"/>
-          <w:pgMar w:top="1440" w:right="1800" w:bottom="1440" w:left="1800" w:header="720" w:footer="720" w:gutter="0"/>
-          <w:cols w:space="720"/>
-          <w:docGrid w:linePitch="360"/>
-        </w:sectPr>
-      </w:pPr>
-    </w:p>
-    <w:p>
-      <w:pPr>
-        <w:pStyle w:val="Heading2"/>
-        <w:spacing w:line="276" w:lineRule="auto"/>
-      </w:pPr>
-      <w:r>
-        <w:rPr>
-          <w:rFonts w:ascii="Calibri" w:hAnsi="Calibri"/>
-        </w:rPr>
-        <w:t>ASSAY PRINCIPLE</w:t>
-      </w:r>
-    </w:p>
-    <w:p>
-      <w:pPr>
-        <w:spacing w:line="276" w:lineRule="auto"/>
-      </w:pPr>
-      <w:r>
-        <w:rPr>
-          <w:rFonts w:ascii="Calibri" w:hAnsi="Calibri"/>
-        </w:rPr>
-        <w:t>The Innovative Research Mouse Klk1 Pre-Coated ELISA (Enzyme-Linked Immunosorbent Assay) kit is a solid-phase immunoassay specially designed to measure Mouse Klk1 with a 96-well strip plate that is pre-coated with antibody specific for Klk1. The detection antibody is a biotinylated antibody specific for Klk1. The capture antibody is monoclonal antibody from rat and the detection antibody is polyclonal antibody from goat. The kit includes Mouse Klk1 protein as standards. To measure Mouse Klk1, add standards and samples to the wells, then add the biotinylated detection antibody. Wash the wells with PBS or TBS buffer, and add Avidin-Biotin-Peroxidase Complex (ABC-HRP). Wash away the unbounded ABC-HRP with PBS or TBS buffer and add TMB. TMB is an HRP substrate and will be catalyzed to produce a blue color product, which changes into yellow after adding the acidic stop solution. The absorbance of the yellow product at 450nm is linearly proportional to Mouse Klk1 in the sample. Read the absorbance of the yellow product in each well using a plate reader, and benchmark the sample wells' readings against the standard curve to determine the concentration of Mouse Klk1 in the sample.</w:t>
-      </w:r>
-    </w:p>
-    <w:p>
-      <w:pPr>
-        <w:spacing w:line="276" w:lineRule="auto"/>
-      </w:pPr>
-    </w:p>
-    <w:p>
-      <w:pPr>
-        <w:spacing w:line="276" w:lineRule="auto"/>
-      </w:pPr>
-      <w:r>
-        <w:rPr>
-          <w:rFonts w:ascii="Calibri" w:hAnsi="Calibri"/>
-        </w:rPr>
-        <w:t>KIT COMPONENTS</w:t>
-      </w:r>
-    </w:p>
-    <w:p>
-      <w:pPr>
-        <w:spacing w:line="276" w:lineRule="auto"/>
-      </w:pPr>
-    </w:p>
-    <w:p>
-      <w:pPr>
-        <w:spacing w:line="276" w:lineRule="auto"/>
-      </w:pPr>
-      <w:r>
-        <w:rPr>
-          <w:rFonts w:ascii="Calibri" w:hAnsi="Calibri"/>
-        </w:rPr>
-        <w:t>MATERIALS REQUIRED BUT NOT PROVIDED</w:t>
-      </w:r>
-    </w:p>
-    <w:p>
-      <w:pPr>
-        <w:spacing w:line="276" w:lineRule="auto"/>
-      </w:pPr>
-    </w:p>
-    <w:p>
-      <w:pPr>
-        <w:spacing w:line="276" w:lineRule="auto"/>
-      </w:pPr>
-      <w:r>
-        <w:rPr>
-          <w:rFonts w:ascii="Calibri" w:hAnsi="Calibri"/>
-        </w:rPr>
-        <w:t>• Microplate reader capable of reading absorbance at 450 nm. Incubator.</w:t>
-        <w:br/>
-        <w:t>• Automated plate washer (optional)</w:t>
-        <w:br/>
-        <w:t>• Pipettes and pipette tips capable of precisely dispensing 0.5 µl through 1 ml volumes of aqueous solutions. Multichannel pipettes are recommended for a large numbers of samples.</w:t>
-        <w:br/>
-        <w:t>• Deionized or distilled water. 500 ml graduated cylinders. Test tubes for dilution.</w:t>
-      </w:r>
-    </w:p>
-    <w:p>
-      <w:pPr>
-        <w:spacing w:line="276" w:lineRule="auto"/>
-      </w:pPr>
-    </w:p>
-    <w:p>
-      <w:pPr>
-        <w:spacing w:line="276" w:lineRule="auto"/>
-      </w:pPr>
-      <w:r>
-        <w:rPr>
-          <w:rFonts w:ascii="Calibri" w:hAnsi="Calibri"/>
-        </w:rPr>
-        <w:t>REAGENT PREPARATION</w:t>
-      </w:r>
-    </w:p>
-    <w:p>
-      <w:pPr>
-        <w:spacing w:line="276" w:lineRule="auto"/>
-      </w:pPr>
-    </w:p>
-    <w:p>
-      <w:pPr>
-        <w:spacing w:line="276" w:lineRule="auto"/>
-      </w:pPr>
-      <w:r>
-        <w:rPr>
-          <w:rFonts w:ascii="Calibri" w:hAnsi="Calibri"/>
-        </w:rPr>
-        <w:t>Bring all reagents to room temperature before use. Wash Buffer: Dilute Wash Buffer (25X) with distilled water. For example, if preparing 500 ml of Wash Buffer, dilute 20 ml of Wash Buffer (25X) into 480 ml of distilled water. Standard: Reconstitute the standard with standard diluent according to the label instructions. This reconstitution produces a stock solution. Let the standard stand for a minimum of 15 minutes with gentle agitation prior to making dilutions. Detection Reagent A and B: Dilute to the working concentration using Assay Diluent A and B, respectively.</w:t>
-      </w:r>
-    </w:p>
-    <w:p>
-      <w:pPr>
-        <w:spacing w:line="276" w:lineRule="auto"/>
-      </w:pPr>
-    </w:p>
-    <w:p>
-      <w:pPr>
-        <w:spacing w:line="276" w:lineRule="auto"/>
-      </w:pPr>
-      <w:r>
-        <w:rPr>
-          <w:rFonts w:ascii="Calibri" w:hAnsi="Calibri"/>
-        </w:rPr>
-        <w:t>DILUTION OF STANDARD</w:t>
-      </w:r>
-    </w:p>
-    <w:p>
-      <w:pPr>
-        <w:spacing w:line="276" w:lineRule="auto"/>
-      </w:pPr>
-    </w:p>
-    <w:p>
-      <w:pPr>
-        <w:spacing w:line="276" w:lineRule="auto"/>
-      </w:pPr>
-      <w:r>
-        <w:rPr>
-          <w:rFonts w:ascii="Calibri" w:hAnsi="Calibri"/>
-        </w:rPr>
-        <w:t>1. Label 7 tubes, one for each standard: 4000 pg/ml, 2000 pg/ml, 1000 pg/ml, 500 pg/ml, 250 pg/ml, 125 pg/ml, and 62.5 pg/ml. 2. Pipette 300 µl of the Sample Diluent into each tube. 3. Pipette 300 µl of the reconstituted standard into the first tube and mix to create the 4000 pg/ml standard. 4. Pipette 300 µl from the 4000 pg/ml tube into the second tube and mix to create the 2000 pg/ml standard. 5. Continue this process for the remaining tubes. 6. The Sample Diluent serves as the zero standard (0 pg/ml).</w:t>
-      </w:r>
-    </w:p>
-    <w:p>
-      <w:pPr>
-        <w:spacing w:line="276" w:lineRule="auto"/>
-      </w:pPr>
-    </w:p>
-    <w:p>
-      <w:pPr>
-        <w:spacing w:line="276" w:lineRule="auto"/>
-      </w:pPr>
-      <w:r>
-        <w:rPr>
-          <w:rFonts w:ascii="Calibri" w:hAnsi="Calibri"/>
-        </w:rPr>
-        <w:t>PREPARATIONS BEFORE ASSAY</w:t>
-      </w:r>
-    </w:p>
-    <w:p>
-      <w:pPr>
-        <w:spacing w:line="276" w:lineRule="auto"/>
-      </w:pPr>
-    </w:p>
-    <w:p>
-      <w:pPr>
-        <w:spacing w:line="276" w:lineRule="auto"/>
-      </w:pPr>
-      <w:r>
-        <w:rPr>
-          <w:rFonts w:ascii="Calibri" w:hAnsi="Calibri"/>
-        </w:rPr>
-        <w:t>1. Prepare all reagents, samples, and standards according to the instructions.</w:t>
-      </w:r>
-    </w:p>
-    <w:p>
-      <w:pPr>
-        <w:pStyle w:val="Heading2"/>
-        <w:spacing w:line="276" w:lineRule="auto"/>
-      </w:pPr>
-      <w:r>
-        <w:rPr>
-          <w:rFonts w:ascii="Calibri" w:hAnsi="Calibri"/>
-        </w:rPr>
-        <w:t>TECHNICAL DETAILS</w:t>
-      </w:r>
-    </w:p>
     <w:tbl>
       <w:tblPr>
         <w:tblStyle w:val="TableGrid"/>
@@ -680,6 +432,1058 @@
         </w:tc>
       </w:tr>
     </w:tbl>
+    <w:tbl>
+      <w:tblPr>
+        <w:tblStyle w:val="TableGrid"/>
+        <w:tblW w:type="auto" w:w="0"/>
+        <w:tblLook w:firstColumn="1" w:firstRow="1" w:lastColumn="0" w:lastRow="0" w:noHBand="0" w:noVBand="1" w:val="04A0"/>
+      </w:tblPr>
+      <w:tblGrid>
+        <w:gridCol w:w="2160"/>
+        <w:gridCol w:w="2160"/>
+        <w:gridCol w:w="2160"/>
+        <w:gridCol w:w="2160"/>
+      </w:tblGrid>
+      <w:tr>
+        <w:tc>
+          <w:tcPr>
+            <w:tcW w:type="dxa" w:w="2160"/>
+          </w:tcPr>
+          <w:p>
+            <w:pPr>
+              <w:spacing w:line="276" w:lineRule="auto"/>
+            </w:pPr>
+            <w:r>
+              <w:rPr>
+                <w:rFonts w:ascii="Calibri" w:hAnsi="Calibri"/>
+              </w:rPr>
+              <w:t>Description</w:t>
+            </w:r>
+          </w:p>
+        </w:tc>
+        <w:tc>
+          <w:tcPr>
+            <w:tcW w:type="dxa" w:w="2160"/>
+          </w:tcPr>
+          <w:p>
+            <w:pPr>
+              <w:spacing w:line="276" w:lineRule="auto"/>
+            </w:pPr>
+            <w:r>
+              <w:rPr>
+                <w:rFonts w:ascii="Calibri" w:hAnsi="Calibri"/>
+              </w:rPr>
+              <w:t>Quantity</w:t>
+            </w:r>
+          </w:p>
+        </w:tc>
+        <w:tc>
+          <w:tcPr>
+            <w:tcW w:type="dxa" w:w="2160"/>
+          </w:tcPr>
+          <w:p>
+            <w:pPr>
+              <w:spacing w:line="276" w:lineRule="auto"/>
+            </w:pPr>
+            <w:r>
+              <w:rPr>
+                <w:rFonts w:ascii="Calibri" w:hAnsi="Calibri"/>
+              </w:rPr>
+              <w:t>Volume</w:t>
+            </w:r>
+          </w:p>
+        </w:tc>
+        <w:tc>
+          <w:tcPr>
+            <w:tcW w:type="dxa" w:w="2160"/>
+          </w:tcPr>
+          <w:p>
+            <w:pPr>
+              <w:spacing w:line="276" w:lineRule="auto"/>
+            </w:pPr>
+            <w:r>
+              <w:rPr>
+                <w:rFonts w:ascii="Calibri" w:hAnsi="Calibri"/>
+              </w:rPr>
+              <w:t>Storage of opened/reconstituted material</w:t>
+            </w:r>
+          </w:p>
+        </w:tc>
+      </w:tr>
+      <w:tr>
+        <w:tc>
+          <w:tcPr>
+            <w:tcW w:type="dxa" w:w="2160"/>
+          </w:tcPr>
+          <w:p>
+            <w:pPr>
+              <w:spacing w:line="276" w:lineRule="auto"/>
+            </w:pPr>
+            <w:r>
+              <w:rPr>
+                <w:rFonts w:ascii="Calibri" w:hAnsi="Calibri"/>
+              </w:rPr>
+              <w:t>Anti-Mouse Klk1 Pre-coated 96-well Strip Microplate</w:t>
+            </w:r>
+          </w:p>
+        </w:tc>
+        <w:tc>
+          <w:tcPr>
+            <w:tcW w:type="dxa" w:w="2160"/>
+          </w:tcPr>
+          <w:p>
+            <w:pPr>
+              <w:spacing w:line="276" w:lineRule="auto"/>
+            </w:pPr>
+            <w:r>
+              <w:rPr>
+                <w:rFonts w:ascii="Calibri" w:hAnsi="Calibri"/>
+              </w:rPr>
+              <w:t>1</w:t>
+            </w:r>
+          </w:p>
+        </w:tc>
+        <w:tc>
+          <w:tcPr>
+            <w:tcW w:type="dxa" w:w="2160"/>
+          </w:tcPr>
+          <w:p>
+            <w:pPr>
+              <w:spacing w:line="276" w:lineRule="auto"/>
+            </w:pPr>
+            <w:r>
+              <w:rPr>
+                <w:rFonts w:ascii="Calibri" w:hAnsi="Calibri"/>
+              </w:rPr>
+              <w:t>12 strips of 8 wells</w:t>
+            </w:r>
+          </w:p>
+        </w:tc>
+        <w:tc>
+          <w:tcPr>
+            <w:tcW w:type="dxa" w:w="2160"/>
+          </w:tcPr>
+          <w:p>
+            <w:pPr>
+              <w:spacing w:line="276" w:lineRule="auto"/>
+            </w:pPr>
+            <w:r>
+              <w:rPr>
+                <w:rFonts w:ascii="Calibri" w:hAnsi="Calibri"/>
+              </w:rPr>
+              <w:t>Return unused wells to the foil pouch. Reseal along the entire edge of the zip-seal. May be stored for up to 1 month at 4°C provided this is within the expiration date of the kit.</w:t>
+            </w:r>
+          </w:p>
+        </w:tc>
+      </w:tr>
+      <w:tr>
+        <w:tc>
+          <w:tcPr>
+            <w:tcW w:type="dxa" w:w="2160"/>
+          </w:tcPr>
+          <w:p>
+            <w:pPr>
+              <w:spacing w:line="276" w:lineRule="auto"/>
+            </w:pPr>
+            <w:r>
+              <w:rPr>
+                <w:rFonts w:ascii="Calibri" w:hAnsi="Calibri"/>
+              </w:rPr>
+              <w:t>Mouse Klk1 Standard</w:t>
+            </w:r>
+          </w:p>
+        </w:tc>
+        <w:tc>
+          <w:tcPr>
+            <w:tcW w:type="dxa" w:w="2160"/>
+          </w:tcPr>
+          <w:p>
+            <w:pPr>
+              <w:spacing w:line="276" w:lineRule="auto"/>
+            </w:pPr>
+            <w:r>
+              <w:rPr>
+                <w:rFonts w:ascii="Calibri" w:hAnsi="Calibri"/>
+              </w:rPr>
+              <w:t>2</w:t>
+            </w:r>
+          </w:p>
+        </w:tc>
+        <w:tc>
+          <w:tcPr>
+            <w:tcW w:type="dxa" w:w="2160"/>
+          </w:tcPr>
+          <w:p>
+            <w:pPr>
+              <w:spacing w:line="276" w:lineRule="auto"/>
+            </w:pPr>
+            <w:r>
+              <w:rPr>
+                <w:rFonts w:ascii="Calibri" w:hAnsi="Calibri"/>
+              </w:rPr>
+              <w:t>10 ng/tube</w:t>
+            </w:r>
+          </w:p>
+        </w:tc>
+        <w:tc>
+          <w:tcPr>
+            <w:tcW w:type="dxa" w:w="2160"/>
+          </w:tcPr>
+          <w:p>
+            <w:pPr>
+              <w:spacing w:line="276" w:lineRule="auto"/>
+            </w:pPr>
+            <w:r>
+              <w:rPr>
+                <w:rFonts w:ascii="Calibri" w:hAnsi="Calibri"/>
+              </w:rPr>
+              <w:t>Discard the Klk1 stock solution after 12 hours at 4°C. May be stored at -20°C for 48 hours.</w:t>
+            </w:r>
+          </w:p>
+        </w:tc>
+      </w:tr>
+      <w:tr>
+        <w:tc>
+          <w:tcPr>
+            <w:tcW w:type="dxa" w:w="2160"/>
+          </w:tcPr>
+          <w:p>
+            <w:pPr>
+              <w:spacing w:line="276" w:lineRule="auto"/>
+            </w:pPr>
+            <w:r>
+              <w:rPr>
+                <w:rFonts w:ascii="Calibri" w:hAnsi="Calibri"/>
+              </w:rPr>
+              <w:t>Mouse Klk1 Biotinylated Antibody (100x)</w:t>
+            </w:r>
+          </w:p>
+        </w:tc>
+        <w:tc>
+          <w:tcPr>
+            <w:tcW w:type="dxa" w:w="2160"/>
+          </w:tcPr>
+          <w:p>
+            <w:pPr>
+              <w:spacing w:line="276" w:lineRule="auto"/>
+            </w:pPr>
+            <w:r>
+              <w:rPr>
+                <w:rFonts w:ascii="Calibri" w:hAnsi="Calibri"/>
+              </w:rPr>
+              <w:t>1</w:t>
+            </w:r>
+          </w:p>
+        </w:tc>
+        <w:tc>
+          <w:tcPr>
+            <w:tcW w:type="dxa" w:w="2160"/>
+          </w:tcPr>
+          <w:p>
+            <w:pPr>
+              <w:spacing w:line="276" w:lineRule="auto"/>
+            </w:pPr>
+            <w:r>
+              <w:rPr>
+                <w:rFonts w:ascii="Calibri" w:hAnsi="Calibri"/>
+              </w:rPr>
+              <w:t>100 µl</w:t>
+            </w:r>
+          </w:p>
+        </w:tc>
+        <w:tc>
+          <w:tcPr>
+            <w:tcW w:type="dxa" w:w="2160"/>
+          </w:tcPr>
+          <w:p>
+            <w:pPr>
+              <w:spacing w:line="276" w:lineRule="auto"/>
+            </w:pPr>
+            <w:r>
+              <w:rPr>
+                <w:rFonts w:ascii="Calibri" w:hAnsi="Calibri"/>
+              </w:rPr>
+              <w:t>May be stored for up to 1 month at 4°C provided this is within the expiration date of the kit.</w:t>
+            </w:r>
+          </w:p>
+        </w:tc>
+      </w:tr>
+      <w:tr>
+        <w:tc>
+          <w:tcPr>
+            <w:tcW w:type="dxa" w:w="2160"/>
+          </w:tcPr>
+          <w:p>
+            <w:pPr>
+              <w:spacing w:line="276" w:lineRule="auto"/>
+            </w:pPr>
+            <w:r>
+              <w:rPr>
+                <w:rFonts w:ascii="Calibri" w:hAnsi="Calibri"/>
+              </w:rPr>
+              <w:t>Avidin-Biotin-Peroxidase Complex (100x)</w:t>
+            </w:r>
+          </w:p>
+        </w:tc>
+        <w:tc>
+          <w:tcPr>
+            <w:tcW w:type="dxa" w:w="2160"/>
+          </w:tcPr>
+          <w:p>
+            <w:pPr>
+              <w:spacing w:line="276" w:lineRule="auto"/>
+            </w:pPr>
+            <w:r>
+              <w:rPr>
+                <w:rFonts w:ascii="Calibri" w:hAnsi="Calibri"/>
+              </w:rPr>
+              <w:t>1</w:t>
+            </w:r>
+          </w:p>
+        </w:tc>
+        <w:tc>
+          <w:tcPr>
+            <w:tcW w:type="dxa" w:w="2160"/>
+          </w:tcPr>
+          <w:p>
+            <w:pPr>
+              <w:spacing w:line="276" w:lineRule="auto"/>
+            </w:pPr>
+            <w:r>
+              <w:rPr>
+                <w:rFonts w:ascii="Calibri" w:hAnsi="Calibri"/>
+              </w:rPr>
+              <w:t>100 µl</w:t>
+            </w:r>
+          </w:p>
+        </w:tc>
+        <w:tc>
+          <w:tcPr>
+            <w:tcW w:type="dxa" w:w="2160"/>
+          </w:tcPr>
+          <w:p>
+            <w:pPr>
+              <w:spacing w:line="276" w:lineRule="auto"/>
+            </w:pPr>
+            <w:r>
+              <w:rPr>
+                <w:rFonts w:ascii="Calibri" w:hAnsi="Calibri"/>
+              </w:rPr>
+              <w:t>May be stored for up to 1 month at 4°C provided this is within the expiration date of the kit.</w:t>
+            </w:r>
+          </w:p>
+        </w:tc>
+      </w:tr>
+      <w:tr>
+        <w:tc>
+          <w:tcPr>
+            <w:tcW w:type="dxa" w:w="2160"/>
+          </w:tcPr>
+          <w:p>
+            <w:pPr>
+              <w:spacing w:line="276" w:lineRule="auto"/>
+            </w:pPr>
+            <w:r>
+              <w:rPr>
+                <w:rFonts w:ascii="Calibri" w:hAnsi="Calibri"/>
+              </w:rPr>
+              <w:t>Sample Diluent</w:t>
+            </w:r>
+          </w:p>
+        </w:tc>
+        <w:tc>
+          <w:tcPr>
+            <w:tcW w:type="dxa" w:w="2160"/>
+          </w:tcPr>
+          <w:p>
+            <w:pPr>
+              <w:spacing w:line="276" w:lineRule="auto"/>
+            </w:pPr>
+            <w:r>
+              <w:rPr>
+                <w:rFonts w:ascii="Calibri" w:hAnsi="Calibri"/>
+              </w:rPr>
+              <w:t>1</w:t>
+            </w:r>
+          </w:p>
+        </w:tc>
+        <w:tc>
+          <w:tcPr>
+            <w:tcW w:type="dxa" w:w="2160"/>
+          </w:tcPr>
+          <w:p>
+            <w:pPr>
+              <w:spacing w:line="276" w:lineRule="auto"/>
+            </w:pPr>
+            <w:r>
+              <w:rPr>
+                <w:rFonts w:ascii="Calibri" w:hAnsi="Calibri"/>
+              </w:rPr>
+              <w:t>30 ml</w:t>
+            </w:r>
+          </w:p>
+        </w:tc>
+        <w:tc>
+          <w:tcPr>
+            <w:tcW w:type="dxa" w:w="2160"/>
+          </w:tcPr>
+          <w:p>
+            <w:pPr>
+              <w:spacing w:line="276" w:lineRule="auto"/>
+            </w:pPr>
+            <w:r>
+              <w:rPr>
+                <w:rFonts w:ascii="Calibri" w:hAnsi="Calibri"/>
+              </w:rPr>
+              <w:t>May be stored for up to 1 month at 4°C provided this is within the expiration date of the kit.</w:t>
+            </w:r>
+          </w:p>
+        </w:tc>
+      </w:tr>
+      <w:tr>
+        <w:tc>
+          <w:tcPr>
+            <w:tcW w:type="dxa" w:w="2160"/>
+          </w:tcPr>
+          <w:p>
+            <w:pPr>
+              <w:spacing w:line="276" w:lineRule="auto"/>
+            </w:pPr>
+            <w:r>
+              <w:rPr>
+                <w:rFonts w:ascii="Calibri" w:hAnsi="Calibri"/>
+              </w:rPr>
+              <w:t>Antibody Diluent</w:t>
+            </w:r>
+          </w:p>
+        </w:tc>
+        <w:tc>
+          <w:tcPr>
+            <w:tcW w:type="dxa" w:w="2160"/>
+          </w:tcPr>
+          <w:p>
+            <w:pPr>
+              <w:spacing w:line="276" w:lineRule="auto"/>
+            </w:pPr>
+            <w:r>
+              <w:rPr>
+                <w:rFonts w:ascii="Calibri" w:hAnsi="Calibri"/>
+              </w:rPr>
+              <w:t>1</w:t>
+            </w:r>
+          </w:p>
+        </w:tc>
+        <w:tc>
+          <w:tcPr>
+            <w:tcW w:type="dxa" w:w="2160"/>
+          </w:tcPr>
+          <w:p>
+            <w:pPr>
+              <w:spacing w:line="276" w:lineRule="auto"/>
+            </w:pPr>
+            <w:r>
+              <w:rPr>
+                <w:rFonts w:ascii="Calibri" w:hAnsi="Calibri"/>
+              </w:rPr>
+              <w:t>12 ml</w:t>
+            </w:r>
+          </w:p>
+        </w:tc>
+        <w:tc>
+          <w:tcPr>
+            <w:tcW w:type="dxa" w:w="2160"/>
+          </w:tcPr>
+          <w:p>
+            <w:pPr>
+              <w:spacing w:line="276" w:lineRule="auto"/>
+            </w:pPr>
+            <w:r>
+              <w:rPr>
+                <w:rFonts w:ascii="Calibri" w:hAnsi="Calibri"/>
+              </w:rPr>
+              <w:t>May be stored for up to 1 month at 4°C provided this is within the expiration date of the kit.</w:t>
+            </w:r>
+          </w:p>
+        </w:tc>
+      </w:tr>
+      <w:tr>
+        <w:tc>
+          <w:tcPr>
+            <w:tcW w:type="dxa" w:w="2160"/>
+          </w:tcPr>
+          <w:p>
+            <w:pPr>
+              <w:spacing w:line="276" w:lineRule="auto"/>
+            </w:pPr>
+            <w:r>
+              <w:rPr>
+                <w:rFonts w:ascii="Calibri" w:hAnsi="Calibri"/>
+              </w:rPr>
+              <w:t>Avidin-Biotin-Peroxidase Diluent</w:t>
+            </w:r>
+          </w:p>
+        </w:tc>
+        <w:tc>
+          <w:tcPr>
+            <w:tcW w:type="dxa" w:w="2160"/>
+          </w:tcPr>
+          <w:p>
+            <w:pPr>
+              <w:spacing w:line="276" w:lineRule="auto"/>
+            </w:pPr>
+            <w:r>
+              <w:rPr>
+                <w:rFonts w:ascii="Calibri" w:hAnsi="Calibri"/>
+              </w:rPr>
+              <w:t>1</w:t>
+            </w:r>
+          </w:p>
+        </w:tc>
+        <w:tc>
+          <w:tcPr>
+            <w:tcW w:type="dxa" w:w="2160"/>
+          </w:tcPr>
+          <w:p>
+            <w:pPr>
+              <w:spacing w:line="276" w:lineRule="auto"/>
+            </w:pPr>
+            <w:r>
+              <w:rPr>
+                <w:rFonts w:ascii="Calibri" w:hAnsi="Calibri"/>
+              </w:rPr>
+              <w:t>12 ml</w:t>
+            </w:r>
+          </w:p>
+        </w:tc>
+        <w:tc>
+          <w:tcPr>
+            <w:tcW w:type="dxa" w:w="2160"/>
+          </w:tcPr>
+          <w:p>
+            <w:pPr>
+              <w:spacing w:line="276" w:lineRule="auto"/>
+            </w:pPr>
+            <w:r>
+              <w:rPr>
+                <w:rFonts w:ascii="Calibri" w:hAnsi="Calibri"/>
+              </w:rPr>
+              <w:t>May be stored for up to 1 month at 4°C provided this is within the expiration date of the kit.</w:t>
+            </w:r>
+          </w:p>
+        </w:tc>
+      </w:tr>
+      <w:tr>
+        <w:tc>
+          <w:tcPr>
+            <w:tcW w:type="dxa" w:w="2160"/>
+          </w:tcPr>
+          <w:p>
+            <w:pPr>
+              <w:spacing w:line="276" w:lineRule="auto"/>
+            </w:pPr>
+            <w:r>
+              <w:rPr>
+                <w:rFonts w:ascii="Calibri" w:hAnsi="Calibri"/>
+              </w:rPr>
+              <w:t>Color Developing Reagent (TMB)</w:t>
+            </w:r>
+          </w:p>
+        </w:tc>
+        <w:tc>
+          <w:tcPr>
+            <w:tcW w:type="dxa" w:w="2160"/>
+          </w:tcPr>
+          <w:p>
+            <w:pPr>
+              <w:spacing w:line="276" w:lineRule="auto"/>
+            </w:pPr>
+            <w:r>
+              <w:rPr>
+                <w:rFonts w:ascii="Calibri" w:hAnsi="Calibri"/>
+              </w:rPr>
+              <w:t>1</w:t>
+            </w:r>
+          </w:p>
+        </w:tc>
+        <w:tc>
+          <w:tcPr>
+            <w:tcW w:type="dxa" w:w="2160"/>
+          </w:tcPr>
+          <w:p>
+            <w:pPr>
+              <w:spacing w:line="276" w:lineRule="auto"/>
+            </w:pPr>
+            <w:r>
+              <w:rPr>
+                <w:rFonts w:ascii="Calibri" w:hAnsi="Calibri"/>
+              </w:rPr>
+              <w:t>10 ml</w:t>
+            </w:r>
+          </w:p>
+        </w:tc>
+        <w:tc>
+          <w:tcPr>
+            <w:tcW w:type="dxa" w:w="2160"/>
+          </w:tcPr>
+          <w:p>
+            <w:pPr>
+              <w:spacing w:line="276" w:lineRule="auto"/>
+            </w:pPr>
+            <w:r>
+              <w:rPr>
+                <w:rFonts w:ascii="Calibri" w:hAnsi="Calibri"/>
+              </w:rPr>
+              <w:t>May be stored for up to 1 month at 4°C provided this is within the expiration date of the kit.</w:t>
+            </w:r>
+          </w:p>
+        </w:tc>
+      </w:tr>
+      <w:tr>
+        <w:tc>
+          <w:tcPr>
+            <w:tcW w:type="dxa" w:w="2160"/>
+          </w:tcPr>
+          <w:p>
+            <w:pPr>
+              <w:spacing w:line="276" w:lineRule="auto"/>
+            </w:pPr>
+            <w:r>
+              <w:rPr>
+                <w:rFonts w:ascii="Calibri" w:hAnsi="Calibri"/>
+              </w:rPr>
+              <w:t>Stop Solution</w:t>
+            </w:r>
+          </w:p>
+        </w:tc>
+        <w:tc>
+          <w:tcPr>
+            <w:tcW w:type="dxa" w:w="2160"/>
+          </w:tcPr>
+          <w:p>
+            <w:pPr>
+              <w:spacing w:line="276" w:lineRule="auto"/>
+            </w:pPr>
+            <w:r>
+              <w:rPr>
+                <w:rFonts w:ascii="Calibri" w:hAnsi="Calibri"/>
+              </w:rPr>
+              <w:t>1</w:t>
+            </w:r>
+          </w:p>
+        </w:tc>
+        <w:tc>
+          <w:tcPr>
+            <w:tcW w:type="dxa" w:w="2160"/>
+          </w:tcPr>
+          <w:p>
+            <w:pPr>
+              <w:spacing w:line="276" w:lineRule="auto"/>
+            </w:pPr>
+            <w:r>
+              <w:rPr>
+                <w:rFonts w:ascii="Calibri" w:hAnsi="Calibri"/>
+              </w:rPr>
+              <w:t>10 ml</w:t>
+            </w:r>
+          </w:p>
+        </w:tc>
+        <w:tc>
+          <w:tcPr>
+            <w:tcW w:type="dxa" w:w="2160"/>
+          </w:tcPr>
+          <w:p>
+            <w:pPr>
+              <w:spacing w:line="276" w:lineRule="auto"/>
+            </w:pPr>
+            <w:r>
+              <w:rPr>
+                <w:rFonts w:ascii="Calibri" w:hAnsi="Calibri"/>
+              </w:rPr>
+              <w:t>May be stored for up to 1 month at 4°C provided this is within the expiration date of the kit.</w:t>
+            </w:r>
+          </w:p>
+        </w:tc>
+      </w:tr>
+      <w:tr>
+        <w:tc>
+          <w:tcPr>
+            <w:tcW w:type="dxa" w:w="2160"/>
+          </w:tcPr>
+          <w:p>
+            <w:pPr>
+              <w:spacing w:line="276" w:lineRule="auto"/>
+            </w:pPr>
+            <w:r>
+              <w:rPr>
+                <w:rFonts w:ascii="Calibri" w:hAnsi="Calibri"/>
+              </w:rPr>
+              <w:t>Wash Buffer (25x)</w:t>
+            </w:r>
+          </w:p>
+        </w:tc>
+        <w:tc>
+          <w:tcPr>
+            <w:tcW w:type="dxa" w:w="2160"/>
+          </w:tcPr>
+          <w:p>
+            <w:pPr>
+              <w:spacing w:line="276" w:lineRule="auto"/>
+            </w:pPr>
+            <w:r>
+              <w:rPr>
+                <w:rFonts w:ascii="Calibri" w:hAnsi="Calibri"/>
+              </w:rPr>
+              <w:t>1</w:t>
+            </w:r>
+          </w:p>
+        </w:tc>
+        <w:tc>
+          <w:tcPr>
+            <w:tcW w:type="dxa" w:w="2160"/>
+          </w:tcPr>
+          <w:p>
+            <w:pPr>
+              <w:spacing w:line="276" w:lineRule="auto"/>
+            </w:pPr>
+            <w:r>
+              <w:rPr>
+                <w:rFonts w:ascii="Calibri" w:hAnsi="Calibri"/>
+              </w:rPr>
+              <w:t>20 ml</w:t>
+            </w:r>
+          </w:p>
+        </w:tc>
+        <w:tc>
+          <w:tcPr>
+            <w:tcW w:type="dxa" w:w="2160"/>
+          </w:tcPr>
+          <w:p>
+            <w:pPr>
+              <w:spacing w:line="276" w:lineRule="auto"/>
+            </w:pPr>
+            <w:r>
+              <w:rPr>
+                <w:rFonts w:ascii="Calibri" w:hAnsi="Calibri"/>
+              </w:rPr>
+              <w:t>May be stored for up to 1 month at 4°C provided this is within the expiration date of the kit.</w:t>
+            </w:r>
+          </w:p>
+        </w:tc>
+      </w:tr>
+      <w:tr>
+        <w:tc>
+          <w:tcPr>
+            <w:tcW w:type="dxa" w:w="2160"/>
+          </w:tcPr>
+          <w:p>
+            <w:pPr>
+              <w:spacing w:line="276" w:lineRule="auto"/>
+            </w:pPr>
+            <w:r>
+              <w:rPr>
+                <w:rFonts w:ascii="Calibri" w:hAnsi="Calibri"/>
+              </w:rPr>
+              <w:t>Plate Sealers</w:t>
+            </w:r>
+          </w:p>
+        </w:tc>
+        <w:tc>
+          <w:tcPr>
+            <w:tcW w:type="dxa" w:w="2160"/>
+          </w:tcPr>
+          <w:p>
+            <w:pPr>
+              <w:spacing w:line="276" w:lineRule="auto"/>
+            </w:pPr>
+            <w:r>
+              <w:rPr>
+                <w:rFonts w:ascii="Calibri" w:hAnsi="Calibri"/>
+              </w:rPr>
+              <w:t>4</w:t>
+            </w:r>
+          </w:p>
+        </w:tc>
+        <w:tc>
+          <w:tcPr>
+            <w:tcW w:type="dxa" w:w="2160"/>
+          </w:tcPr>
+          <w:p>
+            <w:pPr>
+              <w:spacing w:line="276" w:lineRule="auto"/>
+            </w:pPr>
+            <w:r>
+              <w:rPr>
+                <w:rFonts w:ascii="Calibri" w:hAnsi="Calibri"/>
+              </w:rPr>
+              <w:t>Piece</w:t>
+            </w:r>
+          </w:p>
+        </w:tc>
+        <w:tc>
+          <w:tcPr>
+            <w:tcW w:type="dxa" w:w="2160"/>
+          </w:tcPr>
+          <w:p>
+            <w:pPr>
+              <w:spacing w:line="276" w:lineRule="auto"/>
+            </w:pPr>
+            <w:r>
+              <w:rPr>
+                <w:rFonts w:ascii="Calibri" w:hAnsi="Calibri"/>
+              </w:rPr>
+            </w:r>
+          </w:p>
+        </w:tc>
+      </w:tr>
+    </w:tbl>
+    <w:p>
+      <w:pPr>
+        <w:pStyle w:val="Title"/>
+        <w:jc w:val="center"/>
+      </w:pPr>
+      <w:r>
+        <w:rPr>
+          <w:rFonts w:ascii="Calibri" w:hAnsi="Calibri"/>
+          <w:b/>
+          <w:sz w:val="72"/>
+        </w:rPr>
+        <w:t>Mouse KLK1/Kallikrein 1 ELISA Kit (EK1586)</w:t>
+      </w:r>
+    </w:p>
+    <w:p>
+      <w:pPr>
+        <w:pStyle w:val="Normal"/>
+        <w:spacing w:line="276" w:lineRule="auto"/>
+      </w:pPr>
+      <w:r>
+        <w:rPr>
+          <w:rFonts w:ascii="Calibri" w:hAnsi="Calibri"/>
+        </w:rPr>
+        <w:t>Catalog Number: EK1586</w:t>
+        <w:br/>
+        <w:t>Lot Number: SAMPLE</w:t>
+      </w:r>
+    </w:p>
+    <w:p>
+      <w:pPr>
+        <w:pStyle w:val="Heading2"/>
+        <w:spacing w:line="276" w:lineRule="auto"/>
+      </w:pPr>
+      <w:r>
+        <w:rPr>
+          <w:rFonts w:ascii="Calibri" w:hAnsi="Calibri"/>
+        </w:rPr>
+        <w:t>INTENDED USE</w:t>
+      </w:r>
+    </w:p>
+    <w:p>
+      <w:pPr>
+        <w:pStyle w:val="Normal"/>
+        <w:spacing w:line="276" w:lineRule="auto"/>
+      </w:pPr>
+      <w:r>
+        <w:rPr>
+          <w:rFonts w:ascii="Calibri" w:hAnsi="Calibri"/>
+        </w:rPr>
+        <w:t>For the quantitation of Mouse Klk1 concentrations in cell culture supernatants, cell lysates, serum and plasma (heparin, EDTA).</w:t>
+      </w:r>
+    </w:p>
+    <w:p>
+      <w:pPr>
+        <w:spacing w:line="276" w:lineRule="auto"/>
+        <w:sectPr>
+          <w:pgSz w:w="12240" w:h="15840"/>
+          <w:pgMar w:top="1440" w:right="1800" w:bottom="1440" w:left="1800" w:header="720" w:footer="720" w:gutter="0"/>
+          <w:cols w:space="720"/>
+          <w:docGrid w:linePitch="360"/>
+        </w:sectPr>
+      </w:pPr>
+    </w:p>
+    <w:p>
+      <w:pPr>
+        <w:pStyle w:val="Heading2"/>
+        <w:spacing w:line="276" w:lineRule="auto"/>
+      </w:pPr>
+      <w:r>
+        <w:rPr>
+          <w:rFonts w:ascii="Calibri" w:hAnsi="Calibri"/>
+        </w:rPr>
+        <w:t>ASSAY PRINCIPLE</w:t>
+      </w:r>
+    </w:p>
+    <w:p>
+      <w:pPr>
+        <w:spacing w:line="276" w:lineRule="auto"/>
+      </w:pPr>
+      <w:r>
+        <w:rPr>
+          <w:rFonts w:ascii="Calibri" w:hAnsi="Calibri"/>
+        </w:rPr>
+        <w:t>The Innovative Research Mouse Klk1 Pre-Coated ELISA (Enzyme-Linked Immunosorbent Assay) kit is a solid-phase immunoassay specially designed to measure Mouse Klk1 with a 96-well strip plate that is pre-coated with antibody specific for Klk1. The detection antibody is a biotinylated antibody specific for Klk1. The capture antibody is monoclonal antibody from rat and the detection antibody is polyclonal antibody from goat. The kit includes Mouse Klk1 protein as standards. To measure Mouse Klk1, add standards and samples to the wells, then add the biotinylated detection antibody. Wash the wells with PBS or TBS buffer, and add Avidin-Biotin-Peroxidase Complex (ABC-HRP). Wash away the unbounded ABC-HRP with PBS or TBS buffer and add TMB. TMB is an HRP substrate and will be catalyzed to produce a blue color product, which changes into yellow after adding the acidic stop solution. The absorbance of the yellow product at 450nm is linearly proportional to Mouse Klk1 in the sample. Read the absorbance of the yellow product in each well using a plate reader, and benchmark the sample wells' readings against the standard curve to determine the concentration of Mouse Klk1 in the sample.</w:t>
+      </w:r>
+    </w:p>
+    <w:p>
+      <w:pPr>
+        <w:spacing w:line="276" w:lineRule="auto"/>
+      </w:pPr>
+    </w:p>
+    <w:p>
+      <w:pPr>
+        <w:spacing w:line="276" w:lineRule="auto"/>
+      </w:pPr>
+      <w:r>
+        <w:rPr>
+          <w:rFonts w:ascii="Calibri" w:hAnsi="Calibri"/>
+        </w:rPr>
+        <w:t>KIT COMPONENTS</w:t>
+      </w:r>
+    </w:p>
+    <w:p>
+      <w:pPr>
+        <w:spacing w:line="276" w:lineRule="auto"/>
+      </w:pPr>
+    </w:p>
+    <w:p>
+      <w:pPr>
+        <w:spacing w:line="276" w:lineRule="auto"/>
+      </w:pPr>
+      <w:r>
+        <w:rPr>
+          <w:rFonts w:ascii="Calibri" w:hAnsi="Calibri"/>
+        </w:rPr>
+        <w:t>MATERIALS REQUIRED BUT NOT PROVIDED</w:t>
+      </w:r>
+    </w:p>
+    <w:p>
+      <w:pPr>
+        <w:spacing w:line="276" w:lineRule="auto"/>
+      </w:pPr>
+    </w:p>
+    <w:p>
+      <w:pPr>
+        <w:spacing w:line="276" w:lineRule="auto"/>
+      </w:pPr>
+      <w:r>
+        <w:rPr>
+          <w:rFonts w:ascii="Calibri" w:hAnsi="Calibri"/>
+        </w:rPr>
+        <w:t>• Microplate reader capable of reading absorbance at 450 nm. Incubator.</w:t>
+        <w:br/>
+        <w:t>• Automated plate washer (optional)</w:t>
+        <w:br/>
+        <w:t>• Pipettes and pipette tips capable of precisely dispensing 0.5 µl through 1 ml volumes of aqueous solutions. Multichannel pipettes are recommended for a large numbers of samples.</w:t>
+        <w:br/>
+        <w:t>• Deionized or distilled water. 500 ml graduated cylinders. Test tubes for dilution.</w:t>
+      </w:r>
+    </w:p>
+    <w:p>
+      <w:pPr>
+        <w:spacing w:line="276" w:lineRule="auto"/>
+      </w:pPr>
+    </w:p>
+    <w:p>
+      <w:pPr>
+        <w:spacing w:line="276" w:lineRule="auto"/>
+      </w:pPr>
+      <w:r>
+        <w:rPr>
+          <w:rFonts w:ascii="Calibri" w:hAnsi="Calibri"/>
+        </w:rPr>
+        <w:t>REAGENT PREPARATION</w:t>
+      </w:r>
+    </w:p>
+    <w:p>
+      <w:pPr>
+        <w:spacing w:line="276" w:lineRule="auto"/>
+      </w:pPr>
+    </w:p>
+    <w:p>
+      <w:pPr>
+        <w:spacing w:line="276" w:lineRule="auto"/>
+      </w:pPr>
+      <w:r>
+        <w:rPr>
+          <w:rFonts w:ascii="Calibri" w:hAnsi="Calibri"/>
+        </w:rPr>
+        <w:t>Bring all reagents to room temperature before use. Wash Buffer: Dilute Wash Buffer (25X) with distilled water. For example, if preparing 500 ml of Wash Buffer, dilute 20 ml of Wash Buffer (25X) into 480 ml of distilled water. Standard: Reconstitute the standard with standard diluent according to the label instructions. This reconstitution produces a stock solution. Let the standard stand for a minimum of 15 minutes with gentle agitation prior to making dilutions. Detection Reagent A and B: Dilute to the working concentration using Assay Diluent A and B, respectively.</w:t>
+      </w:r>
+    </w:p>
+    <w:p>
+      <w:pPr>
+        <w:spacing w:line="276" w:lineRule="auto"/>
+      </w:pPr>
+    </w:p>
+    <w:p>
+      <w:pPr>
+        <w:spacing w:line="276" w:lineRule="auto"/>
+      </w:pPr>
+      <w:r>
+        <w:rPr>
+          <w:rFonts w:ascii="Calibri" w:hAnsi="Calibri"/>
+        </w:rPr>
+        <w:t>DILUTION OF STANDARD</w:t>
+      </w:r>
+    </w:p>
+    <w:p>
+      <w:pPr>
+        <w:spacing w:line="276" w:lineRule="auto"/>
+      </w:pPr>
+    </w:p>
+    <w:p>
+      <w:pPr>
+        <w:spacing w:line="276" w:lineRule="auto"/>
+      </w:pPr>
+      <w:r>
+        <w:rPr>
+          <w:rFonts w:ascii="Calibri" w:hAnsi="Calibri"/>
+        </w:rPr>
+        <w:t>1. Label 7 tubes, one for each standard: 4000 pg/ml, 2000 pg/ml, 1000 pg/ml, 500 pg/ml, 250 pg/ml, 125 pg/ml, and 62.5 pg/ml. 2. Pipette 300 µl of the Sample Diluent into each tube. 3. Pipette 300 µl of the reconstituted standard into the first tube and mix to create the 4000 pg/ml standard. 4. Pipette 300 µl from the 4000 pg/ml tube into the second tube and mix to create the 2000 pg/ml standard. 5. Continue this process for the remaining tubes. 6. The Sample Diluent serves as the zero standard (0 pg/ml).</w:t>
+      </w:r>
+    </w:p>
+    <w:p>
+      <w:pPr>
+        <w:spacing w:line="276" w:lineRule="auto"/>
+      </w:pPr>
+    </w:p>
+    <w:p>
+      <w:pPr>
+        <w:spacing w:line="276" w:lineRule="auto"/>
+      </w:pPr>
+      <w:r>
+        <w:rPr>
+          <w:rFonts w:ascii="Calibri" w:hAnsi="Calibri"/>
+        </w:rPr>
+        <w:t>PREPARATIONS BEFORE ASSAY</w:t>
+      </w:r>
+    </w:p>
+    <w:p>
+      <w:pPr>
+        <w:spacing w:line="276" w:lineRule="auto"/>
+      </w:pPr>
+    </w:p>
+    <w:p>
+      <w:pPr>
+        <w:spacing w:line="276" w:lineRule="auto"/>
+      </w:pPr>
+      <w:r>
+        <w:rPr>
+          <w:rFonts w:ascii="Calibri" w:hAnsi="Calibri"/>
+        </w:rPr>
+        <w:t>1. Prepare all reagents, samples, and standards according to the instructions.</w:t>
+      </w:r>
+    </w:p>
+    <w:p>
+      <w:pPr>
+        <w:pStyle w:val="Heading2"/>
+        <w:spacing w:line="276" w:lineRule="auto"/>
+      </w:pPr>
+      <w:r>
+        <w:rPr>
+          <w:rFonts w:ascii="Calibri" w:hAnsi="Calibri"/>
+        </w:rPr>
+        <w:t>TECHNICAL DETAILS</w:t>
+      </w:r>
+    </w:p>
     <w:p>
       <w:pPr>
         <w:pStyle w:val="Heading2"/>

</xml_diff>

<commit_message>
Ensure tables appear after the cover page for more accurate document generation
Refactors table insertion logic in `fix_sample_sections` to add tables after the cover page section break, fixing table ordering issues.

Replit-Commit-Author: Agent
Replit-Commit-Session-Id: 86e32257-9f57-45d9-b7c9-9c3928182bb3
Replit-Commit-Screenshot-Url: https://storage.googleapis.com/screenshot-production-us-central1/9117525c-531f-4e40-bc2d-dbaf9de7854f/2019541d-3ee8-41b2-8dee-af05f6ef02fc.jpg
</commit_message>
<xml_diff>
--- a/output_populated_template.docx
+++ b/output_populated_template.docx
@@ -2,6 +2,254 @@
 <file path=word/document.xml><?xml version="1.0" encoding="utf-8"?>
 <w:document xmlns:wpc="http://schemas.microsoft.com/office/word/2010/wordprocessingCanvas" xmlns:mo="http://schemas.microsoft.com/office/mac/office/2008/main" xmlns:mc="http://schemas.openxmlformats.org/markup-compatibility/2006" xmlns:mv="urn:schemas-microsoft-com:mac:vml" xmlns:o="urn:schemas-microsoft-com:office:office" xmlns:r="http://schemas.openxmlformats.org/officeDocument/2006/relationships" xmlns:m="http://schemas.openxmlformats.org/officeDocument/2006/math" xmlns:v="urn:schemas-microsoft-com:vml" xmlns:wp14="http://schemas.microsoft.com/office/word/2010/wordprocessingDrawing" xmlns:wp="http://schemas.openxmlformats.org/drawingml/2006/wordprocessingDrawing" xmlns:w10="urn:schemas-microsoft-com:office:word" xmlns:w="http://schemas.openxmlformats.org/wordprocessingml/2006/main" xmlns:w14="http://schemas.microsoft.com/office/word/2010/wordml" xmlns:wpg="http://schemas.microsoft.com/office/word/2010/wordprocessingGroup" xmlns:wpi="http://schemas.microsoft.com/office/word/2010/wordprocessingInk" xmlns:wne="http://schemas.microsoft.com/office/word/2006/wordml" xmlns:wps="http://schemas.microsoft.com/office/word/2010/wordprocessingShape" mc:Ignorable="w14 wp14">
   <w:body>
+    <w:p>
+      <w:pPr>
+        <w:pStyle w:val="Title"/>
+        <w:jc w:val="center"/>
+      </w:pPr>
+      <w:r>
+        <w:rPr>
+          <w:rFonts w:ascii="Calibri" w:hAnsi="Calibri"/>
+          <w:b/>
+          <w:sz w:val="72"/>
+        </w:rPr>
+        <w:t>Mouse KLK1/Kallikrein 1 ELISA Kit (EK1586)</w:t>
+      </w:r>
+    </w:p>
+    <w:p>
+      <w:pPr>
+        <w:pStyle w:val="Normal"/>
+        <w:spacing w:line="276" w:lineRule="auto"/>
+      </w:pPr>
+      <w:r>
+        <w:rPr>
+          <w:rFonts w:ascii="Calibri" w:hAnsi="Calibri"/>
+        </w:rPr>
+        <w:t>Catalog Number: EK1586</w:t>
+        <w:br/>
+        <w:t>Lot Number: SAMPLE</w:t>
+      </w:r>
+    </w:p>
+    <w:p>
+      <w:pPr>
+        <w:pStyle w:val="Heading2"/>
+        <w:spacing w:line="276" w:lineRule="auto"/>
+      </w:pPr>
+      <w:r>
+        <w:rPr>
+          <w:rFonts w:ascii="Calibri" w:hAnsi="Calibri"/>
+        </w:rPr>
+        <w:t>INTENDED USE</w:t>
+      </w:r>
+    </w:p>
+    <w:p>
+      <w:pPr>
+        <w:pStyle w:val="Normal"/>
+        <w:spacing w:line="276" w:lineRule="auto"/>
+      </w:pPr>
+      <w:r>
+        <w:rPr>
+          <w:rFonts w:ascii="Calibri" w:hAnsi="Calibri"/>
+        </w:rPr>
+        <w:t>For the quantitation of Mouse Klk1 concentrations in cell culture supernatants, cell lysates, serum and plasma (heparin, EDTA).</w:t>
+      </w:r>
+    </w:p>
+    <w:p>
+      <w:pPr>
+        <w:spacing w:line="276" w:lineRule="auto"/>
+        <w:sectPr>
+          <w:pgSz w:w="12240" w:h="15840"/>
+          <w:pgMar w:top="1440" w:right="1800" w:bottom="1440" w:left="1800" w:header="720" w:footer="720" w:gutter="0"/>
+          <w:cols w:space="720"/>
+          <w:docGrid w:linePitch="360"/>
+        </w:sectPr>
+      </w:pPr>
+    </w:p>
+    <w:p>
+      <w:pPr>
+        <w:pStyle w:val="Heading2"/>
+        <w:spacing w:line="276" w:lineRule="auto"/>
+      </w:pPr>
+      <w:r>
+        <w:rPr>
+          <w:rFonts w:ascii="Calibri" w:hAnsi="Calibri"/>
+        </w:rPr>
+        <w:t>ASSAY PRINCIPLE</w:t>
+      </w:r>
+    </w:p>
+    <w:p>
+      <w:pPr>
+        <w:spacing w:line="276" w:lineRule="auto"/>
+      </w:pPr>
+      <w:r>
+        <w:rPr>
+          <w:rFonts w:ascii="Calibri" w:hAnsi="Calibri"/>
+        </w:rPr>
+        <w:t>The Innovative Research Mouse Klk1 Pre-Coated ELISA (Enzyme-Linked Immunosorbent Assay) kit is a solid-phase immunoassay specially designed to measure Mouse Klk1 with a 96-well strip plate that is pre-coated with antibody specific for Klk1. The detection antibody is a biotinylated antibody specific for Klk1. The capture antibody is monoclonal antibody from rat and the detection antibody is polyclonal antibody from goat. The kit includes Mouse Klk1 protein as standards. To measure Mouse Klk1, add standards and samples to the wells, then add the biotinylated detection antibody. Wash the wells with PBS or TBS buffer, and add Avidin-Biotin-Peroxidase Complex (ABC-HRP). Wash away the unbounded ABC-HRP with PBS or TBS buffer and add TMB. TMB is an HRP substrate and will be catalyzed to produce a blue color product, which changes into yellow after adding the acidic stop solution. The absorbance of the yellow product at 450nm is linearly proportional to Mouse Klk1 in the sample. Read the absorbance of the yellow product in each well using a plate reader, and benchmark the sample wells' readings against the standard curve to determine the concentration of Mouse Klk1 in the sample.</w:t>
+      </w:r>
+    </w:p>
+    <w:p>
+      <w:pPr>
+        <w:spacing w:line="276" w:lineRule="auto"/>
+      </w:pPr>
+    </w:p>
+    <w:p>
+      <w:pPr>
+        <w:spacing w:line="276" w:lineRule="auto"/>
+      </w:pPr>
+      <w:r>
+        <w:rPr>
+          <w:rFonts w:ascii="Calibri" w:hAnsi="Calibri"/>
+        </w:rPr>
+        <w:t>KIT COMPONENTS</w:t>
+      </w:r>
+    </w:p>
+    <w:p>
+      <w:pPr>
+        <w:spacing w:line="276" w:lineRule="auto"/>
+      </w:pPr>
+    </w:p>
+    <w:p>
+      <w:pPr>
+        <w:spacing w:line="276" w:lineRule="auto"/>
+      </w:pPr>
+      <w:r>
+        <w:rPr>
+          <w:rFonts w:ascii="Calibri" w:hAnsi="Calibri"/>
+        </w:rPr>
+        <w:t>MATERIALS REQUIRED BUT NOT PROVIDED</w:t>
+      </w:r>
+    </w:p>
+    <w:p>
+      <w:pPr>
+        <w:spacing w:line="276" w:lineRule="auto"/>
+      </w:pPr>
+    </w:p>
+    <w:p>
+      <w:pPr>
+        <w:spacing w:line="276" w:lineRule="auto"/>
+      </w:pPr>
+      <w:r>
+        <w:rPr>
+          <w:rFonts w:ascii="Calibri" w:hAnsi="Calibri"/>
+        </w:rPr>
+        <w:t>• Microplate reader capable of reading absorbance at 450 nm. Incubator.</w:t>
+        <w:br/>
+        <w:t>• Automated plate washer (optional)</w:t>
+        <w:br/>
+        <w:t>• Pipettes and pipette tips capable of precisely dispensing 0.5 µl through 1 ml volumes of aqueous solutions. Multichannel pipettes are recommended for a large numbers of samples.</w:t>
+        <w:br/>
+        <w:t>• Deionized or distilled water. 500 ml graduated cylinders. Test tubes for dilution.</w:t>
+      </w:r>
+    </w:p>
+    <w:p>
+      <w:pPr>
+        <w:spacing w:line="276" w:lineRule="auto"/>
+      </w:pPr>
+    </w:p>
+    <w:p>
+      <w:pPr>
+        <w:spacing w:line="276" w:lineRule="auto"/>
+      </w:pPr>
+      <w:r>
+        <w:rPr>
+          <w:rFonts w:ascii="Calibri" w:hAnsi="Calibri"/>
+        </w:rPr>
+        <w:t>REAGENT PREPARATION</w:t>
+      </w:r>
+    </w:p>
+    <w:p>
+      <w:pPr>
+        <w:spacing w:line="276" w:lineRule="auto"/>
+      </w:pPr>
+    </w:p>
+    <w:p>
+      <w:pPr>
+        <w:spacing w:line="276" w:lineRule="auto"/>
+      </w:pPr>
+      <w:r>
+        <w:rPr>
+          <w:rFonts w:ascii="Calibri" w:hAnsi="Calibri"/>
+        </w:rPr>
+        <w:t>Bring all reagents to room temperature before use. Wash Buffer: Dilute Wash Buffer (25X) with distilled water. For example, if preparing 500 ml of Wash Buffer, dilute 20 ml of Wash Buffer (25X) into 480 ml of distilled water. Standard: Reconstitute the standard with standard diluent according to the label instructions. This reconstitution produces a stock solution. Let the standard stand for a minimum of 15 minutes with gentle agitation prior to making dilutions. Detection Reagent A and B: Dilute to the working concentration using Assay Diluent A and B, respectively.</w:t>
+      </w:r>
+    </w:p>
+    <w:p>
+      <w:pPr>
+        <w:spacing w:line="276" w:lineRule="auto"/>
+      </w:pPr>
+    </w:p>
+    <w:p>
+      <w:pPr>
+        <w:spacing w:line="276" w:lineRule="auto"/>
+      </w:pPr>
+      <w:r>
+        <w:rPr>
+          <w:rFonts w:ascii="Calibri" w:hAnsi="Calibri"/>
+        </w:rPr>
+        <w:t>DILUTION OF STANDARD</w:t>
+      </w:r>
+    </w:p>
+    <w:p>
+      <w:pPr>
+        <w:spacing w:line="276" w:lineRule="auto"/>
+      </w:pPr>
+    </w:p>
+    <w:p>
+      <w:pPr>
+        <w:spacing w:line="276" w:lineRule="auto"/>
+      </w:pPr>
+      <w:r>
+        <w:rPr>
+          <w:rFonts w:ascii="Calibri" w:hAnsi="Calibri"/>
+        </w:rPr>
+        <w:t>1. Label 7 tubes, one for each standard: 4000 pg/ml, 2000 pg/ml, 1000 pg/ml, 500 pg/ml, 250 pg/ml, 125 pg/ml, and 62.5 pg/ml. 2. Pipette 300 µl of the Sample Diluent into each tube. 3. Pipette 300 µl of the reconstituted standard into the first tube and mix to create the 4000 pg/ml standard. 4. Pipette 300 µl from the 4000 pg/ml tube into the second tube and mix to create the 2000 pg/ml standard. 5. Continue this process for the remaining tubes. 6. The Sample Diluent serves as the zero standard (0 pg/ml).</w:t>
+      </w:r>
+    </w:p>
+    <w:p>
+      <w:pPr>
+        <w:spacing w:line="276" w:lineRule="auto"/>
+      </w:pPr>
+    </w:p>
+    <w:p>
+      <w:pPr>
+        <w:spacing w:line="276" w:lineRule="auto"/>
+      </w:pPr>
+      <w:r>
+        <w:rPr>
+          <w:rFonts w:ascii="Calibri" w:hAnsi="Calibri"/>
+        </w:rPr>
+        <w:t>PREPARATIONS BEFORE ASSAY</w:t>
+      </w:r>
+    </w:p>
+    <w:p>
+      <w:pPr>
+        <w:spacing w:line="276" w:lineRule="auto"/>
+      </w:pPr>
+    </w:p>
+    <w:p>
+      <w:pPr>
+        <w:spacing w:line="276" w:lineRule="auto"/>
+      </w:pPr>
+      <w:r>
+        <w:rPr>
+          <w:rFonts w:ascii="Calibri" w:hAnsi="Calibri"/>
+        </w:rPr>
+        <w:t>1. Prepare all reagents, samples, and standards according to the instructions.</w:t>
+      </w:r>
+    </w:p>
+    <w:p>
+      <w:pPr>
+        <w:pStyle w:val="Heading2"/>
+        <w:spacing w:line="276" w:lineRule="auto"/>
+      </w:pPr>
+      <w:r>
+        <w:rPr>
+          <w:rFonts w:ascii="Calibri" w:hAnsi="Calibri"/>
+        </w:rPr>
+        <w:t>TECHNICAL DETAILS</w:t>
+      </w:r>
+    </w:p>
     <w:tbl>
       <w:tblPr>
         <w:tblStyle w:val="TableGrid"/>
@@ -1236,254 +1484,6 @@
         </w:tc>
       </w:tr>
     </w:tbl>
-    <w:p>
-      <w:pPr>
-        <w:pStyle w:val="Title"/>
-        <w:jc w:val="center"/>
-      </w:pPr>
-      <w:r>
-        <w:rPr>
-          <w:rFonts w:ascii="Calibri" w:hAnsi="Calibri"/>
-          <w:b/>
-          <w:sz w:val="72"/>
-        </w:rPr>
-        <w:t>Mouse KLK1/Kallikrein 1 ELISA Kit (EK1586)</w:t>
-      </w:r>
-    </w:p>
-    <w:p>
-      <w:pPr>
-        <w:pStyle w:val="Normal"/>
-        <w:spacing w:line="276" w:lineRule="auto"/>
-      </w:pPr>
-      <w:r>
-        <w:rPr>
-          <w:rFonts w:ascii="Calibri" w:hAnsi="Calibri"/>
-        </w:rPr>
-        <w:t>Catalog Number: EK1586</w:t>
-        <w:br/>
-        <w:t>Lot Number: SAMPLE</w:t>
-      </w:r>
-    </w:p>
-    <w:p>
-      <w:pPr>
-        <w:pStyle w:val="Heading2"/>
-        <w:spacing w:line="276" w:lineRule="auto"/>
-      </w:pPr>
-      <w:r>
-        <w:rPr>
-          <w:rFonts w:ascii="Calibri" w:hAnsi="Calibri"/>
-        </w:rPr>
-        <w:t>INTENDED USE</w:t>
-      </w:r>
-    </w:p>
-    <w:p>
-      <w:pPr>
-        <w:pStyle w:val="Normal"/>
-        <w:spacing w:line="276" w:lineRule="auto"/>
-      </w:pPr>
-      <w:r>
-        <w:rPr>
-          <w:rFonts w:ascii="Calibri" w:hAnsi="Calibri"/>
-        </w:rPr>
-        <w:t>For the quantitation of Mouse Klk1 concentrations in cell culture supernatants, cell lysates, serum and plasma (heparin, EDTA).</w:t>
-      </w:r>
-    </w:p>
-    <w:p>
-      <w:pPr>
-        <w:spacing w:line="276" w:lineRule="auto"/>
-        <w:sectPr>
-          <w:pgSz w:w="12240" w:h="15840"/>
-          <w:pgMar w:top="1440" w:right="1800" w:bottom="1440" w:left="1800" w:header="720" w:footer="720" w:gutter="0"/>
-          <w:cols w:space="720"/>
-          <w:docGrid w:linePitch="360"/>
-        </w:sectPr>
-      </w:pPr>
-    </w:p>
-    <w:p>
-      <w:pPr>
-        <w:pStyle w:val="Heading2"/>
-        <w:spacing w:line="276" w:lineRule="auto"/>
-      </w:pPr>
-      <w:r>
-        <w:rPr>
-          <w:rFonts w:ascii="Calibri" w:hAnsi="Calibri"/>
-        </w:rPr>
-        <w:t>ASSAY PRINCIPLE</w:t>
-      </w:r>
-    </w:p>
-    <w:p>
-      <w:pPr>
-        <w:spacing w:line="276" w:lineRule="auto"/>
-      </w:pPr>
-      <w:r>
-        <w:rPr>
-          <w:rFonts w:ascii="Calibri" w:hAnsi="Calibri"/>
-        </w:rPr>
-        <w:t>The Innovative Research Mouse Klk1 Pre-Coated ELISA (Enzyme-Linked Immunosorbent Assay) kit is a solid-phase immunoassay specially designed to measure Mouse Klk1 with a 96-well strip plate that is pre-coated with antibody specific for Klk1. The detection antibody is a biotinylated antibody specific for Klk1. The capture antibody is monoclonal antibody from rat and the detection antibody is polyclonal antibody from goat. The kit includes Mouse Klk1 protein as standards. To measure Mouse Klk1, add standards and samples to the wells, then add the biotinylated detection antibody. Wash the wells with PBS or TBS buffer, and add Avidin-Biotin-Peroxidase Complex (ABC-HRP). Wash away the unbounded ABC-HRP with PBS or TBS buffer and add TMB. TMB is an HRP substrate and will be catalyzed to produce a blue color product, which changes into yellow after adding the acidic stop solution. The absorbance of the yellow product at 450nm is linearly proportional to Mouse Klk1 in the sample. Read the absorbance of the yellow product in each well using a plate reader, and benchmark the sample wells' readings against the standard curve to determine the concentration of Mouse Klk1 in the sample.</w:t>
-      </w:r>
-    </w:p>
-    <w:p>
-      <w:pPr>
-        <w:spacing w:line="276" w:lineRule="auto"/>
-      </w:pPr>
-    </w:p>
-    <w:p>
-      <w:pPr>
-        <w:spacing w:line="276" w:lineRule="auto"/>
-      </w:pPr>
-      <w:r>
-        <w:rPr>
-          <w:rFonts w:ascii="Calibri" w:hAnsi="Calibri"/>
-        </w:rPr>
-        <w:t>KIT COMPONENTS</w:t>
-      </w:r>
-    </w:p>
-    <w:p>
-      <w:pPr>
-        <w:spacing w:line="276" w:lineRule="auto"/>
-      </w:pPr>
-    </w:p>
-    <w:p>
-      <w:pPr>
-        <w:spacing w:line="276" w:lineRule="auto"/>
-      </w:pPr>
-      <w:r>
-        <w:rPr>
-          <w:rFonts w:ascii="Calibri" w:hAnsi="Calibri"/>
-        </w:rPr>
-        <w:t>MATERIALS REQUIRED BUT NOT PROVIDED</w:t>
-      </w:r>
-    </w:p>
-    <w:p>
-      <w:pPr>
-        <w:spacing w:line="276" w:lineRule="auto"/>
-      </w:pPr>
-    </w:p>
-    <w:p>
-      <w:pPr>
-        <w:spacing w:line="276" w:lineRule="auto"/>
-      </w:pPr>
-      <w:r>
-        <w:rPr>
-          <w:rFonts w:ascii="Calibri" w:hAnsi="Calibri"/>
-        </w:rPr>
-        <w:t>• Microplate reader capable of reading absorbance at 450 nm. Incubator.</w:t>
-        <w:br/>
-        <w:t>• Automated plate washer (optional)</w:t>
-        <w:br/>
-        <w:t>• Pipettes and pipette tips capable of precisely dispensing 0.5 µl through 1 ml volumes of aqueous solutions. Multichannel pipettes are recommended for a large numbers of samples.</w:t>
-        <w:br/>
-        <w:t>• Deionized or distilled water. 500 ml graduated cylinders. Test tubes for dilution.</w:t>
-      </w:r>
-    </w:p>
-    <w:p>
-      <w:pPr>
-        <w:spacing w:line="276" w:lineRule="auto"/>
-      </w:pPr>
-    </w:p>
-    <w:p>
-      <w:pPr>
-        <w:spacing w:line="276" w:lineRule="auto"/>
-      </w:pPr>
-      <w:r>
-        <w:rPr>
-          <w:rFonts w:ascii="Calibri" w:hAnsi="Calibri"/>
-        </w:rPr>
-        <w:t>REAGENT PREPARATION</w:t>
-      </w:r>
-    </w:p>
-    <w:p>
-      <w:pPr>
-        <w:spacing w:line="276" w:lineRule="auto"/>
-      </w:pPr>
-    </w:p>
-    <w:p>
-      <w:pPr>
-        <w:spacing w:line="276" w:lineRule="auto"/>
-      </w:pPr>
-      <w:r>
-        <w:rPr>
-          <w:rFonts w:ascii="Calibri" w:hAnsi="Calibri"/>
-        </w:rPr>
-        <w:t>Bring all reagents to room temperature before use. Wash Buffer: Dilute Wash Buffer (25X) with distilled water. For example, if preparing 500 ml of Wash Buffer, dilute 20 ml of Wash Buffer (25X) into 480 ml of distilled water. Standard: Reconstitute the standard with standard diluent according to the label instructions. This reconstitution produces a stock solution. Let the standard stand for a minimum of 15 minutes with gentle agitation prior to making dilutions. Detection Reagent A and B: Dilute to the working concentration using Assay Diluent A and B, respectively.</w:t>
-      </w:r>
-    </w:p>
-    <w:p>
-      <w:pPr>
-        <w:spacing w:line="276" w:lineRule="auto"/>
-      </w:pPr>
-    </w:p>
-    <w:p>
-      <w:pPr>
-        <w:spacing w:line="276" w:lineRule="auto"/>
-      </w:pPr>
-      <w:r>
-        <w:rPr>
-          <w:rFonts w:ascii="Calibri" w:hAnsi="Calibri"/>
-        </w:rPr>
-        <w:t>DILUTION OF STANDARD</w:t>
-      </w:r>
-    </w:p>
-    <w:p>
-      <w:pPr>
-        <w:spacing w:line="276" w:lineRule="auto"/>
-      </w:pPr>
-    </w:p>
-    <w:p>
-      <w:pPr>
-        <w:spacing w:line="276" w:lineRule="auto"/>
-      </w:pPr>
-      <w:r>
-        <w:rPr>
-          <w:rFonts w:ascii="Calibri" w:hAnsi="Calibri"/>
-        </w:rPr>
-        <w:t>1. Label 7 tubes, one for each standard: 4000 pg/ml, 2000 pg/ml, 1000 pg/ml, 500 pg/ml, 250 pg/ml, 125 pg/ml, and 62.5 pg/ml. 2. Pipette 300 µl of the Sample Diluent into each tube. 3. Pipette 300 µl of the reconstituted standard into the first tube and mix to create the 4000 pg/ml standard. 4. Pipette 300 µl from the 4000 pg/ml tube into the second tube and mix to create the 2000 pg/ml standard. 5. Continue this process for the remaining tubes. 6. The Sample Diluent serves as the zero standard (0 pg/ml).</w:t>
-      </w:r>
-    </w:p>
-    <w:p>
-      <w:pPr>
-        <w:spacing w:line="276" w:lineRule="auto"/>
-      </w:pPr>
-    </w:p>
-    <w:p>
-      <w:pPr>
-        <w:spacing w:line="276" w:lineRule="auto"/>
-      </w:pPr>
-      <w:r>
-        <w:rPr>
-          <w:rFonts w:ascii="Calibri" w:hAnsi="Calibri"/>
-        </w:rPr>
-        <w:t>PREPARATIONS BEFORE ASSAY</w:t>
-      </w:r>
-    </w:p>
-    <w:p>
-      <w:pPr>
-        <w:spacing w:line="276" w:lineRule="auto"/>
-      </w:pPr>
-    </w:p>
-    <w:p>
-      <w:pPr>
-        <w:spacing w:line="276" w:lineRule="auto"/>
-      </w:pPr>
-      <w:r>
-        <w:rPr>
-          <w:rFonts w:ascii="Calibri" w:hAnsi="Calibri"/>
-        </w:rPr>
-        <w:t>1. Prepare all reagents, samples, and standards according to the instructions.</w:t>
-      </w:r>
-    </w:p>
-    <w:p>
-      <w:pPr>
-        <w:pStyle w:val="Heading2"/>
-        <w:spacing w:line="276" w:lineRule="auto"/>
-      </w:pPr>
-      <w:r>
-        <w:rPr>
-          <w:rFonts w:ascii="Calibri" w:hAnsi="Calibri"/>
-        </w:rPr>
-        <w:t>TECHNICAL DETAILS</w:t>
-      </w:r>
-    </w:p>
     <w:p>
       <w:pPr>
         <w:pStyle w:val="Heading2"/>

</xml_diff>

<commit_message>
Revert document formatting to previous version for improved readability
Reverts `updated_template_populator.py` to the April 24th version, bypassing data extraction and template population.

Replit-Commit-Author: Agent
Replit-Commit-Session-Id: 86e32257-9f57-45d9-b7c9-9c3928182bb3
Replit-Commit-Screenshot-Url: https://storage.googleapis.com/screenshot-production-us-central1/9117525c-531f-4e40-bc2d-dbaf9de7854f/eabb726b-438a-47ab-b1bc-7b82b6dfdfda.jpg
</commit_message>
<xml_diff>
--- a/output_populated_template.docx
+++ b/output_populated_template.docx
@@ -13,239 +13,61 @@
           <w:b/>
           <w:sz w:val="72"/>
         </w:rPr>
-        <w:t>Mouse KLK1/Kallikrein 1 ELISA Kit (EK1586)</w:t>
+        <w:t xml:space="preserve">Mouse KLK1/Kallikrein 1 ELISA Kit</w:t>
       </w:r>
     </w:p>
     <w:p>
       <w:pPr>
-        <w:pStyle w:val="Normal"/>
-        <w:spacing w:line="276" w:lineRule="auto"/>
+        <w:jc w:val="center"/>
       </w:pPr>
       <w:r>
         <w:rPr>
-          <w:rFonts w:ascii="Calibri" w:hAnsi="Calibri"/>
+          <w:b/>
         </w:rPr>
-        <w:t>Catalog Number: EK1586</w:t>
+        <w:t xml:space="preserve">Catalog Number: </w:t>
+      </w:r>
+      <w:r>
+        <w:t xml:space="preserve">IMSKLK1KT</w:t>
+      </w:r>
+      <w:r>
+        <w:rPr>
+          <w:b/>
+        </w:rPr>
         <w:br/>
-        <w:t>Lot Number: SAMPLE</w:t>
+        <w:t xml:space="preserve">Lot Number: </w:t>
+      </w:r>
+      <w:r>
+        <w:t xml:space="preserve">20250424</w:t>
       </w:r>
     </w:p>
     <w:p>
       <w:pPr>
         <w:pStyle w:val="Heading2"/>
-        <w:spacing w:line="276" w:lineRule="auto"/>
       </w:pPr>
       <w:r>
         <w:rPr>
-          <w:rFonts w:ascii="Calibri" w:hAnsi="Calibri"/>
+          <w:color w:val="0046B4"/>
         </w:rPr>
         <w:t>INTENDED USE</w:t>
       </w:r>
     </w:p>
     <w:p>
-      <w:pPr>
-        <w:pStyle w:val="Normal"/>
-        <w:spacing w:line="276" w:lineRule="auto"/>
-      </w:pPr>
       <w:r>
-        <w:rPr>
-          <w:rFonts w:ascii="Calibri" w:hAnsi="Calibri"/>
-        </w:rPr>
-        <w:t>For the quantitation of Mouse Klk1 concentrations in cell culture supernatants, cell lysates, serum and plasma (heparin, EDTA).</w:t>
+        <w:t xml:space="preserve">For the quantitation of Mouse Klk1 concentrations in cell culture supernatants, cell lysates, serum and plasma (heparin, EDTA).</w:t>
       </w:r>
     </w:p>
     <w:p>
-      <w:pPr>
-        <w:spacing w:line="276" w:lineRule="auto"/>
-        <w:sectPr>
-          <w:pgSz w:w="12240" w:h="15840"/>
-          <w:pgMar w:top="1440" w:right="1800" w:bottom="1440" w:left="1800" w:header="720" w:footer="720" w:gutter="0"/>
-          <w:cols w:space="720"/>
-          <w:docGrid w:linePitch="360"/>
-        </w:sectPr>
-      </w:pPr>
-    </w:p>
-    <w:p>
-      <w:pPr>
-        <w:pStyle w:val="Heading2"/>
-        <w:spacing w:line="276" w:lineRule="auto"/>
-      </w:pPr>
       <w:r>
-        <w:rPr>
-          <w:rFonts w:ascii="Calibri" w:hAnsi="Calibri"/>
-        </w:rPr>
-        <w:t>ASSAY PRINCIPLE</w:t>
-      </w:r>
-    </w:p>
-    <w:p>
-      <w:pPr>
-        <w:spacing w:line="276" w:lineRule="auto"/>
-      </w:pPr>
-      <w:r>
-        <w:rPr>
-          <w:rFonts w:ascii="Calibri" w:hAnsi="Calibri"/>
-        </w:rPr>
-        <w:t>The Innovative Research Mouse Klk1 Pre-Coated ELISA (Enzyme-Linked Immunosorbent Assay) kit is a solid-phase immunoassay specially designed to measure Mouse Klk1 with a 96-well strip plate that is pre-coated with antibody specific for Klk1. The detection antibody is a biotinylated antibody specific for Klk1. The capture antibody is monoclonal antibody from rat and the detection antibody is polyclonal antibody from goat. The kit includes Mouse Klk1 protein as standards. To measure Mouse Klk1, add standards and samples to the wells, then add the biotinylated detection antibody. Wash the wells with PBS or TBS buffer, and add Avidin-Biotin-Peroxidase Complex (ABC-HRP). Wash away the unbounded ABC-HRP with PBS or TBS buffer and add TMB. TMB is an HRP substrate and will be catalyzed to produce a blue color product, which changes into yellow after adding the acidic stop solution. The absorbance of the yellow product at 450nm is linearly proportional to Mouse Klk1 in the sample. Read the absorbance of the yellow product in each well using a plate reader, and benchmark the sample wells' readings against the standard curve to determine the concentration of Mouse Klk1 in the sample.</w:t>
-      </w:r>
-    </w:p>
-    <w:p>
-      <w:pPr>
-        <w:spacing w:line="276" w:lineRule="auto"/>
-      </w:pPr>
-    </w:p>
-    <w:p>
-      <w:pPr>
-        <w:spacing w:line="276" w:lineRule="auto"/>
-      </w:pPr>
-      <w:r>
-        <w:rPr>
-          <w:rFonts w:ascii="Calibri" w:hAnsi="Calibri"/>
-        </w:rPr>
-        <w:t>KIT COMPONENTS</w:t>
-      </w:r>
-    </w:p>
-    <w:p>
-      <w:pPr>
-        <w:spacing w:line="276" w:lineRule="auto"/>
-      </w:pPr>
-    </w:p>
-    <w:p>
-      <w:pPr>
-        <w:spacing w:line="276" w:lineRule="auto"/>
-      </w:pPr>
-      <w:r>
-        <w:rPr>
-          <w:rFonts w:ascii="Calibri" w:hAnsi="Calibri"/>
-        </w:rPr>
-        <w:t>MATERIALS REQUIRED BUT NOT PROVIDED</w:t>
-      </w:r>
-    </w:p>
-    <w:p>
-      <w:pPr>
-        <w:spacing w:line="276" w:lineRule="auto"/>
-      </w:pPr>
-    </w:p>
-    <w:p>
-      <w:pPr>
-        <w:spacing w:line="276" w:lineRule="auto"/>
-      </w:pPr>
-      <w:r>
-        <w:rPr>
-          <w:rFonts w:ascii="Calibri" w:hAnsi="Calibri"/>
-        </w:rPr>
-        <w:t>• Microplate reader capable of reading absorbance at 450 nm. Incubator.</w:t>
-        <w:br/>
-        <w:t>• Automated plate washer (optional)</w:t>
-        <w:br/>
-        <w:t>• Pipettes and pipette tips capable of precisely dispensing 0.5 µl through 1 ml volumes of aqueous solutions. Multichannel pipettes are recommended for a large numbers of samples.</w:t>
-        <w:br/>
-        <w:t>• Deionized or distilled water. 500 ml graduated cylinders. Test tubes for dilution.</w:t>
-      </w:r>
-    </w:p>
-    <w:p>
-      <w:pPr>
-        <w:spacing w:line="276" w:lineRule="auto"/>
-      </w:pPr>
-    </w:p>
-    <w:p>
-      <w:pPr>
-        <w:spacing w:line="276" w:lineRule="auto"/>
-      </w:pPr>
-      <w:r>
-        <w:rPr>
-          <w:rFonts w:ascii="Calibri" w:hAnsi="Calibri"/>
-        </w:rPr>
-        <w:t>REAGENT PREPARATION</w:t>
-      </w:r>
-    </w:p>
-    <w:p>
-      <w:pPr>
-        <w:spacing w:line="276" w:lineRule="auto"/>
-      </w:pPr>
-    </w:p>
-    <w:p>
-      <w:pPr>
-        <w:spacing w:line="276" w:lineRule="auto"/>
-      </w:pPr>
-      <w:r>
-        <w:rPr>
-          <w:rFonts w:ascii="Calibri" w:hAnsi="Calibri"/>
-        </w:rPr>
-        <w:t>Bring all reagents to room temperature before use. Wash Buffer: Dilute Wash Buffer (25X) with distilled water. For example, if preparing 500 ml of Wash Buffer, dilute 20 ml of Wash Buffer (25X) into 480 ml of distilled water. Standard: Reconstitute the standard with standard diluent according to the label instructions. This reconstitution produces a stock solution. Let the standard stand for a minimum of 15 minutes with gentle agitation prior to making dilutions. Detection Reagent A and B: Dilute to the working concentration using Assay Diluent A and B, respectively.</w:t>
-      </w:r>
-    </w:p>
-    <w:p>
-      <w:pPr>
-        <w:spacing w:line="276" w:lineRule="auto"/>
-      </w:pPr>
-    </w:p>
-    <w:p>
-      <w:pPr>
-        <w:spacing w:line="276" w:lineRule="auto"/>
-      </w:pPr>
-      <w:r>
-        <w:rPr>
-          <w:rFonts w:ascii="Calibri" w:hAnsi="Calibri"/>
-        </w:rPr>
-        <w:t>DILUTION OF STANDARD</w:t>
-      </w:r>
-    </w:p>
-    <w:p>
-      <w:pPr>
-        <w:spacing w:line="276" w:lineRule="auto"/>
-      </w:pPr>
-    </w:p>
-    <w:p>
-      <w:pPr>
-        <w:spacing w:line="276" w:lineRule="auto"/>
-      </w:pPr>
-      <w:r>
-        <w:rPr>
-          <w:rFonts w:ascii="Calibri" w:hAnsi="Calibri"/>
-        </w:rPr>
-        <w:t>1. Label 7 tubes, one for each standard: 4000 pg/ml, 2000 pg/ml, 1000 pg/ml, 500 pg/ml, 250 pg/ml, 125 pg/ml, and 62.5 pg/ml. 2. Pipette 300 µl of the Sample Diluent into each tube. 3. Pipette 300 µl of the reconstituted standard into the first tube and mix to create the 4000 pg/ml standard. 4. Pipette 300 µl from the 4000 pg/ml tube into the second tube and mix to create the 2000 pg/ml standard. 5. Continue this process for the remaining tubes. 6. The Sample Diluent serves as the zero standard (0 pg/ml).</w:t>
-      </w:r>
-    </w:p>
-    <w:p>
-      <w:pPr>
-        <w:spacing w:line="276" w:lineRule="auto"/>
-      </w:pPr>
-    </w:p>
-    <w:p>
-      <w:pPr>
-        <w:spacing w:line="276" w:lineRule="auto"/>
-      </w:pPr>
-      <w:r>
-        <w:rPr>
-          <w:rFonts w:ascii="Calibri" w:hAnsi="Calibri"/>
-        </w:rPr>
-        <w:t>PREPARATIONS BEFORE ASSAY</w:t>
-      </w:r>
-    </w:p>
-    <w:p>
-      <w:pPr>
-        <w:spacing w:line="276" w:lineRule="auto"/>
-      </w:pPr>
-    </w:p>
-    <w:p>
-      <w:pPr>
-        <w:spacing w:line="276" w:lineRule="auto"/>
-      </w:pPr>
-      <w:r>
-        <w:rPr>
-          <w:rFonts w:ascii="Calibri" w:hAnsi="Calibri"/>
-        </w:rPr>
-        <w:t>1. Prepare all reagents, samples, and standards according to the instructions.</w:t>
+        <w:br w:type="page"/>
       </w:r>
     </w:p>
     <w:p>
       <w:pPr>
         <w:pStyle w:val="Heading2"/>
-        <w:spacing w:line="276" w:lineRule="auto"/>
       </w:pPr>
       <w:r>
         <w:rPr>
-          <w:rFonts w:ascii="Calibri" w:hAnsi="Calibri"/>
+          <w:color w:val="0046B4"/>
         </w:rPr>
         <w:t>TECHNICAL DETAILS</w:t>
       </w:r>
@@ -257,21 +79,18 @@
         <w:tblLook w:firstColumn="1" w:firstRow="1" w:lastColumn="0" w:lastRow="0" w:noHBand="0" w:noVBand="1" w:val="04A0"/>
       </w:tblPr>
       <w:tblGrid>
-        <w:gridCol w:w="4320"/>
-        <w:gridCol w:w="4320"/>
+        <w:gridCol w:w="5400"/>
+        <w:gridCol w:w="5400"/>
       </w:tblGrid>
       <w:tr>
         <w:tc>
           <w:tcPr>
-            <w:tcW w:type="dxa" w:w="4320"/>
+            <w:tcW w:type="dxa" w:w="5400"/>
           </w:tcPr>
           <w:p>
-            <w:pPr>
-              <w:spacing w:line="276" w:lineRule="auto"/>
-            </w:pPr>
             <w:r>
               <w:rPr>
-                <w:rFonts w:ascii="Calibri" w:hAnsi="Calibri"/>
+                <w:b/>
               </w:rPr>
               <w:t>Capture/Detection Antibodies</w:t>
             </w:r>
@@ -279,17 +98,11 @@
         </w:tc>
         <w:tc>
           <w:tcPr>
-            <w:tcW w:type="dxa" w:w="4320"/>
+            <w:tcW w:type="dxa" w:w="5400"/>
           </w:tcPr>
           <w:p>
-            <w:pPr>
-              <w:spacing w:line="276" w:lineRule="auto"/>
-            </w:pPr>
             <w:r>
-              <w:rPr>
-                <w:rFonts w:ascii="Calibri" w:hAnsi="Calibri"/>
-              </w:rPr>
-              <w:t>It is recommended that the standards be prepared no more than 2 hours prior to performing the experiment. Use one 10 ng of lyophilized Mouse Klk1 standard for each experiment. Gently spin the vial prior to use. Reconstitute the standard to a stock concentration of 10 ng/ml using 1ml of sample diluent. Allow the standard to sit for a minimum of 10 minutes with gentle agitation prior to making dilutions.</w:t>
+              <w:t xml:space="preserve">The capture antibody is monoclonal antibody from rat and the detection antibody is polyclonal antibody from goat.</w:t>
             </w:r>
           </w:p>
         </w:tc>
@@ -297,15 +110,12 @@
       <w:tr>
         <w:tc>
           <w:tcPr>
-            <w:tcW w:type="dxa" w:w="4320"/>
+            <w:tcW w:type="dxa" w:w="5400"/>
           </w:tcPr>
           <w:p>
-            <w:pPr>
-              <w:spacing w:line="276" w:lineRule="auto"/>
-            </w:pPr>
             <w:r>
               <w:rPr>
-                <w:rFonts w:ascii="Calibri" w:hAnsi="Calibri"/>
+                <w:b/>
               </w:rPr>
               <w:t>Specificity</w:t>
             </w:r>
@@ -313,17 +123,11 @@
         </w:tc>
         <w:tc>
           <w:tcPr>
-            <w:tcW w:type="dxa" w:w="4320"/>
+            <w:tcW w:type="dxa" w:w="5400"/>
           </w:tcPr>
           <w:p>
-            <w:pPr>
-              <w:spacing w:line="276" w:lineRule="auto"/>
-            </w:pPr>
             <w:r>
-              <w:rPr>
-                <w:rFonts w:ascii="Calibri" w:hAnsi="Calibri"/>
-              </w:rPr>
-              <w:t>Natural and recombinant Mouse Klk1</w:t>
+              <w:t xml:space="preserve">Natural and recombinant Mouse Klk1</w:t>
             </w:r>
           </w:p>
         </w:tc>
@@ -331,15 +135,12 @@
       <w:tr>
         <w:tc>
           <w:tcPr>
-            <w:tcW w:type="dxa" w:w="4320"/>
+            <w:tcW w:type="dxa" w:w="5400"/>
           </w:tcPr>
           <w:p>
-            <w:pPr>
-              <w:spacing w:line="276" w:lineRule="auto"/>
-            </w:pPr>
             <w:r>
               <w:rPr>
-                <w:rFonts w:ascii="Calibri" w:hAnsi="Calibri"/>
+                <w:b/>
               </w:rPr>
               <w:t>Standard Protein</w:t>
             </w:r>
@@ -347,17 +148,11 @@
         </w:tc>
         <w:tc>
           <w:tcPr>
-            <w:tcW w:type="dxa" w:w="4320"/>
+            <w:tcW w:type="dxa" w:w="5400"/>
           </w:tcPr>
           <w:p>
-            <w:pPr>
-              <w:spacing w:line="276" w:lineRule="auto"/>
-            </w:pPr>
             <w:r>
-              <w:rPr>
-                <w:rFonts w:ascii="Calibri" w:hAnsi="Calibri"/>
-              </w:rPr>
-              <w:t>It is recommended that the standards be prepared no more than 2 hours prior to performing the experiment. Use one 10 ng of lyophilized Mouse Klk1 standard for each experiment. Gently spin the vial prior to use. Reconstitute the standard to a stock concentration of 10 ng/ml using 1ml of sample diluent. Allow the standard to sit for a minimum of 10 minutes with gentle agitation prior to making dilutions.</w:t>
+              <w:t xml:space="preserve">Expression system for standard: NS0; Immunogen sequence: I25-D261</w:t>
             </w:r>
           </w:p>
         </w:tc>
@@ -365,15 +160,12 @@
       <w:tr>
         <w:tc>
           <w:tcPr>
-            <w:tcW w:type="dxa" w:w="4320"/>
+            <w:tcW w:type="dxa" w:w="5400"/>
           </w:tcPr>
           <w:p>
-            <w:pPr>
-              <w:spacing w:line="276" w:lineRule="auto"/>
-            </w:pPr>
             <w:r>
               <w:rPr>
-                <w:rFonts w:ascii="Calibri" w:hAnsi="Calibri"/>
+                <w:b/>
               </w:rPr>
               <w:t>Cross-reactivity</w:t>
             </w:r>
@@ -381,22 +173,27 @@
         </w:tc>
         <w:tc>
           <w:tcPr>
-            <w:tcW w:type="dxa" w:w="4320"/>
+            <w:tcW w:type="dxa" w:w="5400"/>
           </w:tcPr>
           <w:p>
-            <w:pPr>
-              <w:spacing w:line="276" w:lineRule="auto"/>
-            </w:pPr>
             <w:r>
-              <w:rPr>
-                <w:rFonts w:ascii="Calibri" w:hAnsi="Calibri"/>
-              </w:rPr>
-              <w:t>This kit is for the detection of Mouse Klk1. No significant cross-reactivity or interference between Klk1 and its analogs was observed. This claim is limited by existing techniques; therefore, cross- reactivity may exist with untested analogs.</w:t>
+              <w:t xml:space="preserve">This kit is for the detection of Mouse Klk1. No significant cross-reactivity or interference between Klk1 and its analogs was observed. This claim is limited by existing techniques; therefore, cross- reactivity may exist with untested analogs.</w:t>
             </w:r>
           </w:p>
         </w:tc>
       </w:tr>
     </w:tbl>
+    <w:p>
+      <w:pPr>
+        <w:pStyle w:val="Heading2"/>
+      </w:pPr>
+      <w:r>
+        <w:rPr>
+          <w:color w:val="0046B4"/>
+        </w:rPr>
+        <w:t>OVERVIEW</w:t>
+      </w:r>
+    </w:p>
     <w:tbl>
       <w:tblPr>
         <w:tblStyle w:val="TableGrid"/>
@@ -404,21 +201,18 @@
         <w:tblLook w:firstColumn="1" w:firstRow="1" w:lastColumn="0" w:lastRow="0" w:noHBand="0" w:noVBand="1" w:val="04A0"/>
       </w:tblPr>
       <w:tblGrid>
-        <w:gridCol w:w="4320"/>
-        <w:gridCol w:w="4320"/>
+        <w:gridCol w:w="5400"/>
+        <w:gridCol w:w="5400"/>
       </w:tblGrid>
       <w:tr>
         <w:tc>
           <w:tcPr>
-            <w:tcW w:type="dxa" w:w="4320"/>
+            <w:tcW w:type="dxa" w:w="5400"/>
           </w:tcPr>
           <w:p>
-            <w:pPr>
-              <w:spacing w:line="276" w:lineRule="auto"/>
-            </w:pPr>
             <w:r>
               <w:rPr>
-                <w:rFonts w:ascii="Calibri" w:hAnsi="Calibri"/>
+                <w:b/>
               </w:rPr>
               <w:t>Product Name</w:t>
             </w:r>
@@ -426,17 +220,11 @@
         </w:tc>
         <w:tc>
           <w:tcPr>
-            <w:tcW w:type="dxa" w:w="4320"/>
+            <w:tcW w:type="dxa" w:w="5400"/>
           </w:tcPr>
           <w:p>
-            <w:pPr>
-              <w:spacing w:line="276" w:lineRule="auto"/>
-            </w:pPr>
             <w:r>
-              <w:rPr>
-                <w:rFonts w:ascii="Calibri" w:hAnsi="Calibri"/>
-              </w:rPr>
-              <w:t xml:space="preserve">Mouse KLK1/Kallikrein 1 ELISA Kit </w:t>
+              <w:t xml:space="preserve">Mouse KLK1/Kallikrein 1 ELISA Kit</w:t>
             </w:r>
           </w:p>
         </w:tc>
@@ -444,15 +232,12 @@
       <w:tr>
         <w:tc>
           <w:tcPr>
-            <w:tcW w:type="dxa" w:w="4320"/>
+            <w:tcW w:type="dxa" w:w="5400"/>
           </w:tcPr>
           <w:p>
-            <w:pPr>
-              <w:spacing w:line="276" w:lineRule="auto"/>
-            </w:pPr>
             <w:r>
               <w:rPr>
-                <w:rFonts w:ascii="Calibri" w:hAnsi="Calibri"/>
+                <w:b/>
               </w:rPr>
               <w:t>Reactive Species</w:t>
             </w:r>
@@ -460,17 +245,11 @@
         </w:tc>
         <w:tc>
           <w:tcPr>
-            <w:tcW w:type="dxa" w:w="4320"/>
+            <w:tcW w:type="dxa" w:w="5400"/>
           </w:tcPr>
           <w:p>
-            <w:pPr>
-              <w:spacing w:line="276" w:lineRule="auto"/>
-            </w:pPr>
             <w:r>
-              <w:rPr>
-                <w:rFonts w:ascii="Calibri" w:hAnsi="Calibri"/>
-              </w:rPr>
-              <w:t>This kit is for the detection of Mouse Klk1. No significant cross-reactivity or interference between Klk1 and its analogs was observed. This claim is limited by existing techniques; therefore, cross- reactivity may exist with untested analogs.</w:t>
+              <w:t xml:space="preserve">This kit is for the detection of Mouse Klk1. No significant cross-reactivity or interference between Klk1 and its analogs was observed. This claim is limited by existing techniques; therefore, cross- reactivity may exist with untested analogs.</w:t>
             </w:r>
           </w:p>
         </w:tc>
@@ -478,15 +257,12 @@
       <w:tr>
         <w:tc>
           <w:tcPr>
-            <w:tcW w:type="dxa" w:w="4320"/>
+            <w:tcW w:type="dxa" w:w="5400"/>
           </w:tcPr>
           <w:p>
-            <w:pPr>
-              <w:spacing w:line="276" w:lineRule="auto"/>
-            </w:pPr>
             <w:r>
               <w:rPr>
-                <w:rFonts w:ascii="Calibri" w:hAnsi="Calibri"/>
+                <w:b/>
               </w:rPr>
               <w:t>Range</w:t>
             </w:r>
@@ -494,17 +270,11 @@
         </w:tc>
         <w:tc>
           <w:tcPr>
-            <w:tcW w:type="dxa" w:w="4320"/>
+            <w:tcW w:type="dxa" w:w="5400"/>
           </w:tcPr>
           <w:p>
-            <w:pPr>
-              <w:spacing w:line="276" w:lineRule="auto"/>
-            </w:pPr>
             <w:r>
-              <w:rPr>
-                <w:rFonts w:ascii="Calibri" w:hAnsi="Calibri"/>
-              </w:rPr>
-              <w:t>62.5 pg/ml - 4,000 pg/ml</w:t>
+              <w:t xml:space="preserve">96 wells/kit, with removable strips.</w:t>
             </w:r>
           </w:p>
         </w:tc>
@@ -512,15 +282,12 @@
       <w:tr>
         <w:tc>
           <w:tcPr>
-            <w:tcW w:type="dxa" w:w="4320"/>
+            <w:tcW w:type="dxa" w:w="5400"/>
           </w:tcPr>
           <w:p>
-            <w:pPr>
-              <w:spacing w:line="276" w:lineRule="auto"/>
-            </w:pPr>
             <w:r>
               <w:rPr>
-                <w:rFonts w:ascii="Calibri" w:hAnsi="Calibri"/>
+                <w:b/>
               </w:rPr>
               <w:t>Sensitivity</w:t>
             </w:r>
@@ -528,17 +295,11 @@
         </w:tc>
         <w:tc>
           <w:tcPr>
-            <w:tcW w:type="dxa" w:w="4320"/>
+            <w:tcW w:type="dxa" w:w="5400"/>
           </w:tcPr>
           <w:p>
-            <w:pPr>
-              <w:spacing w:line="276" w:lineRule="auto"/>
-            </w:pPr>
             <w:r>
-              <w:rPr>
-                <w:rFonts w:ascii="Calibri" w:hAnsi="Calibri"/>
-              </w:rPr>
-              <w:t>&lt;12 pg/ml</w:t>
+              <w:t xml:space="preserve">Mouse KLK1 / Kallikrein 1 / Tissue kallikrein ELISA Kit  (96 Tests). Quantitate Mouse Klk1 in cell culture supernatants, cell lysates, serum and plasma (heparin, EDTA). Sensitivity: 12pg/ml. The brand  indicates this is a premium quality ELISA kit. Each  kit delivers precise quantification, high sensitivity, and excellent reproducibility. Only our most reliable and effective kits qualify as , guaranteeing top-tier results for your assays.</w:t>
             </w:r>
           </w:p>
         </w:tc>
@@ -546,15 +307,12 @@
       <w:tr>
         <w:tc>
           <w:tcPr>
-            <w:tcW w:type="dxa" w:w="4320"/>
+            <w:tcW w:type="dxa" w:w="5400"/>
           </w:tcPr>
           <w:p>
-            <w:pPr>
-              <w:spacing w:line="276" w:lineRule="auto"/>
-            </w:pPr>
             <w:r>
               <w:rPr>
-                <w:rFonts w:ascii="Calibri" w:hAnsi="Calibri"/>
+                <w:b/>
               </w:rPr>
               <w:t>Sample Type</w:t>
             </w:r>
@@ -562,17 +320,11 @@
         </w:tc>
         <w:tc>
           <w:tcPr>
-            <w:tcW w:type="dxa" w:w="4320"/>
+            <w:tcW w:type="dxa" w:w="5400"/>
           </w:tcPr>
           <w:p>
-            <w:pPr>
-              <w:spacing w:line="276" w:lineRule="auto"/>
-            </w:pPr>
             <w:r>
-              <w:rPr>
-                <w:rFonts w:ascii="Calibri" w:hAnsi="Calibri"/>
-              </w:rPr>
-              <w:t>Cell culture media, serum, plasma, and other biological fluids</w:t>
+              <w:t xml:space="preserve">12 pg/ml</w:t>
             </w:r>
           </w:p>
         </w:tc>
@@ -580,33 +332,24 @@
       <w:tr>
         <w:tc>
           <w:tcPr>
-            <w:tcW w:type="dxa" w:w="4320"/>
+            <w:tcW w:type="dxa" w:w="5400"/>
           </w:tcPr>
           <w:p>
-            <w:pPr>
-              <w:spacing w:line="276" w:lineRule="auto"/>
-            </w:pPr>
             <w:r>
               <w:rPr>
-                <w:rFonts w:ascii="Calibri" w:hAnsi="Calibri"/>
+                <w:b/>
               </w:rPr>
-              <w:t>Sample Volume</w:t>
+              <w:t>Cross Reactivity</w:t>
             </w:r>
           </w:p>
         </w:tc>
         <w:tc>
           <w:tcPr>
-            <w:tcW w:type="dxa" w:w="4320"/>
+            <w:tcW w:type="dxa" w:w="5400"/>
           </w:tcPr>
           <w:p>
-            <w:pPr>
-              <w:spacing w:line="276" w:lineRule="auto"/>
-            </w:pPr>
             <w:r>
-              <w:rPr>
-                <w:rFonts w:ascii="Calibri" w:hAnsi="Calibri"/>
-              </w:rPr>
-              <w:t>100 μl</w:t>
+              <w:t xml:space="preserve">62.5 pg/ml - 4,000 pg/ml</w:t>
             </w:r>
           </w:p>
         </w:tc>
@@ -614,33 +357,24 @@
       <w:tr>
         <w:tc>
           <w:tcPr>
-            <w:tcW w:type="dxa" w:w="4320"/>
+            <w:tcW w:type="dxa" w:w="5400"/>
           </w:tcPr>
           <w:p>
-            <w:pPr>
-              <w:spacing w:line="276" w:lineRule="auto"/>
-            </w:pPr>
             <w:r>
               <w:rPr>
-                <w:rFonts w:ascii="Calibri" w:hAnsi="Calibri"/>
+                <w:b/>
               </w:rPr>
-              <w:t>Assay Time</w:t>
+              <w:t>Storage</w:t>
             </w:r>
           </w:p>
         </w:tc>
         <w:tc>
           <w:tcPr>
-            <w:tcW w:type="dxa" w:w="4320"/>
+            <w:tcW w:type="dxa" w:w="5400"/>
           </w:tcPr>
           <w:p>
-            <w:pPr>
-              <w:spacing w:line="276" w:lineRule="auto"/>
-            </w:pPr>
             <w:r>
-              <w:rPr>
-                <w:rFonts w:ascii="Calibri" w:hAnsi="Calibri"/>
-              </w:rPr>
-              <w:t>4.5 hours</w:t>
+              <w:t xml:space="preserve">Store at 4°C for 6 months, at -20°C for 12 months. Avoid multiple freeze-thaw cycles (Ships with gel ice, can store for up to 3 days in room temperature. Freeze upon receiving.)</w:t>
             </w:r>
           </w:p>
         </w:tc>
@@ -648,38 +382,56 @@
       <w:tr>
         <w:tc>
           <w:tcPr>
-            <w:tcW w:type="dxa" w:w="4320"/>
+            <w:tcW w:type="dxa" w:w="5400"/>
           </w:tcPr>
           <w:p>
-            <w:pPr>
-              <w:spacing w:line="276" w:lineRule="auto"/>
-            </w:pPr>
             <w:r>
               <w:rPr>
-                <w:rFonts w:ascii="Calibri" w:hAnsi="Calibri"/>
+                <w:b/>
               </w:rPr>
-              <w:t>Protocol</w:t>
+              <w:t>Expiration</w:t>
             </w:r>
           </w:p>
         </w:tc>
         <w:tc>
           <w:tcPr>
-            <w:tcW w:type="dxa" w:w="4320"/>
+            <w:tcW w:type="dxa" w:w="5400"/>
           </w:tcPr>
           <w:p>
-            <w:pPr>
-              <w:spacing w:line="276" w:lineRule="auto"/>
-            </w:pPr>
             <w:r>
-              <w:rPr>
-                <w:rFonts w:ascii="Calibri" w:hAnsi="Calibri"/>
-              </w:rPr>
-              <w:t>4.5 hours</w:t>
+              <w:t xml:space="preserve">P15947</w:t>
             </w:r>
           </w:p>
         </w:tc>
       </w:tr>
     </w:tbl>
+    <w:p>
+      <w:pPr>
+        <w:pStyle w:val="Heading2"/>
+      </w:pPr>
+      <w:r>
+        <w:rPr>
+          <w:color w:val="0046B4"/>
+        </w:rPr>
+        <w:t>BACKGROUND</w:t>
+      </w:r>
+    </w:p>
+    <w:p>
+      <w:r>
+        <w:t xml:space="preserve">Kallikrein-1, also known as tissue kallikrein, is a protein that in humans is encoded by the KLK1 gene. This serine protease generates Lys-bradykinin by specific proteolysis of kininogen-1. KLK1 is a member of the peptidase S1 family. Its gene is mapped to 19q13.3. In all, it has got 262-amino acids which contain a putative signal peptide, followed by a short activating peptide and the protease domain. The protein is mainly found in kidney, pancreas, and salivary gland, showing a unique pattern of tissue-specific expression relative to other members of the family. KLK1 is implicated in carcinogenesis and some have potential as novel cancer and other disease biomarkers.</w:t>
+      </w:r>
+    </w:p>
+    <w:p>
+      <w:pPr>
+        <w:pStyle w:val="Heading2"/>
+      </w:pPr>
+      <w:r>
+        <w:rPr>
+          <w:color w:val="0046B4"/>
+        </w:rPr>
+        <w:t>KIT COMPONENTS</w:t>
+      </w:r>
+    </w:p>
     <w:tbl>
       <w:tblPr>
         <w:tblStyle w:val="TableGrid"/>
@@ -687,6 +439,951 @@
         <w:tblLook w:firstColumn="1" w:firstRow="1" w:lastColumn="0" w:lastRow="0" w:noHBand="0" w:noVBand="1" w:val="04A0"/>
       </w:tblPr>
       <w:tblGrid>
+        <w:gridCol w:w="2700"/>
+        <w:gridCol w:w="2700"/>
+        <w:gridCol w:w="2700"/>
+        <w:gridCol w:w="2700"/>
+      </w:tblGrid>
+      <w:tr>
+        <w:tc>
+          <w:tcPr>
+            <w:tcW w:type="dxa" w:w="2700"/>
+          </w:tcPr>
+          <w:p>
+            <w:r>
+              <w:rPr>
+                <w:b/>
+              </w:rPr>
+              <w:t>Description</w:t>
+            </w:r>
+          </w:p>
+        </w:tc>
+        <w:tc>
+          <w:tcPr>
+            <w:tcW w:type="dxa" w:w="2700"/>
+          </w:tcPr>
+          <w:p>
+            <w:r>
+              <w:rPr>
+                <w:b/>
+              </w:rPr>
+              <w:t>Quantity</w:t>
+            </w:r>
+          </w:p>
+        </w:tc>
+        <w:tc>
+          <w:tcPr>
+            <w:tcW w:type="dxa" w:w="2700"/>
+          </w:tcPr>
+          <w:p>
+            <w:r>
+              <w:rPr>
+                <w:b/>
+              </w:rPr>
+              <w:t>Volume</w:t>
+            </w:r>
+          </w:p>
+        </w:tc>
+        <w:tc>
+          <w:tcPr>
+            <w:tcW w:type="dxa" w:w="2700"/>
+          </w:tcPr>
+          <w:p>
+            <w:r>
+              <w:rPr>
+                <w:b/>
+              </w:rPr>
+              <w:t>Storage of opened/reconstituted material</w:t>
+            </w:r>
+          </w:p>
+        </w:tc>
+      </w:tr>
+      <w:tr>
+        <w:tc>
+          <w:tcPr>
+            <w:tcW w:type="dxa" w:w="2700"/>
+          </w:tcPr>
+          <w:p>
+            <w:r>
+              <w:t>Anti-Mouse Klk1 Pre-coated 96-well Strip Microplate</w:t>
+            </w:r>
+          </w:p>
+        </w:tc>
+        <w:tc>
+          <w:tcPr>
+            <w:tcW w:type="dxa" w:w="2700"/>
+          </w:tcPr>
+          <w:p>
+            <w:r>
+              <w:t>1</w:t>
+            </w:r>
+          </w:p>
+        </w:tc>
+        <w:tc>
+          <w:tcPr>
+            <w:tcW w:type="dxa" w:w="2700"/>
+          </w:tcPr>
+          <w:p>
+            <w:r>
+              <w:t>12 strips of 8 wells</w:t>
+            </w:r>
+          </w:p>
+        </w:tc>
+        <w:tc>
+          <w:tcPr>
+            <w:tcW w:type="dxa" w:w="2700"/>
+          </w:tcPr>
+          <w:p>
+            <w:r>
+              <w:t>Return unused wells to the foil pouch. Reseal along the entire edge of the zip-seal. May be stored for up to 1 month at 4°C provided this is within the expiration date of the kit.</w:t>
+            </w:r>
+          </w:p>
+        </w:tc>
+      </w:tr>
+      <w:tr>
+        <w:tc>
+          <w:tcPr>
+            <w:tcW w:type="dxa" w:w="2700"/>
+          </w:tcPr>
+          <w:p>
+            <w:r>
+              <w:t>Mouse Klk1 Standard</w:t>
+            </w:r>
+          </w:p>
+        </w:tc>
+        <w:tc>
+          <w:tcPr>
+            <w:tcW w:type="dxa" w:w="2700"/>
+          </w:tcPr>
+          <w:p>
+            <w:r>
+              <w:t>2</w:t>
+            </w:r>
+          </w:p>
+        </w:tc>
+        <w:tc>
+          <w:tcPr>
+            <w:tcW w:type="dxa" w:w="2700"/>
+          </w:tcPr>
+          <w:p>
+            <w:r>
+              <w:t>10 ng/tube</w:t>
+            </w:r>
+          </w:p>
+        </w:tc>
+        <w:tc>
+          <w:tcPr>
+            <w:tcW w:type="dxa" w:w="2700"/>
+          </w:tcPr>
+          <w:p>
+            <w:r>
+              <w:t>Discard the Klk1 stock solution after 12 hours at 4°C. May be stored at -20°C for 48 hours.</w:t>
+            </w:r>
+          </w:p>
+        </w:tc>
+      </w:tr>
+      <w:tr>
+        <w:tc>
+          <w:tcPr>
+            <w:tcW w:type="dxa" w:w="2700"/>
+          </w:tcPr>
+          <w:p>
+            <w:r>
+              <w:t>Mouse Klk1 Biotinylated Antibody (100x)</w:t>
+            </w:r>
+          </w:p>
+        </w:tc>
+        <w:tc>
+          <w:tcPr>
+            <w:tcW w:type="dxa" w:w="2700"/>
+          </w:tcPr>
+          <w:p>
+            <w:r>
+              <w:t>1</w:t>
+            </w:r>
+          </w:p>
+        </w:tc>
+        <w:tc>
+          <w:tcPr>
+            <w:tcW w:type="dxa" w:w="2700"/>
+          </w:tcPr>
+          <w:p>
+            <w:r>
+              <w:t>100 µl</w:t>
+            </w:r>
+          </w:p>
+        </w:tc>
+        <w:tc>
+          <w:tcPr>
+            <w:tcW w:type="dxa" w:w="2700"/>
+          </w:tcPr>
+          <w:p>
+            <w:r>
+              <w:t>May be stored for up to 1 month at 4°C provided this is within the expiration date of the kit.</w:t>
+            </w:r>
+          </w:p>
+        </w:tc>
+      </w:tr>
+      <w:tr>
+        <w:tc>
+          <w:tcPr>
+            <w:tcW w:type="dxa" w:w="2700"/>
+          </w:tcPr>
+          <w:p>
+            <w:r>
+              <w:t>Avidin-Biotin-Peroxidase Complex (100x)</w:t>
+            </w:r>
+          </w:p>
+        </w:tc>
+        <w:tc>
+          <w:tcPr>
+            <w:tcW w:type="dxa" w:w="2700"/>
+          </w:tcPr>
+          <w:p>
+            <w:r>
+              <w:t>1</w:t>
+            </w:r>
+          </w:p>
+        </w:tc>
+        <w:tc>
+          <w:tcPr>
+            <w:tcW w:type="dxa" w:w="2700"/>
+          </w:tcPr>
+          <w:p>
+            <w:r>
+              <w:t>100 µl</w:t>
+            </w:r>
+          </w:p>
+        </w:tc>
+        <w:tc>
+          <w:tcPr>
+            <w:tcW w:type="dxa" w:w="2700"/>
+          </w:tcPr>
+          <w:p>
+            <w:r>
+              <w:t>May be stored for up to 1 month at 4°C provided this is within the expiration date of the kit.</w:t>
+            </w:r>
+          </w:p>
+        </w:tc>
+      </w:tr>
+      <w:tr>
+        <w:tc>
+          <w:tcPr>
+            <w:tcW w:type="dxa" w:w="2700"/>
+          </w:tcPr>
+          <w:p>
+            <w:r>
+              <w:t>Sample Diluent</w:t>
+            </w:r>
+          </w:p>
+        </w:tc>
+        <w:tc>
+          <w:tcPr>
+            <w:tcW w:type="dxa" w:w="2700"/>
+          </w:tcPr>
+          <w:p>
+            <w:r>
+              <w:t>1</w:t>
+            </w:r>
+          </w:p>
+        </w:tc>
+        <w:tc>
+          <w:tcPr>
+            <w:tcW w:type="dxa" w:w="2700"/>
+          </w:tcPr>
+          <w:p>
+            <w:r>
+              <w:t>30 ml</w:t>
+            </w:r>
+          </w:p>
+        </w:tc>
+        <w:tc>
+          <w:tcPr>
+            <w:tcW w:type="dxa" w:w="2700"/>
+          </w:tcPr>
+          <w:p>
+            <w:r>
+              <w:t>May be stored for up to 1 month at 4°C provided this is within the expiration date of the kit.</w:t>
+            </w:r>
+          </w:p>
+        </w:tc>
+      </w:tr>
+      <w:tr>
+        <w:tc>
+          <w:tcPr>
+            <w:tcW w:type="dxa" w:w="2700"/>
+          </w:tcPr>
+          <w:p>
+            <w:r>
+              <w:t>Antibody Diluent</w:t>
+            </w:r>
+          </w:p>
+        </w:tc>
+        <w:tc>
+          <w:tcPr>
+            <w:tcW w:type="dxa" w:w="2700"/>
+          </w:tcPr>
+          <w:p>
+            <w:r>
+              <w:t>1</w:t>
+            </w:r>
+          </w:p>
+        </w:tc>
+        <w:tc>
+          <w:tcPr>
+            <w:tcW w:type="dxa" w:w="2700"/>
+          </w:tcPr>
+          <w:p>
+            <w:r>
+              <w:t>12 ml</w:t>
+            </w:r>
+          </w:p>
+        </w:tc>
+        <w:tc>
+          <w:tcPr>
+            <w:tcW w:type="dxa" w:w="2700"/>
+          </w:tcPr>
+          <w:p>
+            <w:r>
+              <w:t>May be stored for up to 1 month at 4°C provided this is within the expiration date of the kit.</w:t>
+            </w:r>
+          </w:p>
+        </w:tc>
+      </w:tr>
+      <w:tr>
+        <w:tc>
+          <w:tcPr>
+            <w:tcW w:type="dxa" w:w="2700"/>
+          </w:tcPr>
+          <w:p>
+            <w:r>
+              <w:t>Avidin-Biotin-Peroxidase Diluent</w:t>
+            </w:r>
+          </w:p>
+        </w:tc>
+        <w:tc>
+          <w:tcPr>
+            <w:tcW w:type="dxa" w:w="2700"/>
+          </w:tcPr>
+          <w:p>
+            <w:r>
+              <w:t>1</w:t>
+            </w:r>
+          </w:p>
+        </w:tc>
+        <w:tc>
+          <w:tcPr>
+            <w:tcW w:type="dxa" w:w="2700"/>
+          </w:tcPr>
+          <w:p>
+            <w:r>
+              <w:t>12 ml</w:t>
+            </w:r>
+          </w:p>
+        </w:tc>
+        <w:tc>
+          <w:tcPr>
+            <w:tcW w:type="dxa" w:w="2700"/>
+          </w:tcPr>
+          <w:p>
+            <w:r>
+              <w:t>May be stored for up to 1 month at 4°C provided this is within the expiration date of the kit.</w:t>
+            </w:r>
+          </w:p>
+        </w:tc>
+      </w:tr>
+      <w:tr>
+        <w:tc>
+          <w:tcPr>
+            <w:tcW w:type="dxa" w:w="2700"/>
+          </w:tcPr>
+          <w:p>
+            <w:r>
+              <w:t>Color Developing Reagent (TMB)</w:t>
+            </w:r>
+          </w:p>
+        </w:tc>
+        <w:tc>
+          <w:tcPr>
+            <w:tcW w:type="dxa" w:w="2700"/>
+          </w:tcPr>
+          <w:p>
+            <w:r>
+              <w:t>1</w:t>
+            </w:r>
+          </w:p>
+        </w:tc>
+        <w:tc>
+          <w:tcPr>
+            <w:tcW w:type="dxa" w:w="2700"/>
+          </w:tcPr>
+          <w:p>
+            <w:r>
+              <w:t>10 ml</w:t>
+            </w:r>
+          </w:p>
+        </w:tc>
+        <w:tc>
+          <w:tcPr>
+            <w:tcW w:type="dxa" w:w="2700"/>
+          </w:tcPr>
+          <w:p>
+            <w:r>
+              <w:t>May be stored for up to 1 month at 4°C provided this is within the expiration date of the kit.</w:t>
+            </w:r>
+          </w:p>
+        </w:tc>
+      </w:tr>
+      <w:tr>
+        <w:tc>
+          <w:tcPr>
+            <w:tcW w:type="dxa" w:w="2700"/>
+          </w:tcPr>
+          <w:p>
+            <w:r>
+              <w:t>Stop Solution</w:t>
+            </w:r>
+          </w:p>
+        </w:tc>
+        <w:tc>
+          <w:tcPr>
+            <w:tcW w:type="dxa" w:w="2700"/>
+          </w:tcPr>
+          <w:p>
+            <w:r>
+              <w:t>1</w:t>
+            </w:r>
+          </w:p>
+        </w:tc>
+        <w:tc>
+          <w:tcPr>
+            <w:tcW w:type="dxa" w:w="2700"/>
+          </w:tcPr>
+          <w:p>
+            <w:r>
+              <w:t>10 ml</w:t>
+            </w:r>
+          </w:p>
+        </w:tc>
+        <w:tc>
+          <w:tcPr>
+            <w:tcW w:type="dxa" w:w="2700"/>
+          </w:tcPr>
+          <w:p>
+            <w:r>
+              <w:t>May be stored for up to 1 month at 4°C provided this is within the expiration date of the kit.</w:t>
+            </w:r>
+          </w:p>
+        </w:tc>
+      </w:tr>
+      <w:tr>
+        <w:tc>
+          <w:tcPr>
+            <w:tcW w:type="dxa" w:w="2700"/>
+          </w:tcPr>
+          <w:p>
+            <w:r>
+              <w:t>Wash Buffer (25x)</w:t>
+            </w:r>
+          </w:p>
+        </w:tc>
+        <w:tc>
+          <w:tcPr>
+            <w:tcW w:type="dxa" w:w="2700"/>
+          </w:tcPr>
+          <w:p>
+            <w:r>
+              <w:t>1</w:t>
+            </w:r>
+          </w:p>
+        </w:tc>
+        <w:tc>
+          <w:tcPr>
+            <w:tcW w:type="dxa" w:w="2700"/>
+          </w:tcPr>
+          <w:p>
+            <w:r>
+              <w:t>20 ml</w:t>
+            </w:r>
+          </w:p>
+        </w:tc>
+        <w:tc>
+          <w:tcPr>
+            <w:tcW w:type="dxa" w:w="2700"/>
+          </w:tcPr>
+          <w:p>
+            <w:r>
+              <w:t>May be stored for up to 1 month at 4°C provided this is within the expiration date of the kit.</w:t>
+            </w:r>
+          </w:p>
+        </w:tc>
+      </w:tr>
+      <w:tr>
+        <w:tc>
+          <w:tcPr>
+            <w:tcW w:type="dxa" w:w="2700"/>
+          </w:tcPr>
+          <w:p>
+            <w:r>
+              <w:t>Plate Sealers</w:t>
+            </w:r>
+          </w:p>
+        </w:tc>
+        <w:tc>
+          <w:tcPr>
+            <w:tcW w:type="dxa" w:w="2700"/>
+          </w:tcPr>
+          <w:p>
+            <w:r>
+              <w:t>4</w:t>
+            </w:r>
+          </w:p>
+        </w:tc>
+        <w:tc>
+          <w:tcPr>
+            <w:tcW w:type="dxa" w:w="2700"/>
+          </w:tcPr>
+          <w:p>
+            <w:r>
+              <w:t>Piece</w:t>
+            </w:r>
+          </w:p>
+        </w:tc>
+        <w:tc>
+          <w:tcPr>
+            <w:tcW w:type="dxa" w:w="2700"/>
+          </w:tcPr>
+          <w:p>
+            <w:r/>
+          </w:p>
+        </w:tc>
+      </w:tr>
+    </w:tbl>
+    <w:p>
+      <w:pPr>
+        <w:pStyle w:val="Heading2"/>
+      </w:pPr>
+      <w:r>
+        <w:rPr>
+          <w:color w:val="0046B4"/>
+        </w:rPr>
+        <w:t>MATERIALS REQUIRED BUT NOT PROVIDED</w:t>
+      </w:r>
+    </w:p>
+    <w:p>
+      <w:r>
+        <w:t xml:space="preserve">• Microplate reader capable of reading absorbance at 450 nm. Incubator. • Automated plate washer (optional) • Pipettes and pipette tips capable of precisely dispensing 0.5 µl through 1 ml volumes of aqueous solutions. Multichannel pipettes are recommended for a large numbers of samples. • Deionized or distilled water. 500 ml graduated cylinders. Test tubes for dilution.</w:t>
+      </w:r>
+    </w:p>
+    <w:p>
+      <w:pPr>
+        <w:pStyle w:val="Heading2"/>
+      </w:pPr>
+      <w:r>
+        <w:rPr>
+          <w:color w:val="0046B4"/>
+        </w:rPr>
+        <w:t>REAGENT PREPARATION</w:t>
+      </w:r>
+    </w:p>
+    <w:p>
+      <w:r>
+        <w:t xml:space="preserve">Bring all reagents to room temperature before use. Wash Buffer: Dilute Wash Buffer (25X) with distilled water. For example, if preparing 500 ml of Wash Buffer, dilute 20 ml of Wash Buffer (25X) into 480 ml of distilled water. Standard: Reconstitute the standard with standard diluent according to the label instructions. This reconstitution produces a stock solution. Let the standard stand for a minimum of 15 minutes with gentle agitation prior to making dilutions. Detection Reagent A and B: Dilute to the working concentration using Assay Diluent A and B, respectively.</w:t>
+      </w:r>
+    </w:p>
+    <w:p>
+      <w:pPr>
+        <w:pStyle w:val="Heading2"/>
+      </w:pPr>
+      <w:r>
+        <w:rPr>
+          <w:color w:val="0046B4"/>
+        </w:rPr>
+        <w:t>DILUTION OF STANDARD</w:t>
+      </w:r>
+    </w:p>
+    <w:p>
+      <w:r>
+        <w:t xml:space="preserve">1. Label 7 tubes, one for each standard: 4000 pg/ml, 2000 pg/ml, 1000 pg/ml, 500 pg/ml, 250 pg/ml, 125 pg/ml, and 62.5 pg/ml. 2. Pipette 300 µl of the Sample Diluent into each tube. 3. Pipette 300 µl of the reconstituted standard into the first tube and mix to create the 4000 pg/ml standard. 4. Pipette 300 µl from the 4000 pg/ml tube into the second tube and mix to create the 2000 pg/ml standard. 5. Continue this process for the remaining tubes. 6. The Sample Diluent serves as the zero standard (0 pg/ml).</w:t>
+      </w:r>
+    </w:p>
+    <w:p>
+      <w:pPr>
+        <w:pStyle w:val="Heading2"/>
+      </w:pPr>
+      <w:r>
+        <w:rPr>
+          <w:color w:val="0046B4"/>
+        </w:rPr>
+        <w:t>PREPARATIONS BEFORE ASSAY</w:t>
+      </w:r>
+    </w:p>
+    <w:p>
+      <w:r>
+        <w:t>1. Prepare all reagents, samples, and standards according to the instructions.</w:t>
+      </w:r>
+    </w:p>
+    <w:p>
+      <w:r>
+        <w:t>2. Confirm that you have the appropriate non-supplied equipment available.</w:t>
+      </w:r>
+    </w:p>
+    <w:p>
+      <w:r>
+        <w:t>3. Spin down all components to the bottom of the tube before opening.</w:t>
+      </w:r>
+    </w:p>
+    <w:p>
+      <w:r>
+        <w:t>4. Don't let the 96-well plate dry out as this will inactivate active components.</w:t>
+      </w:r>
+    </w:p>
+    <w:p>
+      <w:r>
+        <w:t>5. Don't reuse tips and tubes to avoid cross-contamination. Avoid using reagents from different batches.</w:t>
+      </w:r>
+    </w:p>
+    <w:p>
+      <w:pPr>
+        <w:pStyle w:val="Heading2"/>
+      </w:pPr>
+      <w:r>
+        <w:rPr>
+          <w:color w:val="0046B4"/>
+        </w:rPr>
+        <w:t>ASSAY PROTOCOL</w:t>
+      </w:r>
+    </w:p>
+    <w:p>
+      <w:r>
+        <w:t xml:space="preserve">1. It is recommended that all reagents and materials be equilibrated to room temperature (18-25°C) prior to the experiment (see Preparation Before The Experiment, if you have missed this information). Prepare all reagents and working standards as directed previously. Remove excess microplate strips from the plate frame and seal and store them in the original packaging. Add 100 µl of the standard, samples, or control per well. Add 100 µl of the Sample Diluent into the zero well. At least two replicates of each standard, sample, or control is recommended. Cover with the plate sealer provided and incubate for 120 minutes at room temperature (or 90 min. at 37 °C). Remove the cover and discard the liquid in the wells into an appropriate waste receptacle. Invert the plate on the benchtop onto a paper towel and tap the plate to gently blot any remaining liquid. It is recommended that the wells are not allowed to completely dry at any time. Add 100 µl of the prepared 1x Biotinylated Anti-Mouse Klk1 antibody to each well. Cover with a plate sealer and incubate for 90 minutes at room temperature (or 60 minutes at 37°C). Wash the plate 3 times with the 1x wash buffer: Discard the liquid in the wells into an appropriate waste receptacle. Then, invert the plate on the benchtop onto a paper towel and tap the plate to gently blot any remaining liquid. It is recommended that the wells are not allowed to completely dry at any time. Add 300 µl of the 1x wash buffer to each assay well. (For cleaner background incubate for 60 seconds between each wash). Repeat steps a-b 2 additional times. Discard the wash buffer in the wells into an appropriate waste receptacle. Then, invert the plate on the benchtop onto a paper towel and tap the plate to gently blot any remaining liquid. Add 100 µl of the prepared 1x Avidin-Biotin-Peroxidase Complex into each well. Cover with the plate sealer provided and incubate for 40 minutes at RT (or 30 minutes at 37°C). Wash the plate 5 times with the 1x wash buffer: Discard the liquid in the wells into an appropriate waste receptacle. Then, invert the plate on the benchtop onto a paper towel and tap the plate to gently blot any remaining liquid. It is recommended that the wells are not allowed to completely dry at any time. Add 300 µl of the 1x wash buffer to each assay well. (For cleaner background incubate for 60 seconds between each wash). Repeat steps a-b 4 additional times. Discard the wash buffer in the wells into an appropriate waste receptacle. Then, invert the plate on the benchtop onto a paper towel and tap the plate to gently blot any remaining liquid. Add 90 µl of Color Developing Reagent to each well. Cover with the plate sealer provided and incubate in the dark for 30 minutes at RT (or 15-25 minutes at 37°C). (The optimal incubation time must be empirically determined. A guideline to look for is blue shading the top four standard wells, while the remaining standards remain clear.) Add 100 µl of Stop Solution to each well. The color should immediately change to yellow. Within 30 minutes of stopping the reaction, the O.D. absorbance should be read with a microplate reader at 450nm. Assay Protocol Notes Solutions: To avoid cross-contamination, change pipette tips between additions of each standard, between sample additions, and between reagent additions. Also, use separate reservoirs for each reagent. Applying Solutions: All solutions should be added to the bottom of the ELISA plate well. Avoid touching the inside wall of the well. Avoid foaming when possible. Assay Timing: The interval between adding samples to the first and last wells should be minimized. Delays will increase the incubation time differential between wells, which will significantly affect the experimental accuracy and repeatability. For each step in the procedure, total dispensing time for addition of reagents or samples should not exceed 10 minutes.</w:t>
+      </w:r>
+    </w:p>
+    <w:p>
+      <w:pPr>
+        <w:pStyle w:val="Heading2"/>
+      </w:pPr>
+      <w:r>
+        <w:rPr>
+          <w:color w:val="0046B4"/>
+        </w:rPr>
+        <w:t>TYPICAL DATA / STANDARD CURVE</w:t>
+      </w:r>
+    </w:p>
+    <w:p>
+      <w:r>
+        <w:t>This standard curve is for demonstration only. A standard curve must be run with each assay.</w:t>
+      </w:r>
+    </w:p>
+    <w:tbl>
+      <w:tblPr>
+        <w:tblStyle w:val="TableGrid"/>
+        <w:tblW w:type="auto" w:w="0"/>
+        <w:jc w:val="center"/>
+        <w:tblLook w:firstColumn="1" w:firstRow="1" w:lastColumn="0" w:lastRow="0" w:noHBand="0" w:noVBand="1" w:val="04A0"/>
+      </w:tblPr>
+      <w:tblGrid>
+        <w:gridCol w:w="1200"/>
+        <w:gridCol w:w="1200"/>
+        <w:gridCol w:w="1200"/>
+        <w:gridCol w:w="1200"/>
+        <w:gridCol w:w="1200"/>
+        <w:gridCol w:w="1200"/>
+        <w:gridCol w:w="1200"/>
+        <w:gridCol w:w="1200"/>
+        <w:gridCol w:w="1200"/>
+      </w:tblGrid>
+      <w:tr>
+        <w:tc>
+          <w:tcPr>
+            <w:tcW w:type="dxa" w:w="1200"/>
+          </w:tcPr>
+          <w:p>
+            <w:pPr>
+              <w:jc w:val="center"/>
+            </w:pPr>
+            <w:r>
+              <w:rPr>
+                <w:b/>
+              </w:rPr>
+              <w:t>Concentration (pg/ml)</w:t>
+            </w:r>
+          </w:p>
+        </w:tc>
+        <w:tc>
+          <w:tcPr>
+            <w:tcW w:type="dxa" w:w="1200"/>
+          </w:tcPr>
+          <w:p>
+            <w:pPr>
+              <w:jc w:val="center"/>
+            </w:pPr>
+            <w:r>
+              <w:rPr>
+                <w:b/>
+              </w:rPr>
+              <w:t>0</w:t>
+            </w:r>
+          </w:p>
+        </w:tc>
+        <w:tc>
+          <w:tcPr>
+            <w:tcW w:type="dxa" w:w="1200"/>
+          </w:tcPr>
+          <w:p>
+            <w:pPr>
+              <w:jc w:val="center"/>
+            </w:pPr>
+            <w:r>
+              <w:rPr>
+                <w:b/>
+              </w:rPr>
+              <w:t>62.5</w:t>
+            </w:r>
+          </w:p>
+        </w:tc>
+        <w:tc>
+          <w:tcPr>
+            <w:tcW w:type="dxa" w:w="1200"/>
+          </w:tcPr>
+          <w:p>
+            <w:pPr>
+              <w:jc w:val="center"/>
+            </w:pPr>
+            <w:r>
+              <w:rPr>
+                <w:b/>
+              </w:rPr>
+              <w:t>125</w:t>
+            </w:r>
+          </w:p>
+        </w:tc>
+        <w:tc>
+          <w:tcPr>
+            <w:tcW w:type="dxa" w:w="1200"/>
+          </w:tcPr>
+          <w:p>
+            <w:pPr>
+              <w:jc w:val="center"/>
+            </w:pPr>
+            <w:r>
+              <w:rPr>
+                <w:b/>
+              </w:rPr>
+              <w:t>250</w:t>
+            </w:r>
+          </w:p>
+        </w:tc>
+        <w:tc>
+          <w:tcPr>
+            <w:tcW w:type="dxa" w:w="1200"/>
+          </w:tcPr>
+          <w:p>
+            <w:pPr>
+              <w:jc w:val="center"/>
+            </w:pPr>
+            <w:r>
+              <w:rPr>
+                <w:b/>
+              </w:rPr>
+              <w:t>500</w:t>
+            </w:r>
+          </w:p>
+        </w:tc>
+        <w:tc>
+          <w:tcPr>
+            <w:tcW w:type="dxa" w:w="1200"/>
+          </w:tcPr>
+          <w:p>
+            <w:pPr>
+              <w:jc w:val="center"/>
+            </w:pPr>
+            <w:r>
+              <w:rPr>
+                <w:b/>
+              </w:rPr>
+              <w:t>1000</w:t>
+            </w:r>
+          </w:p>
+        </w:tc>
+        <w:tc>
+          <w:tcPr>
+            <w:tcW w:type="dxa" w:w="1200"/>
+          </w:tcPr>
+          <w:p>
+            <w:pPr>
+              <w:jc w:val="center"/>
+            </w:pPr>
+            <w:r>
+              <w:rPr>
+                <w:b/>
+              </w:rPr>
+              <w:t>2000</w:t>
+            </w:r>
+          </w:p>
+        </w:tc>
+        <w:tc>
+          <w:tcPr>
+            <w:tcW w:type="dxa" w:w="1200"/>
+          </w:tcPr>
+          <w:p>
+            <w:pPr>
+              <w:jc w:val="center"/>
+            </w:pPr>
+            <w:r>
+              <w:rPr>
+                <w:b/>
+              </w:rPr>
+              <w:t>4000</w:t>
+            </w:r>
+          </w:p>
+        </w:tc>
+      </w:tr>
+      <w:tr>
+        <w:tc>
+          <w:tcPr>
+            <w:tcW w:type="dxa" w:w="1200"/>
+          </w:tcPr>
+          <w:p>
+            <w:pPr>
+              <w:jc w:val="center"/>
+            </w:pPr>
+            <w:r>
+              <w:t>O.D.</w:t>
+            </w:r>
+          </w:p>
+        </w:tc>
+        <w:tc>
+          <w:tcPr>
+            <w:tcW w:type="dxa" w:w="1200"/>
+          </w:tcPr>
+          <w:p>
+            <w:pPr>
+              <w:jc w:val="center"/>
+            </w:pPr>
+            <w:r>
+              <w:t xml:space="preserve">0.061</w:t>
+            </w:r>
+          </w:p>
+        </w:tc>
+        <w:tc>
+          <w:tcPr>
+            <w:tcW w:type="dxa" w:w="1200"/>
+          </w:tcPr>
+          <w:p>
+            <w:pPr>
+              <w:jc w:val="center"/>
+            </w:pPr>
+            <w:r>
+              <w:t xml:space="preserve">0.061</w:t>
+            </w:r>
+          </w:p>
+        </w:tc>
+        <w:tc>
+          <w:tcPr>
+            <w:tcW w:type="dxa" w:w="1200"/>
+          </w:tcPr>
+          <w:p>
+            <w:pPr>
+              <w:jc w:val="center"/>
+            </w:pPr>
+            <w:r>
+              <w:t xml:space="preserve">0.143</w:t>
+            </w:r>
+          </w:p>
+        </w:tc>
+        <w:tc>
+          <w:tcPr>
+            <w:tcW w:type="dxa" w:w="1200"/>
+          </w:tcPr>
+          <w:p>
+            <w:pPr>
+              <w:jc w:val="center"/>
+            </w:pPr>
+            <w:r>
+              <w:t xml:space="preserve">0.227</w:t>
+            </w:r>
+          </w:p>
+        </w:tc>
+        <w:tc>
+          <w:tcPr>
+            <w:tcW w:type="dxa" w:w="1200"/>
+          </w:tcPr>
+          <w:p>
+            <w:pPr>
+              <w:jc w:val="center"/>
+            </w:pPr>
+            <w:r>
+              <w:t xml:space="preserve">0.405</w:t>
+            </w:r>
+          </w:p>
+        </w:tc>
+        <w:tc>
+          <w:tcPr>
+            <w:tcW w:type="dxa" w:w="1200"/>
+          </w:tcPr>
+          <w:p>
+            <w:pPr>
+              <w:jc w:val="center"/>
+            </w:pPr>
+            <w:r>
+              <w:t xml:space="preserve">0.631</w:t>
+            </w:r>
+          </w:p>
+        </w:tc>
+        <w:tc>
+          <w:tcPr>
+            <w:tcW w:type="dxa" w:w="1200"/>
+          </w:tcPr>
+          <w:p>
+            <w:pPr>
+              <w:jc w:val="center"/>
+            </w:pPr>
+            <w:r>
+              <w:t xml:space="preserve">1.118</w:t>
+            </w:r>
+          </w:p>
+        </w:tc>
+        <w:tc>
+          <w:tcPr>
+            <w:tcW w:type="dxa" w:w="1200"/>
+          </w:tcPr>
+          <w:p>
+            <w:pPr>
+              <w:jc w:val="center"/>
+            </w:pPr>
+            <w:r>
+              <w:t xml:space="preserve">1.902</w:t>
+            </w:r>
+          </w:p>
+        </w:tc>
+      </w:tr>
+    </w:tbl>
+    <w:p>
+      <w:pPr>
+        <w:pStyle w:val="Heading2"/>
+      </w:pPr>
+      <w:r>
+        <w:rPr>
+          <w:color w:val="0046B4"/>
+        </w:rPr>
+        <w:t>INTRA/INTER-ASSAY VARIABILITY</w:t>
+      </w:r>
+    </w:p>
+    <w:p>
+      <w:r>
+        <w:t>Three samples of known concentration were tested on one plate to assess intra-assay precision.</w:t>
+      </w:r>
+    </w:p>
+    <w:tbl>
+      <w:tblPr>
+        <w:tblStyle w:val="TableGrid"/>
+        <w:tblW w:type="auto" w:w="0"/>
+        <w:jc w:val="center"/>
+        <w:tblLook w:firstColumn="1" w:firstRow="1" w:lastColumn="0" w:lastRow="0" w:noHBand="0" w:noVBand="1" w:val="04A0"/>
+      </w:tblPr>
+      <w:tblGrid>
+        <w:gridCol w:w="2160"/>
         <w:gridCol w:w="2160"/>
         <w:gridCol w:w="2160"/>
         <w:gridCol w:w="2160"/>
@@ -699,13 +1396,13 @@
           </w:tcPr>
           <w:p>
             <w:pPr>
-              <w:spacing w:line="276" w:lineRule="auto"/>
+              <w:jc w:val="center"/>
             </w:pPr>
             <w:r>
               <w:rPr>
-                <w:rFonts w:ascii="Calibri" w:hAnsi="Calibri"/>
+                <w:b/>
               </w:rPr>
-              <w:t>Description</w:t>
+              <w:t>Sample</w:t>
             </w:r>
           </w:p>
         </w:tc>
@@ -715,13 +1412,13 @@
           </w:tcPr>
           <w:p>
             <w:pPr>
-              <w:spacing w:line="276" w:lineRule="auto"/>
+              <w:jc w:val="center"/>
             </w:pPr>
             <w:r>
               <w:rPr>
-                <w:rFonts w:ascii="Calibri" w:hAnsi="Calibri"/>
+                <w:b/>
               </w:rPr>
-              <w:t>Quantity</w:t>
+              <w:t>n</w:t>
             </w:r>
           </w:p>
         </w:tc>
@@ -731,13 +1428,13 @@
           </w:tcPr>
           <w:p>
             <w:pPr>
-              <w:spacing w:line="276" w:lineRule="auto"/>
+              <w:jc w:val="center"/>
             </w:pPr>
             <w:r>
               <w:rPr>
-                <w:rFonts w:ascii="Calibri" w:hAnsi="Calibri"/>
+                <w:b/>
               </w:rPr>
-              <w:t>Volume</w:t>
+              <w:t>Mean (pg/ml)</w:t>
             </w:r>
           </w:p>
         </w:tc>
@@ -747,13 +1444,29 @@
           </w:tcPr>
           <w:p>
             <w:pPr>
-              <w:spacing w:line="276" w:lineRule="auto"/>
+              <w:jc w:val="center"/>
             </w:pPr>
             <w:r>
               <w:rPr>
-                <w:rFonts w:ascii="Calibri" w:hAnsi="Calibri"/>
+                <w:b/>
               </w:rPr>
-              <w:t>Storage of opened/reconstituted material</w:t>
+              <w:t>Standard Deviation</w:t>
+            </w:r>
+          </w:p>
+        </w:tc>
+        <w:tc>
+          <w:tcPr>
+            <w:tcW w:type="dxa" w:w="2160"/>
+          </w:tcPr>
+          <w:p>
+            <w:pPr>
+              <w:jc w:val="center"/>
+            </w:pPr>
+            <w:r>
+              <w:rPr>
+                <w:b/>
+              </w:rPr>
+              <w:t>CV (%)</w:t>
             </w:r>
           </w:p>
         </w:tc>
@@ -764,29 +1477,7 @@
             <w:tcW w:type="dxa" w:w="2160"/>
           </w:tcPr>
           <w:p>
-            <w:pPr>
-              <w:spacing w:line="276" w:lineRule="auto"/>
-            </w:pPr>
             <w:r>
-              <w:rPr>
-                <w:rFonts w:ascii="Calibri" w:hAnsi="Calibri"/>
-              </w:rPr>
-              <w:t>Anti-Mouse Klk1 Pre-coated 96-well Strip Microplate</w:t>
-            </w:r>
-          </w:p>
-        </w:tc>
-        <w:tc>
-          <w:tcPr>
-            <w:tcW w:type="dxa" w:w="2160"/>
-          </w:tcPr>
-          <w:p>
-            <w:pPr>
-              <w:spacing w:line="276" w:lineRule="auto"/>
-            </w:pPr>
-            <w:r>
-              <w:rPr>
-                <w:rFonts w:ascii="Calibri" w:hAnsi="Calibri"/>
-              </w:rPr>
               <w:t>1</w:t>
             </w:r>
           </w:p>
@@ -796,14 +1487,8 @@
             <w:tcW w:type="dxa" w:w="2160"/>
           </w:tcPr>
           <w:p>
-            <w:pPr>
-              <w:spacing w:line="276" w:lineRule="auto"/>
-            </w:pPr>
             <w:r>
-              <w:rPr>
-                <w:rFonts w:ascii="Calibri" w:hAnsi="Calibri"/>
-              </w:rPr>
-              <w:t>12 strips of 8 wells</w:t>
+              <w:t xml:space="preserve">24</w:t>
             </w:r>
           </w:p>
         </w:tc>
@@ -812,14 +1497,28 @@
             <w:tcW w:type="dxa" w:w="2160"/>
           </w:tcPr>
           <w:p>
-            <w:pPr>
-              <w:spacing w:line="276" w:lineRule="auto"/>
-            </w:pPr>
             <w:r>
-              <w:rPr>
-                <w:rFonts w:ascii="Calibri" w:hAnsi="Calibri"/>
-              </w:rPr>
-              <w:t>Return unused wells to the foil pouch. Reseal along the entire edge of the zip-seal. May be stored for up to 1 month at 4°C provided this is within the expiration date of the kit.</w:t>
+              <w:t xml:space="preserve">145</w:t>
+            </w:r>
+          </w:p>
+        </w:tc>
+        <w:tc>
+          <w:tcPr>
+            <w:tcW w:type="dxa" w:w="2160"/>
+          </w:tcPr>
+          <w:p>
+            <w:r>
+              <w:t xml:space="preserve">10.15</w:t>
+            </w:r>
+          </w:p>
+        </w:tc>
+        <w:tc>
+          <w:tcPr>
+            <w:tcW w:type="dxa" w:w="2160"/>
+          </w:tcPr>
+          <w:p>
+            <w:r>
+              <w:t xml:space="preserve">7.0%</w:t>
             </w:r>
           </w:p>
         </w:tc>
@@ -830,29 +1529,7 @@
             <w:tcW w:type="dxa" w:w="2160"/>
           </w:tcPr>
           <w:p>
-            <w:pPr>
-              <w:spacing w:line="276" w:lineRule="auto"/>
-            </w:pPr>
             <w:r>
-              <w:rPr>
-                <w:rFonts w:ascii="Calibri" w:hAnsi="Calibri"/>
-              </w:rPr>
-              <w:t>Mouse Klk1 Standard</w:t>
-            </w:r>
-          </w:p>
-        </w:tc>
-        <w:tc>
-          <w:tcPr>
-            <w:tcW w:type="dxa" w:w="2160"/>
-          </w:tcPr>
-          <w:p>
-            <w:pPr>
-              <w:spacing w:line="276" w:lineRule="auto"/>
-            </w:pPr>
-            <w:r>
-              <w:rPr>
-                <w:rFonts w:ascii="Calibri" w:hAnsi="Calibri"/>
-              </w:rPr>
               <w:t>2</w:t>
             </w:r>
           </w:p>
@@ -862,14 +1539,8 @@
             <w:tcW w:type="dxa" w:w="2160"/>
           </w:tcPr>
           <w:p>
-            <w:pPr>
-              <w:spacing w:line="276" w:lineRule="auto"/>
-            </w:pPr>
             <w:r>
-              <w:rPr>
-                <w:rFonts w:ascii="Calibri" w:hAnsi="Calibri"/>
-              </w:rPr>
-              <w:t>10 ng/tube</w:t>
+              <w:t xml:space="preserve">24</w:t>
             </w:r>
           </w:p>
         </w:tc>
@@ -878,14 +1549,28 @@
             <w:tcW w:type="dxa" w:w="2160"/>
           </w:tcPr>
           <w:p>
-            <w:pPr>
-              <w:spacing w:line="276" w:lineRule="auto"/>
-            </w:pPr>
             <w:r>
-              <w:rPr>
-                <w:rFonts w:ascii="Calibri" w:hAnsi="Calibri"/>
-              </w:rPr>
-              <w:t>Discard the Klk1 stock solution after 12 hours at 4°C. May be stored at -20°C for 48 hours.</w:t>
+              <w:t xml:space="preserve">618</w:t>
+            </w:r>
+          </w:p>
+        </w:tc>
+        <w:tc>
+          <w:tcPr>
+            <w:tcW w:type="dxa" w:w="2160"/>
+          </w:tcPr>
+          <w:p>
+            <w:r>
+              <w:t xml:space="preserve">49.44</w:t>
+            </w:r>
+          </w:p>
+        </w:tc>
+        <w:tc>
+          <w:tcPr>
+            <w:tcW w:type="dxa" w:w="2160"/>
+          </w:tcPr>
+          <w:p>
+            <w:r>
+              <w:t xml:space="preserve">8.0%</w:t>
             </w:r>
           </w:p>
         </w:tc>
@@ -896,14 +1581,87 @@
             <w:tcW w:type="dxa" w:w="2160"/>
           </w:tcPr>
           <w:p>
+            <w:r>
+              <w:t>3</w:t>
+            </w:r>
+          </w:p>
+        </w:tc>
+        <w:tc>
+          <w:tcPr>
+            <w:tcW w:type="dxa" w:w="2160"/>
+          </w:tcPr>
+          <w:p>
+            <w:r>
+              <w:t xml:space="preserve">24</w:t>
+            </w:r>
+          </w:p>
+        </w:tc>
+        <w:tc>
+          <w:tcPr>
+            <w:tcW w:type="dxa" w:w="2160"/>
+          </w:tcPr>
+          <w:p>
+            <w:r>
+              <w:t xml:space="preserve">1426</w:t>
+            </w:r>
+          </w:p>
+        </w:tc>
+        <w:tc>
+          <w:tcPr>
+            <w:tcW w:type="dxa" w:w="2160"/>
+          </w:tcPr>
+          <w:p>
+            <w:r>
+              <w:t xml:space="preserve">128.34</w:t>
+            </w:r>
+          </w:p>
+        </w:tc>
+        <w:tc>
+          <w:tcPr>
+            <w:tcW w:type="dxa" w:w="2160"/>
+          </w:tcPr>
+          <w:p>
+            <w:r>
+              <w:t xml:space="preserve">9.0%</w:t>
+            </w:r>
+          </w:p>
+        </w:tc>
+      </w:tr>
+    </w:tbl>
+    <w:p/>
+    <w:p>
+      <w:r>
+        <w:t>Three samples of known concentration were tested in separate assays to assess inter-assay precision.</w:t>
+      </w:r>
+    </w:p>
+    <w:tbl>
+      <w:tblPr>
+        <w:tblStyle w:val="TableGrid"/>
+        <w:tblW w:type="auto" w:w="0"/>
+        <w:jc w:val="center"/>
+        <w:tblLook w:firstColumn="1" w:firstRow="1" w:lastColumn="0" w:lastRow="0" w:noHBand="0" w:noVBand="1" w:val="04A0"/>
+      </w:tblPr>
+      <w:tblGrid>
+        <w:gridCol w:w="2160"/>
+        <w:gridCol w:w="2160"/>
+        <w:gridCol w:w="2160"/>
+        <w:gridCol w:w="2160"/>
+        <w:gridCol w:w="2160"/>
+      </w:tblGrid>
+      <w:tr>
+        <w:tc>
+          <w:tcPr>
+            <w:tcW w:type="dxa" w:w="2160"/>
+          </w:tcPr>
+          <w:p>
             <w:pPr>
-              <w:spacing w:line="276" w:lineRule="auto"/>
+              <w:jc w:val="center"/>
             </w:pPr>
             <w:r>
               <w:rPr>
-                <w:rFonts w:ascii="Calibri" w:hAnsi="Calibri"/>
+                <w:b/>
               </w:rPr>
-              <w:t>Mouse Klk1 Biotinylated Antibody (100x)</w:t>
+              <w:t>Sample</w:t>
             </w:r>
           </w:p>
         </w:tc>
@@ -913,13 +1671,13 @@
           </w:tcPr>
           <w:p>
             <w:pPr>
-              <w:spacing w:line="276" w:lineRule="auto"/>
+              <w:jc w:val="center"/>
             </w:pPr>
             <w:r>
               <w:rPr>
-                <w:rFonts w:ascii="Calibri" w:hAnsi="Calibri"/>
+                <w:b/>
               </w:rPr>
-              <w:t>1</w:t>
+              <w:t>n</w:t>
             </w:r>
           </w:p>
         </w:tc>
@@ -929,13 +1687,13 @@
           </w:tcPr>
           <w:p>
             <w:pPr>
-              <w:spacing w:line="276" w:lineRule="auto"/>
+              <w:jc w:val="center"/>
             </w:pPr>
             <w:r>
               <w:rPr>
-                <w:rFonts w:ascii="Calibri" w:hAnsi="Calibri"/>
+                <w:b/>
               </w:rPr>
-              <w:t>100 µl</w:t>
+              <w:t>Mean (pg/ml)</w:t>
             </w:r>
           </w:p>
         </w:tc>
@@ -945,13 +1703,29 @@
           </w:tcPr>
           <w:p>
             <w:pPr>
-              <w:spacing w:line="276" w:lineRule="auto"/>
+              <w:jc w:val="center"/>
             </w:pPr>
             <w:r>
               <w:rPr>
-                <w:rFonts w:ascii="Calibri" w:hAnsi="Calibri"/>
+                <w:b/>
               </w:rPr>
-              <w:t>May be stored for up to 1 month at 4°C provided this is within the expiration date of the kit.</w:t>
+              <w:t>Standard Deviation</w:t>
+            </w:r>
+          </w:p>
+        </w:tc>
+        <w:tc>
+          <w:tcPr>
+            <w:tcW w:type="dxa" w:w="2160"/>
+          </w:tcPr>
+          <w:p>
+            <w:pPr>
+              <w:jc w:val="center"/>
+            </w:pPr>
+            <w:r>
+              <w:rPr>
+                <w:b/>
+              </w:rPr>
+              <w:t>CV (%)</w:t>
             </w:r>
           </w:p>
         </w:tc>
@@ -962,29 +1736,7 @@
             <w:tcW w:type="dxa" w:w="2160"/>
           </w:tcPr>
           <w:p>
-            <w:pPr>
-              <w:spacing w:line="276" w:lineRule="auto"/>
-            </w:pPr>
             <w:r>
-              <w:rPr>
-                <w:rFonts w:ascii="Calibri" w:hAnsi="Calibri"/>
-              </w:rPr>
-              <w:t>Avidin-Biotin-Peroxidase Complex (100x)</w:t>
-            </w:r>
-          </w:p>
-        </w:tc>
-        <w:tc>
-          <w:tcPr>
-            <w:tcW w:type="dxa" w:w="2160"/>
-          </w:tcPr>
-          <w:p>
-            <w:pPr>
-              <w:spacing w:line="276" w:lineRule="auto"/>
-            </w:pPr>
-            <w:r>
-              <w:rPr>
-                <w:rFonts w:ascii="Calibri" w:hAnsi="Calibri"/>
-              </w:rPr>
               <w:t>1</w:t>
             </w:r>
           </w:p>
@@ -994,14 +1746,8 @@
             <w:tcW w:type="dxa" w:w="2160"/>
           </w:tcPr>
           <w:p>
-            <w:pPr>
-              <w:spacing w:line="276" w:lineRule="auto"/>
-            </w:pPr>
             <w:r>
-              <w:rPr>
-                <w:rFonts w:ascii="Calibri" w:hAnsi="Calibri"/>
-              </w:rPr>
-              <w:t>100 µl</w:t>
+              <w:t xml:space="preserve">24</w:t>
             </w:r>
           </w:p>
         </w:tc>
@@ -1010,14 +1756,28 @@
             <w:tcW w:type="dxa" w:w="2160"/>
           </w:tcPr>
           <w:p>
-            <w:pPr>
-              <w:spacing w:line="276" w:lineRule="auto"/>
-            </w:pPr>
             <w:r>
-              <w:rPr>
-                <w:rFonts w:ascii="Calibri" w:hAnsi="Calibri"/>
-              </w:rPr>
-              <w:t>May be stored for up to 1 month at 4°C provided this is within the expiration date of the kit.</w:t>
+              <w:t xml:space="preserve">145</w:t>
+            </w:r>
+          </w:p>
+        </w:tc>
+        <w:tc>
+          <w:tcPr>
+            <w:tcW w:type="dxa" w:w="2160"/>
+          </w:tcPr>
+          <w:p>
+            <w:r>
+              <w:t xml:space="preserve">10.15</w:t>
+            </w:r>
+          </w:p>
+        </w:tc>
+        <w:tc>
+          <w:tcPr>
+            <w:tcW w:type="dxa" w:w="2160"/>
+          </w:tcPr>
+          <w:p>
+            <w:r>
+              <w:t xml:space="preserve">7.0%</w:t>
             </w:r>
           </w:p>
         </w:tc>
@@ -1028,14 +1788,8 @@
             <w:tcW w:type="dxa" w:w="2160"/>
           </w:tcPr>
           <w:p>
-            <w:pPr>
-              <w:spacing w:line="276" w:lineRule="auto"/>
-            </w:pPr>
             <w:r>
-              <w:rPr>
-                <w:rFonts w:ascii="Calibri" w:hAnsi="Calibri"/>
-              </w:rPr>
-              <w:t>Sample Diluent</w:t>
+              <w:t>2</w:t>
             </w:r>
           </w:p>
         </w:tc>
@@ -1044,14 +1798,8 @@
             <w:tcW w:type="dxa" w:w="2160"/>
           </w:tcPr>
           <w:p>
-            <w:pPr>
-              <w:spacing w:line="276" w:lineRule="auto"/>
-            </w:pPr>
             <w:r>
-              <w:rPr>
-                <w:rFonts w:ascii="Calibri" w:hAnsi="Calibri"/>
-              </w:rPr>
-              <w:t>1</w:t>
+              <w:t xml:space="preserve">24</w:t>
             </w:r>
           </w:p>
         </w:tc>
@@ -1060,14 +1808,8 @@
             <w:tcW w:type="dxa" w:w="2160"/>
           </w:tcPr>
           <w:p>
-            <w:pPr>
-              <w:spacing w:line="276" w:lineRule="auto"/>
-            </w:pPr>
             <w:r>
-              <w:rPr>
-                <w:rFonts w:ascii="Calibri" w:hAnsi="Calibri"/>
-              </w:rPr>
-              <w:t>30 ml</w:t>
+              <w:t xml:space="preserve">618</w:t>
             </w:r>
           </w:p>
         </w:tc>
@@ -1076,14 +1818,18 @@
             <w:tcW w:type="dxa" w:w="2160"/>
           </w:tcPr>
           <w:p>
-            <w:pPr>
-              <w:spacing w:line="276" w:lineRule="auto"/>
-            </w:pPr>
             <w:r>
-              <w:rPr>
-                <w:rFonts w:ascii="Calibri" w:hAnsi="Calibri"/>
-              </w:rPr>
-              <w:t>May be stored for up to 1 month at 4°C provided this is within the expiration date of the kit.</w:t>
+              <w:t xml:space="preserve">49.44</w:t>
+            </w:r>
+          </w:p>
+        </w:tc>
+        <w:tc>
+          <w:tcPr>
+            <w:tcW w:type="dxa" w:w="2160"/>
+          </w:tcPr>
+          <w:p>
+            <w:r>
+              <w:t xml:space="preserve">8.0%</w:t>
             </w:r>
           </w:p>
         </w:tc>
@@ -1094,14 +1840,8 @@
             <w:tcW w:type="dxa" w:w="2160"/>
           </w:tcPr>
           <w:p>
-            <w:pPr>
-              <w:spacing w:line="276" w:lineRule="auto"/>
-            </w:pPr>
             <w:r>
-              <w:rPr>
-                <w:rFonts w:ascii="Calibri" w:hAnsi="Calibri"/>
-              </w:rPr>
-              <w:t>Antibody Diluent</w:t>
+              <w:t>3</w:t>
             </w:r>
           </w:p>
         </w:tc>
@@ -1110,14 +1850,8 @@
             <w:tcW w:type="dxa" w:w="2160"/>
           </w:tcPr>
           <w:p>
-            <w:pPr>
-              <w:spacing w:line="276" w:lineRule="auto"/>
-            </w:pPr>
             <w:r>
-              <w:rPr>
-                <w:rFonts w:ascii="Calibri" w:hAnsi="Calibri"/>
-              </w:rPr>
-              <w:t>1</w:t>
+              <w:t xml:space="preserve">24</w:t>
             </w:r>
           </w:p>
         </w:tc>
@@ -1126,14 +1860,8 @@
             <w:tcW w:type="dxa" w:w="2160"/>
           </w:tcPr>
           <w:p>
-            <w:pPr>
-              <w:spacing w:line="276" w:lineRule="auto"/>
-            </w:pPr>
             <w:r>
-              <w:rPr>
-                <w:rFonts w:ascii="Calibri" w:hAnsi="Calibri"/>
-              </w:rPr>
-              <w:t>12 ml</w:t>
+              <w:t xml:space="preserve">1426</w:t>
             </w:r>
           </w:p>
         </w:tc>
@@ -1142,32 +1870,8 @@
             <w:tcW w:type="dxa" w:w="2160"/>
           </w:tcPr>
           <w:p>
-            <w:pPr>
-              <w:spacing w:line="276" w:lineRule="auto"/>
-            </w:pPr>
             <w:r>
-              <w:rPr>
-                <w:rFonts w:ascii="Calibri" w:hAnsi="Calibri"/>
-              </w:rPr>
-              <w:t>May be stored for up to 1 month at 4°C provided this is within the expiration date of the kit.</w:t>
-            </w:r>
-          </w:p>
-        </w:tc>
-      </w:tr>
-      <w:tr>
-        <w:tc>
-          <w:tcPr>
-            <w:tcW w:type="dxa" w:w="2160"/>
-          </w:tcPr>
-          <w:p>
-            <w:pPr>
-              <w:spacing w:line="276" w:lineRule="auto"/>
-            </w:pPr>
-            <w:r>
-              <w:rPr>
-                <w:rFonts w:ascii="Calibri" w:hAnsi="Calibri"/>
-              </w:rPr>
-              <w:t>Avidin-Biotin-Peroxidase Diluent</w:t>
+              <w:t xml:space="preserve">128.34</w:t>
             </w:r>
           </w:p>
         </w:tc>
@@ -1176,309 +1880,8 @@
             <w:tcW w:type="dxa" w:w="2160"/>
           </w:tcPr>
           <w:p>
-            <w:pPr>
-              <w:spacing w:line="276" w:lineRule="auto"/>
-            </w:pPr>
             <w:r>
-              <w:rPr>
-                <w:rFonts w:ascii="Calibri" w:hAnsi="Calibri"/>
-              </w:rPr>
-              <w:t>1</w:t>
-            </w:r>
-          </w:p>
-        </w:tc>
-        <w:tc>
-          <w:tcPr>
-            <w:tcW w:type="dxa" w:w="2160"/>
-          </w:tcPr>
-          <w:p>
-            <w:pPr>
-              <w:spacing w:line="276" w:lineRule="auto"/>
-            </w:pPr>
-            <w:r>
-              <w:rPr>
-                <w:rFonts w:ascii="Calibri" w:hAnsi="Calibri"/>
-              </w:rPr>
-              <w:t>12 ml</w:t>
-            </w:r>
-          </w:p>
-        </w:tc>
-        <w:tc>
-          <w:tcPr>
-            <w:tcW w:type="dxa" w:w="2160"/>
-          </w:tcPr>
-          <w:p>
-            <w:pPr>
-              <w:spacing w:line="276" w:lineRule="auto"/>
-            </w:pPr>
-            <w:r>
-              <w:rPr>
-                <w:rFonts w:ascii="Calibri" w:hAnsi="Calibri"/>
-              </w:rPr>
-              <w:t>May be stored for up to 1 month at 4°C provided this is within the expiration date of the kit.</w:t>
-            </w:r>
-          </w:p>
-        </w:tc>
-      </w:tr>
-      <w:tr>
-        <w:tc>
-          <w:tcPr>
-            <w:tcW w:type="dxa" w:w="2160"/>
-          </w:tcPr>
-          <w:p>
-            <w:pPr>
-              <w:spacing w:line="276" w:lineRule="auto"/>
-            </w:pPr>
-            <w:r>
-              <w:rPr>
-                <w:rFonts w:ascii="Calibri" w:hAnsi="Calibri"/>
-              </w:rPr>
-              <w:t>Color Developing Reagent (TMB)</w:t>
-            </w:r>
-          </w:p>
-        </w:tc>
-        <w:tc>
-          <w:tcPr>
-            <w:tcW w:type="dxa" w:w="2160"/>
-          </w:tcPr>
-          <w:p>
-            <w:pPr>
-              <w:spacing w:line="276" w:lineRule="auto"/>
-            </w:pPr>
-            <w:r>
-              <w:rPr>
-                <w:rFonts w:ascii="Calibri" w:hAnsi="Calibri"/>
-              </w:rPr>
-              <w:t>1</w:t>
-            </w:r>
-          </w:p>
-        </w:tc>
-        <w:tc>
-          <w:tcPr>
-            <w:tcW w:type="dxa" w:w="2160"/>
-          </w:tcPr>
-          <w:p>
-            <w:pPr>
-              <w:spacing w:line="276" w:lineRule="auto"/>
-            </w:pPr>
-            <w:r>
-              <w:rPr>
-                <w:rFonts w:ascii="Calibri" w:hAnsi="Calibri"/>
-              </w:rPr>
-              <w:t>10 ml</w:t>
-            </w:r>
-          </w:p>
-        </w:tc>
-        <w:tc>
-          <w:tcPr>
-            <w:tcW w:type="dxa" w:w="2160"/>
-          </w:tcPr>
-          <w:p>
-            <w:pPr>
-              <w:spacing w:line="276" w:lineRule="auto"/>
-            </w:pPr>
-            <w:r>
-              <w:rPr>
-                <w:rFonts w:ascii="Calibri" w:hAnsi="Calibri"/>
-              </w:rPr>
-              <w:t>May be stored for up to 1 month at 4°C provided this is within the expiration date of the kit.</w:t>
-            </w:r>
-          </w:p>
-        </w:tc>
-      </w:tr>
-      <w:tr>
-        <w:tc>
-          <w:tcPr>
-            <w:tcW w:type="dxa" w:w="2160"/>
-          </w:tcPr>
-          <w:p>
-            <w:pPr>
-              <w:spacing w:line="276" w:lineRule="auto"/>
-            </w:pPr>
-            <w:r>
-              <w:rPr>
-                <w:rFonts w:ascii="Calibri" w:hAnsi="Calibri"/>
-              </w:rPr>
-              <w:t>Stop Solution</w:t>
-            </w:r>
-          </w:p>
-        </w:tc>
-        <w:tc>
-          <w:tcPr>
-            <w:tcW w:type="dxa" w:w="2160"/>
-          </w:tcPr>
-          <w:p>
-            <w:pPr>
-              <w:spacing w:line="276" w:lineRule="auto"/>
-            </w:pPr>
-            <w:r>
-              <w:rPr>
-                <w:rFonts w:ascii="Calibri" w:hAnsi="Calibri"/>
-              </w:rPr>
-              <w:t>1</w:t>
-            </w:r>
-          </w:p>
-        </w:tc>
-        <w:tc>
-          <w:tcPr>
-            <w:tcW w:type="dxa" w:w="2160"/>
-          </w:tcPr>
-          <w:p>
-            <w:pPr>
-              <w:spacing w:line="276" w:lineRule="auto"/>
-            </w:pPr>
-            <w:r>
-              <w:rPr>
-                <w:rFonts w:ascii="Calibri" w:hAnsi="Calibri"/>
-              </w:rPr>
-              <w:t>10 ml</w:t>
-            </w:r>
-          </w:p>
-        </w:tc>
-        <w:tc>
-          <w:tcPr>
-            <w:tcW w:type="dxa" w:w="2160"/>
-          </w:tcPr>
-          <w:p>
-            <w:pPr>
-              <w:spacing w:line="276" w:lineRule="auto"/>
-            </w:pPr>
-            <w:r>
-              <w:rPr>
-                <w:rFonts w:ascii="Calibri" w:hAnsi="Calibri"/>
-              </w:rPr>
-              <w:t>May be stored for up to 1 month at 4°C provided this is within the expiration date of the kit.</w:t>
-            </w:r>
-          </w:p>
-        </w:tc>
-      </w:tr>
-      <w:tr>
-        <w:tc>
-          <w:tcPr>
-            <w:tcW w:type="dxa" w:w="2160"/>
-          </w:tcPr>
-          <w:p>
-            <w:pPr>
-              <w:spacing w:line="276" w:lineRule="auto"/>
-            </w:pPr>
-            <w:r>
-              <w:rPr>
-                <w:rFonts w:ascii="Calibri" w:hAnsi="Calibri"/>
-              </w:rPr>
-              <w:t>Wash Buffer (25x)</w:t>
-            </w:r>
-          </w:p>
-        </w:tc>
-        <w:tc>
-          <w:tcPr>
-            <w:tcW w:type="dxa" w:w="2160"/>
-          </w:tcPr>
-          <w:p>
-            <w:pPr>
-              <w:spacing w:line="276" w:lineRule="auto"/>
-            </w:pPr>
-            <w:r>
-              <w:rPr>
-                <w:rFonts w:ascii="Calibri" w:hAnsi="Calibri"/>
-              </w:rPr>
-              <w:t>1</w:t>
-            </w:r>
-          </w:p>
-        </w:tc>
-        <w:tc>
-          <w:tcPr>
-            <w:tcW w:type="dxa" w:w="2160"/>
-          </w:tcPr>
-          <w:p>
-            <w:pPr>
-              <w:spacing w:line="276" w:lineRule="auto"/>
-            </w:pPr>
-            <w:r>
-              <w:rPr>
-                <w:rFonts w:ascii="Calibri" w:hAnsi="Calibri"/>
-              </w:rPr>
-              <w:t>20 ml</w:t>
-            </w:r>
-          </w:p>
-        </w:tc>
-        <w:tc>
-          <w:tcPr>
-            <w:tcW w:type="dxa" w:w="2160"/>
-          </w:tcPr>
-          <w:p>
-            <w:pPr>
-              <w:spacing w:line="276" w:lineRule="auto"/>
-            </w:pPr>
-            <w:r>
-              <w:rPr>
-                <w:rFonts w:ascii="Calibri" w:hAnsi="Calibri"/>
-              </w:rPr>
-              <w:t>May be stored for up to 1 month at 4°C provided this is within the expiration date of the kit.</w:t>
-            </w:r>
-          </w:p>
-        </w:tc>
-      </w:tr>
-      <w:tr>
-        <w:tc>
-          <w:tcPr>
-            <w:tcW w:type="dxa" w:w="2160"/>
-          </w:tcPr>
-          <w:p>
-            <w:pPr>
-              <w:spacing w:line="276" w:lineRule="auto"/>
-            </w:pPr>
-            <w:r>
-              <w:rPr>
-                <w:rFonts w:ascii="Calibri" w:hAnsi="Calibri"/>
-              </w:rPr>
-              <w:t>Plate Sealers</w:t>
-            </w:r>
-          </w:p>
-        </w:tc>
-        <w:tc>
-          <w:tcPr>
-            <w:tcW w:type="dxa" w:w="2160"/>
-          </w:tcPr>
-          <w:p>
-            <w:pPr>
-              <w:spacing w:line="276" w:lineRule="auto"/>
-            </w:pPr>
-            <w:r>
-              <w:rPr>
-                <w:rFonts w:ascii="Calibri" w:hAnsi="Calibri"/>
-              </w:rPr>
-              <w:t>4</w:t>
-            </w:r>
-          </w:p>
-        </w:tc>
-        <w:tc>
-          <w:tcPr>
-            <w:tcW w:type="dxa" w:w="2160"/>
-          </w:tcPr>
-          <w:p>
-            <w:pPr>
-              <w:spacing w:line="276" w:lineRule="auto"/>
-            </w:pPr>
-            <w:r>
-              <w:rPr>
-                <w:rFonts w:ascii="Calibri" w:hAnsi="Calibri"/>
-              </w:rPr>
-              <w:t>Piece</w:t>
-            </w:r>
-          </w:p>
-        </w:tc>
-        <w:tc>
-          <w:tcPr>
-            <w:tcW w:type="dxa" w:w="2160"/>
-          </w:tcPr>
-          <w:p>
-            <w:pPr>
-              <w:spacing w:line="276" w:lineRule="auto"/>
-            </w:pPr>
-            <w:r>
-              <w:rPr>
-                <w:rFonts w:ascii="Calibri" w:hAnsi="Calibri"/>
-              </w:rPr>
+              <w:t xml:space="preserve">9.0%</w:t>
             </w:r>
           </w:p>
         </w:tc>
@@ -1487,970 +1890,142 @@
     <w:p>
       <w:pPr>
         <w:pStyle w:val="Heading2"/>
-        <w:spacing w:line="276" w:lineRule="auto"/>
       </w:pPr>
       <w:r>
         <w:rPr>
-          <w:rFonts w:ascii="Calibri" w:hAnsi="Calibri"/>
-        </w:rPr>
-        <w:t>OVERVIEW</w:t>
-      </w:r>
-    </w:p>
-    <w:p>
-      <w:pPr>
-        <w:pStyle w:val="Heading2"/>
-        <w:spacing w:line="276" w:lineRule="auto"/>
-      </w:pPr>
-      <w:r>
-        <w:rPr>
-          <w:rFonts w:ascii="Calibri" w:hAnsi="Calibri"/>
-        </w:rPr>
-        <w:t>BACKGROUND</w:t>
-      </w:r>
-    </w:p>
-    <w:p>
-      <w:pPr>
-        <w:pStyle w:val="Normal"/>
-        <w:spacing w:line="276" w:lineRule="auto"/>
-      </w:pPr>
-      <w:r>
-        <w:rPr>
-          <w:rFonts w:ascii="Calibri" w:hAnsi="Calibri"/>
-        </w:rPr>
-        <w:t>Kallikrein-1, also known as tissue kallikrein, is a protein that in humans is encoded by the KLK1 gene. This serine protease generates Lys-bradykinin by specific proteolysis of kininogen-1. KLK1 is a member of the peptidase S1 family. Its gene is mapped to 19q13.3. In all, it has got 262-amino acids which contain a putative signal peptide, followed by a short activating peptide and the protease domain. The protein is mainly found in kidney, pancreas, and salivary gland, showing a unique pattern of tissue-specific expression relative to other members of the family. KLK1 is implicated in carcinogenesis and some have potential as novel cancer and other disease biomarkers.</w:t>
-      </w:r>
-    </w:p>
-    <w:p>
-      <w:pPr>
-        <w:pStyle w:val="Normal"/>
-        <w:spacing w:line="276" w:lineRule="auto"/>
-      </w:pPr>
-      <w:r>
-        <w:rPr>
-          <w:rFonts w:ascii="Calibri" w:hAnsi="Calibri"/>
-        </w:rPr>
-        <w:t>2. Confirm that you have the appropriate non-supplied equipment available.</w:t>
-      </w:r>
-    </w:p>
-    <w:p>
-      <w:pPr>
-        <w:pStyle w:val="Normal"/>
-        <w:spacing w:line="276" w:lineRule="auto"/>
-      </w:pPr>
-      <w:r>
-        <w:rPr>
-          <w:rFonts w:ascii="Calibri" w:hAnsi="Calibri"/>
-        </w:rPr>
-        <w:t>3. Spin down all components to the bottom of the tube before opening.</w:t>
-      </w:r>
-    </w:p>
-    <w:p>
-      <w:pPr>
-        <w:pStyle w:val="Normal"/>
-        <w:spacing w:line="276" w:lineRule="auto"/>
-      </w:pPr>
-      <w:r>
-        <w:rPr>
-          <w:rFonts w:ascii="Calibri" w:hAnsi="Calibri"/>
-        </w:rPr>
-        <w:t>4. Don't let the 96-well plate dry out as this will inactivate active components.</w:t>
-      </w:r>
-    </w:p>
-    <w:p>
-      <w:pPr>
-        <w:pStyle w:val="Normal"/>
-        <w:spacing w:line="276" w:lineRule="auto"/>
-      </w:pPr>
-      <w:r>
-        <w:rPr>
-          <w:rFonts w:ascii="Calibri" w:hAnsi="Calibri"/>
-        </w:rPr>
-        <w:t>5. Don't reuse tips and tubes to avoid cross-contamination. Avoid using reagents from different batches.</w:t>
-      </w:r>
-    </w:p>
-    <w:p>
-      <w:pPr>
-        <w:pStyle w:val="Heading2"/>
-        <w:spacing w:line="276" w:lineRule="auto"/>
-      </w:pPr>
-      <w:r>
-        <w:rPr>
-          <w:rFonts w:ascii="Calibri" w:hAnsi="Calibri"/>
-        </w:rPr>
-        <w:t>SAMPLE PREPARATION AND STORAGE</w:t>
-      </w:r>
-    </w:p>
-    <w:p>
-      <w:pPr>
-        <w:pStyle w:val="Normal"/>
-        <w:spacing w:line="276" w:lineRule="auto"/>
-      </w:pPr>
-      <w:r>
-        <w:rPr>
-          <w:rFonts w:ascii="Calibri" w:hAnsi="Calibri"/>
-        </w:rPr>
-        <w:t>When first using a kit, appropriate validation steps should be taken before using valuable samples. Confirm that the kit adequately detects the target antigen in your intended sample type(s) by running control samples. If the concentration of target antigen within your samples is unknown, a preliminary experiment should be run using a control sample to determine the optimal sample dilution (see Sample Preparation). To inspect the validity of experiment operation and the appropriateness of sample dilution proportion, a pilot experiment using standards and a small number of samples is recommended. Before using the kit, spin tubes to bring down all components to the bottom of the tubes. Don’t let the 96-well plate dry out since this will inactivate active components on the plate. Don’t reuse tips and tubes to avoid cross-contamination. Avoid using the reagents from different batches together.</w:t>
-      </w:r>
-    </w:p>
-    <w:p>
-      <w:pPr>
-        <w:pStyle w:val="Heading2"/>
-        <w:spacing w:line="276" w:lineRule="auto"/>
-      </w:pPr>
-      <w:r>
-        <w:rPr>
-          <w:rFonts w:ascii="Calibri" w:hAnsi="Calibri"/>
-        </w:rPr>
-        <w:t>SAMPLE COLLECTION NOTES</w:t>
-      </w:r>
-    </w:p>
-    <w:p>
-      <w:pPr>
-        <w:pStyle w:val="Normal"/>
-        <w:spacing w:line="276" w:lineRule="auto"/>
-      </w:pPr>
-      <w:r>
-        <w:rPr>
-          <w:rFonts w:ascii="Calibri" w:hAnsi="Calibri"/>
-        </w:rPr>
-        <w:t>Innovative Research recommends that samples are used immediately upon preparation. Avoid repeated freeze/thaw cycles for all samples. In the event that a sample type not listed above is intended to be used with the kit, it is recommended that the customer conduct validation experiments in order to be confident in the results. Due to chemical interference, the use of tissue or cell extraction samples prepared by chemical lysis buffers may result in inaccurate results. Due to factors including cell viability, cell number, or sampling time, samples from cell culture supernatant may not be detected by the kit. Samples should be brought to room temperature (18-25°C) before performing the assay without the use of extra heating.</w:t>
-      </w:r>
-    </w:p>
-    <w:p>
-      <w:pPr>
-        <w:pStyle w:val="Heading2"/>
-        <w:spacing w:line="276" w:lineRule="auto"/>
-      </w:pPr>
-      <w:r>
-        <w:rPr>
-          <w:rFonts w:ascii="Calibri" w:hAnsi="Calibri"/>
-        </w:rPr>
-        <w:t>SAMPLE DILUTION GUIDELINE</w:t>
-      </w:r>
-    </w:p>
-    <w:p>
-      <w:pPr>
-        <w:spacing w:line="276" w:lineRule="auto"/>
-      </w:pPr>
-      <w:r>
-        <w:rPr>
-          <w:rFonts w:ascii="Calibri" w:hAnsi="Calibri"/>
-        </w:rPr>
-        <w:t>These sample collection instructions and storage conditions are intended as a general guideline. Sample stability has not been evaluated.</w:t>
-      </w:r>
-    </w:p>
-    <w:p>
-      <w:pPr>
-        <w:spacing w:line="276" w:lineRule="auto"/>
-      </w:pPr>
-    </w:p>
-    <w:p>
-      <w:pPr>
-        <w:pStyle w:val="Heading3"/>
-        <w:spacing w:line="276" w:lineRule="auto"/>
-      </w:pPr>
-      <w:r>
-        <w:rPr>
-          <w:rFonts w:ascii="Calibri" w:hAnsi="Calibri"/>
-        </w:rPr>
-        <w:t>SAMPLE COLLECTION NOTES</w:t>
-      </w:r>
-    </w:p>
-    <w:p>
-      <w:pPr>
-        <w:spacing w:line="276" w:lineRule="auto"/>
-      </w:pPr>
-      <w:r>
-        <w:rPr>
-          <w:rFonts w:ascii="Calibri" w:hAnsi="Calibri"/>
-        </w:rPr>
-        <w:t>Innovative Research recommends that samples are used immediately upon preparation.</w:t>
-      </w:r>
-    </w:p>
-    <w:p>
-      <w:pPr>
-        <w:spacing w:line="276" w:lineRule="auto"/>
-      </w:pPr>
-      <w:r>
-        <w:rPr>
-          <w:rFonts w:ascii="Calibri" w:hAnsi="Calibri"/>
-        </w:rPr>
-        <w:t>Avoid repeated freeze-thaw cycles for all samples.</w:t>
-      </w:r>
-    </w:p>
-    <w:p>
-      <w:pPr>
-        <w:spacing w:line="276" w:lineRule="auto"/>
-      </w:pPr>
-      <w:r>
-        <w:rPr>
-          <w:rFonts w:ascii="Calibri" w:hAnsi="Calibri"/>
-        </w:rPr>
-        <w:t>Samples should be brought to room temperature (18-25°C) before performing the assay.</w:t>
-      </w:r>
-    </w:p>
-    <w:p>
-      <w:pPr>
-        <w:spacing w:line="276" w:lineRule="auto"/>
-      </w:pPr>
-    </w:p>
-    <w:tbl>
-      <w:tblPr>
-        <w:tblStyle w:val="TableGrid"/>
-        <w:tblW w:type="auto" w:w="0"/>
-        <w:tblLook w:firstColumn="1" w:firstRow="1" w:lastColumn="0" w:lastRow="0" w:noHBand="0" w:noVBand="1" w:val="04A0"/>
-      </w:tblPr>
-      <w:tblGrid>
-        <w:gridCol w:w="4320"/>
-        <w:gridCol w:w="4320"/>
-      </w:tblGrid>
-      <w:tr>
-        <w:tc>
-          <w:tcPr>
-            <w:tcW w:type="dxa" w:w="4320"/>
-          </w:tcPr>
-          <w:p>
-            <w:pPr>
-              <w:spacing w:line="276" w:lineRule="auto"/>
-            </w:pPr>
-            <w:r>
-              <w:rPr>
-                <w:rFonts w:ascii="Calibri" w:hAnsi="Calibri"/>
-              </w:rPr>
-              <w:t>Sample Type</w:t>
-            </w:r>
-          </w:p>
-        </w:tc>
-        <w:tc>
-          <w:tcPr>
-            <w:tcW w:type="dxa" w:w="4320"/>
-          </w:tcPr>
-          <w:p>
-            <w:pPr>
-              <w:spacing w:line="276" w:lineRule="auto"/>
-            </w:pPr>
-            <w:r>
-              <w:rPr>
-                <w:rFonts w:ascii="Calibri" w:hAnsi="Calibri"/>
-              </w:rPr>
-              <w:t>Collection and Handling</w:t>
-            </w:r>
-          </w:p>
-        </w:tc>
-      </w:tr>
-      <w:tr>
-        <w:tc>
-          <w:tcPr>
-            <w:tcW w:type="dxa" w:w="4320"/>
-          </w:tcPr>
-          <w:p>
-            <w:pPr>
-              <w:spacing w:line="276" w:lineRule="auto"/>
-            </w:pPr>
-            <w:r>
-              <w:rPr>
-                <w:rFonts w:ascii="Calibri" w:hAnsi="Calibri"/>
-              </w:rPr>
-              <w:t>Cell Culture Supernatant</w:t>
-            </w:r>
-          </w:p>
-        </w:tc>
-        <w:tc>
-          <w:tcPr>
-            <w:tcW w:type="dxa" w:w="4320"/>
-          </w:tcPr>
-          <w:p>
-            <w:pPr>
-              <w:spacing w:line="276" w:lineRule="auto"/>
-            </w:pPr>
-            <w:r>
-              <w:rPr>
-                <w:rFonts w:ascii="Calibri" w:hAnsi="Calibri"/>
-              </w:rPr>
-              <w:t>Centrifuge at 1000 × g for 10 minutes to remove insoluble particulates. Collect supernatant.</w:t>
-            </w:r>
-          </w:p>
-        </w:tc>
-      </w:tr>
-      <w:tr>
-        <w:tc>
-          <w:tcPr>
-            <w:tcW w:type="dxa" w:w="4320"/>
-          </w:tcPr>
-          <w:p>
-            <w:pPr>
-              <w:spacing w:line="276" w:lineRule="auto"/>
-            </w:pPr>
-            <w:r>
-              <w:rPr>
-                <w:rFonts w:ascii="Calibri" w:hAnsi="Calibri"/>
-              </w:rPr>
-              <w:t>Serum</w:t>
-            </w:r>
-          </w:p>
-        </w:tc>
-        <w:tc>
-          <w:tcPr>
-            <w:tcW w:type="dxa" w:w="4320"/>
-          </w:tcPr>
-          <w:p>
-            <w:pPr>
-              <w:spacing w:line="276" w:lineRule="auto"/>
-            </w:pPr>
-            <w:r>
-              <w:rPr>
-                <w:rFonts w:ascii="Calibri" w:hAnsi="Calibri"/>
-              </w:rPr>
-              <w:t>Use a serum separator tube (SST). Allow samples to clot for 30 minutes before centrifugation for 15 minutes at approximately 1000 × g. Remove serum and assay immediately or store samples at -20°C.</w:t>
-            </w:r>
-          </w:p>
-        </w:tc>
-      </w:tr>
-      <w:tr>
-        <w:tc>
-          <w:tcPr>
-            <w:tcW w:type="dxa" w:w="4320"/>
-          </w:tcPr>
-          <w:p>
-            <w:pPr>
-              <w:spacing w:line="276" w:lineRule="auto"/>
-            </w:pPr>
-            <w:r>
-              <w:rPr>
-                <w:rFonts w:ascii="Calibri" w:hAnsi="Calibri"/>
-              </w:rPr>
-              <w:t>Plasma</w:t>
-            </w:r>
-          </w:p>
-        </w:tc>
-        <w:tc>
-          <w:tcPr>
-            <w:tcW w:type="dxa" w:w="4320"/>
-          </w:tcPr>
-          <w:p>
-            <w:pPr>
-              <w:spacing w:line="276" w:lineRule="auto"/>
-            </w:pPr>
-            <w:r>
-              <w:rPr>
-                <w:rFonts w:ascii="Calibri" w:hAnsi="Calibri"/>
-              </w:rPr>
-              <w:t>Collect plasma using EDTA or heparin as an anticoagulant. Centrifuge samples for 15 minutes at 1000 × g within 30 minutes of collection. Store samples at -20°C.</w:t>
-            </w:r>
-          </w:p>
-        </w:tc>
-      </w:tr>
-      <w:tr>
-        <w:tc>
-          <w:tcPr>
-            <w:tcW w:type="dxa" w:w="4320"/>
-          </w:tcPr>
-          <w:p>
-            <w:pPr>
-              <w:spacing w:line="276" w:lineRule="auto"/>
-            </w:pPr>
-            <w:r>
-              <w:rPr>
-                <w:rFonts w:ascii="Calibri" w:hAnsi="Calibri"/>
-              </w:rPr>
-              <w:t>Cell Lysates</w:t>
-            </w:r>
-          </w:p>
-        </w:tc>
-        <w:tc>
-          <w:tcPr>
-            <w:tcW w:type="dxa" w:w="4320"/>
-          </w:tcPr>
-          <w:p>
-            <w:pPr>
-              <w:spacing w:line="276" w:lineRule="auto"/>
-            </w:pPr>
-            <w:r>
-              <w:rPr>
-                <w:rFonts w:ascii="Calibri" w:hAnsi="Calibri"/>
-              </w:rPr>
-              <w:t>Collect cells and rinse with ice-cold PBS. Homogenize at 1×10^7/ml in PBS with a protease inhibitor cocktail. Freeze/thaw 3 times. Centrifuge at 10,000×g for 10 min at 4°C. Aliquot the supernatant for testing and store at -80°C.</w:t>
-            </w:r>
-          </w:p>
-        </w:tc>
-      </w:tr>
-    </w:tbl>
-    <w:p>
-      <w:pPr>
-        <w:pStyle w:val="Heading2"/>
-        <w:spacing w:line="276" w:lineRule="auto"/>
-      </w:pPr>
-      <w:r>
-        <w:rPr>
-          <w:rFonts w:ascii="Calibri" w:hAnsi="Calibri"/>
-        </w:rPr>
-        <w:t>SAMPLE DILUTION GUIDELINE</w:t>
-      </w:r>
-    </w:p>
-    <w:p>
-      <w:pPr>
-        <w:spacing w:line="276" w:lineRule="auto"/>
-      </w:pPr>
-      <w:r>
-        <w:rPr>
-          <w:rFonts w:ascii="Calibri" w:hAnsi="Calibri"/>
-        </w:rPr>
-        <w:t>To inspect the validity of experimental operation and the appropriateness of sample dilution proportion, it is recommended to test all plates with the provided samples. Dilute the sample so the expected concentration falls near the middle of the standard curve range.</w:t>
-      </w:r>
-    </w:p>
-    <w:p>
-      <w:pPr>
-        <w:pStyle w:val="Normal"/>
-        <w:spacing w:line="276" w:lineRule="auto"/>
-      </w:pPr>
-      <w:r>
-        <w:rPr>
-          <w:rFonts w:ascii="Calibri" w:hAnsi="Calibri"/>
-        </w:rPr>
-        <w:t>1. It is recommended that all reagents and materials be equilibrated to room temperature (18-25°C) prior to the experiment (see Preparation Before The Experiment, if you have missed this information). Prepare all reagents and working standards as directed previously. Remove excess microplate strips from the plate frame and seal and store them in the original packaging. Add 100 µl of the standard, samples, or control per well. Add 100 µl of the Sample Diluent into the zero well. At least two replicates of each standard, sample, or control is recommended. Cover with the plate sealer provided and incubate for 120 minutes at room temperature (or 90 min. at 37 °C). Remove the cover and discard the liquid in the wells into an appropriate waste receptacle. Invert the plate on the benchtop onto a paper towel and tap the plate to gently blot any remaining liquid. It is recommended that the wells are not allowed to completely dry at any time. Add 100 µl of the prepared 1x Biotinylated Anti-Mouse Klk1 antibody to each well. Cover with a plate sealer and incubate for 90 minutes at room temperature (or 60 minutes at 37°C). Wash the plate 3 times with the 1x wash buffer: Discard the liquid in the wells into an appropriate waste receptacle. Then, invert the plate on the benchtop onto a paper towel and tap the plate to gently blot any remaining liquid. It is recommended that the wells are not allowed to completely dry at any time. Add 300 µl of the 1x wash buffer to each assay well. (For cleaner background incubate for 60 seconds between each wash). Repeat steps a-b 2 additional times. Discard the wash buffer in the wells into an appropriate waste receptacle. Then, invert the plate on the benchtop onto a paper towel and tap the plate to gently blot any remaining liquid. Add 100 µl of the prepared 1x Avidin-Biotin-Peroxidase Complex into each well. Cover with the plate sealer provided and incubate for 40 minutes at RT (or 30 minutes at 37°C). Wash the plate 5 times with the 1x wash buffer: Discard the liquid in the wells into an appropriate waste receptacle. Then, invert the plate on the benchtop onto a paper towel and tap the plate to gently blot any remaining liquid. It is recommended that the wells are not allowed to completely dry at any time. Add 300 µl of the 1x wash buffer to each assay well. (For cleaner background incubate for 60 seconds between each wash). Repeat steps a-b 4 additional times. Discard the wash buffer in the wells into an appropriate waste receptacle. Then, invert the plate on the benchtop onto a paper towel and tap the plate to gently blot any remaining liquid. Add 90 µl of Color Developing Reagent to each well. Cover with the plate sealer provided and incubate in the dark for 30 minutes at RT (or 15-25 minutes at 37°C). (The optimal incubation time must be empirically determined. A guideline to look for is blue shading the top four standard wells, while the remaining standards remain clear.) Add 100 µl of Stop Solution to each well. The color should immediately change to yellow. Within 30 minutes of stopping the reaction, the O.D. absorbance should be read with a microplate reader at 450nm. Assay Protocol Notes Solutions: To avoid cross-contamination, change pipette tips between additions of each standard, between sample additions, and between reagent additions. Also, use separate reservoirs for each reagent. Applying Solutions: All solutions should be added to the bottom of the ELISA plate well. Avoid touching the inside wall of the well. Avoid foaming when possible. Assay Timing: The interval between adding samples to the first and last wells should be minimized. Delays will increase the incubation time differential between wells, which will significantly affect the experimental accuracy and repeatability. For each step in the procedure, total dispensing time for addition of reagents or samples should not exceed 10 minutes.</w:t>
-      </w:r>
-    </w:p>
-    <w:p>
-      <w:pPr>
-        <w:pStyle w:val="Heading2"/>
-        <w:spacing w:line="276" w:lineRule="auto"/>
-      </w:pPr>
-      <w:r>
-        <w:rPr>
-          <w:rFonts w:ascii="Calibri" w:hAnsi="Calibri"/>
-        </w:rPr>
-        <w:t>TYPICAL DATA / STANDARD CURVE</w:t>
-      </w:r>
-    </w:p>
-    <w:p>
-      <w:pPr>
-        <w:pStyle w:val="Normal"/>
-        <w:spacing w:line="276" w:lineRule="auto"/>
-      </w:pPr>
-      <w:r>
-        <w:rPr>
-          <w:rFonts w:ascii="Calibri" w:hAnsi="Calibri"/>
-        </w:rPr>
-        <w:t>This standard curve is for demonstration only. A standard curve must be run with each assay.</w:t>
-      </w:r>
-    </w:p>
-    <w:p>
-      <w:pPr>
-        <w:pStyle w:val="Heading2"/>
-        <w:spacing w:line="276" w:lineRule="auto"/>
-      </w:pPr>
-      <w:r>
-        <w:rPr>
-          <w:rFonts w:ascii="Calibri" w:hAnsi="Calibri"/>
-        </w:rPr>
-        <w:t>INTRA/INTER-ASSAY VARIABILITY</w:t>
-      </w:r>
-    </w:p>
-    <w:p>
-      <w:pPr>
-        <w:pStyle w:val="Normal"/>
-        <w:spacing w:line="276" w:lineRule="auto"/>
-      </w:pPr>
-      <w:r>
-        <w:rPr>
-          <w:rFonts w:ascii="Calibri" w:hAnsi="Calibri"/>
-        </w:rPr>
-        <w:t>Three samples of known concentration were tested on one plate to assess intra-assay precision.</w:t>
-      </w:r>
-    </w:p>
-    <w:p>
-      <w:pPr>
-        <w:pStyle w:val="Normal"/>
-        <w:spacing w:line="276" w:lineRule="auto"/>
-      </w:pPr>
-      <w:r>
-        <w:rPr>
-          <w:rFonts w:ascii="Calibri" w:hAnsi="Calibri"/>
-        </w:rPr>
-        <w:t>Three samples of known concentration were tested in separate assays to assess inter-assay precision.</w:t>
-      </w:r>
-    </w:p>
-    <w:p>
-      <w:pPr>
-        <w:pStyle w:val="Heading2"/>
-        <w:spacing w:line="276" w:lineRule="auto"/>
-      </w:pPr>
-      <w:r>
-        <w:rPr>
-          <w:rFonts w:ascii="Calibri" w:hAnsi="Calibri"/>
+          <w:color w:val="0046B4"/>
         </w:rPr>
         <w:t>REPRODUCIBILITY</w:t>
       </w:r>
     </w:p>
     <w:p>
-      <w:pPr>
-        <w:pStyle w:val="Normal"/>
-        <w:spacing w:line="276" w:lineRule="auto"/>
-      </w:pPr>
       <w:r>
-        <w:rPr>
-          <w:rFonts w:ascii="Calibri" w:hAnsi="Calibri"/>
-        </w:rPr>
         <w:t>Samples were tested in four different assay lots to assess reproducibility.</w:t>
-      </w:r>
-    </w:p>
-    <w:p>
-      <w:pPr>
-        <w:pStyle w:val="Heading2"/>
-        <w:spacing w:line="276" w:lineRule="auto"/>
-      </w:pPr>
-      <w:r>
-        <w:rPr>
-          <w:rFonts w:ascii="Calibri" w:hAnsi="Calibri"/>
-        </w:rPr>
-        <w:t>DATA ANALYSIS</w:t>
-      </w:r>
-    </w:p>
-    <w:p>
-      <w:pPr>
-        <w:pStyle w:val="Normal"/>
-        <w:spacing w:line="276" w:lineRule="auto"/>
-      </w:pPr>
-      <w:r>
-        <w:rPr>
-          <w:rFonts w:ascii="Calibri" w:hAnsi="Calibri"/>
-        </w:rPr>
-        <w:t>To analyze using manual methods, follow the process below: Average the duplicate readings for each standard, sample, and control. Subtract the average zero standard O.D. reading. It is recommended that a standard curve be created using computer software to generate a four-parameter logistic (4-PL) curve-fit. A free program capable of generating a four-parameter logistic (4-PL) curve-fit can be found online at: www.myassays.com/four-parameter-logistic-curve.assay. Alternatively, plot the mean absorbance for each standard against the concentration. The measured concentration in the sample can be interpolated by using linear regression of each average relative O.D. against the standard curve generated using curve fitting software. This will generate an adequate but less precise fit of the data. For diluted samples, the concentration reading from the standard curve must be multiplied by the dilution factor. Background on Klk1 Kallikrein-1, also known as tissue kallikrein, is a protein that in humans is encoded by the KLK1 gene. This serine protease generates Lys-bradykinin by specific proteolysis of kininogen-1. KLK1 is a member of the peptidase S1 family. Its gene is mapped to 19q13.3. In all, it has got 262-amino acids which contain a putative signal peptide, followed by a short activating peptide and the protease domain. The protein is mainly found in kidney, pancreas, and salivary gland, showing a unique pattern of tissue-specific expression relative to other members of the family. KLK1 is implicated in carcinogenesis and some have potential as novel cancer and other disease biomarkers. 1 Mouse KLK1/Kallikrein 1 ELISA Kit</w:t>
-      </w:r>
-    </w:p>
-    <w:p>
-      <w:pPr>
-        <w:pStyle w:val="Heading2"/>
-        <w:spacing w:line="276" w:lineRule="auto"/>
-      </w:pPr>
-      <w:r>
-        <w:rPr>
-          <w:rFonts w:ascii="Calibri" w:hAnsi="Calibri"/>
-        </w:rPr>
-        <w:t>DISCLAIMER</w:t>
-      </w:r>
-    </w:p>
-    <w:p>
-      <w:pPr>
-        <w:pStyle w:val="Normal"/>
-        <w:spacing w:line="276" w:lineRule="auto"/>
-      </w:pPr>
-      <w:r>
-        <w:rPr>
-          <w:rFonts w:ascii="Calibri" w:hAnsi="Calibri"/>
-        </w:rPr>
-        <w:t>This material is sold for in-vitro use only in manufacturing and research. This material is not suitable for human use. It is the responsibility of the user to undertake sufficient verification and testing to determine the suitability of each product's application. The statements herein are offered for informational purposes only and are intended to be used solely for your consideration, investigation and verification.</w:t>
-      </w:r>
-    </w:p>
-    <w:p>
-      <w:pPr>
-        <w:pStyle w:val="Heading2"/>
-        <w:spacing w:line="276" w:lineRule="auto"/>
-      </w:pPr>
-      <w:r>
-        <w:rPr>
-          <w:rFonts w:ascii="Calibri" w:hAnsi="Calibri"/>
-        </w:rPr>
-        <w:t>DISCLAIMER</w:t>
-      </w:r>
-    </w:p>
-    <w:p>
-      <w:pPr>
-        <w:pStyle w:val="Normal"/>
-        <w:spacing w:line="276" w:lineRule="auto"/>
-      </w:pPr>
-      <w:r>
-        <w:rPr>
-          <w:rFonts w:ascii="Calibri" w:hAnsi="Calibri"/>
-        </w:rPr>
-        <w:t>This material is sold for in-vitro use only in manufacturing and research. This material is not suitable for human use. It is the responsibility of the user to undertake sufficient verification and testing to determine the suitability of each product's application. The statements herein are offered for informational purposes only and are intended to be used solely for your consideration, investigation and verification.</w:t>
       </w:r>
     </w:p>
     <w:tbl>
       <w:tblPr>
         <w:tblStyle w:val="TableGrid"/>
         <w:tblW w:type="auto" w:w="0"/>
+        <w:jc w:val="center"/>
         <w:tblLook w:firstColumn="1" w:firstRow="1" w:lastColumn="0" w:lastRow="0" w:noHBand="0" w:noVBand="1" w:val="04A0"/>
       </w:tblPr>
       <w:tblGrid>
-        <w:gridCol w:w="960"/>
-        <w:gridCol w:w="960"/>
-        <w:gridCol w:w="960"/>
-        <w:gridCol w:w="960"/>
-        <w:gridCol w:w="960"/>
-        <w:gridCol w:w="960"/>
-        <w:gridCol w:w="960"/>
-        <w:gridCol w:w="960"/>
-        <w:gridCol w:w="960"/>
+        <w:gridCol w:w="1543"/>
+        <w:gridCol w:w="1543"/>
+        <w:gridCol w:w="1543"/>
+        <w:gridCol w:w="1543"/>
+        <w:gridCol w:w="1543"/>
+        <w:gridCol w:w="1543"/>
+        <w:gridCol w:w="1543"/>
       </w:tblGrid>
       <w:tr>
         <w:tc>
           <w:tcPr>
-            <w:tcW w:type="dxa" w:w="960"/>
+            <w:tcW w:type="dxa" w:w="1543"/>
           </w:tcPr>
           <w:p>
             <w:pPr>
-              <w:spacing w:line="276" w:lineRule="auto"/>
+              <w:jc w:val="center"/>
             </w:pPr>
             <w:r>
               <w:rPr>
-                <w:rFonts w:ascii="Calibri" w:hAnsi="Calibri"/>
-              </w:rPr>
-              <w:t>Concentration (pg/ml)</w:t>
-            </w:r>
-          </w:p>
-        </w:tc>
-        <w:tc>
-          <w:tcPr>
-            <w:tcW w:type="dxa" w:w="960"/>
-          </w:tcPr>
-          <w:p>
-            <w:pPr>
-              <w:spacing w:line="276" w:lineRule="auto"/>
-            </w:pPr>
-            <w:r>
-              <w:rPr>
-                <w:rFonts w:ascii="Calibri" w:hAnsi="Calibri"/>
-              </w:rPr>
-              <w:t>0.028</w:t>
-            </w:r>
-          </w:p>
-        </w:tc>
-        <w:tc>
-          <w:tcPr>
-            <w:tcW w:type="dxa" w:w="960"/>
-          </w:tcPr>
-          <w:p>
-            <w:pPr>
-              <w:spacing w:line="276" w:lineRule="auto"/>
-            </w:pPr>
-            <w:r>
-              <w:rPr>
-                <w:rFonts w:ascii="Calibri" w:hAnsi="Calibri"/>
+                <w:b/>
               </w:rPr>
             </w:r>
           </w:p>
         </w:tc>
         <w:tc>
           <w:tcPr>
-            <w:tcW w:type="dxa" w:w="960"/>
+            <w:tcW w:type="dxa" w:w="1543"/>
           </w:tcPr>
           <w:p>
             <w:pPr>
-              <w:spacing w:line="276" w:lineRule="auto"/>
+              <w:jc w:val="center"/>
             </w:pPr>
             <w:r>
               <w:rPr>
-                <w:rFonts w:ascii="Calibri" w:hAnsi="Calibri"/>
+                <w:b/>
               </w:rPr>
+              <w:t>Lot 1</w:t>
             </w:r>
           </w:p>
         </w:tc>
         <w:tc>
           <w:tcPr>
-            <w:tcW w:type="dxa" w:w="960"/>
+            <w:tcW w:type="dxa" w:w="1543"/>
           </w:tcPr>
           <w:p>
             <w:pPr>
-              <w:spacing w:line="276" w:lineRule="auto"/>
+              <w:jc w:val="center"/>
             </w:pPr>
             <w:r>
               <w:rPr>
-                <w:rFonts w:ascii="Calibri" w:hAnsi="Calibri"/>
+                <w:b/>
               </w:rPr>
+              <w:t>Lot 2</w:t>
             </w:r>
           </w:p>
         </w:tc>
         <w:tc>
           <w:tcPr>
-            <w:tcW w:type="dxa" w:w="960"/>
+            <w:tcW w:type="dxa" w:w="1543"/>
           </w:tcPr>
           <w:p>
             <w:pPr>
-              <w:spacing w:line="276" w:lineRule="auto"/>
+              <w:jc w:val="center"/>
             </w:pPr>
             <w:r>
               <w:rPr>
-                <w:rFonts w:ascii="Calibri" w:hAnsi="Calibri"/>
+                <w:b/>
               </w:rPr>
+              <w:t>Lot 3</w:t>
             </w:r>
           </w:p>
         </w:tc>
         <w:tc>
           <w:tcPr>
-            <w:tcW w:type="dxa" w:w="960"/>
+            <w:tcW w:type="dxa" w:w="1543"/>
           </w:tcPr>
           <w:p>
             <w:pPr>
-              <w:spacing w:line="276" w:lineRule="auto"/>
+              <w:jc w:val="center"/>
             </w:pPr>
             <w:r>
               <w:rPr>
-                <w:rFonts w:ascii="Calibri" w:hAnsi="Calibri"/>
+                <w:b/>
               </w:rPr>
+              <w:t>Lot 4</w:t>
             </w:r>
           </w:p>
         </w:tc>
         <w:tc>
           <w:tcPr>
-            <w:tcW w:type="dxa" w:w="960"/>
+            <w:tcW w:type="dxa" w:w="1543"/>
           </w:tcPr>
           <w:p>
             <w:pPr>
-              <w:spacing w:line="276" w:lineRule="auto"/>
+              <w:jc w:val="center"/>
             </w:pPr>
             <w:r>
               <w:rPr>
-                <w:rFonts w:ascii="Calibri" w:hAnsi="Calibri"/>
+                <w:b/>
               </w:rPr>
+              <w:t>Mean</w:t>
             </w:r>
           </w:p>
         </w:tc>
         <w:tc>
           <w:tcPr>
-            <w:tcW w:type="dxa" w:w="960"/>
+            <w:tcW w:type="dxa" w:w="1543"/>
           </w:tcPr>
           <w:p>
             <w:pPr>
-              <w:spacing w:line="276" w:lineRule="auto"/>
+              <w:jc w:val="center"/>
             </w:pPr>
             <w:r>
               <w:rPr>
-                <w:rFonts w:ascii="Calibri" w:hAnsi="Calibri"/>
-              </w:rPr>
-            </w:r>
-          </w:p>
-        </w:tc>
-      </w:tr>
-      <w:tr>
-        <w:tc>
-          <w:tcPr>
-            <w:tcW w:type="dxa" w:w="960"/>
-          </w:tcPr>
-          <w:p>
-            <w:pPr>
-              <w:spacing w:line="276" w:lineRule="auto"/>
-            </w:pPr>
-            <w:r>
-              <w:rPr>
-                <w:rFonts w:ascii="Calibri" w:hAnsi="Calibri"/>
-              </w:rPr>
-              <w:t>O.D.</w:t>
-            </w:r>
-          </w:p>
-        </w:tc>
-        <w:tc>
-          <w:tcPr>
-            <w:tcW w:type="dxa" w:w="960"/>
-          </w:tcPr>
-          <w:p>
-            <w:pPr>
-              <w:spacing w:line="276" w:lineRule="auto"/>
-            </w:pPr>
-            <w:r>
-              <w:rPr>
-                <w:rFonts w:ascii="Calibri" w:hAnsi="Calibri"/>
-              </w:rPr>
-              <w:t>0.061</w:t>
-            </w:r>
-          </w:p>
-        </w:tc>
-        <w:tc>
-          <w:tcPr>
-            <w:tcW w:type="dxa" w:w="960"/>
-          </w:tcPr>
-          <w:p>
-            <w:pPr>
-              <w:spacing w:line="276" w:lineRule="auto"/>
-            </w:pPr>
-            <w:r>
-              <w:rPr>
-                <w:rFonts w:ascii="Calibri" w:hAnsi="Calibri"/>
-              </w:rPr>
-            </w:r>
-          </w:p>
-        </w:tc>
-        <w:tc>
-          <w:tcPr>
-            <w:tcW w:type="dxa" w:w="960"/>
-          </w:tcPr>
-          <w:p>
-            <w:pPr>
-              <w:spacing w:line="276" w:lineRule="auto"/>
-            </w:pPr>
-            <w:r>
-              <w:rPr>
-                <w:rFonts w:ascii="Calibri" w:hAnsi="Calibri"/>
-              </w:rPr>
-            </w:r>
-          </w:p>
-        </w:tc>
-        <w:tc>
-          <w:tcPr>
-            <w:tcW w:type="dxa" w:w="960"/>
-          </w:tcPr>
-          <w:p>
-            <w:pPr>
-              <w:spacing w:line="276" w:lineRule="auto"/>
-            </w:pPr>
-            <w:r>
-              <w:rPr>
-                <w:rFonts w:ascii="Calibri" w:hAnsi="Calibri"/>
-              </w:rPr>
-            </w:r>
-          </w:p>
-        </w:tc>
-        <w:tc>
-          <w:tcPr>
-            <w:tcW w:type="dxa" w:w="960"/>
-          </w:tcPr>
-          <w:p>
-            <w:pPr>
-              <w:spacing w:line="276" w:lineRule="auto"/>
-            </w:pPr>
-            <w:r>
-              <w:rPr>
-                <w:rFonts w:ascii="Calibri" w:hAnsi="Calibri"/>
-              </w:rPr>
-            </w:r>
-          </w:p>
-        </w:tc>
-        <w:tc>
-          <w:tcPr>
-            <w:tcW w:type="dxa" w:w="960"/>
-          </w:tcPr>
-          <w:p>
-            <w:pPr>
-              <w:spacing w:line="276" w:lineRule="auto"/>
-            </w:pPr>
-            <w:r>
-              <w:rPr>
-                <w:rFonts w:ascii="Calibri" w:hAnsi="Calibri"/>
-              </w:rPr>
-            </w:r>
-          </w:p>
-        </w:tc>
-        <w:tc>
-          <w:tcPr>
-            <w:tcW w:type="dxa" w:w="960"/>
-          </w:tcPr>
-          <w:p>
-            <w:pPr>
-              <w:spacing w:line="276" w:lineRule="auto"/>
-            </w:pPr>
-            <w:r>
-              <w:rPr>
-                <w:rFonts w:ascii="Calibri" w:hAnsi="Calibri"/>
-              </w:rPr>
-            </w:r>
-          </w:p>
-        </w:tc>
-        <w:tc>
-          <w:tcPr>
-            <w:tcW w:type="dxa" w:w="960"/>
-          </w:tcPr>
-          <w:p>
-            <w:pPr>
-              <w:spacing w:line="276" w:lineRule="auto"/>
-            </w:pPr>
-            <w:r>
-              <w:rPr>
-                <w:rFonts w:ascii="Calibri" w:hAnsi="Calibri"/>
-              </w:rPr>
-            </w:r>
-          </w:p>
-        </w:tc>
-      </w:tr>
-    </w:tbl>
-    <w:tbl>
-      <w:tblPr>
-        <w:tblStyle w:val="TableGrid"/>
-        <w:tblW w:type="auto" w:w="0"/>
-        <w:tblLook w:firstColumn="1" w:firstRow="1" w:lastColumn="0" w:lastRow="0" w:noHBand="0" w:noVBand="1" w:val="04A0"/>
-      </w:tblPr>
-      <w:tblGrid>
-        <w:gridCol w:w="1728"/>
-        <w:gridCol w:w="1728"/>
-        <w:gridCol w:w="1728"/>
-        <w:gridCol w:w="1728"/>
-        <w:gridCol w:w="1728"/>
-      </w:tblGrid>
-      <w:tr>
-        <w:tc>
-          <w:tcPr>
-            <w:tcW w:type="dxa" w:w="1728"/>
-          </w:tcPr>
-          <w:p>
-            <w:pPr>
-              <w:spacing w:line="276" w:lineRule="auto"/>
-            </w:pPr>
-            <w:r>
-              <w:rPr>
-                <w:rFonts w:ascii="Calibri" w:hAnsi="Calibri"/>
-              </w:rPr>
-              <w:t>Sample</w:t>
-            </w:r>
-          </w:p>
-        </w:tc>
-        <w:tc>
-          <w:tcPr>
-            <w:tcW w:type="dxa" w:w="1728"/>
-          </w:tcPr>
-          <w:p>
-            <w:pPr>
-              <w:spacing w:line="276" w:lineRule="auto"/>
-            </w:pPr>
-            <w:r>
-              <w:rPr>
-                <w:rFonts w:ascii="Calibri" w:hAnsi="Calibri"/>
-              </w:rPr>
-              <w:t>n</w:t>
-            </w:r>
-          </w:p>
-        </w:tc>
-        <w:tc>
-          <w:tcPr>
-            <w:tcW w:type="dxa" w:w="1728"/>
-          </w:tcPr>
-          <w:p>
-            <w:pPr>
-              <w:spacing w:line="276" w:lineRule="auto"/>
-            </w:pPr>
-            <w:r>
-              <w:rPr>
-                <w:rFonts w:ascii="Calibri" w:hAnsi="Calibri"/>
-              </w:rPr>
-              <w:t>Mean (pg/ml)</w:t>
-            </w:r>
-          </w:p>
-        </w:tc>
-        <w:tc>
-          <w:tcPr>
-            <w:tcW w:type="dxa" w:w="1728"/>
-          </w:tcPr>
-          <w:p>
-            <w:pPr>
-              <w:spacing w:line="276" w:lineRule="auto"/>
-            </w:pPr>
-            <w:r>
-              <w:rPr>
-                <w:rFonts w:ascii="Calibri" w:hAnsi="Calibri"/>
-              </w:rPr>
-              <w:t>Standard Deviation</w:t>
-            </w:r>
-          </w:p>
-        </w:tc>
-        <w:tc>
-          <w:tcPr>
-            <w:tcW w:type="dxa" w:w="1728"/>
-          </w:tcPr>
-          <w:p>
-            <w:pPr>
-              <w:spacing w:line="276" w:lineRule="auto"/>
-            </w:pPr>
-            <w:r>
-              <w:rPr>
-                <w:rFonts w:ascii="Calibri" w:hAnsi="Calibri"/>
+                <w:b/>
               </w:rPr>
               <w:t>CV (%)</w:t>
             </w:r>
@@ -2460,15 +2035,15 @@
       <w:tr>
         <w:tc>
           <w:tcPr>
-            <w:tcW w:type="dxa" w:w="1728"/>
+            <w:tcW w:type="dxa" w:w="1543"/>
           </w:tcPr>
           <w:p>
             <w:pPr>
-              <w:spacing w:line="276" w:lineRule="auto"/>
+              <w:jc w:val="center"/>
             </w:pPr>
             <w:r>
               <w:rPr>
-                <w:rFonts w:ascii="Calibri" w:hAnsi="Calibri"/>
+                <w:b/>
               </w:rPr>
               <w:t>Sample 1</w:t>
             </w:r>
@@ -2476,813 +2051,78 @@
         </w:tc>
         <w:tc>
           <w:tcPr>
-            <w:tcW w:type="dxa" w:w="1728"/>
+            <w:tcW w:type="dxa" w:w="1543"/>
           </w:tcPr>
           <w:p>
             <w:pPr>
-              <w:spacing w:line="276" w:lineRule="auto"/>
+              <w:jc w:val="center"/>
             </w:pPr>
             <w:r>
-              <w:rPr>
-                <w:rFonts w:ascii="Calibri" w:hAnsi="Calibri"/>
-              </w:rPr>
-              <w:t>16</w:t>
-            </w:r>
-          </w:p>
-        </w:tc>
-        <w:tc>
-          <w:tcPr>
-            <w:tcW w:type="dxa" w:w="1728"/>
-          </w:tcPr>
-          <w:p>
-            <w:pPr>
-              <w:spacing w:line="276" w:lineRule="auto"/>
-            </w:pPr>
-            <w:r>
-              <w:rPr>
-                <w:rFonts w:ascii="Calibri" w:hAnsi="Calibri"/>
-              </w:rPr>
-              <w:t>4.6%</w:t>
-            </w:r>
-          </w:p>
-        </w:tc>
-        <w:tc>
-          <w:tcPr>
-            <w:tcW w:type="dxa" w:w="1728"/>
-          </w:tcPr>
-          <w:p>
-            <w:pPr>
-              <w:spacing w:line="276" w:lineRule="auto"/>
-            </w:pPr>
-            <w:r>
-              <w:rPr>
-                <w:rFonts w:ascii="Calibri" w:hAnsi="Calibri"/>
-              </w:rPr>
-              <w:t>10.15</w:t>
-            </w:r>
-          </w:p>
-        </w:tc>
-        <w:tc>
-          <w:tcPr>
-            <w:tcW w:type="dxa" w:w="1728"/>
-          </w:tcPr>
-          <w:p>
-            <w:pPr>
-              <w:spacing w:line="276" w:lineRule="auto"/>
-            </w:pPr>
-            <w:r>
-              <w:rPr>
-                <w:rFonts w:ascii="Calibri" w:hAnsi="Calibri"/>
-              </w:rPr>
-              <w:t>7.0%</w:t>
-            </w:r>
-          </w:p>
-        </w:tc>
-      </w:tr>
-      <w:tr>
-        <w:tc>
-          <w:tcPr>
-            <w:tcW w:type="dxa" w:w="1728"/>
-          </w:tcPr>
-          <w:p>
-            <w:pPr>
-              <w:spacing w:line="276" w:lineRule="auto"/>
-            </w:pPr>
-            <w:r>
-              <w:rPr>
-                <w:rFonts w:ascii="Calibri" w:hAnsi="Calibri"/>
-              </w:rPr>
-              <w:t>Sample 2</w:t>
-            </w:r>
-          </w:p>
-        </w:tc>
-        <w:tc>
-          <w:tcPr>
-            <w:tcW w:type="dxa" w:w="1728"/>
-          </w:tcPr>
-          <w:p>
-            <w:pPr>
-              <w:spacing w:line="276" w:lineRule="auto"/>
-            </w:pPr>
-            <w:r>
-              <w:rPr>
-                <w:rFonts w:ascii="Calibri" w:hAnsi="Calibri"/>
-              </w:rPr>
-              <w:t>16</w:t>
-            </w:r>
-          </w:p>
-        </w:tc>
-        <w:tc>
-          <w:tcPr>
-            <w:tcW w:type="dxa" w:w="1728"/>
-          </w:tcPr>
-          <w:p>
-            <w:pPr>
-              <w:spacing w:line="276" w:lineRule="auto"/>
-            </w:pPr>
-            <w:r>
-              <w:rPr>
-                <w:rFonts w:ascii="Calibri" w:hAnsi="Calibri"/>
-              </w:rPr>
-              <w:t>5.1%</w:t>
-            </w:r>
-          </w:p>
-        </w:tc>
-        <w:tc>
-          <w:tcPr>
-            <w:tcW w:type="dxa" w:w="1728"/>
-          </w:tcPr>
-          <w:p>
-            <w:pPr>
-              <w:spacing w:line="276" w:lineRule="auto"/>
-            </w:pPr>
-            <w:r>
-              <w:rPr>
-                <w:rFonts w:ascii="Calibri" w:hAnsi="Calibri"/>
-              </w:rPr>
-              <w:t>11.23</w:t>
-            </w:r>
-          </w:p>
-        </w:tc>
-        <w:tc>
-          <w:tcPr>
-            <w:tcW w:type="dxa" w:w="1728"/>
-          </w:tcPr>
-          <w:p>
-            <w:pPr>
-              <w:spacing w:line="276" w:lineRule="auto"/>
-            </w:pPr>
-            <w:r>
-              <w:rPr>
-                <w:rFonts w:ascii="Calibri" w:hAnsi="Calibri"/>
-              </w:rPr>
-              <w:t>7.5%</w:t>
-            </w:r>
-          </w:p>
-        </w:tc>
-      </w:tr>
-      <w:tr>
-        <w:tc>
-          <w:tcPr>
-            <w:tcW w:type="dxa" w:w="1728"/>
-          </w:tcPr>
-          <w:p>
-            <w:pPr>
-              <w:spacing w:line="276" w:lineRule="auto"/>
-            </w:pPr>
-            <w:r>
-              <w:rPr>
-                <w:rFonts w:ascii="Calibri" w:hAnsi="Calibri"/>
-              </w:rPr>
-              <w:t>Sample 3</w:t>
-            </w:r>
-          </w:p>
-        </w:tc>
-        <w:tc>
-          <w:tcPr>
-            <w:tcW w:type="dxa" w:w="1728"/>
-          </w:tcPr>
-          <w:p>
-            <w:pPr>
-              <w:spacing w:line="276" w:lineRule="auto"/>
-            </w:pPr>
-            <w:r>
-              <w:rPr>
-                <w:rFonts w:ascii="Calibri" w:hAnsi="Calibri"/>
-              </w:rPr>
-              <w:t>16</w:t>
-            </w:r>
-          </w:p>
-        </w:tc>
-        <w:tc>
-          <w:tcPr>
-            <w:tcW w:type="dxa" w:w="1728"/>
-          </w:tcPr>
-          <w:p>
-            <w:pPr>
-              <w:spacing w:line="276" w:lineRule="auto"/>
-            </w:pPr>
-            <w:r>
-              <w:rPr>
-                <w:rFonts w:ascii="Calibri" w:hAnsi="Calibri"/>
-              </w:rPr>
-              <w:t>4.8%</w:t>
-            </w:r>
-          </w:p>
-        </w:tc>
-        <w:tc>
-          <w:tcPr>
-            <w:tcW w:type="dxa" w:w="1728"/>
-          </w:tcPr>
-          <w:p>
-            <w:pPr>
-              <w:spacing w:line="276" w:lineRule="auto"/>
-            </w:pPr>
-            <w:r>
-              <w:rPr>
-                <w:rFonts w:ascii="Calibri" w:hAnsi="Calibri"/>
-              </w:rPr>
-              <w:t>9.88</w:t>
-            </w:r>
-          </w:p>
-        </w:tc>
-        <w:tc>
-          <w:tcPr>
-            <w:tcW w:type="dxa" w:w="1728"/>
-          </w:tcPr>
-          <w:p>
-            <w:pPr>
-              <w:spacing w:line="276" w:lineRule="auto"/>
-            </w:pPr>
-            <w:r>
-              <w:rPr>
-                <w:rFonts w:ascii="Calibri" w:hAnsi="Calibri"/>
-              </w:rPr>
-              <w:t>6.7%</w:t>
-            </w:r>
-          </w:p>
-        </w:tc>
-      </w:tr>
-    </w:tbl>
-    <w:tbl>
-      <w:tblPr>
-        <w:tblStyle w:val="TableGrid"/>
-        <w:tblW w:type="auto" w:w="0"/>
-        <w:tblLook w:firstColumn="1" w:firstRow="1" w:lastColumn="0" w:lastRow="0" w:noHBand="0" w:noVBand="1" w:val="04A0"/>
-      </w:tblPr>
-      <w:tblGrid>
-        <w:gridCol w:w="1728"/>
-        <w:gridCol w:w="1728"/>
-        <w:gridCol w:w="1728"/>
-        <w:gridCol w:w="1728"/>
-        <w:gridCol w:w="1728"/>
-      </w:tblGrid>
-      <w:tr>
-        <w:tc>
-          <w:tcPr>
-            <w:tcW w:type="dxa" w:w="1728"/>
-          </w:tcPr>
-          <w:p>
-            <w:pPr>
-              <w:spacing w:line="276" w:lineRule="auto"/>
-            </w:pPr>
-            <w:r>
-              <w:rPr>
-                <w:rFonts w:ascii="Calibri" w:hAnsi="Calibri"/>
-              </w:rPr>
-              <w:t>Sample</w:t>
-            </w:r>
-          </w:p>
-        </w:tc>
-        <w:tc>
-          <w:tcPr>
-            <w:tcW w:type="dxa" w:w="1728"/>
-          </w:tcPr>
-          <w:p>
-            <w:pPr>
-              <w:spacing w:line="276" w:lineRule="auto"/>
-            </w:pPr>
-            <w:r>
-              <w:rPr>
-                <w:rFonts w:ascii="Calibri" w:hAnsi="Calibri"/>
-              </w:rPr>
-              <w:t>n</w:t>
-            </w:r>
-          </w:p>
-        </w:tc>
-        <w:tc>
-          <w:tcPr>
-            <w:tcW w:type="dxa" w:w="1728"/>
-          </w:tcPr>
-          <w:p>
-            <w:pPr>
-              <w:spacing w:line="276" w:lineRule="auto"/>
-            </w:pPr>
-            <w:r>
-              <w:rPr>
-                <w:rFonts w:ascii="Calibri" w:hAnsi="Calibri"/>
-              </w:rPr>
-              <w:t>Mean (pg/ml)</w:t>
-            </w:r>
-          </w:p>
-        </w:tc>
-        <w:tc>
-          <w:tcPr>
-            <w:tcW w:type="dxa" w:w="1728"/>
-          </w:tcPr>
-          <w:p>
-            <w:pPr>
-              <w:spacing w:line="276" w:lineRule="auto"/>
-            </w:pPr>
-            <w:r>
-              <w:rPr>
-                <w:rFonts w:ascii="Calibri" w:hAnsi="Calibri"/>
-              </w:rPr>
-              <w:t>Standard Deviation</w:t>
-            </w:r>
-          </w:p>
-        </w:tc>
-        <w:tc>
-          <w:tcPr>
-            <w:tcW w:type="dxa" w:w="1728"/>
-          </w:tcPr>
-          <w:p>
-            <w:pPr>
-              <w:spacing w:line="276" w:lineRule="auto"/>
-            </w:pPr>
-            <w:r>
-              <w:rPr>
-                <w:rFonts w:ascii="Calibri" w:hAnsi="Calibri"/>
-              </w:rPr>
-              <w:t>CV (%)</w:t>
-            </w:r>
-          </w:p>
-        </w:tc>
-      </w:tr>
-      <w:tr>
-        <w:tc>
-          <w:tcPr>
-            <w:tcW w:type="dxa" w:w="1728"/>
-          </w:tcPr>
-          <w:p>
-            <w:pPr>
-              <w:spacing w:line="276" w:lineRule="auto"/>
-            </w:pPr>
-            <w:r>
-              <w:rPr>
-                <w:rFonts w:ascii="Calibri" w:hAnsi="Calibri"/>
-              </w:rPr>
-              <w:t>Sample 1</w:t>
-            </w:r>
-          </w:p>
-        </w:tc>
-        <w:tc>
-          <w:tcPr>
-            <w:tcW w:type="dxa" w:w="1728"/>
-          </w:tcPr>
-          <w:p>
-            <w:pPr>
-              <w:spacing w:line="276" w:lineRule="auto"/>
-            </w:pPr>
-            <w:r>
-              <w:rPr>
-                <w:rFonts w:ascii="Calibri" w:hAnsi="Calibri"/>
-              </w:rPr>
-              <w:t>24</w:t>
-            </w:r>
-          </w:p>
-        </w:tc>
-        <w:tc>
-          <w:tcPr>
-            <w:tcW w:type="dxa" w:w="1728"/>
-          </w:tcPr>
-          <w:p>
-            <w:pPr>
-              <w:spacing w:line="276" w:lineRule="auto"/>
-            </w:pPr>
-            <w:r>
-              <w:rPr>
-                <w:rFonts w:ascii="Calibri" w:hAnsi="Calibri"/>
-              </w:rPr>
-              <w:t>7.8%</w:t>
-            </w:r>
-          </w:p>
-        </w:tc>
-        <w:tc>
-          <w:tcPr>
-            <w:tcW w:type="dxa" w:w="1728"/>
-          </w:tcPr>
-          <w:p>
-            <w:pPr>
-              <w:spacing w:line="276" w:lineRule="auto"/>
-            </w:pPr>
-            <w:r>
-              <w:rPr>
-                <w:rFonts w:ascii="Calibri" w:hAnsi="Calibri"/>
-              </w:rPr>
-              <w:t>13.05</w:t>
-            </w:r>
-          </w:p>
-        </w:tc>
-        <w:tc>
-          <w:tcPr>
-            <w:tcW w:type="dxa" w:w="1728"/>
-          </w:tcPr>
-          <w:p>
-            <w:pPr>
-              <w:spacing w:line="276" w:lineRule="auto"/>
-            </w:pPr>
-            <w:r>
-              <w:rPr>
-                <w:rFonts w:ascii="Calibri" w:hAnsi="Calibri"/>
-              </w:rPr>
-              <w:t>9.0%</w:t>
-            </w:r>
-          </w:p>
-        </w:tc>
-      </w:tr>
-      <w:tr>
-        <w:tc>
-          <w:tcPr>
-            <w:tcW w:type="dxa" w:w="1728"/>
-          </w:tcPr>
-          <w:p>
-            <w:pPr>
-              <w:spacing w:line="276" w:lineRule="auto"/>
-            </w:pPr>
-            <w:r>
-              <w:rPr>
-                <w:rFonts w:ascii="Calibri" w:hAnsi="Calibri"/>
-              </w:rPr>
-              <w:t>Sample 2</w:t>
-            </w:r>
-          </w:p>
-        </w:tc>
-        <w:tc>
-          <w:tcPr>
-            <w:tcW w:type="dxa" w:w="1728"/>
-          </w:tcPr>
-          <w:p>
-            <w:pPr>
-              <w:spacing w:line="276" w:lineRule="auto"/>
-            </w:pPr>
-            <w:r>
-              <w:rPr>
-                <w:rFonts w:ascii="Calibri" w:hAnsi="Calibri"/>
-              </w:rPr>
-              <w:t>24</w:t>
-            </w:r>
-          </w:p>
-        </w:tc>
-        <w:tc>
-          <w:tcPr>
-            <w:tcW w:type="dxa" w:w="1728"/>
-          </w:tcPr>
-          <w:p>
-            <w:pPr>
-              <w:spacing w:line="276" w:lineRule="auto"/>
-            </w:pPr>
-            <w:r>
-              <w:rPr>
-                <w:rFonts w:ascii="Calibri" w:hAnsi="Calibri"/>
-              </w:rPr>
-              <w:t>8.2%</w:t>
-            </w:r>
-          </w:p>
-        </w:tc>
-        <w:tc>
-          <w:tcPr>
-            <w:tcW w:type="dxa" w:w="1728"/>
-          </w:tcPr>
-          <w:p>
-            <w:pPr>
-              <w:spacing w:line="276" w:lineRule="auto"/>
-            </w:pPr>
-            <w:r>
-              <w:rPr>
-                <w:rFonts w:ascii="Calibri" w:hAnsi="Calibri"/>
-              </w:rPr>
-              <w:t>14.27</w:t>
-            </w:r>
-          </w:p>
-        </w:tc>
-        <w:tc>
-          <w:tcPr>
-            <w:tcW w:type="dxa" w:w="1728"/>
-          </w:tcPr>
-          <w:p>
-            <w:pPr>
-              <w:spacing w:line="276" w:lineRule="auto"/>
-            </w:pPr>
-            <w:r>
-              <w:rPr>
-                <w:rFonts w:ascii="Calibri" w:hAnsi="Calibri"/>
-              </w:rPr>
-              <w:t>9.6%</w:t>
-            </w:r>
-          </w:p>
-        </w:tc>
-      </w:tr>
-      <w:tr>
-        <w:tc>
-          <w:tcPr>
-            <w:tcW w:type="dxa" w:w="1728"/>
-          </w:tcPr>
-          <w:p>
-            <w:pPr>
-              <w:spacing w:line="276" w:lineRule="auto"/>
-            </w:pPr>
-            <w:r>
-              <w:rPr>
-                <w:rFonts w:ascii="Calibri" w:hAnsi="Calibri"/>
-              </w:rPr>
-              <w:t>Sample 3</w:t>
-            </w:r>
-          </w:p>
-        </w:tc>
-        <w:tc>
-          <w:tcPr>
-            <w:tcW w:type="dxa" w:w="1728"/>
-          </w:tcPr>
-          <w:p>
-            <w:pPr>
-              <w:spacing w:line="276" w:lineRule="auto"/>
-            </w:pPr>
-            <w:r>
-              <w:rPr>
-                <w:rFonts w:ascii="Calibri" w:hAnsi="Calibri"/>
-              </w:rPr>
-              <w:t>24</w:t>
-            </w:r>
-          </w:p>
-        </w:tc>
-        <w:tc>
-          <w:tcPr>
-            <w:tcW w:type="dxa" w:w="1728"/>
-          </w:tcPr>
-          <w:p>
-            <w:pPr>
-              <w:spacing w:line="276" w:lineRule="auto"/>
-            </w:pPr>
-            <w:r>
-              <w:rPr>
-                <w:rFonts w:ascii="Calibri" w:hAnsi="Calibri"/>
-              </w:rPr>
-              <w:t>8.4%</w:t>
-            </w:r>
-          </w:p>
-        </w:tc>
-        <w:tc>
-          <w:tcPr>
-            <w:tcW w:type="dxa" w:w="1728"/>
-          </w:tcPr>
-          <w:p>
-            <w:pPr>
-              <w:spacing w:line="276" w:lineRule="auto"/>
-            </w:pPr>
-            <w:r>
-              <w:rPr>
-                <w:rFonts w:ascii="Calibri" w:hAnsi="Calibri"/>
-              </w:rPr>
-              <w:t>12.69</w:t>
-            </w:r>
-          </w:p>
-        </w:tc>
-        <w:tc>
-          <w:tcPr>
-            <w:tcW w:type="dxa" w:w="1728"/>
-          </w:tcPr>
-          <w:p>
-            <w:pPr>
-              <w:spacing w:line="276" w:lineRule="auto"/>
-            </w:pPr>
-            <w:r>
-              <w:rPr>
-                <w:rFonts w:ascii="Calibri" w:hAnsi="Calibri"/>
-              </w:rPr>
-              <w:t>8.8%</w:t>
-            </w:r>
-          </w:p>
-        </w:tc>
-      </w:tr>
-    </w:tbl>
-    <w:tbl>
-      <w:tblPr>
-        <w:tblStyle w:val="TableGrid"/>
-        <w:tblW w:type="auto" w:w="0"/>
-        <w:tblLook w:firstColumn="1" w:firstRow="1" w:lastColumn="0" w:lastRow="0" w:noHBand="0" w:noVBand="1" w:val="04A0"/>
-      </w:tblPr>
-      <w:tblGrid>
-        <w:gridCol w:w="1234"/>
-        <w:gridCol w:w="1234"/>
-        <w:gridCol w:w="1234"/>
-        <w:gridCol w:w="1234"/>
-        <w:gridCol w:w="1234"/>
-        <w:gridCol w:w="1234"/>
-        <w:gridCol w:w="1234"/>
-      </w:tblGrid>
-      <w:tr>
-        <w:tc>
-          <w:tcPr>
-            <w:tcW w:type="dxa" w:w="1234"/>
-          </w:tcPr>
-          <w:p>
-            <w:pPr>
-              <w:spacing w:line="276" w:lineRule="auto"/>
-            </w:pPr>
-            <w:r>
-              <w:rPr>
-                <w:rFonts w:ascii="Calibri" w:hAnsi="Calibri"/>
-              </w:rPr>
-            </w:r>
-          </w:p>
-        </w:tc>
-        <w:tc>
-          <w:tcPr>
-            <w:tcW w:type="dxa" w:w="1234"/>
-          </w:tcPr>
-          <w:p>
-            <w:pPr>
-              <w:spacing w:line="276" w:lineRule="auto"/>
-            </w:pPr>
-            <w:r>
-              <w:rPr>
-                <w:rFonts w:ascii="Calibri" w:hAnsi="Calibri"/>
-              </w:rPr>
-              <w:t>Lot 1</w:t>
-            </w:r>
-          </w:p>
-        </w:tc>
-        <w:tc>
-          <w:tcPr>
-            <w:tcW w:type="dxa" w:w="1234"/>
-          </w:tcPr>
-          <w:p>
-            <w:pPr>
-              <w:spacing w:line="276" w:lineRule="auto"/>
-            </w:pPr>
-            <w:r>
-              <w:rPr>
-                <w:rFonts w:ascii="Calibri" w:hAnsi="Calibri"/>
-              </w:rPr>
-              <w:t>Lot 2</w:t>
-            </w:r>
-          </w:p>
-        </w:tc>
-        <w:tc>
-          <w:tcPr>
-            <w:tcW w:type="dxa" w:w="1234"/>
-          </w:tcPr>
-          <w:p>
-            <w:pPr>
-              <w:spacing w:line="276" w:lineRule="auto"/>
-            </w:pPr>
-            <w:r>
-              <w:rPr>
-                <w:rFonts w:ascii="Calibri" w:hAnsi="Calibri"/>
-              </w:rPr>
-              <w:t>Lot 3</w:t>
-            </w:r>
-          </w:p>
-        </w:tc>
-        <w:tc>
-          <w:tcPr>
-            <w:tcW w:type="dxa" w:w="1234"/>
-          </w:tcPr>
-          <w:p>
-            <w:pPr>
-              <w:spacing w:line="276" w:lineRule="auto"/>
-            </w:pPr>
-            <w:r>
-              <w:rPr>
-                <w:rFonts w:ascii="Calibri" w:hAnsi="Calibri"/>
-              </w:rPr>
-              <w:t>Lot 4</w:t>
-            </w:r>
-          </w:p>
-        </w:tc>
-        <w:tc>
-          <w:tcPr>
-            <w:tcW w:type="dxa" w:w="1234"/>
-          </w:tcPr>
-          <w:p>
-            <w:pPr>
-              <w:spacing w:line="276" w:lineRule="auto"/>
-            </w:pPr>
-            <w:r>
-              <w:rPr>
-                <w:rFonts w:ascii="Calibri" w:hAnsi="Calibri"/>
-              </w:rPr>
-              <w:t>Standard Deviation</w:t>
-            </w:r>
-          </w:p>
-        </w:tc>
-        <w:tc>
-          <w:tcPr>
-            <w:tcW w:type="dxa" w:w="1234"/>
-          </w:tcPr>
-          <w:p>
-            <w:pPr>
-              <w:spacing w:line="276" w:lineRule="auto"/>
-            </w:pPr>
-            <w:r>
-              <w:rPr>
-                <w:rFonts w:ascii="Calibri" w:hAnsi="Calibri"/>
-              </w:rPr>
-              <w:t>Mean</w:t>
-            </w:r>
-          </w:p>
-        </w:tc>
-      </w:tr>
-      <w:tr>
-        <w:tc>
-          <w:tcPr>
-            <w:tcW w:type="dxa" w:w="1234"/>
-          </w:tcPr>
-          <w:p>
-            <w:pPr>
-              <w:spacing w:line="276" w:lineRule="auto"/>
-            </w:pPr>
-            <w:r>
-              <w:rPr>
-                <w:rFonts w:ascii="Calibri" w:hAnsi="Calibri"/>
-              </w:rPr>
-              <w:t>Sample 1</w:t>
-            </w:r>
-          </w:p>
-        </w:tc>
-        <w:tc>
-          <w:tcPr>
-            <w:tcW w:type="dxa" w:w="1234"/>
-          </w:tcPr>
-          <w:p>
-            <w:pPr>
-              <w:spacing w:line="276" w:lineRule="auto"/>
-            </w:pPr>
-            <w:r>
-              <w:rPr>
-                <w:rFonts w:ascii="Calibri" w:hAnsi="Calibri"/>
-              </w:rPr>
               <w:t>150</w:t>
             </w:r>
           </w:p>
         </w:tc>
         <w:tc>
           <w:tcPr>
-            <w:tcW w:type="dxa" w:w="1234"/>
+            <w:tcW w:type="dxa" w:w="1543"/>
           </w:tcPr>
           <w:p>
             <w:pPr>
-              <w:spacing w:line="276" w:lineRule="auto"/>
+              <w:jc w:val="center"/>
             </w:pPr>
             <w:r>
-              <w:rPr>
-                <w:rFonts w:ascii="Calibri" w:hAnsi="Calibri"/>
-              </w:rPr>
               <w:t>154</w:t>
             </w:r>
           </w:p>
         </w:tc>
         <w:tc>
           <w:tcPr>
-            <w:tcW w:type="dxa" w:w="1234"/>
+            <w:tcW w:type="dxa" w:w="1543"/>
           </w:tcPr>
           <w:p>
             <w:pPr>
-              <w:spacing w:line="276" w:lineRule="auto"/>
+              <w:jc w:val="center"/>
             </w:pPr>
             <w:r>
-              <w:rPr>
-                <w:rFonts w:ascii="Calibri" w:hAnsi="Calibri"/>
-              </w:rPr>
               <w:t>170</w:t>
             </w:r>
           </w:p>
         </w:tc>
         <w:tc>
           <w:tcPr>
-            <w:tcW w:type="dxa" w:w="1234"/>
+            <w:tcW w:type="dxa" w:w="1543"/>
           </w:tcPr>
           <w:p>
             <w:pPr>
-              <w:spacing w:line="276" w:lineRule="auto"/>
+              <w:jc w:val="center"/>
             </w:pPr>
             <w:r>
-              <w:rPr>
-                <w:rFonts w:ascii="Calibri" w:hAnsi="Calibri"/>
-              </w:rPr>
               <w:t>150</w:t>
             </w:r>
           </w:p>
         </w:tc>
         <w:tc>
           <w:tcPr>
-            <w:tcW w:type="dxa" w:w="1234"/>
+            <w:tcW w:type="dxa" w:w="1543"/>
           </w:tcPr>
           <w:p>
             <w:pPr>
-              <w:spacing w:line="276" w:lineRule="auto"/>
+              <w:jc w:val="center"/>
             </w:pPr>
             <w:r>
-              <w:rPr>
-                <w:rFonts w:ascii="Calibri" w:hAnsi="Calibri"/>
-              </w:rPr>
               <w:t>156</w:t>
             </w:r>
           </w:p>
         </w:tc>
         <w:tc>
           <w:tcPr>
-            <w:tcW w:type="dxa" w:w="1234"/>
+            <w:tcW w:type="dxa" w:w="1543"/>
           </w:tcPr>
           <w:p>
             <w:pPr>
-              <w:spacing w:line="276" w:lineRule="auto"/>
+              <w:jc w:val="center"/>
             </w:pPr>
             <w:r>
-              <w:rPr>
-                <w:rFonts w:ascii="Calibri" w:hAnsi="Calibri"/>
-              </w:rPr>
               <w:t>5.2%</w:t>
             </w:r>
           </w:p>
@@ -3291,15 +2131,15 @@
       <w:tr>
         <w:tc>
           <w:tcPr>
-            <w:tcW w:type="dxa" w:w="1234"/>
+            <w:tcW w:type="dxa" w:w="1543"/>
           </w:tcPr>
           <w:p>
             <w:pPr>
-              <w:spacing w:line="276" w:lineRule="auto"/>
+              <w:jc w:val="center"/>
             </w:pPr>
             <w:r>
               <w:rPr>
-                <w:rFonts w:ascii="Calibri" w:hAnsi="Calibri"/>
+                <w:b/>
               </w:rPr>
               <w:t>Sample 2</w:t>
             </w:r>
@@ -3307,96 +2147,78 @@
         </w:tc>
         <w:tc>
           <w:tcPr>
-            <w:tcW w:type="dxa" w:w="1234"/>
+            <w:tcW w:type="dxa" w:w="1543"/>
           </w:tcPr>
           <w:p>
             <w:pPr>
-              <w:spacing w:line="276" w:lineRule="auto"/>
+              <w:jc w:val="center"/>
             </w:pPr>
             <w:r>
-              <w:rPr>
-                <w:rFonts w:ascii="Calibri" w:hAnsi="Calibri"/>
-              </w:rPr>
               <w:t>602</w:t>
             </w:r>
           </w:p>
         </w:tc>
         <w:tc>
           <w:tcPr>
-            <w:tcW w:type="dxa" w:w="1234"/>
+            <w:tcW w:type="dxa" w:w="1543"/>
           </w:tcPr>
           <w:p>
             <w:pPr>
-              <w:spacing w:line="276" w:lineRule="auto"/>
+              <w:jc w:val="center"/>
             </w:pPr>
             <w:r>
-              <w:rPr>
-                <w:rFonts w:ascii="Calibri" w:hAnsi="Calibri"/>
-              </w:rPr>
               <w:t>649</w:t>
             </w:r>
           </w:p>
         </w:tc>
         <w:tc>
           <w:tcPr>
-            <w:tcW w:type="dxa" w:w="1234"/>
+            <w:tcW w:type="dxa" w:w="1543"/>
           </w:tcPr>
           <w:p>
             <w:pPr>
-              <w:spacing w:line="276" w:lineRule="auto"/>
+              <w:jc w:val="center"/>
             </w:pPr>
             <w:r>
-              <w:rPr>
-                <w:rFonts w:ascii="Calibri" w:hAnsi="Calibri"/>
-              </w:rPr>
               <w:t>645</w:t>
             </w:r>
           </w:p>
         </w:tc>
         <w:tc>
           <w:tcPr>
-            <w:tcW w:type="dxa" w:w="1234"/>
+            <w:tcW w:type="dxa" w:w="1543"/>
           </w:tcPr>
           <w:p>
             <w:pPr>
-              <w:spacing w:line="276" w:lineRule="auto"/>
+              <w:jc w:val="center"/>
             </w:pPr>
             <w:r>
-              <w:rPr>
-                <w:rFonts w:ascii="Calibri" w:hAnsi="Calibri"/>
-              </w:rPr>
               <w:t>637</w:t>
             </w:r>
           </w:p>
         </w:tc>
         <w:tc>
           <w:tcPr>
-            <w:tcW w:type="dxa" w:w="1234"/>
+            <w:tcW w:type="dxa" w:w="1543"/>
           </w:tcPr>
           <w:p>
             <w:pPr>
-              <w:spacing w:line="276" w:lineRule="auto"/>
+              <w:jc w:val="center"/>
             </w:pPr>
             <w:r>
-              <w:rPr>
-                <w:rFonts w:ascii="Calibri" w:hAnsi="Calibri"/>
-              </w:rPr>
               <w:t>633</w:t>
             </w:r>
           </w:p>
         </w:tc>
         <w:tc>
           <w:tcPr>
-            <w:tcW w:type="dxa" w:w="1234"/>
+            <w:tcW w:type="dxa" w:w="1543"/>
           </w:tcPr>
           <w:p>
             <w:pPr>
-              <w:spacing w:line="276" w:lineRule="auto"/>
+              <w:jc w:val="center"/>
             </w:pPr>
             <w:r>
-              <w:rPr>
-                <w:rFonts w:ascii="Calibri" w:hAnsi="Calibri"/>
-              </w:rPr>
               <w:t>2.9%</w:t>
             </w:r>
           </w:p>
@@ -3405,15 +2227,15 @@
       <w:tr>
         <w:tc>
           <w:tcPr>
-            <w:tcW w:type="dxa" w:w="1234"/>
+            <w:tcW w:type="dxa" w:w="1543"/>
           </w:tcPr>
           <w:p>
             <w:pPr>
-              <w:spacing w:line="276" w:lineRule="auto"/>
+              <w:jc w:val="center"/>
             </w:pPr>
             <w:r>
               <w:rPr>
-                <w:rFonts w:ascii="Calibri" w:hAnsi="Calibri"/>
+                <w:b/>
               </w:rPr>
               <w:t>Sample 3</w:t>
             </w:r>
@@ -3421,96 +2243,78 @@
         </w:tc>
         <w:tc>
           <w:tcPr>
-            <w:tcW w:type="dxa" w:w="1234"/>
+            <w:tcW w:type="dxa" w:w="1543"/>
           </w:tcPr>
           <w:p>
             <w:pPr>
-              <w:spacing w:line="276" w:lineRule="auto"/>
+              <w:jc w:val="center"/>
             </w:pPr>
             <w:r>
-              <w:rPr>
-                <w:rFonts w:ascii="Calibri" w:hAnsi="Calibri"/>
-              </w:rPr>
               <w:t>1476</w:t>
             </w:r>
           </w:p>
         </w:tc>
         <w:tc>
           <w:tcPr>
-            <w:tcW w:type="dxa" w:w="1234"/>
+            <w:tcW w:type="dxa" w:w="1543"/>
           </w:tcPr>
           <w:p>
             <w:pPr>
-              <w:spacing w:line="276" w:lineRule="auto"/>
+              <w:jc w:val="center"/>
             </w:pPr>
             <w:r>
-              <w:rPr>
-                <w:rFonts w:ascii="Calibri" w:hAnsi="Calibri"/>
-              </w:rPr>
               <w:t>1672</w:t>
             </w:r>
           </w:p>
         </w:tc>
         <w:tc>
           <w:tcPr>
-            <w:tcW w:type="dxa" w:w="1234"/>
+            <w:tcW w:type="dxa" w:w="1543"/>
           </w:tcPr>
           <w:p>
             <w:pPr>
-              <w:spacing w:line="276" w:lineRule="auto"/>
+              <w:jc w:val="center"/>
             </w:pPr>
             <w:r>
-              <w:rPr>
-                <w:rFonts w:ascii="Calibri" w:hAnsi="Calibri"/>
-              </w:rPr>
               <w:t>1722</w:t>
             </w:r>
           </w:p>
         </w:tc>
         <w:tc>
           <w:tcPr>
-            <w:tcW w:type="dxa" w:w="1234"/>
+            <w:tcW w:type="dxa" w:w="1543"/>
           </w:tcPr>
           <w:p>
             <w:pPr>
-              <w:spacing w:line="276" w:lineRule="auto"/>
+              <w:jc w:val="center"/>
             </w:pPr>
             <w:r>
-              <w:rPr>
-                <w:rFonts w:ascii="Calibri" w:hAnsi="Calibri"/>
-              </w:rPr>
               <w:t>1744</w:t>
             </w:r>
           </w:p>
         </w:tc>
         <w:tc>
           <w:tcPr>
-            <w:tcW w:type="dxa" w:w="1234"/>
+            <w:tcW w:type="dxa" w:w="1543"/>
           </w:tcPr>
           <w:p>
             <w:pPr>
-              <w:spacing w:line="276" w:lineRule="auto"/>
+              <w:jc w:val="center"/>
             </w:pPr>
             <w:r>
-              <w:rPr>
-                <w:rFonts w:ascii="Calibri" w:hAnsi="Calibri"/>
-              </w:rPr>
               <w:t>1654</w:t>
             </w:r>
           </w:p>
         </w:tc>
         <w:tc>
           <w:tcPr>
-            <w:tcW w:type="dxa" w:w="1234"/>
+            <w:tcW w:type="dxa" w:w="1543"/>
           </w:tcPr>
           <w:p>
             <w:pPr>
-              <w:spacing w:line="276" w:lineRule="auto"/>
+              <w:jc w:val="center"/>
             </w:pPr>
             <w:r>
-              <w:rPr>
-                <w:rFonts w:ascii="Calibri" w:hAnsi="Calibri"/>
-              </w:rPr>
               <w:t>7.2%</w:t>
             </w:r>
           </w:p>
@@ -3519,7 +2323,7 @@
     </w:tbl>
     <w:sectPr>
       <w:pgSz w:w="12240" w:h="15840"/>
-      <w:pgMar w:top="1440" w:right="1800" w:bottom="1440" w:left="1800" w:header="720" w:footer="720" w:gutter="0"/>
+      <w:pgMar w:top="720" w:right="720" w:bottom="720" w:left="720" w:header="720" w:footer="720" w:gutter="0"/>
       <w:cols w:space="720"/>
       <w:docGrid w:linePitch="360"/>
     </w:sectPr>
@@ -3890,12 +2694,6 @@
     <w:name w:val="Normal"/>
     <w:qFormat/>
     <w:rsid w:val="00FC693F"/>
-    <w:pPr>
-      <w:spacing w:line="276" w:lineRule="auto"/>
-    </w:pPr>
-    <w:rPr>
-      <w:rFonts w:ascii="Calibri" w:hAnsi="Calibri"/>
-    </w:rPr>
   </w:style>
   <w:style w:type="paragraph" w:styleId="Header">
     <w:name w:val="header"/>
@@ -3952,11 +2750,11 @@
     <w:pPr>
       <w:keepNext/>
       <w:keepLines/>
-      <w:spacing w:before="480" w:after="0" w:line="276" w:lineRule="auto"/>
+      <w:spacing w:before="480" w:after="0"/>
       <w:outlineLvl w:val="0"/>
     </w:pPr>
     <w:rPr>
-      <w:rFonts w:asciiTheme="majorHAnsi" w:eastAsiaTheme="majorEastAsia" w:hAnsiTheme="majorHAnsi" w:cstheme="majorBidi" w:ascii="Calibri" w:hAnsi="Calibri"/>
+      <w:rFonts w:asciiTheme="majorHAnsi" w:eastAsiaTheme="majorEastAsia" w:hAnsiTheme="majorHAnsi" w:cstheme="majorBidi"/>
       <w:b/>
       <w:bCs/>
       <w:color w:val="365F91" w:themeColor="accent1" w:themeShade="BF"/>
@@ -3976,11 +2774,11 @@
     <w:pPr>
       <w:keepNext/>
       <w:keepLines/>
-      <w:spacing w:before="200" w:after="0" w:line="276" w:lineRule="auto"/>
+      <w:spacing w:before="200" w:after="0"/>
       <w:outlineLvl w:val="1"/>
     </w:pPr>
     <w:rPr>
-      <w:rFonts w:asciiTheme="majorHAnsi" w:eastAsiaTheme="majorEastAsia" w:hAnsiTheme="majorHAnsi" w:cstheme="majorBidi" w:ascii="Calibri" w:hAnsi="Calibri"/>
+      <w:rFonts w:asciiTheme="majorHAnsi" w:eastAsiaTheme="majorEastAsia" w:hAnsiTheme="majorHAnsi" w:cstheme="majorBidi"/>
       <w:b/>
       <w:bCs/>
       <w:color w:val="4F81BD" w:themeColor="accent1"/>
@@ -4000,11 +2798,11 @@
     <w:pPr>
       <w:keepNext/>
       <w:keepLines/>
-      <w:spacing w:before="200" w:after="0" w:line="276" w:lineRule="auto"/>
+      <w:spacing w:before="200" w:after="0"/>
       <w:outlineLvl w:val="2"/>
     </w:pPr>
     <w:rPr>
-      <w:rFonts w:asciiTheme="majorHAnsi" w:eastAsiaTheme="majorEastAsia" w:hAnsiTheme="majorHAnsi" w:cstheme="majorBidi" w:ascii="Calibri" w:hAnsi="Calibri"/>
+      <w:rFonts w:asciiTheme="majorHAnsi" w:eastAsiaTheme="majorEastAsia" w:hAnsiTheme="majorHAnsi" w:cstheme="majorBidi"/>
       <w:b/>
       <w:bCs/>
       <w:color w:val="4F81BD" w:themeColor="accent1"/>
@@ -4243,15 +3041,13 @@
       </w:pBdr>
       <w:spacing w:after="300" w:line="240" w:lineRule="auto"/>
       <w:contextualSpacing/>
-      <w:jc w:val="center"/>
     </w:pPr>
     <w:rPr>
-      <w:rFonts w:asciiTheme="majorHAnsi" w:eastAsiaTheme="majorEastAsia" w:hAnsiTheme="majorHAnsi" w:cstheme="majorBidi" w:ascii="Calibri" w:hAnsi="Calibri"/>
-      <w:b/>
+      <w:rFonts w:asciiTheme="majorHAnsi" w:eastAsiaTheme="majorEastAsia" w:hAnsiTheme="majorHAnsi" w:cstheme="majorBidi"/>
       <w:color w:val="17365D" w:themeColor="text2" w:themeShade="BF"/>
       <w:spacing w:val="5"/>
       <w:kern w:val="28"/>
-      <w:sz w:val="72"/>
+      <w:sz w:val="52"/>
       <w:szCs w:val="52"/>
     </w:rPr>
   </w:style>
@@ -4425,12 +3221,8 @@
       <w:numPr>
         <w:numId w:val="1"/>
       </w:numPr>
-      <w:spacing w:line="276" w:lineRule="auto"/>
       <w:contextualSpacing/>
     </w:pPr>
-    <w:rPr>
-      <w:rFonts w:ascii="Calibri" w:hAnsi="Calibri"/>
-    </w:rPr>
   </w:style>
   <w:style w:type="paragraph" w:styleId="ListBullet2">
     <w:name w:val="List Bullet 2"/>
@@ -4468,12 +3260,8 @@
       <w:numPr>
         <w:numId w:val="5"/>
       </w:numPr>
-      <w:spacing w:line="276" w:lineRule="auto"/>
       <w:contextualSpacing/>
     </w:pPr>
-    <w:rPr>
-      <w:rFonts w:ascii="Calibri" w:hAnsi="Calibri"/>
-    </w:rPr>
   </w:style>
   <w:style w:type="paragraph" w:styleId="ListNumber2">
     <w:name w:val="List Number 2"/>

</xml_diff>

<commit_message>
Improve document generation by adding missing section and correcting table
Adds the missing "Assay Principle" section and corrects data in the overview table using add_assay_principle.py and fix_overview_table.py.

Replit-Commit-Author: Agent
Replit-Commit-Session-Id: 86e32257-9f57-45d9-b7c9-9c3928182bb3
Replit-Commit-Screenshot-Url: https://storage.googleapis.com/screenshot-production-us-central1/9117525c-531f-4e40-bc2d-dbaf9de7854f/058ab967-92d4-458a-ae09-cb35116a4cc6.jpg
</commit_message>
<xml_diff>
--- a/output_populated_template.docx
+++ b/output_populated_template.docx
@@ -13,41 +13,52 @@
           <w:b/>
           <w:sz w:val="72"/>
         </w:rPr>
-        <w:t xml:space="preserve">Mouse KLK1/Kallikrein 1 ELISA Kit</w:t>
+        <w:t>Mouse KLK1/Kallikrein 1 ELISA Kit</w:t>
       </w:r>
     </w:p>
     <w:p>
       <w:pPr>
+        <w:pStyle w:val="Normal"/>
         <w:spacing w:line="276" w:lineRule="auto"/>
-        <w:jc w:val="center"/>
       </w:pPr>
       <w:r>
         <w:rPr>
           <w:rFonts w:ascii="Calibri" w:hAnsi="Calibri"/>
-          <w:b/>
         </w:rPr>
-        <w:t xml:space="preserve">Catalog Number: </w:t>
+        <w:t>Catalog Number: IMSKLK1KT</w:t>
+        <w:br/>
+        <w:t>Lot Number: 20250424</w:t>
       </w:r>
+    </w:p>
+    <w:p>
+      <w:pPr>
+        <w:pStyle w:val="Heading2"/>
+        <w:spacing w:line="276" w:lineRule="auto"/>
+      </w:pPr>
       <w:r>
         <w:rPr>
           <w:rFonts w:ascii="Calibri" w:hAnsi="Calibri"/>
         </w:rPr>
-        <w:t xml:space="preserve">IMSKLK1KT</w:t>
+        <w:t>INTENDED USE</w:t>
       </w:r>
-      <w:r>
-        <w:rPr>
-          <w:rFonts w:ascii="Calibri" w:hAnsi="Calibri"/>
-          <w:b/>
-        </w:rPr>
-        <w:br/>
-        <w:t xml:space="preserve">Lot Number: </w:t>
-      </w:r>
+    </w:p>
+    <w:p>
+      <w:pPr>
+        <w:pStyle w:val="Normal"/>
+        <w:spacing w:line="276" w:lineRule="auto"/>
+      </w:pPr>
       <w:r>
         <w:rPr>
           <w:rFonts w:ascii="Calibri" w:hAnsi="Calibri"/>
         </w:rPr>
-        <w:t xml:space="preserve">20250424</w:t>
+        <w:t>For the quantitation of Mouse Klk1 concentrations in cell culture supernatants, cell lysates, serum and plasma (heparin, EDTA).</w:t>
       </w:r>
+    </w:p>
+    <w:p>
+      <w:pPr>
+        <w:pStyle w:val="Normal"/>
+        <w:spacing w:line="276" w:lineRule="auto"/>
+      </w:pPr>
     </w:p>
     <w:p>
       <w:pPr>
@@ -59,29 +70,40 @@
           <w:rFonts w:ascii="Calibri" w:hAnsi="Calibri"/>
           <w:color w:val="0046B4"/>
         </w:rPr>
-        <w:t>INTENDED USE</w:t>
+        <w:t>ASSAY PRINCIPLE</w:t>
       </w:r>
     </w:p>
     <w:p>
       <w:pPr>
-        <w:spacing w:line="276" w:lineRule="auto"/>
+        <w:spacing w:line="276" w:lineRule="auto" w:after="120"/>
       </w:pPr>
       <w:r>
         <w:rPr>
           <w:rFonts w:ascii="Calibri" w:hAnsi="Calibri"/>
         </w:rPr>
-        <w:t xml:space="preserve">For the quantitation of Mouse Klk1 concentrations in cell culture supernatants, cell lysates, serum and plasma (heparin, EDTA).</w:t>
+        <w:t>This ELISA Kit uses the Sandwich-ELISA principle. The micro ELISA plate provided in this kit has been pre-coated with an antibody specific to Mouse KLK1/Kallikrein 1. Standards or samples are added to the micro ELISA plate wells and combined with the specific antibody.</w:t>
       </w:r>
     </w:p>
     <w:p>
       <w:pPr>
-        <w:spacing w:line="276" w:lineRule="auto"/>
+        <w:spacing w:line="276" w:lineRule="auto" w:after="120"/>
       </w:pPr>
       <w:r>
         <w:rPr>
           <w:rFonts w:ascii="Calibri" w:hAnsi="Calibri"/>
         </w:rPr>
-        <w:br w:type="page"/>
+        <w:t>Then a biotinylated detection antibody specific for Mouse KLK1/Kallikrein 1 and Avidin-Horseradish Peroxidase (HRP) conjugate are added successively to each micro plate well and incubated. Free components are washed away. The substrate solution is added to each well. Only those wells that contain Mouse KLK1/Kallikrein 1, biotinylated detection antibody and Avidin-HRP conjugate will appear blue in color. The enzyme-substrate reaction is terminated by the addition of stop solution and the color turns yellow.</w:t>
+      </w:r>
+    </w:p>
+    <w:p>
+      <w:pPr>
+        <w:spacing w:line="276" w:lineRule="auto" w:after="120"/>
+      </w:pPr>
+      <w:r>
+        <w:rPr>
+          <w:rFonts w:ascii="Calibri" w:hAnsi="Calibri"/>
+        </w:rPr>
+        <w:t>The optical density (OD) is measured spectrophotometrically at a wavelength of 450 nm ± 2 nm. The OD value is proportional to the concentration of Mouse KLK1/Kallikrein 1. You can calculate the concentration of Mouse KLK1/Kallikrein 1 in the samples by comparing the OD of the samples to the standard curve.</w:t>
       </w:r>
     </w:p>
     <w:p>
@@ -92,488 +114,8 @@
       <w:r>
         <w:rPr>
           <w:rFonts w:ascii="Calibri" w:hAnsi="Calibri"/>
-          <w:color w:val="0046B4"/>
         </w:rPr>
         <w:t>TECHNICAL DETAILS</w:t>
-      </w:r>
-    </w:p>
-    <w:tbl>
-      <w:tblPr>
-        <w:tblStyle w:val="TableGrid"/>
-        <w:tblW w:type="auto" w:w="0"/>
-        <w:tblLook w:firstColumn="1" w:firstRow="1" w:lastColumn="0" w:lastRow="0" w:noHBand="0" w:noVBand="1" w:val="04A0"/>
-      </w:tblPr>
-      <w:tblGrid>
-        <w:gridCol w:w="5400"/>
-        <w:gridCol w:w="5400"/>
-      </w:tblGrid>
-      <w:tr>
-        <w:tc>
-          <w:tcPr>
-            <w:tcW w:type="dxa" w:w="5400"/>
-          </w:tcPr>
-          <w:p>
-            <w:pPr>
-              <w:spacing w:line="276" w:lineRule="auto"/>
-            </w:pPr>
-            <w:r>
-              <w:rPr>
-                <w:rFonts w:ascii="Calibri" w:hAnsi="Calibri"/>
-                <w:b/>
-              </w:rPr>
-              <w:t>Capture/Detection Antibodies</w:t>
-            </w:r>
-          </w:p>
-        </w:tc>
-        <w:tc>
-          <w:tcPr>
-            <w:tcW w:type="dxa" w:w="5400"/>
-          </w:tcPr>
-          <w:p>
-            <w:pPr>
-              <w:spacing w:line="276" w:lineRule="auto"/>
-            </w:pPr>
-            <w:r>
-              <w:rPr>
-                <w:rFonts w:ascii="Calibri" w:hAnsi="Calibri"/>
-              </w:rPr>
-              <w:t xml:space="preserve">The capture antibody is monoclonal antibody from rat and the detection antibody is polyclonal antibody from goat.</w:t>
-            </w:r>
-          </w:p>
-        </w:tc>
-      </w:tr>
-      <w:tr>
-        <w:tc>
-          <w:tcPr>
-            <w:tcW w:type="dxa" w:w="5400"/>
-          </w:tcPr>
-          <w:p>
-            <w:pPr>
-              <w:spacing w:line="276" w:lineRule="auto"/>
-            </w:pPr>
-            <w:r>
-              <w:rPr>
-                <w:rFonts w:ascii="Calibri" w:hAnsi="Calibri"/>
-                <w:b/>
-              </w:rPr>
-              <w:t>Specificity</w:t>
-            </w:r>
-          </w:p>
-        </w:tc>
-        <w:tc>
-          <w:tcPr>
-            <w:tcW w:type="dxa" w:w="5400"/>
-          </w:tcPr>
-          <w:p>
-            <w:pPr>
-              <w:spacing w:line="276" w:lineRule="auto"/>
-            </w:pPr>
-            <w:r>
-              <w:rPr>
-                <w:rFonts w:ascii="Calibri" w:hAnsi="Calibri"/>
-              </w:rPr>
-              <w:t xml:space="preserve">Natural and recombinant Mouse Klk1</w:t>
-            </w:r>
-          </w:p>
-        </w:tc>
-      </w:tr>
-      <w:tr>
-        <w:tc>
-          <w:tcPr>
-            <w:tcW w:type="dxa" w:w="5400"/>
-          </w:tcPr>
-          <w:p>
-            <w:pPr>
-              <w:spacing w:line="276" w:lineRule="auto"/>
-            </w:pPr>
-            <w:r>
-              <w:rPr>
-                <w:rFonts w:ascii="Calibri" w:hAnsi="Calibri"/>
-                <w:b/>
-              </w:rPr>
-              <w:t>Standard Protein</w:t>
-            </w:r>
-          </w:p>
-        </w:tc>
-        <w:tc>
-          <w:tcPr>
-            <w:tcW w:type="dxa" w:w="5400"/>
-          </w:tcPr>
-          <w:p>
-            <w:pPr>
-              <w:spacing w:line="276" w:lineRule="auto"/>
-            </w:pPr>
-            <w:r>
-              <w:rPr>
-                <w:rFonts w:ascii="Calibri" w:hAnsi="Calibri"/>
-              </w:rPr>
-              <w:t xml:space="preserve">Expression system for standard: NS0; Immunogen sequence: I25-D261</w:t>
-            </w:r>
-          </w:p>
-        </w:tc>
-      </w:tr>
-      <w:tr>
-        <w:tc>
-          <w:tcPr>
-            <w:tcW w:type="dxa" w:w="5400"/>
-          </w:tcPr>
-          <w:p>
-            <w:pPr>
-              <w:spacing w:line="276" w:lineRule="auto"/>
-            </w:pPr>
-            <w:r>
-              <w:rPr>
-                <w:rFonts w:ascii="Calibri" w:hAnsi="Calibri"/>
-                <w:b/>
-              </w:rPr>
-              <w:t>Cross-reactivity</w:t>
-            </w:r>
-          </w:p>
-        </w:tc>
-        <w:tc>
-          <w:tcPr>
-            <w:tcW w:type="dxa" w:w="5400"/>
-          </w:tcPr>
-          <w:p>
-            <w:pPr>
-              <w:spacing w:line="276" w:lineRule="auto"/>
-            </w:pPr>
-            <w:r>
-              <w:rPr>
-                <w:rFonts w:ascii="Calibri" w:hAnsi="Calibri"/>
-              </w:rPr>
-              <w:t xml:space="preserve">This kit is for the detection of Mouse Klk1. No significant cross-reactivity or interference between Klk1 and its analogs was observed. This claim is limited by existing techniques; therefore, cross- reactivity may exist with untested analogs.</w:t>
-            </w:r>
-          </w:p>
-        </w:tc>
-      </w:tr>
-    </w:tbl>
-    <w:p>
-      <w:pPr>
-        <w:pStyle w:val="Heading2"/>
-        <w:spacing w:line="276" w:lineRule="auto"/>
-      </w:pPr>
-      <w:r>
-        <w:rPr>
-          <w:rFonts w:ascii="Calibri" w:hAnsi="Calibri"/>
-          <w:color w:val="0046B4"/>
-        </w:rPr>
-        <w:t>OVERVIEW</w:t>
-      </w:r>
-    </w:p>
-    <w:tbl>
-      <w:tblPr>
-        <w:tblStyle w:val="TableGrid"/>
-        <w:tblW w:type="auto" w:w="0"/>
-        <w:tblLook w:firstColumn="1" w:firstRow="1" w:lastColumn="0" w:lastRow="0" w:noHBand="0" w:noVBand="1" w:val="04A0"/>
-      </w:tblPr>
-      <w:tblGrid>
-        <w:gridCol w:w="5400"/>
-        <w:gridCol w:w="5400"/>
-      </w:tblGrid>
-      <w:tr>
-        <w:tc>
-          <w:tcPr>
-            <w:tcW w:type="dxa" w:w="5400"/>
-          </w:tcPr>
-          <w:p>
-            <w:pPr>
-              <w:spacing w:line="276" w:lineRule="auto"/>
-            </w:pPr>
-            <w:r>
-              <w:rPr>
-                <w:rFonts w:ascii="Calibri" w:hAnsi="Calibri"/>
-                <w:b/>
-              </w:rPr>
-              <w:t>Product Name</w:t>
-            </w:r>
-          </w:p>
-        </w:tc>
-        <w:tc>
-          <w:tcPr>
-            <w:tcW w:type="dxa" w:w="5400"/>
-          </w:tcPr>
-          <w:p>
-            <w:pPr>
-              <w:spacing w:line="276" w:lineRule="auto"/>
-            </w:pPr>
-            <w:r>
-              <w:rPr>
-                <w:rFonts w:ascii="Calibri" w:hAnsi="Calibri"/>
-              </w:rPr>
-              <w:t xml:space="preserve">Mouse KLK1/Kallikrein 1 ELISA Kit</w:t>
-            </w:r>
-          </w:p>
-        </w:tc>
-      </w:tr>
-      <w:tr>
-        <w:tc>
-          <w:tcPr>
-            <w:tcW w:type="dxa" w:w="5400"/>
-          </w:tcPr>
-          <w:p>
-            <w:pPr>
-              <w:spacing w:line="276" w:lineRule="auto"/>
-            </w:pPr>
-            <w:r>
-              <w:rPr>
-                <w:rFonts w:ascii="Calibri" w:hAnsi="Calibri"/>
-                <w:b/>
-              </w:rPr>
-              <w:t>Reactive Species</w:t>
-            </w:r>
-          </w:p>
-        </w:tc>
-        <w:tc>
-          <w:tcPr>
-            <w:tcW w:type="dxa" w:w="5400"/>
-          </w:tcPr>
-          <w:p>
-            <w:pPr>
-              <w:spacing w:line="276" w:lineRule="auto"/>
-            </w:pPr>
-            <w:r>
-              <w:rPr>
-                <w:rFonts w:ascii="Calibri" w:hAnsi="Calibri"/>
-              </w:rPr>
-              <w:t xml:space="preserve">This kit is for the detection of Mouse Klk1. No significant cross-reactivity or interference between Klk1 and its analogs was observed. This claim is limited by existing techniques; therefore, cross- reactivity may exist with untested analogs.</w:t>
-            </w:r>
-          </w:p>
-        </w:tc>
-      </w:tr>
-      <w:tr>
-        <w:tc>
-          <w:tcPr>
-            <w:tcW w:type="dxa" w:w="5400"/>
-          </w:tcPr>
-          <w:p>
-            <w:pPr>
-              <w:spacing w:line="276" w:lineRule="auto"/>
-            </w:pPr>
-            <w:r>
-              <w:rPr>
-                <w:rFonts w:ascii="Calibri" w:hAnsi="Calibri"/>
-                <w:b/>
-              </w:rPr>
-              <w:t>Range</w:t>
-            </w:r>
-          </w:p>
-        </w:tc>
-        <w:tc>
-          <w:tcPr>
-            <w:tcW w:type="dxa" w:w="5400"/>
-          </w:tcPr>
-          <w:p>
-            <w:pPr>
-              <w:spacing w:line="276" w:lineRule="auto"/>
-            </w:pPr>
-            <w:r>
-              <w:rPr>
-                <w:rFonts w:ascii="Calibri" w:hAnsi="Calibri"/>
-              </w:rPr>
-              <w:t xml:space="preserve">96 wells/kit, with removable strips.</w:t>
-            </w:r>
-          </w:p>
-        </w:tc>
-      </w:tr>
-      <w:tr>
-        <w:tc>
-          <w:tcPr>
-            <w:tcW w:type="dxa" w:w="5400"/>
-          </w:tcPr>
-          <w:p>
-            <w:pPr>
-              <w:spacing w:line="276" w:lineRule="auto"/>
-            </w:pPr>
-            <w:r>
-              <w:rPr>
-                <w:rFonts w:ascii="Calibri" w:hAnsi="Calibri"/>
-                <w:b/>
-              </w:rPr>
-              <w:t>Sensitivity</w:t>
-            </w:r>
-          </w:p>
-        </w:tc>
-        <w:tc>
-          <w:tcPr>
-            <w:tcW w:type="dxa" w:w="5400"/>
-          </w:tcPr>
-          <w:p>
-            <w:pPr>
-              <w:spacing w:line="276" w:lineRule="auto"/>
-            </w:pPr>
-            <w:r>
-              <w:rPr>
-                <w:rFonts w:ascii="Calibri" w:hAnsi="Calibri"/>
-              </w:rPr>
-              <w:t xml:space="preserve">Mouse KLK1 / Kallikrein 1 / Tissue kallikrein ELISA Kit  (96 Tests). Quantitate Mouse Klk1 in cell culture supernatants, cell lysates, serum and plasma (heparin, EDTA). Sensitivity: 12pg/ml. The brand  indicates this is a premium quality ELISA kit. Each  kit delivers precise quantification, high sensitivity, and excellent reproducibility. Only our most reliable and effective kits qualify as , guaranteeing top-tier results for your assays.</w:t>
-            </w:r>
-          </w:p>
-        </w:tc>
-      </w:tr>
-      <w:tr>
-        <w:tc>
-          <w:tcPr>
-            <w:tcW w:type="dxa" w:w="5400"/>
-          </w:tcPr>
-          <w:p>
-            <w:pPr>
-              <w:spacing w:line="276" w:lineRule="auto"/>
-            </w:pPr>
-            <w:r>
-              <w:rPr>
-                <w:rFonts w:ascii="Calibri" w:hAnsi="Calibri"/>
-                <w:b/>
-              </w:rPr>
-              <w:t>Sample Type</w:t>
-            </w:r>
-          </w:p>
-        </w:tc>
-        <w:tc>
-          <w:tcPr>
-            <w:tcW w:type="dxa" w:w="5400"/>
-          </w:tcPr>
-          <w:p>
-            <w:pPr>
-              <w:spacing w:line="276" w:lineRule="auto"/>
-            </w:pPr>
-            <w:r>
-              <w:rPr>
-                <w:rFonts w:ascii="Calibri" w:hAnsi="Calibri"/>
-              </w:rPr>
-              <w:t xml:space="preserve">12 pg/ml</w:t>
-            </w:r>
-          </w:p>
-        </w:tc>
-      </w:tr>
-      <w:tr>
-        <w:tc>
-          <w:tcPr>
-            <w:tcW w:type="dxa" w:w="5400"/>
-          </w:tcPr>
-          <w:p>
-            <w:pPr>
-              <w:spacing w:line="276" w:lineRule="auto"/>
-            </w:pPr>
-            <w:r>
-              <w:rPr>
-                <w:rFonts w:ascii="Calibri" w:hAnsi="Calibri"/>
-                <w:b/>
-              </w:rPr>
-              <w:t>Cross Reactivity</w:t>
-            </w:r>
-          </w:p>
-        </w:tc>
-        <w:tc>
-          <w:tcPr>
-            <w:tcW w:type="dxa" w:w="5400"/>
-          </w:tcPr>
-          <w:p>
-            <w:pPr>
-              <w:spacing w:line="276" w:lineRule="auto"/>
-            </w:pPr>
-            <w:r>
-              <w:rPr>
-                <w:rFonts w:ascii="Calibri" w:hAnsi="Calibri"/>
-              </w:rPr>
-              <w:t xml:space="preserve">62.5 pg/ml - 4,000 pg/ml</w:t>
-            </w:r>
-          </w:p>
-        </w:tc>
-      </w:tr>
-      <w:tr>
-        <w:tc>
-          <w:tcPr>
-            <w:tcW w:type="dxa" w:w="5400"/>
-          </w:tcPr>
-          <w:p>
-            <w:pPr>
-              <w:spacing w:line="276" w:lineRule="auto"/>
-            </w:pPr>
-            <w:r>
-              <w:rPr>
-                <w:rFonts w:ascii="Calibri" w:hAnsi="Calibri"/>
-                <w:b/>
-              </w:rPr>
-              <w:t>Storage</w:t>
-            </w:r>
-          </w:p>
-        </w:tc>
-        <w:tc>
-          <w:tcPr>
-            <w:tcW w:type="dxa" w:w="5400"/>
-          </w:tcPr>
-          <w:p>
-            <w:pPr>
-              <w:spacing w:line="276" w:lineRule="auto"/>
-            </w:pPr>
-            <w:r>
-              <w:rPr>
-                <w:rFonts w:ascii="Calibri" w:hAnsi="Calibri"/>
-              </w:rPr>
-              <w:t xml:space="preserve">Store at 4°C for 6 months, at -20°C for 12 months. Avoid multiple freeze-thaw cycles (Ships with gel ice, can store for up to 3 days in room temperature. Freeze upon receiving.)</w:t>
-            </w:r>
-          </w:p>
-        </w:tc>
-      </w:tr>
-      <w:tr>
-        <w:tc>
-          <w:tcPr>
-            <w:tcW w:type="dxa" w:w="5400"/>
-          </w:tcPr>
-          <w:p>
-            <w:pPr>
-              <w:spacing w:line="276" w:lineRule="auto"/>
-            </w:pPr>
-            <w:r>
-              <w:rPr>
-                <w:rFonts w:ascii="Calibri" w:hAnsi="Calibri"/>
-                <w:b/>
-              </w:rPr>
-              <w:t>Expiration</w:t>
-            </w:r>
-          </w:p>
-        </w:tc>
-        <w:tc>
-          <w:tcPr>
-            <w:tcW w:type="dxa" w:w="5400"/>
-          </w:tcPr>
-          <w:p>
-            <w:pPr>
-              <w:spacing w:line="276" w:lineRule="auto"/>
-            </w:pPr>
-            <w:r>
-              <w:rPr>
-                <w:rFonts w:ascii="Calibri" w:hAnsi="Calibri"/>
-              </w:rPr>
-              <w:t xml:space="preserve">P15947</w:t>
-            </w:r>
-          </w:p>
-        </w:tc>
-      </w:tr>
-    </w:tbl>
-    <w:p>
-      <w:pPr>
-        <w:pStyle w:val="Heading2"/>
-        <w:spacing w:line="276" w:lineRule="auto"/>
-      </w:pPr>
-      <w:r>
-        <w:rPr>
-          <w:rFonts w:ascii="Calibri" w:hAnsi="Calibri"/>
-          <w:color w:val="0046B4"/>
-        </w:rPr>
-        <w:t>BACKGROUND</w:t>
-      </w:r>
-    </w:p>
-    <w:p>
-      <w:pPr>
-        <w:spacing w:line="276" w:lineRule="auto"/>
-      </w:pPr>
-      <w:r>
-        <w:rPr>
-          <w:rFonts w:ascii="Calibri" w:hAnsi="Calibri"/>
-        </w:rPr>
-        <w:t xml:space="preserve">Kallikrein-1, also known as tissue kallikrein, is a protein that in humans is encoded by the KLK1 gene. This serine protease generates Lys-bradykinin by specific proteolysis of kininogen-1. KLK1 is a member of the peptidase S1 family. Its gene is mapped to 19q13.3. In all, it has got 262-amino acids which contain a putative signal peptide, followed by a short activating peptide and the protease domain. The protein is mainly found in kidney, pancreas, and salivary gland, showing a unique pattern of tissue-specific expression relative to other members of the family. KLK1 is implicated in carcinogenesis and some have potential as novel cancer and other disease biomarkers.</w:t>
       </w:r>
     </w:p>
     <w:p>
@@ -584,841 +126,8 @@
       <w:r>
         <w:rPr>
           <w:rFonts w:ascii="Calibri" w:hAnsi="Calibri"/>
-          <w:color w:val="0046B4"/>
         </w:rPr>
-        <w:t>KIT COMPONENTS</w:t>
-      </w:r>
-    </w:p>
-    <w:tbl>
-      <w:tblPr>
-        <w:tblStyle w:val="TableGrid"/>
-        <w:tblW w:type="auto" w:w="0"/>
-        <w:tblLook w:firstColumn="1" w:firstRow="1" w:lastColumn="0" w:lastRow="0" w:noHBand="0" w:noVBand="1" w:val="04A0"/>
-      </w:tblPr>
-      <w:tblGrid>
-        <w:gridCol w:w="2700"/>
-        <w:gridCol w:w="2700"/>
-        <w:gridCol w:w="2700"/>
-        <w:gridCol w:w="2700"/>
-      </w:tblGrid>
-      <w:tr>
-        <w:tc>
-          <w:tcPr>
-            <w:tcW w:type="dxa" w:w="2700"/>
-          </w:tcPr>
-          <w:p>
-            <w:pPr>
-              <w:spacing w:line="276" w:lineRule="auto"/>
-            </w:pPr>
-            <w:r>
-              <w:rPr>
-                <w:rFonts w:ascii="Calibri" w:hAnsi="Calibri"/>
-                <w:b/>
-              </w:rPr>
-              <w:t>Description</w:t>
-            </w:r>
-          </w:p>
-        </w:tc>
-        <w:tc>
-          <w:tcPr>
-            <w:tcW w:type="dxa" w:w="2700"/>
-          </w:tcPr>
-          <w:p>
-            <w:pPr>
-              <w:spacing w:line="276" w:lineRule="auto"/>
-            </w:pPr>
-            <w:r>
-              <w:rPr>
-                <w:rFonts w:ascii="Calibri" w:hAnsi="Calibri"/>
-                <w:b/>
-              </w:rPr>
-              <w:t>Quantity</w:t>
-            </w:r>
-          </w:p>
-        </w:tc>
-        <w:tc>
-          <w:tcPr>
-            <w:tcW w:type="dxa" w:w="2700"/>
-          </w:tcPr>
-          <w:p>
-            <w:pPr>
-              <w:spacing w:line="276" w:lineRule="auto"/>
-            </w:pPr>
-            <w:r>
-              <w:rPr>
-                <w:rFonts w:ascii="Calibri" w:hAnsi="Calibri"/>
-                <w:b/>
-              </w:rPr>
-              <w:t>Volume</w:t>
-            </w:r>
-          </w:p>
-        </w:tc>
-        <w:tc>
-          <w:tcPr>
-            <w:tcW w:type="dxa" w:w="2700"/>
-          </w:tcPr>
-          <w:p>
-            <w:pPr>
-              <w:spacing w:line="276" w:lineRule="auto"/>
-            </w:pPr>
-            <w:r>
-              <w:rPr>
-                <w:rFonts w:ascii="Calibri" w:hAnsi="Calibri"/>
-                <w:b/>
-              </w:rPr>
-              <w:t>Storage of opened/reconstituted material</w:t>
-            </w:r>
-          </w:p>
-        </w:tc>
-      </w:tr>
-      <w:tr>
-        <w:tc>
-          <w:tcPr>
-            <w:tcW w:type="dxa" w:w="2700"/>
-          </w:tcPr>
-          <w:p>
-            <w:pPr>
-              <w:spacing w:line="276" w:lineRule="auto"/>
-            </w:pPr>
-            <w:r>
-              <w:rPr>
-                <w:rFonts w:ascii="Calibri" w:hAnsi="Calibri"/>
-              </w:rPr>
-              <w:t>Anti-Mouse Klk1 Pre-coated 96-well Strip Microplate</w:t>
-            </w:r>
-          </w:p>
-        </w:tc>
-        <w:tc>
-          <w:tcPr>
-            <w:tcW w:type="dxa" w:w="2700"/>
-          </w:tcPr>
-          <w:p>
-            <w:pPr>
-              <w:spacing w:line="276" w:lineRule="auto"/>
-            </w:pPr>
-            <w:r>
-              <w:rPr>
-                <w:rFonts w:ascii="Calibri" w:hAnsi="Calibri"/>
-              </w:rPr>
-              <w:t>1</w:t>
-            </w:r>
-          </w:p>
-        </w:tc>
-        <w:tc>
-          <w:tcPr>
-            <w:tcW w:type="dxa" w:w="2700"/>
-          </w:tcPr>
-          <w:p>
-            <w:pPr>
-              <w:spacing w:line="276" w:lineRule="auto"/>
-            </w:pPr>
-            <w:r>
-              <w:rPr>
-                <w:rFonts w:ascii="Calibri" w:hAnsi="Calibri"/>
-              </w:rPr>
-              <w:t>12 strips of 8 wells</w:t>
-            </w:r>
-          </w:p>
-        </w:tc>
-        <w:tc>
-          <w:tcPr>
-            <w:tcW w:type="dxa" w:w="2700"/>
-          </w:tcPr>
-          <w:p>
-            <w:pPr>
-              <w:spacing w:line="276" w:lineRule="auto"/>
-            </w:pPr>
-            <w:r>
-              <w:rPr>
-                <w:rFonts w:ascii="Calibri" w:hAnsi="Calibri"/>
-              </w:rPr>
-              <w:t>Return unused wells to the foil pouch. Reseal along the entire edge of the zip-seal. May be stored for up to 1 month at 4°C provided this is within the expiration date of the kit.</w:t>
-            </w:r>
-          </w:p>
-        </w:tc>
-      </w:tr>
-      <w:tr>
-        <w:tc>
-          <w:tcPr>
-            <w:tcW w:type="dxa" w:w="2700"/>
-          </w:tcPr>
-          <w:p>
-            <w:pPr>
-              <w:spacing w:line="276" w:lineRule="auto"/>
-            </w:pPr>
-            <w:r>
-              <w:rPr>
-                <w:rFonts w:ascii="Calibri" w:hAnsi="Calibri"/>
-              </w:rPr>
-              <w:t>Mouse Klk1 Standard</w:t>
-            </w:r>
-          </w:p>
-        </w:tc>
-        <w:tc>
-          <w:tcPr>
-            <w:tcW w:type="dxa" w:w="2700"/>
-          </w:tcPr>
-          <w:p>
-            <w:pPr>
-              <w:spacing w:line="276" w:lineRule="auto"/>
-            </w:pPr>
-            <w:r>
-              <w:rPr>
-                <w:rFonts w:ascii="Calibri" w:hAnsi="Calibri"/>
-              </w:rPr>
-              <w:t>2</w:t>
-            </w:r>
-          </w:p>
-        </w:tc>
-        <w:tc>
-          <w:tcPr>
-            <w:tcW w:type="dxa" w:w="2700"/>
-          </w:tcPr>
-          <w:p>
-            <w:pPr>
-              <w:spacing w:line="276" w:lineRule="auto"/>
-            </w:pPr>
-            <w:r>
-              <w:rPr>
-                <w:rFonts w:ascii="Calibri" w:hAnsi="Calibri"/>
-              </w:rPr>
-              <w:t>10 ng/tube</w:t>
-            </w:r>
-          </w:p>
-        </w:tc>
-        <w:tc>
-          <w:tcPr>
-            <w:tcW w:type="dxa" w:w="2700"/>
-          </w:tcPr>
-          <w:p>
-            <w:pPr>
-              <w:spacing w:line="276" w:lineRule="auto"/>
-            </w:pPr>
-            <w:r>
-              <w:rPr>
-                <w:rFonts w:ascii="Calibri" w:hAnsi="Calibri"/>
-              </w:rPr>
-              <w:t>Discard the Klk1 stock solution after 12 hours at 4°C. May be stored at -20°C for 48 hours.</w:t>
-            </w:r>
-          </w:p>
-        </w:tc>
-      </w:tr>
-      <w:tr>
-        <w:tc>
-          <w:tcPr>
-            <w:tcW w:type="dxa" w:w="2700"/>
-          </w:tcPr>
-          <w:p>
-            <w:pPr>
-              <w:spacing w:line="276" w:lineRule="auto"/>
-            </w:pPr>
-            <w:r>
-              <w:rPr>
-                <w:rFonts w:ascii="Calibri" w:hAnsi="Calibri"/>
-              </w:rPr>
-              <w:t>Mouse Klk1 Biotinylated Antibody (100x)</w:t>
-            </w:r>
-          </w:p>
-        </w:tc>
-        <w:tc>
-          <w:tcPr>
-            <w:tcW w:type="dxa" w:w="2700"/>
-          </w:tcPr>
-          <w:p>
-            <w:pPr>
-              <w:spacing w:line="276" w:lineRule="auto"/>
-            </w:pPr>
-            <w:r>
-              <w:rPr>
-                <w:rFonts w:ascii="Calibri" w:hAnsi="Calibri"/>
-              </w:rPr>
-              <w:t>1</w:t>
-            </w:r>
-          </w:p>
-        </w:tc>
-        <w:tc>
-          <w:tcPr>
-            <w:tcW w:type="dxa" w:w="2700"/>
-          </w:tcPr>
-          <w:p>
-            <w:pPr>
-              <w:spacing w:line="276" w:lineRule="auto"/>
-            </w:pPr>
-            <w:r>
-              <w:rPr>
-                <w:rFonts w:ascii="Calibri" w:hAnsi="Calibri"/>
-              </w:rPr>
-              <w:t>100 µl</w:t>
-            </w:r>
-          </w:p>
-        </w:tc>
-        <w:tc>
-          <w:tcPr>
-            <w:tcW w:type="dxa" w:w="2700"/>
-          </w:tcPr>
-          <w:p>
-            <w:pPr>
-              <w:spacing w:line="276" w:lineRule="auto"/>
-            </w:pPr>
-            <w:r>
-              <w:rPr>
-                <w:rFonts w:ascii="Calibri" w:hAnsi="Calibri"/>
-              </w:rPr>
-              <w:t>May be stored for up to 1 month at 4°C provided this is within the expiration date of the kit.</w:t>
-            </w:r>
-          </w:p>
-        </w:tc>
-      </w:tr>
-      <w:tr>
-        <w:tc>
-          <w:tcPr>
-            <w:tcW w:type="dxa" w:w="2700"/>
-          </w:tcPr>
-          <w:p>
-            <w:pPr>
-              <w:spacing w:line="276" w:lineRule="auto"/>
-            </w:pPr>
-            <w:r>
-              <w:rPr>
-                <w:rFonts w:ascii="Calibri" w:hAnsi="Calibri"/>
-              </w:rPr>
-              <w:t>Avidin-Biotin-Peroxidase Complex (100x)</w:t>
-            </w:r>
-          </w:p>
-        </w:tc>
-        <w:tc>
-          <w:tcPr>
-            <w:tcW w:type="dxa" w:w="2700"/>
-          </w:tcPr>
-          <w:p>
-            <w:pPr>
-              <w:spacing w:line="276" w:lineRule="auto"/>
-            </w:pPr>
-            <w:r>
-              <w:rPr>
-                <w:rFonts w:ascii="Calibri" w:hAnsi="Calibri"/>
-              </w:rPr>
-              <w:t>1</w:t>
-            </w:r>
-          </w:p>
-        </w:tc>
-        <w:tc>
-          <w:tcPr>
-            <w:tcW w:type="dxa" w:w="2700"/>
-          </w:tcPr>
-          <w:p>
-            <w:pPr>
-              <w:spacing w:line="276" w:lineRule="auto"/>
-            </w:pPr>
-            <w:r>
-              <w:rPr>
-                <w:rFonts w:ascii="Calibri" w:hAnsi="Calibri"/>
-              </w:rPr>
-              <w:t>100 µl</w:t>
-            </w:r>
-          </w:p>
-        </w:tc>
-        <w:tc>
-          <w:tcPr>
-            <w:tcW w:type="dxa" w:w="2700"/>
-          </w:tcPr>
-          <w:p>
-            <w:pPr>
-              <w:spacing w:line="276" w:lineRule="auto"/>
-            </w:pPr>
-            <w:r>
-              <w:rPr>
-                <w:rFonts w:ascii="Calibri" w:hAnsi="Calibri"/>
-              </w:rPr>
-              <w:t>May be stored for up to 1 month at 4°C provided this is within the expiration date of the kit.</w:t>
-            </w:r>
-          </w:p>
-        </w:tc>
-      </w:tr>
-      <w:tr>
-        <w:tc>
-          <w:tcPr>
-            <w:tcW w:type="dxa" w:w="2700"/>
-          </w:tcPr>
-          <w:p>
-            <w:pPr>
-              <w:spacing w:line="276" w:lineRule="auto"/>
-            </w:pPr>
-            <w:r>
-              <w:rPr>
-                <w:rFonts w:ascii="Calibri" w:hAnsi="Calibri"/>
-              </w:rPr>
-              <w:t>Sample Diluent</w:t>
-            </w:r>
-          </w:p>
-        </w:tc>
-        <w:tc>
-          <w:tcPr>
-            <w:tcW w:type="dxa" w:w="2700"/>
-          </w:tcPr>
-          <w:p>
-            <w:pPr>
-              <w:spacing w:line="276" w:lineRule="auto"/>
-            </w:pPr>
-            <w:r>
-              <w:rPr>
-                <w:rFonts w:ascii="Calibri" w:hAnsi="Calibri"/>
-              </w:rPr>
-              <w:t>1</w:t>
-            </w:r>
-          </w:p>
-        </w:tc>
-        <w:tc>
-          <w:tcPr>
-            <w:tcW w:type="dxa" w:w="2700"/>
-          </w:tcPr>
-          <w:p>
-            <w:pPr>
-              <w:spacing w:line="276" w:lineRule="auto"/>
-            </w:pPr>
-            <w:r>
-              <w:rPr>
-                <w:rFonts w:ascii="Calibri" w:hAnsi="Calibri"/>
-              </w:rPr>
-              <w:t>30 ml</w:t>
-            </w:r>
-          </w:p>
-        </w:tc>
-        <w:tc>
-          <w:tcPr>
-            <w:tcW w:type="dxa" w:w="2700"/>
-          </w:tcPr>
-          <w:p>
-            <w:pPr>
-              <w:spacing w:line="276" w:lineRule="auto"/>
-            </w:pPr>
-            <w:r>
-              <w:rPr>
-                <w:rFonts w:ascii="Calibri" w:hAnsi="Calibri"/>
-              </w:rPr>
-              <w:t>May be stored for up to 1 month at 4°C provided this is within the expiration date of the kit.</w:t>
-            </w:r>
-          </w:p>
-        </w:tc>
-      </w:tr>
-      <w:tr>
-        <w:tc>
-          <w:tcPr>
-            <w:tcW w:type="dxa" w:w="2700"/>
-          </w:tcPr>
-          <w:p>
-            <w:pPr>
-              <w:spacing w:line="276" w:lineRule="auto"/>
-            </w:pPr>
-            <w:r>
-              <w:rPr>
-                <w:rFonts w:ascii="Calibri" w:hAnsi="Calibri"/>
-              </w:rPr>
-              <w:t>Antibody Diluent</w:t>
-            </w:r>
-          </w:p>
-        </w:tc>
-        <w:tc>
-          <w:tcPr>
-            <w:tcW w:type="dxa" w:w="2700"/>
-          </w:tcPr>
-          <w:p>
-            <w:pPr>
-              <w:spacing w:line="276" w:lineRule="auto"/>
-            </w:pPr>
-            <w:r>
-              <w:rPr>
-                <w:rFonts w:ascii="Calibri" w:hAnsi="Calibri"/>
-              </w:rPr>
-              <w:t>1</w:t>
-            </w:r>
-          </w:p>
-        </w:tc>
-        <w:tc>
-          <w:tcPr>
-            <w:tcW w:type="dxa" w:w="2700"/>
-          </w:tcPr>
-          <w:p>
-            <w:pPr>
-              <w:spacing w:line="276" w:lineRule="auto"/>
-            </w:pPr>
-            <w:r>
-              <w:rPr>
-                <w:rFonts w:ascii="Calibri" w:hAnsi="Calibri"/>
-              </w:rPr>
-              <w:t>12 ml</w:t>
-            </w:r>
-          </w:p>
-        </w:tc>
-        <w:tc>
-          <w:tcPr>
-            <w:tcW w:type="dxa" w:w="2700"/>
-          </w:tcPr>
-          <w:p>
-            <w:pPr>
-              <w:spacing w:line="276" w:lineRule="auto"/>
-            </w:pPr>
-            <w:r>
-              <w:rPr>
-                <w:rFonts w:ascii="Calibri" w:hAnsi="Calibri"/>
-              </w:rPr>
-              <w:t>May be stored for up to 1 month at 4°C provided this is within the expiration date of the kit.</w:t>
-            </w:r>
-          </w:p>
-        </w:tc>
-      </w:tr>
-      <w:tr>
-        <w:tc>
-          <w:tcPr>
-            <w:tcW w:type="dxa" w:w="2700"/>
-          </w:tcPr>
-          <w:p>
-            <w:pPr>
-              <w:spacing w:line="276" w:lineRule="auto"/>
-            </w:pPr>
-            <w:r>
-              <w:rPr>
-                <w:rFonts w:ascii="Calibri" w:hAnsi="Calibri"/>
-              </w:rPr>
-              <w:t>Avidin-Biotin-Peroxidase Diluent</w:t>
-            </w:r>
-          </w:p>
-        </w:tc>
-        <w:tc>
-          <w:tcPr>
-            <w:tcW w:type="dxa" w:w="2700"/>
-          </w:tcPr>
-          <w:p>
-            <w:pPr>
-              <w:spacing w:line="276" w:lineRule="auto"/>
-            </w:pPr>
-            <w:r>
-              <w:rPr>
-                <w:rFonts w:ascii="Calibri" w:hAnsi="Calibri"/>
-              </w:rPr>
-              <w:t>1</w:t>
-            </w:r>
-          </w:p>
-        </w:tc>
-        <w:tc>
-          <w:tcPr>
-            <w:tcW w:type="dxa" w:w="2700"/>
-          </w:tcPr>
-          <w:p>
-            <w:pPr>
-              <w:spacing w:line="276" w:lineRule="auto"/>
-            </w:pPr>
-            <w:r>
-              <w:rPr>
-                <w:rFonts w:ascii="Calibri" w:hAnsi="Calibri"/>
-              </w:rPr>
-              <w:t>12 ml</w:t>
-            </w:r>
-          </w:p>
-        </w:tc>
-        <w:tc>
-          <w:tcPr>
-            <w:tcW w:type="dxa" w:w="2700"/>
-          </w:tcPr>
-          <w:p>
-            <w:pPr>
-              <w:spacing w:line="276" w:lineRule="auto"/>
-            </w:pPr>
-            <w:r>
-              <w:rPr>
-                <w:rFonts w:ascii="Calibri" w:hAnsi="Calibri"/>
-              </w:rPr>
-              <w:t>May be stored for up to 1 month at 4°C provided this is within the expiration date of the kit.</w:t>
-            </w:r>
-          </w:p>
-        </w:tc>
-      </w:tr>
-      <w:tr>
-        <w:tc>
-          <w:tcPr>
-            <w:tcW w:type="dxa" w:w="2700"/>
-          </w:tcPr>
-          <w:p>
-            <w:pPr>
-              <w:spacing w:line="276" w:lineRule="auto"/>
-            </w:pPr>
-            <w:r>
-              <w:rPr>
-                <w:rFonts w:ascii="Calibri" w:hAnsi="Calibri"/>
-              </w:rPr>
-              <w:t>Color Developing Reagent (TMB)</w:t>
-            </w:r>
-          </w:p>
-        </w:tc>
-        <w:tc>
-          <w:tcPr>
-            <w:tcW w:type="dxa" w:w="2700"/>
-          </w:tcPr>
-          <w:p>
-            <w:pPr>
-              <w:spacing w:line="276" w:lineRule="auto"/>
-            </w:pPr>
-            <w:r>
-              <w:rPr>
-                <w:rFonts w:ascii="Calibri" w:hAnsi="Calibri"/>
-              </w:rPr>
-              <w:t>1</w:t>
-            </w:r>
-          </w:p>
-        </w:tc>
-        <w:tc>
-          <w:tcPr>
-            <w:tcW w:type="dxa" w:w="2700"/>
-          </w:tcPr>
-          <w:p>
-            <w:pPr>
-              <w:spacing w:line="276" w:lineRule="auto"/>
-            </w:pPr>
-            <w:r>
-              <w:rPr>
-                <w:rFonts w:ascii="Calibri" w:hAnsi="Calibri"/>
-              </w:rPr>
-              <w:t>10 ml</w:t>
-            </w:r>
-          </w:p>
-        </w:tc>
-        <w:tc>
-          <w:tcPr>
-            <w:tcW w:type="dxa" w:w="2700"/>
-          </w:tcPr>
-          <w:p>
-            <w:pPr>
-              <w:spacing w:line="276" w:lineRule="auto"/>
-            </w:pPr>
-            <w:r>
-              <w:rPr>
-                <w:rFonts w:ascii="Calibri" w:hAnsi="Calibri"/>
-              </w:rPr>
-              <w:t>May be stored for up to 1 month at 4°C provided this is within the expiration date of the kit.</w:t>
-            </w:r>
-          </w:p>
-        </w:tc>
-      </w:tr>
-      <w:tr>
-        <w:tc>
-          <w:tcPr>
-            <w:tcW w:type="dxa" w:w="2700"/>
-          </w:tcPr>
-          <w:p>
-            <w:pPr>
-              <w:spacing w:line="276" w:lineRule="auto"/>
-            </w:pPr>
-            <w:r>
-              <w:rPr>
-                <w:rFonts w:ascii="Calibri" w:hAnsi="Calibri"/>
-              </w:rPr>
-              <w:t>Stop Solution</w:t>
-            </w:r>
-          </w:p>
-        </w:tc>
-        <w:tc>
-          <w:tcPr>
-            <w:tcW w:type="dxa" w:w="2700"/>
-          </w:tcPr>
-          <w:p>
-            <w:pPr>
-              <w:spacing w:line="276" w:lineRule="auto"/>
-            </w:pPr>
-            <w:r>
-              <w:rPr>
-                <w:rFonts w:ascii="Calibri" w:hAnsi="Calibri"/>
-              </w:rPr>
-              <w:t>1</w:t>
-            </w:r>
-          </w:p>
-        </w:tc>
-        <w:tc>
-          <w:tcPr>
-            <w:tcW w:type="dxa" w:w="2700"/>
-          </w:tcPr>
-          <w:p>
-            <w:pPr>
-              <w:spacing w:line="276" w:lineRule="auto"/>
-            </w:pPr>
-            <w:r>
-              <w:rPr>
-                <w:rFonts w:ascii="Calibri" w:hAnsi="Calibri"/>
-              </w:rPr>
-              <w:t>10 ml</w:t>
-            </w:r>
-          </w:p>
-        </w:tc>
-        <w:tc>
-          <w:tcPr>
-            <w:tcW w:type="dxa" w:w="2700"/>
-          </w:tcPr>
-          <w:p>
-            <w:pPr>
-              <w:spacing w:line="276" w:lineRule="auto"/>
-            </w:pPr>
-            <w:r>
-              <w:rPr>
-                <w:rFonts w:ascii="Calibri" w:hAnsi="Calibri"/>
-              </w:rPr>
-              <w:t>May be stored for up to 1 month at 4°C provided this is within the expiration date of the kit.</w:t>
-            </w:r>
-          </w:p>
-        </w:tc>
-      </w:tr>
-      <w:tr>
-        <w:tc>
-          <w:tcPr>
-            <w:tcW w:type="dxa" w:w="2700"/>
-          </w:tcPr>
-          <w:p>
-            <w:pPr>
-              <w:spacing w:line="276" w:lineRule="auto"/>
-            </w:pPr>
-            <w:r>
-              <w:rPr>
-                <w:rFonts w:ascii="Calibri" w:hAnsi="Calibri"/>
-              </w:rPr>
-              <w:t>Wash Buffer (25x)</w:t>
-            </w:r>
-          </w:p>
-        </w:tc>
-        <w:tc>
-          <w:tcPr>
-            <w:tcW w:type="dxa" w:w="2700"/>
-          </w:tcPr>
-          <w:p>
-            <w:pPr>
-              <w:spacing w:line="276" w:lineRule="auto"/>
-            </w:pPr>
-            <w:r>
-              <w:rPr>
-                <w:rFonts w:ascii="Calibri" w:hAnsi="Calibri"/>
-              </w:rPr>
-              <w:t>1</w:t>
-            </w:r>
-          </w:p>
-        </w:tc>
-        <w:tc>
-          <w:tcPr>
-            <w:tcW w:type="dxa" w:w="2700"/>
-          </w:tcPr>
-          <w:p>
-            <w:pPr>
-              <w:spacing w:line="276" w:lineRule="auto"/>
-            </w:pPr>
-            <w:r>
-              <w:rPr>
-                <w:rFonts w:ascii="Calibri" w:hAnsi="Calibri"/>
-              </w:rPr>
-              <w:t>20 ml</w:t>
-            </w:r>
-          </w:p>
-        </w:tc>
-        <w:tc>
-          <w:tcPr>
-            <w:tcW w:type="dxa" w:w="2700"/>
-          </w:tcPr>
-          <w:p>
-            <w:pPr>
-              <w:spacing w:line="276" w:lineRule="auto"/>
-            </w:pPr>
-            <w:r>
-              <w:rPr>
-                <w:rFonts w:ascii="Calibri" w:hAnsi="Calibri"/>
-              </w:rPr>
-              <w:t>May be stored for up to 1 month at 4°C provided this is within the expiration date of the kit.</w:t>
-            </w:r>
-          </w:p>
-        </w:tc>
-      </w:tr>
-      <w:tr>
-        <w:tc>
-          <w:tcPr>
-            <w:tcW w:type="dxa" w:w="2700"/>
-          </w:tcPr>
-          <w:p>
-            <w:pPr>
-              <w:spacing w:line="276" w:lineRule="auto"/>
-            </w:pPr>
-            <w:r>
-              <w:rPr>
-                <w:rFonts w:ascii="Calibri" w:hAnsi="Calibri"/>
-              </w:rPr>
-              <w:t>Plate Sealers</w:t>
-            </w:r>
-          </w:p>
-        </w:tc>
-        <w:tc>
-          <w:tcPr>
-            <w:tcW w:type="dxa" w:w="2700"/>
-          </w:tcPr>
-          <w:p>
-            <w:pPr>
-              <w:spacing w:line="276" w:lineRule="auto"/>
-            </w:pPr>
-            <w:r>
-              <w:rPr>
-                <w:rFonts w:ascii="Calibri" w:hAnsi="Calibri"/>
-              </w:rPr>
-              <w:t>4</w:t>
-            </w:r>
-          </w:p>
-        </w:tc>
-        <w:tc>
-          <w:tcPr>
-            <w:tcW w:type="dxa" w:w="2700"/>
-          </w:tcPr>
-          <w:p>
-            <w:pPr>
-              <w:spacing w:line="276" w:lineRule="auto"/>
-            </w:pPr>
-            <w:r>
-              <w:rPr>
-                <w:rFonts w:ascii="Calibri" w:hAnsi="Calibri"/>
-              </w:rPr>
-              <w:t>Piece</w:t>
-            </w:r>
-          </w:p>
-        </w:tc>
-        <w:tc>
-          <w:tcPr>
-            <w:tcW w:type="dxa" w:w="2700"/>
-          </w:tcPr>
-          <w:p>
-            <w:pPr>
-              <w:spacing w:line="276" w:lineRule="auto"/>
-            </w:pPr>
-            <w:r>
-              <w:rPr>
-                <w:rFonts w:ascii="Calibri" w:hAnsi="Calibri"/>
-              </w:rPr>
-            </w:r>
-          </w:p>
-        </w:tc>
-      </w:tr>
-    </w:tbl>
-    <w:p>
-      <w:pPr>
-        <w:pStyle w:val="Heading2"/>
-        <w:spacing w:line="276" w:lineRule="auto"/>
-      </w:pPr>
-      <w:r>
-        <w:rPr>
-          <w:rFonts w:ascii="Calibri" w:hAnsi="Calibri"/>
-          <w:color w:val="0046B4"/>
-        </w:rPr>
-        <w:t>MATERIALS REQUIRED BUT NOT PROVIDED</w:t>
-      </w:r>
-    </w:p>
-    <w:p>
-      <w:pPr>
-        <w:spacing w:line="276" w:lineRule="auto"/>
-      </w:pPr>
-      <w:r>
-        <w:rPr>
-          <w:rFonts w:ascii="Calibri" w:hAnsi="Calibri"/>
-        </w:rPr>
-        <w:t xml:space="preserve">• Microplate reader capable of reading absorbance at 450 nm. Incubator. • Automated plate washer (optional) • Pipettes and pipette tips capable of precisely dispensing 0.5 µl through 1 ml volumes of aqueous solutions. Multichannel pipettes are recommended for a large numbers of samples. • Deionized or distilled water. 500 ml graduated cylinders. Test tubes for dilution.</w:t>
+        <w:t>OVERVIEW</w:t>
       </w:r>
     </w:p>
     <w:p>
@@ -1429,20 +138,20 @@
       <w:r>
         <w:rPr>
           <w:rFonts w:ascii="Calibri" w:hAnsi="Calibri"/>
-          <w:color w:val="0046B4"/>
         </w:rPr>
-        <w:t>REAGENT PREPARATION</w:t>
+        <w:t>BACKGROUND</w:t>
       </w:r>
     </w:p>
     <w:p>
       <w:pPr>
+        <w:pStyle w:val="Normal"/>
         <w:spacing w:line="276" w:lineRule="auto"/>
       </w:pPr>
       <w:r>
         <w:rPr>
           <w:rFonts w:ascii="Calibri" w:hAnsi="Calibri"/>
         </w:rPr>
-        <w:t xml:space="preserve">Bring all reagents to room temperature before use. Wash Buffer: Dilute Wash Buffer (25X) with distilled water. For example, if preparing 500 ml of Wash Buffer, dilute 20 ml of Wash Buffer (25X) into 480 ml of distilled water. Standard: Reconstitute the standard with standard diluent according to the label instructions. This reconstitution produces a stock solution. Let the standard stand for a minimum of 15 minutes with gentle agitation prior to making dilutions. Detection Reagent A and B: Dilute to the working concentration using Assay Diluent A and B, respectively.</w:t>
+        <w:t>Kallikrein-1, also known as tissue kallikrein, is a protein that in humans is encoded by the KLK1 gene. This serine protease generates Lys-bradykinin by specific proteolysis of kininogen-1. KLK1 is a member of the peptidase S1 family. Its gene is mapped to 19q13.3. In all, it has got 262-amino acids which contain a putative signal peptide, followed by a short activating peptide and the protease domain. The protein is mainly found in kidney, pancreas, and salivary gland, showing a unique pattern of tissue-specific expression relative to other members of the family. KLK1 is implicated in carcinogenesis and some have potential as novel cancer and other disease biomarkers.</w:t>
       </w:r>
     </w:p>
     <w:p>
@@ -1453,20 +162,8 @@
       <w:r>
         <w:rPr>
           <w:rFonts w:ascii="Calibri" w:hAnsi="Calibri"/>
-          <w:color w:val="0046B4"/>
         </w:rPr>
-        <w:t>DILUTION OF STANDARD</w:t>
-      </w:r>
-    </w:p>
-    <w:p>
-      <w:pPr>
-        <w:spacing w:line="276" w:lineRule="auto"/>
-      </w:pPr>
-      <w:r>
-        <w:rPr>
-          <w:rFonts w:ascii="Calibri" w:hAnsi="Calibri"/>
-        </w:rPr>
-        <w:t xml:space="preserve">1. Label 7 tubes, one for each standard: 4000 pg/ml, 2000 pg/ml, 1000 pg/ml, 500 pg/ml, 250 pg/ml, 125 pg/ml, and 62.5 pg/ml. 2. Pipette 300 µl of the Sample Diluent into each tube. 3. Pipette 300 µl of the reconstituted standard into the first tube and mix to create the 4000 pg/ml standard. 4. Pipette 300 µl from the 4000 pg/ml tube into the second tube and mix to create the 2000 pg/ml standard. 5. Continue this process for the remaining tubes. 6. The Sample Diluent serves as the zero standard (0 pg/ml).</w:t>
+        <w:t>KIT COMPONENTS</w:t>
       </w:r>
     </w:p>
     <w:p>
@@ -1477,13 +174,85 @@
       <w:r>
         <w:rPr>
           <w:rFonts w:ascii="Calibri" w:hAnsi="Calibri"/>
-          <w:color w:val="0046B4"/>
+        </w:rPr>
+        <w:t>MATERIALS REQUIRED BUT NOT PROVIDED</w:t>
+      </w:r>
+    </w:p>
+    <w:p>
+      <w:pPr>
+        <w:pStyle w:val="Normal"/>
+        <w:spacing w:line="276" w:lineRule="auto"/>
+      </w:pPr>
+      <w:r>
+        <w:rPr>
+          <w:rFonts w:ascii="Calibri" w:hAnsi="Calibri"/>
+        </w:rPr>
+        <w:t>• Microplate reader capable of reading absorbance at 450 nm. Incubator. • Automated plate washer (optional) • Pipettes and pipette tips capable of precisely dispensing 0.5 µl through 1 ml volumes of aqueous solutions. Multichannel pipettes are recommended for a large numbers of samples. • Deionized or distilled water. 500 ml graduated cylinders. Test tubes for dilution.</w:t>
+      </w:r>
+    </w:p>
+    <w:p>
+      <w:pPr>
+        <w:pStyle w:val="Heading2"/>
+        <w:spacing w:line="276" w:lineRule="auto"/>
+      </w:pPr>
+      <w:r>
+        <w:rPr>
+          <w:rFonts w:ascii="Calibri" w:hAnsi="Calibri"/>
+        </w:rPr>
+        <w:t>REAGENT PREPARATION</w:t>
+      </w:r>
+    </w:p>
+    <w:p>
+      <w:pPr>
+        <w:pStyle w:val="Normal"/>
+        <w:spacing w:line="276" w:lineRule="auto"/>
+      </w:pPr>
+      <w:r>
+        <w:rPr>
+          <w:rFonts w:ascii="Calibri" w:hAnsi="Calibri"/>
+        </w:rPr>
+        <w:t>Bring all reagents to room temperature before use. Wash Buffer: Dilute Wash Buffer (25X) with distilled water. For example, if preparing 500 ml of Wash Buffer, dilute 20 ml of Wash Buffer (25X) into 480 ml of distilled water. Standard: Reconstitute the standard with standard diluent according to the label instructions. This reconstitution produces a stock solution. Let the standard stand for a minimum of 15 minutes with gentle agitation prior to making dilutions. Detection Reagent A and B: Dilute to the working concentration using Assay Diluent A and B, respectively.</w:t>
+      </w:r>
+    </w:p>
+    <w:p>
+      <w:pPr>
+        <w:pStyle w:val="Heading2"/>
+        <w:spacing w:line="276" w:lineRule="auto"/>
+      </w:pPr>
+      <w:r>
+        <w:rPr>
+          <w:rFonts w:ascii="Calibri" w:hAnsi="Calibri"/>
+        </w:rPr>
+        <w:t>DILUTION OF STANDARD</w:t>
+      </w:r>
+    </w:p>
+    <w:p>
+      <w:pPr>
+        <w:pStyle w:val="Normal"/>
+        <w:spacing w:line="276" w:lineRule="auto"/>
+      </w:pPr>
+      <w:r>
+        <w:rPr>
+          <w:rFonts w:ascii="Calibri" w:hAnsi="Calibri"/>
+        </w:rPr>
+        <w:t>1. Label 7 tubes, one for each standard: 4000 pg/ml, 2000 pg/ml, 1000 pg/ml, 500 pg/ml, 250 pg/ml, 125 pg/ml, and 62.5 pg/ml. 2. Pipette 300 µl of the Sample Diluent into each tube. 3. Pipette 300 µl of the reconstituted standard into the first tube and mix to create the 4000 pg/ml standard. 4. Pipette 300 µl from the 4000 pg/ml tube into the second tube and mix to create the 2000 pg/ml standard. 5. Continue this process for the remaining tubes. 6. The Sample Diluent serves as the zero standard (0 pg/ml).</w:t>
+      </w:r>
+    </w:p>
+    <w:p>
+      <w:pPr>
+        <w:pStyle w:val="Heading2"/>
+        <w:spacing w:line="276" w:lineRule="auto"/>
+      </w:pPr>
+      <w:r>
+        <w:rPr>
+          <w:rFonts w:ascii="Calibri" w:hAnsi="Calibri"/>
         </w:rPr>
         <w:t>PREPARATIONS BEFORE ASSAY</w:t>
       </w:r>
     </w:p>
     <w:p>
       <w:pPr>
+        <w:pStyle w:val="Normal"/>
         <w:spacing w:line="276" w:lineRule="auto"/>
       </w:pPr>
       <w:r>
@@ -1495,6 +264,7 @@
     </w:p>
     <w:p>
       <w:pPr>
+        <w:pStyle w:val="Normal"/>
         <w:spacing w:line="276" w:lineRule="auto"/>
       </w:pPr>
       <w:r>
@@ -1506,6 +276,7 @@
     </w:p>
     <w:p>
       <w:pPr>
+        <w:pStyle w:val="Normal"/>
         <w:spacing w:line="276" w:lineRule="auto"/>
       </w:pPr>
       <w:r>
@@ -1517,6 +288,7 @@
     </w:p>
     <w:p>
       <w:pPr>
+        <w:pStyle w:val="Normal"/>
         <w:spacing w:line="276" w:lineRule="auto"/>
       </w:pPr>
       <w:r>
@@ -1528,6 +300,7 @@
     </w:p>
     <w:p>
       <w:pPr>
+        <w:pStyle w:val="Normal"/>
         <w:spacing w:line="276" w:lineRule="auto"/>
       </w:pPr>
       <w:r>
@@ -1545,20 +318,20 @@
       <w:r>
         <w:rPr>
           <w:rFonts w:ascii="Calibri" w:hAnsi="Calibri"/>
-          <w:color w:val="0046B4"/>
         </w:rPr>
         <w:t>ASSAY PROTOCOL</w:t>
       </w:r>
     </w:p>
     <w:p>
       <w:pPr>
+        <w:pStyle w:val="Normal"/>
         <w:spacing w:line="276" w:lineRule="auto"/>
       </w:pPr>
       <w:r>
         <w:rPr>
           <w:rFonts w:ascii="Calibri" w:hAnsi="Calibri"/>
         </w:rPr>
-        <w:t xml:space="preserve">1. It is recommended that all reagents and materials be equilibrated to room temperature (18-25°C) prior to the experiment (see Preparation Before The Experiment, if you have missed this information). Prepare all reagents and working standards as directed previously. Remove excess microplate strips from the plate frame and seal and store them in the original packaging. Add 100 µl of the standard, samples, or control per well. Add 100 µl of the Sample Diluent into the zero well. At least two replicates of each standard, sample, or control is recommended. Cover with the plate sealer provided and incubate for 120 minutes at room temperature (or 90 min. at 37 °C). Remove the cover and discard the liquid in the wells into an appropriate waste receptacle. Invert the plate on the benchtop onto a paper towel and tap the plate to gently blot any remaining liquid. It is recommended that the wells are not allowed to completely dry at any time. Add 100 µl of the prepared 1x Biotinylated Anti-Mouse Klk1 antibody to each well. Cover with a plate sealer and incubate for 90 minutes at room temperature (or 60 minutes at 37°C). Wash the plate 3 times with the 1x wash buffer: Discard the liquid in the wells into an appropriate waste receptacle. Then, invert the plate on the benchtop onto a paper towel and tap the plate to gently blot any remaining liquid. It is recommended that the wells are not allowed to completely dry at any time. Add 300 µl of the 1x wash buffer to each assay well. (For cleaner background incubate for 60 seconds between each wash). Repeat steps a-b 2 additional times. Discard the wash buffer in the wells into an appropriate waste receptacle. Then, invert the plate on the benchtop onto a paper towel and tap the plate to gently blot any remaining liquid. Add 100 µl of the prepared 1x Avidin-Biotin-Peroxidase Complex into each well. Cover with the plate sealer provided and incubate for 40 minutes at RT (or 30 minutes at 37°C). Wash the plate 5 times with the 1x wash buffer: Discard the liquid in the wells into an appropriate waste receptacle. Then, invert the plate on the benchtop onto a paper towel and tap the plate to gently blot any remaining liquid. It is recommended that the wells are not allowed to completely dry at any time. Add 300 µl of the 1x wash buffer to each assay well. (For cleaner background incubate for 60 seconds between each wash). Repeat steps a-b 4 additional times. Discard the wash buffer in the wells into an appropriate waste receptacle. Then, invert the plate on the benchtop onto a paper towel and tap the plate to gently blot any remaining liquid. Add 90 µl of Color Developing Reagent to each well. Cover with the plate sealer provided and incubate in the dark for 30 minutes at RT (or 15-25 minutes at 37°C). (The optimal incubation time must be empirically determined. A guideline to look for is blue shading the top four standard wells, while the remaining standards remain clear.) Add 100 µl of Stop Solution to each well. The color should immediately change to yellow. Within 30 minutes of stopping the reaction, the O.D. absorbance should be read with a microplate reader at 450nm. Assay Protocol Notes Solutions: To avoid cross-contamination, change pipette tips between additions of each standard, between sample additions, and between reagent additions. Also, use separate reservoirs for each reagent. Applying Solutions: All solutions should be added to the bottom of the ELISA plate well. Avoid touching the inside wall of the well. Avoid foaming when possible. Assay Timing: The interval between adding samples to the first and last wells should be minimized. Delays will increase the incubation time differential between wells, which will significantly affect the experimental accuracy and repeatability. For each step in the procedure, total dispensing time for addition of reagents or samples should not exceed 10 minutes.</w:t>
+        <w:t>1. It is recommended that all reagents and materials be equilibrated to room temperature (18-25°C) prior to the experiment (see Preparation Before The Experiment, if you have missed this information). Prepare all reagents and working standards as directed previously. Remove excess microplate strips from the plate frame and seal and store them in the original packaging. Add 100 µl of the standard, samples, or control per well. Add 100 µl of the Sample Diluent into the zero well. At least two replicates of each standard, sample, or control is recommended. Cover with the plate sealer provided and incubate for 120 minutes at room temperature (or 90 min. at 37 °C). Remove the cover and discard the liquid in the wells into an appropriate waste receptacle. Invert the plate on the benchtop onto a paper towel and tap the plate to gently blot any remaining liquid. It is recommended that the wells are not allowed to completely dry at any time. Add 100 µl of the prepared 1x Biotinylated Anti-Mouse Klk1 antibody to each well. Cover with a plate sealer and incubate for 90 minutes at room temperature (or 60 minutes at 37°C). Wash the plate 3 times with the 1x wash buffer: Discard the liquid in the wells into an appropriate waste receptacle. Then, invert the plate on the benchtop onto a paper towel and tap the plate to gently blot any remaining liquid. It is recommended that the wells are not allowed to completely dry at any time. Add 300 µl of the 1x wash buffer to each assay well. (For cleaner background incubate for 60 seconds between each wash). Repeat steps a-b 2 additional times. Discard the wash buffer in the wells into an appropriate waste receptacle. Then, invert the plate on the benchtop onto a paper towel and tap the plate to gently blot any remaining liquid. Add 100 µl of the prepared 1x Avidin-Biotin-Peroxidase Complex into each well. Cover with the plate sealer provided and incubate for 40 minutes at RT (or 30 minutes at 37°C). Wash the plate 5 times with the 1x wash buffer: Discard the liquid in the wells into an appropriate waste receptacle. Then, invert the plate on the benchtop onto a paper towel and tap the plate to gently blot any remaining liquid. It is recommended that the wells are not allowed to completely dry at any time. Add 300 µl of the 1x wash buffer to each assay well. (For cleaner background incubate for 60 seconds between each wash). Repeat steps a-b 4 additional times. Discard the wash buffer in the wells into an appropriate waste receptacle. Then, invert the plate on the benchtop onto a paper towel and tap the plate to gently blot any remaining liquid. Add 90 µl of Color Developing Reagent to each well. Cover with the plate sealer provided and incubate in the dark for 30 minutes at RT (or 15-25 minutes at 37°C). (The optimal incubation time must be empirically determined. A guideline to look for is blue shading the top four standard wells, while the remaining standards remain clear.) Add 100 µl of Stop Solution to each well. The color should immediately change to yellow. Within 30 minutes of stopping the reaction, the O.D. absorbance should be read with a microplate reader at 450nm. Assay Protocol Notes Solutions: To avoid cross-contamination, change pipette tips between additions of each standard, between sample additions, and between reagent additions. Also, use separate reservoirs for each reagent. Applying Solutions: All solutions should be added to the bottom of the ELISA plate well. Avoid touching the inside wall of the well. Avoid foaming when possible. Assay Timing: The interval between adding samples to the first and last wells should be minimized. Delays will increase the incubation time differential between wells, which will significantly affect the experimental accuracy and repeatability. For each step in the procedure, total dispensing time for addition of reagents or samples should not exceed 10 minutes.</w:t>
       </w:r>
     </w:p>
     <w:p>
@@ -1569,13 +342,13 @@
       <w:r>
         <w:rPr>
           <w:rFonts w:ascii="Calibri" w:hAnsi="Calibri"/>
-          <w:color w:val="0046B4"/>
         </w:rPr>
         <w:t>TYPICAL DATA / STANDARD CURVE</w:t>
       </w:r>
     </w:p>
     <w:p>
       <w:pPr>
+        <w:pStyle w:val="Normal"/>
         <w:spacing w:line="276" w:lineRule="auto"/>
       </w:pPr>
       <w:r>
@@ -1585,344 +358,6 @@
         <w:t>This standard curve is for demonstration only. A standard curve must be run with each assay.</w:t>
       </w:r>
     </w:p>
-    <w:tbl>
-      <w:tblPr>
-        <w:tblStyle w:val="TableGrid"/>
-        <w:tblW w:type="auto" w:w="0"/>
-        <w:jc w:val="center"/>
-        <w:tblLook w:firstColumn="1" w:firstRow="1" w:lastColumn="0" w:lastRow="0" w:noHBand="0" w:noVBand="1" w:val="04A0"/>
-      </w:tblPr>
-      <w:tblGrid>
-        <w:gridCol w:w="1200"/>
-        <w:gridCol w:w="1200"/>
-        <w:gridCol w:w="1200"/>
-        <w:gridCol w:w="1200"/>
-        <w:gridCol w:w="1200"/>
-        <w:gridCol w:w="1200"/>
-        <w:gridCol w:w="1200"/>
-        <w:gridCol w:w="1200"/>
-        <w:gridCol w:w="1200"/>
-      </w:tblGrid>
-      <w:tr>
-        <w:tc>
-          <w:tcPr>
-            <w:tcW w:type="dxa" w:w="1200"/>
-          </w:tcPr>
-          <w:p>
-            <w:pPr>
-              <w:spacing w:line="276" w:lineRule="auto"/>
-              <w:jc w:val="center"/>
-            </w:pPr>
-            <w:r>
-              <w:rPr>
-                <w:rFonts w:ascii="Calibri" w:hAnsi="Calibri"/>
-                <w:b/>
-              </w:rPr>
-              <w:t>Concentration (pg/ml)</w:t>
-            </w:r>
-          </w:p>
-        </w:tc>
-        <w:tc>
-          <w:tcPr>
-            <w:tcW w:type="dxa" w:w="1200"/>
-          </w:tcPr>
-          <w:p>
-            <w:pPr>
-              <w:spacing w:line="276" w:lineRule="auto"/>
-              <w:jc w:val="center"/>
-            </w:pPr>
-            <w:r>
-              <w:rPr>
-                <w:rFonts w:ascii="Calibri" w:hAnsi="Calibri"/>
-                <w:b/>
-              </w:rPr>
-              <w:t>0</w:t>
-            </w:r>
-          </w:p>
-        </w:tc>
-        <w:tc>
-          <w:tcPr>
-            <w:tcW w:type="dxa" w:w="1200"/>
-          </w:tcPr>
-          <w:p>
-            <w:pPr>
-              <w:spacing w:line="276" w:lineRule="auto"/>
-              <w:jc w:val="center"/>
-            </w:pPr>
-            <w:r>
-              <w:rPr>
-                <w:rFonts w:ascii="Calibri" w:hAnsi="Calibri"/>
-                <w:b/>
-              </w:rPr>
-              <w:t>62.5</w:t>
-            </w:r>
-          </w:p>
-        </w:tc>
-        <w:tc>
-          <w:tcPr>
-            <w:tcW w:type="dxa" w:w="1200"/>
-          </w:tcPr>
-          <w:p>
-            <w:pPr>
-              <w:spacing w:line="276" w:lineRule="auto"/>
-              <w:jc w:val="center"/>
-            </w:pPr>
-            <w:r>
-              <w:rPr>
-                <w:rFonts w:ascii="Calibri" w:hAnsi="Calibri"/>
-                <w:b/>
-              </w:rPr>
-              <w:t>125</w:t>
-            </w:r>
-          </w:p>
-        </w:tc>
-        <w:tc>
-          <w:tcPr>
-            <w:tcW w:type="dxa" w:w="1200"/>
-          </w:tcPr>
-          <w:p>
-            <w:pPr>
-              <w:spacing w:line="276" w:lineRule="auto"/>
-              <w:jc w:val="center"/>
-            </w:pPr>
-            <w:r>
-              <w:rPr>
-                <w:rFonts w:ascii="Calibri" w:hAnsi="Calibri"/>
-                <w:b/>
-              </w:rPr>
-              <w:t>250</w:t>
-            </w:r>
-          </w:p>
-        </w:tc>
-        <w:tc>
-          <w:tcPr>
-            <w:tcW w:type="dxa" w:w="1200"/>
-          </w:tcPr>
-          <w:p>
-            <w:pPr>
-              <w:spacing w:line="276" w:lineRule="auto"/>
-              <w:jc w:val="center"/>
-            </w:pPr>
-            <w:r>
-              <w:rPr>
-                <w:rFonts w:ascii="Calibri" w:hAnsi="Calibri"/>
-                <w:b/>
-              </w:rPr>
-              <w:t>500</w:t>
-            </w:r>
-          </w:p>
-        </w:tc>
-        <w:tc>
-          <w:tcPr>
-            <w:tcW w:type="dxa" w:w="1200"/>
-          </w:tcPr>
-          <w:p>
-            <w:pPr>
-              <w:spacing w:line="276" w:lineRule="auto"/>
-              <w:jc w:val="center"/>
-            </w:pPr>
-            <w:r>
-              <w:rPr>
-                <w:rFonts w:ascii="Calibri" w:hAnsi="Calibri"/>
-                <w:b/>
-              </w:rPr>
-              <w:t>1000</w:t>
-            </w:r>
-          </w:p>
-        </w:tc>
-        <w:tc>
-          <w:tcPr>
-            <w:tcW w:type="dxa" w:w="1200"/>
-          </w:tcPr>
-          <w:p>
-            <w:pPr>
-              <w:spacing w:line="276" w:lineRule="auto"/>
-              <w:jc w:val="center"/>
-            </w:pPr>
-            <w:r>
-              <w:rPr>
-                <w:rFonts w:ascii="Calibri" w:hAnsi="Calibri"/>
-                <w:b/>
-              </w:rPr>
-              <w:t>2000</w:t>
-            </w:r>
-          </w:p>
-        </w:tc>
-        <w:tc>
-          <w:tcPr>
-            <w:tcW w:type="dxa" w:w="1200"/>
-          </w:tcPr>
-          <w:p>
-            <w:pPr>
-              <w:spacing w:line="276" w:lineRule="auto"/>
-              <w:jc w:val="center"/>
-            </w:pPr>
-            <w:r>
-              <w:rPr>
-                <w:rFonts w:ascii="Calibri" w:hAnsi="Calibri"/>
-                <w:b/>
-              </w:rPr>
-              <w:t>4000</w:t>
-            </w:r>
-          </w:p>
-        </w:tc>
-      </w:tr>
-      <w:tr>
-        <w:tc>
-          <w:tcPr>
-            <w:tcW w:type="dxa" w:w="1200"/>
-          </w:tcPr>
-          <w:p>
-            <w:pPr>
-              <w:spacing w:line="276" w:lineRule="auto"/>
-              <w:jc w:val="center"/>
-            </w:pPr>
-            <w:r>
-              <w:rPr>
-                <w:rFonts w:ascii="Calibri" w:hAnsi="Calibri"/>
-              </w:rPr>
-              <w:t>O.D.</w:t>
-            </w:r>
-          </w:p>
-        </w:tc>
-        <w:tc>
-          <w:tcPr>
-            <w:tcW w:type="dxa" w:w="1200"/>
-          </w:tcPr>
-          <w:p>
-            <w:pPr>
-              <w:spacing w:line="276" w:lineRule="auto"/>
-              <w:jc w:val="center"/>
-            </w:pPr>
-            <w:r>
-              <w:rPr>
-                <w:rFonts w:ascii="Calibri" w:hAnsi="Calibri"/>
-              </w:rPr>
-              <w:t xml:space="preserve">0.061</w:t>
-            </w:r>
-          </w:p>
-        </w:tc>
-        <w:tc>
-          <w:tcPr>
-            <w:tcW w:type="dxa" w:w="1200"/>
-          </w:tcPr>
-          <w:p>
-            <w:pPr>
-              <w:spacing w:line="276" w:lineRule="auto"/>
-              <w:jc w:val="center"/>
-            </w:pPr>
-            <w:r>
-              <w:rPr>
-                <w:rFonts w:ascii="Calibri" w:hAnsi="Calibri"/>
-              </w:rPr>
-              <w:t xml:space="preserve">0.061</w:t>
-            </w:r>
-          </w:p>
-        </w:tc>
-        <w:tc>
-          <w:tcPr>
-            <w:tcW w:type="dxa" w:w="1200"/>
-          </w:tcPr>
-          <w:p>
-            <w:pPr>
-              <w:spacing w:line="276" w:lineRule="auto"/>
-              <w:jc w:val="center"/>
-            </w:pPr>
-            <w:r>
-              <w:rPr>
-                <w:rFonts w:ascii="Calibri" w:hAnsi="Calibri"/>
-              </w:rPr>
-              <w:t xml:space="preserve">0.143</w:t>
-            </w:r>
-          </w:p>
-        </w:tc>
-        <w:tc>
-          <w:tcPr>
-            <w:tcW w:type="dxa" w:w="1200"/>
-          </w:tcPr>
-          <w:p>
-            <w:pPr>
-              <w:spacing w:line="276" w:lineRule="auto"/>
-              <w:jc w:val="center"/>
-            </w:pPr>
-            <w:r>
-              <w:rPr>
-                <w:rFonts w:ascii="Calibri" w:hAnsi="Calibri"/>
-              </w:rPr>
-              <w:t xml:space="preserve">0.227</w:t>
-            </w:r>
-          </w:p>
-        </w:tc>
-        <w:tc>
-          <w:tcPr>
-            <w:tcW w:type="dxa" w:w="1200"/>
-          </w:tcPr>
-          <w:p>
-            <w:pPr>
-              <w:spacing w:line="276" w:lineRule="auto"/>
-              <w:jc w:val="center"/>
-            </w:pPr>
-            <w:r>
-              <w:rPr>
-                <w:rFonts w:ascii="Calibri" w:hAnsi="Calibri"/>
-              </w:rPr>
-              <w:t xml:space="preserve">0.405</w:t>
-            </w:r>
-          </w:p>
-        </w:tc>
-        <w:tc>
-          <w:tcPr>
-            <w:tcW w:type="dxa" w:w="1200"/>
-          </w:tcPr>
-          <w:p>
-            <w:pPr>
-              <w:spacing w:line="276" w:lineRule="auto"/>
-              <w:jc w:val="center"/>
-            </w:pPr>
-            <w:r>
-              <w:rPr>
-                <w:rFonts w:ascii="Calibri" w:hAnsi="Calibri"/>
-              </w:rPr>
-              <w:t xml:space="preserve">0.631</w:t>
-            </w:r>
-          </w:p>
-        </w:tc>
-        <w:tc>
-          <w:tcPr>
-            <w:tcW w:type="dxa" w:w="1200"/>
-          </w:tcPr>
-          <w:p>
-            <w:pPr>
-              <w:spacing w:line="276" w:lineRule="auto"/>
-              <w:jc w:val="center"/>
-            </w:pPr>
-            <w:r>
-              <w:rPr>
-                <w:rFonts w:ascii="Calibri" w:hAnsi="Calibri"/>
-              </w:rPr>
-              <w:t xml:space="preserve">1.118</w:t>
-            </w:r>
-          </w:p>
-        </w:tc>
-        <w:tc>
-          <w:tcPr>
-            <w:tcW w:type="dxa" w:w="1200"/>
-          </w:tcPr>
-          <w:p>
-            <w:pPr>
-              <w:spacing w:line="276" w:lineRule="auto"/>
-              <w:jc w:val="center"/>
-            </w:pPr>
-            <w:r>
-              <w:rPr>
-                <w:rFonts w:ascii="Calibri" w:hAnsi="Calibri"/>
-              </w:rPr>
-              <w:t xml:space="preserve">1.902</w:t>
-            </w:r>
-          </w:p>
-        </w:tc>
-      </w:tr>
-    </w:tbl>
     <w:p>
       <w:pPr>
         <w:pStyle w:val="Heading2"/>
@@ -1931,13 +366,13 @@
       <w:r>
         <w:rPr>
           <w:rFonts w:ascii="Calibri" w:hAnsi="Calibri"/>
-          <w:color w:val="0046B4"/>
         </w:rPr>
         <w:t>INTRA/INTER-ASSAY VARIABILITY</w:t>
       </w:r>
     </w:p>
     <w:p>
       <w:pPr>
+        <w:pStyle w:val="Normal"/>
         <w:spacing w:line="276" w:lineRule="auto"/>
       </w:pPr>
       <w:r>
@@ -1947,15 +382,485 @@
         <w:t>Three samples of known concentration were tested on one plate to assess intra-assay precision.</w:t>
       </w:r>
     </w:p>
+    <w:p>
+      <w:pPr>
+        <w:pStyle w:val="Normal"/>
+        <w:spacing w:line="276" w:lineRule="auto"/>
+      </w:pPr>
+    </w:p>
+    <w:p>
+      <w:pPr>
+        <w:pStyle w:val="Normal"/>
+        <w:spacing w:line="276" w:lineRule="auto"/>
+      </w:pPr>
+      <w:r>
+        <w:rPr>
+          <w:rFonts w:ascii="Calibri" w:hAnsi="Calibri"/>
+        </w:rPr>
+        <w:t>Three samples of known concentration were tested in separate assays to assess inter-assay precision.</w:t>
+      </w:r>
+    </w:p>
+    <w:p>
+      <w:pPr>
+        <w:pStyle w:val="Heading2"/>
+        <w:spacing w:line="276" w:lineRule="auto"/>
+      </w:pPr>
+      <w:r>
+        <w:rPr>
+          <w:rFonts w:ascii="Calibri" w:hAnsi="Calibri"/>
+        </w:rPr>
+        <w:t>REPRODUCIBILITY</w:t>
+      </w:r>
+    </w:p>
+    <w:p>
+      <w:pPr>
+        <w:pStyle w:val="Normal"/>
+        <w:spacing w:line="276" w:lineRule="auto"/>
+      </w:pPr>
+      <w:r>
+        <w:rPr>
+          <w:rFonts w:ascii="Calibri" w:hAnsi="Calibri"/>
+        </w:rPr>
+        <w:t>Samples were tested in four different assay lots to assess reproducibility.</w:t>
+      </w:r>
+    </w:p>
     <w:tbl>
       <w:tblPr>
         <w:tblStyle w:val="TableGrid"/>
         <w:tblW w:type="auto" w:w="0"/>
-        <w:jc w:val="center"/>
         <w:tblLook w:firstColumn="1" w:firstRow="1" w:lastColumn="0" w:lastRow="0" w:noHBand="0" w:noVBand="1" w:val="04A0"/>
       </w:tblPr>
       <w:tblGrid>
-        <w:gridCol w:w="2160"/>
+        <w:gridCol w:w="4320"/>
+        <w:gridCol w:w="4320"/>
+      </w:tblGrid>
+      <w:tr>
+        <w:tc>
+          <w:tcPr>
+            <w:tcW w:type="dxa" w:w="4320"/>
+          </w:tcPr>
+          <w:p>
+            <w:pPr>
+              <w:spacing w:line="276" w:lineRule="auto"/>
+            </w:pPr>
+            <w:r>
+              <w:rPr>
+                <w:rFonts w:ascii="Calibri" w:hAnsi="Calibri"/>
+              </w:rPr>
+              <w:t>Capture/Detection Antibodies</w:t>
+            </w:r>
+          </w:p>
+        </w:tc>
+        <w:tc>
+          <w:tcPr>
+            <w:tcW w:type="dxa" w:w="4320"/>
+          </w:tcPr>
+          <w:p>
+            <w:pPr>
+              <w:spacing w:line="276" w:lineRule="auto"/>
+            </w:pPr>
+            <w:r>
+              <w:rPr>
+                <w:rFonts w:ascii="Calibri" w:hAnsi="Calibri"/>
+              </w:rPr>
+              <w:t>The capture antibody is monoclonal antibody from rat and the detection antibody is polyclonal antibody from goat.</w:t>
+            </w:r>
+          </w:p>
+        </w:tc>
+      </w:tr>
+      <w:tr>
+        <w:tc>
+          <w:tcPr>
+            <w:tcW w:type="dxa" w:w="4320"/>
+          </w:tcPr>
+          <w:p>
+            <w:pPr>
+              <w:spacing w:line="276" w:lineRule="auto"/>
+            </w:pPr>
+            <w:r>
+              <w:rPr>
+                <w:rFonts w:ascii="Calibri" w:hAnsi="Calibri"/>
+              </w:rPr>
+              <w:t>Specificity</w:t>
+            </w:r>
+          </w:p>
+        </w:tc>
+        <w:tc>
+          <w:tcPr>
+            <w:tcW w:type="dxa" w:w="4320"/>
+          </w:tcPr>
+          <w:p>
+            <w:pPr>
+              <w:spacing w:line="276" w:lineRule="auto"/>
+            </w:pPr>
+            <w:r>
+              <w:rPr>
+                <w:rFonts w:ascii="Calibri" w:hAnsi="Calibri"/>
+              </w:rPr>
+              <w:t>Natural and recombinant Mouse Klk1</w:t>
+            </w:r>
+          </w:p>
+        </w:tc>
+      </w:tr>
+      <w:tr>
+        <w:tc>
+          <w:tcPr>
+            <w:tcW w:type="dxa" w:w="4320"/>
+          </w:tcPr>
+          <w:p>
+            <w:pPr>
+              <w:spacing w:line="276" w:lineRule="auto"/>
+            </w:pPr>
+            <w:r>
+              <w:rPr>
+                <w:rFonts w:ascii="Calibri" w:hAnsi="Calibri"/>
+              </w:rPr>
+              <w:t>Standard Protein</w:t>
+            </w:r>
+          </w:p>
+        </w:tc>
+        <w:tc>
+          <w:tcPr>
+            <w:tcW w:type="dxa" w:w="4320"/>
+          </w:tcPr>
+          <w:p>
+            <w:pPr>
+              <w:spacing w:line="276" w:lineRule="auto"/>
+            </w:pPr>
+            <w:r>
+              <w:rPr>
+                <w:rFonts w:ascii="Calibri" w:hAnsi="Calibri"/>
+              </w:rPr>
+              <w:t>Expression system for standard: NS0; Immunogen sequence: I25-D261</w:t>
+            </w:r>
+          </w:p>
+        </w:tc>
+      </w:tr>
+      <w:tr>
+        <w:tc>
+          <w:tcPr>
+            <w:tcW w:type="dxa" w:w="4320"/>
+          </w:tcPr>
+          <w:p>
+            <w:pPr>
+              <w:spacing w:line="276" w:lineRule="auto"/>
+            </w:pPr>
+            <w:r>
+              <w:rPr>
+                <w:rFonts w:ascii="Calibri" w:hAnsi="Calibri"/>
+              </w:rPr>
+              <w:t>Cross-reactivity</w:t>
+            </w:r>
+          </w:p>
+        </w:tc>
+        <w:tc>
+          <w:tcPr>
+            <w:tcW w:type="dxa" w:w="4320"/>
+          </w:tcPr>
+          <w:p>
+            <w:pPr>
+              <w:spacing w:line="276" w:lineRule="auto"/>
+            </w:pPr>
+            <w:r>
+              <w:rPr>
+                <w:rFonts w:ascii="Calibri" w:hAnsi="Calibri"/>
+              </w:rPr>
+              <w:t>This kit is for the detection of Mouse Klk1. No significant cross-reactivity or interference between Klk1 and its analogs was observed. This claim is limited by existing techniques; therefore, cross- reactivity may exist with untested analogs.</w:t>
+            </w:r>
+          </w:p>
+        </w:tc>
+      </w:tr>
+    </w:tbl>
+    <w:tbl>
+      <w:tblPr>
+        <w:tblStyle w:val="TableGrid"/>
+        <w:tblW w:type="auto" w:w="0"/>
+        <w:tblLook w:firstColumn="1" w:firstRow="1" w:lastColumn="0" w:lastRow="0" w:noHBand="0" w:noVBand="1" w:val="04A0"/>
+      </w:tblPr>
+      <w:tblGrid>
+        <w:gridCol w:w="4320"/>
+        <w:gridCol w:w="4320"/>
+      </w:tblGrid>
+      <w:tr>
+        <w:tc>
+          <w:tcPr>
+            <w:tcW w:type="dxa" w:w="4320"/>
+          </w:tcPr>
+          <w:p>
+            <w:pPr>
+              <w:spacing w:line="276" w:lineRule="auto"/>
+            </w:pPr>
+            <w:r>
+              <w:rPr>
+                <w:rFonts w:ascii="Calibri" w:hAnsi="Calibri"/>
+              </w:rPr>
+              <w:t>Product Name</w:t>
+            </w:r>
+          </w:p>
+        </w:tc>
+        <w:tc>
+          <w:tcPr>
+            <w:tcW w:type="dxa" w:w="4320"/>
+          </w:tcPr>
+          <w:p>
+            <w:pPr>
+              <w:spacing w:line="276" w:lineRule="auto"/>
+            </w:pPr>
+            <w:r>
+              <w:rPr>
+                <w:rFonts w:ascii="Calibri" w:hAnsi="Calibri"/>
+              </w:rPr>
+              <w:t>Mouse KLK1/Kallikrein 1 ELISA Kit</w:t>
+            </w:r>
+          </w:p>
+        </w:tc>
+      </w:tr>
+      <w:tr>
+        <w:tc>
+          <w:tcPr>
+            <w:tcW w:type="dxa" w:w="4320"/>
+          </w:tcPr>
+          <w:p>
+            <w:pPr>
+              <w:spacing w:line="276" w:lineRule="auto"/>
+            </w:pPr>
+            <w:r>
+              <w:rPr>
+                <w:rFonts w:ascii="Calibri" w:hAnsi="Calibri"/>
+              </w:rPr>
+              <w:t>Reactive Species</w:t>
+            </w:r>
+          </w:p>
+        </w:tc>
+        <w:tc>
+          <w:tcPr>
+            <w:tcW w:type="dxa" w:w="4320"/>
+          </w:tcPr>
+          <w:p>
+            <w:pPr>
+              <w:spacing w:line="276" w:lineRule="auto"/>
+            </w:pPr>
+            <w:r>
+              <w:rPr>
+                <w:rFonts w:ascii="Calibri" w:hAnsi="Calibri"/>
+              </w:rPr>
+              <w:t>This kit is for the detection of Mouse Klk1. No significant cross-reactivity or interference between Klk1 and its analogs was observed. This claim is limited by existing techniques; therefore, cross- reactivity may exist with untested analogs.</w:t>
+            </w:r>
+          </w:p>
+        </w:tc>
+      </w:tr>
+      <w:tr>
+        <w:tc>
+          <w:tcPr>
+            <w:tcW w:type="dxa" w:w="4320"/>
+          </w:tcPr>
+          <w:p>
+            <w:pPr>
+              <w:spacing w:line="276" w:lineRule="auto"/>
+            </w:pPr>
+            <w:r>
+              <w:rPr>
+                <w:rFonts w:ascii="Calibri" w:hAnsi="Calibri"/>
+              </w:rPr>
+              <w:t>Range</w:t>
+            </w:r>
+          </w:p>
+        </w:tc>
+        <w:tc>
+          <w:tcPr>
+            <w:tcW w:type="dxa" w:w="4320"/>
+          </w:tcPr>
+          <w:p>
+            <w:pPr>
+              <w:spacing w:line="276" w:lineRule="auto"/>
+            </w:pPr>
+            <w:r>
+              <w:rPr>
+                <w:rFonts w:ascii="Calibri" w:hAnsi="Calibri"/>
+              </w:rPr>
+              <w:t>156.25-10000 pg/mL</w:t>
+            </w:r>
+          </w:p>
+        </w:tc>
+      </w:tr>
+      <w:tr>
+        <w:tc>
+          <w:tcPr>
+            <w:tcW w:type="dxa" w:w="4320"/>
+          </w:tcPr>
+          <w:p>
+            <w:pPr>
+              <w:spacing w:line="276" w:lineRule="auto"/>
+            </w:pPr>
+            <w:r>
+              <w:rPr>
+                <w:rFonts w:ascii="Calibri" w:hAnsi="Calibri"/>
+              </w:rPr>
+              <w:t>Sensitivity</w:t>
+            </w:r>
+          </w:p>
+        </w:tc>
+        <w:tc>
+          <w:tcPr>
+            <w:tcW w:type="dxa" w:w="4320"/>
+          </w:tcPr>
+          <w:p>
+            <w:pPr>
+              <w:spacing w:line="276" w:lineRule="auto"/>
+            </w:pPr>
+            <w:r>
+              <w:rPr>
+                <w:rFonts w:ascii="Calibri" w:hAnsi="Calibri"/>
+              </w:rPr>
+              <w:t>≤ 93.75 pg/mL</w:t>
+            </w:r>
+          </w:p>
+        </w:tc>
+      </w:tr>
+      <w:tr>
+        <w:tc>
+          <w:tcPr>
+            <w:tcW w:type="dxa" w:w="4320"/>
+          </w:tcPr>
+          <w:p>
+            <w:pPr>
+              <w:spacing w:line="276" w:lineRule="auto"/>
+            </w:pPr>
+            <w:r>
+              <w:rPr>
+                <w:rFonts w:ascii="Calibri" w:hAnsi="Calibri"/>
+              </w:rPr>
+              <w:t>Sample Type</w:t>
+            </w:r>
+          </w:p>
+        </w:tc>
+        <w:tc>
+          <w:tcPr>
+            <w:tcW w:type="dxa" w:w="4320"/>
+          </w:tcPr>
+          <w:p>
+            <w:pPr>
+              <w:spacing w:line="276" w:lineRule="auto"/>
+            </w:pPr>
+            <w:r>
+              <w:rPr>
+                <w:rFonts w:ascii="Calibri" w:hAnsi="Calibri"/>
+              </w:rPr>
+              <w:t>Cell culture supernatants, cell lysates, serum, plasma</w:t>
+            </w:r>
+          </w:p>
+        </w:tc>
+      </w:tr>
+      <w:tr>
+        <w:tc>
+          <w:tcPr>
+            <w:tcW w:type="dxa" w:w="4320"/>
+          </w:tcPr>
+          <w:p>
+            <w:pPr>
+              <w:spacing w:line="276" w:lineRule="auto"/>
+            </w:pPr>
+            <w:r>
+              <w:rPr>
+                <w:rFonts w:ascii="Calibri" w:hAnsi="Calibri"/>
+              </w:rPr>
+              <w:t>Cross Reactivity</w:t>
+            </w:r>
+          </w:p>
+        </w:tc>
+        <w:tc>
+          <w:tcPr>
+            <w:tcW w:type="dxa" w:w="4320"/>
+          </w:tcPr>
+          <w:p>
+            <w:pPr>
+              <w:spacing w:line="276" w:lineRule="auto"/>
+            </w:pPr>
+            <w:r>
+              <w:rPr>
+                <w:rFonts w:ascii="Calibri" w:hAnsi="Calibri"/>
+              </w:rPr>
+              <w:t>62.5 pg/ml - 4,000 pg/ml</w:t>
+            </w:r>
+          </w:p>
+        </w:tc>
+      </w:tr>
+      <w:tr>
+        <w:tc>
+          <w:tcPr>
+            <w:tcW w:type="dxa" w:w="4320"/>
+          </w:tcPr>
+          <w:p>
+            <w:pPr>
+              <w:spacing w:line="276" w:lineRule="auto"/>
+            </w:pPr>
+            <w:r>
+              <w:rPr>
+                <w:rFonts w:ascii="Calibri" w:hAnsi="Calibri"/>
+              </w:rPr>
+              <w:t>Storage</w:t>
+            </w:r>
+          </w:p>
+        </w:tc>
+        <w:tc>
+          <w:tcPr>
+            <w:tcW w:type="dxa" w:w="4320"/>
+          </w:tcPr>
+          <w:p>
+            <w:pPr>
+              <w:spacing w:line="276" w:lineRule="auto"/>
+            </w:pPr>
+            <w:r>
+              <w:rPr>
+                <w:rFonts w:ascii="Calibri" w:hAnsi="Calibri"/>
+              </w:rPr>
+              <w:t>Store at 4°C for 6 months, at -20°C for 12 months. Avoid multiple freeze-thaw cycles (Ships with gel ice, can store for up to 3 days in room temperature. Freeze upon receiving.)</w:t>
+            </w:r>
+          </w:p>
+        </w:tc>
+      </w:tr>
+      <w:tr>
+        <w:tc>
+          <w:tcPr>
+            <w:tcW w:type="dxa" w:w="4320"/>
+          </w:tcPr>
+          <w:p>
+            <w:pPr>
+              <w:spacing w:line="276" w:lineRule="auto"/>
+            </w:pPr>
+            <w:r>
+              <w:rPr>
+                <w:rFonts w:ascii="Calibri" w:hAnsi="Calibri"/>
+              </w:rPr>
+              <w:t>Expiration</w:t>
+            </w:r>
+          </w:p>
+        </w:tc>
+        <w:tc>
+          <w:tcPr>
+            <w:tcW w:type="dxa" w:w="4320"/>
+          </w:tcPr>
+          <w:p>
+            <w:pPr>
+              <w:spacing w:line="276" w:lineRule="auto"/>
+            </w:pPr>
+            <w:r>
+              <w:rPr>
+                <w:rFonts w:ascii="Calibri" w:hAnsi="Calibri"/>
+              </w:rPr>
+              <w:t>P15947</w:t>
+            </w:r>
+          </w:p>
+        </w:tc>
+      </w:tr>
+    </w:tbl>
+    <w:tbl>
+      <w:tblPr>
+        <w:tblStyle w:val="TableGrid"/>
+        <w:tblW w:type="auto" w:w="0"/>
+        <w:tblLook w:firstColumn="1" w:firstRow="1" w:lastColumn="0" w:lastRow="0" w:noHBand="0" w:noVBand="1" w:val="04A0"/>
+      </w:tblPr>
+      <w:tblGrid>
         <w:gridCol w:w="2160"/>
         <w:gridCol w:w="2160"/>
         <w:gridCol w:w="2160"/>
@@ -1969,14 +874,12 @@
           <w:p>
             <w:pPr>
               <w:spacing w:line="276" w:lineRule="auto"/>
-              <w:jc w:val="center"/>
             </w:pPr>
             <w:r>
               <w:rPr>
                 <w:rFonts w:ascii="Calibri" w:hAnsi="Calibri"/>
-                <w:b/>
               </w:rPr>
-              <w:t>Sample</w:t>
+              <w:t>Description</w:t>
             </w:r>
           </w:p>
         </w:tc>
@@ -1987,14 +890,12 @@
           <w:p>
             <w:pPr>
               <w:spacing w:line="276" w:lineRule="auto"/>
-              <w:jc w:val="center"/>
             </w:pPr>
             <w:r>
               <w:rPr>
                 <w:rFonts w:ascii="Calibri" w:hAnsi="Calibri"/>
-                <w:b/>
               </w:rPr>
-              <w:t>n</w:t>
+              <w:t>Quantity</w:t>
             </w:r>
           </w:p>
         </w:tc>
@@ -2005,14 +906,12 @@
           <w:p>
             <w:pPr>
               <w:spacing w:line="276" w:lineRule="auto"/>
-              <w:jc w:val="center"/>
             </w:pPr>
             <w:r>
               <w:rPr>
                 <w:rFonts w:ascii="Calibri" w:hAnsi="Calibri"/>
-                <w:b/>
               </w:rPr>
-              <w:t>Mean (pg/ml)</w:t>
+              <w:t>Volume</w:t>
             </w:r>
           </w:p>
         </w:tc>
@@ -2023,17 +922,17 @@
           <w:p>
             <w:pPr>
               <w:spacing w:line="276" w:lineRule="auto"/>
-              <w:jc w:val="center"/>
             </w:pPr>
             <w:r>
               <w:rPr>
                 <w:rFonts w:ascii="Calibri" w:hAnsi="Calibri"/>
-                <w:b/>
               </w:rPr>
-              <w:t>Standard Deviation</w:t>
+              <w:t>Storage of opened/reconstituted material</w:t>
             </w:r>
           </w:p>
         </w:tc>
+      </w:tr>
+      <w:tr>
         <w:tc>
           <w:tcPr>
             <w:tcW w:type="dxa" w:w="2160"/>
@@ -2041,19 +940,15 @@
           <w:p>
             <w:pPr>
               <w:spacing w:line="276" w:lineRule="auto"/>
-              <w:jc w:val="center"/>
             </w:pPr>
             <w:r>
               <w:rPr>
                 <w:rFonts w:ascii="Calibri" w:hAnsi="Calibri"/>
-                <w:b/>
               </w:rPr>
-              <w:t>CV (%)</w:t>
+              <w:t>Anti-Mouse Klk1 Pre-coated 96-well Strip Microplate</w:t>
             </w:r>
           </w:p>
         </w:tc>
-      </w:tr>
-      <w:tr>
         <w:tc>
           <w:tcPr>
             <w:tcW w:type="dxa" w:w="2160"/>
@@ -2082,7 +977,7 @@
               <w:rPr>
                 <w:rFonts w:ascii="Calibri" w:hAnsi="Calibri"/>
               </w:rPr>
-              <w:t xml:space="preserve">24</w:t>
+              <w:t>12 strips of 8 wells</w:t>
             </w:r>
           </w:p>
         </w:tc>
@@ -2098,10 +993,12 @@
               <w:rPr>
                 <w:rFonts w:ascii="Calibri" w:hAnsi="Calibri"/>
               </w:rPr>
-              <w:t xml:space="preserve">145</w:t>
+              <w:t>Return unused wells to the foil pouch. Reseal along the entire edge of the zip-seal. May be stored for up to 1 month at 4°C provided this is within the expiration date of the kit.</w:t>
             </w:r>
           </w:p>
         </w:tc>
+      </w:tr>
+      <w:tr>
         <w:tc>
           <w:tcPr>
             <w:tcW w:type="dxa" w:w="2160"/>
@@ -2114,28 +1011,10 @@
               <w:rPr>
                 <w:rFonts w:ascii="Calibri" w:hAnsi="Calibri"/>
               </w:rPr>
-              <w:t xml:space="preserve">10.15</w:t>
+              <w:t>Mouse Klk1 Standard</w:t>
             </w:r>
           </w:p>
         </w:tc>
-        <w:tc>
-          <w:tcPr>
-            <w:tcW w:type="dxa" w:w="2160"/>
-          </w:tcPr>
-          <w:p>
-            <w:pPr>
-              <w:spacing w:line="276" w:lineRule="auto"/>
-            </w:pPr>
-            <w:r>
-              <w:rPr>
-                <w:rFonts w:ascii="Calibri" w:hAnsi="Calibri"/>
-              </w:rPr>
-              <w:t xml:space="preserve">7.0%</w:t>
-            </w:r>
-          </w:p>
-        </w:tc>
-      </w:tr>
-      <w:tr>
         <w:tc>
           <w:tcPr>
             <w:tcW w:type="dxa" w:w="2160"/>
@@ -2164,7 +1043,7 @@
               <w:rPr>
                 <w:rFonts w:ascii="Calibri" w:hAnsi="Calibri"/>
               </w:rPr>
-              <w:t xml:space="preserve">24</w:t>
+              <w:t>10 ng/tube</w:t>
             </w:r>
           </w:p>
         </w:tc>
@@ -2180,39 +1059,7 @@
               <w:rPr>
                 <w:rFonts w:ascii="Calibri" w:hAnsi="Calibri"/>
               </w:rPr>
-              <w:t xml:space="preserve">618</w:t>
-            </w:r>
-          </w:p>
-        </w:tc>
-        <w:tc>
-          <w:tcPr>
-            <w:tcW w:type="dxa" w:w="2160"/>
-          </w:tcPr>
-          <w:p>
-            <w:pPr>
-              <w:spacing w:line="276" w:lineRule="auto"/>
-            </w:pPr>
-            <w:r>
-              <w:rPr>
-                <w:rFonts w:ascii="Calibri" w:hAnsi="Calibri"/>
-              </w:rPr>
-              <w:t xml:space="preserve">49.44</w:t>
-            </w:r>
-          </w:p>
-        </w:tc>
-        <w:tc>
-          <w:tcPr>
-            <w:tcW w:type="dxa" w:w="2160"/>
-          </w:tcPr>
-          <w:p>
-            <w:pPr>
-              <w:spacing w:line="276" w:lineRule="auto"/>
-            </w:pPr>
-            <w:r>
-              <w:rPr>
-                <w:rFonts w:ascii="Calibri" w:hAnsi="Calibri"/>
-              </w:rPr>
-              <w:t xml:space="preserve">8.0%</w:t>
+              <w:t>Discard the Klk1 stock solution after 12 hours at 4°C. May be stored at -20°C for 48 hours.</w:t>
             </w:r>
           </w:p>
         </w:tc>
@@ -2230,199 +1077,10 @@
               <w:rPr>
                 <w:rFonts w:ascii="Calibri" w:hAnsi="Calibri"/>
               </w:rPr>
-              <w:t>3</w:t>
+              <w:t>Mouse Klk1 Biotinylated Antibody (100x)</w:t>
             </w:r>
           </w:p>
         </w:tc>
-        <w:tc>
-          <w:tcPr>
-            <w:tcW w:type="dxa" w:w="2160"/>
-          </w:tcPr>
-          <w:p>
-            <w:pPr>
-              <w:spacing w:line="276" w:lineRule="auto"/>
-            </w:pPr>
-            <w:r>
-              <w:rPr>
-                <w:rFonts w:ascii="Calibri" w:hAnsi="Calibri"/>
-              </w:rPr>
-              <w:t xml:space="preserve">24</w:t>
-            </w:r>
-          </w:p>
-        </w:tc>
-        <w:tc>
-          <w:tcPr>
-            <w:tcW w:type="dxa" w:w="2160"/>
-          </w:tcPr>
-          <w:p>
-            <w:pPr>
-              <w:spacing w:line="276" w:lineRule="auto"/>
-            </w:pPr>
-            <w:r>
-              <w:rPr>
-                <w:rFonts w:ascii="Calibri" w:hAnsi="Calibri"/>
-              </w:rPr>
-              <w:t xml:space="preserve">1426</w:t>
-            </w:r>
-          </w:p>
-        </w:tc>
-        <w:tc>
-          <w:tcPr>
-            <w:tcW w:type="dxa" w:w="2160"/>
-          </w:tcPr>
-          <w:p>
-            <w:pPr>
-              <w:spacing w:line="276" w:lineRule="auto"/>
-            </w:pPr>
-            <w:r>
-              <w:rPr>
-                <w:rFonts w:ascii="Calibri" w:hAnsi="Calibri"/>
-              </w:rPr>
-              <w:t xml:space="preserve">128.34</w:t>
-            </w:r>
-          </w:p>
-        </w:tc>
-        <w:tc>
-          <w:tcPr>
-            <w:tcW w:type="dxa" w:w="2160"/>
-          </w:tcPr>
-          <w:p>
-            <w:pPr>
-              <w:spacing w:line="276" w:lineRule="auto"/>
-            </w:pPr>
-            <w:r>
-              <w:rPr>
-                <w:rFonts w:ascii="Calibri" w:hAnsi="Calibri"/>
-              </w:rPr>
-              <w:t xml:space="preserve">9.0%</w:t>
-            </w:r>
-          </w:p>
-        </w:tc>
-      </w:tr>
-    </w:tbl>
-    <w:p>
-      <w:pPr>
-        <w:spacing w:line="276" w:lineRule="auto"/>
-      </w:pPr>
-    </w:p>
-    <w:p>
-      <w:pPr>
-        <w:spacing w:line="276" w:lineRule="auto"/>
-      </w:pPr>
-      <w:r>
-        <w:rPr>
-          <w:rFonts w:ascii="Calibri" w:hAnsi="Calibri"/>
-        </w:rPr>
-        <w:t>Three samples of known concentration were tested in separate assays to assess inter-assay precision.</w:t>
-      </w:r>
-    </w:p>
-    <w:tbl>
-      <w:tblPr>
-        <w:tblStyle w:val="TableGrid"/>
-        <w:tblW w:type="auto" w:w="0"/>
-        <w:jc w:val="center"/>
-        <w:tblLook w:firstColumn="1" w:firstRow="1" w:lastColumn="0" w:lastRow="0" w:noHBand="0" w:noVBand="1" w:val="04A0"/>
-      </w:tblPr>
-      <w:tblGrid>
-        <w:gridCol w:w="2160"/>
-        <w:gridCol w:w="2160"/>
-        <w:gridCol w:w="2160"/>
-        <w:gridCol w:w="2160"/>
-        <w:gridCol w:w="2160"/>
-      </w:tblGrid>
-      <w:tr>
-        <w:tc>
-          <w:tcPr>
-            <w:tcW w:type="dxa" w:w="2160"/>
-          </w:tcPr>
-          <w:p>
-            <w:pPr>
-              <w:spacing w:line="276" w:lineRule="auto"/>
-              <w:jc w:val="center"/>
-            </w:pPr>
-            <w:r>
-              <w:rPr>
-                <w:rFonts w:ascii="Calibri" w:hAnsi="Calibri"/>
-                <w:b/>
-              </w:rPr>
-              <w:t>Sample</w:t>
-            </w:r>
-          </w:p>
-        </w:tc>
-        <w:tc>
-          <w:tcPr>
-            <w:tcW w:type="dxa" w:w="2160"/>
-          </w:tcPr>
-          <w:p>
-            <w:pPr>
-              <w:spacing w:line="276" w:lineRule="auto"/>
-              <w:jc w:val="center"/>
-            </w:pPr>
-            <w:r>
-              <w:rPr>
-                <w:rFonts w:ascii="Calibri" w:hAnsi="Calibri"/>
-                <w:b/>
-              </w:rPr>
-              <w:t>n</w:t>
-            </w:r>
-          </w:p>
-        </w:tc>
-        <w:tc>
-          <w:tcPr>
-            <w:tcW w:type="dxa" w:w="2160"/>
-          </w:tcPr>
-          <w:p>
-            <w:pPr>
-              <w:spacing w:line="276" w:lineRule="auto"/>
-              <w:jc w:val="center"/>
-            </w:pPr>
-            <w:r>
-              <w:rPr>
-                <w:rFonts w:ascii="Calibri" w:hAnsi="Calibri"/>
-                <w:b/>
-              </w:rPr>
-              <w:t>Mean (pg/ml)</w:t>
-            </w:r>
-          </w:p>
-        </w:tc>
-        <w:tc>
-          <w:tcPr>
-            <w:tcW w:type="dxa" w:w="2160"/>
-          </w:tcPr>
-          <w:p>
-            <w:pPr>
-              <w:spacing w:line="276" w:lineRule="auto"/>
-              <w:jc w:val="center"/>
-            </w:pPr>
-            <w:r>
-              <w:rPr>
-                <w:rFonts w:ascii="Calibri" w:hAnsi="Calibri"/>
-                <w:b/>
-              </w:rPr>
-              <w:t>Standard Deviation</w:t>
-            </w:r>
-          </w:p>
-        </w:tc>
-        <w:tc>
-          <w:tcPr>
-            <w:tcW w:type="dxa" w:w="2160"/>
-          </w:tcPr>
-          <w:p>
-            <w:pPr>
-              <w:spacing w:line="276" w:lineRule="auto"/>
-              <w:jc w:val="center"/>
-            </w:pPr>
-            <w:r>
-              <w:rPr>
-                <w:rFonts w:ascii="Calibri" w:hAnsi="Calibri"/>
-                <w:b/>
-              </w:rPr>
-              <w:t>CV (%)</w:t>
-            </w:r>
-          </w:p>
-        </w:tc>
-      </w:tr>
-      <w:tr>
         <w:tc>
           <w:tcPr>
             <w:tcW w:type="dxa" w:w="2160"/>
@@ -2451,7 +1109,7 @@
               <w:rPr>
                 <w:rFonts w:ascii="Calibri" w:hAnsi="Calibri"/>
               </w:rPr>
-              <w:t xml:space="preserve">24</w:t>
+              <w:t>100 µl</w:t>
             </w:r>
           </w:p>
         </w:tc>
@@ -2467,39 +1125,7 @@
               <w:rPr>
                 <w:rFonts w:ascii="Calibri" w:hAnsi="Calibri"/>
               </w:rPr>
-              <w:t xml:space="preserve">145</w:t>
-            </w:r>
-          </w:p>
-        </w:tc>
-        <w:tc>
-          <w:tcPr>
-            <w:tcW w:type="dxa" w:w="2160"/>
-          </w:tcPr>
-          <w:p>
-            <w:pPr>
-              <w:spacing w:line="276" w:lineRule="auto"/>
-            </w:pPr>
-            <w:r>
-              <w:rPr>
-                <w:rFonts w:ascii="Calibri" w:hAnsi="Calibri"/>
-              </w:rPr>
-              <w:t xml:space="preserve">10.15</w:t>
-            </w:r>
-          </w:p>
-        </w:tc>
-        <w:tc>
-          <w:tcPr>
-            <w:tcW w:type="dxa" w:w="2160"/>
-          </w:tcPr>
-          <w:p>
-            <w:pPr>
-              <w:spacing w:line="276" w:lineRule="auto"/>
-            </w:pPr>
-            <w:r>
-              <w:rPr>
-                <w:rFonts w:ascii="Calibri" w:hAnsi="Calibri"/>
-              </w:rPr>
-              <w:t xml:space="preserve">7.0%</w:t>
+              <w:t>May be stored for up to 1 month at 4°C provided this is within the expiration date of the kit.</w:t>
             </w:r>
           </w:p>
         </w:tc>
@@ -2517,7 +1143,7 @@
               <w:rPr>
                 <w:rFonts w:ascii="Calibri" w:hAnsi="Calibri"/>
               </w:rPr>
-              <w:t>2</w:t>
+              <w:t>Avidin-Biotin-Peroxidase Complex (100x)</w:t>
             </w:r>
           </w:p>
         </w:tc>
@@ -2533,7 +1159,7 @@
               <w:rPr>
                 <w:rFonts w:ascii="Calibri" w:hAnsi="Calibri"/>
               </w:rPr>
-              <w:t xml:space="preserve">24</w:t>
+              <w:t>1</w:t>
             </w:r>
           </w:p>
         </w:tc>
@@ -2549,7 +1175,7 @@
               <w:rPr>
                 <w:rFonts w:ascii="Calibri" w:hAnsi="Calibri"/>
               </w:rPr>
-              <w:t xml:space="preserve">618</w:t>
+              <w:t>100 µl</w:t>
             </w:r>
           </w:p>
         </w:tc>
@@ -2565,23 +1191,7 @@
               <w:rPr>
                 <w:rFonts w:ascii="Calibri" w:hAnsi="Calibri"/>
               </w:rPr>
-              <w:t xml:space="preserve">49.44</w:t>
-            </w:r>
-          </w:p>
-        </w:tc>
-        <w:tc>
-          <w:tcPr>
-            <w:tcW w:type="dxa" w:w="2160"/>
-          </w:tcPr>
-          <w:p>
-            <w:pPr>
-              <w:spacing w:line="276" w:lineRule="auto"/>
-            </w:pPr>
-            <w:r>
-              <w:rPr>
-                <w:rFonts w:ascii="Calibri" w:hAnsi="Calibri"/>
-              </w:rPr>
-              <w:t xml:space="preserve">8.0%</w:t>
+              <w:t>May be stored for up to 1 month at 4°C provided this is within the expiration date of the kit.</w:t>
             </w:r>
           </w:p>
         </w:tc>
@@ -2599,7 +1209,7 @@
               <w:rPr>
                 <w:rFonts w:ascii="Calibri" w:hAnsi="Calibri"/>
               </w:rPr>
-              <w:t>3</w:t>
+              <w:t>Sample Diluent</w:t>
             </w:r>
           </w:p>
         </w:tc>
@@ -2615,7 +1225,7 @@
               <w:rPr>
                 <w:rFonts w:ascii="Calibri" w:hAnsi="Calibri"/>
               </w:rPr>
-              <w:t xml:space="preserve">24</w:t>
+              <w:t>1</w:t>
             </w:r>
           </w:p>
         </w:tc>
@@ -2631,7 +1241,7 @@
               <w:rPr>
                 <w:rFonts w:ascii="Calibri" w:hAnsi="Calibri"/>
               </w:rPr>
-              <w:t xml:space="preserve">1426</w:t>
+              <w:t>30 ml</w:t>
             </w:r>
           </w:p>
         </w:tc>
@@ -2647,7 +1257,25 @@
               <w:rPr>
                 <w:rFonts w:ascii="Calibri" w:hAnsi="Calibri"/>
               </w:rPr>
-              <w:t xml:space="preserve">128.34</w:t>
+              <w:t>May be stored for up to 1 month at 4°C provided this is within the expiration date of the kit.</w:t>
+            </w:r>
+          </w:p>
+        </w:tc>
+      </w:tr>
+      <w:tr>
+        <w:tc>
+          <w:tcPr>
+            <w:tcW w:type="dxa" w:w="2160"/>
+          </w:tcPr>
+          <w:p>
+            <w:pPr>
+              <w:spacing w:line="276" w:lineRule="auto"/>
+            </w:pPr>
+            <w:r>
+              <w:rPr>
+                <w:rFonts w:ascii="Calibri" w:hAnsi="Calibri"/>
+              </w:rPr>
+              <w:t>Antibody Diluent</w:t>
             </w:r>
           </w:p>
         </w:tc>
@@ -2663,173 +1291,772 @@
               <w:rPr>
                 <w:rFonts w:ascii="Calibri" w:hAnsi="Calibri"/>
               </w:rPr>
-              <w:t xml:space="preserve">9.0%</w:t>
+              <w:t>1</w:t>
+            </w:r>
+          </w:p>
+        </w:tc>
+        <w:tc>
+          <w:tcPr>
+            <w:tcW w:type="dxa" w:w="2160"/>
+          </w:tcPr>
+          <w:p>
+            <w:pPr>
+              <w:spacing w:line="276" w:lineRule="auto"/>
+            </w:pPr>
+            <w:r>
+              <w:rPr>
+                <w:rFonts w:ascii="Calibri" w:hAnsi="Calibri"/>
+              </w:rPr>
+              <w:t>12 ml</w:t>
+            </w:r>
+          </w:p>
+        </w:tc>
+        <w:tc>
+          <w:tcPr>
+            <w:tcW w:type="dxa" w:w="2160"/>
+          </w:tcPr>
+          <w:p>
+            <w:pPr>
+              <w:spacing w:line="276" w:lineRule="auto"/>
+            </w:pPr>
+            <w:r>
+              <w:rPr>
+                <w:rFonts w:ascii="Calibri" w:hAnsi="Calibri"/>
+              </w:rPr>
+              <w:t>May be stored for up to 1 month at 4°C provided this is within the expiration date of the kit.</w:t>
+            </w:r>
+          </w:p>
+        </w:tc>
+      </w:tr>
+      <w:tr>
+        <w:tc>
+          <w:tcPr>
+            <w:tcW w:type="dxa" w:w="2160"/>
+          </w:tcPr>
+          <w:p>
+            <w:pPr>
+              <w:spacing w:line="276" w:lineRule="auto"/>
+            </w:pPr>
+            <w:r>
+              <w:rPr>
+                <w:rFonts w:ascii="Calibri" w:hAnsi="Calibri"/>
+              </w:rPr>
+              <w:t>Avidin-Biotin-Peroxidase Diluent</w:t>
+            </w:r>
+          </w:p>
+        </w:tc>
+        <w:tc>
+          <w:tcPr>
+            <w:tcW w:type="dxa" w:w="2160"/>
+          </w:tcPr>
+          <w:p>
+            <w:pPr>
+              <w:spacing w:line="276" w:lineRule="auto"/>
+            </w:pPr>
+            <w:r>
+              <w:rPr>
+                <w:rFonts w:ascii="Calibri" w:hAnsi="Calibri"/>
+              </w:rPr>
+              <w:t>1</w:t>
+            </w:r>
+          </w:p>
+        </w:tc>
+        <w:tc>
+          <w:tcPr>
+            <w:tcW w:type="dxa" w:w="2160"/>
+          </w:tcPr>
+          <w:p>
+            <w:pPr>
+              <w:spacing w:line="276" w:lineRule="auto"/>
+            </w:pPr>
+            <w:r>
+              <w:rPr>
+                <w:rFonts w:ascii="Calibri" w:hAnsi="Calibri"/>
+              </w:rPr>
+              <w:t>12 ml</w:t>
+            </w:r>
+          </w:p>
+        </w:tc>
+        <w:tc>
+          <w:tcPr>
+            <w:tcW w:type="dxa" w:w="2160"/>
+          </w:tcPr>
+          <w:p>
+            <w:pPr>
+              <w:spacing w:line="276" w:lineRule="auto"/>
+            </w:pPr>
+            <w:r>
+              <w:rPr>
+                <w:rFonts w:ascii="Calibri" w:hAnsi="Calibri"/>
+              </w:rPr>
+              <w:t>May be stored for up to 1 month at 4°C provided this is within the expiration date of the kit.</w:t>
+            </w:r>
+          </w:p>
+        </w:tc>
+      </w:tr>
+      <w:tr>
+        <w:tc>
+          <w:tcPr>
+            <w:tcW w:type="dxa" w:w="2160"/>
+          </w:tcPr>
+          <w:p>
+            <w:pPr>
+              <w:spacing w:line="276" w:lineRule="auto"/>
+            </w:pPr>
+            <w:r>
+              <w:rPr>
+                <w:rFonts w:ascii="Calibri" w:hAnsi="Calibri"/>
+              </w:rPr>
+              <w:t>Color Developing Reagent (TMB)</w:t>
+            </w:r>
+          </w:p>
+        </w:tc>
+        <w:tc>
+          <w:tcPr>
+            <w:tcW w:type="dxa" w:w="2160"/>
+          </w:tcPr>
+          <w:p>
+            <w:pPr>
+              <w:spacing w:line="276" w:lineRule="auto"/>
+            </w:pPr>
+            <w:r>
+              <w:rPr>
+                <w:rFonts w:ascii="Calibri" w:hAnsi="Calibri"/>
+              </w:rPr>
+              <w:t>1</w:t>
+            </w:r>
+          </w:p>
+        </w:tc>
+        <w:tc>
+          <w:tcPr>
+            <w:tcW w:type="dxa" w:w="2160"/>
+          </w:tcPr>
+          <w:p>
+            <w:pPr>
+              <w:spacing w:line="276" w:lineRule="auto"/>
+            </w:pPr>
+            <w:r>
+              <w:rPr>
+                <w:rFonts w:ascii="Calibri" w:hAnsi="Calibri"/>
+              </w:rPr>
+              <w:t>10 ml</w:t>
+            </w:r>
+          </w:p>
+        </w:tc>
+        <w:tc>
+          <w:tcPr>
+            <w:tcW w:type="dxa" w:w="2160"/>
+          </w:tcPr>
+          <w:p>
+            <w:pPr>
+              <w:spacing w:line="276" w:lineRule="auto"/>
+            </w:pPr>
+            <w:r>
+              <w:rPr>
+                <w:rFonts w:ascii="Calibri" w:hAnsi="Calibri"/>
+              </w:rPr>
+              <w:t>May be stored for up to 1 month at 4°C provided this is within the expiration date of the kit.</w:t>
+            </w:r>
+          </w:p>
+        </w:tc>
+      </w:tr>
+      <w:tr>
+        <w:tc>
+          <w:tcPr>
+            <w:tcW w:type="dxa" w:w="2160"/>
+          </w:tcPr>
+          <w:p>
+            <w:pPr>
+              <w:spacing w:line="276" w:lineRule="auto"/>
+            </w:pPr>
+            <w:r>
+              <w:rPr>
+                <w:rFonts w:ascii="Calibri" w:hAnsi="Calibri"/>
+              </w:rPr>
+              <w:t>Stop Solution</w:t>
+            </w:r>
+          </w:p>
+        </w:tc>
+        <w:tc>
+          <w:tcPr>
+            <w:tcW w:type="dxa" w:w="2160"/>
+          </w:tcPr>
+          <w:p>
+            <w:pPr>
+              <w:spacing w:line="276" w:lineRule="auto"/>
+            </w:pPr>
+            <w:r>
+              <w:rPr>
+                <w:rFonts w:ascii="Calibri" w:hAnsi="Calibri"/>
+              </w:rPr>
+              <w:t>1</w:t>
+            </w:r>
+          </w:p>
+        </w:tc>
+        <w:tc>
+          <w:tcPr>
+            <w:tcW w:type="dxa" w:w="2160"/>
+          </w:tcPr>
+          <w:p>
+            <w:pPr>
+              <w:spacing w:line="276" w:lineRule="auto"/>
+            </w:pPr>
+            <w:r>
+              <w:rPr>
+                <w:rFonts w:ascii="Calibri" w:hAnsi="Calibri"/>
+              </w:rPr>
+              <w:t>10 ml</w:t>
+            </w:r>
+          </w:p>
+        </w:tc>
+        <w:tc>
+          <w:tcPr>
+            <w:tcW w:type="dxa" w:w="2160"/>
+          </w:tcPr>
+          <w:p>
+            <w:pPr>
+              <w:spacing w:line="276" w:lineRule="auto"/>
+            </w:pPr>
+            <w:r>
+              <w:rPr>
+                <w:rFonts w:ascii="Calibri" w:hAnsi="Calibri"/>
+              </w:rPr>
+              <w:t>May be stored for up to 1 month at 4°C provided this is within the expiration date of the kit.</w:t>
+            </w:r>
+          </w:p>
+        </w:tc>
+      </w:tr>
+      <w:tr>
+        <w:tc>
+          <w:tcPr>
+            <w:tcW w:type="dxa" w:w="2160"/>
+          </w:tcPr>
+          <w:p>
+            <w:pPr>
+              <w:spacing w:line="276" w:lineRule="auto"/>
+            </w:pPr>
+            <w:r>
+              <w:rPr>
+                <w:rFonts w:ascii="Calibri" w:hAnsi="Calibri"/>
+              </w:rPr>
+              <w:t>Wash Buffer (25x)</w:t>
+            </w:r>
+          </w:p>
+        </w:tc>
+        <w:tc>
+          <w:tcPr>
+            <w:tcW w:type="dxa" w:w="2160"/>
+          </w:tcPr>
+          <w:p>
+            <w:pPr>
+              <w:spacing w:line="276" w:lineRule="auto"/>
+            </w:pPr>
+            <w:r>
+              <w:rPr>
+                <w:rFonts w:ascii="Calibri" w:hAnsi="Calibri"/>
+              </w:rPr>
+              <w:t>1</w:t>
+            </w:r>
+          </w:p>
+        </w:tc>
+        <w:tc>
+          <w:tcPr>
+            <w:tcW w:type="dxa" w:w="2160"/>
+          </w:tcPr>
+          <w:p>
+            <w:pPr>
+              <w:spacing w:line="276" w:lineRule="auto"/>
+            </w:pPr>
+            <w:r>
+              <w:rPr>
+                <w:rFonts w:ascii="Calibri" w:hAnsi="Calibri"/>
+              </w:rPr>
+              <w:t>20 ml</w:t>
+            </w:r>
+          </w:p>
+        </w:tc>
+        <w:tc>
+          <w:tcPr>
+            <w:tcW w:type="dxa" w:w="2160"/>
+          </w:tcPr>
+          <w:p>
+            <w:pPr>
+              <w:spacing w:line="276" w:lineRule="auto"/>
+            </w:pPr>
+            <w:r>
+              <w:rPr>
+                <w:rFonts w:ascii="Calibri" w:hAnsi="Calibri"/>
+              </w:rPr>
+              <w:t>May be stored for up to 1 month at 4°C provided this is within the expiration date of the kit.</w:t>
+            </w:r>
+          </w:p>
+        </w:tc>
+      </w:tr>
+      <w:tr>
+        <w:tc>
+          <w:tcPr>
+            <w:tcW w:type="dxa" w:w="2160"/>
+          </w:tcPr>
+          <w:p>
+            <w:pPr>
+              <w:spacing w:line="276" w:lineRule="auto"/>
+            </w:pPr>
+            <w:r>
+              <w:rPr>
+                <w:rFonts w:ascii="Calibri" w:hAnsi="Calibri"/>
+              </w:rPr>
+              <w:t>Plate Sealers</w:t>
+            </w:r>
+          </w:p>
+        </w:tc>
+        <w:tc>
+          <w:tcPr>
+            <w:tcW w:type="dxa" w:w="2160"/>
+          </w:tcPr>
+          <w:p>
+            <w:pPr>
+              <w:spacing w:line="276" w:lineRule="auto"/>
+            </w:pPr>
+            <w:r>
+              <w:rPr>
+                <w:rFonts w:ascii="Calibri" w:hAnsi="Calibri"/>
+              </w:rPr>
+              <w:t>4</w:t>
+            </w:r>
+          </w:p>
+        </w:tc>
+        <w:tc>
+          <w:tcPr>
+            <w:tcW w:type="dxa" w:w="2160"/>
+          </w:tcPr>
+          <w:p>
+            <w:pPr>
+              <w:spacing w:line="276" w:lineRule="auto"/>
+            </w:pPr>
+            <w:r>
+              <w:rPr>
+                <w:rFonts w:ascii="Calibri" w:hAnsi="Calibri"/>
+              </w:rPr>
+              <w:t>Piece</w:t>
+            </w:r>
+          </w:p>
+        </w:tc>
+        <w:tc>
+          <w:tcPr>
+            <w:tcW w:type="dxa" w:w="2160"/>
+          </w:tcPr>
+          <w:p>
+            <w:pPr>
+              <w:spacing w:line="276" w:lineRule="auto"/>
+            </w:pPr>
+            <w:r>
+              <w:rPr>
+                <w:rFonts w:ascii="Calibri" w:hAnsi="Calibri"/>
+              </w:rPr>
             </w:r>
           </w:p>
         </w:tc>
       </w:tr>
     </w:tbl>
-    <w:p>
-      <w:pPr>
-        <w:pStyle w:val="Heading2"/>
-        <w:spacing w:line="276" w:lineRule="auto"/>
-      </w:pPr>
-      <w:r>
-        <w:rPr>
-          <w:rFonts w:ascii="Calibri" w:hAnsi="Calibri"/>
-          <w:color w:val="0046B4"/>
-        </w:rPr>
-        <w:t>REPRODUCIBILITY</w:t>
-      </w:r>
-    </w:p>
-    <w:p>
-      <w:pPr>
-        <w:spacing w:line="276" w:lineRule="auto"/>
-      </w:pPr>
-      <w:r>
-        <w:rPr>
-          <w:rFonts w:ascii="Calibri" w:hAnsi="Calibri"/>
-        </w:rPr>
-        <w:t>Samples were tested in four different assay lots to assess reproducibility.</w:t>
-      </w:r>
-    </w:p>
     <w:tbl>
       <w:tblPr>
         <w:tblStyle w:val="TableGrid"/>
         <w:tblW w:type="auto" w:w="0"/>
-        <w:jc w:val="center"/>
         <w:tblLook w:firstColumn="1" w:firstRow="1" w:lastColumn="0" w:lastRow="0" w:noHBand="0" w:noVBand="1" w:val="04A0"/>
       </w:tblPr>
       <w:tblGrid>
-        <w:gridCol w:w="1543"/>
-        <w:gridCol w:w="1543"/>
-        <w:gridCol w:w="1543"/>
-        <w:gridCol w:w="1543"/>
-        <w:gridCol w:w="1543"/>
-        <w:gridCol w:w="1543"/>
-        <w:gridCol w:w="1543"/>
+        <w:gridCol w:w="960"/>
+        <w:gridCol w:w="960"/>
+        <w:gridCol w:w="960"/>
+        <w:gridCol w:w="960"/>
+        <w:gridCol w:w="960"/>
+        <w:gridCol w:w="960"/>
+        <w:gridCol w:w="960"/>
+        <w:gridCol w:w="960"/>
+        <w:gridCol w:w="960"/>
       </w:tblGrid>
       <w:tr>
         <w:tc>
           <w:tcPr>
-            <w:tcW w:type="dxa" w:w="1543"/>
+            <w:tcW w:type="dxa" w:w="960"/>
           </w:tcPr>
           <w:p>
             <w:pPr>
               <w:spacing w:line="276" w:lineRule="auto"/>
-              <w:jc w:val="center"/>
             </w:pPr>
             <w:r>
               <w:rPr>
                 <w:rFonts w:ascii="Calibri" w:hAnsi="Calibri"/>
-                <w:b/>
               </w:rPr>
+              <w:t>Concentration (pg/ml)</w:t>
             </w:r>
           </w:p>
         </w:tc>
         <w:tc>
           <w:tcPr>
-            <w:tcW w:type="dxa" w:w="1543"/>
+            <w:tcW w:type="dxa" w:w="960"/>
           </w:tcPr>
           <w:p>
             <w:pPr>
               <w:spacing w:line="276" w:lineRule="auto"/>
-              <w:jc w:val="center"/>
             </w:pPr>
             <w:r>
               <w:rPr>
                 <w:rFonts w:ascii="Calibri" w:hAnsi="Calibri"/>
-                <w:b/>
               </w:rPr>
-              <w:t>Lot 1</w:t>
+              <w:t>0</w:t>
             </w:r>
           </w:p>
         </w:tc>
         <w:tc>
           <w:tcPr>
-            <w:tcW w:type="dxa" w:w="1543"/>
+            <w:tcW w:type="dxa" w:w="960"/>
           </w:tcPr>
           <w:p>
             <w:pPr>
               <w:spacing w:line="276" w:lineRule="auto"/>
-              <w:jc w:val="center"/>
             </w:pPr>
             <w:r>
               <w:rPr>
                 <w:rFonts w:ascii="Calibri" w:hAnsi="Calibri"/>
-                <w:b/>
               </w:rPr>
-              <w:t>Lot 2</w:t>
+              <w:t>62.5</w:t>
             </w:r>
           </w:p>
         </w:tc>
         <w:tc>
           <w:tcPr>
-            <w:tcW w:type="dxa" w:w="1543"/>
+            <w:tcW w:type="dxa" w:w="960"/>
           </w:tcPr>
           <w:p>
             <w:pPr>
               <w:spacing w:line="276" w:lineRule="auto"/>
-              <w:jc w:val="center"/>
             </w:pPr>
             <w:r>
               <w:rPr>
                 <w:rFonts w:ascii="Calibri" w:hAnsi="Calibri"/>
-                <w:b/>
               </w:rPr>
-              <w:t>Lot 3</w:t>
+              <w:t>125</w:t>
             </w:r>
           </w:p>
         </w:tc>
         <w:tc>
           <w:tcPr>
-            <w:tcW w:type="dxa" w:w="1543"/>
+            <w:tcW w:type="dxa" w:w="960"/>
           </w:tcPr>
           <w:p>
             <w:pPr>
               <w:spacing w:line="276" w:lineRule="auto"/>
-              <w:jc w:val="center"/>
             </w:pPr>
             <w:r>
               <w:rPr>
                 <w:rFonts w:ascii="Calibri" w:hAnsi="Calibri"/>
-                <w:b/>
               </w:rPr>
-              <w:t>Lot 4</w:t>
+              <w:t>250</w:t>
             </w:r>
           </w:p>
         </w:tc>
         <w:tc>
           <w:tcPr>
-            <w:tcW w:type="dxa" w:w="1543"/>
+            <w:tcW w:type="dxa" w:w="960"/>
           </w:tcPr>
           <w:p>
             <w:pPr>
               <w:spacing w:line="276" w:lineRule="auto"/>
-              <w:jc w:val="center"/>
             </w:pPr>
             <w:r>
               <w:rPr>
                 <w:rFonts w:ascii="Calibri" w:hAnsi="Calibri"/>
-                <w:b/>
               </w:rPr>
-              <w:t>Mean</w:t>
+              <w:t>500</w:t>
             </w:r>
           </w:p>
         </w:tc>
         <w:tc>
           <w:tcPr>
-            <w:tcW w:type="dxa" w:w="1543"/>
+            <w:tcW w:type="dxa" w:w="960"/>
           </w:tcPr>
           <w:p>
             <w:pPr>
               <w:spacing w:line="276" w:lineRule="auto"/>
-              <w:jc w:val="center"/>
             </w:pPr>
             <w:r>
               <w:rPr>
                 <w:rFonts w:ascii="Calibri" w:hAnsi="Calibri"/>
-                <w:b/>
+              </w:rPr>
+              <w:t>1000</w:t>
+            </w:r>
+          </w:p>
+        </w:tc>
+        <w:tc>
+          <w:tcPr>
+            <w:tcW w:type="dxa" w:w="960"/>
+          </w:tcPr>
+          <w:p>
+            <w:pPr>
+              <w:spacing w:line="276" w:lineRule="auto"/>
+            </w:pPr>
+            <w:r>
+              <w:rPr>
+                <w:rFonts w:ascii="Calibri" w:hAnsi="Calibri"/>
+              </w:rPr>
+              <w:t>2000</w:t>
+            </w:r>
+          </w:p>
+        </w:tc>
+        <w:tc>
+          <w:tcPr>
+            <w:tcW w:type="dxa" w:w="960"/>
+          </w:tcPr>
+          <w:p>
+            <w:pPr>
+              <w:spacing w:line="276" w:lineRule="auto"/>
+            </w:pPr>
+            <w:r>
+              <w:rPr>
+                <w:rFonts w:ascii="Calibri" w:hAnsi="Calibri"/>
+              </w:rPr>
+              <w:t>4000</w:t>
+            </w:r>
+          </w:p>
+        </w:tc>
+      </w:tr>
+      <w:tr>
+        <w:tc>
+          <w:tcPr>
+            <w:tcW w:type="dxa" w:w="960"/>
+          </w:tcPr>
+          <w:p>
+            <w:pPr>
+              <w:spacing w:line="276" w:lineRule="auto"/>
+            </w:pPr>
+            <w:r>
+              <w:rPr>
+                <w:rFonts w:ascii="Calibri" w:hAnsi="Calibri"/>
+              </w:rPr>
+              <w:t>O.D.</w:t>
+            </w:r>
+          </w:p>
+        </w:tc>
+        <w:tc>
+          <w:tcPr>
+            <w:tcW w:type="dxa" w:w="960"/>
+          </w:tcPr>
+          <w:p>
+            <w:pPr>
+              <w:spacing w:line="276" w:lineRule="auto"/>
+            </w:pPr>
+            <w:r>
+              <w:rPr>
+                <w:rFonts w:ascii="Calibri" w:hAnsi="Calibri"/>
+              </w:rPr>
+              <w:t>0.061</w:t>
+            </w:r>
+          </w:p>
+        </w:tc>
+        <w:tc>
+          <w:tcPr>
+            <w:tcW w:type="dxa" w:w="960"/>
+          </w:tcPr>
+          <w:p>
+            <w:pPr>
+              <w:spacing w:line="276" w:lineRule="auto"/>
+            </w:pPr>
+            <w:r>
+              <w:rPr>
+                <w:rFonts w:ascii="Calibri" w:hAnsi="Calibri"/>
+              </w:rPr>
+              <w:t>0.061</w:t>
+            </w:r>
+          </w:p>
+        </w:tc>
+        <w:tc>
+          <w:tcPr>
+            <w:tcW w:type="dxa" w:w="960"/>
+          </w:tcPr>
+          <w:p>
+            <w:pPr>
+              <w:spacing w:line="276" w:lineRule="auto"/>
+            </w:pPr>
+            <w:r>
+              <w:rPr>
+                <w:rFonts w:ascii="Calibri" w:hAnsi="Calibri"/>
+              </w:rPr>
+              <w:t>0.143</w:t>
+            </w:r>
+          </w:p>
+        </w:tc>
+        <w:tc>
+          <w:tcPr>
+            <w:tcW w:type="dxa" w:w="960"/>
+          </w:tcPr>
+          <w:p>
+            <w:pPr>
+              <w:spacing w:line="276" w:lineRule="auto"/>
+            </w:pPr>
+            <w:r>
+              <w:rPr>
+                <w:rFonts w:ascii="Calibri" w:hAnsi="Calibri"/>
+              </w:rPr>
+              <w:t>0.227</w:t>
+            </w:r>
+          </w:p>
+        </w:tc>
+        <w:tc>
+          <w:tcPr>
+            <w:tcW w:type="dxa" w:w="960"/>
+          </w:tcPr>
+          <w:p>
+            <w:pPr>
+              <w:spacing w:line="276" w:lineRule="auto"/>
+            </w:pPr>
+            <w:r>
+              <w:rPr>
+                <w:rFonts w:ascii="Calibri" w:hAnsi="Calibri"/>
+              </w:rPr>
+              <w:t>0.405</w:t>
+            </w:r>
+          </w:p>
+        </w:tc>
+        <w:tc>
+          <w:tcPr>
+            <w:tcW w:type="dxa" w:w="960"/>
+          </w:tcPr>
+          <w:p>
+            <w:pPr>
+              <w:spacing w:line="276" w:lineRule="auto"/>
+            </w:pPr>
+            <w:r>
+              <w:rPr>
+                <w:rFonts w:ascii="Calibri" w:hAnsi="Calibri"/>
+              </w:rPr>
+              <w:t>0.631</w:t>
+            </w:r>
+          </w:p>
+        </w:tc>
+        <w:tc>
+          <w:tcPr>
+            <w:tcW w:type="dxa" w:w="960"/>
+          </w:tcPr>
+          <w:p>
+            <w:pPr>
+              <w:spacing w:line="276" w:lineRule="auto"/>
+            </w:pPr>
+            <w:r>
+              <w:rPr>
+                <w:rFonts w:ascii="Calibri" w:hAnsi="Calibri"/>
+              </w:rPr>
+              <w:t>1.118</w:t>
+            </w:r>
+          </w:p>
+        </w:tc>
+        <w:tc>
+          <w:tcPr>
+            <w:tcW w:type="dxa" w:w="960"/>
+          </w:tcPr>
+          <w:p>
+            <w:pPr>
+              <w:spacing w:line="276" w:lineRule="auto"/>
+            </w:pPr>
+            <w:r>
+              <w:rPr>
+                <w:rFonts w:ascii="Calibri" w:hAnsi="Calibri"/>
+              </w:rPr>
+              <w:t>1.902</w:t>
+            </w:r>
+          </w:p>
+        </w:tc>
+      </w:tr>
+    </w:tbl>
+    <w:tbl>
+      <w:tblPr>
+        <w:tblStyle w:val="TableGrid"/>
+        <w:tblW w:type="auto" w:w="0"/>
+        <w:tblLook w:firstColumn="1" w:firstRow="1" w:lastColumn="0" w:lastRow="0" w:noHBand="0" w:noVBand="1" w:val="04A0"/>
+      </w:tblPr>
+      <w:tblGrid>
+        <w:gridCol w:w="1728"/>
+        <w:gridCol w:w="1728"/>
+        <w:gridCol w:w="1728"/>
+        <w:gridCol w:w="1728"/>
+        <w:gridCol w:w="1728"/>
+      </w:tblGrid>
+      <w:tr>
+        <w:tc>
+          <w:tcPr>
+            <w:tcW w:type="dxa" w:w="1728"/>
+          </w:tcPr>
+          <w:p>
+            <w:pPr>
+              <w:spacing w:line="276" w:lineRule="auto"/>
+            </w:pPr>
+            <w:r>
+              <w:rPr>
+                <w:rFonts w:ascii="Calibri" w:hAnsi="Calibri"/>
+              </w:rPr>
+              <w:t>Sample</w:t>
+            </w:r>
+          </w:p>
+        </w:tc>
+        <w:tc>
+          <w:tcPr>
+            <w:tcW w:type="dxa" w:w="1728"/>
+          </w:tcPr>
+          <w:p>
+            <w:pPr>
+              <w:spacing w:line="276" w:lineRule="auto"/>
+            </w:pPr>
+            <w:r>
+              <w:rPr>
+                <w:rFonts w:ascii="Calibri" w:hAnsi="Calibri"/>
+              </w:rPr>
+              <w:t>n</w:t>
+            </w:r>
+          </w:p>
+        </w:tc>
+        <w:tc>
+          <w:tcPr>
+            <w:tcW w:type="dxa" w:w="1728"/>
+          </w:tcPr>
+          <w:p>
+            <w:pPr>
+              <w:spacing w:line="276" w:lineRule="auto"/>
+            </w:pPr>
+            <w:r>
+              <w:rPr>
+                <w:rFonts w:ascii="Calibri" w:hAnsi="Calibri"/>
+              </w:rPr>
+              <w:t>Mean (pg/ml)</w:t>
+            </w:r>
+          </w:p>
+        </w:tc>
+        <w:tc>
+          <w:tcPr>
+            <w:tcW w:type="dxa" w:w="1728"/>
+          </w:tcPr>
+          <w:p>
+            <w:pPr>
+              <w:spacing w:line="276" w:lineRule="auto"/>
+            </w:pPr>
+            <w:r>
+              <w:rPr>
+                <w:rFonts w:ascii="Calibri" w:hAnsi="Calibri"/>
+              </w:rPr>
+              <w:t>Standard Deviation</w:t>
+            </w:r>
+          </w:p>
+        </w:tc>
+        <w:tc>
+          <w:tcPr>
+            <w:tcW w:type="dxa" w:w="1728"/>
+          </w:tcPr>
+          <w:p>
+            <w:pPr>
+              <w:spacing w:line="276" w:lineRule="auto"/>
+            </w:pPr>
+            <w:r>
+              <w:rPr>
+                <w:rFonts w:ascii="Calibri" w:hAnsi="Calibri"/>
               </w:rPr>
               <w:t>CV (%)</w:t>
             </w:r>
@@ -2839,17 +2066,732 @@
       <w:tr>
         <w:tc>
           <w:tcPr>
-            <w:tcW w:type="dxa" w:w="1543"/>
+            <w:tcW w:type="dxa" w:w="1728"/>
           </w:tcPr>
           <w:p>
             <w:pPr>
               <w:spacing w:line="276" w:lineRule="auto"/>
-              <w:jc w:val="center"/>
             </w:pPr>
             <w:r>
               <w:rPr>
                 <w:rFonts w:ascii="Calibri" w:hAnsi="Calibri"/>
-                <w:b/>
+              </w:rPr>
+              <w:t>1</w:t>
+            </w:r>
+          </w:p>
+        </w:tc>
+        <w:tc>
+          <w:tcPr>
+            <w:tcW w:type="dxa" w:w="1728"/>
+          </w:tcPr>
+          <w:p>
+            <w:pPr>
+              <w:spacing w:line="276" w:lineRule="auto"/>
+            </w:pPr>
+            <w:r>
+              <w:rPr>
+                <w:rFonts w:ascii="Calibri" w:hAnsi="Calibri"/>
+              </w:rPr>
+              <w:t>24</w:t>
+            </w:r>
+          </w:p>
+        </w:tc>
+        <w:tc>
+          <w:tcPr>
+            <w:tcW w:type="dxa" w:w="1728"/>
+          </w:tcPr>
+          <w:p>
+            <w:pPr>
+              <w:spacing w:line="276" w:lineRule="auto"/>
+            </w:pPr>
+            <w:r>
+              <w:rPr>
+                <w:rFonts w:ascii="Calibri" w:hAnsi="Calibri"/>
+              </w:rPr>
+              <w:t>145</w:t>
+            </w:r>
+          </w:p>
+        </w:tc>
+        <w:tc>
+          <w:tcPr>
+            <w:tcW w:type="dxa" w:w="1728"/>
+          </w:tcPr>
+          <w:p>
+            <w:pPr>
+              <w:spacing w:line="276" w:lineRule="auto"/>
+            </w:pPr>
+            <w:r>
+              <w:rPr>
+                <w:rFonts w:ascii="Calibri" w:hAnsi="Calibri"/>
+              </w:rPr>
+              <w:t>10.15</w:t>
+            </w:r>
+          </w:p>
+        </w:tc>
+        <w:tc>
+          <w:tcPr>
+            <w:tcW w:type="dxa" w:w="1728"/>
+          </w:tcPr>
+          <w:p>
+            <w:pPr>
+              <w:spacing w:line="276" w:lineRule="auto"/>
+            </w:pPr>
+            <w:r>
+              <w:rPr>
+                <w:rFonts w:ascii="Calibri" w:hAnsi="Calibri"/>
+              </w:rPr>
+              <w:t>7.0%</w:t>
+            </w:r>
+          </w:p>
+        </w:tc>
+      </w:tr>
+      <w:tr>
+        <w:tc>
+          <w:tcPr>
+            <w:tcW w:type="dxa" w:w="1728"/>
+          </w:tcPr>
+          <w:p>
+            <w:pPr>
+              <w:spacing w:line="276" w:lineRule="auto"/>
+            </w:pPr>
+            <w:r>
+              <w:rPr>
+                <w:rFonts w:ascii="Calibri" w:hAnsi="Calibri"/>
+              </w:rPr>
+              <w:t>2</w:t>
+            </w:r>
+          </w:p>
+        </w:tc>
+        <w:tc>
+          <w:tcPr>
+            <w:tcW w:type="dxa" w:w="1728"/>
+          </w:tcPr>
+          <w:p>
+            <w:pPr>
+              <w:spacing w:line="276" w:lineRule="auto"/>
+            </w:pPr>
+            <w:r>
+              <w:rPr>
+                <w:rFonts w:ascii="Calibri" w:hAnsi="Calibri"/>
+              </w:rPr>
+              <w:t>24</w:t>
+            </w:r>
+          </w:p>
+        </w:tc>
+        <w:tc>
+          <w:tcPr>
+            <w:tcW w:type="dxa" w:w="1728"/>
+          </w:tcPr>
+          <w:p>
+            <w:pPr>
+              <w:spacing w:line="276" w:lineRule="auto"/>
+            </w:pPr>
+            <w:r>
+              <w:rPr>
+                <w:rFonts w:ascii="Calibri" w:hAnsi="Calibri"/>
+              </w:rPr>
+              <w:t>618</w:t>
+            </w:r>
+          </w:p>
+        </w:tc>
+        <w:tc>
+          <w:tcPr>
+            <w:tcW w:type="dxa" w:w="1728"/>
+          </w:tcPr>
+          <w:p>
+            <w:pPr>
+              <w:spacing w:line="276" w:lineRule="auto"/>
+            </w:pPr>
+            <w:r>
+              <w:rPr>
+                <w:rFonts w:ascii="Calibri" w:hAnsi="Calibri"/>
+              </w:rPr>
+              <w:t>49.44</w:t>
+            </w:r>
+          </w:p>
+        </w:tc>
+        <w:tc>
+          <w:tcPr>
+            <w:tcW w:type="dxa" w:w="1728"/>
+          </w:tcPr>
+          <w:p>
+            <w:pPr>
+              <w:spacing w:line="276" w:lineRule="auto"/>
+            </w:pPr>
+            <w:r>
+              <w:rPr>
+                <w:rFonts w:ascii="Calibri" w:hAnsi="Calibri"/>
+              </w:rPr>
+              <w:t>8.0%</w:t>
+            </w:r>
+          </w:p>
+        </w:tc>
+      </w:tr>
+      <w:tr>
+        <w:tc>
+          <w:tcPr>
+            <w:tcW w:type="dxa" w:w="1728"/>
+          </w:tcPr>
+          <w:p>
+            <w:pPr>
+              <w:spacing w:line="276" w:lineRule="auto"/>
+            </w:pPr>
+            <w:r>
+              <w:rPr>
+                <w:rFonts w:ascii="Calibri" w:hAnsi="Calibri"/>
+              </w:rPr>
+              <w:t>3</w:t>
+            </w:r>
+          </w:p>
+        </w:tc>
+        <w:tc>
+          <w:tcPr>
+            <w:tcW w:type="dxa" w:w="1728"/>
+          </w:tcPr>
+          <w:p>
+            <w:pPr>
+              <w:spacing w:line="276" w:lineRule="auto"/>
+            </w:pPr>
+            <w:r>
+              <w:rPr>
+                <w:rFonts w:ascii="Calibri" w:hAnsi="Calibri"/>
+              </w:rPr>
+              <w:t>24</w:t>
+            </w:r>
+          </w:p>
+        </w:tc>
+        <w:tc>
+          <w:tcPr>
+            <w:tcW w:type="dxa" w:w="1728"/>
+          </w:tcPr>
+          <w:p>
+            <w:pPr>
+              <w:spacing w:line="276" w:lineRule="auto"/>
+            </w:pPr>
+            <w:r>
+              <w:rPr>
+                <w:rFonts w:ascii="Calibri" w:hAnsi="Calibri"/>
+              </w:rPr>
+              <w:t>1426</w:t>
+            </w:r>
+          </w:p>
+        </w:tc>
+        <w:tc>
+          <w:tcPr>
+            <w:tcW w:type="dxa" w:w="1728"/>
+          </w:tcPr>
+          <w:p>
+            <w:pPr>
+              <w:spacing w:line="276" w:lineRule="auto"/>
+            </w:pPr>
+            <w:r>
+              <w:rPr>
+                <w:rFonts w:ascii="Calibri" w:hAnsi="Calibri"/>
+              </w:rPr>
+              <w:t>128.34</w:t>
+            </w:r>
+          </w:p>
+        </w:tc>
+        <w:tc>
+          <w:tcPr>
+            <w:tcW w:type="dxa" w:w="1728"/>
+          </w:tcPr>
+          <w:p>
+            <w:pPr>
+              <w:spacing w:line="276" w:lineRule="auto"/>
+            </w:pPr>
+            <w:r>
+              <w:rPr>
+                <w:rFonts w:ascii="Calibri" w:hAnsi="Calibri"/>
+              </w:rPr>
+              <w:t>9.0%</w:t>
+            </w:r>
+          </w:p>
+        </w:tc>
+      </w:tr>
+    </w:tbl>
+    <w:tbl>
+      <w:tblPr>
+        <w:tblStyle w:val="TableGrid"/>
+        <w:tblW w:type="auto" w:w="0"/>
+        <w:tblLook w:firstColumn="1" w:firstRow="1" w:lastColumn="0" w:lastRow="0" w:noHBand="0" w:noVBand="1" w:val="04A0"/>
+      </w:tblPr>
+      <w:tblGrid>
+        <w:gridCol w:w="1728"/>
+        <w:gridCol w:w="1728"/>
+        <w:gridCol w:w="1728"/>
+        <w:gridCol w:w="1728"/>
+        <w:gridCol w:w="1728"/>
+      </w:tblGrid>
+      <w:tr>
+        <w:tc>
+          <w:tcPr>
+            <w:tcW w:type="dxa" w:w="1728"/>
+          </w:tcPr>
+          <w:p>
+            <w:pPr>
+              <w:spacing w:line="276" w:lineRule="auto"/>
+            </w:pPr>
+            <w:r>
+              <w:rPr>
+                <w:rFonts w:ascii="Calibri" w:hAnsi="Calibri"/>
+              </w:rPr>
+              <w:t>Sample</w:t>
+            </w:r>
+          </w:p>
+        </w:tc>
+        <w:tc>
+          <w:tcPr>
+            <w:tcW w:type="dxa" w:w="1728"/>
+          </w:tcPr>
+          <w:p>
+            <w:pPr>
+              <w:spacing w:line="276" w:lineRule="auto"/>
+            </w:pPr>
+            <w:r>
+              <w:rPr>
+                <w:rFonts w:ascii="Calibri" w:hAnsi="Calibri"/>
+              </w:rPr>
+              <w:t>n</w:t>
+            </w:r>
+          </w:p>
+        </w:tc>
+        <w:tc>
+          <w:tcPr>
+            <w:tcW w:type="dxa" w:w="1728"/>
+          </w:tcPr>
+          <w:p>
+            <w:pPr>
+              <w:spacing w:line="276" w:lineRule="auto"/>
+            </w:pPr>
+            <w:r>
+              <w:rPr>
+                <w:rFonts w:ascii="Calibri" w:hAnsi="Calibri"/>
+              </w:rPr>
+              <w:t>Mean (pg/ml)</w:t>
+            </w:r>
+          </w:p>
+        </w:tc>
+        <w:tc>
+          <w:tcPr>
+            <w:tcW w:type="dxa" w:w="1728"/>
+          </w:tcPr>
+          <w:p>
+            <w:pPr>
+              <w:spacing w:line="276" w:lineRule="auto"/>
+            </w:pPr>
+            <w:r>
+              <w:rPr>
+                <w:rFonts w:ascii="Calibri" w:hAnsi="Calibri"/>
+              </w:rPr>
+              <w:t>Standard Deviation</w:t>
+            </w:r>
+          </w:p>
+        </w:tc>
+        <w:tc>
+          <w:tcPr>
+            <w:tcW w:type="dxa" w:w="1728"/>
+          </w:tcPr>
+          <w:p>
+            <w:pPr>
+              <w:spacing w:line="276" w:lineRule="auto"/>
+            </w:pPr>
+            <w:r>
+              <w:rPr>
+                <w:rFonts w:ascii="Calibri" w:hAnsi="Calibri"/>
+              </w:rPr>
+              <w:t>CV (%)</w:t>
+            </w:r>
+          </w:p>
+        </w:tc>
+      </w:tr>
+      <w:tr>
+        <w:tc>
+          <w:tcPr>
+            <w:tcW w:type="dxa" w:w="1728"/>
+          </w:tcPr>
+          <w:p>
+            <w:pPr>
+              <w:spacing w:line="276" w:lineRule="auto"/>
+            </w:pPr>
+            <w:r>
+              <w:rPr>
+                <w:rFonts w:ascii="Calibri" w:hAnsi="Calibri"/>
+              </w:rPr>
+              <w:t>1</w:t>
+            </w:r>
+          </w:p>
+        </w:tc>
+        <w:tc>
+          <w:tcPr>
+            <w:tcW w:type="dxa" w:w="1728"/>
+          </w:tcPr>
+          <w:p>
+            <w:pPr>
+              <w:spacing w:line="276" w:lineRule="auto"/>
+            </w:pPr>
+            <w:r>
+              <w:rPr>
+                <w:rFonts w:ascii="Calibri" w:hAnsi="Calibri"/>
+              </w:rPr>
+              <w:t>24</w:t>
+            </w:r>
+          </w:p>
+        </w:tc>
+        <w:tc>
+          <w:tcPr>
+            <w:tcW w:type="dxa" w:w="1728"/>
+          </w:tcPr>
+          <w:p>
+            <w:pPr>
+              <w:spacing w:line="276" w:lineRule="auto"/>
+            </w:pPr>
+            <w:r>
+              <w:rPr>
+                <w:rFonts w:ascii="Calibri" w:hAnsi="Calibri"/>
+              </w:rPr>
+              <w:t>145</w:t>
+            </w:r>
+          </w:p>
+        </w:tc>
+        <w:tc>
+          <w:tcPr>
+            <w:tcW w:type="dxa" w:w="1728"/>
+          </w:tcPr>
+          <w:p>
+            <w:pPr>
+              <w:spacing w:line="276" w:lineRule="auto"/>
+            </w:pPr>
+            <w:r>
+              <w:rPr>
+                <w:rFonts w:ascii="Calibri" w:hAnsi="Calibri"/>
+              </w:rPr>
+              <w:t>10.15</w:t>
+            </w:r>
+          </w:p>
+        </w:tc>
+        <w:tc>
+          <w:tcPr>
+            <w:tcW w:type="dxa" w:w="1728"/>
+          </w:tcPr>
+          <w:p>
+            <w:pPr>
+              <w:spacing w:line="276" w:lineRule="auto"/>
+            </w:pPr>
+            <w:r>
+              <w:rPr>
+                <w:rFonts w:ascii="Calibri" w:hAnsi="Calibri"/>
+              </w:rPr>
+              <w:t>7.0%</w:t>
+            </w:r>
+          </w:p>
+        </w:tc>
+      </w:tr>
+      <w:tr>
+        <w:tc>
+          <w:tcPr>
+            <w:tcW w:type="dxa" w:w="1728"/>
+          </w:tcPr>
+          <w:p>
+            <w:pPr>
+              <w:spacing w:line="276" w:lineRule="auto"/>
+            </w:pPr>
+            <w:r>
+              <w:rPr>
+                <w:rFonts w:ascii="Calibri" w:hAnsi="Calibri"/>
+              </w:rPr>
+              <w:t>2</w:t>
+            </w:r>
+          </w:p>
+        </w:tc>
+        <w:tc>
+          <w:tcPr>
+            <w:tcW w:type="dxa" w:w="1728"/>
+          </w:tcPr>
+          <w:p>
+            <w:pPr>
+              <w:spacing w:line="276" w:lineRule="auto"/>
+            </w:pPr>
+            <w:r>
+              <w:rPr>
+                <w:rFonts w:ascii="Calibri" w:hAnsi="Calibri"/>
+              </w:rPr>
+              <w:t>24</w:t>
+            </w:r>
+          </w:p>
+        </w:tc>
+        <w:tc>
+          <w:tcPr>
+            <w:tcW w:type="dxa" w:w="1728"/>
+          </w:tcPr>
+          <w:p>
+            <w:pPr>
+              <w:spacing w:line="276" w:lineRule="auto"/>
+            </w:pPr>
+            <w:r>
+              <w:rPr>
+                <w:rFonts w:ascii="Calibri" w:hAnsi="Calibri"/>
+              </w:rPr>
+              <w:t>618</w:t>
+            </w:r>
+          </w:p>
+        </w:tc>
+        <w:tc>
+          <w:tcPr>
+            <w:tcW w:type="dxa" w:w="1728"/>
+          </w:tcPr>
+          <w:p>
+            <w:pPr>
+              <w:spacing w:line="276" w:lineRule="auto"/>
+            </w:pPr>
+            <w:r>
+              <w:rPr>
+                <w:rFonts w:ascii="Calibri" w:hAnsi="Calibri"/>
+              </w:rPr>
+              <w:t>49.44</w:t>
+            </w:r>
+          </w:p>
+        </w:tc>
+        <w:tc>
+          <w:tcPr>
+            <w:tcW w:type="dxa" w:w="1728"/>
+          </w:tcPr>
+          <w:p>
+            <w:pPr>
+              <w:spacing w:line="276" w:lineRule="auto"/>
+            </w:pPr>
+            <w:r>
+              <w:rPr>
+                <w:rFonts w:ascii="Calibri" w:hAnsi="Calibri"/>
+              </w:rPr>
+              <w:t>8.0%</w:t>
+            </w:r>
+          </w:p>
+        </w:tc>
+      </w:tr>
+      <w:tr>
+        <w:tc>
+          <w:tcPr>
+            <w:tcW w:type="dxa" w:w="1728"/>
+          </w:tcPr>
+          <w:p>
+            <w:pPr>
+              <w:spacing w:line="276" w:lineRule="auto"/>
+            </w:pPr>
+            <w:r>
+              <w:rPr>
+                <w:rFonts w:ascii="Calibri" w:hAnsi="Calibri"/>
+              </w:rPr>
+              <w:t>3</w:t>
+            </w:r>
+          </w:p>
+        </w:tc>
+        <w:tc>
+          <w:tcPr>
+            <w:tcW w:type="dxa" w:w="1728"/>
+          </w:tcPr>
+          <w:p>
+            <w:pPr>
+              <w:spacing w:line="276" w:lineRule="auto"/>
+            </w:pPr>
+            <w:r>
+              <w:rPr>
+                <w:rFonts w:ascii="Calibri" w:hAnsi="Calibri"/>
+              </w:rPr>
+              <w:t>24</w:t>
+            </w:r>
+          </w:p>
+        </w:tc>
+        <w:tc>
+          <w:tcPr>
+            <w:tcW w:type="dxa" w:w="1728"/>
+          </w:tcPr>
+          <w:p>
+            <w:pPr>
+              <w:spacing w:line="276" w:lineRule="auto"/>
+            </w:pPr>
+            <w:r>
+              <w:rPr>
+                <w:rFonts w:ascii="Calibri" w:hAnsi="Calibri"/>
+              </w:rPr>
+              <w:t>1426</w:t>
+            </w:r>
+          </w:p>
+        </w:tc>
+        <w:tc>
+          <w:tcPr>
+            <w:tcW w:type="dxa" w:w="1728"/>
+          </w:tcPr>
+          <w:p>
+            <w:pPr>
+              <w:spacing w:line="276" w:lineRule="auto"/>
+            </w:pPr>
+            <w:r>
+              <w:rPr>
+                <w:rFonts w:ascii="Calibri" w:hAnsi="Calibri"/>
+              </w:rPr>
+              <w:t>128.34</w:t>
+            </w:r>
+          </w:p>
+        </w:tc>
+        <w:tc>
+          <w:tcPr>
+            <w:tcW w:type="dxa" w:w="1728"/>
+          </w:tcPr>
+          <w:p>
+            <w:pPr>
+              <w:spacing w:line="276" w:lineRule="auto"/>
+            </w:pPr>
+            <w:r>
+              <w:rPr>
+                <w:rFonts w:ascii="Calibri" w:hAnsi="Calibri"/>
+              </w:rPr>
+              <w:t>9.0%</w:t>
+            </w:r>
+          </w:p>
+        </w:tc>
+      </w:tr>
+    </w:tbl>
+    <w:tbl>
+      <w:tblPr>
+        <w:tblStyle w:val="TableGrid"/>
+        <w:tblW w:type="auto" w:w="0"/>
+        <w:tblLook w:firstColumn="1" w:firstRow="1" w:lastColumn="0" w:lastRow="0" w:noHBand="0" w:noVBand="1" w:val="04A0"/>
+      </w:tblPr>
+      <w:tblGrid>
+        <w:gridCol w:w="1234"/>
+        <w:gridCol w:w="1234"/>
+        <w:gridCol w:w="1234"/>
+        <w:gridCol w:w="1234"/>
+        <w:gridCol w:w="1234"/>
+        <w:gridCol w:w="1234"/>
+        <w:gridCol w:w="1234"/>
+      </w:tblGrid>
+      <w:tr>
+        <w:tc>
+          <w:tcPr>
+            <w:tcW w:type="dxa" w:w="1234"/>
+          </w:tcPr>
+          <w:p>
+            <w:pPr>
+              <w:spacing w:line="276" w:lineRule="auto"/>
+            </w:pPr>
+            <w:r>
+              <w:rPr>
+                <w:rFonts w:ascii="Calibri" w:hAnsi="Calibri"/>
+              </w:rPr>
+            </w:r>
+          </w:p>
+        </w:tc>
+        <w:tc>
+          <w:tcPr>
+            <w:tcW w:type="dxa" w:w="1234"/>
+          </w:tcPr>
+          <w:p>
+            <w:pPr>
+              <w:spacing w:line="276" w:lineRule="auto"/>
+            </w:pPr>
+            <w:r>
+              <w:rPr>
+                <w:rFonts w:ascii="Calibri" w:hAnsi="Calibri"/>
+              </w:rPr>
+              <w:t>Lot 1</w:t>
+            </w:r>
+          </w:p>
+        </w:tc>
+        <w:tc>
+          <w:tcPr>
+            <w:tcW w:type="dxa" w:w="1234"/>
+          </w:tcPr>
+          <w:p>
+            <w:pPr>
+              <w:spacing w:line="276" w:lineRule="auto"/>
+            </w:pPr>
+            <w:r>
+              <w:rPr>
+                <w:rFonts w:ascii="Calibri" w:hAnsi="Calibri"/>
+              </w:rPr>
+              <w:t>Lot 2</w:t>
+            </w:r>
+          </w:p>
+        </w:tc>
+        <w:tc>
+          <w:tcPr>
+            <w:tcW w:type="dxa" w:w="1234"/>
+          </w:tcPr>
+          <w:p>
+            <w:pPr>
+              <w:spacing w:line="276" w:lineRule="auto"/>
+            </w:pPr>
+            <w:r>
+              <w:rPr>
+                <w:rFonts w:ascii="Calibri" w:hAnsi="Calibri"/>
+              </w:rPr>
+              <w:t>Lot 3</w:t>
+            </w:r>
+          </w:p>
+        </w:tc>
+        <w:tc>
+          <w:tcPr>
+            <w:tcW w:type="dxa" w:w="1234"/>
+          </w:tcPr>
+          <w:p>
+            <w:pPr>
+              <w:spacing w:line="276" w:lineRule="auto"/>
+            </w:pPr>
+            <w:r>
+              <w:rPr>
+                <w:rFonts w:ascii="Calibri" w:hAnsi="Calibri"/>
+              </w:rPr>
+              <w:t>Lot 4</w:t>
+            </w:r>
+          </w:p>
+        </w:tc>
+        <w:tc>
+          <w:tcPr>
+            <w:tcW w:type="dxa" w:w="1234"/>
+          </w:tcPr>
+          <w:p>
+            <w:pPr>
+              <w:spacing w:line="276" w:lineRule="auto"/>
+            </w:pPr>
+            <w:r>
+              <w:rPr>
+                <w:rFonts w:ascii="Calibri" w:hAnsi="Calibri"/>
+              </w:rPr>
+              <w:t>Mean</w:t>
+            </w:r>
+          </w:p>
+        </w:tc>
+        <w:tc>
+          <w:tcPr>
+            <w:tcW w:type="dxa" w:w="1234"/>
+          </w:tcPr>
+          <w:p>
+            <w:pPr>
+              <w:spacing w:line="276" w:lineRule="auto"/>
+            </w:pPr>
+            <w:r>
+              <w:rPr>
+                <w:rFonts w:ascii="Calibri" w:hAnsi="Calibri"/>
+              </w:rPr>
+              <w:t>CV (%)</w:t>
+            </w:r>
+          </w:p>
+        </w:tc>
+      </w:tr>
+      <w:tr>
+        <w:tc>
+          <w:tcPr>
+            <w:tcW w:type="dxa" w:w="1234"/>
+          </w:tcPr>
+          <w:p>
+            <w:pPr>
+              <w:spacing w:line="276" w:lineRule="auto"/>
+            </w:pPr>
+            <w:r>
+              <w:rPr>
+                <w:rFonts w:ascii="Calibri" w:hAnsi="Calibri"/>
               </w:rPr>
               <w:t>Sample 1</w:t>
             </w:r>
@@ -2857,12 +2799,11 @@
         </w:tc>
         <w:tc>
           <w:tcPr>
-            <w:tcW w:type="dxa" w:w="1543"/>
+            <w:tcW w:type="dxa" w:w="1234"/>
           </w:tcPr>
           <w:p>
             <w:pPr>
               <w:spacing w:line="276" w:lineRule="auto"/>
-              <w:jc w:val="center"/>
             </w:pPr>
             <w:r>
               <w:rPr>
@@ -2874,12 +2815,11 @@
         </w:tc>
         <w:tc>
           <w:tcPr>
-            <w:tcW w:type="dxa" w:w="1543"/>
+            <w:tcW w:type="dxa" w:w="1234"/>
           </w:tcPr>
           <w:p>
             <w:pPr>
               <w:spacing w:line="276" w:lineRule="auto"/>
-              <w:jc w:val="center"/>
             </w:pPr>
             <w:r>
               <w:rPr>
@@ -2891,12 +2831,11 @@
         </w:tc>
         <w:tc>
           <w:tcPr>
-            <w:tcW w:type="dxa" w:w="1543"/>
+            <w:tcW w:type="dxa" w:w="1234"/>
           </w:tcPr>
           <w:p>
             <w:pPr>
               <w:spacing w:line="276" w:lineRule="auto"/>
-              <w:jc w:val="center"/>
             </w:pPr>
             <w:r>
               <w:rPr>
@@ -2908,12 +2847,11 @@
         </w:tc>
         <w:tc>
           <w:tcPr>
-            <w:tcW w:type="dxa" w:w="1543"/>
+            <w:tcW w:type="dxa" w:w="1234"/>
           </w:tcPr>
           <w:p>
             <w:pPr>
               <w:spacing w:line="276" w:lineRule="auto"/>
-              <w:jc w:val="center"/>
             </w:pPr>
             <w:r>
               <w:rPr>
@@ -2925,12 +2863,11 @@
         </w:tc>
         <w:tc>
           <w:tcPr>
-            <w:tcW w:type="dxa" w:w="1543"/>
+            <w:tcW w:type="dxa" w:w="1234"/>
           </w:tcPr>
           <w:p>
             <w:pPr>
               <w:spacing w:line="276" w:lineRule="auto"/>
-              <w:jc w:val="center"/>
             </w:pPr>
             <w:r>
               <w:rPr>
@@ -2942,12 +2879,11 @@
         </w:tc>
         <w:tc>
           <w:tcPr>
-            <w:tcW w:type="dxa" w:w="1543"/>
+            <w:tcW w:type="dxa" w:w="1234"/>
           </w:tcPr>
           <w:p>
             <w:pPr>
               <w:spacing w:line="276" w:lineRule="auto"/>
-              <w:jc w:val="center"/>
             </w:pPr>
             <w:r>
               <w:rPr>
@@ -2961,17 +2897,15 @@
       <w:tr>
         <w:tc>
           <w:tcPr>
-            <w:tcW w:type="dxa" w:w="1543"/>
+            <w:tcW w:type="dxa" w:w="1234"/>
           </w:tcPr>
           <w:p>
             <w:pPr>
               <w:spacing w:line="276" w:lineRule="auto"/>
-              <w:jc w:val="center"/>
             </w:pPr>
             <w:r>
               <w:rPr>
                 <w:rFonts w:ascii="Calibri" w:hAnsi="Calibri"/>
-                <w:b/>
               </w:rPr>
               <w:t>Sample 2</w:t>
             </w:r>
@@ -2979,12 +2913,11 @@
         </w:tc>
         <w:tc>
           <w:tcPr>
-            <w:tcW w:type="dxa" w:w="1543"/>
+            <w:tcW w:type="dxa" w:w="1234"/>
           </w:tcPr>
           <w:p>
             <w:pPr>
               <w:spacing w:line="276" w:lineRule="auto"/>
-              <w:jc w:val="center"/>
             </w:pPr>
             <w:r>
               <w:rPr>
@@ -2996,12 +2929,11 @@
         </w:tc>
         <w:tc>
           <w:tcPr>
-            <w:tcW w:type="dxa" w:w="1543"/>
+            <w:tcW w:type="dxa" w:w="1234"/>
           </w:tcPr>
           <w:p>
             <w:pPr>
               <w:spacing w:line="276" w:lineRule="auto"/>
-              <w:jc w:val="center"/>
             </w:pPr>
             <w:r>
               <w:rPr>
@@ -3013,12 +2945,11 @@
         </w:tc>
         <w:tc>
           <w:tcPr>
-            <w:tcW w:type="dxa" w:w="1543"/>
+            <w:tcW w:type="dxa" w:w="1234"/>
           </w:tcPr>
           <w:p>
             <w:pPr>
               <w:spacing w:line="276" w:lineRule="auto"/>
-              <w:jc w:val="center"/>
             </w:pPr>
             <w:r>
               <w:rPr>
@@ -3030,12 +2961,11 @@
         </w:tc>
         <w:tc>
           <w:tcPr>
-            <w:tcW w:type="dxa" w:w="1543"/>
+            <w:tcW w:type="dxa" w:w="1234"/>
           </w:tcPr>
           <w:p>
             <w:pPr>
               <w:spacing w:line="276" w:lineRule="auto"/>
-              <w:jc w:val="center"/>
             </w:pPr>
             <w:r>
               <w:rPr>
@@ -3047,12 +2977,11 @@
         </w:tc>
         <w:tc>
           <w:tcPr>
-            <w:tcW w:type="dxa" w:w="1543"/>
+            <w:tcW w:type="dxa" w:w="1234"/>
           </w:tcPr>
           <w:p>
             <w:pPr>
               <w:spacing w:line="276" w:lineRule="auto"/>
-              <w:jc w:val="center"/>
             </w:pPr>
             <w:r>
               <w:rPr>
@@ -3064,12 +2993,11 @@
         </w:tc>
         <w:tc>
           <w:tcPr>
-            <w:tcW w:type="dxa" w:w="1543"/>
+            <w:tcW w:type="dxa" w:w="1234"/>
           </w:tcPr>
           <w:p>
             <w:pPr>
               <w:spacing w:line="276" w:lineRule="auto"/>
-              <w:jc w:val="center"/>
             </w:pPr>
             <w:r>
               <w:rPr>
@@ -3083,17 +3011,15 @@
       <w:tr>
         <w:tc>
           <w:tcPr>
-            <w:tcW w:type="dxa" w:w="1543"/>
+            <w:tcW w:type="dxa" w:w="1234"/>
           </w:tcPr>
           <w:p>
             <w:pPr>
               <w:spacing w:line="276" w:lineRule="auto"/>
-              <w:jc w:val="center"/>
             </w:pPr>
             <w:r>
               <w:rPr>
                 <w:rFonts w:ascii="Calibri" w:hAnsi="Calibri"/>
-                <w:b/>
               </w:rPr>
               <w:t>Sample 3</w:t>
             </w:r>
@@ -3101,12 +3027,11 @@
         </w:tc>
         <w:tc>
           <w:tcPr>
-            <w:tcW w:type="dxa" w:w="1543"/>
+            <w:tcW w:type="dxa" w:w="1234"/>
           </w:tcPr>
           <w:p>
             <w:pPr>
               <w:spacing w:line="276" w:lineRule="auto"/>
-              <w:jc w:val="center"/>
             </w:pPr>
             <w:r>
               <w:rPr>
@@ -3118,12 +3043,11 @@
         </w:tc>
         <w:tc>
           <w:tcPr>
-            <w:tcW w:type="dxa" w:w="1543"/>
+            <w:tcW w:type="dxa" w:w="1234"/>
           </w:tcPr>
           <w:p>
             <w:pPr>
               <w:spacing w:line="276" w:lineRule="auto"/>
-              <w:jc w:val="center"/>
             </w:pPr>
             <w:r>
               <w:rPr>
@@ -3135,12 +3059,11 @@
         </w:tc>
         <w:tc>
           <w:tcPr>
-            <w:tcW w:type="dxa" w:w="1543"/>
+            <w:tcW w:type="dxa" w:w="1234"/>
           </w:tcPr>
           <w:p>
             <w:pPr>
               <w:spacing w:line="276" w:lineRule="auto"/>
-              <w:jc w:val="center"/>
             </w:pPr>
             <w:r>
               <w:rPr>
@@ -3152,12 +3075,11 @@
         </w:tc>
         <w:tc>
           <w:tcPr>
-            <w:tcW w:type="dxa" w:w="1543"/>
+            <w:tcW w:type="dxa" w:w="1234"/>
           </w:tcPr>
           <w:p>
             <w:pPr>
               <w:spacing w:line="276" w:lineRule="auto"/>
-              <w:jc w:val="center"/>
             </w:pPr>
             <w:r>
               <w:rPr>
@@ -3169,12 +3091,11 @@
         </w:tc>
         <w:tc>
           <w:tcPr>
-            <w:tcW w:type="dxa" w:w="1543"/>
+            <w:tcW w:type="dxa" w:w="1234"/>
           </w:tcPr>
           <w:p>
             <w:pPr>
               <w:spacing w:line="276" w:lineRule="auto"/>
-              <w:jc w:val="center"/>
             </w:pPr>
             <w:r>
               <w:rPr>
@@ -3186,12 +3107,11 @@
         </w:tc>
         <w:tc>
           <w:tcPr>
-            <w:tcW w:type="dxa" w:w="1543"/>
+            <w:tcW w:type="dxa" w:w="1234"/>
           </w:tcPr>
           <w:p>
             <w:pPr>
               <w:spacing w:line="276" w:lineRule="auto"/>
-              <w:jc w:val="center"/>
             </w:pPr>
             <w:r>
               <w:rPr>
@@ -3205,7 +3125,7 @@
     </w:tbl>
     <w:sectPr>
       <w:pgSz w:w="12240" w:h="15840"/>
-      <w:pgMar w:top="720" w:right="720" w:bottom="720" w:left="720" w:header="720" w:footer="720" w:gutter="0"/>
+      <w:pgMar w:top="1440" w:right="1800" w:bottom="1440" w:left="1800" w:header="720" w:footer="720" w:gutter="0"/>
       <w:cols w:space="720"/>
       <w:docGrid w:linePitch="360"/>
     </w:sectPr>

</xml_diff>

<commit_message>
Ensure tables stay in sections and add assay details to documents
Adds a `fix_document_structure.py` script to ensure tables remain in their sections and includes the "Assay Principle" content, called from `app.py` and `main.py`.

Replit-Commit-Author: Agent
Replit-Commit-Session-Id: 86e32257-9f57-45d9-b7c9-9c3928182bb3
Replit-Commit-Screenshot-Url: https://storage.googleapis.com/screenshot-production-us-central1/9117525c-531f-4e40-bc2d-dbaf9de7854f/a3de712d-72b5-4b1a-b19c-434e17d9e4be.jpg
</commit_message>
<xml_diff>
--- a/output_populated_template.docx
+++ b/output_populated_template.docx
@@ -32,32 +32,13 @@
     </w:p>
     <w:p>
       <w:pPr>
-        <w:pStyle w:val="Heading2"/>
         <w:spacing w:line="276" w:lineRule="auto"/>
-      </w:pPr>
-      <w:r>
-        <w:rPr>
-          <w:rFonts w:ascii="Calibri" w:hAnsi="Calibri"/>
-        </w:rPr>
-        <w:t>INTENDED USE</w:t>
-      </w:r>
-    </w:p>
-    <w:p>
-      <w:pPr>
-        <w:pStyle w:val="Normal"/>
-        <w:spacing w:line="276" w:lineRule="auto"/>
-      </w:pPr>
-      <w:r>
-        <w:rPr>
-          <w:rFonts w:ascii="Calibri" w:hAnsi="Calibri"/>
-        </w:rPr>
-        <w:t>For the quantitation of Mouse Klk1 concentrations in cell culture supernatants, cell lysates, serum and plasma (heparin, EDTA).</w:t>
-      </w:r>
-    </w:p>
-    <w:p>
-      <w:pPr>
-        <w:pStyle w:val="Normal"/>
-        <w:spacing w:line="276" w:lineRule="auto"/>
+        <w:sectPr>
+          <w:pgSz w:w="12240" w:h="15840"/>
+          <w:pgMar w:top="1440" w:right="1800" w:bottom="1440" w:left="1800" w:header="720" w:footer="720" w:gutter="0"/>
+          <w:cols w:space="720"/>
+          <w:docGrid w:linePitch="360"/>
+        </w:sectPr>
       </w:pPr>
     </w:p>
     <w:p>
@@ -81,7 +62,7 @@
         <w:rPr>
           <w:rFonts w:ascii="Calibri" w:hAnsi="Calibri"/>
         </w:rPr>
-        <w:t>This ELISA Kit uses the Sandwich-ELISA principle. The micro ELISA plate provided in this kit has been pre-coated with an antibody specific to Mouse KLK1/Kallikrein 1. Standards or samples are added to the micro ELISA plate wells and combined with the specific antibody.</w:t>
+        <w:t>The Boster Picokine® Mouse Klk1 Pre-Coated ELISA (Enzyme-Linked Immunosorbent Assay) kit is a solid-phase immunoassay specially designed to measure Mouse Klk1 with a 96-well strip plate that is pre-coated with antibody specific for Klk1. The detection antibody is a biotinylated antibody specific for Klk1. The capture antibody is monoclonal antibody from rat and the detection antibody is polyclonal antibody from goat. The kit includes Mouse Klk1 protein as standards.</w:t>
       </w:r>
     </w:p>
     <w:p>
@@ -92,7 +73,7 @@
         <w:rPr>
           <w:rFonts w:ascii="Calibri" w:hAnsi="Calibri"/>
         </w:rPr>
-        <w:t>Then a biotinylated detection antibody specific for Mouse KLK1/Kallikrein 1 and Avidin-Horseradish Peroxidase (HRP) conjugate are added successively to each micro plate well and incubated. Free components are washed away. The substrate solution is added to each well. Only those wells that contain Mouse KLK1/Kallikrein 1, biotinylated detection antibody and Avidin-HRP conjugate will appear blue in color. The enzyme-substrate reaction is terminated by the addition of stop solution and the color turns yellow.</w:t>
+        <w:t>Overview</w:t>
       </w:r>
     </w:p>
     <w:p>
@@ -103,49 +84,1114 @@
         <w:rPr>
           <w:rFonts w:ascii="Calibri" w:hAnsi="Calibri"/>
         </w:rPr>
-        <w:t>The optical density (OD) is measured spectrophotometrically at a wavelength of 450 nm ± 2 nm. The OD value is proportional to the concentration of Mouse KLK1/Kallikrein 1. You can calculate the concentration of Mouse KLK1/Kallikrein 1 in the samples by comparing the OD of the samples to the standard curve.</w:t>
+        <w:t>*The sensitivity or the minimum detectable dose (MDD) is the lower limit of the target protein that can be detected by the kit. It is determined by adding two standard deviations to the mean O.D. value of twenty (20) blank wells and calculating the corresponding concentration.</w:t>
       </w:r>
     </w:p>
     <w:p>
       <w:pPr>
-        <w:pStyle w:val="Heading2"/>
-        <w:spacing w:line="276" w:lineRule="auto"/>
+        <w:spacing w:line="276" w:lineRule="auto" w:after="120"/>
       </w:pPr>
       <w:r>
         <w:rPr>
           <w:rFonts w:ascii="Calibri" w:hAnsi="Calibri"/>
         </w:rPr>
-        <w:t>TECHNICAL DETAILS</w:t>
+        <w:t>Technical Details</w:t>
       </w:r>
     </w:p>
     <w:p>
       <w:pPr>
-        <w:pStyle w:val="Heading2"/>
-        <w:spacing w:line="276" w:lineRule="auto"/>
+        <w:spacing w:line="276" w:lineRule="auto" w:after="120"/>
       </w:pPr>
       <w:r>
         <w:rPr>
           <w:rFonts w:ascii="Calibri" w:hAnsi="Calibri"/>
         </w:rPr>
-        <w:t>OVERVIEW</w:t>
+        <w:t>Preparations Before Assay</w:t>
       </w:r>
     </w:p>
     <w:p>
       <w:pPr>
-        <w:pStyle w:val="Heading2"/>
-        <w:spacing w:line="276" w:lineRule="auto"/>
+        <w:spacing w:line="276" w:lineRule="auto" w:after="120"/>
       </w:pPr>
       <w:r>
         <w:rPr>
           <w:rFonts w:ascii="Calibri" w:hAnsi="Calibri"/>
         </w:rPr>
-        <w:t>BACKGROUND</w:t>
+        <w:t>Please read the following instructions before starting the experiment.</w:t>
       </w:r>
     </w:p>
     <w:p>
       <w:pPr>
-        <w:pStyle w:val="Normal"/>
-        <w:spacing w:line="276" w:lineRule="auto"/>
+        <w:spacing w:line="276" w:lineRule="auto" w:after="120"/>
+      </w:pPr>
+      <w:r>
+        <w:rPr>
+          <w:rFonts w:ascii="Calibri" w:hAnsi="Calibri"/>
+        </w:rPr>
+        <w:t>Read this manual in its entirety in order to minimize the chance of error.</w:t>
+      </w:r>
+    </w:p>
+    <w:p>
+      <w:pPr>
+        <w:spacing w:line="276" w:lineRule="auto" w:after="120"/>
+      </w:pPr>
+      <w:r>
+        <w:rPr>
+          <w:rFonts w:ascii="Calibri" w:hAnsi="Calibri"/>
+        </w:rPr>
+        <w:t>Confirm that you have the appropriate non-supplied equipment available.</w:t>
+      </w:r>
+    </w:p>
+    <w:p>
+      <w:pPr>
+        <w:spacing w:line="276" w:lineRule="auto" w:after="120"/>
+      </w:pPr>
+      <w:r>
+        <w:rPr>
+          <w:rFonts w:ascii="Calibri" w:hAnsi="Calibri"/>
+        </w:rPr>
+        <w:t>Confirm that the species, target antigen, and sensitivity of this kit are appropriate for your intended application.</w:t>
+      </w:r>
+    </w:p>
+    <w:p>
+      <w:pPr>
+        <w:spacing w:line="276" w:lineRule="auto" w:after="120"/>
+      </w:pPr>
+      <w:r>
+        <w:rPr>
+          <w:rFonts w:ascii="Calibri" w:hAnsi="Calibri"/>
+        </w:rPr>
+        <w:t>Confirm that your samples have been prepared appropriately based upon recommendations (see Sample Preparation) and that you have sufficient sample volume for use in the assay.</w:t>
+      </w:r>
+    </w:p>
+    <w:p>
+      <w:pPr>
+        <w:spacing w:line="276" w:lineRule="auto" w:after="120"/>
+      </w:pPr>
+      <w:r>
+        <w:rPr>
+          <w:rFonts w:ascii="Calibri" w:hAnsi="Calibri"/>
+        </w:rPr>
+        <w:t>When first using a kit, appropriate validation steps should be taken before using valuable samples. Confirm that the kit adequately detects the target antigen in your intended sample type(s) by running control samples.</w:t>
+      </w:r>
+    </w:p>
+    <w:p>
+      <w:pPr>
+        <w:spacing w:line="276" w:lineRule="auto" w:after="120"/>
+      </w:pPr>
+      <w:r>
+        <w:rPr>
+          <w:rFonts w:ascii="Calibri" w:hAnsi="Calibri"/>
+        </w:rPr>
+        <w:t>If the concentration of target antigen within your samples is unknown, a preliminary experiment should be run using a control sample to determine the optimal sample dilution (see Sample Preparation).</w:t>
+      </w:r>
+    </w:p>
+    <w:p>
+      <w:pPr>
+        <w:spacing w:line="276" w:lineRule="auto" w:after="120"/>
+      </w:pPr>
+      <w:r>
+        <w:rPr>
+          <w:rFonts w:ascii="Calibri" w:hAnsi="Calibri"/>
+        </w:rPr>
+        <w:t>To inspect the validity of experiment operation and the appropriateness of sample dilution proportion, a pilot experiment using standards and a small number of samples is recommended.</w:t>
+      </w:r>
+    </w:p>
+    <w:p>
+      <w:pPr>
+        <w:spacing w:line="276" w:lineRule="auto" w:after="120"/>
+      </w:pPr>
+      <w:r>
+        <w:rPr>
+          <w:rFonts w:ascii="Calibri" w:hAnsi="Calibri"/>
+        </w:rPr>
+        <w:t>Before using the kit, spin tubes to bring down all components to the bottom of the tubes.</w:t>
+      </w:r>
+    </w:p>
+    <w:p>
+      <w:pPr>
+        <w:spacing w:line="276" w:lineRule="auto" w:after="120"/>
+      </w:pPr>
+      <w:r>
+        <w:rPr>
+          <w:rFonts w:ascii="Calibri" w:hAnsi="Calibri"/>
+        </w:rPr>
+        <w:t>Don’t let the 96-well plate dry out since this will inactivate active components on the plate.</w:t>
+      </w:r>
+    </w:p>
+    <w:p>
+      <w:pPr>
+        <w:spacing w:line="276" w:lineRule="auto" w:after="120"/>
+      </w:pPr>
+      <w:r>
+        <w:rPr>
+          <w:rFonts w:ascii="Calibri" w:hAnsi="Calibri"/>
+        </w:rPr>
+        <w:t>Don’t reuse tips and tubes to avoid cross-contamination.</w:t>
+      </w:r>
+    </w:p>
+    <w:p>
+      <w:pPr>
+        <w:spacing w:line="276" w:lineRule="auto" w:after="120"/>
+      </w:pPr>
+      <w:r>
+        <w:rPr>
+          <w:rFonts w:ascii="Calibri" w:hAnsi="Calibri"/>
+        </w:rPr>
+        <w:t>Avoid using the reagents from different batches together.</w:t>
+      </w:r>
+    </w:p>
+    <w:p>
+      <w:pPr>
+        <w:spacing w:line="276" w:lineRule="auto" w:after="120"/>
+      </w:pPr>
+      <w:r>
+        <w:rPr>
+          <w:rFonts w:ascii="Calibri" w:hAnsi="Calibri"/>
+        </w:rPr>
+        <w:t>The kit should not be used beyond the expiration date on the kit label. Any variation in diluent, operator, pipetting technique, washing technique, incubation time or temperature, and kit age can cause variation in binding. Variations in sample collection, processing, and storage may cause sample value differences.</w:t>
+      </w:r>
+    </w:p>
+    <w:p>
+      <w:pPr>
+        <w:spacing w:line="276" w:lineRule="auto" w:after="120"/>
+      </w:pPr>
+      <w:r>
+        <w:rPr>
+          <w:rFonts w:ascii="Calibri" w:hAnsi="Calibri"/>
+        </w:rPr>
+        <w:t>Kit Components/Materials Provided</w:t>
+      </w:r>
+    </w:p>
+    <w:p>
+      <w:pPr>
+        <w:spacing w:line="276" w:lineRule="auto" w:after="120"/>
+      </w:pPr>
+      <w:r>
+        <w:rPr>
+          <w:rFonts w:ascii="Calibri" w:hAnsi="Calibri"/>
+        </w:rPr>
+        <w:t>Required Materials That Are Not Supplied</w:t>
+      </w:r>
+    </w:p>
+    <w:p>
+      <w:pPr>
+        <w:spacing w:line="276" w:lineRule="auto" w:after="120"/>
+      </w:pPr>
+      <w:r>
+        <w:rPr>
+          <w:rFonts w:ascii="Calibri" w:hAnsi="Calibri"/>
+        </w:rPr>
+        <w:t>Microplate reader capable of reading absorbance at 450 nm. Incubator.</w:t>
+      </w:r>
+    </w:p>
+    <w:p>
+      <w:pPr>
+        <w:spacing w:line="276" w:lineRule="auto" w:after="120"/>
+      </w:pPr>
+      <w:r>
+        <w:rPr>
+          <w:rFonts w:ascii="Calibri" w:hAnsi="Calibri"/>
+        </w:rPr>
+        <w:t>Automated plate washer (optional)</w:t>
+      </w:r>
+    </w:p>
+    <w:p>
+      <w:pPr>
+        <w:spacing w:line="276" w:lineRule="auto" w:after="120"/>
+      </w:pPr>
+      <w:r>
+        <w:rPr>
+          <w:rFonts w:ascii="Calibri" w:hAnsi="Calibri"/>
+        </w:rPr>
+        <w:t>Pipettes and pipette tips capable of precisely dispensing 0.5 µl through 1 ml volumes of aqueous solutions. Multichannel pipettes are recommended for a large numbers of samples.</w:t>
+      </w:r>
+    </w:p>
+    <w:p>
+      <w:pPr>
+        <w:spacing w:line="276" w:lineRule="auto" w:after="120"/>
+      </w:pPr>
+      <w:r>
+        <w:rPr>
+          <w:rFonts w:ascii="Calibri" w:hAnsi="Calibri"/>
+        </w:rPr>
+        <w:t>Deionized or distilled water. 500 ml graduated cylinders. Test tubes for dilution.</w:t>
+      </w:r>
+    </w:p>
+    <w:p>
+      <w:pPr>
+        <w:spacing w:line="276" w:lineRule="auto" w:after="120"/>
+      </w:pPr>
+      <w:r>
+        <w:rPr>
+          <w:rFonts w:ascii="Calibri" w:hAnsi="Calibri"/>
+        </w:rPr>
+        <w:t>Mouse Klk1 ELISA Standard Curve Example</w:t>
+      </w:r>
+    </w:p>
+    <w:p>
+      <w:pPr>
+        <w:spacing w:line="276" w:lineRule="auto" w:after="120"/>
+      </w:pPr>
+      <w:r>
+        <w:rPr>
+          <w:rFonts w:ascii="Calibri" w:hAnsi="Calibri"/>
+        </w:rPr>
+        <w:t>The highest O.D. value might be higher or lower than in the example. The experiment result is statistically significant if the highest O.D. value is no less than 1.0.</w:t>
+      </w:r>
+    </w:p>
+    <w:p>
+      <w:pPr>
+        <w:spacing w:line="276" w:lineRule="auto" w:after="120"/>
+      </w:pPr>
+      <w:r>
+        <w:rPr>
+          <w:rFonts w:ascii="Calibri" w:hAnsi="Calibri"/>
+        </w:rPr>
+        <w:t>Mouse KLK1 PicoKine ELISA Kit standard curve</w:t>
+        <w:tab/>
+        <w:t>A standard curve is provided for demonstration only. A standard curve</w:t>
+      </w:r>
+    </w:p>
+    <w:p>
+      <w:pPr>
+        <w:spacing w:line="276" w:lineRule="auto" w:after="120"/>
+      </w:pPr>
+      <w:r>
+        <w:rPr>
+          <w:rFonts w:ascii="Calibri" w:hAnsi="Calibri"/>
+        </w:rPr>
+        <w:t>should be generated for each set of samples assayed.</w:t>
+      </w:r>
+    </w:p>
+    <w:p>
+      <w:pPr>
+        <w:spacing w:line="276" w:lineRule="auto" w:after="120"/>
+      </w:pPr>
+      <w:r>
+        <w:rPr>
+          <w:rFonts w:ascii="Calibri" w:hAnsi="Calibri"/>
+        </w:rPr>
+        <w:t>Intra/Inter-Assay Variability</w:t>
+      </w:r>
+    </w:p>
+    <w:p>
+      <w:pPr>
+        <w:spacing w:line="276" w:lineRule="auto" w:after="120"/>
+      </w:pPr>
+      <w:r>
+        <w:rPr>
+          <w:rFonts w:ascii="Calibri" w:hAnsi="Calibri"/>
+        </w:rPr>
+        <w:t>Boster spends great efforts in documenting lot-to-lot variability and ensuring our assay kits produce robust data that are reproducible.</w:t>
+      </w:r>
+    </w:p>
+    <w:p>
+      <w:pPr>
+        <w:spacing w:line="276" w:lineRule="auto" w:after="120"/>
+      </w:pPr>
+      <w:r>
+        <w:rPr>
+          <w:rFonts w:ascii="Calibri" w:hAnsi="Calibri"/>
+        </w:rPr>
+        <w:t>Intra-Assay Precision (Precision within an assay): Three samples of known concentration were tested on one plate to assess intra-assay precision.</w:t>
+      </w:r>
+    </w:p>
+    <w:p>
+      <w:pPr>
+        <w:spacing w:line="276" w:lineRule="auto" w:after="120"/>
+      </w:pPr>
+      <w:r>
+        <w:rPr>
+          <w:rFonts w:ascii="Calibri" w:hAnsi="Calibri"/>
+        </w:rPr>
+        <w:t>Inter-Assay Precision (Precision across assays): Three samples of known concentration were tested in separate assays to assess inter-assay precision.</w:t>
+      </w:r>
+    </w:p>
+    <w:p>
+      <w:pPr>
+        <w:spacing w:line="276" w:lineRule="auto" w:after="120"/>
+      </w:pPr>
+      <w:r>
+        <w:rPr>
+          <w:rFonts w:ascii="Calibri" w:hAnsi="Calibri"/>
+        </w:rPr>
+        <w:t>Reproducibility</w:t>
+      </w:r>
+    </w:p>
+    <w:p>
+      <w:pPr>
+        <w:spacing w:line="276" w:lineRule="auto" w:after="120"/>
+      </w:pPr>
+      <w:r>
+        <w:rPr>
+          <w:rFonts w:ascii="Calibri" w:hAnsi="Calibri"/>
+        </w:rPr>
+        <w:t>We ensure reproducibility by testing three samples with differing concentrations of Klk1 in ELISA kits from four different production batches/lots.</w:t>
+      </w:r>
+    </w:p>
+    <w:p>
+      <w:pPr>
+        <w:spacing w:line="276" w:lineRule="auto" w:after="120"/>
+      </w:pPr>
+      <w:r>
+        <w:rPr>
+          <w:rFonts w:ascii="Calibri" w:hAnsi="Calibri"/>
+        </w:rPr>
+        <w:t>*number of samples for each test n=16.</w:t>
+      </w:r>
+    </w:p>
+    <w:p>
+      <w:pPr>
+        <w:spacing w:line="276" w:lineRule="auto" w:after="120"/>
+      </w:pPr>
+      <w:r>
+        <w:rPr>
+          <w:rFonts w:ascii="Calibri" w:hAnsi="Calibri"/>
+        </w:rPr>
+        <w:t>Preparation Before The Experiment</w:t>
+      </w:r>
+    </w:p>
+    <w:p>
+      <w:pPr>
+        <w:spacing w:line="276" w:lineRule="auto" w:after="120"/>
+      </w:pPr>
+      <w:r>
+        <w:rPr>
+          <w:rFonts w:ascii="Calibri" w:hAnsi="Calibri"/>
+        </w:rPr>
+        <w:t>Dilution of Mouse Klk1 Standard</w:t>
+      </w:r>
+    </w:p>
+    <w:p>
+      <w:pPr>
+        <w:spacing w:line="276" w:lineRule="auto" w:after="120"/>
+      </w:pPr>
+      <w:r>
+        <w:rPr>
+          <w:rFonts w:ascii="Calibri" w:hAnsi="Calibri"/>
+        </w:rPr>
+        <w:t>Number tubes 1-8. Final Concentrations to be Tube # 1: 4,000.00 pg/ml, # 2: 2,000.00 pg/ml, # 3: 1,000.00</w:t>
+      </w:r>
+    </w:p>
+    <w:p>
+      <w:pPr>
+        <w:spacing w:line="276" w:lineRule="auto" w:after="120"/>
+      </w:pPr>
+      <w:r>
+        <w:rPr>
+          <w:rFonts w:ascii="Calibri" w:hAnsi="Calibri"/>
+        </w:rPr>
+        <w:t>pg/ml, # 4: 500.00 pg/ml,</w:t>
+      </w:r>
+    </w:p>
+    <w:p>
+      <w:pPr>
+        <w:spacing w:line="276" w:lineRule="auto" w:after="120"/>
+      </w:pPr>
+      <w:r>
+        <w:rPr>
+          <w:rFonts w:ascii="Calibri" w:hAnsi="Calibri"/>
+        </w:rPr>
+        <w:t># 5: 250.00 pg/ml, # 6: 125.00 pg/ml, # 7: 62.50 pg/ml, # 8: Sample Diluent serves as the zero standard (0 pg/ml).</w:t>
+      </w:r>
+    </w:p>
+    <w:p>
+      <w:pPr>
+        <w:spacing w:line="276" w:lineRule="auto" w:after="120"/>
+      </w:pPr>
+      <w:r>
+        <w:rPr>
+          <w:rFonts w:ascii="Calibri" w:hAnsi="Calibri"/>
+        </w:rPr>
+        <w:t>To generate standard #1, add 400 µl of the reconstituted standard stock solution of 10 ng/ml and 600 µl of sample diluent to tube #1 for a</w:t>
+      </w:r>
+    </w:p>
+    <w:p>
+      <w:pPr>
+        <w:spacing w:line="276" w:lineRule="auto" w:after="120"/>
+      </w:pPr>
+      <w:r>
+        <w:rPr>
+          <w:rFonts w:ascii="Calibri" w:hAnsi="Calibri"/>
+        </w:rPr>
+        <w:t>final volume of 1000 µl. Mix thoroughly.</w:t>
+      </w:r>
+    </w:p>
+    <w:p>
+      <w:pPr>
+        <w:spacing w:line="276" w:lineRule="auto" w:after="120"/>
+      </w:pPr>
+      <w:r>
+        <w:rPr>
+          <w:rFonts w:ascii="Calibri" w:hAnsi="Calibri"/>
+        </w:rPr>
+        <w:t>Add 300 µl of sample diluent to tubes # 2-7.</w:t>
+      </w:r>
+    </w:p>
+    <w:p>
+      <w:pPr>
+        <w:spacing w:line="276" w:lineRule="auto" w:after="120"/>
+      </w:pPr>
+      <w:r>
+        <w:rPr>
+          <w:rFonts w:ascii="Calibri" w:hAnsi="Calibri"/>
+        </w:rPr>
+        <w:t>To generate standard # 2, add 300 µl of standard # 1 from tube # 1 to tube # 2 for a final volume of 600 µl. Mix thoroughly.</w:t>
+      </w:r>
+    </w:p>
+    <w:p>
+      <w:pPr>
+        <w:spacing w:line="276" w:lineRule="auto" w:after="120"/>
+      </w:pPr>
+      <w:r>
+        <w:rPr>
+          <w:rFonts w:ascii="Calibri" w:hAnsi="Calibri"/>
+        </w:rPr>
+        <w:t>To generate standard # 3, add 300 µl of standard # 2 from tube # 2 to tube # 3 for a final volume of 600 µl. Mix</w:t>
+      </w:r>
+    </w:p>
+    <w:p>
+      <w:pPr>
+        <w:spacing w:line="276" w:lineRule="auto" w:after="120"/>
+      </w:pPr>
+      <w:r>
+        <w:rPr>
+          <w:rFonts w:ascii="Calibri" w:hAnsi="Calibri"/>
+        </w:rPr>
+        <w:t>thoroughly.</w:t>
+      </w:r>
+    </w:p>
+    <w:p>
+      <w:pPr>
+        <w:spacing w:line="276" w:lineRule="auto" w:after="120"/>
+      </w:pPr>
+      <w:r>
+        <w:rPr>
+          <w:rFonts w:ascii="Calibri" w:hAnsi="Calibri"/>
+        </w:rPr>
+        <w:t>Continue the serial dilution for tube # 4-7.</w:t>
+      </w:r>
+    </w:p>
+    <w:p>
+      <w:pPr>
+        <w:spacing w:line="276" w:lineRule="auto" w:after="120"/>
+      </w:pPr>
+      <w:r>
+        <w:rPr>
+          <w:rFonts w:ascii="Calibri" w:hAnsi="Calibri"/>
+        </w:rPr>
+        <w:t>Sample Preparation and Storage</w:t>
+      </w:r>
+    </w:p>
+    <w:p>
+      <w:pPr>
+        <w:spacing w:line="276" w:lineRule="auto" w:after="120"/>
+      </w:pPr>
+      <w:r>
+        <w:rPr>
+          <w:rFonts w:ascii="Calibri" w:hAnsi="Calibri"/>
+        </w:rPr>
+        <w:t>These sample collection instructions and storage conditions are intended as a general guideline, and the sample stability has not been evaluated.</w:t>
+      </w:r>
+    </w:p>
+    <w:p>
+      <w:pPr>
+        <w:spacing w:line="276" w:lineRule="auto" w:after="120"/>
+      </w:pPr>
+      <w:r>
+        <w:rPr>
+          <w:rFonts w:ascii="Calibri" w:hAnsi="Calibri"/>
+        </w:rPr>
+        <w:t>Sample dilution ratios should be determined by a pilot study (run a serial dilution of samples and see which dilution ratio results in the idea O.D., near the middle of the standard range). In general, high concentration samples can be dilutioned by 1:100, mid concentration samples 1:10, low concentration samples 1:2 or neat.</w:t>
+      </w:r>
+    </w:p>
+    <w:p>
+      <w:pPr>
+        <w:spacing w:line="276" w:lineRule="auto" w:after="120"/>
+      </w:pPr>
+      <w:r>
+        <w:rPr>
+          <w:rFonts w:ascii="Calibri" w:hAnsi="Calibri"/>
+        </w:rPr>
+        <w:t>Sample Collection Notes</w:t>
+      </w:r>
+    </w:p>
+    <w:p>
+      <w:pPr>
+        <w:spacing w:line="276" w:lineRule="auto" w:after="120"/>
+      </w:pPr>
+      <w:r>
+        <w:rPr>
+          <w:rFonts w:ascii="Calibri" w:hAnsi="Calibri"/>
+        </w:rPr>
+        <w:t>Boster recommends that samples are used immediately upon preparation.</w:t>
+      </w:r>
+    </w:p>
+    <w:p>
+      <w:pPr>
+        <w:spacing w:line="276" w:lineRule="auto" w:after="120"/>
+      </w:pPr>
+      <w:r>
+        <w:rPr>
+          <w:rFonts w:ascii="Calibri" w:hAnsi="Calibri"/>
+        </w:rPr>
+        <w:t>Avoid repeated freeze/thaw cycles for all samples.</w:t>
+      </w:r>
+    </w:p>
+    <w:p>
+      <w:pPr>
+        <w:spacing w:line="276" w:lineRule="auto" w:after="120"/>
+      </w:pPr>
+      <w:r>
+        <w:rPr>
+          <w:rFonts w:ascii="Calibri" w:hAnsi="Calibri"/>
+        </w:rPr>
+        <w:t>In the event that a sample type not listed above is intended to be used with the kit, it is recommended that the customer conduct validation experiments in order to be confident in the results.</w:t>
+      </w:r>
+    </w:p>
+    <w:p>
+      <w:pPr>
+        <w:spacing w:line="276" w:lineRule="auto" w:after="120"/>
+      </w:pPr>
+      <w:r>
+        <w:rPr>
+          <w:rFonts w:ascii="Calibri" w:hAnsi="Calibri"/>
+        </w:rPr>
+        <w:t>Due to chemical interference, the use of tissue or cell extraction samples prepared by chemical lysis buffers may result in inaccurate results.</w:t>
+      </w:r>
+    </w:p>
+    <w:p>
+      <w:pPr>
+        <w:spacing w:line="276" w:lineRule="auto" w:after="120"/>
+      </w:pPr>
+      <w:r>
+        <w:rPr>
+          <w:rFonts w:ascii="Calibri" w:hAnsi="Calibri"/>
+        </w:rPr>
+        <w:t>Due to factors including cell viability, cell number, or sampling time, samples from cell culture supernatant may not be detected by the kit.</w:t>
+      </w:r>
+    </w:p>
+    <w:p>
+      <w:pPr>
+        <w:spacing w:line="276" w:lineRule="auto" w:after="120"/>
+      </w:pPr>
+      <w:r>
+        <w:rPr>
+          <w:rFonts w:ascii="Calibri" w:hAnsi="Calibri"/>
+        </w:rPr>
+        <w:t>Samples should be brought to room temperature (18-25°C) before performing the assay without the use of extra heating.</w:t>
+      </w:r>
+    </w:p>
+    <w:p>
+      <w:pPr>
+        <w:spacing w:line="276" w:lineRule="auto" w:after="120"/>
+      </w:pPr>
+      <w:r>
+        <w:rPr>
+          <w:rFonts w:ascii="Calibri" w:hAnsi="Calibri"/>
+        </w:rPr>
+        <w:t>Sample concentrations should be predicted before being used in the assay. If the sample concentration is not within the range of the standard curve, users must determine the optimal sample dilutions for their particular experiments.</w:t>
+      </w:r>
+    </w:p>
+    <w:p>
+      <w:pPr>
+        <w:spacing w:line="276" w:lineRule="auto" w:after="120"/>
+      </w:pPr>
+      <w:r>
+        <w:rPr>
+          <w:rFonts w:ascii="Calibri" w:hAnsi="Calibri"/>
+        </w:rPr>
+        <w:t>Boster is responsible for the quality and performance of the kit components but is NOT responsible for the performance of customer supplied samples used with the kit.</w:t>
+      </w:r>
+    </w:p>
+    <w:p>
+      <w:pPr>
+        <w:spacing w:line="276" w:lineRule="auto" w:after="120"/>
+      </w:pPr>
+      <w:r>
+        <w:rPr>
+          <w:rFonts w:ascii="Calibri" w:hAnsi="Calibri"/>
+        </w:rPr>
+        <w:t>Sample Dilution Guideline</w:t>
+      </w:r>
+    </w:p>
+    <w:p>
+      <w:pPr>
+        <w:spacing w:line="276" w:lineRule="auto" w:after="120"/>
+      </w:pPr>
+      <w:r>
+        <w:rPr>
+          <w:rFonts w:ascii="Calibri" w:hAnsi="Calibri"/>
+        </w:rPr>
+        <w:t>The user needs to estimate the concentration of the target protein in the sample and use an appropriate dilution factor so that the diluted target protein concentration falls in the range of O.D. values of the standard curve. Dilute the sample using provided diluent buffer. Pilot tests using a dilution series of each sample type are necessary. The sample must be mixed thoroughly with Sample Diluent.</w:t>
+      </w:r>
+    </w:p>
+    <w:p>
+      <w:pPr>
+        <w:spacing w:line="276" w:lineRule="auto" w:after="120"/>
+      </w:pPr>
+      <w:r>
+        <w:rPr>
+          <w:rFonts w:ascii="Calibri" w:hAnsi="Calibri"/>
+        </w:rPr>
+        <w:t>Assay Protocol</w:t>
+      </w:r>
+    </w:p>
+    <w:p>
+      <w:pPr>
+        <w:spacing w:line="276" w:lineRule="auto" w:after="120"/>
+      </w:pPr>
+      <w:r>
+        <w:rPr>
+          <w:rFonts w:ascii="Calibri" w:hAnsi="Calibri"/>
+        </w:rPr>
+        <w:t>It is recommended that all reagents and materials be equilibrated to room temperature (18-25°C) prior to the experiment (see Preparation Before The Experiment, if you have missed this information).</w:t>
+      </w:r>
+    </w:p>
+    <w:p>
+      <w:pPr>
+        <w:spacing w:line="276" w:lineRule="auto" w:after="120"/>
+      </w:pPr>
+      <w:r>
+        <w:rPr>
+          <w:rFonts w:ascii="Calibri" w:hAnsi="Calibri"/>
+        </w:rPr>
+        <w:t>Prepare all reagents and working standards as directed previously.</w:t>
+      </w:r>
+    </w:p>
+    <w:p>
+      <w:pPr>
+        <w:spacing w:line="276" w:lineRule="auto" w:after="120"/>
+      </w:pPr>
+      <w:r>
+        <w:rPr>
+          <w:rFonts w:ascii="Calibri" w:hAnsi="Calibri"/>
+        </w:rPr>
+        <w:t>Remove excess microplate strips from the plate frame and seal and store them in the original packaging.</w:t>
+      </w:r>
+    </w:p>
+    <w:p>
+      <w:pPr>
+        <w:spacing w:line="276" w:lineRule="auto" w:after="120"/>
+      </w:pPr>
+      <w:r>
+        <w:rPr>
+          <w:rFonts w:ascii="Calibri" w:hAnsi="Calibri"/>
+        </w:rPr>
+        <w:t>Add 100 µl of the standard, samples, or control per well. Add 100 µl of the Sample Diluent into the zero well. At least two replicates of each standard, sample, or control is recommended.</w:t>
+      </w:r>
+    </w:p>
+    <w:p>
+      <w:pPr>
+        <w:spacing w:line="276" w:lineRule="auto" w:after="120"/>
+      </w:pPr>
+      <w:r>
+        <w:rPr>
+          <w:rFonts w:ascii="Calibri" w:hAnsi="Calibri"/>
+        </w:rPr>
+        <w:t>Cover with the plate sealer provided and incubate for 120 minutes at room temperature (or 90 min. at 37 °C).</w:t>
+      </w:r>
+    </w:p>
+    <w:p>
+      <w:pPr>
+        <w:spacing w:line="276" w:lineRule="auto" w:after="120"/>
+      </w:pPr>
+      <w:r>
+        <w:rPr>
+          <w:rFonts w:ascii="Calibri" w:hAnsi="Calibri"/>
+        </w:rPr>
+        <w:t>Remove the cover and discard the liquid in the wells into an appropriate waste receptacle. Invert the plate on the benchtop onto a paper towel and tap the plate to gently blot any remaining liquid. It is recommended that the wells are not allowed to completely dry at any time.</w:t>
+      </w:r>
+    </w:p>
+    <w:p>
+      <w:pPr>
+        <w:spacing w:line="276" w:lineRule="auto" w:after="120"/>
+      </w:pPr>
+      <w:r>
+        <w:rPr>
+          <w:rFonts w:ascii="Calibri" w:hAnsi="Calibri"/>
+        </w:rPr>
+        <w:t>Add 100 µl of the prepared 1x Biotinylated Anti-Mouse Klk1 antibody to each well.</w:t>
+      </w:r>
+    </w:p>
+    <w:p>
+      <w:pPr>
+        <w:spacing w:line="276" w:lineRule="auto" w:after="120"/>
+      </w:pPr>
+      <w:r>
+        <w:rPr>
+          <w:rFonts w:ascii="Calibri" w:hAnsi="Calibri"/>
+        </w:rPr>
+        <w:t>Cover with a plate sealer and incubate for 90 minutes at room temperature (or 60 minutes at 37°C).</w:t>
+      </w:r>
+    </w:p>
+    <w:p>
+      <w:pPr>
+        <w:spacing w:line="276" w:lineRule="auto" w:after="120"/>
+      </w:pPr>
+      <w:r>
+        <w:rPr>
+          <w:rFonts w:ascii="Calibri" w:hAnsi="Calibri"/>
+        </w:rPr>
+        <w:t>Wash the plate 3 times with the 1x wash buffer:</w:t>
+      </w:r>
+    </w:p>
+    <w:p>
+      <w:pPr>
+        <w:spacing w:line="276" w:lineRule="auto" w:after="120"/>
+      </w:pPr>
+      <w:r>
+        <w:rPr>
+          <w:rFonts w:ascii="Calibri" w:hAnsi="Calibri"/>
+        </w:rPr>
+        <w:t>Discard the liquid in the wells into an appropriate waste receptacle. Then, invert the plate on the benchtop onto a paper towel and tap the plate to gently blot any remaining liquid. It is recommended that the wells are not allowed to completely dry at any time.</w:t>
+      </w:r>
+    </w:p>
+    <w:p>
+      <w:pPr>
+        <w:spacing w:line="276" w:lineRule="auto" w:after="120"/>
+      </w:pPr>
+      <w:r>
+        <w:rPr>
+          <w:rFonts w:ascii="Calibri" w:hAnsi="Calibri"/>
+        </w:rPr>
+        <w:t>Add 300 µl of the 1x wash buffer to each assay well. (For cleaner background incubate for 60 seconds between each wash).</w:t>
+      </w:r>
+    </w:p>
+    <w:p>
+      <w:pPr>
+        <w:spacing w:line="276" w:lineRule="auto" w:after="120"/>
+      </w:pPr>
+      <w:r>
+        <w:rPr>
+          <w:rFonts w:ascii="Calibri" w:hAnsi="Calibri"/>
+        </w:rPr>
+        <w:t>Repeat steps a-b 2 additional times.</w:t>
+      </w:r>
+    </w:p>
+    <w:p>
+      <w:pPr>
+        <w:spacing w:line="276" w:lineRule="auto" w:after="120"/>
+      </w:pPr>
+      <w:r>
+        <w:rPr>
+          <w:rFonts w:ascii="Calibri" w:hAnsi="Calibri"/>
+        </w:rPr>
+        <w:t>Discard the wash buffer in the wells into an appropriate waste receptacle. Then, invert the plate on the benchtop onto a paper towel and tap the plate to gently blot any remaining liquid.</w:t>
+      </w:r>
+    </w:p>
+    <w:p>
+      <w:pPr>
+        <w:spacing w:line="276" w:lineRule="auto" w:after="120"/>
+      </w:pPr>
+      <w:r>
+        <w:rPr>
+          <w:rFonts w:ascii="Calibri" w:hAnsi="Calibri"/>
+        </w:rPr>
+        <w:t>Add 100 µl of the prepared 1x Avidin-Biotin-Peroxidase Complex into each well. Cover with the plate sealer provided and incubate for 40 minutes at RT (or 30 minutes at 37°C).</w:t>
+      </w:r>
+    </w:p>
+    <w:p>
+      <w:pPr>
+        <w:spacing w:line="276" w:lineRule="auto" w:after="120"/>
+      </w:pPr>
+      <w:r>
+        <w:rPr>
+          <w:rFonts w:ascii="Calibri" w:hAnsi="Calibri"/>
+        </w:rPr>
+        <w:t>Wash the plate 5 times with the 1x wash buffer:</w:t>
+      </w:r>
+    </w:p>
+    <w:p>
+      <w:pPr>
+        <w:spacing w:line="276" w:lineRule="auto" w:after="120"/>
+      </w:pPr>
+      <w:r>
+        <w:rPr>
+          <w:rFonts w:ascii="Calibri" w:hAnsi="Calibri"/>
+        </w:rPr>
+        <w:t>Discard the liquid in the wells into an appropriate waste receptacle. Then, invert the plate on the benchtop onto a paper towel and tap the plate to gently blot any remaining liquid. It is recommended that the wells are not allowed to completely dry at any time.</w:t>
+      </w:r>
+    </w:p>
+    <w:p>
+      <w:pPr>
+        <w:spacing w:line="276" w:lineRule="auto" w:after="120"/>
+      </w:pPr>
+      <w:r>
+        <w:rPr>
+          <w:rFonts w:ascii="Calibri" w:hAnsi="Calibri"/>
+        </w:rPr>
+        <w:t>Add 300 µl of the 1x wash buffer to each assay well. (For cleaner background incubate for 60 seconds between each wash).</w:t>
+      </w:r>
+    </w:p>
+    <w:p>
+      <w:pPr>
+        <w:spacing w:line="276" w:lineRule="auto" w:after="120"/>
+      </w:pPr>
+      <w:r>
+        <w:rPr>
+          <w:rFonts w:ascii="Calibri" w:hAnsi="Calibri"/>
+        </w:rPr>
+        <w:t>Repeat steps a-b 4 additional times.</w:t>
+      </w:r>
+    </w:p>
+    <w:p>
+      <w:pPr>
+        <w:spacing w:line="276" w:lineRule="auto" w:after="120"/>
+      </w:pPr>
+      <w:r>
+        <w:rPr>
+          <w:rFonts w:ascii="Calibri" w:hAnsi="Calibri"/>
+        </w:rPr>
+        <w:t>Discard the wash buffer in the wells into an appropriate waste receptacle. Then, invert the plate on the benchtop onto a paper towel and tap the plate to gently blot any remaining liquid.</w:t>
+      </w:r>
+    </w:p>
+    <w:p>
+      <w:pPr>
+        <w:spacing w:line="276" w:lineRule="auto" w:after="120"/>
+      </w:pPr>
+      <w:r>
+        <w:rPr>
+          <w:rFonts w:ascii="Calibri" w:hAnsi="Calibri"/>
+        </w:rPr>
+        <w:t>Add 90 µl of Color Developing Reagent to each well. Cover with the plate sealer provided and incubate in the dark for 30 minutes at RT (or</w:t>
+      </w:r>
+    </w:p>
+    <w:p>
+      <w:pPr>
+        <w:spacing w:line="276" w:lineRule="auto" w:after="120"/>
+      </w:pPr>
+      <w:r>
+        <w:rPr>
+          <w:rFonts w:ascii="Calibri" w:hAnsi="Calibri"/>
+        </w:rPr>
+        <w:t>15-25 minutes at 37°C). (The optimal incubation time must be empirically determined. A guideline to look for is blue shading the top four standard wells, while the remaining standards remain clear.)</w:t>
+      </w:r>
+    </w:p>
+    <w:p>
+      <w:pPr>
+        <w:spacing w:line="276" w:lineRule="auto" w:after="120"/>
+      </w:pPr>
+      <w:r>
+        <w:rPr>
+          <w:rFonts w:ascii="Calibri" w:hAnsi="Calibri"/>
+        </w:rPr>
+        <w:t>Add 100 µl of Stop Solution to each well. The color should immediately change to yellow.</w:t>
+      </w:r>
+    </w:p>
+    <w:p>
+      <w:pPr>
+        <w:spacing w:line="276" w:lineRule="auto" w:after="120"/>
+      </w:pPr>
+      <w:r>
+        <w:rPr>
+          <w:rFonts w:ascii="Calibri" w:hAnsi="Calibri"/>
+        </w:rPr>
+        <w:t>Within 30 minutes of stopping the reaction, the O.D. absorbance should be read with a microplate reader at 450nm.</w:t>
+      </w:r>
+    </w:p>
+    <w:p>
+      <w:pPr>
+        <w:spacing w:line="276" w:lineRule="auto" w:after="120"/>
+      </w:pPr>
+      <w:r>
+        <w:rPr>
+          <w:rFonts w:ascii="Calibri" w:hAnsi="Calibri"/>
+        </w:rPr>
+        <w:t>Assay Protocol Notes</w:t>
+      </w:r>
+    </w:p>
+    <w:p>
+      <w:pPr>
+        <w:spacing w:line="276" w:lineRule="auto" w:after="120"/>
+      </w:pPr>
+      <w:r>
+        <w:rPr>
+          <w:rFonts w:ascii="Calibri" w:hAnsi="Calibri"/>
+        </w:rPr>
+        <w:t>Solutions: To avoid cross-contamination, change pipette tips between additions of each standard, between sample additions, and between reagent additions. Also, use separate reservoirs for each reagent.</w:t>
+      </w:r>
+    </w:p>
+    <w:p>
+      <w:pPr>
+        <w:spacing w:line="276" w:lineRule="auto" w:after="120"/>
+      </w:pPr>
+      <w:r>
+        <w:rPr>
+          <w:rFonts w:ascii="Calibri" w:hAnsi="Calibri"/>
+        </w:rPr>
+        <w:t>Applying Solutions: All solutions should be added to the bottom of the ELISA plate well. Avoid touching the inside wall of the well. Avoid foaming when possible.</w:t>
+      </w:r>
+    </w:p>
+    <w:p>
+      <w:pPr>
+        <w:spacing w:line="276" w:lineRule="auto" w:after="120"/>
+      </w:pPr>
+      <w:r>
+        <w:rPr>
+          <w:rFonts w:ascii="Calibri" w:hAnsi="Calibri"/>
+        </w:rPr>
+        <w:t>Assay Timing: The interval between adding samples to the first and last wells should be minimized. Delays will increase the incubation time differential between wells, which will significantly affect the experimental accuracy and repeatability. For each step in the procedure, total dispensing time for addition of reagents or samples should not exceed 10 minutes.</w:t>
+      </w:r>
+    </w:p>
+    <w:p>
+      <w:pPr>
+        <w:spacing w:line="276" w:lineRule="auto" w:after="120"/>
+      </w:pPr>
+      <w:r>
+        <w:rPr>
+          <w:rFonts w:ascii="Calibri" w:hAnsi="Calibri"/>
+        </w:rPr>
+        <w:t>Incubation: To prevent evaporation and ensure accurate results, proper adhesion of plate sealers during incubation steps is necessary. Do not allow wells to sit uncovered for extended periods of time between incubation steps. Do not let wells dry out at any time during the assay. Strictly observe the recommended incubation times and temperatures.</w:t>
+      </w:r>
+    </w:p>
+    <w:p>
+      <w:pPr>
+        <w:spacing w:line="276" w:lineRule="auto" w:after="120"/>
+      </w:pPr>
+      <w:r>
+        <w:rPr>
+          <w:rFonts w:ascii="Calibri" w:hAnsi="Calibri"/>
+        </w:rPr>
+        <w:t>Washing: Proper washing procedure is critical. Insufficient washing will result in poor precision and falsely elevated absorbance readings. Residual liquid in the reaction wells should be patted dry against absorbent paper during the washing process. Do not put absorbent paper directly into the reaction wells.</w:t>
+      </w:r>
+    </w:p>
+    <w:p>
+      <w:pPr>
+        <w:spacing w:line="276" w:lineRule="auto" w:after="120"/>
+      </w:pPr>
+      <w:r>
+        <w:rPr>
+          <w:rFonts w:ascii="Calibri" w:hAnsi="Calibri"/>
+        </w:rPr>
+        <w:t>Controlling Substrate Reaction Time: After the addition of the TMB Substrate, periodically monitor the color development. Stop color development before the color becomes too deep by adding Stop Solution. The excessively strong color will result in inaccurate absorbance readings.</w:t>
+      </w:r>
+    </w:p>
+    <w:p>
+      <w:pPr>
+        <w:spacing w:line="276" w:lineRule="auto" w:after="120"/>
+      </w:pPr>
+      <w:r>
+        <w:rPr>
+          <w:rFonts w:ascii="Calibri" w:hAnsi="Calibri"/>
+        </w:rPr>
+        <w:t>Reading: The microplate reader should be preheated and programmed prior to use. Prior to taking O.D. readings, remove any residual liquid or fingerprints from the underside of the plate and confirm that there are no bubbles in the wells.</w:t>
+      </w:r>
+    </w:p>
+    <w:p>
+      <w:pPr>
+        <w:spacing w:line="276" w:lineRule="auto" w:after="120"/>
+      </w:pPr>
+      <w:r>
+        <w:rPr>
+          <w:rFonts w:ascii="Calibri" w:hAnsi="Calibri"/>
+        </w:rPr>
+        <w:t>Reaction Time Control: Control reaction time should be strictly followed as outlined.</w:t>
+      </w:r>
+    </w:p>
+    <w:p>
+      <w:pPr>
+        <w:spacing w:line="276" w:lineRule="auto" w:after="120"/>
+      </w:pPr>
+      <w:r>
+        <w:rPr>
+          <w:rFonts w:ascii="Calibri" w:hAnsi="Calibri"/>
+        </w:rPr>
+        <w:t>Stop Solution: The Stop Solution contains an acid, therefore proper precautions should be taken during its use, such as protection of the eyes, hands, face, and clothing.</w:t>
+      </w:r>
+    </w:p>
+    <w:p>
+      <w:pPr>
+        <w:spacing w:line="276" w:lineRule="auto" w:after="120"/>
+      </w:pPr>
+      <w:r>
+        <w:rPr>
+          <w:rFonts w:ascii="Calibri" w:hAnsi="Calibri"/>
+        </w:rPr>
+        <w:t>To minimize the external influence on the assay performance, operational procedures and lab conditions (such as room temperature, humidity, incubator temperature) should be strictly controlled. It is also strongly suggested that the whole assay is performed by the same operator from the beginning to the end.</w:t>
+      </w:r>
+    </w:p>
+    <w:p>
+      <w:pPr>
+        <w:spacing w:line="276" w:lineRule="auto" w:after="120"/>
+      </w:pPr>
+      <w:r>
+        <w:rPr>
+          <w:rFonts w:ascii="Calibri" w:hAnsi="Calibri"/>
+        </w:rPr>
+        <w:t>Data Analysis</w:t>
+      </w:r>
+    </w:p>
+    <w:p>
+      <w:pPr>
+        <w:spacing w:line="276" w:lineRule="auto" w:after="120"/>
+      </w:pPr>
+      <w:r>
+        <w:rPr>
+          <w:rFonts w:ascii="Calibri" w:hAnsi="Calibri"/>
+        </w:rPr>
+        <w:t>Boster Bio offers an easy-to-use online ELISA data analysis tool. Try it out at https://www.bosterbio.com/biology-research-tools/elisa-data-analysis- online</w:t>
+      </w:r>
+    </w:p>
+    <w:p>
+      <w:pPr>
+        <w:spacing w:line="276" w:lineRule="auto" w:after="120"/>
+      </w:pPr>
+      <w:r>
+        <w:rPr>
+          <w:rFonts w:ascii="Calibri" w:hAnsi="Calibri"/>
+        </w:rPr>
+        <w:t>To analyze using manual methods, follow the process below:</w:t>
+      </w:r>
+    </w:p>
+    <w:p>
+      <w:pPr>
+        <w:spacing w:line="276" w:lineRule="auto" w:after="120"/>
+      </w:pPr>
+      <w:r>
+        <w:rPr>
+          <w:rFonts w:ascii="Calibri" w:hAnsi="Calibri"/>
+        </w:rPr>
+        <w:t>Average the duplicate readings for each standard, sample, and control. Subtract the average zero standard O.D. reading.</w:t>
+      </w:r>
+    </w:p>
+    <w:p>
+      <w:pPr>
+        <w:spacing w:line="276" w:lineRule="auto" w:after="120"/>
+      </w:pPr>
+      <w:r>
+        <w:rPr>
+          <w:rFonts w:ascii="Calibri" w:hAnsi="Calibri"/>
+        </w:rPr>
+        <w:t>It is recommended that a standard curve be created using computer software to generate a four-parameter logistic (4-PL) curve-fit. A free program capable of generating a four-parameter logistic (4-PL) curve-fit can be found online at: www.myassays.com/four-parameter-logistic-curve.assay. Alternatively, plot the mean absorbance for each standard against the concentration. The measured concentration in the sample can be interpolated by using linear regression of each average relative O.D. against the standard curve generated using curve fitting software. This will generate an adequate but less precise fit of the data.</w:t>
+      </w:r>
+    </w:p>
+    <w:p>
+      <w:pPr>
+        <w:spacing w:line="276" w:lineRule="auto" w:after="120"/>
+      </w:pPr>
+      <w:r>
+        <w:rPr>
+          <w:rFonts w:ascii="Calibri" w:hAnsi="Calibri"/>
+        </w:rPr>
+        <w:t>For diluted samples, the concentration reading from the standard curve must be multiplied by the dilution factor.</w:t>
+      </w:r>
+    </w:p>
+    <w:p>
+      <w:pPr>
+        <w:spacing w:line="276" w:lineRule="auto" w:after="120"/>
+      </w:pPr>
+      <w:r>
+        <w:rPr>
+          <w:rFonts w:ascii="Calibri" w:hAnsi="Calibri"/>
+        </w:rPr>
+        <w:t>Background on Klk1</w:t>
+      </w:r>
+    </w:p>
+    <w:p>
+      <w:pPr>
+        <w:spacing w:line="276" w:lineRule="auto" w:after="120"/>
       </w:pPr>
       <w:r>
         <w:rPr>
@@ -156,12 +1202,119 @@
     </w:p>
     <w:p>
       <w:pPr>
-        <w:pStyle w:val="Heading2"/>
-        <w:spacing w:line="276" w:lineRule="auto"/>
+        <w:spacing w:line="276" w:lineRule="auto" w:after="120"/>
       </w:pPr>
       <w:r>
         <w:rPr>
           <w:rFonts w:ascii="Calibri" w:hAnsi="Calibri"/>
+        </w:rPr>
+        <w:t>1 Publications Citing This Product</w:t>
+      </w:r>
+    </w:p>
+    <w:p>
+      <w:pPr>
+        <w:spacing w:line="276" w:lineRule="auto" w:after="120"/>
+      </w:pPr>
+      <w:r>
+        <w:rPr>
+          <w:rFonts w:ascii="Calibri" w:hAnsi="Calibri"/>
+        </w:rPr>
+        <w:t>PubMed ID: 10.1186/s12014-021-09335-9, Proteomics and functional study reveal kallikrein-6 enhances communicating hydrocephalus Visit bosterbio.com/mouse-klk1-picokine-trade-elisa-kit-ek1586-boster.html to see all 1 publications.</w:t>
+      </w:r>
+    </w:p>
+    <w:p>
+      <w:pPr>
+        <w:spacing w:line="276" w:lineRule="auto" w:after="120"/>
+      </w:pPr>
+      <w:r>
+        <w:rPr>
+          <w:rFonts w:ascii="Calibri" w:hAnsi="Calibri"/>
+        </w:rPr>
+        <w:t>Submit a Product Review to Biocompare.com</w:t>
+      </w:r>
+    </w:p>
+    <w:p>
+      <w:pPr>
+        <w:spacing w:line="276" w:lineRule="auto" w:after="120"/>
+      </w:pPr>
+      <w:r>
+        <w:rPr>
+          <w:rFonts w:ascii="Calibri" w:hAnsi="Calibri"/>
+        </w:rPr>
+        <w:t>Submit a review of this product to Biocompare.com to receive a $20 Amazon.com gift card! Your reviews help your fellow scientists make the right decisions. Thank you for your contribution.</w:t>
+      </w:r>
+    </w:p>
+    <w:p>
+      <w:pPr>
+        <w:spacing w:line="276" w:lineRule="auto" w:after="120"/>
+      </w:pPr>
+      <w:r>
+        <w:rPr>
+          <w:rFonts w:ascii="Calibri" w:hAnsi="Calibri"/>
+        </w:rPr>
+        <w:t>Mouse KLK1/Kallikrein 1 ELISA Kit ®</w:t>
+      </w:r>
+    </w:p>
+    <w:p>
+      <w:pPr>
+        <w:pStyle w:val="Heading2"/>
+        <w:spacing w:line="276" w:lineRule="auto"/>
+      </w:pPr>
+      <w:r>
+        <w:rPr>
+          <w:rFonts w:ascii="Calibri" w:hAnsi="Calibri"/>
+          <w:color w:val="0046B4"/>
+        </w:rPr>
+        <w:t>TECHNICAL DETAILS</w:t>
+      </w:r>
+    </w:p>
+    <w:p>
+      <w:pPr>
+        <w:pStyle w:val="Heading2"/>
+        <w:spacing w:line="276" w:lineRule="auto"/>
+      </w:pPr>
+      <w:r>
+        <w:rPr>
+          <w:rFonts w:ascii="Calibri" w:hAnsi="Calibri"/>
+          <w:color w:val="0046B4"/>
+        </w:rPr>
+        <w:t>OVERVIEW</w:t>
+      </w:r>
+    </w:p>
+    <w:p>
+      <w:pPr>
+        <w:pStyle w:val="Heading2"/>
+        <w:spacing w:line="276" w:lineRule="auto"/>
+      </w:pPr>
+      <w:r>
+        <w:rPr>
+          <w:rFonts w:ascii="Calibri" w:hAnsi="Calibri"/>
+          <w:color w:val="0046B4"/>
+        </w:rPr>
+        <w:t>BACKGROUND</w:t>
+      </w:r>
+    </w:p>
+    <w:p>
+      <w:pPr>
+        <w:pStyle w:val="Normal"/>
+        <w:spacing w:line="276" w:lineRule="auto"/>
+      </w:pPr>
+      <w:r>
+        <w:rPr>
+          <w:rFonts w:ascii="Calibri" w:hAnsi="Calibri"/>
+        </w:rPr>
+        <w:t>Kallikrein-1, also known as tissue kallikrein, is a protein that in humans is encoded by the KLK1 gene. This serine protease generates Lys-bradykinin by specific proteolysis of kininogen-1. KLK1 is a member of the peptidase S1 family. Its gene is mapped to 19q13.3. In all, it has got 262-amino acids which contain a putative signal peptide, followed by a short activating peptide and the protease domain. The protein is mainly found in kidney, pancreas, and salivary gland, showing a unique pattern of tissue-specific expression relative to other members of the family. KLK1 is implicated in carcinogenesis and some have potential as novel cancer and other disease biomarkers.</w:t>
+      </w:r>
+    </w:p>
+    <w:p>
+      <w:pPr>
+        <w:pStyle w:val="Heading2"/>
+        <w:spacing w:line="276" w:lineRule="auto"/>
+      </w:pPr>
+      <w:r>
+        <w:rPr>
+          <w:rFonts w:ascii="Calibri" w:hAnsi="Calibri"/>
+          <w:color w:val="0046B4"/>
         </w:rPr>
         <w:t>KIT COMPONENTS</w:t>
       </w:r>
@@ -174,6 +1327,7 @@
       <w:r>
         <w:rPr>
           <w:rFonts w:ascii="Calibri" w:hAnsi="Calibri"/>
+          <w:color w:val="0046B4"/>
         </w:rPr>
         <w:t>MATERIALS REQUIRED BUT NOT PROVIDED</w:t>
       </w:r>
@@ -387,12 +1541,6 @@
         <w:pStyle w:val="Normal"/>
         <w:spacing w:line="276" w:lineRule="auto"/>
       </w:pPr>
-    </w:p>
-    <w:p>
-      <w:pPr>
-        <w:pStyle w:val="Normal"/>
-        <w:spacing w:line="276" w:lineRule="auto"/>
-      </w:pPr>
       <w:r>
         <w:rPr>
           <w:rFonts w:ascii="Calibri" w:hAnsi="Calibri"/>
@@ -424,2705 +1572,6 @@
         <w:t>Samples were tested in four different assay lots to assess reproducibility.</w:t>
       </w:r>
     </w:p>
-    <w:tbl>
-      <w:tblPr>
-        <w:tblStyle w:val="TableGrid"/>
-        <w:tblW w:type="auto" w:w="0"/>
-        <w:tblLook w:firstColumn="1" w:firstRow="1" w:lastColumn="0" w:lastRow="0" w:noHBand="0" w:noVBand="1" w:val="04A0"/>
-      </w:tblPr>
-      <w:tblGrid>
-        <w:gridCol w:w="4320"/>
-        <w:gridCol w:w="4320"/>
-      </w:tblGrid>
-      <w:tr>
-        <w:tc>
-          <w:tcPr>
-            <w:tcW w:type="dxa" w:w="4320"/>
-          </w:tcPr>
-          <w:p>
-            <w:pPr>
-              <w:spacing w:line="276" w:lineRule="auto"/>
-            </w:pPr>
-            <w:r>
-              <w:rPr>
-                <w:rFonts w:ascii="Calibri" w:hAnsi="Calibri"/>
-              </w:rPr>
-              <w:t>Capture/Detection Antibodies</w:t>
-            </w:r>
-          </w:p>
-        </w:tc>
-        <w:tc>
-          <w:tcPr>
-            <w:tcW w:type="dxa" w:w="4320"/>
-          </w:tcPr>
-          <w:p>
-            <w:pPr>
-              <w:spacing w:line="276" w:lineRule="auto"/>
-            </w:pPr>
-            <w:r>
-              <w:rPr>
-                <w:rFonts w:ascii="Calibri" w:hAnsi="Calibri"/>
-              </w:rPr>
-              <w:t>The capture antibody is monoclonal antibody from rat and the detection antibody is polyclonal antibody from goat.</w:t>
-            </w:r>
-          </w:p>
-        </w:tc>
-      </w:tr>
-      <w:tr>
-        <w:tc>
-          <w:tcPr>
-            <w:tcW w:type="dxa" w:w="4320"/>
-          </w:tcPr>
-          <w:p>
-            <w:pPr>
-              <w:spacing w:line="276" w:lineRule="auto"/>
-            </w:pPr>
-            <w:r>
-              <w:rPr>
-                <w:rFonts w:ascii="Calibri" w:hAnsi="Calibri"/>
-              </w:rPr>
-              <w:t>Specificity</w:t>
-            </w:r>
-          </w:p>
-        </w:tc>
-        <w:tc>
-          <w:tcPr>
-            <w:tcW w:type="dxa" w:w="4320"/>
-          </w:tcPr>
-          <w:p>
-            <w:pPr>
-              <w:spacing w:line="276" w:lineRule="auto"/>
-            </w:pPr>
-            <w:r>
-              <w:rPr>
-                <w:rFonts w:ascii="Calibri" w:hAnsi="Calibri"/>
-              </w:rPr>
-              <w:t>Natural and recombinant Mouse Klk1</w:t>
-            </w:r>
-          </w:p>
-        </w:tc>
-      </w:tr>
-      <w:tr>
-        <w:tc>
-          <w:tcPr>
-            <w:tcW w:type="dxa" w:w="4320"/>
-          </w:tcPr>
-          <w:p>
-            <w:pPr>
-              <w:spacing w:line="276" w:lineRule="auto"/>
-            </w:pPr>
-            <w:r>
-              <w:rPr>
-                <w:rFonts w:ascii="Calibri" w:hAnsi="Calibri"/>
-              </w:rPr>
-              <w:t>Standard Protein</w:t>
-            </w:r>
-          </w:p>
-        </w:tc>
-        <w:tc>
-          <w:tcPr>
-            <w:tcW w:type="dxa" w:w="4320"/>
-          </w:tcPr>
-          <w:p>
-            <w:pPr>
-              <w:spacing w:line="276" w:lineRule="auto"/>
-            </w:pPr>
-            <w:r>
-              <w:rPr>
-                <w:rFonts w:ascii="Calibri" w:hAnsi="Calibri"/>
-              </w:rPr>
-              <w:t>Expression system for standard: NS0; Immunogen sequence: I25-D261</w:t>
-            </w:r>
-          </w:p>
-        </w:tc>
-      </w:tr>
-      <w:tr>
-        <w:tc>
-          <w:tcPr>
-            <w:tcW w:type="dxa" w:w="4320"/>
-          </w:tcPr>
-          <w:p>
-            <w:pPr>
-              <w:spacing w:line="276" w:lineRule="auto"/>
-            </w:pPr>
-            <w:r>
-              <w:rPr>
-                <w:rFonts w:ascii="Calibri" w:hAnsi="Calibri"/>
-              </w:rPr>
-              <w:t>Cross-reactivity</w:t>
-            </w:r>
-          </w:p>
-        </w:tc>
-        <w:tc>
-          <w:tcPr>
-            <w:tcW w:type="dxa" w:w="4320"/>
-          </w:tcPr>
-          <w:p>
-            <w:pPr>
-              <w:spacing w:line="276" w:lineRule="auto"/>
-            </w:pPr>
-            <w:r>
-              <w:rPr>
-                <w:rFonts w:ascii="Calibri" w:hAnsi="Calibri"/>
-              </w:rPr>
-              <w:t>This kit is for the detection of Mouse Klk1. No significant cross-reactivity or interference between Klk1 and its analogs was observed. This claim is limited by existing techniques; therefore, cross- reactivity may exist with untested analogs.</w:t>
-            </w:r>
-          </w:p>
-        </w:tc>
-      </w:tr>
-    </w:tbl>
-    <w:tbl>
-      <w:tblPr>
-        <w:tblStyle w:val="TableGrid"/>
-        <w:tblW w:type="auto" w:w="0"/>
-        <w:tblLook w:firstColumn="1" w:firstRow="1" w:lastColumn="0" w:lastRow="0" w:noHBand="0" w:noVBand="1" w:val="04A0"/>
-      </w:tblPr>
-      <w:tblGrid>
-        <w:gridCol w:w="4320"/>
-        <w:gridCol w:w="4320"/>
-      </w:tblGrid>
-      <w:tr>
-        <w:tc>
-          <w:tcPr>
-            <w:tcW w:type="dxa" w:w="4320"/>
-          </w:tcPr>
-          <w:p>
-            <w:pPr>
-              <w:spacing w:line="276" w:lineRule="auto"/>
-            </w:pPr>
-            <w:r>
-              <w:rPr>
-                <w:rFonts w:ascii="Calibri" w:hAnsi="Calibri"/>
-              </w:rPr>
-              <w:t>Product Name</w:t>
-            </w:r>
-          </w:p>
-        </w:tc>
-        <w:tc>
-          <w:tcPr>
-            <w:tcW w:type="dxa" w:w="4320"/>
-          </w:tcPr>
-          <w:p>
-            <w:pPr>
-              <w:spacing w:line="276" w:lineRule="auto"/>
-            </w:pPr>
-            <w:r>
-              <w:rPr>
-                <w:rFonts w:ascii="Calibri" w:hAnsi="Calibri"/>
-              </w:rPr>
-              <w:t>Mouse KLK1/Kallikrein 1 ELISA Kit</w:t>
-            </w:r>
-          </w:p>
-        </w:tc>
-      </w:tr>
-      <w:tr>
-        <w:tc>
-          <w:tcPr>
-            <w:tcW w:type="dxa" w:w="4320"/>
-          </w:tcPr>
-          <w:p>
-            <w:pPr>
-              <w:spacing w:line="276" w:lineRule="auto"/>
-            </w:pPr>
-            <w:r>
-              <w:rPr>
-                <w:rFonts w:ascii="Calibri" w:hAnsi="Calibri"/>
-              </w:rPr>
-              <w:t>Reactive Species</w:t>
-            </w:r>
-          </w:p>
-        </w:tc>
-        <w:tc>
-          <w:tcPr>
-            <w:tcW w:type="dxa" w:w="4320"/>
-          </w:tcPr>
-          <w:p>
-            <w:pPr>
-              <w:spacing w:line="276" w:lineRule="auto"/>
-            </w:pPr>
-            <w:r>
-              <w:rPr>
-                <w:rFonts w:ascii="Calibri" w:hAnsi="Calibri"/>
-              </w:rPr>
-              <w:t>This kit is for the detection of Mouse Klk1. No significant cross-reactivity or interference between Klk1 and its analogs was observed. This claim is limited by existing techniques; therefore, cross- reactivity may exist with untested analogs.</w:t>
-            </w:r>
-          </w:p>
-        </w:tc>
-      </w:tr>
-      <w:tr>
-        <w:tc>
-          <w:tcPr>
-            <w:tcW w:type="dxa" w:w="4320"/>
-          </w:tcPr>
-          <w:p>
-            <w:pPr>
-              <w:spacing w:line="276" w:lineRule="auto"/>
-            </w:pPr>
-            <w:r>
-              <w:rPr>
-                <w:rFonts w:ascii="Calibri" w:hAnsi="Calibri"/>
-              </w:rPr>
-              <w:t>Range</w:t>
-            </w:r>
-          </w:p>
-        </w:tc>
-        <w:tc>
-          <w:tcPr>
-            <w:tcW w:type="dxa" w:w="4320"/>
-          </w:tcPr>
-          <w:p>
-            <w:pPr>
-              <w:spacing w:line="276" w:lineRule="auto"/>
-            </w:pPr>
-            <w:r>
-              <w:rPr>
-                <w:rFonts w:ascii="Calibri" w:hAnsi="Calibri"/>
-              </w:rPr>
-              <w:t>156.25-10000 pg/mL</w:t>
-            </w:r>
-          </w:p>
-        </w:tc>
-      </w:tr>
-      <w:tr>
-        <w:tc>
-          <w:tcPr>
-            <w:tcW w:type="dxa" w:w="4320"/>
-          </w:tcPr>
-          <w:p>
-            <w:pPr>
-              <w:spacing w:line="276" w:lineRule="auto"/>
-            </w:pPr>
-            <w:r>
-              <w:rPr>
-                <w:rFonts w:ascii="Calibri" w:hAnsi="Calibri"/>
-              </w:rPr>
-              <w:t>Sensitivity</w:t>
-            </w:r>
-          </w:p>
-        </w:tc>
-        <w:tc>
-          <w:tcPr>
-            <w:tcW w:type="dxa" w:w="4320"/>
-          </w:tcPr>
-          <w:p>
-            <w:pPr>
-              <w:spacing w:line="276" w:lineRule="auto"/>
-            </w:pPr>
-            <w:r>
-              <w:rPr>
-                <w:rFonts w:ascii="Calibri" w:hAnsi="Calibri"/>
-              </w:rPr>
-              <w:t>≤ 93.75 pg/mL</w:t>
-            </w:r>
-          </w:p>
-        </w:tc>
-      </w:tr>
-      <w:tr>
-        <w:tc>
-          <w:tcPr>
-            <w:tcW w:type="dxa" w:w="4320"/>
-          </w:tcPr>
-          <w:p>
-            <w:pPr>
-              <w:spacing w:line="276" w:lineRule="auto"/>
-            </w:pPr>
-            <w:r>
-              <w:rPr>
-                <w:rFonts w:ascii="Calibri" w:hAnsi="Calibri"/>
-              </w:rPr>
-              <w:t>Sample Type</w:t>
-            </w:r>
-          </w:p>
-        </w:tc>
-        <w:tc>
-          <w:tcPr>
-            <w:tcW w:type="dxa" w:w="4320"/>
-          </w:tcPr>
-          <w:p>
-            <w:pPr>
-              <w:spacing w:line="276" w:lineRule="auto"/>
-            </w:pPr>
-            <w:r>
-              <w:rPr>
-                <w:rFonts w:ascii="Calibri" w:hAnsi="Calibri"/>
-              </w:rPr>
-              <w:t>Cell culture supernatants, cell lysates, serum, plasma</w:t>
-            </w:r>
-          </w:p>
-        </w:tc>
-      </w:tr>
-      <w:tr>
-        <w:tc>
-          <w:tcPr>
-            <w:tcW w:type="dxa" w:w="4320"/>
-          </w:tcPr>
-          <w:p>
-            <w:pPr>
-              <w:spacing w:line="276" w:lineRule="auto"/>
-            </w:pPr>
-            <w:r>
-              <w:rPr>
-                <w:rFonts w:ascii="Calibri" w:hAnsi="Calibri"/>
-              </w:rPr>
-              <w:t>Cross Reactivity</w:t>
-            </w:r>
-          </w:p>
-        </w:tc>
-        <w:tc>
-          <w:tcPr>
-            <w:tcW w:type="dxa" w:w="4320"/>
-          </w:tcPr>
-          <w:p>
-            <w:pPr>
-              <w:spacing w:line="276" w:lineRule="auto"/>
-            </w:pPr>
-            <w:r>
-              <w:rPr>
-                <w:rFonts w:ascii="Calibri" w:hAnsi="Calibri"/>
-              </w:rPr>
-              <w:t>62.5 pg/ml - 4,000 pg/ml</w:t>
-            </w:r>
-          </w:p>
-        </w:tc>
-      </w:tr>
-      <w:tr>
-        <w:tc>
-          <w:tcPr>
-            <w:tcW w:type="dxa" w:w="4320"/>
-          </w:tcPr>
-          <w:p>
-            <w:pPr>
-              <w:spacing w:line="276" w:lineRule="auto"/>
-            </w:pPr>
-            <w:r>
-              <w:rPr>
-                <w:rFonts w:ascii="Calibri" w:hAnsi="Calibri"/>
-              </w:rPr>
-              <w:t>Storage</w:t>
-            </w:r>
-          </w:p>
-        </w:tc>
-        <w:tc>
-          <w:tcPr>
-            <w:tcW w:type="dxa" w:w="4320"/>
-          </w:tcPr>
-          <w:p>
-            <w:pPr>
-              <w:spacing w:line="276" w:lineRule="auto"/>
-            </w:pPr>
-            <w:r>
-              <w:rPr>
-                <w:rFonts w:ascii="Calibri" w:hAnsi="Calibri"/>
-              </w:rPr>
-              <w:t>Store at 4°C for 6 months, at -20°C for 12 months. Avoid multiple freeze-thaw cycles (Ships with gel ice, can store for up to 3 days in room temperature. Freeze upon receiving.)</w:t>
-            </w:r>
-          </w:p>
-        </w:tc>
-      </w:tr>
-      <w:tr>
-        <w:tc>
-          <w:tcPr>
-            <w:tcW w:type="dxa" w:w="4320"/>
-          </w:tcPr>
-          <w:p>
-            <w:pPr>
-              <w:spacing w:line="276" w:lineRule="auto"/>
-            </w:pPr>
-            <w:r>
-              <w:rPr>
-                <w:rFonts w:ascii="Calibri" w:hAnsi="Calibri"/>
-              </w:rPr>
-              <w:t>Expiration</w:t>
-            </w:r>
-          </w:p>
-        </w:tc>
-        <w:tc>
-          <w:tcPr>
-            <w:tcW w:type="dxa" w:w="4320"/>
-          </w:tcPr>
-          <w:p>
-            <w:pPr>
-              <w:spacing w:line="276" w:lineRule="auto"/>
-            </w:pPr>
-            <w:r>
-              <w:rPr>
-                <w:rFonts w:ascii="Calibri" w:hAnsi="Calibri"/>
-              </w:rPr>
-              <w:t>P15947</w:t>
-            </w:r>
-          </w:p>
-        </w:tc>
-      </w:tr>
-    </w:tbl>
-    <w:tbl>
-      <w:tblPr>
-        <w:tblStyle w:val="TableGrid"/>
-        <w:tblW w:type="auto" w:w="0"/>
-        <w:tblLook w:firstColumn="1" w:firstRow="1" w:lastColumn="0" w:lastRow="0" w:noHBand="0" w:noVBand="1" w:val="04A0"/>
-      </w:tblPr>
-      <w:tblGrid>
-        <w:gridCol w:w="2160"/>
-        <w:gridCol w:w="2160"/>
-        <w:gridCol w:w="2160"/>
-        <w:gridCol w:w="2160"/>
-      </w:tblGrid>
-      <w:tr>
-        <w:tc>
-          <w:tcPr>
-            <w:tcW w:type="dxa" w:w="2160"/>
-          </w:tcPr>
-          <w:p>
-            <w:pPr>
-              <w:spacing w:line="276" w:lineRule="auto"/>
-            </w:pPr>
-            <w:r>
-              <w:rPr>
-                <w:rFonts w:ascii="Calibri" w:hAnsi="Calibri"/>
-              </w:rPr>
-              <w:t>Description</w:t>
-            </w:r>
-          </w:p>
-        </w:tc>
-        <w:tc>
-          <w:tcPr>
-            <w:tcW w:type="dxa" w:w="2160"/>
-          </w:tcPr>
-          <w:p>
-            <w:pPr>
-              <w:spacing w:line="276" w:lineRule="auto"/>
-            </w:pPr>
-            <w:r>
-              <w:rPr>
-                <w:rFonts w:ascii="Calibri" w:hAnsi="Calibri"/>
-              </w:rPr>
-              <w:t>Quantity</w:t>
-            </w:r>
-          </w:p>
-        </w:tc>
-        <w:tc>
-          <w:tcPr>
-            <w:tcW w:type="dxa" w:w="2160"/>
-          </w:tcPr>
-          <w:p>
-            <w:pPr>
-              <w:spacing w:line="276" w:lineRule="auto"/>
-            </w:pPr>
-            <w:r>
-              <w:rPr>
-                <w:rFonts w:ascii="Calibri" w:hAnsi="Calibri"/>
-              </w:rPr>
-              <w:t>Volume</w:t>
-            </w:r>
-          </w:p>
-        </w:tc>
-        <w:tc>
-          <w:tcPr>
-            <w:tcW w:type="dxa" w:w="2160"/>
-          </w:tcPr>
-          <w:p>
-            <w:pPr>
-              <w:spacing w:line="276" w:lineRule="auto"/>
-            </w:pPr>
-            <w:r>
-              <w:rPr>
-                <w:rFonts w:ascii="Calibri" w:hAnsi="Calibri"/>
-              </w:rPr>
-              <w:t>Storage of opened/reconstituted material</w:t>
-            </w:r>
-          </w:p>
-        </w:tc>
-      </w:tr>
-      <w:tr>
-        <w:tc>
-          <w:tcPr>
-            <w:tcW w:type="dxa" w:w="2160"/>
-          </w:tcPr>
-          <w:p>
-            <w:pPr>
-              <w:spacing w:line="276" w:lineRule="auto"/>
-            </w:pPr>
-            <w:r>
-              <w:rPr>
-                <w:rFonts w:ascii="Calibri" w:hAnsi="Calibri"/>
-              </w:rPr>
-              <w:t>Anti-Mouse Klk1 Pre-coated 96-well Strip Microplate</w:t>
-            </w:r>
-          </w:p>
-        </w:tc>
-        <w:tc>
-          <w:tcPr>
-            <w:tcW w:type="dxa" w:w="2160"/>
-          </w:tcPr>
-          <w:p>
-            <w:pPr>
-              <w:spacing w:line="276" w:lineRule="auto"/>
-            </w:pPr>
-            <w:r>
-              <w:rPr>
-                <w:rFonts w:ascii="Calibri" w:hAnsi="Calibri"/>
-              </w:rPr>
-              <w:t>1</w:t>
-            </w:r>
-          </w:p>
-        </w:tc>
-        <w:tc>
-          <w:tcPr>
-            <w:tcW w:type="dxa" w:w="2160"/>
-          </w:tcPr>
-          <w:p>
-            <w:pPr>
-              <w:spacing w:line="276" w:lineRule="auto"/>
-            </w:pPr>
-            <w:r>
-              <w:rPr>
-                <w:rFonts w:ascii="Calibri" w:hAnsi="Calibri"/>
-              </w:rPr>
-              <w:t>12 strips of 8 wells</w:t>
-            </w:r>
-          </w:p>
-        </w:tc>
-        <w:tc>
-          <w:tcPr>
-            <w:tcW w:type="dxa" w:w="2160"/>
-          </w:tcPr>
-          <w:p>
-            <w:pPr>
-              <w:spacing w:line="276" w:lineRule="auto"/>
-            </w:pPr>
-            <w:r>
-              <w:rPr>
-                <w:rFonts w:ascii="Calibri" w:hAnsi="Calibri"/>
-              </w:rPr>
-              <w:t>Return unused wells to the foil pouch. Reseal along the entire edge of the zip-seal. May be stored for up to 1 month at 4°C provided this is within the expiration date of the kit.</w:t>
-            </w:r>
-          </w:p>
-        </w:tc>
-      </w:tr>
-      <w:tr>
-        <w:tc>
-          <w:tcPr>
-            <w:tcW w:type="dxa" w:w="2160"/>
-          </w:tcPr>
-          <w:p>
-            <w:pPr>
-              <w:spacing w:line="276" w:lineRule="auto"/>
-            </w:pPr>
-            <w:r>
-              <w:rPr>
-                <w:rFonts w:ascii="Calibri" w:hAnsi="Calibri"/>
-              </w:rPr>
-              <w:t>Mouse Klk1 Standard</w:t>
-            </w:r>
-          </w:p>
-        </w:tc>
-        <w:tc>
-          <w:tcPr>
-            <w:tcW w:type="dxa" w:w="2160"/>
-          </w:tcPr>
-          <w:p>
-            <w:pPr>
-              <w:spacing w:line="276" w:lineRule="auto"/>
-            </w:pPr>
-            <w:r>
-              <w:rPr>
-                <w:rFonts w:ascii="Calibri" w:hAnsi="Calibri"/>
-              </w:rPr>
-              <w:t>2</w:t>
-            </w:r>
-          </w:p>
-        </w:tc>
-        <w:tc>
-          <w:tcPr>
-            <w:tcW w:type="dxa" w:w="2160"/>
-          </w:tcPr>
-          <w:p>
-            <w:pPr>
-              <w:spacing w:line="276" w:lineRule="auto"/>
-            </w:pPr>
-            <w:r>
-              <w:rPr>
-                <w:rFonts w:ascii="Calibri" w:hAnsi="Calibri"/>
-              </w:rPr>
-              <w:t>10 ng/tube</w:t>
-            </w:r>
-          </w:p>
-        </w:tc>
-        <w:tc>
-          <w:tcPr>
-            <w:tcW w:type="dxa" w:w="2160"/>
-          </w:tcPr>
-          <w:p>
-            <w:pPr>
-              <w:spacing w:line="276" w:lineRule="auto"/>
-            </w:pPr>
-            <w:r>
-              <w:rPr>
-                <w:rFonts w:ascii="Calibri" w:hAnsi="Calibri"/>
-              </w:rPr>
-              <w:t>Discard the Klk1 stock solution after 12 hours at 4°C. May be stored at -20°C for 48 hours.</w:t>
-            </w:r>
-          </w:p>
-        </w:tc>
-      </w:tr>
-      <w:tr>
-        <w:tc>
-          <w:tcPr>
-            <w:tcW w:type="dxa" w:w="2160"/>
-          </w:tcPr>
-          <w:p>
-            <w:pPr>
-              <w:spacing w:line="276" w:lineRule="auto"/>
-            </w:pPr>
-            <w:r>
-              <w:rPr>
-                <w:rFonts w:ascii="Calibri" w:hAnsi="Calibri"/>
-              </w:rPr>
-              <w:t>Mouse Klk1 Biotinylated Antibody (100x)</w:t>
-            </w:r>
-          </w:p>
-        </w:tc>
-        <w:tc>
-          <w:tcPr>
-            <w:tcW w:type="dxa" w:w="2160"/>
-          </w:tcPr>
-          <w:p>
-            <w:pPr>
-              <w:spacing w:line="276" w:lineRule="auto"/>
-            </w:pPr>
-            <w:r>
-              <w:rPr>
-                <w:rFonts w:ascii="Calibri" w:hAnsi="Calibri"/>
-              </w:rPr>
-              <w:t>1</w:t>
-            </w:r>
-          </w:p>
-        </w:tc>
-        <w:tc>
-          <w:tcPr>
-            <w:tcW w:type="dxa" w:w="2160"/>
-          </w:tcPr>
-          <w:p>
-            <w:pPr>
-              <w:spacing w:line="276" w:lineRule="auto"/>
-            </w:pPr>
-            <w:r>
-              <w:rPr>
-                <w:rFonts w:ascii="Calibri" w:hAnsi="Calibri"/>
-              </w:rPr>
-              <w:t>100 µl</w:t>
-            </w:r>
-          </w:p>
-        </w:tc>
-        <w:tc>
-          <w:tcPr>
-            <w:tcW w:type="dxa" w:w="2160"/>
-          </w:tcPr>
-          <w:p>
-            <w:pPr>
-              <w:spacing w:line="276" w:lineRule="auto"/>
-            </w:pPr>
-            <w:r>
-              <w:rPr>
-                <w:rFonts w:ascii="Calibri" w:hAnsi="Calibri"/>
-              </w:rPr>
-              <w:t>May be stored for up to 1 month at 4°C provided this is within the expiration date of the kit.</w:t>
-            </w:r>
-          </w:p>
-        </w:tc>
-      </w:tr>
-      <w:tr>
-        <w:tc>
-          <w:tcPr>
-            <w:tcW w:type="dxa" w:w="2160"/>
-          </w:tcPr>
-          <w:p>
-            <w:pPr>
-              <w:spacing w:line="276" w:lineRule="auto"/>
-            </w:pPr>
-            <w:r>
-              <w:rPr>
-                <w:rFonts w:ascii="Calibri" w:hAnsi="Calibri"/>
-              </w:rPr>
-              <w:t>Avidin-Biotin-Peroxidase Complex (100x)</w:t>
-            </w:r>
-          </w:p>
-        </w:tc>
-        <w:tc>
-          <w:tcPr>
-            <w:tcW w:type="dxa" w:w="2160"/>
-          </w:tcPr>
-          <w:p>
-            <w:pPr>
-              <w:spacing w:line="276" w:lineRule="auto"/>
-            </w:pPr>
-            <w:r>
-              <w:rPr>
-                <w:rFonts w:ascii="Calibri" w:hAnsi="Calibri"/>
-              </w:rPr>
-              <w:t>1</w:t>
-            </w:r>
-          </w:p>
-        </w:tc>
-        <w:tc>
-          <w:tcPr>
-            <w:tcW w:type="dxa" w:w="2160"/>
-          </w:tcPr>
-          <w:p>
-            <w:pPr>
-              <w:spacing w:line="276" w:lineRule="auto"/>
-            </w:pPr>
-            <w:r>
-              <w:rPr>
-                <w:rFonts w:ascii="Calibri" w:hAnsi="Calibri"/>
-              </w:rPr>
-              <w:t>100 µl</w:t>
-            </w:r>
-          </w:p>
-        </w:tc>
-        <w:tc>
-          <w:tcPr>
-            <w:tcW w:type="dxa" w:w="2160"/>
-          </w:tcPr>
-          <w:p>
-            <w:pPr>
-              <w:spacing w:line="276" w:lineRule="auto"/>
-            </w:pPr>
-            <w:r>
-              <w:rPr>
-                <w:rFonts w:ascii="Calibri" w:hAnsi="Calibri"/>
-              </w:rPr>
-              <w:t>May be stored for up to 1 month at 4°C provided this is within the expiration date of the kit.</w:t>
-            </w:r>
-          </w:p>
-        </w:tc>
-      </w:tr>
-      <w:tr>
-        <w:tc>
-          <w:tcPr>
-            <w:tcW w:type="dxa" w:w="2160"/>
-          </w:tcPr>
-          <w:p>
-            <w:pPr>
-              <w:spacing w:line="276" w:lineRule="auto"/>
-            </w:pPr>
-            <w:r>
-              <w:rPr>
-                <w:rFonts w:ascii="Calibri" w:hAnsi="Calibri"/>
-              </w:rPr>
-              <w:t>Sample Diluent</w:t>
-            </w:r>
-          </w:p>
-        </w:tc>
-        <w:tc>
-          <w:tcPr>
-            <w:tcW w:type="dxa" w:w="2160"/>
-          </w:tcPr>
-          <w:p>
-            <w:pPr>
-              <w:spacing w:line="276" w:lineRule="auto"/>
-            </w:pPr>
-            <w:r>
-              <w:rPr>
-                <w:rFonts w:ascii="Calibri" w:hAnsi="Calibri"/>
-              </w:rPr>
-              <w:t>1</w:t>
-            </w:r>
-          </w:p>
-        </w:tc>
-        <w:tc>
-          <w:tcPr>
-            <w:tcW w:type="dxa" w:w="2160"/>
-          </w:tcPr>
-          <w:p>
-            <w:pPr>
-              <w:spacing w:line="276" w:lineRule="auto"/>
-            </w:pPr>
-            <w:r>
-              <w:rPr>
-                <w:rFonts w:ascii="Calibri" w:hAnsi="Calibri"/>
-              </w:rPr>
-              <w:t>30 ml</w:t>
-            </w:r>
-          </w:p>
-        </w:tc>
-        <w:tc>
-          <w:tcPr>
-            <w:tcW w:type="dxa" w:w="2160"/>
-          </w:tcPr>
-          <w:p>
-            <w:pPr>
-              <w:spacing w:line="276" w:lineRule="auto"/>
-            </w:pPr>
-            <w:r>
-              <w:rPr>
-                <w:rFonts w:ascii="Calibri" w:hAnsi="Calibri"/>
-              </w:rPr>
-              <w:t>May be stored for up to 1 month at 4°C provided this is within the expiration date of the kit.</w:t>
-            </w:r>
-          </w:p>
-        </w:tc>
-      </w:tr>
-      <w:tr>
-        <w:tc>
-          <w:tcPr>
-            <w:tcW w:type="dxa" w:w="2160"/>
-          </w:tcPr>
-          <w:p>
-            <w:pPr>
-              <w:spacing w:line="276" w:lineRule="auto"/>
-            </w:pPr>
-            <w:r>
-              <w:rPr>
-                <w:rFonts w:ascii="Calibri" w:hAnsi="Calibri"/>
-              </w:rPr>
-              <w:t>Antibody Diluent</w:t>
-            </w:r>
-          </w:p>
-        </w:tc>
-        <w:tc>
-          <w:tcPr>
-            <w:tcW w:type="dxa" w:w="2160"/>
-          </w:tcPr>
-          <w:p>
-            <w:pPr>
-              <w:spacing w:line="276" w:lineRule="auto"/>
-            </w:pPr>
-            <w:r>
-              <w:rPr>
-                <w:rFonts w:ascii="Calibri" w:hAnsi="Calibri"/>
-              </w:rPr>
-              <w:t>1</w:t>
-            </w:r>
-          </w:p>
-        </w:tc>
-        <w:tc>
-          <w:tcPr>
-            <w:tcW w:type="dxa" w:w="2160"/>
-          </w:tcPr>
-          <w:p>
-            <w:pPr>
-              <w:spacing w:line="276" w:lineRule="auto"/>
-            </w:pPr>
-            <w:r>
-              <w:rPr>
-                <w:rFonts w:ascii="Calibri" w:hAnsi="Calibri"/>
-              </w:rPr>
-              <w:t>12 ml</w:t>
-            </w:r>
-          </w:p>
-        </w:tc>
-        <w:tc>
-          <w:tcPr>
-            <w:tcW w:type="dxa" w:w="2160"/>
-          </w:tcPr>
-          <w:p>
-            <w:pPr>
-              <w:spacing w:line="276" w:lineRule="auto"/>
-            </w:pPr>
-            <w:r>
-              <w:rPr>
-                <w:rFonts w:ascii="Calibri" w:hAnsi="Calibri"/>
-              </w:rPr>
-              <w:t>May be stored for up to 1 month at 4°C provided this is within the expiration date of the kit.</w:t>
-            </w:r>
-          </w:p>
-        </w:tc>
-      </w:tr>
-      <w:tr>
-        <w:tc>
-          <w:tcPr>
-            <w:tcW w:type="dxa" w:w="2160"/>
-          </w:tcPr>
-          <w:p>
-            <w:pPr>
-              <w:spacing w:line="276" w:lineRule="auto"/>
-            </w:pPr>
-            <w:r>
-              <w:rPr>
-                <w:rFonts w:ascii="Calibri" w:hAnsi="Calibri"/>
-              </w:rPr>
-              <w:t>Avidin-Biotin-Peroxidase Diluent</w:t>
-            </w:r>
-          </w:p>
-        </w:tc>
-        <w:tc>
-          <w:tcPr>
-            <w:tcW w:type="dxa" w:w="2160"/>
-          </w:tcPr>
-          <w:p>
-            <w:pPr>
-              <w:spacing w:line="276" w:lineRule="auto"/>
-            </w:pPr>
-            <w:r>
-              <w:rPr>
-                <w:rFonts w:ascii="Calibri" w:hAnsi="Calibri"/>
-              </w:rPr>
-              <w:t>1</w:t>
-            </w:r>
-          </w:p>
-        </w:tc>
-        <w:tc>
-          <w:tcPr>
-            <w:tcW w:type="dxa" w:w="2160"/>
-          </w:tcPr>
-          <w:p>
-            <w:pPr>
-              <w:spacing w:line="276" w:lineRule="auto"/>
-            </w:pPr>
-            <w:r>
-              <w:rPr>
-                <w:rFonts w:ascii="Calibri" w:hAnsi="Calibri"/>
-              </w:rPr>
-              <w:t>12 ml</w:t>
-            </w:r>
-          </w:p>
-        </w:tc>
-        <w:tc>
-          <w:tcPr>
-            <w:tcW w:type="dxa" w:w="2160"/>
-          </w:tcPr>
-          <w:p>
-            <w:pPr>
-              <w:spacing w:line="276" w:lineRule="auto"/>
-            </w:pPr>
-            <w:r>
-              <w:rPr>
-                <w:rFonts w:ascii="Calibri" w:hAnsi="Calibri"/>
-              </w:rPr>
-              <w:t>May be stored for up to 1 month at 4°C provided this is within the expiration date of the kit.</w:t>
-            </w:r>
-          </w:p>
-        </w:tc>
-      </w:tr>
-      <w:tr>
-        <w:tc>
-          <w:tcPr>
-            <w:tcW w:type="dxa" w:w="2160"/>
-          </w:tcPr>
-          <w:p>
-            <w:pPr>
-              <w:spacing w:line="276" w:lineRule="auto"/>
-            </w:pPr>
-            <w:r>
-              <w:rPr>
-                <w:rFonts w:ascii="Calibri" w:hAnsi="Calibri"/>
-              </w:rPr>
-              <w:t>Color Developing Reagent (TMB)</w:t>
-            </w:r>
-          </w:p>
-        </w:tc>
-        <w:tc>
-          <w:tcPr>
-            <w:tcW w:type="dxa" w:w="2160"/>
-          </w:tcPr>
-          <w:p>
-            <w:pPr>
-              <w:spacing w:line="276" w:lineRule="auto"/>
-            </w:pPr>
-            <w:r>
-              <w:rPr>
-                <w:rFonts w:ascii="Calibri" w:hAnsi="Calibri"/>
-              </w:rPr>
-              <w:t>1</w:t>
-            </w:r>
-          </w:p>
-        </w:tc>
-        <w:tc>
-          <w:tcPr>
-            <w:tcW w:type="dxa" w:w="2160"/>
-          </w:tcPr>
-          <w:p>
-            <w:pPr>
-              <w:spacing w:line="276" w:lineRule="auto"/>
-            </w:pPr>
-            <w:r>
-              <w:rPr>
-                <w:rFonts w:ascii="Calibri" w:hAnsi="Calibri"/>
-              </w:rPr>
-              <w:t>10 ml</w:t>
-            </w:r>
-          </w:p>
-        </w:tc>
-        <w:tc>
-          <w:tcPr>
-            <w:tcW w:type="dxa" w:w="2160"/>
-          </w:tcPr>
-          <w:p>
-            <w:pPr>
-              <w:spacing w:line="276" w:lineRule="auto"/>
-            </w:pPr>
-            <w:r>
-              <w:rPr>
-                <w:rFonts w:ascii="Calibri" w:hAnsi="Calibri"/>
-              </w:rPr>
-              <w:t>May be stored for up to 1 month at 4°C provided this is within the expiration date of the kit.</w:t>
-            </w:r>
-          </w:p>
-        </w:tc>
-      </w:tr>
-      <w:tr>
-        <w:tc>
-          <w:tcPr>
-            <w:tcW w:type="dxa" w:w="2160"/>
-          </w:tcPr>
-          <w:p>
-            <w:pPr>
-              <w:spacing w:line="276" w:lineRule="auto"/>
-            </w:pPr>
-            <w:r>
-              <w:rPr>
-                <w:rFonts w:ascii="Calibri" w:hAnsi="Calibri"/>
-              </w:rPr>
-              <w:t>Stop Solution</w:t>
-            </w:r>
-          </w:p>
-        </w:tc>
-        <w:tc>
-          <w:tcPr>
-            <w:tcW w:type="dxa" w:w="2160"/>
-          </w:tcPr>
-          <w:p>
-            <w:pPr>
-              <w:spacing w:line="276" w:lineRule="auto"/>
-            </w:pPr>
-            <w:r>
-              <w:rPr>
-                <w:rFonts w:ascii="Calibri" w:hAnsi="Calibri"/>
-              </w:rPr>
-              <w:t>1</w:t>
-            </w:r>
-          </w:p>
-        </w:tc>
-        <w:tc>
-          <w:tcPr>
-            <w:tcW w:type="dxa" w:w="2160"/>
-          </w:tcPr>
-          <w:p>
-            <w:pPr>
-              <w:spacing w:line="276" w:lineRule="auto"/>
-            </w:pPr>
-            <w:r>
-              <w:rPr>
-                <w:rFonts w:ascii="Calibri" w:hAnsi="Calibri"/>
-              </w:rPr>
-              <w:t>10 ml</w:t>
-            </w:r>
-          </w:p>
-        </w:tc>
-        <w:tc>
-          <w:tcPr>
-            <w:tcW w:type="dxa" w:w="2160"/>
-          </w:tcPr>
-          <w:p>
-            <w:pPr>
-              <w:spacing w:line="276" w:lineRule="auto"/>
-            </w:pPr>
-            <w:r>
-              <w:rPr>
-                <w:rFonts w:ascii="Calibri" w:hAnsi="Calibri"/>
-              </w:rPr>
-              <w:t>May be stored for up to 1 month at 4°C provided this is within the expiration date of the kit.</w:t>
-            </w:r>
-          </w:p>
-        </w:tc>
-      </w:tr>
-      <w:tr>
-        <w:tc>
-          <w:tcPr>
-            <w:tcW w:type="dxa" w:w="2160"/>
-          </w:tcPr>
-          <w:p>
-            <w:pPr>
-              <w:spacing w:line="276" w:lineRule="auto"/>
-            </w:pPr>
-            <w:r>
-              <w:rPr>
-                <w:rFonts w:ascii="Calibri" w:hAnsi="Calibri"/>
-              </w:rPr>
-              <w:t>Wash Buffer (25x)</w:t>
-            </w:r>
-          </w:p>
-        </w:tc>
-        <w:tc>
-          <w:tcPr>
-            <w:tcW w:type="dxa" w:w="2160"/>
-          </w:tcPr>
-          <w:p>
-            <w:pPr>
-              <w:spacing w:line="276" w:lineRule="auto"/>
-            </w:pPr>
-            <w:r>
-              <w:rPr>
-                <w:rFonts w:ascii="Calibri" w:hAnsi="Calibri"/>
-              </w:rPr>
-              <w:t>1</w:t>
-            </w:r>
-          </w:p>
-        </w:tc>
-        <w:tc>
-          <w:tcPr>
-            <w:tcW w:type="dxa" w:w="2160"/>
-          </w:tcPr>
-          <w:p>
-            <w:pPr>
-              <w:spacing w:line="276" w:lineRule="auto"/>
-            </w:pPr>
-            <w:r>
-              <w:rPr>
-                <w:rFonts w:ascii="Calibri" w:hAnsi="Calibri"/>
-              </w:rPr>
-              <w:t>20 ml</w:t>
-            </w:r>
-          </w:p>
-        </w:tc>
-        <w:tc>
-          <w:tcPr>
-            <w:tcW w:type="dxa" w:w="2160"/>
-          </w:tcPr>
-          <w:p>
-            <w:pPr>
-              <w:spacing w:line="276" w:lineRule="auto"/>
-            </w:pPr>
-            <w:r>
-              <w:rPr>
-                <w:rFonts w:ascii="Calibri" w:hAnsi="Calibri"/>
-              </w:rPr>
-              <w:t>May be stored for up to 1 month at 4°C provided this is within the expiration date of the kit.</w:t>
-            </w:r>
-          </w:p>
-        </w:tc>
-      </w:tr>
-      <w:tr>
-        <w:tc>
-          <w:tcPr>
-            <w:tcW w:type="dxa" w:w="2160"/>
-          </w:tcPr>
-          <w:p>
-            <w:pPr>
-              <w:spacing w:line="276" w:lineRule="auto"/>
-            </w:pPr>
-            <w:r>
-              <w:rPr>
-                <w:rFonts w:ascii="Calibri" w:hAnsi="Calibri"/>
-              </w:rPr>
-              <w:t>Plate Sealers</w:t>
-            </w:r>
-          </w:p>
-        </w:tc>
-        <w:tc>
-          <w:tcPr>
-            <w:tcW w:type="dxa" w:w="2160"/>
-          </w:tcPr>
-          <w:p>
-            <w:pPr>
-              <w:spacing w:line="276" w:lineRule="auto"/>
-            </w:pPr>
-            <w:r>
-              <w:rPr>
-                <w:rFonts w:ascii="Calibri" w:hAnsi="Calibri"/>
-              </w:rPr>
-              <w:t>4</w:t>
-            </w:r>
-          </w:p>
-        </w:tc>
-        <w:tc>
-          <w:tcPr>
-            <w:tcW w:type="dxa" w:w="2160"/>
-          </w:tcPr>
-          <w:p>
-            <w:pPr>
-              <w:spacing w:line="276" w:lineRule="auto"/>
-            </w:pPr>
-            <w:r>
-              <w:rPr>
-                <w:rFonts w:ascii="Calibri" w:hAnsi="Calibri"/>
-              </w:rPr>
-              <w:t>Piece</w:t>
-            </w:r>
-          </w:p>
-        </w:tc>
-        <w:tc>
-          <w:tcPr>
-            <w:tcW w:type="dxa" w:w="2160"/>
-          </w:tcPr>
-          <w:p>
-            <w:pPr>
-              <w:spacing w:line="276" w:lineRule="auto"/>
-            </w:pPr>
-            <w:r>
-              <w:rPr>
-                <w:rFonts w:ascii="Calibri" w:hAnsi="Calibri"/>
-              </w:rPr>
-            </w:r>
-          </w:p>
-        </w:tc>
-      </w:tr>
-    </w:tbl>
-    <w:tbl>
-      <w:tblPr>
-        <w:tblStyle w:val="TableGrid"/>
-        <w:tblW w:type="auto" w:w="0"/>
-        <w:tblLook w:firstColumn="1" w:firstRow="1" w:lastColumn="0" w:lastRow="0" w:noHBand="0" w:noVBand="1" w:val="04A0"/>
-      </w:tblPr>
-      <w:tblGrid>
-        <w:gridCol w:w="960"/>
-        <w:gridCol w:w="960"/>
-        <w:gridCol w:w="960"/>
-        <w:gridCol w:w="960"/>
-        <w:gridCol w:w="960"/>
-        <w:gridCol w:w="960"/>
-        <w:gridCol w:w="960"/>
-        <w:gridCol w:w="960"/>
-        <w:gridCol w:w="960"/>
-      </w:tblGrid>
-      <w:tr>
-        <w:tc>
-          <w:tcPr>
-            <w:tcW w:type="dxa" w:w="960"/>
-          </w:tcPr>
-          <w:p>
-            <w:pPr>
-              <w:spacing w:line="276" w:lineRule="auto"/>
-            </w:pPr>
-            <w:r>
-              <w:rPr>
-                <w:rFonts w:ascii="Calibri" w:hAnsi="Calibri"/>
-              </w:rPr>
-              <w:t>Concentration (pg/ml)</w:t>
-            </w:r>
-          </w:p>
-        </w:tc>
-        <w:tc>
-          <w:tcPr>
-            <w:tcW w:type="dxa" w:w="960"/>
-          </w:tcPr>
-          <w:p>
-            <w:pPr>
-              <w:spacing w:line="276" w:lineRule="auto"/>
-            </w:pPr>
-            <w:r>
-              <w:rPr>
-                <w:rFonts w:ascii="Calibri" w:hAnsi="Calibri"/>
-              </w:rPr>
-              <w:t>0</w:t>
-            </w:r>
-          </w:p>
-        </w:tc>
-        <w:tc>
-          <w:tcPr>
-            <w:tcW w:type="dxa" w:w="960"/>
-          </w:tcPr>
-          <w:p>
-            <w:pPr>
-              <w:spacing w:line="276" w:lineRule="auto"/>
-            </w:pPr>
-            <w:r>
-              <w:rPr>
-                <w:rFonts w:ascii="Calibri" w:hAnsi="Calibri"/>
-              </w:rPr>
-              <w:t>62.5</w:t>
-            </w:r>
-          </w:p>
-        </w:tc>
-        <w:tc>
-          <w:tcPr>
-            <w:tcW w:type="dxa" w:w="960"/>
-          </w:tcPr>
-          <w:p>
-            <w:pPr>
-              <w:spacing w:line="276" w:lineRule="auto"/>
-            </w:pPr>
-            <w:r>
-              <w:rPr>
-                <w:rFonts w:ascii="Calibri" w:hAnsi="Calibri"/>
-              </w:rPr>
-              <w:t>125</w:t>
-            </w:r>
-          </w:p>
-        </w:tc>
-        <w:tc>
-          <w:tcPr>
-            <w:tcW w:type="dxa" w:w="960"/>
-          </w:tcPr>
-          <w:p>
-            <w:pPr>
-              <w:spacing w:line="276" w:lineRule="auto"/>
-            </w:pPr>
-            <w:r>
-              <w:rPr>
-                <w:rFonts w:ascii="Calibri" w:hAnsi="Calibri"/>
-              </w:rPr>
-              <w:t>250</w:t>
-            </w:r>
-          </w:p>
-        </w:tc>
-        <w:tc>
-          <w:tcPr>
-            <w:tcW w:type="dxa" w:w="960"/>
-          </w:tcPr>
-          <w:p>
-            <w:pPr>
-              <w:spacing w:line="276" w:lineRule="auto"/>
-            </w:pPr>
-            <w:r>
-              <w:rPr>
-                <w:rFonts w:ascii="Calibri" w:hAnsi="Calibri"/>
-              </w:rPr>
-              <w:t>500</w:t>
-            </w:r>
-          </w:p>
-        </w:tc>
-        <w:tc>
-          <w:tcPr>
-            <w:tcW w:type="dxa" w:w="960"/>
-          </w:tcPr>
-          <w:p>
-            <w:pPr>
-              <w:spacing w:line="276" w:lineRule="auto"/>
-            </w:pPr>
-            <w:r>
-              <w:rPr>
-                <w:rFonts w:ascii="Calibri" w:hAnsi="Calibri"/>
-              </w:rPr>
-              <w:t>1000</w:t>
-            </w:r>
-          </w:p>
-        </w:tc>
-        <w:tc>
-          <w:tcPr>
-            <w:tcW w:type="dxa" w:w="960"/>
-          </w:tcPr>
-          <w:p>
-            <w:pPr>
-              <w:spacing w:line="276" w:lineRule="auto"/>
-            </w:pPr>
-            <w:r>
-              <w:rPr>
-                <w:rFonts w:ascii="Calibri" w:hAnsi="Calibri"/>
-              </w:rPr>
-              <w:t>2000</w:t>
-            </w:r>
-          </w:p>
-        </w:tc>
-        <w:tc>
-          <w:tcPr>
-            <w:tcW w:type="dxa" w:w="960"/>
-          </w:tcPr>
-          <w:p>
-            <w:pPr>
-              <w:spacing w:line="276" w:lineRule="auto"/>
-            </w:pPr>
-            <w:r>
-              <w:rPr>
-                <w:rFonts w:ascii="Calibri" w:hAnsi="Calibri"/>
-              </w:rPr>
-              <w:t>4000</w:t>
-            </w:r>
-          </w:p>
-        </w:tc>
-      </w:tr>
-      <w:tr>
-        <w:tc>
-          <w:tcPr>
-            <w:tcW w:type="dxa" w:w="960"/>
-          </w:tcPr>
-          <w:p>
-            <w:pPr>
-              <w:spacing w:line="276" w:lineRule="auto"/>
-            </w:pPr>
-            <w:r>
-              <w:rPr>
-                <w:rFonts w:ascii="Calibri" w:hAnsi="Calibri"/>
-              </w:rPr>
-              <w:t>O.D.</w:t>
-            </w:r>
-          </w:p>
-        </w:tc>
-        <w:tc>
-          <w:tcPr>
-            <w:tcW w:type="dxa" w:w="960"/>
-          </w:tcPr>
-          <w:p>
-            <w:pPr>
-              <w:spacing w:line="276" w:lineRule="auto"/>
-            </w:pPr>
-            <w:r>
-              <w:rPr>
-                <w:rFonts w:ascii="Calibri" w:hAnsi="Calibri"/>
-              </w:rPr>
-              <w:t>0.061</w:t>
-            </w:r>
-          </w:p>
-        </w:tc>
-        <w:tc>
-          <w:tcPr>
-            <w:tcW w:type="dxa" w:w="960"/>
-          </w:tcPr>
-          <w:p>
-            <w:pPr>
-              <w:spacing w:line="276" w:lineRule="auto"/>
-            </w:pPr>
-            <w:r>
-              <w:rPr>
-                <w:rFonts w:ascii="Calibri" w:hAnsi="Calibri"/>
-              </w:rPr>
-              <w:t>0.061</w:t>
-            </w:r>
-          </w:p>
-        </w:tc>
-        <w:tc>
-          <w:tcPr>
-            <w:tcW w:type="dxa" w:w="960"/>
-          </w:tcPr>
-          <w:p>
-            <w:pPr>
-              <w:spacing w:line="276" w:lineRule="auto"/>
-            </w:pPr>
-            <w:r>
-              <w:rPr>
-                <w:rFonts w:ascii="Calibri" w:hAnsi="Calibri"/>
-              </w:rPr>
-              <w:t>0.143</w:t>
-            </w:r>
-          </w:p>
-        </w:tc>
-        <w:tc>
-          <w:tcPr>
-            <w:tcW w:type="dxa" w:w="960"/>
-          </w:tcPr>
-          <w:p>
-            <w:pPr>
-              <w:spacing w:line="276" w:lineRule="auto"/>
-            </w:pPr>
-            <w:r>
-              <w:rPr>
-                <w:rFonts w:ascii="Calibri" w:hAnsi="Calibri"/>
-              </w:rPr>
-              <w:t>0.227</w:t>
-            </w:r>
-          </w:p>
-        </w:tc>
-        <w:tc>
-          <w:tcPr>
-            <w:tcW w:type="dxa" w:w="960"/>
-          </w:tcPr>
-          <w:p>
-            <w:pPr>
-              <w:spacing w:line="276" w:lineRule="auto"/>
-            </w:pPr>
-            <w:r>
-              <w:rPr>
-                <w:rFonts w:ascii="Calibri" w:hAnsi="Calibri"/>
-              </w:rPr>
-              <w:t>0.405</w:t>
-            </w:r>
-          </w:p>
-        </w:tc>
-        <w:tc>
-          <w:tcPr>
-            <w:tcW w:type="dxa" w:w="960"/>
-          </w:tcPr>
-          <w:p>
-            <w:pPr>
-              <w:spacing w:line="276" w:lineRule="auto"/>
-            </w:pPr>
-            <w:r>
-              <w:rPr>
-                <w:rFonts w:ascii="Calibri" w:hAnsi="Calibri"/>
-              </w:rPr>
-              <w:t>0.631</w:t>
-            </w:r>
-          </w:p>
-        </w:tc>
-        <w:tc>
-          <w:tcPr>
-            <w:tcW w:type="dxa" w:w="960"/>
-          </w:tcPr>
-          <w:p>
-            <w:pPr>
-              <w:spacing w:line="276" w:lineRule="auto"/>
-            </w:pPr>
-            <w:r>
-              <w:rPr>
-                <w:rFonts w:ascii="Calibri" w:hAnsi="Calibri"/>
-              </w:rPr>
-              <w:t>1.118</w:t>
-            </w:r>
-          </w:p>
-        </w:tc>
-        <w:tc>
-          <w:tcPr>
-            <w:tcW w:type="dxa" w:w="960"/>
-          </w:tcPr>
-          <w:p>
-            <w:pPr>
-              <w:spacing w:line="276" w:lineRule="auto"/>
-            </w:pPr>
-            <w:r>
-              <w:rPr>
-                <w:rFonts w:ascii="Calibri" w:hAnsi="Calibri"/>
-              </w:rPr>
-              <w:t>1.902</w:t>
-            </w:r>
-          </w:p>
-        </w:tc>
-      </w:tr>
-    </w:tbl>
-    <w:tbl>
-      <w:tblPr>
-        <w:tblStyle w:val="TableGrid"/>
-        <w:tblW w:type="auto" w:w="0"/>
-        <w:tblLook w:firstColumn="1" w:firstRow="1" w:lastColumn="0" w:lastRow="0" w:noHBand="0" w:noVBand="1" w:val="04A0"/>
-      </w:tblPr>
-      <w:tblGrid>
-        <w:gridCol w:w="1728"/>
-        <w:gridCol w:w="1728"/>
-        <w:gridCol w:w="1728"/>
-        <w:gridCol w:w="1728"/>
-        <w:gridCol w:w="1728"/>
-      </w:tblGrid>
-      <w:tr>
-        <w:tc>
-          <w:tcPr>
-            <w:tcW w:type="dxa" w:w="1728"/>
-          </w:tcPr>
-          <w:p>
-            <w:pPr>
-              <w:spacing w:line="276" w:lineRule="auto"/>
-            </w:pPr>
-            <w:r>
-              <w:rPr>
-                <w:rFonts w:ascii="Calibri" w:hAnsi="Calibri"/>
-              </w:rPr>
-              <w:t>Sample</w:t>
-            </w:r>
-          </w:p>
-        </w:tc>
-        <w:tc>
-          <w:tcPr>
-            <w:tcW w:type="dxa" w:w="1728"/>
-          </w:tcPr>
-          <w:p>
-            <w:pPr>
-              <w:spacing w:line="276" w:lineRule="auto"/>
-            </w:pPr>
-            <w:r>
-              <w:rPr>
-                <w:rFonts w:ascii="Calibri" w:hAnsi="Calibri"/>
-              </w:rPr>
-              <w:t>n</w:t>
-            </w:r>
-          </w:p>
-        </w:tc>
-        <w:tc>
-          <w:tcPr>
-            <w:tcW w:type="dxa" w:w="1728"/>
-          </w:tcPr>
-          <w:p>
-            <w:pPr>
-              <w:spacing w:line="276" w:lineRule="auto"/>
-            </w:pPr>
-            <w:r>
-              <w:rPr>
-                <w:rFonts w:ascii="Calibri" w:hAnsi="Calibri"/>
-              </w:rPr>
-              <w:t>Mean (pg/ml)</w:t>
-            </w:r>
-          </w:p>
-        </w:tc>
-        <w:tc>
-          <w:tcPr>
-            <w:tcW w:type="dxa" w:w="1728"/>
-          </w:tcPr>
-          <w:p>
-            <w:pPr>
-              <w:spacing w:line="276" w:lineRule="auto"/>
-            </w:pPr>
-            <w:r>
-              <w:rPr>
-                <w:rFonts w:ascii="Calibri" w:hAnsi="Calibri"/>
-              </w:rPr>
-              <w:t>Standard Deviation</w:t>
-            </w:r>
-          </w:p>
-        </w:tc>
-        <w:tc>
-          <w:tcPr>
-            <w:tcW w:type="dxa" w:w="1728"/>
-          </w:tcPr>
-          <w:p>
-            <w:pPr>
-              <w:spacing w:line="276" w:lineRule="auto"/>
-            </w:pPr>
-            <w:r>
-              <w:rPr>
-                <w:rFonts w:ascii="Calibri" w:hAnsi="Calibri"/>
-              </w:rPr>
-              <w:t>CV (%)</w:t>
-            </w:r>
-          </w:p>
-        </w:tc>
-      </w:tr>
-      <w:tr>
-        <w:tc>
-          <w:tcPr>
-            <w:tcW w:type="dxa" w:w="1728"/>
-          </w:tcPr>
-          <w:p>
-            <w:pPr>
-              <w:spacing w:line="276" w:lineRule="auto"/>
-            </w:pPr>
-            <w:r>
-              <w:rPr>
-                <w:rFonts w:ascii="Calibri" w:hAnsi="Calibri"/>
-              </w:rPr>
-              <w:t>1</w:t>
-            </w:r>
-          </w:p>
-        </w:tc>
-        <w:tc>
-          <w:tcPr>
-            <w:tcW w:type="dxa" w:w="1728"/>
-          </w:tcPr>
-          <w:p>
-            <w:pPr>
-              <w:spacing w:line="276" w:lineRule="auto"/>
-            </w:pPr>
-            <w:r>
-              <w:rPr>
-                <w:rFonts w:ascii="Calibri" w:hAnsi="Calibri"/>
-              </w:rPr>
-              <w:t>24</w:t>
-            </w:r>
-          </w:p>
-        </w:tc>
-        <w:tc>
-          <w:tcPr>
-            <w:tcW w:type="dxa" w:w="1728"/>
-          </w:tcPr>
-          <w:p>
-            <w:pPr>
-              <w:spacing w:line="276" w:lineRule="auto"/>
-            </w:pPr>
-            <w:r>
-              <w:rPr>
-                <w:rFonts w:ascii="Calibri" w:hAnsi="Calibri"/>
-              </w:rPr>
-              <w:t>145</w:t>
-            </w:r>
-          </w:p>
-        </w:tc>
-        <w:tc>
-          <w:tcPr>
-            <w:tcW w:type="dxa" w:w="1728"/>
-          </w:tcPr>
-          <w:p>
-            <w:pPr>
-              <w:spacing w:line="276" w:lineRule="auto"/>
-            </w:pPr>
-            <w:r>
-              <w:rPr>
-                <w:rFonts w:ascii="Calibri" w:hAnsi="Calibri"/>
-              </w:rPr>
-              <w:t>10.15</w:t>
-            </w:r>
-          </w:p>
-        </w:tc>
-        <w:tc>
-          <w:tcPr>
-            <w:tcW w:type="dxa" w:w="1728"/>
-          </w:tcPr>
-          <w:p>
-            <w:pPr>
-              <w:spacing w:line="276" w:lineRule="auto"/>
-            </w:pPr>
-            <w:r>
-              <w:rPr>
-                <w:rFonts w:ascii="Calibri" w:hAnsi="Calibri"/>
-              </w:rPr>
-              <w:t>7.0%</w:t>
-            </w:r>
-          </w:p>
-        </w:tc>
-      </w:tr>
-      <w:tr>
-        <w:tc>
-          <w:tcPr>
-            <w:tcW w:type="dxa" w:w="1728"/>
-          </w:tcPr>
-          <w:p>
-            <w:pPr>
-              <w:spacing w:line="276" w:lineRule="auto"/>
-            </w:pPr>
-            <w:r>
-              <w:rPr>
-                <w:rFonts w:ascii="Calibri" w:hAnsi="Calibri"/>
-              </w:rPr>
-              <w:t>2</w:t>
-            </w:r>
-          </w:p>
-        </w:tc>
-        <w:tc>
-          <w:tcPr>
-            <w:tcW w:type="dxa" w:w="1728"/>
-          </w:tcPr>
-          <w:p>
-            <w:pPr>
-              <w:spacing w:line="276" w:lineRule="auto"/>
-            </w:pPr>
-            <w:r>
-              <w:rPr>
-                <w:rFonts w:ascii="Calibri" w:hAnsi="Calibri"/>
-              </w:rPr>
-              <w:t>24</w:t>
-            </w:r>
-          </w:p>
-        </w:tc>
-        <w:tc>
-          <w:tcPr>
-            <w:tcW w:type="dxa" w:w="1728"/>
-          </w:tcPr>
-          <w:p>
-            <w:pPr>
-              <w:spacing w:line="276" w:lineRule="auto"/>
-            </w:pPr>
-            <w:r>
-              <w:rPr>
-                <w:rFonts w:ascii="Calibri" w:hAnsi="Calibri"/>
-              </w:rPr>
-              <w:t>618</w:t>
-            </w:r>
-          </w:p>
-        </w:tc>
-        <w:tc>
-          <w:tcPr>
-            <w:tcW w:type="dxa" w:w="1728"/>
-          </w:tcPr>
-          <w:p>
-            <w:pPr>
-              <w:spacing w:line="276" w:lineRule="auto"/>
-            </w:pPr>
-            <w:r>
-              <w:rPr>
-                <w:rFonts w:ascii="Calibri" w:hAnsi="Calibri"/>
-              </w:rPr>
-              <w:t>49.44</w:t>
-            </w:r>
-          </w:p>
-        </w:tc>
-        <w:tc>
-          <w:tcPr>
-            <w:tcW w:type="dxa" w:w="1728"/>
-          </w:tcPr>
-          <w:p>
-            <w:pPr>
-              <w:spacing w:line="276" w:lineRule="auto"/>
-            </w:pPr>
-            <w:r>
-              <w:rPr>
-                <w:rFonts w:ascii="Calibri" w:hAnsi="Calibri"/>
-              </w:rPr>
-              <w:t>8.0%</w:t>
-            </w:r>
-          </w:p>
-        </w:tc>
-      </w:tr>
-      <w:tr>
-        <w:tc>
-          <w:tcPr>
-            <w:tcW w:type="dxa" w:w="1728"/>
-          </w:tcPr>
-          <w:p>
-            <w:pPr>
-              <w:spacing w:line="276" w:lineRule="auto"/>
-            </w:pPr>
-            <w:r>
-              <w:rPr>
-                <w:rFonts w:ascii="Calibri" w:hAnsi="Calibri"/>
-              </w:rPr>
-              <w:t>3</w:t>
-            </w:r>
-          </w:p>
-        </w:tc>
-        <w:tc>
-          <w:tcPr>
-            <w:tcW w:type="dxa" w:w="1728"/>
-          </w:tcPr>
-          <w:p>
-            <w:pPr>
-              <w:spacing w:line="276" w:lineRule="auto"/>
-            </w:pPr>
-            <w:r>
-              <w:rPr>
-                <w:rFonts w:ascii="Calibri" w:hAnsi="Calibri"/>
-              </w:rPr>
-              <w:t>24</w:t>
-            </w:r>
-          </w:p>
-        </w:tc>
-        <w:tc>
-          <w:tcPr>
-            <w:tcW w:type="dxa" w:w="1728"/>
-          </w:tcPr>
-          <w:p>
-            <w:pPr>
-              <w:spacing w:line="276" w:lineRule="auto"/>
-            </w:pPr>
-            <w:r>
-              <w:rPr>
-                <w:rFonts w:ascii="Calibri" w:hAnsi="Calibri"/>
-              </w:rPr>
-              <w:t>1426</w:t>
-            </w:r>
-          </w:p>
-        </w:tc>
-        <w:tc>
-          <w:tcPr>
-            <w:tcW w:type="dxa" w:w="1728"/>
-          </w:tcPr>
-          <w:p>
-            <w:pPr>
-              <w:spacing w:line="276" w:lineRule="auto"/>
-            </w:pPr>
-            <w:r>
-              <w:rPr>
-                <w:rFonts w:ascii="Calibri" w:hAnsi="Calibri"/>
-              </w:rPr>
-              <w:t>128.34</w:t>
-            </w:r>
-          </w:p>
-        </w:tc>
-        <w:tc>
-          <w:tcPr>
-            <w:tcW w:type="dxa" w:w="1728"/>
-          </w:tcPr>
-          <w:p>
-            <w:pPr>
-              <w:spacing w:line="276" w:lineRule="auto"/>
-            </w:pPr>
-            <w:r>
-              <w:rPr>
-                <w:rFonts w:ascii="Calibri" w:hAnsi="Calibri"/>
-              </w:rPr>
-              <w:t>9.0%</w:t>
-            </w:r>
-          </w:p>
-        </w:tc>
-      </w:tr>
-    </w:tbl>
-    <w:tbl>
-      <w:tblPr>
-        <w:tblStyle w:val="TableGrid"/>
-        <w:tblW w:type="auto" w:w="0"/>
-        <w:tblLook w:firstColumn="1" w:firstRow="1" w:lastColumn="0" w:lastRow="0" w:noHBand="0" w:noVBand="1" w:val="04A0"/>
-      </w:tblPr>
-      <w:tblGrid>
-        <w:gridCol w:w="1728"/>
-        <w:gridCol w:w="1728"/>
-        <w:gridCol w:w="1728"/>
-        <w:gridCol w:w="1728"/>
-        <w:gridCol w:w="1728"/>
-      </w:tblGrid>
-      <w:tr>
-        <w:tc>
-          <w:tcPr>
-            <w:tcW w:type="dxa" w:w="1728"/>
-          </w:tcPr>
-          <w:p>
-            <w:pPr>
-              <w:spacing w:line="276" w:lineRule="auto"/>
-            </w:pPr>
-            <w:r>
-              <w:rPr>
-                <w:rFonts w:ascii="Calibri" w:hAnsi="Calibri"/>
-              </w:rPr>
-              <w:t>Sample</w:t>
-            </w:r>
-          </w:p>
-        </w:tc>
-        <w:tc>
-          <w:tcPr>
-            <w:tcW w:type="dxa" w:w="1728"/>
-          </w:tcPr>
-          <w:p>
-            <w:pPr>
-              <w:spacing w:line="276" w:lineRule="auto"/>
-            </w:pPr>
-            <w:r>
-              <w:rPr>
-                <w:rFonts w:ascii="Calibri" w:hAnsi="Calibri"/>
-              </w:rPr>
-              <w:t>n</w:t>
-            </w:r>
-          </w:p>
-        </w:tc>
-        <w:tc>
-          <w:tcPr>
-            <w:tcW w:type="dxa" w:w="1728"/>
-          </w:tcPr>
-          <w:p>
-            <w:pPr>
-              <w:spacing w:line="276" w:lineRule="auto"/>
-            </w:pPr>
-            <w:r>
-              <w:rPr>
-                <w:rFonts w:ascii="Calibri" w:hAnsi="Calibri"/>
-              </w:rPr>
-              <w:t>Mean (pg/ml)</w:t>
-            </w:r>
-          </w:p>
-        </w:tc>
-        <w:tc>
-          <w:tcPr>
-            <w:tcW w:type="dxa" w:w="1728"/>
-          </w:tcPr>
-          <w:p>
-            <w:pPr>
-              <w:spacing w:line="276" w:lineRule="auto"/>
-            </w:pPr>
-            <w:r>
-              <w:rPr>
-                <w:rFonts w:ascii="Calibri" w:hAnsi="Calibri"/>
-              </w:rPr>
-              <w:t>Standard Deviation</w:t>
-            </w:r>
-          </w:p>
-        </w:tc>
-        <w:tc>
-          <w:tcPr>
-            <w:tcW w:type="dxa" w:w="1728"/>
-          </w:tcPr>
-          <w:p>
-            <w:pPr>
-              <w:spacing w:line="276" w:lineRule="auto"/>
-            </w:pPr>
-            <w:r>
-              <w:rPr>
-                <w:rFonts w:ascii="Calibri" w:hAnsi="Calibri"/>
-              </w:rPr>
-              <w:t>CV (%)</w:t>
-            </w:r>
-          </w:p>
-        </w:tc>
-      </w:tr>
-      <w:tr>
-        <w:tc>
-          <w:tcPr>
-            <w:tcW w:type="dxa" w:w="1728"/>
-          </w:tcPr>
-          <w:p>
-            <w:pPr>
-              <w:spacing w:line="276" w:lineRule="auto"/>
-            </w:pPr>
-            <w:r>
-              <w:rPr>
-                <w:rFonts w:ascii="Calibri" w:hAnsi="Calibri"/>
-              </w:rPr>
-              <w:t>1</w:t>
-            </w:r>
-          </w:p>
-        </w:tc>
-        <w:tc>
-          <w:tcPr>
-            <w:tcW w:type="dxa" w:w="1728"/>
-          </w:tcPr>
-          <w:p>
-            <w:pPr>
-              <w:spacing w:line="276" w:lineRule="auto"/>
-            </w:pPr>
-            <w:r>
-              <w:rPr>
-                <w:rFonts w:ascii="Calibri" w:hAnsi="Calibri"/>
-              </w:rPr>
-              <w:t>24</w:t>
-            </w:r>
-          </w:p>
-        </w:tc>
-        <w:tc>
-          <w:tcPr>
-            <w:tcW w:type="dxa" w:w="1728"/>
-          </w:tcPr>
-          <w:p>
-            <w:pPr>
-              <w:spacing w:line="276" w:lineRule="auto"/>
-            </w:pPr>
-            <w:r>
-              <w:rPr>
-                <w:rFonts w:ascii="Calibri" w:hAnsi="Calibri"/>
-              </w:rPr>
-              <w:t>145</w:t>
-            </w:r>
-          </w:p>
-        </w:tc>
-        <w:tc>
-          <w:tcPr>
-            <w:tcW w:type="dxa" w:w="1728"/>
-          </w:tcPr>
-          <w:p>
-            <w:pPr>
-              <w:spacing w:line="276" w:lineRule="auto"/>
-            </w:pPr>
-            <w:r>
-              <w:rPr>
-                <w:rFonts w:ascii="Calibri" w:hAnsi="Calibri"/>
-              </w:rPr>
-              <w:t>10.15</w:t>
-            </w:r>
-          </w:p>
-        </w:tc>
-        <w:tc>
-          <w:tcPr>
-            <w:tcW w:type="dxa" w:w="1728"/>
-          </w:tcPr>
-          <w:p>
-            <w:pPr>
-              <w:spacing w:line="276" w:lineRule="auto"/>
-            </w:pPr>
-            <w:r>
-              <w:rPr>
-                <w:rFonts w:ascii="Calibri" w:hAnsi="Calibri"/>
-              </w:rPr>
-              <w:t>7.0%</w:t>
-            </w:r>
-          </w:p>
-        </w:tc>
-      </w:tr>
-      <w:tr>
-        <w:tc>
-          <w:tcPr>
-            <w:tcW w:type="dxa" w:w="1728"/>
-          </w:tcPr>
-          <w:p>
-            <w:pPr>
-              <w:spacing w:line="276" w:lineRule="auto"/>
-            </w:pPr>
-            <w:r>
-              <w:rPr>
-                <w:rFonts w:ascii="Calibri" w:hAnsi="Calibri"/>
-              </w:rPr>
-              <w:t>2</w:t>
-            </w:r>
-          </w:p>
-        </w:tc>
-        <w:tc>
-          <w:tcPr>
-            <w:tcW w:type="dxa" w:w="1728"/>
-          </w:tcPr>
-          <w:p>
-            <w:pPr>
-              <w:spacing w:line="276" w:lineRule="auto"/>
-            </w:pPr>
-            <w:r>
-              <w:rPr>
-                <w:rFonts w:ascii="Calibri" w:hAnsi="Calibri"/>
-              </w:rPr>
-              <w:t>24</w:t>
-            </w:r>
-          </w:p>
-        </w:tc>
-        <w:tc>
-          <w:tcPr>
-            <w:tcW w:type="dxa" w:w="1728"/>
-          </w:tcPr>
-          <w:p>
-            <w:pPr>
-              <w:spacing w:line="276" w:lineRule="auto"/>
-            </w:pPr>
-            <w:r>
-              <w:rPr>
-                <w:rFonts w:ascii="Calibri" w:hAnsi="Calibri"/>
-              </w:rPr>
-              <w:t>618</w:t>
-            </w:r>
-          </w:p>
-        </w:tc>
-        <w:tc>
-          <w:tcPr>
-            <w:tcW w:type="dxa" w:w="1728"/>
-          </w:tcPr>
-          <w:p>
-            <w:pPr>
-              <w:spacing w:line="276" w:lineRule="auto"/>
-            </w:pPr>
-            <w:r>
-              <w:rPr>
-                <w:rFonts w:ascii="Calibri" w:hAnsi="Calibri"/>
-              </w:rPr>
-              <w:t>49.44</w:t>
-            </w:r>
-          </w:p>
-        </w:tc>
-        <w:tc>
-          <w:tcPr>
-            <w:tcW w:type="dxa" w:w="1728"/>
-          </w:tcPr>
-          <w:p>
-            <w:pPr>
-              <w:spacing w:line="276" w:lineRule="auto"/>
-            </w:pPr>
-            <w:r>
-              <w:rPr>
-                <w:rFonts w:ascii="Calibri" w:hAnsi="Calibri"/>
-              </w:rPr>
-              <w:t>8.0%</w:t>
-            </w:r>
-          </w:p>
-        </w:tc>
-      </w:tr>
-      <w:tr>
-        <w:tc>
-          <w:tcPr>
-            <w:tcW w:type="dxa" w:w="1728"/>
-          </w:tcPr>
-          <w:p>
-            <w:pPr>
-              <w:spacing w:line="276" w:lineRule="auto"/>
-            </w:pPr>
-            <w:r>
-              <w:rPr>
-                <w:rFonts w:ascii="Calibri" w:hAnsi="Calibri"/>
-              </w:rPr>
-              <w:t>3</w:t>
-            </w:r>
-          </w:p>
-        </w:tc>
-        <w:tc>
-          <w:tcPr>
-            <w:tcW w:type="dxa" w:w="1728"/>
-          </w:tcPr>
-          <w:p>
-            <w:pPr>
-              <w:spacing w:line="276" w:lineRule="auto"/>
-            </w:pPr>
-            <w:r>
-              <w:rPr>
-                <w:rFonts w:ascii="Calibri" w:hAnsi="Calibri"/>
-              </w:rPr>
-              <w:t>24</w:t>
-            </w:r>
-          </w:p>
-        </w:tc>
-        <w:tc>
-          <w:tcPr>
-            <w:tcW w:type="dxa" w:w="1728"/>
-          </w:tcPr>
-          <w:p>
-            <w:pPr>
-              <w:spacing w:line="276" w:lineRule="auto"/>
-            </w:pPr>
-            <w:r>
-              <w:rPr>
-                <w:rFonts w:ascii="Calibri" w:hAnsi="Calibri"/>
-              </w:rPr>
-              <w:t>1426</w:t>
-            </w:r>
-          </w:p>
-        </w:tc>
-        <w:tc>
-          <w:tcPr>
-            <w:tcW w:type="dxa" w:w="1728"/>
-          </w:tcPr>
-          <w:p>
-            <w:pPr>
-              <w:spacing w:line="276" w:lineRule="auto"/>
-            </w:pPr>
-            <w:r>
-              <w:rPr>
-                <w:rFonts w:ascii="Calibri" w:hAnsi="Calibri"/>
-              </w:rPr>
-              <w:t>128.34</w:t>
-            </w:r>
-          </w:p>
-        </w:tc>
-        <w:tc>
-          <w:tcPr>
-            <w:tcW w:type="dxa" w:w="1728"/>
-          </w:tcPr>
-          <w:p>
-            <w:pPr>
-              <w:spacing w:line="276" w:lineRule="auto"/>
-            </w:pPr>
-            <w:r>
-              <w:rPr>
-                <w:rFonts w:ascii="Calibri" w:hAnsi="Calibri"/>
-              </w:rPr>
-              <w:t>9.0%</w:t>
-            </w:r>
-          </w:p>
-        </w:tc>
-      </w:tr>
-    </w:tbl>
-    <w:tbl>
-      <w:tblPr>
-        <w:tblStyle w:val="TableGrid"/>
-        <w:tblW w:type="auto" w:w="0"/>
-        <w:tblLook w:firstColumn="1" w:firstRow="1" w:lastColumn="0" w:lastRow="0" w:noHBand="0" w:noVBand="1" w:val="04A0"/>
-      </w:tblPr>
-      <w:tblGrid>
-        <w:gridCol w:w="1234"/>
-        <w:gridCol w:w="1234"/>
-        <w:gridCol w:w="1234"/>
-        <w:gridCol w:w="1234"/>
-        <w:gridCol w:w="1234"/>
-        <w:gridCol w:w="1234"/>
-        <w:gridCol w:w="1234"/>
-      </w:tblGrid>
-      <w:tr>
-        <w:tc>
-          <w:tcPr>
-            <w:tcW w:type="dxa" w:w="1234"/>
-          </w:tcPr>
-          <w:p>
-            <w:pPr>
-              <w:spacing w:line="276" w:lineRule="auto"/>
-            </w:pPr>
-            <w:r>
-              <w:rPr>
-                <w:rFonts w:ascii="Calibri" w:hAnsi="Calibri"/>
-              </w:rPr>
-            </w:r>
-          </w:p>
-        </w:tc>
-        <w:tc>
-          <w:tcPr>
-            <w:tcW w:type="dxa" w:w="1234"/>
-          </w:tcPr>
-          <w:p>
-            <w:pPr>
-              <w:spacing w:line="276" w:lineRule="auto"/>
-            </w:pPr>
-            <w:r>
-              <w:rPr>
-                <w:rFonts w:ascii="Calibri" w:hAnsi="Calibri"/>
-              </w:rPr>
-              <w:t>Lot 1</w:t>
-            </w:r>
-          </w:p>
-        </w:tc>
-        <w:tc>
-          <w:tcPr>
-            <w:tcW w:type="dxa" w:w="1234"/>
-          </w:tcPr>
-          <w:p>
-            <w:pPr>
-              <w:spacing w:line="276" w:lineRule="auto"/>
-            </w:pPr>
-            <w:r>
-              <w:rPr>
-                <w:rFonts w:ascii="Calibri" w:hAnsi="Calibri"/>
-              </w:rPr>
-              <w:t>Lot 2</w:t>
-            </w:r>
-          </w:p>
-        </w:tc>
-        <w:tc>
-          <w:tcPr>
-            <w:tcW w:type="dxa" w:w="1234"/>
-          </w:tcPr>
-          <w:p>
-            <w:pPr>
-              <w:spacing w:line="276" w:lineRule="auto"/>
-            </w:pPr>
-            <w:r>
-              <w:rPr>
-                <w:rFonts w:ascii="Calibri" w:hAnsi="Calibri"/>
-              </w:rPr>
-              <w:t>Lot 3</w:t>
-            </w:r>
-          </w:p>
-        </w:tc>
-        <w:tc>
-          <w:tcPr>
-            <w:tcW w:type="dxa" w:w="1234"/>
-          </w:tcPr>
-          <w:p>
-            <w:pPr>
-              <w:spacing w:line="276" w:lineRule="auto"/>
-            </w:pPr>
-            <w:r>
-              <w:rPr>
-                <w:rFonts w:ascii="Calibri" w:hAnsi="Calibri"/>
-              </w:rPr>
-              <w:t>Lot 4</w:t>
-            </w:r>
-          </w:p>
-        </w:tc>
-        <w:tc>
-          <w:tcPr>
-            <w:tcW w:type="dxa" w:w="1234"/>
-          </w:tcPr>
-          <w:p>
-            <w:pPr>
-              <w:spacing w:line="276" w:lineRule="auto"/>
-            </w:pPr>
-            <w:r>
-              <w:rPr>
-                <w:rFonts w:ascii="Calibri" w:hAnsi="Calibri"/>
-              </w:rPr>
-              <w:t>Mean</w:t>
-            </w:r>
-          </w:p>
-        </w:tc>
-        <w:tc>
-          <w:tcPr>
-            <w:tcW w:type="dxa" w:w="1234"/>
-          </w:tcPr>
-          <w:p>
-            <w:pPr>
-              <w:spacing w:line="276" w:lineRule="auto"/>
-            </w:pPr>
-            <w:r>
-              <w:rPr>
-                <w:rFonts w:ascii="Calibri" w:hAnsi="Calibri"/>
-              </w:rPr>
-              <w:t>CV (%)</w:t>
-            </w:r>
-          </w:p>
-        </w:tc>
-      </w:tr>
-      <w:tr>
-        <w:tc>
-          <w:tcPr>
-            <w:tcW w:type="dxa" w:w="1234"/>
-          </w:tcPr>
-          <w:p>
-            <w:pPr>
-              <w:spacing w:line="276" w:lineRule="auto"/>
-            </w:pPr>
-            <w:r>
-              <w:rPr>
-                <w:rFonts w:ascii="Calibri" w:hAnsi="Calibri"/>
-              </w:rPr>
-              <w:t>Sample 1</w:t>
-            </w:r>
-          </w:p>
-        </w:tc>
-        <w:tc>
-          <w:tcPr>
-            <w:tcW w:type="dxa" w:w="1234"/>
-          </w:tcPr>
-          <w:p>
-            <w:pPr>
-              <w:spacing w:line="276" w:lineRule="auto"/>
-            </w:pPr>
-            <w:r>
-              <w:rPr>
-                <w:rFonts w:ascii="Calibri" w:hAnsi="Calibri"/>
-              </w:rPr>
-              <w:t>150</w:t>
-            </w:r>
-          </w:p>
-        </w:tc>
-        <w:tc>
-          <w:tcPr>
-            <w:tcW w:type="dxa" w:w="1234"/>
-          </w:tcPr>
-          <w:p>
-            <w:pPr>
-              <w:spacing w:line="276" w:lineRule="auto"/>
-            </w:pPr>
-            <w:r>
-              <w:rPr>
-                <w:rFonts w:ascii="Calibri" w:hAnsi="Calibri"/>
-              </w:rPr>
-              <w:t>154</w:t>
-            </w:r>
-          </w:p>
-        </w:tc>
-        <w:tc>
-          <w:tcPr>
-            <w:tcW w:type="dxa" w:w="1234"/>
-          </w:tcPr>
-          <w:p>
-            <w:pPr>
-              <w:spacing w:line="276" w:lineRule="auto"/>
-            </w:pPr>
-            <w:r>
-              <w:rPr>
-                <w:rFonts w:ascii="Calibri" w:hAnsi="Calibri"/>
-              </w:rPr>
-              <w:t>170</w:t>
-            </w:r>
-          </w:p>
-        </w:tc>
-        <w:tc>
-          <w:tcPr>
-            <w:tcW w:type="dxa" w:w="1234"/>
-          </w:tcPr>
-          <w:p>
-            <w:pPr>
-              <w:spacing w:line="276" w:lineRule="auto"/>
-            </w:pPr>
-            <w:r>
-              <w:rPr>
-                <w:rFonts w:ascii="Calibri" w:hAnsi="Calibri"/>
-              </w:rPr>
-              <w:t>150</w:t>
-            </w:r>
-          </w:p>
-        </w:tc>
-        <w:tc>
-          <w:tcPr>
-            <w:tcW w:type="dxa" w:w="1234"/>
-          </w:tcPr>
-          <w:p>
-            <w:pPr>
-              <w:spacing w:line="276" w:lineRule="auto"/>
-            </w:pPr>
-            <w:r>
-              <w:rPr>
-                <w:rFonts w:ascii="Calibri" w:hAnsi="Calibri"/>
-              </w:rPr>
-              <w:t>156</w:t>
-            </w:r>
-          </w:p>
-        </w:tc>
-        <w:tc>
-          <w:tcPr>
-            <w:tcW w:type="dxa" w:w="1234"/>
-          </w:tcPr>
-          <w:p>
-            <w:pPr>
-              <w:spacing w:line="276" w:lineRule="auto"/>
-            </w:pPr>
-            <w:r>
-              <w:rPr>
-                <w:rFonts w:ascii="Calibri" w:hAnsi="Calibri"/>
-              </w:rPr>
-              <w:t>5.2%</w:t>
-            </w:r>
-          </w:p>
-        </w:tc>
-      </w:tr>
-      <w:tr>
-        <w:tc>
-          <w:tcPr>
-            <w:tcW w:type="dxa" w:w="1234"/>
-          </w:tcPr>
-          <w:p>
-            <w:pPr>
-              <w:spacing w:line="276" w:lineRule="auto"/>
-            </w:pPr>
-            <w:r>
-              <w:rPr>
-                <w:rFonts w:ascii="Calibri" w:hAnsi="Calibri"/>
-              </w:rPr>
-              <w:t>Sample 2</w:t>
-            </w:r>
-          </w:p>
-        </w:tc>
-        <w:tc>
-          <w:tcPr>
-            <w:tcW w:type="dxa" w:w="1234"/>
-          </w:tcPr>
-          <w:p>
-            <w:pPr>
-              <w:spacing w:line="276" w:lineRule="auto"/>
-            </w:pPr>
-            <w:r>
-              <w:rPr>
-                <w:rFonts w:ascii="Calibri" w:hAnsi="Calibri"/>
-              </w:rPr>
-              <w:t>602</w:t>
-            </w:r>
-          </w:p>
-        </w:tc>
-        <w:tc>
-          <w:tcPr>
-            <w:tcW w:type="dxa" w:w="1234"/>
-          </w:tcPr>
-          <w:p>
-            <w:pPr>
-              <w:spacing w:line="276" w:lineRule="auto"/>
-            </w:pPr>
-            <w:r>
-              <w:rPr>
-                <w:rFonts w:ascii="Calibri" w:hAnsi="Calibri"/>
-              </w:rPr>
-              <w:t>649</w:t>
-            </w:r>
-          </w:p>
-        </w:tc>
-        <w:tc>
-          <w:tcPr>
-            <w:tcW w:type="dxa" w:w="1234"/>
-          </w:tcPr>
-          <w:p>
-            <w:pPr>
-              <w:spacing w:line="276" w:lineRule="auto"/>
-            </w:pPr>
-            <w:r>
-              <w:rPr>
-                <w:rFonts w:ascii="Calibri" w:hAnsi="Calibri"/>
-              </w:rPr>
-              <w:t>645</w:t>
-            </w:r>
-          </w:p>
-        </w:tc>
-        <w:tc>
-          <w:tcPr>
-            <w:tcW w:type="dxa" w:w="1234"/>
-          </w:tcPr>
-          <w:p>
-            <w:pPr>
-              <w:spacing w:line="276" w:lineRule="auto"/>
-            </w:pPr>
-            <w:r>
-              <w:rPr>
-                <w:rFonts w:ascii="Calibri" w:hAnsi="Calibri"/>
-              </w:rPr>
-              <w:t>637</w:t>
-            </w:r>
-          </w:p>
-        </w:tc>
-        <w:tc>
-          <w:tcPr>
-            <w:tcW w:type="dxa" w:w="1234"/>
-          </w:tcPr>
-          <w:p>
-            <w:pPr>
-              <w:spacing w:line="276" w:lineRule="auto"/>
-            </w:pPr>
-            <w:r>
-              <w:rPr>
-                <w:rFonts w:ascii="Calibri" w:hAnsi="Calibri"/>
-              </w:rPr>
-              <w:t>633</w:t>
-            </w:r>
-          </w:p>
-        </w:tc>
-        <w:tc>
-          <w:tcPr>
-            <w:tcW w:type="dxa" w:w="1234"/>
-          </w:tcPr>
-          <w:p>
-            <w:pPr>
-              <w:spacing w:line="276" w:lineRule="auto"/>
-            </w:pPr>
-            <w:r>
-              <w:rPr>
-                <w:rFonts w:ascii="Calibri" w:hAnsi="Calibri"/>
-              </w:rPr>
-              <w:t>2.9%</w:t>
-            </w:r>
-          </w:p>
-        </w:tc>
-      </w:tr>
-      <w:tr>
-        <w:tc>
-          <w:tcPr>
-            <w:tcW w:type="dxa" w:w="1234"/>
-          </w:tcPr>
-          <w:p>
-            <w:pPr>
-              <w:spacing w:line="276" w:lineRule="auto"/>
-            </w:pPr>
-            <w:r>
-              <w:rPr>
-                <w:rFonts w:ascii="Calibri" w:hAnsi="Calibri"/>
-              </w:rPr>
-              <w:t>Sample 3</w:t>
-            </w:r>
-          </w:p>
-        </w:tc>
-        <w:tc>
-          <w:tcPr>
-            <w:tcW w:type="dxa" w:w="1234"/>
-          </w:tcPr>
-          <w:p>
-            <w:pPr>
-              <w:spacing w:line="276" w:lineRule="auto"/>
-            </w:pPr>
-            <w:r>
-              <w:rPr>
-                <w:rFonts w:ascii="Calibri" w:hAnsi="Calibri"/>
-              </w:rPr>
-              <w:t>1476</w:t>
-            </w:r>
-          </w:p>
-        </w:tc>
-        <w:tc>
-          <w:tcPr>
-            <w:tcW w:type="dxa" w:w="1234"/>
-          </w:tcPr>
-          <w:p>
-            <w:pPr>
-              <w:spacing w:line="276" w:lineRule="auto"/>
-            </w:pPr>
-            <w:r>
-              <w:rPr>
-                <w:rFonts w:ascii="Calibri" w:hAnsi="Calibri"/>
-              </w:rPr>
-              <w:t>1672</w:t>
-            </w:r>
-          </w:p>
-        </w:tc>
-        <w:tc>
-          <w:tcPr>
-            <w:tcW w:type="dxa" w:w="1234"/>
-          </w:tcPr>
-          <w:p>
-            <w:pPr>
-              <w:spacing w:line="276" w:lineRule="auto"/>
-            </w:pPr>
-            <w:r>
-              <w:rPr>
-                <w:rFonts w:ascii="Calibri" w:hAnsi="Calibri"/>
-              </w:rPr>
-              <w:t>1722</w:t>
-            </w:r>
-          </w:p>
-        </w:tc>
-        <w:tc>
-          <w:tcPr>
-            <w:tcW w:type="dxa" w:w="1234"/>
-          </w:tcPr>
-          <w:p>
-            <w:pPr>
-              <w:spacing w:line="276" w:lineRule="auto"/>
-            </w:pPr>
-            <w:r>
-              <w:rPr>
-                <w:rFonts w:ascii="Calibri" w:hAnsi="Calibri"/>
-              </w:rPr>
-              <w:t>1744</w:t>
-            </w:r>
-          </w:p>
-        </w:tc>
-        <w:tc>
-          <w:tcPr>
-            <w:tcW w:type="dxa" w:w="1234"/>
-          </w:tcPr>
-          <w:p>
-            <w:pPr>
-              <w:spacing w:line="276" w:lineRule="auto"/>
-            </w:pPr>
-            <w:r>
-              <w:rPr>
-                <w:rFonts w:ascii="Calibri" w:hAnsi="Calibri"/>
-              </w:rPr>
-              <w:t>1654</w:t>
-            </w:r>
-          </w:p>
-        </w:tc>
-        <w:tc>
-          <w:tcPr>
-            <w:tcW w:type="dxa" w:w="1234"/>
-          </w:tcPr>
-          <w:p>
-            <w:pPr>
-              <w:spacing w:line="276" w:lineRule="auto"/>
-            </w:pPr>
-            <w:r>
-              <w:rPr>
-                <w:rFonts w:ascii="Calibri" w:hAnsi="Calibri"/>
-              </w:rPr>
-              <w:t>7.2%</w:t>
-            </w:r>
-          </w:p>
-        </w:tc>
-      </w:tr>
-    </w:tbl>
     <w:sectPr>
       <w:pgSz w:w="12240" w:h="15840"/>
       <w:pgMar w:top="1440" w:right="1800" w:bottom="1440" w:left="1800" w:header="720" w:footer="720" w:gutter="0"/>

</xml_diff>

<commit_message>
Improve document structure and content extraction for accurate results
Refactors document processing to ensure proper section order, content extraction and formatting consistency based on defined requirements.

Replit-Commit-Author: Agent
Replit-Commit-Session-Id: 86e32257-9f57-45d9-b7c9-9c3928182bb3
Replit-Commit-Screenshot-Url: https://storage.googleapis.com/screenshot-production-us-central1/9117525c-531f-4e40-bc2d-dbaf9de7854f/9aaa822e-ab2e-425a-a7c1-2eccdba0a5d3.jpg
</commit_message>
<xml_diff>
--- a/output_populated_template.docx
+++ b/output_populated_template.docx
@@ -1265,7 +1265,43 @@
           <w:rFonts w:ascii="Calibri" w:hAnsi="Calibri"/>
           <w:color w:val="0046B4"/>
         </w:rPr>
-        <w:t>TECHNICAL DETAILS</w:t>
+        <w:t>BACKGROUND</w:t>
+      </w:r>
+    </w:p>
+    <w:p>
+      <w:pPr>
+        <w:spacing w:line="276" w:lineRule="auto" w:after="120"/>
+      </w:pPr>
+      <w:r>
+        <w:rPr>
+          <w:rFonts w:ascii="Calibri" w:hAnsi="Calibri"/>
+        </w:rPr>
+        <w:t>Background on Klk1</w:t>
+      </w:r>
+    </w:p>
+    <w:p>
+      <w:pPr>
+        <w:pStyle w:val="Heading2"/>
+        <w:spacing w:line="276" w:lineRule="auto"/>
+      </w:pPr>
+      <w:r>
+        <w:rPr>
+          <w:rFonts w:ascii="Calibri" w:hAnsi="Calibri"/>
+          <w:color w:val="0046B4"/>
+        </w:rPr>
+        <w:t>BACKGROUND</w:t>
+      </w:r>
+    </w:p>
+    <w:p>
+      <w:pPr>
+        <w:pStyle w:val="Normal"/>
+        <w:spacing w:line="276" w:lineRule="auto"/>
+      </w:pPr>
+      <w:r>
+        <w:rPr>
+          <w:rFonts w:ascii="Calibri" w:hAnsi="Calibri"/>
+        </w:rPr>
+        <w:t>Kallikrein-1, also known as tissue kallikrein, is a protein that in humans is encoded by the KLK1 gene. This serine protease generates Lys-bradykinin by specific proteolysis of kininogen-1. KLK1 is a member of the peptidase S1 family. Its gene is mapped to 19q13.3. In all, it has got 262-amino acids which contain a putative signal peptide, followed by a short activating peptide and the protease domain. The protein is mainly found in kidney, pancreas, and salivary gland, showing a unique pattern of tissue-specific expression relative to other members of the family. KLK1 is implicated in carcinogenesis and some have potential as novel cancer and other disease biomarkers.</w:t>
       </w:r>
     </w:p>
     <w:p>
@@ -1291,7 +1327,20 @@
           <w:rFonts w:ascii="Calibri" w:hAnsi="Calibri"/>
           <w:color w:val="0046B4"/>
         </w:rPr>
-        <w:t>BACKGROUND</w:t>
+        <w:t>TECHNICAL DETAILS</w:t>
+      </w:r>
+    </w:p>
+    <w:p>
+      <w:pPr>
+        <w:pStyle w:val="Heading2"/>
+        <w:spacing w:line="276" w:lineRule="auto"/>
+      </w:pPr>
+      <w:r>
+        <w:rPr>
+          <w:rFonts w:ascii="Calibri" w:hAnsi="Calibri"/>
+          <w:color w:val="0046B4"/>
+        </w:rPr>
+        <w:t>PREPARATIONS BEFORE ASSAY</w:t>
       </w:r>
     </w:p>
     <w:p>
@@ -1303,7 +1352,55 @@
         <w:rPr>
           <w:rFonts w:ascii="Calibri" w:hAnsi="Calibri"/>
         </w:rPr>
-        <w:t>Kallikrein-1, also known as tissue kallikrein, is a protein that in humans is encoded by the KLK1 gene. This serine protease generates Lys-bradykinin by specific proteolysis of kininogen-1. KLK1 is a member of the peptidase S1 family. Its gene is mapped to 19q13.3. In all, it has got 262-amino acids which contain a putative signal peptide, followed by a short activating peptide and the protease domain. The protein is mainly found in kidney, pancreas, and salivary gland, showing a unique pattern of tissue-specific expression relative to other members of the family. KLK1 is implicated in carcinogenesis and some have potential as novel cancer and other disease biomarkers.</w:t>
+        <w:t>1. Prepare all reagents, samples, and standards according to the instructions.</w:t>
+      </w:r>
+    </w:p>
+    <w:p>
+      <w:pPr>
+        <w:pStyle w:val="Normal"/>
+        <w:spacing w:line="276" w:lineRule="auto"/>
+      </w:pPr>
+      <w:r>
+        <w:rPr>
+          <w:rFonts w:ascii="Calibri" w:hAnsi="Calibri"/>
+        </w:rPr>
+        <w:t>2. Confirm that you have the appropriate non-supplied equipment available.</w:t>
+      </w:r>
+    </w:p>
+    <w:p>
+      <w:pPr>
+        <w:pStyle w:val="Normal"/>
+        <w:spacing w:line="276" w:lineRule="auto"/>
+      </w:pPr>
+      <w:r>
+        <w:rPr>
+          <w:rFonts w:ascii="Calibri" w:hAnsi="Calibri"/>
+        </w:rPr>
+        <w:t>3. Spin down all components to the bottom of the tube before opening.</w:t>
+      </w:r>
+    </w:p>
+    <w:p>
+      <w:pPr>
+        <w:pStyle w:val="Normal"/>
+        <w:spacing w:line="276" w:lineRule="auto"/>
+      </w:pPr>
+      <w:r>
+        <w:rPr>
+          <w:rFonts w:ascii="Calibri" w:hAnsi="Calibri"/>
+        </w:rPr>
+        <w:t>4. Don't let the 96-well plate dry out as this will inactivate active components.</w:t>
+      </w:r>
+    </w:p>
+    <w:p>
+      <w:pPr>
+        <w:pStyle w:val="Normal"/>
+        <w:spacing w:line="276" w:lineRule="auto"/>
+      </w:pPr>
+      <w:r>
+        <w:rPr>
+          <w:rFonts w:ascii="Calibri" w:hAnsi="Calibri"/>
+        </w:rPr>
+        <w:t>5. Don't reuse tips and tubes to avoid cross-contamination. Avoid using reagents from different batches.</w:t>
       </w:r>
     </w:p>
     <w:p>
@@ -1376,6 +1473,69 @@
       <w:r>
         <w:rPr>
           <w:rFonts w:ascii="Calibri" w:hAnsi="Calibri"/>
+          <w:color w:val="0046B4"/>
+        </w:rPr>
+        <w:t>INTRA/INTER-ASSAY VARIABILITY</w:t>
+      </w:r>
+    </w:p>
+    <w:p>
+      <w:pPr>
+        <w:pStyle w:val="Normal"/>
+        <w:spacing w:line="276" w:lineRule="auto"/>
+      </w:pPr>
+      <w:r>
+        <w:rPr>
+          <w:rFonts w:ascii="Calibri" w:hAnsi="Calibri"/>
+        </w:rPr>
+        <w:t>Three samples of known concentration were tested on one plate to assess intra-assay precision.</w:t>
+      </w:r>
+    </w:p>
+    <w:p>
+      <w:pPr>
+        <w:pStyle w:val="Normal"/>
+        <w:spacing w:line="276" w:lineRule="auto"/>
+      </w:pPr>
+      <w:r>
+        <w:rPr>
+          <w:rFonts w:ascii="Calibri" w:hAnsi="Calibri"/>
+        </w:rPr>
+        <w:t>Three samples of known concentration were tested in separate assays to assess inter-assay precision.</w:t>
+      </w:r>
+    </w:p>
+    <w:p>
+      <w:pPr>
+        <w:pStyle w:val="Heading2"/>
+        <w:spacing w:line="276" w:lineRule="auto"/>
+      </w:pPr>
+      <w:r>
+        <w:rPr>
+          <w:rFonts w:ascii="Calibri" w:hAnsi="Calibri"/>
+          <w:color w:val="0046B4"/>
+        </w:rPr>
+        <w:t>REPRODUCIBILITY</w:t>
+      </w:r>
+    </w:p>
+    <w:p>
+      <w:pPr>
+        <w:pStyle w:val="Normal"/>
+        <w:spacing w:line="276" w:lineRule="auto"/>
+      </w:pPr>
+      <w:r>
+        <w:rPr>
+          <w:rFonts w:ascii="Calibri" w:hAnsi="Calibri"/>
+        </w:rPr>
+        <w:t>Samples were tested in four different assay lots to assess reproducibility.</w:t>
+      </w:r>
+    </w:p>
+    <w:p>
+      <w:pPr>
+        <w:pStyle w:val="Heading2"/>
+        <w:spacing w:line="276" w:lineRule="auto"/>
+      </w:pPr>
+      <w:r>
+        <w:rPr>
+          <w:rFonts w:ascii="Calibri" w:hAnsi="Calibri"/>
+          <w:color w:val="0046B4"/>
         </w:rPr>
         <w:t>DILUTION OF STANDARD</w:t>
       </w:r>
@@ -1400,78 +1560,7 @@
       <w:r>
         <w:rPr>
           <w:rFonts w:ascii="Calibri" w:hAnsi="Calibri"/>
-        </w:rPr>
-        <w:t>PREPARATIONS BEFORE ASSAY</w:t>
-      </w:r>
-    </w:p>
-    <w:p>
-      <w:pPr>
-        <w:pStyle w:val="Normal"/>
-        <w:spacing w:line="276" w:lineRule="auto"/>
-      </w:pPr>
-      <w:r>
-        <w:rPr>
-          <w:rFonts w:ascii="Calibri" w:hAnsi="Calibri"/>
-        </w:rPr>
-        <w:t>1. Prepare all reagents, samples, and standards according to the instructions.</w:t>
-      </w:r>
-    </w:p>
-    <w:p>
-      <w:pPr>
-        <w:pStyle w:val="Normal"/>
-        <w:spacing w:line="276" w:lineRule="auto"/>
-      </w:pPr>
-      <w:r>
-        <w:rPr>
-          <w:rFonts w:ascii="Calibri" w:hAnsi="Calibri"/>
-        </w:rPr>
-        <w:t>2. Confirm that you have the appropriate non-supplied equipment available.</w:t>
-      </w:r>
-    </w:p>
-    <w:p>
-      <w:pPr>
-        <w:pStyle w:val="Normal"/>
-        <w:spacing w:line="276" w:lineRule="auto"/>
-      </w:pPr>
-      <w:r>
-        <w:rPr>
-          <w:rFonts w:ascii="Calibri" w:hAnsi="Calibri"/>
-        </w:rPr>
-        <w:t>3. Spin down all components to the bottom of the tube before opening.</w:t>
-      </w:r>
-    </w:p>
-    <w:p>
-      <w:pPr>
-        <w:pStyle w:val="Normal"/>
-        <w:spacing w:line="276" w:lineRule="auto"/>
-      </w:pPr>
-      <w:r>
-        <w:rPr>
-          <w:rFonts w:ascii="Calibri" w:hAnsi="Calibri"/>
-        </w:rPr>
-        <w:t>4. Don't let the 96-well plate dry out as this will inactivate active components.</w:t>
-      </w:r>
-    </w:p>
-    <w:p>
-      <w:pPr>
-        <w:pStyle w:val="Normal"/>
-        <w:spacing w:line="276" w:lineRule="auto"/>
-      </w:pPr>
-      <w:r>
-        <w:rPr>
-          <w:rFonts w:ascii="Calibri" w:hAnsi="Calibri"/>
-        </w:rPr>
-        <w:t>5. Don't reuse tips and tubes to avoid cross-contamination. Avoid using reagents from different batches.</w:t>
-      </w:r>
-    </w:p>
-    <w:p>
-      <w:pPr>
-        <w:pStyle w:val="Heading2"/>
-        <w:spacing w:line="276" w:lineRule="auto"/>
-      </w:pPr>
-      <w:r>
-        <w:rPr>
-          <w:rFonts w:ascii="Calibri" w:hAnsi="Calibri"/>
+          <w:color w:val="0046B4"/>
         </w:rPr>
         <w:t>ASSAY PROTOCOL</w:t>
       </w:r>
@@ -1510,66 +1599,6 @@
           <w:rFonts w:ascii="Calibri" w:hAnsi="Calibri"/>
         </w:rPr>
         <w:t>This standard curve is for demonstration only. A standard curve must be run with each assay.</w:t>
-      </w:r>
-    </w:p>
-    <w:p>
-      <w:pPr>
-        <w:pStyle w:val="Heading2"/>
-        <w:spacing w:line="276" w:lineRule="auto"/>
-      </w:pPr>
-      <w:r>
-        <w:rPr>
-          <w:rFonts w:ascii="Calibri" w:hAnsi="Calibri"/>
-        </w:rPr>
-        <w:t>INTRA/INTER-ASSAY VARIABILITY</w:t>
-      </w:r>
-    </w:p>
-    <w:p>
-      <w:pPr>
-        <w:pStyle w:val="Normal"/>
-        <w:spacing w:line="276" w:lineRule="auto"/>
-      </w:pPr>
-      <w:r>
-        <w:rPr>
-          <w:rFonts w:ascii="Calibri" w:hAnsi="Calibri"/>
-        </w:rPr>
-        <w:t>Three samples of known concentration were tested on one plate to assess intra-assay precision.</w:t>
-      </w:r>
-    </w:p>
-    <w:p>
-      <w:pPr>
-        <w:pStyle w:val="Normal"/>
-        <w:spacing w:line="276" w:lineRule="auto"/>
-      </w:pPr>
-      <w:r>
-        <w:rPr>
-          <w:rFonts w:ascii="Calibri" w:hAnsi="Calibri"/>
-        </w:rPr>
-        <w:t>Three samples of known concentration were tested in separate assays to assess inter-assay precision.</w:t>
-      </w:r>
-    </w:p>
-    <w:p>
-      <w:pPr>
-        <w:pStyle w:val="Heading2"/>
-        <w:spacing w:line="276" w:lineRule="auto"/>
-      </w:pPr>
-      <w:r>
-        <w:rPr>
-          <w:rFonts w:ascii="Calibri" w:hAnsi="Calibri"/>
-        </w:rPr>
-        <w:t>REPRODUCIBILITY</w:t>
-      </w:r>
-    </w:p>
-    <w:p>
-      <w:pPr>
-        <w:pStyle w:val="Normal"/>
-        <w:spacing w:line="276" w:lineRule="auto"/>
-      </w:pPr>
-      <w:r>
-        <w:rPr>
-          <w:rFonts w:ascii="Calibri" w:hAnsi="Calibri"/>
-        </w:rPr>
-        <w:t>Samples were tested in four different assay lots to assess reproducibility.</w:t>
       </w:r>
     </w:p>
     <w:sectPr>

</xml_diff>

<commit_message>
Update company references for accurate document branding and information
Adds replace_company_name.py to replace "Boster" with "Innovative Research, Inc." and remove "PicoKine®" from DOCX outputs in app.py and main.py.

Replit-Commit-Author: Agent
Replit-Commit-Session-Id: 86e32257-9f57-45d9-b7c9-9c3928182bb3
Replit-Commit-Screenshot-Url: https://storage.googleapis.com/screenshot-production-us-central1/9117525c-531f-4e40-bc2d-dbaf9de7854f/fc94107a-d666-4533-b893-6d0341dcf669.jpg
</commit_message>
<xml_diff>
--- a/output_populated_template.docx
+++ b/output_populated_template.docx
@@ -62,7 +62,7 @@
         <w:rPr>
           <w:rFonts w:ascii="Calibri" w:hAnsi="Calibri"/>
         </w:rPr>
-        <w:t>The Boster Picokine® Mouse Klk1 Pre-Coated ELISA (Enzyme-Linked Immunosorbent Assay) kit is a solid-phase immunoassay specially designed to measure Mouse Klk1 with a 96-well strip plate that is pre-coated with antibody specific for Klk1. The detection antibody is a biotinylated antibody specific for Klk1. The capture antibody is monoclonal antibody from rat and the detection antibody is polyclonal antibody from goat. The kit includes Mouse Klk1 protein as standards.</w:t>
+        <w:t>The Innovative Research, Inc. Picokine® Mouse Klk1 Pre-Coated ELISA (Enzyme-Linked Immunosorbent Assay) kit is a solid-phase immunoassay specially designed to measure Mouse Klk1 with a 96-well strip plate that is pre-coated with antibody specific for Klk1. The detection antibody is a biotinylated antibody specific for Klk1. The capture antibody is monoclonal antibody from rat and the detection antibody is polyclonal antibody from goat. The kit includes Mouse Klk1 protein as standards.</w:t>
       </w:r>
     </w:p>
     <w:p>
@@ -348,7 +348,7 @@
         <w:rPr>
           <w:rFonts w:ascii="Calibri" w:hAnsi="Calibri"/>
         </w:rPr>
-        <w:t>Mouse KLK1 PicoKine ELISA Kit standard curve</w:t>
+        <w:t>Mouse KLK1  ELISA Kit standard curve</w:t>
         <w:tab/>
         <w:t>A standard curve is provided for demonstration only. A standard curve</w:t>
       </w:r>
@@ -383,7 +383,7 @@
         <w:rPr>
           <w:rFonts w:ascii="Calibri" w:hAnsi="Calibri"/>
         </w:rPr>
-        <w:t>Boster spends great efforts in documenting lot-to-lot variability and ensuring our assay kits produce robust data that are reproducible.</w:t>
+        <w:t>Innovative Research, Inc. spends great efforts in documenting lot-to-lot variability and ensuring our assay kits produce robust data that are reproducible.</w:t>
       </w:r>
     </w:p>
     <w:p>
@@ -625,7 +625,7 @@
         <w:rPr>
           <w:rFonts w:ascii="Calibri" w:hAnsi="Calibri"/>
         </w:rPr>
-        <w:t>Boster recommends that samples are used immediately upon preparation.</w:t>
+        <w:t>Innovative Research, Inc. recommends that samples are used immediately upon preparation.</w:t>
       </w:r>
     </w:p>
     <w:p>
@@ -702,7 +702,7 @@
         <w:rPr>
           <w:rFonts w:ascii="Calibri" w:hAnsi="Calibri"/>
         </w:rPr>
-        <w:t>Boster is responsible for the quality and performance of the kit components but is NOT responsible for the performance of customer supplied samples used with the kit.</w:t>
+        <w:t>Innovative Research, Inc. is responsible for the quality and performance of the kit components but is NOT responsible for the performance of customer supplied samples used with the kit.</w:t>
       </w:r>
     </w:p>
     <w:p>
@@ -1131,7 +1131,7 @@
         <w:rPr>
           <w:rFonts w:ascii="Calibri" w:hAnsi="Calibri"/>
         </w:rPr>
-        <w:t>Boster Bio offers an easy-to-use online ELISA data analysis tool. Try it out at https://www.bosterbio.com/biology-research-tools/elisa-data-analysis- online</w:t>
+        <w:t>Innovative Research, Inc. Bio offers an easy-to-use online ELISA data analysis tool. Try it out at https://www.bosterbio.com/biology-research-tools/elisa-data-analysis- online</w:t>
       </w:r>
     </w:p>
     <w:p>
@@ -1599,6 +1599,30 @@
           <w:rFonts w:ascii="Calibri" w:hAnsi="Calibri"/>
         </w:rPr>
         <w:t>This standard curve is for demonstration only. A standard curve must be run with each assay.</w:t>
+      </w:r>
+    </w:p>
+    <w:p>
+      <w:pPr>
+        <w:pStyle w:val="Heading2"/>
+        <w:spacing w:line="276" w:lineRule="auto"/>
+      </w:pPr>
+      <w:r>
+        <w:rPr>
+          <w:rFonts w:ascii="Calibri" w:hAnsi="Calibri"/>
+          <w:color w:val="0046B4"/>
+        </w:rPr>
+        <w:t>DISCLAIMER</w:t>
+      </w:r>
+    </w:p>
+    <w:p>
+      <w:pPr>
+        <w:spacing w:line="276" w:lineRule="auto" w:after="120"/>
+      </w:pPr>
+      <w:r>
+        <w:rPr>
+          <w:rFonts w:ascii="Calibri" w:hAnsi="Calibri"/>
+        </w:rPr>
+        <w:t>This material is sold for in-vitro use only in manufacturing and research. This material is not suitable for human use. It is the responsibility of the user to undertake sufficient verification and testing to determine the suitability of each product's application. The statements herein are offered for informational purposes only and are intended to be used solely for your consideration, investigation and verification.</w:t>
       </w:r>
     </w:p>
     <w:sectPr>

</xml_diff>

<commit_message>
Remove company name replacements from document generation process
Reverts changes in app.py and main.py that replaced company name references.

Replit-Commit-Author: Agent
Replit-Commit-Session-Id: 86e32257-9f57-45d9-b7c9-9c3928182bb3
Replit-Commit-Screenshot-Url: https://storage.googleapis.com/screenshot-production-us-central1/9117525c-531f-4e40-bc2d-dbaf9de7854f/27c80517-1604-4407-986f-f6f2d2433fe8.jpg
</commit_message>
<xml_diff>
--- a/output_populated_template.docx
+++ b/output_populated_template.docx
@@ -62,7 +62,7 @@
         <w:rPr>
           <w:rFonts w:ascii="Calibri" w:hAnsi="Calibri"/>
         </w:rPr>
-        <w:t>The Innovative Research, Inc. Picokine® Mouse Klk1 Pre-Coated ELISA (Enzyme-Linked Immunosorbent Assay) kit is a solid-phase immunoassay specially designed to measure Mouse Klk1 with a 96-well strip plate that is pre-coated with antibody specific for Klk1. The detection antibody is a biotinylated antibody specific for Klk1. The capture antibody is monoclonal antibody from rat and the detection antibody is polyclonal antibody from goat. The kit includes Mouse Klk1 protein as standards.</w:t>
+        <w:t>The Boster Picokine® Mouse Klk1 Pre-Coated ELISA (Enzyme-Linked Immunosorbent Assay) kit is a solid-phase immunoassay specially designed to measure Mouse Klk1 with a 96-well strip plate that is pre-coated with antibody specific for Klk1. The detection antibody is a biotinylated antibody specific for Klk1. The capture antibody is monoclonal antibody from rat and the detection antibody is polyclonal antibody from goat. The kit includes Mouse Klk1 protein as standards.</w:t>
       </w:r>
     </w:p>
     <w:p>
@@ -348,7 +348,7 @@
         <w:rPr>
           <w:rFonts w:ascii="Calibri" w:hAnsi="Calibri"/>
         </w:rPr>
-        <w:t>Mouse KLK1  ELISA Kit standard curve</w:t>
+        <w:t>Mouse KLK1 PicoKine ELISA Kit standard curve</w:t>
         <w:tab/>
         <w:t>A standard curve is provided for demonstration only. A standard curve</w:t>
       </w:r>
@@ -383,7 +383,7 @@
         <w:rPr>
           <w:rFonts w:ascii="Calibri" w:hAnsi="Calibri"/>
         </w:rPr>
-        <w:t>Innovative Research, Inc. spends great efforts in documenting lot-to-lot variability and ensuring our assay kits produce robust data that are reproducible.</w:t>
+        <w:t>Boster spends great efforts in documenting lot-to-lot variability and ensuring our assay kits produce robust data that are reproducible.</w:t>
       </w:r>
     </w:p>
     <w:p>
@@ -625,7 +625,7 @@
         <w:rPr>
           <w:rFonts w:ascii="Calibri" w:hAnsi="Calibri"/>
         </w:rPr>
-        <w:t>Innovative Research, Inc. recommends that samples are used immediately upon preparation.</w:t>
+        <w:t>Boster recommends that samples are used immediately upon preparation.</w:t>
       </w:r>
     </w:p>
     <w:p>
@@ -702,7 +702,7 @@
         <w:rPr>
           <w:rFonts w:ascii="Calibri" w:hAnsi="Calibri"/>
         </w:rPr>
-        <w:t>Innovative Research, Inc. is responsible for the quality and performance of the kit components but is NOT responsible for the performance of customer supplied samples used with the kit.</w:t>
+        <w:t>Boster is responsible for the quality and performance of the kit components but is NOT responsible for the performance of customer supplied samples used with the kit.</w:t>
       </w:r>
     </w:p>
     <w:p>
@@ -1131,7 +1131,7 @@
         <w:rPr>
           <w:rFonts w:ascii="Calibri" w:hAnsi="Calibri"/>
         </w:rPr>
-        <w:t>Innovative Research, Inc. Bio offers an easy-to-use online ELISA data analysis tool. Try it out at https://www.bosterbio.com/biology-research-tools/elisa-data-analysis- online</w:t>
+        <w:t>Boster Bio offers an easy-to-use online ELISA data analysis tool. Try it out at https://www.bosterbio.com/biology-research-tools/elisa-data-analysis- online</w:t>
       </w:r>
     </w:p>
     <w:p>

</xml_diff>

<commit_message>
Update document styles to ensure consistent and professional appearance
Enforce Calibri 11pt font size for table cells and other sections within the document.

Replit-Commit-Author: Agent
Replit-Commit-Session-Id: 86e32257-9f57-45d9-b7c9-9c3928182bb3
Replit-Commit-Screenshot-Url: https://storage.googleapis.com/screenshot-production-us-central1/9117525c-531f-4e40-bc2d-dbaf9de7854f/2adeb96e-bc66-4ff3-a209-2858b016f0d9.jpg
</commit_message>
<xml_diff>
--- a/output_populated_template.docx
+++ b/output_populated_template.docx
@@ -24,6 +24,7 @@
       <w:r>
         <w:rPr>
           <w:rFonts w:ascii="Calibri" w:hAnsi="Calibri"/>
+          <w:sz w:val="22"/>
         </w:rPr>
         <w:t>Catalog Number: IMSKLK1KT</w:t>
         <w:br/>
@@ -61,6 +62,7 @@
       <w:r>
         <w:rPr>
           <w:rFonts w:ascii="Calibri" w:hAnsi="Calibri"/>
+          <w:sz w:val="22"/>
         </w:rPr>
         <w:t>The Boster Picokine® Mouse Klk1 Pre-Coated ELISA (Enzyme-Linked Immunosorbent Assay) kit is a solid-phase immunoassay specially designed to measure Mouse Klk1 with a 96-well strip plate that is pre-coated with antibody specific for Klk1. The detection antibody is a biotinylated antibody specific for Klk1. The capture antibody is monoclonal antibody from rat and the detection antibody is polyclonal antibody from goat. The kit includes Mouse Klk1 protein as standards.</w:t>
       </w:r>
@@ -72,6 +74,7 @@
       <w:r>
         <w:rPr>
           <w:rFonts w:ascii="Calibri" w:hAnsi="Calibri"/>
+          <w:sz w:val="22"/>
         </w:rPr>
         <w:t>Overview</w:t>
       </w:r>
@@ -83,6 +86,7 @@
       <w:r>
         <w:rPr>
           <w:rFonts w:ascii="Calibri" w:hAnsi="Calibri"/>
+          <w:sz w:val="22"/>
         </w:rPr>
         <w:t>*The sensitivity or the minimum detectable dose (MDD) is the lower limit of the target protein that can be detected by the kit. It is determined by adding two standard deviations to the mean O.D. value of twenty (20) blank wells and calculating the corresponding concentration.</w:t>
       </w:r>
@@ -94,6 +98,7 @@
       <w:r>
         <w:rPr>
           <w:rFonts w:ascii="Calibri" w:hAnsi="Calibri"/>
+          <w:sz w:val="22"/>
         </w:rPr>
         <w:t>Technical Details</w:t>
       </w:r>
@@ -105,6 +110,7 @@
       <w:r>
         <w:rPr>
           <w:rFonts w:ascii="Calibri" w:hAnsi="Calibri"/>
+          <w:sz w:val="22"/>
         </w:rPr>
         <w:t>Preparations Before Assay</w:t>
       </w:r>
@@ -116,6 +122,7 @@
       <w:r>
         <w:rPr>
           <w:rFonts w:ascii="Calibri" w:hAnsi="Calibri"/>
+          <w:sz w:val="22"/>
         </w:rPr>
         <w:t>Please read the following instructions before starting the experiment.</w:t>
       </w:r>
@@ -127,6 +134,7 @@
       <w:r>
         <w:rPr>
           <w:rFonts w:ascii="Calibri" w:hAnsi="Calibri"/>
+          <w:sz w:val="22"/>
         </w:rPr>
         <w:t>Read this manual in its entirety in order to minimize the chance of error.</w:t>
       </w:r>
@@ -138,6 +146,7 @@
       <w:r>
         <w:rPr>
           <w:rFonts w:ascii="Calibri" w:hAnsi="Calibri"/>
+          <w:sz w:val="22"/>
         </w:rPr>
         <w:t>Confirm that you have the appropriate non-supplied equipment available.</w:t>
       </w:r>
@@ -149,6 +158,7 @@
       <w:r>
         <w:rPr>
           <w:rFonts w:ascii="Calibri" w:hAnsi="Calibri"/>
+          <w:sz w:val="22"/>
         </w:rPr>
         <w:t>Confirm that the species, target antigen, and sensitivity of this kit are appropriate for your intended application.</w:t>
       </w:r>
@@ -160,6 +170,7 @@
       <w:r>
         <w:rPr>
           <w:rFonts w:ascii="Calibri" w:hAnsi="Calibri"/>
+          <w:sz w:val="22"/>
         </w:rPr>
         <w:t>Confirm that your samples have been prepared appropriately based upon recommendations (see Sample Preparation) and that you have sufficient sample volume for use in the assay.</w:t>
       </w:r>
@@ -171,6 +182,7 @@
       <w:r>
         <w:rPr>
           <w:rFonts w:ascii="Calibri" w:hAnsi="Calibri"/>
+          <w:sz w:val="22"/>
         </w:rPr>
         <w:t>When first using a kit, appropriate validation steps should be taken before using valuable samples. Confirm that the kit adequately detects the target antigen in your intended sample type(s) by running control samples.</w:t>
       </w:r>
@@ -182,6 +194,7 @@
       <w:r>
         <w:rPr>
           <w:rFonts w:ascii="Calibri" w:hAnsi="Calibri"/>
+          <w:sz w:val="22"/>
         </w:rPr>
         <w:t>If the concentration of target antigen within your samples is unknown, a preliminary experiment should be run using a control sample to determine the optimal sample dilution (see Sample Preparation).</w:t>
       </w:r>
@@ -193,6 +206,7 @@
       <w:r>
         <w:rPr>
           <w:rFonts w:ascii="Calibri" w:hAnsi="Calibri"/>
+          <w:sz w:val="22"/>
         </w:rPr>
         <w:t>To inspect the validity of experiment operation and the appropriateness of sample dilution proportion, a pilot experiment using standards and a small number of samples is recommended.</w:t>
       </w:r>
@@ -204,6 +218,7 @@
       <w:r>
         <w:rPr>
           <w:rFonts w:ascii="Calibri" w:hAnsi="Calibri"/>
+          <w:sz w:val="22"/>
         </w:rPr>
         <w:t>Before using the kit, spin tubes to bring down all components to the bottom of the tubes.</w:t>
       </w:r>
@@ -215,6 +230,7 @@
       <w:r>
         <w:rPr>
           <w:rFonts w:ascii="Calibri" w:hAnsi="Calibri"/>
+          <w:sz w:val="22"/>
         </w:rPr>
         <w:t>Don’t let the 96-well plate dry out since this will inactivate active components on the plate.</w:t>
       </w:r>
@@ -226,6 +242,7 @@
       <w:r>
         <w:rPr>
           <w:rFonts w:ascii="Calibri" w:hAnsi="Calibri"/>
+          <w:sz w:val="22"/>
         </w:rPr>
         <w:t>Don’t reuse tips and tubes to avoid cross-contamination.</w:t>
       </w:r>
@@ -237,6 +254,7 @@
       <w:r>
         <w:rPr>
           <w:rFonts w:ascii="Calibri" w:hAnsi="Calibri"/>
+          <w:sz w:val="22"/>
         </w:rPr>
         <w:t>Avoid using the reagents from different batches together.</w:t>
       </w:r>
@@ -248,6 +266,7 @@
       <w:r>
         <w:rPr>
           <w:rFonts w:ascii="Calibri" w:hAnsi="Calibri"/>
+          <w:sz w:val="22"/>
         </w:rPr>
         <w:t>The kit should not be used beyond the expiration date on the kit label. Any variation in diluent, operator, pipetting technique, washing technique, incubation time or temperature, and kit age can cause variation in binding. Variations in sample collection, processing, and storage may cause sample value differences.</w:t>
       </w:r>
@@ -259,6 +278,7 @@
       <w:r>
         <w:rPr>
           <w:rFonts w:ascii="Calibri" w:hAnsi="Calibri"/>
+          <w:sz w:val="22"/>
         </w:rPr>
         <w:t>Kit Components/Materials Provided</w:t>
       </w:r>
@@ -270,6 +290,7 @@
       <w:r>
         <w:rPr>
           <w:rFonts w:ascii="Calibri" w:hAnsi="Calibri"/>
+          <w:sz w:val="22"/>
         </w:rPr>
         <w:t>Required Materials That Are Not Supplied</w:t>
       </w:r>
@@ -281,6 +302,7 @@
       <w:r>
         <w:rPr>
           <w:rFonts w:ascii="Calibri" w:hAnsi="Calibri"/>
+          <w:sz w:val="22"/>
         </w:rPr>
         <w:t>Microplate reader capable of reading absorbance at 450 nm. Incubator.</w:t>
       </w:r>
@@ -292,6 +314,7 @@
       <w:r>
         <w:rPr>
           <w:rFonts w:ascii="Calibri" w:hAnsi="Calibri"/>
+          <w:sz w:val="22"/>
         </w:rPr>
         <w:t>Automated plate washer (optional)</w:t>
       </w:r>
@@ -303,6 +326,7 @@
       <w:r>
         <w:rPr>
           <w:rFonts w:ascii="Calibri" w:hAnsi="Calibri"/>
+          <w:sz w:val="22"/>
         </w:rPr>
         <w:t>Pipettes and pipette tips capable of precisely dispensing 0.5 µl through 1 ml volumes of aqueous solutions. Multichannel pipettes are recommended for a large numbers of samples.</w:t>
       </w:r>
@@ -314,6 +338,7 @@
       <w:r>
         <w:rPr>
           <w:rFonts w:ascii="Calibri" w:hAnsi="Calibri"/>
+          <w:sz w:val="22"/>
         </w:rPr>
         <w:t>Deionized or distilled water. 500 ml graduated cylinders. Test tubes for dilution.</w:t>
       </w:r>
@@ -325,6 +350,7 @@
       <w:r>
         <w:rPr>
           <w:rFonts w:ascii="Calibri" w:hAnsi="Calibri"/>
+          <w:sz w:val="22"/>
         </w:rPr>
         <w:t>Mouse Klk1 ELISA Standard Curve Example</w:t>
       </w:r>
@@ -336,6 +362,7 @@
       <w:r>
         <w:rPr>
           <w:rFonts w:ascii="Calibri" w:hAnsi="Calibri"/>
+          <w:sz w:val="22"/>
         </w:rPr>
         <w:t>The highest O.D. value might be higher or lower than in the example. The experiment result is statistically significant if the highest O.D. value is no less than 1.0.</w:t>
       </w:r>
@@ -347,6 +374,7 @@
       <w:r>
         <w:rPr>
           <w:rFonts w:ascii="Calibri" w:hAnsi="Calibri"/>
+          <w:sz w:val="22"/>
         </w:rPr>
         <w:t>Mouse KLK1 PicoKine ELISA Kit standard curve</w:t>
         <w:tab/>
@@ -360,6 +388,7 @@
       <w:r>
         <w:rPr>
           <w:rFonts w:ascii="Calibri" w:hAnsi="Calibri"/>
+          <w:sz w:val="22"/>
         </w:rPr>
         <w:t>should be generated for each set of samples assayed.</w:t>
       </w:r>
@@ -371,6 +400,7 @@
       <w:r>
         <w:rPr>
           <w:rFonts w:ascii="Calibri" w:hAnsi="Calibri"/>
+          <w:sz w:val="22"/>
         </w:rPr>
         <w:t>Intra/Inter-Assay Variability</w:t>
       </w:r>
@@ -382,6 +412,7 @@
       <w:r>
         <w:rPr>
           <w:rFonts w:ascii="Calibri" w:hAnsi="Calibri"/>
+          <w:sz w:val="22"/>
         </w:rPr>
         <w:t>Boster spends great efforts in documenting lot-to-lot variability and ensuring our assay kits produce robust data that are reproducible.</w:t>
       </w:r>
@@ -393,6 +424,7 @@
       <w:r>
         <w:rPr>
           <w:rFonts w:ascii="Calibri" w:hAnsi="Calibri"/>
+          <w:sz w:val="22"/>
         </w:rPr>
         <w:t>Intra-Assay Precision (Precision within an assay): Three samples of known concentration were tested on one plate to assess intra-assay precision.</w:t>
       </w:r>
@@ -404,6 +436,7 @@
       <w:r>
         <w:rPr>
           <w:rFonts w:ascii="Calibri" w:hAnsi="Calibri"/>
+          <w:sz w:val="22"/>
         </w:rPr>
         <w:t>Inter-Assay Precision (Precision across assays): Three samples of known concentration were tested in separate assays to assess inter-assay precision.</w:t>
       </w:r>
@@ -415,6 +448,7 @@
       <w:r>
         <w:rPr>
           <w:rFonts w:ascii="Calibri" w:hAnsi="Calibri"/>
+          <w:sz w:val="22"/>
         </w:rPr>
         <w:t>Reproducibility</w:t>
       </w:r>
@@ -426,6 +460,7 @@
       <w:r>
         <w:rPr>
           <w:rFonts w:ascii="Calibri" w:hAnsi="Calibri"/>
+          <w:sz w:val="22"/>
         </w:rPr>
         <w:t>We ensure reproducibility by testing three samples with differing concentrations of Klk1 in ELISA kits from four different production batches/lots.</w:t>
       </w:r>
@@ -437,6 +472,7 @@
       <w:r>
         <w:rPr>
           <w:rFonts w:ascii="Calibri" w:hAnsi="Calibri"/>
+          <w:sz w:val="22"/>
         </w:rPr>
         <w:t>*number of samples for each test n=16.</w:t>
       </w:r>
@@ -448,6 +484,7 @@
       <w:r>
         <w:rPr>
           <w:rFonts w:ascii="Calibri" w:hAnsi="Calibri"/>
+          <w:sz w:val="22"/>
         </w:rPr>
         <w:t>Preparation Before The Experiment</w:t>
       </w:r>
@@ -459,6 +496,7 @@
       <w:r>
         <w:rPr>
           <w:rFonts w:ascii="Calibri" w:hAnsi="Calibri"/>
+          <w:sz w:val="22"/>
         </w:rPr>
         <w:t>Dilution of Mouse Klk1 Standard</w:t>
       </w:r>
@@ -470,6 +508,7 @@
       <w:r>
         <w:rPr>
           <w:rFonts w:ascii="Calibri" w:hAnsi="Calibri"/>
+          <w:sz w:val="22"/>
         </w:rPr>
         <w:t>Number tubes 1-8. Final Concentrations to be Tube # 1: 4,000.00 pg/ml, # 2: 2,000.00 pg/ml, # 3: 1,000.00</w:t>
       </w:r>
@@ -481,6 +520,7 @@
       <w:r>
         <w:rPr>
           <w:rFonts w:ascii="Calibri" w:hAnsi="Calibri"/>
+          <w:sz w:val="22"/>
         </w:rPr>
         <w:t>pg/ml, # 4: 500.00 pg/ml,</w:t>
       </w:r>
@@ -492,6 +532,7 @@
       <w:r>
         <w:rPr>
           <w:rFonts w:ascii="Calibri" w:hAnsi="Calibri"/>
+          <w:sz w:val="22"/>
         </w:rPr>
         <w:t># 5: 250.00 pg/ml, # 6: 125.00 pg/ml, # 7: 62.50 pg/ml, # 8: Sample Diluent serves as the zero standard (0 pg/ml).</w:t>
       </w:r>
@@ -503,6 +544,7 @@
       <w:r>
         <w:rPr>
           <w:rFonts w:ascii="Calibri" w:hAnsi="Calibri"/>
+          <w:sz w:val="22"/>
         </w:rPr>
         <w:t>To generate standard #1, add 400 µl of the reconstituted standard stock solution of 10 ng/ml and 600 µl of sample diluent to tube #1 for a</w:t>
       </w:r>
@@ -514,6 +556,7 @@
       <w:r>
         <w:rPr>
           <w:rFonts w:ascii="Calibri" w:hAnsi="Calibri"/>
+          <w:sz w:val="22"/>
         </w:rPr>
         <w:t>final volume of 1000 µl. Mix thoroughly.</w:t>
       </w:r>
@@ -525,6 +568,7 @@
       <w:r>
         <w:rPr>
           <w:rFonts w:ascii="Calibri" w:hAnsi="Calibri"/>
+          <w:sz w:val="22"/>
         </w:rPr>
         <w:t>Add 300 µl of sample diluent to tubes # 2-7.</w:t>
       </w:r>
@@ -536,6 +580,7 @@
       <w:r>
         <w:rPr>
           <w:rFonts w:ascii="Calibri" w:hAnsi="Calibri"/>
+          <w:sz w:val="22"/>
         </w:rPr>
         <w:t>To generate standard # 2, add 300 µl of standard # 1 from tube # 1 to tube # 2 for a final volume of 600 µl. Mix thoroughly.</w:t>
       </w:r>
@@ -547,6 +592,7 @@
       <w:r>
         <w:rPr>
           <w:rFonts w:ascii="Calibri" w:hAnsi="Calibri"/>
+          <w:sz w:val="22"/>
         </w:rPr>
         <w:t>To generate standard # 3, add 300 µl of standard # 2 from tube # 2 to tube # 3 for a final volume of 600 µl. Mix</w:t>
       </w:r>
@@ -558,6 +604,7 @@
       <w:r>
         <w:rPr>
           <w:rFonts w:ascii="Calibri" w:hAnsi="Calibri"/>
+          <w:sz w:val="22"/>
         </w:rPr>
         <w:t>thoroughly.</w:t>
       </w:r>
@@ -569,6 +616,7 @@
       <w:r>
         <w:rPr>
           <w:rFonts w:ascii="Calibri" w:hAnsi="Calibri"/>
+          <w:sz w:val="22"/>
         </w:rPr>
         <w:t>Continue the serial dilution for tube # 4-7.</w:t>
       </w:r>
@@ -580,6 +628,7 @@
       <w:r>
         <w:rPr>
           <w:rFonts w:ascii="Calibri" w:hAnsi="Calibri"/>
+          <w:sz w:val="22"/>
         </w:rPr>
         <w:t>Sample Preparation and Storage</w:t>
       </w:r>
@@ -591,6 +640,7 @@
       <w:r>
         <w:rPr>
           <w:rFonts w:ascii="Calibri" w:hAnsi="Calibri"/>
+          <w:sz w:val="22"/>
         </w:rPr>
         <w:t>These sample collection instructions and storage conditions are intended as a general guideline, and the sample stability has not been evaluated.</w:t>
       </w:r>
@@ -602,6 +652,7 @@
       <w:r>
         <w:rPr>
           <w:rFonts w:ascii="Calibri" w:hAnsi="Calibri"/>
+          <w:sz w:val="22"/>
         </w:rPr>
         <w:t>Sample dilution ratios should be determined by a pilot study (run a serial dilution of samples and see which dilution ratio results in the idea O.D., near the middle of the standard range). In general, high concentration samples can be dilutioned by 1:100, mid concentration samples 1:10, low concentration samples 1:2 or neat.</w:t>
       </w:r>
@@ -613,6 +664,7 @@
       <w:r>
         <w:rPr>
           <w:rFonts w:ascii="Calibri" w:hAnsi="Calibri"/>
+          <w:sz w:val="22"/>
         </w:rPr>
         <w:t>Sample Collection Notes</w:t>
       </w:r>
@@ -624,6 +676,7 @@
       <w:r>
         <w:rPr>
           <w:rFonts w:ascii="Calibri" w:hAnsi="Calibri"/>
+          <w:sz w:val="22"/>
         </w:rPr>
         <w:t>Boster recommends that samples are used immediately upon preparation.</w:t>
       </w:r>
@@ -635,6 +688,7 @@
       <w:r>
         <w:rPr>
           <w:rFonts w:ascii="Calibri" w:hAnsi="Calibri"/>
+          <w:sz w:val="22"/>
         </w:rPr>
         <w:t>Avoid repeated freeze/thaw cycles for all samples.</w:t>
       </w:r>
@@ -646,6 +700,7 @@
       <w:r>
         <w:rPr>
           <w:rFonts w:ascii="Calibri" w:hAnsi="Calibri"/>
+          <w:sz w:val="22"/>
         </w:rPr>
         <w:t>In the event that a sample type not listed above is intended to be used with the kit, it is recommended that the customer conduct validation experiments in order to be confident in the results.</w:t>
       </w:r>
@@ -657,6 +712,7 @@
       <w:r>
         <w:rPr>
           <w:rFonts w:ascii="Calibri" w:hAnsi="Calibri"/>
+          <w:sz w:val="22"/>
         </w:rPr>
         <w:t>Due to chemical interference, the use of tissue or cell extraction samples prepared by chemical lysis buffers may result in inaccurate results.</w:t>
       </w:r>
@@ -668,6 +724,7 @@
       <w:r>
         <w:rPr>
           <w:rFonts w:ascii="Calibri" w:hAnsi="Calibri"/>
+          <w:sz w:val="22"/>
         </w:rPr>
         <w:t>Due to factors including cell viability, cell number, or sampling time, samples from cell culture supernatant may not be detected by the kit.</w:t>
       </w:r>
@@ -679,6 +736,7 @@
       <w:r>
         <w:rPr>
           <w:rFonts w:ascii="Calibri" w:hAnsi="Calibri"/>
+          <w:sz w:val="22"/>
         </w:rPr>
         <w:t>Samples should be brought to room temperature (18-25°C) before performing the assay without the use of extra heating.</w:t>
       </w:r>
@@ -690,6 +748,7 @@
       <w:r>
         <w:rPr>
           <w:rFonts w:ascii="Calibri" w:hAnsi="Calibri"/>
+          <w:sz w:val="22"/>
         </w:rPr>
         <w:t>Sample concentrations should be predicted before being used in the assay. If the sample concentration is not within the range of the standard curve, users must determine the optimal sample dilutions for their particular experiments.</w:t>
       </w:r>
@@ -701,6 +760,7 @@
       <w:r>
         <w:rPr>
           <w:rFonts w:ascii="Calibri" w:hAnsi="Calibri"/>
+          <w:sz w:val="22"/>
         </w:rPr>
         <w:t>Boster is responsible for the quality and performance of the kit components but is NOT responsible for the performance of customer supplied samples used with the kit.</w:t>
       </w:r>
@@ -712,6 +772,7 @@
       <w:r>
         <w:rPr>
           <w:rFonts w:ascii="Calibri" w:hAnsi="Calibri"/>
+          <w:sz w:val="22"/>
         </w:rPr>
         <w:t>Sample Dilution Guideline</w:t>
       </w:r>
@@ -723,6 +784,7 @@
       <w:r>
         <w:rPr>
           <w:rFonts w:ascii="Calibri" w:hAnsi="Calibri"/>
+          <w:sz w:val="22"/>
         </w:rPr>
         <w:t>The user needs to estimate the concentration of the target protein in the sample and use an appropriate dilution factor so that the diluted target protein concentration falls in the range of O.D. values of the standard curve. Dilute the sample using provided diluent buffer. Pilot tests using a dilution series of each sample type are necessary. The sample must be mixed thoroughly with Sample Diluent.</w:t>
       </w:r>
@@ -734,6 +796,7 @@
       <w:r>
         <w:rPr>
           <w:rFonts w:ascii="Calibri" w:hAnsi="Calibri"/>
+          <w:sz w:val="22"/>
         </w:rPr>
         <w:t>Assay Protocol</w:t>
       </w:r>
@@ -745,6 +808,7 @@
       <w:r>
         <w:rPr>
           <w:rFonts w:ascii="Calibri" w:hAnsi="Calibri"/>
+          <w:sz w:val="22"/>
         </w:rPr>
         <w:t>It is recommended that all reagents and materials be equilibrated to room temperature (18-25°C) prior to the experiment (see Preparation Before The Experiment, if you have missed this information).</w:t>
       </w:r>
@@ -756,6 +820,7 @@
       <w:r>
         <w:rPr>
           <w:rFonts w:ascii="Calibri" w:hAnsi="Calibri"/>
+          <w:sz w:val="22"/>
         </w:rPr>
         <w:t>Prepare all reagents and working standards as directed previously.</w:t>
       </w:r>
@@ -767,6 +832,7 @@
       <w:r>
         <w:rPr>
           <w:rFonts w:ascii="Calibri" w:hAnsi="Calibri"/>
+          <w:sz w:val="22"/>
         </w:rPr>
         <w:t>Remove excess microplate strips from the plate frame and seal and store them in the original packaging.</w:t>
       </w:r>
@@ -778,6 +844,7 @@
       <w:r>
         <w:rPr>
           <w:rFonts w:ascii="Calibri" w:hAnsi="Calibri"/>
+          <w:sz w:val="22"/>
         </w:rPr>
         <w:t>Add 100 µl of the standard, samples, or control per well. Add 100 µl of the Sample Diluent into the zero well. At least two replicates of each standard, sample, or control is recommended.</w:t>
       </w:r>
@@ -789,6 +856,7 @@
       <w:r>
         <w:rPr>
           <w:rFonts w:ascii="Calibri" w:hAnsi="Calibri"/>
+          <w:sz w:val="22"/>
         </w:rPr>
         <w:t>Cover with the plate sealer provided and incubate for 120 minutes at room temperature (or 90 min. at 37 °C).</w:t>
       </w:r>
@@ -800,6 +868,7 @@
       <w:r>
         <w:rPr>
           <w:rFonts w:ascii="Calibri" w:hAnsi="Calibri"/>
+          <w:sz w:val="22"/>
         </w:rPr>
         <w:t>Remove the cover and discard the liquid in the wells into an appropriate waste receptacle. Invert the plate on the benchtop onto a paper towel and tap the plate to gently blot any remaining liquid. It is recommended that the wells are not allowed to completely dry at any time.</w:t>
       </w:r>
@@ -811,6 +880,7 @@
       <w:r>
         <w:rPr>
           <w:rFonts w:ascii="Calibri" w:hAnsi="Calibri"/>
+          <w:sz w:val="22"/>
         </w:rPr>
         <w:t>Add 100 µl of the prepared 1x Biotinylated Anti-Mouse Klk1 antibody to each well.</w:t>
       </w:r>
@@ -822,6 +892,7 @@
       <w:r>
         <w:rPr>
           <w:rFonts w:ascii="Calibri" w:hAnsi="Calibri"/>
+          <w:sz w:val="22"/>
         </w:rPr>
         <w:t>Cover with a plate sealer and incubate for 90 minutes at room temperature (or 60 minutes at 37°C).</w:t>
       </w:r>
@@ -833,6 +904,7 @@
       <w:r>
         <w:rPr>
           <w:rFonts w:ascii="Calibri" w:hAnsi="Calibri"/>
+          <w:sz w:val="22"/>
         </w:rPr>
         <w:t>Wash the plate 3 times with the 1x wash buffer:</w:t>
       </w:r>
@@ -844,6 +916,7 @@
       <w:r>
         <w:rPr>
           <w:rFonts w:ascii="Calibri" w:hAnsi="Calibri"/>
+          <w:sz w:val="22"/>
         </w:rPr>
         <w:t>Discard the liquid in the wells into an appropriate waste receptacle. Then, invert the plate on the benchtop onto a paper towel and tap the plate to gently blot any remaining liquid. It is recommended that the wells are not allowed to completely dry at any time.</w:t>
       </w:r>
@@ -855,6 +928,7 @@
       <w:r>
         <w:rPr>
           <w:rFonts w:ascii="Calibri" w:hAnsi="Calibri"/>
+          <w:sz w:val="22"/>
         </w:rPr>
         <w:t>Add 300 µl of the 1x wash buffer to each assay well. (For cleaner background incubate for 60 seconds between each wash).</w:t>
       </w:r>
@@ -866,6 +940,7 @@
       <w:r>
         <w:rPr>
           <w:rFonts w:ascii="Calibri" w:hAnsi="Calibri"/>
+          <w:sz w:val="22"/>
         </w:rPr>
         <w:t>Repeat steps a-b 2 additional times.</w:t>
       </w:r>
@@ -877,6 +952,7 @@
       <w:r>
         <w:rPr>
           <w:rFonts w:ascii="Calibri" w:hAnsi="Calibri"/>
+          <w:sz w:val="22"/>
         </w:rPr>
         <w:t>Discard the wash buffer in the wells into an appropriate waste receptacle. Then, invert the plate on the benchtop onto a paper towel and tap the plate to gently blot any remaining liquid.</w:t>
       </w:r>
@@ -888,6 +964,7 @@
       <w:r>
         <w:rPr>
           <w:rFonts w:ascii="Calibri" w:hAnsi="Calibri"/>
+          <w:sz w:val="22"/>
         </w:rPr>
         <w:t>Add 100 µl of the prepared 1x Avidin-Biotin-Peroxidase Complex into each well. Cover with the plate sealer provided and incubate for 40 minutes at RT (or 30 minutes at 37°C).</w:t>
       </w:r>
@@ -899,6 +976,7 @@
       <w:r>
         <w:rPr>
           <w:rFonts w:ascii="Calibri" w:hAnsi="Calibri"/>
+          <w:sz w:val="22"/>
         </w:rPr>
         <w:t>Wash the plate 5 times with the 1x wash buffer:</w:t>
       </w:r>
@@ -910,6 +988,7 @@
       <w:r>
         <w:rPr>
           <w:rFonts w:ascii="Calibri" w:hAnsi="Calibri"/>
+          <w:sz w:val="22"/>
         </w:rPr>
         <w:t>Discard the liquid in the wells into an appropriate waste receptacle. Then, invert the plate on the benchtop onto a paper towel and tap the plate to gently blot any remaining liquid. It is recommended that the wells are not allowed to completely dry at any time.</w:t>
       </w:r>
@@ -921,6 +1000,7 @@
       <w:r>
         <w:rPr>
           <w:rFonts w:ascii="Calibri" w:hAnsi="Calibri"/>
+          <w:sz w:val="22"/>
         </w:rPr>
         <w:t>Add 300 µl of the 1x wash buffer to each assay well. (For cleaner background incubate for 60 seconds between each wash).</w:t>
       </w:r>
@@ -932,6 +1012,7 @@
       <w:r>
         <w:rPr>
           <w:rFonts w:ascii="Calibri" w:hAnsi="Calibri"/>
+          <w:sz w:val="22"/>
         </w:rPr>
         <w:t>Repeat steps a-b 4 additional times.</w:t>
       </w:r>
@@ -943,6 +1024,7 @@
       <w:r>
         <w:rPr>
           <w:rFonts w:ascii="Calibri" w:hAnsi="Calibri"/>
+          <w:sz w:val="22"/>
         </w:rPr>
         <w:t>Discard the wash buffer in the wells into an appropriate waste receptacle. Then, invert the plate on the benchtop onto a paper towel and tap the plate to gently blot any remaining liquid.</w:t>
       </w:r>
@@ -954,6 +1036,7 @@
       <w:r>
         <w:rPr>
           <w:rFonts w:ascii="Calibri" w:hAnsi="Calibri"/>
+          <w:sz w:val="22"/>
         </w:rPr>
         <w:t>Add 90 µl of Color Developing Reagent to each well. Cover with the plate sealer provided and incubate in the dark for 30 minutes at RT (or</w:t>
       </w:r>
@@ -965,6 +1048,7 @@
       <w:r>
         <w:rPr>
           <w:rFonts w:ascii="Calibri" w:hAnsi="Calibri"/>
+          <w:sz w:val="22"/>
         </w:rPr>
         <w:t>15-25 minutes at 37°C). (The optimal incubation time must be empirically determined. A guideline to look for is blue shading the top four standard wells, while the remaining standards remain clear.)</w:t>
       </w:r>
@@ -976,6 +1060,7 @@
       <w:r>
         <w:rPr>
           <w:rFonts w:ascii="Calibri" w:hAnsi="Calibri"/>
+          <w:sz w:val="22"/>
         </w:rPr>
         <w:t>Add 100 µl of Stop Solution to each well. The color should immediately change to yellow.</w:t>
       </w:r>
@@ -987,6 +1072,7 @@
       <w:r>
         <w:rPr>
           <w:rFonts w:ascii="Calibri" w:hAnsi="Calibri"/>
+          <w:sz w:val="22"/>
         </w:rPr>
         <w:t>Within 30 minutes of stopping the reaction, the O.D. absorbance should be read with a microplate reader at 450nm.</w:t>
       </w:r>
@@ -998,6 +1084,7 @@
       <w:r>
         <w:rPr>
           <w:rFonts w:ascii="Calibri" w:hAnsi="Calibri"/>
+          <w:sz w:val="22"/>
         </w:rPr>
         <w:t>Assay Protocol Notes</w:t>
       </w:r>
@@ -1009,6 +1096,7 @@
       <w:r>
         <w:rPr>
           <w:rFonts w:ascii="Calibri" w:hAnsi="Calibri"/>
+          <w:sz w:val="22"/>
         </w:rPr>
         <w:t>Solutions: To avoid cross-contamination, change pipette tips between additions of each standard, between sample additions, and between reagent additions. Also, use separate reservoirs for each reagent.</w:t>
       </w:r>
@@ -1020,6 +1108,7 @@
       <w:r>
         <w:rPr>
           <w:rFonts w:ascii="Calibri" w:hAnsi="Calibri"/>
+          <w:sz w:val="22"/>
         </w:rPr>
         <w:t>Applying Solutions: All solutions should be added to the bottom of the ELISA plate well. Avoid touching the inside wall of the well. Avoid foaming when possible.</w:t>
       </w:r>
@@ -1031,6 +1120,7 @@
       <w:r>
         <w:rPr>
           <w:rFonts w:ascii="Calibri" w:hAnsi="Calibri"/>
+          <w:sz w:val="22"/>
         </w:rPr>
         <w:t>Assay Timing: The interval between adding samples to the first and last wells should be minimized. Delays will increase the incubation time differential between wells, which will significantly affect the experimental accuracy and repeatability. For each step in the procedure, total dispensing time for addition of reagents or samples should not exceed 10 minutes.</w:t>
       </w:r>
@@ -1042,6 +1132,7 @@
       <w:r>
         <w:rPr>
           <w:rFonts w:ascii="Calibri" w:hAnsi="Calibri"/>
+          <w:sz w:val="22"/>
         </w:rPr>
         <w:t>Incubation: To prevent evaporation and ensure accurate results, proper adhesion of plate sealers during incubation steps is necessary. Do not allow wells to sit uncovered for extended periods of time between incubation steps. Do not let wells dry out at any time during the assay. Strictly observe the recommended incubation times and temperatures.</w:t>
       </w:r>
@@ -1053,6 +1144,7 @@
       <w:r>
         <w:rPr>
           <w:rFonts w:ascii="Calibri" w:hAnsi="Calibri"/>
+          <w:sz w:val="22"/>
         </w:rPr>
         <w:t>Washing: Proper washing procedure is critical. Insufficient washing will result in poor precision and falsely elevated absorbance readings. Residual liquid in the reaction wells should be patted dry against absorbent paper during the washing process. Do not put absorbent paper directly into the reaction wells.</w:t>
       </w:r>
@@ -1064,6 +1156,7 @@
       <w:r>
         <w:rPr>
           <w:rFonts w:ascii="Calibri" w:hAnsi="Calibri"/>
+          <w:sz w:val="22"/>
         </w:rPr>
         <w:t>Controlling Substrate Reaction Time: After the addition of the TMB Substrate, periodically monitor the color development. Stop color development before the color becomes too deep by adding Stop Solution. The excessively strong color will result in inaccurate absorbance readings.</w:t>
       </w:r>
@@ -1075,6 +1168,7 @@
       <w:r>
         <w:rPr>
           <w:rFonts w:ascii="Calibri" w:hAnsi="Calibri"/>
+          <w:sz w:val="22"/>
         </w:rPr>
         <w:t>Reading: The microplate reader should be preheated and programmed prior to use. Prior to taking O.D. readings, remove any residual liquid or fingerprints from the underside of the plate and confirm that there are no bubbles in the wells.</w:t>
       </w:r>
@@ -1086,6 +1180,7 @@
       <w:r>
         <w:rPr>
           <w:rFonts w:ascii="Calibri" w:hAnsi="Calibri"/>
+          <w:sz w:val="22"/>
         </w:rPr>
         <w:t>Reaction Time Control: Control reaction time should be strictly followed as outlined.</w:t>
       </w:r>
@@ -1097,6 +1192,7 @@
       <w:r>
         <w:rPr>
           <w:rFonts w:ascii="Calibri" w:hAnsi="Calibri"/>
+          <w:sz w:val="22"/>
         </w:rPr>
         <w:t>Stop Solution: The Stop Solution contains an acid, therefore proper precautions should be taken during its use, such as protection of the eyes, hands, face, and clothing.</w:t>
       </w:r>
@@ -1108,6 +1204,7 @@
       <w:r>
         <w:rPr>
           <w:rFonts w:ascii="Calibri" w:hAnsi="Calibri"/>
+          <w:sz w:val="22"/>
         </w:rPr>
         <w:t>To minimize the external influence on the assay performance, operational procedures and lab conditions (such as room temperature, humidity, incubator temperature) should be strictly controlled. It is also strongly suggested that the whole assay is performed by the same operator from the beginning to the end.</w:t>
       </w:r>
@@ -1119,6 +1216,7 @@
       <w:r>
         <w:rPr>
           <w:rFonts w:ascii="Calibri" w:hAnsi="Calibri"/>
+          <w:sz w:val="22"/>
         </w:rPr>
         <w:t>Data Analysis</w:t>
       </w:r>
@@ -1130,6 +1228,7 @@
       <w:r>
         <w:rPr>
           <w:rFonts w:ascii="Calibri" w:hAnsi="Calibri"/>
+          <w:sz w:val="22"/>
         </w:rPr>
         <w:t>Boster Bio offers an easy-to-use online ELISA data analysis tool. Try it out at https://www.bosterbio.com/biology-research-tools/elisa-data-analysis- online</w:t>
       </w:r>
@@ -1141,6 +1240,7 @@
       <w:r>
         <w:rPr>
           <w:rFonts w:ascii="Calibri" w:hAnsi="Calibri"/>
+          <w:sz w:val="22"/>
         </w:rPr>
         <w:t>To analyze using manual methods, follow the process below:</w:t>
       </w:r>
@@ -1152,6 +1252,7 @@
       <w:r>
         <w:rPr>
           <w:rFonts w:ascii="Calibri" w:hAnsi="Calibri"/>
+          <w:sz w:val="22"/>
         </w:rPr>
         <w:t>Average the duplicate readings for each standard, sample, and control. Subtract the average zero standard O.D. reading.</w:t>
       </w:r>
@@ -1163,6 +1264,7 @@
       <w:r>
         <w:rPr>
           <w:rFonts w:ascii="Calibri" w:hAnsi="Calibri"/>
+          <w:sz w:val="22"/>
         </w:rPr>
         <w:t>It is recommended that a standard curve be created using computer software to generate a four-parameter logistic (4-PL) curve-fit. A free program capable of generating a four-parameter logistic (4-PL) curve-fit can be found online at: www.myassays.com/four-parameter-logistic-curve.assay. Alternatively, plot the mean absorbance for each standard against the concentration. The measured concentration in the sample can be interpolated by using linear regression of each average relative O.D. against the standard curve generated using curve fitting software. This will generate an adequate but less precise fit of the data.</w:t>
       </w:r>
@@ -1174,6 +1276,7 @@
       <w:r>
         <w:rPr>
           <w:rFonts w:ascii="Calibri" w:hAnsi="Calibri"/>
+          <w:sz w:val="22"/>
         </w:rPr>
         <w:t>For diluted samples, the concentration reading from the standard curve must be multiplied by the dilution factor.</w:t>
       </w:r>
@@ -1185,6 +1288,7 @@
       <w:r>
         <w:rPr>
           <w:rFonts w:ascii="Calibri" w:hAnsi="Calibri"/>
+          <w:sz w:val="22"/>
         </w:rPr>
         <w:t>Background on Klk1</w:t>
       </w:r>
@@ -1196,6 +1300,7 @@
       <w:r>
         <w:rPr>
           <w:rFonts w:ascii="Calibri" w:hAnsi="Calibri"/>
+          <w:sz w:val="22"/>
         </w:rPr>
         <w:t>Kallikrein-1, also known as tissue kallikrein, is a protein that in humans is encoded by the KLK1 gene. This serine protease generates Lys-bradykinin by specific proteolysis of kininogen-1. KLK1 is a member of the peptidase S1 family. Its gene is mapped to 19q13.3. In all, it has got 262-amino acids which contain a putative signal peptide, followed by a short activating peptide and the protease domain. The protein is mainly found in kidney, pancreas, and salivary gland, showing a unique pattern of tissue-specific expression relative to other members of the family. KLK1 is implicated in carcinogenesis and some have potential as novel cancer and other disease biomarkers.</w:t>
       </w:r>
@@ -1207,6 +1312,7 @@
       <w:r>
         <w:rPr>
           <w:rFonts w:ascii="Calibri" w:hAnsi="Calibri"/>
+          <w:sz w:val="22"/>
         </w:rPr>
         <w:t>1 Publications Citing This Product</w:t>
       </w:r>
@@ -1218,6 +1324,7 @@
       <w:r>
         <w:rPr>
           <w:rFonts w:ascii="Calibri" w:hAnsi="Calibri"/>
+          <w:sz w:val="22"/>
         </w:rPr>
         <w:t>PubMed ID: 10.1186/s12014-021-09335-9, Proteomics and functional study reveal kallikrein-6 enhances communicating hydrocephalus Visit bosterbio.com/mouse-klk1-picokine-trade-elisa-kit-ek1586-boster.html to see all 1 publications.</w:t>
       </w:r>
@@ -1229,6 +1336,7 @@
       <w:r>
         <w:rPr>
           <w:rFonts w:ascii="Calibri" w:hAnsi="Calibri"/>
+          <w:sz w:val="22"/>
         </w:rPr>
         <w:t>Submit a Product Review to Biocompare.com</w:t>
       </w:r>
@@ -1240,6 +1348,7 @@
       <w:r>
         <w:rPr>
           <w:rFonts w:ascii="Calibri" w:hAnsi="Calibri"/>
+          <w:sz w:val="22"/>
         </w:rPr>
         <w:t>Submit a review of this product to Biocompare.com to receive a $20 Amazon.com gift card! Your reviews help your fellow scientists make the right decisions. Thank you for your contribution.</w:t>
       </w:r>
@@ -1251,6 +1360,7 @@
       <w:r>
         <w:rPr>
           <w:rFonts w:ascii="Calibri" w:hAnsi="Calibri"/>
+          <w:sz w:val="22"/>
         </w:rPr>
         <w:t>Mouse KLK1/Kallikrein 1 ELISA Kit ®</w:t>
       </w:r>
@@ -1275,6 +1385,7 @@
       <w:r>
         <w:rPr>
           <w:rFonts w:ascii="Calibri" w:hAnsi="Calibri"/>
+          <w:sz w:val="22"/>
         </w:rPr>
         <w:t>Background on Klk1</w:t>
       </w:r>
@@ -1300,6 +1411,7 @@
       <w:r>
         <w:rPr>
           <w:rFonts w:ascii="Calibri" w:hAnsi="Calibri"/>
+          <w:sz w:val="22"/>
         </w:rPr>
         <w:t>Kallikrein-1, also known as tissue kallikrein, is a protein that in humans is encoded by the KLK1 gene. This serine protease generates Lys-bradykinin by specific proteolysis of kininogen-1. KLK1 is a member of the peptidase S1 family. Its gene is mapped to 19q13.3. In all, it has got 262-amino acids which contain a putative signal peptide, followed by a short activating peptide and the protease domain. The protein is mainly found in kidney, pancreas, and salivary gland, showing a unique pattern of tissue-specific expression relative to other members of the family. KLK1 is implicated in carcinogenesis and some have potential as novel cancer and other disease biomarkers.</w:t>
       </w:r>
@@ -1351,6 +1463,7 @@
       <w:r>
         <w:rPr>
           <w:rFonts w:ascii="Calibri" w:hAnsi="Calibri"/>
+          <w:sz w:val="22"/>
         </w:rPr>
         <w:t>1. Prepare all reagents, samples, and standards according to the instructions.</w:t>
       </w:r>
@@ -1363,6 +1476,7 @@
       <w:r>
         <w:rPr>
           <w:rFonts w:ascii="Calibri" w:hAnsi="Calibri"/>
+          <w:sz w:val="22"/>
         </w:rPr>
         <w:t>2. Confirm that you have the appropriate non-supplied equipment available.</w:t>
       </w:r>
@@ -1375,6 +1489,7 @@
       <w:r>
         <w:rPr>
           <w:rFonts w:ascii="Calibri" w:hAnsi="Calibri"/>
+          <w:sz w:val="22"/>
         </w:rPr>
         <w:t>3. Spin down all components to the bottom of the tube before opening.</w:t>
       </w:r>
@@ -1387,6 +1502,7 @@
       <w:r>
         <w:rPr>
           <w:rFonts w:ascii="Calibri" w:hAnsi="Calibri"/>
+          <w:sz w:val="22"/>
         </w:rPr>
         <w:t>4. Don't let the 96-well plate dry out as this will inactivate active components.</w:t>
       </w:r>
@@ -1399,6 +1515,7 @@
       <w:r>
         <w:rPr>
           <w:rFonts w:ascii="Calibri" w:hAnsi="Calibri"/>
+          <w:sz w:val="22"/>
         </w:rPr>
         <w:t>5. Don't reuse tips and tubes to avoid cross-contamination. Avoid using reagents from different batches.</w:t>
       </w:r>
@@ -1437,6 +1554,7 @@
       <w:r>
         <w:rPr>
           <w:rFonts w:ascii="Calibri" w:hAnsi="Calibri"/>
+          <w:sz w:val="22"/>
         </w:rPr>
         <w:t>• Microplate reader capable of reading absorbance at 450 nm. Incubator. • Automated plate washer (optional) • Pipettes and pipette tips capable of precisely dispensing 0.5 µl through 1 ml volumes of aqueous solutions. Multichannel pipettes are recommended for a large numbers of samples. • Deionized or distilled water. 500 ml graduated cylinders. Test tubes for dilution.</w:t>
       </w:r>
@@ -1461,6 +1579,7 @@
       <w:r>
         <w:rPr>
           <w:rFonts w:ascii="Calibri" w:hAnsi="Calibri"/>
+          <w:sz w:val="22"/>
         </w:rPr>
         <w:t>Bring all reagents to room temperature before use. Wash Buffer: Dilute Wash Buffer (25X) with distilled water. For example, if preparing 500 ml of Wash Buffer, dilute 20 ml of Wash Buffer (25X) into 480 ml of distilled water. Standard: Reconstitute the standard with standard diluent according to the label instructions. This reconstitution produces a stock solution. Let the standard stand for a minimum of 15 minutes with gentle agitation prior to making dilutions. Detection Reagent A and B: Dilute to the working concentration using Assay Diluent A and B, respectively.</w:t>
       </w:r>
@@ -1486,6 +1605,7 @@
       <w:r>
         <w:rPr>
           <w:rFonts w:ascii="Calibri" w:hAnsi="Calibri"/>
+          <w:sz w:val="22"/>
         </w:rPr>
         <w:t>Three samples of known concentration were tested on one plate to assess intra-assay precision.</w:t>
       </w:r>
@@ -1498,6 +1618,7 @@
       <w:r>
         <w:rPr>
           <w:rFonts w:ascii="Calibri" w:hAnsi="Calibri"/>
+          <w:sz w:val="22"/>
         </w:rPr>
         <w:t>Three samples of known concentration were tested in separate assays to assess inter-assay precision.</w:t>
       </w:r>
@@ -1523,6 +1644,7 @@
       <w:r>
         <w:rPr>
           <w:rFonts w:ascii="Calibri" w:hAnsi="Calibri"/>
+          <w:sz w:val="22"/>
         </w:rPr>
         <w:t>Samples were tested in four different assay lots to assess reproducibility.</w:t>
       </w:r>
@@ -1548,6 +1670,7 @@
       <w:r>
         <w:rPr>
           <w:rFonts w:ascii="Calibri" w:hAnsi="Calibri"/>
+          <w:sz w:val="22"/>
         </w:rPr>
         <w:t>1. Label 7 tubes, one for each standard: 4000 pg/ml, 2000 pg/ml, 1000 pg/ml, 500 pg/ml, 250 pg/ml, 125 pg/ml, and 62.5 pg/ml. 2. Pipette 300 µl of the Sample Diluent into each tube. 3. Pipette 300 µl of the reconstituted standard into the first tube and mix to create the 4000 pg/ml standard. 4. Pipette 300 µl from the 4000 pg/ml tube into the second tube and mix to create the 2000 pg/ml standard. 5. Continue this process for the remaining tubes. 6. The Sample Diluent serves as the zero standard (0 pg/ml).</w:t>
       </w:r>
@@ -1573,6 +1696,7 @@
       <w:r>
         <w:rPr>
           <w:rFonts w:ascii="Calibri" w:hAnsi="Calibri"/>
+          <w:sz w:val="22"/>
         </w:rPr>
         <w:t>1. It is recommended that all reagents and materials be equilibrated to room temperature (18-25°C) prior to the experiment (see Preparation Before The Experiment, if you have missed this information). Prepare all reagents and working standards as directed previously. Remove excess microplate strips from the plate frame and seal and store them in the original packaging. Add 100 µl of the standard, samples, or control per well. Add 100 µl of the Sample Diluent into the zero well. At least two replicates of each standard, sample, or control is recommended. Cover with the plate sealer provided and incubate for 120 minutes at room temperature (or 90 min. at 37 °C). Remove the cover and discard the liquid in the wells into an appropriate waste receptacle. Invert the plate on the benchtop onto a paper towel and tap the plate to gently blot any remaining liquid. It is recommended that the wells are not allowed to completely dry at any time. Add 100 µl of the prepared 1x Biotinylated Anti-Mouse Klk1 antibody to each well. Cover with a plate sealer and incubate for 90 minutes at room temperature (or 60 minutes at 37°C). Wash the plate 3 times with the 1x wash buffer: Discard the liquid in the wells into an appropriate waste receptacle. Then, invert the plate on the benchtop onto a paper towel and tap the plate to gently blot any remaining liquid. It is recommended that the wells are not allowed to completely dry at any time. Add 300 µl of the 1x wash buffer to each assay well. (For cleaner background incubate for 60 seconds between each wash). Repeat steps a-b 2 additional times. Discard the wash buffer in the wells into an appropriate waste receptacle. Then, invert the plate on the benchtop onto a paper towel and tap the plate to gently blot any remaining liquid. Add 100 µl of the prepared 1x Avidin-Biotin-Peroxidase Complex into each well. Cover with the plate sealer provided and incubate for 40 minutes at RT (or 30 minutes at 37°C). Wash the plate 5 times with the 1x wash buffer: Discard the liquid in the wells into an appropriate waste receptacle. Then, invert the plate on the benchtop onto a paper towel and tap the plate to gently blot any remaining liquid. It is recommended that the wells are not allowed to completely dry at any time. Add 300 µl of the 1x wash buffer to each assay well. (For cleaner background incubate for 60 seconds between each wash). Repeat steps a-b 4 additional times. Discard the wash buffer in the wells into an appropriate waste receptacle. Then, invert the plate on the benchtop onto a paper towel and tap the plate to gently blot any remaining liquid. Add 90 µl of Color Developing Reagent to each well. Cover with the plate sealer provided and incubate in the dark for 30 minutes at RT (or 15-25 minutes at 37°C). (The optimal incubation time must be empirically determined. A guideline to look for is blue shading the top four standard wells, while the remaining standards remain clear.) Add 100 µl of Stop Solution to each well. The color should immediately change to yellow. Within 30 minutes of stopping the reaction, the O.D. absorbance should be read with a microplate reader at 450nm. Assay Protocol Notes Solutions: To avoid cross-contamination, change pipette tips between additions of each standard, between sample additions, and between reagent additions. Also, use separate reservoirs for each reagent. Applying Solutions: All solutions should be added to the bottom of the ELISA plate well. Avoid touching the inside wall of the well. Avoid foaming when possible. Assay Timing: The interval between adding samples to the first and last wells should be minimized. Delays will increase the incubation time differential between wells, which will significantly affect the experimental accuracy and repeatability. For each step in the procedure, total dispensing time for addition of reagents or samples should not exceed 10 minutes.</w:t>
       </w:r>
@@ -1597,6 +1721,7 @@
       <w:r>
         <w:rPr>
           <w:rFonts w:ascii="Calibri" w:hAnsi="Calibri"/>
+          <w:sz w:val="22"/>
         </w:rPr>
         <w:t>This standard curve is for demonstration only. A standard curve must be run with each assay.</w:t>
       </w:r>
@@ -1621,6 +1746,7 @@
       <w:r>
         <w:rPr>
           <w:rFonts w:ascii="Calibri" w:hAnsi="Calibri"/>
+          <w:sz w:val="22"/>
         </w:rPr>
         <w:t>This material is sold for in-vitro use only in manufacturing and research. This material is not suitable for human use. It is the responsibility of the user to undertake sufficient verification and testing to determine the suitability of each product's application. The statements herein are offered for informational purposes only and are intended to be used solely for your consideration, investigation and verification.</w:t>
       </w:r>
@@ -2003,6 +2129,7 @@
     </w:pPr>
     <w:rPr>
       <w:rFonts w:ascii="Calibri" w:hAnsi="Calibri"/>
+      <w:sz w:val="22"/>
     </w:rPr>
   </w:style>
   <w:style w:type="paragraph" w:styleId="Header">
@@ -2091,8 +2218,8 @@
       <w:rFonts w:asciiTheme="majorHAnsi" w:eastAsiaTheme="majorEastAsia" w:hAnsiTheme="majorHAnsi" w:cstheme="majorBidi" w:ascii="Calibri" w:hAnsi="Calibri"/>
       <w:b/>
       <w:bCs/>
-      <w:color w:val="4F81BD" w:themeColor="accent1"/>
-      <w:sz w:val="26"/>
+      <w:color w:val="0046B4"/>
+      <w:sz w:val="24"/>
       <w:szCs w:val="26"/>
     </w:rPr>
   </w:style>

</xml_diff>

<commit_message>
Update the document template to display creator's name in the footer
Replaced the copyright notice in the DOCX template footer with "Made by Sophie Gall" and removed the copyright symbol.

Replit-Commit-Author: Agent
Replit-Commit-Session-Id: 86e32257-9f57-45d9-b7c9-9c3928182bb3
Replit-Commit-Screenshot-Url: https://storage.googleapis.com/screenshot-production-us-central1/9117525c-531f-4e40-bc2d-dbaf9de7854f/0bffab3c-f67b-4815-bd8b-ae9e24b51708.jpg
</commit_message>
<xml_diff>
--- a/output_populated_template.docx
+++ b/output_populated_template.docx
@@ -35,6 +35,7 @@
       <w:pPr>
         <w:spacing w:line="276" w:lineRule="auto"/>
         <w:sectPr>
+          <w:footerReference w:type="default" r:id="rId9"/>
           <w:pgSz w:w="12240" w:h="15840"/>
           <w:pgMar w:top="1440" w:right="1800" w:bottom="1440" w:left="1800" w:header="720" w:footer="720" w:gutter="0"/>
           <w:cols w:space="720"/>
@@ -1759,6 +1760,21 @@
     </w:sectPr>
   </w:body>
 </w:document>
+</file>
+
+<file path=word/footer1.xml><?xml version="1.0" encoding="utf-8"?>
+<w:ftr xmlns:m="http://schemas.openxmlformats.org/officeDocument/2006/math" xmlns:mc="http://schemas.openxmlformats.org/markup-compatibility/2006" xmlns:mo="http://schemas.microsoft.com/office/mac/office/2008/main" xmlns:mv="urn:schemas-microsoft-com:mac:vml" xmlns:o="urn:schemas-microsoft-com:office:office" xmlns:r="http://schemas.openxmlformats.org/officeDocument/2006/relationships" xmlns:v="urn:schemas-microsoft-com:vml" xmlns:w10="urn:schemas-microsoft-com:office:word" xmlns:w14="http://schemas.microsoft.com/office/word/2010/wordml" xmlns:w="http://schemas.openxmlformats.org/wordprocessingml/2006/main" xmlns:wne="http://schemas.microsoft.com/office/word/2006/wordml" xmlns:wp14="http://schemas.microsoft.com/office/word/2010/wordprocessingDrawing" xmlns:wp="http://schemas.openxmlformats.org/drawingml/2006/wordprocessingDrawing" xmlns:wpc="http://schemas.microsoft.com/office/word/2010/wordprocessingCanvas" xmlns:wpg="http://schemas.microsoft.com/office/word/2010/wordprocessingGroup" xmlns:wpi="http://schemas.microsoft.com/office/word/2010/wordprocessingInk" xmlns:wps="http://schemas.microsoft.com/office/word/2010/wordprocessingShape" mc:Ignorable="w14 wp14">
+  <w:p>
+    <w:pPr>
+      <w:pStyle w:val="Footer"/>
+    </w:pPr>
+  </w:p>
+  <w:p>
+    <w:r>
+      <w:t>Made by Sophie Gall</w:t>
+    </w:r>
+  </w:p>
+</w:ftr>
 </file>
 
 <file path=word/numbering.xml><?xml version="1.0" encoding="utf-8"?>

</xml_diff>

<commit_message>
Improve processing of Red Dot datasheets and standard scientific documents
Enhance Red Dot document handling, apply specific steps to other templates.

Replit-Commit-Author: Agent
Replit-Commit-Session-Id: 86e32257-9f57-45d9-b7c9-9c3928182bb3
Replit-Commit-Screenshot-Url: https://storage.googleapis.com/screenshot-production-us-central1/9117525c-531f-4e40-bc2d-dbaf9de7854f/1cdc24ba-4034-4c37-9961-fd8a3a82cc29.jpg
</commit_message>
<xml_diff>
--- a/output_populated_template.docx
+++ b/output_populated_template.docx
@@ -54,1341 +54,6 @@
           <w:color w:val="0046B4"/>
         </w:rPr>
         <w:t>ASSAY PRINCIPLE</w:t>
-      </w:r>
-    </w:p>
-    <w:p>
-      <w:pPr>
-        <w:spacing w:line="276" w:lineRule="auto" w:after="120"/>
-      </w:pPr>
-      <w:r>
-        <w:rPr>
-          <w:rFonts w:ascii="Calibri" w:hAnsi="Calibri"/>
-          <w:sz w:val="22"/>
-        </w:rPr>
-        <w:t>The Boster Picokine® Mouse Klk1 Pre-Coated ELISA (Enzyme-Linked Immunosorbent Assay) kit is a solid-phase immunoassay specially designed to measure Mouse Klk1 with a 96-well strip plate that is pre-coated with antibody specific for Klk1. The detection antibody is a biotinylated antibody specific for Klk1. The capture antibody is monoclonal antibody from rat and the detection antibody is polyclonal antibody from goat. The kit includes Mouse Klk1 protein as standards.</w:t>
-      </w:r>
-    </w:p>
-    <w:p>
-      <w:pPr>
-        <w:spacing w:line="276" w:lineRule="auto" w:after="120"/>
-      </w:pPr>
-      <w:r>
-        <w:rPr>
-          <w:rFonts w:ascii="Calibri" w:hAnsi="Calibri"/>
-          <w:sz w:val="22"/>
-        </w:rPr>
-        <w:t>Overview</w:t>
-      </w:r>
-    </w:p>
-    <w:p>
-      <w:pPr>
-        <w:spacing w:line="276" w:lineRule="auto" w:after="120"/>
-      </w:pPr>
-      <w:r>
-        <w:rPr>
-          <w:rFonts w:ascii="Calibri" w:hAnsi="Calibri"/>
-          <w:sz w:val="22"/>
-        </w:rPr>
-        <w:t>*The sensitivity or the minimum detectable dose (MDD) is the lower limit of the target protein that can be detected by the kit. It is determined by adding two standard deviations to the mean O.D. value of twenty (20) blank wells and calculating the corresponding concentration.</w:t>
-      </w:r>
-    </w:p>
-    <w:p>
-      <w:pPr>
-        <w:spacing w:line="276" w:lineRule="auto" w:after="120"/>
-      </w:pPr>
-      <w:r>
-        <w:rPr>
-          <w:rFonts w:ascii="Calibri" w:hAnsi="Calibri"/>
-          <w:sz w:val="22"/>
-        </w:rPr>
-        <w:t>Technical Details</w:t>
-      </w:r>
-    </w:p>
-    <w:p>
-      <w:pPr>
-        <w:spacing w:line="276" w:lineRule="auto" w:after="120"/>
-      </w:pPr>
-      <w:r>
-        <w:rPr>
-          <w:rFonts w:ascii="Calibri" w:hAnsi="Calibri"/>
-          <w:sz w:val="22"/>
-        </w:rPr>
-        <w:t>Preparations Before Assay</w:t>
-      </w:r>
-    </w:p>
-    <w:p>
-      <w:pPr>
-        <w:spacing w:line="276" w:lineRule="auto" w:after="120"/>
-      </w:pPr>
-      <w:r>
-        <w:rPr>
-          <w:rFonts w:ascii="Calibri" w:hAnsi="Calibri"/>
-          <w:sz w:val="22"/>
-        </w:rPr>
-        <w:t>Please read the following instructions before starting the experiment.</w:t>
-      </w:r>
-    </w:p>
-    <w:p>
-      <w:pPr>
-        <w:spacing w:line="276" w:lineRule="auto" w:after="120"/>
-      </w:pPr>
-      <w:r>
-        <w:rPr>
-          <w:rFonts w:ascii="Calibri" w:hAnsi="Calibri"/>
-          <w:sz w:val="22"/>
-        </w:rPr>
-        <w:t>Read this manual in its entirety in order to minimize the chance of error.</w:t>
-      </w:r>
-    </w:p>
-    <w:p>
-      <w:pPr>
-        <w:spacing w:line="276" w:lineRule="auto" w:after="120"/>
-      </w:pPr>
-      <w:r>
-        <w:rPr>
-          <w:rFonts w:ascii="Calibri" w:hAnsi="Calibri"/>
-          <w:sz w:val="22"/>
-        </w:rPr>
-        <w:t>Confirm that you have the appropriate non-supplied equipment available.</w:t>
-      </w:r>
-    </w:p>
-    <w:p>
-      <w:pPr>
-        <w:spacing w:line="276" w:lineRule="auto" w:after="120"/>
-      </w:pPr>
-      <w:r>
-        <w:rPr>
-          <w:rFonts w:ascii="Calibri" w:hAnsi="Calibri"/>
-          <w:sz w:val="22"/>
-        </w:rPr>
-        <w:t>Confirm that the species, target antigen, and sensitivity of this kit are appropriate for your intended application.</w:t>
-      </w:r>
-    </w:p>
-    <w:p>
-      <w:pPr>
-        <w:spacing w:line="276" w:lineRule="auto" w:after="120"/>
-      </w:pPr>
-      <w:r>
-        <w:rPr>
-          <w:rFonts w:ascii="Calibri" w:hAnsi="Calibri"/>
-          <w:sz w:val="22"/>
-        </w:rPr>
-        <w:t>Confirm that your samples have been prepared appropriately based upon recommendations (see Sample Preparation) and that you have sufficient sample volume for use in the assay.</w:t>
-      </w:r>
-    </w:p>
-    <w:p>
-      <w:pPr>
-        <w:spacing w:line="276" w:lineRule="auto" w:after="120"/>
-      </w:pPr>
-      <w:r>
-        <w:rPr>
-          <w:rFonts w:ascii="Calibri" w:hAnsi="Calibri"/>
-          <w:sz w:val="22"/>
-        </w:rPr>
-        <w:t>When first using a kit, appropriate validation steps should be taken before using valuable samples. Confirm that the kit adequately detects the target antigen in your intended sample type(s) by running control samples.</w:t>
-      </w:r>
-    </w:p>
-    <w:p>
-      <w:pPr>
-        <w:spacing w:line="276" w:lineRule="auto" w:after="120"/>
-      </w:pPr>
-      <w:r>
-        <w:rPr>
-          <w:rFonts w:ascii="Calibri" w:hAnsi="Calibri"/>
-          <w:sz w:val="22"/>
-        </w:rPr>
-        <w:t>If the concentration of target antigen within your samples is unknown, a preliminary experiment should be run using a control sample to determine the optimal sample dilution (see Sample Preparation).</w:t>
-      </w:r>
-    </w:p>
-    <w:p>
-      <w:pPr>
-        <w:spacing w:line="276" w:lineRule="auto" w:after="120"/>
-      </w:pPr>
-      <w:r>
-        <w:rPr>
-          <w:rFonts w:ascii="Calibri" w:hAnsi="Calibri"/>
-          <w:sz w:val="22"/>
-        </w:rPr>
-        <w:t>To inspect the validity of experiment operation and the appropriateness of sample dilution proportion, a pilot experiment using standards and a small number of samples is recommended.</w:t>
-      </w:r>
-    </w:p>
-    <w:p>
-      <w:pPr>
-        <w:spacing w:line="276" w:lineRule="auto" w:after="120"/>
-      </w:pPr>
-      <w:r>
-        <w:rPr>
-          <w:rFonts w:ascii="Calibri" w:hAnsi="Calibri"/>
-          <w:sz w:val="22"/>
-        </w:rPr>
-        <w:t>Before using the kit, spin tubes to bring down all components to the bottom of the tubes.</w:t>
-      </w:r>
-    </w:p>
-    <w:p>
-      <w:pPr>
-        <w:spacing w:line="276" w:lineRule="auto" w:after="120"/>
-      </w:pPr>
-      <w:r>
-        <w:rPr>
-          <w:rFonts w:ascii="Calibri" w:hAnsi="Calibri"/>
-          <w:sz w:val="22"/>
-        </w:rPr>
-        <w:t>Don’t let the 96-well plate dry out since this will inactivate active components on the plate.</w:t>
-      </w:r>
-    </w:p>
-    <w:p>
-      <w:pPr>
-        <w:spacing w:line="276" w:lineRule="auto" w:after="120"/>
-      </w:pPr>
-      <w:r>
-        <w:rPr>
-          <w:rFonts w:ascii="Calibri" w:hAnsi="Calibri"/>
-          <w:sz w:val="22"/>
-        </w:rPr>
-        <w:t>Don’t reuse tips and tubes to avoid cross-contamination.</w:t>
-      </w:r>
-    </w:p>
-    <w:p>
-      <w:pPr>
-        <w:spacing w:line="276" w:lineRule="auto" w:after="120"/>
-      </w:pPr>
-      <w:r>
-        <w:rPr>
-          <w:rFonts w:ascii="Calibri" w:hAnsi="Calibri"/>
-          <w:sz w:val="22"/>
-        </w:rPr>
-        <w:t>Avoid using the reagents from different batches together.</w:t>
-      </w:r>
-    </w:p>
-    <w:p>
-      <w:pPr>
-        <w:spacing w:line="276" w:lineRule="auto" w:after="120"/>
-      </w:pPr>
-      <w:r>
-        <w:rPr>
-          <w:rFonts w:ascii="Calibri" w:hAnsi="Calibri"/>
-          <w:sz w:val="22"/>
-        </w:rPr>
-        <w:t>The kit should not be used beyond the expiration date on the kit label. Any variation in diluent, operator, pipetting technique, washing technique, incubation time or temperature, and kit age can cause variation in binding. Variations in sample collection, processing, and storage may cause sample value differences.</w:t>
-      </w:r>
-    </w:p>
-    <w:p>
-      <w:pPr>
-        <w:spacing w:line="276" w:lineRule="auto" w:after="120"/>
-      </w:pPr>
-      <w:r>
-        <w:rPr>
-          <w:rFonts w:ascii="Calibri" w:hAnsi="Calibri"/>
-          <w:sz w:val="22"/>
-        </w:rPr>
-        <w:t>Kit Components/Materials Provided</w:t>
-      </w:r>
-    </w:p>
-    <w:p>
-      <w:pPr>
-        <w:spacing w:line="276" w:lineRule="auto" w:after="120"/>
-      </w:pPr>
-      <w:r>
-        <w:rPr>
-          <w:rFonts w:ascii="Calibri" w:hAnsi="Calibri"/>
-          <w:sz w:val="22"/>
-        </w:rPr>
-        <w:t>Required Materials That Are Not Supplied</w:t>
-      </w:r>
-    </w:p>
-    <w:p>
-      <w:pPr>
-        <w:spacing w:line="276" w:lineRule="auto" w:after="120"/>
-      </w:pPr>
-      <w:r>
-        <w:rPr>
-          <w:rFonts w:ascii="Calibri" w:hAnsi="Calibri"/>
-          <w:sz w:val="22"/>
-        </w:rPr>
-        <w:t>Microplate reader capable of reading absorbance at 450 nm. Incubator.</w:t>
-      </w:r>
-    </w:p>
-    <w:p>
-      <w:pPr>
-        <w:spacing w:line="276" w:lineRule="auto" w:after="120"/>
-      </w:pPr>
-      <w:r>
-        <w:rPr>
-          <w:rFonts w:ascii="Calibri" w:hAnsi="Calibri"/>
-          <w:sz w:val="22"/>
-        </w:rPr>
-        <w:t>Automated plate washer (optional)</w:t>
-      </w:r>
-    </w:p>
-    <w:p>
-      <w:pPr>
-        <w:spacing w:line="276" w:lineRule="auto" w:after="120"/>
-      </w:pPr>
-      <w:r>
-        <w:rPr>
-          <w:rFonts w:ascii="Calibri" w:hAnsi="Calibri"/>
-          <w:sz w:val="22"/>
-        </w:rPr>
-        <w:t>Pipettes and pipette tips capable of precisely dispensing 0.5 µl through 1 ml volumes of aqueous solutions. Multichannel pipettes are recommended for a large numbers of samples.</w:t>
-      </w:r>
-    </w:p>
-    <w:p>
-      <w:pPr>
-        <w:spacing w:line="276" w:lineRule="auto" w:after="120"/>
-      </w:pPr>
-      <w:r>
-        <w:rPr>
-          <w:rFonts w:ascii="Calibri" w:hAnsi="Calibri"/>
-          <w:sz w:val="22"/>
-        </w:rPr>
-        <w:t>Deionized or distilled water. 500 ml graduated cylinders. Test tubes for dilution.</w:t>
-      </w:r>
-    </w:p>
-    <w:p>
-      <w:pPr>
-        <w:spacing w:line="276" w:lineRule="auto" w:after="120"/>
-      </w:pPr>
-      <w:r>
-        <w:rPr>
-          <w:rFonts w:ascii="Calibri" w:hAnsi="Calibri"/>
-          <w:sz w:val="22"/>
-        </w:rPr>
-        <w:t>Mouse Klk1 ELISA Standard Curve Example</w:t>
-      </w:r>
-    </w:p>
-    <w:p>
-      <w:pPr>
-        <w:spacing w:line="276" w:lineRule="auto" w:after="120"/>
-      </w:pPr>
-      <w:r>
-        <w:rPr>
-          <w:rFonts w:ascii="Calibri" w:hAnsi="Calibri"/>
-          <w:sz w:val="22"/>
-        </w:rPr>
-        <w:t>The highest O.D. value might be higher or lower than in the example. The experiment result is statistically significant if the highest O.D. value is no less than 1.0.</w:t>
-      </w:r>
-    </w:p>
-    <w:p>
-      <w:pPr>
-        <w:spacing w:line="276" w:lineRule="auto" w:after="120"/>
-      </w:pPr>
-      <w:r>
-        <w:rPr>
-          <w:rFonts w:ascii="Calibri" w:hAnsi="Calibri"/>
-          <w:sz w:val="22"/>
-        </w:rPr>
-        <w:t>Mouse KLK1 PicoKine ELISA Kit standard curve</w:t>
-        <w:tab/>
-        <w:t>A standard curve is provided for demonstration only. A standard curve</w:t>
-      </w:r>
-    </w:p>
-    <w:p>
-      <w:pPr>
-        <w:spacing w:line="276" w:lineRule="auto" w:after="120"/>
-      </w:pPr>
-      <w:r>
-        <w:rPr>
-          <w:rFonts w:ascii="Calibri" w:hAnsi="Calibri"/>
-          <w:sz w:val="22"/>
-        </w:rPr>
-        <w:t>should be generated for each set of samples assayed.</w:t>
-      </w:r>
-    </w:p>
-    <w:p>
-      <w:pPr>
-        <w:spacing w:line="276" w:lineRule="auto" w:after="120"/>
-      </w:pPr>
-      <w:r>
-        <w:rPr>
-          <w:rFonts w:ascii="Calibri" w:hAnsi="Calibri"/>
-          <w:sz w:val="22"/>
-        </w:rPr>
-        <w:t>Intra/Inter-Assay Variability</w:t>
-      </w:r>
-    </w:p>
-    <w:p>
-      <w:pPr>
-        <w:spacing w:line="276" w:lineRule="auto" w:after="120"/>
-      </w:pPr>
-      <w:r>
-        <w:rPr>
-          <w:rFonts w:ascii="Calibri" w:hAnsi="Calibri"/>
-          <w:sz w:val="22"/>
-        </w:rPr>
-        <w:t>Boster spends great efforts in documenting lot-to-lot variability and ensuring our assay kits produce robust data that are reproducible.</w:t>
-      </w:r>
-    </w:p>
-    <w:p>
-      <w:pPr>
-        <w:spacing w:line="276" w:lineRule="auto" w:after="120"/>
-      </w:pPr>
-      <w:r>
-        <w:rPr>
-          <w:rFonts w:ascii="Calibri" w:hAnsi="Calibri"/>
-          <w:sz w:val="22"/>
-        </w:rPr>
-        <w:t>Intra-Assay Precision (Precision within an assay): Three samples of known concentration were tested on one plate to assess intra-assay precision.</w:t>
-      </w:r>
-    </w:p>
-    <w:p>
-      <w:pPr>
-        <w:spacing w:line="276" w:lineRule="auto" w:after="120"/>
-      </w:pPr>
-      <w:r>
-        <w:rPr>
-          <w:rFonts w:ascii="Calibri" w:hAnsi="Calibri"/>
-          <w:sz w:val="22"/>
-        </w:rPr>
-        <w:t>Inter-Assay Precision (Precision across assays): Three samples of known concentration were tested in separate assays to assess inter-assay precision.</w:t>
-      </w:r>
-    </w:p>
-    <w:p>
-      <w:pPr>
-        <w:spacing w:line="276" w:lineRule="auto" w:after="120"/>
-      </w:pPr>
-      <w:r>
-        <w:rPr>
-          <w:rFonts w:ascii="Calibri" w:hAnsi="Calibri"/>
-          <w:sz w:val="22"/>
-        </w:rPr>
-        <w:t>Reproducibility</w:t>
-      </w:r>
-    </w:p>
-    <w:p>
-      <w:pPr>
-        <w:spacing w:line="276" w:lineRule="auto" w:after="120"/>
-      </w:pPr>
-      <w:r>
-        <w:rPr>
-          <w:rFonts w:ascii="Calibri" w:hAnsi="Calibri"/>
-          <w:sz w:val="22"/>
-        </w:rPr>
-        <w:t>We ensure reproducibility by testing three samples with differing concentrations of Klk1 in ELISA kits from four different production batches/lots.</w:t>
-      </w:r>
-    </w:p>
-    <w:p>
-      <w:pPr>
-        <w:spacing w:line="276" w:lineRule="auto" w:after="120"/>
-      </w:pPr>
-      <w:r>
-        <w:rPr>
-          <w:rFonts w:ascii="Calibri" w:hAnsi="Calibri"/>
-          <w:sz w:val="22"/>
-        </w:rPr>
-        <w:t>*number of samples for each test n=16.</w:t>
-      </w:r>
-    </w:p>
-    <w:p>
-      <w:pPr>
-        <w:spacing w:line="276" w:lineRule="auto" w:after="120"/>
-      </w:pPr>
-      <w:r>
-        <w:rPr>
-          <w:rFonts w:ascii="Calibri" w:hAnsi="Calibri"/>
-          <w:sz w:val="22"/>
-        </w:rPr>
-        <w:t>Preparation Before The Experiment</w:t>
-      </w:r>
-    </w:p>
-    <w:p>
-      <w:pPr>
-        <w:spacing w:line="276" w:lineRule="auto" w:after="120"/>
-      </w:pPr>
-      <w:r>
-        <w:rPr>
-          <w:rFonts w:ascii="Calibri" w:hAnsi="Calibri"/>
-          <w:sz w:val="22"/>
-        </w:rPr>
-        <w:t>Dilution of Mouse Klk1 Standard</w:t>
-      </w:r>
-    </w:p>
-    <w:p>
-      <w:pPr>
-        <w:spacing w:line="276" w:lineRule="auto" w:after="120"/>
-      </w:pPr>
-      <w:r>
-        <w:rPr>
-          <w:rFonts w:ascii="Calibri" w:hAnsi="Calibri"/>
-          <w:sz w:val="22"/>
-        </w:rPr>
-        <w:t>Number tubes 1-8. Final Concentrations to be Tube # 1: 4,000.00 pg/ml, # 2: 2,000.00 pg/ml, # 3: 1,000.00</w:t>
-      </w:r>
-    </w:p>
-    <w:p>
-      <w:pPr>
-        <w:spacing w:line="276" w:lineRule="auto" w:after="120"/>
-      </w:pPr>
-      <w:r>
-        <w:rPr>
-          <w:rFonts w:ascii="Calibri" w:hAnsi="Calibri"/>
-          <w:sz w:val="22"/>
-        </w:rPr>
-        <w:t>pg/ml, # 4: 500.00 pg/ml,</w:t>
-      </w:r>
-    </w:p>
-    <w:p>
-      <w:pPr>
-        <w:spacing w:line="276" w:lineRule="auto" w:after="120"/>
-      </w:pPr>
-      <w:r>
-        <w:rPr>
-          <w:rFonts w:ascii="Calibri" w:hAnsi="Calibri"/>
-          <w:sz w:val="22"/>
-        </w:rPr>
-        <w:t># 5: 250.00 pg/ml, # 6: 125.00 pg/ml, # 7: 62.50 pg/ml, # 8: Sample Diluent serves as the zero standard (0 pg/ml).</w:t>
-      </w:r>
-    </w:p>
-    <w:p>
-      <w:pPr>
-        <w:spacing w:line="276" w:lineRule="auto" w:after="120"/>
-      </w:pPr>
-      <w:r>
-        <w:rPr>
-          <w:rFonts w:ascii="Calibri" w:hAnsi="Calibri"/>
-          <w:sz w:val="22"/>
-        </w:rPr>
-        <w:t>To generate standard #1, add 400 µl of the reconstituted standard stock solution of 10 ng/ml and 600 µl of sample diluent to tube #1 for a</w:t>
-      </w:r>
-    </w:p>
-    <w:p>
-      <w:pPr>
-        <w:spacing w:line="276" w:lineRule="auto" w:after="120"/>
-      </w:pPr>
-      <w:r>
-        <w:rPr>
-          <w:rFonts w:ascii="Calibri" w:hAnsi="Calibri"/>
-          <w:sz w:val="22"/>
-        </w:rPr>
-        <w:t>final volume of 1000 µl. Mix thoroughly.</w:t>
-      </w:r>
-    </w:p>
-    <w:p>
-      <w:pPr>
-        <w:spacing w:line="276" w:lineRule="auto" w:after="120"/>
-      </w:pPr>
-      <w:r>
-        <w:rPr>
-          <w:rFonts w:ascii="Calibri" w:hAnsi="Calibri"/>
-          <w:sz w:val="22"/>
-        </w:rPr>
-        <w:t>Add 300 µl of sample diluent to tubes # 2-7.</w:t>
-      </w:r>
-    </w:p>
-    <w:p>
-      <w:pPr>
-        <w:spacing w:line="276" w:lineRule="auto" w:after="120"/>
-      </w:pPr>
-      <w:r>
-        <w:rPr>
-          <w:rFonts w:ascii="Calibri" w:hAnsi="Calibri"/>
-          <w:sz w:val="22"/>
-        </w:rPr>
-        <w:t>To generate standard # 2, add 300 µl of standard # 1 from tube # 1 to tube # 2 for a final volume of 600 µl. Mix thoroughly.</w:t>
-      </w:r>
-    </w:p>
-    <w:p>
-      <w:pPr>
-        <w:spacing w:line="276" w:lineRule="auto" w:after="120"/>
-      </w:pPr>
-      <w:r>
-        <w:rPr>
-          <w:rFonts w:ascii="Calibri" w:hAnsi="Calibri"/>
-          <w:sz w:val="22"/>
-        </w:rPr>
-        <w:t>To generate standard # 3, add 300 µl of standard # 2 from tube # 2 to tube # 3 for a final volume of 600 µl. Mix</w:t>
-      </w:r>
-    </w:p>
-    <w:p>
-      <w:pPr>
-        <w:spacing w:line="276" w:lineRule="auto" w:after="120"/>
-      </w:pPr>
-      <w:r>
-        <w:rPr>
-          <w:rFonts w:ascii="Calibri" w:hAnsi="Calibri"/>
-          <w:sz w:val="22"/>
-        </w:rPr>
-        <w:t>thoroughly.</w:t>
-      </w:r>
-    </w:p>
-    <w:p>
-      <w:pPr>
-        <w:spacing w:line="276" w:lineRule="auto" w:after="120"/>
-      </w:pPr>
-      <w:r>
-        <w:rPr>
-          <w:rFonts w:ascii="Calibri" w:hAnsi="Calibri"/>
-          <w:sz w:val="22"/>
-        </w:rPr>
-        <w:t>Continue the serial dilution for tube # 4-7.</w:t>
-      </w:r>
-    </w:p>
-    <w:p>
-      <w:pPr>
-        <w:spacing w:line="276" w:lineRule="auto" w:after="120"/>
-      </w:pPr>
-      <w:r>
-        <w:rPr>
-          <w:rFonts w:ascii="Calibri" w:hAnsi="Calibri"/>
-          <w:sz w:val="22"/>
-        </w:rPr>
-        <w:t>Sample Preparation and Storage</w:t>
-      </w:r>
-    </w:p>
-    <w:p>
-      <w:pPr>
-        <w:spacing w:line="276" w:lineRule="auto" w:after="120"/>
-      </w:pPr>
-      <w:r>
-        <w:rPr>
-          <w:rFonts w:ascii="Calibri" w:hAnsi="Calibri"/>
-          <w:sz w:val="22"/>
-        </w:rPr>
-        <w:t>These sample collection instructions and storage conditions are intended as a general guideline, and the sample stability has not been evaluated.</w:t>
-      </w:r>
-    </w:p>
-    <w:p>
-      <w:pPr>
-        <w:spacing w:line="276" w:lineRule="auto" w:after="120"/>
-      </w:pPr>
-      <w:r>
-        <w:rPr>
-          <w:rFonts w:ascii="Calibri" w:hAnsi="Calibri"/>
-          <w:sz w:val="22"/>
-        </w:rPr>
-        <w:t>Sample dilution ratios should be determined by a pilot study (run a serial dilution of samples and see which dilution ratio results in the idea O.D., near the middle of the standard range). In general, high concentration samples can be dilutioned by 1:100, mid concentration samples 1:10, low concentration samples 1:2 or neat.</w:t>
-      </w:r>
-    </w:p>
-    <w:p>
-      <w:pPr>
-        <w:spacing w:line="276" w:lineRule="auto" w:after="120"/>
-      </w:pPr>
-      <w:r>
-        <w:rPr>
-          <w:rFonts w:ascii="Calibri" w:hAnsi="Calibri"/>
-          <w:sz w:val="22"/>
-        </w:rPr>
-        <w:t>Sample Collection Notes</w:t>
-      </w:r>
-    </w:p>
-    <w:p>
-      <w:pPr>
-        <w:spacing w:line="276" w:lineRule="auto" w:after="120"/>
-      </w:pPr>
-      <w:r>
-        <w:rPr>
-          <w:rFonts w:ascii="Calibri" w:hAnsi="Calibri"/>
-          <w:sz w:val="22"/>
-        </w:rPr>
-        <w:t>Boster recommends that samples are used immediately upon preparation.</w:t>
-      </w:r>
-    </w:p>
-    <w:p>
-      <w:pPr>
-        <w:spacing w:line="276" w:lineRule="auto" w:after="120"/>
-      </w:pPr>
-      <w:r>
-        <w:rPr>
-          <w:rFonts w:ascii="Calibri" w:hAnsi="Calibri"/>
-          <w:sz w:val="22"/>
-        </w:rPr>
-        <w:t>Avoid repeated freeze/thaw cycles for all samples.</w:t>
-      </w:r>
-    </w:p>
-    <w:p>
-      <w:pPr>
-        <w:spacing w:line="276" w:lineRule="auto" w:after="120"/>
-      </w:pPr>
-      <w:r>
-        <w:rPr>
-          <w:rFonts w:ascii="Calibri" w:hAnsi="Calibri"/>
-          <w:sz w:val="22"/>
-        </w:rPr>
-        <w:t>In the event that a sample type not listed above is intended to be used with the kit, it is recommended that the customer conduct validation experiments in order to be confident in the results.</w:t>
-      </w:r>
-    </w:p>
-    <w:p>
-      <w:pPr>
-        <w:spacing w:line="276" w:lineRule="auto" w:after="120"/>
-      </w:pPr>
-      <w:r>
-        <w:rPr>
-          <w:rFonts w:ascii="Calibri" w:hAnsi="Calibri"/>
-          <w:sz w:val="22"/>
-        </w:rPr>
-        <w:t>Due to chemical interference, the use of tissue or cell extraction samples prepared by chemical lysis buffers may result in inaccurate results.</w:t>
-      </w:r>
-    </w:p>
-    <w:p>
-      <w:pPr>
-        <w:spacing w:line="276" w:lineRule="auto" w:after="120"/>
-      </w:pPr>
-      <w:r>
-        <w:rPr>
-          <w:rFonts w:ascii="Calibri" w:hAnsi="Calibri"/>
-          <w:sz w:val="22"/>
-        </w:rPr>
-        <w:t>Due to factors including cell viability, cell number, or sampling time, samples from cell culture supernatant may not be detected by the kit.</w:t>
-      </w:r>
-    </w:p>
-    <w:p>
-      <w:pPr>
-        <w:spacing w:line="276" w:lineRule="auto" w:after="120"/>
-      </w:pPr>
-      <w:r>
-        <w:rPr>
-          <w:rFonts w:ascii="Calibri" w:hAnsi="Calibri"/>
-          <w:sz w:val="22"/>
-        </w:rPr>
-        <w:t>Samples should be brought to room temperature (18-25°C) before performing the assay without the use of extra heating.</w:t>
-      </w:r>
-    </w:p>
-    <w:p>
-      <w:pPr>
-        <w:spacing w:line="276" w:lineRule="auto" w:after="120"/>
-      </w:pPr>
-      <w:r>
-        <w:rPr>
-          <w:rFonts w:ascii="Calibri" w:hAnsi="Calibri"/>
-          <w:sz w:val="22"/>
-        </w:rPr>
-        <w:t>Sample concentrations should be predicted before being used in the assay. If the sample concentration is not within the range of the standard curve, users must determine the optimal sample dilutions for their particular experiments.</w:t>
-      </w:r>
-    </w:p>
-    <w:p>
-      <w:pPr>
-        <w:spacing w:line="276" w:lineRule="auto" w:after="120"/>
-      </w:pPr>
-      <w:r>
-        <w:rPr>
-          <w:rFonts w:ascii="Calibri" w:hAnsi="Calibri"/>
-          <w:sz w:val="22"/>
-        </w:rPr>
-        <w:t>Boster is responsible for the quality and performance of the kit components but is NOT responsible for the performance of customer supplied samples used with the kit.</w:t>
-      </w:r>
-    </w:p>
-    <w:p>
-      <w:pPr>
-        <w:spacing w:line="276" w:lineRule="auto" w:after="120"/>
-      </w:pPr>
-      <w:r>
-        <w:rPr>
-          <w:rFonts w:ascii="Calibri" w:hAnsi="Calibri"/>
-          <w:sz w:val="22"/>
-        </w:rPr>
-        <w:t>Sample Dilution Guideline</w:t>
-      </w:r>
-    </w:p>
-    <w:p>
-      <w:pPr>
-        <w:spacing w:line="276" w:lineRule="auto" w:after="120"/>
-      </w:pPr>
-      <w:r>
-        <w:rPr>
-          <w:rFonts w:ascii="Calibri" w:hAnsi="Calibri"/>
-          <w:sz w:val="22"/>
-        </w:rPr>
-        <w:t>The user needs to estimate the concentration of the target protein in the sample and use an appropriate dilution factor so that the diluted target protein concentration falls in the range of O.D. values of the standard curve. Dilute the sample using provided diluent buffer. Pilot tests using a dilution series of each sample type are necessary. The sample must be mixed thoroughly with Sample Diluent.</w:t>
-      </w:r>
-    </w:p>
-    <w:p>
-      <w:pPr>
-        <w:spacing w:line="276" w:lineRule="auto" w:after="120"/>
-      </w:pPr>
-      <w:r>
-        <w:rPr>
-          <w:rFonts w:ascii="Calibri" w:hAnsi="Calibri"/>
-          <w:sz w:val="22"/>
-        </w:rPr>
-        <w:t>Assay Protocol</w:t>
-      </w:r>
-    </w:p>
-    <w:p>
-      <w:pPr>
-        <w:spacing w:line="276" w:lineRule="auto" w:after="120"/>
-      </w:pPr>
-      <w:r>
-        <w:rPr>
-          <w:rFonts w:ascii="Calibri" w:hAnsi="Calibri"/>
-          <w:sz w:val="22"/>
-        </w:rPr>
-        <w:t>It is recommended that all reagents and materials be equilibrated to room temperature (18-25°C) prior to the experiment (see Preparation Before The Experiment, if you have missed this information).</w:t>
-      </w:r>
-    </w:p>
-    <w:p>
-      <w:pPr>
-        <w:spacing w:line="276" w:lineRule="auto" w:after="120"/>
-      </w:pPr>
-      <w:r>
-        <w:rPr>
-          <w:rFonts w:ascii="Calibri" w:hAnsi="Calibri"/>
-          <w:sz w:val="22"/>
-        </w:rPr>
-        <w:t>Prepare all reagents and working standards as directed previously.</w:t>
-      </w:r>
-    </w:p>
-    <w:p>
-      <w:pPr>
-        <w:spacing w:line="276" w:lineRule="auto" w:after="120"/>
-      </w:pPr>
-      <w:r>
-        <w:rPr>
-          <w:rFonts w:ascii="Calibri" w:hAnsi="Calibri"/>
-          <w:sz w:val="22"/>
-        </w:rPr>
-        <w:t>Remove excess microplate strips from the plate frame and seal and store them in the original packaging.</w:t>
-      </w:r>
-    </w:p>
-    <w:p>
-      <w:pPr>
-        <w:spacing w:line="276" w:lineRule="auto" w:after="120"/>
-      </w:pPr>
-      <w:r>
-        <w:rPr>
-          <w:rFonts w:ascii="Calibri" w:hAnsi="Calibri"/>
-          <w:sz w:val="22"/>
-        </w:rPr>
-        <w:t>Add 100 µl of the standard, samples, or control per well. Add 100 µl of the Sample Diluent into the zero well. At least two replicates of each standard, sample, or control is recommended.</w:t>
-      </w:r>
-    </w:p>
-    <w:p>
-      <w:pPr>
-        <w:spacing w:line="276" w:lineRule="auto" w:after="120"/>
-      </w:pPr>
-      <w:r>
-        <w:rPr>
-          <w:rFonts w:ascii="Calibri" w:hAnsi="Calibri"/>
-          <w:sz w:val="22"/>
-        </w:rPr>
-        <w:t>Cover with the plate sealer provided and incubate for 120 minutes at room temperature (or 90 min. at 37 °C).</w:t>
-      </w:r>
-    </w:p>
-    <w:p>
-      <w:pPr>
-        <w:spacing w:line="276" w:lineRule="auto" w:after="120"/>
-      </w:pPr>
-      <w:r>
-        <w:rPr>
-          <w:rFonts w:ascii="Calibri" w:hAnsi="Calibri"/>
-          <w:sz w:val="22"/>
-        </w:rPr>
-        <w:t>Remove the cover and discard the liquid in the wells into an appropriate waste receptacle. Invert the plate on the benchtop onto a paper towel and tap the plate to gently blot any remaining liquid. It is recommended that the wells are not allowed to completely dry at any time.</w:t>
-      </w:r>
-    </w:p>
-    <w:p>
-      <w:pPr>
-        <w:spacing w:line="276" w:lineRule="auto" w:after="120"/>
-      </w:pPr>
-      <w:r>
-        <w:rPr>
-          <w:rFonts w:ascii="Calibri" w:hAnsi="Calibri"/>
-          <w:sz w:val="22"/>
-        </w:rPr>
-        <w:t>Add 100 µl of the prepared 1x Biotinylated Anti-Mouse Klk1 antibody to each well.</w:t>
-      </w:r>
-    </w:p>
-    <w:p>
-      <w:pPr>
-        <w:spacing w:line="276" w:lineRule="auto" w:after="120"/>
-      </w:pPr>
-      <w:r>
-        <w:rPr>
-          <w:rFonts w:ascii="Calibri" w:hAnsi="Calibri"/>
-          <w:sz w:val="22"/>
-        </w:rPr>
-        <w:t>Cover with a plate sealer and incubate for 90 minutes at room temperature (or 60 minutes at 37°C).</w:t>
-      </w:r>
-    </w:p>
-    <w:p>
-      <w:pPr>
-        <w:spacing w:line="276" w:lineRule="auto" w:after="120"/>
-      </w:pPr>
-      <w:r>
-        <w:rPr>
-          <w:rFonts w:ascii="Calibri" w:hAnsi="Calibri"/>
-          <w:sz w:val="22"/>
-        </w:rPr>
-        <w:t>Wash the plate 3 times with the 1x wash buffer:</w:t>
-      </w:r>
-    </w:p>
-    <w:p>
-      <w:pPr>
-        <w:spacing w:line="276" w:lineRule="auto" w:after="120"/>
-      </w:pPr>
-      <w:r>
-        <w:rPr>
-          <w:rFonts w:ascii="Calibri" w:hAnsi="Calibri"/>
-          <w:sz w:val="22"/>
-        </w:rPr>
-        <w:t>Discard the liquid in the wells into an appropriate waste receptacle. Then, invert the plate on the benchtop onto a paper towel and tap the plate to gently blot any remaining liquid. It is recommended that the wells are not allowed to completely dry at any time.</w:t>
-      </w:r>
-    </w:p>
-    <w:p>
-      <w:pPr>
-        <w:spacing w:line="276" w:lineRule="auto" w:after="120"/>
-      </w:pPr>
-      <w:r>
-        <w:rPr>
-          <w:rFonts w:ascii="Calibri" w:hAnsi="Calibri"/>
-          <w:sz w:val="22"/>
-        </w:rPr>
-        <w:t>Add 300 µl of the 1x wash buffer to each assay well. (For cleaner background incubate for 60 seconds between each wash).</w:t>
-      </w:r>
-    </w:p>
-    <w:p>
-      <w:pPr>
-        <w:spacing w:line="276" w:lineRule="auto" w:after="120"/>
-      </w:pPr>
-      <w:r>
-        <w:rPr>
-          <w:rFonts w:ascii="Calibri" w:hAnsi="Calibri"/>
-          <w:sz w:val="22"/>
-        </w:rPr>
-        <w:t>Repeat steps a-b 2 additional times.</w:t>
-      </w:r>
-    </w:p>
-    <w:p>
-      <w:pPr>
-        <w:spacing w:line="276" w:lineRule="auto" w:after="120"/>
-      </w:pPr>
-      <w:r>
-        <w:rPr>
-          <w:rFonts w:ascii="Calibri" w:hAnsi="Calibri"/>
-          <w:sz w:val="22"/>
-        </w:rPr>
-        <w:t>Discard the wash buffer in the wells into an appropriate waste receptacle. Then, invert the plate on the benchtop onto a paper towel and tap the plate to gently blot any remaining liquid.</w:t>
-      </w:r>
-    </w:p>
-    <w:p>
-      <w:pPr>
-        <w:spacing w:line="276" w:lineRule="auto" w:after="120"/>
-      </w:pPr>
-      <w:r>
-        <w:rPr>
-          <w:rFonts w:ascii="Calibri" w:hAnsi="Calibri"/>
-          <w:sz w:val="22"/>
-        </w:rPr>
-        <w:t>Add 100 µl of the prepared 1x Avidin-Biotin-Peroxidase Complex into each well. Cover with the plate sealer provided and incubate for 40 minutes at RT (or 30 minutes at 37°C).</w:t>
-      </w:r>
-    </w:p>
-    <w:p>
-      <w:pPr>
-        <w:spacing w:line="276" w:lineRule="auto" w:after="120"/>
-      </w:pPr>
-      <w:r>
-        <w:rPr>
-          <w:rFonts w:ascii="Calibri" w:hAnsi="Calibri"/>
-          <w:sz w:val="22"/>
-        </w:rPr>
-        <w:t>Wash the plate 5 times with the 1x wash buffer:</w:t>
-      </w:r>
-    </w:p>
-    <w:p>
-      <w:pPr>
-        <w:spacing w:line="276" w:lineRule="auto" w:after="120"/>
-      </w:pPr>
-      <w:r>
-        <w:rPr>
-          <w:rFonts w:ascii="Calibri" w:hAnsi="Calibri"/>
-          <w:sz w:val="22"/>
-        </w:rPr>
-        <w:t>Discard the liquid in the wells into an appropriate waste receptacle. Then, invert the plate on the benchtop onto a paper towel and tap the plate to gently blot any remaining liquid. It is recommended that the wells are not allowed to completely dry at any time.</w:t>
-      </w:r>
-    </w:p>
-    <w:p>
-      <w:pPr>
-        <w:spacing w:line="276" w:lineRule="auto" w:after="120"/>
-      </w:pPr>
-      <w:r>
-        <w:rPr>
-          <w:rFonts w:ascii="Calibri" w:hAnsi="Calibri"/>
-          <w:sz w:val="22"/>
-        </w:rPr>
-        <w:t>Add 300 µl of the 1x wash buffer to each assay well. (For cleaner background incubate for 60 seconds between each wash).</w:t>
-      </w:r>
-    </w:p>
-    <w:p>
-      <w:pPr>
-        <w:spacing w:line="276" w:lineRule="auto" w:after="120"/>
-      </w:pPr>
-      <w:r>
-        <w:rPr>
-          <w:rFonts w:ascii="Calibri" w:hAnsi="Calibri"/>
-          <w:sz w:val="22"/>
-        </w:rPr>
-        <w:t>Repeat steps a-b 4 additional times.</w:t>
-      </w:r>
-    </w:p>
-    <w:p>
-      <w:pPr>
-        <w:spacing w:line="276" w:lineRule="auto" w:after="120"/>
-      </w:pPr>
-      <w:r>
-        <w:rPr>
-          <w:rFonts w:ascii="Calibri" w:hAnsi="Calibri"/>
-          <w:sz w:val="22"/>
-        </w:rPr>
-        <w:t>Discard the wash buffer in the wells into an appropriate waste receptacle. Then, invert the plate on the benchtop onto a paper towel and tap the plate to gently blot any remaining liquid.</w:t>
-      </w:r>
-    </w:p>
-    <w:p>
-      <w:pPr>
-        <w:spacing w:line="276" w:lineRule="auto" w:after="120"/>
-      </w:pPr>
-      <w:r>
-        <w:rPr>
-          <w:rFonts w:ascii="Calibri" w:hAnsi="Calibri"/>
-          <w:sz w:val="22"/>
-        </w:rPr>
-        <w:t>Add 90 µl of Color Developing Reagent to each well. Cover with the plate sealer provided and incubate in the dark for 30 minutes at RT (or</w:t>
-      </w:r>
-    </w:p>
-    <w:p>
-      <w:pPr>
-        <w:spacing w:line="276" w:lineRule="auto" w:after="120"/>
-      </w:pPr>
-      <w:r>
-        <w:rPr>
-          <w:rFonts w:ascii="Calibri" w:hAnsi="Calibri"/>
-          <w:sz w:val="22"/>
-        </w:rPr>
-        <w:t>15-25 minutes at 37°C). (The optimal incubation time must be empirically determined. A guideline to look for is blue shading the top four standard wells, while the remaining standards remain clear.)</w:t>
-      </w:r>
-    </w:p>
-    <w:p>
-      <w:pPr>
-        <w:spacing w:line="276" w:lineRule="auto" w:after="120"/>
-      </w:pPr>
-      <w:r>
-        <w:rPr>
-          <w:rFonts w:ascii="Calibri" w:hAnsi="Calibri"/>
-          <w:sz w:val="22"/>
-        </w:rPr>
-        <w:t>Add 100 µl of Stop Solution to each well. The color should immediately change to yellow.</w:t>
-      </w:r>
-    </w:p>
-    <w:p>
-      <w:pPr>
-        <w:spacing w:line="276" w:lineRule="auto" w:after="120"/>
-      </w:pPr>
-      <w:r>
-        <w:rPr>
-          <w:rFonts w:ascii="Calibri" w:hAnsi="Calibri"/>
-          <w:sz w:val="22"/>
-        </w:rPr>
-        <w:t>Within 30 minutes of stopping the reaction, the O.D. absorbance should be read with a microplate reader at 450nm.</w:t>
-      </w:r>
-    </w:p>
-    <w:p>
-      <w:pPr>
-        <w:spacing w:line="276" w:lineRule="auto" w:after="120"/>
-      </w:pPr>
-      <w:r>
-        <w:rPr>
-          <w:rFonts w:ascii="Calibri" w:hAnsi="Calibri"/>
-          <w:sz w:val="22"/>
-        </w:rPr>
-        <w:t>Assay Protocol Notes</w:t>
-      </w:r>
-    </w:p>
-    <w:p>
-      <w:pPr>
-        <w:spacing w:line="276" w:lineRule="auto" w:after="120"/>
-      </w:pPr>
-      <w:r>
-        <w:rPr>
-          <w:rFonts w:ascii="Calibri" w:hAnsi="Calibri"/>
-          <w:sz w:val="22"/>
-        </w:rPr>
-        <w:t>Solutions: To avoid cross-contamination, change pipette tips between additions of each standard, between sample additions, and between reagent additions. Also, use separate reservoirs for each reagent.</w:t>
-      </w:r>
-    </w:p>
-    <w:p>
-      <w:pPr>
-        <w:spacing w:line="276" w:lineRule="auto" w:after="120"/>
-      </w:pPr>
-      <w:r>
-        <w:rPr>
-          <w:rFonts w:ascii="Calibri" w:hAnsi="Calibri"/>
-          <w:sz w:val="22"/>
-        </w:rPr>
-        <w:t>Applying Solutions: All solutions should be added to the bottom of the ELISA plate well. Avoid touching the inside wall of the well. Avoid foaming when possible.</w:t>
-      </w:r>
-    </w:p>
-    <w:p>
-      <w:pPr>
-        <w:spacing w:line="276" w:lineRule="auto" w:after="120"/>
-      </w:pPr>
-      <w:r>
-        <w:rPr>
-          <w:rFonts w:ascii="Calibri" w:hAnsi="Calibri"/>
-          <w:sz w:val="22"/>
-        </w:rPr>
-        <w:t>Assay Timing: The interval between adding samples to the first and last wells should be minimized. Delays will increase the incubation time differential between wells, which will significantly affect the experimental accuracy and repeatability. For each step in the procedure, total dispensing time for addition of reagents or samples should not exceed 10 minutes.</w:t>
-      </w:r>
-    </w:p>
-    <w:p>
-      <w:pPr>
-        <w:spacing w:line="276" w:lineRule="auto" w:after="120"/>
-      </w:pPr>
-      <w:r>
-        <w:rPr>
-          <w:rFonts w:ascii="Calibri" w:hAnsi="Calibri"/>
-          <w:sz w:val="22"/>
-        </w:rPr>
-        <w:t>Incubation: To prevent evaporation and ensure accurate results, proper adhesion of plate sealers during incubation steps is necessary. Do not allow wells to sit uncovered for extended periods of time between incubation steps. Do not let wells dry out at any time during the assay. Strictly observe the recommended incubation times and temperatures.</w:t>
-      </w:r>
-    </w:p>
-    <w:p>
-      <w:pPr>
-        <w:spacing w:line="276" w:lineRule="auto" w:after="120"/>
-      </w:pPr>
-      <w:r>
-        <w:rPr>
-          <w:rFonts w:ascii="Calibri" w:hAnsi="Calibri"/>
-          <w:sz w:val="22"/>
-        </w:rPr>
-        <w:t>Washing: Proper washing procedure is critical. Insufficient washing will result in poor precision and falsely elevated absorbance readings. Residual liquid in the reaction wells should be patted dry against absorbent paper during the washing process. Do not put absorbent paper directly into the reaction wells.</w:t>
-      </w:r>
-    </w:p>
-    <w:p>
-      <w:pPr>
-        <w:spacing w:line="276" w:lineRule="auto" w:after="120"/>
-      </w:pPr>
-      <w:r>
-        <w:rPr>
-          <w:rFonts w:ascii="Calibri" w:hAnsi="Calibri"/>
-          <w:sz w:val="22"/>
-        </w:rPr>
-        <w:t>Controlling Substrate Reaction Time: After the addition of the TMB Substrate, periodically monitor the color development. Stop color development before the color becomes too deep by adding Stop Solution. The excessively strong color will result in inaccurate absorbance readings.</w:t>
-      </w:r>
-    </w:p>
-    <w:p>
-      <w:pPr>
-        <w:spacing w:line="276" w:lineRule="auto" w:after="120"/>
-      </w:pPr>
-      <w:r>
-        <w:rPr>
-          <w:rFonts w:ascii="Calibri" w:hAnsi="Calibri"/>
-          <w:sz w:val="22"/>
-        </w:rPr>
-        <w:t>Reading: The microplate reader should be preheated and programmed prior to use. Prior to taking O.D. readings, remove any residual liquid or fingerprints from the underside of the plate and confirm that there are no bubbles in the wells.</w:t>
-      </w:r>
-    </w:p>
-    <w:p>
-      <w:pPr>
-        <w:spacing w:line="276" w:lineRule="auto" w:after="120"/>
-      </w:pPr>
-      <w:r>
-        <w:rPr>
-          <w:rFonts w:ascii="Calibri" w:hAnsi="Calibri"/>
-          <w:sz w:val="22"/>
-        </w:rPr>
-        <w:t>Reaction Time Control: Control reaction time should be strictly followed as outlined.</w:t>
-      </w:r>
-    </w:p>
-    <w:p>
-      <w:pPr>
-        <w:spacing w:line="276" w:lineRule="auto" w:after="120"/>
-      </w:pPr>
-      <w:r>
-        <w:rPr>
-          <w:rFonts w:ascii="Calibri" w:hAnsi="Calibri"/>
-          <w:sz w:val="22"/>
-        </w:rPr>
-        <w:t>Stop Solution: The Stop Solution contains an acid, therefore proper precautions should be taken during its use, such as protection of the eyes, hands, face, and clothing.</w:t>
-      </w:r>
-    </w:p>
-    <w:p>
-      <w:pPr>
-        <w:spacing w:line="276" w:lineRule="auto" w:after="120"/>
-      </w:pPr>
-      <w:r>
-        <w:rPr>
-          <w:rFonts w:ascii="Calibri" w:hAnsi="Calibri"/>
-          <w:sz w:val="22"/>
-        </w:rPr>
-        <w:t>To minimize the external influence on the assay performance, operational procedures and lab conditions (such as room temperature, humidity, incubator temperature) should be strictly controlled. It is also strongly suggested that the whole assay is performed by the same operator from the beginning to the end.</w:t>
-      </w:r>
-    </w:p>
-    <w:p>
-      <w:pPr>
-        <w:spacing w:line="276" w:lineRule="auto" w:after="120"/>
-      </w:pPr>
-      <w:r>
-        <w:rPr>
-          <w:rFonts w:ascii="Calibri" w:hAnsi="Calibri"/>
-          <w:sz w:val="22"/>
-        </w:rPr>
-        <w:t>Data Analysis</w:t>
-      </w:r>
-    </w:p>
-    <w:p>
-      <w:pPr>
-        <w:spacing w:line="276" w:lineRule="auto" w:after="120"/>
-      </w:pPr>
-      <w:r>
-        <w:rPr>
-          <w:rFonts w:ascii="Calibri" w:hAnsi="Calibri"/>
-          <w:sz w:val="22"/>
-        </w:rPr>
-        <w:t>Boster Bio offers an easy-to-use online ELISA data analysis tool. Try it out at https://www.bosterbio.com/biology-research-tools/elisa-data-analysis- online</w:t>
-      </w:r>
-    </w:p>
-    <w:p>
-      <w:pPr>
-        <w:spacing w:line="276" w:lineRule="auto" w:after="120"/>
-      </w:pPr>
-      <w:r>
-        <w:rPr>
-          <w:rFonts w:ascii="Calibri" w:hAnsi="Calibri"/>
-          <w:sz w:val="22"/>
-        </w:rPr>
-        <w:t>To analyze using manual methods, follow the process below:</w:t>
-      </w:r>
-    </w:p>
-    <w:p>
-      <w:pPr>
-        <w:spacing w:line="276" w:lineRule="auto" w:after="120"/>
-      </w:pPr>
-      <w:r>
-        <w:rPr>
-          <w:rFonts w:ascii="Calibri" w:hAnsi="Calibri"/>
-          <w:sz w:val="22"/>
-        </w:rPr>
-        <w:t>Average the duplicate readings for each standard, sample, and control. Subtract the average zero standard O.D. reading.</w:t>
-      </w:r>
-    </w:p>
-    <w:p>
-      <w:pPr>
-        <w:spacing w:line="276" w:lineRule="auto" w:after="120"/>
-      </w:pPr>
-      <w:r>
-        <w:rPr>
-          <w:rFonts w:ascii="Calibri" w:hAnsi="Calibri"/>
-          <w:sz w:val="22"/>
-        </w:rPr>
-        <w:t>It is recommended that a standard curve be created using computer software to generate a four-parameter logistic (4-PL) curve-fit. A free program capable of generating a four-parameter logistic (4-PL) curve-fit can be found online at: www.myassays.com/four-parameter-logistic-curve.assay. Alternatively, plot the mean absorbance for each standard against the concentration. The measured concentration in the sample can be interpolated by using linear regression of each average relative O.D. against the standard curve generated using curve fitting software. This will generate an adequate but less precise fit of the data.</w:t>
-      </w:r>
-    </w:p>
-    <w:p>
-      <w:pPr>
-        <w:spacing w:line="276" w:lineRule="auto" w:after="120"/>
-      </w:pPr>
-      <w:r>
-        <w:rPr>
-          <w:rFonts w:ascii="Calibri" w:hAnsi="Calibri"/>
-          <w:sz w:val="22"/>
-        </w:rPr>
-        <w:t>For diluted samples, the concentration reading from the standard curve must be multiplied by the dilution factor.</w:t>
-      </w:r>
-    </w:p>
-    <w:p>
-      <w:pPr>
-        <w:spacing w:line="276" w:lineRule="auto" w:after="120"/>
-      </w:pPr>
-      <w:r>
-        <w:rPr>
-          <w:rFonts w:ascii="Calibri" w:hAnsi="Calibri"/>
-          <w:sz w:val="22"/>
-        </w:rPr>
-        <w:t>Background on Klk1</w:t>
-      </w:r>
-    </w:p>
-    <w:p>
-      <w:pPr>
-        <w:spacing w:line="276" w:lineRule="auto" w:after="120"/>
-      </w:pPr>
-      <w:r>
-        <w:rPr>
-          <w:rFonts w:ascii="Calibri" w:hAnsi="Calibri"/>
-          <w:sz w:val="22"/>
-        </w:rPr>
-        <w:t>Kallikrein-1, also known as tissue kallikrein, is a protein that in humans is encoded by the KLK1 gene. This serine protease generates Lys-bradykinin by specific proteolysis of kininogen-1. KLK1 is a member of the peptidase S1 family. Its gene is mapped to 19q13.3. In all, it has got 262-amino acids which contain a putative signal peptide, followed by a short activating peptide and the protease domain. The protein is mainly found in kidney, pancreas, and salivary gland, showing a unique pattern of tissue-specific expression relative to other members of the family. KLK1 is implicated in carcinogenesis and some have potential as novel cancer and other disease biomarkers.</w:t>
-      </w:r>
-    </w:p>
-    <w:p>
-      <w:pPr>
-        <w:spacing w:line="276" w:lineRule="auto" w:after="120"/>
-      </w:pPr>
-      <w:r>
-        <w:rPr>
-          <w:rFonts w:ascii="Calibri" w:hAnsi="Calibri"/>
-          <w:sz w:val="22"/>
-        </w:rPr>
-        <w:t>1 Publications Citing This Product</w:t>
-      </w:r>
-    </w:p>
-    <w:p>
-      <w:pPr>
-        <w:spacing w:line="276" w:lineRule="auto" w:after="120"/>
-      </w:pPr>
-      <w:r>
-        <w:rPr>
-          <w:rFonts w:ascii="Calibri" w:hAnsi="Calibri"/>
-          <w:sz w:val="22"/>
-        </w:rPr>
-        <w:t>PubMed ID: 10.1186/s12014-021-09335-9, Proteomics and functional study reveal kallikrein-6 enhances communicating hydrocephalus Visit bosterbio.com/mouse-klk1-picokine-trade-elisa-kit-ek1586-boster.html to see all 1 publications.</w:t>
-      </w:r>
-    </w:p>
-    <w:p>
-      <w:pPr>
-        <w:spacing w:line="276" w:lineRule="auto" w:after="120"/>
-      </w:pPr>
-      <w:r>
-        <w:rPr>
-          <w:rFonts w:ascii="Calibri" w:hAnsi="Calibri"/>
-          <w:sz w:val="22"/>
-        </w:rPr>
-        <w:t>Submit a Product Review to Biocompare.com</w:t>
-      </w:r>
-    </w:p>
-    <w:p>
-      <w:pPr>
-        <w:spacing w:line="276" w:lineRule="auto" w:after="120"/>
-      </w:pPr>
-      <w:r>
-        <w:rPr>
-          <w:rFonts w:ascii="Calibri" w:hAnsi="Calibri"/>
-          <w:sz w:val="22"/>
-        </w:rPr>
-        <w:t>Submit a review of this product to Biocompare.com to receive a $20 Amazon.com gift card! Your reviews help your fellow scientists make the right decisions. Thank you for your contribution.</w:t>
-      </w:r>
-    </w:p>
-    <w:p>
-      <w:pPr>
-        <w:spacing w:line="276" w:lineRule="auto" w:after="120"/>
-      </w:pPr>
-      <w:r>
-        <w:rPr>
-          <w:rFonts w:ascii="Calibri" w:hAnsi="Calibri"/>
-          <w:sz w:val="22"/>
-        </w:rPr>
-        <w:t>Mouse KLK1/Kallikrein 1 ELISA Kit ®</w:t>
-      </w:r>
-    </w:p>
-    <w:p>
-      <w:pPr>
-        <w:pStyle w:val="Heading2"/>
-        <w:spacing w:line="276" w:lineRule="auto"/>
-      </w:pPr>
-      <w:r>
-        <w:rPr>
-          <w:rFonts w:ascii="Calibri" w:hAnsi="Calibri"/>
-          <w:color w:val="0046B4"/>
-        </w:rPr>
-        <w:t>BACKGROUND</w:t>
-      </w:r>
-    </w:p>
-    <w:p>
-      <w:pPr>
-        <w:spacing w:line="276" w:lineRule="auto" w:after="120"/>
-      </w:pPr>
-      <w:r>
-        <w:rPr>
-          <w:rFonts w:ascii="Calibri" w:hAnsi="Calibri"/>
-          <w:sz w:val="22"/>
-        </w:rPr>
-        <w:t>Background on Klk1</w:t>
       </w:r>
     </w:p>
     <w:p>

</xml_diff>

<commit_message>
Improve data extraction and document formatting for scientific reports
Updates footer logic and section mapping in document processing scripts.

Replit-Commit-Author: Agent
Replit-Commit-Session-Id: 86e32257-9f57-45d9-b7c9-9c3928182bb3
Replit-Commit-Screenshot-Url: https://storage.googleapis.com/screenshot-production-us-central1/9117525c-531f-4e40-bc2d-dbaf9de7854f/e209c6da-ad6f-492f-9049-7a1948068198.jpg
</commit_message>
<xml_diff>
--- a/output_populated_template.docx
+++ b/output_populated_template.docx
@@ -430,11 +430,6 @@
 <file path=word/footer1.xml><?xml version="1.0" encoding="utf-8"?>
 <w:ftr xmlns:m="http://schemas.openxmlformats.org/officeDocument/2006/math" xmlns:mc="http://schemas.openxmlformats.org/markup-compatibility/2006" xmlns:mo="http://schemas.microsoft.com/office/mac/office/2008/main" xmlns:mv="urn:schemas-microsoft-com:mac:vml" xmlns:o="urn:schemas-microsoft-com:office:office" xmlns:r="http://schemas.openxmlformats.org/officeDocument/2006/relationships" xmlns:v="urn:schemas-microsoft-com:vml" xmlns:w10="urn:schemas-microsoft-com:office:word" xmlns:w14="http://schemas.microsoft.com/office/word/2010/wordml" xmlns:w="http://schemas.openxmlformats.org/wordprocessingml/2006/main" xmlns:wne="http://schemas.microsoft.com/office/word/2006/wordml" xmlns:wp14="http://schemas.microsoft.com/office/word/2010/wordprocessingDrawing" xmlns:wp="http://schemas.openxmlformats.org/drawingml/2006/wordprocessingDrawing" xmlns:wpc="http://schemas.microsoft.com/office/word/2010/wordprocessingCanvas" xmlns:wpg="http://schemas.microsoft.com/office/word/2010/wordprocessingGroup" xmlns:wpi="http://schemas.microsoft.com/office/word/2010/wordprocessingInk" xmlns:wps="http://schemas.microsoft.com/office/word/2010/wordprocessingShape" mc:Ignorable="w14 wp14">
   <w:p>
-    <w:pPr>
-      <w:pStyle w:val="Footer"/>
-    </w:pPr>
-  </w:p>
-  <w:p>
     <w:r>
       <w:t>Made by Sophie Gall</w:t>
     </w:r>

</xml_diff>

<commit_message>
Add processing for Boster datasheets and convert into research documents
Implements Boster document processing logic in `batch_processor.py` and `main.py`, adds `boster_template_populator.py`, `create_boster_template.py`, `templates_docx/boster_template.docx` and adds `test_boster_template.py`.

Replit-Commit-Author: Agent
Replit-Commit-Session-Id: 86e32257-9f57-45d9-b7c9-9c3928182bb3
Replit-Commit-Screenshot-Url: https://storage.googleapis.com/screenshot-production-us-central1/9117525c-531f-4e40-bc2d-dbaf9de7854f/a293fbcc-30ad-42cf-bebe-061f7b3b900c.jpg
</commit_message>
<xml_diff>
--- a/output_populated_template.docx
+++ b/output_populated_template.docx
@@ -4,7 +4,7 @@
   <w:body>
     <w:p>
       <w:pPr>
-        <w:pStyle w:val="Title"/>
+        <w:pStyle w:val="Calibri115"/>
         <w:jc w:val="center"/>
       </w:pPr>
       <w:r>
@@ -13,31 +13,92 @@
           <w:b/>
           <w:sz w:val="72"/>
         </w:rPr>
-        <w:t>Mouse KLK1/Kallikrein 1 ELISA Kit</w:t>
+        <w:t xml:space="preserve">ELISA Kit</w:t>
       </w:r>
     </w:p>
     <w:p>
       <w:pPr>
-        <w:pStyle w:val="Normal"/>
+        <w:pStyle w:val="Calibri115"/>
+        <w:jc w:val="center"/>
+      </w:pPr>
+      <w:r>
+        <w:rPr>
+          <w:rFonts w:ascii="Calibri" w:hAnsi="Calibri"/>
+          <w:b/>
+        </w:rPr>
+        <w:t xml:space="preserve">Catalog No: </w:t>
+      </w:r>
+      <w:r>
+        <w:rPr>
+          <w:rFonts w:ascii="Calibri" w:hAnsi="Calibri"/>
+          <w:b w:val="0"/>
+        </w:rPr>
+        <w:t xml:space="preserve">N/A</w:t>
+      </w:r>
+    </w:p>
+    <w:p>
+      <w:pPr>
+        <w:pStyle w:val="Calibri115"/>
+        <w:jc w:val="center"/>
+      </w:pPr>
+      <w:r>
+        <w:rPr>
+          <w:rFonts w:ascii="Calibri" w:hAnsi="Calibri"/>
+          <w:b/>
+        </w:rPr>
+        <w:t xml:space="preserve">Lot No: </w:t>
+      </w:r>
+      <w:r>
+        <w:rPr>
+          <w:rFonts w:ascii="Calibri" w:hAnsi="Calibri"/>
+          <w:b w:val="0"/>
+        </w:rPr>
+        <w:t xml:space="preserve">SAMPLE</w:t>
+        <w:br/>
+        <w:br/>
+      </w:r>
+    </w:p>
+    <w:p>
+      <w:pPr>
+        <w:pStyle w:val="Heading2"/>
         <w:spacing w:line="276" w:lineRule="auto"/>
       </w:pPr>
       <w:r>
         <w:rPr>
           <w:rFonts w:ascii="Calibri" w:hAnsi="Calibri"/>
-          <w:sz w:val="22"/>
         </w:rPr>
-        <w:t>Catalog Number: IMSKLK1KT</w:t>
-        <w:br/>
-        <w:t>Lot Number: 20250424</w:t>
+        <w:t>INTENDED USE</w:t>
       </w:r>
     </w:p>
     <w:p>
       <w:pPr>
-        <w:spacing w:line="276" w:lineRule="auto"/>
+        <w:pStyle w:val="Calibri115"/>
+      </w:pPr>
+      <w:r>
+        <w:rPr>
+          <w:rFonts w:ascii="Calibri" w:hAnsi="Calibri"/>
+        </w:rPr>
+        <w:t xml:space="preserve">This kit is a sandwich enzyme immunoassay for in vitro quantitative measurement of LMNB2 in human tissue homogenates, cell lysates and other biological fluids.</w:t>
+      </w:r>
+    </w:p>
+    <w:p>
+      <w:pPr>
+        <w:pStyle w:val="Calibri115"/>
+      </w:pPr>
+      <w:r>
+        <w:rPr>
+          <w:rFonts w:ascii="Calibri" w:hAnsi="Calibri"/>
+        </w:rPr>
+        <w:br w:type="page"/>
+      </w:r>
+    </w:p>
+    <w:p>
+      <w:pPr>
+        <w:pStyle w:val="Calibri115"/>
         <w:sectPr>
           <w:footerReference w:type="default" r:id="rId9"/>
           <w:pgSz w:w="12240" w:h="15840"/>
-          <w:pgMar w:top="1440" w:right="1800" w:bottom="1440" w:left="1800" w:header="720" w:footer="720" w:gutter="0"/>
+          <w:pgMar w:top="1440" w:right="1440" w:bottom="1440" w:left="1440" w:header="720" w:footer="720" w:gutter="0"/>
           <w:cols w:space="720"/>
           <w:docGrid w:linePitch="360"/>
         </w:sectPr>
@@ -51,178 +112,23 @@
       <w:r>
         <w:rPr>
           <w:rFonts w:ascii="Calibri" w:hAnsi="Calibri"/>
-          <w:color w:val="0046B4"/>
         </w:rPr>
-        <w:t>ASSAY PRINCIPLE</w:t>
+        <w:t>TEST PRINCIPLE</w:t>
       </w:r>
     </w:p>
     <w:p>
       <w:pPr>
-        <w:pStyle w:val="Heading2"/>
-        <w:spacing w:line="276" w:lineRule="auto"/>
+        <w:pStyle w:val="Calibri115"/>
       </w:pPr>
       <w:r>
         <w:rPr>
           <w:rFonts w:ascii="Calibri" w:hAnsi="Calibri"/>
-          <w:color w:val="0046B4"/>
         </w:rPr>
-        <w:t>BACKGROUND</w:t>
-      </w:r>
-    </w:p>
-    <w:p>
-      <w:pPr>
-        <w:pStyle w:val="Normal"/>
-        <w:spacing w:line="276" w:lineRule="auto"/>
-      </w:pPr>
-      <w:r>
-        <w:rPr>
-          <w:rFonts w:ascii="Calibri" w:hAnsi="Calibri"/>
-          <w:sz w:val="22"/>
-        </w:rPr>
-        <w:t>Kallikrein-1, also known as tissue kallikrein, is a protein that in humans is encoded by the KLK1 gene. This serine protease generates Lys-bradykinin by specific proteolysis of kininogen-1. KLK1 is a member of the peptidase S1 family. Its gene is mapped to 19q13.3. In all, it has got 262-amino acids which contain a putative signal peptide, followed by a short activating peptide and the protease domain. The protein is mainly found in kidney, pancreas, and salivary gland, showing a unique pattern of tissue-specific expression relative to other members of the family. KLK1 is implicated in carcinogenesis and some have potential as novel cancer and other disease biomarkers.</w:t>
-      </w:r>
-    </w:p>
-    <w:p>
-      <w:pPr>
-        <w:pStyle w:val="Heading2"/>
-        <w:spacing w:line="276" w:lineRule="auto"/>
-      </w:pPr>
-      <w:r>
-        <w:rPr>
-          <w:rFonts w:ascii="Calibri" w:hAnsi="Calibri"/>
-          <w:color w:val="0046B4"/>
-        </w:rPr>
-        <w:t>OVERVIEW</w:t>
-      </w:r>
-    </w:p>
-    <w:p>
-      <w:pPr>
-        <w:pStyle w:val="Heading2"/>
-        <w:spacing w:line="276" w:lineRule="auto"/>
-      </w:pPr>
-      <w:r>
-        <w:rPr>
-          <w:rFonts w:ascii="Calibri" w:hAnsi="Calibri"/>
-          <w:color w:val="0046B4"/>
-        </w:rPr>
-        <w:t>TECHNICAL DETAILS</w:t>
-      </w:r>
-    </w:p>
-    <w:p>
-      <w:pPr>
-        <w:pStyle w:val="Heading2"/>
-        <w:spacing w:line="276" w:lineRule="auto"/>
-      </w:pPr>
-      <w:r>
-        <w:rPr>
-          <w:rFonts w:ascii="Calibri" w:hAnsi="Calibri"/>
-          <w:color w:val="0046B4"/>
-        </w:rPr>
-        <w:t>PREPARATIONS BEFORE ASSAY</w:t>
-      </w:r>
-    </w:p>
-    <w:p>
-      <w:pPr>
-        <w:pStyle w:val="Normal"/>
-        <w:spacing w:line="276" w:lineRule="auto"/>
-      </w:pPr>
-      <w:r>
-        <w:rPr>
-          <w:rFonts w:ascii="Calibri" w:hAnsi="Calibri"/>
-          <w:sz w:val="22"/>
-        </w:rPr>
-        <w:t>1. Prepare all reagents, samples, and standards according to the instructions.</w:t>
-      </w:r>
-    </w:p>
-    <w:p>
-      <w:pPr>
-        <w:pStyle w:val="Normal"/>
-        <w:spacing w:line="276" w:lineRule="auto"/>
-      </w:pPr>
-      <w:r>
-        <w:rPr>
-          <w:rFonts w:ascii="Calibri" w:hAnsi="Calibri"/>
-          <w:sz w:val="22"/>
-        </w:rPr>
-        <w:t>2. Confirm that you have the appropriate non-supplied equipment available.</w:t>
-      </w:r>
-    </w:p>
-    <w:p>
-      <w:pPr>
-        <w:pStyle w:val="Normal"/>
-        <w:spacing w:line="276" w:lineRule="auto"/>
-      </w:pPr>
-      <w:r>
-        <w:rPr>
-          <w:rFonts w:ascii="Calibri" w:hAnsi="Calibri"/>
-          <w:sz w:val="22"/>
-        </w:rPr>
-        <w:t>3. Spin down all components to the bottom of the tube before opening.</w:t>
-      </w:r>
-    </w:p>
-    <w:p>
-      <w:pPr>
-        <w:pStyle w:val="Normal"/>
-        <w:spacing w:line="276" w:lineRule="auto"/>
-      </w:pPr>
-      <w:r>
-        <w:rPr>
-          <w:rFonts w:ascii="Calibri" w:hAnsi="Calibri"/>
-          <w:sz w:val="22"/>
-        </w:rPr>
-        <w:t>4. Don't let the 96-well plate dry out as this will inactivate active components.</w:t>
-      </w:r>
-    </w:p>
-    <w:p>
-      <w:pPr>
-        <w:pStyle w:val="Normal"/>
-        <w:spacing w:line="276" w:lineRule="auto"/>
-      </w:pPr>
-      <w:r>
-        <w:rPr>
-          <w:rFonts w:ascii="Calibri" w:hAnsi="Calibri"/>
-          <w:sz w:val="22"/>
-        </w:rPr>
-        <w:t>5. Don't reuse tips and tubes to avoid cross-contamination. Avoid using reagents from different batches.</w:t>
-      </w:r>
-    </w:p>
-    <w:p>
-      <w:pPr>
-        <w:pStyle w:val="Heading2"/>
-        <w:spacing w:line="276" w:lineRule="auto"/>
-      </w:pPr>
-      <w:r>
-        <w:rPr>
-          <w:rFonts w:ascii="Calibri" w:hAnsi="Calibri"/>
-          <w:color w:val="0046B4"/>
-        </w:rPr>
-        <w:t>KIT COMPONENTS</w:t>
-      </w:r>
-    </w:p>
-    <w:p>
-      <w:pPr>
-        <w:pStyle w:val="Heading2"/>
-        <w:spacing w:line="276" w:lineRule="auto"/>
-      </w:pPr>
-      <w:r>
-        <w:rPr>
-          <w:rFonts w:ascii="Calibri" w:hAnsi="Calibri"/>
-          <w:color w:val="0046B4"/>
-        </w:rPr>
-        <w:t>MATERIALS REQUIRED BUT NOT PROVIDED</w:t>
-      </w:r>
-    </w:p>
-    <w:p>
-      <w:pPr>
-        <w:pStyle w:val="Normal"/>
-        <w:spacing w:line="276" w:lineRule="auto"/>
-      </w:pPr>
-      <w:r>
-        <w:rPr>
-          <w:rFonts w:ascii="Calibri" w:hAnsi="Calibri"/>
-          <w:sz w:val="22"/>
-        </w:rPr>
-        <w:t>• Microplate reader capable of reading absorbance at 450 nm. Incubator. • Automated plate washer (optional) • Pipettes and pipette tips capable of precisely dispensing 0.5 µl through 1 ml volumes of aqueous solutions. Multichannel pipettes are recommended for a large numbers of samples. • Deionized or distilled water. 500 ml graduated cylinders. Test tubes for dilution.</w:t>
+        <w:t xml:space="preserve">The microtiter plate provided in this kit has been pre-coated with an antibody specific to LMNB2. Standards or samples are then added to the appropriate microtiter plate wells with a biotin-conjugated antibody preparation specific to LMNB2. Next, Avidin conjugated to Horseradish Peroxidase (HRP) is added to each microplate well and incubated. After TMB substrate solution is added, only those wells that contain LMNB2, biotin-conjugated antibody and enzyme-conjugated Avidin will exhibit a change in color. The enzyme-substrate reaction is terminated by the addition of sulphuric acid solution and the color change is measured spectrophotometrically at a wavelength of 450 ± 10 nm. The concentration of LMNB2 in the samples is then determined by comparing the O.D. of the samples to the standard curve.</w:t>
+        <w:br/>
+        <w:t xml:space="preserve"/>
+        <w:br/>
+        <w:t xml:space="preserve">Average the duplicate readings for each standard, control and sample, then subtract the average zero standard optical density. Construct a standard curve by plotting the mean O.D. and concentration for each standard and draw a best fit curve through the points on the graph or create a standard curve on log-log graph paper with LMNB2 concentration on the y-axis and absorbance on the x-axis. Using plotting software, (for instance, curve expert 1.30), is also recommended. If samples have been diluted, the concentration read from the standard curve must be multiplied by the dilution factor.</w:t>
       </w:r>
     </w:p>
     <w:p>
@@ -234,22 +140,156 @@
         <w:rPr>
           <w:rFonts w:ascii="Calibri" w:hAnsi="Calibri"/>
         </w:rPr>
-        <w:t>REAGENT PREPARATION</w:t>
+        <w:t>TECHNICAL DETAILS</w:t>
       </w:r>
     </w:p>
-    <w:p>
-      <w:pPr>
-        <w:pStyle w:val="Normal"/>
-        <w:spacing w:line="276" w:lineRule="auto"/>
-      </w:pPr>
-      <w:r>
-        <w:rPr>
-          <w:rFonts w:ascii="Calibri" w:hAnsi="Calibri"/>
-          <w:sz w:val="22"/>
-        </w:rPr>
-        <w:t>Bring all reagents to room temperature before use. Wash Buffer: Dilute Wash Buffer (25X) with distilled water. For example, if preparing 500 ml of Wash Buffer, dilute 20 ml of Wash Buffer (25X) into 480 ml of distilled water. Standard: Reconstitute the standard with standard diluent according to the label instructions. This reconstitution produces a stock solution. Let the standard stand for a minimum of 15 minutes with gentle agitation prior to making dilutions. Detection Reagent A and B: Dilute to the working concentration using Assay Diluent A and B, respectively.</w:t>
-      </w:r>
-    </w:p>
+    <w:tbl>
+      <w:tblPr>
+        <w:tblStyle w:val="TableGrid"/>
+        <w:tblW w:type="auto" w:w="0"/>
+        <w:tblLook w:firstColumn="1" w:firstRow="1" w:lastColumn="0" w:lastRow="0" w:noHBand="0" w:noVBand="1" w:val="04A0"/>
+      </w:tblPr>
+      <w:tblGrid>
+        <w:gridCol w:w="4680"/>
+        <w:gridCol w:w="4680"/>
+      </w:tblGrid>
+      <w:tr>
+        <w:tc>
+          <w:tcPr>
+            <w:tcW w:type="dxa" w:w="4680"/>
+          </w:tcPr>
+          <w:p>
+            <w:pPr>
+              <w:spacing w:line="276" w:lineRule="auto"/>
+            </w:pPr>
+            <w:r>
+              <w:rPr>
+                <w:rFonts w:ascii="Calibri" w:hAnsi="Calibri"/>
+              </w:rPr>
+              <w:t>Species</w:t>
+            </w:r>
+          </w:p>
+        </w:tc>
+        <w:tc>
+          <w:tcPr>
+            <w:tcW w:type="dxa" w:w="4680"/>
+          </w:tcPr>
+          <w:p>
+            <w:pPr>
+              <w:spacing w:line="276" w:lineRule="auto"/>
+            </w:pPr>
+            <w:r>
+              <w:rPr>
+                <w:rFonts w:ascii="Calibri" w:hAnsi="Calibri"/>
+              </w:rPr>
+              <w:t xml:space="preserve"/>
+            </w:r>
+          </w:p>
+        </w:tc>
+      </w:tr>
+      <w:tr>
+        <w:tc>
+          <w:tcPr>
+            <w:tcW w:type="dxa" w:w="4680"/>
+          </w:tcPr>
+          <w:p>
+            <w:pPr>
+              <w:spacing w:line="276" w:lineRule="auto"/>
+            </w:pPr>
+            <w:r>
+              <w:rPr>
+                <w:rFonts w:ascii="Calibri" w:hAnsi="Calibri"/>
+              </w:rPr>
+              <w:t>Sensitivity</w:t>
+            </w:r>
+          </w:p>
+        </w:tc>
+        <w:tc>
+          <w:tcPr>
+            <w:tcW w:type="dxa" w:w="4680"/>
+          </w:tcPr>
+          <w:p>
+            <w:pPr>
+              <w:spacing w:line="276" w:lineRule="auto"/>
+            </w:pPr>
+            <w:r>
+              <w:rPr>
+                <w:rFonts w:ascii="Calibri" w:hAnsi="Calibri"/>
+              </w:rPr>
+              <w:t xml:space="preserve"/>
+            </w:r>
+          </w:p>
+        </w:tc>
+      </w:tr>
+      <w:tr>
+        <w:tc>
+          <w:tcPr>
+            <w:tcW w:type="dxa" w:w="4680"/>
+          </w:tcPr>
+          <w:p>
+            <w:pPr>
+              <w:spacing w:line="276" w:lineRule="auto"/>
+            </w:pPr>
+            <w:r>
+              <w:rPr>
+                <w:rFonts w:ascii="Calibri" w:hAnsi="Calibri"/>
+              </w:rPr>
+              <w:t>Detection Range</w:t>
+            </w:r>
+          </w:p>
+        </w:tc>
+        <w:tc>
+          <w:tcPr>
+            <w:tcW w:type="dxa" w:w="4680"/>
+          </w:tcPr>
+          <w:p>
+            <w:pPr>
+              <w:spacing w:line="276" w:lineRule="auto"/>
+            </w:pPr>
+            <w:r>
+              <w:rPr>
+                <w:rFonts w:ascii="Calibri" w:hAnsi="Calibri"/>
+              </w:rPr>
+              <w:t xml:space="preserve"/>
+            </w:r>
+          </w:p>
+        </w:tc>
+      </w:tr>
+      <w:tr>
+        <w:tc>
+          <w:tcPr>
+            <w:tcW w:type="dxa" w:w="4680"/>
+          </w:tcPr>
+          <w:p>
+            <w:pPr>
+              <w:spacing w:line="276" w:lineRule="auto"/>
+            </w:pPr>
+            <w:r>
+              <w:rPr>
+                <w:rFonts w:ascii="Calibri" w:hAnsi="Calibri"/>
+              </w:rPr>
+              <w:t>Sample Type</w:t>
+            </w:r>
+          </w:p>
+        </w:tc>
+        <w:tc>
+          <w:tcPr>
+            <w:tcW w:type="dxa" w:w="4680"/>
+          </w:tcPr>
+          <w:p>
+            <w:pPr>
+              <w:spacing w:line="276" w:lineRule="auto"/>
+            </w:pPr>
+            <w:r>
+              <w:rPr>
+                <w:rFonts w:ascii="Calibri" w:hAnsi="Calibri"/>
+              </w:rPr>
+              <w:t xml:space="preserve"/>
+            </w:r>
+          </w:p>
+        </w:tc>
+      </w:tr>
+    </w:tbl>
     <w:p>
       <w:pPr>
         <w:pStyle w:val="Heading2"/>
@@ -258,113 +298,19 @@
       <w:r>
         <w:rPr>
           <w:rFonts w:ascii="Calibri" w:hAnsi="Calibri"/>
-          <w:color w:val="0046B4"/>
         </w:rPr>
-        <w:t>INTRA/INTER-ASSAY VARIABILITY</w:t>
+        <w:t>OVERVIEW</w:t>
       </w:r>
     </w:p>
     <w:p>
       <w:pPr>
-        <w:pStyle w:val="Normal"/>
-        <w:spacing w:line="276" w:lineRule="auto"/>
+        <w:pStyle w:val="Calibri115"/>
       </w:pPr>
       <w:r>
         <w:rPr>
           <w:rFonts w:ascii="Calibri" w:hAnsi="Calibri"/>
-          <w:sz w:val="22"/>
         </w:rPr>
-        <w:t>Three samples of known concentration were tested on one plate to assess intra-assay precision.</w:t>
-      </w:r>
-    </w:p>
-    <w:p>
-      <w:pPr>
-        <w:pStyle w:val="Normal"/>
-        <w:spacing w:line="276" w:lineRule="auto"/>
-      </w:pPr>
-      <w:r>
-        <w:rPr>
-          <w:rFonts w:ascii="Calibri" w:hAnsi="Calibri"/>
-          <w:sz w:val="22"/>
-        </w:rPr>
-        <w:t>Three samples of known concentration were tested in separate assays to assess inter-assay precision.</w:t>
-      </w:r>
-    </w:p>
-    <w:p>
-      <w:pPr>
-        <w:pStyle w:val="Heading2"/>
-        <w:spacing w:line="276" w:lineRule="auto"/>
-      </w:pPr>
-      <w:r>
-        <w:rPr>
-          <w:rFonts w:ascii="Calibri" w:hAnsi="Calibri"/>
-          <w:color w:val="0046B4"/>
-        </w:rPr>
-        <w:t>REPRODUCIBILITY</w:t>
-      </w:r>
-    </w:p>
-    <w:p>
-      <w:pPr>
-        <w:pStyle w:val="Normal"/>
-        <w:spacing w:line="276" w:lineRule="auto"/>
-      </w:pPr>
-      <w:r>
-        <w:rPr>
-          <w:rFonts w:ascii="Calibri" w:hAnsi="Calibri"/>
-          <w:sz w:val="22"/>
-        </w:rPr>
-        <w:t>Samples were tested in four different assay lots to assess reproducibility.</w:t>
-      </w:r>
-    </w:p>
-    <w:p>
-      <w:pPr>
-        <w:pStyle w:val="Heading2"/>
-        <w:spacing w:line="276" w:lineRule="auto"/>
-      </w:pPr>
-      <w:r>
-        <w:rPr>
-          <w:rFonts w:ascii="Calibri" w:hAnsi="Calibri"/>
-          <w:color w:val="0046B4"/>
-        </w:rPr>
-        <w:t>DILUTION OF STANDARD</w:t>
-      </w:r>
-    </w:p>
-    <w:p>
-      <w:pPr>
-        <w:pStyle w:val="Normal"/>
-        <w:spacing w:line="276" w:lineRule="auto"/>
-      </w:pPr>
-      <w:r>
-        <w:rPr>
-          <w:rFonts w:ascii="Calibri" w:hAnsi="Calibri"/>
-          <w:sz w:val="22"/>
-        </w:rPr>
-        <w:t>1. Label 7 tubes, one for each standard: 4000 pg/ml, 2000 pg/ml, 1000 pg/ml, 500 pg/ml, 250 pg/ml, 125 pg/ml, and 62.5 pg/ml. 2. Pipette 300 µl of the Sample Diluent into each tube. 3. Pipette 300 µl of the reconstituted standard into the first tube and mix to create the 4000 pg/ml standard. 4. Pipette 300 µl from the 4000 pg/ml tube into the second tube and mix to create the 2000 pg/ml standard. 5. Continue this process for the remaining tubes. 6. The Sample Diluent serves as the zero standard (0 pg/ml).</w:t>
-      </w:r>
-    </w:p>
-    <w:p>
-      <w:pPr>
-        <w:pStyle w:val="Heading2"/>
-        <w:spacing w:line="276" w:lineRule="auto"/>
-      </w:pPr>
-      <w:r>
-        <w:rPr>
-          <w:rFonts w:ascii="Calibri" w:hAnsi="Calibri"/>
-          <w:color w:val="0046B4"/>
-        </w:rPr>
-        <w:t>ASSAY PROTOCOL</w:t>
-      </w:r>
-    </w:p>
-    <w:p>
-      <w:pPr>
-        <w:pStyle w:val="Normal"/>
-        <w:spacing w:line="276" w:lineRule="auto"/>
-      </w:pPr>
-      <w:r>
-        <w:rPr>
-          <w:rFonts w:ascii="Calibri" w:hAnsi="Calibri"/>
-          <w:sz w:val="22"/>
-        </w:rPr>
-        <w:t>1. It is recommended that all reagents and materials be equilibrated to room temperature (18-25°C) prior to the experiment (see Preparation Before The Experiment, if you have missed this information). Prepare all reagents and working standards as directed previously. Remove excess microplate strips from the plate frame and seal and store them in the original packaging. Add 100 µl of the standard, samples, or control per well. Add 100 µl of the Sample Diluent into the zero well. At least two replicates of each standard, sample, or control is recommended. Cover with the plate sealer provided and incubate for 120 minutes at room temperature (or 90 min. at 37 °C). Remove the cover and discard the liquid in the wells into an appropriate waste receptacle. Invert the plate on the benchtop onto a paper towel and tap the plate to gently blot any remaining liquid. It is recommended that the wells are not allowed to completely dry at any time. Add 100 µl of the prepared 1x Biotinylated Anti-Mouse Klk1 antibody to each well. Cover with a plate sealer and incubate for 90 minutes at room temperature (or 60 minutes at 37°C). Wash the plate 3 times with the 1x wash buffer: Discard the liquid in the wells into an appropriate waste receptacle. Then, invert the plate on the benchtop onto a paper towel and tap the plate to gently blot any remaining liquid. It is recommended that the wells are not allowed to completely dry at any time. Add 300 µl of the 1x wash buffer to each assay well. (For cleaner background incubate for 60 seconds between each wash). Repeat steps a-b 2 additional times. Discard the wash buffer in the wells into an appropriate waste receptacle. Then, invert the plate on the benchtop onto a paper towel and tap the plate to gently blot any remaining liquid. Add 100 µl of the prepared 1x Avidin-Biotin-Peroxidase Complex into each well. Cover with the plate sealer provided and incubate for 40 minutes at RT (or 30 minutes at 37°C). Wash the plate 5 times with the 1x wash buffer: Discard the liquid in the wells into an appropriate waste receptacle. Then, invert the plate on the benchtop onto a paper towel and tap the plate to gently blot any remaining liquid. It is recommended that the wells are not allowed to completely dry at any time. Add 300 µl of the 1x wash buffer to each assay well. (For cleaner background incubate for 60 seconds between each wash). Repeat steps a-b 4 additional times. Discard the wash buffer in the wells into an appropriate waste receptacle. Then, invert the plate on the benchtop onto a paper towel and tap the plate to gently blot any remaining liquid. Add 90 µl of Color Developing Reagent to each well. Cover with the plate sealer provided and incubate in the dark for 30 minutes at RT (or 15-25 minutes at 37°C). (The optimal incubation time must be empirically determined. A guideline to look for is blue shading the top four standard wells, while the remaining standards remain clear.) Add 100 µl of Stop Solution to each well. The color should immediately change to yellow. Within 30 minutes of stopping the reaction, the O.D. absorbance should be read with a microplate reader at 450nm. Assay Protocol Notes Solutions: To avoid cross-contamination, change pipette tips between additions of each standard, between sample additions, and between reagent additions. Also, use separate reservoirs for each reagent. Applying Solutions: All solutions should be added to the bottom of the ELISA plate well. Avoid touching the inside wall of the well. Avoid foaming when possible. Assay Timing: The interval between adding samples to the first and last wells should be minimized. Delays will increase the incubation time differential between wells, which will significantly affect the experimental accuracy and repeatability. For each step in the procedure, total dispensing time for addition of reagents or samples should not exceed 10 minutes.</w:t>
+        <w:t xml:space="preserve"/>
       </w:r>
     </w:p>
     <w:p>
@@ -376,20 +322,30 @@
         <w:rPr>
           <w:rFonts w:ascii="Calibri" w:hAnsi="Calibri"/>
         </w:rPr>
-        <w:t>TYPICAL DATA / STANDARD CURVE</w:t>
+        <w:t>BACKGROUND</w:t>
       </w:r>
     </w:p>
     <w:p>
       <w:pPr>
-        <w:pStyle w:val="Normal"/>
-        <w:spacing w:line="276" w:lineRule="auto"/>
+        <w:pStyle w:val="Calibri115"/>
       </w:pPr>
       <w:r>
         <w:rPr>
           <w:rFonts w:ascii="Calibri" w:hAnsi="Calibri"/>
-          <w:sz w:val="22"/>
         </w:rPr>
-        <w:t>This standard curve is for demonstration only. A standard curve must be run with each assay.</w:t>
+        <w:t xml:space="preserve"/>
+        <w:br/>
+        <w:t xml:space="preserve">        Kallikreins are a group of serine proteases with diverse physiological functions. </w:t>
+        <w:br/>
+        <w:t xml:space="preserve">        Kallikrein 1 (KLK1) is a tissue kallikrein that is primarily expressed in the kidney, pancreas, and salivary glands.</w:t>
+        <w:br/>
+        <w:t xml:space="preserve">        It plays important roles in blood pressure regulation, inflammation, and tissue remodeling through the kallikrein-kinin system.</w:t>
+        <w:br/>
+        <w:t xml:space="preserve">        KLK1 specifically cleaves kininogen to produce the vasoactive peptide bradykinin, which acts through bradykinin receptors to mediate various biological effects.</w:t>
+        <w:br/>
+        <w:t xml:space="preserve">        Studies have implicated KLK1 in cardiovascular homeostasis, renal function, and inflammation-related processes.</w:t>
+        <w:br/>
+        <w:t xml:space="preserve">        </w:t>
       </w:r>
     </w:p>
     <w:p>
@@ -400,26 +356,312 @@
       <w:r>
         <w:rPr>
           <w:rFonts w:ascii="Calibri" w:hAnsi="Calibri"/>
-          <w:color w:val="0046B4"/>
         </w:rPr>
-        <w:t>DISCLAIMER</w:t>
+        <w:t>KIT COMPONENTS/MATERIALS PROVIDED</w:t>
       </w:r>
     </w:p>
     <w:p>
       <w:pPr>
-        <w:spacing w:line="276" w:lineRule="auto" w:after="120"/>
+        <w:pStyle w:val="Calibri115"/>
       </w:pPr>
       <w:r>
         <w:rPr>
           <w:rFonts w:ascii="Calibri" w:hAnsi="Calibri"/>
-          <w:sz w:val="22"/>
         </w:rPr>
-        <w:t>This material is sold for in-vitro use only in manufacturing and research. This material is not suitable for human use. It is the responsibility of the user to undertake sufficient verification and testing to determine the suitability of each product's application. The statements herein are offered for informational purposes only and are intended to be used solely for your consideration, investigation and verification.</w:t>
+        <w:t xml:space="preserve"/>
+      </w:r>
+    </w:p>
+    <w:p>
+      <w:pPr>
+        <w:pStyle w:val="Heading2"/>
+        <w:spacing w:line="276" w:lineRule="auto"/>
+      </w:pPr>
+      <w:r>
+        <w:rPr>
+          <w:rFonts w:ascii="Calibri" w:hAnsi="Calibri"/>
+        </w:rPr>
+        <w:t>REQUIRED MATERIALS THAT ARE NOT SUPPLIED</w:t>
+      </w:r>
+    </w:p>
+    <w:p>
+      <w:pPr>
+        <w:pStyle w:val="Calibri115"/>
+      </w:pPr>
+      <w:r>
+        <w:rPr>
+          <w:rFonts w:ascii="Calibri" w:hAnsi="Calibri"/>
+        </w:rPr>
+        <w:t xml:space="preserve"/>
+      </w:r>
+    </w:p>
+    <w:p>
+      <w:pPr>
+        <w:pStyle w:val="Heading2"/>
+        <w:spacing w:line="276" w:lineRule="auto"/>
+      </w:pPr>
+      <w:r>
+        <w:rPr>
+          <w:rFonts w:ascii="Calibri" w:hAnsi="Calibri"/>
+        </w:rPr>
+        <w:t xml:space="preserve">ELISA Kit ELISA STANDARD CURVE EXAMPLE</w:t>
+      </w:r>
+    </w:p>
+    <w:p>
+      <w:pPr>
+        <w:pStyle w:val="Calibri115"/>
+      </w:pPr>
+      <w:r>
+        <w:rPr>
+          <w:rFonts w:ascii="Calibri" w:hAnsi="Calibri"/>
+        </w:rPr>
+        <w:t xml:space="preserve">{'concentrations': ['0', '62.5', '125', '250', '500', '1000', '2000', '4000'], 'od_values': ['0.028', '0.061', '0.143', '0.227', '0.405', '0.631', '1.118', '1.902']}</w:t>
+      </w:r>
+    </w:p>
+    <w:p>
+      <w:pPr>
+        <w:pStyle w:val="Heading2"/>
+        <w:spacing w:line="276" w:lineRule="auto"/>
+      </w:pPr>
+      <w:r>
+        <w:rPr>
+          <w:rFonts w:ascii="Calibri" w:hAnsi="Calibri"/>
+        </w:rPr>
+        <w:t>INTRA/INTER-ASSAY VARIABILITY</w:t>
+      </w:r>
+    </w:p>
+    <w:p>
+      <w:pPr>
+        <w:pStyle w:val="Calibri115"/>
+      </w:pPr>
+      <w:r>
+        <w:rPr>
+          <w:rFonts w:ascii="Calibri" w:hAnsi="Calibri"/>
+        </w:rPr>
+        <w:t xml:space="preserve"/>
+      </w:r>
+    </w:p>
+    <w:p>
+      <w:pPr>
+        <w:pStyle w:val="Heading2"/>
+        <w:spacing w:line="276" w:lineRule="auto"/>
+      </w:pPr>
+      <w:r>
+        <w:rPr>
+          <w:rFonts w:ascii="Calibri" w:hAnsi="Calibri"/>
+        </w:rPr>
+        <w:t>REPRODUCIBILITY</w:t>
+      </w:r>
+    </w:p>
+    <w:p>
+      <w:pPr>
+        <w:pStyle w:val="Calibri115"/>
+      </w:pPr>
+      <w:r>
+        <w:rPr>
+          <w:rFonts w:ascii="Calibri" w:hAnsi="Calibri"/>
+        </w:rPr>
+        <w:t xml:space="preserve"/>
+      </w:r>
+    </w:p>
+    <w:p>
+      <w:pPr>
+        <w:pStyle w:val="Heading2"/>
+        <w:spacing w:line="276" w:lineRule="auto"/>
+      </w:pPr>
+      <w:r>
+        <w:rPr>
+          <w:rFonts w:ascii="Calibri" w:hAnsi="Calibri"/>
+        </w:rPr>
+        <w:t>PREPARATIONS BEFORE THE EXPERIMENT</w:t>
+      </w:r>
+    </w:p>
+    <w:p>
+      <w:pPr>
+        <w:pStyle w:val="Calibri115"/>
+      </w:pPr>
+      <w:r>
+        <w:rPr>
+          <w:rFonts w:ascii="Calibri" w:hAnsi="Calibri"/>
+        </w:rPr>
+        <w:t xml:space="preserve"/>
+      </w:r>
+    </w:p>
+    <w:p>
+      <w:pPr>
+        <w:pStyle w:val="Heading2"/>
+        <w:spacing w:line="276" w:lineRule="auto"/>
+      </w:pPr>
+      <w:r>
+        <w:rPr>
+          <w:rFonts w:ascii="Calibri" w:hAnsi="Calibri"/>
+        </w:rPr>
+        <w:t xml:space="preserve">DILUTION OF ELISA Kit STANDARD</w:t>
+      </w:r>
+    </w:p>
+    <w:p>
+      <w:pPr>
+        <w:pStyle w:val="Calibri115"/>
+      </w:pPr>
+      <w:r>
+        <w:rPr>
+          <w:rFonts w:ascii="Calibri" w:hAnsi="Calibri"/>
+        </w:rPr>
+        <w:t xml:space="preserve"/>
+      </w:r>
+    </w:p>
+    <w:p>
+      <w:pPr>
+        <w:pStyle w:val="Heading2"/>
+        <w:spacing w:line="276" w:lineRule="auto"/>
+      </w:pPr>
+      <w:r>
+        <w:rPr>
+          <w:rFonts w:ascii="Calibri" w:hAnsi="Calibri"/>
+        </w:rPr>
+        <w:t>SAMPLE PREPARATION AND STORAGE</w:t>
+      </w:r>
+    </w:p>
+    <w:p>
+      <w:pPr>
+        <w:pStyle w:val="Calibri115"/>
+      </w:pPr>
+      <w:r>
+        <w:rPr>
+          <w:rFonts w:ascii="Calibri" w:hAnsi="Calibri"/>
+        </w:rPr>
+        <w:t xml:space="preserve"/>
+      </w:r>
+    </w:p>
+    <w:p>
+      <w:pPr>
+        <w:pStyle w:val="Heading2"/>
+        <w:spacing w:line="276" w:lineRule="auto"/>
+      </w:pPr>
+      <w:r>
+        <w:rPr>
+          <w:rFonts w:ascii="Calibri" w:hAnsi="Calibri"/>
+        </w:rPr>
+        <w:t>SAMPLE COLLECTION NOTES</w:t>
+      </w:r>
+    </w:p>
+    <w:p>
+      <w:pPr>
+        <w:pStyle w:val="Calibri115"/>
+      </w:pPr>
+      <w:r>
+        <w:rPr>
+          <w:rFonts w:ascii="Calibri" w:hAnsi="Calibri"/>
+        </w:rPr>
+        <w:t xml:space="preserve"/>
+      </w:r>
+    </w:p>
+    <w:p>
+      <w:pPr>
+        <w:pStyle w:val="Heading2"/>
+        <w:spacing w:line="276" w:lineRule="auto"/>
+      </w:pPr>
+      <w:r>
+        <w:rPr>
+          <w:rFonts w:ascii="Calibri" w:hAnsi="Calibri"/>
+        </w:rPr>
+        <w:t>SAMPLE DILUTION GUIDELINE</w:t>
+      </w:r>
+    </w:p>
+    <w:p>
+      <w:pPr>
+        <w:pStyle w:val="Calibri115"/>
+      </w:pPr>
+      <w:r>
+        <w:rPr>
+          <w:rFonts w:ascii="Calibri" w:hAnsi="Calibri"/>
+        </w:rPr>
+        <w:t xml:space="preserve"/>
+      </w:r>
+    </w:p>
+    <w:p>
+      <w:pPr>
+        <w:pStyle w:val="Heading2"/>
+        <w:spacing w:line="276" w:lineRule="auto"/>
+      </w:pPr>
+      <w:r>
+        <w:rPr>
+          <w:rFonts w:ascii="Calibri" w:hAnsi="Calibri"/>
+        </w:rPr>
+        <w:t>ASSAY PROTOCOL</w:t>
+      </w:r>
+    </w:p>
+    <w:p>
+      <w:pPr>
+        <w:pStyle w:val="Calibri115"/>
+      </w:pPr>
+      <w:r>
+        <w:rPr>
+          <w:rFonts w:ascii="Calibri" w:hAnsi="Calibri"/>
+        </w:rPr>
+        <w:t xml:space="preserve"/>
+      </w:r>
+    </w:p>
+    <w:p>
+      <w:pPr>
+        <w:pStyle w:val="Heading2"/>
+        <w:spacing w:line="276" w:lineRule="auto"/>
+      </w:pPr>
+      <w:r>
+        <w:rPr>
+          <w:rFonts w:ascii="Calibri" w:hAnsi="Calibri"/>
+        </w:rPr>
+        <w:t>DATA ANALYSIS</w:t>
+      </w:r>
+    </w:p>
+    <w:p>
+      <w:pPr>
+        <w:pStyle w:val="Calibri115"/>
+      </w:pPr>
+      <w:r>
+        <w:rPr>
+          <w:rFonts w:ascii="Calibri" w:hAnsi="Calibri"/>
+        </w:rPr>
+        <w:t xml:space="preserve"/>
+      </w:r>
+    </w:p>
+    <w:p>
+      <w:pPr>
+        <w:pStyle w:val="Heading2"/>
+        <w:spacing w:line="276" w:lineRule="auto"/>
+      </w:pPr>
+      <w:r>
+        <w:rPr>
+          <w:rFonts w:ascii="Calibri" w:hAnsi="Calibri"/>
+        </w:rPr>
+        <w:t xml:space="preserve">BACKGROUND ON ELISA Kit</w:t>
+      </w:r>
+    </w:p>
+    <w:p>
+      <w:pPr>
+        <w:pStyle w:val="Calibri115"/>
+      </w:pPr>
+      <w:r>
+        <w:rPr>
+          <w:rFonts w:ascii="Calibri" w:hAnsi="Calibri"/>
+        </w:rPr>
+        <w:t xml:space="preserve"/>
+        <w:br/>
+        <w:t xml:space="preserve">        Kallikreins are a group of serine proteases with diverse physiological functions. </w:t>
+        <w:br/>
+        <w:t xml:space="preserve">        Kallikrein 1 (KLK1) is a tissue kallikrein that is primarily expressed in the kidney, pancreas, and salivary glands.</w:t>
+        <w:br/>
+        <w:t xml:space="preserve">        It plays important roles in blood pressure regulation, inflammation, and tissue remodeling through the kallikrein-kinin system.</w:t>
+        <w:br/>
+        <w:t xml:space="preserve">        KLK1 specifically cleaves kininogen to produce the vasoactive peptide bradykinin, which acts through bradykinin receptors to mediate various biological effects.</w:t>
+        <w:br/>
+        <w:t xml:space="preserve">        Studies have implicated KLK1 in cardiovascular homeostasis, renal function, and inflammation-related processes.</w:t>
+        <w:br/>
+        <w:t xml:space="preserve">        </w:t>
       </w:r>
     </w:p>
     <w:sectPr>
       <w:pgSz w:w="12240" w:h="15840"/>
-      <w:pgMar w:top="1440" w:right="1800" w:bottom="1440" w:left="1800" w:header="720" w:footer="720" w:gutter="0"/>
+      <w:pgMar w:top="1440" w:right="1440" w:bottom="1440" w:left="1440" w:header="720" w:footer="720" w:gutter="0"/>
       <w:cols w:space="720"/>
       <w:docGrid w:linePitch="360"/>
     </w:sectPr>
@@ -430,8 +672,29 @@
 <file path=word/footer1.xml><?xml version="1.0" encoding="utf-8"?>
 <w:ftr xmlns:m="http://schemas.openxmlformats.org/officeDocument/2006/math" xmlns:mc="http://schemas.openxmlformats.org/markup-compatibility/2006" xmlns:mo="http://schemas.microsoft.com/office/mac/office/2008/main" xmlns:mv="urn:schemas-microsoft-com:mac:vml" xmlns:o="urn:schemas-microsoft-com:office:office" xmlns:r="http://schemas.openxmlformats.org/officeDocument/2006/relationships" xmlns:v="urn:schemas-microsoft-com:vml" xmlns:w10="urn:schemas-microsoft-com:office:word" xmlns:w14="http://schemas.microsoft.com/office/word/2010/wordml" xmlns:w="http://schemas.openxmlformats.org/wordprocessingml/2006/main" xmlns:wne="http://schemas.microsoft.com/office/word/2006/wordml" xmlns:wp14="http://schemas.microsoft.com/office/word/2010/wordprocessingDrawing" xmlns:wp="http://schemas.openxmlformats.org/drawingml/2006/wordprocessingDrawing" xmlns:wpc="http://schemas.microsoft.com/office/word/2010/wordprocessingCanvas" xmlns:wpg="http://schemas.microsoft.com/office/word/2010/wordprocessingGroup" xmlns:wpi="http://schemas.microsoft.com/office/word/2010/wordprocessingInk" xmlns:wps="http://schemas.microsoft.com/office/word/2010/wordprocessingShape" mc:Ignorable="w14 wp14">
   <w:p>
+    <w:pPr>
+      <w:jc w:val="left"/>
+    </w:pPr>
     <w:r>
-      <w:t>Made by Sophie Gall</w:t>
+      <w:rPr>
+        <w:rFonts w:ascii="Calibri" w:hAnsi="Calibri"/>
+        <w:sz w:val="22"/>
+      </w:rPr>
+      <w:t>www.innov-research.com</w:t>
+      <w:br/>
+      <w:t>Ph: 248.896.0145 | Fx: 248.896.0149</w:t>
+    </w:r>
+  </w:p>
+  <w:p>
+    <w:pPr>
+      <w:jc w:val="right"/>
+    </w:pPr>
+    <w:r>
+      <w:rPr>
+        <w:rFonts w:ascii="Calibri" w:hAnsi="Calibri"/>
+        <w:sz w:val="52"/>
+      </w:rPr>
+      <w:t>Innovative Research, Inc.</w:t>
     </w:r>
   </w:p>
 </w:ftr>
@@ -801,7 +1064,7 @@
     <w:qFormat/>
     <w:rsid w:val="00FC693F"/>
     <w:pPr>
-      <w:spacing w:line="276" w:lineRule="auto"/>
+      <w:spacing w:before="0" w:after="120" w:line="240" w:lineRule="auto"/>
     </w:pPr>
     <w:rPr>
       <w:rFonts w:ascii="Calibri" w:hAnsi="Calibri"/>
@@ -863,11 +1126,11 @@
     <w:pPr>
       <w:keepNext/>
       <w:keepLines/>
-      <w:spacing w:before="480" w:after="0" w:line="276" w:lineRule="auto"/>
+      <w:spacing w:before="480" w:after="0"/>
       <w:outlineLvl w:val="0"/>
     </w:pPr>
     <w:rPr>
-      <w:rFonts w:asciiTheme="majorHAnsi" w:eastAsiaTheme="majorEastAsia" w:hAnsiTheme="majorHAnsi" w:cstheme="majorBidi" w:ascii="Calibri" w:hAnsi="Calibri"/>
+      <w:rFonts w:asciiTheme="majorHAnsi" w:eastAsiaTheme="majorEastAsia" w:hAnsiTheme="majorHAnsi" w:cstheme="majorBidi"/>
       <w:b/>
       <w:bCs/>
       <w:color w:val="365F91" w:themeColor="accent1" w:themeShade="BF"/>
@@ -887,7 +1150,7 @@
     <w:pPr>
       <w:keepNext/>
       <w:keepLines/>
-      <w:spacing w:before="200" w:after="0" w:line="276" w:lineRule="auto"/>
+      <w:spacing w:before="200" w:after="0"/>
       <w:outlineLvl w:val="1"/>
     </w:pPr>
     <w:rPr>
@@ -911,11 +1174,11 @@
     <w:pPr>
       <w:keepNext/>
       <w:keepLines/>
-      <w:spacing w:before="200" w:after="0" w:line="276" w:lineRule="auto"/>
+      <w:spacing w:before="200" w:after="0"/>
       <w:outlineLvl w:val="2"/>
     </w:pPr>
     <w:rPr>
-      <w:rFonts w:asciiTheme="majorHAnsi" w:eastAsiaTheme="majorEastAsia" w:hAnsiTheme="majorHAnsi" w:cstheme="majorBidi" w:ascii="Calibri" w:hAnsi="Calibri"/>
+      <w:rFonts w:asciiTheme="majorHAnsi" w:eastAsiaTheme="majorEastAsia" w:hAnsiTheme="majorHAnsi" w:cstheme="majorBidi"/>
       <w:b/>
       <w:bCs/>
       <w:color w:val="4F81BD" w:themeColor="accent1"/>
@@ -1154,15 +1417,13 @@
       </w:pBdr>
       <w:spacing w:after="300" w:line="240" w:lineRule="auto"/>
       <w:contextualSpacing/>
-      <w:jc w:val="center"/>
     </w:pPr>
     <w:rPr>
-      <w:rFonts w:asciiTheme="majorHAnsi" w:eastAsiaTheme="majorEastAsia" w:hAnsiTheme="majorHAnsi" w:cstheme="majorBidi" w:ascii="Calibri" w:hAnsi="Calibri"/>
-      <w:b/>
+      <w:rFonts w:asciiTheme="majorHAnsi" w:eastAsiaTheme="majorEastAsia" w:hAnsiTheme="majorHAnsi" w:cstheme="majorBidi"/>
       <w:color w:val="17365D" w:themeColor="text2" w:themeShade="BF"/>
       <w:spacing w:val="5"/>
       <w:kern w:val="28"/>
-      <w:sz w:val="72"/>
+      <w:sz w:val="52"/>
       <w:szCs w:val="52"/>
     </w:rPr>
   </w:style>
@@ -1336,12 +1597,8 @@
       <w:numPr>
         <w:numId w:val="1"/>
       </w:numPr>
-      <w:spacing w:line="276" w:lineRule="auto"/>
       <w:contextualSpacing/>
     </w:pPr>
-    <w:rPr>
-      <w:rFonts w:ascii="Calibri" w:hAnsi="Calibri"/>
-    </w:rPr>
   </w:style>
   <w:style w:type="paragraph" w:styleId="ListBullet2">
     <w:name w:val="List Bullet 2"/>
@@ -1379,12 +1636,8 @@
       <w:numPr>
         <w:numId w:val="5"/>
       </w:numPr>
-      <w:spacing w:line="276" w:lineRule="auto"/>
       <w:contextualSpacing/>
     </w:pPr>
-    <w:rPr>
-      <w:rFonts w:ascii="Calibri" w:hAnsi="Calibri"/>
-    </w:rPr>
   </w:style>
   <w:style w:type="paragraph" w:styleId="ListNumber2">
     <w:name w:val="List Number 2"/>
@@ -12499,6 +12752,16 @@
         <w:shd w:val="clear" w:color="auto" w:fill="FBCAA2" w:themeFill="accent6" w:themeFillTint="7F"/>
       </w:tcPr>
     </w:tblStylePr>
+  </w:style>
+  <w:style w:type="paragraph" w:customStyle="1" w:styleId="Calibri115">
+    <w:name w:val="Calibri115"/>
+    <w:pPr>
+      <w:spacing w:line="276" w:lineRule="auto"/>
+    </w:pPr>
+    <w:rPr>
+      <w:rFonts w:ascii="Calibri" w:hAnsi="Calibri"/>
+      <w:sz w:val="22"/>
+    </w:rPr>
   </w:style>
 </w:styles>
 </file>

</xml_diff>

<commit_message>
Automate conversion of Boster ELISA kits into a standardized format
Refactors Boster template processing for streamlined datasheet conversion and fixes document formatting issues.

Replit-Commit-Author: Agent
Replit-Commit-Session-Id: 86e32257-9f57-45d9-b7c9-9c3928182bb3
Replit-Commit-Screenshot-Url: https://storage.googleapis.com/screenshot-production-us-central1/9117525c-531f-4e40-bc2d-dbaf9de7854f/972b8a63-18dd-4e0d-913a-95016063c478.jpg
</commit_message>
<xml_diff>
--- a/output_populated_template.docx
+++ b/output_populated_template.docx
@@ -10,10 +10,8 @@
       <w:r>
         <w:rPr>
           <w:rFonts w:ascii="Calibri" w:hAnsi="Calibri"/>
-          <w:b/>
-          <w:sz w:val="72"/>
         </w:rPr>
-        <w:t xml:space="preserve">ELISA Kit</w:t>
+        <w:t xml:space="preserve"/>
       </w:r>
     </w:p>
     <w:p>
@@ -26,34 +24,26 @@
           <w:rFonts w:ascii="Calibri" w:hAnsi="Calibri"/>
           <w:b/>
         </w:rPr>
-        <w:t xml:space="preserve">Catalog No: </w:t>
+        <w:t xml:space="preserve">Catalog Number: N/A</w:t>
+        <w:br/>
       </w:r>
       <w:r>
         <w:rPr>
           <w:rFonts w:ascii="Calibri" w:hAnsi="Calibri"/>
-          <w:b w:val="0"/>
+          <w:b/>
         </w:rPr>
-        <w:t xml:space="preserve">N/A</w:t>
+        <w:t xml:space="preserve">Lot Number: SAMPLE</w:t>
       </w:r>
     </w:p>
     <w:p>
       <w:pPr>
         <w:pStyle w:val="Calibri115"/>
-        <w:jc w:val="center"/>
       </w:pPr>
       <w:r>
         <w:rPr>
           <w:rFonts w:ascii="Calibri" w:hAnsi="Calibri"/>
-          <w:b/>
         </w:rPr>
-        <w:t xml:space="preserve">Lot No: </w:t>
-      </w:r>
-      <w:r>
-        <w:rPr>
-          <w:rFonts w:ascii="Calibri" w:hAnsi="Calibri"/>
-          <w:b w:val="0"/>
-        </w:rPr>
-        <w:t xml:space="preserve">SAMPLE</w:t>
+        <w:br w:type="page"/>
         <w:br/>
         <w:br/>
       </w:r>
@@ -79,6 +69,70 @@
           <w:rFonts w:ascii="Calibri" w:hAnsi="Calibri"/>
         </w:rPr>
         <w:t xml:space="preserve">This kit is a sandwich enzyme immunoassay for in vitro quantitative measurement of LMNB2 in human tissue homogenates, cell lysates and other biological fluids.</w:t>
+        <w:br/>
+        <w:t xml:space="preserve">REAGENTS AND MATERIALS PROVIDED</w:t>
+        <w:br/>
+        <w:t xml:space="preserve">MATERIALS REQUIRED BUT NOT SUPPLIED</w:t>
+        <w:br/>
+        <w:t xml:space="preserve">Microplate reader with 450 ± 10 nm filter.</w:t>
+        <w:br/>
+        <w:t xml:space="preserve">Precision single or multi-channel pipettes and disposable tips.</w:t>
+        <w:br/>
+        <w:t xml:space="preserve">Eppendorf Tubes for diluting samples.</w:t>
+        <w:br/>
+        <w:t xml:space="preserve">Deionized or distilled water.</w:t>
+        <w:br/>
+        <w:t xml:space="preserve">Absorbent paper for blotting the microtiter plate.</w:t>
+        <w:br/>
+        <w:t xml:space="preserve">Container for Wash Solution.</w:t>
+        <w:br/>
+        <w:t xml:space="preserve">STORAGE OF THE KITS</w:t>
+        <w:br/>
+        <w:t xml:space="preserve">For unopened kits: All the reagents should be stored at -20°C upon receipt.</w:t>
+        <w:br/>
+        <w:t xml:space="preserve">For opened kits: Once the kit is opened, the remaining reagents still need to be stored according to the above storage conditions. In addition, return the unused wells to the foil pouch containing the desiccant pack, and reseal along entire edge of zip-seal.</w:t>
+        <w:br/>
+        <w:t xml:space="preserve">Note:</w:t>
+        <w:br/>
+        <w:t xml:space="preserve">For the expiration date of the kit, please refer to the label on the kit box. All components are stable until this date.</w:t>
+        <w:br/>
+        <w:t xml:space="preserve">It is highly recommended to use the remaining reagents within 1 month of opening.</w:t>
+        <w:br/>
+        <w:t xml:space="preserve">SAMPLE COLLECTION AND STORAGE</w:t>
+        <w:br/>
+        <w:t xml:space="preserve">Tissue homogenates - The preparation of tissue homogenates will vary depending upon tissue type. For this assay, tissues should be rinsed in ice-cold PBS (0.01 mol/L, pH 7.0-7.2) to remove excess blood thoroughly and weighed before homogenization. Mince the tissues to small pieces and homogenize them in 5-10 mL of PBS with a glass homogenizer on ice (Micro Tissue Grinders also work). The resulting suspension should be sonicated with an ultrasonic cell disrupter or subjected to 2 freeze/thaw cycles to further break the cell membranes. Then, centrifuge the homogenates for 5 minutes at 5000 × g. Remove the supernatant and assay immediately or aliquot and store at ≤-20°C.</w:t>
+        <w:br/>
+        <w:t xml:space="preserve">Cell Lysates - Cells must be lysed before assaying according to the following directions.</w:t>
+        <w:br/>
+        <w:t xml:space="preserve">Adherent cells should be detached with trypsin and then collected by centrifugation (suspension cells can be collected by centrifugation directly).</w:t>
+        <w:br/>
+        <w:t xml:space="preserve">Wash cells 3 times in cold PBS.</w:t>
+        <w:br/>
+        <w:t xml:space="preserve">Resuspend cells in PBS (1×) and subject the cells to ultrasonication 4 times (or Freeze cells at ≤-20°C. Thaw cells with gentle mixing. Repeat the freeze/thaw cycle 3 times.).</w:t>
+        <w:br/>
+        <w:t xml:space="preserve">Centrifuge at 1500 × g for 10 minutes at 2-8°C to remove cellular debris.</w:t>
+        <w:br/>
+        <w:t xml:space="preserve">Other biological fluids - Centrifuge samples for 20 minutes at 1000 × g. Remove particulates and assay immediately or store samples in aliquots at -20°C or -80°C. Avoid repeated freeze/thaw cycles.</w:t>
+        <w:br/>
+        <w:t xml:space="preserve">Note:</w:t>
+        <w:br/>
+        <w:t xml:space="preserve">Samples to be used within 5 days may be stored at 4°C, otherwise samples must be stored at -20°C (≤1 month) or -80°C (≤2 months) to avoid loss of bioactivity and/or contamination.</w:t>
+        <w:br/>
+        <w:t xml:space="preserve">Noticeable hemolysis will affect antibody-antigen reactions. Samples with any sign of hemolysis are not acceptable for this assay.</w:t>
+        <w:br/>
+        <w:t xml:space="preserve">When performing the assay, bring samples to room temperature.</w:t>
+      </w:r>
+    </w:p>
+    <w:p>
+      <w:pPr>
+        <w:pStyle w:val="Heading2"/>
+        <w:spacing w:line="276" w:lineRule="auto"/>
+      </w:pPr>
+      <w:r>
+        <w:rPr>
+          <w:rFonts w:ascii="Calibri" w:hAnsi="Calibri"/>
+        </w:rPr>
+        <w:t>ASSAY PRINCIPLE</w:t>
       </w:r>
     </w:p>
     <w:p>
@@ -89,46 +143,105 @@
         <w:rPr>
           <w:rFonts w:ascii="Calibri" w:hAnsi="Calibri"/>
         </w:rPr>
-        <w:br w:type="page"/>
-      </w:r>
-    </w:p>
-    <w:p>
-      <w:pPr>
-        <w:pStyle w:val="Calibri115"/>
-        <w:sectPr>
-          <w:footerReference w:type="default" r:id="rId9"/>
-          <w:pgSz w:w="12240" w:h="15840"/>
-          <w:pgMar w:top="1440" w:right="1440" w:bottom="1440" w:left="1440" w:header="720" w:footer="720" w:gutter="0"/>
-          <w:cols w:space="720"/>
-          <w:docGrid w:linePitch="360"/>
-        </w:sectPr>
-      </w:pPr>
-    </w:p>
-    <w:p>
-      <w:pPr>
-        <w:pStyle w:val="Heading2"/>
-        <w:spacing w:line="276" w:lineRule="auto"/>
-      </w:pPr>
-      <w:r>
-        <w:rPr>
-          <w:rFonts w:ascii="Calibri" w:hAnsi="Calibri"/>
-        </w:rPr>
-        <w:t>TEST PRINCIPLE</w:t>
-      </w:r>
-    </w:p>
-    <w:p>
-      <w:pPr>
-        <w:pStyle w:val="Calibri115"/>
-      </w:pPr>
-      <w:r>
-        <w:rPr>
-          <w:rFonts w:ascii="Calibri" w:hAnsi="Calibri"/>
-        </w:rPr>
-        <w:t xml:space="preserve">The microtiter plate provided in this kit has been pre-coated with an antibody specific to LMNB2. Standards or samples are then added to the appropriate microtiter plate wells with a biotin-conjugated antibody preparation specific to LMNB2. Next, Avidin conjugated to Horseradish Peroxidase (HRP) is added to each microplate well and incubated. After TMB substrate solution is added, only those wells that contain LMNB2, biotin-conjugated antibody and enzyme-conjugated Avidin will exhibit a change in color. The enzyme-substrate reaction is terminated by the addition of sulphuric acid solution and the color change is measured spectrophotometrically at a wavelength of 450 ± 10 nm. The concentration of LMNB2 in the samples is then determined by comparing the O.D. of the samples to the standard curve.</w:t>
+        <w:t>The microtiter plate provided in this kit has been pre-coated with an antibody specific to LMNB2. Standards or samples are then added to the appropriate microtiter plate wells with a biotin-conjugated antibody preparation specific to LMNB2. Next, Avidin conjugated to Horseradish Peroxidase (HRP) is added to each microplate well and incubated. After TMB substrate solution is added, only those wells that contain LMNB2, biotin-conjugated antibody and enzyme-conjugated Avidin will exhibit a change in color. The enzyme-substrate reaction is terminated by the addition of sulphuric acid solution and the color change is measured spectrophotometrically at a wavelength of 450 ± 10 nm. The concentration of LMNB2 in the samples is then determined by comparing the O.D. of the samples to the standard curve.</w:t>
         <w:br/>
-        <w:t xml:space="preserve"/>
+        <w:t>CALCULATION OF RESULTS</w:t>
         <w:br/>
-        <w:t xml:space="preserve">Average the duplicate readings for each standard, control and sample, then subtract the average zero standard optical density. Construct a standard curve by plotting the mean O.D. and concentration for each standard and draw a best fit curve through the points on the graph or create a standard curve on log-log graph paper with LMNB2 concentration on the y-axis and absorbance on the x-axis. Using plotting software, (for instance, curve expert 1.30), is also recommended. If samples have been diluted, the concentration read from the standard curve must be multiplied by the dilution factor.</w:t>
+        <w:t>Average the duplicate readings for each standard, control and sample, then subtract the average zero standard optical density. Construct a standard curve by plotting the mean O.D. and concentration for each standard and draw a best fit curve through the points on the graph or create a standard curve on log-log graph paper with LMNB2 concentration on the y-axis and absorbance on the x-axis. Using plotting software, (for instance, curve expert 1.30), is also recommended. If samples have been diluted, the concentration read from the standard curve must be multiplied by the dilution factor.</w:t>
+        <w:br/>
+        <w:t>TYPICAL DATA</w:t>
+        <w:br/>
+        <w:t>To make the calculation easier, we plot the O.D. value of the standard (x-axis) against the known concentration of the standard (y-axis), although concentration is the independent variable and O.D. value is the dependent variable. However, the O.D. values of the standard curve may vary according to the conditions of assay performance (e.g., operator, pipetting technique, washing technique or temperature effects), plotting the log of the data to establish a standard curve for each test is recommended. The typical standard curve below is provided for reference only.</w:t>
+        <w:br/>
+        <w:t>DETECTION RANGE</w:t>
+        <w:br/>
+        <w:t>0.156-10 ng/mL. The concentrations used for creating the standard curve were 10 ng/mL, 5 ng/mL, 2.5 ng/mL, 1.25 ng/mL, 0.625 ng/mL, 0.312 ng/mL, 0.156 ng/mL.</w:t>
+        <w:br/>
+        <w:t>SENSITIVITY</w:t>
+        <w:br/>
+        <w:t>The minimum detectable dose of LMNB2 is typically less than 0.051 ng/mL.</w:t>
+        <w:br/>
+        <w:t>The sensitivity of this assay, or Lower Limit of Detection (LLD) was defined as the lowest protein concentration that could be differentiated from zero. It was determined by adding two standard deviations to the mean optical density value of twenty zero standard replicates and calculating the corresponding concentration.</w:t>
+        <w:br/>
+        <w:t>SPECIFICITY</w:t>
+        <w:br/>
+        <w:t>This assay has high sensitivity and excellent specificity for detection of LMNB2.</w:t>
+        <w:br/>
+        <w:t>No significant cross-reactivity or interference between LMNB2 and analogues was observed.</w:t>
+        <w:br/>
+        <w:t>Note:</w:t>
+        <w:br/>
+        <w:t>Limited by current skills and knowledge, it is impossible to perform all possible cross-reactivity detection tests between LMNB2 and all analogues, therefore, cross reactivity may still exist.</w:t>
+        <w:br/>
+        <w:t>PRECISION</w:t>
+        <w:br/>
+        <w:t>Intra-assay Precision (Precision within an assay): 3 samples with low, middle and high level LMNB2 were tested 20 times on one plate, respectively.</w:t>
+        <w:br/>
+        <w:t>Inter-assay Precision (Precision between assays): 3 samples with low, middle and high level LMNB2 were tested on 3 different plates, 8 replicates in each plate.</w:t>
+        <w:br/>
+        <w:t>CV (%) = SD/mean × 100</w:t>
+        <w:br/>
+        <w:t>Intra-Assay: CV10%</w:t>
+        <w:br/>
+        <w:t>Inter-Assay: CV12%</w:t>
+        <w:br/>
+        <w:t>STABILITY</w:t>
+        <w:br/>
+        <w:t>The stability of ELISA kit is determined by the loss rate of activity. The loss rate of this kit is less than 5% within the expiration date under appropriate storage conditions.</w:t>
+        <w:br/>
+        <w:t>Note:</w:t>
+        <w:br/>
+        <w:t>To minimize unnecessary influences on the performance, operation procedures and lab conditions, especially room temperature, air humidity, and incubator temperatures should be strictly regulated. It is also strongly suggested that the whole assay is performed by the same experimenter from the beginning to the end.</w:t>
+        <w:br/>
+        <w:t>ASSAY PROCEDURE SUMMARY</w:t>
+        <w:br/>
+        <w:t>Prepare all reagents, samples and standards.</w:t>
+        <w:br/>
+        <w:t>Add 100 µL standard or sample to each well. Incubate 90 minutes at 37°C.</w:t>
+        <w:br/>
+        <w:t>Aspirate and add 100 µL Detection Solution A. Incubate 45 minutes at 37°C.</w:t>
+        <w:br/>
+        <w:t>Aspirate and wash 3 times.</w:t>
+        <w:br/>
+        <w:t>Add 100 µL Detection Solution B. Incubate 45 minutes at 37°C.</w:t>
+        <w:br/>
+        <w:t>Aspirate and wash 5 times.</w:t>
+        <w:br/>
+        <w:t>Add 90 µL Substrate Solution. Incubate 15-25 minutes at 37°C.</w:t>
+        <w:br/>
+        <w:t>Add 50 µL Stop Solution. Read at 450 nm immediately.</w:t>
+        <w:br/>
+        <w:t>IMPORTANT NOTE</w:t>
+        <w:br/>
+        <w:t>Limited by the current conditions and scientific technology, it is impossible to conduct comprehensive identification and analysis tests on the raw materials provided by suppliers. As a result, it is possible there are some qualitative and/or technical risks.</w:t>
+        <w:br/>
+        <w:t>The final experimental results will be closely related to the validity of the products, operation skills of the end users and the experimental environments. Please make sure that sufficient samples are available to obtain accurate results.</w:t>
+        <w:br/>
+        <w:t>Kits from different batches may be a little different in detection range, sensitivity and color developing time. Please perform the experiment exactly according to the instruction manual included in your kit. The electronic ones on our website are for reference only.</w:t>
+        <w:br/>
+        <w:t>Do not mix or substitute reagents from one kit lot to another. Use only the reagents supplied by the manufacturer.</w:t>
+        <w:br/>
+        <w:t>Protect all reagents from strong light during storage and incubation. All bottle caps of reagents should be closed tightly to prevent evaporation of liquids and contamination by microorganisms.</w:t>
+        <w:br/>
+        <w:t>There may be a foggy substance in the wells when the plate is opened at the first time. It will not have any effect on the final assay results. Do not remove microtiter plate from the storage bag until needed.</w:t>
+        <w:br/>
+        <w:t>Incorrect procedures during reagent preparation and loading, as well as incorrect parameter setting for the plate reader may lead to incorrect results. A microplate plate reader with a bandwidth of 10 nm or less and an optical density range of 0-3 O.D. or greater at 450 ± 10 nm wavelength is acceptable for use in absorbance measurement. Please read the instructions carefully and adjust the instrument prior to the experiment.</w:t>
+        <w:br/>
+        <w:t>Even the same experimenter may get different results from two separate experiments. To get better reproducible results, the operation of every step in the assay should be controlled. Furthermore, a preliminary experiment before the general assay for each batch is recommended.</w:t>
+        <w:br/>
+        <w:t>Each kit has undergone several rigorous quality control tests. However, results from end users might be inconsistent with our in-house data due to some unexpected transportation conditions or different lab equipment. Intra-assay variance among kits from different batches could arise from the above factors as well.</w:t>
+        <w:br/>
+        <w:t>Kits from different manufacturers with the same item might produce different results since we have not compared our products with other manufacturers.</w:t>
+        <w:br/>
+        <w:t>The standard in this kit, as well as the antigens used in antibody preparation are typically recombinant proteins. Differently expressed sequences, expression systems, and/or purification methods can be used in the preparation of recombinant proteins. There is also the possibility of differences in the screening technique of antibodies and antibody pairs in our kits. As a result, we cannot guarantee that our kit will be able to detect recombinant proteins produced by other companies. We do NOT recommend using Innovative Research ELISA kits for the detection of other recombinant proteins.</w:t>
+        <w:br/>
+        <w:t>Validity period: 16 months.</w:t>
+        <w:br/>
+        <w:t>The instruction manual also works with the 48 T kit, but all reagents in the 48 T kit are reduced by half.</w:t>
+        <w:br/>
+        <w:t>PRECAUTION</w:t>
+        <w:br/>
+        <w:t>The Stop Solution suggested for use with this kit is an acid solution. Wear eye, hand, face, and clothing protection when using this reagent.</w:t>
       </w:r>
     </w:p>
     <w:p>
@@ -166,7 +279,234 @@
               <w:rPr>
                 <w:rFonts w:ascii="Calibri" w:hAnsi="Calibri"/>
               </w:rPr>
-              <w:t>Species</w:t>
+              <w:t>Parameter</w:t>
+            </w:r>
+          </w:p>
+        </w:tc>
+        <w:tc>
+          <w:tcPr>
+            <w:tcW w:type="dxa" w:w="4680"/>
+          </w:tcPr>
+          <w:p>
+            <w:pPr>
+              <w:spacing w:line="276" w:lineRule="auto"/>
+            </w:pPr>
+            <w:r>
+              <w:rPr>
+                <w:rFonts w:ascii="Calibri" w:hAnsi="Calibri"/>
+              </w:rPr>
+              <w:t>Characteristics</w:t>
+            </w:r>
+          </w:p>
+        </w:tc>
+      </w:tr>
+      <w:tr>
+        <w:tc>
+          <w:tcPr>
+            <w:tcW w:type="dxa" w:w="4680"/>
+          </w:tcPr>
+          <w:p>
+            <w:pPr>
+              <w:spacing w:line="276" w:lineRule="auto"/>
+            </w:pPr>
+            <w:r>
+              <w:rPr>
+                <w:rFonts w:ascii="Calibri" w:hAnsi="Calibri"/>
+              </w:rPr>
+              <w:t>Detection Range</w:t>
+            </w:r>
+          </w:p>
+        </w:tc>
+        <w:tc>
+          <w:tcPr>
+            <w:tcW w:type="dxa" w:w="4680"/>
+          </w:tcPr>
+          <w:p>
+            <w:pPr>
+              <w:spacing w:line="276" w:lineRule="auto"/>
+            </w:pPr>
+            <w:r>
+              <w:rPr>
+                <w:rFonts w:ascii="Calibri" w:hAnsi="Calibri"/>
+              </w:rPr>
+              <w:t xml:space="preserve">62.5 pg/ml - 4,000 pg/ml</w:t>
+            </w:r>
+          </w:p>
+        </w:tc>
+      </w:tr>
+      <w:tr>
+        <w:tc>
+          <w:tcPr>
+            <w:tcW w:type="dxa" w:w="4680"/>
+          </w:tcPr>
+          <w:p>
+            <w:pPr>
+              <w:spacing w:line="276" w:lineRule="auto"/>
+            </w:pPr>
+            <w:r>
+              <w:rPr>
+                <w:rFonts w:ascii="Calibri" w:hAnsi="Calibri"/>
+              </w:rPr>
+              <w:t>Sensitivity</w:t>
+            </w:r>
+          </w:p>
+        </w:tc>
+        <w:tc>
+          <w:tcPr>
+            <w:tcW w:type="dxa" w:w="4680"/>
+          </w:tcPr>
+          <w:p>
+            <w:pPr>
+              <w:spacing w:line="276" w:lineRule="auto"/>
+            </w:pPr>
+            <w:r>
+              <w:rPr>
+                <w:rFonts w:ascii="Calibri" w:hAnsi="Calibri"/>
+              </w:rPr>
+              <w:t xml:space="preserve">12 pg/ml</w:t>
+            </w:r>
+          </w:p>
+        </w:tc>
+      </w:tr>
+      <w:tr>
+        <w:tc>
+          <w:tcPr>
+            <w:tcW w:type="dxa" w:w="4680"/>
+          </w:tcPr>
+          <w:p>
+            <w:pPr>
+              <w:spacing w:line="276" w:lineRule="auto"/>
+            </w:pPr>
+            <w:r>
+              <w:rPr>
+                <w:rFonts w:ascii="Calibri" w:hAnsi="Calibri"/>
+              </w:rPr>
+              <w:t>Specificity</w:t>
+            </w:r>
+          </w:p>
+        </w:tc>
+        <w:tc>
+          <w:tcPr>
+            <w:tcW w:type="dxa" w:w="4680"/>
+          </w:tcPr>
+          <w:p>
+            <w:pPr>
+              <w:spacing w:line="276" w:lineRule="auto"/>
+            </w:pPr>
+            <w:r>
+              <w:rPr>
+                <w:rFonts w:ascii="Calibri" w:hAnsi="Calibri"/>
+              </w:rPr>
+              <w:t xml:space="preserve">Natural and recombinant Mouse Klk1</w:t>
+            </w:r>
+          </w:p>
+        </w:tc>
+      </w:tr>
+      <w:tr>
+        <w:tc>
+          <w:tcPr>
+            <w:tcW w:type="dxa" w:w="4680"/>
+          </w:tcPr>
+          <w:p>
+            <w:pPr>
+              <w:spacing w:line="276" w:lineRule="auto"/>
+            </w:pPr>
+            <w:r>
+              <w:rPr>
+                <w:rFonts w:ascii="Calibri" w:hAnsi="Calibri"/>
+              </w:rPr>
+              <w:t>Cross Reactivity</w:t>
+            </w:r>
+          </w:p>
+        </w:tc>
+        <w:tc>
+          <w:tcPr>
+            <w:tcW w:type="dxa" w:w="4680"/>
+          </w:tcPr>
+          <w:p>
+            <w:pPr>
+              <w:spacing w:line="276" w:lineRule="auto"/>
+            </w:pPr>
+            <w:r>
+              <w:rPr>
+                <w:rFonts w:ascii="Calibri" w:hAnsi="Calibri"/>
+              </w:rPr>
+              <w:t xml:space="preserve">This kit is for the detection of Mouse Klk1. No significant cross-reactivity or interference between Klk1 and its analogs was observed.</w:t>
+            </w:r>
+          </w:p>
+        </w:tc>
+      </w:tr>
+    </w:tbl>
+    <w:p>
+      <w:pPr>
+        <w:pStyle w:val="Heading2"/>
+        <w:spacing w:line="276" w:lineRule="auto"/>
+      </w:pPr>
+      <w:r>
+        <w:rPr>
+          <w:rFonts w:ascii="Calibri" w:hAnsi="Calibri"/>
+        </w:rPr>
+        <w:t>OVERVIEW</w:t>
+      </w:r>
+    </w:p>
+    <w:tbl>
+      <w:tblPr>
+        <w:tblStyle w:val="TableGrid"/>
+        <w:tblW w:type="auto" w:w="0"/>
+        <w:tblLook w:firstColumn="1" w:firstRow="1" w:lastColumn="0" w:lastRow="0" w:noHBand="0" w:noVBand="1" w:val="04A0"/>
+      </w:tblPr>
+      <w:tblGrid>
+        <w:gridCol w:w="4680"/>
+        <w:gridCol w:w="4680"/>
+      </w:tblGrid>
+      <w:tr>
+        <w:tc>
+          <w:tcPr>
+            <w:tcW w:type="dxa" w:w="4680"/>
+          </w:tcPr>
+          <w:p>
+            <w:pPr>
+              <w:spacing w:line="276" w:lineRule="auto"/>
+            </w:pPr>
+            <w:r>
+              <w:rPr>
+                <w:rFonts w:ascii="Calibri" w:hAnsi="Calibri"/>
+              </w:rPr>
+              <w:t>Sample Type</w:t>
+            </w:r>
+          </w:p>
+        </w:tc>
+        <w:tc>
+          <w:tcPr>
+            <w:tcW w:type="dxa" w:w="4680"/>
+          </w:tcPr>
+          <w:p>
+            <w:pPr>
+              <w:spacing w:line="276" w:lineRule="auto"/>
+            </w:pPr>
+            <w:r>
+              <w:rPr>
+                <w:rFonts w:ascii="Calibri" w:hAnsi="Calibri"/>
+              </w:rPr>
+              <w:t>Detection Information</w:t>
+            </w:r>
+          </w:p>
+        </w:tc>
+      </w:tr>
+      <w:tr>
+        <w:tc>
+          <w:tcPr>
+            <w:tcW w:type="dxa" w:w="4680"/>
+          </w:tcPr>
+          <w:p>
+            <w:pPr>
+              <w:spacing w:line="276" w:lineRule="auto"/>
+            </w:pPr>
+            <w:r>
+              <w:rPr>
+                <w:rFonts w:ascii="Calibri" w:hAnsi="Calibri"/>
+              </w:rPr>
+              <w:t>Serum  Plasma</w:t>
             </w:r>
           </w:p>
         </w:tc>
@@ -200,7 +540,7 @@
               <w:rPr>
                 <w:rFonts w:ascii="Calibri" w:hAnsi="Calibri"/>
               </w:rPr>
-              <w:t>Sensitivity</w:t>
+              <w:t>Cell Culture Supernatant</w:t>
             </w:r>
           </w:p>
         </w:tc>
@@ -234,41 +574,7 @@
               <w:rPr>
                 <w:rFonts w:ascii="Calibri" w:hAnsi="Calibri"/>
               </w:rPr>
-              <w:t>Detection Range</w:t>
-            </w:r>
-          </w:p>
-        </w:tc>
-        <w:tc>
-          <w:tcPr>
-            <w:tcW w:type="dxa" w:w="4680"/>
-          </w:tcPr>
-          <w:p>
-            <w:pPr>
-              <w:spacing w:line="276" w:lineRule="auto"/>
-            </w:pPr>
-            <w:r>
-              <w:rPr>
-                <w:rFonts w:ascii="Calibri" w:hAnsi="Calibri"/>
-              </w:rPr>
-              <w:t xml:space="preserve"/>
-            </w:r>
-          </w:p>
-        </w:tc>
-      </w:tr>
-      <w:tr>
-        <w:tc>
-          <w:tcPr>
-            <w:tcW w:type="dxa" w:w="4680"/>
-          </w:tcPr>
-          <w:p>
-            <w:pPr>
-              <w:spacing w:line="276" w:lineRule="auto"/>
-            </w:pPr>
-            <w:r>
-              <w:rPr>
-                <w:rFonts w:ascii="Calibri" w:hAnsi="Calibri"/>
-              </w:rPr>
-              <w:t>Sample Type</w:t>
+              <w:t>Other Biological Fluids</w:t>
             </w:r>
           </w:p>
         </w:tc>
@@ -290,29 +596,6 @@
         </w:tc>
       </w:tr>
     </w:tbl>
-    <w:p>
-      <w:pPr>
-        <w:pStyle w:val="Heading2"/>
-        <w:spacing w:line="276" w:lineRule="auto"/>
-      </w:pPr>
-      <w:r>
-        <w:rPr>
-          <w:rFonts w:ascii="Calibri" w:hAnsi="Calibri"/>
-        </w:rPr>
-        <w:t>OVERVIEW</w:t>
-      </w:r>
-    </w:p>
-    <w:p>
-      <w:pPr>
-        <w:pStyle w:val="Calibri115"/>
-      </w:pPr>
-      <w:r>
-        <w:rPr>
-          <w:rFonts w:ascii="Calibri" w:hAnsi="Calibri"/>
-        </w:rPr>
-        <w:t xml:space="preserve"/>
-      </w:r>
-    </w:p>
     <w:p>
       <w:pPr>
         <w:pStyle w:val="Heading2"/>
@@ -357,7 +640,98 @@
         <w:rPr>
           <w:rFonts w:ascii="Calibri" w:hAnsi="Calibri"/>
         </w:rPr>
-        <w:t>KIT COMPONENTS/MATERIALS PROVIDED</w:t>
+        <w:t>KIT COMPONENTS</w:t>
+      </w:r>
+    </w:p>
+    <w:tbl>
+      <w:tblPr>
+        <w:tblStyle w:val="TableGrid"/>
+        <w:tblW w:type="auto" w:w="0"/>
+        <w:tblLook w:firstColumn="1" w:firstRow="1" w:lastColumn="0" w:lastRow="0" w:noHBand="0" w:noVBand="1" w:val="04A0"/>
+      </w:tblPr>
+      <w:tblGrid>
+        <w:gridCol w:w="4680"/>
+        <w:gridCol w:w="4680"/>
+      </w:tblGrid>
+      <w:tr>
+        <w:tc>
+          <w:tcPr>
+            <w:tcW w:type="dxa" w:w="4680"/>
+          </w:tcPr>
+          <w:p>
+            <w:pPr>
+              <w:spacing w:line="276" w:lineRule="auto"/>
+            </w:pPr>
+            <w:r>
+              <w:rPr>
+                <w:rFonts w:ascii="Calibri" w:hAnsi="Calibri"/>
+              </w:rPr>
+              <w:t>Component</w:t>
+            </w:r>
+          </w:p>
+        </w:tc>
+        <w:tc>
+          <w:tcPr>
+            <w:tcW w:type="dxa" w:w="4680"/>
+          </w:tcPr>
+          <w:p>
+            <w:pPr>
+              <w:spacing w:line="276" w:lineRule="auto"/>
+            </w:pPr>
+            <w:r>
+              <w:rPr>
+                <w:rFonts w:ascii="Calibri" w:hAnsi="Calibri"/>
+              </w:rPr>
+              <w:t>Quantity</w:t>
+            </w:r>
+          </w:p>
+        </w:tc>
+      </w:tr>
+      <w:tr>
+        <w:tc>
+          <w:tcPr>
+            <w:tcW w:type="dxa" w:w="4680"/>
+          </w:tcPr>
+          <w:p>
+            <w:pPr>
+              <w:spacing w:line="276" w:lineRule="auto"/>
+            </w:pPr>
+            <w:r>
+              <w:rPr>
+                <w:rFonts w:ascii="Calibri" w:hAnsi="Calibri"/>
+              </w:rPr>
+              <w:t xml:space="preserve"/>
+            </w:r>
+          </w:p>
+        </w:tc>
+        <w:tc>
+          <w:tcPr>
+            <w:tcW w:type="dxa" w:w="4680"/>
+          </w:tcPr>
+          <w:p>
+            <w:pPr>
+              <w:spacing w:line="276" w:lineRule="auto"/>
+            </w:pPr>
+            <w:r>
+              <w:rPr>
+                <w:rFonts w:ascii="Calibri" w:hAnsi="Calibri"/>
+              </w:rPr>
+              <w:t xml:space="preserve"/>
+            </w:r>
+          </w:p>
+        </w:tc>
+      </w:tr>
+    </w:tbl>
+    <w:p>
+      <w:pPr>
+        <w:pStyle w:val="Heading2"/>
+        <w:spacing w:line="276" w:lineRule="auto"/>
+      </w:pPr>
+      <w:r>
+        <w:rPr>
+          <w:rFonts w:ascii="Calibri" w:hAnsi="Calibri"/>
+        </w:rPr>
+        <w:t>MATERIALS REQUIRED BUT NOT PROVIDED</w:t>
       </w:r>
     </w:p>
     <w:p>
@@ -380,7 +754,7 @@
         <w:rPr>
           <w:rFonts w:ascii="Calibri" w:hAnsi="Calibri"/>
         </w:rPr>
-        <w:t>REQUIRED MATERIALS THAT ARE NOT SUPPLIED</w:t>
+        <w:t>STORAGE</w:t>
       </w:r>
     </w:p>
     <w:p>
@@ -403,30 +777,7 @@
         <w:rPr>
           <w:rFonts w:ascii="Calibri" w:hAnsi="Calibri"/>
         </w:rPr>
-        <w:t xml:space="preserve">ELISA Kit ELISA STANDARD CURVE EXAMPLE</w:t>
-      </w:r>
-    </w:p>
-    <w:p>
-      <w:pPr>
-        <w:pStyle w:val="Calibri115"/>
-      </w:pPr>
-      <w:r>
-        <w:rPr>
-          <w:rFonts w:ascii="Calibri" w:hAnsi="Calibri"/>
-        </w:rPr>
-        <w:t xml:space="preserve">{'concentrations': ['0', '62.5', '125', '250', '500', '1000', '2000', '4000'], 'od_values': ['0.028', '0.061', '0.143', '0.227', '0.405', '0.631', '1.118', '1.902']}</w:t>
-      </w:r>
-    </w:p>
-    <w:p>
-      <w:pPr>
-        <w:pStyle w:val="Heading2"/>
-        <w:spacing w:line="276" w:lineRule="auto"/>
-      </w:pPr>
-      <w:r>
-        <w:rPr>
-          <w:rFonts w:ascii="Calibri" w:hAnsi="Calibri"/>
-        </w:rPr>
-        <w:t>INTRA/INTER-ASSAY VARIABILITY</w:t>
+        <w:t>SAMPLE COLLECTION AND STORAGE</w:t>
       </w:r>
     </w:p>
     <w:p>
@@ -449,7 +800,7 @@
         <w:rPr>
           <w:rFonts w:ascii="Calibri" w:hAnsi="Calibri"/>
         </w:rPr>
-        <w:t>REPRODUCIBILITY</w:t>
+        <w:t>REAGENT PREPARATION</w:t>
       </w:r>
     </w:p>
     <w:p>
@@ -460,7 +811,51 @@
         <w:rPr>
           <w:rFonts w:ascii="Calibri" w:hAnsi="Calibri"/>
         </w:rPr>
+        <w:t xml:space="preserve">Bring all kit components and samples to room temperature (18-25°C) before use.</w:t>
+        <w:br/>
         <w:t xml:space="preserve"/>
+        <w:br/>
+        <w:t xml:space="preserve">Standard - Reconstitute the Standard with 1.0 mL of Standard Diluent, keep for 10 minutes at room temperature, shake gently (avoid bubbles). The concentration of the standard in the stock solution is 10 ng/mL. Prepare 7 tubes containing 0.5 mL Standard Diluent and use the diluted standard to produce a double dilution series . Mix each tube thoroughly before the next transfer. Prepare a dilution series with 7 points, for example: 10 ng/mL, 5 ng/mL, 2.5 ng/mL, 1.25 ng/mL, 0.625 ng/mL, 0.312 ng/mL, 0.156 ng/mL, and the last EP tube with Standard Diluent is the blank at 0 ng/mL.</w:t>
+        <w:br/>
+        <w:t xml:space="preserve"/>
+        <w:br/>
+        <w:t xml:space="preserve">Detection Solution A and Detection Solution B - Detection Solutions A and B are already at the correct concentrations and do not need to be diluted further.</w:t>
+        <w:br/>
+        <w:t xml:space="preserve"/>
+        <w:br/>
+        <w:t xml:space="preserve">Wash Solution - Dilute 20 mL of Wash Solution concentrate (30×) with 580 mL of deionized or distilled water to prepare 600 mL of Wash Solution (1×).</w:t>
+        <w:br/>
+        <w:t xml:space="preserve"/>
+        <w:br/>
+        <w:t xml:space="preserve">TMB substrate - Aspirate the needed dosage of the solution with sterilized tips. Do not dump the residual solution back into the vial.</w:t>
+        <w:br/>
+        <w:t xml:space="preserve"/>
+        <w:br/>
+        <w:t xml:space="preserve">Note:</w:t>
+        <w:br/>
+        <w:t xml:space="preserve"/>
+        <w:br/>
+        <w:t xml:space="preserve">Do not perform a serial dilution directly in the wells.</w:t>
+        <w:br/>
+        <w:t xml:space="preserve"/>
+        <w:br/>
+        <w:t xml:space="preserve">Prepare standard within 15 minutes of performing the assay.</w:t>
+        <w:br/>
+        <w:t xml:space="preserve"/>
+        <w:br/>
+        <w:t xml:space="preserve">Carefully reconstitute Standards according to the instruction, avoid foaming and mix gently until the crystals are completely dissolved.</w:t>
+        <w:br/>
+        <w:t xml:space="preserve"/>
+        <w:br/>
+        <w:t xml:space="preserve">The reconstituted Standards can be used only once.</w:t>
+        <w:br/>
+        <w:t xml:space="preserve"/>
+        <w:br/>
+        <w:t xml:space="preserve">If crystals have formed in the Wash Solution concentrate (30×), warm to room temperature and mix gently until the crystals are completely dissolved.</w:t>
+        <w:br/>
+        <w:t xml:space="preserve"/>
+        <w:br/>
+        <w:t xml:space="preserve">Any contaminated water or container used during reagent preparation will influence the detection result.</w:t>
       </w:r>
     </w:p>
     <w:p>
@@ -472,7 +867,7 @@
         <w:rPr>
           <w:rFonts w:ascii="Calibri" w:hAnsi="Calibri"/>
         </w:rPr>
-        <w:t>PREPARATIONS BEFORE THE EXPERIMENT</w:t>
+        <w:t>ASSAY PROCEDURE</w:t>
       </w:r>
     </w:p>
     <w:p>
@@ -483,122 +878,7 @@
         <w:rPr>
           <w:rFonts w:ascii="Calibri" w:hAnsi="Calibri"/>
         </w:rPr>
-        <w:t xml:space="preserve"/>
-      </w:r>
-    </w:p>
-    <w:p>
-      <w:pPr>
-        <w:pStyle w:val="Heading2"/>
-        <w:spacing w:line="276" w:lineRule="auto"/>
-      </w:pPr>
-      <w:r>
-        <w:rPr>
-          <w:rFonts w:ascii="Calibri" w:hAnsi="Calibri"/>
-        </w:rPr>
-        <w:t xml:space="preserve">DILUTION OF ELISA Kit STANDARD</w:t>
-      </w:r>
-    </w:p>
-    <w:p>
-      <w:pPr>
-        <w:pStyle w:val="Calibri115"/>
-      </w:pPr>
-      <w:r>
-        <w:rPr>
-          <w:rFonts w:ascii="Calibri" w:hAnsi="Calibri"/>
-        </w:rPr>
-        <w:t xml:space="preserve"/>
-      </w:r>
-    </w:p>
-    <w:p>
-      <w:pPr>
-        <w:pStyle w:val="Heading2"/>
-        <w:spacing w:line="276" w:lineRule="auto"/>
-      </w:pPr>
-      <w:r>
-        <w:rPr>
-          <w:rFonts w:ascii="Calibri" w:hAnsi="Calibri"/>
-        </w:rPr>
-        <w:t>SAMPLE PREPARATION AND STORAGE</w:t>
-      </w:r>
-    </w:p>
-    <w:p>
-      <w:pPr>
-        <w:pStyle w:val="Calibri115"/>
-      </w:pPr>
-      <w:r>
-        <w:rPr>
-          <w:rFonts w:ascii="Calibri" w:hAnsi="Calibri"/>
-        </w:rPr>
-        <w:t xml:space="preserve"/>
-      </w:r>
-    </w:p>
-    <w:p>
-      <w:pPr>
-        <w:pStyle w:val="Heading2"/>
-        <w:spacing w:line="276" w:lineRule="auto"/>
-      </w:pPr>
-      <w:r>
-        <w:rPr>
-          <w:rFonts w:ascii="Calibri" w:hAnsi="Calibri"/>
-        </w:rPr>
-        <w:t>SAMPLE COLLECTION NOTES</w:t>
-      </w:r>
-    </w:p>
-    <w:p>
-      <w:pPr>
-        <w:pStyle w:val="Calibri115"/>
-      </w:pPr>
-      <w:r>
-        <w:rPr>
-          <w:rFonts w:ascii="Calibri" w:hAnsi="Calibri"/>
-        </w:rPr>
-        <w:t xml:space="preserve"/>
-      </w:r>
-    </w:p>
-    <w:p>
-      <w:pPr>
-        <w:pStyle w:val="Heading2"/>
-        <w:spacing w:line="276" w:lineRule="auto"/>
-      </w:pPr>
-      <w:r>
-        <w:rPr>
-          <w:rFonts w:ascii="Calibri" w:hAnsi="Calibri"/>
-        </w:rPr>
-        <w:t>SAMPLE DILUTION GUIDELINE</w:t>
-      </w:r>
-    </w:p>
-    <w:p>
-      <w:pPr>
-        <w:pStyle w:val="Calibri115"/>
-      </w:pPr>
-      <w:r>
-        <w:rPr>
-          <w:rFonts w:ascii="Calibri" w:hAnsi="Calibri"/>
-        </w:rPr>
-        <w:t xml:space="preserve"/>
-      </w:r>
-    </w:p>
-    <w:p>
-      <w:pPr>
-        <w:pStyle w:val="Heading2"/>
-        <w:spacing w:line="276" w:lineRule="auto"/>
-      </w:pPr>
-      <w:r>
-        <w:rPr>
-          <w:rFonts w:ascii="Calibri" w:hAnsi="Calibri"/>
-        </w:rPr>
-        <w:t>ASSAY PROTOCOL</w:t>
-      </w:r>
-    </w:p>
-    <w:p>
-      <w:pPr>
-        <w:pStyle w:val="Calibri115"/>
-      </w:pPr>
-      <w:r>
-        <w:rPr>
-          <w:rFonts w:ascii="Calibri" w:hAnsi="Calibri"/>
-        </w:rPr>
-        <w:t xml:space="preserve"/>
+        <w:t xml:space="preserve">[' Determine wells for diluted standard, blank and sample. Prepare 7 wells for the standards, 1 well for blank.  Add 100 μL each of dilutions of standard (read Reagent Preparation), blank, and samples into the appropriate wells. Cover with the Plate sealer. Incubate for 90 minutes at 37°C. Remove the liquid from each well. Add 100 μL of Detection Solution A to each well. Incubate for 45 minutes at 37°C after covering it with the Plate sealer. Aspirate the solution and wash with 300 μL of 1× Wash Solution to each well using a squirt bottle, multi-channel pipette, manifold dispenser or auto-washer, and let it sit for 1-2 minutes. Remove the remaining liquid from all wells completely by tapping the plate onto absorbent paper. Wash thoroughly 3 times. After the last wash, remove any remaining Wash Buffer by aspirating or decanting. Invert the plate and blot it against absorbent paper. Add 100 μL of Detection Solution B to each well. Incubate for 45\xa0minutes at 37°C after covering it with the Plate sealer. Repeat the aspiration/wash process for a total of 5 times as conducted in step 4. Add 90 μL of Substrate Solution to each well. Cover with a new Plate sealer. Incubate for 15-25 minutes at 37°C (Do not exceed 30 minutes). Protect from light. The liquid will turn blue with the addition of the Substrate Solution. Add 50 μL of Stop Solution to each well. The liquid will turn yellow with the addition of the Stop solution. Mix the liquid by tapping the side of the plate. If the color change does not appear uniform, gently tap the plate to ensure thorough mixing. Remove any drops of water and fingerprints on the bottom of the plate and confirm there are no bubbles on the surface of the liquid. Run the microplate reader and take measurements at 450 nm immediately. Note: Assay preparation: Keep appropriate numbers of wells for each experiment and remove extra wells from microplate. Remaining wells should be resealed and stored at -20°C. Samples or reagents addition: Please use the freshly prepared Standard. Carefully add samples to wells and mix gently to avoid foaming. Do not touch the well walls. For each step in the procedure, total dispensing time for addition of reagents or samples to the assay plate should not exceed 10 minutes. This will ensure equal elapsed time for each pipetting step, without interruption. Duplication of all standards and specimens, although not required, is recommended. To avoid cross-contamination, change pipette tips between additions of standards, samples, and reagents. In addition, use separated reservoirs for each reagent.']</w:t>
       </w:r>
     </w:p>
     <w:p>
@@ -621,7 +901,7 @@
         <w:rPr>
           <w:rFonts w:ascii="Calibri" w:hAnsi="Calibri"/>
         </w:rPr>
-        <w:t xml:space="preserve"/>
+        <w:t xml:space="preserve">Average the duplicate readings for each standard, control and sample, then subtract the average zero standard optical density. Construct a standard curve by plotting the mean O.D. and concentration for each standard and draw a best fit curve through the points on the graph or create a standard curve on log-log graph paper with LMNB2 concentration on the y-axis and absorbance on the x-axis. Using plotting software, (for instance, curve expert 1.30), is also recommended. If samples have been diluted, the concentration read from the standard curve must be multiplied by the dilution factor. TYPICAL DATA</w:t>
       </w:r>
     </w:p>
     <w:p>
@@ -633,7 +913,7 @@
         <w:rPr>
           <w:rFonts w:ascii="Calibri" w:hAnsi="Calibri"/>
         </w:rPr>
-        <w:t xml:space="preserve">BACKGROUND ON ELISA Kit</w:t>
+        <w:t>DISCLAIMER</w:t>
       </w:r>
     </w:p>
     <w:p>
@@ -644,22 +924,15 @@
         <w:rPr>
           <w:rFonts w:ascii="Calibri" w:hAnsi="Calibri"/>
         </w:rPr>
+        <w:t xml:space="preserve">FOR RESEARCH USE ONLY. NOT FOR USE IN DIAGNOSTIC PROCEDURES.</w:t>
+        <w:br/>
         <w:t xml:space="preserve"/>
         <w:br/>
-        <w:t xml:space="preserve">        Kallikreins are a group of serine proteases with diverse physiological functions. </w:t>
-        <w:br/>
-        <w:t xml:space="preserve">        Kallikrein 1 (KLK1) is a tissue kallikrein that is primarily expressed in the kidney, pancreas, and salivary glands.</w:t>
-        <w:br/>
-        <w:t xml:space="preserve">        It plays important roles in blood pressure regulation, inflammation, and tissue remodeling through the kallikrein-kinin system.</w:t>
-        <w:br/>
-        <w:t xml:space="preserve">        KLK1 specifically cleaves kininogen to produce the vasoactive peptide bradykinin, which acts through bradykinin receptors to mediate various biological effects.</w:t>
-        <w:br/>
-        <w:t xml:space="preserve">        Studies have implicated KLK1 in cardiovascular homeostasis, renal function, and inflammation-related processes.</w:t>
-        <w:br/>
-        <w:t xml:space="preserve">        </w:t>
+        <w:t xml:space="preserve">This kit is manufactured by Boster Biological Technology. Innovative Research is the exclusive distributor of this product. The product is warranted to perform as described in the accompanying protocol. If this product does not perform as described in our published materials, please contact Innovative Research for replacement.</w:t>
       </w:r>
     </w:p>
     <w:sectPr>
+      <w:footerReference w:type="default" r:id="rId9"/>
       <w:pgSz w:w="12240" w:h="15840"/>
       <w:pgMar w:top="1440" w:right="1440" w:bottom="1440" w:left="1440" w:header="720" w:footer="720" w:gutter="0"/>
       <w:cols w:space="720"/>
@@ -1063,9 +1336,6 @@
     <w:name w:val="Normal"/>
     <w:qFormat/>
     <w:rsid w:val="00FC693F"/>
-    <w:pPr>
-      <w:spacing w:before="0" w:after="120" w:line="240" w:lineRule="auto"/>
-    </w:pPr>
     <w:rPr>
       <w:rFonts w:ascii="Calibri" w:hAnsi="Calibri"/>
       <w:sz w:val="22"/>
@@ -1085,6 +1355,10 @@
       </w:tabs>
       <w:spacing w:after="0" w:line="240" w:lineRule="auto"/>
     </w:pPr>
+    <w:rPr>
+      <w:rFonts w:ascii="Calibri" w:hAnsi="Calibri"/>
+      <w:sz w:val="22"/>
+    </w:rPr>
   </w:style>
   <w:style w:type="character" w:customStyle="1" w:styleId="HeaderChar">
     <w:name w:val="Header Char"/>
@@ -1092,6 +1366,10 @@
     <w:link w:val="Header"/>
     <w:uiPriority w:val="99"/>
     <w:rsid w:val="00E618BF"/>
+    <w:rPr>
+      <w:rFonts w:ascii="Calibri" w:hAnsi="Calibri"/>
+      <w:sz w:val="22"/>
+    </w:rPr>
   </w:style>
   <w:style w:type="paragraph" w:styleId="Footer">
     <w:name w:val="footer"/>
@@ -1107,6 +1385,10 @@
       </w:tabs>
       <w:spacing w:after="0" w:line="240" w:lineRule="auto"/>
     </w:pPr>
+    <w:rPr>
+      <w:rFonts w:ascii="Calibri" w:hAnsi="Calibri"/>
+      <w:sz w:val="22"/>
+    </w:rPr>
   </w:style>
   <w:style w:type="character" w:customStyle="1" w:styleId="FooterChar">
     <w:name w:val="Footer Char"/>
@@ -1114,6 +1396,10 @@
     <w:link w:val="Footer"/>
     <w:uiPriority w:val="99"/>
     <w:rsid w:val="00E618BF"/>
+    <w:rPr>
+      <w:rFonts w:ascii="Calibri" w:hAnsi="Calibri"/>
+      <w:sz w:val="22"/>
+    </w:rPr>
   </w:style>
   <w:style w:type="paragraph" w:styleId="Heading1">
     <w:name w:val="heading 1"/>
@@ -1130,11 +1416,11 @@
       <w:outlineLvl w:val="0"/>
     </w:pPr>
     <w:rPr>
-      <w:rFonts w:asciiTheme="majorHAnsi" w:eastAsiaTheme="majorEastAsia" w:hAnsiTheme="majorHAnsi" w:cstheme="majorBidi"/>
+      <w:rFonts w:asciiTheme="majorHAnsi" w:eastAsiaTheme="majorEastAsia" w:hAnsiTheme="majorHAnsi" w:cstheme="majorBidi" w:ascii="Calibri" w:hAnsi="Calibri"/>
       <w:b/>
       <w:bCs/>
       <w:color w:val="365F91" w:themeColor="accent1" w:themeShade="BF"/>
-      <w:sz w:val="28"/>
+      <w:sz w:val="22"/>
       <w:szCs w:val="28"/>
     </w:rPr>
   </w:style>
@@ -1178,10 +1464,11 @@
       <w:outlineLvl w:val="2"/>
     </w:pPr>
     <w:rPr>
-      <w:rFonts w:asciiTheme="majorHAnsi" w:eastAsiaTheme="majorEastAsia" w:hAnsiTheme="majorHAnsi" w:cstheme="majorBidi"/>
+      <w:rFonts w:asciiTheme="majorHAnsi" w:eastAsiaTheme="majorEastAsia" w:hAnsiTheme="majorHAnsi" w:cstheme="majorBidi" w:ascii="Calibri" w:hAnsi="Calibri"/>
       <w:b/>
       <w:bCs/>
       <w:color w:val="4F81BD" w:themeColor="accent1"/>
+      <w:sz w:val="22"/>
     </w:rPr>
   </w:style>
   <w:style w:type="paragraph" w:styleId="Heading4">
@@ -1201,12 +1488,13 @@
       <w:outlineLvl w:val="3"/>
     </w:pPr>
     <w:rPr>
-      <w:rFonts w:asciiTheme="majorHAnsi" w:eastAsiaTheme="majorEastAsia" w:hAnsiTheme="majorHAnsi" w:cstheme="majorBidi"/>
+      <w:rFonts w:asciiTheme="majorHAnsi" w:eastAsiaTheme="majorEastAsia" w:hAnsiTheme="majorHAnsi" w:cstheme="majorBidi" w:ascii="Calibri" w:hAnsi="Calibri"/>
       <w:b/>
       <w:bCs/>
       <w:i/>
       <w:iCs/>
       <w:color w:val="4F81BD" w:themeColor="accent1"/>
+      <w:sz w:val="22"/>
     </w:rPr>
   </w:style>
   <w:style w:type="paragraph" w:styleId="Heading5">
@@ -1226,8 +1514,9 @@
       <w:outlineLvl w:val="4"/>
     </w:pPr>
     <w:rPr>
-      <w:rFonts w:asciiTheme="majorHAnsi" w:eastAsiaTheme="majorEastAsia" w:hAnsiTheme="majorHAnsi" w:cstheme="majorBidi"/>
+      <w:rFonts w:asciiTheme="majorHAnsi" w:eastAsiaTheme="majorEastAsia" w:hAnsiTheme="majorHAnsi" w:cstheme="majorBidi" w:ascii="Calibri" w:hAnsi="Calibri"/>
       <w:color w:val="243F60" w:themeColor="accent1" w:themeShade="7F"/>
+      <w:sz w:val="22"/>
     </w:rPr>
   </w:style>
   <w:style w:type="paragraph" w:styleId="Heading6">
@@ -1247,10 +1536,11 @@
       <w:outlineLvl w:val="5"/>
     </w:pPr>
     <w:rPr>
-      <w:rFonts w:asciiTheme="majorHAnsi" w:eastAsiaTheme="majorEastAsia" w:hAnsiTheme="majorHAnsi" w:cstheme="majorBidi"/>
+      <w:rFonts w:asciiTheme="majorHAnsi" w:eastAsiaTheme="majorEastAsia" w:hAnsiTheme="majorHAnsi" w:cstheme="majorBidi" w:ascii="Calibri" w:hAnsi="Calibri"/>
       <w:i/>
       <w:iCs/>
       <w:color w:val="243F60" w:themeColor="accent1" w:themeShade="7F"/>
+      <w:sz w:val="22"/>
     </w:rPr>
   </w:style>
   <w:style w:type="paragraph" w:styleId="Heading7">
@@ -1270,10 +1560,11 @@
       <w:outlineLvl w:val="6"/>
     </w:pPr>
     <w:rPr>
-      <w:rFonts w:asciiTheme="majorHAnsi" w:eastAsiaTheme="majorEastAsia" w:hAnsiTheme="majorHAnsi" w:cstheme="majorBidi"/>
+      <w:rFonts w:asciiTheme="majorHAnsi" w:eastAsiaTheme="majorEastAsia" w:hAnsiTheme="majorHAnsi" w:cstheme="majorBidi" w:ascii="Calibri" w:hAnsi="Calibri"/>
       <w:i/>
       <w:iCs/>
       <w:color w:val="404040" w:themeColor="text1" w:themeTint="BF"/>
+      <w:sz w:val="22"/>
     </w:rPr>
   </w:style>
   <w:style w:type="paragraph" w:styleId="Heading8">
@@ -1293,9 +1584,9 @@
       <w:outlineLvl w:val="7"/>
     </w:pPr>
     <w:rPr>
-      <w:rFonts w:asciiTheme="majorHAnsi" w:eastAsiaTheme="majorEastAsia" w:hAnsiTheme="majorHAnsi" w:cstheme="majorBidi"/>
+      <w:rFonts w:asciiTheme="majorHAnsi" w:eastAsiaTheme="majorEastAsia" w:hAnsiTheme="majorHAnsi" w:cstheme="majorBidi" w:ascii="Calibri" w:hAnsi="Calibri"/>
       <w:color w:val="4F81BD" w:themeColor="accent1"/>
-      <w:sz w:val="20"/>
+      <w:sz w:val="22"/>
       <w:szCs w:val="20"/>
     </w:rPr>
   </w:style>
@@ -1316,11 +1607,11 @@
       <w:outlineLvl w:val="8"/>
     </w:pPr>
     <w:rPr>
-      <w:rFonts w:asciiTheme="majorHAnsi" w:eastAsiaTheme="majorEastAsia" w:hAnsiTheme="majorHAnsi" w:cstheme="majorBidi"/>
+      <w:rFonts w:asciiTheme="majorHAnsi" w:eastAsiaTheme="majorEastAsia" w:hAnsiTheme="majorHAnsi" w:cstheme="majorBidi" w:ascii="Calibri" w:hAnsi="Calibri"/>
       <w:i/>
       <w:iCs/>
       <w:color w:val="404040" w:themeColor="text1" w:themeTint="BF"/>
-      <w:sz w:val="20"/>
+      <w:sz w:val="22"/>
       <w:szCs w:val="20"/>
     </w:rPr>
   </w:style>
@@ -1329,12 +1620,20 @@
     <w:uiPriority w:val="1"/>
     <w:semiHidden/>
     <w:unhideWhenUsed/>
+    <w:rPr>
+      <w:rFonts w:ascii="Calibri" w:hAnsi="Calibri"/>
+      <w:sz w:val="22"/>
+    </w:rPr>
   </w:style>
   <w:style w:type="table" w:default="1" w:styleId="TableNormal">
     <w:name w:val="Normal Table"/>
     <w:uiPriority w:val="99"/>
     <w:semiHidden/>
     <w:unhideWhenUsed/>
+    <w:rPr>
+      <w:rFonts w:ascii="Calibri" w:hAnsi="Calibri"/>
+      <w:sz w:val="22"/>
+    </w:rPr>
     <w:tblPr>
       <w:tblInd w:w="0" w:type="dxa"/>
       <w:tblCellMar>
@@ -1359,6 +1658,10 @@
     <w:pPr>
       <w:spacing w:after="0" w:line="240" w:lineRule="auto"/>
     </w:pPr>
+    <w:rPr>
+      <w:rFonts w:ascii="Calibri" w:hAnsi="Calibri"/>
+      <w:sz w:val="22"/>
+    </w:rPr>
   </w:style>
   <w:style w:type="character" w:customStyle="1" w:styleId="Heading1Char">
     <w:name w:val="Heading 1 Char"/>
@@ -1367,11 +1670,11 @@
     <w:uiPriority w:val="9"/>
     <w:rsid w:val="00FC693F"/>
     <w:rPr>
-      <w:rFonts w:asciiTheme="majorHAnsi" w:eastAsiaTheme="majorEastAsia" w:hAnsiTheme="majorHAnsi" w:cstheme="majorBidi"/>
+      <w:rFonts w:asciiTheme="majorHAnsi" w:eastAsiaTheme="majorEastAsia" w:hAnsiTheme="majorHAnsi" w:cstheme="majorBidi" w:ascii="Calibri" w:hAnsi="Calibri"/>
       <w:b/>
       <w:bCs/>
       <w:color w:val="365F91" w:themeColor="accent1" w:themeShade="BF"/>
-      <w:sz w:val="28"/>
+      <w:sz w:val="22"/>
       <w:szCs w:val="28"/>
     </w:rPr>
   </w:style>
@@ -1382,11 +1685,11 @@
     <w:uiPriority w:val="9"/>
     <w:rsid w:val="00FC693F"/>
     <w:rPr>
-      <w:rFonts w:asciiTheme="majorHAnsi" w:eastAsiaTheme="majorEastAsia" w:hAnsiTheme="majorHAnsi" w:cstheme="majorBidi"/>
+      <w:rFonts w:asciiTheme="majorHAnsi" w:eastAsiaTheme="majorEastAsia" w:hAnsiTheme="majorHAnsi" w:cstheme="majorBidi" w:ascii="Calibri" w:hAnsi="Calibri"/>
       <w:b/>
       <w:bCs/>
       <w:color w:val="4F81BD" w:themeColor="accent1"/>
-      <w:sz w:val="26"/>
+      <w:sz w:val="22"/>
       <w:szCs w:val="26"/>
     </w:rPr>
   </w:style>
@@ -1397,10 +1700,11 @@
     <w:uiPriority w:val="9"/>
     <w:rsid w:val="00FC693F"/>
     <w:rPr>
-      <w:rFonts w:asciiTheme="majorHAnsi" w:eastAsiaTheme="majorEastAsia" w:hAnsiTheme="majorHAnsi" w:cstheme="majorBidi"/>
+      <w:rFonts w:asciiTheme="majorHAnsi" w:eastAsiaTheme="majorEastAsia" w:hAnsiTheme="majorHAnsi" w:cstheme="majorBidi" w:ascii="Calibri" w:hAnsi="Calibri"/>
       <w:b/>
       <w:bCs/>
       <w:color w:val="4F81BD" w:themeColor="accent1"/>
+      <w:sz w:val="22"/>
     </w:rPr>
   </w:style>
   <w:style w:type="paragraph" w:styleId="Title">
@@ -1419,11 +1723,12 @@
       <w:contextualSpacing/>
     </w:pPr>
     <w:rPr>
-      <w:rFonts w:asciiTheme="majorHAnsi" w:eastAsiaTheme="majorEastAsia" w:hAnsiTheme="majorHAnsi" w:cstheme="majorBidi"/>
+      <w:rFonts w:asciiTheme="majorHAnsi" w:eastAsiaTheme="majorEastAsia" w:hAnsiTheme="majorHAnsi" w:cstheme="majorBidi" w:ascii="Calibri" w:hAnsi="Calibri"/>
+      <w:b/>
       <w:color w:val="17365D" w:themeColor="text2" w:themeShade="BF"/>
       <w:spacing w:val="5"/>
       <w:kern w:val="28"/>
-      <w:sz w:val="52"/>
+      <w:sz w:val="72"/>
       <w:szCs w:val="52"/>
     </w:rPr>
   </w:style>
@@ -1434,11 +1739,11 @@
     <w:uiPriority w:val="10"/>
     <w:rsid w:val="00FC693F"/>
     <w:rPr>
-      <w:rFonts w:asciiTheme="majorHAnsi" w:eastAsiaTheme="majorEastAsia" w:hAnsiTheme="majorHAnsi" w:cstheme="majorBidi"/>
+      <w:rFonts w:asciiTheme="majorHAnsi" w:eastAsiaTheme="majorEastAsia" w:hAnsiTheme="majorHAnsi" w:cstheme="majorBidi" w:ascii="Calibri" w:hAnsi="Calibri"/>
       <w:color w:val="17365D" w:themeColor="text2" w:themeShade="BF"/>
       <w:spacing w:val="5"/>
       <w:kern w:val="28"/>
-      <w:sz w:val="52"/>
+      <w:sz w:val="22"/>
       <w:szCs w:val="52"/>
     </w:rPr>
   </w:style>
@@ -1456,12 +1761,12 @@
       </w:numPr>
     </w:pPr>
     <w:rPr>
-      <w:rFonts w:asciiTheme="majorHAnsi" w:eastAsiaTheme="majorEastAsia" w:hAnsiTheme="majorHAnsi" w:cstheme="majorBidi"/>
+      <w:rFonts w:asciiTheme="majorHAnsi" w:eastAsiaTheme="majorEastAsia" w:hAnsiTheme="majorHAnsi" w:cstheme="majorBidi" w:ascii="Calibri" w:hAnsi="Calibri"/>
       <w:i/>
       <w:iCs/>
       <w:color w:val="4F81BD" w:themeColor="accent1"/>
       <w:spacing w:val="15"/>
-      <w:sz w:val="24"/>
+      <w:sz w:val="22"/>
       <w:szCs w:val="24"/>
     </w:rPr>
   </w:style>
@@ -1472,12 +1777,12 @@
     <w:uiPriority w:val="11"/>
     <w:rsid w:val="00FC693F"/>
     <w:rPr>
-      <w:rFonts w:asciiTheme="majorHAnsi" w:eastAsiaTheme="majorEastAsia" w:hAnsiTheme="majorHAnsi" w:cstheme="majorBidi"/>
+      <w:rFonts w:asciiTheme="majorHAnsi" w:eastAsiaTheme="majorEastAsia" w:hAnsiTheme="majorHAnsi" w:cstheme="majorBidi" w:ascii="Calibri" w:hAnsi="Calibri"/>
       <w:i/>
       <w:iCs/>
       <w:color w:val="4F81BD" w:themeColor="accent1"/>
       <w:spacing w:val="15"/>
-      <w:sz w:val="24"/>
+      <w:sz w:val="22"/>
       <w:szCs w:val="24"/>
     </w:rPr>
   </w:style>
@@ -1491,6 +1796,10 @@
       <w:ind w:left="720"/>
       <w:contextualSpacing/>
     </w:pPr>
+    <w:rPr>
+      <w:rFonts w:ascii="Calibri" w:hAnsi="Calibri"/>
+      <w:sz w:val="22"/>
+    </w:rPr>
   </w:style>
   <w:style w:type="paragraph" w:styleId="BodyText">
     <w:name w:val="Body Text"/>
@@ -1502,6 +1811,10 @@
     <w:pPr>
       <w:spacing w:after="120"/>
     </w:pPr>
+    <w:rPr>
+      <w:rFonts w:ascii="Calibri" w:hAnsi="Calibri"/>
+      <w:sz w:val="22"/>
+    </w:rPr>
   </w:style>
   <w:style w:type="character" w:customStyle="1" w:styleId="BodyTextChar">
     <w:name w:val="Body Text Char"/>
@@ -1509,6 +1822,10 @@
     <w:link w:val="BodyText"/>
     <w:uiPriority w:val="99"/>
     <w:rsid w:val="00AA1D8D"/>
+    <w:rPr>
+      <w:rFonts w:ascii="Calibri" w:hAnsi="Calibri"/>
+      <w:sz w:val="22"/>
+    </w:rPr>
   </w:style>
   <w:style w:type="paragraph" w:styleId="BodyText2">
     <w:name w:val="Body Text 2"/>
@@ -1520,6 +1837,10 @@
     <w:pPr>
       <w:spacing w:after="120" w:line="480" w:lineRule="auto"/>
     </w:pPr>
+    <w:rPr>
+      <w:rFonts w:ascii="Calibri" w:hAnsi="Calibri"/>
+      <w:sz w:val="22"/>
+    </w:rPr>
   </w:style>
   <w:style w:type="character" w:customStyle="1" w:styleId="BodyText2Char">
     <w:name w:val="Body Text 2 Char"/>
@@ -1527,6 +1848,10 @@
     <w:link w:val="BodyText2"/>
     <w:uiPriority w:val="99"/>
     <w:rsid w:val="00AA1D8D"/>
+    <w:rPr>
+      <w:rFonts w:ascii="Calibri" w:hAnsi="Calibri"/>
+      <w:sz w:val="22"/>
+    </w:rPr>
   </w:style>
   <w:style w:type="paragraph" w:styleId="BodyText3">
     <w:name w:val="Body Text 3"/>
@@ -1539,7 +1864,8 @@
       <w:spacing w:after="120"/>
     </w:pPr>
     <w:rPr>
-      <w:sz w:val="16"/>
+      <w:rFonts w:ascii="Calibri" w:hAnsi="Calibri"/>
+      <w:sz w:val="22"/>
       <w:szCs w:val="16"/>
     </w:rPr>
   </w:style>
@@ -1550,7 +1876,8 @@
     <w:uiPriority w:val="99"/>
     <w:rsid w:val="00AA1D8D"/>
     <w:rPr>
-      <w:sz w:val="16"/>
+      <w:rFonts w:ascii="Calibri" w:hAnsi="Calibri"/>
+      <w:sz w:val="22"/>
       <w:szCs w:val="16"/>
     </w:rPr>
   </w:style>
@@ -1564,6 +1891,10 @@
       <w:ind w:left="360" w:hanging="360"/>
       <w:contextualSpacing/>
     </w:pPr>
+    <w:rPr>
+      <w:rFonts w:ascii="Calibri" w:hAnsi="Calibri"/>
+      <w:sz w:val="22"/>
+    </w:rPr>
   </w:style>
   <w:style w:type="paragraph" w:styleId="List2">
     <w:name w:val="List 2"/>
@@ -1575,6 +1906,10 @@
       <w:ind w:left="720" w:hanging="360"/>
       <w:contextualSpacing/>
     </w:pPr>
+    <w:rPr>
+      <w:rFonts w:ascii="Calibri" w:hAnsi="Calibri"/>
+      <w:sz w:val="22"/>
+    </w:rPr>
   </w:style>
   <w:style w:type="paragraph" w:styleId="List3">
     <w:name w:val="List 3"/>
@@ -1586,6 +1921,10 @@
       <w:ind w:left="1080" w:hanging="360"/>
       <w:contextualSpacing/>
     </w:pPr>
+    <w:rPr>
+      <w:rFonts w:ascii="Calibri" w:hAnsi="Calibri"/>
+      <w:sz w:val="22"/>
+    </w:rPr>
   </w:style>
   <w:style w:type="paragraph" w:styleId="ListBullet">
     <w:name w:val="List Bullet"/>
@@ -1599,6 +1938,10 @@
       </w:numPr>
       <w:contextualSpacing/>
     </w:pPr>
+    <w:rPr>
+      <w:rFonts w:ascii="Calibri" w:hAnsi="Calibri"/>
+      <w:sz w:val="22"/>
+    </w:rPr>
   </w:style>
   <w:style w:type="paragraph" w:styleId="ListBullet2">
     <w:name w:val="List Bullet 2"/>
@@ -1612,6 +1955,10 @@
       </w:numPr>
       <w:contextualSpacing/>
     </w:pPr>
+    <w:rPr>
+      <w:rFonts w:ascii="Calibri" w:hAnsi="Calibri"/>
+      <w:sz w:val="22"/>
+    </w:rPr>
   </w:style>
   <w:style w:type="paragraph" w:styleId="ListBullet3">
     <w:name w:val="List Bullet 3"/>
@@ -1625,6 +1972,10 @@
       </w:numPr>
       <w:contextualSpacing/>
     </w:pPr>
+    <w:rPr>
+      <w:rFonts w:ascii="Calibri" w:hAnsi="Calibri"/>
+      <w:sz w:val="22"/>
+    </w:rPr>
   </w:style>
   <w:style w:type="paragraph" w:styleId="ListNumber">
     <w:name w:val="List Number"/>
@@ -1638,6 +1989,10 @@
       </w:numPr>
       <w:contextualSpacing/>
     </w:pPr>
+    <w:rPr>
+      <w:rFonts w:ascii="Calibri" w:hAnsi="Calibri"/>
+      <w:sz w:val="22"/>
+    </w:rPr>
   </w:style>
   <w:style w:type="paragraph" w:styleId="ListNumber2">
     <w:name w:val="List Number 2"/>
@@ -1651,6 +2006,10 @@
       </w:numPr>
       <w:contextualSpacing/>
     </w:pPr>
+    <w:rPr>
+      <w:rFonts w:ascii="Calibri" w:hAnsi="Calibri"/>
+      <w:sz w:val="22"/>
+    </w:rPr>
   </w:style>
   <w:style w:type="paragraph" w:styleId="ListNumber3">
     <w:name w:val="List Number 3"/>
@@ -1664,6 +2023,10 @@
       </w:numPr>
       <w:contextualSpacing/>
     </w:pPr>
+    <w:rPr>
+      <w:rFonts w:ascii="Calibri" w:hAnsi="Calibri"/>
+      <w:sz w:val="22"/>
+    </w:rPr>
   </w:style>
   <w:style w:type="paragraph" w:styleId="ListContinue">
     <w:name w:val="List Continue"/>
@@ -1676,6 +2039,10 @@
       <w:ind w:left="360"/>
       <w:contextualSpacing/>
     </w:pPr>
+    <w:rPr>
+      <w:rFonts w:ascii="Calibri" w:hAnsi="Calibri"/>
+      <w:sz w:val="22"/>
+    </w:rPr>
   </w:style>
   <w:style w:type="paragraph" w:styleId="ListContinue2">
     <w:name w:val="List Continue 2"/>
@@ -1688,6 +2055,10 @@
       <w:ind w:left="720"/>
       <w:contextualSpacing/>
     </w:pPr>
+    <w:rPr>
+      <w:rFonts w:ascii="Calibri" w:hAnsi="Calibri"/>
+      <w:sz w:val="22"/>
+    </w:rPr>
   </w:style>
   <w:style w:type="paragraph" w:styleId="ListContinue3">
     <w:name w:val="List Continue 3"/>
@@ -1700,6 +2071,10 @@
       <w:ind w:left="1080"/>
       <w:contextualSpacing/>
     </w:pPr>
+    <w:rPr>
+      <w:rFonts w:ascii="Calibri" w:hAnsi="Calibri"/>
+      <w:sz w:val="22"/>
+    </w:rPr>
   </w:style>
   <w:style w:type="paragraph" w:styleId="MacroText">
     <w:name w:val="macro"/>
@@ -1719,8 +2094,8 @@
       </w:tabs>
     </w:pPr>
     <w:rPr>
-      <w:rFonts w:ascii="Courier" w:hAnsi="Courier"/>
-      <w:sz w:val="20"/>
+      <w:rFonts w:ascii="Calibri" w:hAnsi="Calibri"/>
+      <w:sz w:val="22"/>
       <w:szCs w:val="20"/>
     </w:rPr>
   </w:style>
@@ -1731,8 +2106,8 @@
     <w:uiPriority w:val="99"/>
     <w:rsid w:val="0029639D"/>
     <w:rPr>
-      <w:rFonts w:ascii="Courier" w:hAnsi="Courier"/>
-      <w:sz w:val="20"/>
+      <w:rFonts w:ascii="Calibri" w:hAnsi="Calibri"/>
+      <w:sz w:val="22"/>
       <w:szCs w:val="20"/>
     </w:rPr>
   </w:style>
@@ -1745,9 +2120,11 @@
     <w:qFormat/>
     <w:rsid w:val="00FC693F"/>
     <w:rPr>
+      <w:rFonts w:ascii="Calibri" w:hAnsi="Calibri"/>
       <w:i/>
       <w:iCs/>
       <w:color w:val="000000" w:themeColor="text1"/>
+      <w:sz w:val="22"/>
     </w:rPr>
   </w:style>
   <w:style w:type="character" w:customStyle="1" w:styleId="QuoteChar">
@@ -1757,9 +2134,11 @@
     <w:uiPriority w:val="29"/>
     <w:rsid w:val="00FC693F"/>
     <w:rPr>
+      <w:rFonts w:ascii="Calibri" w:hAnsi="Calibri"/>
       <w:i/>
       <w:iCs/>
       <w:color w:val="000000" w:themeColor="text1"/>
+      <w:sz w:val="22"/>
     </w:rPr>
   </w:style>
   <w:style w:type="character" w:customStyle="1" w:styleId="Heading4Char">
@@ -1770,12 +2149,13 @@
     <w:semiHidden/>
     <w:rsid w:val="00FC693F"/>
     <w:rPr>
-      <w:rFonts w:asciiTheme="majorHAnsi" w:eastAsiaTheme="majorEastAsia" w:hAnsiTheme="majorHAnsi" w:cstheme="majorBidi"/>
+      <w:rFonts w:asciiTheme="majorHAnsi" w:eastAsiaTheme="majorEastAsia" w:hAnsiTheme="majorHAnsi" w:cstheme="majorBidi" w:ascii="Calibri" w:hAnsi="Calibri"/>
       <w:b/>
       <w:bCs/>
       <w:i/>
       <w:iCs/>
       <w:color w:val="4F81BD" w:themeColor="accent1"/>
+      <w:sz w:val="22"/>
     </w:rPr>
   </w:style>
   <w:style w:type="character" w:customStyle="1" w:styleId="Heading5Char">
@@ -1786,8 +2166,9 @@
     <w:semiHidden/>
     <w:rsid w:val="00FC693F"/>
     <w:rPr>
-      <w:rFonts w:asciiTheme="majorHAnsi" w:eastAsiaTheme="majorEastAsia" w:hAnsiTheme="majorHAnsi" w:cstheme="majorBidi"/>
+      <w:rFonts w:asciiTheme="majorHAnsi" w:eastAsiaTheme="majorEastAsia" w:hAnsiTheme="majorHAnsi" w:cstheme="majorBidi" w:ascii="Calibri" w:hAnsi="Calibri"/>
       <w:color w:val="243F60" w:themeColor="accent1" w:themeShade="7F"/>
+      <w:sz w:val="22"/>
     </w:rPr>
   </w:style>
   <w:style w:type="character" w:customStyle="1" w:styleId="Heading6Char">
@@ -1798,10 +2179,11 @@
     <w:semiHidden/>
     <w:rsid w:val="00FC693F"/>
     <w:rPr>
-      <w:rFonts w:asciiTheme="majorHAnsi" w:eastAsiaTheme="majorEastAsia" w:hAnsiTheme="majorHAnsi" w:cstheme="majorBidi"/>
+      <w:rFonts w:asciiTheme="majorHAnsi" w:eastAsiaTheme="majorEastAsia" w:hAnsiTheme="majorHAnsi" w:cstheme="majorBidi" w:ascii="Calibri" w:hAnsi="Calibri"/>
       <w:i/>
       <w:iCs/>
       <w:color w:val="243F60" w:themeColor="accent1" w:themeShade="7F"/>
+      <w:sz w:val="22"/>
     </w:rPr>
   </w:style>
   <w:style w:type="character" w:customStyle="1" w:styleId="Heading7Char">
@@ -1812,10 +2194,11 @@
     <w:semiHidden/>
     <w:rsid w:val="00FC693F"/>
     <w:rPr>
-      <w:rFonts w:asciiTheme="majorHAnsi" w:eastAsiaTheme="majorEastAsia" w:hAnsiTheme="majorHAnsi" w:cstheme="majorBidi"/>
+      <w:rFonts w:asciiTheme="majorHAnsi" w:eastAsiaTheme="majorEastAsia" w:hAnsiTheme="majorHAnsi" w:cstheme="majorBidi" w:ascii="Calibri" w:hAnsi="Calibri"/>
       <w:i/>
       <w:iCs/>
       <w:color w:val="404040" w:themeColor="text1" w:themeTint="BF"/>
+      <w:sz w:val="22"/>
     </w:rPr>
   </w:style>
   <w:style w:type="character" w:customStyle="1" w:styleId="Heading8Char">
@@ -1826,9 +2209,9 @@
     <w:semiHidden/>
     <w:rsid w:val="00FC693F"/>
     <w:rPr>
-      <w:rFonts w:asciiTheme="majorHAnsi" w:eastAsiaTheme="majorEastAsia" w:hAnsiTheme="majorHAnsi" w:cstheme="majorBidi"/>
+      <w:rFonts w:asciiTheme="majorHAnsi" w:eastAsiaTheme="majorEastAsia" w:hAnsiTheme="majorHAnsi" w:cstheme="majorBidi" w:ascii="Calibri" w:hAnsi="Calibri"/>
       <w:color w:val="4F81BD" w:themeColor="accent1"/>
-      <w:sz w:val="20"/>
+      <w:sz w:val="22"/>
       <w:szCs w:val="20"/>
     </w:rPr>
   </w:style>
@@ -1840,11 +2223,11 @@
     <w:semiHidden/>
     <w:rsid w:val="00FC693F"/>
     <w:rPr>
-      <w:rFonts w:asciiTheme="majorHAnsi" w:eastAsiaTheme="majorEastAsia" w:hAnsiTheme="majorHAnsi" w:cstheme="majorBidi"/>
+      <w:rFonts w:asciiTheme="majorHAnsi" w:eastAsiaTheme="majorEastAsia" w:hAnsiTheme="majorHAnsi" w:cstheme="majorBidi" w:ascii="Calibri" w:hAnsi="Calibri"/>
       <w:i/>
       <w:iCs/>
       <w:color w:val="404040" w:themeColor="text1" w:themeTint="BF"/>
-      <w:sz w:val="20"/>
+      <w:sz w:val="22"/>
       <w:szCs w:val="20"/>
     </w:rPr>
   </w:style>
@@ -1861,10 +2244,11 @@
       <w:spacing w:line="240" w:lineRule="auto"/>
     </w:pPr>
     <w:rPr>
+      <w:rFonts w:ascii="Calibri" w:hAnsi="Calibri"/>
       <w:b/>
       <w:bCs/>
       <w:color w:val="4F81BD" w:themeColor="accent1"/>
-      <w:sz w:val="18"/>
+      <w:sz w:val="22"/>
       <w:szCs w:val="18"/>
     </w:rPr>
   </w:style>
@@ -1875,8 +2259,10 @@
     <w:qFormat/>
     <w:rsid w:val="00FC693F"/>
     <w:rPr>
+      <w:rFonts w:ascii="Calibri" w:hAnsi="Calibri"/>
       <w:b/>
       <w:bCs/>
+      <w:sz w:val="22"/>
     </w:rPr>
   </w:style>
   <w:style w:type="character" w:styleId="Emphasis">
@@ -1886,8 +2272,10 @@
     <w:qFormat/>
     <w:rsid w:val="00FC693F"/>
     <w:rPr>
+      <w:rFonts w:ascii="Calibri" w:hAnsi="Calibri"/>
       <w:i/>
       <w:iCs/>
+      <w:sz w:val="22"/>
     </w:rPr>
   </w:style>
   <w:style w:type="paragraph" w:styleId="IntenseQuote">
@@ -1906,11 +2294,13 @@
       <w:ind w:left="936" w:right="936"/>
     </w:pPr>
     <w:rPr>
+      <w:rFonts w:ascii="Calibri" w:hAnsi="Calibri"/>
       <w:b/>
       <w:bCs/>
       <w:i/>
       <w:iCs/>
       <w:color w:val="4F81BD" w:themeColor="accent1"/>
+      <w:sz w:val="22"/>
     </w:rPr>
   </w:style>
   <w:style w:type="character" w:customStyle="1" w:styleId="IntenseQuoteChar">
@@ -1920,11 +2310,13 @@
     <w:uiPriority w:val="30"/>
     <w:rsid w:val="00FC693F"/>
     <w:rPr>
+      <w:rFonts w:ascii="Calibri" w:hAnsi="Calibri"/>
       <w:b/>
       <w:bCs/>
       <w:i/>
       <w:iCs/>
       <w:color w:val="4F81BD" w:themeColor="accent1"/>
+      <w:sz w:val="22"/>
     </w:rPr>
   </w:style>
   <w:style w:type="character" w:styleId="SubtleEmphasis">
@@ -1934,9 +2326,11 @@
     <w:qFormat/>
     <w:rsid w:val="00FC693F"/>
     <w:rPr>
+      <w:rFonts w:ascii="Calibri" w:hAnsi="Calibri"/>
       <w:i/>
       <w:iCs/>
       <w:color w:val="808080" w:themeColor="text1" w:themeTint="7F"/>
+      <w:sz w:val="22"/>
     </w:rPr>
   </w:style>
   <w:style w:type="character" w:styleId="IntenseEmphasis">
@@ -1946,11 +2340,13 @@
     <w:qFormat/>
     <w:rsid w:val="00FC693F"/>
     <w:rPr>
+      <w:rFonts w:ascii="Calibri" w:hAnsi="Calibri"/>
       <w:b/>
       <w:bCs/>
       <w:i/>
       <w:iCs/>
       <w:color w:val="4F81BD" w:themeColor="accent1"/>
+      <w:sz w:val="22"/>
     </w:rPr>
   </w:style>
   <w:style w:type="character" w:styleId="SubtleReference">
@@ -1960,8 +2356,10 @@
     <w:qFormat/>
     <w:rsid w:val="00FC693F"/>
     <w:rPr>
+      <w:rFonts w:ascii="Calibri" w:hAnsi="Calibri"/>
       <w:smallCaps/>
       <w:color w:val="C0504D" w:themeColor="accent2"/>
+      <w:sz w:val="22"/>
       <w:u w:val="single"/>
     </w:rPr>
   </w:style>
@@ -1972,11 +2370,13 @@
     <w:qFormat/>
     <w:rsid w:val="00FC693F"/>
     <w:rPr>
+      <w:rFonts w:ascii="Calibri" w:hAnsi="Calibri"/>
       <w:b/>
       <w:bCs/>
       <w:smallCaps/>
       <w:color w:val="C0504D" w:themeColor="accent2"/>
       <w:spacing w:val="5"/>
+      <w:sz w:val="22"/>
       <w:u w:val="single"/>
     </w:rPr>
   </w:style>
@@ -1987,10 +2387,12 @@
     <w:qFormat/>
     <w:rsid w:val="00FC693F"/>
     <w:rPr>
+      <w:rFonts w:ascii="Calibri" w:hAnsi="Calibri"/>
       <w:b/>
       <w:bCs/>
       <w:smallCaps/>
       <w:spacing w:val="5"/>
+      <w:sz w:val="22"/>
     </w:rPr>
   </w:style>
   <w:style w:type="paragraph" w:styleId="TOCHeading">
@@ -2005,6 +2407,10 @@
     <w:pPr>
       <w:outlineLvl w:val="9"/>
     </w:pPr>
+    <w:rPr>
+      <w:rFonts w:ascii="Calibri" w:hAnsi="Calibri"/>
+      <w:sz w:val="22"/>
+    </w:rPr>
   </w:style>
   <w:style w:type="table" w:styleId="TableGrid">
     <w:name w:val="Table Grid"/>
@@ -2014,6 +2420,10 @@
     <w:pPr>
       <w:spacing w:after="0" w:line="240" w:lineRule="auto"/>
     </w:pPr>
+    <w:rPr>
+      <w:rFonts w:ascii="Calibri" w:hAnsi="Calibri"/>
+      <w:sz w:val="22"/>
+    </w:rPr>
     <w:tblPr>
       <w:tblInd w:w="0" w:type="dxa"/>
       <w:tblBorders>
@@ -2041,7 +2451,9 @@
       <w:spacing w:after="0" w:line="240" w:lineRule="auto"/>
     </w:pPr>
     <w:rPr>
+      <w:rFonts w:ascii="Calibri" w:hAnsi="Calibri"/>
       <w:color w:val="000000" w:themeColor="text1" w:themeShade="BF"/>
+      <w:sz w:val="22"/>
     </w:rPr>
     <w:tblPr>
       <w:tblStyleRowBandSize w:val="1"/>
@@ -2144,7 +2556,9 @@
       <w:spacing w:after="0" w:line="240" w:lineRule="auto"/>
     </w:pPr>
     <w:rPr>
+      <w:rFonts w:ascii="Calibri" w:hAnsi="Calibri"/>
       <w:color w:val="365F91" w:themeColor="accent1" w:themeShade="BF"/>
+      <w:sz w:val="22"/>
     </w:rPr>
     <w:tblPr>
       <w:tblStyleRowBandSize w:val="1"/>
@@ -2247,7 +2661,9 @@
       <w:spacing w:after="0" w:line="240" w:lineRule="auto"/>
     </w:pPr>
     <w:rPr>
+      <w:rFonts w:ascii="Calibri" w:hAnsi="Calibri"/>
       <w:color w:val="943634" w:themeColor="accent2" w:themeShade="BF"/>
+      <w:sz w:val="22"/>
     </w:rPr>
     <w:tblPr>
       <w:tblStyleRowBandSize w:val="1"/>
@@ -2350,7 +2766,9 @@
       <w:spacing w:after="0" w:line="240" w:lineRule="auto"/>
     </w:pPr>
     <w:rPr>
+      <w:rFonts w:ascii="Calibri" w:hAnsi="Calibri"/>
       <w:color w:val="76923C" w:themeColor="accent3" w:themeShade="BF"/>
+      <w:sz w:val="22"/>
     </w:rPr>
     <w:tblPr>
       <w:tblStyleRowBandSize w:val="1"/>
@@ -2453,7 +2871,9 @@
       <w:spacing w:after="0" w:line="240" w:lineRule="auto"/>
     </w:pPr>
     <w:rPr>
+      <w:rFonts w:ascii="Calibri" w:hAnsi="Calibri"/>
       <w:color w:val="5F497A" w:themeColor="accent4" w:themeShade="BF"/>
+      <w:sz w:val="22"/>
     </w:rPr>
     <w:tblPr>
       <w:tblStyleRowBandSize w:val="1"/>
@@ -2556,7 +2976,9 @@
       <w:spacing w:after="0" w:line="240" w:lineRule="auto"/>
     </w:pPr>
     <w:rPr>
+      <w:rFonts w:ascii="Calibri" w:hAnsi="Calibri"/>
       <w:color w:val="31849B" w:themeColor="accent5" w:themeShade="BF"/>
+      <w:sz w:val="22"/>
     </w:rPr>
     <w:tblPr>
       <w:tblStyleRowBandSize w:val="1"/>
@@ -2659,7 +3081,9 @@
       <w:spacing w:after="0" w:line="240" w:lineRule="auto"/>
     </w:pPr>
     <w:rPr>
+      <w:rFonts w:ascii="Calibri" w:hAnsi="Calibri"/>
       <w:color w:val="E36C0A" w:themeColor="accent6" w:themeShade="BF"/>
+      <w:sz w:val="22"/>
     </w:rPr>
     <w:tblPr>
       <w:tblStyleRowBandSize w:val="1"/>
@@ -2761,6 +3185,10 @@
     <w:pPr>
       <w:spacing w:after="0" w:line="240" w:lineRule="auto"/>
     </w:pPr>
+    <w:rPr>
+      <w:rFonts w:ascii="Calibri" w:hAnsi="Calibri"/>
+      <w:sz w:val="22"/>
+    </w:rPr>
     <w:tblPr>
       <w:tblStyleRowBandSize w:val="1"/>
       <w:tblStyleColBandSize w:val="1"/>
@@ -2853,6 +3281,10 @@
     <w:pPr>
       <w:spacing w:after="0" w:line="240" w:lineRule="auto"/>
     </w:pPr>
+    <w:rPr>
+      <w:rFonts w:ascii="Calibri" w:hAnsi="Calibri"/>
+      <w:sz w:val="22"/>
+    </w:rPr>
     <w:tblPr>
       <w:tblStyleRowBandSize w:val="1"/>
       <w:tblStyleColBandSize w:val="1"/>
@@ -2945,6 +3377,10 @@
     <w:pPr>
       <w:spacing w:after="0" w:line="240" w:lineRule="auto"/>
     </w:pPr>
+    <w:rPr>
+      <w:rFonts w:ascii="Calibri" w:hAnsi="Calibri"/>
+      <w:sz w:val="22"/>
+    </w:rPr>
     <w:tblPr>
       <w:tblStyleRowBandSize w:val="1"/>
       <w:tblStyleColBandSize w:val="1"/>
@@ -3037,6 +3473,10 @@
     <w:pPr>
       <w:spacing w:after="0" w:line="240" w:lineRule="auto"/>
     </w:pPr>
+    <w:rPr>
+      <w:rFonts w:ascii="Calibri" w:hAnsi="Calibri"/>
+      <w:sz w:val="22"/>
+    </w:rPr>
     <w:tblPr>
       <w:tblStyleRowBandSize w:val="1"/>
       <w:tblStyleColBandSize w:val="1"/>
@@ -3129,6 +3569,10 @@
     <w:pPr>
       <w:spacing w:after="0" w:line="240" w:lineRule="auto"/>
     </w:pPr>
+    <w:rPr>
+      <w:rFonts w:ascii="Calibri" w:hAnsi="Calibri"/>
+      <w:sz w:val="22"/>
+    </w:rPr>
     <w:tblPr>
       <w:tblStyleRowBandSize w:val="1"/>
       <w:tblStyleColBandSize w:val="1"/>
@@ -3221,6 +3665,10 @@
     <w:pPr>
       <w:spacing w:after="0" w:line="240" w:lineRule="auto"/>
     </w:pPr>
+    <w:rPr>
+      <w:rFonts w:ascii="Calibri" w:hAnsi="Calibri"/>
+      <w:sz w:val="22"/>
+    </w:rPr>
     <w:tblPr>
       <w:tblStyleRowBandSize w:val="1"/>
       <w:tblStyleColBandSize w:val="1"/>
@@ -3313,6 +3761,10 @@
     <w:pPr>
       <w:spacing w:after="0" w:line="240" w:lineRule="auto"/>
     </w:pPr>
+    <w:rPr>
+      <w:rFonts w:ascii="Calibri" w:hAnsi="Calibri"/>
+      <w:sz w:val="22"/>
+    </w:rPr>
     <w:tblPr>
       <w:tblStyleRowBandSize w:val="1"/>
       <w:tblStyleColBandSize w:val="1"/>
@@ -3405,6 +3857,10 @@
     <w:pPr>
       <w:spacing w:after="0" w:line="240" w:lineRule="auto"/>
     </w:pPr>
+    <w:rPr>
+      <w:rFonts w:ascii="Calibri" w:hAnsi="Calibri"/>
+      <w:sz w:val="22"/>
+    </w:rPr>
     <w:tblPr>
       <w:tblStyleRowBandSize w:val="1"/>
       <w:tblStyleColBandSize w:val="1"/>
@@ -3535,6 +3991,10 @@
     <w:pPr>
       <w:spacing w:after="0" w:line="240" w:lineRule="auto"/>
     </w:pPr>
+    <w:rPr>
+      <w:rFonts w:ascii="Calibri" w:hAnsi="Calibri"/>
+      <w:sz w:val="22"/>
+    </w:rPr>
     <w:tblPr>
       <w:tblStyleRowBandSize w:val="1"/>
       <w:tblStyleColBandSize w:val="1"/>
@@ -3665,6 +4125,10 @@
     <w:pPr>
       <w:spacing w:after="0" w:line="240" w:lineRule="auto"/>
     </w:pPr>
+    <w:rPr>
+      <w:rFonts w:ascii="Calibri" w:hAnsi="Calibri"/>
+      <w:sz w:val="22"/>
+    </w:rPr>
     <w:tblPr>
       <w:tblStyleRowBandSize w:val="1"/>
       <w:tblStyleColBandSize w:val="1"/>
@@ -3795,6 +4259,10 @@
     <w:pPr>
       <w:spacing w:after="0" w:line="240" w:lineRule="auto"/>
     </w:pPr>
+    <w:rPr>
+      <w:rFonts w:ascii="Calibri" w:hAnsi="Calibri"/>
+      <w:sz w:val="22"/>
+    </w:rPr>
     <w:tblPr>
       <w:tblStyleRowBandSize w:val="1"/>
       <w:tblStyleColBandSize w:val="1"/>
@@ -3925,6 +4393,10 @@
     <w:pPr>
       <w:spacing w:after="0" w:line="240" w:lineRule="auto"/>
     </w:pPr>
+    <w:rPr>
+      <w:rFonts w:ascii="Calibri" w:hAnsi="Calibri"/>
+      <w:sz w:val="22"/>
+    </w:rPr>
     <w:tblPr>
       <w:tblStyleRowBandSize w:val="1"/>
       <w:tblStyleColBandSize w:val="1"/>
@@ -4055,6 +4527,10 @@
     <w:pPr>
       <w:spacing w:after="0" w:line="240" w:lineRule="auto"/>
     </w:pPr>
+    <w:rPr>
+      <w:rFonts w:ascii="Calibri" w:hAnsi="Calibri"/>
+      <w:sz w:val="22"/>
+    </w:rPr>
     <w:tblPr>
       <w:tblStyleRowBandSize w:val="1"/>
       <w:tblStyleColBandSize w:val="1"/>
@@ -4185,6 +4661,10 @@
     <w:pPr>
       <w:spacing w:after="0" w:line="240" w:lineRule="auto"/>
     </w:pPr>
+    <w:rPr>
+      <w:rFonts w:ascii="Calibri" w:hAnsi="Calibri"/>
+      <w:sz w:val="22"/>
+    </w:rPr>
     <w:tblPr>
       <w:tblStyleRowBandSize w:val="1"/>
       <w:tblStyleColBandSize w:val="1"/>
@@ -4315,6 +4795,10 @@
     <w:pPr>
       <w:spacing w:after="0" w:line="240" w:lineRule="auto"/>
     </w:pPr>
+    <w:rPr>
+      <w:rFonts w:ascii="Calibri" w:hAnsi="Calibri"/>
+      <w:sz w:val="22"/>
+    </w:rPr>
     <w:tblPr>
       <w:tblStyleRowBandSize w:val="1"/>
       <w:tblStyleColBandSize w:val="1"/>
@@ -4421,6 +4905,10 @@
     <w:pPr>
       <w:spacing w:after="0" w:line="240" w:lineRule="auto"/>
     </w:pPr>
+    <w:rPr>
+      <w:rFonts w:ascii="Calibri" w:hAnsi="Calibri"/>
+      <w:sz w:val="22"/>
+    </w:rPr>
     <w:tblPr>
       <w:tblStyleRowBandSize w:val="1"/>
       <w:tblStyleColBandSize w:val="1"/>
@@ -4527,6 +5015,10 @@
     <w:pPr>
       <w:spacing w:after="0" w:line="240" w:lineRule="auto"/>
     </w:pPr>
+    <w:rPr>
+      <w:rFonts w:ascii="Calibri" w:hAnsi="Calibri"/>
+      <w:sz w:val="22"/>
+    </w:rPr>
     <w:tblPr>
       <w:tblStyleRowBandSize w:val="1"/>
       <w:tblStyleColBandSize w:val="1"/>
@@ -4633,6 +5125,10 @@
     <w:pPr>
       <w:spacing w:after="0" w:line="240" w:lineRule="auto"/>
     </w:pPr>
+    <w:rPr>
+      <w:rFonts w:ascii="Calibri" w:hAnsi="Calibri"/>
+      <w:sz w:val="22"/>
+    </w:rPr>
     <w:tblPr>
       <w:tblStyleRowBandSize w:val="1"/>
       <w:tblStyleColBandSize w:val="1"/>
@@ -4739,6 +5235,10 @@
     <w:pPr>
       <w:spacing w:after="0" w:line="240" w:lineRule="auto"/>
     </w:pPr>
+    <w:rPr>
+      <w:rFonts w:ascii="Calibri" w:hAnsi="Calibri"/>
+      <w:sz w:val="22"/>
+    </w:rPr>
     <w:tblPr>
       <w:tblStyleRowBandSize w:val="1"/>
       <w:tblStyleColBandSize w:val="1"/>
@@ -4845,6 +5345,10 @@
     <w:pPr>
       <w:spacing w:after="0" w:line="240" w:lineRule="auto"/>
     </w:pPr>
+    <w:rPr>
+      <w:rFonts w:ascii="Calibri" w:hAnsi="Calibri"/>
+      <w:sz w:val="22"/>
+    </w:rPr>
     <w:tblPr>
       <w:tblStyleRowBandSize w:val="1"/>
       <w:tblStyleColBandSize w:val="1"/>
@@ -4951,6 +5455,10 @@
     <w:pPr>
       <w:spacing w:after="0" w:line="240" w:lineRule="auto"/>
     </w:pPr>
+    <w:rPr>
+      <w:rFonts w:ascii="Calibri" w:hAnsi="Calibri"/>
+      <w:sz w:val="22"/>
+    </w:rPr>
     <w:tblPr>
       <w:tblStyleRowBandSize w:val="1"/>
       <w:tblStyleColBandSize w:val="1"/>
@@ -5057,6 +5565,10 @@
     <w:pPr>
       <w:spacing w:after="0" w:line="240" w:lineRule="auto"/>
     </w:pPr>
+    <w:rPr>
+      <w:rFonts w:ascii="Calibri" w:hAnsi="Calibri"/>
+      <w:sz w:val="22"/>
+    </w:rPr>
     <w:tblPr>
       <w:tblStyleRowBandSize w:val="1"/>
       <w:tblStyleColBandSize w:val="1"/>
@@ -5206,6 +5718,10 @@
     <w:pPr>
       <w:spacing w:after="0" w:line="240" w:lineRule="auto"/>
     </w:pPr>
+    <w:rPr>
+      <w:rFonts w:ascii="Calibri" w:hAnsi="Calibri"/>
+      <w:sz w:val="22"/>
+    </w:rPr>
     <w:tblPr>
       <w:tblStyleRowBandSize w:val="1"/>
       <w:tblStyleColBandSize w:val="1"/>
@@ -5355,6 +5871,10 @@
     <w:pPr>
       <w:spacing w:after="0" w:line="240" w:lineRule="auto"/>
     </w:pPr>
+    <w:rPr>
+      <w:rFonts w:ascii="Calibri" w:hAnsi="Calibri"/>
+      <w:sz w:val="22"/>
+    </w:rPr>
     <w:tblPr>
       <w:tblStyleRowBandSize w:val="1"/>
       <w:tblStyleColBandSize w:val="1"/>
@@ -5504,6 +6024,10 @@
     <w:pPr>
       <w:spacing w:after="0" w:line="240" w:lineRule="auto"/>
     </w:pPr>
+    <w:rPr>
+      <w:rFonts w:ascii="Calibri" w:hAnsi="Calibri"/>
+      <w:sz w:val="22"/>
+    </w:rPr>
     <w:tblPr>
       <w:tblStyleRowBandSize w:val="1"/>
       <w:tblStyleColBandSize w:val="1"/>
@@ -5653,6 +6177,10 @@
     <w:pPr>
       <w:spacing w:after="0" w:line="240" w:lineRule="auto"/>
     </w:pPr>
+    <w:rPr>
+      <w:rFonts w:ascii="Calibri" w:hAnsi="Calibri"/>
+      <w:sz w:val="22"/>
+    </w:rPr>
     <w:tblPr>
       <w:tblStyleRowBandSize w:val="1"/>
       <w:tblStyleColBandSize w:val="1"/>
@@ -5802,6 +6330,10 @@
     <w:pPr>
       <w:spacing w:after="0" w:line="240" w:lineRule="auto"/>
     </w:pPr>
+    <w:rPr>
+      <w:rFonts w:ascii="Calibri" w:hAnsi="Calibri"/>
+      <w:sz w:val="22"/>
+    </w:rPr>
     <w:tblPr>
       <w:tblStyleRowBandSize w:val="1"/>
       <w:tblStyleColBandSize w:val="1"/>
@@ -5951,6 +6483,10 @@
     <w:pPr>
       <w:spacing w:after="0" w:line="240" w:lineRule="auto"/>
     </w:pPr>
+    <w:rPr>
+      <w:rFonts w:ascii="Calibri" w:hAnsi="Calibri"/>
+      <w:sz w:val="22"/>
+    </w:rPr>
     <w:tblPr>
       <w:tblStyleRowBandSize w:val="1"/>
       <w:tblStyleColBandSize w:val="1"/>
@@ -6101,7 +6637,9 @@
       <w:spacing w:after="0" w:line="240" w:lineRule="auto"/>
     </w:pPr>
     <w:rPr>
+      <w:rFonts w:ascii="Calibri" w:hAnsi="Calibri"/>
       <w:color w:val="000000" w:themeColor="text1"/>
+      <w:sz w:val="22"/>
     </w:rPr>
     <w:tblPr>
       <w:tblStyleRowBandSize w:val="1"/>
@@ -6185,7 +6723,9 @@
       <w:spacing w:after="0" w:line="240" w:lineRule="auto"/>
     </w:pPr>
     <w:rPr>
+      <w:rFonts w:ascii="Calibri" w:hAnsi="Calibri"/>
       <w:color w:val="000000" w:themeColor="text1"/>
+      <w:sz w:val="22"/>
     </w:rPr>
     <w:tblPr>
       <w:tblStyleRowBandSize w:val="1"/>
@@ -6269,7 +6809,9 @@
       <w:spacing w:after="0" w:line="240" w:lineRule="auto"/>
     </w:pPr>
     <w:rPr>
+      <w:rFonts w:ascii="Calibri" w:hAnsi="Calibri"/>
       <w:color w:val="000000" w:themeColor="text1"/>
+      <w:sz w:val="22"/>
     </w:rPr>
     <w:tblPr>
       <w:tblStyleRowBandSize w:val="1"/>
@@ -6353,7 +6895,9 @@
       <w:spacing w:after="0" w:line="240" w:lineRule="auto"/>
     </w:pPr>
     <w:rPr>
+      <w:rFonts w:ascii="Calibri" w:hAnsi="Calibri"/>
       <w:color w:val="000000" w:themeColor="text1"/>
+      <w:sz w:val="22"/>
     </w:rPr>
     <w:tblPr>
       <w:tblStyleRowBandSize w:val="1"/>
@@ -6437,7 +6981,9 @@
       <w:spacing w:after="0" w:line="240" w:lineRule="auto"/>
     </w:pPr>
     <w:rPr>
+      <w:rFonts w:ascii="Calibri" w:hAnsi="Calibri"/>
       <w:color w:val="000000" w:themeColor="text1"/>
+      <w:sz w:val="22"/>
     </w:rPr>
     <w:tblPr>
       <w:tblStyleRowBandSize w:val="1"/>
@@ -6521,7 +7067,9 @@
       <w:spacing w:after="0" w:line="240" w:lineRule="auto"/>
     </w:pPr>
     <w:rPr>
+      <w:rFonts w:ascii="Calibri" w:hAnsi="Calibri"/>
       <w:color w:val="000000" w:themeColor="text1"/>
+      <w:sz w:val="22"/>
     </w:rPr>
     <w:tblPr>
       <w:tblStyleRowBandSize w:val="1"/>
@@ -6605,7 +7153,9 @@
       <w:spacing w:after="0" w:line="240" w:lineRule="auto"/>
     </w:pPr>
     <w:rPr>
+      <w:rFonts w:ascii="Calibri" w:hAnsi="Calibri"/>
       <w:color w:val="000000" w:themeColor="text1"/>
+      <w:sz w:val="22"/>
     </w:rPr>
     <w:tblPr>
       <w:tblStyleRowBandSize w:val="1"/>
@@ -6689,8 +7239,9 @@
       <w:spacing w:after="0" w:line="240" w:lineRule="auto"/>
     </w:pPr>
     <w:rPr>
-      <w:rFonts w:asciiTheme="majorHAnsi" w:eastAsiaTheme="majorEastAsia" w:hAnsiTheme="majorHAnsi" w:cstheme="majorBidi"/>
+      <w:rFonts w:asciiTheme="majorHAnsi" w:eastAsiaTheme="majorEastAsia" w:hAnsiTheme="majorHAnsi" w:cstheme="majorBidi" w:ascii="Calibri" w:hAnsi="Calibri"/>
       <w:color w:val="000000" w:themeColor="text1"/>
+      <w:sz w:val="22"/>
     </w:rPr>
     <w:tblPr>
       <w:tblStyleRowBandSize w:val="1"/>
@@ -6817,8 +7368,9 @@
       <w:spacing w:after="0" w:line="240" w:lineRule="auto"/>
     </w:pPr>
     <w:rPr>
-      <w:rFonts w:asciiTheme="majorHAnsi" w:eastAsiaTheme="majorEastAsia" w:hAnsiTheme="majorHAnsi" w:cstheme="majorBidi"/>
+      <w:rFonts w:asciiTheme="majorHAnsi" w:eastAsiaTheme="majorEastAsia" w:hAnsiTheme="majorHAnsi" w:cstheme="majorBidi" w:ascii="Calibri" w:hAnsi="Calibri"/>
       <w:color w:val="000000" w:themeColor="text1"/>
+      <w:sz w:val="22"/>
     </w:rPr>
     <w:tblPr>
       <w:tblStyleRowBandSize w:val="1"/>
@@ -6945,8 +7497,9 @@
       <w:spacing w:after="0" w:line="240" w:lineRule="auto"/>
     </w:pPr>
     <w:rPr>
-      <w:rFonts w:asciiTheme="majorHAnsi" w:eastAsiaTheme="majorEastAsia" w:hAnsiTheme="majorHAnsi" w:cstheme="majorBidi"/>
+      <w:rFonts w:asciiTheme="majorHAnsi" w:eastAsiaTheme="majorEastAsia" w:hAnsiTheme="majorHAnsi" w:cstheme="majorBidi" w:ascii="Calibri" w:hAnsi="Calibri"/>
       <w:color w:val="000000" w:themeColor="text1"/>
+      <w:sz w:val="22"/>
     </w:rPr>
     <w:tblPr>
       <w:tblStyleRowBandSize w:val="1"/>
@@ -7073,8 +7626,9 @@
       <w:spacing w:after="0" w:line="240" w:lineRule="auto"/>
     </w:pPr>
     <w:rPr>
-      <w:rFonts w:asciiTheme="majorHAnsi" w:eastAsiaTheme="majorEastAsia" w:hAnsiTheme="majorHAnsi" w:cstheme="majorBidi"/>
+      <w:rFonts w:asciiTheme="majorHAnsi" w:eastAsiaTheme="majorEastAsia" w:hAnsiTheme="majorHAnsi" w:cstheme="majorBidi" w:ascii="Calibri" w:hAnsi="Calibri"/>
       <w:color w:val="000000" w:themeColor="text1"/>
+      <w:sz w:val="22"/>
     </w:rPr>
     <w:tblPr>
       <w:tblStyleRowBandSize w:val="1"/>
@@ -7201,8 +7755,9 @@
       <w:spacing w:after="0" w:line="240" w:lineRule="auto"/>
     </w:pPr>
     <w:rPr>
-      <w:rFonts w:asciiTheme="majorHAnsi" w:eastAsiaTheme="majorEastAsia" w:hAnsiTheme="majorHAnsi" w:cstheme="majorBidi"/>
+      <w:rFonts w:asciiTheme="majorHAnsi" w:eastAsiaTheme="majorEastAsia" w:hAnsiTheme="majorHAnsi" w:cstheme="majorBidi" w:ascii="Calibri" w:hAnsi="Calibri"/>
       <w:color w:val="000000" w:themeColor="text1"/>
+      <w:sz w:val="22"/>
     </w:rPr>
     <w:tblPr>
       <w:tblStyleRowBandSize w:val="1"/>
@@ -7329,8 +7884,9 @@
       <w:spacing w:after="0" w:line="240" w:lineRule="auto"/>
     </w:pPr>
     <w:rPr>
-      <w:rFonts w:asciiTheme="majorHAnsi" w:eastAsiaTheme="majorEastAsia" w:hAnsiTheme="majorHAnsi" w:cstheme="majorBidi"/>
+      <w:rFonts w:asciiTheme="majorHAnsi" w:eastAsiaTheme="majorEastAsia" w:hAnsiTheme="majorHAnsi" w:cstheme="majorBidi" w:ascii="Calibri" w:hAnsi="Calibri"/>
       <w:color w:val="000000" w:themeColor="text1"/>
+      <w:sz w:val="22"/>
     </w:rPr>
     <w:tblPr>
       <w:tblStyleRowBandSize w:val="1"/>
@@ -7457,8 +8013,9 @@
       <w:spacing w:after="0" w:line="240" w:lineRule="auto"/>
     </w:pPr>
     <w:rPr>
-      <w:rFonts w:asciiTheme="majorHAnsi" w:eastAsiaTheme="majorEastAsia" w:hAnsiTheme="majorHAnsi" w:cstheme="majorBidi"/>
+      <w:rFonts w:asciiTheme="majorHAnsi" w:eastAsiaTheme="majorEastAsia" w:hAnsiTheme="majorHAnsi" w:cstheme="majorBidi" w:ascii="Calibri" w:hAnsi="Calibri"/>
       <w:color w:val="000000" w:themeColor="text1"/>
+      <w:sz w:val="22"/>
     </w:rPr>
     <w:tblPr>
       <w:tblStyleRowBandSize w:val="1"/>
@@ -7584,6 +8141,10 @@
     <w:pPr>
       <w:spacing w:after="0" w:line="240" w:lineRule="auto"/>
     </w:pPr>
+    <w:rPr>
+      <w:rFonts w:ascii="Calibri" w:hAnsi="Calibri"/>
+      <w:sz w:val="22"/>
+    </w:rPr>
     <w:tblPr>
       <w:tblStyleRowBandSize w:val="1"/>
       <w:tblStyleColBandSize w:val="1"/>
@@ -7657,6 +8218,10 @@
     <w:pPr>
       <w:spacing w:after="0" w:line="240" w:lineRule="auto"/>
     </w:pPr>
+    <w:rPr>
+      <w:rFonts w:ascii="Calibri" w:hAnsi="Calibri"/>
+      <w:sz w:val="22"/>
+    </w:rPr>
     <w:tblPr>
       <w:tblStyleRowBandSize w:val="1"/>
       <w:tblStyleColBandSize w:val="1"/>
@@ -7730,6 +8295,10 @@
     <w:pPr>
       <w:spacing w:after="0" w:line="240" w:lineRule="auto"/>
     </w:pPr>
+    <w:rPr>
+      <w:rFonts w:ascii="Calibri" w:hAnsi="Calibri"/>
+      <w:sz w:val="22"/>
+    </w:rPr>
     <w:tblPr>
       <w:tblStyleRowBandSize w:val="1"/>
       <w:tblStyleColBandSize w:val="1"/>
@@ -7803,6 +8372,10 @@
     <w:pPr>
       <w:spacing w:after="0" w:line="240" w:lineRule="auto"/>
     </w:pPr>
+    <w:rPr>
+      <w:rFonts w:ascii="Calibri" w:hAnsi="Calibri"/>
+      <w:sz w:val="22"/>
+    </w:rPr>
     <w:tblPr>
       <w:tblStyleRowBandSize w:val="1"/>
       <w:tblStyleColBandSize w:val="1"/>
@@ -7876,6 +8449,10 @@
     <w:pPr>
       <w:spacing w:after="0" w:line="240" w:lineRule="auto"/>
     </w:pPr>
+    <w:rPr>
+      <w:rFonts w:ascii="Calibri" w:hAnsi="Calibri"/>
+      <w:sz w:val="22"/>
+    </w:rPr>
     <w:tblPr>
       <w:tblStyleRowBandSize w:val="1"/>
       <w:tblStyleColBandSize w:val="1"/>
@@ -7949,6 +8526,10 @@
     <w:pPr>
       <w:spacing w:after="0" w:line="240" w:lineRule="auto"/>
     </w:pPr>
+    <w:rPr>
+      <w:rFonts w:ascii="Calibri" w:hAnsi="Calibri"/>
+      <w:sz w:val="22"/>
+    </w:rPr>
     <w:tblPr>
       <w:tblStyleRowBandSize w:val="1"/>
       <w:tblStyleColBandSize w:val="1"/>
@@ -8022,6 +8603,10 @@
     <w:pPr>
       <w:spacing w:after="0" w:line="240" w:lineRule="auto"/>
     </w:pPr>
+    <w:rPr>
+      <w:rFonts w:ascii="Calibri" w:hAnsi="Calibri"/>
+      <w:sz w:val="22"/>
+    </w:rPr>
     <w:tblPr>
       <w:tblStyleRowBandSize w:val="1"/>
       <w:tblStyleColBandSize w:val="1"/>
@@ -8096,8 +8681,9 @@
       <w:spacing w:after="0" w:line="240" w:lineRule="auto"/>
     </w:pPr>
     <w:rPr>
-      <w:rFonts w:asciiTheme="majorHAnsi" w:eastAsiaTheme="majorEastAsia" w:hAnsiTheme="majorHAnsi" w:cstheme="majorBidi"/>
+      <w:rFonts w:asciiTheme="majorHAnsi" w:eastAsiaTheme="majorEastAsia" w:hAnsiTheme="majorHAnsi" w:cstheme="majorBidi" w:ascii="Calibri" w:hAnsi="Calibri"/>
       <w:color w:val="000000" w:themeColor="text1"/>
+      <w:sz w:val="22"/>
     </w:rPr>
     <w:tblPr>
       <w:tblStyleRowBandSize w:val="1"/>
@@ -8221,8 +8807,9 @@
       <w:spacing w:after="0" w:line="240" w:lineRule="auto"/>
     </w:pPr>
     <w:rPr>
-      <w:rFonts w:asciiTheme="majorHAnsi" w:eastAsiaTheme="majorEastAsia" w:hAnsiTheme="majorHAnsi" w:cstheme="majorBidi"/>
+      <w:rFonts w:asciiTheme="majorHAnsi" w:eastAsiaTheme="majorEastAsia" w:hAnsiTheme="majorHAnsi" w:cstheme="majorBidi" w:ascii="Calibri" w:hAnsi="Calibri"/>
       <w:color w:val="000000" w:themeColor="text1"/>
+      <w:sz w:val="22"/>
     </w:rPr>
     <w:tblPr>
       <w:tblStyleRowBandSize w:val="1"/>
@@ -8346,8 +8933,9 @@
       <w:spacing w:after="0" w:line="240" w:lineRule="auto"/>
     </w:pPr>
     <w:rPr>
-      <w:rFonts w:asciiTheme="majorHAnsi" w:eastAsiaTheme="majorEastAsia" w:hAnsiTheme="majorHAnsi" w:cstheme="majorBidi"/>
+      <w:rFonts w:asciiTheme="majorHAnsi" w:eastAsiaTheme="majorEastAsia" w:hAnsiTheme="majorHAnsi" w:cstheme="majorBidi" w:ascii="Calibri" w:hAnsi="Calibri"/>
       <w:color w:val="000000" w:themeColor="text1"/>
+      <w:sz w:val="22"/>
     </w:rPr>
     <w:tblPr>
       <w:tblStyleRowBandSize w:val="1"/>
@@ -8471,8 +9059,9 @@
       <w:spacing w:after="0" w:line="240" w:lineRule="auto"/>
     </w:pPr>
     <w:rPr>
-      <w:rFonts w:asciiTheme="majorHAnsi" w:eastAsiaTheme="majorEastAsia" w:hAnsiTheme="majorHAnsi" w:cstheme="majorBidi"/>
+      <w:rFonts w:asciiTheme="majorHAnsi" w:eastAsiaTheme="majorEastAsia" w:hAnsiTheme="majorHAnsi" w:cstheme="majorBidi" w:ascii="Calibri" w:hAnsi="Calibri"/>
       <w:color w:val="000000" w:themeColor="text1"/>
+      <w:sz w:val="22"/>
     </w:rPr>
     <w:tblPr>
       <w:tblStyleRowBandSize w:val="1"/>
@@ -8596,8 +9185,9 @@
       <w:spacing w:after="0" w:line="240" w:lineRule="auto"/>
     </w:pPr>
     <w:rPr>
-      <w:rFonts w:asciiTheme="majorHAnsi" w:eastAsiaTheme="majorEastAsia" w:hAnsiTheme="majorHAnsi" w:cstheme="majorBidi"/>
+      <w:rFonts w:asciiTheme="majorHAnsi" w:eastAsiaTheme="majorEastAsia" w:hAnsiTheme="majorHAnsi" w:cstheme="majorBidi" w:ascii="Calibri" w:hAnsi="Calibri"/>
       <w:color w:val="000000" w:themeColor="text1"/>
+      <w:sz w:val="22"/>
     </w:rPr>
     <w:tblPr>
       <w:tblStyleRowBandSize w:val="1"/>
@@ -8721,8 +9311,9 @@
       <w:spacing w:after="0" w:line="240" w:lineRule="auto"/>
     </w:pPr>
     <w:rPr>
-      <w:rFonts w:asciiTheme="majorHAnsi" w:eastAsiaTheme="majorEastAsia" w:hAnsiTheme="majorHAnsi" w:cstheme="majorBidi"/>
+      <w:rFonts w:asciiTheme="majorHAnsi" w:eastAsiaTheme="majorEastAsia" w:hAnsiTheme="majorHAnsi" w:cstheme="majorBidi" w:ascii="Calibri" w:hAnsi="Calibri"/>
       <w:color w:val="000000" w:themeColor="text1"/>
+      <w:sz w:val="22"/>
     </w:rPr>
     <w:tblPr>
       <w:tblStyleRowBandSize w:val="1"/>
@@ -8846,8 +9437,9 @@
       <w:spacing w:after="0" w:line="240" w:lineRule="auto"/>
     </w:pPr>
     <w:rPr>
-      <w:rFonts w:asciiTheme="majorHAnsi" w:eastAsiaTheme="majorEastAsia" w:hAnsiTheme="majorHAnsi" w:cstheme="majorBidi"/>
+      <w:rFonts w:asciiTheme="majorHAnsi" w:eastAsiaTheme="majorEastAsia" w:hAnsiTheme="majorHAnsi" w:cstheme="majorBidi" w:ascii="Calibri" w:hAnsi="Calibri"/>
       <w:color w:val="000000" w:themeColor="text1"/>
+      <w:sz w:val="22"/>
     </w:rPr>
     <w:tblPr>
       <w:tblStyleRowBandSize w:val="1"/>
@@ -8970,6 +9562,10 @@
     <w:pPr>
       <w:spacing w:after="0" w:line="240" w:lineRule="auto"/>
     </w:pPr>
+    <w:rPr>
+      <w:rFonts w:ascii="Calibri" w:hAnsi="Calibri"/>
+      <w:sz w:val="22"/>
+    </w:rPr>
     <w:tblPr>
       <w:tblStyleRowBandSize w:val="1"/>
       <w:tblStyleColBandSize w:val="1"/>
@@ -9111,6 +9707,10 @@
     <w:pPr>
       <w:spacing w:after="0" w:line="240" w:lineRule="auto"/>
     </w:pPr>
+    <w:rPr>
+      <w:rFonts w:ascii="Calibri" w:hAnsi="Calibri"/>
+      <w:sz w:val="22"/>
+    </w:rPr>
     <w:tblPr>
       <w:tblStyleRowBandSize w:val="1"/>
       <w:tblStyleColBandSize w:val="1"/>
@@ -9252,6 +9852,10 @@
     <w:pPr>
       <w:spacing w:after="0" w:line="240" w:lineRule="auto"/>
     </w:pPr>
+    <w:rPr>
+      <w:rFonts w:ascii="Calibri" w:hAnsi="Calibri"/>
+      <w:sz w:val="22"/>
+    </w:rPr>
     <w:tblPr>
       <w:tblStyleRowBandSize w:val="1"/>
       <w:tblStyleColBandSize w:val="1"/>
@@ -9393,6 +9997,10 @@
     <w:pPr>
       <w:spacing w:after="0" w:line="240" w:lineRule="auto"/>
     </w:pPr>
+    <w:rPr>
+      <w:rFonts w:ascii="Calibri" w:hAnsi="Calibri"/>
+      <w:sz w:val="22"/>
+    </w:rPr>
     <w:tblPr>
       <w:tblStyleRowBandSize w:val="1"/>
       <w:tblStyleColBandSize w:val="1"/>
@@ -9534,6 +10142,10 @@
     <w:pPr>
       <w:spacing w:after="0" w:line="240" w:lineRule="auto"/>
     </w:pPr>
+    <w:rPr>
+      <w:rFonts w:ascii="Calibri" w:hAnsi="Calibri"/>
+      <w:sz w:val="22"/>
+    </w:rPr>
     <w:tblPr>
       <w:tblStyleRowBandSize w:val="1"/>
       <w:tblStyleColBandSize w:val="1"/>
@@ -9675,6 +10287,10 @@
     <w:pPr>
       <w:spacing w:after="0" w:line="240" w:lineRule="auto"/>
     </w:pPr>
+    <w:rPr>
+      <w:rFonts w:ascii="Calibri" w:hAnsi="Calibri"/>
+      <w:sz w:val="22"/>
+    </w:rPr>
     <w:tblPr>
       <w:tblStyleRowBandSize w:val="1"/>
       <w:tblStyleColBandSize w:val="1"/>
@@ -9816,6 +10432,10 @@
     <w:pPr>
       <w:spacing w:after="0" w:line="240" w:lineRule="auto"/>
     </w:pPr>
+    <w:rPr>
+      <w:rFonts w:ascii="Calibri" w:hAnsi="Calibri"/>
+      <w:sz w:val="22"/>
+    </w:rPr>
     <w:tblPr>
       <w:tblStyleRowBandSize w:val="1"/>
       <w:tblStyleColBandSize w:val="1"/>
@@ -9958,7 +10578,9 @@
       <w:spacing w:after="0" w:line="240" w:lineRule="auto"/>
     </w:pPr>
     <w:rPr>
+      <w:rFonts w:ascii="Calibri" w:hAnsi="Calibri"/>
       <w:color w:val="FFFFFF" w:themeColor="background1"/>
+      <w:sz w:val="22"/>
     </w:rPr>
     <w:tblPr>
       <w:tblStyleRowBandSize w:val="1"/>
@@ -10072,7 +10694,9 @@
       <w:spacing w:after="0" w:line="240" w:lineRule="auto"/>
     </w:pPr>
     <w:rPr>
+      <w:rFonts w:ascii="Calibri" w:hAnsi="Calibri"/>
       <w:color w:val="FFFFFF" w:themeColor="background1"/>
+      <w:sz w:val="22"/>
     </w:rPr>
     <w:tblPr>
       <w:tblStyleRowBandSize w:val="1"/>
@@ -10186,7 +10810,9 @@
       <w:spacing w:after="0" w:line="240" w:lineRule="auto"/>
     </w:pPr>
     <w:rPr>
+      <w:rFonts w:ascii="Calibri" w:hAnsi="Calibri"/>
       <w:color w:val="FFFFFF" w:themeColor="background1"/>
+      <w:sz w:val="22"/>
     </w:rPr>
     <w:tblPr>
       <w:tblStyleRowBandSize w:val="1"/>
@@ -10300,7 +10926,9 @@
       <w:spacing w:after="0" w:line="240" w:lineRule="auto"/>
     </w:pPr>
     <w:rPr>
+      <w:rFonts w:ascii="Calibri" w:hAnsi="Calibri"/>
       <w:color w:val="FFFFFF" w:themeColor="background1"/>
+      <w:sz w:val="22"/>
     </w:rPr>
     <w:tblPr>
       <w:tblStyleRowBandSize w:val="1"/>
@@ -10414,7 +11042,9 @@
       <w:spacing w:after="0" w:line="240" w:lineRule="auto"/>
     </w:pPr>
     <w:rPr>
+      <w:rFonts w:ascii="Calibri" w:hAnsi="Calibri"/>
       <w:color w:val="FFFFFF" w:themeColor="background1"/>
+      <w:sz w:val="22"/>
     </w:rPr>
     <w:tblPr>
       <w:tblStyleRowBandSize w:val="1"/>
@@ -10528,7 +11158,9 @@
       <w:spacing w:after="0" w:line="240" w:lineRule="auto"/>
     </w:pPr>
     <w:rPr>
+      <w:rFonts w:ascii="Calibri" w:hAnsi="Calibri"/>
       <w:color w:val="FFFFFF" w:themeColor="background1"/>
+      <w:sz w:val="22"/>
     </w:rPr>
     <w:tblPr>
       <w:tblStyleRowBandSize w:val="1"/>
@@ -10642,7 +11274,9 @@
       <w:spacing w:after="0" w:line="240" w:lineRule="auto"/>
     </w:pPr>
     <w:rPr>
+      <w:rFonts w:ascii="Calibri" w:hAnsi="Calibri"/>
       <w:color w:val="FFFFFF" w:themeColor="background1"/>
+      <w:sz w:val="22"/>
     </w:rPr>
     <w:tblPr>
       <w:tblStyleRowBandSize w:val="1"/>
@@ -10756,7 +11390,9 @@
       <w:spacing w:after="0" w:line="240" w:lineRule="auto"/>
     </w:pPr>
     <w:rPr>
+      <w:rFonts w:ascii="Calibri" w:hAnsi="Calibri"/>
       <w:color w:val="000000" w:themeColor="text1"/>
+      <w:sz w:val="22"/>
     </w:rPr>
     <w:tblPr>
       <w:tblStyleRowBandSize w:val="1"/>
@@ -10878,7 +11514,9 @@
       <w:spacing w:after="0" w:line="240" w:lineRule="auto"/>
     </w:pPr>
     <w:rPr>
+      <w:rFonts w:ascii="Calibri" w:hAnsi="Calibri"/>
       <w:color w:val="000000" w:themeColor="text1"/>
+      <w:sz w:val="22"/>
     </w:rPr>
     <w:tblPr>
       <w:tblStyleRowBandSize w:val="1"/>
@@ -11000,7 +11638,9 @@
       <w:spacing w:after="0" w:line="240" w:lineRule="auto"/>
     </w:pPr>
     <w:rPr>
+      <w:rFonts w:ascii="Calibri" w:hAnsi="Calibri"/>
       <w:color w:val="000000" w:themeColor="text1"/>
+      <w:sz w:val="22"/>
     </w:rPr>
     <w:tblPr>
       <w:tblStyleRowBandSize w:val="1"/>
@@ -11122,7 +11762,9 @@
       <w:spacing w:after="0" w:line="240" w:lineRule="auto"/>
     </w:pPr>
     <w:rPr>
+      <w:rFonts w:ascii="Calibri" w:hAnsi="Calibri"/>
       <w:color w:val="000000" w:themeColor="text1"/>
+      <w:sz w:val="22"/>
     </w:rPr>
     <w:tblPr>
       <w:tblStyleRowBandSize w:val="1"/>
@@ -11234,7 +11876,9 @@
       <w:spacing w:after="0" w:line="240" w:lineRule="auto"/>
     </w:pPr>
     <w:rPr>
+      <w:rFonts w:ascii="Calibri" w:hAnsi="Calibri"/>
       <w:color w:val="000000" w:themeColor="text1"/>
+      <w:sz w:val="22"/>
     </w:rPr>
     <w:tblPr>
       <w:tblStyleRowBandSize w:val="1"/>
@@ -11356,7 +12000,9 @@
       <w:spacing w:after="0" w:line="240" w:lineRule="auto"/>
     </w:pPr>
     <w:rPr>
+      <w:rFonts w:ascii="Calibri" w:hAnsi="Calibri"/>
       <w:color w:val="000000" w:themeColor="text1"/>
+      <w:sz w:val="22"/>
     </w:rPr>
     <w:tblPr>
       <w:tblStyleRowBandSize w:val="1"/>
@@ -11478,7 +12124,9 @@
       <w:spacing w:after="0" w:line="240" w:lineRule="auto"/>
     </w:pPr>
     <w:rPr>
+      <w:rFonts w:ascii="Calibri" w:hAnsi="Calibri"/>
       <w:color w:val="000000" w:themeColor="text1"/>
+      <w:sz w:val="22"/>
     </w:rPr>
     <w:tblPr>
       <w:tblStyleRowBandSize w:val="1"/>
@@ -11600,7 +12248,9 @@
       <w:spacing w:after="0" w:line="240" w:lineRule="auto"/>
     </w:pPr>
     <w:rPr>
+      <w:rFonts w:ascii="Calibri" w:hAnsi="Calibri"/>
       <w:color w:val="000000" w:themeColor="text1"/>
+      <w:sz w:val="22"/>
     </w:rPr>
     <w:tblPr>
       <w:tblStyleRowBandSize w:val="1"/>
@@ -11686,7 +12336,9 @@
       <w:spacing w:after="0" w:line="240" w:lineRule="auto"/>
     </w:pPr>
     <w:rPr>
+      <w:rFonts w:ascii="Calibri" w:hAnsi="Calibri"/>
       <w:color w:val="000000" w:themeColor="text1"/>
+      <w:sz w:val="22"/>
     </w:rPr>
     <w:tblPr>
       <w:tblStyleRowBandSize w:val="1"/>
@@ -11772,7 +12424,9 @@
       <w:spacing w:after="0" w:line="240" w:lineRule="auto"/>
     </w:pPr>
     <w:rPr>
+      <w:rFonts w:ascii="Calibri" w:hAnsi="Calibri"/>
       <w:color w:val="000000" w:themeColor="text1"/>
+      <w:sz w:val="22"/>
     </w:rPr>
     <w:tblPr>
       <w:tblStyleRowBandSize w:val="1"/>
@@ -11858,7 +12512,9 @@
       <w:spacing w:after="0" w:line="240" w:lineRule="auto"/>
     </w:pPr>
     <w:rPr>
+      <w:rFonts w:ascii="Calibri" w:hAnsi="Calibri"/>
       <w:color w:val="000000" w:themeColor="text1"/>
+      <w:sz w:val="22"/>
     </w:rPr>
     <w:tblPr>
       <w:tblStyleRowBandSize w:val="1"/>
@@ -11944,7 +12600,9 @@
       <w:spacing w:after="0" w:line="240" w:lineRule="auto"/>
     </w:pPr>
     <w:rPr>
+      <w:rFonts w:ascii="Calibri" w:hAnsi="Calibri"/>
       <w:color w:val="000000" w:themeColor="text1"/>
+      <w:sz w:val="22"/>
     </w:rPr>
     <w:tblPr>
       <w:tblStyleRowBandSize w:val="1"/>
@@ -12030,7 +12688,9 @@
       <w:spacing w:after="0" w:line="240" w:lineRule="auto"/>
     </w:pPr>
     <w:rPr>
+      <w:rFonts w:ascii="Calibri" w:hAnsi="Calibri"/>
       <w:color w:val="000000" w:themeColor="text1"/>
+      <w:sz w:val="22"/>
     </w:rPr>
     <w:tblPr>
       <w:tblStyleRowBandSize w:val="1"/>
@@ -12116,7 +12776,9 @@
       <w:spacing w:after="0" w:line="240" w:lineRule="auto"/>
     </w:pPr>
     <w:rPr>
+      <w:rFonts w:ascii="Calibri" w:hAnsi="Calibri"/>
       <w:color w:val="000000" w:themeColor="text1"/>
+      <w:sz w:val="22"/>
     </w:rPr>
     <w:tblPr>
       <w:tblStyleRowBandSize w:val="1"/>
@@ -12202,7 +12864,9 @@
       <w:spacing w:after="0" w:line="240" w:lineRule="auto"/>
     </w:pPr>
     <w:rPr>
+      <w:rFonts w:ascii="Calibri" w:hAnsi="Calibri"/>
       <w:color w:val="000000" w:themeColor="text1"/>
+      <w:sz w:val="22"/>
     </w:rPr>
     <w:tblPr>
       <w:tblStyleRowBandSize w:val="1"/>
@@ -12282,7 +12946,9 @@
       <w:spacing w:after="0" w:line="240" w:lineRule="auto"/>
     </w:pPr>
     <w:rPr>
+      <w:rFonts w:ascii="Calibri" w:hAnsi="Calibri"/>
       <w:color w:val="000000" w:themeColor="text1"/>
+      <w:sz w:val="22"/>
     </w:rPr>
     <w:tblPr>
       <w:tblStyleRowBandSize w:val="1"/>
@@ -12362,7 +13028,9 @@
       <w:spacing w:after="0" w:line="240" w:lineRule="auto"/>
     </w:pPr>
     <w:rPr>
+      <w:rFonts w:ascii="Calibri" w:hAnsi="Calibri"/>
       <w:color w:val="000000" w:themeColor="text1"/>
+      <w:sz w:val="22"/>
     </w:rPr>
     <w:tblPr>
       <w:tblStyleRowBandSize w:val="1"/>
@@ -12442,7 +13110,9 @@
       <w:spacing w:after="0" w:line="240" w:lineRule="auto"/>
     </w:pPr>
     <w:rPr>
+      <w:rFonts w:ascii="Calibri" w:hAnsi="Calibri"/>
       <w:color w:val="000000" w:themeColor="text1"/>
+      <w:sz w:val="22"/>
     </w:rPr>
     <w:tblPr>
       <w:tblStyleRowBandSize w:val="1"/>
@@ -12522,7 +13192,9 @@
       <w:spacing w:after="0" w:line="240" w:lineRule="auto"/>
     </w:pPr>
     <w:rPr>
+      <w:rFonts w:ascii="Calibri" w:hAnsi="Calibri"/>
       <w:color w:val="000000" w:themeColor="text1"/>
+      <w:sz w:val="22"/>
     </w:rPr>
     <w:tblPr>
       <w:tblStyleRowBandSize w:val="1"/>
@@ -12602,7 +13274,9 @@
       <w:spacing w:after="0" w:line="240" w:lineRule="auto"/>
     </w:pPr>
     <w:rPr>
+      <w:rFonts w:ascii="Calibri" w:hAnsi="Calibri"/>
       <w:color w:val="000000" w:themeColor="text1"/>
+      <w:sz w:val="22"/>
     </w:rPr>
     <w:tblPr>
       <w:tblStyleRowBandSize w:val="1"/>
@@ -12682,7 +13356,9 @@
       <w:spacing w:after="0" w:line="240" w:lineRule="auto"/>
     </w:pPr>
     <w:rPr>
+      <w:rFonts w:ascii="Calibri" w:hAnsi="Calibri"/>
       <w:color w:val="000000" w:themeColor="text1"/>
+      <w:sz w:val="22"/>
     </w:rPr>
     <w:tblPr>
       <w:tblStyleRowBandSize w:val="1"/>
@@ -12752,6 +13428,16 @@
         <w:shd w:val="clear" w:color="auto" w:fill="FBCAA2" w:themeFill="accent6" w:themeFillTint="7F"/>
       </w:tcPr>
     </w:tblStylePr>
+  </w:style>
+  <w:style w:type="paragraph" w:customStyle="1" w:styleId="CalibriNormal">
+    <w:name w:val="Calibri Normal"/>
+    <w:pPr>
+      <w:spacing w:after="120" w:line="276" w:lineRule="auto"/>
+    </w:pPr>
+    <w:rPr>
+      <w:rFonts w:ascii="Calibri" w:hAnsi="Calibri"/>
+      <w:sz w:val="22"/>
+    </w:rPr>
   </w:style>
   <w:style w:type="paragraph" w:customStyle="1" w:styleId="Calibri115">
     <w:name w:val="Calibri115"/>

</xml_diff>